<commit_message>
accept missed review changes
</commit_message>
<xml_diff>
--- a/docs/Swarm User Guide.docx
+++ b/docs/Swarm User Guide.docx
@@ -76,8 +76,6 @@
       <w:r>
         <w:t xml:space="preserve">May </w:t>
       </w:r>
-      <w:bookmarkStart w:id="0" w:name="_GoBack"/>
-      <w:bookmarkEnd w:id="0"/>
       <w:r>
         <w:t>11</w:t>
       </w:r>
@@ -90,7 +88,7 @@
         <w:br w:type="page"/>
       </w:r>
     </w:p>
-    <w:bookmarkStart w:id="1" w:name="_Ref481578904" w:displacedByCustomXml="next"/>
+    <w:bookmarkStart w:id="0" w:name="_Ref481578904" w:displacedByCustomXml="next"/>
     <w:sdt>
       <w:sdtPr>
         <w:rPr>
@@ -6102,25 +6100,25 @@
       <w:pPr>
         <w:pStyle w:val="Heading1"/>
       </w:pPr>
-      <w:bookmarkStart w:id="2" w:name="_Toc482113633"/>
+      <w:bookmarkStart w:id="1" w:name="_Toc482113633"/>
       <w:r>
         <w:lastRenderedPageBreak/>
         <w:t>Introduction</w:t>
       </w:r>
+      <w:bookmarkEnd w:id="0"/>
       <w:bookmarkEnd w:id="1"/>
+    </w:p>
+    <w:p>
+      <w:pPr>
+        <w:pStyle w:val="Heading2"/>
+      </w:pPr>
+      <w:bookmarkStart w:id="2" w:name="_Toc482113634"/>
+      <w:r>
+        <w:t>About</w:t>
+      </w:r>
       <w:bookmarkEnd w:id="2"/>
     </w:p>
     <w:p>
-      <w:pPr>
-        <w:pStyle w:val="Heading2"/>
-      </w:pPr>
-      <w:bookmarkStart w:id="3" w:name="_Toc482113634"/>
-      <w:r>
-        <w:t>About</w:t>
-      </w:r>
-      <w:bookmarkEnd w:id="3"/>
-    </w:p>
-    <w:p>
       <w:r>
         <w:t>SWARM, Seismic Wave Analysis and Real-time Monitor, is a Java application designed</w:t>
       </w:r>
@@ -6130,7 +6128,15 @@
         <w:t xml:space="preserve">to display and analyze seismic waveforms in real-time. </w:t>
       </w:r>
       <w:r>
-        <w:t xml:space="preserve">SWARM is a functional replacement to the traditional helicorder, but also has many other tools for visualizing wave forms, such as frequency spectra plots and spectrograms.  </w:t>
+        <w:t xml:space="preserve">SWARM is a functional replacement to the traditional </w:t>
+      </w:r>
+      <w:proofErr w:type="spellStart"/>
+      <w:r>
+        <w:t>helicorder</w:t>
+      </w:r>
+      <w:proofErr w:type="spellEnd"/>
+      <w:r>
+        <w:t xml:space="preserve">, but also has many other tools for visualizing wave forms, such as frequency spectra plots and spectrograms.  </w:t>
       </w:r>
       <w:r>
         <w:t xml:space="preserve">Other features include ability to obtain station metadata for plotting on map, and support for IRIS DMC connections. </w:t>
@@ -6168,11 +6174,11 @@
       <w:pPr>
         <w:pStyle w:val="Heading1"/>
       </w:pPr>
-      <w:bookmarkStart w:id="4" w:name="_Toc482113635"/>
+      <w:bookmarkStart w:id="3" w:name="_Toc482113635"/>
       <w:r>
         <w:t>Getting Started</w:t>
       </w:r>
-      <w:bookmarkEnd w:id="4"/>
+      <w:bookmarkEnd w:id="3"/>
     </w:p>
     <w:p>
       <w:pPr>
@@ -6182,35 +6188,43 @@
           <w:numId w:val="4"/>
         </w:numPr>
       </w:pPr>
-      <w:bookmarkStart w:id="5" w:name="_Toc482113636"/>
+      <w:bookmarkStart w:id="4" w:name="_Toc482113636"/>
       <w:r>
         <w:t>System Requirements</w:t>
       </w:r>
+      <w:bookmarkEnd w:id="4"/>
+    </w:p>
+    <w:p>
+      <w:r>
+        <w:t xml:space="preserve">SWARM is platform independent (will run on any operating system) but requires a graphical display and a Java Virtual Machine 1.6 or greater.   </w:t>
+      </w:r>
+      <w:r>
+        <w:t>Due to the large volume of data and complex calculations performed it is recommended to run on SWARM with modern specifications for memory and processing speed.  The less memory and processing speed the computer has, the more likely that SWARM’s performance is affected when pulling and analyzing large data sets.</w:t>
+      </w:r>
+      <w:r>
+        <w:t xml:space="preserve">  Minimum screen </w:t>
+      </w:r>
+      <w:proofErr w:type="gramStart"/>
+      <w:r>
+        <w:t>display</w:t>
+      </w:r>
+      <w:proofErr w:type="gramEnd"/>
+      <w:r>
+        <w:t xml:space="preserve"> of 1024 x 768 is also recommended.</w:t>
+      </w:r>
+      <w:r>
+        <w:t xml:space="preserve"> Maximizing the application window to full screen size will provide the best user experience.</w:t>
+      </w:r>
+    </w:p>
+    <w:p>
+      <w:pPr>
+        <w:pStyle w:val="Heading2"/>
+      </w:pPr>
+      <w:bookmarkStart w:id="5" w:name="_Toc482113637"/>
+      <w:r>
+        <w:t>Installing SWARM</w:t>
+      </w:r>
       <w:bookmarkEnd w:id="5"/>
-    </w:p>
-    <w:p>
-      <w:r>
-        <w:t xml:space="preserve">SWARM is platform independent (will run on any operating system) but requires a graphical display and a Java Virtual Machine 1.6 or greater.   </w:t>
-      </w:r>
-      <w:r>
-        <w:t>Due to the large volume of data and complex calculations performed it is recommended to run on SWARM with modern specifications for memory and processing speed.  The less memory and processing speed the computer has, the more likely that SWARM’s performance is affected when pulling and analyzing large data sets.</w:t>
-      </w:r>
-      <w:r>
-        <w:t xml:space="preserve">  Minimum screen display of 1024 x 768 is also recommended.</w:t>
-      </w:r>
-      <w:r>
-        <w:t xml:space="preserve"> Maximizing the application window to full screen size will provide the best user experience.</w:t>
-      </w:r>
-    </w:p>
-    <w:p>
-      <w:pPr>
-        <w:pStyle w:val="Heading2"/>
-      </w:pPr>
-      <w:bookmarkStart w:id="6" w:name="_Toc482113637"/>
-      <w:r>
-        <w:t>Installing SWARM</w:t>
-      </w:r>
-      <w:bookmarkEnd w:id="6"/>
     </w:p>
     <w:p>
       <w:r>
@@ -6225,7 +6239,20 @@
         </w:r>
       </w:hyperlink>
       <w:r>
-        <w:t>. In Windows, your unzipped swarm-x.y.z directory will look like this:</w:t>
+        <w:t>. In Windows, your unzipped swarm-</w:t>
+      </w:r>
+      <w:proofErr w:type="spellStart"/>
+      <w:r>
+        <w:t>x.</w:t>
+      </w:r>
+      <w:proofErr w:type="gramStart"/>
+      <w:r>
+        <w:t>y.z</w:t>
+      </w:r>
+      <w:proofErr w:type="spellEnd"/>
+      <w:proofErr w:type="gramEnd"/>
+      <w:r>
+        <w:t xml:space="preserve"> directory will look like this:</w:t>
       </w:r>
     </w:p>
     <w:p>
@@ -6282,27 +6309,14 @@
       <w:r>
         <w:t xml:space="preserve">Figure </w:t>
       </w:r>
-      <w:r>
-        <w:fldChar w:fldCharType="begin"/>
-      </w:r>
-      <w:r>
-        <w:instrText xml:space="preserve"> SEQ Figure \* ARABIC </w:instrText>
-      </w:r>
-      <w:r>
-        <w:fldChar w:fldCharType="separate"/>
-      </w:r>
-      <w:r>
-        <w:rPr>
-          <w:noProof/>
-        </w:rPr>
-        <w:t>1</w:t>
-      </w:r>
-      <w:r>
-        <w:rPr>
-          <w:noProof/>
-        </w:rPr>
-        <w:fldChar w:fldCharType="end"/>
-      </w:r>
+      <w:fldSimple w:instr=" SEQ Figure \* ARABIC ">
+        <w:r>
+          <w:rPr>
+            <w:noProof/>
+          </w:rPr>
+          <w:t>1</w:t>
+        </w:r>
+      </w:fldSimple>
       <w:r>
         <w:t xml:space="preserve"> Swarm Directory Contents</w:t>
       </w:r>
@@ -6311,11 +6325,11 @@
       <w:pPr>
         <w:pStyle w:val="Heading2"/>
       </w:pPr>
-      <w:bookmarkStart w:id="7" w:name="_Toc482113638"/>
+      <w:bookmarkStart w:id="6" w:name="_Toc482113638"/>
       <w:r>
         <w:t>Running SWARM</w:t>
       </w:r>
-      <w:bookmarkEnd w:id="7"/>
+      <w:bookmarkEnd w:id="6"/>
     </w:p>
     <w:p>
       <w:r>
@@ -6344,22 +6358,22 @@
       <w:pPr>
         <w:pStyle w:val="Heading1"/>
       </w:pPr>
-      <w:bookmarkStart w:id="8" w:name="_Toc482113639"/>
+      <w:bookmarkStart w:id="7" w:name="_Toc482113639"/>
       <w:r>
         <w:lastRenderedPageBreak/>
         <w:t>Data Sources and Channels</w:t>
       </w:r>
+      <w:bookmarkEnd w:id="7"/>
+    </w:p>
+    <w:p>
+      <w:pPr>
+        <w:pStyle w:val="Heading2"/>
+      </w:pPr>
+      <w:bookmarkStart w:id="8" w:name="_Toc482113640"/>
+      <w:r>
+        <w:t>Introduction</w:t>
+      </w:r>
       <w:bookmarkEnd w:id="8"/>
-    </w:p>
-    <w:p>
-      <w:pPr>
-        <w:pStyle w:val="Heading2"/>
-      </w:pPr>
-      <w:bookmarkStart w:id="9" w:name="_Toc482113640"/>
-      <w:r>
-        <w:t>Introduction</w:t>
-      </w:r>
-      <w:bookmarkEnd w:id="9"/>
     </w:p>
     <w:p>
       <w:r>
@@ -6447,7 +6461,15 @@
         <w:ind w:firstLine="720"/>
       </w:pPr>
       <w:r>
-        <w:t>The Data Source Chooser, the top half of the panel, is used to select the source of the waveform or helicorder data. The box contains the list of all available data sources, both ones that have been used before and new ones that are created.</w:t>
+        <w:t xml:space="preserve">The Data Source Chooser, the top half of the panel, is used to select the source of the waveform or </w:t>
+      </w:r>
+      <w:proofErr w:type="spellStart"/>
+      <w:r>
+        <w:t>helicorder</w:t>
+      </w:r>
+      <w:proofErr w:type="spellEnd"/>
+      <w:r>
+        <w:t xml:space="preserve"> data. The box contains the list of all available data sources, both ones that have been used before and new ones that are created.</w:t>
       </w:r>
     </w:p>
     <w:p>
@@ -6460,13 +6482,34 @@
     </w:p>
     <w:p>
       <w:r>
-        <w:t>the waveform or the helicorder. Once a data source is selected, the Channel Selector will</w:t>
-      </w:r>
-    </w:p>
-    <w:p>
-      <w:r>
-        <w:t>be populated with the available channels. The contents of both theWaves and Helicorders</w:t>
-      </w:r>
+        <w:t xml:space="preserve">the waveform or the </w:t>
+      </w:r>
+      <w:proofErr w:type="spellStart"/>
+      <w:r>
+        <w:t>helicorder</w:t>
+      </w:r>
+      <w:proofErr w:type="spellEnd"/>
+      <w:r>
+        <w:t>. Once a data source is selected, the Channel Selector will</w:t>
+      </w:r>
+    </w:p>
+    <w:p>
+      <w:r>
+        <w:t xml:space="preserve">be populated with the available channels. The contents of both </w:t>
+      </w:r>
+      <w:proofErr w:type="spellStart"/>
+      <w:r>
+        <w:t>theWaves</w:t>
+      </w:r>
+      <w:proofErr w:type="spellEnd"/>
+      <w:r>
+        <w:t xml:space="preserve"> and </w:t>
+      </w:r>
+      <w:proofErr w:type="spellStart"/>
+      <w:r>
+        <w:t>Helicorders</w:t>
+      </w:r>
+      <w:proofErr w:type="spellEnd"/>
     </w:p>
     <w:p>
       <w:r>
@@ -6495,30 +6538,14 @@
       <w:r>
         <w:t xml:space="preserve">Figure </w:t>
       </w:r>
-      <w:r>
-        <w:fldChar w:fldCharType="begin"/>
-      </w:r>
-      <w:r>
-        <w:instrText xml:space="preserve"> SEQ</w:instrText>
-      </w:r>
-      <w:r>
-        <w:instrText xml:space="preserve"> Figure \* ARABIC </w:instrText>
-      </w:r>
-      <w:r>
-        <w:fldChar w:fldCharType="separate"/>
-      </w:r>
-      <w:r>
-        <w:rPr>
-          <w:noProof/>
-        </w:rPr>
-        <w:t>2</w:t>
-      </w:r>
-      <w:r>
-        <w:rPr>
-          <w:noProof/>
-        </w:rPr>
-        <w:fldChar w:fldCharType="end"/>
-      </w:r>
+      <w:fldSimple w:instr=" SEQ Figure \* ARABIC ">
+        <w:r>
+          <w:rPr>
+            <w:noProof/>
+          </w:rPr>
+          <w:t>2</w:t>
+        </w:r>
+      </w:fldSimple>
       <w:r>
         <w:t>Data source chooser and the channel selector</w:t>
       </w:r>
@@ -6527,11 +6554,11 @@
       <w:pPr>
         <w:pStyle w:val="Heading2"/>
       </w:pPr>
-      <w:bookmarkStart w:id="10" w:name="_Toc482113641"/>
+      <w:bookmarkStart w:id="9" w:name="_Toc482113641"/>
       <w:r>
         <w:t>General Usage</w:t>
       </w:r>
-      <w:bookmarkEnd w:id="10"/>
+      <w:bookmarkEnd w:id="9"/>
     </w:p>
     <w:p>
       <w:r>
@@ -7036,12 +7063,14 @@
       <w:r>
         <w:t xml:space="preserve"> A data server that is in the </w:t>
       </w:r>
+      <w:proofErr w:type="spellStart"/>
       <w:r>
         <w:rPr>
           <w:rFonts w:asciiTheme="majorHAnsi" w:hAnsiTheme="majorHAnsi" w:cstheme="majorHAnsi"/>
         </w:rPr>
         <w:t>DataSources.config</w:t>
       </w:r>
+      <w:proofErr w:type="spellEnd"/>
       <w:r>
         <w:t xml:space="preserve"> file. The small padlock denotes that it is not possible to edit or delete it from SWARM. </w:t>
       </w:r>
@@ -7145,7 +7174,15 @@
         <w:t xml:space="preserve"> </w:t>
       </w:r>
       <w:r>
-        <w:t>channels. Double clicking on a channel will bring up a helicorder. Alternatively,</w:t>
+        <w:t xml:space="preserve">channels. Double clicking on a channel will bring up a </w:t>
+      </w:r>
+      <w:proofErr w:type="spellStart"/>
+      <w:r>
+        <w:t>helicorder</w:t>
+      </w:r>
+      <w:proofErr w:type="spellEnd"/>
+      <w:r>
+        <w:t>. Alternatively,</w:t>
       </w:r>
       <w:r>
         <w:t xml:space="preserve"> </w:t>
@@ -7232,7 +7269,15 @@
         </w:drawing>
       </w:r>
       <w:r>
-        <w:t xml:space="preserve"> Opens helicorder views</w:t>
+        <w:t xml:space="preserve"> Opens </w:t>
+      </w:r>
+      <w:proofErr w:type="spellStart"/>
+      <w:r>
+        <w:t>helicorder</w:t>
+      </w:r>
+      <w:proofErr w:type="spellEnd"/>
+      <w:r>
+        <w:t xml:space="preserve"> views</w:t>
       </w:r>
     </w:p>
     <w:p>
@@ -7578,29 +7623,37 @@
       <w:pPr>
         <w:pStyle w:val="Heading2"/>
       </w:pPr>
-      <w:bookmarkStart w:id="11" w:name="_Toc482113642"/>
+      <w:bookmarkStart w:id="10" w:name="_Toc482113642"/>
       <w:r>
         <w:t>Data Source Types</w:t>
       </w:r>
+      <w:bookmarkEnd w:id="10"/>
+    </w:p>
+    <w:p>
+      <w:r>
+        <w:t xml:space="preserve">Clicking on the ‘New data source’ icon will open a New Data Source dialog </w:t>
+      </w:r>
+      <w:r>
+        <w:t xml:space="preserve">window. Currently supported data source types for SWARM are Winston Wave Server, Earthworm Wave Server, FDSN WS, and </w:t>
+      </w:r>
+      <w:proofErr w:type="spellStart"/>
+      <w:r>
+        <w:t>SeekLink</w:t>
+      </w:r>
+      <w:proofErr w:type="spellEnd"/>
+      <w:r>
+        <w:t xml:space="preserve"> Server.</w:t>
+      </w:r>
+    </w:p>
+    <w:p>
+      <w:pPr>
+        <w:pStyle w:val="Heading3"/>
+      </w:pPr>
+      <w:bookmarkStart w:id="11" w:name="_Toc482113643"/>
+      <w:r>
+        <w:t>Winston Wave Server</w:t>
+      </w:r>
       <w:bookmarkEnd w:id="11"/>
-    </w:p>
-    <w:p>
-      <w:r>
-        <w:t xml:space="preserve">Clicking on the ‘New data source’ icon will open a New Data Source dialog </w:t>
-      </w:r>
-      <w:r>
-        <w:t>window. Currently supported data source types for SWARM are Winston Wave Server, Earthworm Wave Server, FDSN WS, and SeekLink Server.</w:t>
-      </w:r>
-    </w:p>
-    <w:p>
-      <w:pPr>
-        <w:pStyle w:val="Heading3"/>
-      </w:pPr>
-      <w:bookmarkStart w:id="12" w:name="_Toc482113643"/>
-      <w:r>
-        <w:t>Winston Wave Server</w:t>
-      </w:r>
-      <w:bookmarkEnd w:id="12"/>
     </w:p>
     <w:p>
       <w:r>
@@ -7675,27 +7728,14 @@
       <w:r>
         <w:t xml:space="preserve">Figure </w:t>
       </w:r>
-      <w:r>
-        <w:fldChar w:fldCharType="begin"/>
-      </w:r>
-      <w:r>
-        <w:instrText xml:space="preserve"> SEQ Figure \* ARABIC </w:instrText>
-      </w:r>
-      <w:r>
-        <w:fldChar w:fldCharType="separate"/>
-      </w:r>
-      <w:r>
-        <w:rPr>
-          <w:noProof/>
-        </w:rPr>
-        <w:t>3</w:t>
-      </w:r>
-      <w:r>
-        <w:rPr>
-          <w:noProof/>
-        </w:rPr>
-        <w:fldChar w:fldCharType="end"/>
-      </w:r>
+      <w:fldSimple w:instr=" SEQ Figure \* ARABIC ">
+        <w:r>
+          <w:rPr>
+            <w:noProof/>
+          </w:rPr>
+          <w:t>3</w:t>
+        </w:r>
+      </w:fldSimple>
       <w:r>
         <w:t xml:space="preserve"> Adding new Winston data source</w:t>
       </w:r>
@@ -7704,11 +7744,11 @@
       <w:pPr>
         <w:pStyle w:val="Heading3"/>
       </w:pPr>
-      <w:bookmarkStart w:id="13" w:name="_Toc482113644"/>
+      <w:bookmarkStart w:id="12" w:name="_Toc482113644"/>
       <w:r>
         <w:t>Earthworm Wave Server</w:t>
       </w:r>
-      <w:bookmarkEnd w:id="13"/>
+      <w:bookmarkEnd w:id="12"/>
     </w:p>
     <w:p>
       <w:r>
@@ -7721,7 +7761,15 @@
         <w:t xml:space="preserve">essentially </w:t>
       </w:r>
       <w:r>
-        <w:t>the wave_serverV module of the Earthworm system.</w:t>
+        <w:t xml:space="preserve">the </w:t>
+      </w:r>
+      <w:proofErr w:type="spellStart"/>
+      <w:r>
+        <w:t>wave_serverV</w:t>
+      </w:r>
+      <w:proofErr w:type="spellEnd"/>
+      <w:r>
+        <w:t xml:space="preserve"> module of the Earthworm system.</w:t>
       </w:r>
       <w:r>
         <w:t xml:space="preserve"> Connection to Earthworm requires the IP address or host name of the server, port number, and communication time out in seconds.</w:t>
@@ -7802,30 +7850,14 @@
       <w:r>
         <w:t xml:space="preserve">Figure </w:t>
       </w:r>
-      <w:r>
-        <w:fldChar w:fldCharType="begin"/>
-      </w:r>
-      <w:r>
-        <w:instrText xml:space="preserve"> SEQ Figure \* AR</w:instrText>
-      </w:r>
-      <w:r>
-        <w:instrText xml:space="preserve">ABIC </w:instrText>
-      </w:r>
-      <w:r>
-        <w:fldChar w:fldCharType="separate"/>
-      </w:r>
-      <w:r>
-        <w:rPr>
-          <w:noProof/>
-        </w:rPr>
-        <w:t>4</w:t>
-      </w:r>
-      <w:r>
-        <w:rPr>
-          <w:noProof/>
-        </w:rPr>
-        <w:fldChar w:fldCharType="end"/>
-      </w:r>
+      <w:fldSimple w:instr=" SEQ Figure \* ARABIC ">
+        <w:r>
+          <w:rPr>
+            <w:noProof/>
+          </w:rPr>
+          <w:t>4</w:t>
+        </w:r>
+      </w:fldSimple>
       <w:r>
         <w:t xml:space="preserve"> Adding new Earthworm data source</w:t>
       </w:r>
@@ -7834,11 +7866,11 @@
       <w:pPr>
         <w:pStyle w:val="Heading3"/>
       </w:pPr>
-      <w:bookmarkStart w:id="14" w:name="_Toc482113645"/>
+      <w:bookmarkStart w:id="13" w:name="_Toc482113645"/>
       <w:r>
         <w:t>FDSN Web Services</w:t>
       </w:r>
-      <w:bookmarkEnd w:id="14"/>
+      <w:bookmarkEnd w:id="13"/>
     </w:p>
     <w:p>
       <w:r>
@@ -7862,7 +7894,15 @@
     <w:p>
       <w:r>
         <w:tab/>
-        <w:t xml:space="preserve">To add an FDSN web service data source, enter in the dataselect and station URL.  A list of available web services can be found at </w:t>
+        <w:t xml:space="preserve">To add an FDSN web service data source, enter in the </w:t>
+      </w:r>
+      <w:proofErr w:type="spellStart"/>
+      <w:r>
+        <w:t>dataselect</w:t>
+      </w:r>
+      <w:proofErr w:type="spellEnd"/>
+      <w:r>
+        <w:t xml:space="preserve"> and station URL.  A list of available web services can be found at </w:t>
       </w:r>
       <w:hyperlink r:id="rId30" w:history="1">
         <w:r>
@@ -7960,27 +8000,14 @@
       <w:r>
         <w:t xml:space="preserve">Figure </w:t>
       </w:r>
-      <w:r>
-        <w:fldChar w:fldCharType="begin"/>
-      </w:r>
-      <w:r>
-        <w:instrText xml:space="preserve"> SEQ Figure \* ARABIC </w:instrText>
-      </w:r>
-      <w:r>
-        <w:fldChar w:fldCharType="separate"/>
-      </w:r>
-      <w:r>
-        <w:rPr>
-          <w:noProof/>
-        </w:rPr>
-        <w:t>5</w:t>
-      </w:r>
-      <w:r>
-        <w:rPr>
-          <w:noProof/>
-        </w:rPr>
-        <w:fldChar w:fldCharType="end"/>
-      </w:r>
+      <w:fldSimple w:instr=" SEQ Figure \* ARABIC ">
+        <w:r>
+          <w:rPr>
+            <w:noProof/>
+          </w:rPr>
+          <w:t>5</w:t>
+        </w:r>
+      </w:fldSimple>
       <w:r>
         <w:t xml:space="preserve"> Adding new FDSN data source</w:t>
       </w:r>
@@ -7989,15 +8016,25 @@
       <w:pPr>
         <w:pStyle w:val="Heading3"/>
       </w:pPr>
-      <w:bookmarkStart w:id="15" w:name="_Toc482113646"/>
-      <w:r>
-        <w:t>SeedLink Server</w:t>
-      </w:r>
-      <w:bookmarkEnd w:id="15"/>
-    </w:p>
-    <w:p>
-      <w:r>
-        <w:t xml:space="preserve">SeedLink protocol transmits data packets in 512-byte Mini-SEED records. </w:t>
+      <w:bookmarkStart w:id="14" w:name="_Toc482113646"/>
+      <w:proofErr w:type="spellStart"/>
+      <w:r>
+        <w:t>SeedLink</w:t>
+      </w:r>
+      <w:proofErr w:type="spellEnd"/>
+      <w:r>
+        <w:t xml:space="preserve"> Server</w:t>
+      </w:r>
+      <w:bookmarkEnd w:id="14"/>
+    </w:p>
+    <w:p>
+      <w:proofErr w:type="spellStart"/>
+      <w:r>
+        <w:t>SeedLink</w:t>
+      </w:r>
+      <w:proofErr w:type="spellEnd"/>
+      <w:r>
+        <w:t xml:space="preserve"> protocol transmits data packets in 512-byte Mini-SEED records. </w:t>
       </w:r>
       <w:r>
         <w:t>IRIS D</w:t>
@@ -8006,13 +8043,37 @@
         <w:t>ata</w:t>
       </w:r>
       <w:r>
-        <w:t xml:space="preserve"> Management Center (DMC) hosts a public accessible SeedLink server.  More information on SeedLink and IRIS DMC’s server can be found at </w:t>
+        <w:t xml:space="preserve"> Management Center (DMC) hosts a public accessible </w:t>
+      </w:r>
+      <w:proofErr w:type="spellStart"/>
+      <w:r>
+        <w:t>SeedLink</w:t>
+      </w:r>
+      <w:proofErr w:type="spellEnd"/>
+      <w:r>
+        <w:t xml:space="preserve"> server.  More information on </w:t>
+      </w:r>
+      <w:proofErr w:type="spellStart"/>
+      <w:r>
+        <w:t>SeedLink</w:t>
+      </w:r>
+      <w:proofErr w:type="spellEnd"/>
+      <w:r>
+        <w:t xml:space="preserve"> and IRIS DMC’s server can be found at </w:t>
       </w:r>
       <w:r>
         <w:t>http://ds.iris.edu/ds/nodes/dmc/services/seedlink/</w:t>
       </w:r>
       <w:r>
-        <w:t>. To connect to a SeedLink server enter in the IP address or host name, and the port.</w:t>
+        <w:t xml:space="preserve">. To connect to a </w:t>
+      </w:r>
+      <w:proofErr w:type="spellStart"/>
+      <w:r>
+        <w:t>SeedLink</w:t>
+      </w:r>
+      <w:proofErr w:type="spellEnd"/>
+      <w:r>
+        <w:t xml:space="preserve"> server enter in the IP address or host name, and the port.</w:t>
       </w:r>
     </w:p>
     <w:p>
@@ -8069,43 +8130,146 @@
       <w:r>
         <w:t xml:space="preserve">Figure </w:t>
       </w:r>
-      <w:r>
-        <w:fldChar w:fldCharType="begin"/>
-      </w:r>
-      <w:r>
-        <w:instrText xml:space="preserve"> SEQ Figure \* ARABIC </w:instrText>
-      </w:r>
-      <w:r>
-        <w:fldChar w:fldCharType="separate"/>
-      </w:r>
-      <w:r>
-        <w:rPr>
-          <w:noProof/>
-        </w:rPr>
-        <w:t>6</w:t>
-      </w:r>
-      <w:r>
-        <w:rPr>
-          <w:noProof/>
-        </w:rPr>
-        <w:fldChar w:fldCharType="end"/>
-      </w:r>
-      <w:r>
-        <w:t xml:space="preserve"> Adding a new SeedLink data source</w:t>
-      </w:r>
-    </w:p>
+      <w:fldSimple w:instr=" SEQ Figure \* ARABIC ">
+        <w:r>
+          <w:rPr>
+            <w:noProof/>
+          </w:rPr>
+          <w:t>6</w:t>
+        </w:r>
+      </w:fldSimple>
+      <w:r>
+        <w:t xml:space="preserve"> Adding a new </w:t>
+      </w:r>
+      <w:proofErr w:type="spellStart"/>
+      <w:r>
+        <w:t>SeedLink</w:t>
+      </w:r>
+      <w:proofErr w:type="spellEnd"/>
+      <w:r>
+        <w:t xml:space="preserve"> data source</w:t>
+      </w:r>
+    </w:p>
+    <w:p>
+      <w:pPr>
+        <w:pStyle w:val="Heading3"/>
+      </w:pPr>
+      <w:bookmarkStart w:id="15" w:name="_Toc482113647"/>
+      <w:r>
+        <w:t>Files</w:t>
+      </w:r>
+    </w:p>
+    <w:p>
+      <w:r>
+        <w:t xml:space="preserve">Swarm can open waveform data stored in files through the </w:t>
+      </w:r>
+      <w:r>
+        <w:rPr>
+          <w:rFonts w:asciiTheme="majorHAnsi" w:hAnsiTheme="majorHAnsi" w:cstheme="majorHAnsi"/>
+        </w:rPr>
+        <w:t>File -&gt; Open File…</w:t>
+      </w:r>
+      <w:r>
+        <w:t xml:space="preserve"> menu.</w:t>
+      </w:r>
+      <w:r>
+        <w:t xml:space="preserve"> Supported formats are SAC, SEED, </w:t>
+      </w:r>
+      <w:proofErr w:type="spellStart"/>
+      <w:r>
+        <w:t>miniSEED</w:t>
+      </w:r>
+      <w:proofErr w:type="spellEnd"/>
+      <w:r>
+        <w:t xml:space="preserve">, SEISAN, and </w:t>
+      </w:r>
+      <w:proofErr w:type="spellStart"/>
+      <w:r>
+        <w:t>Matlab</w:t>
+      </w:r>
+      <w:proofErr w:type="spellEnd"/>
+      <w:r>
+        <w:t>-readable text file.</w:t>
+      </w:r>
+    </w:p>
+    <w:p>
+      <w:pPr>
+        <w:pStyle w:val="Heading4"/>
+      </w:pPr>
+      <w:bookmarkStart w:id="16" w:name="_Ref482173946"/>
+      <w:proofErr w:type="spellStart"/>
+      <w:r>
+        <w:t>Matlab</w:t>
+      </w:r>
+      <w:proofErr w:type="spellEnd"/>
+      <w:r>
+        <w:t>-readable text file</w:t>
+      </w:r>
+      <w:bookmarkEnd w:id="16"/>
+    </w:p>
+    <w:p>
+      <w:proofErr w:type="spellStart"/>
+      <w:r>
+        <w:t>Matlab</w:t>
+      </w:r>
+      <w:proofErr w:type="spellEnd"/>
+      <w:r>
+        <w:t xml:space="preserve">-readable text files do not contain station information. While the station information is not strictly necessary to display the data in </w:t>
+      </w:r>
+      <w:proofErr w:type="spellStart"/>
+      <w:r>
+        <w:t>helicorder</w:t>
+      </w:r>
+      <w:proofErr w:type="spellEnd"/>
+      <w:r>
+        <w:t xml:space="preserve"> and most other views, it may be required in some cases, such as in the particle motion view. Swarm will attempt to obtain </w:t>
+      </w:r>
+      <w:r>
+        <w:t>SCNL</w:t>
+      </w:r>
+      <w:r>
+        <w:t xml:space="preserve"> information using </w:t>
+      </w:r>
+      <w:r>
+        <w:t xml:space="preserve">the filename.  Simply name the files with the SCNL information separated by </w:t>
+      </w:r>
+      <w:r>
+        <w:rPr>
+          <w:rFonts w:asciiTheme="majorHAnsi" w:hAnsiTheme="majorHAnsi" w:cstheme="majorHAnsi"/>
+        </w:rPr>
+        <w:t>space</w:t>
+      </w:r>
+      <w:r>
+        <w:t xml:space="preserve"> or underscore (</w:t>
+      </w:r>
+      <w:r>
+        <w:rPr>
+          <w:rFonts w:asciiTheme="majorHAnsi" w:hAnsiTheme="majorHAnsi" w:cstheme="majorHAnsi"/>
+        </w:rPr>
+        <w:t>_</w:t>
+      </w:r>
+      <w:r>
+        <w:t>), e.g. MLLR_EHE.txt, MEV SHN OP.txt, etc.</w:t>
+      </w:r>
+    </w:p>
+    <w:p/>
     <w:p>
       <w:pPr>
         <w:pStyle w:val="Heading1"/>
       </w:pPr>
-      <w:bookmarkStart w:id="16" w:name="_Toc482113647"/>
-      <w:r>
-        <w:t>Helicorder View</w:t>
+      <w:proofErr w:type="spellStart"/>
+      <w:r>
+        <w:lastRenderedPageBreak/>
+        <w:t>Helicorder</w:t>
+      </w:r>
+      <w:proofErr w:type="spellEnd"/>
+      <w:r>
+        <w:t xml:space="preserve"> View</w:t>
       </w:r>
       <w:r>
         <w:t>s</w:t>
       </w:r>
-      <w:bookmarkEnd w:id="16"/>
+      <w:bookmarkEnd w:id="15"/>
     </w:p>
     <w:p>
       <w:pPr>
@@ -8119,10 +8283,31 @@
     </w:p>
     <w:p>
       <w:r>
-        <w:t xml:space="preserve">One of SWARM’s primary functions is to display helicorders and allow user interactions with it. The helicorder below is displaying channel PN7A SHZ AV from AVO Winston data source.  </w:t>
-      </w:r>
-      <w:r>
-        <w:t>Helicorders derived from an active source, like a Wave Server or Winston connection, will automatically update when new data are available.</w:t>
+        <w:t xml:space="preserve">One of SWARM’s primary functions is to display </w:t>
+      </w:r>
+      <w:proofErr w:type="spellStart"/>
+      <w:r>
+        <w:t>helicorders</w:t>
+      </w:r>
+      <w:proofErr w:type="spellEnd"/>
+      <w:r>
+        <w:t xml:space="preserve"> and allow user interactions with it. The </w:t>
+      </w:r>
+      <w:proofErr w:type="spellStart"/>
+      <w:r>
+        <w:t>helicorder</w:t>
+      </w:r>
+      <w:proofErr w:type="spellEnd"/>
+      <w:r>
+        <w:t xml:space="preserve"> below is displaying channel PN7A SHZ AV from AVO Winston data source.  </w:t>
+      </w:r>
+      <w:proofErr w:type="spellStart"/>
+      <w:r>
+        <w:t>Helicorders</w:t>
+      </w:r>
+      <w:proofErr w:type="spellEnd"/>
+      <w:r>
+        <w:t xml:space="preserve"> derived from an active source, like a Wave Server or Winston connection, will automatically update when new data are available.</w:t>
       </w:r>
     </w:p>
     <w:p/>
@@ -8135,7 +8320,6 @@
           <w:noProof/>
           <w:lang w:eastAsia="ja-JP"/>
         </w:rPr>
-        <w:lastRenderedPageBreak/>
         <w:drawing>
           <wp:inline distT="0" distB="0" distL="0" distR="0" wp14:anchorId="46CF7C9C" wp14:editId="2F1D82AF">
             <wp:extent cx="5943600" cy="5173980"/>
@@ -8180,29 +8364,24 @@
       <w:r>
         <w:t xml:space="preserve">Figure </w:t>
       </w:r>
-      <w:r>
-        <w:fldChar w:fldCharType="begin"/>
-      </w:r>
-      <w:r>
-        <w:instrText xml:space="preserve"> SEQ Figure \* ARABIC </w:instrText>
-      </w:r>
-      <w:r>
-        <w:fldChar w:fldCharType="separate"/>
-      </w:r>
-      <w:r>
-        <w:rPr>
-          <w:noProof/>
-        </w:rPr>
-        <w:t>7</w:t>
-      </w:r>
-      <w:r>
-        <w:rPr>
-          <w:noProof/>
-        </w:rPr>
-        <w:fldChar w:fldCharType="end"/>
-      </w:r>
-      <w:r>
-        <w:t xml:space="preserve"> Helicorder view</w:t>
+      <w:fldSimple w:instr=" SEQ Figure \* ARABIC ">
+        <w:r>
+          <w:rPr>
+            <w:noProof/>
+          </w:rPr>
+          <w:t>7</w:t>
+        </w:r>
+      </w:fldSimple>
+      <w:r>
+        <w:t xml:space="preserve"> </w:t>
+      </w:r>
+      <w:proofErr w:type="spellStart"/>
+      <w:r>
+        <w:t>Helicorder</w:t>
+      </w:r>
+      <w:proofErr w:type="spellEnd"/>
+      <w:r>
+        <w:t xml:space="preserve"> view</w:t>
       </w:r>
     </w:p>
     <w:p>
@@ -8211,13 +8390,22 @@
       </w:pPr>
       <w:bookmarkStart w:id="18" w:name="_Toc482113649"/>
       <w:r>
+        <w:lastRenderedPageBreak/>
         <w:t>Wave Inset Panel</w:t>
       </w:r>
       <w:bookmarkEnd w:id="18"/>
     </w:p>
     <w:p>
       <w:r>
-        <w:t xml:space="preserve">Clicking on the helicorder opens a wave panel for a magnified view of the area highlighted in yellow. See section on </w:t>
+        <w:t xml:space="preserve">Clicking on the </w:t>
+      </w:r>
+      <w:proofErr w:type="spellStart"/>
+      <w:r>
+        <w:t>helicorder</w:t>
+      </w:r>
+      <w:proofErr w:type="spellEnd"/>
+      <w:r>
+        <w:t xml:space="preserve"> opens a wave panel for a magnified view of the area highlighted in yellow. See section on </w:t>
       </w:r>
       <w:r>
         <w:fldChar w:fldCharType="begin"/>
@@ -8298,7 +8486,6 @@
         </w:numPr>
       </w:pPr>
       <w:r>
-        <w:lastRenderedPageBreak/>
         <w:t>End time in UTC</w:t>
       </w:r>
     </w:p>
@@ -8639,14 +8826,27 @@
         <w:pStyle w:val="Heading2"/>
       </w:pPr>
       <w:bookmarkStart w:id="20" w:name="_Toc482113651"/>
-      <w:r>
-        <w:t>Helicorder Toolbar</w:t>
+      <w:proofErr w:type="spellStart"/>
+      <w:r>
+        <w:t>Helicorder</w:t>
+      </w:r>
+      <w:proofErr w:type="spellEnd"/>
+      <w:r>
+        <w:t xml:space="preserve"> Toolbar</w:t>
       </w:r>
       <w:bookmarkEnd w:id="20"/>
     </w:p>
     <w:p>
       <w:r>
-        <w:t xml:space="preserve">Below are the functions available in the toolbar above the helicorder. Hovering over an icon will also provide a tooltip indicating the function of the button </w:t>
+        <w:t xml:space="preserve">Below are the functions available in the toolbar above the </w:t>
+      </w:r>
+      <w:proofErr w:type="spellStart"/>
+      <w:r>
+        <w:t>helicorder</w:t>
+      </w:r>
+      <w:proofErr w:type="spellEnd"/>
+      <w:r>
+        <w:t xml:space="preserve">. Hovering over an icon will also provide a tooltip indicating the function of the button </w:t>
       </w:r>
       <w:r>
         <w:t>and the hot keys, if available.</w:t>
@@ -8718,7 +8918,15 @@
         </w:drawing>
       </w:r>
       <w:r>
-        <w:t xml:space="preserve"> Helicorder always on top</w:t>
+        <w:t xml:space="preserve"> </w:t>
+      </w:r>
+      <w:proofErr w:type="spellStart"/>
+      <w:r>
+        <w:t>Helicorder</w:t>
+      </w:r>
+      <w:proofErr w:type="spellEnd"/>
+      <w:r>
+        <w:t xml:space="preserve"> always on top</w:t>
       </w:r>
     </w:p>
     <w:p>
@@ -8784,7 +8992,15 @@
         </w:drawing>
       </w:r>
       <w:r>
-        <w:t xml:space="preserve"> Helicorder view settings</w:t>
+        <w:t xml:space="preserve"> </w:t>
+      </w:r>
+      <w:proofErr w:type="spellStart"/>
+      <w:r>
+        <w:t>Helicorder</w:t>
+      </w:r>
+      <w:proofErr w:type="spellEnd"/>
+      <w:r>
+        <w:t xml:space="preserve"> view settings</w:t>
       </w:r>
     </w:p>
     <w:p>
@@ -8890,6 +9106,7 @@
           <w:noProof/>
           <w:lang w:eastAsia="ja-JP"/>
         </w:rPr>
+        <w:lastRenderedPageBreak/>
         <w:drawing>
           <wp:inline distT="0" distB="0" distL="0" distR="0" wp14:anchorId="2771B51A" wp14:editId="157A2343">
             <wp:extent cx="152400" cy="152400"/>
@@ -9614,6 +9831,7 @@
         </w:rPr>
         <w:t xml:space="preserve">W </w:t>
       </w:r>
+      <w:proofErr w:type="gramStart"/>
       <w:r>
         <w:rPr>
           <w:rFonts w:cstheme="minorHAnsi"/>
@@ -9626,6 +9844,7 @@
         </w:rPr>
         <w:t xml:space="preserve"> ,</w:t>
       </w:r>
+      <w:proofErr w:type="gramEnd"/>
       <w:r>
         <w:rPr>
           <w:rFonts w:cstheme="minorHAnsi"/>
@@ -9707,6 +9926,7 @@
         </w:rPr>
         <w:t xml:space="preserve">S </w:t>
       </w:r>
+      <w:proofErr w:type="gramStart"/>
       <w:r>
         <w:rPr>
           <w:rFonts w:cstheme="minorHAnsi"/>
@@ -9719,6 +9939,7 @@
         </w:rPr>
         <w:t xml:space="preserve"> .</w:t>
       </w:r>
+      <w:proofErr w:type="gramEnd"/>
       <w:r>
         <w:t>)</w:t>
       </w:r>
@@ -9736,7 +9957,6 @@
           <w:noProof/>
           <w:lang w:eastAsia="ja-JP"/>
         </w:rPr>
-        <w:lastRenderedPageBreak/>
         <w:drawing>
           <wp:inline distT="0" distB="0" distL="0" distR="0" wp14:anchorId="06EC653C" wp14:editId="67856BD3">
             <wp:extent cx="152400" cy="152400"/>
@@ -9882,28 +10102,18 @@
       <w:r>
         <w:t>(</w:t>
       </w:r>
-      <w:del w:id="21" w:author="Diana" w:date="2017-05-05T09:51:00Z">
-        <w:r>
-          <w:rPr>
-            <w:rFonts w:asciiTheme="majorHAnsi" w:hAnsiTheme="majorHAnsi" w:cstheme="majorHAnsi"/>
-          </w:rPr>
-          <w:delText xml:space="preserve">M </w:delText>
-        </w:r>
-      </w:del>
-      <w:ins w:id="22" w:author="Diana" w:date="2017-05-05T09:51:00Z">
-        <w:r>
-          <w:rPr>
-            <w:rFonts w:asciiTheme="majorHAnsi" w:hAnsiTheme="majorHAnsi" w:cstheme="majorHAnsi"/>
-          </w:rPr>
-          <w:t>R</w:t>
-        </w:r>
-        <w:r>
-          <w:rPr>
-            <w:rFonts w:asciiTheme="majorHAnsi" w:hAnsiTheme="majorHAnsi" w:cstheme="majorHAnsi"/>
-          </w:rPr>
-          <w:t xml:space="preserve"> </w:t>
-        </w:r>
-      </w:ins>
+      <w:r>
+        <w:rPr>
+          <w:rFonts w:asciiTheme="majorHAnsi" w:hAnsiTheme="majorHAnsi" w:cstheme="majorHAnsi"/>
+        </w:rPr>
+        <w:t>R</w:t>
+      </w:r>
+      <w:r>
+        <w:rPr>
+          <w:rFonts w:asciiTheme="majorHAnsi" w:hAnsiTheme="majorHAnsi" w:cstheme="majorHAnsi"/>
+        </w:rPr>
+        <w:t xml:space="preserve"> </w:t>
+      </w:r>
       <w:r>
         <w:rPr>
           <w:rFonts w:cstheme="minorHAnsi"/>
@@ -10163,7 +10373,15 @@
         </w:drawing>
       </w:r>
       <w:r>
-        <w:t xml:space="preserve">  Save helicorder image </w:t>
+        <w:t xml:space="preserve">  Save </w:t>
+      </w:r>
+      <w:proofErr w:type="spellStart"/>
+      <w:r>
+        <w:t>helicorder</w:t>
+      </w:r>
+      <w:proofErr w:type="spellEnd"/>
+      <w:r>
+        <w:t xml:space="preserve"> image </w:t>
       </w:r>
       <w:r>
         <w:t>(</w:t>
@@ -10244,7 +10462,15 @@
         </w:drawing>
       </w:r>
       <w:r>
-        <w:t xml:space="preserve"> Toggle between adjusting helicorder scale and clip</w:t>
+        <w:t xml:space="preserve"> Toggle between adjusting </w:t>
+      </w:r>
+      <w:proofErr w:type="spellStart"/>
+      <w:r>
+        <w:t>helicorder</w:t>
+      </w:r>
+      <w:proofErr w:type="spellEnd"/>
+      <w:r>
+        <w:t xml:space="preserve"> scale and clip</w:t>
       </w:r>
     </w:p>
     <w:p>
@@ -10252,16 +10478,22 @@
         <w:pStyle w:val="Heading3"/>
       </w:pPr>
       <w:r>
+        <w:lastRenderedPageBreak/>
         <w:t xml:space="preserve"> </w:t>
       </w:r>
-      <w:bookmarkStart w:id="23" w:name="_Toc482113652"/>
-      <w:r>
-        <w:t xml:space="preserve">Helicorder View </w:t>
+      <w:bookmarkStart w:id="21" w:name="_Toc482113652"/>
+      <w:proofErr w:type="spellStart"/>
+      <w:r>
+        <w:t>Helicorder</w:t>
+      </w:r>
+      <w:proofErr w:type="spellEnd"/>
+      <w:r>
+        <w:t xml:space="preserve"> View </w:t>
       </w:r>
       <w:r>
         <w:t>Settings</w:t>
       </w:r>
-      <w:bookmarkEnd w:id="23"/>
+      <w:bookmarkEnd w:id="21"/>
     </w:p>
     <w:p>
       <w:r>
@@ -10323,29 +10555,24 @@
                             <w:r>
                               <w:t xml:space="preserve">Figure </w:t>
                             </w:r>
+                            <w:fldSimple w:instr=" SEQ Figure \* ARABIC ">
+                              <w:r>
+                                <w:rPr>
+                                  <w:noProof/>
+                                </w:rPr>
+                                <w:t>8</w:t>
+                              </w:r>
+                            </w:fldSimple>
                             <w:r>
-                              <w:fldChar w:fldCharType="begin"/>
+                              <w:t xml:space="preserve"> </w:t>
                             </w:r>
+                            <w:proofErr w:type="spellStart"/>
                             <w:r>
-                              <w:instrText xml:space="preserve"> SEQ Figure \* ARABIC </w:instrText>
+                              <w:t>Helicorder</w:t>
                             </w:r>
+                            <w:proofErr w:type="spellEnd"/>
                             <w:r>
-                              <w:fldChar w:fldCharType="separate"/>
-                            </w:r>
-                            <w:r>
-                              <w:rPr>
-                                <w:noProof/>
-                              </w:rPr>
-                              <w:t>8</w:t>
-                            </w:r>
-                            <w:r>
-                              <w:rPr>
-                                <w:noProof/>
-                              </w:rPr>
-                              <w:fldChar w:fldCharType="end"/>
-                            </w:r>
-                            <w:r>
-                              <w:t xml:space="preserve"> Helicorder View Settings</w:t>
+                              <w:t xml:space="preserve"> View Settings</w:t>
                             </w:r>
                           </w:p>
                         </w:txbxContent>
@@ -10471,7 +10698,39 @@
         </w:drawing>
       </w:r>
       <w:r>
-        <w:t>There are two main ways in which the user can interact with the a helicorder view: manipulating the helicorder view itself or zooming in and looking at the underlying waveform. All of the settings for the helicorder view can be manipulated in the helicorder view settings dialog which can be opened by clicking on the</w:t>
+        <w:t xml:space="preserve">There are two main ways in which the user can interact with the a </w:t>
+      </w:r>
+      <w:proofErr w:type="spellStart"/>
+      <w:r>
+        <w:t>helicorder</w:t>
+      </w:r>
+      <w:proofErr w:type="spellEnd"/>
+      <w:r>
+        <w:t xml:space="preserve"> view: manipulating the </w:t>
+      </w:r>
+      <w:proofErr w:type="spellStart"/>
+      <w:r>
+        <w:t>helicorder</w:t>
+      </w:r>
+      <w:proofErr w:type="spellEnd"/>
+      <w:r>
+        <w:t xml:space="preserve"> view itself or zooming in and looking at the underlying waveform. All of the settings for the </w:t>
+      </w:r>
+      <w:proofErr w:type="spellStart"/>
+      <w:r>
+        <w:t>helicorder</w:t>
+      </w:r>
+      <w:proofErr w:type="spellEnd"/>
+      <w:r>
+        <w:t xml:space="preserve"> view can be manipulated in the </w:t>
+      </w:r>
+      <w:proofErr w:type="spellStart"/>
+      <w:r>
+        <w:t>helicorder</w:t>
+      </w:r>
+      <w:proofErr w:type="spellEnd"/>
+      <w:r>
+        <w:t xml:space="preserve"> view settings dialog which can be opened by clicking on the</w:t>
       </w:r>
       <w:r>
         <w:rPr>
@@ -10560,7 +10819,15 @@
         <w:t>X</w:t>
       </w:r>
       <w:r>
-        <w:t xml:space="preserve"> is the number of minutes to display along the bottom of the helicorder. Default is 15 minutes.</w:t>
+        <w:t xml:space="preserve"> is the number of minutes to display along the bottom of the </w:t>
+      </w:r>
+      <w:proofErr w:type="spellStart"/>
+      <w:r>
+        <w:t>helicorder</w:t>
+      </w:r>
+      <w:proofErr w:type="spellEnd"/>
+      <w:r>
+        <w:t>. Default is 15 minutes.</w:t>
       </w:r>
     </w:p>
     <w:p>
@@ -10578,7 +10845,15 @@
         <w:t xml:space="preserve">Y </w:t>
       </w:r>
       <w:r>
-        <w:t>is the total time in hours to display on the helicorder. Default is 12 hours.</w:t>
+        <w:t xml:space="preserve">is the total time in hours to display on the </w:t>
+      </w:r>
+      <w:proofErr w:type="spellStart"/>
+      <w:r>
+        <w:t>helicorder</w:t>
+      </w:r>
+      <w:proofErr w:type="spellEnd"/>
+      <w:r>
+        <w:t>. Default is 12 hours.</w:t>
       </w:r>
     </w:p>
     <w:p>
@@ -10593,7 +10868,15 @@
         </w:rPr>
       </w:pPr>
       <w:r>
-        <w:t xml:space="preserve">View time setting allows user to set the time at the bottom of the helicorder. Default is ‘Now’, or current time. The format for </w:t>
+        <w:t xml:space="preserve">View time setting allows user to set the time at the bottom of the </w:t>
+      </w:r>
+      <w:proofErr w:type="spellStart"/>
+      <w:r>
+        <w:t>helicorder</w:t>
+      </w:r>
+      <w:proofErr w:type="spellEnd"/>
+      <w:r>
+        <w:t xml:space="preserve">. Default is ‘Now’, or current time. The format for </w:t>
       </w:r>
       <w:r>
         <w:t xml:space="preserve">specifying the bottom view time is </w:t>
@@ -10717,7 +11000,6 @@
         <w:rPr>
           <w:i/>
         </w:rPr>
-        <w:lastRenderedPageBreak/>
         <w:t>Audible clipping</w:t>
       </w:r>
       <w:r>
@@ -10745,12 +11027,19 @@
         <w:rPr>
           <w:i/>
         </w:rPr>
-        <w:t>Alert frequency</w:t>
-      </w:r>
+        <w:t xml:space="preserve">Alert </w:t>
+      </w:r>
+      <w:proofErr w:type="gramStart"/>
       <w:r>
         <w:rPr>
           <w:i/>
         </w:rPr>
+        <w:t>frequency</w:t>
+      </w:r>
+      <w:r>
+        <w:rPr>
+          <w:i/>
+        </w:rPr>
         <w:t xml:space="preserve"> </w:t>
       </w:r>
       <w:r>
@@ -10760,7 +11049,11 @@
         <w:t xml:space="preserve"> </w:t>
       </w:r>
       <w:r>
-        <w:t>sets the frequency of audio alarm in minutes.</w:t>
+        <w:t>sets</w:t>
+      </w:r>
+      <w:proofErr w:type="gramEnd"/>
+      <w:r>
+        <w:t xml:space="preserve"> the frequency of audio alarm in minutes.</w:t>
       </w:r>
     </w:p>
     <w:p>
@@ -10786,7 +11079,15 @@
         <w:t>Refresh</w:t>
       </w:r>
       <w:r>
-        <w:t xml:space="preserve"> is the number of seconds between attempts to refresh the helicorder with the latest data. The default value is 15.</w:t>
+        <w:t xml:space="preserve"> is the number of seconds between attempts to refresh the </w:t>
+      </w:r>
+      <w:proofErr w:type="spellStart"/>
+      <w:r>
+        <w:t>helicorder</w:t>
+      </w:r>
+      <w:proofErr w:type="spellEnd"/>
+      <w:r>
+        <w:t xml:space="preserve"> with the latest data. The default value is 15.</w:t>
       </w:r>
     </w:p>
     <w:p>
@@ -10804,7 +11105,15 @@
         <w:t>Scroll size</w:t>
       </w:r>
       <w:r>
-        <w:t xml:space="preserve"> is the number of helicorder rows to scroll up or down on user scroll requests with mouse-wheel or scroll bar buttons. </w:t>
+        <w:t xml:space="preserve"> is the number of </w:t>
+      </w:r>
+      <w:proofErr w:type="spellStart"/>
+      <w:r>
+        <w:t>helicorder</w:t>
+      </w:r>
+      <w:proofErr w:type="spellEnd"/>
+      <w:r>
+        <w:t xml:space="preserve"> rows to scroll up or down on user scroll requests with mouse-wheel or scroll bar buttons. </w:t>
       </w:r>
     </w:p>
     <w:p>
@@ -10819,10 +11128,19 @@
         <w:rPr>
           <w:i/>
         </w:rPr>
+        <w:lastRenderedPageBreak/>
         <w:t xml:space="preserve">Force center </w:t>
       </w:r>
       <w:r>
-        <w:t xml:space="preserve">forces each helicorder sample to be centered on its current line. </w:t>
+        <w:t xml:space="preserve">forces each </w:t>
+      </w:r>
+      <w:proofErr w:type="spellStart"/>
+      <w:r>
+        <w:t>helicorder</w:t>
+      </w:r>
+      <w:proofErr w:type="spellEnd"/>
+      <w:r>
+        <w:t xml:space="preserve"> sample to be centered on its current line. </w:t>
       </w:r>
       <w:r>
         <w:t>This effectively eliminates all drift and is useful for broadband stations with lots of low frequency energy. This feature is to be used with caution though: it can make an obviously false signal look like an earthquake.</w:t>
@@ -10843,7 +11161,15 @@
         <w:t>Auto-scale</w:t>
       </w:r>
       <w:r>
-        <w:t xml:space="preserve"> toggles helicorder auto-scaling on and off. When auto-scaling is on an</w:t>
+        <w:t xml:space="preserve"> toggles </w:t>
+      </w:r>
+      <w:proofErr w:type="spellStart"/>
+      <w:r>
+        <w:t>helicorder</w:t>
+      </w:r>
+      <w:proofErr w:type="spellEnd"/>
+      <w:r>
+        <w:t xml:space="preserve"> auto-scaling on and off. When auto-scaling is on an</w:t>
       </w:r>
       <w:r>
         <w:t xml:space="preserve"> </w:t>
@@ -10861,13 +11187,29 @@
         <w:t>”</w:t>
       </w:r>
       <w:r>
-        <w:t xml:space="preserve"> looking helicorder. If this fails, or if more control</w:t>
+        <w:t xml:space="preserve"> looking </w:t>
+      </w:r>
+      <w:proofErr w:type="spellStart"/>
+      <w:r>
+        <w:t>helicorder</w:t>
+      </w:r>
+      <w:proofErr w:type="spellEnd"/>
+      <w:r>
+        <w:t>. If this fails, or if more control</w:t>
       </w:r>
       <w:r>
         <w:t xml:space="preserve"> </w:t>
       </w:r>
       <w:r>
-        <w:t xml:space="preserve">over the appearance of the helicorder is wanted, set the One bar range. </w:t>
+        <w:t xml:space="preserve">over the appearance of the </w:t>
+      </w:r>
+      <w:proofErr w:type="spellStart"/>
+      <w:r>
+        <w:t>helicorder</w:t>
+      </w:r>
+      <w:proofErr w:type="spellEnd"/>
+      <w:r>
+        <w:t xml:space="preserve"> is wanted, set the One bar range. </w:t>
       </w:r>
     </w:p>
     <w:p>
@@ -10928,38 +11270,38 @@
       <w:pPr>
         <w:pStyle w:val="Heading1"/>
       </w:pPr>
-      <w:bookmarkStart w:id="24" w:name="_Ref481578852"/>
-      <w:bookmarkStart w:id="25" w:name="_Toc482113653"/>
+      <w:bookmarkStart w:id="22" w:name="_Ref481578852"/>
+      <w:bookmarkStart w:id="23" w:name="_Toc482113653"/>
       <w:r>
         <w:t>Wave Views</w:t>
       </w:r>
+      <w:bookmarkEnd w:id="22"/>
+      <w:bookmarkEnd w:id="23"/>
+    </w:p>
+    <w:p>
+      <w:pPr>
+        <w:pStyle w:val="Heading2"/>
+      </w:pPr>
+      <w:bookmarkStart w:id="24" w:name="_Toc482113654"/>
+      <w:r>
+        <w:t>Introduction</w:t>
+      </w:r>
       <w:bookmarkEnd w:id="24"/>
+    </w:p>
+    <w:p>
+      <w:r>
+        <w:t xml:space="preserve">Wave views are one of the fundamental data views in SWARM. There are four wave view types: standard wave view, spectra, spectrogram, and particle motion. Any time a wave view is seen in SWARM there are settings associated with that individual view. For example, a wave view pasted into the clipboard from somewhere else has its own view settings. </w:t>
+      </w:r>
+    </w:p>
+    <w:p>
+      <w:pPr>
+        <w:pStyle w:val="Heading2"/>
+      </w:pPr>
+      <w:bookmarkStart w:id="25" w:name="_Toc482113655"/>
+      <w:r>
+        <w:t>Wave View Settings Dialog</w:t>
+      </w:r>
       <w:bookmarkEnd w:id="25"/>
-    </w:p>
-    <w:p>
-      <w:pPr>
-        <w:pStyle w:val="Heading2"/>
-      </w:pPr>
-      <w:bookmarkStart w:id="26" w:name="_Toc482113654"/>
-      <w:r>
-        <w:t>Introduction</w:t>
-      </w:r>
-      <w:bookmarkEnd w:id="26"/>
-    </w:p>
-    <w:p>
-      <w:r>
-        <w:t xml:space="preserve">Wave views are one of the fundamental data views in SWARM. There are four wave view types: standard wave view, spectra, spectrogram, and particle motion. Any time a wave view is seen in SWARM there are settings associated with that individual view. For example, a wave view pasted into the clipboard from somewhere else has its own view settings. </w:t>
-      </w:r>
-    </w:p>
-    <w:p>
-      <w:pPr>
-        <w:pStyle w:val="Heading2"/>
-      </w:pPr>
-      <w:bookmarkStart w:id="27" w:name="_Toc482113655"/>
-      <w:r>
-        <w:t>Wave View Settings Dialog</w:t>
-      </w:r>
-      <w:bookmarkEnd w:id="27"/>
     </w:p>
     <w:p>
       <w:r>
@@ -11077,27 +11419,14 @@
       <w:r>
         <w:t xml:space="preserve">Figure </w:t>
       </w:r>
-      <w:r>
-        <w:fldChar w:fldCharType="begin"/>
-      </w:r>
-      <w:r>
-        <w:instrText xml:space="preserve"> SEQ Figure \* ARABIC </w:instrText>
-      </w:r>
-      <w:r>
-        <w:fldChar w:fldCharType="separate"/>
-      </w:r>
-      <w:r>
-        <w:rPr>
-          <w:noProof/>
-        </w:rPr>
-        <w:t>9</w:t>
-      </w:r>
-      <w:r>
-        <w:rPr>
-          <w:noProof/>
-        </w:rPr>
-        <w:fldChar w:fldCharType="end"/>
-      </w:r>
+      <w:fldSimple w:instr=" SEQ Figure \* ARABIC ">
+        <w:r>
+          <w:rPr>
+            <w:noProof/>
+          </w:rPr>
+          <w:t>9</w:t>
+        </w:r>
+      </w:fldSimple>
       <w:r>
         <w:t xml:space="preserve"> Wave View Settings dialog window</w:t>
       </w:r>
@@ -11106,11 +11435,11 @@
       <w:pPr>
         <w:pStyle w:val="Heading3"/>
       </w:pPr>
-      <w:bookmarkStart w:id="28" w:name="_Toc482113656"/>
+      <w:bookmarkStart w:id="26" w:name="_Toc482113656"/>
       <w:r>
         <w:t>View</w:t>
       </w:r>
-      <w:bookmarkEnd w:id="28"/>
+      <w:bookmarkEnd w:id="26"/>
     </w:p>
     <w:p>
       <w:r>
@@ -11133,7 +11462,11 @@
         <w:t>W</w:t>
       </w:r>
       <w:r>
-        <w:t xml:space="preserve"> or </w:t>
+        <w:t xml:space="preserve"> </w:t>
+      </w:r>
+      <w:proofErr w:type="gramStart"/>
+      <w:r>
+        <w:t xml:space="preserve">or </w:t>
       </w:r>
       <w:r>
         <w:rPr>
@@ -11141,6 +11474,7 @@
         </w:rPr>
         <w:t>,</w:t>
       </w:r>
+      <w:proofErr w:type="gramEnd"/>
       <w:r>
         <w:t xml:space="preserve"> will also toggle Wave view mode.</w:t>
       </w:r>
@@ -11212,34 +11546,29 @@
       <w:r>
         <w:t xml:space="preserve">Figure </w:t>
       </w:r>
-      <w:r>
-        <w:fldChar w:fldCharType="begin"/>
-      </w:r>
-      <w:r>
-        <w:instrText xml:space="preserve"> SEQ Figure \* ARABIC </w:instrText>
-      </w:r>
-      <w:r>
-        <w:fldChar w:fldCharType="separate"/>
-      </w:r>
-      <w:r>
-        <w:rPr>
-          <w:noProof/>
-        </w:rPr>
-        <w:t>10</w:t>
-      </w:r>
-      <w:r>
-        <w:rPr>
-          <w:noProof/>
-        </w:rPr>
-        <w:fldChar w:fldCharType="end"/>
-      </w:r>
+      <w:fldSimple w:instr=" SEQ Figure \* ARABIC ">
+        <w:r>
+          <w:rPr>
+            <w:noProof/>
+          </w:rPr>
+          <w:t>10</w:t>
+        </w:r>
+      </w:fldSimple>
       <w:r>
         <w:t xml:space="preserve"> Wave view</w:t>
       </w:r>
     </w:p>
     <w:p>
       <w:r>
-        <w:t>In certain windows (e.g. Helicorder View, Clipboard), users can zoom in on a wave by left clicking and dragging over the portion of the wave you want to see.  The selected section will highlight in yellow prior to zooming in.</w:t>
+        <w:t xml:space="preserve">In certain windows (e.g. </w:t>
+      </w:r>
+      <w:proofErr w:type="spellStart"/>
+      <w:r>
+        <w:t>Helicorder</w:t>
+      </w:r>
+      <w:proofErr w:type="spellEnd"/>
+      <w:r>
+        <w:t xml:space="preserve"> View, Clipboard), users can zoom in on a wave by left clicking and dragging over the portion of the wave you want to see.  The selected section will highlight in yellow prior to zooming in.</w:t>
       </w:r>
     </w:p>
     <w:p>
@@ -11247,7 +11576,15 @@
         <w:ind w:firstLine="720"/>
       </w:pPr>
       <w:r>
-        <w:t>When in Helicorder View, if Duration Magnitude option is enabled (see Options under File menu) users can left click on the wave panel to create two green markers.  Once marked, the status bar at the bottom will display the duration time and magnitude at the end of the first line. Example:</w:t>
+        <w:t xml:space="preserve">When in </w:t>
+      </w:r>
+      <w:proofErr w:type="spellStart"/>
+      <w:r>
+        <w:t>Helicorder</w:t>
+      </w:r>
+      <w:proofErr w:type="spellEnd"/>
+      <w:r>
+        <w:t xml:space="preserve"> View, if Duration Magnitude option is enabled (see Options under File menu) users can left click on the wave panel to create two green markers.  Once marked, the status bar at the bottom will display the duration time and magnitude at the end of the first line. Example:</w:t>
       </w:r>
     </w:p>
     <w:p>
@@ -11327,7 +11664,11 @@
         <w:t>S</w:t>
       </w:r>
       <w:r>
-        <w:t xml:space="preserve"> or </w:t>
+        <w:t xml:space="preserve"> </w:t>
+      </w:r>
+      <w:proofErr w:type="gramStart"/>
+      <w:r>
+        <w:t xml:space="preserve">or </w:t>
       </w:r>
       <w:r>
         <w:rPr>
@@ -11335,6 +11676,7 @@
         </w:rPr>
         <w:t>.</w:t>
       </w:r>
+      <w:proofErr w:type="gramEnd"/>
       <w:r>
         <w:t xml:space="preserve"> will also toggle Spectra view mode.</w:t>
       </w:r>
@@ -11406,27 +11748,14 @@
       <w:r>
         <w:t xml:space="preserve">Figure </w:t>
       </w:r>
-      <w:r>
-        <w:fldChar w:fldCharType="begin"/>
-      </w:r>
-      <w:r>
-        <w:instrText xml:space="preserve"> SEQ Figure \* ARABIC </w:instrText>
-      </w:r>
-      <w:r>
-        <w:fldChar w:fldCharType="separate"/>
-      </w:r>
-      <w:r>
-        <w:rPr>
-          <w:noProof/>
-        </w:rPr>
-        <w:t>11</w:t>
-      </w:r>
-      <w:r>
-        <w:rPr>
-          <w:noProof/>
-        </w:rPr>
-        <w:fldChar w:fldCharType="end"/>
-      </w:r>
+      <w:fldSimple w:instr=" SEQ Figure \* ARABIC ">
+        <w:r>
+          <w:rPr>
+            <w:noProof/>
+          </w:rPr>
+          <w:t>11</w:t>
+        </w:r>
+      </w:fldSimple>
       <w:r>
         <w:t xml:space="preserve"> Spectra view</w:t>
       </w:r>
@@ -11525,27 +11854,14 @@
       <w:r>
         <w:t xml:space="preserve">Figure </w:t>
       </w:r>
-      <w:r>
-        <w:fldChar w:fldCharType="begin"/>
-      </w:r>
-      <w:r>
-        <w:instrText xml:space="preserve"> SEQ Figure \* ARABIC </w:instrText>
-      </w:r>
-      <w:r>
-        <w:fldChar w:fldCharType="separate"/>
-      </w:r>
-      <w:r>
-        <w:rPr>
-          <w:noProof/>
-        </w:rPr>
-        <w:t>12</w:t>
-      </w:r>
-      <w:r>
-        <w:rPr>
-          <w:noProof/>
-        </w:rPr>
-        <w:fldChar w:fldCharType="end"/>
-      </w:r>
+      <w:fldSimple w:instr=" SEQ Figure \* ARABIC ">
+        <w:r>
+          <w:rPr>
+            <w:noProof/>
+          </w:rPr>
+          <w:t>12</w:t>
+        </w:r>
+      </w:fldSimple>
       <w:r>
         <w:t xml:space="preserve"> Spectrogram view</w:t>
       </w:r>
@@ -11554,37 +11870,27 @@
       <w:pPr>
         <w:pStyle w:val="Heading4"/>
       </w:pPr>
+      <w:bookmarkStart w:id="27" w:name="_GoBack"/>
       <w:r>
         <w:lastRenderedPageBreak/>
         <w:t>Particle Motion</w:t>
       </w:r>
-    </w:p>
-    <w:p>
-      <w:del w:id="29" w:author="Diana" w:date="2017-05-05T09:51:00Z">
-        <w:r>
-          <w:rPr>
-            <w:rFonts w:asciiTheme="majorHAnsi" w:hAnsiTheme="majorHAnsi" w:cstheme="majorHAnsi"/>
-          </w:rPr>
-          <w:delText>M</w:delText>
-        </w:r>
-        <w:r>
-          <w:delText xml:space="preserve"> </w:delText>
-        </w:r>
-      </w:del>
-      <w:ins w:id="30" w:author="Diana" w:date="2017-05-05T09:51:00Z">
-        <w:r>
-          <w:rPr>
-            <w:rFonts w:asciiTheme="majorHAnsi" w:hAnsiTheme="majorHAnsi" w:cstheme="majorHAnsi"/>
-          </w:rPr>
-          <w:t>R</w:t>
-        </w:r>
-        <w:r>
-          <w:t xml:space="preserve"> </w:t>
-        </w:r>
-      </w:ins>
+      <w:bookmarkEnd w:id="27"/>
+    </w:p>
+    <w:p>
+      <w:r>
+        <w:rPr>
+          <w:rFonts w:asciiTheme="majorHAnsi" w:hAnsiTheme="majorHAnsi" w:cstheme="majorHAnsi"/>
+        </w:rPr>
+        <w:t>R</w:t>
+      </w:r>
+      <w:r>
+        <w:t xml:space="preserve"> </w:t>
+      </w:r>
       <w:r>
         <w:t xml:space="preserve">or </w:t>
       </w:r>
+      <w:proofErr w:type="gramStart"/>
       <w:r>
         <w:rPr>
           <w:rFonts w:asciiTheme="majorHAnsi" w:hAnsiTheme="majorHAnsi" w:cstheme="majorHAnsi"/>
@@ -11592,7 +11898,11 @@
         <w:t>‘</w:t>
       </w:r>
       <w:r>
-        <w:t xml:space="preserve"> will also toggle Particle Motion view mode.</w:t>
+        <w:t xml:space="preserve"> will</w:t>
+      </w:r>
+      <w:proofErr w:type="gramEnd"/>
+      <w:r>
+        <w:t xml:space="preserve"> also toggle Particle Motion view mode.</w:t>
       </w:r>
     </w:p>
     <w:p>
@@ -11661,57 +11971,104 @@
       <w:r>
         <w:t xml:space="preserve">Figure </w:t>
       </w:r>
+      <w:fldSimple w:instr=" SEQ Figure \* ARABIC ">
+        <w:r>
+          <w:rPr>
+            <w:noProof/>
+          </w:rPr>
+          <w:t>13</w:t>
+        </w:r>
+      </w:fldSimple>
+      <w:r>
+        <w:t xml:space="preserve"> Particle Motion view</w:t>
+      </w:r>
+    </w:p>
+    <w:p>
+      <w:r>
+        <w:t xml:space="preserve">The particle motion view will plot the amplitude of one component against the amplitude of another component from the same station. The plot begins as red at start time and gradually turns to blue at end time.  The gray number next to each plot indicates the limit of the x and y axis. This view is supported only for the traditional </w:t>
+      </w:r>
+      <w:r>
+        <w:t>orientation codes (Z N E)</w:t>
+      </w:r>
+      <w:r>
+        <w:t xml:space="preserve"> and only in certain windows (e.g. </w:t>
+      </w:r>
+      <w:proofErr w:type="spellStart"/>
+      <w:r>
+        <w:t>Helicorder</w:t>
+      </w:r>
+      <w:proofErr w:type="spellEnd"/>
+      <w:r>
+        <w:t xml:space="preserve"> View, Clipboard).</w:t>
+      </w:r>
+      <w:r>
+        <w:t xml:space="preserve"> The plot is also only supported for channels that have metadata </w:t>
+      </w:r>
+      <w:r>
+        <w:t xml:space="preserve">and associated SCNL information </w:t>
+      </w:r>
+      <w:r>
+        <w:t xml:space="preserve">since retrieval of the wave form for other components is currently automated. </w:t>
+      </w:r>
+      <w:r>
+        <w:t xml:space="preserve">Some wave data, such as those imported from </w:t>
+      </w:r>
+      <w:proofErr w:type="spellStart"/>
+      <w:r>
+        <w:t>Matlab</w:t>
+      </w:r>
+      <w:proofErr w:type="spellEnd"/>
+      <w:r>
+        <w:t xml:space="preserve">-readable text </w:t>
+      </w:r>
+      <w:r>
+        <w:t xml:space="preserve">files, may not have the required </w:t>
+      </w:r>
+      <w:r>
+        <w:t>station and channel</w:t>
+      </w:r>
+      <w:r>
+        <w:t xml:space="preserve"> information to perform this plot.</w:t>
+      </w:r>
+      <w:r>
+        <w:t xml:space="preserve"> See section </w:t>
+      </w:r>
       <w:r>
         <w:fldChar w:fldCharType="begin"/>
       </w:r>
       <w:r>
-        <w:instrText xml:space="preserve"> SEQ Figure \* ARABIC </w:instrText>
+        <w:instrText xml:space="preserve"> REF _Ref482173946 \w \h </w:instrText>
       </w:r>
       <w:r>
         <w:fldChar w:fldCharType="separate"/>
       </w:r>
       <w:r>
-        <w:rPr>
-          <w:noProof/>
-        </w:rPr>
-        <w:t>13</w:t>
-      </w:r>
-      <w:r>
-        <w:rPr>
-          <w:noProof/>
-        </w:rPr>
+        <w:t>3.3.5.1</w:t>
+      </w:r>
+      <w:r>
         <w:fldChar w:fldCharType="end"/>
       </w:r>
       <w:r>
-        <w:t xml:space="preserve"> Particle Motion view</w:t>
-      </w:r>
-    </w:p>
-    <w:p>
-      <w:r>
-        <w:t xml:space="preserve">The particle motion view will plot the amplitude of one component against the amplitude of another component from the same station. The plot begins as red at start time and gradually turns to blue at end time.  The gray number next to each plot indicates the limit of the x and y axis. This view is supported only for the traditional </w:t>
-      </w:r>
-      <w:r>
-        <w:t>orientation codes (Z N E)</w:t>
-      </w:r>
-      <w:r>
-        <w:t xml:space="preserve"> and only in certain windows (e.g. Helicorder View, Clipboard).</w:t>
-      </w:r>
-      <w:r>
-        <w:t xml:space="preserve"> The plot is also only supported for channels that have clear metadata since retrieval of the wave form for other components is currently automated. </w:t>
-      </w:r>
-      <w:r>
-        <w:t>Some wave data, such as those imported from files, may not have the required SCNL information to perform this plot.</w:t>
+        <w:t xml:space="preserve"> for more information on getting Swarm to recognize SCNL information from </w:t>
+      </w:r>
+      <w:proofErr w:type="spellStart"/>
+      <w:r>
+        <w:t>Matlab</w:t>
+      </w:r>
+      <w:proofErr w:type="spellEnd"/>
+      <w:r>
+        <w:t>-readable text files.</w:t>
       </w:r>
     </w:p>
     <w:p>
       <w:pPr>
         <w:pStyle w:val="Heading3"/>
       </w:pPr>
-      <w:bookmarkStart w:id="31" w:name="_Toc482113657"/>
+      <w:bookmarkStart w:id="28" w:name="_Toc482113657"/>
       <w:r>
         <w:t>Wave Options</w:t>
       </w:r>
-      <w:bookmarkEnd w:id="31"/>
+      <w:bookmarkEnd w:id="28"/>
     </w:p>
     <w:p>
       <w:pPr>
@@ -11871,11 +12228,19 @@
           <w:numId w:val="12"/>
         </w:numPr>
       </w:pPr>
+      <w:proofErr w:type="spellStart"/>
       <w:r>
         <w:rPr>
           <w:i/>
         </w:rPr>
-        <w:t>Persistant rescale</w:t>
+        <w:t>Persistant</w:t>
+      </w:r>
+      <w:proofErr w:type="spellEnd"/>
+      <w:r>
+        <w:rPr>
+          <w:i/>
+        </w:rPr>
+        <w:t xml:space="preserve"> rescale</w:t>
       </w:r>
       <w:r>
         <w:t xml:space="preserve">, if </w:t>
@@ -11894,11 +12259,12 @@
       <w:pPr>
         <w:pStyle w:val="Heading3"/>
       </w:pPr>
-      <w:bookmarkStart w:id="32" w:name="_Toc482113658"/>
-      <w:r>
+      <w:bookmarkStart w:id="29" w:name="_Toc482113658"/>
+      <w:r>
+        <w:lastRenderedPageBreak/>
         <w:t>Spectra Options</w:t>
       </w:r>
-      <w:bookmarkEnd w:id="32"/>
+      <w:bookmarkEnd w:id="29"/>
     </w:p>
     <w:p>
       <w:pPr>
@@ -11940,12 +12306,11 @@
       <w:pPr>
         <w:pStyle w:val="Heading3"/>
       </w:pPr>
-      <w:bookmarkStart w:id="33" w:name="_Toc482113659"/>
-      <w:r>
-        <w:lastRenderedPageBreak/>
+      <w:bookmarkStart w:id="30" w:name="_Toc482113659"/>
+      <w:r>
         <w:t>Spectrogram Options</w:t>
       </w:r>
-      <w:bookmarkEnd w:id="33"/>
+      <w:bookmarkEnd w:id="30"/>
     </w:p>
     <w:p>
       <w:pPr>
@@ -12022,7 +12387,15 @@
         <w:t>specifies the x-axis minimum in Spectra view and the y-axis maximum limit in Spectrogram view.</w:t>
       </w:r>
       <w:r>
-        <w:t xml:space="preserve"> While SWARM will allow the maximum frequency to be set to any positive value greater than the minimum frequency, this value will adjust automatically if it is greater than the Nyquist frequency of the wave being manipulated.</w:t>
+        <w:t xml:space="preserve"> While SWARM will allow the maximum frequency to be set to any positive value greater than the minimum frequency, this value will adjust automatically if it is greater than the </w:t>
+      </w:r>
+      <w:proofErr w:type="spellStart"/>
+      <w:r>
+        <w:t>Nyquist</w:t>
+      </w:r>
+      <w:proofErr w:type="spellEnd"/>
+      <w:r>
+        <w:t xml:space="preserve"> frequency of the wave being manipulated.</w:t>
       </w:r>
     </w:p>
     <w:p>
@@ -12101,11 +12474,11 @@
       <w:pPr>
         <w:pStyle w:val="Heading3"/>
       </w:pPr>
-      <w:bookmarkStart w:id="34" w:name="_Toc482113660"/>
+      <w:bookmarkStart w:id="31" w:name="_Toc482113660"/>
       <w:r>
         <w:t>Butterworth Filter</w:t>
       </w:r>
-      <w:bookmarkEnd w:id="34"/>
+      <w:bookmarkEnd w:id="31"/>
     </w:p>
     <w:p>
       <w:pPr>
@@ -12338,6 +12711,7 @@
         <w:rPr>
           <w:i/>
         </w:rPr>
+        <w:lastRenderedPageBreak/>
         <w:t xml:space="preserve">Order </w:t>
       </w:r>
       <w:r>
@@ -12348,12 +12722,11 @@
       <w:pPr>
         <w:pStyle w:val="Heading1"/>
       </w:pPr>
-      <w:bookmarkStart w:id="35" w:name="_Toc482113661"/>
-      <w:r>
-        <w:lastRenderedPageBreak/>
+      <w:bookmarkStart w:id="32" w:name="_Toc482113661"/>
+      <w:r>
         <w:t>Wave Clipboard</w:t>
       </w:r>
-      <w:bookmarkEnd w:id="35"/>
+      <w:bookmarkEnd w:id="32"/>
     </w:p>
     <w:p>
       <w:r>
@@ -12500,30 +12873,14 @@
       <w:r>
         <w:t xml:space="preserve">Figure </w:t>
       </w:r>
-      <w:r>
-        <w:fldChar w:fldCharType="begin"/>
-      </w:r>
-      <w:r>
-        <w:instrText xml:space="preserve"> SEQ Figure \* ARABIC</w:instrText>
-      </w:r>
-      <w:r>
-        <w:instrText xml:space="preserve"> </w:instrText>
-      </w:r>
-      <w:r>
-        <w:fldChar w:fldCharType="separate"/>
-      </w:r>
-      <w:r>
-        <w:rPr>
-          <w:noProof/>
-        </w:rPr>
-        <w:t>14</w:t>
-      </w:r>
-      <w:r>
-        <w:rPr>
-          <w:noProof/>
-        </w:rPr>
-        <w:fldChar w:fldCharType="end"/>
-      </w:r>
+      <w:fldSimple w:instr=" SEQ Figure \* ARABIC ">
+        <w:r>
+          <w:rPr>
+            <w:noProof/>
+          </w:rPr>
+          <w:t>14</w:t>
+        </w:r>
+      </w:fldSimple>
       <w:r>
         <w:t xml:space="preserve"> Wave Clipboard</w:t>
       </w:r>
@@ -12532,11 +12889,12 @@
       <w:pPr>
         <w:pStyle w:val="Heading2"/>
       </w:pPr>
-      <w:bookmarkStart w:id="36" w:name="_Toc482113662"/>
-      <w:r>
+      <w:bookmarkStart w:id="33" w:name="_Toc482113662"/>
+      <w:r>
+        <w:lastRenderedPageBreak/>
         <w:t>Clipboard Toolbar</w:t>
       </w:r>
-      <w:bookmarkEnd w:id="36"/>
+      <w:bookmarkEnd w:id="33"/>
     </w:p>
     <w:p>
       <w:r>
@@ -12625,7 +12983,6 @@
           <w:noProof/>
           <w:lang w:eastAsia="ja-JP"/>
         </w:rPr>
-        <w:lastRenderedPageBreak/>
         <w:drawing>
           <wp:inline distT="0" distB="0" distL="0" distR="0" wp14:anchorId="763B084B" wp14:editId="592ABC12">
             <wp:extent cx="152400" cy="152400"/>
@@ -12811,7 +13168,15 @@
         </w:drawing>
       </w:r>
       <w:r>
-        <w:t xml:space="preserve"> Synchronize times with helicorder wave</w:t>
+        <w:t xml:space="preserve"> Synchronize times with </w:t>
+      </w:r>
+      <w:proofErr w:type="spellStart"/>
+      <w:r>
+        <w:t>helicorder</w:t>
+      </w:r>
+      <w:proofErr w:type="spellEnd"/>
+      <w:r>
+        <w:t xml:space="preserve"> wave</w:t>
       </w:r>
     </w:p>
     <w:p>
@@ -13899,6 +14264,7 @@
         </w:rPr>
         <w:t xml:space="preserve">W </w:t>
       </w:r>
+      <w:proofErr w:type="gramStart"/>
       <w:r>
         <w:rPr>
           <w:rFonts w:cstheme="minorHAnsi"/>
@@ -13911,6 +14277,7 @@
         </w:rPr>
         <w:t xml:space="preserve"> ,</w:t>
       </w:r>
+      <w:proofErr w:type="gramEnd"/>
       <w:r>
         <w:rPr>
           <w:rFonts w:cstheme="minorHAnsi"/>
@@ -13989,6 +14356,7 @@
         </w:rPr>
         <w:t xml:space="preserve">S </w:t>
       </w:r>
+      <w:proofErr w:type="gramStart"/>
       <w:r>
         <w:rPr>
           <w:rFonts w:cstheme="minorHAnsi"/>
@@ -14001,6 +14369,7 @@
         </w:rPr>
         <w:t xml:space="preserve"> .</w:t>
       </w:r>
+      <w:proofErr w:type="gramEnd"/>
       <w:r>
         <w:t>)</w:t>
       </w:r>
@@ -14157,28 +14526,18 @@
       <w:r>
         <w:t xml:space="preserve"> Particle motion view (</w:t>
       </w:r>
-      <w:del w:id="37" w:author="Diana" w:date="2017-05-05T09:51:00Z">
-        <w:r>
-          <w:rPr>
-            <w:rFonts w:asciiTheme="majorHAnsi" w:hAnsiTheme="majorHAnsi" w:cstheme="majorHAnsi"/>
-          </w:rPr>
-          <w:delText xml:space="preserve">M </w:delText>
-        </w:r>
-      </w:del>
-      <w:ins w:id="38" w:author="Diana" w:date="2017-05-05T09:51:00Z">
-        <w:r>
-          <w:rPr>
-            <w:rFonts w:asciiTheme="majorHAnsi" w:hAnsiTheme="majorHAnsi" w:cstheme="majorHAnsi"/>
-          </w:rPr>
-          <w:t>R</w:t>
-        </w:r>
-        <w:r>
-          <w:rPr>
-            <w:rFonts w:asciiTheme="majorHAnsi" w:hAnsiTheme="majorHAnsi" w:cstheme="majorHAnsi"/>
-          </w:rPr>
-          <w:t xml:space="preserve"> </w:t>
-        </w:r>
-      </w:ins>
+      <w:r>
+        <w:rPr>
+          <w:rFonts w:asciiTheme="majorHAnsi" w:hAnsiTheme="majorHAnsi" w:cstheme="majorHAnsi"/>
+        </w:rPr>
+        <w:t>R</w:t>
+      </w:r>
+      <w:r>
+        <w:rPr>
+          <w:rFonts w:asciiTheme="majorHAnsi" w:hAnsiTheme="majorHAnsi" w:cstheme="majorHAnsi"/>
+        </w:rPr>
+        <w:t xml:space="preserve"> </w:t>
+      </w:r>
       <w:r>
         <w:rPr>
           <w:rFonts w:cstheme="minorHAnsi"/>
@@ -14258,7 +14617,15 @@
         </w:drawing>
       </w:r>
       <w:r>
-        <w:t xml:space="preserve"> Place another copy of wave on clipboard (</w:t>
+        <w:t xml:space="preserve"> Place another </w:t>
+      </w:r>
+      <w:proofErr w:type="gramStart"/>
+      <w:r>
+        <w:t>copy</w:t>
+      </w:r>
+      <w:proofErr w:type="gramEnd"/>
+      <w:r>
+        <w:t xml:space="preserve"> of wave on clipboard (</w:t>
       </w:r>
       <w:r>
         <w:rPr>
@@ -14523,11 +14890,12 @@
       <w:pPr>
         <w:pStyle w:val="Heading2"/>
       </w:pPr>
-      <w:bookmarkStart w:id="39" w:name="_Toc482113663"/>
-      <w:r>
+      <w:bookmarkStart w:id="34" w:name="_Toc482113663"/>
+      <w:r>
+        <w:lastRenderedPageBreak/>
         <w:t>Pick Mode</w:t>
       </w:r>
-      <w:bookmarkEnd w:id="39"/>
+      <w:bookmarkEnd w:id="34"/>
     </w:p>
     <w:p>
       <w:r>
@@ -14606,14 +14974,18 @@
         <w:t>.</w:t>
       </w:r>
       <w:r>
-        <w:t xml:space="preserve"> To make a pick, right click over the pick time in the appropriate channel and select the desired pick type.  Available choices include P and S, Emergent or Impusliv, under the Phase menu; and Coda 1 and Coda 2 under Coda menu.  </w:t>
-      </w:r>
-      <w:r>
-        <w:t xml:space="preserve">SWARM will attempt to </w:t>
-      </w:r>
-      <w:r>
-        <w:lastRenderedPageBreak/>
-        <w:t>determine polarity</w:t>
+        <w:t xml:space="preserve"> To make a pick, right click over the pick time in the appropriate channel and select the desired pick type.  Available choices include P and S, Emergent or </w:t>
+      </w:r>
+      <w:proofErr w:type="spellStart"/>
+      <w:r>
+        <w:t>Impusliv</w:t>
+      </w:r>
+      <w:proofErr w:type="spellEnd"/>
+      <w:r>
+        <w:t xml:space="preserve">, under the Phase menu; and Coda 1 and Coda 2 under Coda menu.  </w:t>
+      </w:r>
+      <w:r>
+        <w:t>SWARM will attempt to determine polarity</w:t>
       </w:r>
       <w:r>
         <w:t xml:space="preserve"> for a pick </w:t>
@@ -14641,11 +15013,11 @@
       <w:pPr>
         <w:pStyle w:val="Heading3"/>
       </w:pPr>
-      <w:bookmarkStart w:id="40" w:name="_Toc482113664"/>
+      <w:bookmarkStart w:id="35" w:name="_Toc482113664"/>
       <w:r>
         <w:t>P and S</w:t>
       </w:r>
-      <w:bookmarkEnd w:id="40"/>
+      <w:bookmarkEnd w:id="35"/>
     </w:p>
     <w:p>
       <w:r>
@@ -14673,6 +15045,7 @@
           <w:noProof/>
           <w:lang w:eastAsia="ja-JP"/>
         </w:rPr>
+        <w:lastRenderedPageBreak/>
         <w:drawing>
           <wp:inline distT="0" distB="0" distL="0" distR="0" wp14:anchorId="720689E7" wp14:editId="70377303">
             <wp:extent cx="5943600" cy="4206240"/>
@@ -14730,30 +15103,14 @@
       <w:r>
         <w:t xml:space="preserve">Figure </w:t>
       </w:r>
-      <w:r>
-        <w:fldChar w:fldCharType="begin"/>
-      </w:r>
-      <w:r>
-        <w:instrText xml:space="preserve"> SEQ Figu</w:instrText>
-      </w:r>
-      <w:r>
-        <w:instrText xml:space="preserve">re \* ARABIC </w:instrText>
-      </w:r>
-      <w:r>
-        <w:fldChar w:fldCharType="separate"/>
-      </w:r>
-      <w:r>
-        <w:rPr>
-          <w:noProof/>
-        </w:rPr>
-        <w:t>15</w:t>
-      </w:r>
-      <w:r>
-        <w:rPr>
-          <w:noProof/>
-        </w:rPr>
-        <w:fldChar w:fldCharType="end"/>
-      </w:r>
+      <w:fldSimple w:instr=" SEQ Figure \* ARABIC ">
+        <w:r>
+          <w:rPr>
+            <w:noProof/>
+          </w:rPr>
+          <w:t>15</w:t>
+        </w:r>
+      </w:fldSimple>
       <w:r>
         <w:t xml:space="preserve"> P and S picks</w:t>
       </w:r>
@@ -14762,19 +15119,15 @@
       <w:pPr>
         <w:pStyle w:val="Heading3"/>
       </w:pPr>
-      <w:bookmarkStart w:id="41" w:name="_Toc482113665"/>
+      <w:bookmarkStart w:id="36" w:name="_Toc482113665"/>
       <w:r>
         <w:t>Coda</w:t>
       </w:r>
-      <w:bookmarkEnd w:id="41"/>
-    </w:p>
-    <w:p>
-      <w:r>
-        <w:t xml:space="preserve">The Coda 1 or Coda 2 does not map specifically to coda start or coda end.  SWARM will simply take which ever coda pick is earlier as the start time and the other for end time. As with the P and S picks, right-click menu options exist to hide or clear coda picks. The background color of the coda marker tags </w:t>
-      </w:r>
-      <w:r>
-        <w:lastRenderedPageBreak/>
-        <w:t>will be yellow.</w:t>
+      <w:bookmarkEnd w:id="36"/>
+    </w:p>
+    <w:p>
+      <w:r>
+        <w:t>The Coda 1 or Coda 2 does not map specifically to coda start or coda end.  SWARM will simply take which ever coda pick is earlier as the start time and the other for end time. As with the P and S picks, right-click menu options exist to hide or clear coda picks. The background color of the coda marker tags will be yellow.</w:t>
       </w:r>
       <w:r>
         <w:t xml:space="preserve">  Once both coda picks are made, the coda duration and magnitude </w:t>
@@ -14828,6 +15181,7 @@
           <w:noProof/>
           <w:lang w:eastAsia="ja-JP"/>
         </w:rPr>
+        <w:lastRenderedPageBreak/>
         <w:drawing>
           <wp:inline distT="0" distB="0" distL="0" distR="0" wp14:anchorId="15BBCA04" wp14:editId="6F047447">
             <wp:extent cx="5943600" cy="2011680"/>
@@ -14885,45 +15239,48 @@
       <w:r>
         <w:t xml:space="preserve">Figure </w:t>
       </w:r>
-      <w:r>
-        <w:fldChar w:fldCharType="begin"/>
-      </w:r>
-      <w:r>
-        <w:instrText xml:space="preserve"> SEQ Figure \* ARABIC </w:instrText>
-      </w:r>
-      <w:r>
-        <w:fldChar w:fldCharType="separate"/>
-      </w:r>
-      <w:r>
-        <w:rPr>
-          <w:noProof/>
-        </w:rPr>
-        <w:t>16</w:t>
-      </w:r>
-      <w:r>
-        <w:rPr>
-          <w:noProof/>
-        </w:rPr>
-        <w:fldChar w:fldCharType="end"/>
-      </w:r>
+      <w:fldSimple w:instr=" SEQ Figure \* ARABIC ">
+        <w:r>
+          <w:rPr>
+            <w:noProof/>
+          </w:rPr>
+          <w:t>16</w:t>
+        </w:r>
+      </w:fldSimple>
       <w:r>
         <w:t xml:space="preserve"> Coda picks</w:t>
       </w:r>
     </w:p>
     <w:p>
       <w:r>
-        <w:t>When a wave is added to the clipboard from the helicorder view, if the wave had the green duration markers on them in helicorder view, they are translated to coda markers in the clipboard and will be visible in Pick Mode.</w:t>
+        <w:t xml:space="preserve">When a wave is added to the clipboard from the </w:t>
+      </w:r>
+      <w:proofErr w:type="spellStart"/>
+      <w:r>
+        <w:t>helicorder</w:t>
+      </w:r>
+      <w:proofErr w:type="spellEnd"/>
+      <w:r>
+        <w:t xml:space="preserve"> view, if the wave had the green duration markers on them in </w:t>
+      </w:r>
+      <w:proofErr w:type="spellStart"/>
+      <w:r>
+        <w:t>helicorder</w:t>
+      </w:r>
+      <w:proofErr w:type="spellEnd"/>
+      <w:r>
+        <w:t xml:space="preserve"> view, they are translated to coda markers in the clipboard and will be visible in Pick Mode.</w:t>
       </w:r>
     </w:p>
     <w:p>
       <w:pPr>
         <w:pStyle w:val="Heading2"/>
       </w:pPr>
-      <w:bookmarkStart w:id="42" w:name="_Toc482113666"/>
+      <w:bookmarkStart w:id="37" w:name="_Toc482113666"/>
       <w:r>
         <w:t>Status Bar</w:t>
       </w:r>
-      <w:bookmarkEnd w:id="42"/>
+      <w:bookmarkEnd w:id="37"/>
     </w:p>
     <w:p>
       <w:r>
@@ -15115,7 +15472,6 @@
     </w:p>
     <w:p>
       <w:r>
-        <w:lastRenderedPageBreak/>
         <w:t xml:space="preserve">If the panel is in time series view (Wave and Spectrogram), it will display the time on the x-axis that the mouse is hovering over in local and UTC time. </w:t>
       </w:r>
       <w:r>
@@ -15275,6 +15631,7 @@
         </w:numPr>
       </w:pPr>
       <w:r>
+        <w:lastRenderedPageBreak/>
         <w:t>Frequency in Spectrogram view</w:t>
       </w:r>
       <w:r>
@@ -15446,12 +15803,12 @@
       <w:pPr>
         <w:pStyle w:val="Heading1"/>
       </w:pPr>
-      <w:bookmarkStart w:id="43" w:name="_Toc482113667"/>
+      <w:bookmarkStart w:id="38" w:name="_Toc482113667"/>
       <w:r>
         <w:lastRenderedPageBreak/>
         <w:t>Real-time Monitor</w:t>
       </w:r>
-      <w:bookmarkEnd w:id="43"/>
+      <w:bookmarkEnd w:id="38"/>
     </w:p>
     <w:p>
       <w:pPr>
@@ -15519,27 +15876,14 @@
       <w:r>
         <w:t xml:space="preserve">Figure </w:t>
       </w:r>
-      <w:r>
-        <w:fldChar w:fldCharType="begin"/>
-      </w:r>
-      <w:r>
-        <w:instrText xml:space="preserve"> SEQ Figure \* ARABIC </w:instrText>
-      </w:r>
-      <w:r>
-        <w:fldChar w:fldCharType="separate"/>
-      </w:r>
-      <w:r>
-        <w:rPr>
-          <w:noProof/>
-        </w:rPr>
-        <w:t>17</w:t>
-      </w:r>
-      <w:r>
-        <w:rPr>
-          <w:noProof/>
-        </w:rPr>
-        <w:fldChar w:fldCharType="end"/>
-      </w:r>
+      <w:fldSimple w:instr=" SEQ Figure \* ARABIC ">
+        <w:r>
+          <w:rPr>
+            <w:noProof/>
+          </w:rPr>
+          <w:t>17</w:t>
+        </w:r>
+      </w:fldSimple>
       <w:r>
         <w:t xml:space="preserve"> Real-time Monitor</w:t>
       </w:r>
@@ -15553,12 +15897,12 @@
       <w:pPr>
         <w:pStyle w:val="Heading1"/>
       </w:pPr>
-      <w:bookmarkStart w:id="44" w:name="_Toc482113668"/>
+      <w:bookmarkStart w:id="39" w:name="_Toc482113668"/>
       <w:r>
         <w:lastRenderedPageBreak/>
         <w:t>Real-time Wave Viewer</w:t>
       </w:r>
-      <w:bookmarkEnd w:id="44"/>
+      <w:bookmarkEnd w:id="39"/>
     </w:p>
     <w:p>
       <w:r>
@@ -15694,27 +16038,14 @@
       <w:r>
         <w:t xml:space="preserve">Figure </w:t>
       </w:r>
-      <w:r>
-        <w:fldChar w:fldCharType="begin"/>
-      </w:r>
-      <w:r>
-        <w:instrText xml:space="preserve"> SEQ Figure \* ARABIC </w:instrText>
-      </w:r>
-      <w:r>
-        <w:fldChar w:fldCharType="separate"/>
-      </w:r>
-      <w:r>
-        <w:rPr>
-          <w:noProof/>
-        </w:rPr>
-        <w:t>18</w:t>
-      </w:r>
-      <w:r>
-        <w:rPr>
-          <w:noProof/>
-        </w:rPr>
-        <w:fldChar w:fldCharType="end"/>
-      </w:r>
+      <w:fldSimple w:instr=" SEQ Figure \* ARABIC ">
+        <w:r>
+          <w:rPr>
+            <w:noProof/>
+          </w:rPr>
+          <w:t>18</w:t>
+        </w:r>
+      </w:fldSimple>
       <w:r>
         <w:t xml:space="preserve"> Real-time Wave Viewer</w:t>
       </w:r>
@@ -15723,11 +16054,11 @@
       <w:pPr>
         <w:pStyle w:val="Heading1"/>
       </w:pPr>
-      <w:bookmarkStart w:id="45" w:name="_Toc482113669"/>
+      <w:bookmarkStart w:id="40" w:name="_Toc482113669"/>
       <w:r>
         <w:t>RSAM</w:t>
       </w:r>
-      <w:bookmarkEnd w:id="45"/>
+      <w:bookmarkEnd w:id="40"/>
     </w:p>
     <w:p>
       <w:r>
@@ -15869,27 +16200,14 @@
       <w:r>
         <w:t xml:space="preserve">Figure </w:t>
       </w:r>
-      <w:r>
-        <w:fldChar w:fldCharType="begin"/>
-      </w:r>
-      <w:r>
-        <w:instrText xml:space="preserve"> SEQ Figure \* ARABIC </w:instrText>
-      </w:r>
-      <w:r>
-        <w:fldChar w:fldCharType="separate"/>
-      </w:r>
-      <w:r>
-        <w:rPr>
-          <w:noProof/>
-        </w:rPr>
-        <w:t>19</w:t>
-      </w:r>
-      <w:r>
-        <w:rPr>
-          <w:noProof/>
-        </w:rPr>
-        <w:fldChar w:fldCharType="end"/>
-      </w:r>
+      <w:fldSimple w:instr=" SEQ Figure \* ARABIC ">
+        <w:r>
+          <w:rPr>
+            <w:noProof/>
+          </w:rPr>
+          <w:t>19</w:t>
+        </w:r>
+      </w:fldSimple>
       <w:r>
         <w:t xml:space="preserve"> RSAM values view</w:t>
       </w:r>
@@ -15961,27 +16279,14 @@
       <w:r>
         <w:t xml:space="preserve">Figure </w:t>
       </w:r>
-      <w:r>
-        <w:fldChar w:fldCharType="begin"/>
-      </w:r>
-      <w:r>
-        <w:instrText xml:space="preserve"> SEQ Figure \* ARABIC </w:instrText>
-      </w:r>
-      <w:r>
-        <w:fldChar w:fldCharType="separate"/>
-      </w:r>
-      <w:r>
-        <w:rPr>
-          <w:noProof/>
-        </w:rPr>
-        <w:t>20</w:t>
-      </w:r>
-      <w:r>
-        <w:rPr>
-          <w:noProof/>
-        </w:rPr>
-        <w:fldChar w:fldCharType="end"/>
-      </w:r>
+      <w:fldSimple w:instr=" SEQ Figure \* ARABIC ">
+        <w:r>
+          <w:rPr>
+            <w:noProof/>
+          </w:rPr>
+          <w:t>20</w:t>
+        </w:r>
+      </w:fldSimple>
       <w:r>
         <w:t xml:space="preserve"> RSAM counts view</w:t>
       </w:r>
@@ -15990,11 +16295,11 @@
       <w:pPr>
         <w:pStyle w:val="Heading2"/>
       </w:pPr>
-      <w:bookmarkStart w:id="46" w:name="_Toc482113670"/>
+      <w:bookmarkStart w:id="41" w:name="_Toc482113670"/>
       <w:r>
         <w:t>RSAM Settings</w:t>
       </w:r>
-      <w:bookmarkEnd w:id="46"/>
+      <w:bookmarkEnd w:id="41"/>
     </w:p>
     <w:p>
       <w:r>
@@ -16114,27 +16419,14 @@
       <w:r>
         <w:t xml:space="preserve">Figure </w:t>
       </w:r>
-      <w:r>
-        <w:fldChar w:fldCharType="begin"/>
-      </w:r>
-      <w:r>
-        <w:instrText xml:space="preserve"> SEQ Figure \* ARABIC </w:instrText>
-      </w:r>
-      <w:r>
-        <w:fldChar w:fldCharType="separate"/>
-      </w:r>
-      <w:r>
-        <w:rPr>
-          <w:noProof/>
-        </w:rPr>
-        <w:t>21</w:t>
-      </w:r>
-      <w:r>
-        <w:rPr>
-          <w:noProof/>
-        </w:rPr>
-        <w:fldChar w:fldCharType="end"/>
-      </w:r>
+      <w:fldSimple w:instr=" SEQ Figure \* ARABIC ">
+        <w:r>
+          <w:rPr>
+            <w:noProof/>
+          </w:rPr>
+          <w:t>21</w:t>
+        </w:r>
+      </w:fldSimple>
       <w:r>
         <w:t xml:space="preserve"> RSAM Settings</w:t>
       </w:r>
@@ -16146,12 +16438,14 @@
       <w:r>
         <w:t xml:space="preserve"> </w:t>
       </w:r>
+      <w:proofErr w:type="spellStart"/>
       <w:r>
         <w:rPr>
           <w:rFonts w:asciiTheme="majorHAnsi" w:hAnsiTheme="majorHAnsi"/>
         </w:rPr>
         <w:t>RsamDefaults.config</w:t>
       </w:r>
+      <w:proofErr w:type="spellEnd"/>
       <w:r>
         <w:t>.</w:t>
       </w:r>
@@ -16169,32 +16463,48 @@
       <w:pPr>
         <w:pStyle w:val="Heading1"/>
       </w:pPr>
-      <w:bookmarkStart w:id="47" w:name="_Toc482113671"/>
+      <w:bookmarkStart w:id="42" w:name="_Toc482113671"/>
       <w:r>
         <w:lastRenderedPageBreak/>
         <w:t>Map Interface</w:t>
       </w:r>
-      <w:bookmarkEnd w:id="47"/>
+      <w:bookmarkEnd w:id="42"/>
     </w:p>
     <w:p>
       <w:pPr>
         <w:pStyle w:val="Heading2"/>
       </w:pPr>
-      <w:bookmarkStart w:id="48" w:name="_Toc482113672"/>
+      <w:bookmarkStart w:id="43" w:name="_Toc482113672"/>
       <w:r>
         <w:t>Introduction</w:t>
       </w:r>
-      <w:bookmarkEnd w:id="48"/>
-    </w:p>
-    <w:p>
-      <w:r>
-        <w:t xml:space="preserve">The map shows station locations on geographically projected background imagery. Imagery can be, for example, shaded DEMS, satellite imagery, aerial photos, coastlines, etc. By default a basic world map taken from NASA Blue Marble imagery is provided. Custom imagery </w:t>
+      <w:bookmarkEnd w:id="43"/>
+    </w:p>
+    <w:p>
+      <w:r>
+        <w:t xml:space="preserve">The map shows station locations on geographically projected background imagery. Imagery can be, for example, shaded DEMS, satellite imagery, aerial photos, coastlines, etc. By </w:t>
+      </w:r>
+      <w:proofErr w:type="gramStart"/>
+      <w:r>
+        <w:t>default</w:t>
+      </w:r>
+      <w:proofErr w:type="gramEnd"/>
+      <w:r>
+        <w:t xml:space="preserve"> a basic world map taken from NASA Blue Marble imagery is provided. Custom imagery </w:t>
       </w:r>
       <w:r>
         <w:t>can be added</w:t>
       </w:r>
       <w:r>
-        <w:t xml:space="preserve"> provided that unprojected, geo-registered image files are available. See map packs for more information. </w:t>
+        <w:t xml:space="preserve"> provided that </w:t>
+      </w:r>
+      <w:proofErr w:type="spellStart"/>
+      <w:r>
+        <w:t>unprojected</w:t>
+      </w:r>
+      <w:proofErr w:type="spellEnd"/>
+      <w:r>
+        <w:t xml:space="preserve">, geo-registered image files are available. See map packs for more information. </w:t>
       </w:r>
       <w:r>
         <w:t xml:space="preserve">The map interface can be opened </w:t>
@@ -16237,11 +16547,11 @@
       <w:pPr>
         <w:pStyle w:val="Heading2"/>
       </w:pPr>
-      <w:bookmarkStart w:id="49" w:name="_Toc482113673"/>
+      <w:bookmarkStart w:id="44" w:name="_Toc482113673"/>
       <w:r>
         <w:t>Displaying Station on Map</w:t>
       </w:r>
-      <w:bookmarkEnd w:id="49"/>
+      <w:bookmarkEnd w:id="44"/>
     </w:p>
     <w:p>
       <w:r>
@@ -16324,11 +16634,11 @@
       <w:pPr>
         <w:pStyle w:val="Heading2"/>
       </w:pPr>
-      <w:bookmarkStart w:id="50" w:name="_Toc482113674"/>
+      <w:bookmarkStart w:id="45" w:name="_Toc482113674"/>
       <w:r>
         <w:t>Map Toolbars</w:t>
       </w:r>
-      <w:bookmarkEnd w:id="50"/>
+      <w:bookmarkEnd w:id="45"/>
     </w:p>
     <w:p>
       <w:r>
@@ -17159,7 +17469,15 @@
         </w:drawing>
       </w:r>
       <w:r>
-        <w:t xml:space="preserve"> Synchronize times with helicorder wave</w:t>
+        <w:t xml:space="preserve"> Synchronize times with </w:t>
+      </w:r>
+      <w:proofErr w:type="spellStart"/>
+      <w:r>
+        <w:t>helicorder</w:t>
+      </w:r>
+      <w:proofErr w:type="spellEnd"/>
+      <w:r>
+        <w:t xml:space="preserve"> wave</w:t>
       </w:r>
     </w:p>
     <w:p>
@@ -17806,6 +18124,7 @@
         </w:rPr>
         <w:t xml:space="preserve">W </w:t>
       </w:r>
+      <w:proofErr w:type="gramStart"/>
       <w:r>
         <w:rPr>
           <w:rFonts w:cstheme="minorHAnsi"/>
@@ -17818,6 +18137,7 @@
         </w:rPr>
         <w:t xml:space="preserve"> ,</w:t>
       </w:r>
+      <w:proofErr w:type="gramEnd"/>
       <w:r>
         <w:rPr>
           <w:rFonts w:cstheme="minorHAnsi"/>
@@ -17896,6 +18216,7 @@
         </w:rPr>
         <w:t xml:space="preserve">S </w:t>
       </w:r>
+      <w:proofErr w:type="gramStart"/>
       <w:r>
         <w:rPr>
           <w:rFonts w:cstheme="minorHAnsi"/>
@@ -17908,6 +18229,7 @@
         </w:rPr>
         <w:t xml:space="preserve"> .</w:t>
       </w:r>
+      <w:proofErr w:type="gramEnd"/>
       <w:r>
         <w:t>)</w:t>
       </w:r>
@@ -18064,28 +18386,18 @@
       <w:r>
         <w:t xml:space="preserve"> Particle motion view (</w:t>
       </w:r>
-      <w:del w:id="51" w:author="Diana" w:date="2017-05-05T09:51:00Z">
-        <w:r>
-          <w:rPr>
-            <w:rFonts w:asciiTheme="majorHAnsi" w:hAnsiTheme="majorHAnsi" w:cstheme="majorHAnsi"/>
-          </w:rPr>
-          <w:delText xml:space="preserve">M </w:delText>
-        </w:r>
-      </w:del>
-      <w:ins w:id="52" w:author="Diana" w:date="2017-05-05T09:51:00Z">
-        <w:r>
-          <w:rPr>
-            <w:rFonts w:asciiTheme="majorHAnsi" w:hAnsiTheme="majorHAnsi" w:cstheme="majorHAnsi"/>
-          </w:rPr>
-          <w:t>R</w:t>
-        </w:r>
-        <w:r>
-          <w:rPr>
-            <w:rFonts w:asciiTheme="majorHAnsi" w:hAnsiTheme="majorHAnsi" w:cstheme="majorHAnsi"/>
-          </w:rPr>
-          <w:t xml:space="preserve"> </w:t>
-        </w:r>
-      </w:ins>
+      <w:r>
+        <w:rPr>
+          <w:rFonts w:asciiTheme="majorHAnsi" w:hAnsiTheme="majorHAnsi" w:cstheme="majorHAnsi"/>
+        </w:rPr>
+        <w:t>R</w:t>
+      </w:r>
+      <w:r>
+        <w:rPr>
+          <w:rFonts w:asciiTheme="majorHAnsi" w:hAnsiTheme="majorHAnsi" w:cstheme="majorHAnsi"/>
+        </w:rPr>
+        <w:t xml:space="preserve"> </w:t>
+      </w:r>
       <w:r>
         <w:rPr>
           <w:rFonts w:cstheme="minorHAnsi"/>
@@ -18277,14 +18589,14 @@
       <w:pPr>
         <w:pStyle w:val="Heading2"/>
       </w:pPr>
-      <w:bookmarkStart w:id="53" w:name="_Toc482113675"/>
+      <w:bookmarkStart w:id="46" w:name="_Toc482113675"/>
       <w:r>
         <w:t xml:space="preserve">Map </w:t>
       </w:r>
       <w:r>
         <w:t>Settings</w:t>
       </w:r>
-      <w:bookmarkEnd w:id="53"/>
+      <w:bookmarkEnd w:id="46"/>
     </w:p>
     <w:p>
       <w:r>
@@ -18408,13 +18720,13 @@
       <w:pPr>
         <w:pStyle w:val="Heading3"/>
       </w:pPr>
-      <w:bookmarkStart w:id="54" w:name="_Ref481585735"/>
-      <w:bookmarkStart w:id="55" w:name="_Toc482113676"/>
+      <w:bookmarkStart w:id="47" w:name="_Ref481585735"/>
+      <w:bookmarkStart w:id="48" w:name="_Toc482113676"/>
       <w:r>
         <w:t>Displaying NEIC Events</w:t>
       </w:r>
-      <w:bookmarkEnd w:id="54"/>
-      <w:bookmarkEnd w:id="55"/>
+      <w:bookmarkEnd w:id="47"/>
+      <w:bookmarkEnd w:id="48"/>
     </w:p>
     <w:p>
       <w:r>
@@ -18443,11 +18755,11 @@
       <w:pPr>
         <w:pStyle w:val="Heading2"/>
       </w:pPr>
-      <w:bookmarkStart w:id="56" w:name="_Toc482113677"/>
+      <w:bookmarkStart w:id="49" w:name="_Toc482113677"/>
       <w:r>
         <w:t>Ruler Tool</w:t>
       </w:r>
-      <w:bookmarkEnd w:id="56"/>
+      <w:bookmarkEnd w:id="49"/>
     </w:p>
     <w:p>
       <w:r>
@@ -18584,11 +18896,11 @@
       <w:pPr>
         <w:pStyle w:val="Heading2"/>
       </w:pPr>
-      <w:bookmarkStart w:id="57" w:name="_Toc482113678"/>
+      <w:bookmarkStart w:id="50" w:name="_Toc482113678"/>
       <w:r>
         <w:t>Understanding Map Scale</w:t>
       </w:r>
-      <w:bookmarkEnd w:id="57"/>
+      <w:bookmarkEnd w:id="50"/>
     </w:p>
     <w:p>
       <w:r>
@@ -18599,12 +18911,12 @@
       <w:pPr>
         <w:pStyle w:val="Heading2"/>
       </w:pPr>
-      <w:bookmarkStart w:id="58" w:name="_Toc482113679"/>
+      <w:bookmarkStart w:id="51" w:name="_Toc482113679"/>
       <w:r>
         <w:lastRenderedPageBreak/>
         <w:t>Channel Interactions</w:t>
       </w:r>
-      <w:bookmarkEnd w:id="58"/>
+      <w:bookmarkEnd w:id="51"/>
     </w:p>
     <w:p>
       <w:r>
@@ -18661,7 +18973,15 @@
         <w:ind w:firstLine="720"/>
       </w:pPr>
       <w:r>
-        <w:t>A left double-click will open a helicorder.</w:t>
+        <w:t xml:space="preserve">A left double-click will open a </w:t>
+      </w:r>
+      <w:proofErr w:type="spellStart"/>
+      <w:r>
+        <w:t>helicorder</w:t>
+      </w:r>
+      <w:proofErr w:type="spellEnd"/>
+      <w:r>
+        <w:t>.</w:t>
       </w:r>
       <w:r>
         <w:t xml:space="preserve"> </w:t>
@@ -18680,11 +19000,11 @@
       <w:pPr>
         <w:pStyle w:val="Heading2"/>
       </w:pPr>
-      <w:bookmarkStart w:id="59" w:name="_Toc482113680"/>
+      <w:bookmarkStart w:id="52" w:name="_Toc482113680"/>
       <w:r>
         <w:t>Wave Panel Time Spans</w:t>
       </w:r>
-      <w:bookmarkEnd w:id="59"/>
+      <w:bookmarkEnd w:id="52"/>
     </w:p>
     <w:p>
       <w:r>
@@ -18695,13 +19015,13 @@
       <w:pPr>
         <w:pStyle w:val="Heading2"/>
       </w:pPr>
-      <w:bookmarkStart w:id="60" w:name="_Ref481656375"/>
-      <w:bookmarkStart w:id="61" w:name="_Toc482113681"/>
+      <w:bookmarkStart w:id="53" w:name="_Ref481656375"/>
+      <w:bookmarkStart w:id="54" w:name="_Toc482113681"/>
       <w:r>
         <w:t>Map Packs</w:t>
       </w:r>
-      <w:bookmarkEnd w:id="60"/>
-      <w:bookmarkEnd w:id="61"/>
+      <w:bookmarkEnd w:id="53"/>
+      <w:bookmarkEnd w:id="54"/>
     </w:p>
     <w:p>
       <w:r>
@@ -18740,30 +19060,36 @@
       <w:r>
         <w:t xml:space="preserve"> the imagery is in the </w:t>
       </w:r>
+      <w:proofErr w:type="spellStart"/>
       <w:r>
         <w:rPr>
           <w:rFonts w:asciiTheme="majorHAnsi" w:hAnsiTheme="majorHAnsi" w:cstheme="majorHAnsi"/>
         </w:rPr>
         <w:t>mapdata</w:t>
       </w:r>
+      <w:proofErr w:type="spellEnd"/>
       <w:r>
         <w:t xml:space="preserve"> directory of its installation. This can be changed in </w:t>
       </w:r>
+      <w:proofErr w:type="spellStart"/>
       <w:r>
         <w:rPr>
           <w:rFonts w:asciiTheme="majorHAnsi" w:hAnsiTheme="majorHAnsi" w:cstheme="majorHAnsi"/>
         </w:rPr>
         <w:t>Swarm.config</w:t>
       </w:r>
+      <w:proofErr w:type="spellEnd"/>
       <w:r>
         <w:t xml:space="preserve">. Sub-directories in </w:t>
       </w:r>
+      <w:proofErr w:type="spellStart"/>
       <w:r>
         <w:rPr>
           <w:rFonts w:asciiTheme="majorHAnsi" w:hAnsiTheme="majorHAnsi" w:cstheme="majorHAnsi"/>
         </w:rPr>
         <w:t>mapdata</w:t>
       </w:r>
+      <w:proofErr w:type="spellEnd"/>
       <w:r>
         <w:t xml:space="preserve"> are called Map Packs. The binary distribution of SWARM includes world and </w:t>
       </w:r>
@@ -18924,7 +19250,15 @@
         <w:ind w:left="720"/>
       </w:pPr>
       <w:r>
-        <w:t>10. Precendence - higher numbered images are rendered on top of lower rendered images.</w:t>
+        <w:t xml:space="preserve">10. </w:t>
+      </w:r>
+      <w:proofErr w:type="spellStart"/>
+      <w:r>
+        <w:t>Precendence</w:t>
+      </w:r>
+      <w:proofErr w:type="spellEnd"/>
+      <w:r>
+        <w:t xml:space="preserve"> - higher numbered images are rendered on top of lower rendered images.</w:t>
       </w:r>
     </w:p>
     <w:p>
@@ -18967,13 +19301,13 @@
       <w:pPr>
         <w:pStyle w:val="Heading1"/>
       </w:pPr>
-      <w:bookmarkStart w:id="62" w:name="_Ref481585066"/>
-      <w:bookmarkStart w:id="63" w:name="_Toc482113682"/>
+      <w:bookmarkStart w:id="55" w:name="_Ref481585066"/>
+      <w:bookmarkStart w:id="56" w:name="_Toc482113682"/>
       <w:r>
         <w:t>Events</w:t>
       </w:r>
-      <w:bookmarkEnd w:id="62"/>
-      <w:bookmarkEnd w:id="63"/>
+      <w:bookmarkEnd w:id="55"/>
+      <w:bookmarkEnd w:id="56"/>
       <w:r>
         <w:t xml:space="preserve"> </w:t>
       </w:r>
@@ -18982,11 +19316,11 @@
       <w:pPr>
         <w:pStyle w:val="Heading2"/>
       </w:pPr>
-      <w:bookmarkStart w:id="64" w:name="_Toc482113683"/>
+      <w:bookmarkStart w:id="57" w:name="_Toc482113683"/>
       <w:r>
         <w:t>Importing Events</w:t>
       </w:r>
-      <w:bookmarkEnd w:id="64"/>
+      <w:bookmarkEnd w:id="57"/>
     </w:p>
     <w:p>
       <w:r>
@@ -19008,7 +19342,15 @@
         <w:fldChar w:fldCharType="end"/>
       </w:r>
       <w:r>
-        <w:t xml:space="preserve">.)  Events in QuakeML file formats can also be imported from the </w:t>
+        <w:t xml:space="preserve">.)  Events in </w:t>
+      </w:r>
+      <w:proofErr w:type="spellStart"/>
+      <w:r>
+        <w:t>QuakeML</w:t>
+      </w:r>
+      <w:proofErr w:type="spellEnd"/>
+      <w:r>
+        <w:t xml:space="preserve"> file formats can also be imported from the </w:t>
       </w:r>
       <w:r>
         <w:rPr>
@@ -19024,11 +19366,11 @@
       <w:pPr>
         <w:pStyle w:val="Heading2"/>
       </w:pPr>
-      <w:bookmarkStart w:id="65" w:name="_Toc482113684"/>
+      <w:bookmarkStart w:id="58" w:name="_Toc482113684"/>
       <w:r>
         <w:t>Map Display</w:t>
       </w:r>
-      <w:bookmarkEnd w:id="65"/>
+      <w:bookmarkEnd w:id="58"/>
     </w:p>
     <w:p>
       <w:r>
@@ -19256,27 +19598,14 @@
       <w:r>
         <w:t xml:space="preserve">Figure </w:t>
       </w:r>
-      <w:r>
-        <w:fldChar w:fldCharType="begin"/>
-      </w:r>
-      <w:r>
-        <w:instrText xml:space="preserve"> SEQ Figure \* ARABIC </w:instrText>
-      </w:r>
-      <w:r>
-        <w:fldChar w:fldCharType="separate"/>
-      </w:r>
-      <w:r>
-        <w:rPr>
-          <w:noProof/>
-        </w:rPr>
-        <w:t>22</w:t>
-      </w:r>
-      <w:r>
-        <w:rPr>
-          <w:noProof/>
-        </w:rPr>
-        <w:fldChar w:fldCharType="end"/>
-      </w:r>
+      <w:fldSimple w:instr=" SEQ Figure \* ARABIC ">
+        <w:r>
+          <w:rPr>
+            <w:noProof/>
+          </w:rPr>
+          <w:t>22</w:t>
+        </w:r>
+      </w:fldSimple>
       <w:r>
         <w:t xml:space="preserve"> Example of hover over event</w:t>
       </w:r>
@@ -19291,14 +19620,14 @@
       <w:pPr>
         <w:pStyle w:val="Heading2"/>
       </w:pPr>
-      <w:bookmarkStart w:id="66" w:name="_Toc482113685"/>
+      <w:bookmarkStart w:id="59" w:name="_Toc482113685"/>
       <w:r>
         <w:t xml:space="preserve">Event </w:t>
       </w:r>
       <w:r>
         <w:t>View</w:t>
       </w:r>
-      <w:bookmarkEnd w:id="66"/>
+      <w:bookmarkEnd w:id="59"/>
     </w:p>
     <w:p>
       <w:r>
@@ -19393,27 +19722,14 @@
       <w:r>
         <w:t xml:space="preserve">Figure </w:t>
       </w:r>
-      <w:r>
-        <w:fldChar w:fldCharType="begin"/>
-      </w:r>
-      <w:r>
-        <w:instrText xml:space="preserve"> SEQ Figure \* ARABIC </w:instrText>
-      </w:r>
-      <w:r>
-        <w:fldChar w:fldCharType="separate"/>
-      </w:r>
-      <w:r>
-        <w:rPr>
-          <w:noProof/>
-        </w:rPr>
-        <w:t>23</w:t>
-      </w:r>
-      <w:r>
-        <w:rPr>
-          <w:noProof/>
-        </w:rPr>
-        <w:fldChar w:fldCharType="end"/>
-      </w:r>
+      <w:fldSimple w:instr=" SEQ Figure \* ARABIC ">
+        <w:r>
+          <w:rPr>
+            <w:noProof/>
+          </w:rPr>
+          <w:t>23</w:t>
+        </w:r>
+      </w:fldSimple>
       <w:r>
         <w:t xml:space="preserve"> Event Frame</w:t>
       </w:r>
@@ -19422,22 +19738,22 @@
       <w:pPr>
         <w:pStyle w:val="Heading1"/>
       </w:pPr>
-      <w:bookmarkStart w:id="67" w:name="_Toc482113686"/>
+      <w:bookmarkStart w:id="60" w:name="_Toc482113686"/>
       <w:r>
         <w:lastRenderedPageBreak/>
         <w:t>Menus</w:t>
       </w:r>
-      <w:bookmarkEnd w:id="67"/>
+      <w:bookmarkEnd w:id="60"/>
     </w:p>
     <w:p>
       <w:pPr>
         <w:pStyle w:val="Heading2"/>
       </w:pPr>
-      <w:bookmarkStart w:id="68" w:name="_Toc482113687"/>
+      <w:bookmarkStart w:id="61" w:name="_Toc482113687"/>
       <w:r>
         <w:t>File</w:t>
       </w:r>
-      <w:bookmarkEnd w:id="68"/>
+      <w:bookmarkEnd w:id="61"/>
     </w:p>
     <w:p>
       <w:pPr>
@@ -19490,7 +19806,23 @@
         <w:t xml:space="preserve"> </w:t>
       </w:r>
       <w:r>
-        <w:t>open a wave as data source from a file. Supported formats are SAC, SEED, miniSEED, SEISAN, and Matlab-readable text file.</w:t>
+        <w:t xml:space="preserve">open a wave as data source from a file. Supported formats are SAC, SEED, </w:t>
+      </w:r>
+      <w:proofErr w:type="spellStart"/>
+      <w:r>
+        <w:t>miniSEED</w:t>
+      </w:r>
+      <w:proofErr w:type="spellEnd"/>
+      <w:r>
+        <w:t xml:space="preserve">, SEISAN, and </w:t>
+      </w:r>
+      <w:proofErr w:type="spellStart"/>
+      <w:r>
+        <w:t>Matlab</w:t>
+      </w:r>
+      <w:proofErr w:type="spellEnd"/>
+      <w:r>
+        <w:t>-readable text file.</w:t>
       </w:r>
     </w:p>
     <w:p>
@@ -19580,7 +19912,15 @@
         <w:t>I</w:t>
       </w:r>
       <w:r>
-        <w:t xml:space="preserve">) Allow user to open a QuakeML event file for display on the map. </w:t>
+        <w:t xml:space="preserve">) Allow user to open a </w:t>
+      </w:r>
+      <w:proofErr w:type="spellStart"/>
+      <w:r>
+        <w:t>QuakeML</w:t>
+      </w:r>
+      <w:proofErr w:type="spellEnd"/>
+      <w:r>
+        <w:t xml:space="preserve"> event file for display on the map. </w:t>
       </w:r>
     </w:p>
     <w:p>
@@ -19623,12 +19963,12 @@
       <w:pPr>
         <w:pStyle w:val="Heading3"/>
       </w:pPr>
-      <w:bookmarkStart w:id="69" w:name="_Toc482113688"/>
+      <w:bookmarkStart w:id="62" w:name="_Toc482113688"/>
       <w:r>
         <w:lastRenderedPageBreak/>
         <w:t>Options</w:t>
       </w:r>
-      <w:bookmarkEnd w:id="69"/>
+      <w:bookmarkEnd w:id="62"/>
     </w:p>
     <w:p>
       <w:pPr>
@@ -19690,27 +20030,14 @@
                             <w:r>
                               <w:t xml:space="preserve">Figure </w:t>
                             </w:r>
-                            <w:r>
-                              <w:fldChar w:fldCharType="begin"/>
-                            </w:r>
-                            <w:r>
-                              <w:instrText xml:space="preserve"> SEQ Figure \* ARABIC </w:instrText>
-                            </w:r>
-                            <w:r>
-                              <w:fldChar w:fldCharType="separate"/>
-                            </w:r>
-                            <w:r>
-                              <w:rPr>
-                                <w:noProof/>
-                              </w:rPr>
-                              <w:t>24</w:t>
-                            </w:r>
-                            <w:r>
-                              <w:rPr>
-                                <w:noProof/>
-                              </w:rPr>
-                              <w:fldChar w:fldCharType="end"/>
-                            </w:r>
+                            <w:fldSimple w:instr=" SEQ Figure \* ARABIC ">
+                              <w:r>
+                                <w:rPr>
+                                  <w:noProof/>
+                                </w:rPr>
+                                <w:t>24</w:t>
+                              </w:r>
+                            </w:fldSimple>
                             <w:r>
                               <w:t xml:space="preserve"> Options dialog</w:t>
                             </w:r>
@@ -19872,7 +20199,7 @@
           <w:lang w:eastAsia="ja-JP"/>
         </w:rPr>
       </w:pPr>
-      <w:bookmarkStart w:id="70" w:name="_Ref481659098"/>
+      <w:bookmarkStart w:id="63" w:name="_Ref481659098"/>
       <w:r>
         <w:rPr>
           <w:noProof/>
@@ -19880,7 +20207,7 @@
         </w:rPr>
         <w:t>Duration Magnitude</w:t>
       </w:r>
-      <w:bookmarkEnd w:id="70"/>
+      <w:bookmarkEnd w:id="63"/>
     </w:p>
     <w:p>
       <w:pPr>
@@ -20097,11 +20424,11 @@
       <w:pPr>
         <w:pStyle w:val="Heading2"/>
       </w:pPr>
-      <w:bookmarkStart w:id="71" w:name="_Toc482113689"/>
+      <w:bookmarkStart w:id="64" w:name="_Toc482113689"/>
       <w:r>
         <w:t>Layout</w:t>
       </w:r>
-      <w:bookmarkEnd w:id="71"/>
+      <w:bookmarkEnd w:id="64"/>
     </w:p>
     <w:p>
       <w:r>
@@ -20210,11 +20537,11 @@
       <w:pPr>
         <w:pStyle w:val="Heading2"/>
       </w:pPr>
-      <w:bookmarkStart w:id="72" w:name="_Toc482113690"/>
+      <w:bookmarkStart w:id="65" w:name="_Toc482113690"/>
       <w:r>
         <w:t>Window</w:t>
       </w:r>
-      <w:bookmarkEnd w:id="72"/>
+      <w:bookmarkEnd w:id="65"/>
     </w:p>
     <w:p>
       <w:pPr>
@@ -20342,10 +20669,26 @@
         <w:rPr>
           <w:rFonts w:asciiTheme="majorHAnsi" w:hAnsiTheme="majorHAnsi" w:cstheme="majorHAnsi"/>
         </w:rPr>
-        <w:t>Tile Helicorders</w:t>
-      </w:r>
-      <w:r>
-        <w:t xml:space="preserve"> Tiles all open helicoders.</w:t>
+        <w:t xml:space="preserve">Tile </w:t>
+      </w:r>
+      <w:proofErr w:type="spellStart"/>
+      <w:r>
+        <w:rPr>
+          <w:rFonts w:asciiTheme="majorHAnsi" w:hAnsiTheme="majorHAnsi" w:cstheme="majorHAnsi"/>
+        </w:rPr>
+        <w:t>Helicorders</w:t>
+      </w:r>
+      <w:proofErr w:type="spellEnd"/>
+      <w:r>
+        <w:t xml:space="preserve"> Tiles all open </w:t>
+      </w:r>
+      <w:proofErr w:type="spellStart"/>
+      <w:r>
+        <w:t>helicoders</w:t>
+      </w:r>
+      <w:proofErr w:type="spellEnd"/>
+      <w:r>
+        <w:t>.</w:t>
       </w:r>
     </w:p>
     <w:p>
@@ -20408,22 +20751,38 @@
         <w:t>Close All</w:t>
       </w:r>
       <w:r>
-        <w:t xml:space="preserve"> Closes all open helicorders and waves.</w:t>
+        <w:t xml:space="preserve"> Closes all open </w:t>
+      </w:r>
+      <w:proofErr w:type="spellStart"/>
+      <w:r>
+        <w:t>helicorders</w:t>
+      </w:r>
+      <w:proofErr w:type="spellEnd"/>
+      <w:r>
+        <w:t xml:space="preserve"> and waves.</w:t>
       </w:r>
     </w:p>
     <w:p>
       <w:pPr>
         <w:pStyle w:val="Heading3"/>
       </w:pPr>
-      <w:bookmarkStart w:id="73" w:name="_Toc482113691"/>
+      <w:bookmarkStart w:id="66" w:name="_Toc482113691"/>
       <w:r>
         <w:t>Kiosk Mode</w:t>
       </w:r>
-      <w:bookmarkEnd w:id="73"/>
-    </w:p>
-    <w:p>
-      <w:r>
-        <w:t xml:space="preserve">In Kiosk Mode SWARM displays all of the open helicorders in full-screen mode for purposes of seismic monitoring. Since there are no menus or toolbars when in Kiosk Mode, keyboard shortcuts will have to </w:t>
+      <w:bookmarkEnd w:id="66"/>
+    </w:p>
+    <w:p>
+      <w:r>
+        <w:t xml:space="preserve">In Kiosk Mode SWARM displays all of the open </w:t>
+      </w:r>
+      <w:proofErr w:type="spellStart"/>
+      <w:r>
+        <w:t>helicorders</w:t>
+      </w:r>
+      <w:proofErr w:type="spellEnd"/>
+      <w:r>
+        <w:t xml:space="preserve"> in full-screen mode for purposes of seismic monitoring. Since there are no menus or toolbars when in Kiosk Mode, keyboard shortcuts will have to </w:t>
       </w:r>
       <w:r>
         <w:lastRenderedPageBreak/>
@@ -20485,7 +20844,23 @@
         <w:rPr>
           <w:rFonts w:asciiTheme="majorHAnsi" w:hAnsiTheme="majorHAnsi" w:cstheme="majorHAnsi"/>
         </w:rPr>
-        <w:t>swarm --kiosk="localhost;BGL SHZ AK"</w:t>
+        <w:t>swarm --kiosk="</w:t>
+      </w:r>
+      <w:proofErr w:type="spellStart"/>
+      <w:proofErr w:type="gramStart"/>
+      <w:r>
+        <w:rPr>
+          <w:rFonts w:asciiTheme="majorHAnsi" w:hAnsiTheme="majorHAnsi" w:cstheme="majorHAnsi"/>
+        </w:rPr>
+        <w:t>localhost;BGL</w:t>
+      </w:r>
+      <w:proofErr w:type="spellEnd"/>
+      <w:proofErr w:type="gramEnd"/>
+      <w:r>
+        <w:rPr>
+          <w:rFonts w:asciiTheme="majorHAnsi" w:hAnsiTheme="majorHAnsi" w:cstheme="majorHAnsi"/>
+        </w:rPr>
+        <w:t xml:space="preserve"> SHZ AK"</w:t>
       </w:r>
       <w:r>
         <w:rPr>
@@ -20511,11 +20886,11 @@
       <w:pPr>
         <w:pStyle w:val="Heading2"/>
       </w:pPr>
-      <w:bookmarkStart w:id="74" w:name="_Toc482113692"/>
+      <w:bookmarkStart w:id="67" w:name="_Toc482113692"/>
       <w:r>
         <w:t>Help</w:t>
       </w:r>
-      <w:bookmarkEnd w:id="74"/>
+      <w:bookmarkEnd w:id="67"/>
     </w:p>
     <w:p>
       <w:pPr>
@@ -20539,36 +20914,48 @@
       <w:pPr>
         <w:pStyle w:val="Heading1"/>
       </w:pPr>
-      <w:bookmarkStart w:id="75" w:name="_Toc482113693"/>
+      <w:bookmarkStart w:id="68" w:name="_Toc482113693"/>
       <w:r>
         <w:t>Configuration Files</w:t>
       </w:r>
-      <w:bookmarkEnd w:id="75"/>
+      <w:bookmarkEnd w:id="68"/>
     </w:p>
     <w:p>
       <w:pPr>
         <w:pStyle w:val="Heading2"/>
       </w:pPr>
-      <w:bookmarkStart w:id="76" w:name="_Toc482113694"/>
+      <w:bookmarkStart w:id="69" w:name="_Toc482113694"/>
+      <w:proofErr w:type="spellStart"/>
       <w:r>
         <w:t>Swarm.config</w:t>
       </w:r>
-      <w:bookmarkEnd w:id="76"/>
-    </w:p>
-    <w:p>
-      <w:r>
-        <w:t>When exiting SWARM, the application will automatically store user selected configurations to SWARM.config. Subsequent executions of SWARM from the same locations will read this file to determine starting configuration.</w:t>
+      <w:bookmarkEnd w:id="69"/>
+      <w:proofErr w:type="spellEnd"/>
+    </w:p>
+    <w:p>
+      <w:r>
+        <w:t xml:space="preserve">When exiting SWARM, the application will automatically store user selected configurations to </w:t>
+      </w:r>
+      <w:proofErr w:type="spellStart"/>
+      <w:r>
+        <w:t>SWARM.config</w:t>
+      </w:r>
+      <w:proofErr w:type="spellEnd"/>
+      <w:r>
+        <w:t>. Subsequent executions of SWARM from the same locations will read this file to determine starting configuration.</w:t>
       </w:r>
     </w:p>
     <w:p>
       <w:pPr>
         <w:pStyle w:val="Heading2"/>
       </w:pPr>
-      <w:bookmarkStart w:id="77" w:name="_Toc482113695"/>
+      <w:bookmarkStart w:id="70" w:name="_Toc482113695"/>
+      <w:proofErr w:type="spellStart"/>
       <w:r>
         <w:t>DataSources.config</w:t>
       </w:r>
-      <w:bookmarkEnd w:id="77"/>
+      <w:bookmarkEnd w:id="70"/>
+      <w:proofErr w:type="spellEnd"/>
     </w:p>
     <w:p>
       <w:r>
@@ -20595,6 +20982,7 @@
         </w:rPr>
         <w:t xml:space="preserve">server=CVO </w:t>
       </w:r>
+      <w:proofErr w:type="gramStart"/>
       <w:r>
         <w:rPr>
           <w:rFonts w:ascii="Consolas" w:hAnsi="Consolas" w:cs="Consolas"/>
@@ -20623,6 +21011,7 @@
         </w:rPr>
         <w:t>wws</w:t>
       </w:r>
+      <w:proofErr w:type="gramEnd"/>
       <w:r>
         <w:rPr>
           <w:rFonts w:ascii="Consolas" w:hAnsi="Consolas" w:cs="Consolas"/>
@@ -20652,6 +21041,7 @@
         </w:rPr>
         <w:t xml:space="preserve">server=AVO </w:t>
       </w:r>
+      <w:proofErr w:type="gramStart"/>
       <w:r>
         <w:rPr>
           <w:rFonts w:ascii="Consolas" w:hAnsi="Consolas" w:cs="Consolas"/>
@@ -20670,16 +21060,19 @@
         </w:rPr>
         <w:t>;wws:pubavo1.wr.usgs.gov:16022:10000:1</w:t>
       </w:r>
+      <w:proofErr w:type="gramEnd"/>
     </w:p>
     <w:p>
       <w:pPr>
         <w:pStyle w:val="Heading2"/>
       </w:pPr>
-      <w:bookmarkStart w:id="78" w:name="_Toc482113696"/>
+      <w:bookmarkStart w:id="71" w:name="_Toc482113696"/>
+      <w:proofErr w:type="spellStart"/>
       <w:r>
         <w:t>NTP.config</w:t>
       </w:r>
-      <w:bookmarkEnd w:id="78"/>
+      <w:bookmarkEnd w:id="71"/>
+      <w:proofErr w:type="spellEnd"/>
     </w:p>
     <w:p>
       <w:r>
@@ -20694,12 +21087,44 @@
         </w:r>
       </w:hyperlink>
       <w:r>
-        <w:t>). This does not change the system clock but just calculates an offset from it. SWARM will attempt this sychronization by default approximately every 10 minutes.</w:t>
-      </w:r>
-    </w:p>
-    <w:p>
-      <w:r>
-        <w:t>The NTP.config file allows user to specify a list of NTP servers, a timeout value (ms), and a recalibration interval (ms). Example entry:</w:t>
+        <w:t xml:space="preserve">). This does not change the system clock but just calculates an offset from it. SWARM will attempt this </w:t>
+      </w:r>
+      <w:proofErr w:type="spellStart"/>
+      <w:r>
+        <w:t>sychronization</w:t>
+      </w:r>
+      <w:proofErr w:type="spellEnd"/>
+      <w:r>
+        <w:t xml:space="preserve"> by default approximately every 10 minutes.</w:t>
+      </w:r>
+    </w:p>
+    <w:p>
+      <w:r>
+        <w:t xml:space="preserve">The </w:t>
+      </w:r>
+      <w:proofErr w:type="spellStart"/>
+      <w:r>
+        <w:t>NTP.config</w:t>
+      </w:r>
+      <w:proofErr w:type="spellEnd"/>
+      <w:r>
+        <w:t xml:space="preserve"> file allows user to specify a list of NTP servers, a timeout value (</w:t>
+      </w:r>
+      <w:proofErr w:type="spellStart"/>
+      <w:r>
+        <w:t>ms</w:t>
+      </w:r>
+      <w:proofErr w:type="spellEnd"/>
+      <w:r>
+        <w:t>), and a recalibration interval (</w:t>
+      </w:r>
+      <w:proofErr w:type="spellStart"/>
+      <w:r>
+        <w:t>ms</w:t>
+      </w:r>
+      <w:proofErr w:type="spellEnd"/>
+      <w:r>
+        <w:t>). Example entry:</w:t>
       </w:r>
     </w:p>
     <w:p>
@@ -20734,27 +21159,45 @@
           <w:rFonts w:asciiTheme="majorHAnsi" w:hAnsiTheme="majorHAnsi" w:cstheme="majorHAnsi"/>
         </w:rPr>
       </w:pPr>
+      <w:proofErr w:type="spellStart"/>
       <w:r>
         <w:rPr>
           <w:rFonts w:asciiTheme="majorHAnsi" w:hAnsiTheme="majorHAnsi" w:cstheme="majorHAnsi"/>
         </w:rPr>
         <w:lastRenderedPageBreak/>
-        <w:t>recalibrationInterval=10000</w:t>
+        <w:t>recalibrationInterval</w:t>
+      </w:r>
+      <w:proofErr w:type="spellEnd"/>
+      <w:r>
+        <w:rPr>
+          <w:rFonts w:asciiTheme="majorHAnsi" w:hAnsiTheme="majorHAnsi" w:cstheme="majorHAnsi"/>
+        </w:rPr>
+        <w:t>=10000</w:t>
       </w:r>
     </w:p>
     <w:p>
       <w:pPr>
         <w:pStyle w:val="Heading2"/>
       </w:pPr>
-      <w:bookmarkStart w:id="79" w:name="_Toc482113697"/>
+      <w:bookmarkStart w:id="72" w:name="_Toc482113697"/>
+      <w:proofErr w:type="spellStart"/>
       <w:r>
         <w:t>SwarmGroups.config</w:t>
       </w:r>
-      <w:bookmarkEnd w:id="79"/>
-    </w:p>
-    <w:p>
-      <w:r>
-        <w:t xml:space="preserve">Channels can be grouped in the Channel Selector through SwarmGroups.config. File entries are a list of </w:t>
+      <w:bookmarkEnd w:id="72"/>
+      <w:proofErr w:type="spellEnd"/>
+    </w:p>
+    <w:p>
+      <w:r>
+        <w:t xml:space="preserve">Channels can be grouped in the Channel Selector through </w:t>
+      </w:r>
+      <w:proofErr w:type="spellStart"/>
+      <w:r>
+        <w:t>SwarmGroups.config</w:t>
+      </w:r>
+      <w:proofErr w:type="spellEnd"/>
+      <w:r>
+        <w:t xml:space="preserve">. File entries are a list of </w:t>
       </w:r>
       <w:r>
         <w:rPr>
@@ -20763,18 +21206,28 @@
         <w:t>[channel]=[group]</w:t>
       </w:r>
       <w:r>
-        <w:t xml:space="preserve"> pairs.  See default SwarmGroups.config that came with the distribution for example.</w:t>
+        <w:t xml:space="preserve"> pairs.  See default </w:t>
+      </w:r>
+      <w:proofErr w:type="spellStart"/>
+      <w:r>
+        <w:t>SwarmGroups.config</w:t>
+      </w:r>
+      <w:proofErr w:type="spellEnd"/>
+      <w:r>
+        <w:t xml:space="preserve"> that came with the distribution for example.</w:t>
       </w:r>
     </w:p>
     <w:p>
       <w:pPr>
         <w:pStyle w:val="Heading2"/>
       </w:pPr>
-      <w:bookmarkStart w:id="80" w:name="_Toc482113698"/>
+      <w:bookmarkStart w:id="73" w:name="_Toc482113698"/>
+      <w:proofErr w:type="spellStart"/>
       <w:r>
         <w:t>RsamDefaults.config</w:t>
       </w:r>
-      <w:bookmarkEnd w:id="80"/>
+      <w:bookmarkEnd w:id="73"/>
+      <w:proofErr w:type="spellEnd"/>
     </w:p>
     <w:p>
       <w:r>
@@ -20797,11 +21250,13 @@
       <w:pPr>
         <w:pStyle w:val="Heading2"/>
       </w:pPr>
-      <w:bookmarkStart w:id="81" w:name="_Toc482113699"/>
+      <w:bookmarkStart w:id="74" w:name="_Toc482113699"/>
+      <w:proofErr w:type="spellStart"/>
       <w:r>
         <w:t>WaveDefaults.config</w:t>
       </w:r>
-      <w:bookmarkEnd w:id="81"/>
+      <w:bookmarkEnd w:id="74"/>
+      <w:proofErr w:type="spellEnd"/>
     </w:p>
     <w:p>
       <w:r>
@@ -20812,11 +21267,13 @@
       <w:pPr>
         <w:pStyle w:val="Heading2"/>
       </w:pPr>
-      <w:bookmarkStart w:id="82" w:name="_Toc482113700"/>
+      <w:bookmarkStart w:id="75" w:name="_Toc482113700"/>
+      <w:proofErr w:type="spellStart"/>
       <w:r>
         <w:t>SwarmMetadata.config</w:t>
       </w:r>
-      <w:bookmarkEnd w:id="82"/>
+      <w:bookmarkEnd w:id="75"/>
+      <w:proofErr w:type="spellEnd"/>
     </w:p>
     <w:p>
       <w:r>
@@ -20827,11 +21284,11 @@
       <w:pPr>
         <w:pStyle w:val="Heading1"/>
       </w:pPr>
-      <w:bookmarkStart w:id="83" w:name="_Toc482113701"/>
+      <w:bookmarkStart w:id="76" w:name="_Toc482113701"/>
       <w:r>
         <w:t>Support</w:t>
       </w:r>
-      <w:bookmarkEnd w:id="83"/>
+      <w:bookmarkEnd w:id="76"/>
     </w:p>
     <w:p>
       <w:r>
@@ -20877,21 +21334,21 @@
         <v:path o:extrusionok="f" gradientshapeok="t" o:connecttype="rect"/>
         <o:lock v:ext="edit" aspectratio="t"/>
       </v:shapetype>
-      <v:shape id="_x0000_i1077" type="#_x0000_t75" style="width:12pt;height:12pt;visibility:visible;mso-wrap-style:square" o:bullet="t">
+      <v:shape id="_x0000_i1065" type="#_x0000_t75" style="width:12pt;height:12pt;visibility:visible;mso-wrap-style:square" o:bullet="t">
         <v:imagedata r:id="rId1" o:title="server"/>
       </v:shape>
     </w:pict>
   </w:numPicBullet>
   <w:numPicBullet w:numPicBulletId="1">
     <w:pict>
-      <v:shape id="_x0000_i1078" type="#_x0000_t75" style="width:12pt;height:12pt;visibility:visible;mso-wrap-style:square" o:bullet="t">
+      <v:shape id="_x0000_i1066" type="#_x0000_t75" style="width:12pt;height:12pt;visibility:visible;mso-wrap-style:square" o:bullet="t">
         <v:imagedata r:id="rId2" o:title="broken_server"/>
       </v:shape>
     </w:pict>
   </w:numPicBullet>
   <w:numPicBullet w:numPicBulletId="2">
     <w:pict>
-      <v:shape id="_x0000_i1079" type="#_x0000_t75" style="width:12pt;height:12pt;visibility:visible;mso-wrap-style:square" o:bullet="t">
+      <v:shape id="_x0000_i1067" type="#_x0000_t75" style="width:12pt;height:12pt;visibility:visible;mso-wrap-style:square" o:bullet="t">
         <v:imagedata r:id="rId3" o:title="label_some"/>
       </v:shape>
     </w:pict>
@@ -23609,14 +24066,6 @@
     <w:abstractNumId w:val="12"/>
   </w:num>
 </w:numbering>
-</file>
-
-<file path=word/people.xml><?xml version="1.0" encoding="utf-8"?>
-<w15:people xmlns:wpc="http://schemas.microsoft.com/office/word/2010/wordprocessingCanvas" xmlns:cx="http://schemas.microsoft.com/office/drawing/2014/chartex" xmlns:mc="http://schemas.openxmlformats.org/markup-compatibility/2006" xmlns:o="urn:schemas-microsoft-com:office:office" xmlns:r="http://schemas.openxmlformats.org/officeDocument/2006/relationships" xmlns:m="http://schemas.openxmlformats.org/officeDocument/2006/math" xmlns:v="urn:schemas-microsoft-com:vml" xmlns:wp14="http://schemas.microsoft.com/office/word/2010/wordprocessingDrawing" xmlns:wp="http://schemas.openxmlformats.org/drawingml/2006/wordprocessingDrawing" xmlns:w10="urn:schemas-microsoft-com:office:word" xmlns:w="http://schemas.openxmlformats.org/wordprocessingml/2006/main" xmlns:w14="http://schemas.microsoft.com/office/word/2010/wordml" xmlns:w15="http://schemas.microsoft.com/office/word/2012/wordml" xmlns:w16se="http://schemas.microsoft.com/office/word/2015/wordml/symex" xmlns:wpg="http://schemas.microsoft.com/office/word/2010/wordprocessingGroup" xmlns:wpi="http://schemas.microsoft.com/office/word/2010/wordprocessingInk" xmlns:wne="http://schemas.microsoft.com/office/word/2006/wordml" xmlns:wps="http://schemas.microsoft.com/office/word/2010/wordprocessingShape" mc:Ignorable="w14 w15 w16se wp14">
-  <w15:person w15:author="Diana">
-    <w15:presenceInfo w15:providerId="None" w15:userId="Diana"/>
-  </w15:person>
-</w15:people>
 </file>
 
 <file path=word/styles.xml><?xml version="1.0" encoding="utf-8"?>
@@ -25032,7 +25481,7 @@
 </file>
 
 <file path=customXml/itemProps1.xml><?xml version="1.0" encoding="utf-8"?>
-<ds:datastoreItem xmlns:ds="http://schemas.openxmlformats.org/officeDocument/2006/customXml" ds:itemID="{70B0A633-DDB0-4924-94C0-C9108DCF883B}">
+<ds:datastoreItem xmlns:ds="http://schemas.openxmlformats.org/officeDocument/2006/customXml" ds:itemID="{645654AD-FF48-41A7-A33A-08716DB43143}">
   <ds:schemaRefs>
     <ds:schemaRef ds:uri="http://schemas.openxmlformats.org/officeDocument/2006/bibliography"/>
   </ds:schemaRefs>

</xml_diff>

<commit_message>
Fix information in Event View section.
</commit_message>
<xml_diff>
--- a/docs/Swarm User Guide.docx
+++ b/docs/Swarm User Guide.docx
@@ -6128,15 +6128,7 @@
         <w:t xml:space="preserve">to display and analyze seismic waveforms in real-time. </w:t>
       </w:r>
       <w:r>
-        <w:t xml:space="preserve">SWARM is a functional replacement to the traditional </w:t>
-      </w:r>
-      <w:proofErr w:type="spellStart"/>
-      <w:r>
-        <w:t>helicorder</w:t>
-      </w:r>
-      <w:proofErr w:type="spellEnd"/>
-      <w:r>
-        <w:t xml:space="preserve">, but also has many other tools for visualizing wave forms, such as frequency spectra plots and spectrograms.  </w:t>
+        <w:t xml:space="preserve">SWARM is a functional replacement to the traditional helicorder, but also has many other tools for visualizing wave forms, such as frequency spectra plots and spectrograms.  </w:t>
       </w:r>
       <w:r>
         <w:t xml:space="preserve">Other features include ability to obtain station metadata for plotting on map, and support for IRIS DMC connections. </w:t>
@@ -6202,15 +6194,7 @@
         <w:t>Due to the large volume of data and complex calculations performed it is recommended to run on SWARM with modern specifications for memory and processing speed.  The less memory and processing speed the computer has, the more likely that SWARM’s performance is affected when pulling and analyzing large data sets.</w:t>
       </w:r>
       <w:r>
-        <w:t xml:space="preserve">  Minimum screen </w:t>
-      </w:r>
-      <w:proofErr w:type="gramStart"/>
-      <w:r>
-        <w:t>display</w:t>
-      </w:r>
-      <w:proofErr w:type="gramEnd"/>
-      <w:r>
-        <w:t xml:space="preserve"> of 1024 x 768 is also recommended.</w:t>
+        <w:t xml:space="preserve">  Minimum screen display of 1024 x 768 is also recommended.</w:t>
       </w:r>
       <w:r>
         <w:t xml:space="preserve"> Maximizing the application window to full screen size will provide the best user experience.</w:t>
@@ -6239,20 +6223,7 @@
         </w:r>
       </w:hyperlink>
       <w:r>
-        <w:t>. In Windows, your unzipped swarm-</w:t>
-      </w:r>
-      <w:proofErr w:type="spellStart"/>
-      <w:r>
-        <w:t>x.</w:t>
-      </w:r>
-      <w:proofErr w:type="gramStart"/>
-      <w:r>
-        <w:t>y.z</w:t>
-      </w:r>
-      <w:proofErr w:type="spellEnd"/>
-      <w:proofErr w:type="gramEnd"/>
-      <w:r>
-        <w:t xml:space="preserve"> directory will look like this:</w:t>
+        <w:t>. In Windows, your unzipped swarm-x.y.z directory will look like this:</w:t>
       </w:r>
     </w:p>
     <w:p>
@@ -6309,14 +6280,27 @@
       <w:r>
         <w:t xml:space="preserve">Figure </w:t>
       </w:r>
-      <w:fldSimple w:instr=" SEQ Figure \* ARABIC ">
-        <w:r>
-          <w:rPr>
-            <w:noProof/>
-          </w:rPr>
-          <w:t>1</w:t>
-        </w:r>
-      </w:fldSimple>
+      <w:r>
+        <w:fldChar w:fldCharType="begin"/>
+      </w:r>
+      <w:r>
+        <w:instrText xml:space="preserve"> SEQ Figure \* ARABIC </w:instrText>
+      </w:r>
+      <w:r>
+        <w:fldChar w:fldCharType="separate"/>
+      </w:r>
+      <w:r>
+        <w:rPr>
+          <w:noProof/>
+        </w:rPr>
+        <w:t>1</w:t>
+      </w:r>
+      <w:r>
+        <w:rPr>
+          <w:noProof/>
+        </w:rPr>
+        <w:fldChar w:fldCharType="end"/>
+      </w:r>
       <w:r>
         <w:t xml:space="preserve"> Swarm Directory Contents</w:t>
       </w:r>
@@ -6461,15 +6445,7 @@
         <w:ind w:firstLine="720"/>
       </w:pPr>
       <w:r>
-        <w:t xml:space="preserve">The Data Source Chooser, the top half of the panel, is used to select the source of the waveform or </w:t>
-      </w:r>
-      <w:proofErr w:type="spellStart"/>
-      <w:r>
-        <w:t>helicorder</w:t>
-      </w:r>
-      <w:proofErr w:type="spellEnd"/>
-      <w:r>
-        <w:t xml:space="preserve"> data. The box contains the list of all available data sources, both ones that have been used before and new ones that are created.</w:t>
+        <w:t>The Data Source Chooser, the top half of the panel, is used to select the source of the waveform or helicorder data. The box contains the list of all available data sources, both ones that have been used before and new ones that are created.</w:t>
       </w:r>
     </w:p>
     <w:p>
@@ -6482,34 +6458,13 @@
     </w:p>
     <w:p>
       <w:r>
-        <w:t xml:space="preserve">the waveform or the </w:t>
-      </w:r>
-      <w:proofErr w:type="spellStart"/>
-      <w:r>
-        <w:t>helicorder</w:t>
-      </w:r>
-      <w:proofErr w:type="spellEnd"/>
-      <w:r>
-        <w:t>. Once a data source is selected, the Channel Selector will</w:t>
-      </w:r>
-    </w:p>
-    <w:p>
-      <w:r>
-        <w:t xml:space="preserve">be populated with the available channels. The contents of both </w:t>
-      </w:r>
-      <w:proofErr w:type="spellStart"/>
-      <w:r>
-        <w:t>theWaves</w:t>
-      </w:r>
-      <w:proofErr w:type="spellEnd"/>
-      <w:r>
-        <w:t xml:space="preserve"> and </w:t>
-      </w:r>
-      <w:proofErr w:type="spellStart"/>
-      <w:r>
-        <w:t>Helicorders</w:t>
-      </w:r>
-      <w:proofErr w:type="spellEnd"/>
+        <w:t>the waveform or the helicorder. Once a data source is selected, the Channel Selector will</w:t>
+      </w:r>
+    </w:p>
+    <w:p>
+      <w:r>
+        <w:t>be populated with the available channels. The contents of both theWaves and Helicorders</w:t>
+      </w:r>
     </w:p>
     <w:p>
       <w:r>
@@ -6538,14 +6493,30 @@
       <w:r>
         <w:t xml:space="preserve">Figure </w:t>
       </w:r>
-      <w:fldSimple w:instr=" SEQ Figure \* ARABIC ">
-        <w:r>
-          <w:rPr>
-            <w:noProof/>
-          </w:rPr>
-          <w:t>2</w:t>
-        </w:r>
-      </w:fldSimple>
+      <w:r>
+        <w:fldChar w:fldCharType="begin"/>
+      </w:r>
+      <w:r>
+        <w:instrText xml:space="preserve"> SEQ</w:instrText>
+      </w:r>
+      <w:r>
+        <w:instrText xml:space="preserve"> Figure \* ARABIC </w:instrText>
+      </w:r>
+      <w:r>
+        <w:fldChar w:fldCharType="separate"/>
+      </w:r>
+      <w:r>
+        <w:rPr>
+          <w:noProof/>
+        </w:rPr>
+        <w:t>2</w:t>
+      </w:r>
+      <w:r>
+        <w:rPr>
+          <w:noProof/>
+        </w:rPr>
+        <w:fldChar w:fldCharType="end"/>
+      </w:r>
       <w:r>
         <w:t>Data source chooser and the channel selector</w:t>
       </w:r>
@@ -7063,14 +7034,12 @@
       <w:r>
         <w:t xml:space="preserve"> A data server that is in the </w:t>
       </w:r>
-      <w:proofErr w:type="spellStart"/>
       <w:r>
         <w:rPr>
           <w:rFonts w:asciiTheme="majorHAnsi" w:hAnsiTheme="majorHAnsi" w:cstheme="majorHAnsi"/>
         </w:rPr>
         <w:t>DataSources.config</w:t>
       </w:r>
-      <w:proofErr w:type="spellEnd"/>
       <w:r>
         <w:t xml:space="preserve"> file. The small padlock denotes that it is not possible to edit or delete it from SWARM. </w:t>
       </w:r>
@@ -7174,15 +7143,7 @@
         <w:t xml:space="preserve"> </w:t>
       </w:r>
       <w:r>
-        <w:t xml:space="preserve">channels. Double clicking on a channel will bring up a </w:t>
-      </w:r>
-      <w:proofErr w:type="spellStart"/>
-      <w:r>
-        <w:t>helicorder</w:t>
-      </w:r>
-      <w:proofErr w:type="spellEnd"/>
-      <w:r>
-        <w:t>. Alternatively,</w:t>
+        <w:t>channels. Double clicking on a channel will bring up a helicorder. Alternatively,</w:t>
       </w:r>
       <w:r>
         <w:t xml:space="preserve"> </w:t>
@@ -7269,15 +7230,7 @@
         </w:drawing>
       </w:r>
       <w:r>
-        <w:t xml:space="preserve"> Opens </w:t>
-      </w:r>
-      <w:proofErr w:type="spellStart"/>
-      <w:r>
-        <w:t>helicorder</w:t>
-      </w:r>
-      <w:proofErr w:type="spellEnd"/>
-      <w:r>
-        <w:t xml:space="preserve"> views</w:t>
+        <w:t xml:space="preserve"> Opens helicorder views</w:t>
       </w:r>
     </w:p>
     <w:p>
@@ -7634,15 +7587,7 @@
         <w:t xml:space="preserve">Clicking on the ‘New data source’ icon will open a New Data Source dialog </w:t>
       </w:r>
       <w:r>
-        <w:t xml:space="preserve">window. Currently supported data source types for SWARM are Winston Wave Server, Earthworm Wave Server, FDSN WS, and </w:t>
-      </w:r>
-      <w:proofErr w:type="spellStart"/>
-      <w:r>
-        <w:t>SeekLink</w:t>
-      </w:r>
-      <w:proofErr w:type="spellEnd"/>
-      <w:r>
-        <w:t xml:space="preserve"> Server.</w:t>
+        <w:t>window. Currently supported data source types for SWARM are Winston Wave Server, Earthworm Wave Server, FDSN WS, and SeekLink Server.</w:t>
       </w:r>
     </w:p>
     <w:p>
@@ -7728,14 +7673,27 @@
       <w:r>
         <w:t xml:space="preserve">Figure </w:t>
       </w:r>
-      <w:fldSimple w:instr=" SEQ Figure \* ARABIC ">
-        <w:r>
-          <w:rPr>
-            <w:noProof/>
-          </w:rPr>
-          <w:t>3</w:t>
-        </w:r>
-      </w:fldSimple>
+      <w:r>
+        <w:fldChar w:fldCharType="begin"/>
+      </w:r>
+      <w:r>
+        <w:instrText xml:space="preserve"> SEQ Figure \* ARABIC </w:instrText>
+      </w:r>
+      <w:r>
+        <w:fldChar w:fldCharType="separate"/>
+      </w:r>
+      <w:r>
+        <w:rPr>
+          <w:noProof/>
+        </w:rPr>
+        <w:t>3</w:t>
+      </w:r>
+      <w:r>
+        <w:rPr>
+          <w:noProof/>
+        </w:rPr>
+        <w:fldChar w:fldCharType="end"/>
+      </w:r>
       <w:r>
         <w:t xml:space="preserve"> Adding new Winston data source</w:t>
       </w:r>
@@ -7761,15 +7719,7 @@
         <w:t xml:space="preserve">essentially </w:t>
       </w:r>
       <w:r>
-        <w:t xml:space="preserve">the </w:t>
-      </w:r>
-      <w:proofErr w:type="spellStart"/>
-      <w:r>
-        <w:t>wave_serverV</w:t>
-      </w:r>
-      <w:proofErr w:type="spellEnd"/>
-      <w:r>
-        <w:t xml:space="preserve"> module of the Earthworm system.</w:t>
+        <w:t>the wave_serverV module of the Earthworm system.</w:t>
       </w:r>
       <w:r>
         <w:t xml:space="preserve"> Connection to Earthworm requires the IP address or host name of the server, port number, and communication time out in seconds.</w:t>
@@ -7850,14 +7800,27 @@
       <w:r>
         <w:t xml:space="preserve">Figure </w:t>
       </w:r>
-      <w:fldSimple w:instr=" SEQ Figure \* ARABIC ">
-        <w:r>
-          <w:rPr>
-            <w:noProof/>
-          </w:rPr>
-          <w:t>4</w:t>
-        </w:r>
-      </w:fldSimple>
+      <w:r>
+        <w:fldChar w:fldCharType="begin"/>
+      </w:r>
+      <w:r>
+        <w:instrText xml:space="preserve"> SEQ Figure \* ARABIC </w:instrText>
+      </w:r>
+      <w:r>
+        <w:fldChar w:fldCharType="separate"/>
+      </w:r>
+      <w:r>
+        <w:rPr>
+          <w:noProof/>
+        </w:rPr>
+        <w:t>4</w:t>
+      </w:r>
+      <w:r>
+        <w:rPr>
+          <w:noProof/>
+        </w:rPr>
+        <w:fldChar w:fldCharType="end"/>
+      </w:r>
       <w:r>
         <w:t xml:space="preserve"> Adding new Earthworm data source</w:t>
       </w:r>
@@ -7894,15 +7857,7 @@
     <w:p>
       <w:r>
         <w:tab/>
-        <w:t xml:space="preserve">To add an FDSN web service data source, enter in the </w:t>
-      </w:r>
-      <w:proofErr w:type="spellStart"/>
-      <w:r>
-        <w:t>dataselect</w:t>
-      </w:r>
-      <w:proofErr w:type="spellEnd"/>
-      <w:r>
-        <w:t xml:space="preserve"> and station URL.  A list of available web services can be found at </w:t>
+        <w:t xml:space="preserve">To add an FDSN web service data source, enter in the dataselect and station URL.  A list of available web services can be found at </w:t>
       </w:r>
       <w:hyperlink r:id="rId30" w:history="1">
         <w:r>
@@ -8000,14 +7955,27 @@
       <w:r>
         <w:t xml:space="preserve">Figure </w:t>
       </w:r>
-      <w:fldSimple w:instr=" SEQ Figure \* ARABIC ">
-        <w:r>
-          <w:rPr>
-            <w:noProof/>
-          </w:rPr>
-          <w:t>5</w:t>
-        </w:r>
-      </w:fldSimple>
+      <w:r>
+        <w:fldChar w:fldCharType="begin"/>
+      </w:r>
+      <w:r>
+        <w:instrText xml:space="preserve"> SEQ Figure \* ARABIC </w:instrText>
+      </w:r>
+      <w:r>
+        <w:fldChar w:fldCharType="separate"/>
+      </w:r>
+      <w:r>
+        <w:rPr>
+          <w:noProof/>
+        </w:rPr>
+        <w:t>5</w:t>
+      </w:r>
+      <w:r>
+        <w:rPr>
+          <w:noProof/>
+        </w:rPr>
+        <w:fldChar w:fldCharType="end"/>
+      </w:r>
       <w:r>
         <w:t xml:space="preserve"> Adding new FDSN data source</w:t>
       </w:r>
@@ -8017,24 +7985,14 @@
         <w:pStyle w:val="Heading3"/>
       </w:pPr>
       <w:bookmarkStart w:id="14" w:name="_Toc482113646"/>
-      <w:proofErr w:type="spellStart"/>
-      <w:r>
-        <w:t>SeedLink</w:t>
-      </w:r>
-      <w:proofErr w:type="spellEnd"/>
-      <w:r>
-        <w:t xml:space="preserve"> Server</w:t>
+      <w:r>
+        <w:t>SeedLink Server</w:t>
       </w:r>
       <w:bookmarkEnd w:id="14"/>
     </w:p>
     <w:p>
-      <w:proofErr w:type="spellStart"/>
-      <w:r>
-        <w:t>SeedLink</w:t>
-      </w:r>
-      <w:proofErr w:type="spellEnd"/>
-      <w:r>
-        <w:t xml:space="preserve"> protocol transmits data packets in 512-byte Mini-SEED records. </w:t>
+      <w:r>
+        <w:t xml:space="preserve">SeedLink protocol transmits data packets in 512-byte Mini-SEED records. </w:t>
       </w:r>
       <w:r>
         <w:t>IRIS D</w:t>
@@ -8043,37 +8001,13 @@
         <w:t>ata</w:t>
       </w:r>
       <w:r>
-        <w:t xml:space="preserve"> Management Center (DMC) hosts a public accessible </w:t>
-      </w:r>
-      <w:proofErr w:type="spellStart"/>
-      <w:r>
-        <w:t>SeedLink</w:t>
-      </w:r>
-      <w:proofErr w:type="spellEnd"/>
-      <w:r>
-        <w:t xml:space="preserve"> server.  More information on </w:t>
-      </w:r>
-      <w:proofErr w:type="spellStart"/>
-      <w:r>
-        <w:t>SeedLink</w:t>
-      </w:r>
-      <w:proofErr w:type="spellEnd"/>
-      <w:r>
-        <w:t xml:space="preserve"> and IRIS DMC’s server can be found at </w:t>
+        <w:t xml:space="preserve"> Management Center (DMC) hosts a public accessible SeedLink server.  More information on SeedLink and IRIS DMC’s server can be found at </w:t>
       </w:r>
       <w:r>
         <w:t>http://ds.iris.edu/ds/nodes/dmc/services/seedlink/</w:t>
       </w:r>
       <w:r>
-        <w:t xml:space="preserve">. To connect to a </w:t>
-      </w:r>
-      <w:proofErr w:type="spellStart"/>
-      <w:r>
-        <w:t>SeedLink</w:t>
-      </w:r>
-      <w:proofErr w:type="spellEnd"/>
-      <w:r>
-        <w:t xml:space="preserve"> server enter in the IP address or host name, and the port.</w:t>
+        <w:t>. To connect to a SeedLink server enter in the IP address or host name, and the port.</w:t>
       </w:r>
     </w:p>
     <w:p>
@@ -8130,24 +8064,29 @@
       <w:r>
         <w:t xml:space="preserve">Figure </w:t>
       </w:r>
-      <w:fldSimple w:instr=" SEQ Figure \* ARABIC ">
-        <w:r>
-          <w:rPr>
-            <w:noProof/>
-          </w:rPr>
-          <w:t>6</w:t>
-        </w:r>
-      </w:fldSimple>
-      <w:r>
-        <w:t xml:space="preserve"> Adding a new </w:t>
-      </w:r>
-      <w:proofErr w:type="spellStart"/>
-      <w:r>
-        <w:t>SeedLink</w:t>
-      </w:r>
-      <w:proofErr w:type="spellEnd"/>
-      <w:r>
-        <w:t xml:space="preserve"> data source</w:t>
+      <w:r>
+        <w:fldChar w:fldCharType="begin"/>
+      </w:r>
+      <w:r>
+        <w:instrText xml:space="preserve"> SEQ Figure \* ARABIC </w:instrText>
+      </w:r>
+      <w:r>
+        <w:fldChar w:fldCharType="separate"/>
+      </w:r>
+      <w:r>
+        <w:rPr>
+          <w:noProof/>
+        </w:rPr>
+        <w:t>6</w:t>
+      </w:r>
+      <w:r>
+        <w:rPr>
+          <w:noProof/>
+        </w:rPr>
+        <w:fldChar w:fldCharType="end"/>
+      </w:r>
+      <w:r>
+        <w:t xml:space="preserve"> Adding a new SeedLink data source</w:t>
       </w:r>
     </w:p>
     <w:p>
@@ -8173,23 +8112,7 @@
         <w:t xml:space="preserve"> menu.</w:t>
       </w:r>
       <w:r>
-        <w:t xml:space="preserve"> Supported formats are SAC, SEED, </w:t>
-      </w:r>
-      <w:proofErr w:type="spellStart"/>
-      <w:r>
-        <w:t>miniSEED</w:t>
-      </w:r>
-      <w:proofErr w:type="spellEnd"/>
-      <w:r>
-        <w:t xml:space="preserve">, SEISAN, and </w:t>
-      </w:r>
-      <w:proofErr w:type="spellStart"/>
-      <w:r>
-        <w:t>Matlab</w:t>
-      </w:r>
-      <w:proofErr w:type="spellEnd"/>
-      <w:r>
-        <w:t>-readable text file.</w:t>
+        <w:t xml:space="preserve"> Supported formats are SAC, SEED, miniSEED, SEISAN, and Matlab-readable text file.</w:t>
       </w:r>
     </w:p>
     <w:p>
@@ -8197,32 +8120,14 @@
         <w:pStyle w:val="Heading4"/>
       </w:pPr>
       <w:bookmarkStart w:id="16" w:name="_Ref482173946"/>
-      <w:proofErr w:type="spellStart"/>
-      <w:r>
-        <w:t>Matlab</w:t>
-      </w:r>
-      <w:proofErr w:type="spellEnd"/>
-      <w:r>
-        <w:t>-readable text file</w:t>
+      <w:r>
+        <w:t>Matlab-readable text file</w:t>
       </w:r>
       <w:bookmarkEnd w:id="16"/>
     </w:p>
     <w:p>
-      <w:proofErr w:type="spellStart"/>
-      <w:r>
-        <w:t>Matlab</w:t>
-      </w:r>
-      <w:proofErr w:type="spellEnd"/>
-      <w:r>
-        <w:t xml:space="preserve">-readable text files do not contain station information. While the station information is not strictly necessary to display the data in </w:t>
-      </w:r>
-      <w:proofErr w:type="spellStart"/>
-      <w:r>
-        <w:t>helicorder</w:t>
-      </w:r>
-      <w:proofErr w:type="spellEnd"/>
-      <w:r>
-        <w:t xml:space="preserve"> and most other views, it may be required in some cases, such as in the particle motion view. Swarm will attempt to obtain </w:t>
+      <w:r>
+        <w:t xml:space="preserve">Matlab-readable text files do not contain station information. While the station information is not strictly necessary to display the data in helicorder and most other views, it may be required in some cases, such as in the particle motion view. Swarm will attempt to obtain </w:t>
       </w:r>
       <w:r>
         <w:t>SCNL</w:t>
@@ -8257,14 +8162,9 @@
       <w:pPr>
         <w:pStyle w:val="Heading1"/>
       </w:pPr>
-      <w:proofErr w:type="spellStart"/>
       <w:r>
         <w:lastRenderedPageBreak/>
-        <w:t>Helicorder</w:t>
-      </w:r>
-      <w:proofErr w:type="spellEnd"/>
-      <w:r>
-        <w:t xml:space="preserve"> View</w:t>
+        <w:t>Helicorder View</w:t>
       </w:r>
       <w:r>
         <w:t>s</w:t>
@@ -8283,31 +8183,10 @@
     </w:p>
     <w:p>
       <w:r>
-        <w:t xml:space="preserve">One of SWARM’s primary functions is to display </w:t>
-      </w:r>
-      <w:proofErr w:type="spellStart"/>
-      <w:r>
-        <w:t>helicorders</w:t>
-      </w:r>
-      <w:proofErr w:type="spellEnd"/>
-      <w:r>
-        <w:t xml:space="preserve"> and allow user interactions with it. The </w:t>
-      </w:r>
-      <w:proofErr w:type="spellStart"/>
-      <w:r>
-        <w:t>helicorder</w:t>
-      </w:r>
-      <w:proofErr w:type="spellEnd"/>
-      <w:r>
-        <w:t xml:space="preserve"> below is displaying channel PN7A SHZ AV from AVO Winston data source.  </w:t>
-      </w:r>
-      <w:proofErr w:type="spellStart"/>
-      <w:r>
-        <w:t>Helicorders</w:t>
-      </w:r>
-      <w:proofErr w:type="spellEnd"/>
-      <w:r>
-        <w:t xml:space="preserve"> derived from an active source, like a Wave Server or Winston connection, will automatically update when new data are available.</w:t>
+        <w:t xml:space="preserve">One of SWARM’s primary functions is to display helicorders and allow user interactions with it. The helicorder below is displaying channel PN7A SHZ AV from AVO Winston data source.  </w:t>
+      </w:r>
+      <w:r>
+        <w:t>Helicorders derived from an active source, like a Wave Server or Winston connection, will automatically update when new data are available.</w:t>
       </w:r>
     </w:p>
     <w:p/>
@@ -8364,24 +8243,29 @@
       <w:r>
         <w:t xml:space="preserve">Figure </w:t>
       </w:r>
-      <w:fldSimple w:instr=" SEQ Figure \* ARABIC ">
-        <w:r>
-          <w:rPr>
-            <w:noProof/>
-          </w:rPr>
-          <w:t>7</w:t>
-        </w:r>
-      </w:fldSimple>
-      <w:r>
-        <w:t xml:space="preserve"> </w:t>
-      </w:r>
-      <w:proofErr w:type="spellStart"/>
-      <w:r>
-        <w:t>Helicorder</w:t>
-      </w:r>
-      <w:proofErr w:type="spellEnd"/>
-      <w:r>
-        <w:t xml:space="preserve"> view</w:t>
+      <w:r>
+        <w:fldChar w:fldCharType="begin"/>
+      </w:r>
+      <w:r>
+        <w:instrText xml:space="preserve"> SEQ Figure \* ARABIC </w:instrText>
+      </w:r>
+      <w:r>
+        <w:fldChar w:fldCharType="separate"/>
+      </w:r>
+      <w:r>
+        <w:rPr>
+          <w:noProof/>
+        </w:rPr>
+        <w:t>7</w:t>
+      </w:r>
+      <w:r>
+        <w:rPr>
+          <w:noProof/>
+        </w:rPr>
+        <w:fldChar w:fldCharType="end"/>
+      </w:r>
+      <w:r>
+        <w:t xml:space="preserve"> Helicorder view</w:t>
       </w:r>
     </w:p>
     <w:p>
@@ -8397,15 +8281,7 @@
     </w:p>
     <w:p>
       <w:r>
-        <w:t xml:space="preserve">Clicking on the </w:t>
-      </w:r>
-      <w:proofErr w:type="spellStart"/>
-      <w:r>
-        <w:t>helicorder</w:t>
-      </w:r>
-      <w:proofErr w:type="spellEnd"/>
-      <w:r>
-        <w:t xml:space="preserve"> opens a wave panel for a magnified view of the area highlighted in yellow. See section on </w:t>
+        <w:t xml:space="preserve">Clicking on the helicorder opens a wave panel for a magnified view of the area highlighted in yellow. See section on </w:t>
       </w:r>
       <w:r>
         <w:fldChar w:fldCharType="begin"/>
@@ -8826,27 +8702,14 @@
         <w:pStyle w:val="Heading2"/>
       </w:pPr>
       <w:bookmarkStart w:id="20" w:name="_Toc482113651"/>
-      <w:proofErr w:type="spellStart"/>
-      <w:r>
-        <w:t>Helicorder</w:t>
-      </w:r>
-      <w:proofErr w:type="spellEnd"/>
-      <w:r>
-        <w:t xml:space="preserve"> Toolbar</w:t>
+      <w:r>
+        <w:t>Helicorder Toolbar</w:t>
       </w:r>
       <w:bookmarkEnd w:id="20"/>
     </w:p>
     <w:p>
       <w:r>
-        <w:t xml:space="preserve">Below are the functions available in the toolbar above the </w:t>
-      </w:r>
-      <w:proofErr w:type="spellStart"/>
-      <w:r>
-        <w:t>helicorder</w:t>
-      </w:r>
-      <w:proofErr w:type="spellEnd"/>
-      <w:r>
-        <w:t xml:space="preserve">. Hovering over an icon will also provide a tooltip indicating the function of the button </w:t>
+        <w:t xml:space="preserve">Below are the functions available in the toolbar above the helicorder. Hovering over an icon will also provide a tooltip indicating the function of the button </w:t>
       </w:r>
       <w:r>
         <w:t>and the hot keys, if available.</w:t>
@@ -8918,15 +8781,7 @@
         </w:drawing>
       </w:r>
       <w:r>
-        <w:t xml:space="preserve"> </w:t>
-      </w:r>
-      <w:proofErr w:type="spellStart"/>
-      <w:r>
-        <w:t>Helicorder</w:t>
-      </w:r>
-      <w:proofErr w:type="spellEnd"/>
-      <w:r>
-        <w:t xml:space="preserve"> always on top</w:t>
+        <w:t xml:space="preserve"> Helicorder always on top</w:t>
       </w:r>
     </w:p>
     <w:p>
@@ -8992,15 +8847,7 @@
         </w:drawing>
       </w:r>
       <w:r>
-        <w:t xml:space="preserve"> </w:t>
-      </w:r>
-      <w:proofErr w:type="spellStart"/>
-      <w:r>
-        <w:t>Helicorder</w:t>
-      </w:r>
-      <w:proofErr w:type="spellEnd"/>
-      <w:r>
-        <w:t xml:space="preserve"> view settings</w:t>
+        <w:t xml:space="preserve"> Helicorder view settings</w:t>
       </w:r>
     </w:p>
     <w:p>
@@ -9831,7 +9678,6 @@
         </w:rPr>
         <w:t xml:space="preserve">W </w:t>
       </w:r>
-      <w:proofErr w:type="gramStart"/>
       <w:r>
         <w:rPr>
           <w:rFonts w:cstheme="minorHAnsi"/>
@@ -9844,7 +9690,6 @@
         </w:rPr>
         <w:t xml:space="preserve"> ,</w:t>
       </w:r>
-      <w:proofErr w:type="gramEnd"/>
       <w:r>
         <w:rPr>
           <w:rFonts w:cstheme="minorHAnsi"/>
@@ -9926,7 +9771,6 @@
         </w:rPr>
         <w:t xml:space="preserve">S </w:t>
       </w:r>
-      <w:proofErr w:type="gramStart"/>
       <w:r>
         <w:rPr>
           <w:rFonts w:cstheme="minorHAnsi"/>
@@ -9939,7 +9783,6 @@
         </w:rPr>
         <w:t xml:space="preserve"> .</w:t>
       </w:r>
-      <w:proofErr w:type="gramEnd"/>
       <w:r>
         <w:t>)</w:t>
       </w:r>
@@ -10373,15 +10216,7 @@
         </w:drawing>
       </w:r>
       <w:r>
-        <w:t xml:space="preserve">  Save </w:t>
-      </w:r>
-      <w:proofErr w:type="spellStart"/>
-      <w:r>
-        <w:t>helicorder</w:t>
-      </w:r>
-      <w:proofErr w:type="spellEnd"/>
-      <w:r>
-        <w:t xml:space="preserve"> image </w:t>
+        <w:t xml:space="preserve">  Save helicorder image </w:t>
       </w:r>
       <w:r>
         <w:t>(</w:t>
@@ -10462,15 +10297,7 @@
         </w:drawing>
       </w:r>
       <w:r>
-        <w:t xml:space="preserve"> Toggle between adjusting </w:t>
-      </w:r>
-      <w:proofErr w:type="spellStart"/>
-      <w:r>
-        <w:t>helicorder</w:t>
-      </w:r>
-      <w:proofErr w:type="spellEnd"/>
-      <w:r>
-        <w:t xml:space="preserve"> scale and clip</w:t>
+        <w:t xml:space="preserve"> Toggle between adjusting helicorder scale and clip</w:t>
       </w:r>
     </w:p>
     <w:p>
@@ -10482,13 +10309,8 @@
         <w:t xml:space="preserve"> </w:t>
       </w:r>
       <w:bookmarkStart w:id="21" w:name="_Toc482113652"/>
-      <w:proofErr w:type="spellStart"/>
-      <w:r>
-        <w:t>Helicorder</w:t>
-      </w:r>
-      <w:proofErr w:type="spellEnd"/>
-      <w:r>
-        <w:t xml:space="preserve"> View </w:t>
+      <w:r>
+        <w:t xml:space="preserve">Helicorder View </w:t>
       </w:r>
       <w:r>
         <w:t>Settings</w:t>
@@ -10555,24 +10377,29 @@
                             <w:r>
                               <w:t xml:space="preserve">Figure </w:t>
                             </w:r>
-                            <w:fldSimple w:instr=" SEQ Figure \* ARABIC ">
-                              <w:r>
-                                <w:rPr>
-                                  <w:noProof/>
-                                </w:rPr>
-                                <w:t>8</w:t>
-                              </w:r>
-                            </w:fldSimple>
                             <w:r>
-                              <w:t xml:space="preserve"> </w:t>
+                              <w:fldChar w:fldCharType="begin"/>
                             </w:r>
-                            <w:proofErr w:type="spellStart"/>
                             <w:r>
-                              <w:t>Helicorder</w:t>
+                              <w:instrText xml:space="preserve"> SEQ Figure \* ARABIC </w:instrText>
                             </w:r>
-                            <w:proofErr w:type="spellEnd"/>
                             <w:r>
-                              <w:t xml:space="preserve"> View Settings</w:t>
+                              <w:fldChar w:fldCharType="separate"/>
+                            </w:r>
+                            <w:r>
+                              <w:rPr>
+                                <w:noProof/>
+                              </w:rPr>
+                              <w:t>8</w:t>
+                            </w:r>
+                            <w:r>
+                              <w:rPr>
+                                <w:noProof/>
+                              </w:rPr>
+                              <w:fldChar w:fldCharType="end"/>
+                            </w:r>
+                            <w:r>
+                              <w:t xml:space="preserve"> Helicorder View Settings</w:t>
                             </w:r>
                           </w:p>
                         </w:txbxContent>
@@ -10698,39 +10525,7 @@
         </w:drawing>
       </w:r>
       <w:r>
-        <w:t xml:space="preserve">There are two main ways in which the user can interact with the a </w:t>
-      </w:r>
-      <w:proofErr w:type="spellStart"/>
-      <w:r>
-        <w:t>helicorder</w:t>
-      </w:r>
-      <w:proofErr w:type="spellEnd"/>
-      <w:r>
-        <w:t xml:space="preserve"> view: manipulating the </w:t>
-      </w:r>
-      <w:proofErr w:type="spellStart"/>
-      <w:r>
-        <w:t>helicorder</w:t>
-      </w:r>
-      <w:proofErr w:type="spellEnd"/>
-      <w:r>
-        <w:t xml:space="preserve"> view itself or zooming in and looking at the underlying waveform. All of the settings for the </w:t>
-      </w:r>
-      <w:proofErr w:type="spellStart"/>
-      <w:r>
-        <w:t>helicorder</w:t>
-      </w:r>
-      <w:proofErr w:type="spellEnd"/>
-      <w:r>
-        <w:t xml:space="preserve"> view can be manipulated in the </w:t>
-      </w:r>
-      <w:proofErr w:type="spellStart"/>
-      <w:r>
-        <w:t>helicorder</w:t>
-      </w:r>
-      <w:proofErr w:type="spellEnd"/>
-      <w:r>
-        <w:t xml:space="preserve"> view settings dialog which can be opened by clicking on the</w:t>
+        <w:t>There are two main ways in which the user can interact with the a helicorder view: manipulating the helicorder view itself or zooming in and looking at the underlying waveform. All of the settings for the helicorder view can be manipulated in the helicorder view settings dialog which can be opened by clicking on the</w:t>
       </w:r>
       <w:r>
         <w:rPr>
@@ -10819,15 +10614,7 @@
         <w:t>X</w:t>
       </w:r>
       <w:r>
-        <w:t xml:space="preserve"> is the number of minutes to display along the bottom of the </w:t>
-      </w:r>
-      <w:proofErr w:type="spellStart"/>
-      <w:r>
-        <w:t>helicorder</w:t>
-      </w:r>
-      <w:proofErr w:type="spellEnd"/>
-      <w:r>
-        <w:t>. Default is 15 minutes.</w:t>
+        <w:t xml:space="preserve"> is the number of minutes to display along the bottom of the helicorder. Default is 15 minutes.</w:t>
       </w:r>
     </w:p>
     <w:p>
@@ -10845,15 +10632,7 @@
         <w:t xml:space="preserve">Y </w:t>
       </w:r>
       <w:r>
-        <w:t xml:space="preserve">is the total time in hours to display on the </w:t>
-      </w:r>
-      <w:proofErr w:type="spellStart"/>
-      <w:r>
-        <w:t>helicorder</w:t>
-      </w:r>
-      <w:proofErr w:type="spellEnd"/>
-      <w:r>
-        <w:t>. Default is 12 hours.</w:t>
+        <w:t>is the total time in hours to display on the helicorder. Default is 12 hours.</w:t>
       </w:r>
     </w:p>
     <w:p>
@@ -10868,15 +10647,7 @@
         </w:rPr>
       </w:pPr>
       <w:r>
-        <w:t xml:space="preserve">View time setting allows user to set the time at the bottom of the </w:t>
-      </w:r>
-      <w:proofErr w:type="spellStart"/>
-      <w:r>
-        <w:t>helicorder</w:t>
-      </w:r>
-      <w:proofErr w:type="spellEnd"/>
-      <w:r>
-        <w:t xml:space="preserve">. Default is ‘Now’, or current time. The format for </w:t>
+        <w:t xml:space="preserve">View time setting allows user to set the time at the bottom of the helicorder. Default is ‘Now’, or current time. The format for </w:t>
       </w:r>
       <w:r>
         <w:t xml:space="preserve">specifying the bottom view time is </w:t>
@@ -11027,14 +10798,13 @@
         <w:rPr>
           <w:i/>
         </w:rPr>
-        <w:t xml:space="preserve">Alert </w:t>
-      </w:r>
-      <w:proofErr w:type="gramStart"/>
+        <w:t>Alert frequency</w:t>
+      </w:r>
       <w:r>
         <w:rPr>
           <w:i/>
         </w:rPr>
-        <w:t>frequency</w:t>
+        <w:t xml:space="preserve"> </w:t>
       </w:r>
       <w:r>
         <w:rPr>
@@ -11043,17 +10813,7 @@
         <w:t xml:space="preserve"> </w:t>
       </w:r>
       <w:r>
-        <w:rPr>
-          <w:i/>
-        </w:rPr>
-        <w:t xml:space="preserve"> </w:t>
-      </w:r>
-      <w:r>
-        <w:t>sets</w:t>
-      </w:r>
-      <w:proofErr w:type="gramEnd"/>
-      <w:r>
-        <w:t xml:space="preserve"> the frequency of audio alarm in minutes.</w:t>
+        <w:t>sets the frequency of audio alarm in minutes.</w:t>
       </w:r>
     </w:p>
     <w:p>
@@ -11079,15 +10839,7 @@
         <w:t>Refresh</w:t>
       </w:r>
       <w:r>
-        <w:t xml:space="preserve"> is the number of seconds between attempts to refresh the </w:t>
-      </w:r>
-      <w:proofErr w:type="spellStart"/>
-      <w:r>
-        <w:t>helicorder</w:t>
-      </w:r>
-      <w:proofErr w:type="spellEnd"/>
-      <w:r>
-        <w:t xml:space="preserve"> with the latest data. The default value is 15.</w:t>
+        <w:t xml:space="preserve"> is the number of seconds between attempts to refresh the helicorder with the latest data. The default value is 15.</w:t>
       </w:r>
     </w:p>
     <w:p>
@@ -11105,15 +10857,7 @@
         <w:t>Scroll size</w:t>
       </w:r>
       <w:r>
-        <w:t xml:space="preserve"> is the number of </w:t>
-      </w:r>
-      <w:proofErr w:type="spellStart"/>
-      <w:r>
-        <w:t>helicorder</w:t>
-      </w:r>
-      <w:proofErr w:type="spellEnd"/>
-      <w:r>
-        <w:t xml:space="preserve"> rows to scroll up or down on user scroll requests with mouse-wheel or scroll bar buttons. </w:t>
+        <w:t xml:space="preserve"> is the number of helicorder rows to scroll up or down on user scroll requests with mouse-wheel or scroll bar buttons. </w:t>
       </w:r>
     </w:p>
     <w:p>
@@ -11132,15 +10876,7 @@
         <w:t xml:space="preserve">Force center </w:t>
       </w:r>
       <w:r>
-        <w:t xml:space="preserve">forces each </w:t>
-      </w:r>
-      <w:proofErr w:type="spellStart"/>
-      <w:r>
-        <w:t>helicorder</w:t>
-      </w:r>
-      <w:proofErr w:type="spellEnd"/>
-      <w:r>
-        <w:t xml:space="preserve"> sample to be centered on its current line. </w:t>
+        <w:t xml:space="preserve">forces each helicorder sample to be centered on its current line. </w:t>
       </w:r>
       <w:r>
         <w:t>This effectively eliminates all drift and is useful for broadband stations with lots of low frequency energy. This feature is to be used with caution though: it can make an obviously false signal look like an earthquake.</w:t>
@@ -11161,15 +10897,7 @@
         <w:t>Auto-scale</w:t>
       </w:r>
       <w:r>
-        <w:t xml:space="preserve"> toggles </w:t>
-      </w:r>
-      <w:proofErr w:type="spellStart"/>
-      <w:r>
-        <w:t>helicorder</w:t>
-      </w:r>
-      <w:proofErr w:type="spellEnd"/>
-      <w:r>
-        <w:t xml:space="preserve"> auto-scaling on and off. When auto-scaling is on an</w:t>
+        <w:t xml:space="preserve"> toggles helicorder auto-scaling on and off. When auto-scaling is on an</w:t>
       </w:r>
       <w:r>
         <w:t xml:space="preserve"> </w:t>
@@ -11187,29 +10915,13 @@
         <w:t>”</w:t>
       </w:r>
       <w:r>
-        <w:t xml:space="preserve"> looking </w:t>
-      </w:r>
-      <w:proofErr w:type="spellStart"/>
-      <w:r>
-        <w:t>helicorder</w:t>
-      </w:r>
-      <w:proofErr w:type="spellEnd"/>
-      <w:r>
-        <w:t>. If this fails, or if more control</w:t>
+        <w:t xml:space="preserve"> looking helicorder. If this fails, or if more control</w:t>
       </w:r>
       <w:r>
         <w:t xml:space="preserve"> </w:t>
       </w:r>
       <w:r>
-        <w:t xml:space="preserve">over the appearance of the </w:t>
-      </w:r>
-      <w:proofErr w:type="spellStart"/>
-      <w:r>
-        <w:t>helicorder</w:t>
-      </w:r>
-      <w:proofErr w:type="spellEnd"/>
-      <w:r>
-        <w:t xml:space="preserve"> is wanted, set the One bar range. </w:t>
+        <w:t xml:space="preserve">over the appearance of the helicorder is wanted, set the One bar range. </w:t>
       </w:r>
     </w:p>
     <w:p>
@@ -11419,14 +11131,27 @@
       <w:r>
         <w:t xml:space="preserve">Figure </w:t>
       </w:r>
-      <w:fldSimple w:instr=" SEQ Figure \* ARABIC ">
-        <w:r>
-          <w:rPr>
-            <w:noProof/>
-          </w:rPr>
-          <w:t>9</w:t>
-        </w:r>
-      </w:fldSimple>
+      <w:r>
+        <w:fldChar w:fldCharType="begin"/>
+      </w:r>
+      <w:r>
+        <w:instrText xml:space="preserve"> SEQ Figure \* ARABIC </w:instrText>
+      </w:r>
+      <w:r>
+        <w:fldChar w:fldCharType="separate"/>
+      </w:r>
+      <w:r>
+        <w:rPr>
+          <w:noProof/>
+        </w:rPr>
+        <w:t>9</w:t>
+      </w:r>
+      <w:r>
+        <w:rPr>
+          <w:noProof/>
+        </w:rPr>
+        <w:fldChar w:fldCharType="end"/>
+      </w:r>
       <w:r>
         <w:t xml:space="preserve"> Wave View Settings dialog window</w:t>
       </w:r>
@@ -11462,11 +11187,7 @@
         <w:t>W</w:t>
       </w:r>
       <w:r>
-        <w:t xml:space="preserve"> </w:t>
-      </w:r>
-      <w:proofErr w:type="gramStart"/>
-      <w:r>
-        <w:t xml:space="preserve">or </w:t>
+        <w:t xml:space="preserve"> or </w:t>
       </w:r>
       <w:r>
         <w:rPr>
@@ -11474,7 +11195,6 @@
         </w:rPr>
         <w:t>,</w:t>
       </w:r>
-      <w:proofErr w:type="gramEnd"/>
       <w:r>
         <w:t xml:space="preserve"> will also toggle Wave view mode.</w:t>
       </w:r>
@@ -11546,29 +11266,34 @@
       <w:r>
         <w:t xml:space="preserve">Figure </w:t>
       </w:r>
-      <w:fldSimple w:instr=" SEQ Figure \* ARABIC ">
-        <w:r>
-          <w:rPr>
-            <w:noProof/>
-          </w:rPr>
-          <w:t>10</w:t>
-        </w:r>
-      </w:fldSimple>
+      <w:r>
+        <w:fldChar w:fldCharType="begin"/>
+      </w:r>
+      <w:r>
+        <w:instrText xml:space="preserve"> SEQ Figure \* ARABIC </w:instrText>
+      </w:r>
+      <w:r>
+        <w:fldChar w:fldCharType="separate"/>
+      </w:r>
+      <w:r>
+        <w:rPr>
+          <w:noProof/>
+        </w:rPr>
+        <w:t>10</w:t>
+      </w:r>
+      <w:r>
+        <w:rPr>
+          <w:noProof/>
+        </w:rPr>
+        <w:fldChar w:fldCharType="end"/>
+      </w:r>
       <w:r>
         <w:t xml:space="preserve"> Wave view</w:t>
       </w:r>
     </w:p>
     <w:p>
       <w:r>
-        <w:t xml:space="preserve">In certain windows (e.g. </w:t>
-      </w:r>
-      <w:proofErr w:type="spellStart"/>
-      <w:r>
-        <w:t>Helicorder</w:t>
-      </w:r>
-      <w:proofErr w:type="spellEnd"/>
-      <w:r>
-        <w:t xml:space="preserve"> View, Clipboard), users can zoom in on a wave by left clicking and dragging over the portion of the wave you want to see.  The selected section will highlight in yellow prior to zooming in.</w:t>
+        <w:t>In certain windows (e.g. Helicorder View, Clipboard), users can zoom in on a wave by left clicking and dragging over the portion of the wave you want to see.  The selected section will highlight in yellow prior to zooming in.</w:t>
       </w:r>
     </w:p>
     <w:p>
@@ -11576,15 +11301,7 @@
         <w:ind w:firstLine="720"/>
       </w:pPr>
       <w:r>
-        <w:t xml:space="preserve">When in </w:t>
-      </w:r>
-      <w:proofErr w:type="spellStart"/>
-      <w:r>
-        <w:t>Helicorder</w:t>
-      </w:r>
-      <w:proofErr w:type="spellEnd"/>
-      <w:r>
-        <w:t xml:space="preserve"> View, if Duration Magnitude option is enabled (see Options under File menu) users can left click on the wave panel to create two green markers.  Once marked, the status bar at the bottom will display the duration time and magnitude at the end of the first line. Example:</w:t>
+        <w:t>When in Helicorder View, if Duration Magnitude option is enabled (see Options under File menu) users can left click on the wave panel to create two green markers.  Once marked, the status bar at the bottom will display the duration time and magnitude at the end of the first line. Example:</w:t>
       </w:r>
     </w:p>
     <w:p>
@@ -11664,11 +11381,7 @@
         <w:t>S</w:t>
       </w:r>
       <w:r>
-        <w:t xml:space="preserve"> </w:t>
-      </w:r>
-      <w:proofErr w:type="gramStart"/>
-      <w:r>
-        <w:t xml:space="preserve">or </w:t>
+        <w:t xml:space="preserve"> or </w:t>
       </w:r>
       <w:r>
         <w:rPr>
@@ -11676,7 +11389,6 @@
         </w:rPr>
         <w:t>.</w:t>
       </w:r>
-      <w:proofErr w:type="gramEnd"/>
       <w:r>
         <w:t xml:space="preserve"> will also toggle Spectra view mode.</w:t>
       </w:r>
@@ -11748,14 +11460,27 @@
       <w:r>
         <w:t xml:space="preserve">Figure </w:t>
       </w:r>
-      <w:fldSimple w:instr=" SEQ Figure \* ARABIC ">
-        <w:r>
-          <w:rPr>
-            <w:noProof/>
-          </w:rPr>
-          <w:t>11</w:t>
-        </w:r>
-      </w:fldSimple>
+      <w:r>
+        <w:fldChar w:fldCharType="begin"/>
+      </w:r>
+      <w:r>
+        <w:instrText xml:space="preserve"> SEQ Figure \* ARABIC </w:instrText>
+      </w:r>
+      <w:r>
+        <w:fldChar w:fldCharType="separate"/>
+      </w:r>
+      <w:r>
+        <w:rPr>
+          <w:noProof/>
+        </w:rPr>
+        <w:t>11</w:t>
+      </w:r>
+      <w:r>
+        <w:rPr>
+          <w:noProof/>
+        </w:rPr>
+        <w:fldChar w:fldCharType="end"/>
+      </w:r>
       <w:r>
         <w:t xml:space="preserve"> Spectra view</w:t>
       </w:r>
@@ -11854,14 +11579,27 @@
       <w:r>
         <w:t xml:space="preserve">Figure </w:t>
       </w:r>
-      <w:fldSimple w:instr=" SEQ Figure \* ARABIC ">
-        <w:r>
-          <w:rPr>
-            <w:noProof/>
-          </w:rPr>
-          <w:t>12</w:t>
-        </w:r>
-      </w:fldSimple>
+      <w:r>
+        <w:fldChar w:fldCharType="begin"/>
+      </w:r>
+      <w:r>
+        <w:instrText xml:space="preserve"> SEQ Figure \* ARABIC </w:instrText>
+      </w:r>
+      <w:r>
+        <w:fldChar w:fldCharType="separate"/>
+      </w:r>
+      <w:r>
+        <w:rPr>
+          <w:noProof/>
+        </w:rPr>
+        <w:t>12</w:t>
+      </w:r>
+      <w:r>
+        <w:rPr>
+          <w:noProof/>
+        </w:rPr>
+        <w:fldChar w:fldCharType="end"/>
+      </w:r>
       <w:r>
         <w:t xml:space="preserve"> Spectrogram view</w:t>
       </w:r>
@@ -11870,12 +11608,10 @@
       <w:pPr>
         <w:pStyle w:val="Heading4"/>
       </w:pPr>
-      <w:bookmarkStart w:id="27" w:name="_GoBack"/>
       <w:r>
         <w:lastRenderedPageBreak/>
         <w:t>Particle Motion</w:t>
       </w:r>
-      <w:bookmarkEnd w:id="27"/>
     </w:p>
     <w:p>
       <w:r>
@@ -11890,7 +11626,6 @@
       <w:r>
         <w:t xml:space="preserve">or </w:t>
       </w:r>
-      <w:proofErr w:type="gramStart"/>
       <w:r>
         <w:rPr>
           <w:rFonts w:asciiTheme="majorHAnsi" w:hAnsiTheme="majorHAnsi" w:cstheme="majorHAnsi"/>
@@ -11898,11 +11633,7 @@
         <w:t>‘</w:t>
       </w:r>
       <w:r>
-        <w:t xml:space="preserve"> will</w:t>
-      </w:r>
-      <w:proofErr w:type="gramEnd"/>
-      <w:r>
-        <w:t xml:space="preserve"> also toggle Particle Motion view mode.</w:t>
+        <w:t xml:space="preserve"> will also toggle Particle Motion view mode.</w:t>
       </w:r>
     </w:p>
     <w:p>
@@ -11971,14 +11702,27 @@
       <w:r>
         <w:t xml:space="preserve">Figure </w:t>
       </w:r>
-      <w:fldSimple w:instr=" SEQ Figure \* ARABIC ">
-        <w:r>
-          <w:rPr>
-            <w:noProof/>
-          </w:rPr>
-          <w:t>13</w:t>
-        </w:r>
-      </w:fldSimple>
+      <w:r>
+        <w:fldChar w:fldCharType="begin"/>
+      </w:r>
+      <w:r>
+        <w:instrText xml:space="preserve"> SEQ Figure \* ARABIC </w:instrText>
+      </w:r>
+      <w:r>
+        <w:fldChar w:fldCharType="separate"/>
+      </w:r>
+      <w:r>
+        <w:rPr>
+          <w:noProof/>
+        </w:rPr>
+        <w:t>13</w:t>
+      </w:r>
+      <w:r>
+        <w:rPr>
+          <w:noProof/>
+        </w:rPr>
+        <w:fldChar w:fldCharType="end"/>
+      </w:r>
       <w:r>
         <w:t xml:space="preserve"> Particle Motion view</w:t>
       </w:r>
@@ -11991,15 +11735,7 @@
         <w:t>orientation codes (Z N E)</w:t>
       </w:r>
       <w:r>
-        <w:t xml:space="preserve"> and only in certain windows (e.g. </w:t>
-      </w:r>
-      <w:proofErr w:type="spellStart"/>
-      <w:r>
-        <w:t>Helicorder</w:t>
-      </w:r>
-      <w:proofErr w:type="spellEnd"/>
-      <w:r>
-        <w:t xml:space="preserve"> View, Clipboard).</w:t>
+        <w:t xml:space="preserve"> and only in certain windows (e.g. Helicorder View, Clipboard).</w:t>
       </w:r>
       <w:r>
         <w:t xml:space="preserve"> The plot is also only supported for channels that have metadata </w:t>
@@ -12013,13 +11749,8 @@
       <w:r>
         <w:t xml:space="preserve">Some wave data, such as those imported from </w:t>
       </w:r>
-      <w:proofErr w:type="spellStart"/>
-      <w:r>
-        <w:t>Matlab</w:t>
-      </w:r>
-      <w:proofErr w:type="spellEnd"/>
-      <w:r>
-        <w:t xml:space="preserve">-readable text </w:t>
+      <w:r>
+        <w:t xml:space="preserve">Matlab-readable text </w:t>
       </w:r>
       <w:r>
         <w:t xml:space="preserve">files, may not have the required </w:t>
@@ -12049,26 +11780,18 @@
         <w:fldChar w:fldCharType="end"/>
       </w:r>
       <w:r>
-        <w:t xml:space="preserve"> for more information on getting Swarm to recognize SCNL information from </w:t>
-      </w:r>
-      <w:proofErr w:type="spellStart"/>
-      <w:r>
-        <w:t>Matlab</w:t>
-      </w:r>
-      <w:proofErr w:type="spellEnd"/>
-      <w:r>
-        <w:t>-readable text files.</w:t>
+        <w:t xml:space="preserve"> for more information on getting Swarm to recognize SCNL information from Matlab-readable text files.</w:t>
       </w:r>
     </w:p>
     <w:p>
       <w:pPr>
         <w:pStyle w:val="Heading3"/>
       </w:pPr>
-      <w:bookmarkStart w:id="28" w:name="_Toc482113657"/>
+      <w:bookmarkStart w:id="27" w:name="_Toc482113657"/>
       <w:r>
         <w:t>Wave Options</w:t>
       </w:r>
-      <w:bookmarkEnd w:id="28"/>
+      <w:bookmarkEnd w:id="27"/>
     </w:p>
     <w:p>
       <w:pPr>
@@ -12228,19 +11951,11 @@
           <w:numId w:val="12"/>
         </w:numPr>
       </w:pPr>
-      <w:proofErr w:type="spellStart"/>
       <w:r>
         <w:rPr>
           <w:i/>
         </w:rPr>
-        <w:t>Persistant</w:t>
-      </w:r>
-      <w:proofErr w:type="spellEnd"/>
-      <w:r>
-        <w:rPr>
-          <w:i/>
-        </w:rPr>
-        <w:t xml:space="preserve"> rescale</w:t>
+        <w:t>Persistant rescale</w:t>
       </w:r>
       <w:r>
         <w:t xml:space="preserve">, if </w:t>
@@ -12259,12 +11974,12 @@
       <w:pPr>
         <w:pStyle w:val="Heading3"/>
       </w:pPr>
-      <w:bookmarkStart w:id="29" w:name="_Toc482113658"/>
+      <w:bookmarkStart w:id="28" w:name="_Toc482113658"/>
       <w:r>
         <w:lastRenderedPageBreak/>
         <w:t>Spectra Options</w:t>
       </w:r>
-      <w:bookmarkEnd w:id="29"/>
+      <w:bookmarkEnd w:id="28"/>
     </w:p>
     <w:p>
       <w:pPr>
@@ -12306,11 +12021,11 @@
       <w:pPr>
         <w:pStyle w:val="Heading3"/>
       </w:pPr>
-      <w:bookmarkStart w:id="30" w:name="_Toc482113659"/>
+      <w:bookmarkStart w:id="29" w:name="_Toc482113659"/>
       <w:r>
         <w:t>Spectrogram Options</w:t>
       </w:r>
-      <w:bookmarkEnd w:id="30"/>
+      <w:bookmarkEnd w:id="29"/>
     </w:p>
     <w:p>
       <w:pPr>
@@ -12387,15 +12102,7 @@
         <w:t>specifies the x-axis minimum in Spectra view and the y-axis maximum limit in Spectrogram view.</w:t>
       </w:r>
       <w:r>
-        <w:t xml:space="preserve"> While SWARM will allow the maximum frequency to be set to any positive value greater than the minimum frequency, this value will adjust automatically if it is greater than the </w:t>
-      </w:r>
-      <w:proofErr w:type="spellStart"/>
-      <w:r>
-        <w:t>Nyquist</w:t>
-      </w:r>
-      <w:proofErr w:type="spellEnd"/>
-      <w:r>
-        <w:t xml:space="preserve"> frequency of the wave being manipulated.</w:t>
+        <w:t xml:space="preserve"> While SWARM will allow the maximum frequency to be set to any positive value greater than the minimum frequency, this value will adjust automatically if it is greater than the Nyquist frequency of the wave being manipulated.</w:t>
       </w:r>
     </w:p>
     <w:p>
@@ -12474,11 +12181,11 @@
       <w:pPr>
         <w:pStyle w:val="Heading3"/>
       </w:pPr>
-      <w:bookmarkStart w:id="31" w:name="_Toc482113660"/>
+      <w:bookmarkStart w:id="30" w:name="_Toc482113660"/>
       <w:r>
         <w:t>Butterworth Filter</w:t>
       </w:r>
-      <w:bookmarkEnd w:id="31"/>
+      <w:bookmarkEnd w:id="30"/>
     </w:p>
     <w:p>
       <w:pPr>
@@ -12722,11 +12429,11 @@
       <w:pPr>
         <w:pStyle w:val="Heading1"/>
       </w:pPr>
-      <w:bookmarkStart w:id="32" w:name="_Toc482113661"/>
+      <w:bookmarkStart w:id="31" w:name="_Toc482113661"/>
       <w:r>
         <w:t>Wave Clipboard</w:t>
       </w:r>
-      <w:bookmarkEnd w:id="32"/>
+      <w:bookmarkEnd w:id="31"/>
     </w:p>
     <w:p>
       <w:r>
@@ -12873,14 +12580,27 @@
       <w:r>
         <w:t xml:space="preserve">Figure </w:t>
       </w:r>
-      <w:fldSimple w:instr=" SEQ Figure \* ARABIC ">
-        <w:r>
-          <w:rPr>
-            <w:noProof/>
-          </w:rPr>
-          <w:t>14</w:t>
-        </w:r>
-      </w:fldSimple>
+      <w:r>
+        <w:fldChar w:fldCharType="begin"/>
+      </w:r>
+      <w:r>
+        <w:instrText xml:space="preserve"> SEQ Figure \* ARABIC </w:instrText>
+      </w:r>
+      <w:r>
+        <w:fldChar w:fldCharType="separate"/>
+      </w:r>
+      <w:r>
+        <w:rPr>
+          <w:noProof/>
+        </w:rPr>
+        <w:t>14</w:t>
+      </w:r>
+      <w:r>
+        <w:rPr>
+          <w:noProof/>
+        </w:rPr>
+        <w:fldChar w:fldCharType="end"/>
+      </w:r>
       <w:r>
         <w:t xml:space="preserve"> Wave Clipboard</w:t>
       </w:r>
@@ -12889,12 +12609,12 @@
       <w:pPr>
         <w:pStyle w:val="Heading2"/>
       </w:pPr>
-      <w:bookmarkStart w:id="33" w:name="_Toc482113662"/>
+      <w:bookmarkStart w:id="32" w:name="_Toc482113662"/>
       <w:r>
         <w:lastRenderedPageBreak/>
         <w:t>Clipboard Toolbar</w:t>
       </w:r>
-      <w:bookmarkEnd w:id="33"/>
+      <w:bookmarkEnd w:id="32"/>
     </w:p>
     <w:p>
       <w:r>
@@ -13168,15 +12888,7 @@
         </w:drawing>
       </w:r>
       <w:r>
-        <w:t xml:space="preserve"> Synchronize times with </w:t>
-      </w:r>
-      <w:proofErr w:type="spellStart"/>
-      <w:r>
-        <w:t>helicorder</w:t>
-      </w:r>
-      <w:proofErr w:type="spellEnd"/>
-      <w:r>
-        <w:t xml:space="preserve"> wave</w:t>
+        <w:t xml:space="preserve"> Synchronize times with helicorder wave</w:t>
       </w:r>
     </w:p>
     <w:p>
@@ -14264,7 +13976,6 @@
         </w:rPr>
         <w:t xml:space="preserve">W </w:t>
       </w:r>
-      <w:proofErr w:type="gramStart"/>
       <w:r>
         <w:rPr>
           <w:rFonts w:cstheme="minorHAnsi"/>
@@ -14277,7 +13988,6 @@
         </w:rPr>
         <w:t xml:space="preserve"> ,</w:t>
       </w:r>
-      <w:proofErr w:type="gramEnd"/>
       <w:r>
         <w:rPr>
           <w:rFonts w:cstheme="minorHAnsi"/>
@@ -14356,7 +14066,6 @@
         </w:rPr>
         <w:t xml:space="preserve">S </w:t>
       </w:r>
-      <w:proofErr w:type="gramStart"/>
       <w:r>
         <w:rPr>
           <w:rFonts w:cstheme="minorHAnsi"/>
@@ -14369,7 +14078,6 @@
         </w:rPr>
         <w:t xml:space="preserve"> .</w:t>
       </w:r>
-      <w:proofErr w:type="gramEnd"/>
       <w:r>
         <w:t>)</w:t>
       </w:r>
@@ -14617,15 +14325,7 @@
         </w:drawing>
       </w:r>
       <w:r>
-        <w:t xml:space="preserve"> Place another </w:t>
-      </w:r>
-      <w:proofErr w:type="gramStart"/>
-      <w:r>
-        <w:t>copy</w:t>
-      </w:r>
-      <w:proofErr w:type="gramEnd"/>
-      <w:r>
-        <w:t xml:space="preserve"> of wave on clipboard (</w:t>
+        <w:t xml:space="preserve"> Place another copy of wave on clipboard (</w:t>
       </w:r>
       <w:r>
         <w:rPr>
@@ -14890,12 +14590,12 @@
       <w:pPr>
         <w:pStyle w:val="Heading2"/>
       </w:pPr>
-      <w:bookmarkStart w:id="34" w:name="_Toc482113663"/>
+      <w:bookmarkStart w:id="33" w:name="_Toc482113663"/>
       <w:r>
         <w:lastRenderedPageBreak/>
         <w:t>Pick Mode</w:t>
       </w:r>
-      <w:bookmarkEnd w:id="34"/>
+      <w:bookmarkEnd w:id="33"/>
     </w:p>
     <w:p>
       <w:r>
@@ -14974,15 +14674,7 @@
         <w:t>.</w:t>
       </w:r>
       <w:r>
-        <w:t xml:space="preserve"> To make a pick, right click over the pick time in the appropriate channel and select the desired pick type.  Available choices include P and S, Emergent or </w:t>
-      </w:r>
-      <w:proofErr w:type="spellStart"/>
-      <w:r>
-        <w:t>Impusliv</w:t>
-      </w:r>
-      <w:proofErr w:type="spellEnd"/>
-      <w:r>
-        <w:t xml:space="preserve">, under the Phase menu; and Coda 1 and Coda 2 under Coda menu.  </w:t>
+        <w:t xml:space="preserve"> To make a pick, right click over the pick time in the appropriate channel and select the desired pick type.  Available choices include P and S, Emergent or Impusliv, under the Phase menu; and Coda 1 and Coda 2 under Coda menu.  </w:t>
       </w:r>
       <w:r>
         <w:t>SWARM will attempt to determine polarity</w:t>
@@ -15013,11 +14705,11 @@
       <w:pPr>
         <w:pStyle w:val="Heading3"/>
       </w:pPr>
-      <w:bookmarkStart w:id="35" w:name="_Toc482113664"/>
+      <w:bookmarkStart w:id="34" w:name="_Toc482113664"/>
       <w:r>
         <w:t>P and S</w:t>
       </w:r>
-      <w:bookmarkEnd w:id="35"/>
+      <w:bookmarkEnd w:id="34"/>
     </w:p>
     <w:p>
       <w:r>
@@ -15103,14 +14795,27 @@
       <w:r>
         <w:t xml:space="preserve">Figure </w:t>
       </w:r>
-      <w:fldSimple w:instr=" SEQ Figure \* ARABIC ">
-        <w:r>
-          <w:rPr>
-            <w:noProof/>
-          </w:rPr>
-          <w:t>15</w:t>
-        </w:r>
-      </w:fldSimple>
+      <w:r>
+        <w:fldChar w:fldCharType="begin"/>
+      </w:r>
+      <w:r>
+        <w:instrText xml:space="preserve"> SEQ Figure \* ARABIC </w:instrText>
+      </w:r>
+      <w:r>
+        <w:fldChar w:fldCharType="separate"/>
+      </w:r>
+      <w:r>
+        <w:rPr>
+          <w:noProof/>
+        </w:rPr>
+        <w:t>15</w:t>
+      </w:r>
+      <w:r>
+        <w:rPr>
+          <w:noProof/>
+        </w:rPr>
+        <w:fldChar w:fldCharType="end"/>
+      </w:r>
       <w:r>
         <w:t xml:space="preserve"> P and S picks</w:t>
       </w:r>
@@ -15119,11 +14824,11 @@
       <w:pPr>
         <w:pStyle w:val="Heading3"/>
       </w:pPr>
-      <w:bookmarkStart w:id="36" w:name="_Toc482113665"/>
+      <w:bookmarkStart w:id="35" w:name="_Toc482113665"/>
       <w:r>
         <w:t>Coda</w:t>
       </w:r>
-      <w:bookmarkEnd w:id="36"/>
+      <w:bookmarkEnd w:id="35"/>
     </w:p>
     <w:p>
       <w:r>
@@ -15239,48 +14944,45 @@
       <w:r>
         <w:t xml:space="preserve">Figure </w:t>
       </w:r>
-      <w:fldSimple w:instr=" SEQ Figure \* ARABIC ">
-        <w:r>
-          <w:rPr>
-            <w:noProof/>
-          </w:rPr>
-          <w:t>16</w:t>
-        </w:r>
-      </w:fldSimple>
+      <w:r>
+        <w:fldChar w:fldCharType="begin"/>
+      </w:r>
+      <w:r>
+        <w:instrText xml:space="preserve"> SEQ Figure \* ARABIC </w:instrText>
+      </w:r>
+      <w:r>
+        <w:fldChar w:fldCharType="separate"/>
+      </w:r>
+      <w:r>
+        <w:rPr>
+          <w:noProof/>
+        </w:rPr>
+        <w:t>16</w:t>
+      </w:r>
+      <w:r>
+        <w:rPr>
+          <w:noProof/>
+        </w:rPr>
+        <w:fldChar w:fldCharType="end"/>
+      </w:r>
       <w:r>
         <w:t xml:space="preserve"> Coda picks</w:t>
       </w:r>
     </w:p>
     <w:p>
       <w:r>
-        <w:t xml:space="preserve">When a wave is added to the clipboard from the </w:t>
-      </w:r>
-      <w:proofErr w:type="spellStart"/>
-      <w:r>
-        <w:t>helicorder</w:t>
-      </w:r>
-      <w:proofErr w:type="spellEnd"/>
-      <w:r>
-        <w:t xml:space="preserve"> view, if the wave had the green duration markers on them in </w:t>
-      </w:r>
-      <w:proofErr w:type="spellStart"/>
-      <w:r>
-        <w:t>helicorder</w:t>
-      </w:r>
-      <w:proofErr w:type="spellEnd"/>
-      <w:r>
-        <w:t xml:space="preserve"> view, they are translated to coda markers in the clipboard and will be visible in Pick Mode.</w:t>
+        <w:t>When a wave is added to the clipboard from the helicorder view, if the wave had the green duration markers on them in helicorder view, they are translated to coda markers in the clipboard and will be visible in Pick Mode.</w:t>
       </w:r>
     </w:p>
     <w:p>
       <w:pPr>
         <w:pStyle w:val="Heading2"/>
       </w:pPr>
-      <w:bookmarkStart w:id="37" w:name="_Toc482113666"/>
+      <w:bookmarkStart w:id="36" w:name="_Toc482113666"/>
       <w:r>
         <w:t>Status Bar</w:t>
       </w:r>
-      <w:bookmarkEnd w:id="37"/>
+      <w:bookmarkEnd w:id="36"/>
     </w:p>
     <w:p>
       <w:r>
@@ -15803,12 +15505,12 @@
       <w:pPr>
         <w:pStyle w:val="Heading1"/>
       </w:pPr>
-      <w:bookmarkStart w:id="38" w:name="_Toc482113667"/>
+      <w:bookmarkStart w:id="37" w:name="_Toc482113667"/>
       <w:r>
         <w:lastRenderedPageBreak/>
         <w:t>Real-time Monitor</w:t>
       </w:r>
-      <w:bookmarkEnd w:id="38"/>
+      <w:bookmarkEnd w:id="37"/>
     </w:p>
     <w:p>
       <w:pPr>
@@ -15876,14 +15578,27 @@
       <w:r>
         <w:t xml:space="preserve">Figure </w:t>
       </w:r>
-      <w:fldSimple w:instr=" SEQ Figure \* ARABIC ">
-        <w:r>
-          <w:rPr>
-            <w:noProof/>
-          </w:rPr>
-          <w:t>17</w:t>
-        </w:r>
-      </w:fldSimple>
+      <w:r>
+        <w:fldChar w:fldCharType="begin"/>
+      </w:r>
+      <w:r>
+        <w:instrText xml:space="preserve"> SEQ Figure \* ARABIC </w:instrText>
+      </w:r>
+      <w:r>
+        <w:fldChar w:fldCharType="separate"/>
+      </w:r>
+      <w:r>
+        <w:rPr>
+          <w:noProof/>
+        </w:rPr>
+        <w:t>17</w:t>
+      </w:r>
+      <w:r>
+        <w:rPr>
+          <w:noProof/>
+        </w:rPr>
+        <w:fldChar w:fldCharType="end"/>
+      </w:r>
       <w:r>
         <w:t xml:space="preserve"> Real-time Monitor</w:t>
       </w:r>
@@ -15897,12 +15612,12 @@
       <w:pPr>
         <w:pStyle w:val="Heading1"/>
       </w:pPr>
-      <w:bookmarkStart w:id="39" w:name="_Toc482113668"/>
+      <w:bookmarkStart w:id="38" w:name="_Toc482113668"/>
       <w:r>
         <w:lastRenderedPageBreak/>
         <w:t>Real-time Wave Viewer</w:t>
       </w:r>
-      <w:bookmarkEnd w:id="39"/>
+      <w:bookmarkEnd w:id="38"/>
     </w:p>
     <w:p>
       <w:r>
@@ -16038,14 +15753,27 @@
       <w:r>
         <w:t xml:space="preserve">Figure </w:t>
       </w:r>
-      <w:fldSimple w:instr=" SEQ Figure \* ARABIC ">
-        <w:r>
-          <w:rPr>
-            <w:noProof/>
-          </w:rPr>
-          <w:t>18</w:t>
-        </w:r>
-      </w:fldSimple>
+      <w:r>
+        <w:fldChar w:fldCharType="begin"/>
+      </w:r>
+      <w:r>
+        <w:instrText xml:space="preserve"> SEQ Figure \* ARABIC </w:instrText>
+      </w:r>
+      <w:r>
+        <w:fldChar w:fldCharType="separate"/>
+      </w:r>
+      <w:r>
+        <w:rPr>
+          <w:noProof/>
+        </w:rPr>
+        <w:t>18</w:t>
+      </w:r>
+      <w:r>
+        <w:rPr>
+          <w:noProof/>
+        </w:rPr>
+        <w:fldChar w:fldCharType="end"/>
+      </w:r>
       <w:r>
         <w:t xml:space="preserve"> Real-time Wave Viewer</w:t>
       </w:r>
@@ -16054,11 +15782,11 @@
       <w:pPr>
         <w:pStyle w:val="Heading1"/>
       </w:pPr>
-      <w:bookmarkStart w:id="40" w:name="_Toc482113669"/>
+      <w:bookmarkStart w:id="39" w:name="_Toc482113669"/>
       <w:r>
         <w:t>RSAM</w:t>
       </w:r>
-      <w:bookmarkEnd w:id="40"/>
+      <w:bookmarkEnd w:id="39"/>
     </w:p>
     <w:p>
       <w:r>
@@ -16200,14 +15928,27 @@
       <w:r>
         <w:t xml:space="preserve">Figure </w:t>
       </w:r>
-      <w:fldSimple w:instr=" SEQ Figure \* ARABIC ">
-        <w:r>
-          <w:rPr>
-            <w:noProof/>
-          </w:rPr>
-          <w:t>19</w:t>
-        </w:r>
-      </w:fldSimple>
+      <w:r>
+        <w:fldChar w:fldCharType="begin"/>
+      </w:r>
+      <w:r>
+        <w:instrText xml:space="preserve"> SEQ Figure \* ARABIC </w:instrText>
+      </w:r>
+      <w:r>
+        <w:fldChar w:fldCharType="separate"/>
+      </w:r>
+      <w:r>
+        <w:rPr>
+          <w:noProof/>
+        </w:rPr>
+        <w:t>19</w:t>
+      </w:r>
+      <w:r>
+        <w:rPr>
+          <w:noProof/>
+        </w:rPr>
+        <w:fldChar w:fldCharType="end"/>
+      </w:r>
       <w:r>
         <w:t xml:space="preserve"> RSAM values view</w:t>
       </w:r>
@@ -16279,14 +16020,27 @@
       <w:r>
         <w:t xml:space="preserve">Figure </w:t>
       </w:r>
-      <w:fldSimple w:instr=" SEQ Figure \* ARABIC ">
-        <w:r>
-          <w:rPr>
-            <w:noProof/>
-          </w:rPr>
-          <w:t>20</w:t>
-        </w:r>
-      </w:fldSimple>
+      <w:r>
+        <w:fldChar w:fldCharType="begin"/>
+      </w:r>
+      <w:r>
+        <w:instrText xml:space="preserve"> SEQ Figure \* ARABIC </w:instrText>
+      </w:r>
+      <w:r>
+        <w:fldChar w:fldCharType="separate"/>
+      </w:r>
+      <w:r>
+        <w:rPr>
+          <w:noProof/>
+        </w:rPr>
+        <w:t>20</w:t>
+      </w:r>
+      <w:r>
+        <w:rPr>
+          <w:noProof/>
+        </w:rPr>
+        <w:fldChar w:fldCharType="end"/>
+      </w:r>
       <w:r>
         <w:t xml:space="preserve"> RSAM counts view</w:t>
       </w:r>
@@ -16295,11 +16049,11 @@
       <w:pPr>
         <w:pStyle w:val="Heading2"/>
       </w:pPr>
-      <w:bookmarkStart w:id="41" w:name="_Toc482113670"/>
+      <w:bookmarkStart w:id="40" w:name="_Toc482113670"/>
       <w:r>
         <w:t>RSAM Settings</w:t>
       </w:r>
-      <w:bookmarkEnd w:id="41"/>
+      <w:bookmarkEnd w:id="40"/>
     </w:p>
     <w:p>
       <w:r>
@@ -16419,14 +16173,27 @@
       <w:r>
         <w:t xml:space="preserve">Figure </w:t>
       </w:r>
-      <w:fldSimple w:instr=" SEQ Figure \* ARABIC ">
-        <w:r>
-          <w:rPr>
-            <w:noProof/>
-          </w:rPr>
-          <w:t>21</w:t>
-        </w:r>
-      </w:fldSimple>
+      <w:r>
+        <w:fldChar w:fldCharType="begin"/>
+      </w:r>
+      <w:r>
+        <w:instrText xml:space="preserve"> SEQ Figure \* ARABIC </w:instrText>
+      </w:r>
+      <w:r>
+        <w:fldChar w:fldCharType="separate"/>
+      </w:r>
+      <w:r>
+        <w:rPr>
+          <w:noProof/>
+        </w:rPr>
+        <w:t>21</w:t>
+      </w:r>
+      <w:r>
+        <w:rPr>
+          <w:noProof/>
+        </w:rPr>
+        <w:fldChar w:fldCharType="end"/>
+      </w:r>
       <w:r>
         <w:t xml:space="preserve"> RSAM Settings</w:t>
       </w:r>
@@ -16438,14 +16205,12 @@
       <w:r>
         <w:t xml:space="preserve"> </w:t>
       </w:r>
-      <w:proofErr w:type="spellStart"/>
       <w:r>
         <w:rPr>
           <w:rFonts w:asciiTheme="majorHAnsi" w:hAnsiTheme="majorHAnsi"/>
         </w:rPr>
         <w:t>RsamDefaults.config</w:t>
       </w:r>
-      <w:proofErr w:type="spellEnd"/>
       <w:r>
         <w:t>.</w:t>
       </w:r>
@@ -16463,95 +16228,79 @@
       <w:pPr>
         <w:pStyle w:val="Heading1"/>
       </w:pPr>
-      <w:bookmarkStart w:id="42" w:name="_Toc482113671"/>
+      <w:bookmarkStart w:id="41" w:name="_Toc482113671"/>
       <w:r>
         <w:lastRenderedPageBreak/>
         <w:t>Map Interface</w:t>
       </w:r>
+      <w:bookmarkEnd w:id="41"/>
+    </w:p>
+    <w:p>
+      <w:pPr>
+        <w:pStyle w:val="Heading2"/>
+      </w:pPr>
+      <w:bookmarkStart w:id="42" w:name="_Toc482113672"/>
+      <w:r>
+        <w:t>Introduction</w:t>
+      </w:r>
       <w:bookmarkEnd w:id="42"/>
     </w:p>
     <w:p>
+      <w:r>
+        <w:t xml:space="preserve">The map shows station locations on geographically projected background imagery. Imagery can be, for example, shaded DEMS, satellite imagery, aerial photos, coastlines, etc. By default a basic world map taken from NASA Blue Marble imagery is provided. Custom imagery </w:t>
+      </w:r>
+      <w:r>
+        <w:t>can be added</w:t>
+      </w:r>
+      <w:r>
+        <w:t xml:space="preserve"> provided that unprojected, geo-registered image files are available. See map packs for more information. </w:t>
+      </w:r>
+      <w:r>
+        <w:t xml:space="preserve">The map interface can be opened </w:t>
+      </w:r>
+      <w:r>
+        <w:t>by</w:t>
+      </w:r>
+      <w:r>
+        <w:t xml:space="preserve"> checking on the </w:t>
+      </w:r>
+      <w:r>
+        <w:rPr>
+          <w:rFonts w:asciiTheme="majorHAnsi" w:hAnsiTheme="majorHAnsi" w:cstheme="majorHAnsi"/>
+        </w:rPr>
+        <w:t>Window -&gt; Map</w:t>
+      </w:r>
+      <w:r>
+        <w:t xml:space="preserve"> menu item</w:t>
+      </w:r>
+      <w:r>
+        <w:t xml:space="preserve"> </w:t>
+      </w:r>
+      <w:r>
+        <w:t xml:space="preserve">or pressing </w:t>
+      </w:r>
+      <w:r>
+        <w:rPr>
+          <w:rFonts w:asciiTheme="majorHAnsi" w:hAnsiTheme="majorHAnsi" w:cstheme="majorHAnsi"/>
+        </w:rPr>
+        <w:t>Ctrl-M</w:t>
+      </w:r>
+      <w:r>
+        <w:t>.</w:t>
+      </w:r>
+      <w:r>
+        <w:t xml:space="preserve"> </w:t>
+      </w:r>
+    </w:p>
+    <w:p>
       <w:pPr>
         <w:pStyle w:val="Heading2"/>
       </w:pPr>
-      <w:bookmarkStart w:id="43" w:name="_Toc482113672"/>
-      <w:r>
-        <w:t>Introduction</w:t>
+      <w:bookmarkStart w:id="43" w:name="_Toc482113673"/>
+      <w:r>
+        <w:t>Displaying Station on Map</w:t>
       </w:r>
       <w:bookmarkEnd w:id="43"/>
-    </w:p>
-    <w:p>
-      <w:r>
-        <w:t xml:space="preserve">The map shows station locations on geographically projected background imagery. Imagery can be, for example, shaded DEMS, satellite imagery, aerial photos, coastlines, etc. By </w:t>
-      </w:r>
-      <w:proofErr w:type="gramStart"/>
-      <w:r>
-        <w:t>default</w:t>
-      </w:r>
-      <w:proofErr w:type="gramEnd"/>
-      <w:r>
-        <w:t xml:space="preserve"> a basic world map taken from NASA Blue Marble imagery is provided. Custom imagery </w:t>
-      </w:r>
-      <w:r>
-        <w:t>can be added</w:t>
-      </w:r>
-      <w:r>
-        <w:t xml:space="preserve"> provided that </w:t>
-      </w:r>
-      <w:proofErr w:type="spellStart"/>
-      <w:r>
-        <w:t>unprojected</w:t>
-      </w:r>
-      <w:proofErr w:type="spellEnd"/>
-      <w:r>
-        <w:t xml:space="preserve">, geo-registered image files are available. See map packs for more information. </w:t>
-      </w:r>
-      <w:r>
-        <w:t xml:space="preserve">The map interface can be opened </w:t>
-      </w:r>
-      <w:r>
-        <w:t>by</w:t>
-      </w:r>
-      <w:r>
-        <w:t xml:space="preserve"> checking on the </w:t>
-      </w:r>
-      <w:r>
-        <w:rPr>
-          <w:rFonts w:asciiTheme="majorHAnsi" w:hAnsiTheme="majorHAnsi" w:cstheme="majorHAnsi"/>
-        </w:rPr>
-        <w:t>Window -&gt; Map</w:t>
-      </w:r>
-      <w:r>
-        <w:t xml:space="preserve"> menu item</w:t>
-      </w:r>
-      <w:r>
-        <w:t xml:space="preserve"> </w:t>
-      </w:r>
-      <w:r>
-        <w:t xml:space="preserve">or pressing </w:t>
-      </w:r>
-      <w:r>
-        <w:rPr>
-          <w:rFonts w:asciiTheme="majorHAnsi" w:hAnsiTheme="majorHAnsi" w:cstheme="majorHAnsi"/>
-        </w:rPr>
-        <w:t>Ctrl-M</w:t>
-      </w:r>
-      <w:r>
-        <w:t>.</w:t>
-      </w:r>
-      <w:r>
-        <w:t xml:space="preserve"> </w:t>
-      </w:r>
-    </w:p>
-    <w:p>
-      <w:pPr>
-        <w:pStyle w:val="Heading2"/>
-      </w:pPr>
-      <w:bookmarkStart w:id="44" w:name="_Toc482113673"/>
-      <w:r>
-        <w:t>Displaying Station on Map</w:t>
-      </w:r>
-      <w:bookmarkEnd w:id="44"/>
     </w:p>
     <w:p>
       <w:r>
@@ -16634,11 +16383,11 @@
       <w:pPr>
         <w:pStyle w:val="Heading2"/>
       </w:pPr>
-      <w:bookmarkStart w:id="45" w:name="_Toc482113674"/>
+      <w:bookmarkStart w:id="44" w:name="_Toc482113674"/>
       <w:r>
         <w:t>Map Toolbars</w:t>
       </w:r>
-      <w:bookmarkEnd w:id="45"/>
+      <w:bookmarkEnd w:id="44"/>
     </w:p>
     <w:p>
       <w:r>
@@ -17469,15 +17218,7 @@
         </w:drawing>
       </w:r>
       <w:r>
-        <w:t xml:space="preserve"> Synchronize times with </w:t>
-      </w:r>
-      <w:proofErr w:type="spellStart"/>
-      <w:r>
-        <w:t>helicorder</w:t>
-      </w:r>
-      <w:proofErr w:type="spellEnd"/>
-      <w:r>
-        <w:t xml:space="preserve"> wave</w:t>
+        <w:t xml:space="preserve"> Synchronize times with helicorder wave</w:t>
       </w:r>
     </w:p>
     <w:p>
@@ -18124,7 +17865,6 @@
         </w:rPr>
         <w:t xml:space="preserve">W </w:t>
       </w:r>
-      <w:proofErr w:type="gramStart"/>
       <w:r>
         <w:rPr>
           <w:rFonts w:cstheme="minorHAnsi"/>
@@ -18137,7 +17877,6 @@
         </w:rPr>
         <w:t xml:space="preserve"> ,</w:t>
       </w:r>
-      <w:proofErr w:type="gramEnd"/>
       <w:r>
         <w:rPr>
           <w:rFonts w:cstheme="minorHAnsi"/>
@@ -18216,7 +17955,6 @@
         </w:rPr>
         <w:t xml:space="preserve">S </w:t>
       </w:r>
-      <w:proofErr w:type="gramStart"/>
       <w:r>
         <w:rPr>
           <w:rFonts w:cstheme="minorHAnsi"/>
@@ -18229,7 +17967,6 @@
         </w:rPr>
         <w:t xml:space="preserve"> .</w:t>
       </w:r>
-      <w:proofErr w:type="gramEnd"/>
       <w:r>
         <w:t>)</w:t>
       </w:r>
@@ -18589,14 +18326,14 @@
       <w:pPr>
         <w:pStyle w:val="Heading2"/>
       </w:pPr>
-      <w:bookmarkStart w:id="46" w:name="_Toc482113675"/>
+      <w:bookmarkStart w:id="45" w:name="_Toc482113675"/>
       <w:r>
         <w:t xml:space="preserve">Map </w:t>
       </w:r>
       <w:r>
         <w:t>Settings</w:t>
       </w:r>
-      <w:bookmarkEnd w:id="46"/>
+      <w:bookmarkEnd w:id="45"/>
     </w:p>
     <w:p>
       <w:r>
@@ -18720,46 +18457,46 @@
       <w:pPr>
         <w:pStyle w:val="Heading3"/>
       </w:pPr>
-      <w:bookmarkStart w:id="47" w:name="_Ref481585735"/>
-      <w:bookmarkStart w:id="48" w:name="_Toc482113676"/>
+      <w:bookmarkStart w:id="46" w:name="_Ref481585735"/>
+      <w:bookmarkStart w:id="47" w:name="_Toc482113676"/>
       <w:r>
         <w:t>Displaying NEIC Events</w:t>
       </w:r>
+      <w:bookmarkEnd w:id="46"/>
       <w:bookmarkEnd w:id="47"/>
+    </w:p>
+    <w:p>
+      <w:r>
+        <w:t xml:space="preserve">To display events from the National Earthquake Information Center (NEIC), choose an option from NEIC Event Summary.  See </w:t>
+      </w:r>
+      <w:r>
+        <w:fldChar w:fldCharType="begin"/>
+      </w:r>
+      <w:r>
+        <w:instrText xml:space="preserve"> REF _Ref481585066 \h </w:instrText>
+      </w:r>
+      <w:r>
+        <w:fldChar w:fldCharType="separate"/>
+      </w:r>
+      <w:r>
+        <w:t>Events</w:t>
+      </w:r>
+      <w:r>
+        <w:fldChar w:fldCharType="end"/>
+      </w:r>
+      <w:r>
+        <w:t xml:space="preserve"> section for more information.</w:t>
+      </w:r>
+    </w:p>
+    <w:p>
+      <w:pPr>
+        <w:pStyle w:val="Heading2"/>
+      </w:pPr>
+      <w:bookmarkStart w:id="48" w:name="_Toc482113677"/>
+      <w:r>
+        <w:t>Ruler Tool</w:t>
+      </w:r>
       <w:bookmarkEnd w:id="48"/>
-    </w:p>
-    <w:p>
-      <w:r>
-        <w:t xml:space="preserve">To display events from the National Earthquake Information Center (NEIC), choose an option from NEIC Event Summary.  See </w:t>
-      </w:r>
-      <w:r>
-        <w:fldChar w:fldCharType="begin"/>
-      </w:r>
-      <w:r>
-        <w:instrText xml:space="preserve"> REF _Ref481585066 \h </w:instrText>
-      </w:r>
-      <w:r>
-        <w:fldChar w:fldCharType="separate"/>
-      </w:r>
-      <w:r>
-        <w:t>Events</w:t>
-      </w:r>
-      <w:r>
-        <w:fldChar w:fldCharType="end"/>
-      </w:r>
-      <w:r>
-        <w:t xml:space="preserve"> section for more information.</w:t>
-      </w:r>
-    </w:p>
-    <w:p>
-      <w:pPr>
-        <w:pStyle w:val="Heading2"/>
-      </w:pPr>
-      <w:bookmarkStart w:id="49" w:name="_Toc482113677"/>
-      <w:r>
-        <w:t>Ruler Tool</w:t>
-      </w:r>
-      <w:bookmarkEnd w:id="49"/>
     </w:p>
     <w:p>
       <w:r>
@@ -18896,11 +18633,11 @@
       <w:pPr>
         <w:pStyle w:val="Heading2"/>
       </w:pPr>
-      <w:bookmarkStart w:id="50" w:name="_Toc482113678"/>
+      <w:bookmarkStart w:id="49" w:name="_Toc482113678"/>
       <w:r>
         <w:t>Understanding Map Scale</w:t>
       </w:r>
-      <w:bookmarkEnd w:id="50"/>
+      <w:bookmarkEnd w:id="49"/>
     </w:p>
     <w:p>
       <w:r>
@@ -18911,263 +18648,260 @@
       <w:pPr>
         <w:pStyle w:val="Heading2"/>
       </w:pPr>
-      <w:bookmarkStart w:id="51" w:name="_Toc482113679"/>
+      <w:bookmarkStart w:id="50" w:name="_Toc482113679"/>
       <w:r>
         <w:lastRenderedPageBreak/>
         <w:t>Channel Interactions</w:t>
       </w:r>
+      <w:bookmarkEnd w:id="50"/>
+    </w:p>
+    <w:p>
+      <w:r>
+        <w:t>Left-clicking a station marker will produce a wave view on the map. The wave view can</w:t>
+      </w:r>
+      <w:r>
+        <w:t xml:space="preserve"> </w:t>
+      </w:r>
+      <w:r>
+        <w:t>be moved around the map by dragging the title bar. A tie line will point back to the station</w:t>
+      </w:r>
+      <w:r>
+        <w:t xml:space="preserve"> </w:t>
+      </w:r>
+      <w:r>
+        <w:t>location. An individual wave view can be resized by holding the mouse over the panel</w:t>
+      </w:r>
+      <w:r>
+        <w:t xml:space="preserve"> </w:t>
+      </w:r>
+      <w:r>
+        <w:t>and moving the mouse wheel. Moving the mouse to spots not over a wave panel and</w:t>
+      </w:r>
+      <w:r>
+        <w:t xml:space="preserve"> </w:t>
+      </w:r>
+      <w:r>
+        <w:t xml:space="preserve">moving the mouse wheel while holding the </w:t>
+      </w:r>
+      <w:r>
+        <w:rPr>
+          <w:rFonts w:asciiTheme="majorHAnsi" w:hAnsiTheme="majorHAnsi" w:cstheme="majorHAnsi"/>
+        </w:rPr>
+        <w:t>CTRL</w:t>
+      </w:r>
+      <w:r>
+        <w:rPr>
+          <w:rFonts w:ascii="NimbusMonL-Regu" w:hAnsi="NimbusMonL-Regu" w:cs="NimbusMonL-Regu"/>
+        </w:rPr>
+        <w:t xml:space="preserve"> </w:t>
+      </w:r>
+      <w:r>
+        <w:t>key will resize all the wave view panels</w:t>
+      </w:r>
+      <w:r>
+        <w:t xml:space="preserve"> </w:t>
+      </w:r>
+      <w:r>
+        <w:t>simultaneously.</w:t>
+      </w:r>
+    </w:p>
+    <w:p>
+      <w:pPr>
+        <w:ind w:firstLine="720"/>
+      </w:pPr>
+      <w:r>
+        <w:t>A left double-click will open a helicorder.</w:t>
+      </w:r>
+      <w:r>
+        <w:t xml:space="preserve"> </w:t>
+      </w:r>
+      <w:r>
+        <w:t>Right-clicking on a station marker will show multiple channels (if present) and allow</w:t>
+      </w:r>
+      <w:r>
+        <w:t xml:space="preserve"> </w:t>
+      </w:r>
+      <w:r>
+        <w:t xml:space="preserve">a selection from them. </w:t>
+      </w:r>
+    </w:p>
+    <w:p>
+      <w:pPr>
+        <w:pStyle w:val="Heading2"/>
+      </w:pPr>
+      <w:bookmarkStart w:id="51" w:name="_Toc482113680"/>
+      <w:r>
+        <w:t>Wave Panel Time Spans</w:t>
+      </w:r>
       <w:bookmarkEnd w:id="51"/>
     </w:p>
     <w:p>
       <w:r>
-        <w:t>Left-clicking a station marker will produce a wave view on the map. The wave view can</w:t>
-      </w:r>
-      <w:r>
+        <w:t>All wave view panels on a map have the same time span. The vertical line on the wave panels always points to the same time on every panel.</w:t>
+      </w:r>
+    </w:p>
+    <w:p>
+      <w:pPr>
+        <w:pStyle w:val="Heading2"/>
+      </w:pPr>
+      <w:bookmarkStart w:id="52" w:name="_Ref481656375"/>
+      <w:bookmarkStart w:id="53" w:name="_Toc482113681"/>
+      <w:r>
+        <w:t>Map Packs</w:t>
+      </w:r>
+      <w:bookmarkEnd w:id="52"/>
+      <w:bookmarkEnd w:id="53"/>
+    </w:p>
+    <w:p>
+      <w:r>
+        <w:t xml:space="preserve">SWARM uses </w:t>
+      </w:r>
+      <w:r>
+        <w:t>un</w:t>
+      </w:r>
+      <w:r>
+        <w:t>-</w:t>
+      </w:r>
+      <w:r>
+        <w:t>projected, geo</w:t>
+      </w:r>
+      <w:r>
+        <w:t>-</w:t>
+      </w:r>
+      <w:r>
+        <w:t xml:space="preserve">referenced </w:t>
+      </w:r>
+      <w:r>
+        <w:t>JPEG</w:t>
+      </w:r>
+      <w:r>
+        <w:t xml:space="preserve"> or </w:t>
+      </w:r>
+      <w:r>
+        <w:t>PNG</w:t>
+      </w:r>
+      <w:r>
+        <w:t xml:space="preserve"> images to produce map background. By </w:t>
+      </w:r>
+      <w:r>
+        <w:t>default,</w:t>
+      </w:r>
+      <w:r>
+        <w:t xml:space="preserve"> the imagery is in the </w:t>
+      </w:r>
+      <w:r>
+        <w:rPr>
+          <w:rFonts w:asciiTheme="majorHAnsi" w:hAnsiTheme="majorHAnsi" w:cstheme="majorHAnsi"/>
+        </w:rPr>
+        <w:t>mapdata</w:t>
+      </w:r>
+      <w:r>
+        <w:t xml:space="preserve"> directory of its installation. This can be changed in </w:t>
+      </w:r>
+      <w:r>
+        <w:rPr>
+          <w:rFonts w:asciiTheme="majorHAnsi" w:hAnsiTheme="majorHAnsi" w:cstheme="majorHAnsi"/>
+        </w:rPr>
+        <w:t>Swarm.config</w:t>
+      </w:r>
+      <w:r>
+        <w:t xml:space="preserve">. Sub-directories in </w:t>
+      </w:r>
+      <w:r>
+        <w:rPr>
+          <w:rFonts w:asciiTheme="majorHAnsi" w:hAnsiTheme="majorHAnsi" w:cstheme="majorHAnsi"/>
+        </w:rPr>
+        <w:t>mapdata</w:t>
+      </w:r>
+      <w:r>
+        <w:t xml:space="preserve"> are called Map Packs. The binary distribution of SWARM includes world and </w:t>
+      </w:r>
+      <w:r>
+        <w:t>NASA</w:t>
+      </w:r>
+      <w:r>
+        <w:t xml:space="preserve"> 2k Map Packs. The file </w:t>
+      </w:r>
+      <w:r>
+        <w:rPr>
+          <w:rFonts w:asciiTheme="majorHAnsi" w:hAnsiTheme="majorHAnsi" w:cstheme="majorHAnsi"/>
+        </w:rPr>
+        <w:t>MapPack.txt</w:t>
+      </w:r>
+      <w:r>
+        <w:t xml:space="preserve"> provides SWARM the information needed to render the </w:t>
+      </w:r>
+      <w:r>
+        <w:t>i</w:t>
+      </w:r>
+      <w:r>
+        <w:t xml:space="preserve">magery. This is the first line from </w:t>
+      </w:r>
+      <w:r>
+        <w:rPr>
+          <w:rFonts w:asciiTheme="majorHAnsi" w:hAnsiTheme="majorHAnsi" w:cstheme="majorHAnsi"/>
+        </w:rPr>
+        <w:t>MapPack.txt</w:t>
+      </w:r>
+      <w:r>
+        <w:t xml:space="preserve"> in </w:t>
+      </w:r>
+      <w:r>
+        <w:rPr>
+          <w:rFonts w:asciiTheme="majorHAnsi" w:hAnsiTheme="majorHAnsi" w:cstheme="majorHAnsi"/>
+        </w:rPr>
+        <w:t>world</w:t>
+      </w:r>
+      <w:r>
+        <w:rPr>
+          <w:rFonts w:asciiTheme="majorHAnsi" w:hAnsiTheme="majorHAnsi" w:cstheme="majorHAnsi"/>
+        </w:rPr>
         <w:t xml:space="preserve"> </w:t>
       </w:r>
       <w:r>
-        <w:t>be moved around the map by dragging the title bar. A tie line will point back to the station</w:t>
-      </w:r>
-      <w:r>
-        <w:t xml:space="preserve"> </w:t>
-      </w:r>
-      <w:r>
-        <w:t>location. An individual wave view can be resized by holding the mouse over the panel</w:t>
-      </w:r>
-      <w:r>
-        <w:t xml:space="preserve"> </w:t>
-      </w:r>
-      <w:r>
-        <w:t>and moving the mouse wheel. Moving the mouse to spots not over a wave panel and</w:t>
-      </w:r>
-      <w:r>
-        <w:t xml:space="preserve"> </w:t>
-      </w:r>
-      <w:r>
-        <w:t xml:space="preserve">moving the mouse wheel while holding the </w:t>
-      </w:r>
-      <w:r>
+        <w:rPr>
+          <w:rFonts w:cstheme="minorHAnsi"/>
+        </w:rPr>
+        <w:t>sub</w:t>
+      </w:r>
+      <w:r>
+        <w:rPr>
+          <w:rFonts w:cstheme="minorHAnsi"/>
+        </w:rPr>
+        <w:t>directory</w:t>
+      </w:r>
+      <w:r>
+        <w:t>:</w:t>
+      </w:r>
+    </w:p>
+    <w:p>
+      <w:pPr>
+        <w:ind w:left="720"/>
         <w:rPr>
           <w:rFonts w:asciiTheme="majorHAnsi" w:hAnsiTheme="majorHAnsi" w:cstheme="majorHAnsi"/>
         </w:rPr>
-        <w:t>CTRL</w:t>
-      </w:r>
-      <w:r>
-        <w:rPr>
-          <w:rFonts w:ascii="NimbusMonL-Regu" w:hAnsi="NimbusMonL-Regu" w:cs="NimbusMonL-Regu"/>
-        </w:rPr>
-        <w:t xml:space="preserve"> </w:t>
-      </w:r>
-      <w:r>
-        <w:t>key will resize all the wave view panels</w:t>
-      </w:r>
-      <w:r>
-        <w:t xml:space="preserve"> </w:t>
-      </w:r>
-      <w:r>
-        <w:t>simultaneously.</w:t>
-      </w:r>
-    </w:p>
-    <w:p>
-      <w:pPr>
-        <w:ind w:firstLine="720"/>
-      </w:pPr>
-      <w:r>
-        <w:t xml:space="preserve">A left double-click will open a </w:t>
-      </w:r>
-      <w:proofErr w:type="spellStart"/>
-      <w:r>
-        <w:t>helicorder</w:t>
-      </w:r>
-      <w:proofErr w:type="spellEnd"/>
-      <w:r>
-        <w:t>.</w:t>
-      </w:r>
-      <w:r>
-        <w:t xml:space="preserve"> </w:t>
-      </w:r>
-      <w:r>
-        <w:t>Right-clicking on a station marker will show multiple channels (if present) and allow</w:t>
-      </w:r>
-      <w:r>
-        <w:t xml:space="preserve"> </w:t>
-      </w:r>
-      <w:r>
-        <w:t xml:space="preserve">a selection from them. </w:t>
-      </w:r>
-    </w:p>
-    <w:p>
-      <w:pPr>
-        <w:pStyle w:val="Heading2"/>
-      </w:pPr>
-      <w:bookmarkStart w:id="52" w:name="_Toc482113680"/>
-      <w:r>
-        <w:t>Wave Panel Time Spans</w:t>
-      </w:r>
-      <w:bookmarkEnd w:id="52"/>
-    </w:p>
-    <w:p>
-      <w:r>
-        <w:t>All wave view panels on a map have the same time span. The vertical line on the wave panels always points to the same time on every panel.</w:t>
-      </w:r>
-    </w:p>
-    <w:p>
-      <w:pPr>
-        <w:pStyle w:val="Heading2"/>
-      </w:pPr>
-      <w:bookmarkStart w:id="53" w:name="_Ref481656375"/>
-      <w:bookmarkStart w:id="54" w:name="_Toc482113681"/>
-      <w:r>
-        <w:t>Map Packs</w:t>
-      </w:r>
-      <w:bookmarkEnd w:id="53"/>
-      <w:bookmarkEnd w:id="54"/>
-    </w:p>
-    <w:p>
-      <w:r>
-        <w:t xml:space="preserve">SWARM uses </w:t>
-      </w:r>
-      <w:r>
-        <w:t>un</w:t>
-      </w:r>
-      <w:r>
-        <w:t>-</w:t>
-      </w:r>
-      <w:r>
-        <w:t>projected, geo</w:t>
-      </w:r>
-      <w:r>
-        <w:t>-</w:t>
-      </w:r>
-      <w:r>
-        <w:t xml:space="preserve">referenced </w:t>
-      </w:r>
-      <w:r>
-        <w:t>JPEG</w:t>
-      </w:r>
-      <w:r>
-        <w:t xml:space="preserve"> or </w:t>
-      </w:r>
-      <w:r>
-        <w:t>PNG</w:t>
-      </w:r>
-      <w:r>
-        <w:t xml:space="preserve"> images to produce map background. By </w:t>
-      </w:r>
-      <w:r>
-        <w:t>default,</w:t>
-      </w:r>
-      <w:r>
-        <w:t xml:space="preserve"> the imagery is in the </w:t>
-      </w:r>
-      <w:proofErr w:type="spellStart"/>
+      </w:pPr>
       <w:r>
         <w:rPr>
           <w:rFonts w:asciiTheme="majorHAnsi" w:hAnsiTheme="majorHAnsi" w:cstheme="majorHAnsi"/>
         </w:rPr>
-        <w:t>mapdata</w:t>
-      </w:r>
-      <w:proofErr w:type="spellEnd"/>
-      <w:r>
-        <w:t xml:space="preserve"> directory of its installation. This can be changed in </w:t>
-      </w:r>
-      <w:proofErr w:type="spellStart"/>
-      <w:r>
-        <w:rPr>
-          <w:rFonts w:asciiTheme="majorHAnsi" w:hAnsiTheme="majorHAnsi" w:cstheme="majorHAnsi"/>
-        </w:rPr>
-        <w:t>Swarm.config</w:t>
-      </w:r>
-      <w:proofErr w:type="spellEnd"/>
-      <w:r>
-        <w:t xml:space="preserve">. Sub-directories in </w:t>
-      </w:r>
-      <w:proofErr w:type="spellStart"/>
-      <w:r>
-        <w:rPr>
-          <w:rFonts w:asciiTheme="majorHAnsi" w:hAnsiTheme="majorHAnsi" w:cstheme="majorHAnsi"/>
-        </w:rPr>
-        <w:t>mapdata</w:t>
-      </w:r>
-      <w:proofErr w:type="spellEnd"/>
-      <w:r>
-        <w:t xml:space="preserve"> are called Map Packs. The binary distribution of SWARM includes world and </w:t>
-      </w:r>
-      <w:r>
-        <w:t>NASA</w:t>
-      </w:r>
-      <w:r>
-        <w:t xml:space="preserve"> 2k Map Packs. The file </w:t>
-      </w:r>
-      <w:r>
-        <w:rPr>
-          <w:rFonts w:asciiTheme="majorHAnsi" w:hAnsiTheme="majorHAnsi" w:cstheme="majorHAnsi"/>
-        </w:rPr>
-        <w:t>MapPack.txt</w:t>
-      </w:r>
-      <w:r>
-        <w:t xml:space="preserve"> provides SWARM the information needed to render the </w:t>
-      </w:r>
-      <w:r>
-        <w:t>i</w:t>
-      </w:r>
-      <w:r>
-        <w:t xml:space="preserve">magery. This is the first line from </w:t>
-      </w:r>
-      <w:r>
-        <w:rPr>
-          <w:rFonts w:asciiTheme="majorHAnsi" w:hAnsiTheme="majorHAnsi" w:cstheme="majorHAnsi"/>
-        </w:rPr>
-        <w:t>MapPack.txt</w:t>
-      </w:r>
-      <w:r>
-        <w:t xml:space="preserve"> in </w:t>
-      </w:r>
-      <w:r>
-        <w:rPr>
-          <w:rFonts w:asciiTheme="majorHAnsi" w:hAnsiTheme="majorHAnsi" w:cstheme="majorHAnsi"/>
-        </w:rPr>
-        <w:t>world</w:t>
-      </w:r>
-      <w:r>
-        <w:rPr>
-          <w:rFonts w:asciiTheme="majorHAnsi" w:hAnsiTheme="majorHAnsi" w:cstheme="majorHAnsi"/>
-        </w:rPr>
-        <w:t xml:space="preserve"> </w:t>
-      </w:r>
-      <w:r>
-        <w:rPr>
-          <w:rFonts w:cstheme="minorHAnsi"/>
-        </w:rPr>
-        <w:t>sub</w:t>
-      </w:r>
-      <w:r>
-        <w:rPr>
-          <w:rFonts w:cstheme="minorHAnsi"/>
-        </w:rPr>
-        <w:t>directory</w:t>
-      </w:r>
-      <w:r>
-        <w:t>:</w:t>
+        <w:t>world.jpg, 2700, 1350, -180, 180, -90, 90, 0, 2000000, 0</w:t>
+      </w:r>
+    </w:p>
+    <w:p>
+      <w:r>
+        <w:t>The comma-separated fields are defined as follows:</w:t>
       </w:r>
     </w:p>
     <w:p>
       <w:pPr>
         <w:ind w:left="720"/>
-        <w:rPr>
-          <w:rFonts w:asciiTheme="majorHAnsi" w:hAnsiTheme="majorHAnsi" w:cstheme="majorHAnsi"/>
-        </w:rPr>
-      </w:pPr>
-      <w:r>
-        <w:rPr>
-          <w:rFonts w:asciiTheme="majorHAnsi" w:hAnsiTheme="majorHAnsi" w:cstheme="majorHAnsi"/>
-        </w:rPr>
-        <w:t>world.jpg, 2700, 1350, -180, 180, -90, 90, 0, 2000000, 0</w:t>
-      </w:r>
-    </w:p>
-    <w:p>
-      <w:r>
-        <w:t>The comma-separated fields are defined as follows:</w:t>
+      </w:pPr>
+      <w:r>
+        <w:t>1. The</w:t>
+      </w:r>
+      <w:r>
+        <w:t xml:space="preserve"> name of image being described.</w:t>
       </w:r>
     </w:p>
     <w:p>
@@ -19175,10 +18909,7 @@
         <w:ind w:left="720"/>
       </w:pPr>
       <w:r>
-        <w:t>1. The</w:t>
-      </w:r>
-      <w:r>
-        <w:t xml:space="preserve"> name of image being described.</w:t>
+        <w:t>2. Pixel width</w:t>
       </w:r>
     </w:p>
     <w:p>
@@ -19186,7 +18917,7 @@
         <w:ind w:left="720"/>
       </w:pPr>
       <w:r>
-        <w:t>2. Pixel width</w:t>
+        <w:t>3. Pixel height</w:t>
       </w:r>
     </w:p>
     <w:p>
@@ -19194,7 +18925,7 @@
         <w:ind w:left="720"/>
       </w:pPr>
       <w:r>
-        <w:t>3. Pixel height</w:t>
+        <w:t>4. West longitude extent (-180 to 180)</w:t>
       </w:r>
     </w:p>
     <w:p>
@@ -19202,7 +18933,7 @@
         <w:ind w:left="720"/>
       </w:pPr>
       <w:r>
-        <w:t>4. West longitude extent (-180 to 180)</w:t>
+        <w:t>5. East longitude extent (-180 to 180)</w:t>
       </w:r>
     </w:p>
     <w:p>
@@ -19210,7 +18941,7 @@
         <w:ind w:left="720"/>
       </w:pPr>
       <w:r>
-        <w:t>5. East longitude extent (-180 to 180)</w:t>
+        <w:t>6. South latitude extent (-90 to 90)</w:t>
       </w:r>
     </w:p>
     <w:p>
@@ -19218,7 +18949,7 @@
         <w:ind w:left="720"/>
       </w:pPr>
       <w:r>
-        <w:t>6. South latitude extent (-90 to 90)</w:t>
+        <w:t>7. North latitude extent (-90 to 90)</w:t>
       </w:r>
     </w:p>
     <w:p>
@@ -19226,7 +18957,7 @@
         <w:ind w:left="720"/>
       </w:pPr>
       <w:r>
-        <w:t>7. North latitude extent (-90 to 90)</w:t>
+        <w:t>8. Minimum scale (m/pixel) this image will be displayed at</w:t>
       </w:r>
     </w:p>
     <w:p>
@@ -19234,7 +18965,7 @@
         <w:ind w:left="720"/>
       </w:pPr>
       <w:r>
-        <w:t>8. Minimum scale (m/pixel) this image will be displayed at</w:t>
+        <w:t>9. Maximum scale (m/pixel) this image will be displayed at</w:t>
       </w:r>
     </w:p>
     <w:p>
@@ -19242,23 +18973,7 @@
         <w:ind w:left="720"/>
       </w:pPr>
       <w:r>
-        <w:t>9. Maximum scale (m/pixel) this image will be displayed at</w:t>
-      </w:r>
-    </w:p>
-    <w:p>
-      <w:pPr>
-        <w:ind w:left="720"/>
-      </w:pPr>
-      <w:r>
-        <w:t xml:space="preserve">10. </w:t>
-      </w:r>
-      <w:proofErr w:type="spellStart"/>
-      <w:r>
-        <w:t>Precendence</w:t>
-      </w:r>
-      <w:proofErr w:type="spellEnd"/>
-      <w:r>
-        <w:t xml:space="preserve"> - higher numbered images are rendered on top of lower rendered images.</w:t>
+        <w:t>10. Precendence - higher numbered images are rendered on top of lower rendered images.</w:t>
       </w:r>
     </w:p>
     <w:p>
@@ -19301,76 +19016,68 @@
       <w:pPr>
         <w:pStyle w:val="Heading1"/>
       </w:pPr>
-      <w:bookmarkStart w:id="55" w:name="_Ref481585066"/>
-      <w:bookmarkStart w:id="56" w:name="_Toc482113682"/>
+      <w:bookmarkStart w:id="54" w:name="_Ref481585066"/>
+      <w:bookmarkStart w:id="55" w:name="_Toc482113682"/>
       <w:r>
         <w:t>Events</w:t>
       </w:r>
+      <w:bookmarkEnd w:id="54"/>
       <w:bookmarkEnd w:id="55"/>
+      <w:r>
+        <w:t xml:space="preserve"> </w:t>
+      </w:r>
+    </w:p>
+    <w:p>
+      <w:pPr>
+        <w:pStyle w:val="Heading2"/>
+      </w:pPr>
+      <w:bookmarkStart w:id="56" w:name="_Toc482113683"/>
+      <w:r>
+        <w:t>Importing Events</w:t>
+      </w:r>
       <w:bookmarkEnd w:id="56"/>
-      <w:r>
-        <w:t xml:space="preserve"> </w:t>
+    </w:p>
+    <w:p>
+      <w:r>
+        <w:t xml:space="preserve">Events can be imported into Swarm by enabling NEIC Event Summary option in Map Settings (see section </w:t>
+      </w:r>
+      <w:r>
+        <w:fldChar w:fldCharType="begin"/>
+      </w:r>
+      <w:r>
+        <w:instrText xml:space="preserve"> REF _Ref481585735 \r \h </w:instrText>
+      </w:r>
+      <w:r>
+        <w:fldChar w:fldCharType="separate"/>
+      </w:r>
+      <w:r>
+        <w:t>10.4.1</w:t>
+      </w:r>
+      <w:r>
+        <w:fldChar w:fldCharType="end"/>
+      </w:r>
+      <w:r>
+        <w:t xml:space="preserve">.)  Events in QuakeML file formats can also be imported from the </w:t>
+      </w:r>
+      <w:r>
+        <w:rPr>
+          <w:rFonts w:asciiTheme="majorHAnsi" w:hAnsiTheme="majorHAnsi" w:cstheme="majorHAnsi"/>
+        </w:rPr>
+        <w:t>File -&gt; Import Event</w:t>
+      </w:r>
+      <w:r>
+        <w:t xml:space="preserve"> menu.</w:t>
       </w:r>
     </w:p>
     <w:p>
       <w:pPr>
         <w:pStyle w:val="Heading2"/>
       </w:pPr>
-      <w:bookmarkStart w:id="57" w:name="_Toc482113683"/>
-      <w:r>
-        <w:t>Importing Events</w:t>
+      <w:bookmarkStart w:id="57" w:name="_Toc482113684"/>
+      <w:r>
+        <w:t>Map Display</w:t>
       </w:r>
       <w:bookmarkEnd w:id="57"/>
-    </w:p>
-    <w:p>
-      <w:r>
-        <w:t xml:space="preserve">Events can be imported into Swarm by enabling NEIC Event Summary option in Map Settings (see section </w:t>
-      </w:r>
-      <w:r>
-        <w:fldChar w:fldCharType="begin"/>
-      </w:r>
-      <w:r>
-        <w:instrText xml:space="preserve"> REF _Ref481585735 \r \h </w:instrText>
-      </w:r>
-      <w:r>
-        <w:fldChar w:fldCharType="separate"/>
-      </w:r>
-      <w:r>
-        <w:t>10.4.1</w:t>
-      </w:r>
-      <w:r>
-        <w:fldChar w:fldCharType="end"/>
-      </w:r>
-      <w:r>
-        <w:t xml:space="preserve">.)  Events in </w:t>
-      </w:r>
-      <w:proofErr w:type="spellStart"/>
-      <w:r>
-        <w:t>QuakeML</w:t>
-      </w:r>
-      <w:proofErr w:type="spellEnd"/>
-      <w:r>
-        <w:t xml:space="preserve"> file formats can also be imported from the </w:t>
-      </w:r>
-      <w:r>
-        <w:rPr>
-          <w:rFonts w:asciiTheme="majorHAnsi" w:hAnsiTheme="majorHAnsi" w:cstheme="majorHAnsi"/>
-        </w:rPr>
-        <w:t>File -&gt; Import Event</w:t>
-      </w:r>
-      <w:r>
-        <w:t xml:space="preserve"> menu.</w:t>
-      </w:r>
-    </w:p>
-    <w:p>
-      <w:pPr>
-        <w:pStyle w:val="Heading2"/>
-      </w:pPr>
-      <w:bookmarkStart w:id="58" w:name="_Toc482113684"/>
-      <w:r>
-        <w:t>Map Display</w:t>
-      </w:r>
-      <w:bookmarkEnd w:id="58"/>
     </w:p>
     <w:p>
       <w:r>
@@ -19598,14 +19305,27 @@
       <w:r>
         <w:t xml:space="preserve">Figure </w:t>
       </w:r>
-      <w:fldSimple w:instr=" SEQ Figure \* ARABIC ">
-        <w:r>
-          <w:rPr>
-            <w:noProof/>
-          </w:rPr>
-          <w:t>22</w:t>
-        </w:r>
-      </w:fldSimple>
+      <w:r>
+        <w:fldChar w:fldCharType="begin"/>
+      </w:r>
+      <w:r>
+        <w:instrText xml:space="preserve"> SEQ Figure \* ARABIC </w:instrText>
+      </w:r>
+      <w:r>
+        <w:fldChar w:fldCharType="separate"/>
+      </w:r>
+      <w:r>
+        <w:rPr>
+          <w:noProof/>
+        </w:rPr>
+        <w:t>22</w:t>
+      </w:r>
+      <w:r>
+        <w:rPr>
+          <w:noProof/>
+        </w:rPr>
+        <w:fldChar w:fldCharType="end"/>
+      </w:r>
       <w:r>
         <w:t xml:space="preserve"> Example of hover over event</w:t>
       </w:r>
@@ -19620,36 +19340,59 @@
       <w:pPr>
         <w:pStyle w:val="Heading2"/>
       </w:pPr>
-      <w:bookmarkStart w:id="59" w:name="_Toc482113685"/>
+      <w:bookmarkStart w:id="58" w:name="_Toc482113685"/>
       <w:r>
         <w:t xml:space="preserve">Event </w:t>
       </w:r>
       <w:r>
         <w:t>View</w:t>
       </w:r>
+      <w:bookmarkEnd w:id="58"/>
+    </w:p>
+    <w:p>
+      <w:r>
+        <w:t xml:space="preserve">The </w:t>
+      </w:r>
+      <w:r>
+        <w:t>e</w:t>
+      </w:r>
+      <w:r>
+        <w:t xml:space="preserve">vent view can be opened by clicking on an event marker on the map.  The top of the </w:t>
+      </w:r>
+      <w:r>
+        <w:t>e</w:t>
+      </w:r>
+      <w:r>
+        <w:t xml:space="preserve">vent window will display basic information about the event; such as the description, origin date, event type, hypocenter, etc. </w:t>
+      </w:r>
+      <w:r>
+        <w:t xml:space="preserve"> The bottom part of the event window will display the wave views of the picks associated with each arrival within the event.  Pick times are marked by a green line and label tag indicating the </w:t>
+      </w:r>
+      <w:r>
+        <w:t>time weight of arrival; and</w:t>
+      </w:r>
+      <w:r>
+        <w:t xml:space="preserve"> </w:t>
+      </w:r>
+      <w:r>
+        <w:t>onset, phase</w:t>
+      </w:r>
+      <w:r>
+        <w:t>, and polarity</w:t>
+      </w:r>
+      <w:r>
+        <w:t xml:space="preserve"> of the pick. The gray area to either side of the pick mark represents </w:t>
+      </w:r>
+      <w:r>
+        <w:t>time residual associated with the arrival</w:t>
+      </w:r>
+      <w:bookmarkStart w:id="59" w:name="_GoBack"/>
       <w:bookmarkEnd w:id="59"/>
-    </w:p>
-    <w:p>
-      <w:r>
-        <w:t xml:space="preserve">The </w:t>
-      </w:r>
-      <w:r>
-        <w:t>e</w:t>
-      </w:r>
-      <w:r>
-        <w:t xml:space="preserve">vent view can be opened by clicking on an event marker on the map.  The top of the </w:t>
-      </w:r>
-      <w:r>
-        <w:t>e</w:t>
-      </w:r>
-      <w:r>
-        <w:t xml:space="preserve">vent window will display basic information about the event; such as the description, origin date, event type, hypocenter, etc. </w:t>
-      </w:r>
-      <w:r>
-        <w:t xml:space="preserve"> The bottom part of the event window will display the wave views of the picks associated with each arrival within the event.  Pick times are marked by a green line and label tag indicating the magnitude, </w:t>
-      </w:r>
-      <w:r>
-        <w:t>onset, and phase of the pick. The gray area to either side of the pick mark represents uncertainty.</w:t>
+      <w:r>
+        <w:t xml:space="preserve"> </w:t>
+      </w:r>
+      <w:r>
+        <w:t>.</w:t>
       </w:r>
       <w:r>
         <w:t xml:space="preserve">  The toolbar above the picks contain buttons that perform functions similar to that found in other views.  The buttons related to waves are enabled only after a wave is selected.</w:t>
@@ -19722,14 +19465,27 @@
       <w:r>
         <w:t xml:space="preserve">Figure </w:t>
       </w:r>
-      <w:fldSimple w:instr=" SEQ Figure \* ARABIC ">
-        <w:r>
-          <w:rPr>
-            <w:noProof/>
-          </w:rPr>
-          <w:t>23</w:t>
-        </w:r>
-      </w:fldSimple>
+      <w:r>
+        <w:fldChar w:fldCharType="begin"/>
+      </w:r>
+      <w:r>
+        <w:instrText xml:space="preserve"> SEQ Figure \* ARABIC </w:instrText>
+      </w:r>
+      <w:r>
+        <w:fldChar w:fldCharType="separate"/>
+      </w:r>
+      <w:r>
+        <w:rPr>
+          <w:noProof/>
+        </w:rPr>
+        <w:t>23</w:t>
+      </w:r>
+      <w:r>
+        <w:rPr>
+          <w:noProof/>
+        </w:rPr>
+        <w:fldChar w:fldCharType="end"/>
+      </w:r>
       <w:r>
         <w:t xml:space="preserve"> Event Frame</w:t>
       </w:r>
@@ -19806,23 +19562,7 @@
         <w:t xml:space="preserve"> </w:t>
       </w:r>
       <w:r>
-        <w:t xml:space="preserve">open a wave as data source from a file. Supported formats are SAC, SEED, </w:t>
-      </w:r>
-      <w:proofErr w:type="spellStart"/>
-      <w:r>
-        <w:t>miniSEED</w:t>
-      </w:r>
-      <w:proofErr w:type="spellEnd"/>
-      <w:r>
-        <w:t xml:space="preserve">, SEISAN, and </w:t>
-      </w:r>
-      <w:proofErr w:type="spellStart"/>
-      <w:r>
-        <w:t>Matlab</w:t>
-      </w:r>
-      <w:proofErr w:type="spellEnd"/>
-      <w:r>
-        <w:t>-readable text file.</w:t>
+        <w:t>open a wave as data source from a file. Supported formats are SAC, SEED, miniSEED, SEISAN, and Matlab-readable text file.</w:t>
       </w:r>
     </w:p>
     <w:p>
@@ -19912,15 +19652,7 @@
         <w:t>I</w:t>
       </w:r>
       <w:r>
-        <w:t xml:space="preserve">) Allow user to open a </w:t>
-      </w:r>
-      <w:proofErr w:type="spellStart"/>
-      <w:r>
-        <w:t>QuakeML</w:t>
-      </w:r>
-      <w:proofErr w:type="spellEnd"/>
-      <w:r>
-        <w:t xml:space="preserve"> event file for display on the map. </w:t>
+        <w:t xml:space="preserve">) Allow user to open a QuakeML event file for display on the map. </w:t>
       </w:r>
     </w:p>
     <w:p>
@@ -20030,14 +19762,27 @@
                             <w:r>
                               <w:t xml:space="preserve">Figure </w:t>
                             </w:r>
-                            <w:fldSimple w:instr=" SEQ Figure \* ARABIC ">
-                              <w:r>
-                                <w:rPr>
-                                  <w:noProof/>
-                                </w:rPr>
-                                <w:t>24</w:t>
-                              </w:r>
-                            </w:fldSimple>
+                            <w:r>
+                              <w:fldChar w:fldCharType="begin"/>
+                            </w:r>
+                            <w:r>
+                              <w:instrText xml:space="preserve"> SEQ Figure \* ARABIC </w:instrText>
+                            </w:r>
+                            <w:r>
+                              <w:fldChar w:fldCharType="separate"/>
+                            </w:r>
+                            <w:r>
+                              <w:rPr>
+                                <w:noProof/>
+                              </w:rPr>
+                              <w:t>24</w:t>
+                            </w:r>
+                            <w:r>
+                              <w:rPr>
+                                <w:noProof/>
+                              </w:rPr>
+                              <w:fldChar w:fldCharType="end"/>
+                            </w:r>
                             <w:r>
                               <w:t xml:space="preserve"> Options dialog</w:t>
                             </w:r>
@@ -20669,26 +20414,10 @@
         <w:rPr>
           <w:rFonts w:asciiTheme="majorHAnsi" w:hAnsiTheme="majorHAnsi" w:cstheme="majorHAnsi"/>
         </w:rPr>
-        <w:t xml:space="preserve">Tile </w:t>
-      </w:r>
-      <w:proofErr w:type="spellStart"/>
-      <w:r>
-        <w:rPr>
-          <w:rFonts w:asciiTheme="majorHAnsi" w:hAnsiTheme="majorHAnsi" w:cstheme="majorHAnsi"/>
-        </w:rPr>
-        <w:t>Helicorders</w:t>
-      </w:r>
-      <w:proofErr w:type="spellEnd"/>
-      <w:r>
-        <w:t xml:space="preserve"> Tiles all open </w:t>
-      </w:r>
-      <w:proofErr w:type="spellStart"/>
-      <w:r>
-        <w:t>helicoders</w:t>
-      </w:r>
-      <w:proofErr w:type="spellEnd"/>
-      <w:r>
-        <w:t>.</w:t>
+        <w:t>Tile Helicorders</w:t>
+      </w:r>
+      <w:r>
+        <w:t xml:space="preserve"> Tiles all open helicoders.</w:t>
       </w:r>
     </w:p>
     <w:p>
@@ -20751,15 +20480,7 @@
         <w:t>Close All</w:t>
       </w:r>
       <w:r>
-        <w:t xml:space="preserve"> Closes all open </w:t>
-      </w:r>
-      <w:proofErr w:type="spellStart"/>
-      <w:r>
-        <w:t>helicorders</w:t>
-      </w:r>
-      <w:proofErr w:type="spellEnd"/>
-      <w:r>
-        <w:t xml:space="preserve"> and waves.</w:t>
+        <w:t xml:space="preserve"> Closes all open helicorders and waves.</w:t>
       </w:r>
     </w:p>
     <w:p>
@@ -20774,15 +20495,7 @@
     </w:p>
     <w:p>
       <w:r>
-        <w:t xml:space="preserve">In Kiosk Mode SWARM displays all of the open </w:t>
-      </w:r>
-      <w:proofErr w:type="spellStart"/>
-      <w:r>
-        <w:t>helicorders</w:t>
-      </w:r>
-      <w:proofErr w:type="spellEnd"/>
-      <w:r>
-        <w:t xml:space="preserve"> in full-screen mode for purposes of seismic monitoring. Since there are no menus or toolbars when in Kiosk Mode, keyboard shortcuts will have to </w:t>
+        <w:t xml:space="preserve">In Kiosk Mode SWARM displays all of the open helicorders in full-screen mode for purposes of seismic monitoring. Since there are no menus or toolbars when in Kiosk Mode, keyboard shortcuts will have to </w:t>
       </w:r>
       <w:r>
         <w:lastRenderedPageBreak/>
@@ -20844,23 +20557,7 @@
         <w:rPr>
           <w:rFonts w:asciiTheme="majorHAnsi" w:hAnsiTheme="majorHAnsi" w:cstheme="majorHAnsi"/>
         </w:rPr>
-        <w:t>swarm --kiosk="</w:t>
-      </w:r>
-      <w:proofErr w:type="spellStart"/>
-      <w:proofErr w:type="gramStart"/>
-      <w:r>
-        <w:rPr>
-          <w:rFonts w:asciiTheme="majorHAnsi" w:hAnsiTheme="majorHAnsi" w:cstheme="majorHAnsi"/>
-        </w:rPr>
-        <w:t>localhost;BGL</w:t>
-      </w:r>
-      <w:proofErr w:type="spellEnd"/>
-      <w:proofErr w:type="gramEnd"/>
-      <w:r>
-        <w:rPr>
-          <w:rFonts w:asciiTheme="majorHAnsi" w:hAnsiTheme="majorHAnsi" w:cstheme="majorHAnsi"/>
-        </w:rPr>
-        <w:t xml:space="preserve"> SHZ AK"</w:t>
+        <w:t>swarm --kiosk="localhost;BGL SHZ AK"</w:t>
       </w:r>
       <w:r>
         <w:rPr>
@@ -20925,24 +20622,14 @@
         <w:pStyle w:val="Heading2"/>
       </w:pPr>
       <w:bookmarkStart w:id="69" w:name="_Toc482113694"/>
-      <w:proofErr w:type="spellStart"/>
       <w:r>
         <w:t>Swarm.config</w:t>
       </w:r>
       <w:bookmarkEnd w:id="69"/>
-      <w:proofErr w:type="spellEnd"/>
-    </w:p>
-    <w:p>
-      <w:r>
-        <w:t xml:space="preserve">When exiting SWARM, the application will automatically store user selected configurations to </w:t>
-      </w:r>
-      <w:proofErr w:type="spellStart"/>
-      <w:r>
-        <w:t>SWARM.config</w:t>
-      </w:r>
-      <w:proofErr w:type="spellEnd"/>
-      <w:r>
-        <w:t>. Subsequent executions of SWARM from the same locations will read this file to determine starting configuration.</w:t>
+    </w:p>
+    <w:p>
+      <w:r>
+        <w:t>When exiting SWARM, the application will automatically store user selected configurations to SWARM.config. Subsequent executions of SWARM from the same locations will read this file to determine starting configuration.</w:t>
       </w:r>
     </w:p>
     <w:p>
@@ -20950,12 +20637,10 @@
         <w:pStyle w:val="Heading2"/>
       </w:pPr>
       <w:bookmarkStart w:id="70" w:name="_Toc482113695"/>
-      <w:proofErr w:type="spellStart"/>
       <w:r>
         <w:t>DataSources.config</w:t>
       </w:r>
       <w:bookmarkEnd w:id="70"/>
-      <w:proofErr w:type="spellEnd"/>
     </w:p>
     <w:p>
       <w:r>
@@ -20982,7 +20667,6 @@
         </w:rPr>
         <w:t xml:space="preserve">server=CVO </w:t>
       </w:r>
-      <w:proofErr w:type="gramStart"/>
       <w:r>
         <w:rPr>
           <w:rFonts w:ascii="Consolas" w:hAnsi="Consolas" w:cs="Consolas"/>
@@ -21011,7 +20695,6 @@
         </w:rPr>
         <w:t>wws</w:t>
       </w:r>
-      <w:proofErr w:type="gramEnd"/>
       <w:r>
         <w:rPr>
           <w:rFonts w:ascii="Consolas" w:hAnsi="Consolas" w:cs="Consolas"/>
@@ -21041,7 +20724,6 @@
         </w:rPr>
         <w:t xml:space="preserve">server=AVO </w:t>
       </w:r>
-      <w:proofErr w:type="gramStart"/>
       <w:r>
         <w:rPr>
           <w:rFonts w:ascii="Consolas" w:hAnsi="Consolas" w:cs="Consolas"/>
@@ -21060,19 +20742,16 @@
         </w:rPr>
         <w:t>;wws:pubavo1.wr.usgs.gov:16022:10000:1</w:t>
       </w:r>
-      <w:proofErr w:type="gramEnd"/>
     </w:p>
     <w:p>
       <w:pPr>
         <w:pStyle w:val="Heading2"/>
       </w:pPr>
       <w:bookmarkStart w:id="71" w:name="_Toc482113696"/>
-      <w:proofErr w:type="spellStart"/>
       <w:r>
         <w:t>NTP.config</w:t>
       </w:r>
       <w:bookmarkEnd w:id="71"/>
-      <w:proofErr w:type="spellEnd"/>
     </w:p>
     <w:p>
       <w:r>
@@ -21087,44 +20766,12 @@
         </w:r>
       </w:hyperlink>
       <w:r>
-        <w:t xml:space="preserve">). This does not change the system clock but just calculates an offset from it. SWARM will attempt this </w:t>
-      </w:r>
-      <w:proofErr w:type="spellStart"/>
-      <w:r>
-        <w:t>sychronization</w:t>
-      </w:r>
-      <w:proofErr w:type="spellEnd"/>
-      <w:r>
-        <w:t xml:space="preserve"> by default approximately every 10 minutes.</w:t>
-      </w:r>
-    </w:p>
-    <w:p>
-      <w:r>
-        <w:t xml:space="preserve">The </w:t>
-      </w:r>
-      <w:proofErr w:type="spellStart"/>
-      <w:r>
-        <w:t>NTP.config</w:t>
-      </w:r>
-      <w:proofErr w:type="spellEnd"/>
-      <w:r>
-        <w:t xml:space="preserve"> file allows user to specify a list of NTP servers, a timeout value (</w:t>
-      </w:r>
-      <w:proofErr w:type="spellStart"/>
-      <w:r>
-        <w:t>ms</w:t>
-      </w:r>
-      <w:proofErr w:type="spellEnd"/>
-      <w:r>
-        <w:t>), and a recalibration interval (</w:t>
-      </w:r>
-      <w:proofErr w:type="spellStart"/>
-      <w:r>
-        <w:t>ms</w:t>
-      </w:r>
-      <w:proofErr w:type="spellEnd"/>
-      <w:r>
-        <w:t>). Example entry:</w:t>
+        <w:t>). This does not change the system clock but just calculates an offset from it. SWARM will attempt this sychronization by default approximately every 10 minutes.</w:t>
+      </w:r>
+    </w:p>
+    <w:p>
+      <w:r>
+        <w:t>The NTP.config file allows user to specify a list of NTP servers, a timeout value (ms), and a recalibration interval (ms). Example entry:</w:t>
       </w:r>
     </w:p>
     <w:p>
@@ -21159,121 +20806,89 @@
           <w:rFonts w:asciiTheme="majorHAnsi" w:hAnsiTheme="majorHAnsi" w:cstheme="majorHAnsi"/>
         </w:rPr>
       </w:pPr>
-      <w:proofErr w:type="spellStart"/>
       <w:r>
         <w:rPr>
           <w:rFonts w:asciiTheme="majorHAnsi" w:hAnsiTheme="majorHAnsi" w:cstheme="majorHAnsi"/>
         </w:rPr>
         <w:lastRenderedPageBreak/>
-        <w:t>recalibrationInterval</w:t>
-      </w:r>
-      <w:proofErr w:type="spellEnd"/>
+        <w:t>recalibrationInterval=10000</w:t>
+      </w:r>
+    </w:p>
+    <w:p>
+      <w:pPr>
+        <w:pStyle w:val="Heading2"/>
+      </w:pPr>
+      <w:bookmarkStart w:id="72" w:name="_Toc482113697"/>
+      <w:r>
+        <w:t>SwarmGroups.config</w:t>
+      </w:r>
+      <w:bookmarkEnd w:id="72"/>
+    </w:p>
+    <w:p>
+      <w:r>
+        <w:t xml:space="preserve">Channels can be grouped in the Channel Selector through SwarmGroups.config. File entries are a list of </w:t>
+      </w:r>
       <w:r>
         <w:rPr>
           <w:rFonts w:asciiTheme="majorHAnsi" w:hAnsiTheme="majorHAnsi" w:cstheme="majorHAnsi"/>
         </w:rPr>
-        <w:t>=10000</w:t>
+        <w:t>[channel]=[group]</w:t>
+      </w:r>
+      <w:r>
+        <w:t xml:space="preserve"> pairs.  See default SwarmGroups.config that came with the distribution for example.</w:t>
       </w:r>
     </w:p>
     <w:p>
       <w:pPr>
         <w:pStyle w:val="Heading2"/>
       </w:pPr>
-      <w:bookmarkStart w:id="72" w:name="_Toc482113697"/>
-      <w:proofErr w:type="spellStart"/>
-      <w:r>
-        <w:t>SwarmGroups.config</w:t>
-      </w:r>
-      <w:bookmarkEnd w:id="72"/>
-      <w:proofErr w:type="spellEnd"/>
-    </w:p>
-    <w:p>
-      <w:r>
-        <w:t xml:space="preserve">Channels can be grouped in the Channel Selector through </w:t>
-      </w:r>
-      <w:proofErr w:type="spellStart"/>
-      <w:r>
-        <w:t>SwarmGroups.config</w:t>
-      </w:r>
-      <w:proofErr w:type="spellEnd"/>
-      <w:r>
-        <w:t xml:space="preserve">. File entries are a list of </w:t>
-      </w:r>
-      <w:r>
-        <w:rPr>
-          <w:rFonts w:asciiTheme="majorHAnsi" w:hAnsiTheme="majorHAnsi" w:cstheme="majorHAnsi"/>
-        </w:rPr>
-        <w:t>[channel]=[group]</w:t>
-      </w:r>
-      <w:r>
-        <w:t xml:space="preserve"> pairs.  See default </w:t>
-      </w:r>
-      <w:proofErr w:type="spellStart"/>
-      <w:r>
-        <w:t>SwarmGroups.config</w:t>
-      </w:r>
-      <w:proofErr w:type="spellEnd"/>
-      <w:r>
-        <w:t xml:space="preserve"> that came with the distribution for example.</w:t>
+      <w:bookmarkStart w:id="73" w:name="_Toc482113698"/>
+      <w:r>
+        <w:t>RsamDefaults.config</w:t>
+      </w:r>
+      <w:bookmarkEnd w:id="73"/>
+    </w:p>
+    <w:p>
+      <w:r>
+        <w:t xml:space="preserve">This file stores the RSAM </w:t>
+      </w:r>
+      <w:r>
+        <w:t>view default</w:t>
+      </w:r>
+      <w:r>
+        <w:t xml:space="preserve"> configurations</w:t>
+      </w:r>
+      <w:r>
+        <w:t>.</w:t>
+      </w:r>
+      <w:r>
+        <w:t xml:space="preserve"> Changes made in the RSAM Settings dialog does not alter this file.</w:t>
       </w:r>
     </w:p>
     <w:p>
       <w:pPr>
         <w:pStyle w:val="Heading2"/>
       </w:pPr>
-      <w:bookmarkStart w:id="73" w:name="_Toc482113698"/>
-      <w:proofErr w:type="spellStart"/>
-      <w:r>
-        <w:t>RsamDefaults.config</w:t>
-      </w:r>
-      <w:bookmarkEnd w:id="73"/>
-      <w:proofErr w:type="spellEnd"/>
-    </w:p>
-    <w:p>
-      <w:r>
-        <w:t xml:space="preserve">This file stores the RSAM </w:t>
-      </w:r>
-      <w:r>
-        <w:t>view default</w:t>
-      </w:r>
-      <w:r>
-        <w:t xml:space="preserve"> configurations</w:t>
-      </w:r>
-      <w:r>
-        <w:t>.</w:t>
-      </w:r>
-      <w:r>
-        <w:t xml:space="preserve"> Changes made in the RSAM Settings dialog does not alter this file.</w:t>
+      <w:bookmarkStart w:id="74" w:name="_Toc482113699"/>
+      <w:r>
+        <w:t>WaveDefaults.config</w:t>
+      </w:r>
+      <w:bookmarkEnd w:id="74"/>
+    </w:p>
+    <w:p>
+      <w:r>
+        <w:t>This file stores the latest Wave Settings configurations.</w:t>
       </w:r>
     </w:p>
     <w:p>
       <w:pPr>
         <w:pStyle w:val="Heading2"/>
       </w:pPr>
-      <w:bookmarkStart w:id="74" w:name="_Toc482113699"/>
-      <w:proofErr w:type="spellStart"/>
-      <w:r>
-        <w:t>WaveDefaults.config</w:t>
-      </w:r>
-      <w:bookmarkEnd w:id="74"/>
-      <w:proofErr w:type="spellEnd"/>
-    </w:p>
-    <w:p>
-      <w:r>
-        <w:t>This file stores the latest Wave Settings configurations.</w:t>
-      </w:r>
-    </w:p>
-    <w:p>
-      <w:pPr>
-        <w:pStyle w:val="Heading2"/>
-      </w:pPr>
       <w:bookmarkStart w:id="75" w:name="_Toc482113700"/>
-      <w:proofErr w:type="spellStart"/>
       <w:r>
         <w:t>SwarmMetadata.config</w:t>
       </w:r>
       <w:bookmarkEnd w:id="75"/>
-      <w:proofErr w:type="spellEnd"/>
     </w:p>
     <w:p>
       <w:r>
@@ -21334,21 +20949,21 @@
         <v:path o:extrusionok="f" gradientshapeok="t" o:connecttype="rect"/>
         <o:lock v:ext="edit" aspectratio="t"/>
       </v:shapetype>
-      <v:shape id="_x0000_i1065" type="#_x0000_t75" style="width:12pt;height:12pt;visibility:visible;mso-wrap-style:square" o:bullet="t">
+      <v:shape id="_x0000_i1029" type="#_x0000_t75" style="width:12pt;height:12pt;visibility:visible;mso-wrap-style:square" o:bullet="t">
         <v:imagedata r:id="rId1" o:title="server"/>
       </v:shape>
     </w:pict>
   </w:numPicBullet>
   <w:numPicBullet w:numPicBulletId="1">
     <w:pict>
-      <v:shape id="_x0000_i1066" type="#_x0000_t75" style="width:12pt;height:12pt;visibility:visible;mso-wrap-style:square" o:bullet="t">
+      <v:shape id="_x0000_i1030" type="#_x0000_t75" style="width:12pt;height:12pt;visibility:visible;mso-wrap-style:square" o:bullet="t">
         <v:imagedata r:id="rId2" o:title="broken_server"/>
       </v:shape>
     </w:pict>
   </w:numPicBullet>
   <w:numPicBullet w:numPicBulletId="2">
     <w:pict>
-      <v:shape id="_x0000_i1067" type="#_x0000_t75" style="width:12pt;height:12pt;visibility:visible;mso-wrap-style:square" o:bullet="t">
+      <v:shape id="_x0000_i1031" type="#_x0000_t75" style="width:12pt;height:12pt;visibility:visible;mso-wrap-style:square" o:bullet="t">
         <v:imagedata r:id="rId3" o:title="label_some"/>
       </v:shape>
     </w:pict>
@@ -25481,7 +25096,7 @@
 </file>
 
 <file path=customXml/itemProps1.xml><?xml version="1.0" encoding="utf-8"?>
-<ds:datastoreItem xmlns:ds="http://schemas.openxmlformats.org/officeDocument/2006/customXml" ds:itemID="{645654AD-FF48-41A7-A33A-08716DB43143}">
+<ds:datastoreItem xmlns:ds="http://schemas.openxmlformats.org/officeDocument/2006/customXml" ds:itemID="{E4D87764-2C1C-4007-975B-071B09DA2625}">
   <ds:schemaRefs>
     <ds:schemaRef ds:uri="http://schemas.openxmlformats.org/officeDocument/2006/bibliography"/>
   </ds:schemaRefs>

</xml_diff>

<commit_message>
user guide 2.7.1 final
</commit_message>
<xml_diff>
--- a/docs/Swarm User Guide.docx
+++ b/docs/Swarm User Guide.docx
@@ -6,6 +6,8 @@
       <w:pPr>
         <w:pStyle w:val="Title"/>
       </w:pPr>
+      <w:bookmarkStart w:id="0" w:name="_GoBack"/>
+      <w:bookmarkEnd w:id="0"/>
     </w:p>
     <w:p>
       <w:pPr>
@@ -80,10 +82,7 @@
         <w:t xml:space="preserve">May </w:t>
       </w:r>
       <w:r>
-        <w:t>1</w:t>
-      </w:r>
-      <w:r>
-        <w:t>9</w:t>
+        <w:t>22</w:t>
       </w:r>
       <w:r>
         <w:t>, 2017</w:t>
@@ -94,7 +93,7 @@
         <w:br w:type="page"/>
       </w:r>
     </w:p>
-    <w:bookmarkStart w:id="0" w:name="_Ref481578904" w:displacedByCustomXml="next"/>
+    <w:bookmarkStart w:id="1" w:name="_Ref481578904" w:displacedByCustomXml="next"/>
     <w:sdt>
       <w:sdtPr>
         <w:rPr>
@@ -133,8 +132,6 @@
             <w:t>Table of Contents</w:t>
           </w:r>
         </w:p>
-        <w:bookmarkStart w:id="1" w:name="_GoBack"/>
-        <w:bookmarkEnd w:id="1"/>
         <w:p>
           <w:pPr>
             <w:pStyle w:val="TOC1"/>
@@ -157,7 +154,7 @@
           <w:r>
             <w:fldChar w:fldCharType="separate"/>
           </w:r>
-          <w:hyperlink w:anchor="_Toc482954823" w:history="1">
+          <w:hyperlink w:anchor="_Toc483204486" w:history="1">
             <w:r>
               <w:rPr>
                 <w:rStyle w:val="Hyperlink"/>
@@ -199,7 +196,7 @@
                 <w:noProof/>
                 <w:webHidden/>
               </w:rPr>
-              <w:instrText xml:space="preserve"> PAGEREF _Toc482954823 \h </w:instrText>
+              <w:instrText xml:space="preserve"> PAGEREF _Toc483204486 \h </w:instrText>
             </w:r>
             <w:r>
               <w:rPr>
@@ -243,7 +240,7 @@
               <w:lang w:eastAsia="ja-JP"/>
             </w:rPr>
           </w:pPr>
-          <w:hyperlink w:anchor="_Toc482954824" w:history="1">
+          <w:hyperlink w:anchor="_Toc483204487" w:history="1">
             <w:r>
               <w:rPr>
                 <w:rStyle w:val="Hyperlink"/>
@@ -285,7 +282,7 @@
                 <w:noProof/>
                 <w:webHidden/>
               </w:rPr>
-              <w:instrText xml:space="preserve"> PAGEREF _Toc482954824 \h </w:instrText>
+              <w:instrText xml:space="preserve"> PAGEREF _Toc483204487 \h </w:instrText>
             </w:r>
             <w:r>
               <w:rPr>
@@ -329,7 +326,7 @@
               <w:lang w:eastAsia="ja-JP"/>
             </w:rPr>
           </w:pPr>
-          <w:hyperlink w:anchor="_Toc482954825" w:history="1">
+          <w:hyperlink w:anchor="_Toc483204488" w:history="1">
             <w:r>
               <w:rPr>
                 <w:rStyle w:val="Hyperlink"/>
@@ -371,7 +368,7 @@
                 <w:noProof/>
                 <w:webHidden/>
               </w:rPr>
-              <w:instrText xml:space="preserve"> PAGEREF _Toc482954825 \h </w:instrText>
+              <w:instrText xml:space="preserve"> PAGEREF _Toc483204488 \h </w:instrText>
             </w:r>
             <w:r>
               <w:rPr>
@@ -415,7 +412,7 @@
               <w:lang w:eastAsia="ja-JP"/>
             </w:rPr>
           </w:pPr>
-          <w:hyperlink w:anchor="_Toc482954826" w:history="1">
+          <w:hyperlink w:anchor="_Toc483204489" w:history="1">
             <w:r>
               <w:rPr>
                 <w:rStyle w:val="Hyperlink"/>
@@ -457,7 +454,7 @@
                 <w:noProof/>
                 <w:webHidden/>
               </w:rPr>
-              <w:instrText xml:space="preserve"> PAGEREF _Toc482954826 \h </w:instrText>
+              <w:instrText xml:space="preserve"> PAGEREF _Toc483204489 \h </w:instrText>
             </w:r>
             <w:r>
               <w:rPr>
@@ -501,7 +498,7 @@
               <w:lang w:eastAsia="ja-JP"/>
             </w:rPr>
           </w:pPr>
-          <w:hyperlink w:anchor="_Toc482954827" w:history="1">
+          <w:hyperlink w:anchor="_Toc483204490" w:history="1">
             <w:r>
               <w:rPr>
                 <w:rStyle w:val="Hyperlink"/>
@@ -543,7 +540,7 @@
                 <w:noProof/>
                 <w:webHidden/>
               </w:rPr>
-              <w:instrText xml:space="preserve"> PAGEREF _Toc482954827 \h </w:instrText>
+              <w:instrText xml:space="preserve"> PAGEREF _Toc483204490 \h </w:instrText>
             </w:r>
             <w:r>
               <w:rPr>
@@ -587,7 +584,7 @@
               <w:lang w:eastAsia="ja-JP"/>
             </w:rPr>
           </w:pPr>
-          <w:hyperlink w:anchor="_Toc482954828" w:history="1">
+          <w:hyperlink w:anchor="_Toc483204491" w:history="1">
             <w:r>
               <w:rPr>
                 <w:rStyle w:val="Hyperlink"/>
@@ -629,7 +626,7 @@
                 <w:noProof/>
                 <w:webHidden/>
               </w:rPr>
-              <w:instrText xml:space="preserve"> PAGEREF _Toc482954828 \h </w:instrText>
+              <w:instrText xml:space="preserve"> PAGEREF _Toc483204491 \h </w:instrText>
             </w:r>
             <w:r>
               <w:rPr>
@@ -673,7 +670,7 @@
               <w:lang w:eastAsia="ja-JP"/>
             </w:rPr>
           </w:pPr>
-          <w:hyperlink w:anchor="_Toc482954829" w:history="1">
+          <w:hyperlink w:anchor="_Toc483204492" w:history="1">
             <w:r>
               <w:rPr>
                 <w:rStyle w:val="Hyperlink"/>
@@ -715,7 +712,7 @@
                 <w:noProof/>
                 <w:webHidden/>
               </w:rPr>
-              <w:instrText xml:space="preserve"> PAGEREF _Toc482954829 \h </w:instrText>
+              <w:instrText xml:space="preserve"> PAGEREF _Toc483204492 \h </w:instrText>
             </w:r>
             <w:r>
               <w:rPr>
@@ -759,7 +756,7 @@
               <w:lang w:eastAsia="ja-JP"/>
             </w:rPr>
           </w:pPr>
-          <w:hyperlink w:anchor="_Toc482954830" w:history="1">
+          <w:hyperlink w:anchor="_Toc483204493" w:history="1">
             <w:r>
               <w:rPr>
                 <w:rStyle w:val="Hyperlink"/>
@@ -801,7 +798,7 @@
                 <w:noProof/>
                 <w:webHidden/>
               </w:rPr>
-              <w:instrText xml:space="preserve"> PAGEREF _Toc482954830 \h </w:instrText>
+              <w:instrText xml:space="preserve"> PAGEREF _Toc483204493 \h </w:instrText>
             </w:r>
             <w:r>
               <w:rPr>
@@ -845,7 +842,7 @@
               <w:lang w:eastAsia="ja-JP"/>
             </w:rPr>
           </w:pPr>
-          <w:hyperlink w:anchor="_Toc482954831" w:history="1">
+          <w:hyperlink w:anchor="_Toc483204494" w:history="1">
             <w:r>
               <w:rPr>
                 <w:rStyle w:val="Hyperlink"/>
@@ -887,7 +884,7 @@
                 <w:noProof/>
                 <w:webHidden/>
               </w:rPr>
-              <w:instrText xml:space="preserve"> PAGEREF _Toc482954831 \h </w:instrText>
+              <w:instrText xml:space="preserve"> PAGEREF _Toc483204494 \h </w:instrText>
             </w:r>
             <w:r>
               <w:rPr>
@@ -931,7 +928,7 @@
               <w:lang w:eastAsia="ja-JP"/>
             </w:rPr>
           </w:pPr>
-          <w:hyperlink w:anchor="_Toc482954832" w:history="1">
+          <w:hyperlink w:anchor="_Toc483204495" w:history="1">
             <w:r>
               <w:rPr>
                 <w:rStyle w:val="Hyperlink"/>
@@ -973,7 +970,7 @@
                 <w:noProof/>
                 <w:webHidden/>
               </w:rPr>
-              <w:instrText xml:space="preserve"> PAGEREF _Toc482954832 \h </w:instrText>
+              <w:instrText xml:space="preserve"> PAGEREF _Toc483204495 \h </w:instrText>
             </w:r>
             <w:r>
               <w:rPr>
@@ -1017,7 +1014,7 @@
               <w:lang w:eastAsia="ja-JP"/>
             </w:rPr>
           </w:pPr>
-          <w:hyperlink w:anchor="_Toc482954833" w:history="1">
+          <w:hyperlink w:anchor="_Toc483204496" w:history="1">
             <w:r>
               <w:rPr>
                 <w:rStyle w:val="Hyperlink"/>
@@ -1059,7 +1056,7 @@
                 <w:noProof/>
                 <w:webHidden/>
               </w:rPr>
-              <w:instrText xml:space="preserve"> PAGEREF _Toc482954833 \h </w:instrText>
+              <w:instrText xml:space="preserve"> PAGEREF _Toc483204496 \h </w:instrText>
             </w:r>
             <w:r>
               <w:rPr>
@@ -1103,7 +1100,7 @@
               <w:lang w:eastAsia="ja-JP"/>
             </w:rPr>
           </w:pPr>
-          <w:hyperlink w:anchor="_Toc482954834" w:history="1">
+          <w:hyperlink w:anchor="_Toc483204497" w:history="1">
             <w:r>
               <w:rPr>
                 <w:rStyle w:val="Hyperlink"/>
@@ -1145,7 +1142,7 @@
                 <w:noProof/>
                 <w:webHidden/>
               </w:rPr>
-              <w:instrText xml:space="preserve"> PAGEREF _Toc482954834 \h </w:instrText>
+              <w:instrText xml:space="preserve"> PAGEREF _Toc483204497 \h </w:instrText>
             </w:r>
             <w:r>
               <w:rPr>
@@ -1189,7 +1186,7 @@
               <w:lang w:eastAsia="ja-JP"/>
             </w:rPr>
           </w:pPr>
-          <w:hyperlink w:anchor="_Toc482954835" w:history="1">
+          <w:hyperlink w:anchor="_Toc483204498" w:history="1">
             <w:r>
               <w:rPr>
                 <w:rStyle w:val="Hyperlink"/>
@@ -1231,7 +1228,7 @@
                 <w:noProof/>
                 <w:webHidden/>
               </w:rPr>
-              <w:instrText xml:space="preserve"> PAGEREF _Toc482954835 \h </w:instrText>
+              <w:instrText xml:space="preserve"> PAGEREF _Toc483204498 \h </w:instrText>
             </w:r>
             <w:r>
               <w:rPr>
@@ -1275,7 +1272,7 @@
               <w:lang w:eastAsia="ja-JP"/>
             </w:rPr>
           </w:pPr>
-          <w:hyperlink w:anchor="_Toc482954836" w:history="1">
+          <w:hyperlink w:anchor="_Toc483204499" w:history="1">
             <w:r>
               <w:rPr>
                 <w:rStyle w:val="Hyperlink"/>
@@ -1317,7 +1314,7 @@
                 <w:noProof/>
                 <w:webHidden/>
               </w:rPr>
-              <w:instrText xml:space="preserve"> PAGEREF _Toc482954836 \h </w:instrText>
+              <w:instrText xml:space="preserve"> PAGEREF _Toc483204499 \h </w:instrText>
             </w:r>
             <w:r>
               <w:rPr>
@@ -1361,7 +1358,7 @@
               <w:lang w:eastAsia="ja-JP"/>
             </w:rPr>
           </w:pPr>
-          <w:hyperlink w:anchor="_Toc482954837" w:history="1">
+          <w:hyperlink w:anchor="_Toc483204500" w:history="1">
             <w:r>
               <w:rPr>
                 <w:rStyle w:val="Hyperlink"/>
@@ -1403,7 +1400,7 @@
                 <w:noProof/>
                 <w:webHidden/>
               </w:rPr>
-              <w:instrText xml:space="preserve"> PAGEREF _Toc482954837 \h </w:instrText>
+              <w:instrText xml:space="preserve"> PAGEREF _Toc483204500 \h </w:instrText>
             </w:r>
             <w:r>
               <w:rPr>
@@ -1447,7 +1444,7 @@
               <w:lang w:eastAsia="ja-JP"/>
             </w:rPr>
           </w:pPr>
-          <w:hyperlink w:anchor="_Toc482954838" w:history="1">
+          <w:hyperlink w:anchor="_Toc483204501" w:history="1">
             <w:r>
               <w:rPr>
                 <w:rStyle w:val="Hyperlink"/>
@@ -1489,7 +1486,7 @@
                 <w:noProof/>
                 <w:webHidden/>
               </w:rPr>
-              <w:instrText xml:space="preserve"> PAGEREF _Toc482954838 \h </w:instrText>
+              <w:instrText xml:space="preserve"> PAGEREF _Toc483204501 \h </w:instrText>
             </w:r>
             <w:r>
               <w:rPr>
@@ -1533,7 +1530,7 @@
               <w:lang w:eastAsia="ja-JP"/>
             </w:rPr>
           </w:pPr>
-          <w:hyperlink w:anchor="_Toc482954839" w:history="1">
+          <w:hyperlink w:anchor="_Toc483204502" w:history="1">
             <w:r>
               <w:rPr>
                 <w:rStyle w:val="Hyperlink"/>
@@ -1575,7 +1572,7 @@
                 <w:noProof/>
                 <w:webHidden/>
               </w:rPr>
-              <w:instrText xml:space="preserve"> PAGEREF _Toc482954839 \h </w:instrText>
+              <w:instrText xml:space="preserve"> PAGEREF _Toc483204502 \h </w:instrText>
             </w:r>
             <w:r>
               <w:rPr>
@@ -1619,7 +1616,7 @@
               <w:lang w:eastAsia="ja-JP"/>
             </w:rPr>
           </w:pPr>
-          <w:hyperlink w:anchor="_Toc482954840" w:history="1">
+          <w:hyperlink w:anchor="_Toc483204503" w:history="1">
             <w:r>
               <w:rPr>
                 <w:rStyle w:val="Hyperlink"/>
@@ -1661,7 +1658,7 @@
                 <w:noProof/>
                 <w:webHidden/>
               </w:rPr>
-              <w:instrText xml:space="preserve"> PAGEREF _Toc482954840 \h </w:instrText>
+              <w:instrText xml:space="preserve"> PAGEREF _Toc483204503 \h </w:instrText>
             </w:r>
             <w:r>
               <w:rPr>
@@ -1705,7 +1702,7 @@
               <w:lang w:eastAsia="ja-JP"/>
             </w:rPr>
           </w:pPr>
-          <w:hyperlink w:anchor="_Toc482954841" w:history="1">
+          <w:hyperlink w:anchor="_Toc483204504" w:history="1">
             <w:r>
               <w:rPr>
                 <w:rStyle w:val="Hyperlink"/>
@@ -1747,7 +1744,7 @@
                 <w:noProof/>
                 <w:webHidden/>
               </w:rPr>
-              <w:instrText xml:space="preserve"> PAGEREF _Toc482954841 \h </w:instrText>
+              <w:instrText xml:space="preserve"> PAGEREF _Toc483204504 \h </w:instrText>
             </w:r>
             <w:r>
               <w:rPr>
@@ -1791,7 +1788,7 @@
               <w:lang w:eastAsia="ja-JP"/>
             </w:rPr>
           </w:pPr>
-          <w:hyperlink w:anchor="_Toc482954842" w:history="1">
+          <w:hyperlink w:anchor="_Toc483204505" w:history="1">
             <w:r>
               <w:rPr>
                 <w:rStyle w:val="Hyperlink"/>
@@ -1833,7 +1830,7 @@
                 <w:noProof/>
                 <w:webHidden/>
               </w:rPr>
-              <w:instrText xml:space="preserve"> PAGEREF _Toc482954842 \h </w:instrText>
+              <w:instrText xml:space="preserve"> PAGEREF _Toc483204505 \h </w:instrText>
             </w:r>
             <w:r>
               <w:rPr>
@@ -1877,7 +1874,7 @@
               <w:lang w:eastAsia="ja-JP"/>
             </w:rPr>
           </w:pPr>
-          <w:hyperlink w:anchor="_Toc482954843" w:history="1">
+          <w:hyperlink w:anchor="_Toc483204506" w:history="1">
             <w:r>
               <w:rPr>
                 <w:rStyle w:val="Hyperlink"/>
@@ -1919,7 +1916,7 @@
                 <w:noProof/>
                 <w:webHidden/>
               </w:rPr>
-              <w:instrText xml:space="preserve"> PAGEREF _Toc482954843 \h </w:instrText>
+              <w:instrText xml:space="preserve"> PAGEREF _Toc483204506 \h </w:instrText>
             </w:r>
             <w:r>
               <w:rPr>
@@ -1963,7 +1960,7 @@
               <w:lang w:eastAsia="ja-JP"/>
             </w:rPr>
           </w:pPr>
-          <w:hyperlink w:anchor="_Toc482954844" w:history="1">
+          <w:hyperlink w:anchor="_Toc483204507" w:history="1">
             <w:r>
               <w:rPr>
                 <w:rStyle w:val="Hyperlink"/>
@@ -2005,7 +2002,7 @@
                 <w:noProof/>
                 <w:webHidden/>
               </w:rPr>
-              <w:instrText xml:space="preserve"> PAGEREF _Toc482954844 \h </w:instrText>
+              <w:instrText xml:space="preserve"> PAGEREF _Toc483204507 \h </w:instrText>
             </w:r>
             <w:r>
               <w:rPr>
@@ -2049,7 +2046,7 @@
               <w:lang w:eastAsia="ja-JP"/>
             </w:rPr>
           </w:pPr>
-          <w:hyperlink w:anchor="_Toc482954845" w:history="1">
+          <w:hyperlink w:anchor="_Toc483204508" w:history="1">
             <w:r>
               <w:rPr>
                 <w:rStyle w:val="Hyperlink"/>
@@ -2091,7 +2088,7 @@
                 <w:noProof/>
                 <w:webHidden/>
               </w:rPr>
-              <w:instrText xml:space="preserve"> PAGEREF _Toc482954845 \h </w:instrText>
+              <w:instrText xml:space="preserve"> PAGEREF _Toc483204508 \h </w:instrText>
             </w:r>
             <w:r>
               <w:rPr>
@@ -2135,7 +2132,7 @@
               <w:lang w:eastAsia="ja-JP"/>
             </w:rPr>
           </w:pPr>
-          <w:hyperlink w:anchor="_Toc482954846" w:history="1">
+          <w:hyperlink w:anchor="_Toc483204509" w:history="1">
             <w:r>
               <w:rPr>
                 <w:rStyle w:val="Hyperlink"/>
@@ -2177,7 +2174,7 @@
                 <w:noProof/>
                 <w:webHidden/>
               </w:rPr>
-              <w:instrText xml:space="preserve"> PAGEREF _Toc482954846 \h </w:instrText>
+              <w:instrText xml:space="preserve"> PAGEREF _Toc483204509 \h </w:instrText>
             </w:r>
             <w:r>
               <w:rPr>
@@ -2221,7 +2218,7 @@
               <w:lang w:eastAsia="ja-JP"/>
             </w:rPr>
           </w:pPr>
-          <w:hyperlink w:anchor="_Toc482954847" w:history="1">
+          <w:hyperlink w:anchor="_Toc483204510" w:history="1">
             <w:r>
               <w:rPr>
                 <w:rStyle w:val="Hyperlink"/>
@@ -2263,7 +2260,7 @@
                 <w:noProof/>
                 <w:webHidden/>
               </w:rPr>
-              <w:instrText xml:space="preserve"> PAGEREF _Toc482954847 \h </w:instrText>
+              <w:instrText xml:space="preserve"> PAGEREF _Toc483204510 \h </w:instrText>
             </w:r>
             <w:r>
               <w:rPr>
@@ -2307,7 +2304,7 @@
               <w:lang w:eastAsia="ja-JP"/>
             </w:rPr>
           </w:pPr>
-          <w:hyperlink w:anchor="_Toc482954848" w:history="1">
+          <w:hyperlink w:anchor="_Toc483204511" w:history="1">
             <w:r>
               <w:rPr>
                 <w:rStyle w:val="Hyperlink"/>
@@ -2349,7 +2346,7 @@
                 <w:noProof/>
                 <w:webHidden/>
               </w:rPr>
-              <w:instrText xml:space="preserve"> PAGEREF _Toc482954848 \h </w:instrText>
+              <w:instrText xml:space="preserve"> PAGEREF _Toc483204511 \h </w:instrText>
             </w:r>
             <w:r>
               <w:rPr>
@@ -2393,7 +2390,7 @@
               <w:lang w:eastAsia="ja-JP"/>
             </w:rPr>
           </w:pPr>
-          <w:hyperlink w:anchor="_Toc482954849" w:history="1">
+          <w:hyperlink w:anchor="_Toc483204512" w:history="1">
             <w:r>
               <w:rPr>
                 <w:rStyle w:val="Hyperlink"/>
@@ -2435,7 +2432,7 @@
                 <w:noProof/>
                 <w:webHidden/>
               </w:rPr>
-              <w:instrText xml:space="preserve"> PAGEREF _Toc482954849 \h </w:instrText>
+              <w:instrText xml:space="preserve"> PAGEREF _Toc483204512 \h </w:instrText>
             </w:r>
             <w:r>
               <w:rPr>
@@ -2479,7 +2476,7 @@
               <w:lang w:eastAsia="ja-JP"/>
             </w:rPr>
           </w:pPr>
-          <w:hyperlink w:anchor="_Toc482954850" w:history="1">
+          <w:hyperlink w:anchor="_Toc483204513" w:history="1">
             <w:r>
               <w:rPr>
                 <w:rStyle w:val="Hyperlink"/>
@@ -2521,7 +2518,7 @@
                 <w:noProof/>
                 <w:webHidden/>
               </w:rPr>
-              <w:instrText xml:space="preserve"> PAGEREF _Toc482954850 \h </w:instrText>
+              <w:instrText xml:space="preserve"> PAGEREF _Toc483204513 \h </w:instrText>
             </w:r>
             <w:r>
               <w:rPr>
@@ -2565,7 +2562,7 @@
               <w:lang w:eastAsia="ja-JP"/>
             </w:rPr>
           </w:pPr>
-          <w:hyperlink w:anchor="_Toc482954851" w:history="1">
+          <w:hyperlink w:anchor="_Toc483204514" w:history="1">
             <w:r>
               <w:rPr>
                 <w:rStyle w:val="Hyperlink"/>
@@ -2607,7 +2604,7 @@
                 <w:noProof/>
                 <w:webHidden/>
               </w:rPr>
-              <w:instrText xml:space="preserve"> PAGEREF _Toc482954851 \h </w:instrText>
+              <w:instrText xml:space="preserve"> PAGEREF _Toc483204514 \h </w:instrText>
             </w:r>
             <w:r>
               <w:rPr>
@@ -2651,7 +2648,7 @@
               <w:lang w:eastAsia="ja-JP"/>
             </w:rPr>
           </w:pPr>
-          <w:hyperlink w:anchor="_Toc482954852" w:history="1">
+          <w:hyperlink w:anchor="_Toc483204515" w:history="1">
             <w:r>
               <w:rPr>
                 <w:rStyle w:val="Hyperlink"/>
@@ -2693,7 +2690,7 @@
                 <w:noProof/>
                 <w:webHidden/>
               </w:rPr>
-              <w:instrText xml:space="preserve"> PAGEREF _Toc482954852 \h </w:instrText>
+              <w:instrText xml:space="preserve"> PAGEREF _Toc483204515 \h </w:instrText>
             </w:r>
             <w:r>
               <w:rPr>
@@ -2737,7 +2734,7 @@
               <w:lang w:eastAsia="ja-JP"/>
             </w:rPr>
           </w:pPr>
-          <w:hyperlink w:anchor="_Toc482954853" w:history="1">
+          <w:hyperlink w:anchor="_Toc483204516" w:history="1">
             <w:r>
               <w:rPr>
                 <w:rStyle w:val="Hyperlink"/>
@@ -2779,7 +2776,7 @@
                 <w:noProof/>
                 <w:webHidden/>
               </w:rPr>
-              <w:instrText xml:space="preserve"> PAGEREF _Toc482954853 \h </w:instrText>
+              <w:instrText xml:space="preserve"> PAGEREF _Toc483204516 \h </w:instrText>
             </w:r>
             <w:r>
               <w:rPr>
@@ -2823,7 +2820,7 @@
               <w:lang w:eastAsia="ja-JP"/>
             </w:rPr>
           </w:pPr>
-          <w:hyperlink w:anchor="_Toc482954854" w:history="1">
+          <w:hyperlink w:anchor="_Toc483204517" w:history="1">
             <w:r>
               <w:rPr>
                 <w:rStyle w:val="Hyperlink"/>
@@ -2865,7 +2862,7 @@
                 <w:noProof/>
                 <w:webHidden/>
               </w:rPr>
-              <w:instrText xml:space="preserve"> PAGEREF _Toc482954854 \h </w:instrText>
+              <w:instrText xml:space="preserve"> PAGEREF _Toc483204517 \h </w:instrText>
             </w:r>
             <w:r>
               <w:rPr>
@@ -2909,7 +2906,7 @@
               <w:lang w:eastAsia="ja-JP"/>
             </w:rPr>
           </w:pPr>
-          <w:hyperlink w:anchor="_Toc482954855" w:history="1">
+          <w:hyperlink w:anchor="_Toc483204518" w:history="1">
             <w:r>
               <w:rPr>
                 <w:rStyle w:val="Hyperlink"/>
@@ -2951,7 +2948,7 @@
                 <w:noProof/>
                 <w:webHidden/>
               </w:rPr>
-              <w:instrText xml:space="preserve"> PAGEREF _Toc482954855 \h </w:instrText>
+              <w:instrText xml:space="preserve"> PAGEREF _Toc483204518 \h </w:instrText>
             </w:r>
             <w:r>
               <w:rPr>
@@ -2995,7 +2992,7 @@
               <w:lang w:eastAsia="ja-JP"/>
             </w:rPr>
           </w:pPr>
-          <w:hyperlink w:anchor="_Toc482954856" w:history="1">
+          <w:hyperlink w:anchor="_Toc483204519" w:history="1">
             <w:r>
               <w:rPr>
                 <w:rStyle w:val="Hyperlink"/>
@@ -3037,7 +3034,7 @@
                 <w:noProof/>
                 <w:webHidden/>
               </w:rPr>
-              <w:instrText xml:space="preserve"> PAGEREF _Toc482954856 \h </w:instrText>
+              <w:instrText xml:space="preserve"> PAGEREF _Toc483204519 \h </w:instrText>
             </w:r>
             <w:r>
               <w:rPr>
@@ -3081,7 +3078,7 @@
               <w:lang w:eastAsia="ja-JP"/>
             </w:rPr>
           </w:pPr>
-          <w:hyperlink w:anchor="_Toc482954857" w:history="1">
+          <w:hyperlink w:anchor="_Toc483204520" w:history="1">
             <w:r>
               <w:rPr>
                 <w:rStyle w:val="Hyperlink"/>
@@ -3123,7 +3120,7 @@
                 <w:noProof/>
                 <w:webHidden/>
               </w:rPr>
-              <w:instrText xml:space="preserve"> PAGEREF _Toc482954857 \h </w:instrText>
+              <w:instrText xml:space="preserve"> PAGEREF _Toc483204520 \h </w:instrText>
             </w:r>
             <w:r>
               <w:rPr>
@@ -3167,7 +3164,7 @@
               <w:lang w:eastAsia="ja-JP"/>
             </w:rPr>
           </w:pPr>
-          <w:hyperlink w:anchor="_Toc482954858" w:history="1">
+          <w:hyperlink w:anchor="_Toc483204521" w:history="1">
             <w:r>
               <w:rPr>
                 <w:rStyle w:val="Hyperlink"/>
@@ -3209,7 +3206,7 @@
                 <w:noProof/>
                 <w:webHidden/>
               </w:rPr>
-              <w:instrText xml:space="preserve"> PAGEREF _Toc482954858 \h </w:instrText>
+              <w:instrText xml:space="preserve"> PAGEREF _Toc483204521 \h </w:instrText>
             </w:r>
             <w:r>
               <w:rPr>
@@ -3253,7 +3250,7 @@
               <w:lang w:eastAsia="ja-JP"/>
             </w:rPr>
           </w:pPr>
-          <w:hyperlink w:anchor="_Toc482954859" w:history="1">
+          <w:hyperlink w:anchor="_Toc483204522" w:history="1">
             <w:r>
               <w:rPr>
                 <w:rStyle w:val="Hyperlink"/>
@@ -3295,7 +3292,7 @@
                 <w:noProof/>
                 <w:webHidden/>
               </w:rPr>
-              <w:instrText xml:space="preserve"> PAGEREF _Toc482954859 \h </w:instrText>
+              <w:instrText xml:space="preserve"> PAGEREF _Toc483204522 \h </w:instrText>
             </w:r>
             <w:r>
               <w:rPr>
@@ -3339,7 +3336,7 @@
               <w:lang w:eastAsia="ja-JP"/>
             </w:rPr>
           </w:pPr>
-          <w:hyperlink w:anchor="_Toc482954860" w:history="1">
+          <w:hyperlink w:anchor="_Toc483204523" w:history="1">
             <w:r>
               <w:rPr>
                 <w:rStyle w:val="Hyperlink"/>
@@ -3381,7 +3378,7 @@
                 <w:noProof/>
                 <w:webHidden/>
               </w:rPr>
-              <w:instrText xml:space="preserve"> PAGEREF _Toc482954860 \h </w:instrText>
+              <w:instrText xml:space="preserve"> PAGEREF _Toc483204523 \h </w:instrText>
             </w:r>
             <w:r>
               <w:rPr>
@@ -3425,7 +3422,7 @@
               <w:lang w:eastAsia="ja-JP"/>
             </w:rPr>
           </w:pPr>
-          <w:hyperlink w:anchor="_Toc482954861" w:history="1">
+          <w:hyperlink w:anchor="_Toc483204524" w:history="1">
             <w:r>
               <w:rPr>
                 <w:rStyle w:val="Hyperlink"/>
@@ -3467,7 +3464,7 @@
                 <w:noProof/>
                 <w:webHidden/>
               </w:rPr>
-              <w:instrText xml:space="preserve"> PAGEREF _Toc482954861 \h </w:instrText>
+              <w:instrText xml:space="preserve"> PAGEREF _Toc483204524 \h </w:instrText>
             </w:r>
             <w:r>
               <w:rPr>
@@ -3511,7 +3508,7 @@
               <w:lang w:eastAsia="ja-JP"/>
             </w:rPr>
           </w:pPr>
-          <w:hyperlink w:anchor="_Toc482954862" w:history="1">
+          <w:hyperlink w:anchor="_Toc483204525" w:history="1">
             <w:r>
               <w:rPr>
                 <w:rStyle w:val="Hyperlink"/>
@@ -3553,7 +3550,7 @@
                 <w:noProof/>
                 <w:webHidden/>
               </w:rPr>
-              <w:instrText xml:space="preserve"> PAGEREF _Toc482954862 \h </w:instrText>
+              <w:instrText xml:space="preserve"> PAGEREF _Toc483204525 \h </w:instrText>
             </w:r>
             <w:r>
               <w:rPr>
@@ -3597,7 +3594,7 @@
               <w:lang w:eastAsia="ja-JP"/>
             </w:rPr>
           </w:pPr>
-          <w:hyperlink w:anchor="_Toc482954863" w:history="1">
+          <w:hyperlink w:anchor="_Toc483204526" w:history="1">
             <w:r>
               <w:rPr>
                 <w:rStyle w:val="Hyperlink"/>
@@ -3639,7 +3636,7 @@
                 <w:noProof/>
                 <w:webHidden/>
               </w:rPr>
-              <w:instrText xml:space="preserve"> PAGEREF _Toc482954863 \h </w:instrText>
+              <w:instrText xml:space="preserve"> PAGEREF _Toc483204526 \h </w:instrText>
             </w:r>
             <w:r>
               <w:rPr>
@@ -3683,7 +3680,7 @@
               <w:lang w:eastAsia="ja-JP"/>
             </w:rPr>
           </w:pPr>
-          <w:hyperlink w:anchor="_Toc482954864" w:history="1">
+          <w:hyperlink w:anchor="_Toc483204527" w:history="1">
             <w:r>
               <w:rPr>
                 <w:rStyle w:val="Hyperlink"/>
@@ -3725,7 +3722,7 @@
                 <w:noProof/>
                 <w:webHidden/>
               </w:rPr>
-              <w:instrText xml:space="preserve"> PAGEREF _Toc482954864 \h </w:instrText>
+              <w:instrText xml:space="preserve"> PAGEREF _Toc483204527 \h </w:instrText>
             </w:r>
             <w:r>
               <w:rPr>
@@ -3769,7 +3766,7 @@
               <w:lang w:eastAsia="ja-JP"/>
             </w:rPr>
           </w:pPr>
-          <w:hyperlink w:anchor="_Toc482954865" w:history="1">
+          <w:hyperlink w:anchor="_Toc483204528" w:history="1">
             <w:r>
               <w:rPr>
                 <w:rStyle w:val="Hyperlink"/>
@@ -3811,7 +3808,7 @@
                 <w:noProof/>
                 <w:webHidden/>
               </w:rPr>
-              <w:instrText xml:space="preserve"> PAGEREF _Toc482954865 \h </w:instrText>
+              <w:instrText xml:space="preserve"> PAGEREF _Toc483204528 \h </w:instrText>
             </w:r>
             <w:r>
               <w:rPr>
@@ -3855,7 +3852,7 @@
               <w:lang w:eastAsia="ja-JP"/>
             </w:rPr>
           </w:pPr>
-          <w:hyperlink w:anchor="_Toc482954866" w:history="1">
+          <w:hyperlink w:anchor="_Toc483204529" w:history="1">
             <w:r>
               <w:rPr>
                 <w:rStyle w:val="Hyperlink"/>
@@ -3897,7 +3894,7 @@
                 <w:noProof/>
                 <w:webHidden/>
               </w:rPr>
-              <w:instrText xml:space="preserve"> PAGEREF _Toc482954866 \h </w:instrText>
+              <w:instrText xml:space="preserve"> PAGEREF _Toc483204529 \h </w:instrText>
             </w:r>
             <w:r>
               <w:rPr>
@@ -3941,7 +3938,7 @@
               <w:lang w:eastAsia="ja-JP"/>
             </w:rPr>
           </w:pPr>
-          <w:hyperlink w:anchor="_Toc482954867" w:history="1">
+          <w:hyperlink w:anchor="_Toc483204530" w:history="1">
             <w:r>
               <w:rPr>
                 <w:rStyle w:val="Hyperlink"/>
@@ -3983,7 +3980,7 @@
                 <w:noProof/>
                 <w:webHidden/>
               </w:rPr>
-              <w:instrText xml:space="preserve"> PAGEREF _Toc482954867 \h </w:instrText>
+              <w:instrText xml:space="preserve"> PAGEREF _Toc483204530 \h </w:instrText>
             </w:r>
             <w:r>
               <w:rPr>
@@ -4027,7 +4024,7 @@
               <w:lang w:eastAsia="ja-JP"/>
             </w:rPr>
           </w:pPr>
-          <w:hyperlink w:anchor="_Toc482954868" w:history="1">
+          <w:hyperlink w:anchor="_Toc483204531" w:history="1">
             <w:r>
               <w:rPr>
                 <w:rStyle w:val="Hyperlink"/>
@@ -4069,7 +4066,7 @@
                 <w:noProof/>
                 <w:webHidden/>
               </w:rPr>
-              <w:instrText xml:space="preserve"> PAGEREF _Toc482954868 \h </w:instrText>
+              <w:instrText xml:space="preserve"> PAGEREF _Toc483204531 \h </w:instrText>
             </w:r>
             <w:r>
               <w:rPr>
@@ -4113,7 +4110,7 @@
               <w:lang w:eastAsia="ja-JP"/>
             </w:rPr>
           </w:pPr>
-          <w:hyperlink w:anchor="_Toc482954869" w:history="1">
+          <w:hyperlink w:anchor="_Toc483204532" w:history="1">
             <w:r>
               <w:rPr>
                 <w:rStyle w:val="Hyperlink"/>
@@ -4155,7 +4152,7 @@
                 <w:noProof/>
                 <w:webHidden/>
               </w:rPr>
-              <w:instrText xml:space="preserve"> PAGEREF _Toc482954869 \h </w:instrText>
+              <w:instrText xml:space="preserve"> PAGEREF _Toc483204532 \h </w:instrText>
             </w:r>
             <w:r>
               <w:rPr>
@@ -4199,7 +4196,7 @@
               <w:lang w:eastAsia="ja-JP"/>
             </w:rPr>
           </w:pPr>
-          <w:hyperlink w:anchor="_Toc482954870" w:history="1">
+          <w:hyperlink w:anchor="_Toc483204533" w:history="1">
             <w:r>
               <w:rPr>
                 <w:rStyle w:val="Hyperlink"/>
@@ -4241,7 +4238,7 @@
                 <w:noProof/>
                 <w:webHidden/>
               </w:rPr>
-              <w:instrText xml:space="preserve"> PAGEREF _Toc482954870 \h </w:instrText>
+              <w:instrText xml:space="preserve"> PAGEREF _Toc483204533 \h </w:instrText>
             </w:r>
             <w:r>
               <w:rPr>
@@ -4285,7 +4282,7 @@
               <w:lang w:eastAsia="ja-JP"/>
             </w:rPr>
           </w:pPr>
-          <w:hyperlink w:anchor="_Toc482954871" w:history="1">
+          <w:hyperlink w:anchor="_Toc483204534" w:history="1">
             <w:r>
               <w:rPr>
                 <w:rStyle w:val="Hyperlink"/>
@@ -4327,7 +4324,7 @@
                 <w:noProof/>
                 <w:webHidden/>
               </w:rPr>
-              <w:instrText xml:space="preserve"> PAGEREF _Toc482954871 \h </w:instrText>
+              <w:instrText xml:space="preserve"> PAGEREF _Toc483204534 \h </w:instrText>
             </w:r>
             <w:r>
               <w:rPr>
@@ -4371,7 +4368,7 @@
               <w:lang w:eastAsia="ja-JP"/>
             </w:rPr>
           </w:pPr>
-          <w:hyperlink w:anchor="_Toc482954872" w:history="1">
+          <w:hyperlink w:anchor="_Toc483204535" w:history="1">
             <w:r>
               <w:rPr>
                 <w:rStyle w:val="Hyperlink"/>
@@ -4413,7 +4410,7 @@
                 <w:noProof/>
                 <w:webHidden/>
               </w:rPr>
-              <w:instrText xml:space="preserve"> PAGEREF _Toc482954872 \h </w:instrText>
+              <w:instrText xml:space="preserve"> PAGEREF _Toc483204535 \h </w:instrText>
             </w:r>
             <w:r>
               <w:rPr>
@@ -4457,7 +4454,7 @@
               <w:lang w:eastAsia="ja-JP"/>
             </w:rPr>
           </w:pPr>
-          <w:hyperlink w:anchor="_Toc482954873" w:history="1">
+          <w:hyperlink w:anchor="_Toc483204536" w:history="1">
             <w:r>
               <w:rPr>
                 <w:rStyle w:val="Hyperlink"/>
@@ -4499,7 +4496,7 @@
                 <w:noProof/>
                 <w:webHidden/>
               </w:rPr>
-              <w:instrText xml:space="preserve"> PAGEREF _Toc482954873 \h </w:instrText>
+              <w:instrText xml:space="preserve"> PAGEREF _Toc483204536 \h </w:instrText>
             </w:r>
             <w:r>
               <w:rPr>
@@ -4543,7 +4540,7 @@
               <w:lang w:eastAsia="ja-JP"/>
             </w:rPr>
           </w:pPr>
-          <w:hyperlink w:anchor="_Toc482954874" w:history="1">
+          <w:hyperlink w:anchor="_Toc483204537" w:history="1">
             <w:r>
               <w:rPr>
                 <w:rStyle w:val="Hyperlink"/>
@@ -4585,7 +4582,7 @@
                 <w:noProof/>
                 <w:webHidden/>
               </w:rPr>
-              <w:instrText xml:space="preserve"> PAGEREF _Toc482954874 \h </w:instrText>
+              <w:instrText xml:space="preserve"> PAGEREF _Toc483204537 \h </w:instrText>
             </w:r>
             <w:r>
               <w:rPr>
@@ -4629,7 +4626,7 @@
               <w:lang w:eastAsia="ja-JP"/>
             </w:rPr>
           </w:pPr>
-          <w:hyperlink w:anchor="_Toc482954875" w:history="1">
+          <w:hyperlink w:anchor="_Toc483204538" w:history="1">
             <w:r>
               <w:rPr>
                 <w:rStyle w:val="Hyperlink"/>
@@ -4671,7 +4668,7 @@
                 <w:noProof/>
                 <w:webHidden/>
               </w:rPr>
-              <w:instrText xml:space="preserve"> PAGEREF _Toc482954875 \h </w:instrText>
+              <w:instrText xml:space="preserve"> PAGEREF _Toc483204538 \h </w:instrText>
             </w:r>
             <w:r>
               <w:rPr>
@@ -4715,7 +4712,7 @@
               <w:lang w:eastAsia="ja-JP"/>
             </w:rPr>
           </w:pPr>
-          <w:hyperlink w:anchor="_Toc482954876" w:history="1">
+          <w:hyperlink w:anchor="_Toc483204539" w:history="1">
             <w:r>
               <w:rPr>
                 <w:rStyle w:val="Hyperlink"/>
@@ -4757,7 +4754,7 @@
                 <w:noProof/>
                 <w:webHidden/>
               </w:rPr>
-              <w:instrText xml:space="preserve"> PAGEREF _Toc482954876 \h </w:instrText>
+              <w:instrText xml:space="preserve"> PAGEREF _Toc483204539 \h </w:instrText>
             </w:r>
             <w:r>
               <w:rPr>
@@ -4801,7 +4798,7 @@
               <w:lang w:eastAsia="ja-JP"/>
             </w:rPr>
           </w:pPr>
-          <w:hyperlink w:anchor="_Toc482954877" w:history="1">
+          <w:hyperlink w:anchor="_Toc483204540" w:history="1">
             <w:r>
               <w:rPr>
                 <w:rStyle w:val="Hyperlink"/>
@@ -4843,7 +4840,7 @@
                 <w:noProof/>
                 <w:webHidden/>
               </w:rPr>
-              <w:instrText xml:space="preserve"> PAGEREF _Toc482954877 \h </w:instrText>
+              <w:instrText xml:space="preserve"> PAGEREF _Toc483204540 \h </w:instrText>
             </w:r>
             <w:r>
               <w:rPr>
@@ -4887,7 +4884,7 @@
               <w:lang w:eastAsia="ja-JP"/>
             </w:rPr>
           </w:pPr>
-          <w:hyperlink w:anchor="_Toc482954878" w:history="1">
+          <w:hyperlink w:anchor="_Toc483204541" w:history="1">
             <w:r>
               <w:rPr>
                 <w:rStyle w:val="Hyperlink"/>
@@ -4929,7 +4926,7 @@
                 <w:noProof/>
                 <w:webHidden/>
               </w:rPr>
-              <w:instrText xml:space="preserve"> PAGEREF _Toc482954878 \h </w:instrText>
+              <w:instrText xml:space="preserve"> PAGEREF _Toc483204541 \h </w:instrText>
             </w:r>
             <w:r>
               <w:rPr>
@@ -4973,7 +4970,7 @@
               <w:lang w:eastAsia="ja-JP"/>
             </w:rPr>
           </w:pPr>
-          <w:hyperlink w:anchor="_Toc482954879" w:history="1">
+          <w:hyperlink w:anchor="_Toc483204542" w:history="1">
             <w:r>
               <w:rPr>
                 <w:rStyle w:val="Hyperlink"/>
@@ -5015,7 +5012,7 @@
                 <w:noProof/>
                 <w:webHidden/>
               </w:rPr>
-              <w:instrText xml:space="preserve"> PAGEREF _Toc482954879 \h </w:instrText>
+              <w:instrText xml:space="preserve"> PAGEREF _Toc483204542 \h </w:instrText>
             </w:r>
             <w:r>
               <w:rPr>
@@ -5059,7 +5056,7 @@
               <w:lang w:eastAsia="ja-JP"/>
             </w:rPr>
           </w:pPr>
-          <w:hyperlink w:anchor="_Toc482954880" w:history="1">
+          <w:hyperlink w:anchor="_Toc483204543" w:history="1">
             <w:r>
               <w:rPr>
                 <w:rStyle w:val="Hyperlink"/>
@@ -5101,7 +5098,7 @@
                 <w:noProof/>
                 <w:webHidden/>
               </w:rPr>
-              <w:instrText xml:space="preserve"> PAGEREF _Toc482954880 \h </w:instrText>
+              <w:instrText xml:space="preserve"> PAGEREF _Toc483204543 \h </w:instrText>
             </w:r>
             <w:r>
               <w:rPr>
@@ -5145,7 +5142,7 @@
               <w:lang w:eastAsia="ja-JP"/>
             </w:rPr>
           </w:pPr>
-          <w:hyperlink w:anchor="_Toc482954881" w:history="1">
+          <w:hyperlink w:anchor="_Toc483204544" w:history="1">
             <w:r>
               <w:rPr>
                 <w:rStyle w:val="Hyperlink"/>
@@ -5187,7 +5184,7 @@
                 <w:noProof/>
                 <w:webHidden/>
               </w:rPr>
-              <w:instrText xml:space="preserve"> PAGEREF _Toc482954881 \h </w:instrText>
+              <w:instrText xml:space="preserve"> PAGEREF _Toc483204544 \h </w:instrText>
             </w:r>
             <w:r>
               <w:rPr>
@@ -5231,7 +5228,7 @@
               <w:lang w:eastAsia="ja-JP"/>
             </w:rPr>
           </w:pPr>
-          <w:hyperlink w:anchor="_Toc482954882" w:history="1">
+          <w:hyperlink w:anchor="_Toc483204545" w:history="1">
             <w:r>
               <w:rPr>
                 <w:rStyle w:val="Hyperlink"/>
@@ -5273,7 +5270,7 @@
                 <w:noProof/>
                 <w:webHidden/>
               </w:rPr>
-              <w:instrText xml:space="preserve"> PAGEREF _Toc482954882 \h </w:instrText>
+              <w:instrText xml:space="preserve"> PAGEREF _Toc483204545 \h </w:instrText>
             </w:r>
             <w:r>
               <w:rPr>
@@ -5317,7 +5314,7 @@
               <w:lang w:eastAsia="ja-JP"/>
             </w:rPr>
           </w:pPr>
-          <w:hyperlink w:anchor="_Toc482954883" w:history="1">
+          <w:hyperlink w:anchor="_Toc483204546" w:history="1">
             <w:r>
               <w:rPr>
                 <w:rStyle w:val="Hyperlink"/>
@@ -5359,7 +5356,7 @@
                 <w:noProof/>
                 <w:webHidden/>
               </w:rPr>
-              <w:instrText xml:space="preserve"> PAGEREF _Toc482954883 \h </w:instrText>
+              <w:instrText xml:space="preserve"> PAGEREF _Toc483204546 \h </w:instrText>
             </w:r>
             <w:r>
               <w:rPr>
@@ -5403,7 +5400,7 @@
               <w:lang w:eastAsia="ja-JP"/>
             </w:rPr>
           </w:pPr>
-          <w:hyperlink w:anchor="_Toc482954884" w:history="1">
+          <w:hyperlink w:anchor="_Toc483204547" w:history="1">
             <w:r>
               <w:rPr>
                 <w:rStyle w:val="Hyperlink"/>
@@ -5445,7 +5442,7 @@
                 <w:noProof/>
                 <w:webHidden/>
               </w:rPr>
-              <w:instrText xml:space="preserve"> PAGEREF _Toc482954884 \h </w:instrText>
+              <w:instrText xml:space="preserve"> PAGEREF _Toc483204547 \h </w:instrText>
             </w:r>
             <w:r>
               <w:rPr>
@@ -5489,7 +5486,7 @@
               <w:lang w:eastAsia="ja-JP"/>
             </w:rPr>
           </w:pPr>
-          <w:hyperlink w:anchor="_Toc482954885" w:history="1">
+          <w:hyperlink w:anchor="_Toc483204548" w:history="1">
             <w:r>
               <w:rPr>
                 <w:rStyle w:val="Hyperlink"/>
@@ -5531,7 +5528,7 @@
                 <w:noProof/>
                 <w:webHidden/>
               </w:rPr>
-              <w:instrText xml:space="preserve"> PAGEREF _Toc482954885 \h </w:instrText>
+              <w:instrText xml:space="preserve"> PAGEREF _Toc483204548 \h </w:instrText>
             </w:r>
             <w:r>
               <w:rPr>
@@ -5575,7 +5572,7 @@
               <w:lang w:eastAsia="ja-JP"/>
             </w:rPr>
           </w:pPr>
-          <w:hyperlink w:anchor="_Toc482954886" w:history="1">
+          <w:hyperlink w:anchor="_Toc483204549" w:history="1">
             <w:r>
               <w:rPr>
                 <w:rStyle w:val="Hyperlink"/>
@@ -5617,7 +5614,7 @@
                 <w:noProof/>
                 <w:webHidden/>
               </w:rPr>
-              <w:instrText xml:space="preserve"> PAGEREF _Toc482954886 \h </w:instrText>
+              <w:instrText xml:space="preserve"> PAGEREF _Toc483204549 \h </w:instrText>
             </w:r>
             <w:r>
               <w:rPr>
@@ -5661,7 +5658,7 @@
               <w:lang w:eastAsia="ja-JP"/>
             </w:rPr>
           </w:pPr>
-          <w:hyperlink w:anchor="_Toc482954887" w:history="1">
+          <w:hyperlink w:anchor="_Toc483204550" w:history="1">
             <w:r>
               <w:rPr>
                 <w:rStyle w:val="Hyperlink"/>
@@ -5703,7 +5700,7 @@
                 <w:noProof/>
                 <w:webHidden/>
               </w:rPr>
-              <w:instrText xml:space="preserve"> PAGEREF _Toc482954887 \h </w:instrText>
+              <w:instrText xml:space="preserve"> PAGEREF _Toc483204550 \h </w:instrText>
             </w:r>
             <w:r>
               <w:rPr>
@@ -5747,7 +5744,7 @@
               <w:lang w:eastAsia="ja-JP"/>
             </w:rPr>
           </w:pPr>
-          <w:hyperlink w:anchor="_Toc482954888" w:history="1">
+          <w:hyperlink w:anchor="_Toc483204551" w:history="1">
             <w:r>
               <w:rPr>
                 <w:rStyle w:val="Hyperlink"/>
@@ -5789,7 +5786,7 @@
                 <w:noProof/>
                 <w:webHidden/>
               </w:rPr>
-              <w:instrText xml:space="preserve"> PAGEREF _Toc482954888 \h </w:instrText>
+              <w:instrText xml:space="preserve"> PAGEREF _Toc483204551 \h </w:instrText>
             </w:r>
             <w:r>
               <w:rPr>
@@ -5833,7 +5830,7 @@
               <w:lang w:eastAsia="ja-JP"/>
             </w:rPr>
           </w:pPr>
-          <w:hyperlink w:anchor="_Toc482954889" w:history="1">
+          <w:hyperlink w:anchor="_Toc483204552" w:history="1">
             <w:r>
               <w:rPr>
                 <w:rStyle w:val="Hyperlink"/>
@@ -5875,7 +5872,7 @@
                 <w:noProof/>
                 <w:webHidden/>
               </w:rPr>
-              <w:instrText xml:space="preserve"> PAGEREF _Toc482954889 \h </w:instrText>
+              <w:instrText xml:space="preserve"> PAGEREF _Toc483204552 \h </w:instrText>
             </w:r>
             <w:r>
               <w:rPr>
@@ -5919,7 +5916,7 @@
               <w:lang w:eastAsia="ja-JP"/>
             </w:rPr>
           </w:pPr>
-          <w:hyperlink w:anchor="_Toc482954890" w:history="1">
+          <w:hyperlink w:anchor="_Toc483204553" w:history="1">
             <w:r>
               <w:rPr>
                 <w:rStyle w:val="Hyperlink"/>
@@ -5961,7 +5958,7 @@
                 <w:noProof/>
                 <w:webHidden/>
               </w:rPr>
-              <w:instrText xml:space="preserve"> PAGEREF _Toc482954890 \h </w:instrText>
+              <w:instrText xml:space="preserve"> PAGEREF _Toc483204553 \h </w:instrText>
             </w:r>
             <w:r>
               <w:rPr>
@@ -6005,7 +6002,7 @@
               <w:lang w:eastAsia="ja-JP"/>
             </w:rPr>
           </w:pPr>
-          <w:hyperlink w:anchor="_Toc482954891" w:history="1">
+          <w:hyperlink w:anchor="_Toc483204554" w:history="1">
             <w:r>
               <w:rPr>
                 <w:rStyle w:val="Hyperlink"/>
@@ -6047,7 +6044,7 @@
                 <w:noProof/>
                 <w:webHidden/>
               </w:rPr>
-              <w:instrText xml:space="preserve"> PAGEREF _Toc482954891 \h </w:instrText>
+              <w:instrText xml:space="preserve"> PAGEREF _Toc483204554 \h </w:instrText>
             </w:r>
             <w:r>
               <w:rPr>
@@ -6091,7 +6088,7 @@
               <w:lang w:eastAsia="ja-JP"/>
             </w:rPr>
           </w:pPr>
-          <w:hyperlink w:anchor="_Toc482954892" w:history="1">
+          <w:hyperlink w:anchor="_Toc483204555" w:history="1">
             <w:r>
               <w:rPr>
                 <w:rStyle w:val="Hyperlink"/>
@@ -6133,7 +6130,7 @@
                 <w:noProof/>
                 <w:webHidden/>
               </w:rPr>
-              <w:instrText xml:space="preserve"> PAGEREF _Toc482954892 \h </w:instrText>
+              <w:instrText xml:space="preserve"> PAGEREF _Toc483204555 \h </w:instrText>
             </w:r>
             <w:r>
               <w:rPr>
@@ -6177,7 +6174,7 @@
               <w:lang w:eastAsia="ja-JP"/>
             </w:rPr>
           </w:pPr>
-          <w:hyperlink w:anchor="_Toc482954893" w:history="1">
+          <w:hyperlink w:anchor="_Toc483204556" w:history="1">
             <w:r>
               <w:rPr>
                 <w:rStyle w:val="Hyperlink"/>
@@ -6219,7 +6216,7 @@
                 <w:noProof/>
                 <w:webHidden/>
               </w:rPr>
-              <w:instrText xml:space="preserve"> PAGEREF _Toc482954893 \h </w:instrText>
+              <w:instrText xml:space="preserve"> PAGEREF _Toc483204556 \h </w:instrText>
             </w:r>
             <w:r>
               <w:rPr>
@@ -6263,7 +6260,7 @@
               <w:lang w:eastAsia="ja-JP"/>
             </w:rPr>
           </w:pPr>
-          <w:hyperlink w:anchor="_Toc482954894" w:history="1">
+          <w:hyperlink w:anchor="_Toc483204557" w:history="1">
             <w:r>
               <w:rPr>
                 <w:rStyle w:val="Hyperlink"/>
@@ -6305,7 +6302,7 @@
                 <w:noProof/>
                 <w:webHidden/>
               </w:rPr>
-              <w:instrText xml:space="preserve"> PAGEREF _Toc482954894 \h </w:instrText>
+              <w:instrText xml:space="preserve"> PAGEREF _Toc483204557 \h </w:instrText>
             </w:r>
             <w:r>
               <w:rPr>
@@ -6349,7 +6346,7 @@
               <w:lang w:eastAsia="ja-JP"/>
             </w:rPr>
           </w:pPr>
-          <w:hyperlink w:anchor="_Toc482954895" w:history="1">
+          <w:hyperlink w:anchor="_Toc483204558" w:history="1">
             <w:r>
               <w:rPr>
                 <w:rStyle w:val="Hyperlink"/>
@@ -6391,7 +6388,7 @@
                 <w:noProof/>
                 <w:webHidden/>
               </w:rPr>
-              <w:instrText xml:space="preserve"> PAGEREF _Toc482954895 \h </w:instrText>
+              <w:instrText xml:space="preserve"> PAGEREF _Toc483204558 \h </w:instrText>
             </w:r>
             <w:r>
               <w:rPr>
@@ -6452,19 +6449,19 @@
       <w:pPr>
         <w:pStyle w:val="Heading1"/>
       </w:pPr>
-      <w:bookmarkStart w:id="2" w:name="_Toc482954823"/>
+      <w:bookmarkStart w:id="2" w:name="_Toc483204486"/>
       <w:r>
         <w:lastRenderedPageBreak/>
         <w:t>Introduction</w:t>
       </w:r>
-      <w:bookmarkEnd w:id="0"/>
+      <w:bookmarkEnd w:id="1"/>
       <w:bookmarkEnd w:id="2"/>
     </w:p>
     <w:p>
       <w:pPr>
         <w:pStyle w:val="Heading2"/>
       </w:pPr>
-      <w:bookmarkStart w:id="3" w:name="_Toc482954824"/>
+      <w:bookmarkStart w:id="3" w:name="_Toc483204487"/>
       <w:r>
         <w:t>About</w:t>
       </w:r>
@@ -6518,7 +6515,7 @@
       <w:pPr>
         <w:pStyle w:val="Heading1"/>
       </w:pPr>
-      <w:bookmarkStart w:id="4" w:name="_Toc482954825"/>
+      <w:bookmarkStart w:id="4" w:name="_Toc483204488"/>
       <w:r>
         <w:t>Getting Started</w:t>
       </w:r>
@@ -6532,7 +6529,7 @@
           <w:numId w:val="4"/>
         </w:numPr>
       </w:pPr>
-      <w:bookmarkStart w:id="5" w:name="_Toc482954826"/>
+      <w:bookmarkStart w:id="5" w:name="_Toc483204489"/>
       <w:r>
         <w:t>System Requirements</w:t>
       </w:r>
@@ -6556,7 +6553,7 @@
       <w:pPr>
         <w:pStyle w:val="Heading2"/>
       </w:pPr>
-      <w:bookmarkStart w:id="6" w:name="_Toc482954827"/>
+      <w:bookmarkStart w:id="6" w:name="_Toc483204490"/>
       <w:r>
         <w:t>Installing SWARM</w:t>
       </w:r>
@@ -6648,7 +6645,7 @@
       <w:pPr>
         <w:pStyle w:val="Heading2"/>
       </w:pPr>
-      <w:bookmarkStart w:id="7" w:name="_Toc482954828"/>
+      <w:bookmarkStart w:id="7" w:name="_Toc483204491"/>
       <w:r>
         <w:t>Running SWARM</w:t>
       </w:r>
@@ -6681,7 +6678,7 @@
       <w:pPr>
         <w:pStyle w:val="Heading1"/>
       </w:pPr>
-      <w:bookmarkStart w:id="8" w:name="_Toc482954829"/>
+      <w:bookmarkStart w:id="8" w:name="_Toc483204492"/>
       <w:r>
         <w:lastRenderedPageBreak/>
         <w:t>Data Sources and Channels</w:t>
@@ -6692,7 +6689,7 @@
       <w:pPr>
         <w:pStyle w:val="Heading2"/>
       </w:pPr>
-      <w:bookmarkStart w:id="9" w:name="_Toc482954830"/>
+      <w:bookmarkStart w:id="9" w:name="_Toc483204493"/>
       <w:r>
         <w:t>Introduction</w:t>
       </w:r>
@@ -6848,7 +6845,7 @@
       <w:pPr>
         <w:pStyle w:val="Heading2"/>
       </w:pPr>
-      <w:bookmarkStart w:id="10" w:name="_Toc482954831"/>
+      <w:bookmarkStart w:id="10" w:name="_Toc483204494"/>
       <w:r>
         <w:t>General Usage</w:t>
       </w:r>
@@ -7899,7 +7896,7 @@
       <w:pPr>
         <w:pStyle w:val="Heading2"/>
       </w:pPr>
-      <w:bookmarkStart w:id="11" w:name="_Toc482954832"/>
+      <w:bookmarkStart w:id="11" w:name="_Toc483204495"/>
       <w:r>
         <w:t>Data Source Types</w:t>
       </w:r>
@@ -7917,7 +7914,7 @@
       <w:pPr>
         <w:pStyle w:val="Heading3"/>
       </w:pPr>
-      <w:bookmarkStart w:id="12" w:name="_Toc482954833"/>
+      <w:bookmarkStart w:id="12" w:name="_Toc483204496"/>
       <w:r>
         <w:t>Winston Wave Server</w:t>
       </w:r>
@@ -8012,7 +8009,7 @@
       <w:pPr>
         <w:pStyle w:val="Heading3"/>
       </w:pPr>
-      <w:bookmarkStart w:id="13" w:name="_Toc482954834"/>
+      <w:bookmarkStart w:id="13" w:name="_Toc483204497"/>
       <w:r>
         <w:t>Earthworm Wave Server</w:t>
       </w:r>
@@ -8126,7 +8123,7 @@
       <w:pPr>
         <w:pStyle w:val="Heading3"/>
       </w:pPr>
-      <w:bookmarkStart w:id="14" w:name="_Toc482954835"/>
+      <w:bookmarkStart w:id="14" w:name="_Toc483204498"/>
       <w:r>
         <w:t>FDSN Web Services</w:t>
       </w:r>
@@ -8268,7 +8265,7 @@
       <w:pPr>
         <w:pStyle w:val="Heading3"/>
       </w:pPr>
-      <w:bookmarkStart w:id="15" w:name="_Toc482954836"/>
+      <w:bookmarkStart w:id="15" w:name="_Toc483204499"/>
       <w:r>
         <w:t>SeedLink Server</w:t>
       </w:r>
@@ -8364,7 +8361,7 @@
       <w:pPr>
         <w:pStyle w:val="Heading3"/>
       </w:pPr>
-      <w:bookmarkStart w:id="16" w:name="_Toc482954837"/>
+      <w:bookmarkStart w:id="16" w:name="_Toc483204500"/>
       <w:r>
         <w:t>Files</w:t>
       </w:r>
@@ -8434,7 +8431,7 @@
       <w:pPr>
         <w:pStyle w:val="Heading1"/>
       </w:pPr>
-      <w:bookmarkStart w:id="18" w:name="_Toc482954838"/>
+      <w:bookmarkStart w:id="18" w:name="_Toc483204501"/>
       <w:r>
         <w:lastRenderedPageBreak/>
         <w:t>Helicorder View</w:t>
@@ -8448,7 +8445,7 @@
       <w:pPr>
         <w:pStyle w:val="Heading2"/>
       </w:pPr>
-      <w:bookmarkStart w:id="19" w:name="_Toc482954839"/>
+      <w:bookmarkStart w:id="19" w:name="_Toc483204502"/>
       <w:r>
         <w:t>Introduction</w:t>
       </w:r>
@@ -8532,7 +8529,7 @@
       <w:pPr>
         <w:pStyle w:val="Heading2"/>
       </w:pPr>
-      <w:bookmarkStart w:id="20" w:name="_Toc482954840"/>
+      <w:bookmarkStart w:id="20" w:name="_Toc483204503"/>
       <w:r>
         <w:lastRenderedPageBreak/>
         <w:t>Wave Inset Panel</w:t>
@@ -8572,7 +8569,7 @@
       <w:pPr>
         <w:pStyle w:val="Heading2"/>
       </w:pPr>
-      <w:bookmarkStart w:id="21" w:name="_Toc482954841"/>
+      <w:bookmarkStart w:id="21" w:name="_Toc483204504"/>
       <w:r>
         <w:t>Status Bar</w:t>
       </w:r>
@@ -8961,7 +8958,7 @@
       <w:pPr>
         <w:pStyle w:val="Heading2"/>
       </w:pPr>
-      <w:bookmarkStart w:id="22" w:name="_Toc482954842"/>
+      <w:bookmarkStart w:id="22" w:name="_Toc483204505"/>
       <w:r>
         <w:t>Helicorder Toolbar</w:t>
       </w:r>
@@ -10568,7 +10565,7 @@
         <w:lastRenderedPageBreak/>
         <w:t xml:space="preserve"> </w:t>
       </w:r>
-      <w:bookmarkStart w:id="23" w:name="_Toc482954843"/>
+      <w:bookmarkStart w:id="23" w:name="_Toc483204506"/>
       <w:r>
         <w:t xml:space="preserve">Helicorder View </w:t>
       </w:r>
@@ -10682,27 +10679,14 @@
                       <w:r>
                         <w:t xml:space="preserve">Figure </w:t>
                       </w:r>
-                      <w:r>
-                        <w:fldChar w:fldCharType="begin"/>
-                      </w:r>
-                      <w:r>
-                        <w:instrText xml:space="preserve"> SEQ Figure \* ARABIC </w:instrText>
-                      </w:r>
-                      <w:r>
-                        <w:fldChar w:fldCharType="separate"/>
-                      </w:r>
-                      <w:r>
-                        <w:rPr>
-                          <w:noProof/>
-                        </w:rPr>
-                        <w:t>8</w:t>
-                      </w:r>
-                      <w:r>
-                        <w:rPr>
-                          <w:noProof/>
-                        </w:rPr>
-                        <w:fldChar w:fldCharType="end"/>
-                      </w:r>
+                      <w:fldSimple w:instr=" SEQ Figure \* ARABIC ">
+                        <w:r>
+                          <w:rPr>
+                            <w:noProof/>
+                          </w:rPr>
+                          <w:t>8</w:t>
+                        </w:r>
+                      </w:fldSimple>
                       <w:r>
                         <w:t xml:space="preserve"> Helicorder View Settings</w:t>
                       </w:r>
@@ -11235,7 +11219,7 @@
         <w:pStyle w:val="Heading1"/>
       </w:pPr>
       <w:bookmarkStart w:id="24" w:name="_Ref481578852"/>
-      <w:bookmarkStart w:id="25" w:name="_Toc482954844"/>
+      <w:bookmarkStart w:id="25" w:name="_Toc483204507"/>
       <w:r>
         <w:t>Wave Views</w:t>
       </w:r>
@@ -11246,7 +11230,7 @@
       <w:pPr>
         <w:pStyle w:val="Heading2"/>
       </w:pPr>
-      <w:bookmarkStart w:id="26" w:name="_Toc482954845"/>
+      <w:bookmarkStart w:id="26" w:name="_Toc483204508"/>
       <w:r>
         <w:t>Introduction</w:t>
       </w:r>
@@ -11261,7 +11245,7 @@
       <w:pPr>
         <w:pStyle w:val="Heading2"/>
       </w:pPr>
-      <w:bookmarkStart w:id="27" w:name="_Toc482954846"/>
+      <w:bookmarkStart w:id="27" w:name="_Toc483204509"/>
       <w:r>
         <w:t>Wave View Settings Dialog</w:t>
       </w:r>
@@ -11399,7 +11383,7 @@
       <w:pPr>
         <w:pStyle w:val="Heading3"/>
       </w:pPr>
-      <w:bookmarkStart w:id="28" w:name="_Toc482954847"/>
+      <w:bookmarkStart w:id="28" w:name="_Toc483204510"/>
       <w:r>
         <w:t>View</w:t>
       </w:r>
@@ -11974,7 +11958,7 @@
       <w:pPr>
         <w:pStyle w:val="Heading3"/>
       </w:pPr>
-      <w:bookmarkStart w:id="29" w:name="_Toc482954848"/>
+      <w:bookmarkStart w:id="29" w:name="_Toc483204511"/>
       <w:r>
         <w:t>Wave Options</w:t>
       </w:r>
@@ -12161,7 +12145,7 @@
       <w:pPr>
         <w:pStyle w:val="Heading3"/>
       </w:pPr>
-      <w:bookmarkStart w:id="30" w:name="_Toc482954849"/>
+      <w:bookmarkStart w:id="30" w:name="_Toc483204512"/>
       <w:r>
         <w:lastRenderedPageBreak/>
         <w:t>Spectra Options</w:t>
@@ -12208,7 +12192,7 @@
       <w:pPr>
         <w:pStyle w:val="Heading3"/>
       </w:pPr>
-      <w:bookmarkStart w:id="31" w:name="_Toc482954850"/>
+      <w:bookmarkStart w:id="31" w:name="_Toc483204513"/>
       <w:r>
         <w:t>Spectrogram Options</w:t>
       </w:r>
@@ -12368,7 +12352,7 @@
       <w:pPr>
         <w:pStyle w:val="Heading3"/>
       </w:pPr>
-      <w:bookmarkStart w:id="32" w:name="_Toc482954851"/>
+      <w:bookmarkStart w:id="32" w:name="_Toc483204514"/>
       <w:r>
         <w:t>Butterworth Filter</w:t>
       </w:r>
@@ -12616,7 +12600,7 @@
       <w:pPr>
         <w:pStyle w:val="Heading1"/>
       </w:pPr>
-      <w:bookmarkStart w:id="33" w:name="_Toc482954852"/>
+      <w:bookmarkStart w:id="33" w:name="_Toc483204515"/>
       <w:r>
         <w:t>Wave Clipboard</w:t>
       </w:r>
@@ -12783,7 +12767,7 @@
       <w:pPr>
         <w:pStyle w:val="Heading2"/>
       </w:pPr>
-      <w:bookmarkStart w:id="34" w:name="_Toc482954853"/>
+      <w:bookmarkStart w:id="34" w:name="_Toc483204516"/>
       <w:r>
         <w:lastRenderedPageBreak/>
         <w:t>Clipboard Toolbar</w:t>
@@ -14764,7 +14748,7 @@
       <w:pPr>
         <w:pStyle w:val="Heading2"/>
       </w:pPr>
-      <w:bookmarkStart w:id="35" w:name="_Toc482954854"/>
+      <w:bookmarkStart w:id="35" w:name="_Toc483204517"/>
       <w:r>
         <w:lastRenderedPageBreak/>
         <w:t>Pick Mode</w:t>
@@ -14911,7 +14895,7 @@
       <w:pPr>
         <w:pStyle w:val="Heading3"/>
       </w:pPr>
-      <w:bookmarkStart w:id="36" w:name="_Toc482954855"/>
+      <w:bookmarkStart w:id="36" w:name="_Toc483204518"/>
       <w:r>
         <w:t>P and S</w:t>
       </w:r>
@@ -15160,7 +15144,7 @@
       <w:pPr>
         <w:pStyle w:val="Heading3"/>
       </w:pPr>
-      <w:bookmarkStart w:id="37" w:name="_Toc482954856"/>
+      <w:bookmarkStart w:id="37" w:name="_Toc483204519"/>
       <w:r>
         <w:t>Coda</w:t>
       </w:r>
@@ -15301,12 +15285,12 @@
       <w:pPr>
         <w:pStyle w:val="Heading3"/>
       </w:pPr>
-      <w:bookmarkStart w:id="38" w:name="_Ref482777761"/>
-      <w:bookmarkStart w:id="39" w:name="_Toc482954857"/>
+      <w:bookmarkStart w:id="38" w:name="_Toc483204520"/>
+      <w:bookmarkStart w:id="39" w:name="_Ref482777761"/>
       <w:r>
         <w:t>Key Stroke Shortcuts</w:t>
       </w:r>
-      <w:bookmarkEnd w:id="39"/>
+      <w:bookmarkEnd w:id="38"/>
     </w:p>
     <w:p>
       <w:r>
@@ -15436,10 +15420,7 @@
         <w:t>1</w:t>
       </w:r>
       <w:r>
-        <w:t xml:space="preserve"> – Set P weight to </w:t>
-      </w:r>
-      <w:r>
-        <w:t>1</w:t>
+        <w:t xml:space="preserve"> – Set P weight to 1</w:t>
       </w:r>
     </w:p>
     <w:p>
@@ -15463,10 +15444,7 @@
         <w:t>2</w:t>
       </w:r>
       <w:r>
-        <w:t xml:space="preserve"> – Set P weight to </w:t>
-      </w:r>
-      <w:r>
-        <w:t>2</w:t>
+        <w:t xml:space="preserve"> – Set P weight to 2</w:t>
       </w:r>
     </w:p>
     <w:p>
@@ -15490,10 +15468,7 @@
         <w:t>3</w:t>
       </w:r>
       <w:r>
-        <w:t xml:space="preserve"> – Set P weight to </w:t>
-      </w:r>
-      <w:r>
-        <w:t>3</w:t>
+        <w:t xml:space="preserve"> – Set P weight to 3</w:t>
       </w:r>
     </w:p>
     <w:p>
@@ -15508,19 +15483,10 @@
         <w:rPr>
           <w:rFonts w:asciiTheme="majorHAnsi" w:hAnsiTheme="majorHAnsi" w:cstheme="majorHAnsi"/>
         </w:rPr>
-        <w:t>Shift-</w:t>
-      </w:r>
-      <w:r>
-        <w:rPr>
-          <w:rFonts w:asciiTheme="majorHAnsi" w:hAnsiTheme="majorHAnsi" w:cstheme="majorHAnsi"/>
-        </w:rPr>
-        <w:t>4</w:t>
-      </w:r>
-      <w:r>
-        <w:t xml:space="preserve"> – Set P weight to </w:t>
-      </w:r>
-      <w:r>
-        <w:t>4</w:t>
+        <w:t>Shift-4</w:t>
+      </w:r>
+      <w:r>
+        <w:t xml:space="preserve"> – Set P weight to 4</w:t>
       </w:r>
     </w:p>
     <w:p>
@@ -15599,13 +15565,7 @@
         <w:t>-0</w:t>
       </w:r>
       <w:r>
-        <w:t xml:space="preserve"> – Set </w:t>
-      </w:r>
-      <w:r>
-        <w:t>S</w:t>
-      </w:r>
-      <w:r>
-        <w:t xml:space="preserve"> weight to 0</w:t>
+        <w:t xml:space="preserve"> – Set S weight to 0</w:t>
       </w:r>
     </w:p>
     <w:p>
@@ -15635,13 +15595,7 @@
         <w:t>1</w:t>
       </w:r>
       <w:r>
-        <w:t xml:space="preserve"> – Set </w:t>
-      </w:r>
-      <w:r>
-        <w:t>S</w:t>
-      </w:r>
-      <w:r>
-        <w:t xml:space="preserve"> weight to 1</w:t>
+        <w:t xml:space="preserve"> – Set S weight to 1</w:t>
       </w:r>
     </w:p>
     <w:p>
@@ -15671,13 +15625,7 @@
         <w:t>2</w:t>
       </w:r>
       <w:r>
-        <w:t xml:space="preserve"> – Set </w:t>
-      </w:r>
-      <w:r>
-        <w:t>S</w:t>
-      </w:r>
-      <w:r>
-        <w:t xml:space="preserve"> weight to 2</w:t>
+        <w:t xml:space="preserve"> – Set S weight to 2</w:t>
       </w:r>
     </w:p>
     <w:p>
@@ -15707,13 +15655,7 @@
         <w:t>3</w:t>
       </w:r>
       <w:r>
-        <w:t xml:space="preserve"> – Set </w:t>
-      </w:r>
-      <w:r>
-        <w:t>S</w:t>
-      </w:r>
-      <w:r>
-        <w:t xml:space="preserve"> weight to 3</w:t>
+        <w:t xml:space="preserve"> – Set S weight to 3</w:t>
       </w:r>
     </w:p>
     <w:p>
@@ -15737,13 +15679,7 @@
         <w:t>-4</w:t>
       </w:r>
       <w:r>
-        <w:t xml:space="preserve"> – Set </w:t>
-      </w:r>
-      <w:r>
-        <w:t>S</w:t>
-      </w:r>
-      <w:r>
-        <w:t xml:space="preserve"> weight to 4</w:t>
+        <w:t xml:space="preserve"> – Set S weight to 4</w:t>
       </w:r>
     </w:p>
     <w:p>
@@ -15804,7 +15740,7 @@
       <w:pPr>
         <w:pStyle w:val="Heading3"/>
       </w:pPr>
-      <w:bookmarkStart w:id="40" w:name="_Toc482954858"/>
+      <w:bookmarkStart w:id="40" w:name="_Toc483204521"/>
       <w:r>
         <w:t xml:space="preserve">Pick </w:t>
       </w:r>
@@ -15912,7 +15848,10 @@
         <w:fldChar w:fldCharType="begin"/>
       </w:r>
       <w:r>
-        <w:instrText xml:space="preserve"> SEQ Figure \* ARABIC </w:instrText>
+        <w:instrText xml:space="preserve"> SEQ Figure \* AR</w:instrText>
+      </w:r>
+      <w:r>
+        <w:instrText xml:space="preserve">ABIC </w:instrText>
       </w:r>
       <w:r>
         <w:fldChar w:fldCharType="separate"/>
@@ -15940,7 +15879,7 @@
       <w:r>
         <w:t>Settings</w:t>
       </w:r>
-      <w:bookmarkEnd w:id="38"/>
+      <w:bookmarkEnd w:id="39"/>
     </w:p>
     <w:p>
       <w:r>
@@ -16418,7 +16357,7 @@
       <w:pPr>
         <w:pStyle w:val="Heading2"/>
       </w:pPr>
-      <w:bookmarkStart w:id="41" w:name="_Toc482954859"/>
+      <w:bookmarkStart w:id="41" w:name="_Toc483204522"/>
       <w:r>
         <w:t>Status Bar</w:t>
       </w:r>
@@ -16945,7 +16884,7 @@
       <w:pPr>
         <w:pStyle w:val="Heading1"/>
       </w:pPr>
-      <w:bookmarkStart w:id="42" w:name="_Toc482954860"/>
+      <w:bookmarkStart w:id="42" w:name="_Toc483204523"/>
       <w:r>
         <w:lastRenderedPageBreak/>
         <w:t>Real-time Monitor</w:t>
@@ -17039,7 +16978,7 @@
       <w:pPr>
         <w:pStyle w:val="Heading1"/>
       </w:pPr>
-      <w:bookmarkStart w:id="43" w:name="_Toc482954861"/>
+      <w:bookmarkStart w:id="43" w:name="_Toc483204524"/>
       <w:r>
         <w:lastRenderedPageBreak/>
         <w:t>Real-time Wave Viewer</w:t>
@@ -17196,7 +17135,7 @@
       <w:pPr>
         <w:pStyle w:val="Heading1"/>
       </w:pPr>
-      <w:bookmarkStart w:id="44" w:name="_Toc482954862"/>
+      <w:bookmarkStart w:id="44" w:name="_Toc483204525"/>
       <w:r>
         <w:t>RSAM</w:t>
       </w:r>
@@ -17437,7 +17376,7 @@
       <w:pPr>
         <w:pStyle w:val="Heading2"/>
       </w:pPr>
-      <w:bookmarkStart w:id="45" w:name="_Toc482954863"/>
+      <w:bookmarkStart w:id="45" w:name="_Toc483204526"/>
       <w:r>
         <w:t>RSAM Settings</w:t>
       </w:r>
@@ -17603,7 +17542,7 @@
       <w:pPr>
         <w:pStyle w:val="Heading1"/>
       </w:pPr>
-      <w:bookmarkStart w:id="46" w:name="_Toc482954864"/>
+      <w:bookmarkStart w:id="46" w:name="_Toc483204527"/>
       <w:r>
         <w:lastRenderedPageBreak/>
         <w:t>Map Interface</w:t>
@@ -17614,7 +17553,7 @@
       <w:pPr>
         <w:pStyle w:val="Heading2"/>
       </w:pPr>
-      <w:bookmarkStart w:id="47" w:name="_Toc482954865"/>
+      <w:bookmarkStart w:id="47" w:name="_Toc483204528"/>
       <w:r>
         <w:t>Introduction</w:t>
       </w:r>
@@ -17671,7 +17610,7 @@
       <w:pPr>
         <w:pStyle w:val="Heading2"/>
       </w:pPr>
-      <w:bookmarkStart w:id="48" w:name="_Toc482954866"/>
+      <w:bookmarkStart w:id="48" w:name="_Toc483204529"/>
       <w:r>
         <w:t>Displaying Station on Map</w:t>
       </w:r>
@@ -17758,7 +17697,7 @@
       <w:pPr>
         <w:pStyle w:val="Heading2"/>
       </w:pPr>
-      <w:bookmarkStart w:id="49" w:name="_Toc482954867"/>
+      <w:bookmarkStart w:id="49" w:name="_Toc483204530"/>
       <w:r>
         <w:t>Map Toolbars</w:t>
       </w:r>
@@ -19701,7 +19640,7 @@
       <w:pPr>
         <w:pStyle w:val="Heading2"/>
       </w:pPr>
-      <w:bookmarkStart w:id="50" w:name="_Toc482954868"/>
+      <w:bookmarkStart w:id="50" w:name="_Toc483204531"/>
       <w:r>
         <w:t xml:space="preserve">Map </w:t>
       </w:r>
@@ -19977,7 +19916,7 @@
         <w:pStyle w:val="Heading3"/>
       </w:pPr>
       <w:bookmarkStart w:id="51" w:name="_Ref481585735"/>
-      <w:bookmarkStart w:id="52" w:name="_Toc482954869"/>
+      <w:bookmarkStart w:id="52" w:name="_Toc483204532"/>
       <w:r>
         <w:t>Displaying NEIC Events</w:t>
       </w:r>
@@ -20011,7 +19950,7 @@
       <w:pPr>
         <w:pStyle w:val="Heading2"/>
       </w:pPr>
-      <w:bookmarkStart w:id="53" w:name="_Toc482954870"/>
+      <w:bookmarkStart w:id="53" w:name="_Toc483204533"/>
       <w:r>
         <w:t>Ruler Tool</w:t>
       </w:r>
@@ -20152,7 +20091,7 @@
       <w:pPr>
         <w:pStyle w:val="Heading2"/>
       </w:pPr>
-      <w:bookmarkStart w:id="54" w:name="_Toc482954871"/>
+      <w:bookmarkStart w:id="54" w:name="_Toc483204534"/>
       <w:r>
         <w:t>Understanding Map Scale</w:t>
       </w:r>
@@ -20167,7 +20106,7 @@
       <w:pPr>
         <w:pStyle w:val="Heading2"/>
       </w:pPr>
-      <w:bookmarkStart w:id="55" w:name="_Toc482954872"/>
+      <w:bookmarkStart w:id="55" w:name="_Toc483204535"/>
       <w:r>
         <w:lastRenderedPageBreak/>
         <w:t>Channel Interactions</w:t>
@@ -20248,7 +20187,7 @@
       <w:pPr>
         <w:pStyle w:val="Heading2"/>
       </w:pPr>
-      <w:bookmarkStart w:id="56" w:name="_Toc482954873"/>
+      <w:bookmarkStart w:id="56" w:name="_Toc483204536"/>
       <w:r>
         <w:t>Wave Panel Time Spans</w:t>
       </w:r>
@@ -20264,7 +20203,7 @@
         <w:pStyle w:val="Heading2"/>
       </w:pPr>
       <w:bookmarkStart w:id="57" w:name="_Ref481656375"/>
-      <w:bookmarkStart w:id="58" w:name="_Toc482954874"/>
+      <w:bookmarkStart w:id="58" w:name="_Toc483204537"/>
       <w:r>
         <w:t>Map Packs</w:t>
       </w:r>
@@ -20536,7 +20475,7 @@
         <w:pStyle w:val="Heading1"/>
       </w:pPr>
       <w:bookmarkStart w:id="59" w:name="_Ref481585066"/>
-      <w:bookmarkStart w:id="60" w:name="_Toc482954875"/>
+      <w:bookmarkStart w:id="60" w:name="_Toc483204538"/>
       <w:r>
         <w:t>Events</w:t>
       </w:r>
@@ -20550,7 +20489,7 @@
       <w:pPr>
         <w:pStyle w:val="Heading2"/>
       </w:pPr>
-      <w:bookmarkStart w:id="61" w:name="_Toc482954876"/>
+      <w:bookmarkStart w:id="61" w:name="_Toc483204539"/>
       <w:r>
         <w:t>Importing Events</w:t>
       </w:r>
@@ -20606,7 +20545,7 @@
       <w:pPr>
         <w:pStyle w:val="Heading2"/>
       </w:pPr>
-      <w:bookmarkStart w:id="62" w:name="_Toc482954877"/>
+      <w:bookmarkStart w:id="62" w:name="_Toc483204540"/>
       <w:r>
         <w:t>Map Display</w:t>
       </w:r>
@@ -20860,7 +20799,7 @@
       <w:pPr>
         <w:pStyle w:val="Heading2"/>
       </w:pPr>
-      <w:bookmarkStart w:id="63" w:name="_Toc482954878"/>
+      <w:bookmarkStart w:id="63" w:name="_Toc483204541"/>
       <w:r>
         <w:t xml:space="preserve">Event </w:t>
       </w:r>
@@ -20996,7 +20935,7 @@
       <w:pPr>
         <w:pStyle w:val="Heading1"/>
       </w:pPr>
-      <w:bookmarkStart w:id="64" w:name="_Toc482954879"/>
+      <w:bookmarkStart w:id="64" w:name="_Toc483204542"/>
       <w:r>
         <w:lastRenderedPageBreak/>
         <w:t>Menus</w:t>
@@ -21007,7 +20946,7 @@
       <w:pPr>
         <w:pStyle w:val="Heading2"/>
       </w:pPr>
-      <w:bookmarkStart w:id="65" w:name="_Toc482954880"/>
+      <w:bookmarkStart w:id="65" w:name="_Toc483204543"/>
       <w:r>
         <w:t>File</w:t>
       </w:r>
@@ -21197,7 +21136,7 @@
       <w:pPr>
         <w:pStyle w:val="Heading3"/>
       </w:pPr>
-      <w:bookmarkStart w:id="66" w:name="_Toc482954881"/>
+      <w:bookmarkStart w:id="66" w:name="_Toc483204544"/>
       <w:r>
         <w:lastRenderedPageBreak/>
         <w:t>Options</w:t>
@@ -21305,27 +21244,14 @@
                       <w:r>
                         <w:t xml:space="preserve">Figure </w:t>
                       </w:r>
-                      <w:r>
-                        <w:fldChar w:fldCharType="begin"/>
-                      </w:r>
-                      <w:r>
-                        <w:instrText xml:space="preserve"> SEQ Figure \* ARABIC </w:instrText>
-                      </w:r>
-                      <w:r>
-                        <w:fldChar w:fldCharType="separate"/>
-                      </w:r>
-                      <w:r>
-                        <w:rPr>
-                          <w:noProof/>
-                        </w:rPr>
-                        <w:t>29</w:t>
-                      </w:r>
-                      <w:r>
-                        <w:rPr>
-                          <w:noProof/>
-                        </w:rPr>
-                        <w:fldChar w:fldCharType="end"/>
-                      </w:r>
+                      <w:fldSimple w:instr=" SEQ Figure \* ARABIC ">
+                        <w:r>
+                          <w:rPr>
+                            <w:noProof/>
+                          </w:rPr>
+                          <w:t>29</w:t>
+                        </w:r>
+                      </w:fldSimple>
                       <w:r>
                         <w:t xml:space="preserve"> Options dialog</w:t>
                       </w:r>
@@ -21671,7 +21597,7 @@
       <w:pPr>
         <w:pStyle w:val="Heading2"/>
       </w:pPr>
-      <w:bookmarkStart w:id="68" w:name="_Toc482954882"/>
+      <w:bookmarkStart w:id="68" w:name="_Toc483204545"/>
       <w:r>
         <w:t>Layout</w:t>
       </w:r>
@@ -21784,7 +21710,7 @@
       <w:pPr>
         <w:pStyle w:val="Heading2"/>
       </w:pPr>
-      <w:bookmarkStart w:id="69" w:name="_Toc482954883"/>
+      <w:bookmarkStart w:id="69" w:name="_Toc483204546"/>
       <w:r>
         <w:t>Window</w:t>
       </w:r>
@@ -21989,7 +21915,7 @@
       <w:pPr>
         <w:pStyle w:val="Heading3"/>
       </w:pPr>
-      <w:bookmarkStart w:id="70" w:name="_Toc482954884"/>
+      <w:bookmarkStart w:id="70" w:name="_Toc483204547"/>
       <w:r>
         <w:t>Kiosk Mode</w:t>
       </w:r>
@@ -22085,7 +22011,7 @@
       <w:pPr>
         <w:pStyle w:val="Heading2"/>
       </w:pPr>
-      <w:bookmarkStart w:id="71" w:name="_Toc482954885"/>
+      <w:bookmarkStart w:id="71" w:name="_Toc483204548"/>
       <w:r>
         <w:t>Help</w:t>
       </w:r>
@@ -22113,7 +22039,7 @@
       <w:pPr>
         <w:pStyle w:val="Heading1"/>
       </w:pPr>
-      <w:bookmarkStart w:id="72" w:name="_Toc482954886"/>
+      <w:bookmarkStart w:id="72" w:name="_Toc483204549"/>
       <w:r>
         <w:t>Configuration Files</w:t>
       </w:r>
@@ -22123,7 +22049,7 @@
       <w:pPr>
         <w:pStyle w:val="Heading2"/>
       </w:pPr>
-      <w:bookmarkStart w:id="73" w:name="_Toc482954887"/>
+      <w:bookmarkStart w:id="73" w:name="_Toc483204550"/>
       <w:r>
         <w:t>Swarm.config</w:t>
       </w:r>
@@ -22138,7 +22064,7 @@
       <w:pPr>
         <w:pStyle w:val="Heading2"/>
       </w:pPr>
-      <w:bookmarkStart w:id="74" w:name="_Toc482954888"/>
+      <w:bookmarkStart w:id="74" w:name="_Toc483204551"/>
       <w:r>
         <w:t>DataSources.config</w:t>
       </w:r>
@@ -22249,7 +22175,7 @@
       <w:pPr>
         <w:pStyle w:val="Heading2"/>
       </w:pPr>
-      <w:bookmarkStart w:id="75" w:name="_Toc482954889"/>
+      <w:bookmarkStart w:id="75" w:name="_Toc483204552"/>
       <w:r>
         <w:t>WaveDefaults.config</w:t>
       </w:r>
@@ -22264,7 +22190,7 @@
       <w:pPr>
         <w:pStyle w:val="Heading2"/>
       </w:pPr>
-      <w:bookmarkStart w:id="76" w:name="_Toc482954890"/>
+      <w:bookmarkStart w:id="76" w:name="_Toc483204553"/>
       <w:r>
         <w:t>SwarmGroups.config</w:t>
       </w:r>
@@ -22288,7 +22214,7 @@
       <w:pPr>
         <w:pStyle w:val="Heading2"/>
       </w:pPr>
-      <w:bookmarkStart w:id="77" w:name="_Toc482954891"/>
+      <w:bookmarkStart w:id="77" w:name="_Toc483204554"/>
       <w:r>
         <w:lastRenderedPageBreak/>
         <w:t>SwarmMetadata.config</w:t>
@@ -22389,7 +22315,7 @@
       <w:pPr>
         <w:pStyle w:val="Heading2"/>
       </w:pPr>
-      <w:bookmarkStart w:id="78" w:name="_Toc482954892"/>
+      <w:bookmarkStart w:id="78" w:name="_Toc483204555"/>
       <w:r>
         <w:t>NTP.config</w:t>
       </w:r>
@@ -22459,7 +22385,7 @@
       <w:pPr>
         <w:pStyle w:val="Heading2"/>
       </w:pPr>
-      <w:bookmarkStart w:id="79" w:name="_Toc482954893"/>
+      <w:bookmarkStart w:id="79" w:name="_Toc483204556"/>
       <w:r>
         <w:t>RsamDefaults.config</w:t>
       </w:r>
@@ -22474,7 +22400,7 @@
       <w:pPr>
         <w:pStyle w:val="Heading2"/>
       </w:pPr>
-      <w:bookmarkStart w:id="80" w:name="_Toc482954894"/>
+      <w:bookmarkStart w:id="80" w:name="_Toc483204557"/>
       <w:r>
         <w:t>PickSettings.config</w:t>
       </w:r>
@@ -22489,7 +22415,7 @@
       <w:pPr>
         <w:pStyle w:val="Heading1"/>
       </w:pPr>
-      <w:bookmarkStart w:id="81" w:name="_Toc482954895"/>
+      <w:bookmarkStart w:id="81" w:name="_Toc483204558"/>
       <w:r>
         <w:t>Support</w:t>
       </w:r>
@@ -22539,21 +22465,21 @@
         <v:path o:extrusionok="f" gradientshapeok="t" o:connecttype="rect"/>
         <o:lock v:ext="edit" aspectratio="t"/>
       </v:shapetype>
-      <v:shape id="_x0000_i1077" type="#_x0000_t75" style="width:12pt;height:12pt;visibility:visible;mso-wrap-style:square" o:bullet="t">
+      <v:shape id="_x0000_i1029" type="#_x0000_t75" style="width:12pt;height:12pt;visibility:visible;mso-wrap-style:square" o:bullet="t">
         <v:imagedata r:id="rId1" o:title="server"/>
       </v:shape>
     </w:pict>
   </w:numPicBullet>
   <w:numPicBullet w:numPicBulletId="1">
     <w:pict>
-      <v:shape id="_x0000_i1078" type="#_x0000_t75" style="width:12pt;height:12pt;visibility:visible;mso-wrap-style:square" o:bullet="t">
+      <v:shape id="_x0000_i1030" type="#_x0000_t75" style="width:12pt;height:12pt;visibility:visible;mso-wrap-style:square" o:bullet="t">
         <v:imagedata r:id="rId2" o:title="broken_server"/>
       </v:shape>
     </w:pict>
   </w:numPicBullet>
   <w:numPicBullet w:numPicBulletId="2">
     <w:pict>
-      <v:shape id="_x0000_i1079" type="#_x0000_t75" style="width:12pt;height:12pt;visibility:visible;mso-wrap-style:square" o:bullet="t">
+      <v:shape id="_x0000_i1031" type="#_x0000_t75" style="width:12pt;height:12pt;visibility:visible;mso-wrap-style:square" o:bullet="t">
         <v:imagedata r:id="rId3" o:title="label_some"/>
       </v:shape>
     </w:pict>
@@ -27034,7 +26960,7 @@
 </file>
 
 <file path=customXml/itemProps1.xml><?xml version="1.0" encoding="utf-8"?>
-<ds:datastoreItem xmlns:ds="http://schemas.openxmlformats.org/officeDocument/2006/customXml" ds:itemID="{082F6DC4-53EC-4949-8883-34CB80EF550D}">
+<ds:datastoreItem xmlns:ds="http://schemas.openxmlformats.org/officeDocument/2006/customXml" ds:itemID="{3AF67D22-9F25-4882-AA37-324529DA0E18}">
   <ds:schemaRefs>
     <ds:schemaRef ds:uri="http://schemas.openxmlformats.org/officeDocument/2006/bibliography"/>
   </ds:schemaRefs>

</xml_diff>

<commit_message>
Documentation update for 2.7.2
</commit_message>
<xml_diff>
--- a/docs/Swarm User Guide.docx
+++ b/docs/Swarm User Guide.docx
@@ -77,10 +77,7 @@
         <w:jc w:val="center"/>
       </w:pPr>
       <w:r>
-        <w:t xml:space="preserve">May </w:t>
-      </w:r>
-      <w:r>
-        <w:t>22</w:t>
+        <w:t>June 6</w:t>
       </w:r>
       <w:r>
         <w:t>, 2017</w:t>
@@ -130,6 +127,8 @@
             <w:t>Table of Contents</w:t>
           </w:r>
         </w:p>
+        <w:bookmarkStart w:id="1" w:name="_GoBack"/>
+        <w:bookmarkEnd w:id="1"/>
         <w:p>
           <w:pPr>
             <w:pStyle w:val="TOC1"/>
@@ -152,7 +151,7 @@
           <w:r>
             <w:fldChar w:fldCharType="separate"/>
           </w:r>
-          <w:hyperlink w:anchor="_Toc484006252" w:history="1">
+          <w:hyperlink w:anchor="_Toc484500777" w:history="1">
             <w:r>
               <w:rPr>
                 <w:rStyle w:val="Hyperlink"/>
@@ -194,7 +193,7 @@
                 <w:noProof/>
                 <w:webHidden/>
               </w:rPr>
-              <w:instrText xml:space="preserve"> PAGEREF _Toc484006252 \h </w:instrText>
+              <w:instrText xml:space="preserve"> PAGEREF _Toc484500777 \h </w:instrText>
             </w:r>
             <w:r>
               <w:rPr>
@@ -238,7 +237,7 @@
               <w:lang w:eastAsia="ja-JP"/>
             </w:rPr>
           </w:pPr>
-          <w:hyperlink w:anchor="_Toc484006253" w:history="1">
+          <w:hyperlink w:anchor="_Toc484500778" w:history="1">
             <w:r>
               <w:rPr>
                 <w:rStyle w:val="Hyperlink"/>
@@ -280,7 +279,7 @@
                 <w:noProof/>
                 <w:webHidden/>
               </w:rPr>
-              <w:instrText xml:space="preserve"> PAGEREF _Toc484006253 \h </w:instrText>
+              <w:instrText xml:space="preserve"> PAGEREF _Toc484500778 \h </w:instrText>
             </w:r>
             <w:r>
               <w:rPr>
@@ -324,7 +323,7 @@
               <w:lang w:eastAsia="ja-JP"/>
             </w:rPr>
           </w:pPr>
-          <w:hyperlink w:anchor="_Toc484006254" w:history="1">
+          <w:hyperlink w:anchor="_Toc484500779" w:history="1">
             <w:r>
               <w:rPr>
                 <w:rStyle w:val="Hyperlink"/>
@@ -366,7 +365,7 @@
                 <w:noProof/>
                 <w:webHidden/>
               </w:rPr>
-              <w:instrText xml:space="preserve"> PAGEREF _Toc484006254 \h </w:instrText>
+              <w:instrText xml:space="preserve"> PAGEREF _Toc484500779 \h </w:instrText>
             </w:r>
             <w:r>
               <w:rPr>
@@ -410,7 +409,7 @@
               <w:lang w:eastAsia="ja-JP"/>
             </w:rPr>
           </w:pPr>
-          <w:hyperlink w:anchor="_Toc484006255" w:history="1">
+          <w:hyperlink w:anchor="_Toc484500780" w:history="1">
             <w:r>
               <w:rPr>
                 <w:rStyle w:val="Hyperlink"/>
@@ -452,7 +451,7 @@
                 <w:noProof/>
                 <w:webHidden/>
               </w:rPr>
-              <w:instrText xml:space="preserve"> PAGEREF _Toc484006255 \h </w:instrText>
+              <w:instrText xml:space="preserve"> PAGEREF _Toc484500780 \h </w:instrText>
             </w:r>
             <w:r>
               <w:rPr>
@@ -496,7 +495,7 @@
               <w:lang w:eastAsia="ja-JP"/>
             </w:rPr>
           </w:pPr>
-          <w:hyperlink w:anchor="_Toc484006256" w:history="1">
+          <w:hyperlink w:anchor="_Toc484500781" w:history="1">
             <w:r>
               <w:rPr>
                 <w:rStyle w:val="Hyperlink"/>
@@ -538,7 +537,7 @@
                 <w:noProof/>
                 <w:webHidden/>
               </w:rPr>
-              <w:instrText xml:space="preserve"> PAGEREF _Toc484006256 \h </w:instrText>
+              <w:instrText xml:space="preserve"> PAGEREF _Toc484500781 \h </w:instrText>
             </w:r>
             <w:r>
               <w:rPr>
@@ -582,7 +581,7 @@
               <w:lang w:eastAsia="ja-JP"/>
             </w:rPr>
           </w:pPr>
-          <w:hyperlink w:anchor="_Toc484006257" w:history="1">
+          <w:hyperlink w:anchor="_Toc484500782" w:history="1">
             <w:r>
               <w:rPr>
                 <w:rStyle w:val="Hyperlink"/>
@@ -624,7 +623,7 @@
                 <w:noProof/>
                 <w:webHidden/>
               </w:rPr>
-              <w:instrText xml:space="preserve"> PAGEREF _Toc484006257 \h </w:instrText>
+              <w:instrText xml:space="preserve"> PAGEREF _Toc484500782 \h </w:instrText>
             </w:r>
             <w:r>
               <w:rPr>
@@ -668,7 +667,7 @@
               <w:lang w:eastAsia="ja-JP"/>
             </w:rPr>
           </w:pPr>
-          <w:hyperlink w:anchor="_Toc484006258" w:history="1">
+          <w:hyperlink w:anchor="_Toc484500783" w:history="1">
             <w:r>
               <w:rPr>
                 <w:rStyle w:val="Hyperlink"/>
@@ -710,7 +709,7 @@
                 <w:noProof/>
                 <w:webHidden/>
               </w:rPr>
-              <w:instrText xml:space="preserve"> PAGEREF _Toc484006258 \h </w:instrText>
+              <w:instrText xml:space="preserve"> PAGEREF _Toc484500783 \h </w:instrText>
             </w:r>
             <w:r>
               <w:rPr>
@@ -754,7 +753,7 @@
               <w:lang w:eastAsia="ja-JP"/>
             </w:rPr>
           </w:pPr>
-          <w:hyperlink w:anchor="_Toc484006259" w:history="1">
+          <w:hyperlink w:anchor="_Toc484500784" w:history="1">
             <w:r>
               <w:rPr>
                 <w:rStyle w:val="Hyperlink"/>
@@ -796,7 +795,7 @@
                 <w:noProof/>
                 <w:webHidden/>
               </w:rPr>
-              <w:instrText xml:space="preserve"> PAGEREF _Toc484006259 \h </w:instrText>
+              <w:instrText xml:space="preserve"> PAGEREF _Toc484500784 \h </w:instrText>
             </w:r>
             <w:r>
               <w:rPr>
@@ -840,7 +839,7 @@
               <w:lang w:eastAsia="ja-JP"/>
             </w:rPr>
           </w:pPr>
-          <w:hyperlink w:anchor="_Toc484006260" w:history="1">
+          <w:hyperlink w:anchor="_Toc484500785" w:history="1">
             <w:r>
               <w:rPr>
                 <w:rStyle w:val="Hyperlink"/>
@@ -882,7 +881,7 @@
                 <w:noProof/>
                 <w:webHidden/>
               </w:rPr>
-              <w:instrText xml:space="preserve"> PAGEREF _Toc484006260 \h </w:instrText>
+              <w:instrText xml:space="preserve"> PAGEREF _Toc484500785 \h </w:instrText>
             </w:r>
             <w:r>
               <w:rPr>
@@ -926,7 +925,7 @@
               <w:lang w:eastAsia="ja-JP"/>
             </w:rPr>
           </w:pPr>
-          <w:hyperlink w:anchor="_Toc484006261" w:history="1">
+          <w:hyperlink w:anchor="_Toc484500786" w:history="1">
             <w:r>
               <w:rPr>
                 <w:rStyle w:val="Hyperlink"/>
@@ -968,7 +967,7 @@
                 <w:noProof/>
                 <w:webHidden/>
               </w:rPr>
-              <w:instrText xml:space="preserve"> PAGEREF _Toc484006261 \h </w:instrText>
+              <w:instrText xml:space="preserve"> PAGEREF _Toc484500786 \h </w:instrText>
             </w:r>
             <w:r>
               <w:rPr>
@@ -1012,7 +1011,7 @@
               <w:lang w:eastAsia="ja-JP"/>
             </w:rPr>
           </w:pPr>
-          <w:hyperlink w:anchor="_Toc484006262" w:history="1">
+          <w:hyperlink w:anchor="_Toc484500787" w:history="1">
             <w:r>
               <w:rPr>
                 <w:rStyle w:val="Hyperlink"/>
@@ -1054,7 +1053,7 @@
                 <w:noProof/>
                 <w:webHidden/>
               </w:rPr>
-              <w:instrText xml:space="preserve"> PAGEREF _Toc484006262 \h </w:instrText>
+              <w:instrText xml:space="preserve"> PAGEREF _Toc484500787 \h </w:instrText>
             </w:r>
             <w:r>
               <w:rPr>
@@ -1098,7 +1097,7 @@
               <w:lang w:eastAsia="ja-JP"/>
             </w:rPr>
           </w:pPr>
-          <w:hyperlink w:anchor="_Toc484006263" w:history="1">
+          <w:hyperlink w:anchor="_Toc484500788" w:history="1">
             <w:r>
               <w:rPr>
                 <w:rStyle w:val="Hyperlink"/>
@@ -1140,7 +1139,7 @@
                 <w:noProof/>
                 <w:webHidden/>
               </w:rPr>
-              <w:instrText xml:space="preserve"> PAGEREF _Toc484006263 \h </w:instrText>
+              <w:instrText xml:space="preserve"> PAGEREF _Toc484500788 \h </w:instrText>
             </w:r>
             <w:r>
               <w:rPr>
@@ -1184,7 +1183,7 @@
               <w:lang w:eastAsia="ja-JP"/>
             </w:rPr>
           </w:pPr>
-          <w:hyperlink w:anchor="_Toc484006264" w:history="1">
+          <w:hyperlink w:anchor="_Toc484500789" w:history="1">
             <w:r>
               <w:rPr>
                 <w:rStyle w:val="Hyperlink"/>
@@ -1226,7 +1225,7 @@
                 <w:noProof/>
                 <w:webHidden/>
               </w:rPr>
-              <w:instrText xml:space="preserve"> PAGEREF _Toc484006264 \h </w:instrText>
+              <w:instrText xml:space="preserve"> PAGEREF _Toc484500789 \h </w:instrText>
             </w:r>
             <w:r>
               <w:rPr>
@@ -1270,7 +1269,7 @@
               <w:lang w:eastAsia="ja-JP"/>
             </w:rPr>
           </w:pPr>
-          <w:hyperlink w:anchor="_Toc484006265" w:history="1">
+          <w:hyperlink w:anchor="_Toc484500790" w:history="1">
             <w:r>
               <w:rPr>
                 <w:rStyle w:val="Hyperlink"/>
@@ -1312,7 +1311,7 @@
                 <w:noProof/>
                 <w:webHidden/>
               </w:rPr>
-              <w:instrText xml:space="preserve"> PAGEREF _Toc484006265 \h </w:instrText>
+              <w:instrText xml:space="preserve"> PAGEREF _Toc484500790 \h </w:instrText>
             </w:r>
             <w:r>
               <w:rPr>
@@ -1356,7 +1355,7 @@
               <w:lang w:eastAsia="ja-JP"/>
             </w:rPr>
           </w:pPr>
-          <w:hyperlink w:anchor="_Toc484006266" w:history="1">
+          <w:hyperlink w:anchor="_Toc484500791" w:history="1">
             <w:r>
               <w:rPr>
                 <w:rStyle w:val="Hyperlink"/>
@@ -1398,7 +1397,7 @@
                 <w:noProof/>
                 <w:webHidden/>
               </w:rPr>
-              <w:instrText xml:space="preserve"> PAGEREF _Toc484006266 \h </w:instrText>
+              <w:instrText xml:space="preserve"> PAGEREF _Toc484500791 \h </w:instrText>
             </w:r>
             <w:r>
               <w:rPr>
@@ -1442,7 +1441,7 @@
               <w:lang w:eastAsia="ja-JP"/>
             </w:rPr>
           </w:pPr>
-          <w:hyperlink w:anchor="_Toc484006267" w:history="1">
+          <w:hyperlink w:anchor="_Toc484500792" w:history="1">
             <w:r>
               <w:rPr>
                 <w:rStyle w:val="Hyperlink"/>
@@ -1484,7 +1483,7 @@
                 <w:noProof/>
                 <w:webHidden/>
               </w:rPr>
-              <w:instrText xml:space="preserve"> PAGEREF _Toc484006267 \h </w:instrText>
+              <w:instrText xml:space="preserve"> PAGEREF _Toc484500792 \h </w:instrText>
             </w:r>
             <w:r>
               <w:rPr>
@@ -1528,7 +1527,7 @@
               <w:lang w:eastAsia="ja-JP"/>
             </w:rPr>
           </w:pPr>
-          <w:hyperlink w:anchor="_Toc484006268" w:history="1">
+          <w:hyperlink w:anchor="_Toc484500793" w:history="1">
             <w:r>
               <w:rPr>
                 <w:rStyle w:val="Hyperlink"/>
@@ -1570,7 +1569,7 @@
                 <w:noProof/>
                 <w:webHidden/>
               </w:rPr>
-              <w:instrText xml:space="preserve"> PAGEREF _Toc484006268 \h </w:instrText>
+              <w:instrText xml:space="preserve"> PAGEREF _Toc484500793 \h </w:instrText>
             </w:r>
             <w:r>
               <w:rPr>
@@ -1614,7 +1613,7 @@
               <w:lang w:eastAsia="ja-JP"/>
             </w:rPr>
           </w:pPr>
-          <w:hyperlink w:anchor="_Toc484006269" w:history="1">
+          <w:hyperlink w:anchor="_Toc484500794" w:history="1">
             <w:r>
               <w:rPr>
                 <w:rStyle w:val="Hyperlink"/>
@@ -1656,7 +1655,7 @@
                 <w:noProof/>
                 <w:webHidden/>
               </w:rPr>
-              <w:instrText xml:space="preserve"> PAGEREF _Toc484006269 \h </w:instrText>
+              <w:instrText xml:space="preserve"> PAGEREF _Toc484500794 \h </w:instrText>
             </w:r>
             <w:r>
               <w:rPr>
@@ -1700,7 +1699,7 @@
               <w:lang w:eastAsia="ja-JP"/>
             </w:rPr>
           </w:pPr>
-          <w:hyperlink w:anchor="_Toc484006270" w:history="1">
+          <w:hyperlink w:anchor="_Toc484500795" w:history="1">
             <w:r>
               <w:rPr>
                 <w:rStyle w:val="Hyperlink"/>
@@ -1742,7 +1741,7 @@
                 <w:noProof/>
                 <w:webHidden/>
               </w:rPr>
-              <w:instrText xml:space="preserve"> PAGEREF _Toc484006270 \h </w:instrText>
+              <w:instrText xml:space="preserve"> PAGEREF _Toc484500795 \h </w:instrText>
             </w:r>
             <w:r>
               <w:rPr>
@@ -1786,7 +1785,7 @@
               <w:lang w:eastAsia="ja-JP"/>
             </w:rPr>
           </w:pPr>
-          <w:hyperlink w:anchor="_Toc484006271" w:history="1">
+          <w:hyperlink w:anchor="_Toc484500796" w:history="1">
             <w:r>
               <w:rPr>
                 <w:rStyle w:val="Hyperlink"/>
@@ -1828,7 +1827,7 @@
                 <w:noProof/>
                 <w:webHidden/>
               </w:rPr>
-              <w:instrText xml:space="preserve"> PAGEREF _Toc484006271 \h </w:instrText>
+              <w:instrText xml:space="preserve"> PAGEREF _Toc484500796 \h </w:instrText>
             </w:r>
             <w:r>
               <w:rPr>
@@ -1872,7 +1871,7 @@
               <w:lang w:eastAsia="ja-JP"/>
             </w:rPr>
           </w:pPr>
-          <w:hyperlink w:anchor="_Toc484006272" w:history="1">
+          <w:hyperlink w:anchor="_Toc484500797" w:history="1">
             <w:r>
               <w:rPr>
                 <w:rStyle w:val="Hyperlink"/>
@@ -1914,7 +1913,7 @@
                 <w:noProof/>
                 <w:webHidden/>
               </w:rPr>
-              <w:instrText xml:space="preserve"> PAGEREF _Toc484006272 \h </w:instrText>
+              <w:instrText xml:space="preserve"> PAGEREF _Toc484500797 \h </w:instrText>
             </w:r>
             <w:r>
               <w:rPr>
@@ -1958,7 +1957,7 @@
               <w:lang w:eastAsia="ja-JP"/>
             </w:rPr>
           </w:pPr>
-          <w:hyperlink w:anchor="_Toc484006273" w:history="1">
+          <w:hyperlink w:anchor="_Toc484500798" w:history="1">
             <w:r>
               <w:rPr>
                 <w:rStyle w:val="Hyperlink"/>
@@ -2000,7 +1999,7 @@
                 <w:noProof/>
                 <w:webHidden/>
               </w:rPr>
-              <w:instrText xml:space="preserve"> PAGEREF _Toc484006273 \h </w:instrText>
+              <w:instrText xml:space="preserve"> PAGEREF _Toc484500798 \h </w:instrText>
             </w:r>
             <w:r>
               <w:rPr>
@@ -2044,7 +2043,7 @@
               <w:lang w:eastAsia="ja-JP"/>
             </w:rPr>
           </w:pPr>
-          <w:hyperlink w:anchor="_Toc484006274" w:history="1">
+          <w:hyperlink w:anchor="_Toc484500799" w:history="1">
             <w:r>
               <w:rPr>
                 <w:rStyle w:val="Hyperlink"/>
@@ -2086,7 +2085,7 @@
                 <w:noProof/>
                 <w:webHidden/>
               </w:rPr>
-              <w:instrText xml:space="preserve"> PAGEREF _Toc484006274 \h </w:instrText>
+              <w:instrText xml:space="preserve"> PAGEREF _Toc484500799 \h </w:instrText>
             </w:r>
             <w:r>
               <w:rPr>
@@ -2130,7 +2129,7 @@
               <w:lang w:eastAsia="ja-JP"/>
             </w:rPr>
           </w:pPr>
-          <w:hyperlink w:anchor="_Toc484006275" w:history="1">
+          <w:hyperlink w:anchor="_Toc484500800" w:history="1">
             <w:r>
               <w:rPr>
                 <w:rStyle w:val="Hyperlink"/>
@@ -2172,7 +2171,7 @@
                 <w:noProof/>
                 <w:webHidden/>
               </w:rPr>
-              <w:instrText xml:space="preserve"> PAGEREF _Toc484006275 \h </w:instrText>
+              <w:instrText xml:space="preserve"> PAGEREF _Toc484500800 \h </w:instrText>
             </w:r>
             <w:r>
               <w:rPr>
@@ -2216,7 +2215,7 @@
               <w:lang w:eastAsia="ja-JP"/>
             </w:rPr>
           </w:pPr>
-          <w:hyperlink w:anchor="_Toc484006276" w:history="1">
+          <w:hyperlink w:anchor="_Toc484500801" w:history="1">
             <w:r>
               <w:rPr>
                 <w:rStyle w:val="Hyperlink"/>
@@ -2258,7 +2257,7 @@
                 <w:noProof/>
                 <w:webHidden/>
               </w:rPr>
-              <w:instrText xml:space="preserve"> PAGEREF _Toc484006276 \h </w:instrText>
+              <w:instrText xml:space="preserve"> PAGEREF _Toc484500801 \h </w:instrText>
             </w:r>
             <w:r>
               <w:rPr>
@@ -2302,7 +2301,7 @@
               <w:lang w:eastAsia="ja-JP"/>
             </w:rPr>
           </w:pPr>
-          <w:hyperlink w:anchor="_Toc484006277" w:history="1">
+          <w:hyperlink w:anchor="_Toc484500802" w:history="1">
             <w:r>
               <w:rPr>
                 <w:rStyle w:val="Hyperlink"/>
@@ -2344,7 +2343,7 @@
                 <w:noProof/>
                 <w:webHidden/>
               </w:rPr>
-              <w:instrText xml:space="preserve"> PAGEREF _Toc484006277 \h </w:instrText>
+              <w:instrText xml:space="preserve"> PAGEREF _Toc484500802 \h </w:instrText>
             </w:r>
             <w:r>
               <w:rPr>
@@ -2388,7 +2387,7 @@
               <w:lang w:eastAsia="ja-JP"/>
             </w:rPr>
           </w:pPr>
-          <w:hyperlink w:anchor="_Toc484006278" w:history="1">
+          <w:hyperlink w:anchor="_Toc484500803" w:history="1">
             <w:r>
               <w:rPr>
                 <w:rStyle w:val="Hyperlink"/>
@@ -2430,7 +2429,7 @@
                 <w:noProof/>
                 <w:webHidden/>
               </w:rPr>
-              <w:instrText xml:space="preserve"> PAGEREF _Toc484006278 \h </w:instrText>
+              <w:instrText xml:space="preserve"> PAGEREF _Toc484500803 \h </w:instrText>
             </w:r>
             <w:r>
               <w:rPr>
@@ -2474,7 +2473,7 @@
               <w:lang w:eastAsia="ja-JP"/>
             </w:rPr>
           </w:pPr>
-          <w:hyperlink w:anchor="_Toc484006279" w:history="1">
+          <w:hyperlink w:anchor="_Toc484500804" w:history="1">
             <w:r>
               <w:rPr>
                 <w:rStyle w:val="Hyperlink"/>
@@ -2516,7 +2515,7 @@
                 <w:noProof/>
                 <w:webHidden/>
               </w:rPr>
-              <w:instrText xml:space="preserve"> PAGEREF _Toc484006279 \h </w:instrText>
+              <w:instrText xml:space="preserve"> PAGEREF _Toc484500804 \h </w:instrText>
             </w:r>
             <w:r>
               <w:rPr>
@@ -2560,7 +2559,7 @@
               <w:lang w:eastAsia="ja-JP"/>
             </w:rPr>
           </w:pPr>
-          <w:hyperlink w:anchor="_Toc484006280" w:history="1">
+          <w:hyperlink w:anchor="_Toc484500805" w:history="1">
             <w:r>
               <w:rPr>
                 <w:rStyle w:val="Hyperlink"/>
@@ -2602,7 +2601,7 @@
                 <w:noProof/>
                 <w:webHidden/>
               </w:rPr>
-              <w:instrText xml:space="preserve"> PAGEREF _Toc484006280 \h </w:instrText>
+              <w:instrText xml:space="preserve"> PAGEREF _Toc484500805 \h </w:instrText>
             </w:r>
             <w:r>
               <w:rPr>
@@ -2646,7 +2645,7 @@
               <w:lang w:eastAsia="ja-JP"/>
             </w:rPr>
           </w:pPr>
-          <w:hyperlink w:anchor="_Toc484006281" w:history="1">
+          <w:hyperlink w:anchor="_Toc484500806" w:history="1">
             <w:r>
               <w:rPr>
                 <w:rStyle w:val="Hyperlink"/>
@@ -2688,7 +2687,7 @@
                 <w:noProof/>
                 <w:webHidden/>
               </w:rPr>
-              <w:instrText xml:space="preserve"> PAGEREF _Toc484006281 \h </w:instrText>
+              <w:instrText xml:space="preserve"> PAGEREF _Toc484500806 \h </w:instrText>
             </w:r>
             <w:r>
               <w:rPr>
@@ -2732,7 +2731,7 @@
               <w:lang w:eastAsia="ja-JP"/>
             </w:rPr>
           </w:pPr>
-          <w:hyperlink w:anchor="_Toc484006282" w:history="1">
+          <w:hyperlink w:anchor="_Toc484500807" w:history="1">
             <w:r>
               <w:rPr>
                 <w:rStyle w:val="Hyperlink"/>
@@ -2774,7 +2773,7 @@
                 <w:noProof/>
                 <w:webHidden/>
               </w:rPr>
-              <w:instrText xml:space="preserve"> PAGEREF _Toc484006282 \h </w:instrText>
+              <w:instrText xml:space="preserve"> PAGEREF _Toc484500807 \h </w:instrText>
             </w:r>
             <w:r>
               <w:rPr>
@@ -2818,7 +2817,7 @@
               <w:lang w:eastAsia="ja-JP"/>
             </w:rPr>
           </w:pPr>
-          <w:hyperlink w:anchor="_Toc484006283" w:history="1">
+          <w:hyperlink w:anchor="_Toc484500808" w:history="1">
             <w:r>
               <w:rPr>
                 <w:rStyle w:val="Hyperlink"/>
@@ -2860,7 +2859,7 @@
                 <w:noProof/>
                 <w:webHidden/>
               </w:rPr>
-              <w:instrText xml:space="preserve"> PAGEREF _Toc484006283 \h </w:instrText>
+              <w:instrText xml:space="preserve"> PAGEREF _Toc484500808 \h </w:instrText>
             </w:r>
             <w:r>
               <w:rPr>
@@ -2904,7 +2903,7 @@
               <w:lang w:eastAsia="ja-JP"/>
             </w:rPr>
           </w:pPr>
-          <w:hyperlink w:anchor="_Toc484006284" w:history="1">
+          <w:hyperlink w:anchor="_Toc484500809" w:history="1">
             <w:r>
               <w:rPr>
                 <w:rStyle w:val="Hyperlink"/>
@@ -2946,7 +2945,7 @@
                 <w:noProof/>
                 <w:webHidden/>
               </w:rPr>
-              <w:instrText xml:space="preserve"> PAGEREF _Toc484006284 \h </w:instrText>
+              <w:instrText xml:space="preserve"> PAGEREF _Toc484500809 \h </w:instrText>
             </w:r>
             <w:r>
               <w:rPr>
@@ -2990,7 +2989,7 @@
               <w:lang w:eastAsia="ja-JP"/>
             </w:rPr>
           </w:pPr>
-          <w:hyperlink w:anchor="_Toc484006285" w:history="1">
+          <w:hyperlink w:anchor="_Toc484500810" w:history="1">
             <w:r>
               <w:rPr>
                 <w:rStyle w:val="Hyperlink"/>
@@ -3032,7 +3031,7 @@
                 <w:noProof/>
                 <w:webHidden/>
               </w:rPr>
-              <w:instrText xml:space="preserve"> PAGEREF _Toc484006285 \h </w:instrText>
+              <w:instrText xml:space="preserve"> PAGEREF _Toc484500810 \h </w:instrText>
             </w:r>
             <w:r>
               <w:rPr>
@@ -3076,7 +3075,7 @@
               <w:lang w:eastAsia="ja-JP"/>
             </w:rPr>
           </w:pPr>
-          <w:hyperlink w:anchor="_Toc484006286" w:history="1">
+          <w:hyperlink w:anchor="_Toc484500811" w:history="1">
             <w:r>
               <w:rPr>
                 <w:rStyle w:val="Hyperlink"/>
@@ -3118,7 +3117,7 @@
                 <w:noProof/>
                 <w:webHidden/>
               </w:rPr>
-              <w:instrText xml:space="preserve"> PAGEREF _Toc484006286 \h </w:instrText>
+              <w:instrText xml:space="preserve"> PAGEREF _Toc484500811 \h </w:instrText>
             </w:r>
             <w:r>
               <w:rPr>
@@ -3162,7 +3161,7 @@
               <w:lang w:eastAsia="ja-JP"/>
             </w:rPr>
           </w:pPr>
-          <w:hyperlink w:anchor="_Toc484006287" w:history="1">
+          <w:hyperlink w:anchor="_Toc484500812" w:history="1">
             <w:r>
               <w:rPr>
                 <w:rStyle w:val="Hyperlink"/>
@@ -3204,7 +3203,7 @@
                 <w:noProof/>
                 <w:webHidden/>
               </w:rPr>
-              <w:instrText xml:space="preserve"> PAGEREF _Toc484006287 \h </w:instrText>
+              <w:instrText xml:space="preserve"> PAGEREF _Toc484500812 \h </w:instrText>
             </w:r>
             <w:r>
               <w:rPr>
@@ -3248,7 +3247,7 @@
               <w:lang w:eastAsia="ja-JP"/>
             </w:rPr>
           </w:pPr>
-          <w:hyperlink w:anchor="_Toc484006288" w:history="1">
+          <w:hyperlink w:anchor="_Toc484500813" w:history="1">
             <w:r>
               <w:rPr>
                 <w:rStyle w:val="Hyperlink"/>
@@ -3290,7 +3289,7 @@
                 <w:noProof/>
                 <w:webHidden/>
               </w:rPr>
-              <w:instrText xml:space="preserve"> PAGEREF _Toc484006288 \h </w:instrText>
+              <w:instrText xml:space="preserve"> PAGEREF _Toc484500813 \h </w:instrText>
             </w:r>
             <w:r>
               <w:rPr>
@@ -3334,7 +3333,7 @@
               <w:lang w:eastAsia="ja-JP"/>
             </w:rPr>
           </w:pPr>
-          <w:hyperlink w:anchor="_Toc484006289" w:history="1">
+          <w:hyperlink w:anchor="_Toc484500814" w:history="1">
             <w:r>
               <w:rPr>
                 <w:rStyle w:val="Hyperlink"/>
@@ -3376,7 +3375,7 @@
                 <w:noProof/>
                 <w:webHidden/>
               </w:rPr>
-              <w:instrText xml:space="preserve"> PAGEREF _Toc484006289 \h </w:instrText>
+              <w:instrText xml:space="preserve"> PAGEREF _Toc484500814 \h </w:instrText>
             </w:r>
             <w:r>
               <w:rPr>
@@ -3420,7 +3419,7 @@
               <w:lang w:eastAsia="ja-JP"/>
             </w:rPr>
           </w:pPr>
-          <w:hyperlink w:anchor="_Toc484006290" w:history="1">
+          <w:hyperlink w:anchor="_Toc484500815" w:history="1">
             <w:r>
               <w:rPr>
                 <w:rStyle w:val="Hyperlink"/>
@@ -3462,7 +3461,7 @@
                 <w:noProof/>
                 <w:webHidden/>
               </w:rPr>
-              <w:instrText xml:space="preserve"> PAGEREF _Toc484006290 \h </w:instrText>
+              <w:instrText xml:space="preserve"> PAGEREF _Toc484500815 \h </w:instrText>
             </w:r>
             <w:r>
               <w:rPr>
@@ -3506,7 +3505,7 @@
               <w:lang w:eastAsia="ja-JP"/>
             </w:rPr>
           </w:pPr>
-          <w:hyperlink w:anchor="_Toc484006291" w:history="1">
+          <w:hyperlink w:anchor="_Toc484500816" w:history="1">
             <w:r>
               <w:rPr>
                 <w:rStyle w:val="Hyperlink"/>
@@ -3548,7 +3547,7 @@
                 <w:noProof/>
                 <w:webHidden/>
               </w:rPr>
-              <w:instrText xml:space="preserve"> PAGEREF _Toc484006291 \h </w:instrText>
+              <w:instrText xml:space="preserve"> PAGEREF _Toc484500816 \h </w:instrText>
             </w:r>
             <w:r>
               <w:rPr>
@@ -3592,7 +3591,7 @@
               <w:lang w:eastAsia="ja-JP"/>
             </w:rPr>
           </w:pPr>
-          <w:hyperlink w:anchor="_Toc484006292" w:history="1">
+          <w:hyperlink w:anchor="_Toc484500817" w:history="1">
             <w:r>
               <w:rPr>
                 <w:rStyle w:val="Hyperlink"/>
@@ -3634,7 +3633,7 @@
                 <w:noProof/>
                 <w:webHidden/>
               </w:rPr>
-              <w:instrText xml:space="preserve"> PAGEREF _Toc484006292 \h </w:instrText>
+              <w:instrText xml:space="preserve"> PAGEREF _Toc484500817 \h </w:instrText>
             </w:r>
             <w:r>
               <w:rPr>
@@ -3678,7 +3677,7 @@
               <w:lang w:eastAsia="ja-JP"/>
             </w:rPr>
           </w:pPr>
-          <w:hyperlink w:anchor="_Toc484006293" w:history="1">
+          <w:hyperlink w:anchor="_Toc484500818" w:history="1">
             <w:r>
               <w:rPr>
                 <w:rStyle w:val="Hyperlink"/>
@@ -3720,7 +3719,7 @@
                 <w:noProof/>
                 <w:webHidden/>
               </w:rPr>
-              <w:instrText xml:space="preserve"> PAGEREF _Toc484006293 \h </w:instrText>
+              <w:instrText xml:space="preserve"> PAGEREF _Toc484500818 \h </w:instrText>
             </w:r>
             <w:r>
               <w:rPr>
@@ -3764,7 +3763,7 @@
               <w:lang w:eastAsia="ja-JP"/>
             </w:rPr>
           </w:pPr>
-          <w:hyperlink w:anchor="_Toc484006294" w:history="1">
+          <w:hyperlink w:anchor="_Toc484500819" w:history="1">
             <w:r>
               <w:rPr>
                 <w:rStyle w:val="Hyperlink"/>
@@ -3806,7 +3805,7 @@
                 <w:noProof/>
                 <w:webHidden/>
               </w:rPr>
-              <w:instrText xml:space="preserve"> PAGEREF _Toc484006294 \h </w:instrText>
+              <w:instrText xml:space="preserve"> PAGEREF _Toc484500819 \h </w:instrText>
             </w:r>
             <w:r>
               <w:rPr>
@@ -3850,7 +3849,7 @@
               <w:lang w:eastAsia="ja-JP"/>
             </w:rPr>
           </w:pPr>
-          <w:hyperlink w:anchor="_Toc484006295" w:history="1">
+          <w:hyperlink w:anchor="_Toc484500820" w:history="1">
             <w:r>
               <w:rPr>
                 <w:rStyle w:val="Hyperlink"/>
@@ -3892,7 +3891,7 @@
                 <w:noProof/>
                 <w:webHidden/>
               </w:rPr>
-              <w:instrText xml:space="preserve"> PAGEREF _Toc484006295 \h </w:instrText>
+              <w:instrText xml:space="preserve"> PAGEREF _Toc484500820 \h </w:instrText>
             </w:r>
             <w:r>
               <w:rPr>
@@ -3936,7 +3935,7 @@
               <w:lang w:eastAsia="ja-JP"/>
             </w:rPr>
           </w:pPr>
-          <w:hyperlink w:anchor="_Toc484006296" w:history="1">
+          <w:hyperlink w:anchor="_Toc484500821" w:history="1">
             <w:r>
               <w:rPr>
                 <w:rStyle w:val="Hyperlink"/>
@@ -3978,7 +3977,7 @@
                 <w:noProof/>
                 <w:webHidden/>
               </w:rPr>
-              <w:instrText xml:space="preserve"> PAGEREF _Toc484006296 \h </w:instrText>
+              <w:instrText xml:space="preserve"> PAGEREF _Toc484500821 \h </w:instrText>
             </w:r>
             <w:r>
               <w:rPr>
@@ -4022,7 +4021,7 @@
               <w:lang w:eastAsia="ja-JP"/>
             </w:rPr>
           </w:pPr>
-          <w:hyperlink w:anchor="_Toc484006297" w:history="1">
+          <w:hyperlink w:anchor="_Toc484500822" w:history="1">
             <w:r>
               <w:rPr>
                 <w:rStyle w:val="Hyperlink"/>
@@ -4064,7 +4063,7 @@
                 <w:noProof/>
                 <w:webHidden/>
               </w:rPr>
-              <w:instrText xml:space="preserve"> PAGEREF _Toc484006297 \h </w:instrText>
+              <w:instrText xml:space="preserve"> PAGEREF _Toc484500822 \h </w:instrText>
             </w:r>
             <w:r>
               <w:rPr>
@@ -4108,7 +4107,7 @@
               <w:lang w:eastAsia="ja-JP"/>
             </w:rPr>
           </w:pPr>
-          <w:hyperlink w:anchor="_Toc484006298" w:history="1">
+          <w:hyperlink w:anchor="_Toc484500823" w:history="1">
             <w:r>
               <w:rPr>
                 <w:rStyle w:val="Hyperlink"/>
@@ -4150,7 +4149,7 @@
                 <w:noProof/>
                 <w:webHidden/>
               </w:rPr>
-              <w:instrText xml:space="preserve"> PAGEREF _Toc484006298 \h </w:instrText>
+              <w:instrText xml:space="preserve"> PAGEREF _Toc484500823 \h </w:instrText>
             </w:r>
             <w:r>
               <w:rPr>
@@ -4194,7 +4193,7 @@
               <w:lang w:eastAsia="ja-JP"/>
             </w:rPr>
           </w:pPr>
-          <w:hyperlink w:anchor="_Toc484006299" w:history="1">
+          <w:hyperlink w:anchor="_Toc484500824" w:history="1">
             <w:r>
               <w:rPr>
                 <w:rStyle w:val="Hyperlink"/>
@@ -4236,7 +4235,7 @@
                 <w:noProof/>
                 <w:webHidden/>
               </w:rPr>
-              <w:instrText xml:space="preserve"> PAGEREF _Toc484006299 \h </w:instrText>
+              <w:instrText xml:space="preserve"> PAGEREF _Toc484500824 \h </w:instrText>
             </w:r>
             <w:r>
               <w:rPr>
@@ -4280,7 +4279,7 @@
               <w:lang w:eastAsia="ja-JP"/>
             </w:rPr>
           </w:pPr>
-          <w:hyperlink w:anchor="_Toc484006300" w:history="1">
+          <w:hyperlink w:anchor="_Toc484500825" w:history="1">
             <w:r>
               <w:rPr>
                 <w:rStyle w:val="Hyperlink"/>
@@ -4322,7 +4321,7 @@
                 <w:noProof/>
                 <w:webHidden/>
               </w:rPr>
-              <w:instrText xml:space="preserve"> PAGEREF _Toc484006300 \h </w:instrText>
+              <w:instrText xml:space="preserve"> PAGEREF _Toc484500825 \h </w:instrText>
             </w:r>
             <w:r>
               <w:rPr>
@@ -4366,7 +4365,7 @@
               <w:lang w:eastAsia="ja-JP"/>
             </w:rPr>
           </w:pPr>
-          <w:hyperlink w:anchor="_Toc484006301" w:history="1">
+          <w:hyperlink w:anchor="_Toc484500826" w:history="1">
             <w:r>
               <w:rPr>
                 <w:rStyle w:val="Hyperlink"/>
@@ -4408,7 +4407,7 @@
                 <w:noProof/>
                 <w:webHidden/>
               </w:rPr>
-              <w:instrText xml:space="preserve"> PAGEREF _Toc484006301 \h </w:instrText>
+              <w:instrText xml:space="preserve"> PAGEREF _Toc484500826 \h </w:instrText>
             </w:r>
             <w:r>
               <w:rPr>
@@ -4452,7 +4451,7 @@
               <w:lang w:eastAsia="ja-JP"/>
             </w:rPr>
           </w:pPr>
-          <w:hyperlink w:anchor="_Toc484006302" w:history="1">
+          <w:hyperlink w:anchor="_Toc484500827" w:history="1">
             <w:r>
               <w:rPr>
                 <w:rStyle w:val="Hyperlink"/>
@@ -4494,7 +4493,7 @@
                 <w:noProof/>
                 <w:webHidden/>
               </w:rPr>
-              <w:instrText xml:space="preserve"> PAGEREF _Toc484006302 \h </w:instrText>
+              <w:instrText xml:space="preserve"> PAGEREF _Toc484500827 \h </w:instrText>
             </w:r>
             <w:r>
               <w:rPr>
@@ -4538,7 +4537,7 @@
               <w:lang w:eastAsia="ja-JP"/>
             </w:rPr>
           </w:pPr>
-          <w:hyperlink w:anchor="_Toc484006303" w:history="1">
+          <w:hyperlink w:anchor="_Toc484500828" w:history="1">
             <w:r>
               <w:rPr>
                 <w:rStyle w:val="Hyperlink"/>
@@ -4580,7 +4579,7 @@
                 <w:noProof/>
                 <w:webHidden/>
               </w:rPr>
-              <w:instrText xml:space="preserve"> PAGEREF _Toc484006303 \h </w:instrText>
+              <w:instrText xml:space="preserve"> PAGEREF _Toc484500828 \h </w:instrText>
             </w:r>
             <w:r>
               <w:rPr>
@@ -4624,7 +4623,7 @@
               <w:lang w:eastAsia="ja-JP"/>
             </w:rPr>
           </w:pPr>
-          <w:hyperlink w:anchor="_Toc484006304" w:history="1">
+          <w:hyperlink w:anchor="_Toc484500829" w:history="1">
             <w:r>
               <w:rPr>
                 <w:rStyle w:val="Hyperlink"/>
@@ -4666,7 +4665,7 @@
                 <w:noProof/>
                 <w:webHidden/>
               </w:rPr>
-              <w:instrText xml:space="preserve"> PAGEREF _Toc484006304 \h </w:instrText>
+              <w:instrText xml:space="preserve"> PAGEREF _Toc484500829 \h </w:instrText>
             </w:r>
             <w:r>
               <w:rPr>
@@ -4710,7 +4709,7 @@
               <w:lang w:eastAsia="ja-JP"/>
             </w:rPr>
           </w:pPr>
-          <w:hyperlink w:anchor="_Toc484006305" w:history="1">
+          <w:hyperlink w:anchor="_Toc484500830" w:history="1">
             <w:r>
               <w:rPr>
                 <w:rStyle w:val="Hyperlink"/>
@@ -4752,7 +4751,7 @@
                 <w:noProof/>
                 <w:webHidden/>
               </w:rPr>
-              <w:instrText xml:space="preserve"> PAGEREF _Toc484006305 \h </w:instrText>
+              <w:instrText xml:space="preserve"> PAGEREF _Toc484500830 \h </w:instrText>
             </w:r>
             <w:r>
               <w:rPr>
@@ -4796,7 +4795,7 @@
               <w:lang w:eastAsia="ja-JP"/>
             </w:rPr>
           </w:pPr>
-          <w:hyperlink w:anchor="_Toc484006306" w:history="1">
+          <w:hyperlink w:anchor="_Toc484500831" w:history="1">
             <w:r>
               <w:rPr>
                 <w:rStyle w:val="Hyperlink"/>
@@ -4838,7 +4837,7 @@
                 <w:noProof/>
                 <w:webHidden/>
               </w:rPr>
-              <w:instrText xml:space="preserve"> PAGEREF _Toc484006306 \h </w:instrText>
+              <w:instrText xml:space="preserve"> PAGEREF _Toc484500831 \h </w:instrText>
             </w:r>
             <w:r>
               <w:rPr>
@@ -4882,7 +4881,7 @@
               <w:lang w:eastAsia="ja-JP"/>
             </w:rPr>
           </w:pPr>
-          <w:hyperlink w:anchor="_Toc484006307" w:history="1">
+          <w:hyperlink w:anchor="_Toc484500832" w:history="1">
             <w:r>
               <w:rPr>
                 <w:rStyle w:val="Hyperlink"/>
@@ -4924,7 +4923,7 @@
                 <w:noProof/>
                 <w:webHidden/>
               </w:rPr>
-              <w:instrText xml:space="preserve"> PAGEREF _Toc484006307 \h </w:instrText>
+              <w:instrText xml:space="preserve"> PAGEREF _Toc484500832 \h </w:instrText>
             </w:r>
             <w:r>
               <w:rPr>
@@ -4968,7 +4967,7 @@
               <w:lang w:eastAsia="ja-JP"/>
             </w:rPr>
           </w:pPr>
-          <w:hyperlink w:anchor="_Toc484006308" w:history="1">
+          <w:hyperlink w:anchor="_Toc484500833" w:history="1">
             <w:r>
               <w:rPr>
                 <w:rStyle w:val="Hyperlink"/>
@@ -5010,7 +5009,7 @@
                 <w:noProof/>
                 <w:webHidden/>
               </w:rPr>
-              <w:instrText xml:space="preserve"> PAGEREF _Toc484006308 \h </w:instrText>
+              <w:instrText xml:space="preserve"> PAGEREF _Toc484500833 \h </w:instrText>
             </w:r>
             <w:r>
               <w:rPr>
@@ -5054,7 +5053,7 @@
               <w:lang w:eastAsia="ja-JP"/>
             </w:rPr>
           </w:pPr>
-          <w:hyperlink w:anchor="_Toc484006309" w:history="1">
+          <w:hyperlink w:anchor="_Toc484500834" w:history="1">
             <w:r>
               <w:rPr>
                 <w:rStyle w:val="Hyperlink"/>
@@ -5096,7 +5095,7 @@
                 <w:noProof/>
                 <w:webHidden/>
               </w:rPr>
-              <w:instrText xml:space="preserve"> PAGEREF _Toc484006309 \h </w:instrText>
+              <w:instrText xml:space="preserve"> PAGEREF _Toc484500834 \h </w:instrText>
             </w:r>
             <w:r>
               <w:rPr>
@@ -5140,7 +5139,7 @@
               <w:lang w:eastAsia="ja-JP"/>
             </w:rPr>
           </w:pPr>
-          <w:hyperlink w:anchor="_Toc484006310" w:history="1">
+          <w:hyperlink w:anchor="_Toc484500835" w:history="1">
             <w:r>
               <w:rPr>
                 <w:rStyle w:val="Hyperlink"/>
@@ -5182,7 +5181,7 @@
                 <w:noProof/>
                 <w:webHidden/>
               </w:rPr>
-              <w:instrText xml:space="preserve"> PAGEREF _Toc484006310 \h </w:instrText>
+              <w:instrText xml:space="preserve"> PAGEREF _Toc484500835 \h </w:instrText>
             </w:r>
             <w:r>
               <w:rPr>
@@ -5226,7 +5225,7 @@
               <w:lang w:eastAsia="ja-JP"/>
             </w:rPr>
           </w:pPr>
-          <w:hyperlink w:anchor="_Toc484006311" w:history="1">
+          <w:hyperlink w:anchor="_Toc484500836" w:history="1">
             <w:r>
               <w:rPr>
                 <w:rStyle w:val="Hyperlink"/>
@@ -5268,7 +5267,7 @@
                 <w:noProof/>
                 <w:webHidden/>
               </w:rPr>
-              <w:instrText xml:space="preserve"> PAGEREF _Toc484006311 \h </w:instrText>
+              <w:instrText xml:space="preserve"> PAGEREF _Toc484500836 \h </w:instrText>
             </w:r>
             <w:r>
               <w:rPr>
@@ -5312,7 +5311,7 @@
               <w:lang w:eastAsia="ja-JP"/>
             </w:rPr>
           </w:pPr>
-          <w:hyperlink w:anchor="_Toc484006312" w:history="1">
+          <w:hyperlink w:anchor="_Toc484500837" w:history="1">
             <w:r>
               <w:rPr>
                 <w:rStyle w:val="Hyperlink"/>
@@ -5354,7 +5353,7 @@
                 <w:noProof/>
                 <w:webHidden/>
               </w:rPr>
-              <w:instrText xml:space="preserve"> PAGEREF _Toc484006312 \h </w:instrText>
+              <w:instrText xml:space="preserve"> PAGEREF _Toc484500837 \h </w:instrText>
             </w:r>
             <w:r>
               <w:rPr>
@@ -5398,7 +5397,7 @@
               <w:lang w:eastAsia="ja-JP"/>
             </w:rPr>
           </w:pPr>
-          <w:hyperlink w:anchor="_Toc484006313" w:history="1">
+          <w:hyperlink w:anchor="_Toc484500838" w:history="1">
             <w:r>
               <w:rPr>
                 <w:rStyle w:val="Hyperlink"/>
@@ -5440,7 +5439,7 @@
                 <w:noProof/>
                 <w:webHidden/>
               </w:rPr>
-              <w:instrText xml:space="preserve"> PAGEREF _Toc484006313 \h </w:instrText>
+              <w:instrText xml:space="preserve"> PAGEREF _Toc484500838 \h </w:instrText>
             </w:r>
             <w:r>
               <w:rPr>
@@ -5484,7 +5483,7 @@
               <w:lang w:eastAsia="ja-JP"/>
             </w:rPr>
           </w:pPr>
-          <w:hyperlink w:anchor="_Toc484006314" w:history="1">
+          <w:hyperlink w:anchor="_Toc484500839" w:history="1">
             <w:r>
               <w:rPr>
                 <w:rStyle w:val="Hyperlink"/>
@@ -5526,7 +5525,7 @@
                 <w:noProof/>
                 <w:webHidden/>
               </w:rPr>
-              <w:instrText xml:space="preserve"> PAGEREF _Toc484006314 \h </w:instrText>
+              <w:instrText xml:space="preserve"> PAGEREF _Toc484500839 \h </w:instrText>
             </w:r>
             <w:r>
               <w:rPr>
@@ -5570,7 +5569,7 @@
               <w:lang w:eastAsia="ja-JP"/>
             </w:rPr>
           </w:pPr>
-          <w:hyperlink w:anchor="_Toc484006315" w:history="1">
+          <w:hyperlink w:anchor="_Toc484500840" w:history="1">
             <w:r>
               <w:rPr>
                 <w:rStyle w:val="Hyperlink"/>
@@ -5612,7 +5611,7 @@
                 <w:noProof/>
                 <w:webHidden/>
               </w:rPr>
-              <w:instrText xml:space="preserve"> PAGEREF _Toc484006315 \h </w:instrText>
+              <w:instrText xml:space="preserve"> PAGEREF _Toc484500840 \h </w:instrText>
             </w:r>
             <w:r>
               <w:rPr>
@@ -5656,7 +5655,7 @@
               <w:lang w:eastAsia="ja-JP"/>
             </w:rPr>
           </w:pPr>
-          <w:hyperlink w:anchor="_Toc484006316" w:history="1">
+          <w:hyperlink w:anchor="_Toc484500841" w:history="1">
             <w:r>
               <w:rPr>
                 <w:rStyle w:val="Hyperlink"/>
@@ -5698,7 +5697,7 @@
                 <w:noProof/>
                 <w:webHidden/>
               </w:rPr>
-              <w:instrText xml:space="preserve"> PAGEREF _Toc484006316 \h </w:instrText>
+              <w:instrText xml:space="preserve"> PAGEREF _Toc484500841 \h </w:instrText>
             </w:r>
             <w:r>
               <w:rPr>
@@ -5742,7 +5741,7 @@
               <w:lang w:eastAsia="ja-JP"/>
             </w:rPr>
           </w:pPr>
-          <w:hyperlink w:anchor="_Toc484006317" w:history="1">
+          <w:hyperlink w:anchor="_Toc484500842" w:history="1">
             <w:r>
               <w:rPr>
                 <w:rStyle w:val="Hyperlink"/>
@@ -5784,7 +5783,7 @@
                 <w:noProof/>
                 <w:webHidden/>
               </w:rPr>
-              <w:instrText xml:space="preserve"> PAGEREF _Toc484006317 \h </w:instrText>
+              <w:instrText xml:space="preserve"> PAGEREF _Toc484500842 \h </w:instrText>
             </w:r>
             <w:r>
               <w:rPr>
@@ -5828,7 +5827,7 @@
               <w:lang w:eastAsia="ja-JP"/>
             </w:rPr>
           </w:pPr>
-          <w:hyperlink w:anchor="_Toc484006318" w:history="1">
+          <w:hyperlink w:anchor="_Toc484500843" w:history="1">
             <w:r>
               <w:rPr>
                 <w:rStyle w:val="Hyperlink"/>
@@ -5870,7 +5869,7 @@
                 <w:noProof/>
                 <w:webHidden/>
               </w:rPr>
-              <w:instrText xml:space="preserve"> PAGEREF _Toc484006318 \h </w:instrText>
+              <w:instrText xml:space="preserve"> PAGEREF _Toc484500843 \h </w:instrText>
             </w:r>
             <w:r>
               <w:rPr>
@@ -5914,7 +5913,7 @@
               <w:lang w:eastAsia="ja-JP"/>
             </w:rPr>
           </w:pPr>
-          <w:hyperlink w:anchor="_Toc484006319" w:history="1">
+          <w:hyperlink w:anchor="_Toc484500844" w:history="1">
             <w:r>
               <w:rPr>
                 <w:rStyle w:val="Hyperlink"/>
@@ -5956,7 +5955,7 @@
                 <w:noProof/>
                 <w:webHidden/>
               </w:rPr>
-              <w:instrText xml:space="preserve"> PAGEREF _Toc484006319 \h </w:instrText>
+              <w:instrText xml:space="preserve"> PAGEREF _Toc484500844 \h </w:instrText>
             </w:r>
             <w:r>
               <w:rPr>
@@ -6000,7 +5999,7 @@
               <w:lang w:eastAsia="ja-JP"/>
             </w:rPr>
           </w:pPr>
-          <w:hyperlink w:anchor="_Toc484006320" w:history="1">
+          <w:hyperlink w:anchor="_Toc484500845" w:history="1">
             <w:r>
               <w:rPr>
                 <w:rStyle w:val="Hyperlink"/>
@@ -6042,7 +6041,7 @@
                 <w:noProof/>
                 <w:webHidden/>
               </w:rPr>
-              <w:instrText xml:space="preserve"> PAGEREF _Toc484006320 \h </w:instrText>
+              <w:instrText xml:space="preserve"> PAGEREF _Toc484500845 \h </w:instrText>
             </w:r>
             <w:r>
               <w:rPr>
@@ -6086,7 +6085,7 @@
               <w:lang w:eastAsia="ja-JP"/>
             </w:rPr>
           </w:pPr>
-          <w:hyperlink w:anchor="_Toc484006321" w:history="1">
+          <w:hyperlink w:anchor="_Toc484500846" w:history="1">
             <w:r>
               <w:rPr>
                 <w:rStyle w:val="Hyperlink"/>
@@ -6128,7 +6127,7 @@
                 <w:noProof/>
                 <w:webHidden/>
               </w:rPr>
-              <w:instrText xml:space="preserve"> PAGEREF _Toc484006321 \h </w:instrText>
+              <w:instrText xml:space="preserve"> PAGEREF _Toc484500846 \h </w:instrText>
             </w:r>
             <w:r>
               <w:rPr>
@@ -6172,7 +6171,7 @@
               <w:lang w:eastAsia="ja-JP"/>
             </w:rPr>
           </w:pPr>
-          <w:hyperlink w:anchor="_Toc484006322" w:history="1">
+          <w:hyperlink w:anchor="_Toc484500847" w:history="1">
             <w:r>
               <w:rPr>
                 <w:rStyle w:val="Hyperlink"/>
@@ -6214,7 +6213,7 @@
                 <w:noProof/>
                 <w:webHidden/>
               </w:rPr>
-              <w:instrText xml:space="preserve"> PAGEREF _Toc484006322 \h </w:instrText>
+              <w:instrText xml:space="preserve"> PAGEREF _Toc484500847 \h </w:instrText>
             </w:r>
             <w:r>
               <w:rPr>
@@ -6258,7 +6257,7 @@
               <w:lang w:eastAsia="ja-JP"/>
             </w:rPr>
           </w:pPr>
-          <w:hyperlink w:anchor="_Toc484006323" w:history="1">
+          <w:hyperlink w:anchor="_Toc484500848" w:history="1">
             <w:r>
               <w:rPr>
                 <w:rStyle w:val="Hyperlink"/>
@@ -6300,7 +6299,7 @@
                 <w:noProof/>
                 <w:webHidden/>
               </w:rPr>
-              <w:instrText xml:space="preserve"> PAGEREF _Toc484006323 \h </w:instrText>
+              <w:instrText xml:space="preserve"> PAGEREF _Toc484500848 \h </w:instrText>
             </w:r>
             <w:r>
               <w:rPr>
@@ -6344,7 +6343,7 @@
               <w:lang w:eastAsia="ja-JP"/>
             </w:rPr>
           </w:pPr>
-          <w:hyperlink w:anchor="_Toc484006324" w:history="1">
+          <w:hyperlink w:anchor="_Toc484500849" w:history="1">
             <w:r>
               <w:rPr>
                 <w:rStyle w:val="Hyperlink"/>
@@ -6386,7 +6385,7 @@
                 <w:noProof/>
                 <w:webHidden/>
               </w:rPr>
-              <w:instrText xml:space="preserve"> PAGEREF _Toc484006324 \h </w:instrText>
+              <w:instrText xml:space="preserve"> PAGEREF _Toc484500849 \h </w:instrText>
             </w:r>
             <w:r>
               <w:rPr>
@@ -6447,23 +6446,23 @@
       <w:pPr>
         <w:pStyle w:val="Heading1"/>
       </w:pPr>
-      <w:bookmarkStart w:id="1" w:name="_Toc484006252"/>
+      <w:bookmarkStart w:id="2" w:name="_Toc484500777"/>
       <w:r>
         <w:lastRenderedPageBreak/>
         <w:t>Introduction</w:t>
       </w:r>
       <w:bookmarkEnd w:id="0"/>
-      <w:bookmarkEnd w:id="1"/>
+      <w:bookmarkEnd w:id="2"/>
     </w:p>
     <w:p>
       <w:pPr>
         <w:pStyle w:val="Heading2"/>
       </w:pPr>
-      <w:bookmarkStart w:id="2" w:name="_Toc484006253"/>
+      <w:bookmarkStart w:id="3" w:name="_Toc484500778"/>
       <w:r>
         <w:t>About</w:t>
       </w:r>
-      <w:bookmarkEnd w:id="2"/>
+      <w:bookmarkEnd w:id="3"/>
     </w:p>
     <w:p>
       <w:r>
@@ -6513,11 +6512,11 @@
       <w:pPr>
         <w:pStyle w:val="Heading1"/>
       </w:pPr>
-      <w:bookmarkStart w:id="3" w:name="_Toc484006254"/>
+      <w:bookmarkStart w:id="4" w:name="_Toc484500779"/>
       <w:r>
         <w:t>Getting Started</w:t>
       </w:r>
-      <w:bookmarkEnd w:id="3"/>
+      <w:bookmarkEnd w:id="4"/>
     </w:p>
     <w:p>
       <w:pPr>
@@ -6527,11 +6526,11 @@
           <w:numId w:val="4"/>
         </w:numPr>
       </w:pPr>
-      <w:bookmarkStart w:id="4" w:name="_Toc484006255"/>
+      <w:bookmarkStart w:id="5" w:name="_Toc484500780"/>
       <w:r>
         <w:t>System Requirements</w:t>
       </w:r>
-      <w:bookmarkEnd w:id="4"/>
+      <w:bookmarkEnd w:id="5"/>
     </w:p>
     <w:p>
       <w:r>
@@ -6551,11 +6550,11 @@
       <w:pPr>
         <w:pStyle w:val="Heading2"/>
       </w:pPr>
-      <w:bookmarkStart w:id="5" w:name="_Toc484006256"/>
+      <w:bookmarkStart w:id="6" w:name="_Toc484500781"/>
       <w:r>
         <w:t>Installing SWARM</w:t>
       </w:r>
-      <w:bookmarkEnd w:id="5"/>
+      <w:bookmarkEnd w:id="6"/>
     </w:p>
     <w:p>
       <w:r>
@@ -6627,14 +6626,27 @@
       <w:r>
         <w:t xml:space="preserve">Figure </w:t>
       </w:r>
-      <w:fldSimple w:instr=" SEQ Figure \* ARABIC ">
-        <w:r>
-          <w:rPr>
-            <w:noProof/>
-          </w:rPr>
-          <w:t>1</w:t>
-        </w:r>
-      </w:fldSimple>
+      <w:r>
+        <w:fldChar w:fldCharType="begin"/>
+      </w:r>
+      <w:r>
+        <w:instrText xml:space="preserve"> SEQ Figure \* ARABIC </w:instrText>
+      </w:r>
+      <w:r>
+        <w:fldChar w:fldCharType="separate"/>
+      </w:r>
+      <w:r>
+        <w:rPr>
+          <w:noProof/>
+        </w:rPr>
+        <w:t>1</w:t>
+      </w:r>
+      <w:r>
+        <w:rPr>
+          <w:noProof/>
+        </w:rPr>
+        <w:fldChar w:fldCharType="end"/>
+      </w:r>
       <w:r>
         <w:t xml:space="preserve"> Swarm Directory Contents</w:t>
       </w:r>
@@ -6643,11 +6655,11 @@
       <w:pPr>
         <w:pStyle w:val="Heading2"/>
       </w:pPr>
-      <w:bookmarkStart w:id="6" w:name="_Toc484006257"/>
+      <w:bookmarkStart w:id="7" w:name="_Toc484500782"/>
       <w:r>
         <w:t>Running SWARM</w:t>
       </w:r>
-      <w:bookmarkEnd w:id="6"/>
+      <w:bookmarkEnd w:id="7"/>
     </w:p>
     <w:p>
       <w:r>
@@ -6676,22 +6688,22 @@
       <w:pPr>
         <w:pStyle w:val="Heading1"/>
       </w:pPr>
-      <w:bookmarkStart w:id="7" w:name="_Toc484006258"/>
+      <w:bookmarkStart w:id="8" w:name="_Toc484500783"/>
       <w:r>
         <w:lastRenderedPageBreak/>
         <w:t>Data Sources and Channels</w:t>
       </w:r>
-      <w:bookmarkEnd w:id="7"/>
+      <w:bookmarkEnd w:id="8"/>
     </w:p>
     <w:p>
       <w:pPr>
         <w:pStyle w:val="Heading2"/>
       </w:pPr>
-      <w:bookmarkStart w:id="8" w:name="_Toc484006259"/>
+      <w:bookmarkStart w:id="9" w:name="_Toc484500784"/>
       <w:r>
         <w:t>Introduction</w:t>
       </w:r>
-      <w:bookmarkEnd w:id="8"/>
+      <w:bookmarkEnd w:id="9"/>
     </w:p>
     <w:p>
       <w:r>
@@ -6827,14 +6839,30 @@
       <w:r>
         <w:t xml:space="preserve">Figure </w:t>
       </w:r>
-      <w:fldSimple w:instr=" SEQ Figure \* ARABIC ">
-        <w:r>
-          <w:rPr>
-            <w:noProof/>
-          </w:rPr>
-          <w:t>2</w:t>
-        </w:r>
-      </w:fldSimple>
+      <w:r>
+        <w:fldChar w:fldCharType="begin"/>
+      </w:r>
+      <w:r>
+        <w:instrText xml:space="preserve"> SEQ</w:instrText>
+      </w:r>
+      <w:r>
+        <w:instrText xml:space="preserve"> Figure \* ARABIC </w:instrText>
+      </w:r>
+      <w:r>
+        <w:fldChar w:fldCharType="separate"/>
+      </w:r>
+      <w:r>
+        <w:rPr>
+          <w:noProof/>
+        </w:rPr>
+        <w:t>2</w:t>
+      </w:r>
+      <w:r>
+        <w:rPr>
+          <w:noProof/>
+        </w:rPr>
+        <w:fldChar w:fldCharType="end"/>
+      </w:r>
       <w:r>
         <w:t>Data source chooser and the channel selector</w:t>
       </w:r>
@@ -6843,11 +6871,11 @@
       <w:pPr>
         <w:pStyle w:val="Heading2"/>
       </w:pPr>
-      <w:bookmarkStart w:id="9" w:name="_Toc484006260"/>
+      <w:bookmarkStart w:id="10" w:name="_Toc484500785"/>
       <w:r>
         <w:t>General Usage</w:t>
       </w:r>
-      <w:bookmarkEnd w:id="9"/>
+      <w:bookmarkEnd w:id="10"/>
     </w:p>
     <w:p>
       <w:r>
@@ -7894,11 +7922,11 @@
       <w:pPr>
         <w:pStyle w:val="Heading2"/>
       </w:pPr>
-      <w:bookmarkStart w:id="10" w:name="_Toc484006261"/>
+      <w:bookmarkStart w:id="11" w:name="_Toc484500786"/>
       <w:r>
         <w:t>Data Source Types</w:t>
       </w:r>
-      <w:bookmarkEnd w:id="10"/>
+      <w:bookmarkEnd w:id="11"/>
     </w:p>
     <w:p>
       <w:r>
@@ -7912,11 +7940,11 @@
       <w:pPr>
         <w:pStyle w:val="Heading3"/>
       </w:pPr>
-      <w:bookmarkStart w:id="11" w:name="_Toc484006262"/>
+      <w:bookmarkStart w:id="12" w:name="_Toc484500787"/>
       <w:r>
         <w:t>Winston Wave Server</w:t>
       </w:r>
-      <w:bookmarkEnd w:id="11"/>
+      <w:bookmarkEnd w:id="12"/>
     </w:p>
     <w:p>
       <w:r>
@@ -7991,14 +8019,27 @@
       <w:r>
         <w:t xml:space="preserve">Figure </w:t>
       </w:r>
-      <w:fldSimple w:instr=" SEQ Figure \* ARABIC ">
-        <w:r>
-          <w:rPr>
-            <w:noProof/>
-          </w:rPr>
-          <w:t>3</w:t>
-        </w:r>
-      </w:fldSimple>
+      <w:r>
+        <w:fldChar w:fldCharType="begin"/>
+      </w:r>
+      <w:r>
+        <w:instrText xml:space="preserve"> SEQ Figure \* ARABIC </w:instrText>
+      </w:r>
+      <w:r>
+        <w:fldChar w:fldCharType="separate"/>
+      </w:r>
+      <w:r>
+        <w:rPr>
+          <w:noProof/>
+        </w:rPr>
+        <w:t>3</w:t>
+      </w:r>
+      <w:r>
+        <w:rPr>
+          <w:noProof/>
+        </w:rPr>
+        <w:fldChar w:fldCharType="end"/>
+      </w:r>
       <w:r>
         <w:t xml:space="preserve"> Adding new Winston data source</w:t>
       </w:r>
@@ -8007,11 +8048,11 @@
       <w:pPr>
         <w:pStyle w:val="Heading3"/>
       </w:pPr>
-      <w:bookmarkStart w:id="12" w:name="_Toc484006263"/>
+      <w:bookmarkStart w:id="13" w:name="_Toc484500788"/>
       <w:r>
         <w:t>Earthworm Wave Server</w:t>
       </w:r>
-      <w:bookmarkEnd w:id="12"/>
+      <w:bookmarkEnd w:id="13"/>
     </w:p>
     <w:p>
       <w:r>
@@ -8105,14 +8146,27 @@
       <w:r>
         <w:t xml:space="preserve">Figure </w:t>
       </w:r>
-      <w:fldSimple w:instr=" SEQ Figure \* ARABIC ">
-        <w:r>
-          <w:rPr>
-            <w:noProof/>
-          </w:rPr>
-          <w:t>4</w:t>
-        </w:r>
-      </w:fldSimple>
+      <w:r>
+        <w:fldChar w:fldCharType="begin"/>
+      </w:r>
+      <w:r>
+        <w:instrText xml:space="preserve"> SEQ Figure \* ARABIC </w:instrText>
+      </w:r>
+      <w:r>
+        <w:fldChar w:fldCharType="separate"/>
+      </w:r>
+      <w:r>
+        <w:rPr>
+          <w:noProof/>
+        </w:rPr>
+        <w:t>4</w:t>
+      </w:r>
+      <w:r>
+        <w:rPr>
+          <w:noProof/>
+        </w:rPr>
+        <w:fldChar w:fldCharType="end"/>
+      </w:r>
       <w:r>
         <w:t xml:space="preserve"> Adding new Earthworm data source</w:t>
       </w:r>
@@ -8121,11 +8175,11 @@
       <w:pPr>
         <w:pStyle w:val="Heading3"/>
       </w:pPr>
-      <w:bookmarkStart w:id="13" w:name="_Toc484006264"/>
+      <w:bookmarkStart w:id="14" w:name="_Toc484500789"/>
       <w:r>
         <w:t>FDSN Web Services</w:t>
       </w:r>
-      <w:bookmarkEnd w:id="13"/>
+      <w:bookmarkEnd w:id="14"/>
     </w:p>
     <w:p>
       <w:r>
@@ -8247,14 +8301,27 @@
       <w:r>
         <w:t xml:space="preserve">Figure </w:t>
       </w:r>
-      <w:fldSimple w:instr=" SEQ Figure \* ARABIC ">
-        <w:r>
-          <w:rPr>
-            <w:noProof/>
-          </w:rPr>
-          <w:t>5</w:t>
-        </w:r>
-      </w:fldSimple>
+      <w:r>
+        <w:fldChar w:fldCharType="begin"/>
+      </w:r>
+      <w:r>
+        <w:instrText xml:space="preserve"> SEQ Figure \* ARABIC </w:instrText>
+      </w:r>
+      <w:r>
+        <w:fldChar w:fldCharType="separate"/>
+      </w:r>
+      <w:r>
+        <w:rPr>
+          <w:noProof/>
+        </w:rPr>
+        <w:t>5</w:t>
+      </w:r>
+      <w:r>
+        <w:rPr>
+          <w:noProof/>
+        </w:rPr>
+        <w:fldChar w:fldCharType="end"/>
+      </w:r>
       <w:r>
         <w:t xml:space="preserve"> Adding new FDSN data source</w:t>
       </w:r>
@@ -8263,11 +8330,11 @@
       <w:pPr>
         <w:pStyle w:val="Heading3"/>
       </w:pPr>
-      <w:bookmarkStart w:id="14" w:name="_Toc484006265"/>
+      <w:bookmarkStart w:id="15" w:name="_Toc484500790"/>
       <w:r>
         <w:t>SeedLink Server</w:t>
       </w:r>
-      <w:bookmarkEnd w:id="14"/>
+      <w:bookmarkEnd w:id="15"/>
     </w:p>
     <w:p>
       <w:r>
@@ -8343,14 +8410,27 @@
       <w:r>
         <w:t xml:space="preserve">Figure </w:t>
       </w:r>
-      <w:fldSimple w:instr=" SEQ Figure \* ARABIC ">
-        <w:r>
-          <w:rPr>
-            <w:noProof/>
-          </w:rPr>
-          <w:t>6</w:t>
-        </w:r>
-      </w:fldSimple>
+      <w:r>
+        <w:fldChar w:fldCharType="begin"/>
+      </w:r>
+      <w:r>
+        <w:instrText xml:space="preserve"> SEQ Figure \* ARABIC </w:instrText>
+      </w:r>
+      <w:r>
+        <w:fldChar w:fldCharType="separate"/>
+      </w:r>
+      <w:r>
+        <w:rPr>
+          <w:noProof/>
+        </w:rPr>
+        <w:t>6</w:t>
+      </w:r>
+      <w:r>
+        <w:rPr>
+          <w:noProof/>
+        </w:rPr>
+        <w:fldChar w:fldCharType="end"/>
+      </w:r>
       <w:r>
         <w:t xml:space="preserve"> Adding a new SeedLink data source</w:t>
       </w:r>
@@ -8359,11 +8439,11 @@
       <w:pPr>
         <w:pStyle w:val="Heading3"/>
       </w:pPr>
-      <w:bookmarkStart w:id="15" w:name="_Toc484006266"/>
+      <w:bookmarkStart w:id="16" w:name="_Toc484500791"/>
       <w:r>
         <w:t>Files</w:t>
       </w:r>
-      <w:bookmarkEnd w:id="15"/>
+      <w:bookmarkEnd w:id="16"/>
     </w:p>
     <w:p>
       <w:r>
@@ -8398,11 +8478,11 @@
       <w:pPr>
         <w:pStyle w:val="Heading4"/>
       </w:pPr>
-      <w:bookmarkStart w:id="16" w:name="_Ref482173946"/>
+      <w:bookmarkStart w:id="17" w:name="_Ref482173946"/>
       <w:r>
         <w:t>Matlab-readable text file</w:t>
       </w:r>
-      <w:bookmarkEnd w:id="16"/>
+      <w:bookmarkEnd w:id="17"/>
     </w:p>
     <w:p>
       <w:r>
@@ -8445,8 +8525,6 @@
       </w:r>
     </w:p>
     <w:p>
-      <w:bookmarkStart w:id="17" w:name="_GoBack"/>
-      <w:bookmarkEnd w:id="17"/>
       <w:r>
         <w:t xml:space="preserve">The Japanese WIN format does not contain station or time zone information.  This information can be provided through a configuration file that Swarm will prompt for when opening WIN files. By default, the file open dialog will filter on </w:t>
       </w:r>
@@ -8636,46 +8714,36 @@
       <w:r>
         <w:t xml:space="preserve">Figure </w:t>
       </w:r>
-      <w:fldSimple w:instr=" SEQ Figure \* ARABIC ">
-        <w:r>
-          <w:rPr>
-            <w:noProof/>
-          </w:rPr>
-          <w:t>7</w:t>
-        </w:r>
-      </w:fldSimple>
+      <w:r>
+        <w:fldChar w:fldCharType="begin"/>
+      </w:r>
+      <w:r>
+        <w:instrText xml:space="preserve"> SEQ Figure \* ARABIC </w:instrText>
+      </w:r>
+      <w:r>
+        <w:fldChar w:fldCharType="separate"/>
+      </w:r>
+      <w:r>
+        <w:rPr>
+          <w:noProof/>
+        </w:rPr>
+        <w:t>7</w:t>
+      </w:r>
+      <w:r>
+        <w:rPr>
+          <w:noProof/>
+        </w:rPr>
+        <w:fldChar w:fldCharType="end"/>
+      </w:r>
       <w:r>
         <w:t xml:space="preserve"> File type selection dialog</w:t>
       </w:r>
     </w:p>
     <w:p>
-      <w:r>
-        <w:t xml:space="preserve">It is recommended to open WIN files only from the </w:t>
-      </w:r>
-      <w:r>
-        <w:rPr>
-          <w:rFonts w:asciiTheme="majorHAnsi" w:hAnsiTheme="majorHAnsi" w:cstheme="majorHAnsi"/>
-        </w:rPr>
-        <w:t>Swarm File -&gt; Open File…</w:t>
-      </w:r>
-      <w:r>
-        <w:t xml:space="preserve"> menu. The Wave Clipboard also provides a mechanism for opening wave files, but the ‘</w:t>
-      </w:r>
-      <w:r>
-        <w:rPr>
-          <w:rFonts w:asciiTheme="majorHAnsi" w:hAnsiTheme="majorHAnsi" w:cstheme="majorHAnsi"/>
-        </w:rPr>
-        <w:t>Assume all unknown files are of this type</w:t>
-      </w:r>
-      <w:r>
-        <w:t>’ option does not work with this method.</w:t>
-      </w:r>
-    </w:p>
-    <w:p>
       <w:pPr>
         <w:pStyle w:val="Heading1"/>
       </w:pPr>
-      <w:bookmarkStart w:id="18" w:name="_Toc484006267"/>
+      <w:bookmarkStart w:id="18" w:name="_Toc484500792"/>
       <w:r>
         <w:lastRenderedPageBreak/>
         <w:t>Helicorder View</w:t>
@@ -8689,7 +8757,7 @@
       <w:pPr>
         <w:pStyle w:val="Heading2"/>
       </w:pPr>
-      <w:bookmarkStart w:id="19" w:name="_Toc484006268"/>
+      <w:bookmarkStart w:id="19" w:name="_Toc484500793"/>
       <w:r>
         <w:t>Introduction</w:t>
       </w:r>
@@ -8757,14 +8825,27 @@
       <w:r>
         <w:t xml:space="preserve">Figure </w:t>
       </w:r>
-      <w:fldSimple w:instr=" SEQ Figure \* ARABIC ">
-        <w:r>
-          <w:rPr>
-            <w:noProof/>
-          </w:rPr>
-          <w:t>8</w:t>
-        </w:r>
-      </w:fldSimple>
+      <w:r>
+        <w:fldChar w:fldCharType="begin"/>
+      </w:r>
+      <w:r>
+        <w:instrText xml:space="preserve"> SEQ Figure \* ARABIC </w:instrText>
+      </w:r>
+      <w:r>
+        <w:fldChar w:fldCharType="separate"/>
+      </w:r>
+      <w:r>
+        <w:rPr>
+          <w:noProof/>
+        </w:rPr>
+        <w:t>8</w:t>
+      </w:r>
+      <w:r>
+        <w:rPr>
+          <w:noProof/>
+        </w:rPr>
+        <w:fldChar w:fldCharType="end"/>
+      </w:r>
       <w:r>
         <w:t xml:space="preserve"> Helicorder view</w:t>
       </w:r>
@@ -8773,7 +8854,7 @@
       <w:pPr>
         <w:pStyle w:val="Heading2"/>
       </w:pPr>
-      <w:bookmarkStart w:id="20" w:name="_Toc484006269"/>
+      <w:bookmarkStart w:id="20" w:name="_Toc484500794"/>
       <w:r>
         <w:lastRenderedPageBreak/>
         <w:t>Wave Inset Panel</w:t>
@@ -8813,7 +8894,7 @@
       <w:pPr>
         <w:pStyle w:val="Heading2"/>
       </w:pPr>
-      <w:bookmarkStart w:id="21" w:name="_Toc484006270"/>
+      <w:bookmarkStart w:id="21" w:name="_Toc484500795"/>
       <w:r>
         <w:t>Status Bar</w:t>
       </w:r>
@@ -9202,7 +9283,7 @@
       <w:pPr>
         <w:pStyle w:val="Heading2"/>
       </w:pPr>
-      <w:bookmarkStart w:id="22" w:name="_Toc484006271"/>
+      <w:bookmarkStart w:id="22" w:name="_Toc484500796"/>
       <w:r>
         <w:t>Helicorder Toolbar</w:t>
       </w:r>
@@ -10809,7 +10890,7 @@
         <w:lastRenderedPageBreak/>
         <w:t xml:space="preserve"> </w:t>
       </w:r>
-      <w:bookmarkStart w:id="23" w:name="_Toc484006272"/>
+      <w:bookmarkStart w:id="23" w:name="_Toc484500797"/>
       <w:r>
         <w:t xml:space="preserve">Helicorder View </w:t>
       </w:r>
@@ -10878,14 +10959,27 @@
                             <w:r>
                               <w:t xml:space="preserve">Figure </w:t>
                             </w:r>
-                            <w:fldSimple w:instr=" SEQ Figure \* ARABIC ">
-                              <w:r>
-                                <w:rPr>
-                                  <w:noProof/>
-                                </w:rPr>
-                                <w:t>9</w:t>
-                              </w:r>
-                            </w:fldSimple>
+                            <w:r>
+                              <w:fldChar w:fldCharType="begin"/>
+                            </w:r>
+                            <w:r>
+                              <w:instrText xml:space="preserve"> SEQ Figure \* ARABIC </w:instrText>
+                            </w:r>
+                            <w:r>
+                              <w:fldChar w:fldCharType="separate"/>
+                            </w:r>
+                            <w:r>
+                              <w:rPr>
+                                <w:noProof/>
+                              </w:rPr>
+                              <w:t>9</w:t>
+                            </w:r>
+                            <w:r>
+                              <w:rPr>
+                                <w:noProof/>
+                              </w:rPr>
+                              <w:fldChar w:fldCharType="end"/>
+                            </w:r>
                             <w:r>
                               <w:t xml:space="preserve"> Helicorder View Settings</w:t>
                             </w:r>
@@ -11476,7 +11570,7 @@
         <w:pStyle w:val="Heading1"/>
       </w:pPr>
       <w:bookmarkStart w:id="24" w:name="_Ref481578852"/>
-      <w:bookmarkStart w:id="25" w:name="_Toc484006273"/>
+      <w:bookmarkStart w:id="25" w:name="_Toc484500798"/>
       <w:r>
         <w:t>Wave Views</w:t>
       </w:r>
@@ -11487,7 +11581,7 @@
       <w:pPr>
         <w:pStyle w:val="Heading2"/>
       </w:pPr>
-      <w:bookmarkStart w:id="26" w:name="_Toc484006274"/>
+      <w:bookmarkStart w:id="26" w:name="_Toc484500799"/>
       <w:r>
         <w:t>Introduction</w:t>
       </w:r>
@@ -11502,7 +11596,7 @@
       <w:pPr>
         <w:pStyle w:val="Heading2"/>
       </w:pPr>
-      <w:bookmarkStart w:id="27" w:name="_Toc484006275"/>
+      <w:bookmarkStart w:id="27" w:name="_Toc484500800"/>
       <w:r>
         <w:t>Wave View Settings Dialog</w:t>
       </w:r>
@@ -11624,14 +11718,27 @@
       <w:r>
         <w:t xml:space="preserve">Figure </w:t>
       </w:r>
-      <w:fldSimple w:instr=" SEQ Figure \* ARABIC ">
-        <w:r>
-          <w:rPr>
-            <w:noProof/>
-          </w:rPr>
-          <w:t>10</w:t>
-        </w:r>
-      </w:fldSimple>
+      <w:r>
+        <w:fldChar w:fldCharType="begin"/>
+      </w:r>
+      <w:r>
+        <w:instrText xml:space="preserve"> SEQ Figure \* ARABIC </w:instrText>
+      </w:r>
+      <w:r>
+        <w:fldChar w:fldCharType="separate"/>
+      </w:r>
+      <w:r>
+        <w:rPr>
+          <w:noProof/>
+        </w:rPr>
+        <w:t>10</w:t>
+      </w:r>
+      <w:r>
+        <w:rPr>
+          <w:noProof/>
+        </w:rPr>
+        <w:fldChar w:fldCharType="end"/>
+      </w:r>
       <w:r>
         <w:t xml:space="preserve"> Wave View Settings dialog window</w:t>
       </w:r>
@@ -11640,7 +11747,7 @@
       <w:pPr>
         <w:pStyle w:val="Heading3"/>
       </w:pPr>
-      <w:bookmarkStart w:id="28" w:name="_Toc484006276"/>
+      <w:bookmarkStart w:id="28" w:name="_Toc484500801"/>
       <w:r>
         <w:t>View</w:t>
       </w:r>
@@ -11746,14 +11853,27 @@
       <w:r>
         <w:t xml:space="preserve">Figure </w:t>
       </w:r>
-      <w:fldSimple w:instr=" SEQ Figure \* ARABIC ">
-        <w:r>
-          <w:rPr>
-            <w:noProof/>
-          </w:rPr>
-          <w:t>11</w:t>
-        </w:r>
-      </w:fldSimple>
+      <w:r>
+        <w:fldChar w:fldCharType="begin"/>
+      </w:r>
+      <w:r>
+        <w:instrText xml:space="preserve"> SEQ Figure \* ARABIC </w:instrText>
+      </w:r>
+      <w:r>
+        <w:fldChar w:fldCharType="separate"/>
+      </w:r>
+      <w:r>
+        <w:rPr>
+          <w:noProof/>
+        </w:rPr>
+        <w:t>11</w:t>
+      </w:r>
+      <w:r>
+        <w:rPr>
+          <w:noProof/>
+        </w:rPr>
+        <w:fldChar w:fldCharType="end"/>
+      </w:r>
       <w:r>
         <w:t xml:space="preserve"> Wave view</w:t>
       </w:r>
@@ -11927,14 +12047,27 @@
       <w:r>
         <w:t xml:space="preserve">Figure </w:t>
       </w:r>
-      <w:fldSimple w:instr=" SEQ Figure \* ARABIC ">
-        <w:r>
-          <w:rPr>
-            <w:noProof/>
-          </w:rPr>
-          <w:t>12</w:t>
-        </w:r>
-      </w:fldSimple>
+      <w:r>
+        <w:fldChar w:fldCharType="begin"/>
+      </w:r>
+      <w:r>
+        <w:instrText xml:space="preserve"> SEQ Figure \* ARABIC </w:instrText>
+      </w:r>
+      <w:r>
+        <w:fldChar w:fldCharType="separate"/>
+      </w:r>
+      <w:r>
+        <w:rPr>
+          <w:noProof/>
+        </w:rPr>
+        <w:t>12</w:t>
+      </w:r>
+      <w:r>
+        <w:rPr>
+          <w:noProof/>
+        </w:rPr>
+        <w:fldChar w:fldCharType="end"/>
+      </w:r>
       <w:r>
         <w:t xml:space="preserve"> Spectra view</w:t>
       </w:r>
@@ -12033,14 +12166,27 @@
       <w:r>
         <w:t xml:space="preserve">Figure </w:t>
       </w:r>
-      <w:fldSimple w:instr=" SEQ Figure \* ARABIC ">
-        <w:r>
-          <w:rPr>
-            <w:noProof/>
-          </w:rPr>
-          <w:t>13</w:t>
-        </w:r>
-      </w:fldSimple>
+      <w:r>
+        <w:fldChar w:fldCharType="begin"/>
+      </w:r>
+      <w:r>
+        <w:instrText xml:space="preserve"> SEQ Figure \* ARABIC </w:instrText>
+      </w:r>
+      <w:r>
+        <w:fldChar w:fldCharType="separate"/>
+      </w:r>
+      <w:r>
+        <w:rPr>
+          <w:noProof/>
+        </w:rPr>
+        <w:t>13</w:t>
+      </w:r>
+      <w:r>
+        <w:rPr>
+          <w:noProof/>
+        </w:rPr>
+        <w:fldChar w:fldCharType="end"/>
+      </w:r>
       <w:r>
         <w:t xml:space="preserve"> Spectrogram view</w:t>
       </w:r>
@@ -12143,14 +12289,27 @@
       <w:r>
         <w:t xml:space="preserve">Figure </w:t>
       </w:r>
-      <w:fldSimple w:instr=" SEQ Figure \* ARABIC ">
-        <w:r>
-          <w:rPr>
-            <w:noProof/>
-          </w:rPr>
-          <w:t>14</w:t>
-        </w:r>
-      </w:fldSimple>
+      <w:r>
+        <w:fldChar w:fldCharType="begin"/>
+      </w:r>
+      <w:r>
+        <w:instrText xml:space="preserve"> SEQ Figure \* ARABIC </w:instrText>
+      </w:r>
+      <w:r>
+        <w:fldChar w:fldCharType="separate"/>
+      </w:r>
+      <w:r>
+        <w:rPr>
+          <w:noProof/>
+        </w:rPr>
+        <w:t>14</w:t>
+      </w:r>
+      <w:r>
+        <w:rPr>
+          <w:noProof/>
+        </w:rPr>
+        <w:fldChar w:fldCharType="end"/>
+      </w:r>
       <w:r>
         <w:t xml:space="preserve"> Particle Motion view</w:t>
       </w:r>
@@ -12215,7 +12374,7 @@
       <w:pPr>
         <w:pStyle w:val="Heading3"/>
       </w:pPr>
-      <w:bookmarkStart w:id="29" w:name="_Toc484006277"/>
+      <w:bookmarkStart w:id="29" w:name="_Toc484500802"/>
       <w:r>
         <w:t>Wave Options</w:t>
       </w:r>
@@ -12402,7 +12561,7 @@
       <w:pPr>
         <w:pStyle w:val="Heading3"/>
       </w:pPr>
-      <w:bookmarkStart w:id="30" w:name="_Toc484006278"/>
+      <w:bookmarkStart w:id="30" w:name="_Toc484500803"/>
       <w:r>
         <w:lastRenderedPageBreak/>
         <w:t>Spectra Options</w:t>
@@ -12449,7 +12608,7 @@
       <w:pPr>
         <w:pStyle w:val="Heading3"/>
       </w:pPr>
-      <w:bookmarkStart w:id="31" w:name="_Toc484006279"/>
+      <w:bookmarkStart w:id="31" w:name="_Toc484500804"/>
       <w:r>
         <w:t>Spectrogram Options</w:t>
       </w:r>
@@ -12609,7 +12768,7 @@
       <w:pPr>
         <w:pStyle w:val="Heading3"/>
       </w:pPr>
-      <w:bookmarkStart w:id="32" w:name="_Toc484006280"/>
+      <w:bookmarkStart w:id="32" w:name="_Toc484500805"/>
       <w:r>
         <w:t>Butterworth Filter</w:t>
       </w:r>
@@ -12857,7 +13016,7 @@
       <w:pPr>
         <w:pStyle w:val="Heading1"/>
       </w:pPr>
-      <w:bookmarkStart w:id="33" w:name="_Toc484006281"/>
+      <w:bookmarkStart w:id="33" w:name="_Toc484500806"/>
       <w:r>
         <w:t>Wave Clipboard</w:t>
       </w:r>
@@ -13008,14 +13167,27 @@
       <w:r>
         <w:t xml:space="preserve">Figure </w:t>
       </w:r>
-      <w:fldSimple w:instr=" SEQ Figure \* ARABIC ">
-        <w:r>
-          <w:rPr>
-            <w:noProof/>
-          </w:rPr>
-          <w:t>15</w:t>
-        </w:r>
-      </w:fldSimple>
+      <w:r>
+        <w:fldChar w:fldCharType="begin"/>
+      </w:r>
+      <w:r>
+        <w:instrText xml:space="preserve"> SEQ Figure \* ARABIC </w:instrText>
+      </w:r>
+      <w:r>
+        <w:fldChar w:fldCharType="separate"/>
+      </w:r>
+      <w:r>
+        <w:rPr>
+          <w:noProof/>
+        </w:rPr>
+        <w:t>15</w:t>
+      </w:r>
+      <w:r>
+        <w:rPr>
+          <w:noProof/>
+        </w:rPr>
+        <w:fldChar w:fldCharType="end"/>
+      </w:r>
       <w:r>
         <w:t xml:space="preserve"> Wave Clipboard</w:t>
       </w:r>
@@ -13024,7 +13196,7 @@
       <w:pPr>
         <w:pStyle w:val="Heading2"/>
       </w:pPr>
-      <w:bookmarkStart w:id="34" w:name="_Toc484006282"/>
+      <w:bookmarkStart w:id="34" w:name="_Toc484500807"/>
       <w:r>
         <w:lastRenderedPageBreak/>
         <w:t>Clipboard Toolbar</w:t>
@@ -15005,7 +15177,7 @@
       <w:pPr>
         <w:pStyle w:val="Heading2"/>
       </w:pPr>
-      <w:bookmarkStart w:id="35" w:name="_Toc484006283"/>
+      <w:bookmarkStart w:id="35" w:name="_Toc484500808"/>
       <w:r>
         <w:lastRenderedPageBreak/>
         <w:t>Pick Mode</w:t>
@@ -15152,7 +15324,7 @@
       <w:pPr>
         <w:pStyle w:val="Heading3"/>
       </w:pPr>
-      <w:bookmarkStart w:id="36" w:name="_Toc484006284"/>
+      <w:bookmarkStart w:id="36" w:name="_Toc484500809"/>
       <w:r>
         <w:t>P and S</w:t>
       </w:r>
@@ -15244,14 +15416,27 @@
       <w:r>
         <w:t xml:space="preserve">Figure </w:t>
       </w:r>
-      <w:fldSimple w:instr=" SEQ Figure \* ARABIC ">
-        <w:r>
-          <w:rPr>
-            <w:noProof/>
-          </w:rPr>
-          <w:t>16</w:t>
-        </w:r>
-      </w:fldSimple>
+      <w:r>
+        <w:fldChar w:fldCharType="begin"/>
+      </w:r>
+      <w:r>
+        <w:instrText xml:space="preserve"> SEQ Figure \* ARABIC </w:instrText>
+      </w:r>
+      <w:r>
+        <w:fldChar w:fldCharType="separate"/>
+      </w:r>
+      <w:r>
+        <w:rPr>
+          <w:noProof/>
+        </w:rPr>
+        <w:t>16</w:t>
+      </w:r>
+      <w:r>
+        <w:rPr>
+          <w:noProof/>
+        </w:rPr>
+        <w:fldChar w:fldCharType="end"/>
+      </w:r>
       <w:r>
         <w:t xml:space="preserve"> P and S picks</w:t>
       </w:r>
@@ -15312,11 +15497,23 @@
         <w:t>File-&gt;Options</w:t>
       </w:r>
       <w:r>
-        <w:t xml:space="preserve">).  The S-P duration and distance are displayed in the status bar at the bottom of the clipboard when a user hovers over the wave panel for the applicable station. Additionally, the S-P distance from station is plotted on the map as a circle.  When uncertainty is present, additional S-P circles using dashed lines are also plotted.  The inner circle represents the shortest S-P distance </w:t>
+        <w:t xml:space="preserve">).  The S-P duration and distance are displayed in the status bar at the bottom of the clipboard when a user hovers over the wave panel for the applicable station. Additionally, the S-P distance from station is plotted on the map as a circle.  When uncertainty is present, additional S-P circles using dashed lines are also plotted.  The inner circle represents the shortest S-P distance possible given the uncertainty. The outer circle represents the longest S-P distance possible given the </w:t>
       </w:r>
       <w:r>
         <w:lastRenderedPageBreak/>
-        <w:t>possible given the uncertainty. The outer circle represents the longest S-P distance possible given the uncertainty.</w:t>
+        <w:t>uncertainty.</w:t>
+      </w:r>
+      <w:r>
+        <w:t xml:space="preserve">  S-P plots for individual stations can be disabled through the right click menu when in pick mode (uncheck the </w:t>
+      </w:r>
+      <w:r>
+        <w:rPr>
+          <w:rFonts w:asciiTheme="majorHAnsi" w:hAnsiTheme="majorHAnsi" w:cstheme="majorHAnsi"/>
+        </w:rPr>
+        <w:t>Plot</w:t>
+      </w:r>
+      <w:r>
+        <w:t xml:space="preserve"> menu item).</w:t>
       </w:r>
     </w:p>
     <w:p>
@@ -15385,14 +15582,27 @@
       <w:r>
         <w:t xml:space="preserve">Figure </w:t>
       </w:r>
-      <w:fldSimple w:instr=" SEQ Figure \* ARABIC ">
-        <w:r>
-          <w:rPr>
-            <w:noProof/>
-          </w:rPr>
-          <w:t>17</w:t>
-        </w:r>
-      </w:fldSimple>
+      <w:r>
+        <w:fldChar w:fldCharType="begin"/>
+      </w:r>
+      <w:r>
+        <w:instrText xml:space="preserve"> SEQ Figure \* ARABIC </w:instrText>
+      </w:r>
+      <w:r>
+        <w:fldChar w:fldCharType="separate"/>
+      </w:r>
+      <w:r>
+        <w:rPr>
+          <w:noProof/>
+        </w:rPr>
+        <w:t>17</w:t>
+      </w:r>
+      <w:r>
+        <w:rPr>
+          <w:noProof/>
+        </w:rPr>
+        <w:fldChar w:fldCharType="end"/>
+      </w:r>
       <w:r>
         <w:t xml:space="preserve"> S-P plot</w:t>
       </w:r>
@@ -15401,7 +15611,7 @@
       <w:pPr>
         <w:pStyle w:val="Heading3"/>
       </w:pPr>
-      <w:bookmarkStart w:id="37" w:name="_Toc484006285"/>
+      <w:bookmarkStart w:id="37" w:name="_Toc484500810"/>
       <w:r>
         <w:t>Coda</w:t>
       </w:r>
@@ -15521,14 +15731,27 @@
       <w:r>
         <w:t xml:space="preserve">Figure </w:t>
       </w:r>
-      <w:fldSimple w:instr=" SEQ Figure \* ARABIC ">
-        <w:r>
-          <w:rPr>
-            <w:noProof/>
-          </w:rPr>
-          <w:t>18</w:t>
-        </w:r>
-      </w:fldSimple>
+      <w:r>
+        <w:fldChar w:fldCharType="begin"/>
+      </w:r>
+      <w:r>
+        <w:instrText xml:space="preserve"> SEQ Figure \* ARABIC </w:instrText>
+      </w:r>
+      <w:r>
+        <w:fldChar w:fldCharType="separate"/>
+      </w:r>
+      <w:r>
+        <w:rPr>
+          <w:noProof/>
+        </w:rPr>
+        <w:t>18</w:t>
+      </w:r>
+      <w:r>
+        <w:rPr>
+          <w:noProof/>
+        </w:rPr>
+        <w:fldChar w:fldCharType="end"/>
+      </w:r>
       <w:r>
         <w:t xml:space="preserve"> Coda picks</w:t>
       </w:r>
@@ -15542,12 +15765,12 @@
       <w:pPr>
         <w:pStyle w:val="Heading3"/>
       </w:pPr>
-      <w:bookmarkStart w:id="38" w:name="_Toc484006286"/>
-      <w:bookmarkStart w:id="39" w:name="_Ref482777761"/>
+      <w:bookmarkStart w:id="38" w:name="_Ref482777761"/>
+      <w:bookmarkStart w:id="39" w:name="_Toc484500811"/>
       <w:r>
         <w:t>Key Stroke Shortcuts</w:t>
       </w:r>
-      <w:bookmarkEnd w:id="38"/>
+      <w:bookmarkEnd w:id="39"/>
     </w:p>
     <w:p>
       <w:r>
@@ -15997,7 +16220,7 @@
       <w:pPr>
         <w:pStyle w:val="Heading3"/>
       </w:pPr>
-      <w:bookmarkStart w:id="40" w:name="_Toc484006287"/>
+      <w:bookmarkStart w:id="40" w:name="_Toc484500812"/>
       <w:r>
         <w:t xml:space="preserve">Pick </w:t>
       </w:r>
@@ -16101,14 +16324,27 @@
       <w:r>
         <w:t xml:space="preserve">Figure </w:t>
       </w:r>
-      <w:fldSimple w:instr=" SEQ Figure \* ARABIC ">
-        <w:r>
-          <w:rPr>
-            <w:noProof/>
-          </w:rPr>
-          <w:t>19</w:t>
-        </w:r>
-      </w:fldSimple>
+      <w:r>
+        <w:fldChar w:fldCharType="begin"/>
+      </w:r>
+      <w:r>
+        <w:instrText xml:space="preserve"> SEQ Figure \* ARABIC </w:instrText>
+      </w:r>
+      <w:r>
+        <w:fldChar w:fldCharType="separate"/>
+      </w:r>
+      <w:r>
+        <w:rPr>
+          <w:noProof/>
+        </w:rPr>
+        <w:t>19</w:t>
+      </w:r>
+      <w:r>
+        <w:rPr>
+          <w:noProof/>
+        </w:rPr>
+        <w:fldChar w:fldCharType="end"/>
+      </w:r>
       <w:r>
         <w:t xml:space="preserve"> Pick Menu</w:t>
       </w:r>
@@ -16120,7 +16356,7 @@
       <w:r>
         <w:t>Settings</w:t>
       </w:r>
-      <w:bookmarkEnd w:id="39"/>
+      <w:bookmarkEnd w:id="38"/>
     </w:p>
     <w:p>
       <w:r>
@@ -16235,14 +16471,27 @@
       <w:r>
         <w:t xml:space="preserve">Figure </w:t>
       </w:r>
-      <w:fldSimple w:instr=" SEQ Figure \* ARABIC ">
-        <w:r>
-          <w:rPr>
-            <w:noProof/>
-          </w:rPr>
-          <w:t>20</w:t>
-        </w:r>
-      </w:fldSimple>
+      <w:r>
+        <w:fldChar w:fldCharType="begin"/>
+      </w:r>
+      <w:r>
+        <w:instrText xml:space="preserve"> SEQ Figure \* ARABIC </w:instrText>
+      </w:r>
+      <w:r>
+        <w:fldChar w:fldCharType="separate"/>
+      </w:r>
+      <w:r>
+        <w:rPr>
+          <w:noProof/>
+        </w:rPr>
+        <w:t>20</w:t>
+      </w:r>
+      <w:r>
+        <w:rPr>
+          <w:noProof/>
+        </w:rPr>
+        <w:fldChar w:fldCharType="end"/>
+      </w:r>
       <w:r>
         <w:t xml:space="preserve"> Pick Settings Menu</w:t>
       </w:r>
@@ -16446,14 +16695,27 @@
       <w:r>
         <w:t xml:space="preserve">Figure </w:t>
       </w:r>
-      <w:fldSimple w:instr=" SEQ Figure \* ARABIC ">
-        <w:r>
-          <w:rPr>
-            <w:noProof/>
-          </w:rPr>
-          <w:t>21</w:t>
-        </w:r>
-      </w:fldSimple>
+      <w:r>
+        <w:fldChar w:fldCharType="begin"/>
+      </w:r>
+      <w:r>
+        <w:instrText xml:space="preserve"> SEQ Figure \* ARABIC </w:instrText>
+      </w:r>
+      <w:r>
+        <w:fldChar w:fldCharType="separate"/>
+      </w:r>
+      <w:r>
+        <w:rPr>
+          <w:noProof/>
+        </w:rPr>
+        <w:t>21</w:t>
+      </w:r>
+      <w:r>
+        <w:rPr>
+          <w:noProof/>
+        </w:rPr>
+        <w:fldChar w:fldCharType="end"/>
+      </w:r>
       <w:r>
         <w:t xml:space="preserve"> Export confirm dialog</w:t>
       </w:r>
@@ -16541,14 +16803,27 @@
       <w:r>
         <w:t xml:space="preserve">Figure </w:t>
       </w:r>
-      <w:fldSimple w:instr=" SEQ Figure \* ARABIC ">
-        <w:r>
-          <w:rPr>
-            <w:noProof/>
-          </w:rPr>
-          <w:t>22</w:t>
-        </w:r>
-      </w:fldSimple>
+      <w:r>
+        <w:fldChar w:fldCharType="begin"/>
+      </w:r>
+      <w:r>
+        <w:instrText xml:space="preserve"> SEQ Figure \* ARABIC </w:instrText>
+      </w:r>
+      <w:r>
+        <w:fldChar w:fldCharType="separate"/>
+      </w:r>
+      <w:r>
+        <w:rPr>
+          <w:noProof/>
+        </w:rPr>
+        <w:t>22</w:t>
+      </w:r>
+      <w:r>
+        <w:rPr>
+          <w:noProof/>
+        </w:rPr>
+        <w:fldChar w:fldCharType="end"/>
+      </w:r>
       <w:r>
         <w:t xml:space="preserve"> Save Event dialog</w:t>
       </w:r>
@@ -16598,7 +16873,7 @@
       <w:pPr>
         <w:pStyle w:val="Heading2"/>
       </w:pPr>
-      <w:bookmarkStart w:id="41" w:name="_Toc484006288"/>
+      <w:bookmarkStart w:id="41" w:name="_Toc484500813"/>
       <w:r>
         <w:t>Status Bar</w:t>
       </w:r>
@@ -17125,7 +17400,7 @@
       <w:pPr>
         <w:pStyle w:val="Heading1"/>
       </w:pPr>
-      <w:bookmarkStart w:id="42" w:name="_Toc484006289"/>
+      <w:bookmarkStart w:id="42" w:name="_Toc484500814"/>
       <w:r>
         <w:lastRenderedPageBreak/>
         <w:t>Real-time Monitor</w:t>
@@ -17198,14 +17473,27 @@
       <w:r>
         <w:t xml:space="preserve">Figure </w:t>
       </w:r>
-      <w:fldSimple w:instr=" SEQ Figure \* ARABIC ">
-        <w:r>
-          <w:rPr>
-            <w:noProof/>
-          </w:rPr>
-          <w:t>23</w:t>
-        </w:r>
-      </w:fldSimple>
+      <w:r>
+        <w:fldChar w:fldCharType="begin"/>
+      </w:r>
+      <w:r>
+        <w:instrText xml:space="preserve"> SEQ Figure \* ARABIC </w:instrText>
+      </w:r>
+      <w:r>
+        <w:fldChar w:fldCharType="separate"/>
+      </w:r>
+      <w:r>
+        <w:rPr>
+          <w:noProof/>
+        </w:rPr>
+        <w:t>23</w:t>
+      </w:r>
+      <w:r>
+        <w:rPr>
+          <w:noProof/>
+        </w:rPr>
+        <w:fldChar w:fldCharType="end"/>
+      </w:r>
       <w:r>
         <w:t xml:space="preserve"> Real-time Monitor</w:t>
       </w:r>
@@ -17219,7 +17507,7 @@
       <w:pPr>
         <w:pStyle w:val="Heading1"/>
       </w:pPr>
-      <w:bookmarkStart w:id="43" w:name="_Toc484006290"/>
+      <w:bookmarkStart w:id="43" w:name="_Toc484500815"/>
       <w:r>
         <w:lastRenderedPageBreak/>
         <w:t>Real-time Wave Viewer</w:t>
@@ -17360,14 +17648,27 @@
       <w:r>
         <w:t xml:space="preserve">Figure </w:t>
       </w:r>
-      <w:fldSimple w:instr=" SEQ Figure \* ARABIC ">
-        <w:r>
-          <w:rPr>
-            <w:noProof/>
-          </w:rPr>
-          <w:t>24</w:t>
-        </w:r>
-      </w:fldSimple>
+      <w:r>
+        <w:fldChar w:fldCharType="begin"/>
+      </w:r>
+      <w:r>
+        <w:instrText xml:space="preserve"> SEQ Figure \* ARABIC </w:instrText>
+      </w:r>
+      <w:r>
+        <w:fldChar w:fldCharType="separate"/>
+      </w:r>
+      <w:r>
+        <w:rPr>
+          <w:noProof/>
+        </w:rPr>
+        <w:t>24</w:t>
+      </w:r>
+      <w:r>
+        <w:rPr>
+          <w:noProof/>
+        </w:rPr>
+        <w:fldChar w:fldCharType="end"/>
+      </w:r>
       <w:r>
         <w:t xml:space="preserve"> Real-time Wave Viewer</w:t>
       </w:r>
@@ -17376,7 +17677,7 @@
       <w:pPr>
         <w:pStyle w:val="Heading1"/>
       </w:pPr>
-      <w:bookmarkStart w:id="44" w:name="_Toc484006291"/>
+      <w:bookmarkStart w:id="44" w:name="_Toc484500816"/>
       <w:r>
         <w:t>RSAM</w:t>
       </w:r>
@@ -17522,14 +17823,30 @@
       <w:r>
         <w:t xml:space="preserve">Figure </w:t>
       </w:r>
-      <w:fldSimple w:instr=" SEQ Figure \* ARABIC ">
-        <w:r>
-          <w:rPr>
-            <w:noProof/>
-          </w:rPr>
-          <w:t>25</w:t>
-        </w:r>
-      </w:fldSimple>
+      <w:r>
+        <w:fldChar w:fldCharType="begin"/>
+      </w:r>
+      <w:r>
+        <w:instrText xml:space="preserve"> SEQ Figure \* ARA</w:instrText>
+      </w:r>
+      <w:r>
+        <w:instrText xml:space="preserve">BIC </w:instrText>
+      </w:r>
+      <w:r>
+        <w:fldChar w:fldCharType="separate"/>
+      </w:r>
+      <w:r>
+        <w:rPr>
+          <w:noProof/>
+        </w:rPr>
+        <w:t>25</w:t>
+      </w:r>
+      <w:r>
+        <w:rPr>
+          <w:noProof/>
+        </w:rPr>
+        <w:fldChar w:fldCharType="end"/>
+      </w:r>
       <w:r>
         <w:t xml:space="preserve"> RSAM values view</w:t>
       </w:r>
@@ -17601,14 +17918,27 @@
       <w:r>
         <w:t xml:space="preserve">Figure </w:t>
       </w:r>
-      <w:fldSimple w:instr=" SEQ Figure \* ARABIC ">
-        <w:r>
-          <w:rPr>
-            <w:noProof/>
-          </w:rPr>
-          <w:t>26</w:t>
-        </w:r>
-      </w:fldSimple>
+      <w:r>
+        <w:fldChar w:fldCharType="begin"/>
+      </w:r>
+      <w:r>
+        <w:instrText xml:space="preserve"> SEQ Figure \* ARABIC </w:instrText>
+      </w:r>
+      <w:r>
+        <w:fldChar w:fldCharType="separate"/>
+      </w:r>
+      <w:r>
+        <w:rPr>
+          <w:noProof/>
+        </w:rPr>
+        <w:t>26</w:t>
+      </w:r>
+      <w:r>
+        <w:rPr>
+          <w:noProof/>
+        </w:rPr>
+        <w:fldChar w:fldCharType="end"/>
+      </w:r>
       <w:r>
         <w:t xml:space="preserve"> RSAM counts view</w:t>
       </w:r>
@@ -17617,7 +17947,7 @@
       <w:pPr>
         <w:pStyle w:val="Heading2"/>
       </w:pPr>
-      <w:bookmarkStart w:id="45" w:name="_Toc484006292"/>
+      <w:bookmarkStart w:id="45" w:name="_Toc484500817"/>
       <w:r>
         <w:t>RSAM Settings</w:t>
       </w:r>
@@ -17741,14 +18071,27 @@
       <w:r>
         <w:t xml:space="preserve">Figure </w:t>
       </w:r>
-      <w:fldSimple w:instr=" SEQ Figure \* ARABIC ">
-        <w:r>
-          <w:rPr>
-            <w:noProof/>
-          </w:rPr>
-          <w:t>27</w:t>
-        </w:r>
-      </w:fldSimple>
+      <w:r>
+        <w:fldChar w:fldCharType="begin"/>
+      </w:r>
+      <w:r>
+        <w:instrText xml:space="preserve"> SEQ Figure \* ARABIC </w:instrText>
+      </w:r>
+      <w:r>
+        <w:fldChar w:fldCharType="separate"/>
+      </w:r>
+      <w:r>
+        <w:rPr>
+          <w:noProof/>
+        </w:rPr>
+        <w:t>27</w:t>
+      </w:r>
+      <w:r>
+        <w:rPr>
+          <w:noProof/>
+        </w:rPr>
+        <w:fldChar w:fldCharType="end"/>
+      </w:r>
       <w:r>
         <w:t xml:space="preserve"> RSAM Settings</w:t>
       </w:r>
@@ -17783,7 +18126,7 @@
       <w:pPr>
         <w:pStyle w:val="Heading1"/>
       </w:pPr>
-      <w:bookmarkStart w:id="46" w:name="_Toc484006293"/>
+      <w:bookmarkStart w:id="46" w:name="_Toc484500818"/>
       <w:r>
         <w:lastRenderedPageBreak/>
         <w:t>Map Interface</w:t>
@@ -17794,7 +18137,7 @@
       <w:pPr>
         <w:pStyle w:val="Heading2"/>
       </w:pPr>
-      <w:bookmarkStart w:id="47" w:name="_Toc484006294"/>
+      <w:bookmarkStart w:id="47" w:name="_Toc484500819"/>
       <w:r>
         <w:t>Introduction</w:t>
       </w:r>
@@ -17851,7 +18194,7 @@
       <w:pPr>
         <w:pStyle w:val="Heading2"/>
       </w:pPr>
-      <w:bookmarkStart w:id="48" w:name="_Toc484006295"/>
+      <w:bookmarkStart w:id="48" w:name="_Toc484500820"/>
       <w:r>
         <w:t>Displaying Station on Map</w:t>
       </w:r>
@@ -17938,7 +18281,7 @@
       <w:pPr>
         <w:pStyle w:val="Heading2"/>
       </w:pPr>
-      <w:bookmarkStart w:id="49" w:name="_Toc484006296"/>
+      <w:bookmarkStart w:id="49" w:name="_Toc484500821"/>
       <w:r>
         <w:t>Map Toolbars</w:t>
       </w:r>
@@ -19881,7 +20224,7 @@
       <w:pPr>
         <w:pStyle w:val="Heading2"/>
       </w:pPr>
-      <w:bookmarkStart w:id="50" w:name="_Toc484006297"/>
+      <w:bookmarkStart w:id="50" w:name="_Toc484500822"/>
       <w:r>
         <w:t xml:space="preserve">Map </w:t>
       </w:r>
@@ -20162,14 +20505,27 @@
       <w:r>
         <w:t xml:space="preserve">Figure </w:t>
       </w:r>
-      <w:fldSimple w:instr=" SEQ Figure \* ARABIC ">
-        <w:r>
-          <w:rPr>
-            <w:noProof/>
-          </w:rPr>
-          <w:t>28</w:t>
-        </w:r>
-      </w:fldSimple>
+      <w:r>
+        <w:fldChar w:fldCharType="begin"/>
+      </w:r>
+      <w:r>
+        <w:instrText xml:space="preserve"> SEQ Figure \* ARABIC </w:instrText>
+      </w:r>
+      <w:r>
+        <w:fldChar w:fldCharType="separate"/>
+      </w:r>
+      <w:r>
+        <w:rPr>
+          <w:noProof/>
+        </w:rPr>
+        <w:t>28</w:t>
+      </w:r>
+      <w:r>
+        <w:rPr>
+          <w:noProof/>
+        </w:rPr>
+        <w:fldChar w:fldCharType="end"/>
+      </w:r>
       <w:r>
         <w:t xml:space="preserve"> Map Options</w:t>
       </w:r>
@@ -20179,7 +20535,7 @@
         <w:pStyle w:val="Heading3"/>
       </w:pPr>
       <w:bookmarkStart w:id="51" w:name="_Ref481585735"/>
-      <w:bookmarkStart w:id="52" w:name="_Toc484006298"/>
+      <w:bookmarkStart w:id="52" w:name="_Toc484500823"/>
       <w:r>
         <w:t>Displaying NEIC Events</w:t>
       </w:r>
@@ -20213,7 +20569,7 @@
       <w:pPr>
         <w:pStyle w:val="Heading2"/>
       </w:pPr>
-      <w:bookmarkStart w:id="53" w:name="_Toc484006299"/>
+      <w:bookmarkStart w:id="53" w:name="_Toc484500824"/>
       <w:r>
         <w:t>Ruler Tool</w:t>
       </w:r>
@@ -20354,7 +20710,7 @@
       <w:pPr>
         <w:pStyle w:val="Heading2"/>
       </w:pPr>
-      <w:bookmarkStart w:id="54" w:name="_Toc484006300"/>
+      <w:bookmarkStart w:id="54" w:name="_Toc484500825"/>
       <w:r>
         <w:t>Understanding Map Scale</w:t>
       </w:r>
@@ -20369,7 +20725,7 @@
       <w:pPr>
         <w:pStyle w:val="Heading2"/>
       </w:pPr>
-      <w:bookmarkStart w:id="55" w:name="_Toc484006301"/>
+      <w:bookmarkStart w:id="55" w:name="_Toc484500826"/>
       <w:r>
         <w:lastRenderedPageBreak/>
         <w:t>Channel Interactions</w:t>
@@ -20450,7 +20806,7 @@
       <w:pPr>
         <w:pStyle w:val="Heading2"/>
       </w:pPr>
-      <w:bookmarkStart w:id="56" w:name="_Toc484006302"/>
+      <w:bookmarkStart w:id="56" w:name="_Toc484500827"/>
       <w:r>
         <w:t>Wave Panel Time Spans</w:t>
       </w:r>
@@ -20466,7 +20822,7 @@
         <w:pStyle w:val="Heading2"/>
       </w:pPr>
       <w:bookmarkStart w:id="57" w:name="_Ref481656375"/>
-      <w:bookmarkStart w:id="58" w:name="_Toc484006303"/>
+      <w:bookmarkStart w:id="58" w:name="_Toc484500828"/>
       <w:r>
         <w:t>Map Packs</w:t>
       </w:r>
@@ -20738,7 +21094,7 @@
         <w:pStyle w:val="Heading1"/>
       </w:pPr>
       <w:bookmarkStart w:id="59" w:name="_Ref481585066"/>
-      <w:bookmarkStart w:id="60" w:name="_Toc484006304"/>
+      <w:bookmarkStart w:id="60" w:name="_Toc484500829"/>
       <w:r>
         <w:t>Events</w:t>
       </w:r>
@@ -20752,7 +21108,7 @@
       <w:pPr>
         <w:pStyle w:val="Heading2"/>
       </w:pPr>
-      <w:bookmarkStart w:id="61" w:name="_Toc484006305"/>
+      <w:bookmarkStart w:id="61" w:name="_Toc484500830"/>
       <w:r>
         <w:t>Importing Events</w:t>
       </w:r>
@@ -20808,7 +21164,7 @@
       <w:pPr>
         <w:pStyle w:val="Heading2"/>
       </w:pPr>
-      <w:bookmarkStart w:id="62" w:name="_Toc484006306"/>
+      <w:bookmarkStart w:id="62" w:name="_Toc484500831"/>
       <w:r>
         <w:t>Map Display</w:t>
       </w:r>
@@ -21040,14 +21396,27 @@
       <w:r>
         <w:t xml:space="preserve">Figure </w:t>
       </w:r>
-      <w:fldSimple w:instr=" SEQ Figure \* ARABIC ">
-        <w:r>
-          <w:rPr>
-            <w:noProof/>
-          </w:rPr>
-          <w:t>29</w:t>
-        </w:r>
-      </w:fldSimple>
+      <w:r>
+        <w:fldChar w:fldCharType="begin"/>
+      </w:r>
+      <w:r>
+        <w:instrText xml:space="preserve"> SEQ Figure \* ARABIC </w:instrText>
+      </w:r>
+      <w:r>
+        <w:fldChar w:fldCharType="separate"/>
+      </w:r>
+      <w:r>
+        <w:rPr>
+          <w:noProof/>
+        </w:rPr>
+        <w:t>29</w:t>
+      </w:r>
+      <w:r>
+        <w:rPr>
+          <w:noProof/>
+        </w:rPr>
+        <w:fldChar w:fldCharType="end"/>
+      </w:r>
       <w:r>
         <w:t xml:space="preserve"> Example of hover over event</w:t>
       </w:r>
@@ -21062,7 +21431,7 @@
       <w:pPr>
         <w:pStyle w:val="Heading2"/>
       </w:pPr>
-      <w:bookmarkStart w:id="63" w:name="_Toc484006307"/>
+      <w:bookmarkStart w:id="63" w:name="_Toc484500832"/>
       <w:r>
         <w:t xml:space="preserve">Event </w:t>
       </w:r>
@@ -21182,14 +21551,27 @@
       <w:r>
         <w:t xml:space="preserve">Figure </w:t>
       </w:r>
-      <w:fldSimple w:instr=" SEQ Figure \* ARABIC ">
-        <w:r>
-          <w:rPr>
-            <w:noProof/>
-          </w:rPr>
-          <w:t>30</w:t>
-        </w:r>
-      </w:fldSimple>
+      <w:r>
+        <w:fldChar w:fldCharType="begin"/>
+      </w:r>
+      <w:r>
+        <w:instrText xml:space="preserve"> SEQ Figure \* ARABIC </w:instrText>
+      </w:r>
+      <w:r>
+        <w:fldChar w:fldCharType="separate"/>
+      </w:r>
+      <w:r>
+        <w:rPr>
+          <w:noProof/>
+        </w:rPr>
+        <w:t>30</w:t>
+      </w:r>
+      <w:r>
+        <w:rPr>
+          <w:noProof/>
+        </w:rPr>
+        <w:fldChar w:fldCharType="end"/>
+      </w:r>
       <w:r>
         <w:t xml:space="preserve"> Event Frame</w:t>
       </w:r>
@@ -21198,7 +21580,7 @@
       <w:pPr>
         <w:pStyle w:val="Heading1"/>
       </w:pPr>
-      <w:bookmarkStart w:id="64" w:name="_Toc484006308"/>
+      <w:bookmarkStart w:id="64" w:name="_Toc484500833"/>
       <w:r>
         <w:lastRenderedPageBreak/>
         <w:t>Menus</w:t>
@@ -21209,7 +21591,7 @@
       <w:pPr>
         <w:pStyle w:val="Heading2"/>
       </w:pPr>
-      <w:bookmarkStart w:id="65" w:name="_Toc484006309"/>
+      <w:bookmarkStart w:id="65" w:name="_Toc484500834"/>
       <w:r>
         <w:t>File</w:t>
       </w:r>
@@ -21399,7 +21781,7 @@
       <w:pPr>
         <w:pStyle w:val="Heading3"/>
       </w:pPr>
-      <w:bookmarkStart w:id="66" w:name="_Toc484006310"/>
+      <w:bookmarkStart w:id="66" w:name="_Toc484500835"/>
       <w:r>
         <w:lastRenderedPageBreak/>
         <w:t>Options</w:t>
@@ -21466,14 +21848,27 @@
                             <w:r>
                               <w:t xml:space="preserve">Figure </w:t>
                             </w:r>
-                            <w:fldSimple w:instr=" SEQ Figure \* ARABIC ">
-                              <w:r>
-                                <w:rPr>
-                                  <w:noProof/>
-                                </w:rPr>
-                                <w:t>31</w:t>
-                              </w:r>
-                            </w:fldSimple>
+                            <w:r>
+                              <w:fldChar w:fldCharType="begin"/>
+                            </w:r>
+                            <w:r>
+                              <w:instrText xml:space="preserve"> SEQ Figure \* ARABIC </w:instrText>
+                            </w:r>
+                            <w:r>
+                              <w:fldChar w:fldCharType="separate"/>
+                            </w:r>
+                            <w:r>
+                              <w:rPr>
+                                <w:noProof/>
+                              </w:rPr>
+                              <w:t>31</w:t>
+                            </w:r>
+                            <w:r>
+                              <w:rPr>
+                                <w:noProof/>
+                              </w:rPr>
+                              <w:fldChar w:fldCharType="end"/>
+                            </w:r>
                             <w:r>
                               <w:t xml:space="preserve"> Options dialog</w:t>
                             </w:r>
@@ -21873,7 +22268,7 @@
       <w:pPr>
         <w:pStyle w:val="Heading2"/>
       </w:pPr>
-      <w:bookmarkStart w:id="68" w:name="_Toc484006311"/>
+      <w:bookmarkStart w:id="68" w:name="_Toc484500836"/>
       <w:r>
         <w:t>Layout</w:t>
       </w:r>
@@ -21986,7 +22381,7 @@
       <w:pPr>
         <w:pStyle w:val="Heading2"/>
       </w:pPr>
-      <w:bookmarkStart w:id="69" w:name="_Toc484006312"/>
+      <w:bookmarkStart w:id="69" w:name="_Toc484500837"/>
       <w:r>
         <w:t>Window</w:t>
       </w:r>
@@ -22191,7 +22586,7 @@
       <w:pPr>
         <w:pStyle w:val="Heading3"/>
       </w:pPr>
-      <w:bookmarkStart w:id="70" w:name="_Toc484006313"/>
+      <w:bookmarkStart w:id="70" w:name="_Toc484500838"/>
       <w:r>
         <w:t>Kiosk Mode</w:t>
       </w:r>
@@ -22287,7 +22682,7 @@
       <w:pPr>
         <w:pStyle w:val="Heading2"/>
       </w:pPr>
-      <w:bookmarkStart w:id="71" w:name="_Toc484006314"/>
+      <w:bookmarkStart w:id="71" w:name="_Toc484500839"/>
       <w:r>
         <w:t>Help</w:t>
       </w:r>
@@ -22315,7 +22710,7 @@
       <w:pPr>
         <w:pStyle w:val="Heading1"/>
       </w:pPr>
-      <w:bookmarkStart w:id="72" w:name="_Toc484006315"/>
+      <w:bookmarkStart w:id="72" w:name="_Toc484500840"/>
       <w:r>
         <w:t>Configuration Files</w:t>
       </w:r>
@@ -22325,7 +22720,7 @@
       <w:pPr>
         <w:pStyle w:val="Heading2"/>
       </w:pPr>
-      <w:bookmarkStart w:id="73" w:name="_Toc484006316"/>
+      <w:bookmarkStart w:id="73" w:name="_Toc484500841"/>
       <w:r>
         <w:t>Swarm.config</w:t>
       </w:r>
@@ -22340,7 +22735,7 @@
       <w:pPr>
         <w:pStyle w:val="Heading2"/>
       </w:pPr>
-      <w:bookmarkStart w:id="74" w:name="_Toc484006317"/>
+      <w:bookmarkStart w:id="74" w:name="_Toc484500842"/>
       <w:r>
         <w:t>DataSources.config</w:t>
       </w:r>
@@ -22451,7 +22846,7 @@
       <w:pPr>
         <w:pStyle w:val="Heading2"/>
       </w:pPr>
-      <w:bookmarkStart w:id="75" w:name="_Toc484006318"/>
+      <w:bookmarkStart w:id="75" w:name="_Toc484500843"/>
       <w:r>
         <w:t>WaveDefaults.config</w:t>
       </w:r>
@@ -22466,7 +22861,7 @@
       <w:pPr>
         <w:pStyle w:val="Heading2"/>
       </w:pPr>
-      <w:bookmarkStart w:id="76" w:name="_Toc484006319"/>
+      <w:bookmarkStart w:id="76" w:name="_Toc484500844"/>
       <w:r>
         <w:t>SwarmGroups.config</w:t>
       </w:r>
@@ -22490,7 +22885,7 @@
       <w:pPr>
         <w:pStyle w:val="Heading2"/>
       </w:pPr>
-      <w:bookmarkStart w:id="77" w:name="_Toc484006320"/>
+      <w:bookmarkStart w:id="77" w:name="_Toc484500845"/>
       <w:r>
         <w:lastRenderedPageBreak/>
         <w:t>SwarmMetadata.config</w:t>
@@ -22591,7 +22986,7 @@
       <w:pPr>
         <w:pStyle w:val="Heading2"/>
       </w:pPr>
-      <w:bookmarkStart w:id="78" w:name="_Toc484006321"/>
+      <w:bookmarkStart w:id="78" w:name="_Toc484500846"/>
       <w:r>
         <w:t>NTP.config</w:t>
       </w:r>
@@ -22661,7 +23056,7 @@
       <w:pPr>
         <w:pStyle w:val="Heading2"/>
       </w:pPr>
-      <w:bookmarkStart w:id="79" w:name="_Toc484006322"/>
+      <w:bookmarkStart w:id="79" w:name="_Toc484500847"/>
       <w:r>
         <w:t>RsamDefaults.config</w:t>
       </w:r>
@@ -22676,7 +23071,7 @@
       <w:pPr>
         <w:pStyle w:val="Heading2"/>
       </w:pPr>
-      <w:bookmarkStart w:id="80" w:name="_Toc484006323"/>
+      <w:bookmarkStart w:id="80" w:name="_Toc484500848"/>
       <w:r>
         <w:t>PickSettings.config</w:t>
       </w:r>
@@ -22691,7 +23086,7 @@
       <w:pPr>
         <w:pStyle w:val="Heading1"/>
       </w:pPr>
-      <w:bookmarkStart w:id="81" w:name="_Toc484006324"/>
+      <w:bookmarkStart w:id="81" w:name="_Toc484500849"/>
       <w:r>
         <w:t>Support</w:t>
       </w:r>
@@ -22741,21 +23136,21 @@
         <v:path o:extrusionok="f" gradientshapeok="t" o:connecttype="rect"/>
         <o:lock v:ext="edit" aspectratio="t"/>
       </v:shapetype>
-      <v:shape id="_x0000_i1032" type="#_x0000_t75" style="width:12pt;height:12pt;visibility:visible;mso-wrap-style:square" o:bullet="t">
+      <v:shape id="_x0000_i1044" type="#_x0000_t75" style="width:12pt;height:12pt;visibility:visible;mso-wrap-style:square" o:bullet="t">
         <v:imagedata r:id="rId1" o:title="server"/>
       </v:shape>
     </w:pict>
   </w:numPicBullet>
   <w:numPicBullet w:numPicBulletId="1">
     <w:pict>
-      <v:shape id="_x0000_i1033" type="#_x0000_t75" style="width:12pt;height:12pt;visibility:visible;mso-wrap-style:square" o:bullet="t">
+      <v:shape id="_x0000_i1045" type="#_x0000_t75" style="width:12pt;height:12pt;visibility:visible;mso-wrap-style:square" o:bullet="t">
         <v:imagedata r:id="rId2" o:title="broken_server"/>
       </v:shape>
     </w:pict>
   </w:numPicBullet>
   <w:numPicBullet w:numPicBulletId="2">
     <w:pict>
-      <v:shape id="_x0000_i1034" type="#_x0000_t75" style="width:12pt;height:12pt;visibility:visible;mso-wrap-style:square" o:bullet="t">
+      <v:shape id="_x0000_i1046" type="#_x0000_t75" style="width:12pt;height:12pt;visibility:visible;mso-wrap-style:square" o:bullet="t">
         <v:imagedata r:id="rId3" o:title="label_some"/>
       </v:shape>
     </w:pict>
@@ -27236,7 +27631,7 @@
 </file>
 
 <file path=customXml/itemProps1.xml><?xml version="1.0" encoding="utf-8"?>
-<ds:datastoreItem xmlns:ds="http://schemas.openxmlformats.org/officeDocument/2006/customXml" ds:itemID="{1688DEDB-630B-4C00-893D-92903F99DF1F}">
+<ds:datastoreItem xmlns:ds="http://schemas.openxmlformats.org/officeDocument/2006/customXml" ds:itemID="{CD1309F5-48DA-4396-8377-57543570BCD2}">
   <ds:schemaRefs>
     <ds:schemaRef ds:uri="http://schemas.openxmlformats.org/officeDocument/2006/bibliography"/>
   </ds:schemaRefs>

</xml_diff>

<commit_message>
volcano core to 1.3.19; doc updates
</commit_message>
<xml_diff>
--- a/docs/Swarm User Guide.docx
+++ b/docs/Swarm User Guide.docx
@@ -74,7 +74,7 @@
         <w:jc w:val="center"/>
       </w:pPr>
       <w:r>
-        <w:t>August</w:t>
+        <w:t>September</w:t>
       </w:r>
       <w:r>
         <w:t xml:space="preserve"> 2017</w:t>
@@ -146,7 +146,7 @@
           <w:r>
             <w:fldChar w:fldCharType="separate"/>
           </w:r>
-          <w:hyperlink w:anchor="_Toc490060526" w:history="1">
+          <w:hyperlink w:anchor="_Toc493682718" w:history="1">
             <w:r>
               <w:rPr>
                 <w:rStyle w:val="Hyperlink"/>
@@ -188,7 +188,7 @@
                 <w:noProof/>
                 <w:webHidden/>
               </w:rPr>
-              <w:instrText xml:space="preserve"> PAGEREF _Toc490060526 \h </w:instrText>
+              <w:instrText xml:space="preserve"> PAGEREF _Toc493682718 \h </w:instrText>
             </w:r>
             <w:r>
               <w:rPr>
@@ -232,7 +232,7 @@
               <w:lang w:eastAsia="ja-JP"/>
             </w:rPr>
           </w:pPr>
-          <w:hyperlink w:anchor="_Toc490060527" w:history="1">
+          <w:hyperlink w:anchor="_Toc493682719" w:history="1">
             <w:r>
               <w:rPr>
                 <w:rStyle w:val="Hyperlink"/>
@@ -274,7 +274,7 @@
                 <w:noProof/>
                 <w:webHidden/>
               </w:rPr>
-              <w:instrText xml:space="preserve"> PAGEREF _Toc490060527 \h </w:instrText>
+              <w:instrText xml:space="preserve"> PAGEREF _Toc493682719 \h </w:instrText>
             </w:r>
             <w:r>
               <w:rPr>
@@ -318,7 +318,7 @@
               <w:lang w:eastAsia="ja-JP"/>
             </w:rPr>
           </w:pPr>
-          <w:hyperlink w:anchor="_Toc490060528" w:history="1">
+          <w:hyperlink w:anchor="_Toc493682720" w:history="1">
             <w:r>
               <w:rPr>
                 <w:rStyle w:val="Hyperlink"/>
@@ -360,7 +360,7 @@
                 <w:noProof/>
                 <w:webHidden/>
               </w:rPr>
-              <w:instrText xml:space="preserve"> PAGEREF _Toc490060528 \h </w:instrText>
+              <w:instrText xml:space="preserve"> PAGEREF _Toc493682720 \h </w:instrText>
             </w:r>
             <w:r>
               <w:rPr>
@@ -404,7 +404,7 @@
               <w:lang w:eastAsia="ja-JP"/>
             </w:rPr>
           </w:pPr>
-          <w:hyperlink w:anchor="_Toc490060529" w:history="1">
+          <w:hyperlink w:anchor="_Toc493682721" w:history="1">
             <w:r>
               <w:rPr>
                 <w:rStyle w:val="Hyperlink"/>
@@ -446,7 +446,7 @@
                 <w:noProof/>
                 <w:webHidden/>
               </w:rPr>
-              <w:instrText xml:space="preserve"> PAGEREF _Toc490060529 \h </w:instrText>
+              <w:instrText xml:space="preserve"> PAGEREF _Toc493682721 \h </w:instrText>
             </w:r>
             <w:r>
               <w:rPr>
@@ -490,7 +490,7 @@
               <w:lang w:eastAsia="ja-JP"/>
             </w:rPr>
           </w:pPr>
-          <w:hyperlink w:anchor="_Toc490060530" w:history="1">
+          <w:hyperlink w:anchor="_Toc493682722" w:history="1">
             <w:r>
               <w:rPr>
                 <w:rStyle w:val="Hyperlink"/>
@@ -532,7 +532,7 @@
                 <w:noProof/>
                 <w:webHidden/>
               </w:rPr>
-              <w:instrText xml:space="preserve"> PAGEREF _Toc490060530 \h </w:instrText>
+              <w:instrText xml:space="preserve"> PAGEREF _Toc493682722 \h </w:instrText>
             </w:r>
             <w:r>
               <w:rPr>
@@ -576,7 +576,7 @@
               <w:lang w:eastAsia="ja-JP"/>
             </w:rPr>
           </w:pPr>
-          <w:hyperlink w:anchor="_Toc490060531" w:history="1">
+          <w:hyperlink w:anchor="_Toc493682723" w:history="1">
             <w:r>
               <w:rPr>
                 <w:rStyle w:val="Hyperlink"/>
@@ -618,7 +618,7 @@
                 <w:noProof/>
                 <w:webHidden/>
               </w:rPr>
-              <w:instrText xml:space="preserve"> PAGEREF _Toc490060531 \h </w:instrText>
+              <w:instrText xml:space="preserve"> PAGEREF _Toc493682723 \h </w:instrText>
             </w:r>
             <w:r>
               <w:rPr>
@@ -662,7 +662,7 @@
               <w:lang w:eastAsia="ja-JP"/>
             </w:rPr>
           </w:pPr>
-          <w:hyperlink w:anchor="_Toc490060532" w:history="1">
+          <w:hyperlink w:anchor="_Toc493682724" w:history="1">
             <w:r>
               <w:rPr>
                 <w:rStyle w:val="Hyperlink"/>
@@ -704,7 +704,7 @@
                 <w:noProof/>
                 <w:webHidden/>
               </w:rPr>
-              <w:instrText xml:space="preserve"> PAGEREF _Toc490060532 \h </w:instrText>
+              <w:instrText xml:space="preserve"> PAGEREF _Toc493682724 \h </w:instrText>
             </w:r>
             <w:r>
               <w:rPr>
@@ -748,7 +748,7 @@
               <w:lang w:eastAsia="ja-JP"/>
             </w:rPr>
           </w:pPr>
-          <w:hyperlink w:anchor="_Toc490060533" w:history="1">
+          <w:hyperlink w:anchor="_Toc493682725" w:history="1">
             <w:r>
               <w:rPr>
                 <w:rStyle w:val="Hyperlink"/>
@@ -790,7 +790,7 @@
                 <w:noProof/>
                 <w:webHidden/>
               </w:rPr>
-              <w:instrText xml:space="preserve"> PAGEREF _Toc490060533 \h </w:instrText>
+              <w:instrText xml:space="preserve"> PAGEREF _Toc493682725 \h </w:instrText>
             </w:r>
             <w:r>
               <w:rPr>
@@ -834,7 +834,7 @@
               <w:lang w:eastAsia="ja-JP"/>
             </w:rPr>
           </w:pPr>
-          <w:hyperlink w:anchor="_Toc490060534" w:history="1">
+          <w:hyperlink w:anchor="_Toc493682726" w:history="1">
             <w:r>
               <w:rPr>
                 <w:rStyle w:val="Hyperlink"/>
@@ -876,7 +876,7 @@
                 <w:noProof/>
                 <w:webHidden/>
               </w:rPr>
-              <w:instrText xml:space="preserve"> PAGEREF _Toc490060534 \h </w:instrText>
+              <w:instrText xml:space="preserve"> PAGEREF _Toc493682726 \h </w:instrText>
             </w:r>
             <w:r>
               <w:rPr>
@@ -920,7 +920,7 @@
               <w:lang w:eastAsia="ja-JP"/>
             </w:rPr>
           </w:pPr>
-          <w:hyperlink w:anchor="_Toc490060535" w:history="1">
+          <w:hyperlink w:anchor="_Toc493682727" w:history="1">
             <w:r>
               <w:rPr>
                 <w:rStyle w:val="Hyperlink"/>
@@ -962,7 +962,7 @@
                 <w:noProof/>
                 <w:webHidden/>
               </w:rPr>
-              <w:instrText xml:space="preserve"> PAGEREF _Toc490060535 \h </w:instrText>
+              <w:instrText xml:space="preserve"> PAGEREF _Toc493682727 \h </w:instrText>
             </w:r>
             <w:r>
               <w:rPr>
@@ -1006,7 +1006,7 @@
               <w:lang w:eastAsia="ja-JP"/>
             </w:rPr>
           </w:pPr>
-          <w:hyperlink w:anchor="_Toc490060536" w:history="1">
+          <w:hyperlink w:anchor="_Toc493682728" w:history="1">
             <w:r>
               <w:rPr>
                 <w:rStyle w:val="Hyperlink"/>
@@ -1048,7 +1048,7 @@
                 <w:noProof/>
                 <w:webHidden/>
               </w:rPr>
-              <w:instrText xml:space="preserve"> PAGEREF _Toc490060536 \h </w:instrText>
+              <w:instrText xml:space="preserve"> PAGEREF _Toc493682728 \h </w:instrText>
             </w:r>
             <w:r>
               <w:rPr>
@@ -1092,7 +1092,7 @@
               <w:lang w:eastAsia="ja-JP"/>
             </w:rPr>
           </w:pPr>
-          <w:hyperlink w:anchor="_Toc490060537" w:history="1">
+          <w:hyperlink w:anchor="_Toc493682729" w:history="1">
             <w:r>
               <w:rPr>
                 <w:rStyle w:val="Hyperlink"/>
@@ -1134,7 +1134,7 @@
                 <w:noProof/>
                 <w:webHidden/>
               </w:rPr>
-              <w:instrText xml:space="preserve"> PAGEREF _Toc490060537 \h </w:instrText>
+              <w:instrText xml:space="preserve"> PAGEREF _Toc493682729 \h </w:instrText>
             </w:r>
             <w:r>
               <w:rPr>
@@ -1178,7 +1178,7 @@
               <w:lang w:eastAsia="ja-JP"/>
             </w:rPr>
           </w:pPr>
-          <w:hyperlink w:anchor="_Toc490060538" w:history="1">
+          <w:hyperlink w:anchor="_Toc493682730" w:history="1">
             <w:r>
               <w:rPr>
                 <w:rStyle w:val="Hyperlink"/>
@@ -1220,7 +1220,7 @@
                 <w:noProof/>
                 <w:webHidden/>
               </w:rPr>
-              <w:instrText xml:space="preserve"> PAGEREF _Toc490060538 \h </w:instrText>
+              <w:instrText xml:space="preserve"> PAGEREF _Toc493682730 \h </w:instrText>
             </w:r>
             <w:r>
               <w:rPr>
@@ -1264,7 +1264,7 @@
               <w:lang w:eastAsia="ja-JP"/>
             </w:rPr>
           </w:pPr>
-          <w:hyperlink w:anchor="_Toc490060539" w:history="1">
+          <w:hyperlink w:anchor="_Toc493682731" w:history="1">
             <w:r>
               <w:rPr>
                 <w:rStyle w:val="Hyperlink"/>
@@ -1306,7 +1306,7 @@
                 <w:noProof/>
                 <w:webHidden/>
               </w:rPr>
-              <w:instrText xml:space="preserve"> PAGEREF _Toc490060539 \h </w:instrText>
+              <w:instrText xml:space="preserve"> PAGEREF _Toc493682731 \h </w:instrText>
             </w:r>
             <w:r>
               <w:rPr>
@@ -1350,7 +1350,7 @@
               <w:lang w:eastAsia="ja-JP"/>
             </w:rPr>
           </w:pPr>
-          <w:hyperlink w:anchor="_Toc490060540" w:history="1">
+          <w:hyperlink w:anchor="_Toc493682732" w:history="1">
             <w:r>
               <w:rPr>
                 <w:rStyle w:val="Hyperlink"/>
@@ -1392,7 +1392,7 @@
                 <w:noProof/>
                 <w:webHidden/>
               </w:rPr>
-              <w:instrText xml:space="preserve"> PAGEREF _Toc490060540 \h </w:instrText>
+              <w:instrText xml:space="preserve"> PAGEREF _Toc493682732 \h </w:instrText>
             </w:r>
             <w:r>
               <w:rPr>
@@ -1436,7 +1436,7 @@
               <w:lang w:eastAsia="ja-JP"/>
             </w:rPr>
           </w:pPr>
-          <w:hyperlink w:anchor="_Toc490060541" w:history="1">
+          <w:hyperlink w:anchor="_Toc493682733" w:history="1">
             <w:r>
               <w:rPr>
                 <w:rStyle w:val="Hyperlink"/>
@@ -1478,7 +1478,7 @@
                 <w:noProof/>
                 <w:webHidden/>
               </w:rPr>
-              <w:instrText xml:space="preserve"> PAGEREF _Toc490060541 \h </w:instrText>
+              <w:instrText xml:space="preserve"> PAGEREF _Toc493682733 \h </w:instrText>
             </w:r>
             <w:r>
               <w:rPr>
@@ -1522,7 +1522,7 @@
               <w:lang w:eastAsia="ja-JP"/>
             </w:rPr>
           </w:pPr>
-          <w:hyperlink w:anchor="_Toc490060542" w:history="1">
+          <w:hyperlink w:anchor="_Toc493682734" w:history="1">
             <w:r>
               <w:rPr>
                 <w:rStyle w:val="Hyperlink"/>
@@ -1564,7 +1564,7 @@
                 <w:noProof/>
                 <w:webHidden/>
               </w:rPr>
-              <w:instrText xml:space="preserve"> PAGEREF _Toc490060542 \h </w:instrText>
+              <w:instrText xml:space="preserve"> PAGEREF _Toc493682734 \h </w:instrText>
             </w:r>
             <w:r>
               <w:rPr>
@@ -1608,7 +1608,7 @@
               <w:lang w:eastAsia="ja-JP"/>
             </w:rPr>
           </w:pPr>
-          <w:hyperlink w:anchor="_Toc490060543" w:history="1">
+          <w:hyperlink w:anchor="_Toc493682735" w:history="1">
             <w:r>
               <w:rPr>
                 <w:rStyle w:val="Hyperlink"/>
@@ -1650,7 +1650,7 @@
                 <w:noProof/>
                 <w:webHidden/>
               </w:rPr>
-              <w:instrText xml:space="preserve"> PAGEREF _Toc490060543 \h </w:instrText>
+              <w:instrText xml:space="preserve"> PAGEREF _Toc493682735 \h </w:instrText>
             </w:r>
             <w:r>
               <w:rPr>
@@ -1694,7 +1694,7 @@
               <w:lang w:eastAsia="ja-JP"/>
             </w:rPr>
           </w:pPr>
-          <w:hyperlink w:anchor="_Toc490060544" w:history="1">
+          <w:hyperlink w:anchor="_Toc493682736" w:history="1">
             <w:r>
               <w:rPr>
                 <w:rStyle w:val="Hyperlink"/>
@@ -1736,7 +1736,7 @@
                 <w:noProof/>
                 <w:webHidden/>
               </w:rPr>
-              <w:instrText xml:space="preserve"> PAGEREF _Toc490060544 \h </w:instrText>
+              <w:instrText xml:space="preserve"> PAGEREF _Toc493682736 \h </w:instrText>
             </w:r>
             <w:r>
               <w:rPr>
@@ -1780,7 +1780,7 @@
               <w:lang w:eastAsia="ja-JP"/>
             </w:rPr>
           </w:pPr>
-          <w:hyperlink w:anchor="_Toc490060545" w:history="1">
+          <w:hyperlink w:anchor="_Toc493682737" w:history="1">
             <w:r>
               <w:rPr>
                 <w:rStyle w:val="Hyperlink"/>
@@ -1822,7 +1822,7 @@
                 <w:noProof/>
                 <w:webHidden/>
               </w:rPr>
-              <w:instrText xml:space="preserve"> PAGEREF _Toc490060545 \h </w:instrText>
+              <w:instrText xml:space="preserve"> PAGEREF _Toc493682737 \h </w:instrText>
             </w:r>
             <w:r>
               <w:rPr>
@@ -1866,7 +1866,7 @@
               <w:lang w:eastAsia="ja-JP"/>
             </w:rPr>
           </w:pPr>
-          <w:hyperlink w:anchor="_Toc490060546" w:history="1">
+          <w:hyperlink w:anchor="_Toc493682738" w:history="1">
             <w:r>
               <w:rPr>
                 <w:rStyle w:val="Hyperlink"/>
@@ -1908,7 +1908,7 @@
                 <w:noProof/>
                 <w:webHidden/>
               </w:rPr>
-              <w:instrText xml:space="preserve"> PAGEREF _Toc490060546 \h </w:instrText>
+              <w:instrText xml:space="preserve"> PAGEREF _Toc493682738 \h </w:instrText>
             </w:r>
             <w:r>
               <w:rPr>
@@ -1952,7 +1952,7 @@
               <w:lang w:eastAsia="ja-JP"/>
             </w:rPr>
           </w:pPr>
-          <w:hyperlink w:anchor="_Toc490060547" w:history="1">
+          <w:hyperlink w:anchor="_Toc493682739" w:history="1">
             <w:r>
               <w:rPr>
                 <w:rStyle w:val="Hyperlink"/>
@@ -1994,7 +1994,7 @@
                 <w:noProof/>
                 <w:webHidden/>
               </w:rPr>
-              <w:instrText xml:space="preserve"> PAGEREF _Toc490060547 \h </w:instrText>
+              <w:instrText xml:space="preserve"> PAGEREF _Toc493682739 \h </w:instrText>
             </w:r>
             <w:r>
               <w:rPr>
@@ -2038,7 +2038,7 @@
               <w:lang w:eastAsia="ja-JP"/>
             </w:rPr>
           </w:pPr>
-          <w:hyperlink w:anchor="_Toc490060548" w:history="1">
+          <w:hyperlink w:anchor="_Toc493682740" w:history="1">
             <w:r>
               <w:rPr>
                 <w:rStyle w:val="Hyperlink"/>
@@ -2080,7 +2080,7 @@
                 <w:noProof/>
                 <w:webHidden/>
               </w:rPr>
-              <w:instrText xml:space="preserve"> PAGEREF _Toc490060548 \h </w:instrText>
+              <w:instrText xml:space="preserve"> PAGEREF _Toc493682740 \h </w:instrText>
             </w:r>
             <w:r>
               <w:rPr>
@@ -2124,7 +2124,7 @@
               <w:lang w:eastAsia="ja-JP"/>
             </w:rPr>
           </w:pPr>
-          <w:hyperlink w:anchor="_Toc490060549" w:history="1">
+          <w:hyperlink w:anchor="_Toc493682741" w:history="1">
             <w:r>
               <w:rPr>
                 <w:rStyle w:val="Hyperlink"/>
@@ -2166,7 +2166,7 @@
                 <w:noProof/>
                 <w:webHidden/>
               </w:rPr>
-              <w:instrText xml:space="preserve"> PAGEREF _Toc490060549 \h </w:instrText>
+              <w:instrText xml:space="preserve"> PAGEREF _Toc493682741 \h </w:instrText>
             </w:r>
             <w:r>
               <w:rPr>
@@ -2210,7 +2210,7 @@
               <w:lang w:eastAsia="ja-JP"/>
             </w:rPr>
           </w:pPr>
-          <w:hyperlink w:anchor="_Toc490060550" w:history="1">
+          <w:hyperlink w:anchor="_Toc493682742" w:history="1">
             <w:r>
               <w:rPr>
                 <w:rStyle w:val="Hyperlink"/>
@@ -2252,7 +2252,7 @@
                 <w:noProof/>
                 <w:webHidden/>
               </w:rPr>
-              <w:instrText xml:space="preserve"> PAGEREF _Toc490060550 \h </w:instrText>
+              <w:instrText xml:space="preserve"> PAGEREF _Toc493682742 \h </w:instrText>
             </w:r>
             <w:r>
               <w:rPr>
@@ -2296,7 +2296,7 @@
               <w:lang w:eastAsia="ja-JP"/>
             </w:rPr>
           </w:pPr>
-          <w:hyperlink w:anchor="_Toc490060551" w:history="1">
+          <w:hyperlink w:anchor="_Toc493682743" w:history="1">
             <w:r>
               <w:rPr>
                 <w:rStyle w:val="Hyperlink"/>
@@ -2338,7 +2338,7 @@
                 <w:noProof/>
                 <w:webHidden/>
               </w:rPr>
-              <w:instrText xml:space="preserve"> PAGEREF _Toc490060551 \h </w:instrText>
+              <w:instrText xml:space="preserve"> PAGEREF _Toc493682743 \h </w:instrText>
             </w:r>
             <w:r>
               <w:rPr>
@@ -2382,7 +2382,7 @@
               <w:lang w:eastAsia="ja-JP"/>
             </w:rPr>
           </w:pPr>
-          <w:hyperlink w:anchor="_Toc490060552" w:history="1">
+          <w:hyperlink w:anchor="_Toc493682744" w:history="1">
             <w:r>
               <w:rPr>
                 <w:rStyle w:val="Hyperlink"/>
@@ -2424,7 +2424,7 @@
                 <w:noProof/>
                 <w:webHidden/>
               </w:rPr>
-              <w:instrText xml:space="preserve"> PAGEREF _Toc490060552 \h </w:instrText>
+              <w:instrText xml:space="preserve"> PAGEREF _Toc493682744 \h </w:instrText>
             </w:r>
             <w:r>
               <w:rPr>
@@ -2468,7 +2468,7 @@
               <w:lang w:eastAsia="ja-JP"/>
             </w:rPr>
           </w:pPr>
-          <w:hyperlink w:anchor="_Toc490060553" w:history="1">
+          <w:hyperlink w:anchor="_Toc493682745" w:history="1">
             <w:r>
               <w:rPr>
                 <w:rStyle w:val="Hyperlink"/>
@@ -2510,7 +2510,7 @@
                 <w:noProof/>
                 <w:webHidden/>
               </w:rPr>
-              <w:instrText xml:space="preserve"> PAGEREF _Toc490060553 \h </w:instrText>
+              <w:instrText xml:space="preserve"> PAGEREF _Toc493682745 \h </w:instrText>
             </w:r>
             <w:r>
               <w:rPr>
@@ -2554,7 +2554,7 @@
               <w:lang w:eastAsia="ja-JP"/>
             </w:rPr>
           </w:pPr>
-          <w:hyperlink w:anchor="_Toc490060554" w:history="1">
+          <w:hyperlink w:anchor="_Toc493682746" w:history="1">
             <w:r>
               <w:rPr>
                 <w:rStyle w:val="Hyperlink"/>
@@ -2596,7 +2596,7 @@
                 <w:noProof/>
                 <w:webHidden/>
               </w:rPr>
-              <w:instrText xml:space="preserve"> PAGEREF _Toc490060554 \h </w:instrText>
+              <w:instrText xml:space="preserve"> PAGEREF _Toc493682746 \h </w:instrText>
             </w:r>
             <w:r>
               <w:rPr>
@@ -2640,7 +2640,7 @@
               <w:lang w:eastAsia="ja-JP"/>
             </w:rPr>
           </w:pPr>
-          <w:hyperlink w:anchor="_Toc490060555" w:history="1">
+          <w:hyperlink w:anchor="_Toc493682747" w:history="1">
             <w:r>
               <w:rPr>
                 <w:rStyle w:val="Hyperlink"/>
@@ -2682,7 +2682,7 @@
                 <w:noProof/>
                 <w:webHidden/>
               </w:rPr>
-              <w:instrText xml:space="preserve"> PAGEREF _Toc490060555 \h </w:instrText>
+              <w:instrText xml:space="preserve"> PAGEREF _Toc493682747 \h </w:instrText>
             </w:r>
             <w:r>
               <w:rPr>
@@ -2726,7 +2726,7 @@
               <w:lang w:eastAsia="ja-JP"/>
             </w:rPr>
           </w:pPr>
-          <w:hyperlink w:anchor="_Toc490060556" w:history="1">
+          <w:hyperlink w:anchor="_Toc493682748" w:history="1">
             <w:r>
               <w:rPr>
                 <w:rStyle w:val="Hyperlink"/>
@@ -2768,7 +2768,7 @@
                 <w:noProof/>
                 <w:webHidden/>
               </w:rPr>
-              <w:instrText xml:space="preserve"> PAGEREF _Toc490060556 \h </w:instrText>
+              <w:instrText xml:space="preserve"> PAGEREF _Toc493682748 \h </w:instrText>
             </w:r>
             <w:r>
               <w:rPr>
@@ -2812,7 +2812,7 @@
               <w:lang w:eastAsia="ja-JP"/>
             </w:rPr>
           </w:pPr>
-          <w:hyperlink w:anchor="_Toc490060557" w:history="1">
+          <w:hyperlink w:anchor="_Toc493682749" w:history="1">
             <w:r>
               <w:rPr>
                 <w:rStyle w:val="Hyperlink"/>
@@ -2854,7 +2854,7 @@
                 <w:noProof/>
                 <w:webHidden/>
               </w:rPr>
-              <w:instrText xml:space="preserve"> PAGEREF _Toc490060557 \h </w:instrText>
+              <w:instrText xml:space="preserve"> PAGEREF _Toc493682749 \h </w:instrText>
             </w:r>
             <w:r>
               <w:rPr>
@@ -2898,7 +2898,7 @@
               <w:lang w:eastAsia="ja-JP"/>
             </w:rPr>
           </w:pPr>
-          <w:hyperlink w:anchor="_Toc490060558" w:history="1">
+          <w:hyperlink w:anchor="_Toc493682750" w:history="1">
             <w:r>
               <w:rPr>
                 <w:rStyle w:val="Hyperlink"/>
@@ -2940,7 +2940,7 @@
                 <w:noProof/>
                 <w:webHidden/>
               </w:rPr>
-              <w:instrText xml:space="preserve"> PAGEREF _Toc490060558 \h </w:instrText>
+              <w:instrText xml:space="preserve"> PAGEREF _Toc493682750 \h </w:instrText>
             </w:r>
             <w:r>
               <w:rPr>
@@ -2984,7 +2984,7 @@
               <w:lang w:eastAsia="ja-JP"/>
             </w:rPr>
           </w:pPr>
-          <w:hyperlink w:anchor="_Toc490060559" w:history="1">
+          <w:hyperlink w:anchor="_Toc493682751" w:history="1">
             <w:r>
               <w:rPr>
                 <w:rStyle w:val="Hyperlink"/>
@@ -3026,7 +3026,7 @@
                 <w:noProof/>
                 <w:webHidden/>
               </w:rPr>
-              <w:instrText xml:space="preserve"> PAGEREF _Toc490060559 \h </w:instrText>
+              <w:instrText xml:space="preserve"> PAGEREF _Toc493682751 \h </w:instrText>
             </w:r>
             <w:r>
               <w:rPr>
@@ -3070,7 +3070,7 @@
               <w:lang w:eastAsia="ja-JP"/>
             </w:rPr>
           </w:pPr>
-          <w:hyperlink w:anchor="_Toc490060560" w:history="1">
+          <w:hyperlink w:anchor="_Toc493682752" w:history="1">
             <w:r>
               <w:rPr>
                 <w:rStyle w:val="Hyperlink"/>
@@ -3112,7 +3112,7 @@
                 <w:noProof/>
                 <w:webHidden/>
               </w:rPr>
-              <w:instrText xml:space="preserve"> PAGEREF _Toc490060560 \h </w:instrText>
+              <w:instrText xml:space="preserve"> PAGEREF _Toc493682752 \h </w:instrText>
             </w:r>
             <w:r>
               <w:rPr>
@@ -3156,7 +3156,7 @@
               <w:lang w:eastAsia="ja-JP"/>
             </w:rPr>
           </w:pPr>
-          <w:hyperlink w:anchor="_Toc490060561" w:history="1">
+          <w:hyperlink w:anchor="_Toc493682753" w:history="1">
             <w:r>
               <w:rPr>
                 <w:rStyle w:val="Hyperlink"/>
@@ -3198,7 +3198,7 @@
                 <w:noProof/>
                 <w:webHidden/>
               </w:rPr>
-              <w:instrText xml:space="preserve"> PAGEREF _Toc490060561 \h </w:instrText>
+              <w:instrText xml:space="preserve"> PAGEREF _Toc493682753 \h </w:instrText>
             </w:r>
             <w:r>
               <w:rPr>
@@ -3242,7 +3242,7 @@
               <w:lang w:eastAsia="ja-JP"/>
             </w:rPr>
           </w:pPr>
-          <w:hyperlink w:anchor="_Toc490060562" w:history="1">
+          <w:hyperlink w:anchor="_Toc493682754" w:history="1">
             <w:r>
               <w:rPr>
                 <w:rStyle w:val="Hyperlink"/>
@@ -3284,7 +3284,7 @@
                 <w:noProof/>
                 <w:webHidden/>
               </w:rPr>
-              <w:instrText xml:space="preserve"> PAGEREF _Toc490060562 \h </w:instrText>
+              <w:instrText xml:space="preserve"> PAGEREF _Toc493682754 \h </w:instrText>
             </w:r>
             <w:r>
               <w:rPr>
@@ -3328,7 +3328,7 @@
               <w:lang w:eastAsia="ja-JP"/>
             </w:rPr>
           </w:pPr>
-          <w:hyperlink w:anchor="_Toc490060563" w:history="1">
+          <w:hyperlink w:anchor="_Toc493682755" w:history="1">
             <w:r>
               <w:rPr>
                 <w:rStyle w:val="Hyperlink"/>
@@ -3370,7 +3370,7 @@
                 <w:noProof/>
                 <w:webHidden/>
               </w:rPr>
-              <w:instrText xml:space="preserve"> PAGEREF _Toc490060563 \h </w:instrText>
+              <w:instrText xml:space="preserve"> PAGEREF _Toc493682755 \h </w:instrText>
             </w:r>
             <w:r>
               <w:rPr>
@@ -3414,7 +3414,7 @@
               <w:lang w:eastAsia="ja-JP"/>
             </w:rPr>
           </w:pPr>
-          <w:hyperlink w:anchor="_Toc490060564" w:history="1">
+          <w:hyperlink w:anchor="_Toc493682756" w:history="1">
             <w:r>
               <w:rPr>
                 <w:rStyle w:val="Hyperlink"/>
@@ -3456,7 +3456,7 @@
                 <w:noProof/>
                 <w:webHidden/>
               </w:rPr>
-              <w:instrText xml:space="preserve"> PAGEREF _Toc490060564 \h </w:instrText>
+              <w:instrText xml:space="preserve"> PAGEREF _Toc493682756 \h </w:instrText>
             </w:r>
             <w:r>
               <w:rPr>
@@ -3500,7 +3500,7 @@
               <w:lang w:eastAsia="ja-JP"/>
             </w:rPr>
           </w:pPr>
-          <w:hyperlink w:anchor="_Toc490060565" w:history="1">
+          <w:hyperlink w:anchor="_Toc493682757" w:history="1">
             <w:r>
               <w:rPr>
                 <w:rStyle w:val="Hyperlink"/>
@@ -3542,7 +3542,7 @@
                 <w:noProof/>
                 <w:webHidden/>
               </w:rPr>
-              <w:instrText xml:space="preserve"> PAGEREF _Toc490060565 \h </w:instrText>
+              <w:instrText xml:space="preserve"> PAGEREF _Toc493682757 \h </w:instrText>
             </w:r>
             <w:r>
               <w:rPr>
@@ -3586,7 +3586,7 @@
               <w:lang w:eastAsia="ja-JP"/>
             </w:rPr>
           </w:pPr>
-          <w:hyperlink w:anchor="_Toc490060566" w:history="1">
+          <w:hyperlink w:anchor="_Toc493682758" w:history="1">
             <w:r>
               <w:rPr>
                 <w:rStyle w:val="Hyperlink"/>
@@ -3628,7 +3628,7 @@
                 <w:noProof/>
                 <w:webHidden/>
               </w:rPr>
-              <w:instrText xml:space="preserve"> PAGEREF _Toc490060566 \h </w:instrText>
+              <w:instrText xml:space="preserve"> PAGEREF _Toc493682758 \h </w:instrText>
             </w:r>
             <w:r>
               <w:rPr>
@@ -3672,7 +3672,7 @@
               <w:lang w:eastAsia="ja-JP"/>
             </w:rPr>
           </w:pPr>
-          <w:hyperlink w:anchor="_Toc490060567" w:history="1">
+          <w:hyperlink w:anchor="_Toc493682759" w:history="1">
             <w:r>
               <w:rPr>
                 <w:rStyle w:val="Hyperlink"/>
@@ -3714,7 +3714,7 @@
                 <w:noProof/>
                 <w:webHidden/>
               </w:rPr>
-              <w:instrText xml:space="preserve"> PAGEREF _Toc490060567 \h </w:instrText>
+              <w:instrText xml:space="preserve"> PAGEREF _Toc493682759 \h </w:instrText>
             </w:r>
             <w:r>
               <w:rPr>
@@ -3758,7 +3758,7 @@
               <w:lang w:eastAsia="ja-JP"/>
             </w:rPr>
           </w:pPr>
-          <w:hyperlink w:anchor="_Toc490060568" w:history="1">
+          <w:hyperlink w:anchor="_Toc493682760" w:history="1">
             <w:r>
               <w:rPr>
                 <w:rStyle w:val="Hyperlink"/>
@@ -3800,7 +3800,7 @@
                 <w:noProof/>
                 <w:webHidden/>
               </w:rPr>
-              <w:instrText xml:space="preserve"> PAGEREF _Toc490060568 \h </w:instrText>
+              <w:instrText xml:space="preserve"> PAGEREF _Toc493682760 \h </w:instrText>
             </w:r>
             <w:r>
               <w:rPr>
@@ -3844,7 +3844,7 @@
               <w:lang w:eastAsia="ja-JP"/>
             </w:rPr>
           </w:pPr>
-          <w:hyperlink w:anchor="_Toc490060569" w:history="1">
+          <w:hyperlink w:anchor="_Toc493682761" w:history="1">
             <w:r>
               <w:rPr>
                 <w:rStyle w:val="Hyperlink"/>
@@ -3886,7 +3886,7 @@
                 <w:noProof/>
                 <w:webHidden/>
               </w:rPr>
-              <w:instrText xml:space="preserve"> PAGEREF _Toc490060569 \h </w:instrText>
+              <w:instrText xml:space="preserve"> PAGEREF _Toc493682761 \h </w:instrText>
             </w:r>
             <w:r>
               <w:rPr>
@@ -3906,7 +3906,7 @@
                 <w:noProof/>
                 <w:webHidden/>
               </w:rPr>
-              <w:t>38</w:t>
+              <w:t>39</w:t>
             </w:r>
             <w:r>
               <w:rPr>
@@ -3930,7 +3930,7 @@
               <w:lang w:eastAsia="ja-JP"/>
             </w:rPr>
           </w:pPr>
-          <w:hyperlink w:anchor="_Toc490060570" w:history="1">
+          <w:hyperlink w:anchor="_Toc493682762" w:history="1">
             <w:r>
               <w:rPr>
                 <w:rStyle w:val="Hyperlink"/>
@@ -3972,7 +3972,7 @@
                 <w:noProof/>
                 <w:webHidden/>
               </w:rPr>
-              <w:instrText xml:space="preserve"> PAGEREF _Toc490060570 \h </w:instrText>
+              <w:instrText xml:space="preserve"> PAGEREF _Toc493682762 \h </w:instrText>
             </w:r>
             <w:r>
               <w:rPr>
@@ -3992,7 +3992,7 @@
                 <w:noProof/>
                 <w:webHidden/>
               </w:rPr>
-              <w:t>38</w:t>
+              <w:t>39</w:t>
             </w:r>
             <w:r>
               <w:rPr>
@@ -4016,7 +4016,7 @@
               <w:lang w:eastAsia="ja-JP"/>
             </w:rPr>
           </w:pPr>
-          <w:hyperlink w:anchor="_Toc490060571" w:history="1">
+          <w:hyperlink w:anchor="_Toc493682763" w:history="1">
             <w:r>
               <w:rPr>
                 <w:rStyle w:val="Hyperlink"/>
@@ -4058,7 +4058,7 @@
                 <w:noProof/>
                 <w:webHidden/>
               </w:rPr>
-              <w:instrText xml:space="preserve"> PAGEREF _Toc490060571 \h </w:instrText>
+              <w:instrText xml:space="preserve"> PAGEREF _Toc493682763 \h </w:instrText>
             </w:r>
             <w:r>
               <w:rPr>
@@ -4078,7 +4078,7 @@
                 <w:noProof/>
                 <w:webHidden/>
               </w:rPr>
-              <w:t>39</w:t>
+              <w:t>40</w:t>
             </w:r>
             <w:r>
               <w:rPr>
@@ -4102,7 +4102,7 @@
               <w:lang w:eastAsia="ja-JP"/>
             </w:rPr>
           </w:pPr>
-          <w:hyperlink w:anchor="_Toc490060572" w:history="1">
+          <w:hyperlink w:anchor="_Toc493682764" w:history="1">
             <w:r>
               <w:rPr>
                 <w:rStyle w:val="Hyperlink"/>
@@ -4144,7 +4144,7 @@
                 <w:noProof/>
                 <w:webHidden/>
               </w:rPr>
-              <w:instrText xml:space="preserve"> PAGEREF _Toc490060572 \h </w:instrText>
+              <w:instrText xml:space="preserve"> PAGEREF _Toc493682764 \h </w:instrText>
             </w:r>
             <w:r>
               <w:rPr>
@@ -4164,7 +4164,7 @@
                 <w:noProof/>
                 <w:webHidden/>
               </w:rPr>
-              <w:t>40</w:t>
+              <w:t>41</w:t>
             </w:r>
             <w:r>
               <w:rPr>
@@ -4188,7 +4188,7 @@
               <w:lang w:eastAsia="ja-JP"/>
             </w:rPr>
           </w:pPr>
-          <w:hyperlink w:anchor="_Toc490060573" w:history="1">
+          <w:hyperlink w:anchor="_Toc493682765" w:history="1">
             <w:r>
               <w:rPr>
                 <w:rStyle w:val="Hyperlink"/>
@@ -4230,7 +4230,7 @@
                 <w:noProof/>
                 <w:webHidden/>
               </w:rPr>
-              <w:instrText xml:space="preserve"> PAGEREF _Toc490060573 \h </w:instrText>
+              <w:instrText xml:space="preserve"> PAGEREF _Toc493682765 \h </w:instrText>
             </w:r>
             <w:r>
               <w:rPr>
@@ -4250,7 +4250,7 @@
                 <w:noProof/>
                 <w:webHidden/>
               </w:rPr>
-              <w:t>40</w:t>
+              <w:t>41</w:t>
             </w:r>
             <w:r>
               <w:rPr>
@@ -4274,7 +4274,7 @@
               <w:lang w:eastAsia="ja-JP"/>
             </w:rPr>
           </w:pPr>
-          <w:hyperlink w:anchor="_Toc490060574" w:history="1">
+          <w:hyperlink w:anchor="_Toc493682766" w:history="1">
             <w:r>
               <w:rPr>
                 <w:rStyle w:val="Hyperlink"/>
@@ -4316,7 +4316,7 @@
                 <w:noProof/>
                 <w:webHidden/>
               </w:rPr>
-              <w:instrText xml:space="preserve"> PAGEREF _Toc490060574 \h </w:instrText>
+              <w:instrText xml:space="preserve"> PAGEREF _Toc493682766 \h </w:instrText>
             </w:r>
             <w:r>
               <w:rPr>
@@ -4336,7 +4336,7 @@
                 <w:noProof/>
                 <w:webHidden/>
               </w:rPr>
-              <w:t>40</w:t>
+              <w:t>41</w:t>
             </w:r>
             <w:r>
               <w:rPr>
@@ -4360,7 +4360,7 @@
               <w:lang w:eastAsia="ja-JP"/>
             </w:rPr>
           </w:pPr>
-          <w:hyperlink w:anchor="_Toc490060575" w:history="1">
+          <w:hyperlink w:anchor="_Toc493682767" w:history="1">
             <w:r>
               <w:rPr>
                 <w:rStyle w:val="Hyperlink"/>
@@ -4402,7 +4402,7 @@
                 <w:noProof/>
                 <w:webHidden/>
               </w:rPr>
-              <w:instrText xml:space="preserve"> PAGEREF _Toc490060575 \h </w:instrText>
+              <w:instrText xml:space="preserve"> PAGEREF _Toc493682767 \h </w:instrText>
             </w:r>
             <w:r>
               <w:rPr>
@@ -4422,7 +4422,7 @@
                 <w:noProof/>
                 <w:webHidden/>
               </w:rPr>
-              <w:t>41</w:t>
+              <w:t>42</w:t>
             </w:r>
             <w:r>
               <w:rPr>
@@ -4446,7 +4446,7 @@
               <w:lang w:eastAsia="ja-JP"/>
             </w:rPr>
           </w:pPr>
-          <w:hyperlink w:anchor="_Toc490060576" w:history="1">
+          <w:hyperlink w:anchor="_Toc493682768" w:history="1">
             <w:r>
               <w:rPr>
                 <w:rStyle w:val="Hyperlink"/>
@@ -4488,7 +4488,7 @@
                 <w:noProof/>
                 <w:webHidden/>
               </w:rPr>
-              <w:instrText xml:space="preserve"> PAGEREF _Toc490060576 \h </w:instrText>
+              <w:instrText xml:space="preserve"> PAGEREF _Toc493682768 \h </w:instrText>
             </w:r>
             <w:r>
               <w:rPr>
@@ -4508,7 +4508,7 @@
                 <w:noProof/>
                 <w:webHidden/>
               </w:rPr>
-              <w:t>41</w:t>
+              <w:t>42</w:t>
             </w:r>
             <w:r>
               <w:rPr>
@@ -4532,7 +4532,7 @@
               <w:lang w:eastAsia="ja-JP"/>
             </w:rPr>
           </w:pPr>
-          <w:hyperlink w:anchor="_Toc490060577" w:history="1">
+          <w:hyperlink w:anchor="_Toc493682769" w:history="1">
             <w:r>
               <w:rPr>
                 <w:rStyle w:val="Hyperlink"/>
@@ -4574,7 +4574,7 @@
                 <w:noProof/>
                 <w:webHidden/>
               </w:rPr>
-              <w:instrText xml:space="preserve"> PAGEREF _Toc490060577 \h </w:instrText>
+              <w:instrText xml:space="preserve"> PAGEREF _Toc493682769 \h </w:instrText>
             </w:r>
             <w:r>
               <w:rPr>
@@ -4594,7 +4594,7 @@
                 <w:noProof/>
                 <w:webHidden/>
               </w:rPr>
-              <w:t>41</w:t>
+              <w:t>42</w:t>
             </w:r>
             <w:r>
               <w:rPr>
@@ -4618,7 +4618,7 @@
               <w:lang w:eastAsia="ja-JP"/>
             </w:rPr>
           </w:pPr>
-          <w:hyperlink w:anchor="_Toc490060578" w:history="1">
+          <w:hyperlink w:anchor="_Toc493682770" w:history="1">
             <w:r>
               <w:rPr>
                 <w:rStyle w:val="Hyperlink"/>
@@ -4660,7 +4660,7 @@
                 <w:noProof/>
                 <w:webHidden/>
               </w:rPr>
-              <w:instrText xml:space="preserve"> PAGEREF _Toc490060578 \h </w:instrText>
+              <w:instrText xml:space="preserve"> PAGEREF _Toc493682770 \h </w:instrText>
             </w:r>
             <w:r>
               <w:rPr>
@@ -4680,7 +4680,7 @@
                 <w:noProof/>
                 <w:webHidden/>
               </w:rPr>
-              <w:t>42</w:t>
+              <w:t>43</w:t>
             </w:r>
             <w:r>
               <w:rPr>
@@ -4704,7 +4704,7 @@
               <w:lang w:eastAsia="ja-JP"/>
             </w:rPr>
           </w:pPr>
-          <w:hyperlink w:anchor="_Toc490060579" w:history="1">
+          <w:hyperlink w:anchor="_Toc493682771" w:history="1">
             <w:r>
               <w:rPr>
                 <w:rStyle w:val="Hyperlink"/>
@@ -4746,7 +4746,7 @@
                 <w:noProof/>
                 <w:webHidden/>
               </w:rPr>
-              <w:instrText xml:space="preserve"> PAGEREF _Toc490060579 \h </w:instrText>
+              <w:instrText xml:space="preserve"> PAGEREF _Toc493682771 \h </w:instrText>
             </w:r>
             <w:r>
               <w:rPr>
@@ -4766,7 +4766,7 @@
                 <w:noProof/>
                 <w:webHidden/>
               </w:rPr>
-              <w:t>42</w:t>
+              <w:t>43</w:t>
             </w:r>
             <w:r>
               <w:rPr>
@@ -4790,7 +4790,7 @@
               <w:lang w:eastAsia="ja-JP"/>
             </w:rPr>
           </w:pPr>
-          <w:hyperlink w:anchor="_Toc490060580" w:history="1">
+          <w:hyperlink w:anchor="_Toc493682772" w:history="1">
             <w:r>
               <w:rPr>
                 <w:rStyle w:val="Hyperlink"/>
@@ -4832,7 +4832,7 @@
                 <w:noProof/>
                 <w:webHidden/>
               </w:rPr>
-              <w:instrText xml:space="preserve"> PAGEREF _Toc490060580 \h </w:instrText>
+              <w:instrText xml:space="preserve"> PAGEREF _Toc493682772 \h </w:instrText>
             </w:r>
             <w:r>
               <w:rPr>
@@ -4852,7 +4852,7 @@
                 <w:noProof/>
                 <w:webHidden/>
               </w:rPr>
-              <w:t>42</w:t>
+              <w:t>43</w:t>
             </w:r>
             <w:r>
               <w:rPr>
@@ -4876,7 +4876,7 @@
               <w:lang w:eastAsia="ja-JP"/>
             </w:rPr>
           </w:pPr>
-          <w:hyperlink w:anchor="_Toc490060581" w:history="1">
+          <w:hyperlink w:anchor="_Toc493682773" w:history="1">
             <w:r>
               <w:rPr>
                 <w:rStyle w:val="Hyperlink"/>
@@ -4918,7 +4918,7 @@
                 <w:noProof/>
                 <w:webHidden/>
               </w:rPr>
-              <w:instrText xml:space="preserve"> PAGEREF _Toc490060581 \h </w:instrText>
+              <w:instrText xml:space="preserve"> PAGEREF _Toc493682773 \h </w:instrText>
             </w:r>
             <w:r>
               <w:rPr>
@@ -4938,7 +4938,7 @@
                 <w:noProof/>
                 <w:webHidden/>
               </w:rPr>
-              <w:t>43</w:t>
+              <w:t>44</w:t>
             </w:r>
             <w:r>
               <w:rPr>
@@ -4962,7 +4962,7 @@
               <w:lang w:eastAsia="ja-JP"/>
             </w:rPr>
           </w:pPr>
-          <w:hyperlink w:anchor="_Toc490060582" w:history="1">
+          <w:hyperlink w:anchor="_Toc493682774" w:history="1">
             <w:r>
               <w:rPr>
                 <w:rStyle w:val="Hyperlink"/>
@@ -5004,7 +5004,7 @@
                 <w:noProof/>
                 <w:webHidden/>
               </w:rPr>
-              <w:instrText xml:space="preserve"> PAGEREF _Toc490060582 \h </w:instrText>
+              <w:instrText xml:space="preserve"> PAGEREF _Toc493682774 \h </w:instrText>
             </w:r>
             <w:r>
               <w:rPr>
@@ -5024,7 +5024,7 @@
                 <w:noProof/>
                 <w:webHidden/>
               </w:rPr>
-              <w:t>45</w:t>
+              <w:t>46</w:t>
             </w:r>
             <w:r>
               <w:rPr>
@@ -5048,7 +5048,7 @@
               <w:lang w:eastAsia="ja-JP"/>
             </w:rPr>
           </w:pPr>
-          <w:hyperlink w:anchor="_Toc490060583" w:history="1">
+          <w:hyperlink w:anchor="_Toc493682775" w:history="1">
             <w:r>
               <w:rPr>
                 <w:rStyle w:val="Hyperlink"/>
@@ -5090,7 +5090,7 @@
                 <w:noProof/>
                 <w:webHidden/>
               </w:rPr>
-              <w:instrText xml:space="preserve"> PAGEREF _Toc490060583 \h </w:instrText>
+              <w:instrText xml:space="preserve"> PAGEREF _Toc493682775 \h </w:instrText>
             </w:r>
             <w:r>
               <w:rPr>
@@ -5110,7 +5110,7 @@
                 <w:noProof/>
                 <w:webHidden/>
               </w:rPr>
-              <w:t>45</w:t>
+              <w:t>46</w:t>
             </w:r>
             <w:r>
               <w:rPr>
@@ -5134,7 +5134,7 @@
               <w:lang w:eastAsia="ja-JP"/>
             </w:rPr>
           </w:pPr>
-          <w:hyperlink w:anchor="_Toc490060584" w:history="1">
+          <w:hyperlink w:anchor="_Toc493682776" w:history="1">
             <w:r>
               <w:rPr>
                 <w:rStyle w:val="Hyperlink"/>
@@ -5176,7 +5176,7 @@
                 <w:noProof/>
                 <w:webHidden/>
               </w:rPr>
-              <w:instrText xml:space="preserve"> PAGEREF _Toc490060584 \h </w:instrText>
+              <w:instrText xml:space="preserve"> PAGEREF _Toc493682776 \h </w:instrText>
             </w:r>
             <w:r>
               <w:rPr>
@@ -5196,7 +5196,7 @@
                 <w:noProof/>
                 <w:webHidden/>
               </w:rPr>
-              <w:t>46</w:t>
+              <w:t>47</w:t>
             </w:r>
             <w:r>
               <w:rPr>
@@ -5220,7 +5220,7 @@
               <w:lang w:eastAsia="ja-JP"/>
             </w:rPr>
           </w:pPr>
-          <w:hyperlink w:anchor="_Toc490060585" w:history="1">
+          <w:hyperlink w:anchor="_Toc493682777" w:history="1">
             <w:r>
               <w:rPr>
                 <w:rStyle w:val="Hyperlink"/>
@@ -5262,7 +5262,7 @@
                 <w:noProof/>
                 <w:webHidden/>
               </w:rPr>
-              <w:instrText xml:space="preserve"> PAGEREF _Toc490060585 \h </w:instrText>
+              <w:instrText xml:space="preserve"> PAGEREF _Toc493682777 \h </w:instrText>
             </w:r>
             <w:r>
               <w:rPr>
@@ -5282,7 +5282,7 @@
                 <w:noProof/>
                 <w:webHidden/>
               </w:rPr>
-              <w:t>47</w:t>
+              <w:t>48</w:t>
             </w:r>
             <w:r>
               <w:rPr>
@@ -5306,7 +5306,7 @@
               <w:lang w:eastAsia="ja-JP"/>
             </w:rPr>
           </w:pPr>
-          <w:hyperlink w:anchor="_Toc490060586" w:history="1">
+          <w:hyperlink w:anchor="_Toc493682778" w:history="1">
             <w:r>
               <w:rPr>
                 <w:rStyle w:val="Hyperlink"/>
@@ -5348,7 +5348,7 @@
                 <w:noProof/>
                 <w:webHidden/>
               </w:rPr>
-              <w:instrText xml:space="preserve"> PAGEREF _Toc490060586 \h </w:instrText>
+              <w:instrText xml:space="preserve"> PAGEREF _Toc493682778 \h </w:instrText>
             </w:r>
             <w:r>
               <w:rPr>
@@ -5368,7 +5368,7 @@
                 <w:noProof/>
                 <w:webHidden/>
               </w:rPr>
-              <w:t>47</w:t>
+              <w:t>48</w:t>
             </w:r>
             <w:r>
               <w:rPr>
@@ -5392,7 +5392,7 @@
               <w:lang w:eastAsia="ja-JP"/>
             </w:rPr>
           </w:pPr>
-          <w:hyperlink w:anchor="_Toc490060587" w:history="1">
+          <w:hyperlink w:anchor="_Toc493682779" w:history="1">
             <w:r>
               <w:rPr>
                 <w:rStyle w:val="Hyperlink"/>
@@ -5434,7 +5434,7 @@
                 <w:noProof/>
                 <w:webHidden/>
               </w:rPr>
-              <w:instrText xml:space="preserve"> PAGEREF _Toc490060587 \h </w:instrText>
+              <w:instrText xml:space="preserve"> PAGEREF _Toc493682779 \h </w:instrText>
             </w:r>
             <w:r>
               <w:rPr>
@@ -5454,7 +5454,7 @@
                 <w:noProof/>
                 <w:webHidden/>
               </w:rPr>
-              <w:t>47</w:t>
+              <w:t>48</w:t>
             </w:r>
             <w:r>
               <w:rPr>
@@ -5478,7 +5478,7 @@
               <w:lang w:eastAsia="ja-JP"/>
             </w:rPr>
           </w:pPr>
-          <w:hyperlink w:anchor="_Toc490060588" w:history="1">
+          <w:hyperlink w:anchor="_Toc493682780" w:history="1">
             <w:r>
               <w:rPr>
                 <w:rStyle w:val="Hyperlink"/>
@@ -5520,7 +5520,7 @@
                 <w:noProof/>
                 <w:webHidden/>
               </w:rPr>
-              <w:instrText xml:space="preserve"> PAGEREF _Toc490060588 \h </w:instrText>
+              <w:instrText xml:space="preserve"> PAGEREF _Toc493682780 \h </w:instrText>
             </w:r>
             <w:r>
               <w:rPr>
@@ -5540,7 +5540,7 @@
                 <w:noProof/>
                 <w:webHidden/>
               </w:rPr>
-              <w:t>48</w:t>
+              <w:t>49</w:t>
             </w:r>
             <w:r>
               <w:rPr>
@@ -5564,7 +5564,7 @@
               <w:lang w:eastAsia="ja-JP"/>
             </w:rPr>
           </w:pPr>
-          <w:hyperlink w:anchor="_Toc490060589" w:history="1">
+          <w:hyperlink w:anchor="_Toc493682781" w:history="1">
             <w:r>
               <w:rPr>
                 <w:rStyle w:val="Hyperlink"/>
@@ -5606,7 +5606,7 @@
                 <w:noProof/>
                 <w:webHidden/>
               </w:rPr>
-              <w:instrText xml:space="preserve"> PAGEREF _Toc490060589 \h </w:instrText>
+              <w:instrText xml:space="preserve"> PAGEREF _Toc493682781 \h </w:instrText>
             </w:r>
             <w:r>
               <w:rPr>
@@ -5626,7 +5626,7 @@
                 <w:noProof/>
                 <w:webHidden/>
               </w:rPr>
-              <w:t>48</w:t>
+              <w:t>49</w:t>
             </w:r>
             <w:r>
               <w:rPr>
@@ -5650,7 +5650,7 @@
               <w:lang w:eastAsia="ja-JP"/>
             </w:rPr>
           </w:pPr>
-          <w:hyperlink w:anchor="_Toc490060590" w:history="1">
+          <w:hyperlink w:anchor="_Toc493682782" w:history="1">
             <w:r>
               <w:rPr>
                 <w:rStyle w:val="Hyperlink"/>
@@ -5692,7 +5692,7 @@
                 <w:noProof/>
                 <w:webHidden/>
               </w:rPr>
-              <w:instrText xml:space="preserve"> PAGEREF _Toc490060590 \h </w:instrText>
+              <w:instrText xml:space="preserve"> PAGEREF _Toc493682782 \h </w:instrText>
             </w:r>
             <w:r>
               <w:rPr>
@@ -5712,7 +5712,7 @@
                 <w:noProof/>
                 <w:webHidden/>
               </w:rPr>
-              <w:t>48</w:t>
+              <w:t>49</w:t>
             </w:r>
             <w:r>
               <w:rPr>
@@ -5736,7 +5736,7 @@
               <w:lang w:eastAsia="ja-JP"/>
             </w:rPr>
           </w:pPr>
-          <w:hyperlink w:anchor="_Toc490060591" w:history="1">
+          <w:hyperlink w:anchor="_Toc493682783" w:history="1">
             <w:r>
               <w:rPr>
                 <w:rStyle w:val="Hyperlink"/>
@@ -5778,7 +5778,7 @@
                 <w:noProof/>
                 <w:webHidden/>
               </w:rPr>
-              <w:instrText xml:space="preserve"> PAGEREF _Toc490060591 \h </w:instrText>
+              <w:instrText xml:space="preserve"> PAGEREF _Toc493682783 \h </w:instrText>
             </w:r>
             <w:r>
               <w:rPr>
@@ -5798,7 +5798,7 @@
                 <w:noProof/>
                 <w:webHidden/>
               </w:rPr>
-              <w:t>48</w:t>
+              <w:t>49</w:t>
             </w:r>
             <w:r>
               <w:rPr>
@@ -5822,7 +5822,7 @@
               <w:lang w:eastAsia="ja-JP"/>
             </w:rPr>
           </w:pPr>
-          <w:hyperlink w:anchor="_Toc490060592" w:history="1">
+          <w:hyperlink w:anchor="_Toc493682784" w:history="1">
             <w:r>
               <w:rPr>
                 <w:rStyle w:val="Hyperlink"/>
@@ -5864,7 +5864,7 @@
                 <w:noProof/>
                 <w:webHidden/>
               </w:rPr>
-              <w:instrText xml:space="preserve"> PAGEREF _Toc490060592 \h </w:instrText>
+              <w:instrText xml:space="preserve"> PAGEREF _Toc493682784 \h </w:instrText>
             </w:r>
             <w:r>
               <w:rPr>
@@ -5884,7 +5884,7 @@
                 <w:noProof/>
                 <w:webHidden/>
               </w:rPr>
-              <w:t>48</w:t>
+              <w:t>49</w:t>
             </w:r>
             <w:r>
               <w:rPr>
@@ -5908,7 +5908,7 @@
               <w:lang w:eastAsia="ja-JP"/>
             </w:rPr>
           </w:pPr>
-          <w:hyperlink w:anchor="_Toc490060593" w:history="1">
+          <w:hyperlink w:anchor="_Toc493682785" w:history="1">
             <w:r>
               <w:rPr>
                 <w:rStyle w:val="Hyperlink"/>
@@ -5950,7 +5950,7 @@
                 <w:noProof/>
                 <w:webHidden/>
               </w:rPr>
-              <w:instrText xml:space="preserve"> PAGEREF _Toc490060593 \h </w:instrText>
+              <w:instrText xml:space="preserve"> PAGEREF _Toc493682785 \h </w:instrText>
             </w:r>
             <w:r>
               <w:rPr>
@@ -5970,7 +5970,7 @@
                 <w:noProof/>
                 <w:webHidden/>
               </w:rPr>
-              <w:t>48</w:t>
+              <w:t>49</w:t>
             </w:r>
             <w:r>
               <w:rPr>
@@ -5994,7 +5994,7 @@
               <w:lang w:eastAsia="ja-JP"/>
             </w:rPr>
           </w:pPr>
-          <w:hyperlink w:anchor="_Toc490060594" w:history="1">
+          <w:hyperlink w:anchor="_Toc493682786" w:history="1">
             <w:r>
               <w:rPr>
                 <w:rStyle w:val="Hyperlink"/>
@@ -6036,7 +6036,7 @@
                 <w:noProof/>
                 <w:webHidden/>
               </w:rPr>
-              <w:instrText xml:space="preserve"> PAGEREF _Toc490060594 \h </w:instrText>
+              <w:instrText xml:space="preserve"> PAGEREF _Toc493682786 \h </w:instrText>
             </w:r>
             <w:r>
               <w:rPr>
@@ -6056,7 +6056,7 @@
                 <w:noProof/>
                 <w:webHidden/>
               </w:rPr>
-              <w:t>49</w:t>
+              <w:t>50</w:t>
             </w:r>
             <w:r>
               <w:rPr>
@@ -6080,7 +6080,7 @@
               <w:lang w:eastAsia="ja-JP"/>
             </w:rPr>
           </w:pPr>
-          <w:hyperlink w:anchor="_Toc490060595" w:history="1">
+          <w:hyperlink w:anchor="_Toc493682787" w:history="1">
             <w:r>
               <w:rPr>
                 <w:rStyle w:val="Hyperlink"/>
@@ -6122,7 +6122,7 @@
                 <w:noProof/>
                 <w:webHidden/>
               </w:rPr>
-              <w:instrText xml:space="preserve"> PAGEREF _Toc490060595 \h </w:instrText>
+              <w:instrText xml:space="preserve"> PAGEREF _Toc493682787 \h </w:instrText>
             </w:r>
             <w:r>
               <w:rPr>
@@ -6142,7 +6142,7 @@
                 <w:noProof/>
                 <w:webHidden/>
               </w:rPr>
-              <w:t>49</w:t>
+              <w:t>50</w:t>
             </w:r>
             <w:r>
               <w:rPr>
@@ -6166,7 +6166,7 @@
               <w:lang w:eastAsia="ja-JP"/>
             </w:rPr>
           </w:pPr>
-          <w:hyperlink w:anchor="_Toc490060596" w:history="1">
+          <w:hyperlink w:anchor="_Toc493682788" w:history="1">
             <w:r>
               <w:rPr>
                 <w:rStyle w:val="Hyperlink"/>
@@ -6208,7 +6208,7 @@
                 <w:noProof/>
                 <w:webHidden/>
               </w:rPr>
-              <w:instrText xml:space="preserve"> PAGEREF _Toc490060596 \h </w:instrText>
+              <w:instrText xml:space="preserve"> PAGEREF _Toc493682788 \h </w:instrText>
             </w:r>
             <w:r>
               <w:rPr>
@@ -6228,7 +6228,7 @@
                 <w:noProof/>
                 <w:webHidden/>
               </w:rPr>
-              <w:t>49</w:t>
+              <w:t>51</w:t>
             </w:r>
             <w:r>
               <w:rPr>
@@ -6252,7 +6252,7 @@
               <w:lang w:eastAsia="ja-JP"/>
             </w:rPr>
           </w:pPr>
-          <w:hyperlink w:anchor="_Toc490060597" w:history="1">
+          <w:hyperlink w:anchor="_Toc493682789" w:history="1">
             <w:r>
               <w:rPr>
                 <w:rStyle w:val="Hyperlink"/>
@@ -6294,7 +6294,7 @@
                 <w:noProof/>
                 <w:webHidden/>
               </w:rPr>
-              <w:instrText xml:space="preserve"> PAGEREF _Toc490060597 \h </w:instrText>
+              <w:instrText xml:space="preserve"> PAGEREF _Toc493682789 \h </w:instrText>
             </w:r>
             <w:r>
               <w:rPr>
@@ -6314,7 +6314,7 @@
                 <w:noProof/>
                 <w:webHidden/>
               </w:rPr>
-              <w:t>49</w:t>
+              <w:t>51</w:t>
             </w:r>
             <w:r>
               <w:rPr>
@@ -6338,7 +6338,7 @@
               <w:lang w:eastAsia="ja-JP"/>
             </w:rPr>
           </w:pPr>
-          <w:hyperlink w:anchor="_Toc490060598" w:history="1">
+          <w:hyperlink w:anchor="_Toc493682790" w:history="1">
             <w:r>
               <w:rPr>
                 <w:rStyle w:val="Hyperlink"/>
@@ -6380,7 +6380,7 @@
                 <w:noProof/>
                 <w:webHidden/>
               </w:rPr>
-              <w:instrText xml:space="preserve"> PAGEREF _Toc490060598 \h </w:instrText>
+              <w:instrText xml:space="preserve"> PAGEREF _Toc493682790 \h </w:instrText>
             </w:r>
             <w:r>
               <w:rPr>
@@ -6400,7 +6400,7 @@
                 <w:noProof/>
                 <w:webHidden/>
               </w:rPr>
-              <w:t>49</w:t>
+              <w:t>51</w:t>
             </w:r>
             <w:r>
               <w:rPr>
@@ -6441,7 +6441,7 @@
       <w:pPr>
         <w:pStyle w:val="Heading1"/>
       </w:pPr>
-      <w:bookmarkStart w:id="1" w:name="_Toc490060526"/>
+      <w:bookmarkStart w:id="1" w:name="_Toc493682718"/>
       <w:r>
         <w:lastRenderedPageBreak/>
         <w:t>Introduction</w:t>
@@ -6453,7 +6453,7 @@
       <w:pPr>
         <w:pStyle w:val="Heading2"/>
       </w:pPr>
-      <w:bookmarkStart w:id="2" w:name="_Toc490060527"/>
+      <w:bookmarkStart w:id="2" w:name="_Toc493682719"/>
       <w:r>
         <w:t>About</w:t>
       </w:r>
@@ -6507,7 +6507,7 @@
       <w:pPr>
         <w:pStyle w:val="Heading1"/>
       </w:pPr>
-      <w:bookmarkStart w:id="3" w:name="_Toc490060528"/>
+      <w:bookmarkStart w:id="3" w:name="_Toc493682720"/>
       <w:r>
         <w:t>Getting Started</w:t>
       </w:r>
@@ -6521,7 +6521,7 @@
           <w:numId w:val="4"/>
         </w:numPr>
       </w:pPr>
-      <w:bookmarkStart w:id="4" w:name="_Toc490060529"/>
+      <w:bookmarkStart w:id="4" w:name="_Toc493682721"/>
       <w:r>
         <w:t>System Requirements</w:t>
       </w:r>
@@ -6545,7 +6545,7 @@
       <w:pPr>
         <w:pStyle w:val="Heading2"/>
       </w:pPr>
-      <w:bookmarkStart w:id="5" w:name="_Toc490060530"/>
+      <w:bookmarkStart w:id="5" w:name="_Toc493682722"/>
       <w:r>
         <w:t>Installing SWARM</w:t>
       </w:r>
@@ -6650,7 +6650,7 @@
       <w:pPr>
         <w:pStyle w:val="Heading2"/>
       </w:pPr>
-      <w:bookmarkStart w:id="6" w:name="_Toc490060531"/>
+      <w:bookmarkStart w:id="6" w:name="_Toc493682723"/>
       <w:r>
         <w:t>Running SWARM</w:t>
       </w:r>
@@ -6683,7 +6683,7 @@
       <w:pPr>
         <w:pStyle w:val="Heading1"/>
       </w:pPr>
-      <w:bookmarkStart w:id="7" w:name="_Toc490060532"/>
+      <w:bookmarkStart w:id="7" w:name="_Toc493682724"/>
       <w:r>
         <w:lastRenderedPageBreak/>
         <w:t>Data Sources and Channels</w:t>
@@ -6694,7 +6694,7 @@
       <w:pPr>
         <w:pStyle w:val="Heading2"/>
       </w:pPr>
-      <w:bookmarkStart w:id="8" w:name="_Toc490060533"/>
+      <w:bookmarkStart w:id="8" w:name="_Toc493682725"/>
       <w:r>
         <w:t>Introduction</w:t>
       </w:r>
@@ -6863,7 +6863,7 @@
       <w:pPr>
         <w:pStyle w:val="Heading2"/>
       </w:pPr>
-      <w:bookmarkStart w:id="9" w:name="_Toc490060534"/>
+      <w:bookmarkStart w:id="9" w:name="_Toc493682726"/>
       <w:r>
         <w:t>General Usage</w:t>
       </w:r>
@@ -7914,7 +7914,7 @@
       <w:pPr>
         <w:pStyle w:val="Heading2"/>
       </w:pPr>
-      <w:bookmarkStart w:id="10" w:name="_Toc490060535"/>
+      <w:bookmarkStart w:id="10" w:name="_Toc493682727"/>
       <w:r>
         <w:t>Data Source Types</w:t>
       </w:r>
@@ -7932,7 +7932,7 @@
       <w:pPr>
         <w:pStyle w:val="Heading3"/>
       </w:pPr>
-      <w:bookmarkStart w:id="11" w:name="_Toc490060536"/>
+      <w:bookmarkStart w:id="11" w:name="_Toc493682728"/>
       <w:r>
         <w:t>Winston Wave Server</w:t>
       </w:r>
@@ -8040,7 +8040,7 @@
       <w:pPr>
         <w:pStyle w:val="Heading3"/>
       </w:pPr>
-      <w:bookmarkStart w:id="12" w:name="_Toc490060537"/>
+      <w:bookmarkStart w:id="12" w:name="_Toc493682729"/>
       <w:r>
         <w:t>Earthworm Wave Server</w:t>
       </w:r>
@@ -8167,7 +8167,7 @@
       <w:pPr>
         <w:pStyle w:val="Heading3"/>
       </w:pPr>
-      <w:bookmarkStart w:id="13" w:name="_Toc490060538"/>
+      <w:bookmarkStart w:id="13" w:name="_Toc493682730"/>
       <w:r>
         <w:t>FDSN Web Services</w:t>
       </w:r>
@@ -8322,7 +8322,7 @@
       <w:pPr>
         <w:pStyle w:val="Heading3"/>
       </w:pPr>
-      <w:bookmarkStart w:id="14" w:name="_Toc490060539"/>
+      <w:bookmarkStart w:id="14" w:name="_Toc493682731"/>
       <w:r>
         <w:t>SeedLink Server</w:t>
       </w:r>
@@ -8431,7 +8431,7 @@
       <w:pPr>
         <w:pStyle w:val="Heading3"/>
       </w:pPr>
-      <w:bookmarkStart w:id="15" w:name="_Toc490060540"/>
+      <w:bookmarkStart w:id="15" w:name="_Toc493682732"/>
       <w:r>
         <w:t>Files</w:t>
       </w:r>
@@ -8735,7 +8735,7 @@
       <w:pPr>
         <w:pStyle w:val="Heading1"/>
       </w:pPr>
-      <w:bookmarkStart w:id="17" w:name="_Toc490060541"/>
+      <w:bookmarkStart w:id="17" w:name="_Toc493682733"/>
       <w:r>
         <w:lastRenderedPageBreak/>
         <w:t>Helicorder View</w:t>
@@ -8749,7 +8749,7 @@
       <w:pPr>
         <w:pStyle w:val="Heading2"/>
       </w:pPr>
-      <w:bookmarkStart w:id="18" w:name="_Toc490060542"/>
+      <w:bookmarkStart w:id="18" w:name="_Toc493682734"/>
       <w:r>
         <w:t>Introduction</w:t>
       </w:r>
@@ -8846,7 +8846,7 @@
       <w:pPr>
         <w:pStyle w:val="Heading2"/>
       </w:pPr>
-      <w:bookmarkStart w:id="19" w:name="_Toc490060543"/>
+      <w:bookmarkStart w:id="19" w:name="_Toc493682735"/>
       <w:r>
         <w:lastRenderedPageBreak/>
         <w:t>Wave Inset Panel</w:t>
@@ -8886,7 +8886,7 @@
       <w:pPr>
         <w:pStyle w:val="Heading2"/>
       </w:pPr>
-      <w:bookmarkStart w:id="20" w:name="_Toc490060544"/>
+      <w:bookmarkStart w:id="20" w:name="_Toc493682736"/>
       <w:r>
         <w:t>Status Bar</w:t>
       </w:r>
@@ -9275,7 +9275,7 @@
       <w:pPr>
         <w:pStyle w:val="Heading2"/>
       </w:pPr>
-      <w:bookmarkStart w:id="21" w:name="_Toc490060545"/>
+      <w:bookmarkStart w:id="21" w:name="_Toc493682737"/>
       <w:r>
         <w:t>Helicorder Toolbar</w:t>
       </w:r>
@@ -10882,7 +10882,7 @@
         <w:lastRenderedPageBreak/>
         <w:t xml:space="preserve"> </w:t>
       </w:r>
-      <w:bookmarkStart w:id="22" w:name="_Toc490060546"/>
+      <w:bookmarkStart w:id="22" w:name="_Toc493682738"/>
       <w:r>
         <w:t xml:space="preserve">Helicorder View </w:t>
       </w:r>
@@ -11009,24 +11009,29 @@
                       <w:r>
                         <w:t xml:space="preserve">Figure </w:t>
                       </w:r>
-                      <w:fldSimple w:instr=" SEQ Figure \* ARABIC ">
-                        <w:r>
-                          <w:rPr>
-                            <w:noProof/>
-                          </w:rPr>
-                          <w:t>9</w:t>
-                        </w:r>
-                      </w:fldSimple>
                       <w:r>
-                        <w:t xml:space="preserve"> </w:t>
+                        <w:fldChar w:fldCharType="begin"/>
                       </w:r>
-                      <w:proofErr w:type="spellStart"/>
                       <w:r>
-                        <w:t>Helicorder</w:t>
+                        <w:instrText xml:space="preserve"> SEQ Figure \* ARABIC </w:instrText>
                       </w:r>
-                      <w:proofErr w:type="spellEnd"/>
                       <w:r>
-                        <w:t xml:space="preserve"> View Settings</w:t>
+                        <w:fldChar w:fldCharType="separate"/>
+                      </w:r>
+                      <w:r>
+                        <w:rPr>
+                          <w:noProof/>
+                        </w:rPr>
+                        <w:t>9</w:t>
+                      </w:r>
+                      <w:r>
+                        <w:rPr>
+                          <w:noProof/>
+                        </w:rPr>
+                        <w:fldChar w:fldCharType="end"/>
+                      </w:r>
+                      <w:r>
+                        <w:t xml:space="preserve"> Helicorder View Settings</w:t>
                       </w:r>
                     </w:p>
                   </w:txbxContent>
@@ -11557,7 +11562,7 @@
         <w:pStyle w:val="Heading1"/>
       </w:pPr>
       <w:bookmarkStart w:id="23" w:name="_Ref481578852"/>
-      <w:bookmarkStart w:id="24" w:name="_Toc490060547"/>
+      <w:bookmarkStart w:id="24" w:name="_Toc493682739"/>
       <w:r>
         <w:t>Wave Views</w:t>
       </w:r>
@@ -11568,7 +11573,7 @@
       <w:pPr>
         <w:pStyle w:val="Heading2"/>
       </w:pPr>
-      <w:bookmarkStart w:id="25" w:name="_Toc490060548"/>
+      <w:bookmarkStart w:id="25" w:name="_Toc493682740"/>
       <w:r>
         <w:t>Introduction</w:t>
       </w:r>
@@ -11583,7 +11588,7 @@
       <w:pPr>
         <w:pStyle w:val="Heading2"/>
       </w:pPr>
-      <w:bookmarkStart w:id="26" w:name="_Toc490060549"/>
+      <w:bookmarkStart w:id="26" w:name="_Toc493682741"/>
       <w:r>
         <w:t>Wave View Settings Dialog</w:t>
       </w:r>
@@ -11734,7 +11739,7 @@
       <w:pPr>
         <w:pStyle w:val="Heading3"/>
       </w:pPr>
-      <w:bookmarkStart w:id="27" w:name="_Toc490060550"/>
+      <w:bookmarkStart w:id="27" w:name="_Toc493682742"/>
       <w:r>
         <w:t>View</w:t>
       </w:r>
@@ -12478,7 +12483,7 @@
       <w:pPr>
         <w:pStyle w:val="Heading3"/>
       </w:pPr>
-      <w:bookmarkStart w:id="28" w:name="_Toc490060551"/>
+      <w:bookmarkStart w:id="28" w:name="_Toc493682743"/>
       <w:r>
         <w:t>Wave Options</w:t>
       </w:r>
@@ -12666,7 +12671,7 @@
       <w:pPr>
         <w:pStyle w:val="Heading3"/>
       </w:pPr>
-      <w:bookmarkStart w:id="29" w:name="_Toc490060552"/>
+      <w:bookmarkStart w:id="29" w:name="_Toc493682744"/>
       <w:r>
         <w:t>Spectra Options</w:t>
       </w:r>
@@ -12712,7 +12717,7 @@
       <w:pPr>
         <w:pStyle w:val="Heading3"/>
       </w:pPr>
-      <w:bookmarkStart w:id="30" w:name="_Toc490060553"/>
+      <w:bookmarkStart w:id="30" w:name="_Toc493682745"/>
       <w:r>
         <w:t>Spectrogram Options</w:t>
       </w:r>
@@ -12872,7 +12877,7 @@
       <w:pPr>
         <w:pStyle w:val="Heading3"/>
       </w:pPr>
-      <w:bookmarkStart w:id="31" w:name="_Toc490060554"/>
+      <w:bookmarkStart w:id="31" w:name="_Toc493682746"/>
       <w:r>
         <w:t>Butterworth Filter</w:t>
       </w:r>
@@ -13120,7 +13125,7 @@
       <w:pPr>
         <w:pStyle w:val="Heading1"/>
       </w:pPr>
-      <w:bookmarkStart w:id="32" w:name="_Toc490060555"/>
+      <w:bookmarkStart w:id="32" w:name="_Toc493682747"/>
       <w:r>
         <w:t>Wave Clipboard</w:t>
       </w:r>
@@ -13301,7 +13306,7 @@
       <w:pPr>
         <w:pStyle w:val="Heading2"/>
       </w:pPr>
-      <w:bookmarkStart w:id="33" w:name="_Toc490060556"/>
+      <w:bookmarkStart w:id="33" w:name="_Toc493682748"/>
       <w:r>
         <w:t>Clipboard Toolbar</w:t>
       </w:r>
@@ -15282,7 +15287,7 @@
       <w:pPr>
         <w:pStyle w:val="Heading2"/>
       </w:pPr>
-      <w:bookmarkStart w:id="34" w:name="_Toc490060557"/>
+      <w:bookmarkStart w:id="34" w:name="_Toc493682749"/>
       <w:r>
         <w:t>Pick Mode</w:t>
       </w:r>
@@ -15409,7 +15414,7 @@
       <w:pPr>
         <w:pStyle w:val="Heading3"/>
       </w:pPr>
-      <w:bookmarkStart w:id="35" w:name="_Toc490060558"/>
+      <w:bookmarkStart w:id="35" w:name="_Toc493682750"/>
       <w:r>
         <w:t>P and S</w:t>
       </w:r>
@@ -15417,7 +15422,13 @@
     </w:p>
     <w:p>
       <w:r>
-        <w:t xml:space="preserve">When doing a P or S pick, users must traverse all the way down the menu tree to determine onset (Emergent or Impulsive) and weight (0 to 4) of the pick.  The weight selected will be applied as the lower and upper uncertainty.  The amount of time represented by each weight is dependent on each user’s pick settings. See section </w:t>
+        <w:t>When doing a P or S pick, users must traverse all the way down the menu tree to determine onset (Emergent or Impulsive)</w:t>
+      </w:r>
+      <w:r>
+        <w:t>, polarity,</w:t>
+      </w:r>
+      <w:r>
+        <w:t xml:space="preserve"> and weight (0 to 4) of the pick.  The weight selected will be applied as the lower and upper uncertainty.  The amount of time represented by each weight is dependent on each user’s pick settings. See section </w:t>
       </w:r>
       <w:r>
         <w:fldChar w:fldCharType="begin"/>
@@ -15452,23 +15463,32 @@
       <w:r>
         <w:t xml:space="preserve"> for more information on pick settings.</w:t>
       </w:r>
+      <w:r>
+        <w:t xml:space="preserve"> Once a pick is made, a vertical line will display over the pick time, along with a tag indicating the phase, onset, and polarity. The uncertainty times will be highlighted.</w:t>
+      </w:r>
     </w:p>
     <w:p>
       <w:pPr>
         <w:ind w:firstLine="720"/>
       </w:pPr>
       <w:r>
-        <w:t xml:space="preserve">SWARM will attempt to determine polarity for a pick automatically and indicate it on the marker tag as either positive (+) or negative (-) if successful.  </w:t>
-      </w:r>
-      <w:r>
-        <w:t xml:space="preserve">The P </w:t>
-      </w:r>
-      <w:r>
-        <w:t xml:space="preserve">and S pick markers are propagated to the other channels of the same station, network, and location. The pick tag on the channel where it was originally selected will have a colored background (green for P and purple for S). The pick tag on other </w:t>
+        <w:t>If other channels from the same station exists in the clipboard, t</w:t>
+      </w:r>
+      <w:r>
+        <w:t xml:space="preserve">he P </w:t>
+      </w:r>
+      <w:r>
+        <w:t xml:space="preserve">and S pick markers </w:t>
+      </w:r>
+      <w:r>
+        <w:t>will be displayed there as well</w:t>
+      </w:r>
+      <w:r>
+        <w:t xml:space="preserve">. The pick tag on the channel where it was originally selected will have a colored </w:t>
       </w:r>
       <w:r>
         <w:lastRenderedPageBreak/>
-        <w:t>channels will have a white background.</w:t>
+        <w:t>background (green for P and purple for S). The pick tag on other channels will have a white background.</w:t>
       </w:r>
       <w:r>
         <w:t xml:space="preserve"> Selecting a P or S when one exists for the station will simply replace the existing pick with the new one. P or S picks may be cleared or hidden using the right-click menu.</w:t>
@@ -15490,10 +15510,10 @@
           <w:lang w:eastAsia="ja-JP"/>
         </w:rPr>
         <w:drawing>
-          <wp:inline distT="0" distB="0" distL="0" distR="0" wp14:anchorId="204B0539" wp14:editId="52BDD626">
-            <wp:extent cx="5934075" cy="4171950"/>
-            <wp:effectExtent l="0" t="0" r="9525" b="0"/>
-            <wp:docPr id="141" name="Picture 141"/>
+          <wp:inline distT="0" distB="0" distL="0" distR="0" wp14:anchorId="01ECBDA3" wp14:editId="59E04BE5">
+            <wp:extent cx="5943600" cy="3476625"/>
+            <wp:effectExtent l="0" t="0" r="0" b="9525"/>
+            <wp:docPr id="149" name="Picture 149"/>
             <wp:cNvGraphicFramePr>
               <a:graphicFrameLocks xmlns:a="http://schemas.openxmlformats.org/drawingml/2006/main" noChangeAspect="1"/>
             </wp:cNvGraphicFramePr>
@@ -15522,7 +15542,7 @@
                   <pic:spPr bwMode="auto">
                     <a:xfrm>
                       <a:off x="0" y="0"/>
-                      <a:ext cx="5934075" cy="4171950"/>
+                      <a:ext cx="5943600" cy="3476625"/>
                     </a:xfrm>
                     <a:prstGeom prst="rect">
                       <a:avLst/>
@@ -15707,7 +15727,7 @@
       <w:pPr>
         <w:pStyle w:val="Heading3"/>
       </w:pPr>
-      <w:bookmarkStart w:id="36" w:name="_Toc490060559"/>
+      <w:bookmarkStart w:id="36" w:name="_Toc493682751"/>
       <w:r>
         <w:t>Coda</w:t>
       </w:r>
@@ -15715,22 +15735,19 @@
     </w:p>
     <w:p>
       <w:r>
-        <w:t xml:space="preserve">The Coda 1 </w:t>
-      </w:r>
-      <w:r>
-        <w:t xml:space="preserve">(C1) </w:t>
-      </w:r>
-      <w:r>
-        <w:t xml:space="preserve">or Coda 2 </w:t>
-      </w:r>
-      <w:r>
-        <w:t xml:space="preserve">(C2) </w:t>
-      </w:r>
-      <w:r>
-        <w:t>does not map specifically to coda start or coda end.  SWARM will simply take which ever coda pick is earlier as the start time and the other for end time. As with the P and S picks, right-click menu options exist to hide or clear coda picks. The background color of the coda marker tags will be yellow.</w:t>
-      </w:r>
-      <w:r>
-        <w:t xml:space="preserve">  Once both coda picks are made,</w:t>
+        <w:t xml:space="preserve">Coda picks can be made with a P pick and either a Coda 1 (C1) or Coda 2 (C2) pick, where C1 or C2 pick time is greater than the P pick time. Users can also pick C1 and C2 (order does not matter) to calculate coda duration and magnitude.  </w:t>
+      </w:r>
+      <w:bookmarkStart w:id="37" w:name="_GoBack"/>
+      <w:bookmarkEnd w:id="37"/>
+      <w:r>
+        <w:t>As with the P and S picks, right-click menu options exist to hide or clear coda picks. The background color of the coda marker tags will be yellow.</w:t>
+      </w:r>
+      <w:r>
+        <w:t xml:space="preserve">  Once both coda picks are </w:t>
+      </w:r>
+      <w:r>
+        <w:lastRenderedPageBreak/>
+        <w:t>made,</w:t>
       </w:r>
       <w:r>
         <w:t xml:space="preserve"> or a P and one coda pick </w:t>
@@ -15742,11 +15759,7 @@
         <w:t xml:space="preserve"> made,</w:t>
       </w:r>
       <w:r>
-        <w:t xml:space="preserve"> the coda </w:t>
-      </w:r>
-      <w:r>
-        <w:lastRenderedPageBreak/>
-        <w:t xml:space="preserve">duration and magnitude </w:t>
+        <w:t xml:space="preserve"> the coda duration and magnitude </w:t>
       </w:r>
       <w:r>
         <w:t xml:space="preserve">for the channel </w:t>
@@ -15885,15 +15898,15 @@
       <w:pPr>
         <w:pStyle w:val="Heading3"/>
       </w:pPr>
-      <w:bookmarkStart w:id="37" w:name="_Toc490060560"/>
       <w:bookmarkStart w:id="38" w:name="_Ref482777761"/>
+      <w:bookmarkStart w:id="39" w:name="_Toc493682752"/>
       <w:r>
         <w:t xml:space="preserve">Pick </w:t>
       </w:r>
       <w:r>
         <w:t>Menu</w:t>
       </w:r>
-      <w:bookmarkEnd w:id="37"/>
+      <w:bookmarkEnd w:id="39"/>
     </w:p>
     <w:p>
       <w:r>
@@ -16019,12 +16032,12 @@
       <w:pPr>
         <w:pStyle w:val="Heading4"/>
       </w:pPr>
-      <w:bookmarkStart w:id="39" w:name="_Ref487113391"/>
+      <w:bookmarkStart w:id="40" w:name="_Ref487113391"/>
       <w:r>
         <w:t>Settings</w:t>
       </w:r>
       <w:bookmarkEnd w:id="38"/>
-      <w:bookmarkEnd w:id="39"/>
+      <w:bookmarkEnd w:id="40"/>
     </w:p>
     <w:p>
       <w:r>
@@ -16224,13 +16237,13 @@
       <w:pPr>
         <w:pStyle w:val="Heading3"/>
       </w:pPr>
-      <w:bookmarkStart w:id="40" w:name="_Ref490057503"/>
-      <w:bookmarkStart w:id="41" w:name="_Toc490060561"/>
+      <w:bookmarkStart w:id="41" w:name="_Ref490057503"/>
+      <w:bookmarkStart w:id="42" w:name="_Toc493682753"/>
       <w:r>
         <w:t>Event Dialog</w:t>
       </w:r>
-      <w:bookmarkEnd w:id="40"/>
       <w:bookmarkEnd w:id="41"/>
+      <w:bookmarkEnd w:id="42"/>
     </w:p>
     <w:p>
       <w:r>
@@ -16248,10 +16261,10 @@
         </w:rPr>
         <w:lastRenderedPageBreak/>
         <w:drawing>
-          <wp:inline distT="0" distB="0" distL="0" distR="0" wp14:anchorId="48F3E1FE" wp14:editId="4F319A00">
-            <wp:extent cx="3829050" cy="6296025"/>
+          <wp:inline distT="0" distB="0" distL="0" distR="0" wp14:anchorId="1520C6B0" wp14:editId="2572F99F">
+            <wp:extent cx="3829050" cy="7286625"/>
             <wp:effectExtent l="0" t="0" r="0" b="9525"/>
-            <wp:docPr id="130" name="Picture 130"/>
+            <wp:docPr id="139" name="Picture 139"/>
             <wp:cNvGraphicFramePr>
               <a:graphicFrameLocks xmlns:a="http://schemas.openxmlformats.org/drawingml/2006/main" noChangeAspect="1"/>
             </wp:cNvGraphicFramePr>
@@ -16271,7 +16284,7 @@
                   <pic:spPr>
                     <a:xfrm>
                       <a:off x="0" y="0"/>
-                      <a:ext cx="3829050" cy="6296025"/>
+                      <a:ext cx="3829050" cy="7286625"/>
                     </a:xfrm>
                     <a:prstGeom prst="rect">
                       <a:avLst/>
@@ -16321,6 +16334,7 @@
         <w:pStyle w:val="Heading4"/>
       </w:pPr>
       <w:r>
+        <w:lastRenderedPageBreak/>
         <w:t>Event Details</w:t>
       </w:r>
     </w:p>
@@ -16345,11 +16359,7 @@
         <w:t xml:space="preserve"> The recommended way to do earthquake locating is through picks in Swarm</w:t>
       </w:r>
       <w:r>
-        <w:t xml:space="preserve">. Make at least 1 </w:t>
-      </w:r>
-      <w:r>
-        <w:lastRenderedPageBreak/>
-        <w:t>pick in the clipboard to enable</w:t>
+        <w:t>. Make at least 1 pick in the clipboard to enable</w:t>
       </w:r>
       <w:r>
         <w:t xml:space="preserve"> the </w:t>
@@ -16376,7 +16386,10 @@
         </w:numPr>
       </w:pPr>
       <w:r>
-        <w:t>Make a P pick on a minimum of three stations.</w:t>
+        <w:t>Make a P pick</w:t>
+      </w:r>
+      <w:r>
+        <w:t xml:space="preserve"> on three stations for fixed depth solution.  Make a pick on at least 4 stations for non-fixed depth solution.</w:t>
       </w:r>
     </w:p>
     <w:p>
@@ -16393,8 +16406,6 @@
       <w:r>
         <w:t xml:space="preserve"> If no coda picks are made magnitude will not be calculated for that station.</w:t>
       </w:r>
-      <w:bookmarkStart w:id="42" w:name="_GoBack"/>
-      <w:bookmarkEnd w:id="42"/>
     </w:p>
     <w:p>
       <w:pPr>
@@ -16597,9 +16608,9 @@
           <w:lang w:eastAsia="ja-JP"/>
         </w:rPr>
         <w:drawing>
-          <wp:inline distT="0" distB="0" distL="0" distR="0" wp14:anchorId="178317BA" wp14:editId="13FBB011">
+          <wp:inline distT="0" distB="0" distL="0" distR="0" wp14:anchorId="178317BA" wp14:editId="0A13D83E">
             <wp:extent cx="3657600" cy="548640"/>
-            <wp:effectExtent l="0" t="0" r="0" b="3810"/>
+            <wp:effectExtent l="19050" t="19050" r="19050" b="22860"/>
             <wp:docPr id="131" name="Picture 131"/>
             <wp:cNvGraphicFramePr>
               <a:graphicFrameLocks xmlns:a="http://schemas.openxmlformats.org/drawingml/2006/main" noChangeAspect="1"/>
@@ -16636,7 +16647,9 @@
                     </a:prstGeom>
                     <a:noFill/>
                     <a:ln>
-                      <a:noFill/>
+                      <a:solidFill>
+                        <a:schemeClr val="accent1"/>
+                      </a:solidFill>
                     </a:ln>
                   </pic:spPr>
                 </pic:pic>
@@ -16683,6 +16696,7 @@
         <w:ind w:firstLine="720"/>
       </w:pPr>
       <w:r>
+        <w:lastRenderedPageBreak/>
         <w:t>For</w:t>
       </w:r>
       <w:r>
@@ -16774,9 +16788,9 @@
           <w:lang w:eastAsia="ja-JP"/>
         </w:rPr>
         <w:drawing>
-          <wp:inline distT="0" distB="0" distL="0" distR="0" wp14:anchorId="259C99F7" wp14:editId="18D55C47">
+          <wp:inline distT="0" distB="0" distL="0" distR="0" wp14:anchorId="259C99F7" wp14:editId="35D5ED77">
             <wp:extent cx="3657600" cy="548640"/>
-            <wp:effectExtent l="0" t="0" r="0" b="3810"/>
+            <wp:effectExtent l="19050" t="19050" r="19050" b="22860"/>
             <wp:docPr id="136" name="Picture 136"/>
             <wp:cNvGraphicFramePr>
               <a:graphicFrameLocks xmlns:a="http://schemas.openxmlformats.org/drawingml/2006/main" noChangeAspect="1"/>
@@ -16813,7 +16827,9 @@
                     </a:prstGeom>
                     <a:noFill/>
                     <a:ln>
-                      <a:noFill/>
+                      <a:solidFill>
+                        <a:schemeClr val="accent1"/>
+                      </a:solidFill>
                     </a:ln>
                   </pic:spPr>
                 </pic:pic>
@@ -16886,56 +16902,19 @@
     </w:p>
     <w:p>
       <w:r>
-        <w:lastRenderedPageBreak/>
         <w:tab/>
-        <w:t xml:space="preserve">In addition to the inputs above, ensure that the station location information is available in Swarm either through the data source or metadata configuration. If available, also provide station delay and FMAG correction for more accurate location calculations.  See section </w:t>
-      </w:r>
-      <w:r>
-        <w:fldChar w:fldCharType="begin"/>
-      </w:r>
-      <w:r>
-        <w:instrText xml:space="preserve"> REF _Ref490470034 \r \h </w:instrText>
-      </w:r>
-      <w:r>
-        <w:fldChar w:fldCharType="separate"/>
-      </w:r>
-      <w:r>
-        <w:t>13.5</w:t>
-      </w:r>
-      <w:r>
-        <w:fldChar w:fldCharType="end"/>
-      </w:r>
-      <w:r>
-        <w:t xml:space="preserve"> for more information on metadata configuration.</w:t>
-      </w:r>
-    </w:p>
-    <w:p>
-      <w:pPr>
-        <w:pStyle w:val="Heading4"/>
-      </w:pPr>
-      <w:r>
-        <w:t>Hypo71 Output</w:t>
-      </w:r>
-    </w:p>
-    <w:p>
-      <w:r>
-        <w:t>Once Hypo71 has run, you will see some output in this section’s text area:</w:t>
-      </w:r>
-    </w:p>
-    <w:p>
-      <w:pPr>
-        <w:keepNext/>
-      </w:pPr>
+        <w:t xml:space="preserve">Regardless of which method is being used, the Hypo71 settings should be reviewed by clicking on </w:t>
+      </w:r>
       <w:r>
         <w:rPr>
           <w:noProof/>
           <w:lang w:eastAsia="ja-JP"/>
         </w:rPr>
         <w:drawing>
-          <wp:inline distT="0" distB="0" distL="0" distR="0" wp14:anchorId="74E50CAD" wp14:editId="5AD953C3">
-            <wp:extent cx="3714750" cy="1476375"/>
-            <wp:effectExtent l="19050" t="19050" r="19050" b="28575"/>
-            <wp:docPr id="140" name="Picture 140"/>
+          <wp:inline distT="0" distB="0" distL="0" distR="0" wp14:anchorId="2E151302" wp14:editId="1CA20696">
+            <wp:extent cx="552450" cy="209550"/>
+            <wp:effectExtent l="0" t="0" r="0" b="0"/>
+            <wp:docPr id="143" name="Picture 143"/>
             <wp:cNvGraphicFramePr>
               <a:graphicFrameLocks xmlns:a="http://schemas.openxmlformats.org/drawingml/2006/main" noChangeAspect="1"/>
             </wp:cNvGraphicFramePr>
@@ -16943,7 +16922,7 @@
               <a:graphicData uri="http://schemas.openxmlformats.org/drawingml/2006/picture">
                 <pic:pic xmlns:pic="http://schemas.openxmlformats.org/drawingml/2006/picture">
                   <pic:nvPicPr>
-                    <pic:cNvPr id="0" name="Picture 12"/>
+                    <pic:cNvPr id="0" name="Picture 5"/>
                     <pic:cNvPicPr>
                       <a:picLocks noChangeAspect="1" noChangeArrowheads="1"/>
                     </pic:cNvPicPr>
@@ -16964,7 +16943,130 @@
                   <pic:spPr bwMode="auto">
                     <a:xfrm>
                       <a:off x="0" y="0"/>
-                      <a:ext cx="3714750" cy="1476375"/>
+                      <a:ext cx="552450" cy="209550"/>
+                    </a:xfrm>
+                    <a:prstGeom prst="rect">
+                      <a:avLst/>
+                    </a:prstGeom>
+                    <a:noFill/>
+                    <a:ln>
+                      <a:noFill/>
+                    </a:ln>
+                  </pic:spPr>
+                </pic:pic>
+              </a:graphicData>
+            </a:graphic>
+          </wp:inline>
+        </w:drawing>
+      </w:r>
+      <w:r>
+        <w:t xml:space="preserve">.  This will open a dialog window to allow editing of the test variables. According to the Hypo71 manual the “standard values (initiated by the program) are appropriate for earthquakes recorded by the USGS California Network of stations. Careful consideration should be given to their definitions and the values appropriate to a given set of data before this program is used.”  </w:t>
+      </w:r>
+      <w:r>
+        <w:t>Refer to the Hypo71 manual for definitions of these test variables.</w:t>
+      </w:r>
+      <w:r>
+        <w:t xml:space="preserve"> </w:t>
+      </w:r>
+    </w:p>
+    <w:p>
+      <w:r>
+        <w:tab/>
+        <w:t>In addition to the inputs above, ensure</w:t>
+      </w:r>
+      <w:r>
+        <w:t xml:space="preserve"> </w:t>
+      </w:r>
+      <w:r>
+        <w:t xml:space="preserve">that the station location information is available in Swarm either through the data source or metadata configuration. If available, also provide station delay and FMAG correction for more accurate location calculations.  See section </w:t>
+      </w:r>
+      <w:r>
+        <w:fldChar w:fldCharType="begin"/>
+      </w:r>
+      <w:r>
+        <w:instrText xml:space="preserve"> REF _Ref490470034 \r \h </w:instrText>
+      </w:r>
+      <w:r>
+        <w:fldChar w:fldCharType="separate"/>
+      </w:r>
+      <w:r>
+        <w:t>13.5</w:t>
+      </w:r>
+      <w:r>
+        <w:fldChar w:fldCharType="end"/>
+      </w:r>
+      <w:r>
+        <w:t xml:space="preserve"> for more information on metadata configuration.</w:t>
+      </w:r>
+    </w:p>
+    <w:p>
+      <w:pPr>
+        <w:pStyle w:val="Heading4"/>
+      </w:pPr>
+      <w:r>
+        <w:t>Hypo71 Output</w:t>
+      </w:r>
+    </w:p>
+    <w:p>
+      <w:r>
+        <w:t xml:space="preserve">Once Hypo71 has run, you will see some </w:t>
+      </w:r>
+      <w:r>
+        <w:t xml:space="preserve">key </w:t>
+      </w:r>
+      <w:r>
+        <w:t xml:space="preserve">output in this </w:t>
+      </w:r>
+      <w:r>
+        <w:t>section</w:t>
+      </w:r>
+      <w:r>
+        <w:t>:</w:t>
+      </w:r>
+    </w:p>
+    <w:p>
+      <w:pPr>
+        <w:keepNext/>
+      </w:pPr>
+      <w:r>
+        <w:rPr>
+          <w:noProof/>
+          <w:lang w:eastAsia="ja-JP"/>
+        </w:rPr>
+        <w:drawing>
+          <wp:inline distT="0" distB="0" distL="0" distR="0" wp14:anchorId="7A57D873" wp14:editId="77D03C23">
+            <wp:extent cx="3629025" cy="2143125"/>
+            <wp:effectExtent l="19050" t="19050" r="28575" b="28575"/>
+            <wp:docPr id="145" name="Picture 145"/>
+            <wp:cNvGraphicFramePr>
+              <a:graphicFrameLocks xmlns:a="http://schemas.openxmlformats.org/drawingml/2006/main" noChangeAspect="1"/>
+            </wp:cNvGraphicFramePr>
+            <a:graphic xmlns:a="http://schemas.openxmlformats.org/drawingml/2006/main">
+              <a:graphicData uri="http://schemas.openxmlformats.org/drawingml/2006/picture">
+                <pic:pic xmlns:pic="http://schemas.openxmlformats.org/drawingml/2006/picture">
+                  <pic:nvPicPr>
+                    <pic:cNvPr id="0" name="Picture 6"/>
+                    <pic:cNvPicPr>
+                      <a:picLocks noChangeAspect="1" noChangeArrowheads="1"/>
+                    </pic:cNvPicPr>
+                  </pic:nvPicPr>
+                  <pic:blipFill>
+                    <a:blip r:embed="rId87">
+                      <a:extLst>
+                        <a:ext uri="{28A0092B-C50C-407E-A947-70E740481C1C}">
+                          <a14:useLocalDpi xmlns:a14="http://schemas.microsoft.com/office/drawing/2010/main" val="0"/>
+                        </a:ext>
+                      </a:extLst>
+                    </a:blip>
+                    <a:srcRect/>
+                    <a:stretch>
+                      <a:fillRect/>
+                    </a:stretch>
+                  </pic:blipFill>
+                  <pic:spPr bwMode="auto">
+                    <a:xfrm>
+                      <a:off x="0" y="0"/>
+                      <a:ext cx="3629025" cy="2143125"/>
                     </a:xfrm>
                     <a:prstGeom prst="rect">
                       <a:avLst/>
@@ -17003,7 +17105,7 @@
         <w:rPr>
           <w:noProof/>
         </w:rPr>
-        <w:t>25</w:t>
+        <w:t>24</w:t>
       </w:r>
       <w:r>
         <w:rPr>
@@ -17028,10 +17130,17 @@
         <w:rPr>
           <w:rFonts w:asciiTheme="majorHAnsi" w:hAnsiTheme="majorHAnsi" w:cstheme="majorHAnsi"/>
         </w:rPr>
+        <w:lastRenderedPageBreak/>
         <w:t>View</w:t>
       </w:r>
       <w:r>
-        <w:t xml:space="preserve"> – View output text in a pop-up for preliminary review.</w:t>
+        <w:t xml:space="preserve"> – View </w:t>
+      </w:r>
+      <w:r>
+        <w:t xml:space="preserve">full </w:t>
+      </w:r>
+      <w:r>
+        <w:t>output text in a pop-up.</w:t>
       </w:r>
     </w:p>
     <w:p>
@@ -17045,7 +17154,13 @@
         <w:t>Plot</w:t>
       </w:r>
       <w:r>
-        <w:t xml:space="preserve"> – To plot event on map.</w:t>
+        <w:t xml:space="preserve"> – </w:t>
+      </w:r>
+      <w:r>
+        <w:t>Plot</w:t>
+      </w:r>
+      <w:r>
+        <w:t xml:space="preserve"> event on map.</w:t>
       </w:r>
     </w:p>
     <w:p>
@@ -17059,7 +17174,13 @@
         <w:t>Save</w:t>
       </w:r>
       <w:r>
-        <w:t xml:space="preserve"> – To save output to text file.</w:t>
+        <w:t xml:space="preserve"> –</w:t>
+      </w:r>
+      <w:r>
+        <w:t>S</w:t>
+      </w:r>
+      <w:r>
+        <w:t>ave output to text file.</w:t>
       </w:r>
     </w:p>
     <w:p>
@@ -17073,7 +17194,13 @@
         <w:t>Clear</w:t>
       </w:r>
       <w:r>
-        <w:t xml:space="preserve"> – To clear Hypo71 results.</w:t>
+        <w:t xml:space="preserve"> – </w:t>
+      </w:r>
+      <w:r>
+        <w:t>C</w:t>
+      </w:r>
+      <w:r>
+        <w:t>lear Hypo71 results.</w:t>
       </w:r>
     </w:p>
     <w:p>
@@ -17102,7 +17229,7 @@
       <w:r>
         <w:t xml:space="preserve">Swarm supports event import and export using QuakeML format.  For more information on QuakeML, visit their website at </w:t>
       </w:r>
-      <w:hyperlink r:id="rId87" w:history="1">
+      <w:hyperlink r:id="rId88" w:history="1">
         <w:r>
           <w:rPr>
             <w:rStyle w:val="Hyperlink"/>
@@ -17142,7 +17269,7 @@
                     </pic:cNvPicPr>
                   </pic:nvPicPr>
                   <pic:blipFill>
-                    <a:blip r:embed="rId88">
+                    <a:blip r:embed="rId89">
                       <a:extLst>
                         <a:ext uri="{28A0092B-C50C-407E-A947-70E740481C1C}">
                           <a14:useLocalDpi xmlns:a14="http://schemas.microsoft.com/office/drawing/2010/main" val="0"/>
@@ -17224,7 +17351,6 @@
           <w:sz w:val="22"/>
           <w:lang w:eastAsia="ja-JP"/>
         </w:rPr>
-        <w:lastRenderedPageBreak/>
         <w:drawing>
           <wp:inline distT="0" distB="0" distL="0" distR="0" wp14:anchorId="6BDA6308" wp14:editId="26E0A0ED">
             <wp:extent cx="790575" cy="228600"/>
@@ -17243,7 +17369,7 @@
                     </pic:cNvPicPr>
                   </pic:nvPicPr>
                   <pic:blipFill>
-                    <a:blip r:embed="rId89">
+                    <a:blip r:embed="rId90">
                       <a:extLst>
                         <a:ext uri="{28A0092B-C50C-407E-A947-70E740481C1C}">
                           <a14:useLocalDpi xmlns:a14="http://schemas.microsoft.com/office/drawing/2010/main" val="0"/>
@@ -17335,7 +17461,7 @@
       <w:pPr>
         <w:pStyle w:val="Heading2"/>
       </w:pPr>
-      <w:bookmarkStart w:id="43" w:name="_Toc490060562"/>
+      <w:bookmarkStart w:id="43" w:name="_Toc493682754"/>
       <w:r>
         <w:t>Status Bar</w:t>
       </w:r>
@@ -17403,6 +17529,7 @@
         </w:numPr>
       </w:pPr>
       <w:r>
+        <w:lastRenderedPageBreak/>
         <w:t>Number of samples (duration in seconds)</w:t>
       </w:r>
     </w:p>
@@ -17797,7 +17924,6 @@
     </w:p>
     <w:p>
       <w:r>
-        <w:lastRenderedPageBreak/>
         <w:t>Example:</w:t>
       </w:r>
       <w:r>
@@ -17826,7 +17952,7 @@
                     </pic:cNvPicPr>
                   </pic:nvPicPr>
                   <pic:blipFill>
-                    <a:blip r:embed="rId90">
+                    <a:blip r:embed="rId91">
                       <a:extLst>
                         <a:ext uri="{28A0092B-C50C-407E-A947-70E740481C1C}">
                           <a14:useLocalDpi xmlns:a14="http://schemas.microsoft.com/office/drawing/2010/main" val="0"/>
@@ -17862,8 +17988,9 @@
       <w:pPr>
         <w:pStyle w:val="Heading1"/>
       </w:pPr>
-      <w:bookmarkStart w:id="44" w:name="_Toc490060563"/>
-      <w:r>
+      <w:bookmarkStart w:id="44" w:name="_Toc493682755"/>
+      <w:r>
+        <w:lastRenderedPageBreak/>
         <w:t>Real-time Monitor</w:t>
       </w:r>
       <w:bookmarkEnd w:id="44"/>
@@ -17895,7 +18022,7 @@
                     </pic:cNvPicPr>
                   </pic:nvPicPr>
                   <pic:blipFill>
-                    <a:blip r:embed="rId91">
+                    <a:blip r:embed="rId92">
                       <a:extLst>
                         <a:ext uri="{28A0092B-C50C-407E-A947-70E740481C1C}">
                           <a14:useLocalDpi xmlns:a14="http://schemas.microsoft.com/office/drawing/2010/main" val="0"/>
@@ -17947,7 +18074,7 @@
         <w:rPr>
           <w:noProof/>
         </w:rPr>
-        <w:t>26</w:t>
+        <w:t>25</w:t>
       </w:r>
       <w:r>
         <w:rPr>
@@ -17968,7 +18095,7 @@
       <w:pPr>
         <w:pStyle w:val="Heading1"/>
       </w:pPr>
-      <w:bookmarkStart w:id="45" w:name="_Toc490060564"/>
+      <w:bookmarkStart w:id="45" w:name="_Toc493682756"/>
       <w:r>
         <w:lastRenderedPageBreak/>
         <w:t>Real-time Wave Viewer</w:t>
@@ -18070,7 +18197,7 @@
                     </pic:cNvPicPr>
                   </pic:nvPicPr>
                   <pic:blipFill>
-                    <a:blip r:embed="rId92">
+                    <a:blip r:embed="rId93">
                       <a:extLst>
                         <a:ext uri="{28A0092B-C50C-407E-A947-70E740481C1C}">
                           <a14:useLocalDpi xmlns:a14="http://schemas.microsoft.com/office/drawing/2010/main" val="0"/>
@@ -18122,7 +18249,7 @@
         <w:rPr>
           <w:noProof/>
         </w:rPr>
-        <w:t>27</w:t>
+        <w:t>26</w:t>
       </w:r>
       <w:r>
         <w:rPr>
@@ -18138,7 +18265,7 @@
       <w:pPr>
         <w:pStyle w:val="Heading1"/>
       </w:pPr>
-      <w:bookmarkStart w:id="46" w:name="_Toc490060565"/>
+      <w:bookmarkStart w:id="46" w:name="_Toc493682757"/>
       <w:r>
         <w:t>RSAM</w:t>
       </w:r>
@@ -18245,7 +18372,7 @@
                     </pic:cNvPicPr>
                   </pic:nvPicPr>
                   <pic:blipFill>
-                    <a:blip r:embed="rId93">
+                    <a:blip r:embed="rId94">
                       <a:extLst>
                         <a:ext uri="{28A0092B-C50C-407E-A947-70E740481C1C}">
                           <a14:useLocalDpi xmlns:a14="http://schemas.microsoft.com/office/drawing/2010/main" val="0"/>
@@ -18297,7 +18424,7 @@
         <w:rPr>
           <w:noProof/>
         </w:rPr>
-        <w:t>28</w:t>
+        <w:t>27</w:t>
       </w:r>
       <w:r>
         <w:rPr>
@@ -18337,7 +18464,7 @@
                     </pic:cNvPicPr>
                   </pic:nvPicPr>
                   <pic:blipFill>
-                    <a:blip r:embed="rId94">
+                    <a:blip r:embed="rId95">
                       <a:extLst>
                         <a:ext uri="{28A0092B-C50C-407E-A947-70E740481C1C}">
                           <a14:useLocalDpi xmlns:a14="http://schemas.microsoft.com/office/drawing/2010/main" val="0"/>
@@ -18389,7 +18516,7 @@
         <w:rPr>
           <w:noProof/>
         </w:rPr>
-        <w:t>29</w:t>
+        <w:t>28</w:t>
       </w:r>
       <w:r>
         <w:rPr>
@@ -18405,7 +18532,7 @@
       <w:pPr>
         <w:pStyle w:val="Heading2"/>
       </w:pPr>
-      <w:bookmarkStart w:id="47" w:name="_Toc490060566"/>
+      <w:bookmarkStart w:id="47" w:name="_Toc493682758"/>
       <w:r>
         <w:t>RSAM Settings</w:t>
       </w:r>
@@ -18502,7 +18629,7 @@
                     <pic:cNvPicPr/>
                   </pic:nvPicPr>
                   <pic:blipFill>
-                    <a:blip r:embed="rId95"/>
+                    <a:blip r:embed="rId96"/>
                     <a:stretch>
                       <a:fillRect/>
                     </a:stretch>
@@ -18543,7 +18670,7 @@
         <w:rPr>
           <w:noProof/>
         </w:rPr>
-        <w:t>30</w:t>
+        <w:t>29</w:t>
       </w:r>
       <w:r>
         <w:rPr>
@@ -18594,7 +18721,7 @@
       <w:pPr>
         <w:pStyle w:val="Heading1"/>
       </w:pPr>
-      <w:bookmarkStart w:id="48" w:name="_Toc490060567"/>
+      <w:bookmarkStart w:id="48" w:name="_Toc493682759"/>
       <w:r>
         <w:t>Map Interface</w:t>
       </w:r>
@@ -18604,7 +18731,7 @@
       <w:pPr>
         <w:pStyle w:val="Heading2"/>
       </w:pPr>
-      <w:bookmarkStart w:id="49" w:name="_Toc490060568"/>
+      <w:bookmarkStart w:id="49" w:name="_Toc493682760"/>
       <w:r>
         <w:t>Introduction</w:t>
       </w:r>
@@ -18665,7 +18792,7 @@
       <w:pPr>
         <w:pStyle w:val="Heading2"/>
       </w:pPr>
-      <w:bookmarkStart w:id="50" w:name="_Toc490060569"/>
+      <w:bookmarkStart w:id="50" w:name="_Toc493682761"/>
       <w:r>
         <w:t>Displaying Station on Map</w:t>
       </w:r>
@@ -18701,7 +18828,7 @@
                     </pic:cNvPicPr>
                   </pic:nvPicPr>
                   <pic:blipFill>
-                    <a:blip r:embed="rId96">
+                    <a:blip r:embed="rId97">
                       <a:extLst>
                         <a:ext uri="{28A0092B-C50C-407E-A947-70E740481C1C}">
                           <a14:useLocalDpi xmlns:a14="http://schemas.microsoft.com/office/drawing/2010/main" val="0"/>
@@ -18752,7 +18879,7 @@
       <w:pPr>
         <w:pStyle w:val="Heading2"/>
       </w:pPr>
-      <w:bookmarkStart w:id="51" w:name="_Toc490060570"/>
+      <w:bookmarkStart w:id="51" w:name="_Toc493682762"/>
       <w:r>
         <w:t>Map Toolbars</w:t>
       </w:r>
@@ -18863,7 +18990,7 @@
                     </pic:cNvPicPr>
                   </pic:nvPicPr>
                   <pic:blipFill>
-                    <a:blip r:embed="rId97">
+                    <a:blip r:embed="rId98">
                       <a:extLst>
                         <a:ext uri="{28A0092B-C50C-407E-A947-70E740481C1C}">
                           <a14:useLocalDpi xmlns:a14="http://schemas.microsoft.com/office/drawing/2010/main" val="0"/>
@@ -19001,84 +19128,6 @@
                     </pic:cNvPicPr>
                   </pic:nvPicPr>
                   <pic:blipFill>
-                    <a:blip r:embed="rId98">
-                      <a:extLst>
-                        <a:ext uri="{28A0092B-C50C-407E-A947-70E740481C1C}">
-                          <a14:useLocalDpi xmlns:a14="http://schemas.microsoft.com/office/drawing/2010/main" val="0"/>
-                        </a:ext>
-                      </a:extLst>
-                    </a:blip>
-                    <a:srcRect/>
-                    <a:stretch>
-                      <a:fillRect/>
-                    </a:stretch>
-                  </pic:blipFill>
-                  <pic:spPr bwMode="auto">
-                    <a:xfrm>
-                      <a:off x="0" y="0"/>
-                      <a:ext cx="155575" cy="155575"/>
-                    </a:xfrm>
-                    <a:prstGeom prst="rect">
-                      <a:avLst/>
-                    </a:prstGeom>
-                    <a:noFill/>
-                    <a:ln>
-                      <a:noFill/>
-                    </a:ln>
-                  </pic:spPr>
-                </pic:pic>
-              </a:graphicData>
-            </a:graphic>
-          </wp:inline>
-        </w:drawing>
-      </w:r>
-      <w:r>
-        <w:t xml:space="preserve"> Drag map (</w:t>
-      </w:r>
-      <w:r>
-        <w:rPr>
-          <w:rFonts w:asciiTheme="majorHAnsi" w:hAnsiTheme="majorHAnsi" w:cstheme="majorHAnsi"/>
-        </w:rPr>
-        <w:t>D</w:t>
-      </w:r>
-      <w:r>
-        <w:t>)</w:t>
-      </w:r>
-      <w:r>
-        <w:t xml:space="preserve"> – left click and hold to pan the map</w:t>
-      </w:r>
-    </w:p>
-    <w:p>
-      <w:pPr>
-        <w:pStyle w:val="ListParagraph"/>
-        <w:numPr>
-          <w:ilvl w:val="0"/>
-          <w:numId w:val="8"/>
-        </w:numPr>
-      </w:pPr>
-      <w:r>
-        <w:rPr>
-          <w:noProof/>
-          <w:lang w:eastAsia="ja-JP"/>
-        </w:rPr>
-        <w:drawing>
-          <wp:inline distT="0" distB="0" distL="0" distR="0" wp14:anchorId="1DCF62D0" wp14:editId="2BF3F105">
-            <wp:extent cx="155575" cy="155575"/>
-            <wp:effectExtent l="0" t="0" r="0" b="0"/>
-            <wp:docPr id="119" name="Picture 119" descr="C:\Users\Diana\git\swarm\src\main\resources\images\dragbox.gif"/>
-            <wp:cNvGraphicFramePr>
-              <a:graphicFrameLocks xmlns:a="http://schemas.openxmlformats.org/drawingml/2006/main" noChangeAspect="1"/>
-            </wp:cNvGraphicFramePr>
-            <a:graphic xmlns:a="http://schemas.openxmlformats.org/drawingml/2006/main">
-              <a:graphicData uri="http://schemas.openxmlformats.org/drawingml/2006/picture">
-                <pic:pic xmlns:pic="http://schemas.openxmlformats.org/drawingml/2006/picture">
-                  <pic:nvPicPr>
-                    <pic:cNvPr id="0" name="Picture 27" descr="C:\Users\Diana\git\swarm\src\main\resources\images\dragbox.gif"/>
-                    <pic:cNvPicPr>
-                      <a:picLocks noChangeAspect="1" noChangeArrowheads="1"/>
-                    </pic:cNvPicPr>
-                  </pic:nvPicPr>
-                  <pic:blipFill>
                     <a:blip r:embed="rId99">
                       <a:extLst>
                         <a:ext uri="{28A0092B-C50C-407E-A947-70E740481C1C}">
@@ -19111,6 +19160,84 @@
         </w:drawing>
       </w:r>
       <w:r>
+        <w:t xml:space="preserve"> Drag map (</w:t>
+      </w:r>
+      <w:r>
+        <w:rPr>
+          <w:rFonts w:asciiTheme="majorHAnsi" w:hAnsiTheme="majorHAnsi" w:cstheme="majorHAnsi"/>
+        </w:rPr>
+        <w:t>D</w:t>
+      </w:r>
+      <w:r>
+        <w:t>)</w:t>
+      </w:r>
+      <w:r>
+        <w:t xml:space="preserve"> – left click and hold to pan the map</w:t>
+      </w:r>
+    </w:p>
+    <w:p>
+      <w:pPr>
+        <w:pStyle w:val="ListParagraph"/>
+        <w:numPr>
+          <w:ilvl w:val="0"/>
+          <w:numId w:val="8"/>
+        </w:numPr>
+      </w:pPr>
+      <w:r>
+        <w:rPr>
+          <w:noProof/>
+          <w:lang w:eastAsia="ja-JP"/>
+        </w:rPr>
+        <w:drawing>
+          <wp:inline distT="0" distB="0" distL="0" distR="0" wp14:anchorId="1DCF62D0" wp14:editId="2BF3F105">
+            <wp:extent cx="155575" cy="155575"/>
+            <wp:effectExtent l="0" t="0" r="0" b="0"/>
+            <wp:docPr id="119" name="Picture 119" descr="C:\Users\Diana\git\swarm\src\main\resources\images\dragbox.gif"/>
+            <wp:cNvGraphicFramePr>
+              <a:graphicFrameLocks xmlns:a="http://schemas.openxmlformats.org/drawingml/2006/main" noChangeAspect="1"/>
+            </wp:cNvGraphicFramePr>
+            <a:graphic xmlns:a="http://schemas.openxmlformats.org/drawingml/2006/main">
+              <a:graphicData uri="http://schemas.openxmlformats.org/drawingml/2006/picture">
+                <pic:pic xmlns:pic="http://schemas.openxmlformats.org/drawingml/2006/picture">
+                  <pic:nvPicPr>
+                    <pic:cNvPr id="0" name="Picture 27" descr="C:\Users\Diana\git\swarm\src\main\resources\images\dragbox.gif"/>
+                    <pic:cNvPicPr>
+                      <a:picLocks noChangeAspect="1" noChangeArrowheads="1"/>
+                    </pic:cNvPicPr>
+                  </pic:nvPicPr>
+                  <pic:blipFill>
+                    <a:blip r:embed="rId100">
+                      <a:extLst>
+                        <a:ext uri="{28A0092B-C50C-407E-A947-70E740481C1C}">
+                          <a14:useLocalDpi xmlns:a14="http://schemas.microsoft.com/office/drawing/2010/main" val="0"/>
+                        </a:ext>
+                      </a:extLst>
+                    </a:blip>
+                    <a:srcRect/>
+                    <a:stretch>
+                      <a:fillRect/>
+                    </a:stretch>
+                  </pic:blipFill>
+                  <pic:spPr bwMode="auto">
+                    <a:xfrm>
+                      <a:off x="0" y="0"/>
+                      <a:ext cx="155575" cy="155575"/>
+                    </a:xfrm>
+                    <a:prstGeom prst="rect">
+                      <a:avLst/>
+                    </a:prstGeom>
+                    <a:noFill/>
+                    <a:ln>
+                      <a:noFill/>
+                    </a:ln>
+                  </pic:spPr>
+                </pic:pic>
+              </a:graphicData>
+            </a:graphic>
+          </wp:inline>
+        </w:drawing>
+      </w:r>
+      <w:r>
         <w:t xml:space="preserve"> Zoom into box (</w:t>
       </w:r>
       <w:r>
@@ -19157,7 +19284,7 @@
                     </pic:cNvPicPr>
                   </pic:nvPicPr>
                   <pic:blipFill>
-                    <a:blip r:embed="rId100">
+                    <a:blip r:embed="rId101">
                       <a:extLst>
                         <a:ext uri="{28A0092B-C50C-407E-A947-70E740481C1C}">
                           <a14:useLocalDpi xmlns:a14="http://schemas.microsoft.com/office/drawing/2010/main" val="0"/>
@@ -19397,7 +19524,7 @@
                     </pic:cNvPicPr>
                   </pic:nvPicPr>
                   <pic:blipFill>
-                    <a:blip r:embed="rId101">
+                    <a:blip r:embed="rId102">
                       <a:extLst>
                         <a:ext uri="{28A0092B-C50C-407E-A947-70E740481C1C}">
                           <a14:useLocalDpi xmlns:a14="http://schemas.microsoft.com/office/drawing/2010/main" val="0"/>
@@ -20695,7 +20822,7 @@
       <w:pPr>
         <w:pStyle w:val="Heading2"/>
       </w:pPr>
-      <w:bookmarkStart w:id="52" w:name="_Toc490060571"/>
+      <w:bookmarkStart w:id="52" w:name="_Toc493682763"/>
       <w:r>
         <w:t xml:space="preserve">Map </w:t>
       </w:r>
@@ -20948,7 +21075,7 @@
                     <pic:cNvPicPr/>
                   </pic:nvPicPr>
                   <pic:blipFill>
-                    <a:blip r:embed="rId102"/>
+                    <a:blip r:embed="rId103"/>
                     <a:stretch>
                       <a:fillRect/>
                     </a:stretch>
@@ -20989,7 +21116,7 @@
         <w:rPr>
           <w:noProof/>
         </w:rPr>
-        <w:t>31</w:t>
+        <w:t>30</w:t>
       </w:r>
       <w:r>
         <w:rPr>
@@ -21006,7 +21133,7 @@
         <w:pStyle w:val="Heading3"/>
       </w:pPr>
       <w:bookmarkStart w:id="53" w:name="_Ref481585735"/>
-      <w:bookmarkStart w:id="54" w:name="_Toc490060572"/>
+      <w:bookmarkStart w:id="54" w:name="_Toc493682764"/>
       <w:r>
         <w:t>Displaying NEIC Events</w:t>
       </w:r>
@@ -21040,7 +21167,7 @@
       <w:pPr>
         <w:pStyle w:val="Heading2"/>
       </w:pPr>
-      <w:bookmarkStart w:id="55" w:name="_Toc490060573"/>
+      <w:bookmarkStart w:id="55" w:name="_Toc493682765"/>
       <w:r>
         <w:t>Ruler Tool</w:t>
       </w:r>
@@ -21080,63 +21207,6 @@
                 <pic:pic xmlns:pic="http://schemas.openxmlformats.org/drawingml/2006/picture">
                   <pic:nvPicPr>
                     <pic:cNvPr id="0" name="Picture 26" descr="C:\Users\Diana\git\swarm\src\main\resources\images\drag.gif"/>
-                    <pic:cNvPicPr>
-                      <a:picLocks noChangeAspect="1" noChangeArrowheads="1"/>
-                    </pic:cNvPicPr>
-                  </pic:nvPicPr>
-                  <pic:blipFill>
-                    <a:blip r:embed="rId98">
-                      <a:extLst>
-                        <a:ext uri="{28A0092B-C50C-407E-A947-70E740481C1C}">
-                          <a14:useLocalDpi xmlns:a14="http://schemas.microsoft.com/office/drawing/2010/main" val="0"/>
-                        </a:ext>
-                      </a:extLst>
-                    </a:blip>
-                    <a:srcRect/>
-                    <a:stretch>
-                      <a:fillRect/>
-                    </a:stretch>
-                  </pic:blipFill>
-                  <pic:spPr bwMode="auto">
-                    <a:xfrm>
-                      <a:off x="0" y="0"/>
-                      <a:ext cx="155575" cy="155575"/>
-                    </a:xfrm>
-                    <a:prstGeom prst="rect">
-                      <a:avLst/>
-                    </a:prstGeom>
-                    <a:noFill/>
-                    <a:ln>
-                      <a:noFill/>
-                    </a:ln>
-                  </pic:spPr>
-                </pic:pic>
-              </a:graphicData>
-            </a:graphic>
-          </wp:inline>
-        </w:drawing>
-      </w:r>
-      <w:r>
-        <w:t xml:space="preserve"> or </w:t>
-      </w:r>
-      <w:r>
-        <w:rPr>
-          <w:noProof/>
-          <w:lang w:eastAsia="ja-JP"/>
-        </w:rPr>
-        <w:drawing>
-          <wp:inline distT="0" distB="0" distL="0" distR="0" wp14:anchorId="41148DE0" wp14:editId="4C93A5F0">
-            <wp:extent cx="155575" cy="155575"/>
-            <wp:effectExtent l="0" t="0" r="0" b="0"/>
-            <wp:docPr id="71" name="Picture 71" descr="C:\Users\Diana\git\swarm\src\main\resources\images\dragbox.gif"/>
-            <wp:cNvGraphicFramePr>
-              <a:graphicFrameLocks xmlns:a="http://schemas.openxmlformats.org/drawingml/2006/main" noChangeAspect="1"/>
-            </wp:cNvGraphicFramePr>
-            <a:graphic xmlns:a="http://schemas.openxmlformats.org/drawingml/2006/main">
-              <a:graphicData uri="http://schemas.openxmlformats.org/drawingml/2006/picture">
-                <pic:pic xmlns:pic="http://schemas.openxmlformats.org/drawingml/2006/picture">
-                  <pic:nvPicPr>
-                    <pic:cNvPr id="0" name="Picture 27" descr="C:\Users\Diana\git\swarm\src\main\resources\images\dragbox.gif"/>
                     <pic:cNvPicPr>
                       <a:picLocks noChangeAspect="1" noChangeArrowheads="1"/>
                     </pic:cNvPicPr>
@@ -21174,6 +21244,63 @@
         </w:drawing>
       </w:r>
       <w:r>
+        <w:t xml:space="preserve"> or </w:t>
+      </w:r>
+      <w:r>
+        <w:rPr>
+          <w:noProof/>
+          <w:lang w:eastAsia="ja-JP"/>
+        </w:rPr>
+        <w:drawing>
+          <wp:inline distT="0" distB="0" distL="0" distR="0" wp14:anchorId="41148DE0" wp14:editId="4C93A5F0">
+            <wp:extent cx="155575" cy="155575"/>
+            <wp:effectExtent l="0" t="0" r="0" b="0"/>
+            <wp:docPr id="71" name="Picture 71" descr="C:\Users\Diana\git\swarm\src\main\resources\images\dragbox.gif"/>
+            <wp:cNvGraphicFramePr>
+              <a:graphicFrameLocks xmlns:a="http://schemas.openxmlformats.org/drawingml/2006/main" noChangeAspect="1"/>
+            </wp:cNvGraphicFramePr>
+            <a:graphic xmlns:a="http://schemas.openxmlformats.org/drawingml/2006/main">
+              <a:graphicData uri="http://schemas.openxmlformats.org/drawingml/2006/picture">
+                <pic:pic xmlns:pic="http://schemas.openxmlformats.org/drawingml/2006/picture">
+                  <pic:nvPicPr>
+                    <pic:cNvPr id="0" name="Picture 27" descr="C:\Users\Diana\git\swarm\src\main\resources\images\dragbox.gif"/>
+                    <pic:cNvPicPr>
+                      <a:picLocks noChangeAspect="1" noChangeArrowheads="1"/>
+                    </pic:cNvPicPr>
+                  </pic:nvPicPr>
+                  <pic:blipFill>
+                    <a:blip r:embed="rId100">
+                      <a:extLst>
+                        <a:ext uri="{28A0092B-C50C-407E-A947-70E740481C1C}">
+                          <a14:useLocalDpi xmlns:a14="http://schemas.microsoft.com/office/drawing/2010/main" val="0"/>
+                        </a:ext>
+                      </a:extLst>
+                    </a:blip>
+                    <a:srcRect/>
+                    <a:stretch>
+                      <a:fillRect/>
+                    </a:stretch>
+                  </pic:blipFill>
+                  <pic:spPr bwMode="auto">
+                    <a:xfrm>
+                      <a:off x="0" y="0"/>
+                      <a:ext cx="155575" cy="155575"/>
+                    </a:xfrm>
+                    <a:prstGeom prst="rect">
+                      <a:avLst/>
+                    </a:prstGeom>
+                    <a:noFill/>
+                    <a:ln>
+                      <a:noFill/>
+                    </a:ln>
+                  </pic:spPr>
+                </pic:pic>
+              </a:graphicData>
+            </a:graphic>
+          </wp:inline>
+        </w:drawing>
+      </w:r>
+      <w:r>
         <w:t xml:space="preserve"> icons to re-enable drag box area selection or panning.</w:t>
       </w:r>
     </w:p>
@@ -21181,7 +21308,7 @@
       <w:pPr>
         <w:pStyle w:val="Heading2"/>
       </w:pPr>
-      <w:bookmarkStart w:id="56" w:name="_Toc490060574"/>
+      <w:bookmarkStart w:id="56" w:name="_Toc493682766"/>
       <w:r>
         <w:t>Understanding Map Scale</w:t>
       </w:r>
@@ -21196,7 +21323,7 @@
       <w:pPr>
         <w:pStyle w:val="Heading2"/>
       </w:pPr>
-      <w:bookmarkStart w:id="57" w:name="_Toc490060575"/>
+      <w:bookmarkStart w:id="57" w:name="_Toc493682767"/>
       <w:r>
         <w:lastRenderedPageBreak/>
         <w:t>Channel Interactions</w:t>
@@ -21277,7 +21404,7 @@
       <w:pPr>
         <w:pStyle w:val="Heading2"/>
       </w:pPr>
-      <w:bookmarkStart w:id="58" w:name="_Toc490060576"/>
+      <w:bookmarkStart w:id="58" w:name="_Toc493682768"/>
       <w:r>
         <w:t>Wave Panel Time Spans</w:t>
       </w:r>
@@ -21293,7 +21420,7 @@
         <w:pStyle w:val="Heading2"/>
       </w:pPr>
       <w:bookmarkStart w:id="59" w:name="_Ref481656375"/>
-      <w:bookmarkStart w:id="60" w:name="_Toc490060577"/>
+      <w:bookmarkStart w:id="60" w:name="_Toc493682769"/>
       <w:r>
         <w:t>Map Packs</w:t>
       </w:r>
@@ -21565,7 +21692,7 @@
         <w:pStyle w:val="Heading1"/>
       </w:pPr>
       <w:bookmarkStart w:id="61" w:name="_Ref481585066"/>
-      <w:bookmarkStart w:id="62" w:name="_Toc490060578"/>
+      <w:bookmarkStart w:id="62" w:name="_Toc493682770"/>
       <w:r>
         <w:t>Events</w:t>
       </w:r>
@@ -21579,7 +21706,7 @@
       <w:pPr>
         <w:pStyle w:val="Heading2"/>
       </w:pPr>
-      <w:bookmarkStart w:id="63" w:name="_Toc490060579"/>
+      <w:bookmarkStart w:id="63" w:name="_Toc493682771"/>
       <w:r>
         <w:t>Importing Events</w:t>
       </w:r>
@@ -21619,7 +21746,7 @@
       <w:r>
         <w:t xml:space="preserve">  For more information on QuakeML, visit their website at </w:t>
       </w:r>
-      <w:hyperlink r:id="rId103" w:history="1">
+      <w:hyperlink r:id="rId104" w:history="1">
         <w:r>
           <w:rPr>
             <w:rStyle w:val="Hyperlink"/>
@@ -21635,7 +21762,7 @@
       <w:pPr>
         <w:pStyle w:val="Heading2"/>
       </w:pPr>
-      <w:bookmarkStart w:id="64" w:name="_Toc490060580"/>
+      <w:bookmarkStart w:id="64" w:name="_Toc493682772"/>
       <w:r>
         <w:t>Map Display</w:t>
       </w:r>
@@ -21828,7 +21955,7 @@
                     </pic:cNvPicPr>
                   </pic:nvPicPr>
                   <pic:blipFill>
-                    <a:blip r:embed="rId104">
+                    <a:blip r:embed="rId105">
                       <a:extLst>
                         <a:ext uri="{28A0092B-C50C-407E-A947-70E740481C1C}">
                           <a14:useLocalDpi xmlns:a14="http://schemas.microsoft.com/office/drawing/2010/main" val="0"/>
@@ -21880,7 +22007,7 @@
         <w:rPr>
           <w:noProof/>
         </w:rPr>
-        <w:t>32</w:t>
+        <w:t>31</w:t>
       </w:r>
       <w:r>
         <w:rPr>
@@ -21902,7 +22029,7 @@
       <w:pPr>
         <w:pStyle w:val="Heading2"/>
       </w:pPr>
-      <w:bookmarkStart w:id="65" w:name="_Toc490060581"/>
+      <w:bookmarkStart w:id="65" w:name="_Toc493682773"/>
       <w:r>
         <w:t xml:space="preserve">Event </w:t>
       </w:r>
@@ -21987,7 +22114,7 @@
                     </pic:cNvPicPr>
                   </pic:nvPicPr>
                   <pic:blipFill>
-                    <a:blip r:embed="rId105">
+                    <a:blip r:embed="rId106">
                       <a:extLst>
                         <a:ext uri="{28A0092B-C50C-407E-A947-70E740481C1C}">
                           <a14:useLocalDpi xmlns:a14="http://schemas.microsoft.com/office/drawing/2010/main" val="0"/>
@@ -22042,7 +22169,7 @@
         <w:rPr>
           <w:noProof/>
         </w:rPr>
-        <w:t>33</w:t>
+        <w:t>32</w:t>
       </w:r>
       <w:r>
         <w:rPr>
@@ -22218,7 +22345,7 @@
       <w:pPr>
         <w:pStyle w:val="Heading1"/>
       </w:pPr>
-      <w:bookmarkStart w:id="66" w:name="_Toc490060582"/>
+      <w:bookmarkStart w:id="66" w:name="_Toc493682774"/>
       <w:r>
         <w:t>Menus</w:t>
       </w:r>
@@ -22228,7 +22355,7 @@
       <w:pPr>
         <w:pStyle w:val="Heading2"/>
       </w:pPr>
-      <w:bookmarkStart w:id="67" w:name="_Toc490060583"/>
+      <w:bookmarkStart w:id="67" w:name="_Toc493682775"/>
       <w:r>
         <w:t>File</w:t>
       </w:r>
@@ -22424,7 +22551,7 @@
       <w:pPr>
         <w:pStyle w:val="Heading3"/>
       </w:pPr>
-      <w:bookmarkStart w:id="68" w:name="_Toc490060584"/>
+      <w:bookmarkStart w:id="68" w:name="_Toc493682776"/>
       <w:r>
         <w:lastRenderedPageBreak/>
         <w:t>Options</w:t>
@@ -22504,7 +22631,7 @@
                               <w:rPr>
                                 <w:noProof/>
                               </w:rPr>
-                              <w:t>36</w:t>
+                              <w:t>33</w:t>
                             </w:r>
                             <w:r>
                               <w:rPr>
@@ -22545,14 +22672,27 @@
                       <w:r>
                         <w:t xml:space="preserve">Figure </w:t>
                       </w:r>
-                      <w:fldSimple w:instr=" SEQ Figure \* ARABIC ">
-                        <w:r>
-                          <w:rPr>
-                            <w:noProof/>
-                          </w:rPr>
-                          <w:t>36</w:t>
-                        </w:r>
-                      </w:fldSimple>
+                      <w:r>
+                        <w:fldChar w:fldCharType="begin"/>
+                      </w:r>
+                      <w:r>
+                        <w:instrText xml:space="preserve"> SEQ Figure \* ARABIC </w:instrText>
+                      </w:r>
+                      <w:r>
+                        <w:fldChar w:fldCharType="separate"/>
+                      </w:r>
+                      <w:r>
+                        <w:rPr>
+                          <w:noProof/>
+                        </w:rPr>
+                        <w:t>33</w:t>
+                      </w:r>
+                      <w:r>
+                        <w:rPr>
+                          <w:noProof/>
+                        </w:rPr>
+                        <w:fldChar w:fldCharType="end"/>
+                      </w:r>
                       <w:r>
                         <w:t xml:space="preserve"> Options dialog</w:t>
                       </w:r>
@@ -22594,7 +22734,7 @@
                     <pic:cNvPicPr/>
                   </pic:nvPicPr>
                   <pic:blipFill>
-                    <a:blip r:embed="rId106">
+                    <a:blip r:embed="rId107">
                       <a:extLst>
                         <a:ext uri="{28A0092B-C50C-407E-A947-70E740481C1C}">
                           <a14:useLocalDpi xmlns:a14="http://schemas.microsoft.com/office/drawing/2010/main" val="0"/>
@@ -22898,7 +23038,7 @@
       <w:pPr>
         <w:pStyle w:val="Heading2"/>
       </w:pPr>
-      <w:bookmarkStart w:id="70" w:name="_Toc490060585"/>
+      <w:bookmarkStart w:id="70" w:name="_Toc493682777"/>
       <w:r>
         <w:t>Layout</w:t>
       </w:r>
@@ -23011,7 +23151,7 @@
       <w:pPr>
         <w:pStyle w:val="Heading2"/>
       </w:pPr>
-      <w:bookmarkStart w:id="71" w:name="_Toc490060586"/>
+      <w:bookmarkStart w:id="71" w:name="_Toc493682778"/>
       <w:r>
         <w:t>Window</w:t>
       </w:r>
@@ -23216,7 +23356,7 @@
       <w:pPr>
         <w:pStyle w:val="Heading3"/>
       </w:pPr>
-      <w:bookmarkStart w:id="72" w:name="_Toc490060587"/>
+      <w:bookmarkStart w:id="72" w:name="_Toc493682779"/>
       <w:r>
         <w:t>Kiosk Mode</w:t>
       </w:r>
@@ -23312,7 +23452,7 @@
       <w:pPr>
         <w:pStyle w:val="Heading2"/>
       </w:pPr>
-      <w:bookmarkStart w:id="73" w:name="_Toc490060588"/>
+      <w:bookmarkStart w:id="73" w:name="_Toc493682780"/>
       <w:r>
         <w:t>Help</w:t>
       </w:r>
@@ -23340,7 +23480,7 @@
       <w:pPr>
         <w:pStyle w:val="Heading1"/>
       </w:pPr>
-      <w:bookmarkStart w:id="74" w:name="_Toc490060589"/>
+      <w:bookmarkStart w:id="74" w:name="_Toc493682781"/>
       <w:r>
         <w:t>Configuration Files</w:t>
       </w:r>
@@ -23350,7 +23490,7 @@
       <w:pPr>
         <w:pStyle w:val="Heading2"/>
       </w:pPr>
-      <w:bookmarkStart w:id="75" w:name="_Toc490060590"/>
+      <w:bookmarkStart w:id="75" w:name="_Toc493682782"/>
       <w:r>
         <w:t>Swarm.config</w:t>
       </w:r>
@@ -23365,7 +23505,7 @@
       <w:pPr>
         <w:pStyle w:val="Heading2"/>
       </w:pPr>
-      <w:bookmarkStart w:id="76" w:name="_Toc490060591"/>
+      <w:bookmarkStart w:id="76" w:name="_Toc493682783"/>
       <w:r>
         <w:t>DataSources.config</w:t>
       </w:r>
@@ -23476,7 +23616,7 @@
       <w:pPr>
         <w:pStyle w:val="Heading2"/>
       </w:pPr>
-      <w:bookmarkStart w:id="77" w:name="_Toc490060592"/>
+      <w:bookmarkStart w:id="77" w:name="_Toc493682784"/>
       <w:r>
         <w:t>WaveDefaults.config</w:t>
       </w:r>
@@ -23491,7 +23631,7 @@
       <w:pPr>
         <w:pStyle w:val="Heading2"/>
       </w:pPr>
-      <w:bookmarkStart w:id="78" w:name="_Toc490060593"/>
+      <w:bookmarkStart w:id="78" w:name="_Toc493682785"/>
       <w:r>
         <w:t>SwarmGroups.config</w:t>
       </w:r>
@@ -23515,9 +23655,9 @@
       <w:pPr>
         <w:pStyle w:val="Heading2"/>
       </w:pPr>
-      <w:bookmarkStart w:id="79" w:name="_Toc490060594"/>
-      <w:bookmarkStart w:id="80" w:name="_Ref490470034"/>
-      <w:bookmarkStart w:id="81" w:name="_Ref490470036"/>
+      <w:bookmarkStart w:id="79" w:name="_Ref490470034"/>
+      <w:bookmarkStart w:id="80" w:name="_Ref490470036"/>
+      <w:bookmarkStart w:id="81" w:name="_Toc493682786"/>
       <w:r>
         <w:lastRenderedPageBreak/>
         <w:t>SwarmMetadata.config</w:t>
@@ -23842,7 +23982,7 @@
       <w:pPr>
         <w:pStyle w:val="Heading2"/>
       </w:pPr>
-      <w:bookmarkStart w:id="82" w:name="_Toc490060595"/>
+      <w:bookmarkStart w:id="82" w:name="_Toc493682787"/>
       <w:r>
         <w:t>NTP.config</w:t>
       </w:r>
@@ -23852,7 +23992,7 @@
       <w:r>
         <w:t xml:space="preserve">Oftentimes SWARM needs the current time in order to make requests to data sources. In order to make sure that SWARM asks for the correct time it attempts to synchronize with internet time servers (see </w:t>
       </w:r>
-      <w:hyperlink r:id="rId107" w:history="1">
+      <w:hyperlink r:id="rId108" w:history="1">
         <w:r>
           <w:rPr>
             <w:rStyle w:val="Hyperlink"/>
@@ -23912,7 +24052,7 @@
       <w:pPr>
         <w:pStyle w:val="Heading2"/>
       </w:pPr>
-      <w:bookmarkStart w:id="83" w:name="_Toc490060596"/>
+      <w:bookmarkStart w:id="83" w:name="_Toc493682788"/>
       <w:r>
         <w:lastRenderedPageBreak/>
         <w:t>RsamDefaults.config</w:t>
@@ -24241,7 +24381,7 @@
       <w:pPr>
         <w:pStyle w:val="Heading2"/>
       </w:pPr>
-      <w:bookmarkStart w:id="84" w:name="_Toc490060597"/>
+      <w:bookmarkStart w:id="84" w:name="_Toc493682789"/>
       <w:r>
         <w:t>PickSettings.config</w:t>
       </w:r>
@@ -24434,7 +24574,7 @@
       <w:pPr>
         <w:pStyle w:val="Heading1"/>
       </w:pPr>
-      <w:bookmarkStart w:id="85" w:name="_Toc490060598"/>
+      <w:bookmarkStart w:id="85" w:name="_Toc493682790"/>
       <w:r>
         <w:t>Support</w:t>
       </w:r>
@@ -24444,7 +24584,7 @@
       <w:r>
         <w:t xml:space="preserve">Tickets for issues or enhancement requests can be opened in </w:t>
       </w:r>
-      <w:hyperlink r:id="rId108" w:history="1">
+      <w:hyperlink r:id="rId109" w:history="1">
         <w:r>
           <w:rPr>
             <w:rStyle w:val="Hyperlink"/>
@@ -24489,21 +24629,21 @@
         <v:path o:extrusionok="f" gradientshapeok="t" o:connecttype="rect"/>
         <o:lock v:ext="edit" aspectratio="t"/>
       </v:shapetype>
-      <v:shape id="_x0000_i1029" type="#_x0000_t75" style="width:12pt;height:12pt;visibility:visible;mso-wrap-style:square" o:bullet="t">
+      <v:shape id="_x0000_i1095" type="#_x0000_t75" style="width:12pt;height:12pt;visibility:visible;mso-wrap-style:square" o:bullet="t">
         <v:imagedata r:id="rId1" o:title="server"/>
       </v:shape>
     </w:pict>
   </w:numPicBullet>
   <w:numPicBullet w:numPicBulletId="1">
     <w:pict>
-      <v:shape id="_x0000_i1030" type="#_x0000_t75" style="width:12pt;height:12pt;visibility:visible;mso-wrap-style:square" o:bullet="t">
+      <v:shape id="_x0000_i1096" type="#_x0000_t75" style="width:12pt;height:12pt;visibility:visible;mso-wrap-style:square" o:bullet="t">
         <v:imagedata r:id="rId2" o:title="broken_server"/>
       </v:shape>
     </w:pict>
   </w:numPicBullet>
   <w:numPicBullet w:numPicBulletId="2">
     <w:pict>
-      <v:shape id="_x0000_i1031" type="#_x0000_t75" style="width:12pt;height:12pt;visibility:visible;mso-wrap-style:square" o:bullet="t">
+      <v:shape id="_x0000_i1097" type="#_x0000_t75" style="width:12pt;height:12pt;visibility:visible;mso-wrap-style:square" o:bullet="t">
         <v:imagedata r:id="rId3" o:title="label_some"/>
       </v:shape>
     </w:pict>
@@ -24821,16 +24961,16 @@
     </w:lvl>
   </w:abstractNum>
   <w:abstractNum w:abstractNumId="3" w15:restartNumberingAfterBreak="0">
-    <w:nsid w:val="17F12FAB"/>
+    <w:nsid w:val="104C62F7"/>
     <w:multiLevelType w:val="hybridMultilevel"/>
-    <w:tmpl w:val="BE181448"/>
+    <w:tmpl w:val="E540743C"/>
     <w:lvl w:ilvl="0" w:tplc="04090001">
       <w:start w:val="1"/>
       <w:numFmt w:val="bullet"/>
       <w:lvlText w:val=""/>
       <w:lvlJc w:val="left"/>
       <w:pPr>
-        <w:ind w:left="720" w:hanging="360"/>
+        <w:ind w:left="765" w:hanging="360"/>
       </w:pPr>
       <w:rPr>
         <w:rFonts w:ascii="Symbol" w:hAnsi="Symbol" w:hint="default"/>
@@ -24842,7 +24982,7 @@
       <w:lvlText w:val="o"/>
       <w:lvlJc w:val="left"/>
       <w:pPr>
-        <w:ind w:left="1440" w:hanging="360"/>
+        <w:ind w:left="1485" w:hanging="360"/>
       </w:pPr>
       <w:rPr>
         <w:rFonts w:ascii="Courier New" w:hAnsi="Courier New" w:cs="Courier New" w:hint="default"/>
@@ -24854,7 +24994,7 @@
       <w:lvlText w:val=""/>
       <w:lvlJc w:val="left"/>
       <w:pPr>
-        <w:ind w:left="2160" w:hanging="360"/>
+        <w:ind w:left="2205" w:hanging="360"/>
       </w:pPr>
       <w:rPr>
         <w:rFonts w:ascii="Wingdings" w:hAnsi="Wingdings" w:hint="default"/>
@@ -24866,7 +25006,7 @@
       <w:lvlText w:val=""/>
       <w:lvlJc w:val="left"/>
       <w:pPr>
-        <w:ind w:left="2880" w:hanging="360"/>
+        <w:ind w:left="2925" w:hanging="360"/>
       </w:pPr>
       <w:rPr>
         <w:rFonts w:ascii="Symbol" w:hAnsi="Symbol" w:hint="default"/>
@@ -24878,7 +25018,7 @@
       <w:lvlText w:val="o"/>
       <w:lvlJc w:val="left"/>
       <w:pPr>
-        <w:ind w:left="3600" w:hanging="360"/>
+        <w:ind w:left="3645" w:hanging="360"/>
       </w:pPr>
       <w:rPr>
         <w:rFonts w:ascii="Courier New" w:hAnsi="Courier New" w:cs="Courier New" w:hint="default"/>
@@ -24890,7 +25030,7 @@
       <w:lvlText w:val=""/>
       <w:lvlJc w:val="left"/>
       <w:pPr>
-        <w:ind w:left="4320" w:hanging="360"/>
+        <w:ind w:left="4365" w:hanging="360"/>
       </w:pPr>
       <w:rPr>
         <w:rFonts w:ascii="Wingdings" w:hAnsi="Wingdings" w:hint="default"/>
@@ -24902,7 +25042,7 @@
       <w:lvlText w:val=""/>
       <w:lvlJc w:val="left"/>
       <w:pPr>
-        <w:ind w:left="5040" w:hanging="360"/>
+        <w:ind w:left="5085" w:hanging="360"/>
       </w:pPr>
       <w:rPr>
         <w:rFonts w:ascii="Symbol" w:hAnsi="Symbol" w:hint="default"/>
@@ -24914,7 +25054,7 @@
       <w:lvlText w:val="o"/>
       <w:lvlJc w:val="left"/>
       <w:pPr>
-        <w:ind w:left="5760" w:hanging="360"/>
+        <w:ind w:left="5805" w:hanging="360"/>
       </w:pPr>
       <w:rPr>
         <w:rFonts w:ascii="Courier New" w:hAnsi="Courier New" w:cs="Courier New" w:hint="default"/>
@@ -24926,7 +25066,7 @@
       <w:lvlText w:val=""/>
       <w:lvlJc w:val="left"/>
       <w:pPr>
-        <w:ind w:left="6480" w:hanging="360"/>
+        <w:ind w:left="6525" w:hanging="360"/>
       </w:pPr>
       <w:rPr>
         <w:rFonts w:ascii="Wingdings" w:hAnsi="Wingdings" w:hint="default"/>
@@ -24934,95 +25074,9 @@
     </w:lvl>
   </w:abstractNum>
   <w:abstractNum w:abstractNumId="4" w15:restartNumberingAfterBreak="0">
-    <w:nsid w:val="1B6762B4"/>
-    <w:multiLevelType w:val="multilevel"/>
-    <w:tmpl w:val="FD962032"/>
-    <w:lvl w:ilvl="0">
-      <w:start w:val="1"/>
-      <w:numFmt w:val="decimal"/>
-      <w:lvlText w:val="%1"/>
-      <w:lvlJc w:val="left"/>
-      <w:pPr>
-        <w:ind w:left="432" w:hanging="432"/>
-      </w:pPr>
-    </w:lvl>
-    <w:lvl w:ilvl="1">
-      <w:start w:val="1"/>
-      <w:numFmt w:val="decimal"/>
-      <w:lvlText w:val="%1.%2"/>
-      <w:lvlJc w:val="left"/>
-      <w:pPr>
-        <w:ind w:left="576" w:hanging="576"/>
-      </w:pPr>
-    </w:lvl>
-    <w:lvl w:ilvl="2">
-      <w:start w:val="1"/>
-      <w:numFmt w:val="decimal"/>
-      <w:lvlText w:val="%1.%2.%3"/>
-      <w:lvlJc w:val="left"/>
-      <w:pPr>
-        <w:ind w:left="720" w:hanging="720"/>
-      </w:pPr>
-    </w:lvl>
-    <w:lvl w:ilvl="3">
-      <w:start w:val="1"/>
-      <w:numFmt w:val="decimal"/>
-      <w:lvlText w:val="%1.%2.%3.%4"/>
-      <w:lvlJc w:val="left"/>
-      <w:pPr>
-        <w:ind w:left="864" w:hanging="864"/>
-      </w:pPr>
-    </w:lvl>
-    <w:lvl w:ilvl="4">
-      <w:start w:val="1"/>
-      <w:numFmt w:val="decimal"/>
-      <w:lvlText w:val="%1.%2.%3.%4.%5"/>
-      <w:lvlJc w:val="left"/>
-      <w:pPr>
-        <w:ind w:left="1008" w:hanging="1008"/>
-      </w:pPr>
-    </w:lvl>
-    <w:lvl w:ilvl="5">
-      <w:start w:val="1"/>
-      <w:numFmt w:val="decimal"/>
-      <w:lvlText w:val="%1.%2.%3.%4.%5.%6"/>
-      <w:lvlJc w:val="left"/>
-      <w:pPr>
-        <w:ind w:left="1152" w:hanging="1152"/>
-      </w:pPr>
-    </w:lvl>
-    <w:lvl w:ilvl="6">
-      <w:start w:val="1"/>
-      <w:numFmt w:val="decimal"/>
-      <w:lvlText w:val="%1.%2.%3.%4.%5.%6.%7"/>
-      <w:lvlJc w:val="left"/>
-      <w:pPr>
-        <w:ind w:left="1296" w:hanging="1296"/>
-      </w:pPr>
-    </w:lvl>
-    <w:lvl w:ilvl="7">
-      <w:start w:val="1"/>
-      <w:numFmt w:val="decimal"/>
-      <w:lvlText w:val="%1.%2.%3.%4.%5.%6.%7.%8"/>
-      <w:lvlJc w:val="left"/>
-      <w:pPr>
-        <w:ind w:left="1440" w:hanging="1440"/>
-      </w:pPr>
-    </w:lvl>
-    <w:lvl w:ilvl="8">
-      <w:start w:val="1"/>
-      <w:numFmt w:val="decimal"/>
-      <w:lvlText w:val="%1.%2.%3.%4.%5.%6.%7.%8.%9"/>
-      <w:lvlJc w:val="left"/>
-      <w:pPr>
-        <w:ind w:left="1584" w:hanging="1584"/>
-      </w:pPr>
-    </w:lvl>
-  </w:abstractNum>
-  <w:abstractNum w:abstractNumId="5" w15:restartNumberingAfterBreak="0">
-    <w:nsid w:val="27D55E27"/>
+    <w:nsid w:val="17F12FAB"/>
     <w:multiLevelType w:val="hybridMultilevel"/>
-    <w:tmpl w:val="AF96AD3C"/>
+    <w:tmpl w:val="BE181448"/>
     <w:lvl w:ilvl="0" w:tplc="04090001">
       <w:start w:val="1"/>
       <w:numFmt w:val="bullet"/>
@@ -25132,10 +25186,96 @@
       </w:rPr>
     </w:lvl>
   </w:abstractNum>
+  <w:abstractNum w:abstractNumId="5" w15:restartNumberingAfterBreak="0">
+    <w:nsid w:val="1B6762B4"/>
+    <w:multiLevelType w:val="multilevel"/>
+    <w:tmpl w:val="FD962032"/>
+    <w:lvl w:ilvl="0">
+      <w:start w:val="1"/>
+      <w:numFmt w:val="decimal"/>
+      <w:lvlText w:val="%1"/>
+      <w:lvlJc w:val="left"/>
+      <w:pPr>
+        <w:ind w:left="432" w:hanging="432"/>
+      </w:pPr>
+    </w:lvl>
+    <w:lvl w:ilvl="1">
+      <w:start w:val="1"/>
+      <w:numFmt w:val="decimal"/>
+      <w:lvlText w:val="%1.%2"/>
+      <w:lvlJc w:val="left"/>
+      <w:pPr>
+        <w:ind w:left="576" w:hanging="576"/>
+      </w:pPr>
+    </w:lvl>
+    <w:lvl w:ilvl="2">
+      <w:start w:val="1"/>
+      <w:numFmt w:val="decimal"/>
+      <w:lvlText w:val="%1.%2.%3"/>
+      <w:lvlJc w:val="left"/>
+      <w:pPr>
+        <w:ind w:left="720" w:hanging="720"/>
+      </w:pPr>
+    </w:lvl>
+    <w:lvl w:ilvl="3">
+      <w:start w:val="1"/>
+      <w:numFmt w:val="decimal"/>
+      <w:lvlText w:val="%1.%2.%3.%4"/>
+      <w:lvlJc w:val="left"/>
+      <w:pPr>
+        <w:ind w:left="864" w:hanging="864"/>
+      </w:pPr>
+    </w:lvl>
+    <w:lvl w:ilvl="4">
+      <w:start w:val="1"/>
+      <w:numFmt w:val="decimal"/>
+      <w:lvlText w:val="%1.%2.%3.%4.%5"/>
+      <w:lvlJc w:val="left"/>
+      <w:pPr>
+        <w:ind w:left="1008" w:hanging="1008"/>
+      </w:pPr>
+    </w:lvl>
+    <w:lvl w:ilvl="5">
+      <w:start w:val="1"/>
+      <w:numFmt w:val="decimal"/>
+      <w:lvlText w:val="%1.%2.%3.%4.%5.%6"/>
+      <w:lvlJc w:val="left"/>
+      <w:pPr>
+        <w:ind w:left="1152" w:hanging="1152"/>
+      </w:pPr>
+    </w:lvl>
+    <w:lvl w:ilvl="6">
+      <w:start w:val="1"/>
+      <w:numFmt w:val="decimal"/>
+      <w:lvlText w:val="%1.%2.%3.%4.%5.%6.%7"/>
+      <w:lvlJc w:val="left"/>
+      <w:pPr>
+        <w:ind w:left="1296" w:hanging="1296"/>
+      </w:pPr>
+    </w:lvl>
+    <w:lvl w:ilvl="7">
+      <w:start w:val="1"/>
+      <w:numFmt w:val="decimal"/>
+      <w:lvlText w:val="%1.%2.%3.%4.%5.%6.%7.%8"/>
+      <w:lvlJc w:val="left"/>
+      <w:pPr>
+        <w:ind w:left="1440" w:hanging="1440"/>
+      </w:pPr>
+    </w:lvl>
+    <w:lvl w:ilvl="8">
+      <w:start w:val="1"/>
+      <w:numFmt w:val="decimal"/>
+      <w:lvlText w:val="%1.%2.%3.%4.%5.%6.%7.%8.%9"/>
+      <w:lvlJc w:val="left"/>
+      <w:pPr>
+        <w:ind w:left="1584" w:hanging="1584"/>
+      </w:pPr>
+    </w:lvl>
+  </w:abstractNum>
   <w:abstractNum w:abstractNumId="6" w15:restartNumberingAfterBreak="0">
-    <w:nsid w:val="28C00E40"/>
+    <w:nsid w:val="27D55E27"/>
     <w:multiLevelType w:val="hybridMultilevel"/>
-    <w:tmpl w:val="E17032DE"/>
+    <w:tmpl w:val="AF96AD3C"/>
     <w:lvl w:ilvl="0" w:tplc="04090001">
       <w:start w:val="1"/>
       <w:numFmt w:val="bullet"/>
@@ -25246,16 +25386,16 @@
     </w:lvl>
   </w:abstractNum>
   <w:abstractNum w:abstractNumId="7" w15:restartNumberingAfterBreak="0">
-    <w:nsid w:val="313F03F7"/>
+    <w:nsid w:val="28C00E40"/>
     <w:multiLevelType w:val="hybridMultilevel"/>
-    <w:tmpl w:val="A4805800"/>
+    <w:tmpl w:val="E17032DE"/>
     <w:lvl w:ilvl="0" w:tplc="04090001">
       <w:start w:val="1"/>
       <w:numFmt w:val="bullet"/>
       <w:lvlText w:val=""/>
       <w:lvlJc w:val="left"/>
       <w:pPr>
-        <w:ind w:left="1080" w:hanging="360"/>
+        <w:ind w:left="720" w:hanging="360"/>
       </w:pPr>
       <w:rPr>
         <w:rFonts w:ascii="Symbol" w:hAnsi="Symbol" w:hint="default"/>
@@ -25267,7 +25407,7 @@
       <w:lvlText w:val="o"/>
       <w:lvlJc w:val="left"/>
       <w:pPr>
-        <w:ind w:left="1800" w:hanging="360"/>
+        <w:ind w:left="1440" w:hanging="360"/>
       </w:pPr>
       <w:rPr>
         <w:rFonts w:ascii="Courier New" w:hAnsi="Courier New" w:cs="Courier New" w:hint="default"/>
@@ -25279,7 +25419,7 @@
       <w:lvlText w:val=""/>
       <w:lvlJc w:val="left"/>
       <w:pPr>
-        <w:ind w:left="2520" w:hanging="360"/>
+        <w:ind w:left="2160" w:hanging="360"/>
       </w:pPr>
       <w:rPr>
         <w:rFonts w:ascii="Wingdings" w:hAnsi="Wingdings" w:hint="default"/>
@@ -25291,7 +25431,7 @@
       <w:lvlText w:val=""/>
       <w:lvlJc w:val="left"/>
       <w:pPr>
-        <w:ind w:left="3240" w:hanging="360"/>
+        <w:ind w:left="2880" w:hanging="360"/>
       </w:pPr>
       <w:rPr>
         <w:rFonts w:ascii="Symbol" w:hAnsi="Symbol" w:hint="default"/>
@@ -25303,7 +25443,7 @@
       <w:lvlText w:val="o"/>
       <w:lvlJc w:val="left"/>
       <w:pPr>
-        <w:ind w:left="3960" w:hanging="360"/>
+        <w:ind w:left="3600" w:hanging="360"/>
       </w:pPr>
       <w:rPr>
         <w:rFonts w:ascii="Courier New" w:hAnsi="Courier New" w:cs="Courier New" w:hint="default"/>
@@ -25315,7 +25455,7 @@
       <w:lvlText w:val=""/>
       <w:lvlJc w:val="left"/>
       <w:pPr>
-        <w:ind w:left="4680" w:hanging="360"/>
+        <w:ind w:left="4320" w:hanging="360"/>
       </w:pPr>
       <w:rPr>
         <w:rFonts w:ascii="Wingdings" w:hAnsi="Wingdings" w:hint="default"/>
@@ -25327,7 +25467,7 @@
       <w:lvlText w:val=""/>
       <w:lvlJc w:val="left"/>
       <w:pPr>
-        <w:ind w:left="5400" w:hanging="360"/>
+        <w:ind w:left="5040" w:hanging="360"/>
       </w:pPr>
       <w:rPr>
         <w:rFonts w:ascii="Symbol" w:hAnsi="Symbol" w:hint="default"/>
@@ -25339,7 +25479,7 @@
       <w:lvlText w:val="o"/>
       <w:lvlJc w:val="left"/>
       <w:pPr>
-        <w:ind w:left="6120" w:hanging="360"/>
+        <w:ind w:left="5760" w:hanging="360"/>
       </w:pPr>
       <w:rPr>
         <w:rFonts w:ascii="Courier New" w:hAnsi="Courier New" w:cs="Courier New" w:hint="default"/>
@@ -25351,7 +25491,7 @@
       <w:lvlText w:val=""/>
       <w:lvlJc w:val="left"/>
       <w:pPr>
-        <w:ind w:left="6840" w:hanging="360"/>
+        <w:ind w:left="6480" w:hanging="360"/>
       </w:pPr>
       <w:rPr>
         <w:rFonts w:ascii="Wingdings" w:hAnsi="Wingdings" w:hint="default"/>
@@ -25359,16 +25499,16 @@
     </w:lvl>
   </w:abstractNum>
   <w:abstractNum w:abstractNumId="8" w15:restartNumberingAfterBreak="0">
-    <w:nsid w:val="31F53112"/>
+    <w:nsid w:val="313F03F7"/>
     <w:multiLevelType w:val="hybridMultilevel"/>
-    <w:tmpl w:val="72C8F780"/>
+    <w:tmpl w:val="A4805800"/>
     <w:lvl w:ilvl="0" w:tplc="04090001">
       <w:start w:val="1"/>
       <w:numFmt w:val="bullet"/>
       <w:lvlText w:val=""/>
       <w:lvlJc w:val="left"/>
       <w:pPr>
-        <w:ind w:left="720" w:hanging="360"/>
+        <w:ind w:left="1080" w:hanging="360"/>
       </w:pPr>
       <w:rPr>
         <w:rFonts w:ascii="Symbol" w:hAnsi="Symbol" w:hint="default"/>
@@ -25380,7 +25520,7 @@
       <w:lvlText w:val="o"/>
       <w:lvlJc w:val="left"/>
       <w:pPr>
-        <w:ind w:left="1440" w:hanging="360"/>
+        <w:ind w:left="1800" w:hanging="360"/>
       </w:pPr>
       <w:rPr>
         <w:rFonts w:ascii="Courier New" w:hAnsi="Courier New" w:cs="Courier New" w:hint="default"/>
@@ -25392,7 +25532,7 @@
       <w:lvlText w:val=""/>
       <w:lvlJc w:val="left"/>
       <w:pPr>
-        <w:ind w:left="2160" w:hanging="360"/>
+        <w:ind w:left="2520" w:hanging="360"/>
       </w:pPr>
       <w:rPr>
         <w:rFonts w:ascii="Wingdings" w:hAnsi="Wingdings" w:hint="default"/>
@@ -25404,7 +25544,7 @@
       <w:lvlText w:val=""/>
       <w:lvlJc w:val="left"/>
       <w:pPr>
-        <w:ind w:left="2880" w:hanging="360"/>
+        <w:ind w:left="3240" w:hanging="360"/>
       </w:pPr>
       <w:rPr>
         <w:rFonts w:ascii="Symbol" w:hAnsi="Symbol" w:hint="default"/>
@@ -25416,7 +25556,7 @@
       <w:lvlText w:val="o"/>
       <w:lvlJc w:val="left"/>
       <w:pPr>
-        <w:ind w:left="3600" w:hanging="360"/>
+        <w:ind w:left="3960" w:hanging="360"/>
       </w:pPr>
       <w:rPr>
         <w:rFonts w:ascii="Courier New" w:hAnsi="Courier New" w:cs="Courier New" w:hint="default"/>
@@ -25428,7 +25568,7 @@
       <w:lvlText w:val=""/>
       <w:lvlJc w:val="left"/>
       <w:pPr>
-        <w:ind w:left="4320" w:hanging="360"/>
+        <w:ind w:left="4680" w:hanging="360"/>
       </w:pPr>
       <w:rPr>
         <w:rFonts w:ascii="Wingdings" w:hAnsi="Wingdings" w:hint="default"/>
@@ -25440,7 +25580,7 @@
       <w:lvlText w:val=""/>
       <w:lvlJc w:val="left"/>
       <w:pPr>
-        <w:ind w:left="5040" w:hanging="360"/>
+        <w:ind w:left="5400" w:hanging="360"/>
       </w:pPr>
       <w:rPr>
         <w:rFonts w:ascii="Symbol" w:hAnsi="Symbol" w:hint="default"/>
@@ -25452,7 +25592,7 @@
       <w:lvlText w:val="o"/>
       <w:lvlJc w:val="left"/>
       <w:pPr>
-        <w:ind w:left="5760" w:hanging="360"/>
+        <w:ind w:left="6120" w:hanging="360"/>
       </w:pPr>
       <w:rPr>
         <w:rFonts w:ascii="Courier New" w:hAnsi="Courier New" w:cs="Courier New" w:hint="default"/>
@@ -25464,7 +25604,7 @@
       <w:lvlText w:val=""/>
       <w:lvlJc w:val="left"/>
       <w:pPr>
-        <w:ind w:left="6480" w:hanging="360"/>
+        <w:ind w:left="6840" w:hanging="360"/>
       </w:pPr>
       <w:rPr>
         <w:rFonts w:ascii="Wingdings" w:hAnsi="Wingdings" w:hint="default"/>
@@ -25472,95 +25612,9 @@
     </w:lvl>
   </w:abstractNum>
   <w:abstractNum w:abstractNumId="9" w15:restartNumberingAfterBreak="0">
-    <w:nsid w:val="33C82C47"/>
+    <w:nsid w:val="31F53112"/>
     <w:multiLevelType w:val="hybridMultilevel"/>
-    <w:tmpl w:val="9C7E0DC0"/>
-    <w:lvl w:ilvl="0" w:tplc="0409000F">
-      <w:start w:val="1"/>
-      <w:numFmt w:val="decimal"/>
-      <w:lvlText w:val="%1."/>
-      <w:lvlJc w:val="left"/>
-      <w:pPr>
-        <w:ind w:left="765" w:hanging="360"/>
-      </w:pPr>
-    </w:lvl>
-    <w:lvl w:ilvl="1" w:tplc="04090019" w:tentative="1">
-      <w:start w:val="1"/>
-      <w:numFmt w:val="lowerLetter"/>
-      <w:lvlText w:val="%2."/>
-      <w:lvlJc w:val="left"/>
-      <w:pPr>
-        <w:ind w:left="1485" w:hanging="360"/>
-      </w:pPr>
-    </w:lvl>
-    <w:lvl w:ilvl="2" w:tplc="0409001B" w:tentative="1">
-      <w:start w:val="1"/>
-      <w:numFmt w:val="lowerRoman"/>
-      <w:lvlText w:val="%3."/>
-      <w:lvlJc w:val="right"/>
-      <w:pPr>
-        <w:ind w:left="2205" w:hanging="180"/>
-      </w:pPr>
-    </w:lvl>
-    <w:lvl w:ilvl="3" w:tplc="0409000F" w:tentative="1">
-      <w:start w:val="1"/>
-      <w:numFmt w:val="decimal"/>
-      <w:lvlText w:val="%4."/>
-      <w:lvlJc w:val="left"/>
-      <w:pPr>
-        <w:ind w:left="2925" w:hanging="360"/>
-      </w:pPr>
-    </w:lvl>
-    <w:lvl w:ilvl="4" w:tplc="04090019" w:tentative="1">
-      <w:start w:val="1"/>
-      <w:numFmt w:val="lowerLetter"/>
-      <w:lvlText w:val="%5."/>
-      <w:lvlJc w:val="left"/>
-      <w:pPr>
-        <w:ind w:left="3645" w:hanging="360"/>
-      </w:pPr>
-    </w:lvl>
-    <w:lvl w:ilvl="5" w:tplc="0409001B" w:tentative="1">
-      <w:start w:val="1"/>
-      <w:numFmt w:val="lowerRoman"/>
-      <w:lvlText w:val="%6."/>
-      <w:lvlJc w:val="right"/>
-      <w:pPr>
-        <w:ind w:left="4365" w:hanging="180"/>
-      </w:pPr>
-    </w:lvl>
-    <w:lvl w:ilvl="6" w:tplc="0409000F" w:tentative="1">
-      <w:start w:val="1"/>
-      <w:numFmt w:val="decimal"/>
-      <w:lvlText w:val="%7."/>
-      <w:lvlJc w:val="left"/>
-      <w:pPr>
-        <w:ind w:left="5085" w:hanging="360"/>
-      </w:pPr>
-    </w:lvl>
-    <w:lvl w:ilvl="7" w:tplc="04090019" w:tentative="1">
-      <w:start w:val="1"/>
-      <w:numFmt w:val="lowerLetter"/>
-      <w:lvlText w:val="%8."/>
-      <w:lvlJc w:val="left"/>
-      <w:pPr>
-        <w:ind w:left="5805" w:hanging="360"/>
-      </w:pPr>
-    </w:lvl>
-    <w:lvl w:ilvl="8" w:tplc="0409001B" w:tentative="1">
-      <w:start w:val="1"/>
-      <w:numFmt w:val="lowerRoman"/>
-      <w:lvlText w:val="%9."/>
-      <w:lvlJc w:val="right"/>
-      <w:pPr>
-        <w:ind w:left="6525" w:hanging="180"/>
-      </w:pPr>
-    </w:lvl>
-  </w:abstractNum>
-  <w:abstractNum w:abstractNumId="10" w15:restartNumberingAfterBreak="0">
-    <w:nsid w:val="388A57A0"/>
-    <w:multiLevelType w:val="hybridMultilevel"/>
-    <w:tmpl w:val="DF041ACC"/>
+    <w:tmpl w:val="72C8F780"/>
     <w:lvl w:ilvl="0" w:tplc="04090001">
       <w:start w:val="1"/>
       <w:numFmt w:val="bullet"/>
@@ -25670,17 +25724,17 @@
       </w:rPr>
     </w:lvl>
   </w:abstractNum>
-  <w:abstractNum w:abstractNumId="11" w15:restartNumberingAfterBreak="0">
-    <w:nsid w:val="3977377C"/>
+  <w:abstractNum w:abstractNumId="10" w15:restartNumberingAfterBreak="0">
+    <w:nsid w:val="33C82C47"/>
     <w:multiLevelType w:val="hybridMultilevel"/>
-    <w:tmpl w:val="79B8E82C"/>
+    <w:tmpl w:val="9C7E0DC0"/>
     <w:lvl w:ilvl="0" w:tplc="0409000F">
       <w:start w:val="1"/>
       <w:numFmt w:val="decimal"/>
       <w:lvlText w:val="%1."/>
       <w:lvlJc w:val="left"/>
       <w:pPr>
-        <w:ind w:left="720" w:hanging="360"/>
+        <w:ind w:left="765" w:hanging="360"/>
       </w:pPr>
     </w:lvl>
     <w:lvl w:ilvl="1" w:tplc="04090019" w:tentative="1">
@@ -25689,7 +25743,7 @@
       <w:lvlText w:val="%2."/>
       <w:lvlJc w:val="left"/>
       <w:pPr>
-        <w:ind w:left="1440" w:hanging="360"/>
+        <w:ind w:left="1485" w:hanging="360"/>
       </w:pPr>
     </w:lvl>
     <w:lvl w:ilvl="2" w:tplc="0409001B" w:tentative="1">
@@ -25698,7 +25752,7 @@
       <w:lvlText w:val="%3."/>
       <w:lvlJc w:val="right"/>
       <w:pPr>
-        <w:ind w:left="2160" w:hanging="180"/>
+        <w:ind w:left="2205" w:hanging="180"/>
       </w:pPr>
     </w:lvl>
     <w:lvl w:ilvl="3" w:tplc="0409000F" w:tentative="1">
@@ -25707,7 +25761,7 @@
       <w:lvlText w:val="%4."/>
       <w:lvlJc w:val="left"/>
       <w:pPr>
-        <w:ind w:left="2880" w:hanging="360"/>
+        <w:ind w:left="2925" w:hanging="360"/>
       </w:pPr>
     </w:lvl>
     <w:lvl w:ilvl="4" w:tplc="04090019" w:tentative="1">
@@ -25716,7 +25770,7 @@
       <w:lvlText w:val="%5."/>
       <w:lvlJc w:val="left"/>
       <w:pPr>
-        <w:ind w:left="3600" w:hanging="360"/>
+        <w:ind w:left="3645" w:hanging="360"/>
       </w:pPr>
     </w:lvl>
     <w:lvl w:ilvl="5" w:tplc="0409001B" w:tentative="1">
@@ -25725,7 +25779,7 @@
       <w:lvlText w:val="%6."/>
       <w:lvlJc w:val="right"/>
       <w:pPr>
-        <w:ind w:left="4320" w:hanging="180"/>
+        <w:ind w:left="4365" w:hanging="180"/>
       </w:pPr>
     </w:lvl>
     <w:lvl w:ilvl="6" w:tplc="0409000F" w:tentative="1">
@@ -25734,7 +25788,7 @@
       <w:lvlText w:val="%7."/>
       <w:lvlJc w:val="left"/>
       <w:pPr>
-        <w:ind w:left="5040" w:hanging="360"/>
+        <w:ind w:left="5085" w:hanging="360"/>
       </w:pPr>
     </w:lvl>
     <w:lvl w:ilvl="7" w:tplc="04090019" w:tentative="1">
@@ -25743,7 +25797,7 @@
       <w:lvlText w:val="%8."/>
       <w:lvlJc w:val="left"/>
       <w:pPr>
-        <w:ind w:left="5760" w:hanging="360"/>
+        <w:ind w:left="5805" w:hanging="360"/>
       </w:pPr>
     </w:lvl>
     <w:lvl w:ilvl="8" w:tplc="0409001B" w:tentative="1">
@@ -25752,14 +25806,14 @@
       <w:lvlText w:val="%9."/>
       <w:lvlJc w:val="right"/>
       <w:pPr>
-        <w:ind w:left="6480" w:hanging="180"/>
+        <w:ind w:left="6525" w:hanging="180"/>
       </w:pPr>
     </w:lvl>
   </w:abstractNum>
-  <w:abstractNum w:abstractNumId="12" w15:restartNumberingAfterBreak="0">
-    <w:nsid w:val="3AA51EB0"/>
+  <w:abstractNum w:abstractNumId="11" w15:restartNumberingAfterBreak="0">
+    <w:nsid w:val="388A57A0"/>
     <w:multiLevelType w:val="hybridMultilevel"/>
-    <w:tmpl w:val="D57483FA"/>
+    <w:tmpl w:val="DF041ACC"/>
     <w:lvl w:ilvl="0" w:tplc="04090001">
       <w:start w:val="1"/>
       <w:numFmt w:val="bullet"/>
@@ -25869,10 +25923,96 @@
       </w:rPr>
     </w:lvl>
   </w:abstractNum>
+  <w:abstractNum w:abstractNumId="12" w15:restartNumberingAfterBreak="0">
+    <w:nsid w:val="3977377C"/>
+    <w:multiLevelType w:val="hybridMultilevel"/>
+    <w:tmpl w:val="79B8E82C"/>
+    <w:lvl w:ilvl="0" w:tplc="0409000F">
+      <w:start w:val="1"/>
+      <w:numFmt w:val="decimal"/>
+      <w:lvlText w:val="%1."/>
+      <w:lvlJc w:val="left"/>
+      <w:pPr>
+        <w:ind w:left="720" w:hanging="360"/>
+      </w:pPr>
+    </w:lvl>
+    <w:lvl w:ilvl="1" w:tplc="04090019" w:tentative="1">
+      <w:start w:val="1"/>
+      <w:numFmt w:val="lowerLetter"/>
+      <w:lvlText w:val="%2."/>
+      <w:lvlJc w:val="left"/>
+      <w:pPr>
+        <w:ind w:left="1440" w:hanging="360"/>
+      </w:pPr>
+    </w:lvl>
+    <w:lvl w:ilvl="2" w:tplc="0409001B" w:tentative="1">
+      <w:start w:val="1"/>
+      <w:numFmt w:val="lowerRoman"/>
+      <w:lvlText w:val="%3."/>
+      <w:lvlJc w:val="right"/>
+      <w:pPr>
+        <w:ind w:left="2160" w:hanging="180"/>
+      </w:pPr>
+    </w:lvl>
+    <w:lvl w:ilvl="3" w:tplc="0409000F" w:tentative="1">
+      <w:start w:val="1"/>
+      <w:numFmt w:val="decimal"/>
+      <w:lvlText w:val="%4."/>
+      <w:lvlJc w:val="left"/>
+      <w:pPr>
+        <w:ind w:left="2880" w:hanging="360"/>
+      </w:pPr>
+    </w:lvl>
+    <w:lvl w:ilvl="4" w:tplc="04090019" w:tentative="1">
+      <w:start w:val="1"/>
+      <w:numFmt w:val="lowerLetter"/>
+      <w:lvlText w:val="%5."/>
+      <w:lvlJc w:val="left"/>
+      <w:pPr>
+        <w:ind w:left="3600" w:hanging="360"/>
+      </w:pPr>
+    </w:lvl>
+    <w:lvl w:ilvl="5" w:tplc="0409001B" w:tentative="1">
+      <w:start w:val="1"/>
+      <w:numFmt w:val="lowerRoman"/>
+      <w:lvlText w:val="%6."/>
+      <w:lvlJc w:val="right"/>
+      <w:pPr>
+        <w:ind w:left="4320" w:hanging="180"/>
+      </w:pPr>
+    </w:lvl>
+    <w:lvl w:ilvl="6" w:tplc="0409000F" w:tentative="1">
+      <w:start w:val="1"/>
+      <w:numFmt w:val="decimal"/>
+      <w:lvlText w:val="%7."/>
+      <w:lvlJc w:val="left"/>
+      <w:pPr>
+        <w:ind w:left="5040" w:hanging="360"/>
+      </w:pPr>
+    </w:lvl>
+    <w:lvl w:ilvl="7" w:tplc="04090019" w:tentative="1">
+      <w:start w:val="1"/>
+      <w:numFmt w:val="lowerLetter"/>
+      <w:lvlText w:val="%8."/>
+      <w:lvlJc w:val="left"/>
+      <w:pPr>
+        <w:ind w:left="5760" w:hanging="360"/>
+      </w:pPr>
+    </w:lvl>
+    <w:lvl w:ilvl="8" w:tplc="0409001B" w:tentative="1">
+      <w:start w:val="1"/>
+      <w:numFmt w:val="lowerRoman"/>
+      <w:lvlText w:val="%9."/>
+      <w:lvlJc w:val="right"/>
+      <w:pPr>
+        <w:ind w:left="6480" w:hanging="180"/>
+      </w:pPr>
+    </w:lvl>
+  </w:abstractNum>
   <w:abstractNum w:abstractNumId="13" w15:restartNumberingAfterBreak="0">
-    <w:nsid w:val="3D5241D1"/>
+    <w:nsid w:val="3AA51EB0"/>
     <w:multiLevelType w:val="hybridMultilevel"/>
-    <w:tmpl w:val="6882B240"/>
+    <w:tmpl w:val="D57483FA"/>
     <w:lvl w:ilvl="0" w:tplc="04090001">
       <w:start w:val="1"/>
       <w:numFmt w:val="bullet"/>
@@ -25983,9 +26123,9 @@
     </w:lvl>
   </w:abstractNum>
   <w:abstractNum w:abstractNumId="14" w15:restartNumberingAfterBreak="0">
-    <w:nsid w:val="42DF2D76"/>
+    <w:nsid w:val="3D5241D1"/>
     <w:multiLevelType w:val="hybridMultilevel"/>
-    <w:tmpl w:val="9AB4694E"/>
+    <w:tmpl w:val="6882B240"/>
     <w:lvl w:ilvl="0" w:tplc="04090001">
       <w:start w:val="1"/>
       <w:numFmt w:val="bullet"/>
@@ -26096,9 +26236,9 @@
     </w:lvl>
   </w:abstractNum>
   <w:abstractNum w:abstractNumId="15" w15:restartNumberingAfterBreak="0">
-    <w:nsid w:val="431B2F84"/>
+    <w:nsid w:val="42DF2D76"/>
     <w:multiLevelType w:val="hybridMultilevel"/>
-    <w:tmpl w:val="31C22DD8"/>
+    <w:tmpl w:val="9AB4694E"/>
     <w:lvl w:ilvl="0" w:tplc="04090001">
       <w:start w:val="1"/>
       <w:numFmt w:val="bullet"/>
@@ -26209,9 +26349,9 @@
     </w:lvl>
   </w:abstractNum>
   <w:abstractNum w:abstractNumId="16" w15:restartNumberingAfterBreak="0">
-    <w:nsid w:val="465B59B2"/>
+    <w:nsid w:val="431B2F84"/>
     <w:multiLevelType w:val="hybridMultilevel"/>
-    <w:tmpl w:val="3BF2074C"/>
+    <w:tmpl w:val="31C22DD8"/>
     <w:lvl w:ilvl="0" w:tplc="04090001">
       <w:start w:val="1"/>
       <w:numFmt w:val="bullet"/>
@@ -26322,9 +26462,9 @@
     </w:lvl>
   </w:abstractNum>
   <w:abstractNum w:abstractNumId="17" w15:restartNumberingAfterBreak="0">
-    <w:nsid w:val="477347D9"/>
+    <w:nsid w:val="465B59B2"/>
     <w:multiLevelType w:val="hybridMultilevel"/>
-    <w:tmpl w:val="2EBADEC8"/>
+    <w:tmpl w:val="3BF2074C"/>
     <w:lvl w:ilvl="0" w:tplc="04090001">
       <w:start w:val="1"/>
       <w:numFmt w:val="bullet"/>
@@ -26435,9 +26575,9 @@
     </w:lvl>
   </w:abstractNum>
   <w:abstractNum w:abstractNumId="18" w15:restartNumberingAfterBreak="0">
-    <w:nsid w:val="49F042FB"/>
+    <w:nsid w:val="477347D9"/>
     <w:multiLevelType w:val="hybridMultilevel"/>
-    <w:tmpl w:val="159E9F1C"/>
+    <w:tmpl w:val="2EBADEC8"/>
     <w:lvl w:ilvl="0" w:tplc="04090001">
       <w:start w:val="1"/>
       <w:numFmt w:val="bullet"/>
@@ -26548,95 +26688,9 @@
     </w:lvl>
   </w:abstractNum>
   <w:abstractNum w:abstractNumId="19" w15:restartNumberingAfterBreak="0">
-    <w:nsid w:val="4C0E0941"/>
+    <w:nsid w:val="49F042FB"/>
     <w:multiLevelType w:val="hybridMultilevel"/>
-    <w:tmpl w:val="66C2C09E"/>
-    <w:lvl w:ilvl="0" w:tplc="0409000F">
-      <w:start w:val="1"/>
-      <w:numFmt w:val="decimal"/>
-      <w:lvlText w:val="%1."/>
-      <w:lvlJc w:val="left"/>
-      <w:pPr>
-        <w:ind w:left="720" w:hanging="360"/>
-      </w:pPr>
-    </w:lvl>
-    <w:lvl w:ilvl="1" w:tplc="04090019" w:tentative="1">
-      <w:start w:val="1"/>
-      <w:numFmt w:val="lowerLetter"/>
-      <w:lvlText w:val="%2."/>
-      <w:lvlJc w:val="left"/>
-      <w:pPr>
-        <w:ind w:left="1440" w:hanging="360"/>
-      </w:pPr>
-    </w:lvl>
-    <w:lvl w:ilvl="2" w:tplc="0409001B" w:tentative="1">
-      <w:start w:val="1"/>
-      <w:numFmt w:val="lowerRoman"/>
-      <w:lvlText w:val="%3."/>
-      <w:lvlJc w:val="right"/>
-      <w:pPr>
-        <w:ind w:left="2160" w:hanging="180"/>
-      </w:pPr>
-    </w:lvl>
-    <w:lvl w:ilvl="3" w:tplc="0409000F" w:tentative="1">
-      <w:start w:val="1"/>
-      <w:numFmt w:val="decimal"/>
-      <w:lvlText w:val="%4."/>
-      <w:lvlJc w:val="left"/>
-      <w:pPr>
-        <w:ind w:left="2880" w:hanging="360"/>
-      </w:pPr>
-    </w:lvl>
-    <w:lvl w:ilvl="4" w:tplc="04090019" w:tentative="1">
-      <w:start w:val="1"/>
-      <w:numFmt w:val="lowerLetter"/>
-      <w:lvlText w:val="%5."/>
-      <w:lvlJc w:val="left"/>
-      <w:pPr>
-        <w:ind w:left="3600" w:hanging="360"/>
-      </w:pPr>
-    </w:lvl>
-    <w:lvl w:ilvl="5" w:tplc="0409001B" w:tentative="1">
-      <w:start w:val="1"/>
-      <w:numFmt w:val="lowerRoman"/>
-      <w:lvlText w:val="%6."/>
-      <w:lvlJc w:val="right"/>
-      <w:pPr>
-        <w:ind w:left="4320" w:hanging="180"/>
-      </w:pPr>
-    </w:lvl>
-    <w:lvl w:ilvl="6" w:tplc="0409000F" w:tentative="1">
-      <w:start w:val="1"/>
-      <w:numFmt w:val="decimal"/>
-      <w:lvlText w:val="%7."/>
-      <w:lvlJc w:val="left"/>
-      <w:pPr>
-        <w:ind w:left="5040" w:hanging="360"/>
-      </w:pPr>
-    </w:lvl>
-    <w:lvl w:ilvl="7" w:tplc="04090019" w:tentative="1">
-      <w:start w:val="1"/>
-      <w:numFmt w:val="lowerLetter"/>
-      <w:lvlText w:val="%8."/>
-      <w:lvlJc w:val="left"/>
-      <w:pPr>
-        <w:ind w:left="5760" w:hanging="360"/>
-      </w:pPr>
-    </w:lvl>
-    <w:lvl w:ilvl="8" w:tplc="0409001B" w:tentative="1">
-      <w:start w:val="1"/>
-      <w:numFmt w:val="lowerRoman"/>
-      <w:lvlText w:val="%9."/>
-      <w:lvlJc w:val="right"/>
-      <w:pPr>
-        <w:ind w:left="6480" w:hanging="180"/>
-      </w:pPr>
-    </w:lvl>
-  </w:abstractNum>
-  <w:abstractNum w:abstractNumId="20" w15:restartNumberingAfterBreak="0">
-    <w:nsid w:val="55207AA2"/>
-    <w:multiLevelType w:val="hybridMultilevel"/>
-    <w:tmpl w:val="B4328478"/>
+    <w:tmpl w:val="159E9F1C"/>
     <w:lvl w:ilvl="0" w:tplc="04090001">
       <w:start w:val="1"/>
       <w:numFmt w:val="bullet"/>
@@ -26746,10 +26800,96 @@
       </w:rPr>
     </w:lvl>
   </w:abstractNum>
+  <w:abstractNum w:abstractNumId="20" w15:restartNumberingAfterBreak="0">
+    <w:nsid w:val="4C0E0941"/>
+    <w:multiLevelType w:val="hybridMultilevel"/>
+    <w:tmpl w:val="66C2C09E"/>
+    <w:lvl w:ilvl="0" w:tplc="0409000F">
+      <w:start w:val="1"/>
+      <w:numFmt w:val="decimal"/>
+      <w:lvlText w:val="%1."/>
+      <w:lvlJc w:val="left"/>
+      <w:pPr>
+        <w:ind w:left="720" w:hanging="360"/>
+      </w:pPr>
+    </w:lvl>
+    <w:lvl w:ilvl="1" w:tplc="04090019" w:tentative="1">
+      <w:start w:val="1"/>
+      <w:numFmt w:val="lowerLetter"/>
+      <w:lvlText w:val="%2."/>
+      <w:lvlJc w:val="left"/>
+      <w:pPr>
+        <w:ind w:left="1440" w:hanging="360"/>
+      </w:pPr>
+    </w:lvl>
+    <w:lvl w:ilvl="2" w:tplc="0409001B" w:tentative="1">
+      <w:start w:val="1"/>
+      <w:numFmt w:val="lowerRoman"/>
+      <w:lvlText w:val="%3."/>
+      <w:lvlJc w:val="right"/>
+      <w:pPr>
+        <w:ind w:left="2160" w:hanging="180"/>
+      </w:pPr>
+    </w:lvl>
+    <w:lvl w:ilvl="3" w:tplc="0409000F" w:tentative="1">
+      <w:start w:val="1"/>
+      <w:numFmt w:val="decimal"/>
+      <w:lvlText w:val="%4."/>
+      <w:lvlJc w:val="left"/>
+      <w:pPr>
+        <w:ind w:left="2880" w:hanging="360"/>
+      </w:pPr>
+    </w:lvl>
+    <w:lvl w:ilvl="4" w:tplc="04090019" w:tentative="1">
+      <w:start w:val="1"/>
+      <w:numFmt w:val="lowerLetter"/>
+      <w:lvlText w:val="%5."/>
+      <w:lvlJc w:val="left"/>
+      <w:pPr>
+        <w:ind w:left="3600" w:hanging="360"/>
+      </w:pPr>
+    </w:lvl>
+    <w:lvl w:ilvl="5" w:tplc="0409001B" w:tentative="1">
+      <w:start w:val="1"/>
+      <w:numFmt w:val="lowerRoman"/>
+      <w:lvlText w:val="%6."/>
+      <w:lvlJc w:val="right"/>
+      <w:pPr>
+        <w:ind w:left="4320" w:hanging="180"/>
+      </w:pPr>
+    </w:lvl>
+    <w:lvl w:ilvl="6" w:tplc="0409000F" w:tentative="1">
+      <w:start w:val="1"/>
+      <w:numFmt w:val="decimal"/>
+      <w:lvlText w:val="%7."/>
+      <w:lvlJc w:val="left"/>
+      <w:pPr>
+        <w:ind w:left="5040" w:hanging="360"/>
+      </w:pPr>
+    </w:lvl>
+    <w:lvl w:ilvl="7" w:tplc="04090019" w:tentative="1">
+      <w:start w:val="1"/>
+      <w:numFmt w:val="lowerLetter"/>
+      <w:lvlText w:val="%8."/>
+      <w:lvlJc w:val="left"/>
+      <w:pPr>
+        <w:ind w:left="5760" w:hanging="360"/>
+      </w:pPr>
+    </w:lvl>
+    <w:lvl w:ilvl="8" w:tplc="0409001B" w:tentative="1">
+      <w:start w:val="1"/>
+      <w:numFmt w:val="lowerRoman"/>
+      <w:lvlText w:val="%9."/>
+      <w:lvlJc w:val="right"/>
+      <w:pPr>
+        <w:ind w:left="6480" w:hanging="180"/>
+      </w:pPr>
+    </w:lvl>
+  </w:abstractNum>
   <w:abstractNum w:abstractNumId="21" w15:restartNumberingAfterBreak="0">
-    <w:nsid w:val="56E27359"/>
+    <w:nsid w:val="55207AA2"/>
     <w:multiLevelType w:val="hybridMultilevel"/>
-    <w:tmpl w:val="D9DC78D8"/>
+    <w:tmpl w:val="B4328478"/>
     <w:lvl w:ilvl="0" w:tplc="04090001">
       <w:start w:val="1"/>
       <w:numFmt w:val="bullet"/>
@@ -26860,9 +27000,9 @@
     </w:lvl>
   </w:abstractNum>
   <w:abstractNum w:abstractNumId="22" w15:restartNumberingAfterBreak="0">
-    <w:nsid w:val="5D845BED"/>
+    <w:nsid w:val="56E27359"/>
     <w:multiLevelType w:val="hybridMultilevel"/>
-    <w:tmpl w:val="D39ED0EE"/>
+    <w:tmpl w:val="D9DC78D8"/>
     <w:lvl w:ilvl="0" w:tplc="04090001">
       <w:start w:val="1"/>
       <w:numFmt w:val="bullet"/>
@@ -26973,9 +27113,9 @@
     </w:lvl>
   </w:abstractNum>
   <w:abstractNum w:abstractNumId="23" w15:restartNumberingAfterBreak="0">
-    <w:nsid w:val="65EB29C6"/>
+    <w:nsid w:val="5D845BED"/>
     <w:multiLevelType w:val="hybridMultilevel"/>
-    <w:tmpl w:val="B7782118"/>
+    <w:tmpl w:val="D39ED0EE"/>
     <w:lvl w:ilvl="0" w:tplc="04090001">
       <w:start w:val="1"/>
       <w:numFmt w:val="bullet"/>
@@ -27086,9 +27226,9 @@
     </w:lvl>
   </w:abstractNum>
   <w:abstractNum w:abstractNumId="24" w15:restartNumberingAfterBreak="0">
-    <w:nsid w:val="66CD0A70"/>
+    <w:nsid w:val="65EB29C6"/>
     <w:multiLevelType w:val="hybridMultilevel"/>
-    <w:tmpl w:val="575E1D62"/>
+    <w:tmpl w:val="B7782118"/>
     <w:lvl w:ilvl="0" w:tplc="04090001">
       <w:start w:val="1"/>
       <w:numFmt w:val="bullet"/>
@@ -27199,9 +27339,9 @@
     </w:lvl>
   </w:abstractNum>
   <w:abstractNum w:abstractNumId="25" w15:restartNumberingAfterBreak="0">
-    <w:nsid w:val="681A7EEC"/>
+    <w:nsid w:val="66CD0A70"/>
     <w:multiLevelType w:val="hybridMultilevel"/>
-    <w:tmpl w:val="221613F4"/>
+    <w:tmpl w:val="575E1D62"/>
     <w:lvl w:ilvl="0" w:tplc="04090001">
       <w:start w:val="1"/>
       <w:numFmt w:val="bullet"/>
@@ -27312,6 +27452,205 @@
     </w:lvl>
   </w:abstractNum>
   <w:abstractNum w:abstractNumId="26" w15:restartNumberingAfterBreak="0">
+    <w:nsid w:val="681A7EEC"/>
+    <w:multiLevelType w:val="hybridMultilevel"/>
+    <w:tmpl w:val="221613F4"/>
+    <w:lvl w:ilvl="0" w:tplc="04090001">
+      <w:start w:val="1"/>
+      <w:numFmt w:val="bullet"/>
+      <w:lvlText w:val=""/>
+      <w:lvlJc w:val="left"/>
+      <w:pPr>
+        <w:ind w:left="720" w:hanging="360"/>
+      </w:pPr>
+      <w:rPr>
+        <w:rFonts w:ascii="Symbol" w:hAnsi="Symbol" w:hint="default"/>
+      </w:rPr>
+    </w:lvl>
+    <w:lvl w:ilvl="1" w:tplc="04090003" w:tentative="1">
+      <w:start w:val="1"/>
+      <w:numFmt w:val="bullet"/>
+      <w:lvlText w:val="o"/>
+      <w:lvlJc w:val="left"/>
+      <w:pPr>
+        <w:ind w:left="1440" w:hanging="360"/>
+      </w:pPr>
+      <w:rPr>
+        <w:rFonts w:ascii="Courier New" w:hAnsi="Courier New" w:cs="Courier New" w:hint="default"/>
+      </w:rPr>
+    </w:lvl>
+    <w:lvl w:ilvl="2" w:tplc="04090005" w:tentative="1">
+      <w:start w:val="1"/>
+      <w:numFmt w:val="bullet"/>
+      <w:lvlText w:val=""/>
+      <w:lvlJc w:val="left"/>
+      <w:pPr>
+        <w:ind w:left="2160" w:hanging="360"/>
+      </w:pPr>
+      <w:rPr>
+        <w:rFonts w:ascii="Wingdings" w:hAnsi="Wingdings" w:hint="default"/>
+      </w:rPr>
+    </w:lvl>
+    <w:lvl w:ilvl="3" w:tplc="04090001" w:tentative="1">
+      <w:start w:val="1"/>
+      <w:numFmt w:val="bullet"/>
+      <w:lvlText w:val=""/>
+      <w:lvlJc w:val="left"/>
+      <w:pPr>
+        <w:ind w:left="2880" w:hanging="360"/>
+      </w:pPr>
+      <w:rPr>
+        <w:rFonts w:ascii="Symbol" w:hAnsi="Symbol" w:hint="default"/>
+      </w:rPr>
+    </w:lvl>
+    <w:lvl w:ilvl="4" w:tplc="04090003" w:tentative="1">
+      <w:start w:val="1"/>
+      <w:numFmt w:val="bullet"/>
+      <w:lvlText w:val="o"/>
+      <w:lvlJc w:val="left"/>
+      <w:pPr>
+        <w:ind w:left="3600" w:hanging="360"/>
+      </w:pPr>
+      <w:rPr>
+        <w:rFonts w:ascii="Courier New" w:hAnsi="Courier New" w:cs="Courier New" w:hint="default"/>
+      </w:rPr>
+    </w:lvl>
+    <w:lvl w:ilvl="5" w:tplc="04090005" w:tentative="1">
+      <w:start w:val="1"/>
+      <w:numFmt w:val="bullet"/>
+      <w:lvlText w:val=""/>
+      <w:lvlJc w:val="left"/>
+      <w:pPr>
+        <w:ind w:left="4320" w:hanging="360"/>
+      </w:pPr>
+      <w:rPr>
+        <w:rFonts w:ascii="Wingdings" w:hAnsi="Wingdings" w:hint="default"/>
+      </w:rPr>
+    </w:lvl>
+    <w:lvl w:ilvl="6" w:tplc="04090001" w:tentative="1">
+      <w:start w:val="1"/>
+      <w:numFmt w:val="bullet"/>
+      <w:lvlText w:val=""/>
+      <w:lvlJc w:val="left"/>
+      <w:pPr>
+        <w:ind w:left="5040" w:hanging="360"/>
+      </w:pPr>
+      <w:rPr>
+        <w:rFonts w:ascii="Symbol" w:hAnsi="Symbol" w:hint="default"/>
+      </w:rPr>
+    </w:lvl>
+    <w:lvl w:ilvl="7" w:tplc="04090003" w:tentative="1">
+      <w:start w:val="1"/>
+      <w:numFmt w:val="bullet"/>
+      <w:lvlText w:val="o"/>
+      <w:lvlJc w:val="left"/>
+      <w:pPr>
+        <w:ind w:left="5760" w:hanging="360"/>
+      </w:pPr>
+      <w:rPr>
+        <w:rFonts w:ascii="Courier New" w:hAnsi="Courier New" w:cs="Courier New" w:hint="default"/>
+      </w:rPr>
+    </w:lvl>
+    <w:lvl w:ilvl="8" w:tplc="04090005" w:tentative="1">
+      <w:start w:val="1"/>
+      <w:numFmt w:val="bullet"/>
+      <w:lvlText w:val=""/>
+      <w:lvlJc w:val="left"/>
+      <w:pPr>
+        <w:ind w:left="6480" w:hanging="360"/>
+      </w:pPr>
+      <w:rPr>
+        <w:rFonts w:ascii="Wingdings" w:hAnsi="Wingdings" w:hint="default"/>
+      </w:rPr>
+    </w:lvl>
+  </w:abstractNum>
+  <w:abstractNum w:abstractNumId="27" w15:restartNumberingAfterBreak="0">
+    <w:nsid w:val="684148F2"/>
+    <w:multiLevelType w:val="hybridMultilevel"/>
+    <w:tmpl w:val="7CAE87C4"/>
+    <w:lvl w:ilvl="0" w:tplc="0409000F">
+      <w:start w:val="1"/>
+      <w:numFmt w:val="decimal"/>
+      <w:lvlText w:val="%1."/>
+      <w:lvlJc w:val="left"/>
+      <w:pPr>
+        <w:ind w:left="360" w:hanging="360"/>
+      </w:pPr>
+    </w:lvl>
+    <w:lvl w:ilvl="1" w:tplc="04090019" w:tentative="1">
+      <w:start w:val="1"/>
+      <w:numFmt w:val="lowerLetter"/>
+      <w:lvlText w:val="%2."/>
+      <w:lvlJc w:val="left"/>
+      <w:pPr>
+        <w:ind w:left="1080" w:hanging="360"/>
+      </w:pPr>
+    </w:lvl>
+    <w:lvl w:ilvl="2" w:tplc="0409001B" w:tentative="1">
+      <w:start w:val="1"/>
+      <w:numFmt w:val="lowerRoman"/>
+      <w:lvlText w:val="%3."/>
+      <w:lvlJc w:val="right"/>
+      <w:pPr>
+        <w:ind w:left="1800" w:hanging="180"/>
+      </w:pPr>
+    </w:lvl>
+    <w:lvl w:ilvl="3" w:tplc="0409000F" w:tentative="1">
+      <w:start w:val="1"/>
+      <w:numFmt w:val="decimal"/>
+      <w:lvlText w:val="%4."/>
+      <w:lvlJc w:val="left"/>
+      <w:pPr>
+        <w:ind w:left="2520" w:hanging="360"/>
+      </w:pPr>
+    </w:lvl>
+    <w:lvl w:ilvl="4" w:tplc="04090019" w:tentative="1">
+      <w:start w:val="1"/>
+      <w:numFmt w:val="lowerLetter"/>
+      <w:lvlText w:val="%5."/>
+      <w:lvlJc w:val="left"/>
+      <w:pPr>
+        <w:ind w:left="3240" w:hanging="360"/>
+      </w:pPr>
+    </w:lvl>
+    <w:lvl w:ilvl="5" w:tplc="0409001B" w:tentative="1">
+      <w:start w:val="1"/>
+      <w:numFmt w:val="lowerRoman"/>
+      <w:lvlText w:val="%6."/>
+      <w:lvlJc w:val="right"/>
+      <w:pPr>
+        <w:ind w:left="3960" w:hanging="180"/>
+      </w:pPr>
+    </w:lvl>
+    <w:lvl w:ilvl="6" w:tplc="0409000F" w:tentative="1">
+      <w:start w:val="1"/>
+      <w:numFmt w:val="decimal"/>
+      <w:lvlText w:val="%7."/>
+      <w:lvlJc w:val="left"/>
+      <w:pPr>
+        <w:ind w:left="4680" w:hanging="360"/>
+      </w:pPr>
+    </w:lvl>
+    <w:lvl w:ilvl="7" w:tplc="04090019" w:tentative="1">
+      <w:start w:val="1"/>
+      <w:numFmt w:val="lowerLetter"/>
+      <w:lvlText w:val="%8."/>
+      <w:lvlJc w:val="left"/>
+      <w:pPr>
+        <w:ind w:left="5400" w:hanging="360"/>
+      </w:pPr>
+    </w:lvl>
+    <w:lvl w:ilvl="8" w:tplc="0409001B" w:tentative="1">
+      <w:start w:val="1"/>
+      <w:numFmt w:val="lowerRoman"/>
+      <w:lvlText w:val="%9."/>
+      <w:lvlJc w:val="right"/>
+      <w:pPr>
+        <w:ind w:left="6120" w:hanging="180"/>
+      </w:pPr>
+    </w:lvl>
+  </w:abstractNum>
+  <w:abstractNum w:abstractNumId="28" w15:restartNumberingAfterBreak="0">
     <w:nsid w:val="6BBB2B26"/>
     <w:multiLevelType w:val="multilevel"/>
     <w:tmpl w:val="EE90B28C"/>
@@ -27430,7 +27769,7 @@
       </w:rPr>
     </w:lvl>
   </w:abstractNum>
-  <w:abstractNum w:abstractNumId="27" w15:restartNumberingAfterBreak="0">
+  <w:abstractNum w:abstractNumId="29" w15:restartNumberingAfterBreak="0">
     <w:nsid w:val="6E894553"/>
     <w:multiLevelType w:val="hybridMultilevel"/>
     <w:tmpl w:val="674AEB44"/>
@@ -27543,7 +27882,7 @@
       </w:rPr>
     </w:lvl>
   </w:abstractNum>
-  <w:abstractNum w:abstractNumId="28" w15:restartNumberingAfterBreak="0">
+  <w:abstractNum w:abstractNumId="30" w15:restartNumberingAfterBreak="0">
     <w:nsid w:val="79102E22"/>
     <w:multiLevelType w:val="hybridMultilevel"/>
     <w:tmpl w:val="1CFE8DB6"/>
@@ -27656,7 +27995,7 @@
       </w:rPr>
     </w:lvl>
   </w:abstractNum>
-  <w:abstractNum w:abstractNumId="29" w15:restartNumberingAfterBreak="0">
+  <w:abstractNum w:abstractNumId="31" w15:restartNumberingAfterBreak="0">
     <w:nsid w:val="7D9D5659"/>
     <w:multiLevelType w:val="hybridMultilevel"/>
     <w:tmpl w:val="CAB4E2B2"/>
@@ -27773,13 +28112,13 @@
     <w:abstractNumId w:val="2"/>
   </w:num>
   <w:num w:numId="2">
-    <w:abstractNumId w:val="26"/>
+    <w:abstractNumId w:val="28"/>
   </w:num>
   <w:num w:numId="3">
-    <w:abstractNumId w:val="19"/>
+    <w:abstractNumId w:val="20"/>
   </w:num>
   <w:num w:numId="4">
-    <w:abstractNumId w:val="26"/>
+    <w:abstractNumId w:val="28"/>
     <w:lvlOverride w:ilvl="0">
       <w:startOverride w:val="1"/>
     </w:lvlOverride>
@@ -27809,85 +28148,91 @@
     </w:lvlOverride>
   </w:num>
   <w:num w:numId="5">
-    <w:abstractNumId w:val="4"/>
+    <w:abstractNumId w:val="5"/>
   </w:num>
   <w:num w:numId="6">
     <w:abstractNumId w:val="1"/>
   </w:num>
   <w:num w:numId="7">
-    <w:abstractNumId w:val="24"/>
+    <w:abstractNumId w:val="25"/>
   </w:num>
   <w:num w:numId="8">
-    <w:abstractNumId w:val="25"/>
+    <w:abstractNumId w:val="26"/>
   </w:num>
   <w:num w:numId="9">
+    <w:abstractNumId w:val="19"/>
+  </w:num>
+  <w:num w:numId="10">
     <w:abstractNumId w:val="18"/>
   </w:num>
-  <w:num w:numId="10">
+  <w:num w:numId="11">
+    <w:abstractNumId w:val="4"/>
+  </w:num>
+  <w:num w:numId="12">
+    <w:abstractNumId w:val="22"/>
+  </w:num>
+  <w:num w:numId="13">
+    <w:abstractNumId w:val="16"/>
+  </w:num>
+  <w:num w:numId="14">
+    <w:abstractNumId w:val="8"/>
+  </w:num>
+  <w:num w:numId="15">
+    <w:abstractNumId w:val="23"/>
+  </w:num>
+  <w:num w:numId="16">
+    <w:abstractNumId w:val="13"/>
+  </w:num>
+  <w:num w:numId="17">
+    <w:abstractNumId w:val="14"/>
+  </w:num>
+  <w:num w:numId="18">
+    <w:abstractNumId w:val="30"/>
+  </w:num>
+  <w:num w:numId="19">
+    <w:abstractNumId w:val="29"/>
+  </w:num>
+  <w:num w:numId="20">
+    <w:abstractNumId w:val="6"/>
+  </w:num>
+  <w:num w:numId="21">
+    <w:abstractNumId w:val="10"/>
+  </w:num>
+  <w:num w:numId="22">
+    <w:abstractNumId w:val="9"/>
+  </w:num>
+  <w:num w:numId="23">
+    <w:abstractNumId w:val="21"/>
+  </w:num>
+  <w:num w:numId="24">
+    <w:abstractNumId w:val="11"/>
+  </w:num>
+  <w:num w:numId="25">
     <w:abstractNumId w:val="17"/>
   </w:num>
-  <w:num w:numId="11">
-    <w:abstractNumId w:val="3"/>
-  </w:num>
-  <w:num w:numId="12">
-    <w:abstractNumId w:val="21"/>
-  </w:num>
-  <w:num w:numId="13">
-    <w:abstractNumId w:val="15"/>
-  </w:num>
-  <w:num w:numId="14">
+  <w:num w:numId="26">
     <w:abstractNumId w:val="7"/>
-  </w:num>
-  <w:num w:numId="15">
-    <w:abstractNumId w:val="22"/>
-  </w:num>
-  <w:num w:numId="16">
-    <w:abstractNumId w:val="12"/>
-  </w:num>
-  <w:num w:numId="17">
-    <w:abstractNumId w:val="13"/>
-  </w:num>
-  <w:num w:numId="18">
-    <w:abstractNumId w:val="28"/>
-  </w:num>
-  <w:num w:numId="19">
-    <w:abstractNumId w:val="27"/>
-  </w:num>
-  <w:num w:numId="20">
-    <w:abstractNumId w:val="5"/>
-  </w:num>
-  <w:num w:numId="21">
-    <w:abstractNumId w:val="9"/>
-  </w:num>
-  <w:num w:numId="22">
-    <w:abstractNumId w:val="8"/>
-  </w:num>
-  <w:num w:numId="23">
-    <w:abstractNumId w:val="20"/>
-  </w:num>
-  <w:num w:numId="24">
-    <w:abstractNumId w:val="10"/>
-  </w:num>
-  <w:num w:numId="25">
-    <w:abstractNumId w:val="16"/>
-  </w:num>
-  <w:num w:numId="26">
-    <w:abstractNumId w:val="6"/>
   </w:num>
   <w:num w:numId="27">
     <w:abstractNumId w:val="0"/>
   </w:num>
   <w:num w:numId="28">
-    <w:abstractNumId w:val="14"/>
+    <w:abstractNumId w:val="15"/>
   </w:num>
   <w:num w:numId="29">
-    <w:abstractNumId w:val="11"/>
+    <w:abstractNumId w:val="12"/>
   </w:num>
   <w:num w:numId="30">
-    <w:abstractNumId w:val="23"/>
+    <w:abstractNumId w:val="24"/>
   </w:num>
   <w:num w:numId="31">
-    <w:abstractNumId w:val="29"/>
+    <w:abstractNumId w:val="31"/>
+  </w:num>
+  <w:num w:numId="32">
+    <w:abstractNumId w:val="3"/>
+  </w:num>
+  <w:num w:numId="33">
+    <w:abstractNumId w:val="27"/>
   </w:num>
 </w:numbering>
 </file>
@@ -29305,7 +29650,7 @@
 </file>
 
 <file path=customXml/itemProps1.xml><?xml version="1.0" encoding="utf-8"?>
-<ds:datastoreItem xmlns:ds="http://schemas.openxmlformats.org/officeDocument/2006/customXml" ds:itemID="{43FACD6F-1C37-4C64-8578-F8543553CBA9}">
+<ds:datastoreItem xmlns:ds="http://schemas.openxmlformats.org/officeDocument/2006/customXml" ds:itemID="{0171EBB8-32F2-4BCE-A3D4-0DA153907491}">
   <ds:schemaRefs>
     <ds:schemaRef ds:uri="http://schemas.openxmlformats.org/officeDocument/2006/bibliography"/>
   </ds:schemaRefs>

</xml_diff>

<commit_message>
user guide update with RSAM Ratio info
</commit_message>
<xml_diff>
--- a/docs/Swarm User Guide.docx
+++ b/docs/Swarm User Guide.docx
@@ -6,6 +6,7 @@
       <w:pPr>
         <w:pStyle w:val="Title"/>
       </w:pPr>
+      <w:bookmarkStart w:id="0" w:name="_GoBack"/>
     </w:p>
     <w:p>
       <w:pPr>
@@ -66,7 +67,7 @@
         <w:t>Version 2.</w:t>
       </w:r>
       <w:r>
-        <w:t>8.0</w:t>
+        <w:t>8.1</w:t>
       </w:r>
     </w:p>
     <w:p>
@@ -74,7 +75,7 @@
         <w:jc w:val="center"/>
       </w:pPr>
       <w:r>
-        <w:t>September</w:t>
+        <w:t>October</w:t>
       </w:r>
       <w:r>
         <w:t xml:space="preserve"> 2017</w:t>
@@ -85,7 +86,7 @@
         <w:br w:type="page"/>
       </w:r>
     </w:p>
-    <w:bookmarkStart w:id="0" w:name="_Ref481578904" w:displacedByCustomXml="next"/>
+    <w:bookmarkStart w:id="1" w:name="_Ref481578904" w:displacedByCustomXml="next"/>
     <w:sdt>
       <w:sdtPr>
         <w:rPr>
@@ -146,7 +147,7 @@
           <w:r>
             <w:fldChar w:fldCharType="separate"/>
           </w:r>
-          <w:hyperlink w:anchor="_Toc493682718" w:history="1">
+          <w:hyperlink w:anchor="_Toc496170050" w:history="1">
             <w:r>
               <w:rPr>
                 <w:rStyle w:val="Hyperlink"/>
@@ -188,7 +189,7 @@
                 <w:noProof/>
                 <w:webHidden/>
               </w:rPr>
-              <w:instrText xml:space="preserve"> PAGEREF _Toc493682718 \h </w:instrText>
+              <w:instrText xml:space="preserve"> PAGEREF _Toc496170050 \h </w:instrText>
             </w:r>
             <w:r>
               <w:rPr>
@@ -232,7 +233,7 @@
               <w:lang w:eastAsia="ja-JP"/>
             </w:rPr>
           </w:pPr>
-          <w:hyperlink w:anchor="_Toc493682719" w:history="1">
+          <w:hyperlink w:anchor="_Toc496170051" w:history="1">
             <w:r>
               <w:rPr>
                 <w:rStyle w:val="Hyperlink"/>
@@ -274,7 +275,7 @@
                 <w:noProof/>
                 <w:webHidden/>
               </w:rPr>
-              <w:instrText xml:space="preserve"> PAGEREF _Toc493682719 \h </w:instrText>
+              <w:instrText xml:space="preserve"> PAGEREF _Toc496170051 \h </w:instrText>
             </w:r>
             <w:r>
               <w:rPr>
@@ -318,7 +319,7 @@
               <w:lang w:eastAsia="ja-JP"/>
             </w:rPr>
           </w:pPr>
-          <w:hyperlink w:anchor="_Toc493682720" w:history="1">
+          <w:hyperlink w:anchor="_Toc496170052" w:history="1">
             <w:r>
               <w:rPr>
                 <w:rStyle w:val="Hyperlink"/>
@@ -360,7 +361,7 @@
                 <w:noProof/>
                 <w:webHidden/>
               </w:rPr>
-              <w:instrText xml:space="preserve"> PAGEREF _Toc493682720 \h </w:instrText>
+              <w:instrText xml:space="preserve"> PAGEREF _Toc496170052 \h </w:instrText>
             </w:r>
             <w:r>
               <w:rPr>
@@ -404,7 +405,7 @@
               <w:lang w:eastAsia="ja-JP"/>
             </w:rPr>
           </w:pPr>
-          <w:hyperlink w:anchor="_Toc493682721" w:history="1">
+          <w:hyperlink w:anchor="_Toc496170053" w:history="1">
             <w:r>
               <w:rPr>
                 <w:rStyle w:val="Hyperlink"/>
@@ -446,7 +447,7 @@
                 <w:noProof/>
                 <w:webHidden/>
               </w:rPr>
-              <w:instrText xml:space="preserve"> PAGEREF _Toc493682721 \h </w:instrText>
+              <w:instrText xml:space="preserve"> PAGEREF _Toc496170053 \h </w:instrText>
             </w:r>
             <w:r>
               <w:rPr>
@@ -490,7 +491,7 @@
               <w:lang w:eastAsia="ja-JP"/>
             </w:rPr>
           </w:pPr>
-          <w:hyperlink w:anchor="_Toc493682722" w:history="1">
+          <w:hyperlink w:anchor="_Toc496170054" w:history="1">
             <w:r>
               <w:rPr>
                 <w:rStyle w:val="Hyperlink"/>
@@ -532,7 +533,7 @@
                 <w:noProof/>
                 <w:webHidden/>
               </w:rPr>
-              <w:instrText xml:space="preserve"> PAGEREF _Toc493682722 \h </w:instrText>
+              <w:instrText xml:space="preserve"> PAGEREF _Toc496170054 \h </w:instrText>
             </w:r>
             <w:r>
               <w:rPr>
@@ -576,7 +577,7 @@
               <w:lang w:eastAsia="ja-JP"/>
             </w:rPr>
           </w:pPr>
-          <w:hyperlink w:anchor="_Toc493682723" w:history="1">
+          <w:hyperlink w:anchor="_Toc496170055" w:history="1">
             <w:r>
               <w:rPr>
                 <w:rStyle w:val="Hyperlink"/>
@@ -618,7 +619,7 @@
                 <w:noProof/>
                 <w:webHidden/>
               </w:rPr>
-              <w:instrText xml:space="preserve"> PAGEREF _Toc493682723 \h </w:instrText>
+              <w:instrText xml:space="preserve"> PAGEREF _Toc496170055 \h </w:instrText>
             </w:r>
             <w:r>
               <w:rPr>
@@ -662,7 +663,7 @@
               <w:lang w:eastAsia="ja-JP"/>
             </w:rPr>
           </w:pPr>
-          <w:hyperlink w:anchor="_Toc493682724" w:history="1">
+          <w:hyperlink w:anchor="_Toc496170056" w:history="1">
             <w:r>
               <w:rPr>
                 <w:rStyle w:val="Hyperlink"/>
@@ -704,7 +705,7 @@
                 <w:noProof/>
                 <w:webHidden/>
               </w:rPr>
-              <w:instrText xml:space="preserve"> PAGEREF _Toc493682724 \h </w:instrText>
+              <w:instrText xml:space="preserve"> PAGEREF _Toc496170056 \h </w:instrText>
             </w:r>
             <w:r>
               <w:rPr>
@@ -748,7 +749,7 @@
               <w:lang w:eastAsia="ja-JP"/>
             </w:rPr>
           </w:pPr>
-          <w:hyperlink w:anchor="_Toc493682725" w:history="1">
+          <w:hyperlink w:anchor="_Toc496170057" w:history="1">
             <w:r>
               <w:rPr>
                 <w:rStyle w:val="Hyperlink"/>
@@ -790,7 +791,7 @@
                 <w:noProof/>
                 <w:webHidden/>
               </w:rPr>
-              <w:instrText xml:space="preserve"> PAGEREF _Toc493682725 \h </w:instrText>
+              <w:instrText xml:space="preserve"> PAGEREF _Toc496170057 \h </w:instrText>
             </w:r>
             <w:r>
               <w:rPr>
@@ -834,7 +835,7 @@
               <w:lang w:eastAsia="ja-JP"/>
             </w:rPr>
           </w:pPr>
-          <w:hyperlink w:anchor="_Toc493682726" w:history="1">
+          <w:hyperlink w:anchor="_Toc496170058" w:history="1">
             <w:r>
               <w:rPr>
                 <w:rStyle w:val="Hyperlink"/>
@@ -876,7 +877,7 @@
                 <w:noProof/>
                 <w:webHidden/>
               </w:rPr>
-              <w:instrText xml:space="preserve"> PAGEREF _Toc493682726 \h </w:instrText>
+              <w:instrText xml:space="preserve"> PAGEREF _Toc496170058 \h </w:instrText>
             </w:r>
             <w:r>
               <w:rPr>
@@ -920,7 +921,7 @@
               <w:lang w:eastAsia="ja-JP"/>
             </w:rPr>
           </w:pPr>
-          <w:hyperlink w:anchor="_Toc493682727" w:history="1">
+          <w:hyperlink w:anchor="_Toc496170059" w:history="1">
             <w:r>
               <w:rPr>
                 <w:rStyle w:val="Hyperlink"/>
@@ -962,7 +963,7 @@
                 <w:noProof/>
                 <w:webHidden/>
               </w:rPr>
-              <w:instrText xml:space="preserve"> PAGEREF _Toc493682727 \h </w:instrText>
+              <w:instrText xml:space="preserve"> PAGEREF _Toc496170059 \h </w:instrText>
             </w:r>
             <w:r>
               <w:rPr>
@@ -1006,7 +1007,7 @@
               <w:lang w:eastAsia="ja-JP"/>
             </w:rPr>
           </w:pPr>
-          <w:hyperlink w:anchor="_Toc493682728" w:history="1">
+          <w:hyperlink w:anchor="_Toc496170060" w:history="1">
             <w:r>
               <w:rPr>
                 <w:rStyle w:val="Hyperlink"/>
@@ -1048,7 +1049,7 @@
                 <w:noProof/>
                 <w:webHidden/>
               </w:rPr>
-              <w:instrText xml:space="preserve"> PAGEREF _Toc493682728 \h </w:instrText>
+              <w:instrText xml:space="preserve"> PAGEREF _Toc496170060 \h </w:instrText>
             </w:r>
             <w:r>
               <w:rPr>
@@ -1092,7 +1093,7 @@
               <w:lang w:eastAsia="ja-JP"/>
             </w:rPr>
           </w:pPr>
-          <w:hyperlink w:anchor="_Toc493682729" w:history="1">
+          <w:hyperlink w:anchor="_Toc496170061" w:history="1">
             <w:r>
               <w:rPr>
                 <w:rStyle w:val="Hyperlink"/>
@@ -1134,7 +1135,7 @@
                 <w:noProof/>
                 <w:webHidden/>
               </w:rPr>
-              <w:instrText xml:space="preserve"> PAGEREF _Toc493682729 \h </w:instrText>
+              <w:instrText xml:space="preserve"> PAGEREF _Toc496170061 \h </w:instrText>
             </w:r>
             <w:r>
               <w:rPr>
@@ -1178,7 +1179,7 @@
               <w:lang w:eastAsia="ja-JP"/>
             </w:rPr>
           </w:pPr>
-          <w:hyperlink w:anchor="_Toc493682730" w:history="1">
+          <w:hyperlink w:anchor="_Toc496170062" w:history="1">
             <w:r>
               <w:rPr>
                 <w:rStyle w:val="Hyperlink"/>
@@ -1220,7 +1221,7 @@
                 <w:noProof/>
                 <w:webHidden/>
               </w:rPr>
-              <w:instrText xml:space="preserve"> PAGEREF _Toc493682730 \h </w:instrText>
+              <w:instrText xml:space="preserve"> PAGEREF _Toc496170062 \h </w:instrText>
             </w:r>
             <w:r>
               <w:rPr>
@@ -1264,7 +1265,7 @@
               <w:lang w:eastAsia="ja-JP"/>
             </w:rPr>
           </w:pPr>
-          <w:hyperlink w:anchor="_Toc493682731" w:history="1">
+          <w:hyperlink w:anchor="_Toc496170063" w:history="1">
             <w:r>
               <w:rPr>
                 <w:rStyle w:val="Hyperlink"/>
@@ -1306,7 +1307,7 @@
                 <w:noProof/>
                 <w:webHidden/>
               </w:rPr>
-              <w:instrText xml:space="preserve"> PAGEREF _Toc493682731 \h </w:instrText>
+              <w:instrText xml:space="preserve"> PAGEREF _Toc496170063 \h </w:instrText>
             </w:r>
             <w:r>
               <w:rPr>
@@ -1350,7 +1351,7 @@
               <w:lang w:eastAsia="ja-JP"/>
             </w:rPr>
           </w:pPr>
-          <w:hyperlink w:anchor="_Toc493682732" w:history="1">
+          <w:hyperlink w:anchor="_Toc496170064" w:history="1">
             <w:r>
               <w:rPr>
                 <w:rStyle w:val="Hyperlink"/>
@@ -1392,7 +1393,7 @@
                 <w:noProof/>
                 <w:webHidden/>
               </w:rPr>
-              <w:instrText xml:space="preserve"> PAGEREF _Toc493682732 \h </w:instrText>
+              <w:instrText xml:space="preserve"> PAGEREF _Toc496170064 \h </w:instrText>
             </w:r>
             <w:r>
               <w:rPr>
@@ -1436,7 +1437,7 @@
               <w:lang w:eastAsia="ja-JP"/>
             </w:rPr>
           </w:pPr>
-          <w:hyperlink w:anchor="_Toc493682733" w:history="1">
+          <w:hyperlink w:anchor="_Toc496170065" w:history="1">
             <w:r>
               <w:rPr>
                 <w:rStyle w:val="Hyperlink"/>
@@ -1478,7 +1479,7 @@
                 <w:noProof/>
                 <w:webHidden/>
               </w:rPr>
-              <w:instrText xml:space="preserve"> PAGEREF _Toc493682733 \h </w:instrText>
+              <w:instrText xml:space="preserve"> PAGEREF _Toc496170065 \h </w:instrText>
             </w:r>
             <w:r>
               <w:rPr>
@@ -1522,7 +1523,7 @@
               <w:lang w:eastAsia="ja-JP"/>
             </w:rPr>
           </w:pPr>
-          <w:hyperlink w:anchor="_Toc493682734" w:history="1">
+          <w:hyperlink w:anchor="_Toc496170066" w:history="1">
             <w:r>
               <w:rPr>
                 <w:rStyle w:val="Hyperlink"/>
@@ -1564,7 +1565,7 @@
                 <w:noProof/>
                 <w:webHidden/>
               </w:rPr>
-              <w:instrText xml:space="preserve"> PAGEREF _Toc493682734 \h </w:instrText>
+              <w:instrText xml:space="preserve"> PAGEREF _Toc496170066 \h </w:instrText>
             </w:r>
             <w:r>
               <w:rPr>
@@ -1608,7 +1609,7 @@
               <w:lang w:eastAsia="ja-JP"/>
             </w:rPr>
           </w:pPr>
-          <w:hyperlink w:anchor="_Toc493682735" w:history="1">
+          <w:hyperlink w:anchor="_Toc496170067" w:history="1">
             <w:r>
               <w:rPr>
                 <w:rStyle w:val="Hyperlink"/>
@@ -1650,7 +1651,7 @@
                 <w:noProof/>
                 <w:webHidden/>
               </w:rPr>
-              <w:instrText xml:space="preserve"> PAGEREF _Toc493682735 \h </w:instrText>
+              <w:instrText xml:space="preserve"> PAGEREF _Toc496170067 \h </w:instrText>
             </w:r>
             <w:r>
               <w:rPr>
@@ -1694,7 +1695,7 @@
               <w:lang w:eastAsia="ja-JP"/>
             </w:rPr>
           </w:pPr>
-          <w:hyperlink w:anchor="_Toc493682736" w:history="1">
+          <w:hyperlink w:anchor="_Toc496170068" w:history="1">
             <w:r>
               <w:rPr>
                 <w:rStyle w:val="Hyperlink"/>
@@ -1736,7 +1737,7 @@
                 <w:noProof/>
                 <w:webHidden/>
               </w:rPr>
-              <w:instrText xml:space="preserve"> PAGEREF _Toc493682736 \h </w:instrText>
+              <w:instrText xml:space="preserve"> PAGEREF _Toc496170068 \h </w:instrText>
             </w:r>
             <w:r>
               <w:rPr>
@@ -1780,7 +1781,7 @@
               <w:lang w:eastAsia="ja-JP"/>
             </w:rPr>
           </w:pPr>
-          <w:hyperlink w:anchor="_Toc493682737" w:history="1">
+          <w:hyperlink w:anchor="_Toc496170069" w:history="1">
             <w:r>
               <w:rPr>
                 <w:rStyle w:val="Hyperlink"/>
@@ -1822,7 +1823,7 @@
                 <w:noProof/>
                 <w:webHidden/>
               </w:rPr>
-              <w:instrText xml:space="preserve"> PAGEREF _Toc493682737 \h </w:instrText>
+              <w:instrText xml:space="preserve"> PAGEREF _Toc496170069 \h </w:instrText>
             </w:r>
             <w:r>
               <w:rPr>
@@ -1866,7 +1867,7 @@
               <w:lang w:eastAsia="ja-JP"/>
             </w:rPr>
           </w:pPr>
-          <w:hyperlink w:anchor="_Toc493682738" w:history="1">
+          <w:hyperlink w:anchor="_Toc496170070" w:history="1">
             <w:r>
               <w:rPr>
                 <w:rStyle w:val="Hyperlink"/>
@@ -1908,7 +1909,7 @@
                 <w:noProof/>
                 <w:webHidden/>
               </w:rPr>
-              <w:instrText xml:space="preserve"> PAGEREF _Toc493682738 \h </w:instrText>
+              <w:instrText xml:space="preserve"> PAGEREF _Toc496170070 \h </w:instrText>
             </w:r>
             <w:r>
               <w:rPr>
@@ -1952,7 +1953,7 @@
               <w:lang w:eastAsia="ja-JP"/>
             </w:rPr>
           </w:pPr>
-          <w:hyperlink w:anchor="_Toc493682739" w:history="1">
+          <w:hyperlink w:anchor="_Toc496170071" w:history="1">
             <w:r>
               <w:rPr>
                 <w:rStyle w:val="Hyperlink"/>
@@ -1994,7 +1995,7 @@
                 <w:noProof/>
                 <w:webHidden/>
               </w:rPr>
-              <w:instrText xml:space="preserve"> PAGEREF _Toc493682739 \h </w:instrText>
+              <w:instrText xml:space="preserve"> PAGEREF _Toc496170071 \h </w:instrText>
             </w:r>
             <w:r>
               <w:rPr>
@@ -2038,7 +2039,7 @@
               <w:lang w:eastAsia="ja-JP"/>
             </w:rPr>
           </w:pPr>
-          <w:hyperlink w:anchor="_Toc493682740" w:history="1">
+          <w:hyperlink w:anchor="_Toc496170072" w:history="1">
             <w:r>
               <w:rPr>
                 <w:rStyle w:val="Hyperlink"/>
@@ -2080,7 +2081,7 @@
                 <w:noProof/>
                 <w:webHidden/>
               </w:rPr>
-              <w:instrText xml:space="preserve"> PAGEREF _Toc493682740 \h </w:instrText>
+              <w:instrText xml:space="preserve"> PAGEREF _Toc496170072 \h </w:instrText>
             </w:r>
             <w:r>
               <w:rPr>
@@ -2124,7 +2125,7 @@
               <w:lang w:eastAsia="ja-JP"/>
             </w:rPr>
           </w:pPr>
-          <w:hyperlink w:anchor="_Toc493682741" w:history="1">
+          <w:hyperlink w:anchor="_Toc496170073" w:history="1">
             <w:r>
               <w:rPr>
                 <w:rStyle w:val="Hyperlink"/>
@@ -2166,7 +2167,7 @@
                 <w:noProof/>
                 <w:webHidden/>
               </w:rPr>
-              <w:instrText xml:space="preserve"> PAGEREF _Toc493682741 \h </w:instrText>
+              <w:instrText xml:space="preserve"> PAGEREF _Toc496170073 \h </w:instrText>
             </w:r>
             <w:r>
               <w:rPr>
@@ -2210,7 +2211,7 @@
               <w:lang w:eastAsia="ja-JP"/>
             </w:rPr>
           </w:pPr>
-          <w:hyperlink w:anchor="_Toc493682742" w:history="1">
+          <w:hyperlink w:anchor="_Toc496170074" w:history="1">
             <w:r>
               <w:rPr>
                 <w:rStyle w:val="Hyperlink"/>
@@ -2252,7 +2253,7 @@
                 <w:noProof/>
                 <w:webHidden/>
               </w:rPr>
-              <w:instrText xml:space="preserve"> PAGEREF _Toc493682742 \h </w:instrText>
+              <w:instrText xml:space="preserve"> PAGEREF _Toc496170074 \h </w:instrText>
             </w:r>
             <w:r>
               <w:rPr>
@@ -2296,7 +2297,7 @@
               <w:lang w:eastAsia="ja-JP"/>
             </w:rPr>
           </w:pPr>
-          <w:hyperlink w:anchor="_Toc493682743" w:history="1">
+          <w:hyperlink w:anchor="_Toc496170075" w:history="1">
             <w:r>
               <w:rPr>
                 <w:rStyle w:val="Hyperlink"/>
@@ -2338,7 +2339,7 @@
                 <w:noProof/>
                 <w:webHidden/>
               </w:rPr>
-              <w:instrText xml:space="preserve"> PAGEREF _Toc493682743 \h </w:instrText>
+              <w:instrText xml:space="preserve"> PAGEREF _Toc496170075 \h </w:instrText>
             </w:r>
             <w:r>
               <w:rPr>
@@ -2382,7 +2383,7 @@
               <w:lang w:eastAsia="ja-JP"/>
             </w:rPr>
           </w:pPr>
-          <w:hyperlink w:anchor="_Toc493682744" w:history="1">
+          <w:hyperlink w:anchor="_Toc496170076" w:history="1">
             <w:r>
               <w:rPr>
                 <w:rStyle w:val="Hyperlink"/>
@@ -2424,7 +2425,7 @@
                 <w:noProof/>
                 <w:webHidden/>
               </w:rPr>
-              <w:instrText xml:space="preserve"> PAGEREF _Toc493682744 \h </w:instrText>
+              <w:instrText xml:space="preserve"> PAGEREF _Toc496170076 \h </w:instrText>
             </w:r>
             <w:r>
               <w:rPr>
@@ -2468,7 +2469,7 @@
               <w:lang w:eastAsia="ja-JP"/>
             </w:rPr>
           </w:pPr>
-          <w:hyperlink w:anchor="_Toc493682745" w:history="1">
+          <w:hyperlink w:anchor="_Toc496170077" w:history="1">
             <w:r>
               <w:rPr>
                 <w:rStyle w:val="Hyperlink"/>
@@ -2510,7 +2511,7 @@
                 <w:noProof/>
                 <w:webHidden/>
               </w:rPr>
-              <w:instrText xml:space="preserve"> PAGEREF _Toc493682745 \h </w:instrText>
+              <w:instrText xml:space="preserve"> PAGEREF _Toc496170077 \h </w:instrText>
             </w:r>
             <w:r>
               <w:rPr>
@@ -2554,7 +2555,7 @@
               <w:lang w:eastAsia="ja-JP"/>
             </w:rPr>
           </w:pPr>
-          <w:hyperlink w:anchor="_Toc493682746" w:history="1">
+          <w:hyperlink w:anchor="_Toc496170078" w:history="1">
             <w:r>
               <w:rPr>
                 <w:rStyle w:val="Hyperlink"/>
@@ -2596,7 +2597,7 @@
                 <w:noProof/>
                 <w:webHidden/>
               </w:rPr>
-              <w:instrText xml:space="preserve"> PAGEREF _Toc493682746 \h </w:instrText>
+              <w:instrText xml:space="preserve"> PAGEREF _Toc496170078 \h </w:instrText>
             </w:r>
             <w:r>
               <w:rPr>
@@ -2640,7 +2641,7 @@
               <w:lang w:eastAsia="ja-JP"/>
             </w:rPr>
           </w:pPr>
-          <w:hyperlink w:anchor="_Toc493682747" w:history="1">
+          <w:hyperlink w:anchor="_Toc496170079" w:history="1">
             <w:r>
               <w:rPr>
                 <w:rStyle w:val="Hyperlink"/>
@@ -2682,7 +2683,7 @@
                 <w:noProof/>
                 <w:webHidden/>
               </w:rPr>
-              <w:instrText xml:space="preserve"> PAGEREF _Toc493682747 \h </w:instrText>
+              <w:instrText xml:space="preserve"> PAGEREF _Toc496170079 \h </w:instrText>
             </w:r>
             <w:r>
               <w:rPr>
@@ -2726,7 +2727,7 @@
               <w:lang w:eastAsia="ja-JP"/>
             </w:rPr>
           </w:pPr>
-          <w:hyperlink w:anchor="_Toc493682748" w:history="1">
+          <w:hyperlink w:anchor="_Toc496170080" w:history="1">
             <w:r>
               <w:rPr>
                 <w:rStyle w:val="Hyperlink"/>
@@ -2768,7 +2769,7 @@
                 <w:noProof/>
                 <w:webHidden/>
               </w:rPr>
-              <w:instrText xml:space="preserve"> PAGEREF _Toc493682748 \h </w:instrText>
+              <w:instrText xml:space="preserve"> PAGEREF _Toc496170080 \h </w:instrText>
             </w:r>
             <w:r>
               <w:rPr>
@@ -2812,7 +2813,7 @@
               <w:lang w:eastAsia="ja-JP"/>
             </w:rPr>
           </w:pPr>
-          <w:hyperlink w:anchor="_Toc493682749" w:history="1">
+          <w:hyperlink w:anchor="_Toc496170081" w:history="1">
             <w:r>
               <w:rPr>
                 <w:rStyle w:val="Hyperlink"/>
@@ -2854,7 +2855,7 @@
                 <w:noProof/>
                 <w:webHidden/>
               </w:rPr>
-              <w:instrText xml:space="preserve"> PAGEREF _Toc493682749 \h </w:instrText>
+              <w:instrText xml:space="preserve"> PAGEREF _Toc496170081 \h </w:instrText>
             </w:r>
             <w:r>
               <w:rPr>
@@ -2898,7 +2899,7 @@
               <w:lang w:eastAsia="ja-JP"/>
             </w:rPr>
           </w:pPr>
-          <w:hyperlink w:anchor="_Toc493682750" w:history="1">
+          <w:hyperlink w:anchor="_Toc496170082" w:history="1">
             <w:r>
               <w:rPr>
                 <w:rStyle w:val="Hyperlink"/>
@@ -2940,7 +2941,7 @@
                 <w:noProof/>
                 <w:webHidden/>
               </w:rPr>
-              <w:instrText xml:space="preserve"> PAGEREF _Toc493682750 \h </w:instrText>
+              <w:instrText xml:space="preserve"> PAGEREF _Toc496170082 \h </w:instrText>
             </w:r>
             <w:r>
               <w:rPr>
@@ -2984,7 +2985,7 @@
               <w:lang w:eastAsia="ja-JP"/>
             </w:rPr>
           </w:pPr>
-          <w:hyperlink w:anchor="_Toc493682751" w:history="1">
+          <w:hyperlink w:anchor="_Toc496170083" w:history="1">
             <w:r>
               <w:rPr>
                 <w:rStyle w:val="Hyperlink"/>
@@ -3026,7 +3027,7 @@
                 <w:noProof/>
                 <w:webHidden/>
               </w:rPr>
-              <w:instrText xml:space="preserve"> PAGEREF _Toc493682751 \h </w:instrText>
+              <w:instrText xml:space="preserve"> PAGEREF _Toc496170083 \h </w:instrText>
             </w:r>
             <w:r>
               <w:rPr>
@@ -3070,7 +3071,7 @@
               <w:lang w:eastAsia="ja-JP"/>
             </w:rPr>
           </w:pPr>
-          <w:hyperlink w:anchor="_Toc493682752" w:history="1">
+          <w:hyperlink w:anchor="_Toc496170084" w:history="1">
             <w:r>
               <w:rPr>
                 <w:rStyle w:val="Hyperlink"/>
@@ -3112,7 +3113,7 @@
                 <w:noProof/>
                 <w:webHidden/>
               </w:rPr>
-              <w:instrText xml:space="preserve"> PAGEREF _Toc493682752 \h </w:instrText>
+              <w:instrText xml:space="preserve"> PAGEREF _Toc496170084 \h </w:instrText>
             </w:r>
             <w:r>
               <w:rPr>
@@ -3156,7 +3157,7 @@
               <w:lang w:eastAsia="ja-JP"/>
             </w:rPr>
           </w:pPr>
-          <w:hyperlink w:anchor="_Toc493682753" w:history="1">
+          <w:hyperlink w:anchor="_Toc496170085" w:history="1">
             <w:r>
               <w:rPr>
                 <w:rStyle w:val="Hyperlink"/>
@@ -3198,7 +3199,7 @@
                 <w:noProof/>
                 <w:webHidden/>
               </w:rPr>
-              <w:instrText xml:space="preserve"> PAGEREF _Toc493682753 \h </w:instrText>
+              <w:instrText xml:space="preserve"> PAGEREF _Toc496170085 \h </w:instrText>
             </w:r>
             <w:r>
               <w:rPr>
@@ -3242,7 +3243,7 @@
               <w:lang w:eastAsia="ja-JP"/>
             </w:rPr>
           </w:pPr>
-          <w:hyperlink w:anchor="_Toc493682754" w:history="1">
+          <w:hyperlink w:anchor="_Toc496170086" w:history="1">
             <w:r>
               <w:rPr>
                 <w:rStyle w:val="Hyperlink"/>
@@ -3284,7 +3285,7 @@
                 <w:noProof/>
                 <w:webHidden/>
               </w:rPr>
-              <w:instrText xml:space="preserve"> PAGEREF _Toc493682754 \h </w:instrText>
+              <w:instrText xml:space="preserve"> PAGEREF _Toc496170086 \h </w:instrText>
             </w:r>
             <w:r>
               <w:rPr>
@@ -3328,7 +3329,7 @@
               <w:lang w:eastAsia="ja-JP"/>
             </w:rPr>
           </w:pPr>
-          <w:hyperlink w:anchor="_Toc493682755" w:history="1">
+          <w:hyperlink w:anchor="_Toc496170087" w:history="1">
             <w:r>
               <w:rPr>
                 <w:rStyle w:val="Hyperlink"/>
@@ -3370,7 +3371,7 @@
                 <w:noProof/>
                 <w:webHidden/>
               </w:rPr>
-              <w:instrText xml:space="preserve"> PAGEREF _Toc493682755 \h </w:instrText>
+              <w:instrText xml:space="preserve"> PAGEREF _Toc496170087 \h </w:instrText>
             </w:r>
             <w:r>
               <w:rPr>
@@ -3414,7 +3415,7 @@
               <w:lang w:eastAsia="ja-JP"/>
             </w:rPr>
           </w:pPr>
-          <w:hyperlink w:anchor="_Toc493682756" w:history="1">
+          <w:hyperlink w:anchor="_Toc496170088" w:history="1">
             <w:r>
               <w:rPr>
                 <w:rStyle w:val="Hyperlink"/>
@@ -3456,7 +3457,7 @@
                 <w:noProof/>
                 <w:webHidden/>
               </w:rPr>
-              <w:instrText xml:space="preserve"> PAGEREF _Toc493682756 \h </w:instrText>
+              <w:instrText xml:space="preserve"> PAGEREF _Toc496170088 \h </w:instrText>
             </w:r>
             <w:r>
               <w:rPr>
@@ -3500,7 +3501,7 @@
               <w:lang w:eastAsia="ja-JP"/>
             </w:rPr>
           </w:pPr>
-          <w:hyperlink w:anchor="_Toc493682757" w:history="1">
+          <w:hyperlink w:anchor="_Toc496170089" w:history="1">
             <w:r>
               <w:rPr>
                 <w:rStyle w:val="Hyperlink"/>
@@ -3542,7 +3543,7 @@
                 <w:noProof/>
                 <w:webHidden/>
               </w:rPr>
-              <w:instrText xml:space="preserve"> PAGEREF _Toc493682757 \h </w:instrText>
+              <w:instrText xml:space="preserve"> PAGEREF _Toc496170089 \h </w:instrText>
             </w:r>
             <w:r>
               <w:rPr>
@@ -3586,7 +3587,7 @@
               <w:lang w:eastAsia="ja-JP"/>
             </w:rPr>
           </w:pPr>
-          <w:hyperlink w:anchor="_Toc493682758" w:history="1">
+          <w:hyperlink w:anchor="_Toc496170090" w:history="1">
             <w:r>
               <w:rPr>
                 <w:rStyle w:val="Hyperlink"/>
@@ -3607,6 +3608,92 @@
                 <w:rStyle w:val="Hyperlink"/>
                 <w:noProof/>
               </w:rPr>
+              <w:t>RSAM Ratio</w:t>
+            </w:r>
+            <w:r>
+              <w:rPr>
+                <w:noProof/>
+                <w:webHidden/>
+              </w:rPr>
+              <w:tab/>
+            </w:r>
+            <w:r>
+              <w:rPr>
+                <w:noProof/>
+                <w:webHidden/>
+              </w:rPr>
+              <w:fldChar w:fldCharType="begin"/>
+            </w:r>
+            <w:r>
+              <w:rPr>
+                <w:noProof/>
+                <w:webHidden/>
+              </w:rPr>
+              <w:instrText xml:space="preserve"> PAGEREF _Toc496170090 \h </w:instrText>
+            </w:r>
+            <w:r>
+              <w:rPr>
+                <w:noProof/>
+                <w:webHidden/>
+              </w:rPr>
+            </w:r>
+            <w:r>
+              <w:rPr>
+                <w:noProof/>
+                <w:webHidden/>
+              </w:rPr>
+              <w:fldChar w:fldCharType="separate"/>
+            </w:r>
+            <w:r>
+              <w:rPr>
+                <w:noProof/>
+                <w:webHidden/>
+              </w:rPr>
+              <w:t>37</w:t>
+            </w:r>
+            <w:r>
+              <w:rPr>
+                <w:noProof/>
+                <w:webHidden/>
+              </w:rPr>
+              <w:fldChar w:fldCharType="end"/>
+            </w:r>
+          </w:hyperlink>
+        </w:p>
+        <w:p>
+          <w:pPr>
+            <w:pStyle w:val="TOC2"/>
+            <w:tabs>
+              <w:tab w:val="left" w:pos="880"/>
+              <w:tab w:val="right" w:leader="dot" w:pos="9350"/>
+            </w:tabs>
+            <w:rPr>
+              <w:rFonts w:eastAsiaTheme="minorEastAsia"/>
+              <w:noProof/>
+              <w:lang w:eastAsia="ja-JP"/>
+            </w:rPr>
+          </w:pPr>
+          <w:hyperlink w:anchor="_Toc496170091" w:history="1">
+            <w:r>
+              <w:rPr>
+                <w:rStyle w:val="Hyperlink"/>
+                <w:noProof/>
+              </w:rPr>
+              <w:t>9.2</w:t>
+            </w:r>
+            <w:r>
+              <w:rPr>
+                <w:rFonts w:eastAsiaTheme="minorEastAsia"/>
+                <w:noProof/>
+                <w:lang w:eastAsia="ja-JP"/>
+              </w:rPr>
+              <w:tab/>
+            </w:r>
+            <w:r>
+              <w:rPr>
+                <w:rStyle w:val="Hyperlink"/>
+                <w:noProof/>
+              </w:rPr>
               <w:t>RSAM Settings</w:t>
             </w:r>
             <w:r>
@@ -3628,7 +3715,7 @@
                 <w:noProof/>
                 <w:webHidden/>
               </w:rPr>
-              <w:instrText xml:space="preserve"> PAGEREF _Toc493682758 \h </w:instrText>
+              <w:instrText xml:space="preserve"> PAGEREF _Toc496170091 \h </w:instrText>
             </w:r>
             <w:r>
               <w:rPr>
@@ -3672,7 +3759,7 @@
               <w:lang w:eastAsia="ja-JP"/>
             </w:rPr>
           </w:pPr>
-          <w:hyperlink w:anchor="_Toc493682759" w:history="1">
+          <w:hyperlink w:anchor="_Toc496170092" w:history="1">
             <w:r>
               <w:rPr>
                 <w:rStyle w:val="Hyperlink"/>
@@ -3714,7 +3801,7 @@
                 <w:noProof/>
                 <w:webHidden/>
               </w:rPr>
-              <w:instrText xml:space="preserve"> PAGEREF _Toc493682759 \h </w:instrText>
+              <w:instrText xml:space="preserve"> PAGEREF _Toc496170092 \h </w:instrText>
             </w:r>
             <w:r>
               <w:rPr>
@@ -3758,7 +3845,7 @@
               <w:lang w:eastAsia="ja-JP"/>
             </w:rPr>
           </w:pPr>
-          <w:hyperlink w:anchor="_Toc493682760" w:history="1">
+          <w:hyperlink w:anchor="_Toc496170093" w:history="1">
             <w:r>
               <w:rPr>
                 <w:rStyle w:val="Hyperlink"/>
@@ -3800,7 +3887,7 @@
                 <w:noProof/>
                 <w:webHidden/>
               </w:rPr>
-              <w:instrText xml:space="preserve"> PAGEREF _Toc493682760 \h </w:instrText>
+              <w:instrText xml:space="preserve"> PAGEREF _Toc496170093 \h </w:instrText>
             </w:r>
             <w:r>
               <w:rPr>
@@ -3844,7 +3931,7 @@
               <w:lang w:eastAsia="ja-JP"/>
             </w:rPr>
           </w:pPr>
-          <w:hyperlink w:anchor="_Toc493682761" w:history="1">
+          <w:hyperlink w:anchor="_Toc496170094" w:history="1">
             <w:r>
               <w:rPr>
                 <w:rStyle w:val="Hyperlink"/>
@@ -3886,7 +3973,7 @@
                 <w:noProof/>
                 <w:webHidden/>
               </w:rPr>
-              <w:instrText xml:space="preserve"> PAGEREF _Toc493682761 \h </w:instrText>
+              <w:instrText xml:space="preserve"> PAGEREF _Toc496170094 \h </w:instrText>
             </w:r>
             <w:r>
               <w:rPr>
@@ -3930,7 +4017,7 @@
               <w:lang w:eastAsia="ja-JP"/>
             </w:rPr>
           </w:pPr>
-          <w:hyperlink w:anchor="_Toc493682762" w:history="1">
+          <w:hyperlink w:anchor="_Toc496170095" w:history="1">
             <w:r>
               <w:rPr>
                 <w:rStyle w:val="Hyperlink"/>
@@ -3972,7 +4059,7 @@
                 <w:noProof/>
                 <w:webHidden/>
               </w:rPr>
-              <w:instrText xml:space="preserve"> PAGEREF _Toc493682762 \h </w:instrText>
+              <w:instrText xml:space="preserve"> PAGEREF _Toc496170095 \h </w:instrText>
             </w:r>
             <w:r>
               <w:rPr>
@@ -4016,7 +4103,7 @@
               <w:lang w:eastAsia="ja-JP"/>
             </w:rPr>
           </w:pPr>
-          <w:hyperlink w:anchor="_Toc493682763" w:history="1">
+          <w:hyperlink w:anchor="_Toc496170096" w:history="1">
             <w:r>
               <w:rPr>
                 <w:rStyle w:val="Hyperlink"/>
@@ -4058,7 +4145,7 @@
                 <w:noProof/>
                 <w:webHidden/>
               </w:rPr>
-              <w:instrText xml:space="preserve"> PAGEREF _Toc493682763 \h </w:instrText>
+              <w:instrText xml:space="preserve"> PAGEREF _Toc496170096 \h </w:instrText>
             </w:r>
             <w:r>
               <w:rPr>
@@ -4102,7 +4189,7 @@
               <w:lang w:eastAsia="ja-JP"/>
             </w:rPr>
           </w:pPr>
-          <w:hyperlink w:anchor="_Toc493682764" w:history="1">
+          <w:hyperlink w:anchor="_Toc496170097" w:history="1">
             <w:r>
               <w:rPr>
                 <w:rStyle w:val="Hyperlink"/>
@@ -4144,7 +4231,7 @@
                 <w:noProof/>
                 <w:webHidden/>
               </w:rPr>
-              <w:instrText xml:space="preserve"> PAGEREF _Toc493682764 \h </w:instrText>
+              <w:instrText xml:space="preserve"> PAGEREF _Toc496170097 \h </w:instrText>
             </w:r>
             <w:r>
               <w:rPr>
@@ -4188,7 +4275,7 @@
               <w:lang w:eastAsia="ja-JP"/>
             </w:rPr>
           </w:pPr>
-          <w:hyperlink w:anchor="_Toc493682765" w:history="1">
+          <w:hyperlink w:anchor="_Toc496170098" w:history="1">
             <w:r>
               <w:rPr>
                 <w:rStyle w:val="Hyperlink"/>
@@ -4230,7 +4317,7 @@
                 <w:noProof/>
                 <w:webHidden/>
               </w:rPr>
-              <w:instrText xml:space="preserve"> PAGEREF _Toc493682765 \h </w:instrText>
+              <w:instrText xml:space="preserve"> PAGEREF _Toc496170098 \h </w:instrText>
             </w:r>
             <w:r>
               <w:rPr>
@@ -4274,7 +4361,7 @@
               <w:lang w:eastAsia="ja-JP"/>
             </w:rPr>
           </w:pPr>
-          <w:hyperlink w:anchor="_Toc493682766" w:history="1">
+          <w:hyperlink w:anchor="_Toc496170099" w:history="1">
             <w:r>
               <w:rPr>
                 <w:rStyle w:val="Hyperlink"/>
@@ -4316,7 +4403,7 @@
                 <w:noProof/>
                 <w:webHidden/>
               </w:rPr>
-              <w:instrText xml:space="preserve"> PAGEREF _Toc493682766 \h </w:instrText>
+              <w:instrText xml:space="preserve"> PAGEREF _Toc496170099 \h </w:instrText>
             </w:r>
             <w:r>
               <w:rPr>
@@ -4360,7 +4447,7 @@
               <w:lang w:eastAsia="ja-JP"/>
             </w:rPr>
           </w:pPr>
-          <w:hyperlink w:anchor="_Toc493682767" w:history="1">
+          <w:hyperlink w:anchor="_Toc496170100" w:history="1">
             <w:r>
               <w:rPr>
                 <w:rStyle w:val="Hyperlink"/>
@@ -4402,7 +4489,7 @@
                 <w:noProof/>
                 <w:webHidden/>
               </w:rPr>
-              <w:instrText xml:space="preserve"> PAGEREF _Toc493682767 \h </w:instrText>
+              <w:instrText xml:space="preserve"> PAGEREF _Toc496170100 \h </w:instrText>
             </w:r>
             <w:r>
               <w:rPr>
@@ -4446,7 +4533,7 @@
               <w:lang w:eastAsia="ja-JP"/>
             </w:rPr>
           </w:pPr>
-          <w:hyperlink w:anchor="_Toc493682768" w:history="1">
+          <w:hyperlink w:anchor="_Toc496170101" w:history="1">
             <w:r>
               <w:rPr>
                 <w:rStyle w:val="Hyperlink"/>
@@ -4488,7 +4575,7 @@
                 <w:noProof/>
                 <w:webHidden/>
               </w:rPr>
-              <w:instrText xml:space="preserve"> PAGEREF _Toc493682768 \h </w:instrText>
+              <w:instrText xml:space="preserve"> PAGEREF _Toc496170101 \h </w:instrText>
             </w:r>
             <w:r>
               <w:rPr>
@@ -4532,7 +4619,7 @@
               <w:lang w:eastAsia="ja-JP"/>
             </w:rPr>
           </w:pPr>
-          <w:hyperlink w:anchor="_Toc493682769" w:history="1">
+          <w:hyperlink w:anchor="_Toc496170102" w:history="1">
             <w:r>
               <w:rPr>
                 <w:rStyle w:val="Hyperlink"/>
@@ -4574,7 +4661,7 @@
                 <w:noProof/>
                 <w:webHidden/>
               </w:rPr>
-              <w:instrText xml:space="preserve"> PAGEREF _Toc493682769 \h </w:instrText>
+              <w:instrText xml:space="preserve"> PAGEREF _Toc496170102 \h </w:instrText>
             </w:r>
             <w:r>
               <w:rPr>
@@ -4618,7 +4705,7 @@
               <w:lang w:eastAsia="ja-JP"/>
             </w:rPr>
           </w:pPr>
-          <w:hyperlink w:anchor="_Toc493682770" w:history="1">
+          <w:hyperlink w:anchor="_Toc496170103" w:history="1">
             <w:r>
               <w:rPr>
                 <w:rStyle w:val="Hyperlink"/>
@@ -4660,7 +4747,7 @@
                 <w:noProof/>
                 <w:webHidden/>
               </w:rPr>
-              <w:instrText xml:space="preserve"> PAGEREF _Toc493682770 \h </w:instrText>
+              <w:instrText xml:space="preserve"> PAGEREF _Toc496170103 \h </w:instrText>
             </w:r>
             <w:r>
               <w:rPr>
@@ -4704,7 +4791,7 @@
               <w:lang w:eastAsia="ja-JP"/>
             </w:rPr>
           </w:pPr>
-          <w:hyperlink w:anchor="_Toc493682771" w:history="1">
+          <w:hyperlink w:anchor="_Toc496170104" w:history="1">
             <w:r>
               <w:rPr>
                 <w:rStyle w:val="Hyperlink"/>
@@ -4746,7 +4833,7 @@
                 <w:noProof/>
                 <w:webHidden/>
               </w:rPr>
-              <w:instrText xml:space="preserve"> PAGEREF _Toc493682771 \h </w:instrText>
+              <w:instrText xml:space="preserve"> PAGEREF _Toc496170104 \h </w:instrText>
             </w:r>
             <w:r>
               <w:rPr>
@@ -4790,7 +4877,7 @@
               <w:lang w:eastAsia="ja-JP"/>
             </w:rPr>
           </w:pPr>
-          <w:hyperlink w:anchor="_Toc493682772" w:history="1">
+          <w:hyperlink w:anchor="_Toc496170105" w:history="1">
             <w:r>
               <w:rPr>
                 <w:rStyle w:val="Hyperlink"/>
@@ -4832,7 +4919,7 @@
                 <w:noProof/>
                 <w:webHidden/>
               </w:rPr>
-              <w:instrText xml:space="preserve"> PAGEREF _Toc493682772 \h </w:instrText>
+              <w:instrText xml:space="preserve"> PAGEREF _Toc496170105 \h </w:instrText>
             </w:r>
             <w:r>
               <w:rPr>
@@ -4876,7 +4963,7 @@
               <w:lang w:eastAsia="ja-JP"/>
             </w:rPr>
           </w:pPr>
-          <w:hyperlink w:anchor="_Toc493682773" w:history="1">
+          <w:hyperlink w:anchor="_Toc496170106" w:history="1">
             <w:r>
               <w:rPr>
                 <w:rStyle w:val="Hyperlink"/>
@@ -4918,7 +5005,7 @@
                 <w:noProof/>
                 <w:webHidden/>
               </w:rPr>
-              <w:instrText xml:space="preserve"> PAGEREF _Toc493682773 \h </w:instrText>
+              <w:instrText xml:space="preserve"> PAGEREF _Toc496170106 \h </w:instrText>
             </w:r>
             <w:r>
               <w:rPr>
@@ -4962,7 +5049,7 @@
               <w:lang w:eastAsia="ja-JP"/>
             </w:rPr>
           </w:pPr>
-          <w:hyperlink w:anchor="_Toc493682774" w:history="1">
+          <w:hyperlink w:anchor="_Toc496170107" w:history="1">
             <w:r>
               <w:rPr>
                 <w:rStyle w:val="Hyperlink"/>
@@ -5004,7 +5091,7 @@
                 <w:noProof/>
                 <w:webHidden/>
               </w:rPr>
-              <w:instrText xml:space="preserve"> PAGEREF _Toc493682774 \h </w:instrText>
+              <w:instrText xml:space="preserve"> PAGEREF _Toc496170107 \h </w:instrText>
             </w:r>
             <w:r>
               <w:rPr>
@@ -5048,7 +5135,7 @@
               <w:lang w:eastAsia="ja-JP"/>
             </w:rPr>
           </w:pPr>
-          <w:hyperlink w:anchor="_Toc493682775" w:history="1">
+          <w:hyperlink w:anchor="_Toc496170108" w:history="1">
             <w:r>
               <w:rPr>
                 <w:rStyle w:val="Hyperlink"/>
@@ -5090,7 +5177,7 @@
                 <w:noProof/>
                 <w:webHidden/>
               </w:rPr>
-              <w:instrText xml:space="preserve"> PAGEREF _Toc493682775 \h </w:instrText>
+              <w:instrText xml:space="preserve"> PAGEREF _Toc496170108 \h </w:instrText>
             </w:r>
             <w:r>
               <w:rPr>
@@ -5134,7 +5221,7 @@
               <w:lang w:eastAsia="ja-JP"/>
             </w:rPr>
           </w:pPr>
-          <w:hyperlink w:anchor="_Toc493682776" w:history="1">
+          <w:hyperlink w:anchor="_Toc496170109" w:history="1">
             <w:r>
               <w:rPr>
                 <w:rStyle w:val="Hyperlink"/>
@@ -5176,7 +5263,7 @@
                 <w:noProof/>
                 <w:webHidden/>
               </w:rPr>
-              <w:instrText xml:space="preserve"> PAGEREF _Toc493682776 \h </w:instrText>
+              <w:instrText xml:space="preserve"> PAGEREF _Toc496170109 \h </w:instrText>
             </w:r>
             <w:r>
               <w:rPr>
@@ -5220,7 +5307,7 @@
               <w:lang w:eastAsia="ja-JP"/>
             </w:rPr>
           </w:pPr>
-          <w:hyperlink w:anchor="_Toc493682777" w:history="1">
+          <w:hyperlink w:anchor="_Toc496170110" w:history="1">
             <w:r>
               <w:rPr>
                 <w:rStyle w:val="Hyperlink"/>
@@ -5262,7 +5349,7 @@
                 <w:noProof/>
                 <w:webHidden/>
               </w:rPr>
-              <w:instrText xml:space="preserve"> PAGEREF _Toc493682777 \h </w:instrText>
+              <w:instrText xml:space="preserve"> PAGEREF _Toc496170110 \h </w:instrText>
             </w:r>
             <w:r>
               <w:rPr>
@@ -5306,7 +5393,7 @@
               <w:lang w:eastAsia="ja-JP"/>
             </w:rPr>
           </w:pPr>
-          <w:hyperlink w:anchor="_Toc493682778" w:history="1">
+          <w:hyperlink w:anchor="_Toc496170111" w:history="1">
             <w:r>
               <w:rPr>
                 <w:rStyle w:val="Hyperlink"/>
@@ -5348,7 +5435,7 @@
                 <w:noProof/>
                 <w:webHidden/>
               </w:rPr>
-              <w:instrText xml:space="preserve"> PAGEREF _Toc493682778 \h </w:instrText>
+              <w:instrText xml:space="preserve"> PAGEREF _Toc496170111 \h </w:instrText>
             </w:r>
             <w:r>
               <w:rPr>
@@ -5392,7 +5479,7 @@
               <w:lang w:eastAsia="ja-JP"/>
             </w:rPr>
           </w:pPr>
-          <w:hyperlink w:anchor="_Toc493682779" w:history="1">
+          <w:hyperlink w:anchor="_Toc496170112" w:history="1">
             <w:r>
               <w:rPr>
                 <w:rStyle w:val="Hyperlink"/>
@@ -5434,7 +5521,7 @@
                 <w:noProof/>
                 <w:webHidden/>
               </w:rPr>
-              <w:instrText xml:space="preserve"> PAGEREF _Toc493682779 \h </w:instrText>
+              <w:instrText xml:space="preserve"> PAGEREF _Toc496170112 \h </w:instrText>
             </w:r>
             <w:r>
               <w:rPr>
@@ -5478,7 +5565,7 @@
               <w:lang w:eastAsia="ja-JP"/>
             </w:rPr>
           </w:pPr>
-          <w:hyperlink w:anchor="_Toc493682780" w:history="1">
+          <w:hyperlink w:anchor="_Toc496170113" w:history="1">
             <w:r>
               <w:rPr>
                 <w:rStyle w:val="Hyperlink"/>
@@ -5520,7 +5607,7 @@
                 <w:noProof/>
                 <w:webHidden/>
               </w:rPr>
-              <w:instrText xml:space="preserve"> PAGEREF _Toc493682780 \h </w:instrText>
+              <w:instrText xml:space="preserve"> PAGEREF _Toc496170113 \h </w:instrText>
             </w:r>
             <w:r>
               <w:rPr>
@@ -5564,7 +5651,7 @@
               <w:lang w:eastAsia="ja-JP"/>
             </w:rPr>
           </w:pPr>
-          <w:hyperlink w:anchor="_Toc493682781" w:history="1">
+          <w:hyperlink w:anchor="_Toc496170114" w:history="1">
             <w:r>
               <w:rPr>
                 <w:rStyle w:val="Hyperlink"/>
@@ -5606,7 +5693,7 @@
                 <w:noProof/>
                 <w:webHidden/>
               </w:rPr>
-              <w:instrText xml:space="preserve"> PAGEREF _Toc493682781 \h </w:instrText>
+              <w:instrText xml:space="preserve"> PAGEREF _Toc496170114 \h </w:instrText>
             </w:r>
             <w:r>
               <w:rPr>
@@ -5650,7 +5737,7 @@
               <w:lang w:eastAsia="ja-JP"/>
             </w:rPr>
           </w:pPr>
-          <w:hyperlink w:anchor="_Toc493682782" w:history="1">
+          <w:hyperlink w:anchor="_Toc496170115" w:history="1">
             <w:r>
               <w:rPr>
                 <w:rStyle w:val="Hyperlink"/>
@@ -5692,7 +5779,7 @@
                 <w:noProof/>
                 <w:webHidden/>
               </w:rPr>
-              <w:instrText xml:space="preserve"> PAGEREF _Toc493682782 \h </w:instrText>
+              <w:instrText xml:space="preserve"> PAGEREF _Toc496170115 \h </w:instrText>
             </w:r>
             <w:r>
               <w:rPr>
@@ -5736,7 +5823,7 @@
               <w:lang w:eastAsia="ja-JP"/>
             </w:rPr>
           </w:pPr>
-          <w:hyperlink w:anchor="_Toc493682783" w:history="1">
+          <w:hyperlink w:anchor="_Toc496170116" w:history="1">
             <w:r>
               <w:rPr>
                 <w:rStyle w:val="Hyperlink"/>
@@ -5778,7 +5865,7 @@
                 <w:noProof/>
                 <w:webHidden/>
               </w:rPr>
-              <w:instrText xml:space="preserve"> PAGEREF _Toc493682783 \h </w:instrText>
+              <w:instrText xml:space="preserve"> PAGEREF _Toc496170116 \h </w:instrText>
             </w:r>
             <w:r>
               <w:rPr>
@@ -5822,7 +5909,7 @@
               <w:lang w:eastAsia="ja-JP"/>
             </w:rPr>
           </w:pPr>
-          <w:hyperlink w:anchor="_Toc493682784" w:history="1">
+          <w:hyperlink w:anchor="_Toc496170117" w:history="1">
             <w:r>
               <w:rPr>
                 <w:rStyle w:val="Hyperlink"/>
@@ -5864,7 +5951,7 @@
                 <w:noProof/>
                 <w:webHidden/>
               </w:rPr>
-              <w:instrText xml:space="preserve"> PAGEREF _Toc493682784 \h </w:instrText>
+              <w:instrText xml:space="preserve"> PAGEREF _Toc496170117 \h </w:instrText>
             </w:r>
             <w:r>
               <w:rPr>
@@ -5908,7 +5995,7 @@
               <w:lang w:eastAsia="ja-JP"/>
             </w:rPr>
           </w:pPr>
-          <w:hyperlink w:anchor="_Toc493682785" w:history="1">
+          <w:hyperlink w:anchor="_Toc496170118" w:history="1">
             <w:r>
               <w:rPr>
                 <w:rStyle w:val="Hyperlink"/>
@@ -5950,7 +6037,7 @@
                 <w:noProof/>
                 <w:webHidden/>
               </w:rPr>
-              <w:instrText xml:space="preserve"> PAGEREF _Toc493682785 \h </w:instrText>
+              <w:instrText xml:space="preserve"> PAGEREF _Toc496170118 \h </w:instrText>
             </w:r>
             <w:r>
               <w:rPr>
@@ -5994,7 +6081,7 @@
               <w:lang w:eastAsia="ja-JP"/>
             </w:rPr>
           </w:pPr>
-          <w:hyperlink w:anchor="_Toc493682786" w:history="1">
+          <w:hyperlink w:anchor="_Toc496170119" w:history="1">
             <w:r>
               <w:rPr>
                 <w:rStyle w:val="Hyperlink"/>
@@ -6036,7 +6123,7 @@
                 <w:noProof/>
                 <w:webHidden/>
               </w:rPr>
-              <w:instrText xml:space="preserve"> PAGEREF _Toc493682786 \h </w:instrText>
+              <w:instrText xml:space="preserve"> PAGEREF _Toc496170119 \h </w:instrText>
             </w:r>
             <w:r>
               <w:rPr>
@@ -6080,7 +6167,7 @@
               <w:lang w:eastAsia="ja-JP"/>
             </w:rPr>
           </w:pPr>
-          <w:hyperlink w:anchor="_Toc493682787" w:history="1">
+          <w:hyperlink w:anchor="_Toc496170120" w:history="1">
             <w:r>
               <w:rPr>
                 <w:rStyle w:val="Hyperlink"/>
@@ -6122,7 +6209,7 @@
                 <w:noProof/>
                 <w:webHidden/>
               </w:rPr>
-              <w:instrText xml:space="preserve"> PAGEREF _Toc493682787 \h </w:instrText>
+              <w:instrText xml:space="preserve"> PAGEREF _Toc496170120 \h </w:instrText>
             </w:r>
             <w:r>
               <w:rPr>
@@ -6166,7 +6253,7 @@
               <w:lang w:eastAsia="ja-JP"/>
             </w:rPr>
           </w:pPr>
-          <w:hyperlink w:anchor="_Toc493682788" w:history="1">
+          <w:hyperlink w:anchor="_Toc496170121" w:history="1">
             <w:r>
               <w:rPr>
                 <w:rStyle w:val="Hyperlink"/>
@@ -6208,7 +6295,7 @@
                 <w:noProof/>
                 <w:webHidden/>
               </w:rPr>
-              <w:instrText xml:space="preserve"> PAGEREF _Toc493682788 \h </w:instrText>
+              <w:instrText xml:space="preserve"> PAGEREF _Toc496170121 \h </w:instrText>
             </w:r>
             <w:r>
               <w:rPr>
@@ -6252,7 +6339,7 @@
               <w:lang w:eastAsia="ja-JP"/>
             </w:rPr>
           </w:pPr>
-          <w:hyperlink w:anchor="_Toc493682789" w:history="1">
+          <w:hyperlink w:anchor="_Toc496170122" w:history="1">
             <w:r>
               <w:rPr>
                 <w:rStyle w:val="Hyperlink"/>
@@ -6294,7 +6381,7 @@
                 <w:noProof/>
                 <w:webHidden/>
               </w:rPr>
-              <w:instrText xml:space="preserve"> PAGEREF _Toc493682789 \h </w:instrText>
+              <w:instrText xml:space="preserve"> PAGEREF _Toc496170122 \h </w:instrText>
             </w:r>
             <w:r>
               <w:rPr>
@@ -6338,7 +6425,7 @@
               <w:lang w:eastAsia="ja-JP"/>
             </w:rPr>
           </w:pPr>
-          <w:hyperlink w:anchor="_Toc493682790" w:history="1">
+          <w:hyperlink w:anchor="_Toc496170123" w:history="1">
             <w:r>
               <w:rPr>
                 <w:rStyle w:val="Hyperlink"/>
@@ -6380,7 +6467,7 @@
                 <w:noProof/>
                 <w:webHidden/>
               </w:rPr>
-              <w:instrText xml:space="preserve"> PAGEREF _Toc493682790 \h </w:instrText>
+              <w:instrText xml:space="preserve"> PAGEREF _Toc496170123 \h </w:instrText>
             </w:r>
             <w:r>
               <w:rPr>
@@ -6441,23 +6528,23 @@
       <w:pPr>
         <w:pStyle w:val="Heading1"/>
       </w:pPr>
-      <w:bookmarkStart w:id="1" w:name="_Toc493682718"/>
+      <w:bookmarkStart w:id="2" w:name="_Toc496170050"/>
       <w:r>
         <w:lastRenderedPageBreak/>
         <w:t>Introduction</w:t>
       </w:r>
-      <w:bookmarkEnd w:id="0"/>
       <w:bookmarkEnd w:id="1"/>
+      <w:bookmarkEnd w:id="2"/>
     </w:p>
     <w:p>
       <w:pPr>
         <w:pStyle w:val="Heading2"/>
       </w:pPr>
-      <w:bookmarkStart w:id="2" w:name="_Toc493682719"/>
+      <w:bookmarkStart w:id="3" w:name="_Toc496170051"/>
       <w:r>
         <w:t>About</w:t>
       </w:r>
-      <w:bookmarkEnd w:id="2"/>
+      <w:bookmarkEnd w:id="3"/>
     </w:p>
     <w:p>
       <w:r>
@@ -6507,11 +6594,11 @@
       <w:pPr>
         <w:pStyle w:val="Heading1"/>
       </w:pPr>
-      <w:bookmarkStart w:id="3" w:name="_Toc493682720"/>
+      <w:bookmarkStart w:id="4" w:name="_Toc496170052"/>
       <w:r>
         <w:t>Getting Started</w:t>
       </w:r>
-      <w:bookmarkEnd w:id="3"/>
+      <w:bookmarkEnd w:id="4"/>
     </w:p>
     <w:p>
       <w:pPr>
@@ -6521,11 +6608,11 @@
           <w:numId w:val="4"/>
         </w:numPr>
       </w:pPr>
-      <w:bookmarkStart w:id="4" w:name="_Toc493682721"/>
+      <w:bookmarkStart w:id="5" w:name="_Toc496170053"/>
       <w:r>
         <w:t>System Requirements</w:t>
       </w:r>
-      <w:bookmarkEnd w:id="4"/>
+      <w:bookmarkEnd w:id="5"/>
     </w:p>
     <w:p>
       <w:r>
@@ -6545,11 +6632,11 @@
       <w:pPr>
         <w:pStyle w:val="Heading2"/>
       </w:pPr>
-      <w:bookmarkStart w:id="5" w:name="_Toc493682722"/>
+      <w:bookmarkStart w:id="6" w:name="_Toc496170054"/>
       <w:r>
         <w:t>Installing SWARM</w:t>
       </w:r>
-      <w:bookmarkEnd w:id="5"/>
+      <w:bookmarkEnd w:id="6"/>
     </w:p>
     <w:p>
       <w:r>
@@ -6650,11 +6737,11 @@
       <w:pPr>
         <w:pStyle w:val="Heading2"/>
       </w:pPr>
-      <w:bookmarkStart w:id="6" w:name="_Toc493682723"/>
+      <w:bookmarkStart w:id="7" w:name="_Toc496170055"/>
       <w:r>
         <w:t>Running SWARM</w:t>
       </w:r>
-      <w:bookmarkEnd w:id="6"/>
+      <w:bookmarkEnd w:id="7"/>
     </w:p>
     <w:p>
       <w:r>
@@ -6683,22 +6770,22 @@
       <w:pPr>
         <w:pStyle w:val="Heading1"/>
       </w:pPr>
-      <w:bookmarkStart w:id="7" w:name="_Toc493682724"/>
+      <w:bookmarkStart w:id="8" w:name="_Toc496170056"/>
       <w:r>
         <w:lastRenderedPageBreak/>
         <w:t>Data Sources and Channels</w:t>
       </w:r>
-      <w:bookmarkEnd w:id="7"/>
+      <w:bookmarkEnd w:id="8"/>
     </w:p>
     <w:p>
       <w:pPr>
         <w:pStyle w:val="Heading2"/>
       </w:pPr>
-      <w:bookmarkStart w:id="8" w:name="_Toc493682725"/>
+      <w:bookmarkStart w:id="9" w:name="_Toc496170057"/>
       <w:r>
         <w:t>Introduction</w:t>
       </w:r>
-      <w:bookmarkEnd w:id="8"/>
+      <w:bookmarkEnd w:id="9"/>
     </w:p>
     <w:p>
       <w:r>
@@ -6838,7 +6925,10 @@
         <w:fldChar w:fldCharType="begin"/>
       </w:r>
       <w:r>
-        <w:instrText xml:space="preserve"> SEQ Figure \* ARABIC </w:instrText>
+        <w:instrText xml:space="preserve"> SEQ Figur</w:instrText>
+      </w:r>
+      <w:r>
+        <w:instrText xml:space="preserve">e \* ARABIC </w:instrText>
       </w:r>
       <w:r>
         <w:fldChar w:fldCharType="separate"/>
@@ -6863,11 +6953,11 @@
       <w:pPr>
         <w:pStyle w:val="Heading2"/>
       </w:pPr>
-      <w:bookmarkStart w:id="9" w:name="_Toc493682726"/>
+      <w:bookmarkStart w:id="10" w:name="_Toc496170058"/>
       <w:r>
         <w:t>General Usage</w:t>
       </w:r>
-      <w:bookmarkEnd w:id="9"/>
+      <w:bookmarkEnd w:id="10"/>
     </w:p>
     <w:p>
       <w:r>
@@ -7392,7 +7482,7 @@
       </w:pPr>
       <w:r>
         <w:pict w14:anchorId="49E16A73">
-          <v:shape id="Picture 29" o:spid="_x0000_i1028" type="#_x0000_t75" style="width:12pt;height:12pt;visibility:visible;mso-wrap-style:square">
+          <v:shape id="Picture 29" o:spid="_x0000_i1036" type="#_x0000_t75" style="width:12pt;height:12pt;visibility:visible;mso-wrap-style:square">
             <v:imagedata r:id="rId18" o:title="broken_server"/>
           </v:shape>
         </w:pict>
@@ -7914,11 +8004,11 @@
       <w:pPr>
         <w:pStyle w:val="Heading2"/>
       </w:pPr>
-      <w:bookmarkStart w:id="10" w:name="_Toc493682727"/>
+      <w:bookmarkStart w:id="11" w:name="_Toc496170059"/>
       <w:r>
         <w:t>Data Source Types</w:t>
       </w:r>
-      <w:bookmarkEnd w:id="10"/>
+      <w:bookmarkEnd w:id="11"/>
     </w:p>
     <w:p>
       <w:r>
@@ -7932,11 +8022,11 @@
       <w:pPr>
         <w:pStyle w:val="Heading3"/>
       </w:pPr>
-      <w:bookmarkStart w:id="11" w:name="_Toc493682728"/>
+      <w:bookmarkStart w:id="12" w:name="_Toc496170060"/>
       <w:r>
         <w:t>Winston Wave Server</w:t>
       </w:r>
-      <w:bookmarkEnd w:id="11"/>
+      <w:bookmarkEnd w:id="12"/>
     </w:p>
     <w:p>
       <w:r>
@@ -8040,11 +8130,11 @@
       <w:pPr>
         <w:pStyle w:val="Heading3"/>
       </w:pPr>
-      <w:bookmarkStart w:id="12" w:name="_Toc493682729"/>
+      <w:bookmarkStart w:id="13" w:name="_Toc496170061"/>
       <w:r>
         <w:t>Earthworm Wave Server</w:t>
       </w:r>
-      <w:bookmarkEnd w:id="12"/>
+      <w:bookmarkEnd w:id="13"/>
     </w:p>
     <w:p>
       <w:r>
@@ -8167,11 +8257,11 @@
       <w:pPr>
         <w:pStyle w:val="Heading3"/>
       </w:pPr>
-      <w:bookmarkStart w:id="13" w:name="_Toc493682730"/>
+      <w:bookmarkStart w:id="14" w:name="_Toc496170062"/>
       <w:r>
         <w:t>FDSN Web Services</w:t>
       </w:r>
-      <w:bookmarkEnd w:id="13"/>
+      <w:bookmarkEnd w:id="14"/>
     </w:p>
     <w:p>
       <w:r>
@@ -8322,11 +8412,11 @@
       <w:pPr>
         <w:pStyle w:val="Heading3"/>
       </w:pPr>
-      <w:bookmarkStart w:id="14" w:name="_Toc493682731"/>
+      <w:bookmarkStart w:id="15" w:name="_Toc496170063"/>
       <w:r>
         <w:t>SeedLink Server</w:t>
       </w:r>
-      <w:bookmarkEnd w:id="14"/>
+      <w:bookmarkEnd w:id="15"/>
     </w:p>
     <w:p>
       <w:r>
@@ -8431,11 +8521,11 @@
       <w:pPr>
         <w:pStyle w:val="Heading3"/>
       </w:pPr>
-      <w:bookmarkStart w:id="15" w:name="_Toc493682732"/>
+      <w:bookmarkStart w:id="16" w:name="_Toc496170064"/>
       <w:r>
         <w:t>Files</w:t>
       </w:r>
-      <w:bookmarkEnd w:id="15"/>
+      <w:bookmarkEnd w:id="16"/>
     </w:p>
     <w:p>
       <w:r>
@@ -8470,11 +8560,11 @@
       <w:pPr>
         <w:pStyle w:val="Heading4"/>
       </w:pPr>
-      <w:bookmarkStart w:id="16" w:name="_Ref482173946"/>
+      <w:bookmarkStart w:id="17" w:name="_Ref482173946"/>
       <w:r>
         <w:t>Matlab-readable text file</w:t>
       </w:r>
-      <w:bookmarkEnd w:id="16"/>
+      <w:bookmarkEnd w:id="17"/>
     </w:p>
     <w:p>
       <w:r>
@@ -8735,7 +8825,7 @@
       <w:pPr>
         <w:pStyle w:val="Heading1"/>
       </w:pPr>
-      <w:bookmarkStart w:id="17" w:name="_Toc493682733"/>
+      <w:bookmarkStart w:id="18" w:name="_Toc496170065"/>
       <w:r>
         <w:lastRenderedPageBreak/>
         <w:t>Helicorder View</w:t>
@@ -8743,17 +8833,17 @@
       <w:r>
         <w:t>s</w:t>
       </w:r>
-      <w:bookmarkEnd w:id="17"/>
+      <w:bookmarkEnd w:id="18"/>
     </w:p>
     <w:p>
       <w:pPr>
         <w:pStyle w:val="Heading2"/>
       </w:pPr>
-      <w:bookmarkStart w:id="18" w:name="_Toc493682734"/>
+      <w:bookmarkStart w:id="19" w:name="_Toc496170066"/>
       <w:r>
         <w:t>Introduction</w:t>
       </w:r>
-      <w:bookmarkEnd w:id="18"/>
+      <w:bookmarkEnd w:id="19"/>
     </w:p>
     <w:p>
       <w:r>
@@ -8846,12 +8936,12 @@
       <w:pPr>
         <w:pStyle w:val="Heading2"/>
       </w:pPr>
-      <w:bookmarkStart w:id="19" w:name="_Toc493682735"/>
+      <w:bookmarkStart w:id="20" w:name="_Toc496170067"/>
       <w:r>
         <w:lastRenderedPageBreak/>
         <w:t>Wave Inset Panel</w:t>
       </w:r>
-      <w:bookmarkEnd w:id="19"/>
+      <w:bookmarkEnd w:id="20"/>
     </w:p>
     <w:p>
       <w:r>
@@ -8886,11 +8976,11 @@
       <w:pPr>
         <w:pStyle w:val="Heading2"/>
       </w:pPr>
-      <w:bookmarkStart w:id="20" w:name="_Toc493682736"/>
+      <w:bookmarkStart w:id="21" w:name="_Toc496170068"/>
       <w:r>
         <w:t>Status Bar</w:t>
       </w:r>
-      <w:bookmarkEnd w:id="20"/>
+      <w:bookmarkEnd w:id="21"/>
     </w:p>
     <w:p>
       <w:r>
@@ -9275,11 +9365,11 @@
       <w:pPr>
         <w:pStyle w:val="Heading2"/>
       </w:pPr>
-      <w:bookmarkStart w:id="21" w:name="_Toc493682737"/>
+      <w:bookmarkStart w:id="22" w:name="_Toc496170069"/>
       <w:r>
         <w:t>Helicorder Toolbar</w:t>
       </w:r>
-      <w:bookmarkEnd w:id="21"/>
+      <w:bookmarkEnd w:id="22"/>
     </w:p>
     <w:p>
       <w:r>
@@ -10882,14 +10972,14 @@
         <w:lastRenderedPageBreak/>
         <w:t xml:space="preserve"> </w:t>
       </w:r>
-      <w:bookmarkStart w:id="22" w:name="_Toc493682738"/>
+      <w:bookmarkStart w:id="23" w:name="_Toc496170070"/>
       <w:r>
         <w:t xml:space="preserve">Helicorder View </w:t>
       </w:r>
       <w:r>
         <w:t>Settings</w:t>
       </w:r>
-      <w:bookmarkEnd w:id="22"/>
+      <w:bookmarkEnd w:id="23"/>
     </w:p>
     <w:p>
       <w:r>
@@ -11561,23 +11651,23 @@
       <w:pPr>
         <w:pStyle w:val="Heading1"/>
       </w:pPr>
-      <w:bookmarkStart w:id="23" w:name="_Ref481578852"/>
-      <w:bookmarkStart w:id="24" w:name="_Toc493682739"/>
+      <w:bookmarkStart w:id="24" w:name="_Ref481578852"/>
+      <w:bookmarkStart w:id="25" w:name="_Toc496170071"/>
       <w:r>
         <w:t>Wave Views</w:t>
       </w:r>
-      <w:bookmarkEnd w:id="23"/>
       <w:bookmarkEnd w:id="24"/>
+      <w:bookmarkEnd w:id="25"/>
     </w:p>
     <w:p>
       <w:pPr>
         <w:pStyle w:val="Heading2"/>
       </w:pPr>
-      <w:bookmarkStart w:id="25" w:name="_Toc493682740"/>
+      <w:bookmarkStart w:id="26" w:name="_Toc496170072"/>
       <w:r>
         <w:t>Introduction</w:t>
       </w:r>
-      <w:bookmarkEnd w:id="25"/>
+      <w:bookmarkEnd w:id="26"/>
     </w:p>
     <w:p>
       <w:r>
@@ -11588,11 +11678,11 @@
       <w:pPr>
         <w:pStyle w:val="Heading2"/>
       </w:pPr>
-      <w:bookmarkStart w:id="26" w:name="_Toc493682741"/>
+      <w:bookmarkStart w:id="27" w:name="_Toc496170073"/>
       <w:r>
         <w:t>Wave View Settings Dialog</w:t>
       </w:r>
-      <w:bookmarkEnd w:id="26"/>
+      <w:bookmarkEnd w:id="27"/>
     </w:p>
     <w:p>
       <w:r>
@@ -11739,11 +11829,11 @@
       <w:pPr>
         <w:pStyle w:val="Heading3"/>
       </w:pPr>
-      <w:bookmarkStart w:id="27" w:name="_Toc493682742"/>
+      <w:bookmarkStart w:id="28" w:name="_Toc496170074"/>
       <w:r>
         <w:t>View</w:t>
       </w:r>
-      <w:bookmarkEnd w:id="27"/>
+      <w:bookmarkEnd w:id="28"/>
     </w:p>
     <w:p>
       <w:r>
@@ -12483,11 +12573,11 @@
       <w:pPr>
         <w:pStyle w:val="Heading3"/>
       </w:pPr>
-      <w:bookmarkStart w:id="28" w:name="_Toc493682743"/>
+      <w:bookmarkStart w:id="29" w:name="_Toc496170075"/>
       <w:r>
         <w:t>Wave Options</w:t>
       </w:r>
-      <w:bookmarkEnd w:id="28"/>
+      <w:bookmarkEnd w:id="29"/>
     </w:p>
     <w:p>
       <w:pPr>
@@ -12671,11 +12761,11 @@
       <w:pPr>
         <w:pStyle w:val="Heading3"/>
       </w:pPr>
-      <w:bookmarkStart w:id="29" w:name="_Toc493682744"/>
+      <w:bookmarkStart w:id="30" w:name="_Toc496170076"/>
       <w:r>
         <w:t>Spectra Options</w:t>
       </w:r>
-      <w:bookmarkEnd w:id="29"/>
+      <w:bookmarkEnd w:id="30"/>
     </w:p>
     <w:p>
       <w:pPr>
@@ -12717,11 +12807,11 @@
       <w:pPr>
         <w:pStyle w:val="Heading3"/>
       </w:pPr>
-      <w:bookmarkStart w:id="30" w:name="_Toc493682745"/>
+      <w:bookmarkStart w:id="31" w:name="_Toc496170077"/>
       <w:r>
         <w:t>Spectrogram Options</w:t>
       </w:r>
-      <w:bookmarkEnd w:id="30"/>
+      <w:bookmarkEnd w:id="31"/>
     </w:p>
     <w:p>
       <w:pPr>
@@ -12877,11 +12967,11 @@
       <w:pPr>
         <w:pStyle w:val="Heading3"/>
       </w:pPr>
-      <w:bookmarkStart w:id="31" w:name="_Toc493682746"/>
+      <w:bookmarkStart w:id="32" w:name="_Toc496170078"/>
       <w:r>
         <w:t>Butterworth Filter</w:t>
       </w:r>
-      <w:bookmarkEnd w:id="31"/>
+      <w:bookmarkEnd w:id="32"/>
     </w:p>
     <w:p>
       <w:pPr>
@@ -13125,11 +13215,11 @@
       <w:pPr>
         <w:pStyle w:val="Heading1"/>
       </w:pPr>
-      <w:bookmarkStart w:id="32" w:name="_Toc493682747"/>
+      <w:bookmarkStart w:id="33" w:name="_Toc496170079"/>
       <w:r>
         <w:t>Wave Clipboard</w:t>
       </w:r>
-      <w:bookmarkEnd w:id="32"/>
+      <w:bookmarkEnd w:id="33"/>
     </w:p>
     <w:p>
       <w:r>
@@ -13306,11 +13396,11 @@
       <w:pPr>
         <w:pStyle w:val="Heading2"/>
       </w:pPr>
-      <w:bookmarkStart w:id="33" w:name="_Toc493682748"/>
+      <w:bookmarkStart w:id="34" w:name="_Toc496170080"/>
       <w:r>
         <w:t>Clipboard Toolbar</w:t>
       </w:r>
-      <w:bookmarkEnd w:id="33"/>
+      <w:bookmarkEnd w:id="34"/>
     </w:p>
     <w:p>
       <w:r>
@@ -15287,11 +15377,11 @@
       <w:pPr>
         <w:pStyle w:val="Heading2"/>
       </w:pPr>
-      <w:bookmarkStart w:id="34" w:name="_Toc493682749"/>
+      <w:bookmarkStart w:id="35" w:name="_Toc496170081"/>
       <w:r>
         <w:t>Pick Mode</w:t>
       </w:r>
-      <w:bookmarkEnd w:id="34"/>
+      <w:bookmarkEnd w:id="35"/>
     </w:p>
     <w:p>
       <w:r>
@@ -15414,11 +15504,11 @@
       <w:pPr>
         <w:pStyle w:val="Heading3"/>
       </w:pPr>
-      <w:bookmarkStart w:id="35" w:name="_Toc493682750"/>
+      <w:bookmarkStart w:id="36" w:name="_Toc496170082"/>
       <w:r>
         <w:t>P and S</w:t>
       </w:r>
-      <w:bookmarkEnd w:id="35"/>
+      <w:bookmarkEnd w:id="36"/>
     </w:p>
     <w:p>
       <w:r>
@@ -15727,18 +15817,16 @@
       <w:pPr>
         <w:pStyle w:val="Heading3"/>
       </w:pPr>
-      <w:bookmarkStart w:id="36" w:name="_Toc493682751"/>
+      <w:bookmarkStart w:id="37" w:name="_Toc496170083"/>
       <w:r>
         <w:t>Coda</w:t>
       </w:r>
-      <w:bookmarkEnd w:id="36"/>
+      <w:bookmarkEnd w:id="37"/>
     </w:p>
     <w:p>
       <w:r>
         <w:t xml:space="preserve">Coda picks can be made with a P pick and either a Coda 1 (C1) or Coda 2 (C2) pick, where C1 or C2 pick time is greater than the P pick time. Users can also pick C1 and C2 (order does not matter) to calculate coda duration and magnitude.  </w:t>
       </w:r>
-      <w:bookmarkStart w:id="37" w:name="_GoBack"/>
-      <w:bookmarkEnd w:id="37"/>
       <w:r>
         <w:t>As with the P and S picks, right-click menu options exist to hide or clear coda picks. The background color of the coda marker tags will be yellow.</w:t>
       </w:r>
@@ -15899,7 +15987,7 @@
         <w:pStyle w:val="Heading3"/>
       </w:pPr>
       <w:bookmarkStart w:id="38" w:name="_Ref482777761"/>
-      <w:bookmarkStart w:id="39" w:name="_Toc493682752"/>
+      <w:bookmarkStart w:id="39" w:name="_Toc496170084"/>
       <w:r>
         <w:t xml:space="preserve">Pick </w:t>
       </w:r>
@@ -16238,7 +16326,7 @@
         <w:pStyle w:val="Heading3"/>
       </w:pPr>
       <w:bookmarkStart w:id="41" w:name="_Ref490057503"/>
-      <w:bookmarkStart w:id="42" w:name="_Toc493682753"/>
+      <w:bookmarkStart w:id="42" w:name="_Toc496170085"/>
       <w:r>
         <w:t>Event Dialog</w:t>
       </w:r>
@@ -17461,7 +17549,7 @@
       <w:pPr>
         <w:pStyle w:val="Heading2"/>
       </w:pPr>
-      <w:bookmarkStart w:id="43" w:name="_Toc493682754"/>
+      <w:bookmarkStart w:id="43" w:name="_Toc496170086"/>
       <w:r>
         <w:t>Status Bar</w:t>
       </w:r>
@@ -17988,7 +18076,7 @@
       <w:pPr>
         <w:pStyle w:val="Heading1"/>
       </w:pPr>
-      <w:bookmarkStart w:id="44" w:name="_Toc493682755"/>
+      <w:bookmarkStart w:id="44" w:name="_Toc496170087"/>
       <w:r>
         <w:lastRenderedPageBreak/>
         <w:t>Real-time Monitor</w:t>
@@ -18095,7 +18183,7 @@
       <w:pPr>
         <w:pStyle w:val="Heading1"/>
       </w:pPr>
-      <w:bookmarkStart w:id="45" w:name="_Toc493682756"/>
+      <w:bookmarkStart w:id="45" w:name="_Toc496170088"/>
       <w:r>
         <w:lastRenderedPageBreak/>
         <w:t>Real-time Wave Viewer</w:t>
@@ -18265,7 +18353,7 @@
       <w:pPr>
         <w:pStyle w:val="Heading1"/>
       </w:pPr>
-      <w:bookmarkStart w:id="46" w:name="_Toc493682757"/>
+      <w:bookmarkStart w:id="46" w:name="_Toc496170089"/>
       <w:r>
         <w:t>RSAM</w:t>
       </w:r>
@@ -18355,10 +18443,10 @@
           <w:lang w:eastAsia="ja-JP"/>
         </w:rPr>
         <w:drawing>
-          <wp:inline distT="0" distB="0" distL="0" distR="0" wp14:anchorId="58A13934" wp14:editId="031BD4DA">
-            <wp:extent cx="5943600" cy="2171700"/>
-            <wp:effectExtent l="0" t="0" r="0" b="0"/>
-            <wp:docPr id="98" name="Picture 98"/>
+          <wp:inline distT="0" distB="0" distL="0" distR="0" wp14:anchorId="11AB22E3" wp14:editId="14D94E2E">
+            <wp:extent cx="5934075" cy="2181225"/>
+            <wp:effectExtent l="0" t="0" r="9525" b="9525"/>
+            <wp:docPr id="127" name="Picture 127"/>
             <wp:cNvGraphicFramePr>
               <a:graphicFrameLocks xmlns:a="http://schemas.openxmlformats.org/drawingml/2006/main" noChangeAspect="1"/>
             </wp:cNvGraphicFramePr>
@@ -18366,7 +18454,7 @@
               <a:graphicData uri="http://schemas.openxmlformats.org/drawingml/2006/picture">
                 <pic:pic xmlns:pic="http://schemas.openxmlformats.org/drawingml/2006/picture">
                   <pic:nvPicPr>
-                    <pic:cNvPr id="0" name="Picture 53"/>
+                    <pic:cNvPr id="0" name="Picture 5"/>
                     <pic:cNvPicPr>
                       <a:picLocks noChangeAspect="1" noChangeArrowheads="1"/>
                     </pic:cNvPicPr>
@@ -18387,7 +18475,7 @@
                   <pic:spPr bwMode="auto">
                     <a:xfrm>
                       <a:off x="0" y="0"/>
-                      <a:ext cx="5943600" cy="2171700"/>
+                      <a:ext cx="5934075" cy="2181225"/>
                     </a:xfrm>
                     <a:prstGeom prst="rect">
                       <a:avLst/>
@@ -18532,11 +18620,136 @@
       <w:pPr>
         <w:pStyle w:val="Heading2"/>
       </w:pPr>
-      <w:bookmarkStart w:id="47" w:name="_Toc493682758"/>
+      <w:bookmarkStart w:id="47" w:name="_Toc496170090"/>
+      <w:r>
+        <w:t>RSAM Ratio</w:t>
+      </w:r>
+      <w:bookmarkEnd w:id="47"/>
+    </w:p>
+    <w:p>
+      <w:r>
+        <w:t>RSAM values of two channels can be compared as RSAM Ratio:</w:t>
+      </w:r>
+    </w:p>
+    <w:p>
+      <w:pPr>
+        <w:pStyle w:val="ListParagraph"/>
+        <w:numPr>
+          <w:ilvl w:val="0"/>
+          <w:numId w:val="34"/>
+        </w:numPr>
+      </w:pPr>
+      <w:r>
+        <w:t>Open two or more channels in RSAM viewer.</w:t>
+      </w:r>
+    </w:p>
+    <w:p>
+      <w:pPr>
+        <w:pStyle w:val="ListParagraph"/>
+        <w:numPr>
+          <w:ilvl w:val="0"/>
+          <w:numId w:val="34"/>
+        </w:numPr>
+      </w:pPr>
+      <w:r>
+        <w:t>Select the viewer of one of the channels to compare and click</w:t>
+      </w:r>
+      <w:r>
+        <w:t xml:space="preserve"> on </w:t>
+      </w:r>
+      <w:r>
+        <w:t xml:space="preserve">the </w:t>
+      </w:r>
+      <w:r>
+        <w:rPr>
+          <w:noProof/>
+          <w:lang w:eastAsia="ja-JP"/>
+        </w:rPr>
+        <w:drawing>
+          <wp:inline distT="0" distB="0" distL="0" distR="0" wp14:anchorId="1BBF4442" wp14:editId="563DDC25">
+            <wp:extent cx="190500" cy="161925"/>
+            <wp:effectExtent l="0" t="0" r="0" b="9525"/>
+            <wp:docPr id="130" name="Picture 130"/>
+            <wp:cNvGraphicFramePr>
+              <a:graphicFrameLocks xmlns:a="http://schemas.openxmlformats.org/drawingml/2006/main" noChangeAspect="1"/>
+            </wp:cNvGraphicFramePr>
+            <a:graphic xmlns:a="http://schemas.openxmlformats.org/drawingml/2006/main">
+              <a:graphicData uri="http://schemas.openxmlformats.org/drawingml/2006/picture">
+                <pic:pic xmlns:pic="http://schemas.openxmlformats.org/drawingml/2006/picture">
+                  <pic:nvPicPr>
+                    <pic:cNvPr id="0" name="Picture 6"/>
+                    <pic:cNvPicPr>
+                      <a:picLocks noChangeAspect="1" noChangeArrowheads="1"/>
+                    </pic:cNvPicPr>
+                  </pic:nvPicPr>
+                  <pic:blipFill>
+                    <a:blip r:embed="rId96">
+                      <a:extLst>
+                        <a:ext uri="{28A0092B-C50C-407E-A947-70E740481C1C}">
+                          <a14:useLocalDpi xmlns:a14="http://schemas.microsoft.com/office/drawing/2010/main" val="0"/>
+                        </a:ext>
+                      </a:extLst>
+                    </a:blip>
+                    <a:srcRect/>
+                    <a:stretch>
+                      <a:fillRect/>
+                    </a:stretch>
+                  </pic:blipFill>
+                  <pic:spPr bwMode="auto">
+                    <a:xfrm>
+                      <a:off x="0" y="0"/>
+                      <a:ext cx="190500" cy="161925"/>
+                    </a:xfrm>
+                    <a:prstGeom prst="rect">
+                      <a:avLst/>
+                    </a:prstGeom>
+                    <a:noFill/>
+                    <a:ln>
+                      <a:noFill/>
+                    </a:ln>
+                  </pic:spPr>
+                </pic:pic>
+              </a:graphicData>
+            </a:graphic>
+          </wp:inline>
+        </w:drawing>
+      </w:r>
+      <w:r>
+        <w:t xml:space="preserve"> button.</w:t>
+      </w:r>
+    </w:p>
+    <w:p>
+      <w:pPr>
+        <w:pStyle w:val="ListParagraph"/>
+        <w:numPr>
+          <w:ilvl w:val="0"/>
+          <w:numId w:val="34"/>
+        </w:numPr>
+      </w:pPr>
+      <w:r>
+        <w:t>If two channels are open in RSAM viewer, the window with RSAM Ratio will pop up automatically.  If three or more channels are open, it will prompt the user for the desired channel.</w:t>
+      </w:r>
+    </w:p>
+    <w:p>
+      <w:r>
+        <w:t>The RSAM Ratio viewer will look</w:t>
+      </w:r>
+      <w:r>
+        <w:t xml:space="preserve"> and function</w:t>
+      </w:r>
+      <w:r>
+        <w:t xml:space="preserve"> similar to the RSAM viewer. </w:t>
+      </w:r>
+    </w:p>
+    <w:p>
+      <w:pPr>
+        <w:pStyle w:val="Heading2"/>
+      </w:pPr>
+      <w:bookmarkStart w:id="48" w:name="_Toc496170091"/>
       <w:r>
         <w:t>RSAM Settings</w:t>
       </w:r>
-      <w:bookmarkEnd w:id="47"/>
+      <w:bookmarkEnd w:id="48"/>
     </w:p>
     <w:p>
       <w:r>
@@ -18629,7 +18842,7 @@
                     <pic:cNvPicPr/>
                   </pic:nvPicPr>
                   <pic:blipFill>
-                    <a:blip r:embed="rId96"/>
+                    <a:blip r:embed="rId97"/>
                     <a:stretch>
                       <a:fillRect/>
                     </a:stretch>
@@ -18661,7 +18874,10 @@
         <w:fldChar w:fldCharType="begin"/>
       </w:r>
       <w:r>
-        <w:instrText xml:space="preserve"> SEQ Figure \* ARABIC </w:instrText>
+        <w:instrText xml:space="preserve"> </w:instrText>
+      </w:r>
+      <w:r>
+        <w:instrText xml:space="preserve">SEQ Figure \* ARABIC </w:instrText>
       </w:r>
       <w:r>
         <w:fldChar w:fldCharType="separate"/>
@@ -18721,21 +18937,21 @@
       <w:pPr>
         <w:pStyle w:val="Heading1"/>
       </w:pPr>
-      <w:bookmarkStart w:id="48" w:name="_Toc493682759"/>
+      <w:bookmarkStart w:id="49" w:name="_Toc496170092"/>
       <w:r>
         <w:t>Map Interface</w:t>
       </w:r>
-      <w:bookmarkEnd w:id="48"/>
+      <w:bookmarkEnd w:id="49"/>
     </w:p>
     <w:p>
       <w:pPr>
         <w:pStyle w:val="Heading2"/>
       </w:pPr>
-      <w:bookmarkStart w:id="49" w:name="_Toc493682760"/>
+      <w:bookmarkStart w:id="50" w:name="_Toc496170093"/>
       <w:r>
         <w:t>Introduction</w:t>
       </w:r>
-      <w:bookmarkEnd w:id="49"/>
+      <w:bookmarkEnd w:id="50"/>
     </w:p>
     <w:p>
       <w:r>
@@ -18792,11 +19008,11 @@
       <w:pPr>
         <w:pStyle w:val="Heading2"/>
       </w:pPr>
-      <w:bookmarkStart w:id="50" w:name="_Toc493682761"/>
+      <w:bookmarkStart w:id="51" w:name="_Toc496170094"/>
       <w:r>
         <w:t>Displaying Station on Map</w:t>
       </w:r>
-      <w:bookmarkEnd w:id="50"/>
+      <w:bookmarkEnd w:id="51"/>
     </w:p>
     <w:p>
       <w:r>
@@ -18828,7 +19044,7 @@
                     </pic:cNvPicPr>
                   </pic:nvPicPr>
                   <pic:blipFill>
-                    <a:blip r:embed="rId97">
+                    <a:blip r:embed="rId98">
                       <a:extLst>
                         <a:ext uri="{28A0092B-C50C-407E-A947-70E740481C1C}">
                           <a14:useLocalDpi xmlns:a14="http://schemas.microsoft.com/office/drawing/2010/main" val="0"/>
@@ -18879,11 +19095,11 @@
       <w:pPr>
         <w:pStyle w:val="Heading2"/>
       </w:pPr>
-      <w:bookmarkStart w:id="51" w:name="_Toc493682762"/>
+      <w:bookmarkStart w:id="52" w:name="_Toc496170095"/>
       <w:r>
         <w:t>Map Toolbars</w:t>
       </w:r>
-      <w:bookmarkEnd w:id="51"/>
+      <w:bookmarkEnd w:id="52"/>
     </w:p>
     <w:p>
       <w:r>
@@ -18990,7 +19206,7 @@
                     </pic:cNvPicPr>
                   </pic:nvPicPr>
                   <pic:blipFill>
-                    <a:blip r:embed="rId98">
+                    <a:blip r:embed="rId99">
                       <a:extLst>
                         <a:ext uri="{28A0092B-C50C-407E-A947-70E740481C1C}">
                           <a14:useLocalDpi xmlns:a14="http://schemas.microsoft.com/office/drawing/2010/main" val="0"/>
@@ -19128,84 +19344,6 @@
                     </pic:cNvPicPr>
                   </pic:nvPicPr>
                   <pic:blipFill>
-                    <a:blip r:embed="rId99">
-                      <a:extLst>
-                        <a:ext uri="{28A0092B-C50C-407E-A947-70E740481C1C}">
-                          <a14:useLocalDpi xmlns:a14="http://schemas.microsoft.com/office/drawing/2010/main" val="0"/>
-                        </a:ext>
-                      </a:extLst>
-                    </a:blip>
-                    <a:srcRect/>
-                    <a:stretch>
-                      <a:fillRect/>
-                    </a:stretch>
-                  </pic:blipFill>
-                  <pic:spPr bwMode="auto">
-                    <a:xfrm>
-                      <a:off x="0" y="0"/>
-                      <a:ext cx="155575" cy="155575"/>
-                    </a:xfrm>
-                    <a:prstGeom prst="rect">
-                      <a:avLst/>
-                    </a:prstGeom>
-                    <a:noFill/>
-                    <a:ln>
-                      <a:noFill/>
-                    </a:ln>
-                  </pic:spPr>
-                </pic:pic>
-              </a:graphicData>
-            </a:graphic>
-          </wp:inline>
-        </w:drawing>
-      </w:r>
-      <w:r>
-        <w:t xml:space="preserve"> Drag map (</w:t>
-      </w:r>
-      <w:r>
-        <w:rPr>
-          <w:rFonts w:asciiTheme="majorHAnsi" w:hAnsiTheme="majorHAnsi" w:cstheme="majorHAnsi"/>
-        </w:rPr>
-        <w:t>D</w:t>
-      </w:r>
-      <w:r>
-        <w:t>)</w:t>
-      </w:r>
-      <w:r>
-        <w:t xml:space="preserve"> – left click and hold to pan the map</w:t>
-      </w:r>
-    </w:p>
-    <w:p>
-      <w:pPr>
-        <w:pStyle w:val="ListParagraph"/>
-        <w:numPr>
-          <w:ilvl w:val="0"/>
-          <w:numId w:val="8"/>
-        </w:numPr>
-      </w:pPr>
-      <w:r>
-        <w:rPr>
-          <w:noProof/>
-          <w:lang w:eastAsia="ja-JP"/>
-        </w:rPr>
-        <w:drawing>
-          <wp:inline distT="0" distB="0" distL="0" distR="0" wp14:anchorId="1DCF62D0" wp14:editId="2BF3F105">
-            <wp:extent cx="155575" cy="155575"/>
-            <wp:effectExtent l="0" t="0" r="0" b="0"/>
-            <wp:docPr id="119" name="Picture 119" descr="C:\Users\Diana\git\swarm\src\main\resources\images\dragbox.gif"/>
-            <wp:cNvGraphicFramePr>
-              <a:graphicFrameLocks xmlns:a="http://schemas.openxmlformats.org/drawingml/2006/main" noChangeAspect="1"/>
-            </wp:cNvGraphicFramePr>
-            <a:graphic xmlns:a="http://schemas.openxmlformats.org/drawingml/2006/main">
-              <a:graphicData uri="http://schemas.openxmlformats.org/drawingml/2006/picture">
-                <pic:pic xmlns:pic="http://schemas.openxmlformats.org/drawingml/2006/picture">
-                  <pic:nvPicPr>
-                    <pic:cNvPr id="0" name="Picture 27" descr="C:\Users\Diana\git\swarm\src\main\resources\images\dragbox.gif"/>
-                    <pic:cNvPicPr>
-                      <a:picLocks noChangeAspect="1" noChangeArrowheads="1"/>
-                    </pic:cNvPicPr>
-                  </pic:nvPicPr>
-                  <pic:blipFill>
                     <a:blip r:embed="rId100">
                       <a:extLst>
                         <a:ext uri="{28A0092B-C50C-407E-A947-70E740481C1C}">
@@ -19238,6 +19376,84 @@
         </w:drawing>
       </w:r>
       <w:r>
+        <w:t xml:space="preserve"> Drag map (</w:t>
+      </w:r>
+      <w:r>
+        <w:rPr>
+          <w:rFonts w:asciiTheme="majorHAnsi" w:hAnsiTheme="majorHAnsi" w:cstheme="majorHAnsi"/>
+        </w:rPr>
+        <w:t>D</w:t>
+      </w:r>
+      <w:r>
+        <w:t>)</w:t>
+      </w:r>
+      <w:r>
+        <w:t xml:space="preserve"> – left click and hold to pan the map</w:t>
+      </w:r>
+    </w:p>
+    <w:p>
+      <w:pPr>
+        <w:pStyle w:val="ListParagraph"/>
+        <w:numPr>
+          <w:ilvl w:val="0"/>
+          <w:numId w:val="8"/>
+        </w:numPr>
+      </w:pPr>
+      <w:r>
+        <w:rPr>
+          <w:noProof/>
+          <w:lang w:eastAsia="ja-JP"/>
+        </w:rPr>
+        <w:drawing>
+          <wp:inline distT="0" distB="0" distL="0" distR="0" wp14:anchorId="1DCF62D0" wp14:editId="2BF3F105">
+            <wp:extent cx="155575" cy="155575"/>
+            <wp:effectExtent l="0" t="0" r="0" b="0"/>
+            <wp:docPr id="119" name="Picture 119" descr="C:\Users\Diana\git\swarm\src\main\resources\images\dragbox.gif"/>
+            <wp:cNvGraphicFramePr>
+              <a:graphicFrameLocks xmlns:a="http://schemas.openxmlformats.org/drawingml/2006/main" noChangeAspect="1"/>
+            </wp:cNvGraphicFramePr>
+            <a:graphic xmlns:a="http://schemas.openxmlformats.org/drawingml/2006/main">
+              <a:graphicData uri="http://schemas.openxmlformats.org/drawingml/2006/picture">
+                <pic:pic xmlns:pic="http://schemas.openxmlformats.org/drawingml/2006/picture">
+                  <pic:nvPicPr>
+                    <pic:cNvPr id="0" name="Picture 27" descr="C:\Users\Diana\git\swarm\src\main\resources\images\dragbox.gif"/>
+                    <pic:cNvPicPr>
+                      <a:picLocks noChangeAspect="1" noChangeArrowheads="1"/>
+                    </pic:cNvPicPr>
+                  </pic:nvPicPr>
+                  <pic:blipFill>
+                    <a:blip r:embed="rId101">
+                      <a:extLst>
+                        <a:ext uri="{28A0092B-C50C-407E-A947-70E740481C1C}">
+                          <a14:useLocalDpi xmlns:a14="http://schemas.microsoft.com/office/drawing/2010/main" val="0"/>
+                        </a:ext>
+                      </a:extLst>
+                    </a:blip>
+                    <a:srcRect/>
+                    <a:stretch>
+                      <a:fillRect/>
+                    </a:stretch>
+                  </pic:blipFill>
+                  <pic:spPr bwMode="auto">
+                    <a:xfrm>
+                      <a:off x="0" y="0"/>
+                      <a:ext cx="155575" cy="155575"/>
+                    </a:xfrm>
+                    <a:prstGeom prst="rect">
+                      <a:avLst/>
+                    </a:prstGeom>
+                    <a:noFill/>
+                    <a:ln>
+                      <a:noFill/>
+                    </a:ln>
+                  </pic:spPr>
+                </pic:pic>
+              </a:graphicData>
+            </a:graphic>
+          </wp:inline>
+        </w:drawing>
+      </w:r>
+      <w:r>
         <w:t xml:space="preserve"> Zoom into box (</w:t>
       </w:r>
       <w:r>
@@ -19284,7 +19500,7 @@
                     </pic:cNvPicPr>
                   </pic:nvPicPr>
                   <pic:blipFill>
-                    <a:blip r:embed="rId101">
+                    <a:blip r:embed="rId102">
                       <a:extLst>
                         <a:ext uri="{28A0092B-C50C-407E-A947-70E740481C1C}">
                           <a14:useLocalDpi xmlns:a14="http://schemas.microsoft.com/office/drawing/2010/main" val="0"/>
@@ -19524,7 +19740,7 @@
                     </pic:cNvPicPr>
                   </pic:nvPicPr>
                   <pic:blipFill>
-                    <a:blip r:embed="rId102">
+                    <a:blip r:embed="rId103">
                       <a:extLst>
                         <a:ext uri="{28A0092B-C50C-407E-A947-70E740481C1C}">
                           <a14:useLocalDpi xmlns:a14="http://schemas.microsoft.com/office/drawing/2010/main" val="0"/>
@@ -20822,14 +21038,14 @@
       <w:pPr>
         <w:pStyle w:val="Heading2"/>
       </w:pPr>
-      <w:bookmarkStart w:id="52" w:name="_Toc493682763"/>
+      <w:bookmarkStart w:id="53" w:name="_Toc496170096"/>
       <w:r>
         <w:t xml:space="preserve">Map </w:t>
       </w:r>
       <w:r>
         <w:t>Settings</w:t>
       </w:r>
-      <w:bookmarkEnd w:id="52"/>
+      <w:bookmarkEnd w:id="53"/>
     </w:p>
     <w:p>
       <w:r>
@@ -21075,7 +21291,7 @@
                     <pic:cNvPicPr/>
                   </pic:nvPicPr>
                   <pic:blipFill>
-                    <a:blip r:embed="rId103"/>
+                    <a:blip r:embed="rId104"/>
                     <a:stretch>
                       <a:fillRect/>
                     </a:stretch>
@@ -21132,13 +21348,13 @@
       <w:pPr>
         <w:pStyle w:val="Heading3"/>
       </w:pPr>
-      <w:bookmarkStart w:id="53" w:name="_Ref481585735"/>
-      <w:bookmarkStart w:id="54" w:name="_Toc493682764"/>
+      <w:bookmarkStart w:id="54" w:name="_Ref481585735"/>
+      <w:bookmarkStart w:id="55" w:name="_Toc496170097"/>
       <w:r>
         <w:t>Displaying NEIC Events</w:t>
       </w:r>
-      <w:bookmarkEnd w:id="53"/>
       <w:bookmarkEnd w:id="54"/>
+      <w:bookmarkEnd w:id="55"/>
     </w:p>
     <w:p>
       <w:r>
@@ -21167,11 +21383,11 @@
       <w:pPr>
         <w:pStyle w:val="Heading2"/>
       </w:pPr>
-      <w:bookmarkStart w:id="55" w:name="_Toc493682765"/>
+      <w:bookmarkStart w:id="56" w:name="_Toc496170098"/>
       <w:r>
         <w:t>Ruler Tool</w:t>
       </w:r>
-      <w:bookmarkEnd w:id="55"/>
+      <w:bookmarkEnd w:id="56"/>
     </w:p>
     <w:p>
       <w:r>
@@ -21207,63 +21423,6 @@
                 <pic:pic xmlns:pic="http://schemas.openxmlformats.org/drawingml/2006/picture">
                   <pic:nvPicPr>
                     <pic:cNvPr id="0" name="Picture 26" descr="C:\Users\Diana\git\swarm\src\main\resources\images\drag.gif"/>
-                    <pic:cNvPicPr>
-                      <a:picLocks noChangeAspect="1" noChangeArrowheads="1"/>
-                    </pic:cNvPicPr>
-                  </pic:nvPicPr>
-                  <pic:blipFill>
-                    <a:blip r:embed="rId99">
-                      <a:extLst>
-                        <a:ext uri="{28A0092B-C50C-407E-A947-70E740481C1C}">
-                          <a14:useLocalDpi xmlns:a14="http://schemas.microsoft.com/office/drawing/2010/main" val="0"/>
-                        </a:ext>
-                      </a:extLst>
-                    </a:blip>
-                    <a:srcRect/>
-                    <a:stretch>
-                      <a:fillRect/>
-                    </a:stretch>
-                  </pic:blipFill>
-                  <pic:spPr bwMode="auto">
-                    <a:xfrm>
-                      <a:off x="0" y="0"/>
-                      <a:ext cx="155575" cy="155575"/>
-                    </a:xfrm>
-                    <a:prstGeom prst="rect">
-                      <a:avLst/>
-                    </a:prstGeom>
-                    <a:noFill/>
-                    <a:ln>
-                      <a:noFill/>
-                    </a:ln>
-                  </pic:spPr>
-                </pic:pic>
-              </a:graphicData>
-            </a:graphic>
-          </wp:inline>
-        </w:drawing>
-      </w:r>
-      <w:r>
-        <w:t xml:space="preserve"> or </w:t>
-      </w:r>
-      <w:r>
-        <w:rPr>
-          <w:noProof/>
-          <w:lang w:eastAsia="ja-JP"/>
-        </w:rPr>
-        <w:drawing>
-          <wp:inline distT="0" distB="0" distL="0" distR="0" wp14:anchorId="41148DE0" wp14:editId="4C93A5F0">
-            <wp:extent cx="155575" cy="155575"/>
-            <wp:effectExtent l="0" t="0" r="0" b="0"/>
-            <wp:docPr id="71" name="Picture 71" descr="C:\Users\Diana\git\swarm\src\main\resources\images\dragbox.gif"/>
-            <wp:cNvGraphicFramePr>
-              <a:graphicFrameLocks xmlns:a="http://schemas.openxmlformats.org/drawingml/2006/main" noChangeAspect="1"/>
-            </wp:cNvGraphicFramePr>
-            <a:graphic xmlns:a="http://schemas.openxmlformats.org/drawingml/2006/main">
-              <a:graphicData uri="http://schemas.openxmlformats.org/drawingml/2006/picture">
-                <pic:pic xmlns:pic="http://schemas.openxmlformats.org/drawingml/2006/picture">
-                  <pic:nvPicPr>
-                    <pic:cNvPr id="0" name="Picture 27" descr="C:\Users\Diana\git\swarm\src\main\resources\images\dragbox.gif"/>
                     <pic:cNvPicPr>
                       <a:picLocks noChangeAspect="1" noChangeArrowheads="1"/>
                     </pic:cNvPicPr>
@@ -21301,6 +21460,63 @@
         </w:drawing>
       </w:r>
       <w:r>
+        <w:t xml:space="preserve"> or </w:t>
+      </w:r>
+      <w:r>
+        <w:rPr>
+          <w:noProof/>
+          <w:lang w:eastAsia="ja-JP"/>
+        </w:rPr>
+        <w:drawing>
+          <wp:inline distT="0" distB="0" distL="0" distR="0" wp14:anchorId="41148DE0" wp14:editId="4C93A5F0">
+            <wp:extent cx="155575" cy="155575"/>
+            <wp:effectExtent l="0" t="0" r="0" b="0"/>
+            <wp:docPr id="71" name="Picture 71" descr="C:\Users\Diana\git\swarm\src\main\resources\images\dragbox.gif"/>
+            <wp:cNvGraphicFramePr>
+              <a:graphicFrameLocks xmlns:a="http://schemas.openxmlformats.org/drawingml/2006/main" noChangeAspect="1"/>
+            </wp:cNvGraphicFramePr>
+            <a:graphic xmlns:a="http://schemas.openxmlformats.org/drawingml/2006/main">
+              <a:graphicData uri="http://schemas.openxmlformats.org/drawingml/2006/picture">
+                <pic:pic xmlns:pic="http://schemas.openxmlformats.org/drawingml/2006/picture">
+                  <pic:nvPicPr>
+                    <pic:cNvPr id="0" name="Picture 27" descr="C:\Users\Diana\git\swarm\src\main\resources\images\dragbox.gif"/>
+                    <pic:cNvPicPr>
+                      <a:picLocks noChangeAspect="1" noChangeArrowheads="1"/>
+                    </pic:cNvPicPr>
+                  </pic:nvPicPr>
+                  <pic:blipFill>
+                    <a:blip r:embed="rId101">
+                      <a:extLst>
+                        <a:ext uri="{28A0092B-C50C-407E-A947-70E740481C1C}">
+                          <a14:useLocalDpi xmlns:a14="http://schemas.microsoft.com/office/drawing/2010/main" val="0"/>
+                        </a:ext>
+                      </a:extLst>
+                    </a:blip>
+                    <a:srcRect/>
+                    <a:stretch>
+                      <a:fillRect/>
+                    </a:stretch>
+                  </pic:blipFill>
+                  <pic:spPr bwMode="auto">
+                    <a:xfrm>
+                      <a:off x="0" y="0"/>
+                      <a:ext cx="155575" cy="155575"/>
+                    </a:xfrm>
+                    <a:prstGeom prst="rect">
+                      <a:avLst/>
+                    </a:prstGeom>
+                    <a:noFill/>
+                    <a:ln>
+                      <a:noFill/>
+                    </a:ln>
+                  </pic:spPr>
+                </pic:pic>
+              </a:graphicData>
+            </a:graphic>
+          </wp:inline>
+        </w:drawing>
+      </w:r>
+      <w:r>
         <w:t xml:space="preserve"> icons to re-enable drag box area selection or panning.</w:t>
       </w:r>
     </w:p>
@@ -21308,11 +21524,11 @@
       <w:pPr>
         <w:pStyle w:val="Heading2"/>
       </w:pPr>
-      <w:bookmarkStart w:id="56" w:name="_Toc493682766"/>
+      <w:bookmarkStart w:id="57" w:name="_Toc496170099"/>
       <w:r>
         <w:t>Understanding Map Scale</w:t>
       </w:r>
-      <w:bookmarkEnd w:id="56"/>
+      <w:bookmarkEnd w:id="57"/>
     </w:p>
     <w:p>
       <w:r>
@@ -21323,12 +21539,12 @@
       <w:pPr>
         <w:pStyle w:val="Heading2"/>
       </w:pPr>
-      <w:bookmarkStart w:id="57" w:name="_Toc493682767"/>
+      <w:bookmarkStart w:id="58" w:name="_Toc496170100"/>
       <w:r>
         <w:lastRenderedPageBreak/>
         <w:t>Channel Interactions</w:t>
       </w:r>
-      <w:bookmarkEnd w:id="57"/>
+      <w:bookmarkEnd w:id="58"/>
     </w:p>
     <w:p>
       <w:r>
@@ -21404,11 +21620,11 @@
       <w:pPr>
         <w:pStyle w:val="Heading2"/>
       </w:pPr>
-      <w:bookmarkStart w:id="58" w:name="_Toc493682768"/>
+      <w:bookmarkStart w:id="59" w:name="_Toc496170101"/>
       <w:r>
         <w:t>Wave Panel Time Spans</w:t>
       </w:r>
-      <w:bookmarkEnd w:id="58"/>
+      <w:bookmarkEnd w:id="59"/>
     </w:p>
     <w:p>
       <w:r>
@@ -21419,13 +21635,13 @@
       <w:pPr>
         <w:pStyle w:val="Heading2"/>
       </w:pPr>
-      <w:bookmarkStart w:id="59" w:name="_Ref481656375"/>
-      <w:bookmarkStart w:id="60" w:name="_Toc493682769"/>
+      <w:bookmarkStart w:id="60" w:name="_Ref481656375"/>
+      <w:bookmarkStart w:id="61" w:name="_Toc496170102"/>
       <w:r>
         <w:t>Map Packs</w:t>
       </w:r>
-      <w:bookmarkEnd w:id="59"/>
       <w:bookmarkEnd w:id="60"/>
+      <w:bookmarkEnd w:id="61"/>
     </w:p>
     <w:p>
       <w:r>
@@ -21691,13 +21907,13 @@
       <w:pPr>
         <w:pStyle w:val="Heading1"/>
       </w:pPr>
-      <w:bookmarkStart w:id="61" w:name="_Ref481585066"/>
-      <w:bookmarkStart w:id="62" w:name="_Toc493682770"/>
+      <w:bookmarkStart w:id="62" w:name="_Ref481585066"/>
+      <w:bookmarkStart w:id="63" w:name="_Toc496170103"/>
       <w:r>
         <w:t>Events</w:t>
       </w:r>
-      <w:bookmarkEnd w:id="61"/>
       <w:bookmarkEnd w:id="62"/>
+      <w:bookmarkEnd w:id="63"/>
       <w:r>
         <w:t xml:space="preserve"> </w:t>
       </w:r>
@@ -21706,11 +21922,11 @@
       <w:pPr>
         <w:pStyle w:val="Heading2"/>
       </w:pPr>
-      <w:bookmarkStart w:id="63" w:name="_Toc493682771"/>
+      <w:bookmarkStart w:id="64" w:name="_Toc496170104"/>
       <w:r>
         <w:t>Importing Events</w:t>
       </w:r>
-      <w:bookmarkEnd w:id="63"/>
+      <w:bookmarkEnd w:id="64"/>
     </w:p>
     <w:p>
       <w:r>
@@ -21746,7 +21962,7 @@
       <w:r>
         <w:t xml:space="preserve">  For more information on QuakeML, visit their website at </w:t>
       </w:r>
-      <w:hyperlink r:id="rId104" w:history="1">
+      <w:hyperlink r:id="rId105" w:history="1">
         <w:r>
           <w:rPr>
             <w:rStyle w:val="Hyperlink"/>
@@ -21762,11 +21978,11 @@
       <w:pPr>
         <w:pStyle w:val="Heading2"/>
       </w:pPr>
-      <w:bookmarkStart w:id="64" w:name="_Toc493682772"/>
+      <w:bookmarkStart w:id="65" w:name="_Toc496170105"/>
       <w:r>
         <w:t>Map Display</w:t>
       </w:r>
-      <w:bookmarkEnd w:id="64"/>
+      <w:bookmarkEnd w:id="65"/>
     </w:p>
     <w:p>
       <w:r>
@@ -21955,7 +22171,7 @@
                     </pic:cNvPicPr>
                   </pic:nvPicPr>
                   <pic:blipFill>
-                    <a:blip r:embed="rId105">
+                    <a:blip r:embed="rId106">
                       <a:extLst>
                         <a:ext uri="{28A0092B-C50C-407E-A947-70E740481C1C}">
                           <a14:useLocalDpi xmlns:a14="http://schemas.microsoft.com/office/drawing/2010/main" val="0"/>
@@ -22029,14 +22245,14 @@
       <w:pPr>
         <w:pStyle w:val="Heading2"/>
       </w:pPr>
-      <w:bookmarkStart w:id="65" w:name="_Toc493682773"/>
+      <w:bookmarkStart w:id="66" w:name="_Toc496170106"/>
       <w:r>
         <w:t xml:space="preserve">Event </w:t>
       </w:r>
       <w:r>
         <w:t>View</w:t>
       </w:r>
-      <w:bookmarkEnd w:id="65"/>
+      <w:bookmarkEnd w:id="66"/>
     </w:p>
     <w:p>
       <w:r>
@@ -22114,7 +22330,7 @@
                     </pic:cNvPicPr>
                   </pic:nvPicPr>
                   <pic:blipFill>
-                    <a:blip r:embed="rId106">
+                    <a:blip r:embed="rId107">
                       <a:extLst>
                         <a:ext uri="{28A0092B-C50C-407E-A947-70E740481C1C}">
                           <a14:useLocalDpi xmlns:a14="http://schemas.microsoft.com/office/drawing/2010/main" val="0"/>
@@ -22345,21 +22561,21 @@
       <w:pPr>
         <w:pStyle w:val="Heading1"/>
       </w:pPr>
-      <w:bookmarkStart w:id="66" w:name="_Toc493682774"/>
+      <w:bookmarkStart w:id="67" w:name="_Toc496170107"/>
       <w:r>
         <w:t>Menus</w:t>
       </w:r>
-      <w:bookmarkEnd w:id="66"/>
+      <w:bookmarkEnd w:id="67"/>
     </w:p>
     <w:p>
       <w:pPr>
         <w:pStyle w:val="Heading2"/>
       </w:pPr>
-      <w:bookmarkStart w:id="67" w:name="_Toc493682775"/>
+      <w:bookmarkStart w:id="68" w:name="_Toc496170108"/>
       <w:r>
         <w:t>File</w:t>
       </w:r>
-      <w:bookmarkEnd w:id="67"/>
+      <w:bookmarkEnd w:id="68"/>
     </w:p>
     <w:p>
       <w:pPr>
@@ -22551,12 +22767,12 @@
       <w:pPr>
         <w:pStyle w:val="Heading3"/>
       </w:pPr>
-      <w:bookmarkStart w:id="68" w:name="_Toc493682776"/>
+      <w:bookmarkStart w:id="69" w:name="_Toc496170109"/>
       <w:r>
         <w:lastRenderedPageBreak/>
         <w:t>Options</w:t>
       </w:r>
-      <w:bookmarkEnd w:id="68"/>
+      <w:bookmarkEnd w:id="69"/>
     </w:p>
     <w:p>
       <w:pPr>
@@ -22734,7 +22950,7 @@
                     <pic:cNvPicPr/>
                   </pic:nvPicPr>
                   <pic:blipFill>
-                    <a:blip r:embed="rId107">
+                    <a:blip r:embed="rId108">
                       <a:extLst>
                         <a:ext uri="{28A0092B-C50C-407E-A947-70E740481C1C}">
                           <a14:useLocalDpi xmlns:a14="http://schemas.microsoft.com/office/drawing/2010/main" val="0"/>
@@ -22813,7 +23029,7 @@
           <w:lang w:eastAsia="ja-JP"/>
         </w:rPr>
       </w:pPr>
-      <w:bookmarkStart w:id="69" w:name="_Ref481659098"/>
+      <w:bookmarkStart w:id="70" w:name="_Ref481659098"/>
       <w:r>
         <w:rPr>
           <w:noProof/>
@@ -22821,7 +23037,7 @@
         </w:rPr>
         <w:t>Duration Magnitude</w:t>
       </w:r>
-      <w:bookmarkEnd w:id="69"/>
+      <w:bookmarkEnd w:id="70"/>
     </w:p>
     <w:p>
       <w:pPr>
@@ -23038,11 +23254,11 @@
       <w:pPr>
         <w:pStyle w:val="Heading2"/>
       </w:pPr>
-      <w:bookmarkStart w:id="70" w:name="_Toc493682777"/>
+      <w:bookmarkStart w:id="71" w:name="_Toc496170110"/>
       <w:r>
         <w:t>Layout</w:t>
       </w:r>
-      <w:bookmarkEnd w:id="70"/>
+      <w:bookmarkEnd w:id="71"/>
     </w:p>
     <w:p>
       <w:r>
@@ -23151,11 +23367,11 @@
       <w:pPr>
         <w:pStyle w:val="Heading2"/>
       </w:pPr>
-      <w:bookmarkStart w:id="71" w:name="_Toc493682778"/>
+      <w:bookmarkStart w:id="72" w:name="_Toc496170111"/>
       <w:r>
         <w:t>Window</w:t>
       </w:r>
-      <w:bookmarkEnd w:id="71"/>
+      <w:bookmarkEnd w:id="72"/>
     </w:p>
     <w:p>
       <w:pPr>
@@ -23356,11 +23572,11 @@
       <w:pPr>
         <w:pStyle w:val="Heading3"/>
       </w:pPr>
-      <w:bookmarkStart w:id="72" w:name="_Toc493682779"/>
+      <w:bookmarkStart w:id="73" w:name="_Toc496170112"/>
       <w:r>
         <w:t>Kiosk Mode</w:t>
       </w:r>
-      <w:bookmarkEnd w:id="72"/>
+      <w:bookmarkEnd w:id="73"/>
     </w:p>
     <w:p>
       <w:r>
@@ -23452,11 +23668,11 @@
       <w:pPr>
         <w:pStyle w:val="Heading2"/>
       </w:pPr>
-      <w:bookmarkStart w:id="73" w:name="_Toc493682780"/>
+      <w:bookmarkStart w:id="74" w:name="_Toc496170113"/>
       <w:r>
         <w:t>Help</w:t>
       </w:r>
-      <w:bookmarkEnd w:id="73"/>
+      <w:bookmarkEnd w:id="74"/>
     </w:p>
     <w:p>
       <w:pPr>
@@ -23480,21 +23696,21 @@
       <w:pPr>
         <w:pStyle w:val="Heading1"/>
       </w:pPr>
-      <w:bookmarkStart w:id="74" w:name="_Toc493682781"/>
+      <w:bookmarkStart w:id="75" w:name="_Toc496170114"/>
       <w:r>
         <w:t>Configuration Files</w:t>
       </w:r>
-      <w:bookmarkEnd w:id="74"/>
+      <w:bookmarkEnd w:id="75"/>
     </w:p>
     <w:p>
       <w:pPr>
         <w:pStyle w:val="Heading2"/>
       </w:pPr>
-      <w:bookmarkStart w:id="75" w:name="_Toc493682782"/>
+      <w:bookmarkStart w:id="76" w:name="_Toc496170115"/>
       <w:r>
         <w:t>Swarm.config</w:t>
       </w:r>
-      <w:bookmarkEnd w:id="75"/>
+      <w:bookmarkEnd w:id="76"/>
     </w:p>
     <w:p>
       <w:r>
@@ -23505,11 +23721,11 @@
       <w:pPr>
         <w:pStyle w:val="Heading2"/>
       </w:pPr>
-      <w:bookmarkStart w:id="76" w:name="_Toc493682783"/>
+      <w:bookmarkStart w:id="77" w:name="_Toc496170116"/>
       <w:r>
         <w:t>DataSources.config</w:t>
       </w:r>
-      <w:bookmarkEnd w:id="76"/>
+      <w:bookmarkEnd w:id="77"/>
     </w:p>
     <w:p>
       <w:r>
@@ -23616,11 +23832,11 @@
       <w:pPr>
         <w:pStyle w:val="Heading2"/>
       </w:pPr>
-      <w:bookmarkStart w:id="77" w:name="_Toc493682784"/>
+      <w:bookmarkStart w:id="78" w:name="_Toc496170117"/>
       <w:r>
         <w:t>WaveDefaults.config</w:t>
       </w:r>
-      <w:bookmarkEnd w:id="77"/>
+      <w:bookmarkEnd w:id="78"/>
     </w:p>
     <w:p>
       <w:r>
@@ -23631,11 +23847,11 @@
       <w:pPr>
         <w:pStyle w:val="Heading2"/>
       </w:pPr>
-      <w:bookmarkStart w:id="78" w:name="_Toc493682785"/>
+      <w:bookmarkStart w:id="79" w:name="_Toc496170118"/>
       <w:r>
         <w:t>SwarmGroups.config</w:t>
       </w:r>
-      <w:bookmarkEnd w:id="78"/>
+      <w:bookmarkEnd w:id="79"/>
     </w:p>
     <w:p>
       <w:r>
@@ -23655,16 +23871,16 @@
       <w:pPr>
         <w:pStyle w:val="Heading2"/>
       </w:pPr>
-      <w:bookmarkStart w:id="79" w:name="_Ref490470034"/>
-      <w:bookmarkStart w:id="80" w:name="_Ref490470036"/>
-      <w:bookmarkStart w:id="81" w:name="_Toc493682786"/>
+      <w:bookmarkStart w:id="80" w:name="_Ref490470034"/>
+      <w:bookmarkStart w:id="81" w:name="_Ref490470036"/>
+      <w:bookmarkStart w:id="82" w:name="_Toc496170119"/>
       <w:r>
         <w:lastRenderedPageBreak/>
         <w:t>SwarmMetadata.config</w:t>
       </w:r>
-      <w:bookmarkEnd w:id="79"/>
       <w:bookmarkEnd w:id="80"/>
       <w:bookmarkEnd w:id="81"/>
+      <w:bookmarkEnd w:id="82"/>
     </w:p>
     <w:p>
       <w:r>
@@ -23982,17 +24198,17 @@
       <w:pPr>
         <w:pStyle w:val="Heading2"/>
       </w:pPr>
-      <w:bookmarkStart w:id="82" w:name="_Toc493682787"/>
+      <w:bookmarkStart w:id="83" w:name="_Toc496170120"/>
       <w:r>
         <w:t>NTP.config</w:t>
       </w:r>
-      <w:bookmarkEnd w:id="82"/>
+      <w:bookmarkEnd w:id="83"/>
     </w:p>
     <w:p>
       <w:r>
         <w:t xml:space="preserve">Oftentimes SWARM needs the current time in order to make requests to data sources. In order to make sure that SWARM asks for the correct time it attempts to synchronize with internet time servers (see </w:t>
       </w:r>
-      <w:hyperlink r:id="rId108" w:history="1">
+      <w:hyperlink r:id="rId109" w:history="1">
         <w:r>
           <w:rPr>
             <w:rStyle w:val="Hyperlink"/>
@@ -24052,12 +24268,12 @@
       <w:pPr>
         <w:pStyle w:val="Heading2"/>
       </w:pPr>
-      <w:bookmarkStart w:id="83" w:name="_Toc493682788"/>
+      <w:bookmarkStart w:id="84" w:name="_Toc496170121"/>
       <w:r>
         <w:lastRenderedPageBreak/>
         <w:t>RsamDefaults.config</w:t>
       </w:r>
-      <w:bookmarkEnd w:id="83"/>
+      <w:bookmarkEnd w:id="84"/>
     </w:p>
     <w:p>
       <w:r>
@@ -24381,11 +24597,11 @@
       <w:pPr>
         <w:pStyle w:val="Heading2"/>
       </w:pPr>
-      <w:bookmarkStart w:id="84" w:name="_Toc493682789"/>
+      <w:bookmarkStart w:id="85" w:name="_Toc496170122"/>
       <w:r>
         <w:t>PickSettings.config</w:t>
       </w:r>
-      <w:bookmarkEnd w:id="84"/>
+      <w:bookmarkEnd w:id="85"/>
     </w:p>
     <w:p>
       <w:r>
@@ -24574,17 +24790,17 @@
       <w:pPr>
         <w:pStyle w:val="Heading1"/>
       </w:pPr>
-      <w:bookmarkStart w:id="85" w:name="_Toc493682790"/>
+      <w:bookmarkStart w:id="86" w:name="_Toc496170123"/>
       <w:r>
         <w:t>Support</w:t>
       </w:r>
-      <w:bookmarkEnd w:id="85"/>
+      <w:bookmarkEnd w:id="86"/>
     </w:p>
     <w:p>
       <w:r>
         <w:t xml:space="preserve">Tickets for issues or enhancement requests can be opened in </w:t>
       </w:r>
-      <w:hyperlink r:id="rId109" w:history="1">
+      <w:hyperlink r:id="rId110" w:history="1">
         <w:r>
           <w:rPr>
             <w:rStyle w:val="Hyperlink"/>
@@ -24595,6 +24811,7 @@
       <w:r>
         <w:t>.</w:t>
       </w:r>
+      <w:bookmarkEnd w:id="0"/>
     </w:p>
     <w:sectPr>
       <w:pgSz w:w="12240" w:h="15840"/>
@@ -24629,21 +24846,21 @@
         <v:path o:extrusionok="f" gradientshapeok="t" o:connecttype="rect"/>
         <o:lock v:ext="edit" aspectratio="t"/>
       </v:shapetype>
-      <v:shape id="_x0000_i1095" type="#_x0000_t75" style="width:12pt;height:12pt;visibility:visible;mso-wrap-style:square" o:bullet="t">
+      <v:shape id="_x0000_i1029" type="#_x0000_t75" style="width:12pt;height:12pt;visibility:visible;mso-wrap-style:square" o:bullet="t">
         <v:imagedata r:id="rId1" o:title="server"/>
       </v:shape>
     </w:pict>
   </w:numPicBullet>
   <w:numPicBullet w:numPicBulletId="1">
     <w:pict>
-      <v:shape id="_x0000_i1096" type="#_x0000_t75" style="width:12pt;height:12pt;visibility:visible;mso-wrap-style:square" o:bullet="t">
+      <v:shape id="_x0000_i1030" type="#_x0000_t75" style="width:12pt;height:12pt;visibility:visible;mso-wrap-style:square" o:bullet="t">
         <v:imagedata r:id="rId2" o:title="broken_server"/>
       </v:shape>
     </w:pict>
   </w:numPicBullet>
   <w:numPicBullet w:numPicBulletId="2">
     <w:pict>
-      <v:shape id="_x0000_i1097" type="#_x0000_t75" style="width:12pt;height:12pt;visibility:visible;mso-wrap-style:square" o:bullet="t">
+      <v:shape id="_x0000_i1031" type="#_x0000_t75" style="width:12pt;height:12pt;visibility:visible;mso-wrap-style:square" o:bullet="t">
         <v:imagedata r:id="rId3" o:title="label_some"/>
       </v:shape>
     </w:pict>
@@ -27000,6 +27217,92 @@
     </w:lvl>
   </w:abstractNum>
   <w:abstractNum w:abstractNumId="22" w15:restartNumberingAfterBreak="0">
+    <w:nsid w:val="56D85E74"/>
+    <w:multiLevelType w:val="hybridMultilevel"/>
+    <w:tmpl w:val="9A624914"/>
+    <w:lvl w:ilvl="0" w:tplc="0409000F">
+      <w:start w:val="1"/>
+      <w:numFmt w:val="decimal"/>
+      <w:lvlText w:val="%1."/>
+      <w:lvlJc w:val="left"/>
+      <w:pPr>
+        <w:ind w:left="765" w:hanging="360"/>
+      </w:pPr>
+    </w:lvl>
+    <w:lvl w:ilvl="1" w:tplc="04090019" w:tentative="1">
+      <w:start w:val="1"/>
+      <w:numFmt w:val="lowerLetter"/>
+      <w:lvlText w:val="%2."/>
+      <w:lvlJc w:val="left"/>
+      <w:pPr>
+        <w:ind w:left="1485" w:hanging="360"/>
+      </w:pPr>
+    </w:lvl>
+    <w:lvl w:ilvl="2" w:tplc="0409001B" w:tentative="1">
+      <w:start w:val="1"/>
+      <w:numFmt w:val="lowerRoman"/>
+      <w:lvlText w:val="%3."/>
+      <w:lvlJc w:val="right"/>
+      <w:pPr>
+        <w:ind w:left="2205" w:hanging="180"/>
+      </w:pPr>
+    </w:lvl>
+    <w:lvl w:ilvl="3" w:tplc="0409000F" w:tentative="1">
+      <w:start w:val="1"/>
+      <w:numFmt w:val="decimal"/>
+      <w:lvlText w:val="%4."/>
+      <w:lvlJc w:val="left"/>
+      <w:pPr>
+        <w:ind w:left="2925" w:hanging="360"/>
+      </w:pPr>
+    </w:lvl>
+    <w:lvl w:ilvl="4" w:tplc="04090019" w:tentative="1">
+      <w:start w:val="1"/>
+      <w:numFmt w:val="lowerLetter"/>
+      <w:lvlText w:val="%5."/>
+      <w:lvlJc w:val="left"/>
+      <w:pPr>
+        <w:ind w:left="3645" w:hanging="360"/>
+      </w:pPr>
+    </w:lvl>
+    <w:lvl w:ilvl="5" w:tplc="0409001B" w:tentative="1">
+      <w:start w:val="1"/>
+      <w:numFmt w:val="lowerRoman"/>
+      <w:lvlText w:val="%6."/>
+      <w:lvlJc w:val="right"/>
+      <w:pPr>
+        <w:ind w:left="4365" w:hanging="180"/>
+      </w:pPr>
+    </w:lvl>
+    <w:lvl w:ilvl="6" w:tplc="0409000F" w:tentative="1">
+      <w:start w:val="1"/>
+      <w:numFmt w:val="decimal"/>
+      <w:lvlText w:val="%7."/>
+      <w:lvlJc w:val="left"/>
+      <w:pPr>
+        <w:ind w:left="5085" w:hanging="360"/>
+      </w:pPr>
+    </w:lvl>
+    <w:lvl w:ilvl="7" w:tplc="04090019" w:tentative="1">
+      <w:start w:val="1"/>
+      <w:numFmt w:val="lowerLetter"/>
+      <w:lvlText w:val="%8."/>
+      <w:lvlJc w:val="left"/>
+      <w:pPr>
+        <w:ind w:left="5805" w:hanging="360"/>
+      </w:pPr>
+    </w:lvl>
+    <w:lvl w:ilvl="8" w:tplc="0409001B" w:tentative="1">
+      <w:start w:val="1"/>
+      <w:numFmt w:val="lowerRoman"/>
+      <w:lvlText w:val="%9."/>
+      <w:lvlJc w:val="right"/>
+      <w:pPr>
+        <w:ind w:left="6525" w:hanging="180"/>
+      </w:pPr>
+    </w:lvl>
+  </w:abstractNum>
+  <w:abstractNum w:abstractNumId="23" w15:restartNumberingAfterBreak="0">
     <w:nsid w:val="56E27359"/>
     <w:multiLevelType w:val="hybridMultilevel"/>
     <w:tmpl w:val="D9DC78D8"/>
@@ -27112,7 +27415,7 @@
       </w:rPr>
     </w:lvl>
   </w:abstractNum>
-  <w:abstractNum w:abstractNumId="23" w15:restartNumberingAfterBreak="0">
+  <w:abstractNum w:abstractNumId="24" w15:restartNumberingAfterBreak="0">
     <w:nsid w:val="5D845BED"/>
     <w:multiLevelType w:val="hybridMultilevel"/>
     <w:tmpl w:val="D39ED0EE"/>
@@ -27225,7 +27528,7 @@
       </w:rPr>
     </w:lvl>
   </w:abstractNum>
-  <w:abstractNum w:abstractNumId="24" w15:restartNumberingAfterBreak="0">
+  <w:abstractNum w:abstractNumId="25" w15:restartNumberingAfterBreak="0">
     <w:nsid w:val="65EB29C6"/>
     <w:multiLevelType w:val="hybridMultilevel"/>
     <w:tmpl w:val="B7782118"/>
@@ -27338,7 +27641,7 @@
       </w:rPr>
     </w:lvl>
   </w:abstractNum>
-  <w:abstractNum w:abstractNumId="25" w15:restartNumberingAfterBreak="0">
+  <w:abstractNum w:abstractNumId="26" w15:restartNumberingAfterBreak="0">
     <w:nsid w:val="66CD0A70"/>
     <w:multiLevelType w:val="hybridMultilevel"/>
     <w:tmpl w:val="575E1D62"/>
@@ -27451,7 +27754,7 @@
       </w:rPr>
     </w:lvl>
   </w:abstractNum>
-  <w:abstractNum w:abstractNumId="26" w15:restartNumberingAfterBreak="0">
+  <w:abstractNum w:abstractNumId="27" w15:restartNumberingAfterBreak="0">
     <w:nsid w:val="681A7EEC"/>
     <w:multiLevelType w:val="hybridMultilevel"/>
     <w:tmpl w:val="221613F4"/>
@@ -27564,7 +27867,7 @@
       </w:rPr>
     </w:lvl>
   </w:abstractNum>
-  <w:abstractNum w:abstractNumId="27" w15:restartNumberingAfterBreak="0">
+  <w:abstractNum w:abstractNumId="28" w15:restartNumberingAfterBreak="0">
     <w:nsid w:val="684148F2"/>
     <w:multiLevelType w:val="hybridMultilevel"/>
     <w:tmpl w:val="7CAE87C4"/>
@@ -27650,7 +27953,7 @@
       </w:pPr>
     </w:lvl>
   </w:abstractNum>
-  <w:abstractNum w:abstractNumId="28" w15:restartNumberingAfterBreak="0">
+  <w:abstractNum w:abstractNumId="29" w15:restartNumberingAfterBreak="0">
     <w:nsid w:val="6BBB2B26"/>
     <w:multiLevelType w:val="multilevel"/>
     <w:tmpl w:val="EE90B28C"/>
@@ -27769,7 +28072,7 @@
       </w:rPr>
     </w:lvl>
   </w:abstractNum>
-  <w:abstractNum w:abstractNumId="29" w15:restartNumberingAfterBreak="0">
+  <w:abstractNum w:abstractNumId="30" w15:restartNumberingAfterBreak="0">
     <w:nsid w:val="6E894553"/>
     <w:multiLevelType w:val="hybridMultilevel"/>
     <w:tmpl w:val="674AEB44"/>
@@ -27882,7 +28185,7 @@
       </w:rPr>
     </w:lvl>
   </w:abstractNum>
-  <w:abstractNum w:abstractNumId="30" w15:restartNumberingAfterBreak="0">
+  <w:abstractNum w:abstractNumId="31" w15:restartNumberingAfterBreak="0">
     <w:nsid w:val="79102E22"/>
     <w:multiLevelType w:val="hybridMultilevel"/>
     <w:tmpl w:val="1CFE8DB6"/>
@@ -27995,7 +28298,7 @@
       </w:rPr>
     </w:lvl>
   </w:abstractNum>
-  <w:abstractNum w:abstractNumId="31" w15:restartNumberingAfterBreak="0">
+  <w:abstractNum w:abstractNumId="32" w15:restartNumberingAfterBreak="0">
     <w:nsid w:val="7D9D5659"/>
     <w:multiLevelType w:val="hybridMultilevel"/>
     <w:tmpl w:val="CAB4E2B2"/>
@@ -28112,13 +28415,13 @@
     <w:abstractNumId w:val="2"/>
   </w:num>
   <w:num w:numId="2">
-    <w:abstractNumId w:val="28"/>
+    <w:abstractNumId w:val="29"/>
   </w:num>
   <w:num w:numId="3">
     <w:abstractNumId w:val="20"/>
   </w:num>
   <w:num w:numId="4">
-    <w:abstractNumId w:val="28"/>
+    <w:abstractNumId w:val="29"/>
     <w:lvlOverride w:ilvl="0">
       <w:startOverride w:val="1"/>
     </w:lvlOverride>
@@ -28154,10 +28457,10 @@
     <w:abstractNumId w:val="1"/>
   </w:num>
   <w:num w:numId="7">
-    <w:abstractNumId w:val="25"/>
+    <w:abstractNumId w:val="26"/>
   </w:num>
   <w:num w:numId="8">
-    <w:abstractNumId w:val="26"/>
+    <w:abstractNumId w:val="27"/>
   </w:num>
   <w:num w:numId="9">
     <w:abstractNumId w:val="19"/>
@@ -28169,7 +28472,7 @@
     <w:abstractNumId w:val="4"/>
   </w:num>
   <w:num w:numId="12">
-    <w:abstractNumId w:val="22"/>
+    <w:abstractNumId w:val="23"/>
   </w:num>
   <w:num w:numId="13">
     <w:abstractNumId w:val="16"/>
@@ -28178,7 +28481,7 @@
     <w:abstractNumId w:val="8"/>
   </w:num>
   <w:num w:numId="15">
-    <w:abstractNumId w:val="23"/>
+    <w:abstractNumId w:val="24"/>
   </w:num>
   <w:num w:numId="16">
     <w:abstractNumId w:val="13"/>
@@ -28187,10 +28490,10 @@
     <w:abstractNumId w:val="14"/>
   </w:num>
   <w:num w:numId="18">
-    <w:abstractNumId w:val="30"/>
+    <w:abstractNumId w:val="31"/>
   </w:num>
   <w:num w:numId="19">
-    <w:abstractNumId w:val="29"/>
+    <w:abstractNumId w:val="30"/>
   </w:num>
   <w:num w:numId="20">
     <w:abstractNumId w:val="6"/>
@@ -28223,16 +28526,19 @@
     <w:abstractNumId w:val="12"/>
   </w:num>
   <w:num w:numId="30">
-    <w:abstractNumId w:val="24"/>
+    <w:abstractNumId w:val="25"/>
   </w:num>
   <w:num w:numId="31">
-    <w:abstractNumId w:val="31"/>
+    <w:abstractNumId w:val="32"/>
   </w:num>
   <w:num w:numId="32">
     <w:abstractNumId w:val="3"/>
   </w:num>
   <w:num w:numId="33">
-    <w:abstractNumId w:val="27"/>
+    <w:abstractNumId w:val="28"/>
+  </w:num>
+  <w:num w:numId="34">
+    <w:abstractNumId w:val="22"/>
   </w:num>
 </w:numbering>
 </file>
@@ -29650,7 +29956,7 @@
 </file>
 
 <file path=customXml/itemProps1.xml><?xml version="1.0" encoding="utf-8"?>
-<ds:datastoreItem xmlns:ds="http://schemas.openxmlformats.org/officeDocument/2006/customXml" ds:itemID="{0171EBB8-32F2-4BCE-A3D4-0DA153907491}">
+<ds:datastoreItem xmlns:ds="http://schemas.openxmlformats.org/officeDocument/2006/customXml" ds:itemID="{45745286-FA02-4372-B58D-B4C85631FFF3}">
   <ds:schemaRefs>
     <ds:schemaRef ds:uri="http://schemas.openxmlformats.org/officeDocument/2006/bibliography"/>
   </ds:schemaRefs>

</xml_diff>

<commit_message>
update RSAM filtering options dialog screenshot
</commit_message>
<xml_diff>
--- a/docs/Swarm User Guide.docx
+++ b/docs/Swarm User Guide.docx
@@ -6,7 +6,6 @@
       <w:pPr>
         <w:pStyle w:val="Title"/>
       </w:pPr>
-      <w:bookmarkStart w:id="0" w:name="_GoBack"/>
     </w:p>
     <w:p>
       <w:pPr>
@@ -75,7 +74,7 @@
         <w:jc w:val="center"/>
       </w:pPr>
       <w:r>
-        <w:t>October</w:t>
+        <w:t>November</w:t>
       </w:r>
       <w:r>
         <w:t xml:space="preserve"> 2017</w:t>
@@ -86,7 +85,7 @@
         <w:br w:type="page"/>
       </w:r>
     </w:p>
-    <w:bookmarkStart w:id="1" w:name="_Ref481578904" w:displacedByCustomXml="next"/>
+    <w:bookmarkStart w:id="0" w:name="_Ref481578904" w:displacedByCustomXml="next"/>
     <w:sdt>
       <w:sdtPr>
         <w:rPr>
@@ -3993,7 +3992,7 @@
                 <w:noProof/>
                 <w:webHidden/>
               </w:rPr>
-              <w:t>39</w:t>
+              <w:t>38</w:t>
             </w:r>
             <w:r>
               <w:rPr>
@@ -4251,7 +4250,7 @@
                 <w:noProof/>
                 <w:webHidden/>
               </w:rPr>
-              <w:t>41</w:t>
+              <w:t>40</w:t>
             </w:r>
             <w:r>
               <w:rPr>
@@ -4509,7 +4508,7 @@
                 <w:noProof/>
                 <w:webHidden/>
               </w:rPr>
-              <w:t>42</w:t>
+              <w:t>41</w:t>
             </w:r>
             <w:r>
               <w:rPr>
@@ -4595,7 +4594,7 @@
                 <w:noProof/>
                 <w:webHidden/>
               </w:rPr>
-              <w:t>42</w:t>
+              <w:t>41</w:t>
             </w:r>
             <w:r>
               <w:rPr>
@@ -4681,7 +4680,7 @@
                 <w:noProof/>
                 <w:webHidden/>
               </w:rPr>
-              <w:t>42</w:t>
+              <w:t>41</w:t>
             </w:r>
             <w:r>
               <w:rPr>
@@ -4767,7 +4766,7 @@
                 <w:noProof/>
                 <w:webHidden/>
               </w:rPr>
-              <w:t>43</w:t>
+              <w:t>42</w:t>
             </w:r>
             <w:r>
               <w:rPr>
@@ -4853,7 +4852,7 @@
                 <w:noProof/>
                 <w:webHidden/>
               </w:rPr>
-              <w:t>43</w:t>
+              <w:t>42</w:t>
             </w:r>
             <w:r>
               <w:rPr>
@@ -4939,7 +4938,7 @@
                 <w:noProof/>
                 <w:webHidden/>
               </w:rPr>
-              <w:t>43</w:t>
+              <w:t>42</w:t>
             </w:r>
             <w:r>
               <w:rPr>
@@ -5025,7 +5024,7 @@
                 <w:noProof/>
                 <w:webHidden/>
               </w:rPr>
-              <w:t>44</w:t>
+              <w:t>43</w:t>
             </w:r>
             <w:r>
               <w:rPr>
@@ -5111,7 +5110,7 @@
                 <w:noProof/>
                 <w:webHidden/>
               </w:rPr>
-              <w:t>46</w:t>
+              <w:t>45</w:t>
             </w:r>
             <w:r>
               <w:rPr>
@@ -5197,7 +5196,7 @@
                 <w:noProof/>
                 <w:webHidden/>
               </w:rPr>
-              <w:t>46</w:t>
+              <w:t>45</w:t>
             </w:r>
             <w:r>
               <w:rPr>
@@ -5283,7 +5282,7 @@
                 <w:noProof/>
                 <w:webHidden/>
               </w:rPr>
-              <w:t>47</w:t>
+              <w:t>46</w:t>
             </w:r>
             <w:r>
               <w:rPr>
@@ -5369,7 +5368,7 @@
                 <w:noProof/>
                 <w:webHidden/>
               </w:rPr>
-              <w:t>48</w:t>
+              <w:t>47</w:t>
             </w:r>
             <w:r>
               <w:rPr>
@@ -5455,7 +5454,7 @@
                 <w:noProof/>
                 <w:webHidden/>
               </w:rPr>
-              <w:t>48</w:t>
+              <w:t>47</w:t>
             </w:r>
             <w:r>
               <w:rPr>
@@ -5541,7 +5540,7 @@
                 <w:noProof/>
                 <w:webHidden/>
               </w:rPr>
-              <w:t>48</w:t>
+              <w:t>47</w:t>
             </w:r>
             <w:r>
               <w:rPr>
@@ -5627,7 +5626,7 @@
                 <w:noProof/>
                 <w:webHidden/>
               </w:rPr>
-              <w:t>49</w:t>
+              <w:t>48</w:t>
             </w:r>
             <w:r>
               <w:rPr>
@@ -5713,7 +5712,7 @@
                 <w:noProof/>
                 <w:webHidden/>
               </w:rPr>
-              <w:t>49</w:t>
+              <w:t>48</w:t>
             </w:r>
             <w:r>
               <w:rPr>
@@ -5799,7 +5798,7 @@
                 <w:noProof/>
                 <w:webHidden/>
               </w:rPr>
-              <w:t>49</w:t>
+              <w:t>48</w:t>
             </w:r>
             <w:r>
               <w:rPr>
@@ -5885,7 +5884,7 @@
                 <w:noProof/>
                 <w:webHidden/>
               </w:rPr>
-              <w:t>49</w:t>
+              <w:t>48</w:t>
             </w:r>
             <w:r>
               <w:rPr>
@@ -5971,7 +5970,7 @@
                 <w:noProof/>
                 <w:webHidden/>
               </w:rPr>
-              <w:t>49</w:t>
+              <w:t>48</w:t>
             </w:r>
             <w:r>
               <w:rPr>
@@ -6057,7 +6056,7 @@
                 <w:noProof/>
                 <w:webHidden/>
               </w:rPr>
-              <w:t>49</w:t>
+              <w:t>48</w:t>
             </w:r>
             <w:r>
               <w:rPr>
@@ -6143,7 +6142,7 @@
                 <w:noProof/>
                 <w:webHidden/>
               </w:rPr>
-              <w:t>50</w:t>
+              <w:t>49</w:t>
             </w:r>
             <w:r>
               <w:rPr>
@@ -6229,7 +6228,7 @@
                 <w:noProof/>
                 <w:webHidden/>
               </w:rPr>
-              <w:t>50</w:t>
+              <w:t>49</w:t>
             </w:r>
             <w:r>
               <w:rPr>
@@ -6315,7 +6314,7 @@
                 <w:noProof/>
                 <w:webHidden/>
               </w:rPr>
-              <w:t>51</w:t>
+              <w:t>50</w:t>
             </w:r>
             <w:r>
               <w:rPr>
@@ -6401,7 +6400,7 @@
                 <w:noProof/>
                 <w:webHidden/>
               </w:rPr>
-              <w:t>51</w:t>
+              <w:t>50</w:t>
             </w:r>
             <w:r>
               <w:rPr>
@@ -6487,7 +6486,7 @@
                 <w:noProof/>
                 <w:webHidden/>
               </w:rPr>
-              <w:t>51</w:t>
+              <w:t>50</w:t>
             </w:r>
             <w:r>
               <w:rPr>
@@ -6528,23 +6527,23 @@
       <w:pPr>
         <w:pStyle w:val="Heading1"/>
       </w:pPr>
-      <w:bookmarkStart w:id="2" w:name="_Toc496170050"/>
+      <w:bookmarkStart w:id="1" w:name="_Toc496170050"/>
       <w:r>
         <w:lastRenderedPageBreak/>
         <w:t>Introduction</w:t>
       </w:r>
+      <w:bookmarkEnd w:id="0"/>
       <w:bookmarkEnd w:id="1"/>
+    </w:p>
+    <w:p>
+      <w:pPr>
+        <w:pStyle w:val="Heading2"/>
+      </w:pPr>
+      <w:bookmarkStart w:id="2" w:name="_Toc496170051"/>
+      <w:r>
+        <w:t>About</w:t>
+      </w:r>
       <w:bookmarkEnd w:id="2"/>
-    </w:p>
-    <w:p>
-      <w:pPr>
-        <w:pStyle w:val="Heading2"/>
-      </w:pPr>
-      <w:bookmarkStart w:id="3" w:name="_Toc496170051"/>
-      <w:r>
-        <w:t>About</w:t>
-      </w:r>
-      <w:bookmarkEnd w:id="3"/>
     </w:p>
     <w:p>
       <w:r>
@@ -6594,11 +6593,11 @@
       <w:pPr>
         <w:pStyle w:val="Heading1"/>
       </w:pPr>
-      <w:bookmarkStart w:id="4" w:name="_Toc496170052"/>
+      <w:bookmarkStart w:id="3" w:name="_Toc496170052"/>
       <w:r>
         <w:t>Getting Started</w:t>
       </w:r>
-      <w:bookmarkEnd w:id="4"/>
+      <w:bookmarkEnd w:id="3"/>
     </w:p>
     <w:p>
       <w:pPr>
@@ -6608,35 +6607,35 @@
           <w:numId w:val="4"/>
         </w:numPr>
       </w:pPr>
-      <w:bookmarkStart w:id="5" w:name="_Toc496170053"/>
+      <w:bookmarkStart w:id="4" w:name="_Toc496170053"/>
       <w:r>
         <w:t>System Requirements</w:t>
       </w:r>
+      <w:bookmarkEnd w:id="4"/>
+    </w:p>
+    <w:p>
+      <w:r>
+        <w:t xml:space="preserve">SWARM is platform independent (will run on any operating system) but requires a graphical display and a Java Virtual Machine 1.6 or greater.   </w:t>
+      </w:r>
+      <w:r>
+        <w:t>Due to the large volume of data and complex calculations performed it is recommended to run on SWARM with modern specifications for memory and processing speed.  The less memory and processing speed the computer has, the more likely that SWARM’s performance is affected when pulling and analyzing large data sets.</w:t>
+      </w:r>
+      <w:r>
+        <w:t xml:space="preserve">  Minimum screen display of 1024 x 768 is also recommended.</w:t>
+      </w:r>
+      <w:r>
+        <w:t xml:space="preserve"> Maximizing the application window to full screen size will provide the best user experience.</w:t>
+      </w:r>
+    </w:p>
+    <w:p>
+      <w:pPr>
+        <w:pStyle w:val="Heading2"/>
+      </w:pPr>
+      <w:bookmarkStart w:id="5" w:name="_Toc496170054"/>
+      <w:r>
+        <w:t>Installing SWARM</w:t>
+      </w:r>
       <w:bookmarkEnd w:id="5"/>
-    </w:p>
-    <w:p>
-      <w:r>
-        <w:t xml:space="preserve">SWARM is platform independent (will run on any operating system) but requires a graphical display and a Java Virtual Machine 1.6 or greater.   </w:t>
-      </w:r>
-      <w:r>
-        <w:t>Due to the large volume of data and complex calculations performed it is recommended to run on SWARM with modern specifications for memory and processing speed.  The less memory and processing speed the computer has, the more likely that SWARM’s performance is affected when pulling and analyzing large data sets.</w:t>
-      </w:r>
-      <w:r>
-        <w:t xml:space="preserve">  Minimum screen display of 1024 x 768 is also recommended.</w:t>
-      </w:r>
-      <w:r>
-        <w:t xml:space="preserve"> Maximizing the application window to full screen size will provide the best user experience.</w:t>
-      </w:r>
-    </w:p>
-    <w:p>
-      <w:pPr>
-        <w:pStyle w:val="Heading2"/>
-      </w:pPr>
-      <w:bookmarkStart w:id="6" w:name="_Toc496170054"/>
-      <w:r>
-        <w:t>Installing SWARM</w:t>
-      </w:r>
-      <w:bookmarkEnd w:id="6"/>
     </w:p>
     <w:p>
       <w:r>
@@ -6708,27 +6707,14 @@
       <w:r>
         <w:t xml:space="preserve">Figure </w:t>
       </w:r>
-      <w:r>
-        <w:fldChar w:fldCharType="begin"/>
-      </w:r>
-      <w:r>
-        <w:instrText xml:space="preserve"> SEQ Figure \* ARABIC </w:instrText>
-      </w:r>
-      <w:r>
-        <w:fldChar w:fldCharType="separate"/>
-      </w:r>
-      <w:r>
-        <w:rPr>
-          <w:noProof/>
-        </w:rPr>
-        <w:t>1</w:t>
-      </w:r>
-      <w:r>
-        <w:rPr>
-          <w:noProof/>
-        </w:rPr>
-        <w:fldChar w:fldCharType="end"/>
-      </w:r>
+      <w:fldSimple w:instr=" SEQ Figure \* ARABIC ">
+        <w:r>
+          <w:rPr>
+            <w:noProof/>
+          </w:rPr>
+          <w:t>1</w:t>
+        </w:r>
+      </w:fldSimple>
       <w:r>
         <w:t xml:space="preserve"> Swarm Directory Contents</w:t>
       </w:r>
@@ -6737,11 +6723,11 @@
       <w:pPr>
         <w:pStyle w:val="Heading2"/>
       </w:pPr>
-      <w:bookmarkStart w:id="7" w:name="_Toc496170055"/>
+      <w:bookmarkStart w:id="6" w:name="_Toc496170055"/>
       <w:r>
         <w:t>Running SWARM</w:t>
       </w:r>
-      <w:bookmarkEnd w:id="7"/>
+      <w:bookmarkEnd w:id="6"/>
     </w:p>
     <w:p>
       <w:r>
@@ -6770,22 +6756,22 @@
       <w:pPr>
         <w:pStyle w:val="Heading1"/>
       </w:pPr>
-      <w:bookmarkStart w:id="8" w:name="_Toc496170056"/>
+      <w:bookmarkStart w:id="7" w:name="_Toc496170056"/>
       <w:r>
         <w:lastRenderedPageBreak/>
         <w:t>Data Sources and Channels</w:t>
       </w:r>
+      <w:bookmarkEnd w:id="7"/>
+    </w:p>
+    <w:p>
+      <w:pPr>
+        <w:pStyle w:val="Heading2"/>
+      </w:pPr>
+      <w:bookmarkStart w:id="8" w:name="_Toc496170057"/>
+      <w:r>
+        <w:t>Introduction</w:t>
+      </w:r>
       <w:bookmarkEnd w:id="8"/>
-    </w:p>
-    <w:p>
-      <w:pPr>
-        <w:pStyle w:val="Heading2"/>
-      </w:pPr>
-      <w:bookmarkStart w:id="9" w:name="_Toc496170057"/>
-      <w:r>
-        <w:t>Introduction</w:t>
-      </w:r>
-      <w:bookmarkEnd w:id="9"/>
     </w:p>
     <w:p>
       <w:r>
@@ -6921,30 +6907,14 @@
       <w:r>
         <w:t xml:space="preserve">Figure </w:t>
       </w:r>
-      <w:r>
-        <w:fldChar w:fldCharType="begin"/>
-      </w:r>
-      <w:r>
-        <w:instrText xml:space="preserve"> SEQ Figur</w:instrText>
-      </w:r>
-      <w:r>
-        <w:instrText xml:space="preserve">e \* ARABIC </w:instrText>
-      </w:r>
-      <w:r>
-        <w:fldChar w:fldCharType="separate"/>
-      </w:r>
-      <w:r>
-        <w:rPr>
-          <w:noProof/>
-        </w:rPr>
-        <w:t>2</w:t>
-      </w:r>
-      <w:r>
-        <w:rPr>
-          <w:noProof/>
-        </w:rPr>
-        <w:fldChar w:fldCharType="end"/>
-      </w:r>
+      <w:fldSimple w:instr=" SEQ Figure \* ARABIC ">
+        <w:r>
+          <w:rPr>
+            <w:noProof/>
+          </w:rPr>
+          <w:t>2</w:t>
+        </w:r>
+      </w:fldSimple>
       <w:r>
         <w:t>Data source chooser and the channel selector</w:t>
       </w:r>
@@ -6953,11 +6923,11 @@
       <w:pPr>
         <w:pStyle w:val="Heading2"/>
       </w:pPr>
-      <w:bookmarkStart w:id="10" w:name="_Toc496170058"/>
+      <w:bookmarkStart w:id="9" w:name="_Toc496170058"/>
       <w:r>
         <w:t>General Usage</w:t>
       </w:r>
-      <w:bookmarkEnd w:id="10"/>
+      <w:bookmarkEnd w:id="9"/>
     </w:p>
     <w:p>
       <w:r>
@@ -7482,7 +7452,7 @@
       </w:pPr>
       <w:r>
         <w:pict w14:anchorId="49E16A73">
-          <v:shape id="Picture 29" o:spid="_x0000_i1036" type="#_x0000_t75" style="width:12pt;height:12pt;visibility:visible;mso-wrap-style:square">
+          <v:shape id="Picture 29" o:spid="_x0000_i1028" type="#_x0000_t75" style="width:12pt;height:12pt;visibility:visible;mso-wrap-style:square">
             <v:imagedata r:id="rId18" o:title="broken_server"/>
           </v:shape>
         </w:pict>
@@ -8004,29 +7974,29 @@
       <w:pPr>
         <w:pStyle w:val="Heading2"/>
       </w:pPr>
-      <w:bookmarkStart w:id="11" w:name="_Toc496170059"/>
+      <w:bookmarkStart w:id="10" w:name="_Toc496170059"/>
       <w:r>
         <w:t>Data Source Types</w:t>
       </w:r>
+      <w:bookmarkEnd w:id="10"/>
+    </w:p>
+    <w:p>
+      <w:r>
+        <w:t xml:space="preserve">Clicking on the ‘New data source’ icon will open a New Data Source dialog </w:t>
+      </w:r>
+      <w:r>
+        <w:t>window. Currently supported data source types for SWARM are Winston Wave Server, Earthworm Wave Server, FDSN WS, and SeekLink Server.</w:t>
+      </w:r>
+    </w:p>
+    <w:p>
+      <w:pPr>
+        <w:pStyle w:val="Heading3"/>
+      </w:pPr>
+      <w:bookmarkStart w:id="11" w:name="_Toc496170060"/>
+      <w:r>
+        <w:t>Winston Wave Server</w:t>
+      </w:r>
       <w:bookmarkEnd w:id="11"/>
-    </w:p>
-    <w:p>
-      <w:r>
-        <w:t xml:space="preserve">Clicking on the ‘New data source’ icon will open a New Data Source dialog </w:t>
-      </w:r>
-      <w:r>
-        <w:t>window. Currently supported data source types for SWARM are Winston Wave Server, Earthworm Wave Server, FDSN WS, and SeekLink Server.</w:t>
-      </w:r>
-    </w:p>
-    <w:p>
-      <w:pPr>
-        <w:pStyle w:val="Heading3"/>
-      </w:pPr>
-      <w:bookmarkStart w:id="12" w:name="_Toc496170060"/>
-      <w:r>
-        <w:t>Winston Wave Server</w:t>
-      </w:r>
-      <w:bookmarkEnd w:id="12"/>
     </w:p>
     <w:p>
       <w:r>
@@ -8101,27 +8071,14 @@
       <w:r>
         <w:t xml:space="preserve">Figure </w:t>
       </w:r>
-      <w:r>
-        <w:fldChar w:fldCharType="begin"/>
-      </w:r>
-      <w:r>
-        <w:instrText xml:space="preserve"> SEQ Figure \* ARABIC </w:instrText>
-      </w:r>
-      <w:r>
-        <w:fldChar w:fldCharType="separate"/>
-      </w:r>
-      <w:r>
-        <w:rPr>
-          <w:noProof/>
-        </w:rPr>
-        <w:t>3</w:t>
-      </w:r>
-      <w:r>
-        <w:rPr>
-          <w:noProof/>
-        </w:rPr>
-        <w:fldChar w:fldCharType="end"/>
-      </w:r>
+      <w:fldSimple w:instr=" SEQ Figure \* ARABIC ">
+        <w:r>
+          <w:rPr>
+            <w:noProof/>
+          </w:rPr>
+          <w:t>3</w:t>
+        </w:r>
+      </w:fldSimple>
       <w:r>
         <w:t xml:space="preserve"> Adding new Winston data source</w:t>
       </w:r>
@@ -8130,11 +8087,11 @@
       <w:pPr>
         <w:pStyle w:val="Heading3"/>
       </w:pPr>
-      <w:bookmarkStart w:id="13" w:name="_Toc496170061"/>
+      <w:bookmarkStart w:id="12" w:name="_Toc496170061"/>
       <w:r>
         <w:t>Earthworm Wave Server</w:t>
       </w:r>
-      <w:bookmarkEnd w:id="13"/>
+      <w:bookmarkEnd w:id="12"/>
     </w:p>
     <w:p>
       <w:r>
@@ -8228,27 +8185,14 @@
       <w:r>
         <w:t xml:space="preserve">Figure </w:t>
       </w:r>
-      <w:r>
-        <w:fldChar w:fldCharType="begin"/>
-      </w:r>
-      <w:r>
-        <w:instrText xml:space="preserve"> SEQ Figure \* ARABIC </w:instrText>
-      </w:r>
-      <w:r>
-        <w:fldChar w:fldCharType="separate"/>
-      </w:r>
-      <w:r>
-        <w:rPr>
-          <w:noProof/>
-        </w:rPr>
-        <w:t>4</w:t>
-      </w:r>
-      <w:r>
-        <w:rPr>
-          <w:noProof/>
-        </w:rPr>
-        <w:fldChar w:fldCharType="end"/>
-      </w:r>
+      <w:fldSimple w:instr=" SEQ Figure \* ARABIC ">
+        <w:r>
+          <w:rPr>
+            <w:noProof/>
+          </w:rPr>
+          <w:t>4</w:t>
+        </w:r>
+      </w:fldSimple>
       <w:r>
         <w:t xml:space="preserve"> Adding new Earthworm data source</w:t>
       </w:r>
@@ -8257,11 +8201,11 @@
       <w:pPr>
         <w:pStyle w:val="Heading3"/>
       </w:pPr>
-      <w:bookmarkStart w:id="14" w:name="_Toc496170062"/>
+      <w:bookmarkStart w:id="13" w:name="_Toc496170062"/>
       <w:r>
         <w:t>FDSN Web Services</w:t>
       </w:r>
-      <w:bookmarkEnd w:id="14"/>
+      <w:bookmarkEnd w:id="13"/>
     </w:p>
     <w:p>
       <w:r>
@@ -8383,27 +8327,14 @@
       <w:r>
         <w:t xml:space="preserve">Figure </w:t>
       </w:r>
-      <w:r>
-        <w:fldChar w:fldCharType="begin"/>
-      </w:r>
-      <w:r>
-        <w:instrText xml:space="preserve"> SEQ Figure \* ARABIC </w:instrText>
-      </w:r>
-      <w:r>
-        <w:fldChar w:fldCharType="separate"/>
-      </w:r>
-      <w:r>
-        <w:rPr>
-          <w:noProof/>
-        </w:rPr>
-        <w:t>5</w:t>
-      </w:r>
-      <w:r>
-        <w:rPr>
-          <w:noProof/>
-        </w:rPr>
-        <w:fldChar w:fldCharType="end"/>
-      </w:r>
+      <w:fldSimple w:instr=" SEQ Figure \* ARABIC ">
+        <w:r>
+          <w:rPr>
+            <w:noProof/>
+          </w:rPr>
+          <w:t>5</w:t>
+        </w:r>
+      </w:fldSimple>
       <w:r>
         <w:t xml:space="preserve"> Adding new FDSN data source</w:t>
       </w:r>
@@ -8412,11 +8343,11 @@
       <w:pPr>
         <w:pStyle w:val="Heading3"/>
       </w:pPr>
-      <w:bookmarkStart w:id="15" w:name="_Toc496170063"/>
+      <w:bookmarkStart w:id="14" w:name="_Toc496170063"/>
       <w:r>
         <w:t>SeedLink Server</w:t>
       </w:r>
-      <w:bookmarkEnd w:id="15"/>
+      <w:bookmarkEnd w:id="14"/>
     </w:p>
     <w:p>
       <w:r>
@@ -8492,27 +8423,14 @@
       <w:r>
         <w:t xml:space="preserve">Figure </w:t>
       </w:r>
-      <w:r>
-        <w:fldChar w:fldCharType="begin"/>
-      </w:r>
-      <w:r>
-        <w:instrText xml:space="preserve"> SEQ Figure \* ARABIC </w:instrText>
-      </w:r>
-      <w:r>
-        <w:fldChar w:fldCharType="separate"/>
-      </w:r>
-      <w:r>
-        <w:rPr>
-          <w:noProof/>
-        </w:rPr>
-        <w:t>6</w:t>
-      </w:r>
-      <w:r>
-        <w:rPr>
-          <w:noProof/>
-        </w:rPr>
-        <w:fldChar w:fldCharType="end"/>
-      </w:r>
+      <w:fldSimple w:instr=" SEQ Figure \* ARABIC ">
+        <w:r>
+          <w:rPr>
+            <w:noProof/>
+          </w:rPr>
+          <w:t>6</w:t>
+        </w:r>
+      </w:fldSimple>
       <w:r>
         <w:t xml:space="preserve"> Adding a new SeedLink data source</w:t>
       </w:r>
@@ -8521,50 +8439,50 @@
       <w:pPr>
         <w:pStyle w:val="Heading3"/>
       </w:pPr>
-      <w:bookmarkStart w:id="16" w:name="_Toc496170064"/>
+      <w:bookmarkStart w:id="15" w:name="_Toc496170064"/>
       <w:r>
         <w:t>Files</w:t>
       </w:r>
+      <w:bookmarkEnd w:id="15"/>
+    </w:p>
+    <w:p>
+      <w:r>
+        <w:t xml:space="preserve">Swarm can open waveform data stored in files through the </w:t>
+      </w:r>
+      <w:r>
+        <w:rPr>
+          <w:rFonts w:asciiTheme="majorHAnsi" w:hAnsiTheme="majorHAnsi" w:cstheme="majorHAnsi"/>
+        </w:rPr>
+        <w:t>File -&gt; Open File…</w:t>
+      </w:r>
+      <w:r>
+        <w:t xml:space="preserve"> menu.</w:t>
+      </w:r>
+      <w:r>
+        <w:t xml:space="preserve"> Supported</w:t>
+      </w:r>
+      <w:r>
+        <w:t xml:space="preserve"> read</w:t>
+      </w:r>
+      <w:r>
+        <w:t xml:space="preserve"> formats are SAC, SEED, miniSEED, SEISAN, Matlab-readable text file</w:t>
+      </w:r>
+      <w:r>
+        <w:t>, and WIN</w:t>
+      </w:r>
+      <w:r>
+        <w:t>.</w:t>
+      </w:r>
+    </w:p>
+    <w:p>
+      <w:pPr>
+        <w:pStyle w:val="Heading4"/>
+      </w:pPr>
+      <w:bookmarkStart w:id="16" w:name="_Ref482173946"/>
+      <w:r>
+        <w:t>Matlab-readable text file</w:t>
+      </w:r>
       <w:bookmarkEnd w:id="16"/>
-    </w:p>
-    <w:p>
-      <w:r>
-        <w:t xml:space="preserve">Swarm can open waveform data stored in files through the </w:t>
-      </w:r>
-      <w:r>
-        <w:rPr>
-          <w:rFonts w:asciiTheme="majorHAnsi" w:hAnsiTheme="majorHAnsi" w:cstheme="majorHAnsi"/>
-        </w:rPr>
-        <w:t>File -&gt; Open File…</w:t>
-      </w:r>
-      <w:r>
-        <w:t xml:space="preserve"> menu.</w:t>
-      </w:r>
-      <w:r>
-        <w:t xml:space="preserve"> Supported</w:t>
-      </w:r>
-      <w:r>
-        <w:t xml:space="preserve"> read</w:t>
-      </w:r>
-      <w:r>
-        <w:t xml:space="preserve"> formats are SAC, SEED, miniSEED, SEISAN, Matlab-readable text file</w:t>
-      </w:r>
-      <w:r>
-        <w:t>, and WIN</w:t>
-      </w:r>
-      <w:r>
-        <w:t>.</w:t>
-      </w:r>
-    </w:p>
-    <w:p>
-      <w:pPr>
-        <w:pStyle w:val="Heading4"/>
-      </w:pPr>
-      <w:bookmarkStart w:id="17" w:name="_Ref482173946"/>
-      <w:r>
-        <w:t>Matlab-readable text file</w:t>
-      </w:r>
-      <w:bookmarkEnd w:id="17"/>
     </w:p>
     <w:p>
       <w:r>
@@ -8796,27 +8714,14 @@
       <w:r>
         <w:t xml:space="preserve">Figure </w:t>
       </w:r>
-      <w:r>
-        <w:fldChar w:fldCharType="begin"/>
-      </w:r>
-      <w:r>
-        <w:instrText xml:space="preserve"> SEQ Figure \* ARABIC </w:instrText>
-      </w:r>
-      <w:r>
-        <w:fldChar w:fldCharType="separate"/>
-      </w:r>
-      <w:r>
-        <w:rPr>
-          <w:noProof/>
-        </w:rPr>
-        <w:t>7</w:t>
-      </w:r>
-      <w:r>
-        <w:rPr>
-          <w:noProof/>
-        </w:rPr>
-        <w:fldChar w:fldCharType="end"/>
-      </w:r>
+      <w:fldSimple w:instr=" SEQ Figure \* ARABIC ">
+        <w:r>
+          <w:rPr>
+            <w:noProof/>
+          </w:rPr>
+          <w:t>7</w:t>
+        </w:r>
+      </w:fldSimple>
       <w:r>
         <w:t xml:space="preserve"> File type selection dialog</w:t>
       </w:r>
@@ -8825,7 +8730,7 @@
       <w:pPr>
         <w:pStyle w:val="Heading1"/>
       </w:pPr>
-      <w:bookmarkStart w:id="18" w:name="_Toc496170065"/>
+      <w:bookmarkStart w:id="17" w:name="_Toc496170065"/>
       <w:r>
         <w:lastRenderedPageBreak/>
         <w:t>Helicorder View</w:t>
@@ -8833,17 +8738,17 @@
       <w:r>
         <w:t>s</w:t>
       </w:r>
+      <w:bookmarkEnd w:id="17"/>
+    </w:p>
+    <w:p>
+      <w:pPr>
+        <w:pStyle w:val="Heading2"/>
+      </w:pPr>
+      <w:bookmarkStart w:id="18" w:name="_Toc496170066"/>
+      <w:r>
+        <w:t>Introduction</w:t>
+      </w:r>
       <w:bookmarkEnd w:id="18"/>
-    </w:p>
-    <w:p>
-      <w:pPr>
-        <w:pStyle w:val="Heading2"/>
-      </w:pPr>
-      <w:bookmarkStart w:id="19" w:name="_Toc496170066"/>
-      <w:r>
-        <w:t>Introduction</w:t>
-      </w:r>
-      <w:bookmarkEnd w:id="19"/>
     </w:p>
     <w:p>
       <w:r>
@@ -8907,27 +8812,14 @@
       <w:r>
         <w:t xml:space="preserve">Figure </w:t>
       </w:r>
-      <w:r>
-        <w:fldChar w:fldCharType="begin"/>
-      </w:r>
-      <w:r>
-        <w:instrText xml:space="preserve"> SEQ Figure \* ARABIC </w:instrText>
-      </w:r>
-      <w:r>
-        <w:fldChar w:fldCharType="separate"/>
-      </w:r>
-      <w:r>
-        <w:rPr>
-          <w:noProof/>
-        </w:rPr>
-        <w:t>8</w:t>
-      </w:r>
-      <w:r>
-        <w:rPr>
-          <w:noProof/>
-        </w:rPr>
-        <w:fldChar w:fldCharType="end"/>
-      </w:r>
+      <w:fldSimple w:instr=" SEQ Figure \* ARABIC ">
+        <w:r>
+          <w:rPr>
+            <w:noProof/>
+          </w:rPr>
+          <w:t>8</w:t>
+        </w:r>
+      </w:fldSimple>
       <w:r>
         <w:t xml:space="preserve"> Helicorder view</w:t>
       </w:r>
@@ -8936,51 +8828,51 @@
       <w:pPr>
         <w:pStyle w:val="Heading2"/>
       </w:pPr>
-      <w:bookmarkStart w:id="20" w:name="_Toc496170067"/>
+      <w:bookmarkStart w:id="19" w:name="_Toc496170067"/>
       <w:r>
         <w:lastRenderedPageBreak/>
         <w:t>Wave Inset Panel</w:t>
       </w:r>
+      <w:bookmarkEnd w:id="19"/>
+    </w:p>
+    <w:p>
+      <w:r>
+        <w:t xml:space="preserve">Clicking on the helicorder opens a wave panel for a magnified view of the area highlighted in yellow. See section on </w:t>
+      </w:r>
+      <w:r>
+        <w:fldChar w:fldCharType="begin"/>
+      </w:r>
+      <w:r>
+        <w:instrText xml:space="preserve"> REF _Ref481578852 \h </w:instrText>
+      </w:r>
+      <w:r>
+        <w:fldChar w:fldCharType="separate"/>
+      </w:r>
+      <w:r>
+        <w:t>Wave Views</w:t>
+      </w:r>
+      <w:r>
+        <w:fldChar w:fldCharType="end"/>
+      </w:r>
+      <w:r>
+        <w:t xml:space="preserve"> for more information</w:t>
+      </w:r>
+      <w:r>
+        <w:t xml:space="preserve"> on wave view settings and types</w:t>
+      </w:r>
+      <w:r>
+        <w:t>.</w:t>
+      </w:r>
+    </w:p>
+    <w:p>
+      <w:pPr>
+        <w:pStyle w:val="Heading2"/>
+      </w:pPr>
+      <w:bookmarkStart w:id="20" w:name="_Toc496170068"/>
+      <w:r>
+        <w:t>Status Bar</w:t>
+      </w:r>
       <w:bookmarkEnd w:id="20"/>
-    </w:p>
-    <w:p>
-      <w:r>
-        <w:t xml:space="preserve">Clicking on the helicorder opens a wave panel for a magnified view of the area highlighted in yellow. See section on </w:t>
-      </w:r>
-      <w:r>
-        <w:fldChar w:fldCharType="begin"/>
-      </w:r>
-      <w:r>
-        <w:instrText xml:space="preserve"> REF _Ref481578852 \h </w:instrText>
-      </w:r>
-      <w:r>
-        <w:fldChar w:fldCharType="separate"/>
-      </w:r>
-      <w:r>
-        <w:t>Wave Views</w:t>
-      </w:r>
-      <w:r>
-        <w:fldChar w:fldCharType="end"/>
-      </w:r>
-      <w:r>
-        <w:t xml:space="preserve"> for more information</w:t>
-      </w:r>
-      <w:r>
-        <w:t xml:space="preserve"> on wave view settings and types</w:t>
-      </w:r>
-      <w:r>
-        <w:t>.</w:t>
-      </w:r>
-    </w:p>
-    <w:p>
-      <w:pPr>
-        <w:pStyle w:val="Heading2"/>
-      </w:pPr>
-      <w:bookmarkStart w:id="21" w:name="_Toc496170068"/>
-      <w:r>
-        <w:t>Status Bar</w:t>
-      </w:r>
-      <w:bookmarkEnd w:id="21"/>
     </w:p>
     <w:p>
       <w:r>
@@ -9365,11 +9257,11 @@
       <w:pPr>
         <w:pStyle w:val="Heading2"/>
       </w:pPr>
-      <w:bookmarkStart w:id="22" w:name="_Toc496170069"/>
+      <w:bookmarkStart w:id="21" w:name="_Toc496170069"/>
       <w:r>
         <w:t>Helicorder Toolbar</w:t>
       </w:r>
-      <w:bookmarkEnd w:id="22"/>
+      <w:bookmarkEnd w:id="21"/>
     </w:p>
     <w:p>
       <w:r>
@@ -10972,14 +10864,14 @@
         <w:lastRenderedPageBreak/>
         <w:t xml:space="preserve"> </w:t>
       </w:r>
-      <w:bookmarkStart w:id="23" w:name="_Toc496170070"/>
+      <w:bookmarkStart w:id="22" w:name="_Toc496170070"/>
       <w:r>
         <w:t xml:space="preserve">Helicorder View </w:t>
       </w:r>
       <w:r>
         <w:t>Settings</w:t>
       </w:r>
-      <w:bookmarkEnd w:id="23"/>
+      <w:bookmarkEnd w:id="22"/>
     </w:p>
     <w:p>
       <w:r>
@@ -11041,27 +10933,14 @@
                             <w:r>
                               <w:t xml:space="preserve">Figure </w:t>
                             </w:r>
-                            <w:r>
-                              <w:fldChar w:fldCharType="begin"/>
-                            </w:r>
-                            <w:r>
-                              <w:instrText xml:space="preserve"> SEQ Figure \* ARABIC </w:instrText>
-                            </w:r>
-                            <w:r>
-                              <w:fldChar w:fldCharType="separate"/>
-                            </w:r>
-                            <w:r>
-                              <w:rPr>
-                                <w:noProof/>
-                              </w:rPr>
-                              <w:t>9</w:t>
-                            </w:r>
-                            <w:r>
-                              <w:rPr>
-                                <w:noProof/>
-                              </w:rPr>
-                              <w:fldChar w:fldCharType="end"/>
-                            </w:r>
+                            <w:fldSimple w:instr=" SEQ Figure \* ARABIC ">
+                              <w:r>
+                                <w:rPr>
+                                  <w:noProof/>
+                                </w:rPr>
+                                <w:t>9</w:t>
+                              </w:r>
+                            </w:fldSimple>
                             <w:r>
                               <w:t xml:space="preserve"> Helicorder View Settings</w:t>
                             </w:r>
@@ -11099,27 +10978,14 @@
                       <w:r>
                         <w:t xml:space="preserve">Figure </w:t>
                       </w:r>
-                      <w:r>
-                        <w:fldChar w:fldCharType="begin"/>
-                      </w:r>
-                      <w:r>
-                        <w:instrText xml:space="preserve"> SEQ Figure \* ARABIC </w:instrText>
-                      </w:r>
-                      <w:r>
-                        <w:fldChar w:fldCharType="separate"/>
-                      </w:r>
-                      <w:r>
-                        <w:rPr>
-                          <w:noProof/>
-                        </w:rPr>
-                        <w:t>9</w:t>
-                      </w:r>
-                      <w:r>
-                        <w:rPr>
-                          <w:noProof/>
-                        </w:rPr>
-                        <w:fldChar w:fldCharType="end"/>
-                      </w:r>
+                      <w:fldSimple w:instr=" SEQ Figure \* ARABIC ">
+                        <w:r>
+                          <w:rPr>
+                            <w:noProof/>
+                          </w:rPr>
+                          <w:t>9</w:t>
+                        </w:r>
+                      </w:fldSimple>
                       <w:r>
                         <w:t xml:space="preserve"> Helicorder View Settings</w:t>
                       </w:r>
@@ -11651,38 +11517,38 @@
       <w:pPr>
         <w:pStyle w:val="Heading1"/>
       </w:pPr>
-      <w:bookmarkStart w:id="24" w:name="_Ref481578852"/>
-      <w:bookmarkStart w:id="25" w:name="_Toc496170071"/>
+      <w:bookmarkStart w:id="23" w:name="_Ref481578852"/>
+      <w:bookmarkStart w:id="24" w:name="_Toc496170071"/>
       <w:r>
         <w:t>Wave Views</w:t>
       </w:r>
+      <w:bookmarkEnd w:id="23"/>
       <w:bookmarkEnd w:id="24"/>
+    </w:p>
+    <w:p>
+      <w:pPr>
+        <w:pStyle w:val="Heading2"/>
+      </w:pPr>
+      <w:bookmarkStart w:id="25" w:name="_Toc496170072"/>
+      <w:r>
+        <w:t>Introduction</w:t>
+      </w:r>
       <w:bookmarkEnd w:id="25"/>
     </w:p>
     <w:p>
+      <w:r>
+        <w:t xml:space="preserve">Wave views are one of the fundamental data views in SWARM. There are four wave view types: standard wave view, spectra, spectrogram, and particle motion. Any time a wave view is seen in SWARM there are settings associated with that individual view. For example, a wave view pasted into the clipboard from somewhere else has its own view settings. </w:t>
+      </w:r>
+    </w:p>
+    <w:p>
       <w:pPr>
         <w:pStyle w:val="Heading2"/>
       </w:pPr>
-      <w:bookmarkStart w:id="26" w:name="_Toc496170072"/>
-      <w:r>
-        <w:t>Introduction</w:t>
+      <w:bookmarkStart w:id="26" w:name="_Toc496170073"/>
+      <w:r>
+        <w:t>Wave View Settings Dialog</w:t>
       </w:r>
       <w:bookmarkEnd w:id="26"/>
-    </w:p>
-    <w:p>
-      <w:r>
-        <w:t xml:space="preserve">Wave views are one of the fundamental data views in SWARM. There are four wave view types: standard wave view, spectra, spectrogram, and particle motion. Any time a wave view is seen in SWARM there are settings associated with that individual view. For example, a wave view pasted into the clipboard from somewhere else has its own view settings. </w:t>
-      </w:r>
-    </w:p>
-    <w:p>
-      <w:pPr>
-        <w:pStyle w:val="Heading2"/>
-      </w:pPr>
-      <w:bookmarkStart w:id="27" w:name="_Toc496170073"/>
-      <w:r>
-        <w:t>Wave View Settings Dialog</w:t>
-      </w:r>
-      <w:bookmarkEnd w:id="27"/>
     </w:p>
     <w:p>
       <w:r>
@@ -11800,27 +11666,14 @@
       <w:r>
         <w:t xml:space="preserve">Figure </w:t>
       </w:r>
-      <w:r>
-        <w:fldChar w:fldCharType="begin"/>
-      </w:r>
-      <w:r>
-        <w:instrText xml:space="preserve"> SEQ Figure \* ARABIC </w:instrText>
-      </w:r>
-      <w:r>
-        <w:fldChar w:fldCharType="separate"/>
-      </w:r>
-      <w:r>
-        <w:rPr>
-          <w:noProof/>
-        </w:rPr>
-        <w:t>10</w:t>
-      </w:r>
-      <w:r>
-        <w:rPr>
-          <w:noProof/>
-        </w:rPr>
-        <w:fldChar w:fldCharType="end"/>
-      </w:r>
+      <w:fldSimple w:instr=" SEQ Figure \* ARABIC ">
+        <w:r>
+          <w:rPr>
+            <w:noProof/>
+          </w:rPr>
+          <w:t>10</w:t>
+        </w:r>
+      </w:fldSimple>
       <w:r>
         <w:t xml:space="preserve"> Wave View Settings dialog window</w:t>
       </w:r>
@@ -11829,11 +11682,11 @@
       <w:pPr>
         <w:pStyle w:val="Heading3"/>
       </w:pPr>
-      <w:bookmarkStart w:id="28" w:name="_Toc496170074"/>
+      <w:bookmarkStart w:id="27" w:name="_Toc496170074"/>
       <w:r>
         <w:t>View</w:t>
       </w:r>
-      <w:bookmarkEnd w:id="28"/>
+      <w:bookmarkEnd w:id="27"/>
     </w:p>
     <w:p>
       <w:r>
@@ -11957,27 +11810,14 @@
       <w:r>
         <w:t xml:space="preserve">Figure </w:t>
       </w:r>
-      <w:r>
-        <w:fldChar w:fldCharType="begin"/>
-      </w:r>
-      <w:r>
-        <w:instrText xml:space="preserve"> SEQ Figure \* ARABIC </w:instrText>
-      </w:r>
-      <w:r>
-        <w:fldChar w:fldCharType="separate"/>
-      </w:r>
-      <w:r>
-        <w:rPr>
-          <w:noProof/>
-        </w:rPr>
-        <w:t>11</w:t>
-      </w:r>
-      <w:r>
-        <w:rPr>
-          <w:noProof/>
-        </w:rPr>
-        <w:fldChar w:fldCharType="end"/>
-      </w:r>
+      <w:fldSimple w:instr=" SEQ Figure \* ARABIC ">
+        <w:r>
+          <w:rPr>
+            <w:noProof/>
+          </w:rPr>
+          <w:t>11</w:t>
+        </w:r>
+      </w:fldSimple>
       <w:r>
         <w:t xml:space="preserve"> Wave view</w:t>
       </w:r>
@@ -12174,27 +12014,14 @@
       <w:r>
         <w:t xml:space="preserve">Figure </w:t>
       </w:r>
-      <w:r>
-        <w:fldChar w:fldCharType="begin"/>
-      </w:r>
-      <w:r>
-        <w:instrText xml:space="preserve"> SEQ Figure \* ARABIC </w:instrText>
-      </w:r>
-      <w:r>
-        <w:fldChar w:fldCharType="separate"/>
-      </w:r>
-      <w:r>
-        <w:rPr>
-          <w:noProof/>
-        </w:rPr>
-        <w:t>12</w:t>
-      </w:r>
-      <w:r>
-        <w:rPr>
-          <w:noProof/>
-        </w:rPr>
-        <w:fldChar w:fldCharType="end"/>
-      </w:r>
+      <w:fldSimple w:instr=" SEQ Figure \* ARABIC ">
+        <w:r>
+          <w:rPr>
+            <w:noProof/>
+          </w:rPr>
+          <w:t>12</w:t>
+        </w:r>
+      </w:fldSimple>
       <w:r>
         <w:t xml:space="preserve"> Spectra view</w:t>
       </w:r>
@@ -12305,27 +12132,14 @@
       <w:r>
         <w:t xml:space="preserve">Figure </w:t>
       </w:r>
-      <w:r>
-        <w:fldChar w:fldCharType="begin"/>
-      </w:r>
-      <w:r>
-        <w:instrText xml:space="preserve"> SEQ Figure \* ARABIC </w:instrText>
-      </w:r>
-      <w:r>
-        <w:fldChar w:fldCharType="separate"/>
-      </w:r>
-      <w:r>
-        <w:rPr>
-          <w:noProof/>
-        </w:rPr>
-        <w:t>13</w:t>
-      </w:r>
-      <w:r>
-        <w:rPr>
-          <w:noProof/>
-        </w:rPr>
-        <w:fldChar w:fldCharType="end"/>
-      </w:r>
+      <w:fldSimple w:instr=" SEQ Figure \* ARABIC ">
+        <w:r>
+          <w:rPr>
+            <w:noProof/>
+          </w:rPr>
+          <w:t>13</w:t>
+        </w:r>
+      </w:fldSimple>
       <w:r>
         <w:t xml:space="preserve"> Spectrogram view</w:t>
       </w:r>
@@ -12440,27 +12254,14 @@
       <w:r>
         <w:t xml:space="preserve">Figure </w:t>
       </w:r>
-      <w:r>
-        <w:fldChar w:fldCharType="begin"/>
-      </w:r>
-      <w:r>
-        <w:instrText xml:space="preserve"> SEQ Figure \* ARABIC </w:instrText>
-      </w:r>
-      <w:r>
-        <w:fldChar w:fldCharType="separate"/>
-      </w:r>
-      <w:r>
-        <w:rPr>
-          <w:noProof/>
-        </w:rPr>
-        <w:t>14</w:t>
-      </w:r>
-      <w:r>
-        <w:rPr>
-          <w:noProof/>
-        </w:rPr>
-        <w:fldChar w:fldCharType="end"/>
-      </w:r>
+      <w:fldSimple w:instr=" SEQ Figure \* ARABIC ">
+        <w:r>
+          <w:rPr>
+            <w:noProof/>
+          </w:rPr>
+          <w:t>14</w:t>
+        </w:r>
+      </w:fldSimple>
       <w:r>
         <w:t xml:space="preserve"> Particle Motion view</w:t>
       </w:r>
@@ -12573,11 +12374,11 @@
       <w:pPr>
         <w:pStyle w:val="Heading3"/>
       </w:pPr>
-      <w:bookmarkStart w:id="29" w:name="_Toc496170075"/>
+      <w:bookmarkStart w:id="28" w:name="_Toc496170075"/>
       <w:r>
         <w:t>Wave Options</w:t>
       </w:r>
-      <w:bookmarkEnd w:id="29"/>
+      <w:bookmarkEnd w:id="28"/>
     </w:p>
     <w:p>
       <w:pPr>
@@ -12761,11 +12562,11 @@
       <w:pPr>
         <w:pStyle w:val="Heading3"/>
       </w:pPr>
-      <w:bookmarkStart w:id="30" w:name="_Toc496170076"/>
+      <w:bookmarkStart w:id="29" w:name="_Toc496170076"/>
       <w:r>
         <w:t>Spectra Options</w:t>
       </w:r>
-      <w:bookmarkEnd w:id="30"/>
+      <w:bookmarkEnd w:id="29"/>
     </w:p>
     <w:p>
       <w:pPr>
@@ -12807,11 +12608,11 @@
       <w:pPr>
         <w:pStyle w:val="Heading3"/>
       </w:pPr>
-      <w:bookmarkStart w:id="31" w:name="_Toc496170077"/>
+      <w:bookmarkStart w:id="30" w:name="_Toc496170077"/>
       <w:r>
         <w:t>Spectrogram Options</w:t>
       </w:r>
-      <w:bookmarkEnd w:id="31"/>
+      <w:bookmarkEnd w:id="30"/>
     </w:p>
     <w:p>
       <w:pPr>
@@ -12967,11 +12768,11 @@
       <w:pPr>
         <w:pStyle w:val="Heading3"/>
       </w:pPr>
-      <w:bookmarkStart w:id="32" w:name="_Toc496170078"/>
+      <w:bookmarkStart w:id="31" w:name="_Toc496170078"/>
       <w:r>
         <w:t>Butterworth Filter</w:t>
       </w:r>
-      <w:bookmarkEnd w:id="32"/>
+      <w:bookmarkEnd w:id="31"/>
     </w:p>
     <w:p>
       <w:pPr>
@@ -13215,11 +13016,11 @@
       <w:pPr>
         <w:pStyle w:val="Heading1"/>
       </w:pPr>
-      <w:bookmarkStart w:id="33" w:name="_Toc496170079"/>
+      <w:bookmarkStart w:id="32" w:name="_Toc496170079"/>
       <w:r>
         <w:t>Wave Clipboard</w:t>
       </w:r>
-      <w:bookmarkEnd w:id="33"/>
+      <w:bookmarkEnd w:id="32"/>
     </w:p>
     <w:p>
       <w:r>
@@ -13367,27 +13168,14 @@
       <w:r>
         <w:t xml:space="preserve">Figure </w:t>
       </w:r>
-      <w:r>
-        <w:fldChar w:fldCharType="begin"/>
-      </w:r>
-      <w:r>
-        <w:instrText xml:space="preserve"> SEQ Figure \* ARABIC </w:instrText>
-      </w:r>
-      <w:r>
-        <w:fldChar w:fldCharType="separate"/>
-      </w:r>
-      <w:r>
-        <w:rPr>
-          <w:noProof/>
-        </w:rPr>
-        <w:t>15</w:t>
-      </w:r>
-      <w:r>
-        <w:rPr>
-          <w:noProof/>
-        </w:rPr>
-        <w:fldChar w:fldCharType="end"/>
-      </w:r>
+      <w:fldSimple w:instr=" SEQ Figure \* ARABIC ">
+        <w:r>
+          <w:rPr>
+            <w:noProof/>
+          </w:rPr>
+          <w:t>15</w:t>
+        </w:r>
+      </w:fldSimple>
       <w:r>
         <w:t xml:space="preserve"> Wave Clipboard</w:t>
       </w:r>
@@ -13396,11 +13184,11 @@
       <w:pPr>
         <w:pStyle w:val="Heading2"/>
       </w:pPr>
-      <w:bookmarkStart w:id="34" w:name="_Toc496170080"/>
+      <w:bookmarkStart w:id="33" w:name="_Toc496170080"/>
       <w:r>
         <w:t>Clipboard Toolbar</w:t>
       </w:r>
-      <w:bookmarkEnd w:id="34"/>
+      <w:bookmarkEnd w:id="33"/>
     </w:p>
     <w:p>
       <w:r>
@@ -15377,11 +15165,11 @@
       <w:pPr>
         <w:pStyle w:val="Heading2"/>
       </w:pPr>
-      <w:bookmarkStart w:id="35" w:name="_Toc496170081"/>
+      <w:bookmarkStart w:id="34" w:name="_Toc496170081"/>
       <w:r>
         <w:t>Pick Mode</w:t>
       </w:r>
-      <w:bookmarkEnd w:id="35"/>
+      <w:bookmarkEnd w:id="34"/>
     </w:p>
     <w:p>
       <w:r>
@@ -15504,11 +15292,11 @@
       <w:pPr>
         <w:pStyle w:val="Heading3"/>
       </w:pPr>
-      <w:bookmarkStart w:id="36" w:name="_Toc496170082"/>
+      <w:bookmarkStart w:id="35" w:name="_Toc496170082"/>
       <w:r>
         <w:t>P and S</w:t>
       </w:r>
-      <w:bookmarkEnd w:id="36"/>
+      <w:bookmarkEnd w:id="35"/>
     </w:p>
     <w:p>
       <w:r>
@@ -15656,27 +15444,14 @@
       <w:r>
         <w:t xml:space="preserve">Figure </w:t>
       </w:r>
-      <w:r>
-        <w:fldChar w:fldCharType="begin"/>
-      </w:r>
-      <w:r>
-        <w:instrText xml:space="preserve"> SEQ Figure \* ARABIC </w:instrText>
-      </w:r>
-      <w:r>
-        <w:fldChar w:fldCharType="separate"/>
-      </w:r>
-      <w:r>
-        <w:rPr>
-          <w:noProof/>
-        </w:rPr>
-        <w:t>16</w:t>
-      </w:r>
-      <w:r>
-        <w:rPr>
-          <w:noProof/>
-        </w:rPr>
-        <w:fldChar w:fldCharType="end"/>
-      </w:r>
+      <w:fldSimple w:instr=" SEQ Figure \* ARABIC ">
+        <w:r>
+          <w:rPr>
+            <w:noProof/>
+          </w:rPr>
+          <w:t>16</w:t>
+        </w:r>
+      </w:fldSimple>
       <w:r>
         <w:t xml:space="preserve"> P and S picks</w:t>
       </w:r>
@@ -15788,27 +15563,14 @@
       <w:r>
         <w:t xml:space="preserve">Figure </w:t>
       </w:r>
-      <w:r>
-        <w:fldChar w:fldCharType="begin"/>
-      </w:r>
-      <w:r>
-        <w:instrText xml:space="preserve"> SEQ Figure \* ARABIC </w:instrText>
-      </w:r>
-      <w:r>
-        <w:fldChar w:fldCharType="separate"/>
-      </w:r>
-      <w:r>
-        <w:rPr>
-          <w:noProof/>
-        </w:rPr>
-        <w:t>17</w:t>
-      </w:r>
-      <w:r>
-        <w:rPr>
-          <w:noProof/>
-        </w:rPr>
-        <w:fldChar w:fldCharType="end"/>
-      </w:r>
+      <w:fldSimple w:instr=" SEQ Figure \* ARABIC ">
+        <w:r>
+          <w:rPr>
+            <w:noProof/>
+          </w:rPr>
+          <w:t>17</w:t>
+        </w:r>
+      </w:fldSimple>
       <w:r>
         <w:t xml:space="preserve"> S-P plot</w:t>
       </w:r>
@@ -15817,11 +15579,11 @@
       <w:pPr>
         <w:pStyle w:val="Heading3"/>
       </w:pPr>
-      <w:bookmarkStart w:id="37" w:name="_Toc496170083"/>
+      <w:bookmarkStart w:id="36" w:name="_Toc496170083"/>
       <w:r>
         <w:t>Coda</w:t>
       </w:r>
-      <w:bookmarkEnd w:id="37"/>
+      <w:bookmarkEnd w:id="36"/>
     </w:p>
     <w:p>
       <w:r>
@@ -15952,27 +15714,14 @@
       <w:r>
         <w:t xml:space="preserve">Figure </w:t>
       </w:r>
-      <w:r>
-        <w:fldChar w:fldCharType="begin"/>
-      </w:r>
-      <w:r>
-        <w:instrText xml:space="preserve"> SEQ Figure \* ARABIC </w:instrText>
-      </w:r>
-      <w:r>
-        <w:fldChar w:fldCharType="separate"/>
-      </w:r>
-      <w:r>
-        <w:rPr>
-          <w:noProof/>
-        </w:rPr>
-        <w:t>18</w:t>
-      </w:r>
-      <w:r>
-        <w:rPr>
-          <w:noProof/>
-        </w:rPr>
-        <w:fldChar w:fldCharType="end"/>
-      </w:r>
+      <w:fldSimple w:instr=" SEQ Figure \* ARABIC ">
+        <w:r>
+          <w:rPr>
+            <w:noProof/>
+          </w:rPr>
+          <w:t>18</w:t>
+        </w:r>
+      </w:fldSimple>
       <w:r>
         <w:t xml:space="preserve"> Coda picks</w:t>
       </w:r>
@@ -15986,15 +15735,15 @@
       <w:pPr>
         <w:pStyle w:val="Heading3"/>
       </w:pPr>
+      <w:bookmarkStart w:id="37" w:name="_Toc496170084"/>
       <w:bookmarkStart w:id="38" w:name="_Ref482777761"/>
-      <w:bookmarkStart w:id="39" w:name="_Toc496170084"/>
       <w:r>
         <w:t xml:space="preserve">Pick </w:t>
       </w:r>
       <w:r>
         <w:t>Menu</w:t>
       </w:r>
-      <w:bookmarkEnd w:id="39"/>
+      <w:bookmarkEnd w:id="37"/>
     </w:p>
     <w:p>
       <w:r>
@@ -16091,27 +15840,14 @@
       <w:r>
         <w:t xml:space="preserve">Figure </w:t>
       </w:r>
-      <w:r>
-        <w:fldChar w:fldCharType="begin"/>
-      </w:r>
-      <w:r>
-        <w:instrText xml:space="preserve"> SEQ Figure \* ARABIC </w:instrText>
-      </w:r>
-      <w:r>
-        <w:fldChar w:fldCharType="separate"/>
-      </w:r>
-      <w:r>
-        <w:rPr>
-          <w:noProof/>
-        </w:rPr>
-        <w:t>19</w:t>
-      </w:r>
-      <w:r>
-        <w:rPr>
-          <w:noProof/>
-        </w:rPr>
-        <w:fldChar w:fldCharType="end"/>
-      </w:r>
+      <w:fldSimple w:instr=" SEQ Figure \* ARABIC ">
+        <w:r>
+          <w:rPr>
+            <w:noProof/>
+          </w:rPr>
+          <w:t>19</w:t>
+        </w:r>
+      </w:fldSimple>
       <w:r>
         <w:t xml:space="preserve"> Pick Menu</w:t>
       </w:r>
@@ -16120,12 +15856,12 @@
       <w:pPr>
         <w:pStyle w:val="Heading4"/>
       </w:pPr>
-      <w:bookmarkStart w:id="40" w:name="_Ref487113391"/>
+      <w:bookmarkStart w:id="39" w:name="_Ref487113391"/>
       <w:r>
         <w:t>Settings</w:t>
       </w:r>
       <w:bookmarkEnd w:id="38"/>
-      <w:bookmarkEnd w:id="40"/>
+      <w:bookmarkEnd w:id="39"/>
     </w:p>
     <w:p>
       <w:r>
@@ -16243,81 +15979,68 @@
       <w:r>
         <w:t xml:space="preserve">Figure </w:t>
       </w:r>
+      <w:fldSimple w:instr=" SEQ Figure \* ARABIC ">
+        <w:r>
+          <w:rPr>
+            <w:noProof/>
+          </w:rPr>
+          <w:t>20</w:t>
+        </w:r>
+      </w:fldSimple>
+      <w:r>
+        <w:t xml:space="preserve"> Pick Settings Menu</w:t>
+      </w:r>
+    </w:p>
+    <w:p>
+      <w:pPr>
+        <w:pStyle w:val="Heading4"/>
+      </w:pPr>
+      <w:r>
+        <w:t>Clear All Picks</w:t>
+      </w:r>
+    </w:p>
+    <w:p>
+      <w:r>
+        <w:t xml:space="preserve">The </w:t>
+      </w:r>
+      <w:r>
+        <w:rPr>
+          <w:rFonts w:asciiTheme="majorHAnsi" w:hAnsiTheme="majorHAnsi" w:cstheme="majorHAnsi"/>
+        </w:rPr>
+        <w:t>Clear All Picks</w:t>
+      </w:r>
+      <w:r>
+        <w:t xml:space="preserve"> menu will remove all picks from all channels in the clipboard. This feature may be useful if a user has completed processing of one event and would like to begin working on a new event without clearing the clipboard contents.  There is also an option to remove all picks from a single channel through the right-click menu.</w:t>
+      </w:r>
+    </w:p>
+    <w:p>
+      <w:pPr>
+        <w:pStyle w:val="Heading4"/>
+      </w:pPr>
+      <w:r>
+        <w:t>Open Event Dialog</w:t>
+      </w:r>
+    </w:p>
+    <w:p>
+      <w:r>
+        <w:t xml:space="preserve">Opens the Event Dialog.  See section </w:t>
+      </w:r>
       <w:r>
         <w:fldChar w:fldCharType="begin"/>
       </w:r>
       <w:r>
-        <w:instrText xml:space="preserve"> SEQ Figure \* ARABIC </w:instrText>
+        <w:instrText xml:space="preserve"> REF _Ref490057503 \r \h </w:instrText>
       </w:r>
       <w:r>
         <w:fldChar w:fldCharType="separate"/>
       </w:r>
       <w:r>
-        <w:rPr>
-          <w:noProof/>
-        </w:rPr>
-        <w:t>20</w:t>
-      </w:r>
-      <w:r>
-        <w:rPr>
-          <w:noProof/>
-        </w:rPr>
+        <w:t>6.2.4</w:t>
+      </w:r>
+      <w:r>
         <w:fldChar w:fldCharType="end"/>
       </w:r>
       <w:r>
-        <w:t xml:space="preserve"> Pick Settings Menu</w:t>
-      </w:r>
-    </w:p>
-    <w:p>
-      <w:pPr>
-        <w:pStyle w:val="Heading4"/>
-      </w:pPr>
-      <w:r>
-        <w:t>Clear All Picks</w:t>
-      </w:r>
-    </w:p>
-    <w:p>
-      <w:r>
-        <w:t xml:space="preserve">The </w:t>
-      </w:r>
-      <w:r>
-        <w:rPr>
-          <w:rFonts w:asciiTheme="majorHAnsi" w:hAnsiTheme="majorHAnsi" w:cstheme="majorHAnsi"/>
-        </w:rPr>
-        <w:t>Clear All Picks</w:t>
-      </w:r>
-      <w:r>
-        <w:t xml:space="preserve"> menu will remove all picks from all channels in the clipboard. This feature may be useful if a user has completed processing of one event and would like to begin working on a new event without clearing the clipboard contents.  There is also an option to remove all picks from a single channel through the right-click menu.</w:t>
-      </w:r>
-    </w:p>
-    <w:p>
-      <w:pPr>
-        <w:pStyle w:val="Heading4"/>
-      </w:pPr>
-      <w:r>
-        <w:t>Open Event Dialog</w:t>
-      </w:r>
-    </w:p>
-    <w:p>
-      <w:r>
-        <w:t xml:space="preserve">Opens the Event Dialog.  See section </w:t>
-      </w:r>
-      <w:r>
-        <w:fldChar w:fldCharType="begin"/>
-      </w:r>
-      <w:r>
-        <w:instrText xml:space="preserve"> REF _Ref490057503 \r \h </w:instrText>
-      </w:r>
-      <w:r>
-        <w:fldChar w:fldCharType="separate"/>
-      </w:r>
-      <w:r>
-        <w:t>6.2.4</w:t>
-      </w:r>
-      <w:r>
-        <w:fldChar w:fldCharType="end"/>
-      </w:r>
-      <w:r>
         <w:t>.</w:t>
       </w:r>
     </w:p>
@@ -16325,13 +16048,13 @@
       <w:pPr>
         <w:pStyle w:val="Heading3"/>
       </w:pPr>
-      <w:bookmarkStart w:id="41" w:name="_Ref490057503"/>
-      <w:bookmarkStart w:id="42" w:name="_Toc496170085"/>
+      <w:bookmarkStart w:id="40" w:name="_Ref490057503"/>
+      <w:bookmarkStart w:id="41" w:name="_Toc496170085"/>
       <w:r>
         <w:t>Event Dialog</w:t>
       </w:r>
+      <w:bookmarkEnd w:id="40"/>
       <w:bookmarkEnd w:id="41"/>
-      <w:bookmarkEnd w:id="42"/>
     </w:p>
     <w:p>
       <w:r>
@@ -16392,27 +16115,14 @@
       <w:r>
         <w:t xml:space="preserve">Figure </w:t>
       </w:r>
-      <w:r>
-        <w:fldChar w:fldCharType="begin"/>
-      </w:r>
-      <w:r>
-        <w:instrText xml:space="preserve"> SEQ Figure \* ARABIC </w:instrText>
-      </w:r>
-      <w:r>
-        <w:fldChar w:fldCharType="separate"/>
-      </w:r>
-      <w:r>
-        <w:rPr>
-          <w:noProof/>
-        </w:rPr>
-        <w:t>21</w:t>
-      </w:r>
-      <w:r>
-        <w:rPr>
-          <w:noProof/>
-        </w:rPr>
-        <w:fldChar w:fldCharType="end"/>
-      </w:r>
+      <w:fldSimple w:instr=" SEQ Figure \* ARABIC ">
+        <w:r>
+          <w:rPr>
+            <w:noProof/>
+          </w:rPr>
+          <w:t>21</w:t>
+        </w:r>
+      </w:fldSimple>
       <w:r>
         <w:t xml:space="preserve"> Event Dialog</w:t>
       </w:r>
@@ -16754,27 +16464,14 @@
       <w:r>
         <w:t xml:space="preserve">Figure </w:t>
       </w:r>
-      <w:r>
-        <w:fldChar w:fldCharType="begin"/>
-      </w:r>
-      <w:r>
-        <w:instrText xml:space="preserve"> SEQ Figure \* ARABIC </w:instrText>
-      </w:r>
-      <w:r>
-        <w:fldChar w:fldCharType="separate"/>
-      </w:r>
-      <w:r>
-        <w:rPr>
-          <w:noProof/>
-        </w:rPr>
-        <w:t>22</w:t>
-      </w:r>
-      <w:r>
-        <w:rPr>
-          <w:noProof/>
-        </w:rPr>
-        <w:fldChar w:fldCharType="end"/>
-      </w:r>
+      <w:fldSimple w:instr=" SEQ Figure \* ARABIC ">
+        <w:r>
+          <w:rPr>
+            <w:noProof/>
+          </w:rPr>
+          <w:t>22</w:t>
+        </w:r>
+      </w:fldSimple>
       <w:r>
         <w:t xml:space="preserve"> Use Clipboard Picks</w:t>
       </w:r>
@@ -16934,27 +16631,14 @@
       <w:r>
         <w:t xml:space="preserve">Figure </w:t>
       </w:r>
-      <w:r>
-        <w:fldChar w:fldCharType="begin"/>
-      </w:r>
-      <w:r>
-        <w:instrText xml:space="preserve"> SEQ Figure \* ARABIC </w:instrText>
-      </w:r>
-      <w:r>
-        <w:fldChar w:fldCharType="separate"/>
-      </w:r>
-      <w:r>
-        <w:rPr>
-          <w:noProof/>
-        </w:rPr>
-        <w:t>23</w:t>
-      </w:r>
-      <w:r>
-        <w:rPr>
-          <w:noProof/>
-        </w:rPr>
-        <w:fldChar w:fldCharType="end"/>
-      </w:r>
+      <w:fldSimple w:instr=" SEQ Figure \* ARABIC ">
+        <w:r>
+          <w:rPr>
+            <w:noProof/>
+          </w:rPr>
+          <w:t>23</w:t>
+        </w:r>
+      </w:fldSimple>
       <w:r>
         <w:t xml:space="preserve"> Use Input File</w:t>
       </w:r>
@@ -17180,27 +16864,14 @@
       <w:r>
         <w:t xml:space="preserve">Figure </w:t>
       </w:r>
-      <w:r>
-        <w:fldChar w:fldCharType="begin"/>
-      </w:r>
-      <w:r>
-        <w:instrText xml:space="preserve"> SEQ Figure \* ARABIC </w:instrText>
-      </w:r>
-      <w:r>
-        <w:fldChar w:fldCharType="separate"/>
-      </w:r>
-      <w:r>
-        <w:rPr>
-          <w:noProof/>
-        </w:rPr>
-        <w:t>24</w:t>
-      </w:r>
-      <w:r>
-        <w:rPr>
-          <w:noProof/>
-        </w:rPr>
-        <w:fldChar w:fldCharType="end"/>
-      </w:r>
+      <w:fldSimple w:instr=" SEQ Figure \* ARABIC ">
+        <w:r>
+          <w:rPr>
+            <w:noProof/>
+          </w:rPr>
+          <w:t>24</w:t>
+        </w:r>
+      </w:fldSimple>
       <w:r>
         <w:t xml:space="preserve"> Hypo71 output</w:t>
       </w:r>
@@ -17549,11 +17220,11 @@
       <w:pPr>
         <w:pStyle w:val="Heading2"/>
       </w:pPr>
-      <w:bookmarkStart w:id="43" w:name="_Toc496170086"/>
+      <w:bookmarkStart w:id="42" w:name="_Toc496170086"/>
       <w:r>
         <w:t>Status Bar</w:t>
       </w:r>
-      <w:bookmarkEnd w:id="43"/>
+      <w:bookmarkEnd w:id="42"/>
     </w:p>
     <w:p>
       <w:r>
@@ -18076,12 +17747,12 @@
       <w:pPr>
         <w:pStyle w:val="Heading1"/>
       </w:pPr>
-      <w:bookmarkStart w:id="44" w:name="_Toc496170087"/>
+      <w:bookmarkStart w:id="43" w:name="_Toc496170087"/>
       <w:r>
         <w:lastRenderedPageBreak/>
         <w:t>Real-time Monitor</w:t>
       </w:r>
-      <w:bookmarkEnd w:id="44"/>
+      <w:bookmarkEnd w:id="43"/>
     </w:p>
     <w:p>
       <w:pPr>
@@ -18149,27 +17820,14 @@
       <w:r>
         <w:t xml:space="preserve">Figure </w:t>
       </w:r>
-      <w:r>
-        <w:fldChar w:fldCharType="begin"/>
-      </w:r>
-      <w:r>
-        <w:instrText xml:space="preserve"> SEQ Figure \* ARABIC </w:instrText>
-      </w:r>
-      <w:r>
-        <w:fldChar w:fldCharType="separate"/>
-      </w:r>
-      <w:r>
-        <w:rPr>
-          <w:noProof/>
-        </w:rPr>
-        <w:t>25</w:t>
-      </w:r>
-      <w:r>
-        <w:rPr>
-          <w:noProof/>
-        </w:rPr>
-        <w:fldChar w:fldCharType="end"/>
-      </w:r>
+      <w:fldSimple w:instr=" SEQ Figure \* ARABIC ">
+        <w:r>
+          <w:rPr>
+            <w:noProof/>
+          </w:rPr>
+          <w:t>25</w:t>
+        </w:r>
+      </w:fldSimple>
       <w:r>
         <w:t xml:space="preserve"> Real-time Monitor</w:t>
       </w:r>
@@ -18183,12 +17841,12 @@
       <w:pPr>
         <w:pStyle w:val="Heading1"/>
       </w:pPr>
-      <w:bookmarkStart w:id="45" w:name="_Toc496170088"/>
+      <w:bookmarkStart w:id="44" w:name="_Toc496170088"/>
       <w:r>
         <w:lastRenderedPageBreak/>
         <w:t>Real-time Wave Viewer</w:t>
       </w:r>
-      <w:bookmarkEnd w:id="45"/>
+      <w:bookmarkEnd w:id="44"/>
     </w:p>
     <w:p>
       <w:r>
@@ -18324,27 +17982,14 @@
       <w:r>
         <w:t xml:space="preserve">Figure </w:t>
       </w:r>
-      <w:r>
-        <w:fldChar w:fldCharType="begin"/>
-      </w:r>
-      <w:r>
-        <w:instrText xml:space="preserve"> SEQ Figure \* ARABIC </w:instrText>
-      </w:r>
-      <w:r>
-        <w:fldChar w:fldCharType="separate"/>
-      </w:r>
-      <w:r>
-        <w:rPr>
-          <w:noProof/>
-        </w:rPr>
-        <w:t>26</w:t>
-      </w:r>
-      <w:r>
-        <w:rPr>
-          <w:noProof/>
-        </w:rPr>
-        <w:fldChar w:fldCharType="end"/>
-      </w:r>
+      <w:fldSimple w:instr=" SEQ Figure \* ARABIC ">
+        <w:r>
+          <w:rPr>
+            <w:noProof/>
+          </w:rPr>
+          <w:t>26</w:t>
+        </w:r>
+      </w:fldSimple>
       <w:r>
         <w:t xml:space="preserve"> Real-time Wave Viewer</w:t>
       </w:r>
@@ -18353,11 +17998,11 @@
       <w:pPr>
         <w:pStyle w:val="Heading1"/>
       </w:pPr>
-      <w:bookmarkStart w:id="46" w:name="_Toc496170089"/>
+      <w:bookmarkStart w:id="45" w:name="_Toc496170089"/>
       <w:r>
         <w:t>RSAM</w:t>
       </w:r>
-      <w:bookmarkEnd w:id="46"/>
+      <w:bookmarkEnd w:id="45"/>
     </w:p>
     <w:p>
       <w:r>
@@ -18499,27 +18144,14 @@
       <w:r>
         <w:t xml:space="preserve">Figure </w:t>
       </w:r>
-      <w:r>
-        <w:fldChar w:fldCharType="begin"/>
-      </w:r>
-      <w:r>
-        <w:instrText xml:space="preserve"> SEQ Figure \* ARABIC </w:instrText>
-      </w:r>
-      <w:r>
-        <w:fldChar w:fldCharType="separate"/>
-      </w:r>
-      <w:r>
-        <w:rPr>
-          <w:noProof/>
-        </w:rPr>
-        <w:t>27</w:t>
-      </w:r>
-      <w:r>
-        <w:rPr>
-          <w:noProof/>
-        </w:rPr>
-        <w:fldChar w:fldCharType="end"/>
-      </w:r>
+      <w:fldSimple w:instr=" SEQ Figure \* ARABIC ">
+        <w:r>
+          <w:rPr>
+            <w:noProof/>
+          </w:rPr>
+          <w:t>27</w:t>
+        </w:r>
+      </w:fldSimple>
       <w:r>
         <w:t xml:space="preserve"> RSAM values view</w:t>
       </w:r>
@@ -18591,27 +18223,14 @@
       <w:r>
         <w:t xml:space="preserve">Figure </w:t>
       </w:r>
-      <w:r>
-        <w:fldChar w:fldCharType="begin"/>
-      </w:r>
-      <w:r>
-        <w:instrText xml:space="preserve"> SEQ Figure \* ARABIC </w:instrText>
-      </w:r>
-      <w:r>
-        <w:fldChar w:fldCharType="separate"/>
-      </w:r>
-      <w:r>
-        <w:rPr>
-          <w:noProof/>
-        </w:rPr>
-        <w:t>28</w:t>
-      </w:r>
-      <w:r>
-        <w:rPr>
-          <w:noProof/>
-        </w:rPr>
-        <w:fldChar w:fldCharType="end"/>
-      </w:r>
+      <w:fldSimple w:instr=" SEQ Figure \* ARABIC ">
+        <w:r>
+          <w:rPr>
+            <w:noProof/>
+          </w:rPr>
+          <w:t>28</w:t>
+        </w:r>
+      </w:fldSimple>
       <w:r>
         <w:t xml:space="preserve"> RSAM counts view</w:t>
       </w:r>
@@ -18620,11 +18239,11 @@
       <w:pPr>
         <w:pStyle w:val="Heading2"/>
       </w:pPr>
-      <w:bookmarkStart w:id="47" w:name="_Toc496170090"/>
+      <w:bookmarkStart w:id="46" w:name="_Toc496170090"/>
       <w:r>
         <w:t>RSAM Ratio</w:t>
       </w:r>
-      <w:bookmarkEnd w:id="47"/>
+      <w:bookmarkEnd w:id="46"/>
     </w:p>
     <w:p>
       <w:r>
@@ -18745,11 +18364,11 @@
       <w:pPr>
         <w:pStyle w:val="Heading2"/>
       </w:pPr>
-      <w:bookmarkStart w:id="48" w:name="_Toc496170091"/>
+      <w:bookmarkStart w:id="47" w:name="_Toc496170091"/>
       <w:r>
         <w:t>RSAM Settings</w:t>
       </w:r>
-      <w:bookmarkEnd w:id="48"/>
+      <w:bookmarkEnd w:id="47"/>
     </w:p>
     <w:p>
       <w:r>
@@ -18827,10 +18446,10 @@
         </w:rPr>
         <w:lastRenderedPageBreak/>
         <w:drawing>
-          <wp:inline distT="0" distB="0" distL="0" distR="0" wp14:anchorId="19B810BE" wp14:editId="45671779">
-            <wp:extent cx="4019550" cy="5391150"/>
+          <wp:inline distT="0" distB="0" distL="0" distR="0" wp14:anchorId="2A80DA9A" wp14:editId="2C4F1931">
+            <wp:extent cx="4019550" cy="3771900"/>
             <wp:effectExtent l="0" t="0" r="0" b="0"/>
-            <wp:docPr id="146" name="Picture 146"/>
+            <wp:docPr id="98" name="Picture 98"/>
             <wp:cNvGraphicFramePr>
               <a:graphicFrameLocks xmlns:a="http://schemas.openxmlformats.org/drawingml/2006/main" noChangeAspect="1"/>
             </wp:cNvGraphicFramePr>
@@ -18850,7 +18469,7 @@
                   <pic:spPr>
                     <a:xfrm>
                       <a:off x="0" y="0"/>
-                      <a:ext cx="4019550" cy="5391150"/>
+                      <a:ext cx="4019550" cy="3771900"/>
                     </a:xfrm>
                     <a:prstGeom prst="rect">
                       <a:avLst/>
@@ -18862,6 +18481,8 @@
           </wp:inline>
         </w:drawing>
       </w:r>
+      <w:bookmarkStart w:id="48" w:name="_GoBack"/>
+      <w:bookmarkEnd w:id="48"/>
     </w:p>
     <w:p>
       <w:pPr>
@@ -18870,30 +18491,14 @@
       <w:r>
         <w:t xml:space="preserve">Figure </w:t>
       </w:r>
-      <w:r>
-        <w:fldChar w:fldCharType="begin"/>
-      </w:r>
-      <w:r>
-        <w:instrText xml:space="preserve"> </w:instrText>
-      </w:r>
-      <w:r>
-        <w:instrText xml:space="preserve">SEQ Figure \* ARABIC </w:instrText>
-      </w:r>
-      <w:r>
-        <w:fldChar w:fldCharType="separate"/>
-      </w:r>
-      <w:r>
-        <w:rPr>
-          <w:noProof/>
-        </w:rPr>
-        <w:t>29</w:t>
-      </w:r>
-      <w:r>
-        <w:rPr>
-          <w:noProof/>
-        </w:rPr>
-        <w:fldChar w:fldCharType="end"/>
-      </w:r>
+      <w:fldSimple w:instr=" SEQ Figure \* ARABIC ">
+        <w:r>
+          <w:rPr>
+            <w:noProof/>
+          </w:rPr>
+          <w:t>29</w:t>
+        </w:r>
+      </w:fldSimple>
       <w:r>
         <w:t xml:space="preserve"> RSAM Settings</w:t>
       </w:r>
@@ -18961,11 +18566,7 @@
         <w:t>can be added</w:t>
       </w:r>
       <w:r>
-        <w:t xml:space="preserve"> provided that </w:t>
-      </w:r>
-      <w:r>
-        <w:lastRenderedPageBreak/>
-        <w:t xml:space="preserve">unprojected, geo-registered image files are available. See map packs for more information. </w:t>
+        <w:t xml:space="preserve"> provided that unprojected, geo-registered image files are available. See map packs for more information. </w:t>
       </w:r>
       <w:r>
         <w:t xml:space="preserve">The map interface can be opened </w:t>
@@ -19088,7 +18689,11 @@
         <w:t>All</w:t>
       </w:r>
       <w:r>
-        <w:t xml:space="preserve"> group under AVO Winston data source and then clicking on the map button will display the Aleutian arc along with transparent station markers. To avoid clutter not all stations are displayed at this scale.  The number of hidden channels is displayed in the lower left of the map panel.</w:t>
+        <w:t xml:space="preserve"> group under AVO Winston data </w:t>
+      </w:r>
+      <w:r>
+        <w:lastRenderedPageBreak/>
+        <w:t>source and then clicking on the map button will display the Aleutian arc along with transparent station markers. To avoid clutter not all stations are displayed at this scale.  The number of hidden channels is displayed in the lower left of the map panel.</w:t>
       </w:r>
     </w:p>
     <w:p>
@@ -20362,7 +19967,6 @@
           <w:noProof/>
           <w:lang w:eastAsia="ja-JP"/>
         </w:rPr>
-        <w:lastRenderedPageBreak/>
         <w:drawing>
           <wp:inline distT="0" distB="0" distL="0" distR="0" wp14:anchorId="77921E9E" wp14:editId="3BAD7E9F">
             <wp:extent cx="152400" cy="152400"/>
@@ -20876,6 +20480,7 @@
           <w:noProof/>
           <w:lang w:eastAsia="ja-JP"/>
         </w:rPr>
+        <w:lastRenderedPageBreak/>
         <w:drawing>
           <wp:inline distT="0" distB="0" distL="0" distR="0" wp14:anchorId="3A3C5EC8" wp14:editId="390CE730">
             <wp:extent cx="152400" cy="152400"/>
@@ -21274,7 +20879,6 @@
           <w:noProof/>
           <w:lang w:eastAsia="ja-JP"/>
         </w:rPr>
-        <w:lastRenderedPageBreak/>
         <w:drawing>
           <wp:inline distT="0" distB="0" distL="0" distR="0" wp14:anchorId="6F3FC77F" wp14:editId="7CD54C84">
             <wp:extent cx="2714625" cy="3581400"/>
@@ -21319,27 +20923,14 @@
       <w:r>
         <w:t xml:space="preserve">Figure </w:t>
       </w:r>
-      <w:r>
-        <w:fldChar w:fldCharType="begin"/>
-      </w:r>
-      <w:r>
-        <w:instrText xml:space="preserve"> SEQ Figure \* ARABIC </w:instrText>
-      </w:r>
-      <w:r>
-        <w:fldChar w:fldCharType="separate"/>
-      </w:r>
-      <w:r>
-        <w:rPr>
-          <w:noProof/>
-        </w:rPr>
-        <w:t>30</w:t>
-      </w:r>
-      <w:r>
-        <w:rPr>
-          <w:noProof/>
-        </w:rPr>
-        <w:fldChar w:fldCharType="end"/>
-      </w:r>
+      <w:fldSimple w:instr=" SEQ Figure \* ARABIC ">
+        <w:r>
+          <w:rPr>
+            <w:noProof/>
+          </w:rPr>
+          <w:t>30</w:t>
+        </w:r>
+      </w:fldSimple>
       <w:r>
         <w:t xml:space="preserve"> Map Options</w:t>
       </w:r>
@@ -21385,6 +20976,7 @@
       </w:pPr>
       <w:bookmarkStart w:id="56" w:name="_Toc496170098"/>
       <w:r>
+        <w:lastRenderedPageBreak/>
         <w:t>Ruler Tool</w:t>
       </w:r>
       <w:bookmarkEnd w:id="56"/>
@@ -21541,7 +21133,6 @@
       </w:pPr>
       <w:bookmarkStart w:id="58" w:name="_Toc496170100"/>
       <w:r>
-        <w:lastRenderedPageBreak/>
         <w:t>Channel Interactions</w:t>
       </w:r>
       <w:bookmarkEnd w:id="58"/>
@@ -21708,6 +21299,7 @@
         <w:t xml:space="preserve"> are called Map Packs. The binary distribution of SWARM includes world and </w:t>
       </w:r>
       <w:r>
+        <w:lastRenderedPageBreak/>
         <w:t>NASA</w:t>
       </w:r>
       <w:r>
@@ -21869,7 +21461,6 @@
     </w:p>
     <w:p>
       <w:r>
-        <w:lastRenderedPageBreak/>
         <w:t>Note that a longitude extent (west to east) from 175 to -175 spans 10 degrees of longitude</w:t>
       </w:r>
       <w:r>
@@ -22075,6 +21666,7 @@
           </w:tcPr>
           <w:p>
             <w:r>
+              <w:lastRenderedPageBreak/>
               <w:t>1 hour or more but &lt; 1 day</w:t>
             </w:r>
           </w:p>
@@ -22210,34 +21802,20 @@
       <w:r>
         <w:t xml:space="preserve">Figure </w:t>
       </w:r>
-      <w:r>
-        <w:fldChar w:fldCharType="begin"/>
-      </w:r>
-      <w:r>
-        <w:instrText xml:space="preserve"> SEQ Figure \* ARABIC </w:instrText>
-      </w:r>
-      <w:r>
-        <w:fldChar w:fldCharType="separate"/>
-      </w:r>
-      <w:r>
-        <w:rPr>
-          <w:noProof/>
-        </w:rPr>
-        <w:t>31</w:t>
-      </w:r>
-      <w:r>
-        <w:rPr>
-          <w:noProof/>
-        </w:rPr>
-        <w:fldChar w:fldCharType="end"/>
-      </w:r>
+      <w:fldSimple w:instr=" SEQ Figure \* ARABIC ">
+        <w:r>
+          <w:rPr>
+            <w:noProof/>
+          </w:rPr>
+          <w:t>31</w:t>
+        </w:r>
+      </w:fldSimple>
       <w:r>
         <w:t xml:space="preserve"> Example of hover over event</w:t>
       </w:r>
     </w:p>
     <w:p>
       <w:r>
-        <w:lastRenderedPageBreak/>
         <w:t>Clicking on the marker will open the Event Frame.</w:t>
       </w:r>
     </w:p>
@@ -22372,27 +21950,14 @@
       <w:r>
         <w:t xml:space="preserve">Figure </w:t>
       </w:r>
-      <w:r>
-        <w:fldChar w:fldCharType="begin"/>
-      </w:r>
-      <w:r>
-        <w:instrText xml:space="preserve"> SEQ Figure \* ARABIC </w:instrText>
-      </w:r>
-      <w:r>
-        <w:fldChar w:fldCharType="separate"/>
-      </w:r>
-      <w:r>
-        <w:rPr>
-          <w:noProof/>
-        </w:rPr>
-        <w:t>32</w:t>
-      </w:r>
-      <w:r>
-        <w:rPr>
-          <w:noProof/>
-        </w:rPr>
-        <w:fldChar w:fldCharType="end"/>
-      </w:r>
+      <w:fldSimple w:instr=" SEQ Figure \* ARABIC ">
+        <w:r>
+          <w:rPr>
+            <w:noProof/>
+          </w:rPr>
+          <w:t>32</w:t>
+        </w:r>
+      </w:fldSimple>
       <w:r>
         <w:t xml:space="preserve"> Event Frame</w:t>
       </w:r>
@@ -22834,27 +22399,14 @@
                             <w:r>
                               <w:t xml:space="preserve">Figure </w:t>
                             </w:r>
-                            <w:r>
-                              <w:fldChar w:fldCharType="begin"/>
-                            </w:r>
-                            <w:r>
-                              <w:instrText xml:space="preserve"> SEQ Figure \* ARABIC </w:instrText>
-                            </w:r>
-                            <w:r>
-                              <w:fldChar w:fldCharType="separate"/>
-                            </w:r>
-                            <w:r>
-                              <w:rPr>
-                                <w:noProof/>
-                              </w:rPr>
-                              <w:t>33</w:t>
-                            </w:r>
-                            <w:r>
-                              <w:rPr>
-                                <w:noProof/>
-                              </w:rPr>
-                              <w:fldChar w:fldCharType="end"/>
-                            </w:r>
+                            <w:fldSimple w:instr=" SEQ Figure \* ARABIC ">
+                              <w:r>
+                                <w:rPr>
+                                  <w:noProof/>
+                                </w:rPr>
+                                <w:t>33</w:t>
+                              </w:r>
+                            </w:fldSimple>
                             <w:r>
                               <w:t xml:space="preserve"> Options dialog</w:t>
                             </w:r>
@@ -22888,27 +22440,14 @@
                       <w:r>
                         <w:t xml:space="preserve">Figure </w:t>
                       </w:r>
-                      <w:r>
-                        <w:fldChar w:fldCharType="begin"/>
-                      </w:r>
-                      <w:r>
-                        <w:instrText xml:space="preserve"> SEQ Figure \* ARABIC </w:instrText>
-                      </w:r>
-                      <w:r>
-                        <w:fldChar w:fldCharType="separate"/>
-                      </w:r>
-                      <w:r>
-                        <w:rPr>
-                          <w:noProof/>
-                        </w:rPr>
-                        <w:t>33</w:t>
-                      </w:r>
-                      <w:r>
-                        <w:rPr>
-                          <w:noProof/>
-                        </w:rPr>
-                        <w:fldChar w:fldCharType="end"/>
-                      </w:r>
+                      <w:fldSimple w:instr=" SEQ Figure \* ARABIC ">
+                        <w:r>
+                          <w:rPr>
+                            <w:noProof/>
+                          </w:rPr>
+                          <w:t>33</w:t>
+                        </w:r>
+                      </w:fldSimple>
                       <w:r>
                         <w:t xml:space="preserve"> Options dialog</w:t>
                       </w:r>
@@ -24811,7 +24350,6 @@
       <w:r>
         <w:t>.</w:t>
       </w:r>
-      <w:bookmarkEnd w:id="0"/>
     </w:p>
     <w:sectPr>
       <w:pgSz w:w="12240" w:h="15840"/>
@@ -24846,21 +24384,21 @@
         <v:path o:extrusionok="f" gradientshapeok="t" o:connecttype="rect"/>
         <o:lock v:ext="edit" aspectratio="t"/>
       </v:shapetype>
-      <v:shape id="_x0000_i1029" type="#_x0000_t75" style="width:12pt;height:12pt;visibility:visible;mso-wrap-style:square" o:bullet="t">
+      <v:shape id="_x0000_i1035" type="#_x0000_t75" style="width:12pt;height:12pt;visibility:visible;mso-wrap-style:square" o:bullet="t">
         <v:imagedata r:id="rId1" o:title="server"/>
       </v:shape>
     </w:pict>
   </w:numPicBullet>
   <w:numPicBullet w:numPicBulletId="1">
     <w:pict>
-      <v:shape id="_x0000_i1030" type="#_x0000_t75" style="width:12pt;height:12pt;visibility:visible;mso-wrap-style:square" o:bullet="t">
+      <v:shape id="_x0000_i1036" type="#_x0000_t75" style="width:12pt;height:12pt;visibility:visible;mso-wrap-style:square" o:bullet="t">
         <v:imagedata r:id="rId2" o:title="broken_server"/>
       </v:shape>
     </w:pict>
   </w:numPicBullet>
   <w:numPicBullet w:numPicBulletId="2">
     <w:pict>
-      <v:shape id="_x0000_i1031" type="#_x0000_t75" style="width:12pt;height:12pt;visibility:visible;mso-wrap-style:square" o:bullet="t">
+      <v:shape id="_x0000_i1037" type="#_x0000_t75" style="width:12pt;height:12pt;visibility:visible;mso-wrap-style:square" o:bullet="t">
         <v:imagedata r:id="rId3" o:title="label_some"/>
       </v:shape>
     </w:pict>
@@ -29956,7 +29494,7 @@
 </file>
 
 <file path=customXml/itemProps1.xml><?xml version="1.0" encoding="utf-8"?>
-<ds:datastoreItem xmlns:ds="http://schemas.openxmlformats.org/officeDocument/2006/customXml" ds:itemID="{45745286-FA02-4372-B58D-B4C85631FFF3}">
+<ds:datastoreItem xmlns:ds="http://schemas.openxmlformats.org/officeDocument/2006/customXml" ds:itemID="{6F4B70BE-456A-4736-841A-C03CE5ECE8C2}">
   <ds:schemaRefs>
     <ds:schemaRef ds:uri="http://schemas.openxmlformats.org/officeDocument/2006/bibliography"/>
   </ds:schemaRefs>

</xml_diff>

<commit_message>
Hypo71 KSING option; use volcano-core 1.4.5; doc updates
</commit_message>
<xml_diff>
--- a/docs/Swarm User Guide.docx
+++ b/docs/Swarm User Guide.docx
@@ -6,6 +6,7 @@
       <w:pPr>
         <w:pStyle w:val="Title"/>
       </w:pPr>
+      <w:bookmarkStart w:id="0" w:name="_GoBack"/>
     </w:p>
     <w:p>
       <w:pPr>
@@ -66,7 +67,7 @@
         <w:t>Version 2.</w:t>
       </w:r>
       <w:r>
-        <w:t>8.1</w:t>
+        <w:t>8.3</w:t>
       </w:r>
     </w:p>
     <w:p>
@@ -74,7 +75,7 @@
         <w:jc w:val="center"/>
       </w:pPr>
       <w:r>
-        <w:t>November</w:t>
+        <w:t>December</w:t>
       </w:r>
       <w:r>
         <w:t xml:space="preserve"> 2017</w:t>
@@ -85,7 +86,7 @@
         <w:br w:type="page"/>
       </w:r>
     </w:p>
-    <w:bookmarkStart w:id="0" w:name="_Ref481578904" w:displacedByCustomXml="next"/>
+    <w:bookmarkStart w:id="1" w:name="_Ref481578904" w:displacedByCustomXml="next"/>
     <w:sdt>
       <w:sdtPr>
         <w:rPr>
@@ -146,7 +147,7 @@
           <w:r>
             <w:fldChar w:fldCharType="separate"/>
           </w:r>
-          <w:hyperlink w:anchor="_Toc496170050" w:history="1">
+          <w:hyperlink w:anchor="_Toc500757579" w:history="1">
             <w:r>
               <w:rPr>
                 <w:rStyle w:val="Hyperlink"/>
@@ -188,7 +189,7 @@
                 <w:noProof/>
                 <w:webHidden/>
               </w:rPr>
-              <w:instrText xml:space="preserve"> PAGEREF _Toc496170050 \h </w:instrText>
+              <w:instrText xml:space="preserve"> PAGEREF _Toc500757579 \h </w:instrText>
             </w:r>
             <w:r>
               <w:rPr>
@@ -232,7 +233,7 @@
               <w:lang w:eastAsia="ja-JP"/>
             </w:rPr>
           </w:pPr>
-          <w:hyperlink w:anchor="_Toc496170051" w:history="1">
+          <w:hyperlink w:anchor="_Toc500757580" w:history="1">
             <w:r>
               <w:rPr>
                 <w:rStyle w:val="Hyperlink"/>
@@ -274,7 +275,7 @@
                 <w:noProof/>
                 <w:webHidden/>
               </w:rPr>
-              <w:instrText xml:space="preserve"> PAGEREF _Toc496170051 \h </w:instrText>
+              <w:instrText xml:space="preserve"> PAGEREF _Toc500757580 \h </w:instrText>
             </w:r>
             <w:r>
               <w:rPr>
@@ -318,7 +319,7 @@
               <w:lang w:eastAsia="ja-JP"/>
             </w:rPr>
           </w:pPr>
-          <w:hyperlink w:anchor="_Toc496170052" w:history="1">
+          <w:hyperlink w:anchor="_Toc500757581" w:history="1">
             <w:r>
               <w:rPr>
                 <w:rStyle w:val="Hyperlink"/>
@@ -360,7 +361,7 @@
                 <w:noProof/>
                 <w:webHidden/>
               </w:rPr>
-              <w:instrText xml:space="preserve"> PAGEREF _Toc496170052 \h </w:instrText>
+              <w:instrText xml:space="preserve"> PAGEREF _Toc500757581 \h </w:instrText>
             </w:r>
             <w:r>
               <w:rPr>
@@ -404,7 +405,7 @@
               <w:lang w:eastAsia="ja-JP"/>
             </w:rPr>
           </w:pPr>
-          <w:hyperlink w:anchor="_Toc496170053" w:history="1">
+          <w:hyperlink w:anchor="_Toc500757582" w:history="1">
             <w:r>
               <w:rPr>
                 <w:rStyle w:val="Hyperlink"/>
@@ -446,7 +447,7 @@
                 <w:noProof/>
                 <w:webHidden/>
               </w:rPr>
-              <w:instrText xml:space="preserve"> PAGEREF _Toc496170053 \h </w:instrText>
+              <w:instrText xml:space="preserve"> PAGEREF _Toc500757582 \h </w:instrText>
             </w:r>
             <w:r>
               <w:rPr>
@@ -490,7 +491,7 @@
               <w:lang w:eastAsia="ja-JP"/>
             </w:rPr>
           </w:pPr>
-          <w:hyperlink w:anchor="_Toc496170054" w:history="1">
+          <w:hyperlink w:anchor="_Toc500757583" w:history="1">
             <w:r>
               <w:rPr>
                 <w:rStyle w:val="Hyperlink"/>
@@ -532,7 +533,7 @@
                 <w:noProof/>
                 <w:webHidden/>
               </w:rPr>
-              <w:instrText xml:space="preserve"> PAGEREF _Toc496170054 \h </w:instrText>
+              <w:instrText xml:space="preserve"> PAGEREF _Toc500757583 \h </w:instrText>
             </w:r>
             <w:r>
               <w:rPr>
@@ -576,7 +577,7 @@
               <w:lang w:eastAsia="ja-JP"/>
             </w:rPr>
           </w:pPr>
-          <w:hyperlink w:anchor="_Toc496170055" w:history="1">
+          <w:hyperlink w:anchor="_Toc500757584" w:history="1">
             <w:r>
               <w:rPr>
                 <w:rStyle w:val="Hyperlink"/>
@@ -618,7 +619,7 @@
                 <w:noProof/>
                 <w:webHidden/>
               </w:rPr>
-              <w:instrText xml:space="preserve"> PAGEREF _Toc496170055 \h </w:instrText>
+              <w:instrText xml:space="preserve"> PAGEREF _Toc500757584 \h </w:instrText>
             </w:r>
             <w:r>
               <w:rPr>
@@ -662,7 +663,7 @@
               <w:lang w:eastAsia="ja-JP"/>
             </w:rPr>
           </w:pPr>
-          <w:hyperlink w:anchor="_Toc496170056" w:history="1">
+          <w:hyperlink w:anchor="_Toc500757585" w:history="1">
             <w:r>
               <w:rPr>
                 <w:rStyle w:val="Hyperlink"/>
@@ -704,7 +705,7 @@
                 <w:noProof/>
                 <w:webHidden/>
               </w:rPr>
-              <w:instrText xml:space="preserve"> PAGEREF _Toc496170056 \h </w:instrText>
+              <w:instrText xml:space="preserve"> PAGEREF _Toc500757585 \h </w:instrText>
             </w:r>
             <w:r>
               <w:rPr>
@@ -748,7 +749,7 @@
               <w:lang w:eastAsia="ja-JP"/>
             </w:rPr>
           </w:pPr>
-          <w:hyperlink w:anchor="_Toc496170057" w:history="1">
+          <w:hyperlink w:anchor="_Toc500757586" w:history="1">
             <w:r>
               <w:rPr>
                 <w:rStyle w:val="Hyperlink"/>
@@ -790,7 +791,7 @@
                 <w:noProof/>
                 <w:webHidden/>
               </w:rPr>
-              <w:instrText xml:space="preserve"> PAGEREF _Toc496170057 \h </w:instrText>
+              <w:instrText xml:space="preserve"> PAGEREF _Toc500757586 \h </w:instrText>
             </w:r>
             <w:r>
               <w:rPr>
@@ -834,7 +835,7 @@
               <w:lang w:eastAsia="ja-JP"/>
             </w:rPr>
           </w:pPr>
-          <w:hyperlink w:anchor="_Toc496170058" w:history="1">
+          <w:hyperlink w:anchor="_Toc500757587" w:history="1">
             <w:r>
               <w:rPr>
                 <w:rStyle w:val="Hyperlink"/>
@@ -876,7 +877,7 @@
                 <w:noProof/>
                 <w:webHidden/>
               </w:rPr>
-              <w:instrText xml:space="preserve"> PAGEREF _Toc496170058 \h </w:instrText>
+              <w:instrText xml:space="preserve"> PAGEREF _Toc500757587 \h </w:instrText>
             </w:r>
             <w:r>
               <w:rPr>
@@ -920,7 +921,7 @@
               <w:lang w:eastAsia="ja-JP"/>
             </w:rPr>
           </w:pPr>
-          <w:hyperlink w:anchor="_Toc496170059" w:history="1">
+          <w:hyperlink w:anchor="_Toc500757588" w:history="1">
             <w:r>
               <w:rPr>
                 <w:rStyle w:val="Hyperlink"/>
@@ -962,7 +963,7 @@
                 <w:noProof/>
                 <w:webHidden/>
               </w:rPr>
-              <w:instrText xml:space="preserve"> PAGEREF _Toc496170059 \h </w:instrText>
+              <w:instrText xml:space="preserve"> PAGEREF _Toc500757588 \h </w:instrText>
             </w:r>
             <w:r>
               <w:rPr>
@@ -1006,7 +1007,7 @@
               <w:lang w:eastAsia="ja-JP"/>
             </w:rPr>
           </w:pPr>
-          <w:hyperlink w:anchor="_Toc496170060" w:history="1">
+          <w:hyperlink w:anchor="_Toc500757589" w:history="1">
             <w:r>
               <w:rPr>
                 <w:rStyle w:val="Hyperlink"/>
@@ -1048,7 +1049,7 @@
                 <w:noProof/>
                 <w:webHidden/>
               </w:rPr>
-              <w:instrText xml:space="preserve"> PAGEREF _Toc496170060 \h </w:instrText>
+              <w:instrText xml:space="preserve"> PAGEREF _Toc500757589 \h </w:instrText>
             </w:r>
             <w:r>
               <w:rPr>
@@ -1092,7 +1093,7 @@
               <w:lang w:eastAsia="ja-JP"/>
             </w:rPr>
           </w:pPr>
-          <w:hyperlink w:anchor="_Toc496170061" w:history="1">
+          <w:hyperlink w:anchor="_Toc500757590" w:history="1">
             <w:r>
               <w:rPr>
                 <w:rStyle w:val="Hyperlink"/>
@@ -1134,7 +1135,7 @@
                 <w:noProof/>
                 <w:webHidden/>
               </w:rPr>
-              <w:instrText xml:space="preserve"> PAGEREF _Toc496170061 \h </w:instrText>
+              <w:instrText xml:space="preserve"> PAGEREF _Toc500757590 \h </w:instrText>
             </w:r>
             <w:r>
               <w:rPr>
@@ -1178,7 +1179,7 @@
               <w:lang w:eastAsia="ja-JP"/>
             </w:rPr>
           </w:pPr>
-          <w:hyperlink w:anchor="_Toc496170062" w:history="1">
+          <w:hyperlink w:anchor="_Toc500757591" w:history="1">
             <w:r>
               <w:rPr>
                 <w:rStyle w:val="Hyperlink"/>
@@ -1220,7 +1221,7 @@
                 <w:noProof/>
                 <w:webHidden/>
               </w:rPr>
-              <w:instrText xml:space="preserve"> PAGEREF _Toc496170062 \h </w:instrText>
+              <w:instrText xml:space="preserve"> PAGEREF _Toc500757591 \h </w:instrText>
             </w:r>
             <w:r>
               <w:rPr>
@@ -1264,7 +1265,7 @@
               <w:lang w:eastAsia="ja-JP"/>
             </w:rPr>
           </w:pPr>
-          <w:hyperlink w:anchor="_Toc496170063" w:history="1">
+          <w:hyperlink w:anchor="_Toc500757592" w:history="1">
             <w:r>
               <w:rPr>
                 <w:rStyle w:val="Hyperlink"/>
@@ -1306,7 +1307,7 @@
                 <w:noProof/>
                 <w:webHidden/>
               </w:rPr>
-              <w:instrText xml:space="preserve"> PAGEREF _Toc496170063 \h </w:instrText>
+              <w:instrText xml:space="preserve"> PAGEREF _Toc500757592 \h </w:instrText>
             </w:r>
             <w:r>
               <w:rPr>
@@ -1350,7 +1351,7 @@
               <w:lang w:eastAsia="ja-JP"/>
             </w:rPr>
           </w:pPr>
-          <w:hyperlink w:anchor="_Toc496170064" w:history="1">
+          <w:hyperlink w:anchor="_Toc500757593" w:history="1">
             <w:r>
               <w:rPr>
                 <w:rStyle w:val="Hyperlink"/>
@@ -1392,7 +1393,7 @@
                 <w:noProof/>
                 <w:webHidden/>
               </w:rPr>
-              <w:instrText xml:space="preserve"> PAGEREF _Toc496170064 \h </w:instrText>
+              <w:instrText xml:space="preserve"> PAGEREF _Toc500757593 \h </w:instrText>
             </w:r>
             <w:r>
               <w:rPr>
@@ -1436,7 +1437,7 @@
               <w:lang w:eastAsia="ja-JP"/>
             </w:rPr>
           </w:pPr>
-          <w:hyperlink w:anchor="_Toc496170065" w:history="1">
+          <w:hyperlink w:anchor="_Toc500757594" w:history="1">
             <w:r>
               <w:rPr>
                 <w:rStyle w:val="Hyperlink"/>
@@ -1478,7 +1479,7 @@
                 <w:noProof/>
                 <w:webHidden/>
               </w:rPr>
-              <w:instrText xml:space="preserve"> PAGEREF _Toc496170065 \h </w:instrText>
+              <w:instrText xml:space="preserve"> PAGEREF _Toc500757594 \h </w:instrText>
             </w:r>
             <w:r>
               <w:rPr>
@@ -1522,7 +1523,7 @@
               <w:lang w:eastAsia="ja-JP"/>
             </w:rPr>
           </w:pPr>
-          <w:hyperlink w:anchor="_Toc496170066" w:history="1">
+          <w:hyperlink w:anchor="_Toc500757595" w:history="1">
             <w:r>
               <w:rPr>
                 <w:rStyle w:val="Hyperlink"/>
@@ -1564,7 +1565,7 @@
                 <w:noProof/>
                 <w:webHidden/>
               </w:rPr>
-              <w:instrText xml:space="preserve"> PAGEREF _Toc496170066 \h </w:instrText>
+              <w:instrText xml:space="preserve"> PAGEREF _Toc500757595 \h </w:instrText>
             </w:r>
             <w:r>
               <w:rPr>
@@ -1608,7 +1609,7 @@
               <w:lang w:eastAsia="ja-JP"/>
             </w:rPr>
           </w:pPr>
-          <w:hyperlink w:anchor="_Toc496170067" w:history="1">
+          <w:hyperlink w:anchor="_Toc500757596" w:history="1">
             <w:r>
               <w:rPr>
                 <w:rStyle w:val="Hyperlink"/>
@@ -1650,7 +1651,7 @@
                 <w:noProof/>
                 <w:webHidden/>
               </w:rPr>
-              <w:instrText xml:space="preserve"> PAGEREF _Toc496170067 \h </w:instrText>
+              <w:instrText xml:space="preserve"> PAGEREF _Toc500757596 \h </w:instrText>
             </w:r>
             <w:r>
               <w:rPr>
@@ -1694,7 +1695,7 @@
               <w:lang w:eastAsia="ja-JP"/>
             </w:rPr>
           </w:pPr>
-          <w:hyperlink w:anchor="_Toc496170068" w:history="1">
+          <w:hyperlink w:anchor="_Toc500757597" w:history="1">
             <w:r>
               <w:rPr>
                 <w:rStyle w:val="Hyperlink"/>
@@ -1736,7 +1737,7 @@
                 <w:noProof/>
                 <w:webHidden/>
               </w:rPr>
-              <w:instrText xml:space="preserve"> PAGEREF _Toc496170068 \h </w:instrText>
+              <w:instrText xml:space="preserve"> PAGEREF _Toc500757597 \h </w:instrText>
             </w:r>
             <w:r>
               <w:rPr>
@@ -1780,7 +1781,7 @@
               <w:lang w:eastAsia="ja-JP"/>
             </w:rPr>
           </w:pPr>
-          <w:hyperlink w:anchor="_Toc496170069" w:history="1">
+          <w:hyperlink w:anchor="_Toc500757598" w:history="1">
             <w:r>
               <w:rPr>
                 <w:rStyle w:val="Hyperlink"/>
@@ -1822,7 +1823,7 @@
                 <w:noProof/>
                 <w:webHidden/>
               </w:rPr>
-              <w:instrText xml:space="preserve"> PAGEREF _Toc496170069 \h </w:instrText>
+              <w:instrText xml:space="preserve"> PAGEREF _Toc500757598 \h </w:instrText>
             </w:r>
             <w:r>
               <w:rPr>
@@ -1866,7 +1867,7 @@
               <w:lang w:eastAsia="ja-JP"/>
             </w:rPr>
           </w:pPr>
-          <w:hyperlink w:anchor="_Toc496170070" w:history="1">
+          <w:hyperlink w:anchor="_Toc500757599" w:history="1">
             <w:r>
               <w:rPr>
                 <w:rStyle w:val="Hyperlink"/>
@@ -1908,7 +1909,7 @@
                 <w:noProof/>
                 <w:webHidden/>
               </w:rPr>
-              <w:instrText xml:space="preserve"> PAGEREF _Toc496170070 \h </w:instrText>
+              <w:instrText xml:space="preserve"> PAGEREF _Toc500757599 \h </w:instrText>
             </w:r>
             <w:r>
               <w:rPr>
@@ -1952,7 +1953,7 @@
               <w:lang w:eastAsia="ja-JP"/>
             </w:rPr>
           </w:pPr>
-          <w:hyperlink w:anchor="_Toc496170071" w:history="1">
+          <w:hyperlink w:anchor="_Toc500757600" w:history="1">
             <w:r>
               <w:rPr>
                 <w:rStyle w:val="Hyperlink"/>
@@ -1994,7 +1995,7 @@
                 <w:noProof/>
                 <w:webHidden/>
               </w:rPr>
-              <w:instrText xml:space="preserve"> PAGEREF _Toc496170071 \h </w:instrText>
+              <w:instrText xml:space="preserve"> PAGEREF _Toc500757600 \h </w:instrText>
             </w:r>
             <w:r>
               <w:rPr>
@@ -2038,7 +2039,7 @@
               <w:lang w:eastAsia="ja-JP"/>
             </w:rPr>
           </w:pPr>
-          <w:hyperlink w:anchor="_Toc496170072" w:history="1">
+          <w:hyperlink w:anchor="_Toc500757601" w:history="1">
             <w:r>
               <w:rPr>
                 <w:rStyle w:val="Hyperlink"/>
@@ -2080,7 +2081,7 @@
                 <w:noProof/>
                 <w:webHidden/>
               </w:rPr>
-              <w:instrText xml:space="preserve"> PAGEREF _Toc496170072 \h </w:instrText>
+              <w:instrText xml:space="preserve"> PAGEREF _Toc500757601 \h </w:instrText>
             </w:r>
             <w:r>
               <w:rPr>
@@ -2124,7 +2125,7 @@
               <w:lang w:eastAsia="ja-JP"/>
             </w:rPr>
           </w:pPr>
-          <w:hyperlink w:anchor="_Toc496170073" w:history="1">
+          <w:hyperlink w:anchor="_Toc500757602" w:history="1">
             <w:r>
               <w:rPr>
                 <w:rStyle w:val="Hyperlink"/>
@@ -2166,7 +2167,7 @@
                 <w:noProof/>
                 <w:webHidden/>
               </w:rPr>
-              <w:instrText xml:space="preserve"> PAGEREF _Toc496170073 \h </w:instrText>
+              <w:instrText xml:space="preserve"> PAGEREF _Toc500757602 \h </w:instrText>
             </w:r>
             <w:r>
               <w:rPr>
@@ -2210,7 +2211,7 @@
               <w:lang w:eastAsia="ja-JP"/>
             </w:rPr>
           </w:pPr>
-          <w:hyperlink w:anchor="_Toc496170074" w:history="1">
+          <w:hyperlink w:anchor="_Toc500757603" w:history="1">
             <w:r>
               <w:rPr>
                 <w:rStyle w:val="Hyperlink"/>
@@ -2252,7 +2253,7 @@
                 <w:noProof/>
                 <w:webHidden/>
               </w:rPr>
-              <w:instrText xml:space="preserve"> PAGEREF _Toc496170074 \h </w:instrText>
+              <w:instrText xml:space="preserve"> PAGEREF _Toc500757603 \h </w:instrText>
             </w:r>
             <w:r>
               <w:rPr>
@@ -2296,7 +2297,7 @@
               <w:lang w:eastAsia="ja-JP"/>
             </w:rPr>
           </w:pPr>
-          <w:hyperlink w:anchor="_Toc496170075" w:history="1">
+          <w:hyperlink w:anchor="_Toc500757604" w:history="1">
             <w:r>
               <w:rPr>
                 <w:rStyle w:val="Hyperlink"/>
@@ -2338,7 +2339,7 @@
                 <w:noProof/>
                 <w:webHidden/>
               </w:rPr>
-              <w:instrText xml:space="preserve"> PAGEREF _Toc496170075 \h </w:instrText>
+              <w:instrText xml:space="preserve"> PAGEREF _Toc500757604 \h </w:instrText>
             </w:r>
             <w:r>
               <w:rPr>
@@ -2382,7 +2383,7 @@
               <w:lang w:eastAsia="ja-JP"/>
             </w:rPr>
           </w:pPr>
-          <w:hyperlink w:anchor="_Toc496170076" w:history="1">
+          <w:hyperlink w:anchor="_Toc500757605" w:history="1">
             <w:r>
               <w:rPr>
                 <w:rStyle w:val="Hyperlink"/>
@@ -2424,7 +2425,7 @@
                 <w:noProof/>
                 <w:webHidden/>
               </w:rPr>
-              <w:instrText xml:space="preserve"> PAGEREF _Toc496170076 \h </w:instrText>
+              <w:instrText xml:space="preserve"> PAGEREF _Toc500757605 \h </w:instrText>
             </w:r>
             <w:r>
               <w:rPr>
@@ -2468,7 +2469,7 @@
               <w:lang w:eastAsia="ja-JP"/>
             </w:rPr>
           </w:pPr>
-          <w:hyperlink w:anchor="_Toc496170077" w:history="1">
+          <w:hyperlink w:anchor="_Toc500757606" w:history="1">
             <w:r>
               <w:rPr>
                 <w:rStyle w:val="Hyperlink"/>
@@ -2510,7 +2511,7 @@
                 <w:noProof/>
                 <w:webHidden/>
               </w:rPr>
-              <w:instrText xml:space="preserve"> PAGEREF _Toc496170077 \h </w:instrText>
+              <w:instrText xml:space="preserve"> PAGEREF _Toc500757606 \h </w:instrText>
             </w:r>
             <w:r>
               <w:rPr>
@@ -2554,7 +2555,7 @@
               <w:lang w:eastAsia="ja-JP"/>
             </w:rPr>
           </w:pPr>
-          <w:hyperlink w:anchor="_Toc496170078" w:history="1">
+          <w:hyperlink w:anchor="_Toc500757607" w:history="1">
             <w:r>
               <w:rPr>
                 <w:rStyle w:val="Hyperlink"/>
@@ -2596,7 +2597,7 @@
                 <w:noProof/>
                 <w:webHidden/>
               </w:rPr>
-              <w:instrText xml:space="preserve"> PAGEREF _Toc496170078 \h </w:instrText>
+              <w:instrText xml:space="preserve"> PAGEREF _Toc500757607 \h </w:instrText>
             </w:r>
             <w:r>
               <w:rPr>
@@ -2640,7 +2641,7 @@
               <w:lang w:eastAsia="ja-JP"/>
             </w:rPr>
           </w:pPr>
-          <w:hyperlink w:anchor="_Toc496170079" w:history="1">
+          <w:hyperlink w:anchor="_Toc500757608" w:history="1">
             <w:r>
               <w:rPr>
                 <w:rStyle w:val="Hyperlink"/>
@@ -2682,7 +2683,7 @@
                 <w:noProof/>
                 <w:webHidden/>
               </w:rPr>
-              <w:instrText xml:space="preserve"> PAGEREF _Toc496170079 \h </w:instrText>
+              <w:instrText xml:space="preserve"> PAGEREF _Toc500757608 \h </w:instrText>
             </w:r>
             <w:r>
               <w:rPr>
@@ -2726,7 +2727,7 @@
               <w:lang w:eastAsia="ja-JP"/>
             </w:rPr>
           </w:pPr>
-          <w:hyperlink w:anchor="_Toc496170080" w:history="1">
+          <w:hyperlink w:anchor="_Toc500757609" w:history="1">
             <w:r>
               <w:rPr>
                 <w:rStyle w:val="Hyperlink"/>
@@ -2768,7 +2769,7 @@
                 <w:noProof/>
                 <w:webHidden/>
               </w:rPr>
-              <w:instrText xml:space="preserve"> PAGEREF _Toc496170080 \h </w:instrText>
+              <w:instrText xml:space="preserve"> PAGEREF _Toc500757609 \h </w:instrText>
             </w:r>
             <w:r>
               <w:rPr>
@@ -2812,7 +2813,7 @@
               <w:lang w:eastAsia="ja-JP"/>
             </w:rPr>
           </w:pPr>
-          <w:hyperlink w:anchor="_Toc496170081" w:history="1">
+          <w:hyperlink w:anchor="_Toc500757610" w:history="1">
             <w:r>
               <w:rPr>
                 <w:rStyle w:val="Hyperlink"/>
@@ -2854,7 +2855,7 @@
                 <w:noProof/>
                 <w:webHidden/>
               </w:rPr>
-              <w:instrText xml:space="preserve"> PAGEREF _Toc496170081 \h </w:instrText>
+              <w:instrText xml:space="preserve"> PAGEREF _Toc500757610 \h </w:instrText>
             </w:r>
             <w:r>
               <w:rPr>
@@ -2898,7 +2899,7 @@
               <w:lang w:eastAsia="ja-JP"/>
             </w:rPr>
           </w:pPr>
-          <w:hyperlink w:anchor="_Toc496170082" w:history="1">
+          <w:hyperlink w:anchor="_Toc500757611" w:history="1">
             <w:r>
               <w:rPr>
                 <w:rStyle w:val="Hyperlink"/>
@@ -2940,7 +2941,7 @@
                 <w:noProof/>
                 <w:webHidden/>
               </w:rPr>
-              <w:instrText xml:space="preserve"> PAGEREF _Toc496170082 \h </w:instrText>
+              <w:instrText xml:space="preserve"> PAGEREF _Toc500757611 \h </w:instrText>
             </w:r>
             <w:r>
               <w:rPr>
@@ -2984,7 +2985,7 @@
               <w:lang w:eastAsia="ja-JP"/>
             </w:rPr>
           </w:pPr>
-          <w:hyperlink w:anchor="_Toc496170083" w:history="1">
+          <w:hyperlink w:anchor="_Toc500757612" w:history="1">
             <w:r>
               <w:rPr>
                 <w:rStyle w:val="Hyperlink"/>
@@ -3026,7 +3027,7 @@
                 <w:noProof/>
                 <w:webHidden/>
               </w:rPr>
-              <w:instrText xml:space="preserve"> PAGEREF _Toc496170083 \h </w:instrText>
+              <w:instrText xml:space="preserve"> PAGEREF _Toc500757612 \h </w:instrText>
             </w:r>
             <w:r>
               <w:rPr>
@@ -3070,7 +3071,7 @@
               <w:lang w:eastAsia="ja-JP"/>
             </w:rPr>
           </w:pPr>
-          <w:hyperlink w:anchor="_Toc496170084" w:history="1">
+          <w:hyperlink w:anchor="_Toc500757613" w:history="1">
             <w:r>
               <w:rPr>
                 <w:rStyle w:val="Hyperlink"/>
@@ -3112,7 +3113,7 @@
                 <w:noProof/>
                 <w:webHidden/>
               </w:rPr>
-              <w:instrText xml:space="preserve"> PAGEREF _Toc496170084 \h </w:instrText>
+              <w:instrText xml:space="preserve"> PAGEREF _Toc500757613 \h </w:instrText>
             </w:r>
             <w:r>
               <w:rPr>
@@ -3156,7 +3157,7 @@
               <w:lang w:eastAsia="ja-JP"/>
             </w:rPr>
           </w:pPr>
-          <w:hyperlink w:anchor="_Toc496170085" w:history="1">
+          <w:hyperlink w:anchor="_Toc500757614" w:history="1">
             <w:r>
               <w:rPr>
                 <w:rStyle w:val="Hyperlink"/>
@@ -3198,7 +3199,7 @@
                 <w:noProof/>
                 <w:webHidden/>
               </w:rPr>
-              <w:instrText xml:space="preserve"> PAGEREF _Toc496170085 \h </w:instrText>
+              <w:instrText xml:space="preserve"> PAGEREF _Toc500757614 \h </w:instrText>
             </w:r>
             <w:r>
               <w:rPr>
@@ -3242,7 +3243,7 @@
               <w:lang w:eastAsia="ja-JP"/>
             </w:rPr>
           </w:pPr>
-          <w:hyperlink w:anchor="_Toc496170086" w:history="1">
+          <w:hyperlink w:anchor="_Toc500757615" w:history="1">
             <w:r>
               <w:rPr>
                 <w:rStyle w:val="Hyperlink"/>
@@ -3284,7 +3285,7 @@
                 <w:noProof/>
                 <w:webHidden/>
               </w:rPr>
-              <w:instrText xml:space="preserve"> PAGEREF _Toc496170086 \h </w:instrText>
+              <w:instrText xml:space="preserve"> PAGEREF _Toc500757615 \h </w:instrText>
             </w:r>
             <w:r>
               <w:rPr>
@@ -3304,7 +3305,7 @@
                 <w:noProof/>
                 <w:webHidden/>
               </w:rPr>
-              <w:t>33</w:t>
+              <w:t>34</w:t>
             </w:r>
             <w:r>
               <w:rPr>
@@ -3328,7 +3329,7 @@
               <w:lang w:eastAsia="ja-JP"/>
             </w:rPr>
           </w:pPr>
-          <w:hyperlink w:anchor="_Toc496170087" w:history="1">
+          <w:hyperlink w:anchor="_Toc500757616" w:history="1">
             <w:r>
               <w:rPr>
                 <w:rStyle w:val="Hyperlink"/>
@@ -3370,7 +3371,7 @@
                 <w:noProof/>
                 <w:webHidden/>
               </w:rPr>
-              <w:instrText xml:space="preserve"> PAGEREF _Toc496170087 \h </w:instrText>
+              <w:instrText xml:space="preserve"> PAGEREF _Toc500757616 \h </w:instrText>
             </w:r>
             <w:r>
               <w:rPr>
@@ -3414,7 +3415,7 @@
               <w:lang w:eastAsia="ja-JP"/>
             </w:rPr>
           </w:pPr>
-          <w:hyperlink w:anchor="_Toc496170088" w:history="1">
+          <w:hyperlink w:anchor="_Toc500757617" w:history="1">
             <w:r>
               <w:rPr>
                 <w:rStyle w:val="Hyperlink"/>
@@ -3456,7 +3457,7 @@
                 <w:noProof/>
                 <w:webHidden/>
               </w:rPr>
-              <w:instrText xml:space="preserve"> PAGEREF _Toc496170088 \h </w:instrText>
+              <w:instrText xml:space="preserve"> PAGEREF _Toc500757617 \h </w:instrText>
             </w:r>
             <w:r>
               <w:rPr>
@@ -3500,7 +3501,7 @@
               <w:lang w:eastAsia="ja-JP"/>
             </w:rPr>
           </w:pPr>
-          <w:hyperlink w:anchor="_Toc496170089" w:history="1">
+          <w:hyperlink w:anchor="_Toc500757618" w:history="1">
             <w:r>
               <w:rPr>
                 <w:rStyle w:val="Hyperlink"/>
@@ -3542,7 +3543,7 @@
                 <w:noProof/>
                 <w:webHidden/>
               </w:rPr>
-              <w:instrText xml:space="preserve"> PAGEREF _Toc496170089 \h </w:instrText>
+              <w:instrText xml:space="preserve"> PAGEREF _Toc500757618 \h </w:instrText>
             </w:r>
             <w:r>
               <w:rPr>
@@ -3586,7 +3587,7 @@
               <w:lang w:eastAsia="ja-JP"/>
             </w:rPr>
           </w:pPr>
-          <w:hyperlink w:anchor="_Toc496170090" w:history="1">
+          <w:hyperlink w:anchor="_Toc500757619" w:history="1">
             <w:r>
               <w:rPr>
                 <w:rStyle w:val="Hyperlink"/>
@@ -3628,7 +3629,7 @@
                 <w:noProof/>
                 <w:webHidden/>
               </w:rPr>
-              <w:instrText xml:space="preserve"> PAGEREF _Toc496170090 \h </w:instrText>
+              <w:instrText xml:space="preserve"> PAGEREF _Toc500757619 \h </w:instrText>
             </w:r>
             <w:r>
               <w:rPr>
@@ -3672,7 +3673,7 @@
               <w:lang w:eastAsia="ja-JP"/>
             </w:rPr>
           </w:pPr>
-          <w:hyperlink w:anchor="_Toc496170091" w:history="1">
+          <w:hyperlink w:anchor="_Toc500757620" w:history="1">
             <w:r>
               <w:rPr>
                 <w:rStyle w:val="Hyperlink"/>
@@ -3714,7 +3715,7 @@
                 <w:noProof/>
                 <w:webHidden/>
               </w:rPr>
-              <w:instrText xml:space="preserve"> PAGEREF _Toc496170091 \h </w:instrText>
+              <w:instrText xml:space="preserve"> PAGEREF _Toc500757620 \h </w:instrText>
             </w:r>
             <w:r>
               <w:rPr>
@@ -3758,7 +3759,7 @@
               <w:lang w:eastAsia="ja-JP"/>
             </w:rPr>
           </w:pPr>
-          <w:hyperlink w:anchor="_Toc496170092" w:history="1">
+          <w:hyperlink w:anchor="_Toc500757621" w:history="1">
             <w:r>
               <w:rPr>
                 <w:rStyle w:val="Hyperlink"/>
@@ -3800,7 +3801,7 @@
                 <w:noProof/>
                 <w:webHidden/>
               </w:rPr>
-              <w:instrText xml:space="preserve"> PAGEREF _Toc496170092 \h </w:instrText>
+              <w:instrText xml:space="preserve"> PAGEREF _Toc500757621 \h </w:instrText>
             </w:r>
             <w:r>
               <w:rPr>
@@ -3844,7 +3845,7 @@
               <w:lang w:eastAsia="ja-JP"/>
             </w:rPr>
           </w:pPr>
-          <w:hyperlink w:anchor="_Toc496170093" w:history="1">
+          <w:hyperlink w:anchor="_Toc500757622" w:history="1">
             <w:r>
               <w:rPr>
                 <w:rStyle w:val="Hyperlink"/>
@@ -3886,7 +3887,7 @@
                 <w:noProof/>
                 <w:webHidden/>
               </w:rPr>
-              <w:instrText xml:space="preserve"> PAGEREF _Toc496170093 \h </w:instrText>
+              <w:instrText xml:space="preserve"> PAGEREF _Toc500757622 \h </w:instrText>
             </w:r>
             <w:r>
               <w:rPr>
@@ -3930,7 +3931,7 @@
               <w:lang w:eastAsia="ja-JP"/>
             </w:rPr>
           </w:pPr>
-          <w:hyperlink w:anchor="_Toc496170094" w:history="1">
+          <w:hyperlink w:anchor="_Toc500757623" w:history="1">
             <w:r>
               <w:rPr>
                 <w:rStyle w:val="Hyperlink"/>
@@ -3972,7 +3973,7 @@
                 <w:noProof/>
                 <w:webHidden/>
               </w:rPr>
-              <w:instrText xml:space="preserve"> PAGEREF _Toc496170094 \h </w:instrText>
+              <w:instrText xml:space="preserve"> PAGEREF _Toc500757623 \h </w:instrText>
             </w:r>
             <w:r>
               <w:rPr>
@@ -4016,7 +4017,7 @@
               <w:lang w:eastAsia="ja-JP"/>
             </w:rPr>
           </w:pPr>
-          <w:hyperlink w:anchor="_Toc496170095" w:history="1">
+          <w:hyperlink w:anchor="_Toc500757624" w:history="1">
             <w:r>
               <w:rPr>
                 <w:rStyle w:val="Hyperlink"/>
@@ -4058,7 +4059,7 @@
                 <w:noProof/>
                 <w:webHidden/>
               </w:rPr>
-              <w:instrText xml:space="preserve"> PAGEREF _Toc496170095 \h </w:instrText>
+              <w:instrText xml:space="preserve"> PAGEREF _Toc500757624 \h </w:instrText>
             </w:r>
             <w:r>
               <w:rPr>
@@ -4102,7 +4103,7 @@
               <w:lang w:eastAsia="ja-JP"/>
             </w:rPr>
           </w:pPr>
-          <w:hyperlink w:anchor="_Toc496170096" w:history="1">
+          <w:hyperlink w:anchor="_Toc500757625" w:history="1">
             <w:r>
               <w:rPr>
                 <w:rStyle w:val="Hyperlink"/>
@@ -4144,7 +4145,7 @@
                 <w:noProof/>
                 <w:webHidden/>
               </w:rPr>
-              <w:instrText xml:space="preserve"> PAGEREF _Toc496170096 \h </w:instrText>
+              <w:instrText xml:space="preserve"> PAGEREF _Toc500757625 \h </w:instrText>
             </w:r>
             <w:r>
               <w:rPr>
@@ -4188,7 +4189,7 @@
               <w:lang w:eastAsia="ja-JP"/>
             </w:rPr>
           </w:pPr>
-          <w:hyperlink w:anchor="_Toc496170097" w:history="1">
+          <w:hyperlink w:anchor="_Toc500757626" w:history="1">
             <w:r>
               <w:rPr>
                 <w:rStyle w:val="Hyperlink"/>
@@ -4230,7 +4231,7 @@
                 <w:noProof/>
                 <w:webHidden/>
               </w:rPr>
-              <w:instrText xml:space="preserve"> PAGEREF _Toc496170097 \h </w:instrText>
+              <w:instrText xml:space="preserve"> PAGEREF _Toc500757626 \h </w:instrText>
             </w:r>
             <w:r>
               <w:rPr>
@@ -4274,7 +4275,7 @@
               <w:lang w:eastAsia="ja-JP"/>
             </w:rPr>
           </w:pPr>
-          <w:hyperlink w:anchor="_Toc496170098" w:history="1">
+          <w:hyperlink w:anchor="_Toc500757627" w:history="1">
             <w:r>
               <w:rPr>
                 <w:rStyle w:val="Hyperlink"/>
@@ -4316,7 +4317,7 @@
                 <w:noProof/>
                 <w:webHidden/>
               </w:rPr>
-              <w:instrText xml:space="preserve"> PAGEREF _Toc496170098 \h </w:instrText>
+              <w:instrText xml:space="preserve"> PAGEREF _Toc500757627 \h </w:instrText>
             </w:r>
             <w:r>
               <w:rPr>
@@ -4360,7 +4361,7 @@
               <w:lang w:eastAsia="ja-JP"/>
             </w:rPr>
           </w:pPr>
-          <w:hyperlink w:anchor="_Toc496170099" w:history="1">
+          <w:hyperlink w:anchor="_Toc500757628" w:history="1">
             <w:r>
               <w:rPr>
                 <w:rStyle w:val="Hyperlink"/>
@@ -4402,7 +4403,7 @@
                 <w:noProof/>
                 <w:webHidden/>
               </w:rPr>
-              <w:instrText xml:space="preserve"> PAGEREF _Toc496170099 \h </w:instrText>
+              <w:instrText xml:space="preserve"> PAGEREF _Toc500757628 \h </w:instrText>
             </w:r>
             <w:r>
               <w:rPr>
@@ -4446,7 +4447,7 @@
               <w:lang w:eastAsia="ja-JP"/>
             </w:rPr>
           </w:pPr>
-          <w:hyperlink w:anchor="_Toc496170100" w:history="1">
+          <w:hyperlink w:anchor="_Toc500757629" w:history="1">
             <w:r>
               <w:rPr>
                 <w:rStyle w:val="Hyperlink"/>
@@ -4488,7 +4489,7 @@
                 <w:noProof/>
                 <w:webHidden/>
               </w:rPr>
-              <w:instrText xml:space="preserve"> PAGEREF _Toc496170100 \h </w:instrText>
+              <w:instrText xml:space="preserve"> PAGEREF _Toc500757629 \h </w:instrText>
             </w:r>
             <w:r>
               <w:rPr>
@@ -4532,7 +4533,7 @@
               <w:lang w:eastAsia="ja-JP"/>
             </w:rPr>
           </w:pPr>
-          <w:hyperlink w:anchor="_Toc496170101" w:history="1">
+          <w:hyperlink w:anchor="_Toc500757630" w:history="1">
             <w:r>
               <w:rPr>
                 <w:rStyle w:val="Hyperlink"/>
@@ -4574,7 +4575,7 @@
                 <w:noProof/>
                 <w:webHidden/>
               </w:rPr>
-              <w:instrText xml:space="preserve"> PAGEREF _Toc496170101 \h </w:instrText>
+              <w:instrText xml:space="preserve"> PAGEREF _Toc500757630 \h </w:instrText>
             </w:r>
             <w:r>
               <w:rPr>
@@ -4618,7 +4619,7 @@
               <w:lang w:eastAsia="ja-JP"/>
             </w:rPr>
           </w:pPr>
-          <w:hyperlink w:anchor="_Toc496170102" w:history="1">
+          <w:hyperlink w:anchor="_Toc500757631" w:history="1">
             <w:r>
               <w:rPr>
                 <w:rStyle w:val="Hyperlink"/>
@@ -4660,7 +4661,7 @@
                 <w:noProof/>
                 <w:webHidden/>
               </w:rPr>
-              <w:instrText xml:space="preserve"> PAGEREF _Toc496170102 \h </w:instrText>
+              <w:instrText xml:space="preserve"> PAGEREF _Toc500757631 \h </w:instrText>
             </w:r>
             <w:r>
               <w:rPr>
@@ -4704,7 +4705,7 @@
               <w:lang w:eastAsia="ja-JP"/>
             </w:rPr>
           </w:pPr>
-          <w:hyperlink w:anchor="_Toc496170103" w:history="1">
+          <w:hyperlink w:anchor="_Toc500757632" w:history="1">
             <w:r>
               <w:rPr>
                 <w:rStyle w:val="Hyperlink"/>
@@ -4746,7 +4747,7 @@
                 <w:noProof/>
                 <w:webHidden/>
               </w:rPr>
-              <w:instrText xml:space="preserve"> PAGEREF _Toc496170103 \h </w:instrText>
+              <w:instrText xml:space="preserve"> PAGEREF _Toc500757632 \h </w:instrText>
             </w:r>
             <w:r>
               <w:rPr>
@@ -4790,7 +4791,7 @@
               <w:lang w:eastAsia="ja-JP"/>
             </w:rPr>
           </w:pPr>
-          <w:hyperlink w:anchor="_Toc496170104" w:history="1">
+          <w:hyperlink w:anchor="_Toc500757633" w:history="1">
             <w:r>
               <w:rPr>
                 <w:rStyle w:val="Hyperlink"/>
@@ -4832,7 +4833,7 @@
                 <w:noProof/>
                 <w:webHidden/>
               </w:rPr>
-              <w:instrText xml:space="preserve"> PAGEREF _Toc496170104 \h </w:instrText>
+              <w:instrText xml:space="preserve"> PAGEREF _Toc500757633 \h </w:instrText>
             </w:r>
             <w:r>
               <w:rPr>
@@ -4876,7 +4877,7 @@
               <w:lang w:eastAsia="ja-JP"/>
             </w:rPr>
           </w:pPr>
-          <w:hyperlink w:anchor="_Toc496170105" w:history="1">
+          <w:hyperlink w:anchor="_Toc500757634" w:history="1">
             <w:r>
               <w:rPr>
                 <w:rStyle w:val="Hyperlink"/>
@@ -4918,7 +4919,7 @@
                 <w:noProof/>
                 <w:webHidden/>
               </w:rPr>
-              <w:instrText xml:space="preserve"> PAGEREF _Toc496170105 \h </w:instrText>
+              <w:instrText xml:space="preserve"> PAGEREF _Toc500757634 \h </w:instrText>
             </w:r>
             <w:r>
               <w:rPr>
@@ -4962,7 +4963,7 @@
               <w:lang w:eastAsia="ja-JP"/>
             </w:rPr>
           </w:pPr>
-          <w:hyperlink w:anchor="_Toc496170106" w:history="1">
+          <w:hyperlink w:anchor="_Toc500757635" w:history="1">
             <w:r>
               <w:rPr>
                 <w:rStyle w:val="Hyperlink"/>
@@ -5004,7 +5005,7 @@
                 <w:noProof/>
                 <w:webHidden/>
               </w:rPr>
-              <w:instrText xml:space="preserve"> PAGEREF _Toc496170106 \h </w:instrText>
+              <w:instrText xml:space="preserve"> PAGEREF _Toc500757635 \h </w:instrText>
             </w:r>
             <w:r>
               <w:rPr>
@@ -5048,7 +5049,7 @@
               <w:lang w:eastAsia="ja-JP"/>
             </w:rPr>
           </w:pPr>
-          <w:hyperlink w:anchor="_Toc496170107" w:history="1">
+          <w:hyperlink w:anchor="_Toc500757636" w:history="1">
             <w:r>
               <w:rPr>
                 <w:rStyle w:val="Hyperlink"/>
@@ -5090,7 +5091,7 @@
                 <w:noProof/>
                 <w:webHidden/>
               </w:rPr>
-              <w:instrText xml:space="preserve"> PAGEREF _Toc496170107 \h </w:instrText>
+              <w:instrText xml:space="preserve"> PAGEREF _Toc500757636 \h </w:instrText>
             </w:r>
             <w:r>
               <w:rPr>
@@ -5134,7 +5135,7 @@
               <w:lang w:eastAsia="ja-JP"/>
             </w:rPr>
           </w:pPr>
-          <w:hyperlink w:anchor="_Toc496170108" w:history="1">
+          <w:hyperlink w:anchor="_Toc500757637" w:history="1">
             <w:r>
               <w:rPr>
                 <w:rStyle w:val="Hyperlink"/>
@@ -5176,7 +5177,7 @@
                 <w:noProof/>
                 <w:webHidden/>
               </w:rPr>
-              <w:instrText xml:space="preserve"> PAGEREF _Toc496170108 \h </w:instrText>
+              <w:instrText xml:space="preserve"> PAGEREF _Toc500757637 \h </w:instrText>
             </w:r>
             <w:r>
               <w:rPr>
@@ -5220,7 +5221,7 @@
               <w:lang w:eastAsia="ja-JP"/>
             </w:rPr>
           </w:pPr>
-          <w:hyperlink w:anchor="_Toc496170109" w:history="1">
+          <w:hyperlink w:anchor="_Toc500757638" w:history="1">
             <w:r>
               <w:rPr>
                 <w:rStyle w:val="Hyperlink"/>
@@ -5262,7 +5263,7 @@
                 <w:noProof/>
                 <w:webHidden/>
               </w:rPr>
-              <w:instrText xml:space="preserve"> PAGEREF _Toc496170109 \h </w:instrText>
+              <w:instrText xml:space="preserve"> PAGEREF _Toc500757638 \h </w:instrText>
             </w:r>
             <w:r>
               <w:rPr>
@@ -5306,7 +5307,7 @@
               <w:lang w:eastAsia="ja-JP"/>
             </w:rPr>
           </w:pPr>
-          <w:hyperlink w:anchor="_Toc496170110" w:history="1">
+          <w:hyperlink w:anchor="_Toc500757639" w:history="1">
             <w:r>
               <w:rPr>
                 <w:rStyle w:val="Hyperlink"/>
@@ -5348,7 +5349,7 @@
                 <w:noProof/>
                 <w:webHidden/>
               </w:rPr>
-              <w:instrText xml:space="preserve"> PAGEREF _Toc496170110 \h </w:instrText>
+              <w:instrText xml:space="preserve"> PAGEREF _Toc500757639 \h </w:instrText>
             </w:r>
             <w:r>
               <w:rPr>
@@ -5392,7 +5393,7 @@
               <w:lang w:eastAsia="ja-JP"/>
             </w:rPr>
           </w:pPr>
-          <w:hyperlink w:anchor="_Toc496170111" w:history="1">
+          <w:hyperlink w:anchor="_Toc500757640" w:history="1">
             <w:r>
               <w:rPr>
                 <w:rStyle w:val="Hyperlink"/>
@@ -5434,7 +5435,7 @@
                 <w:noProof/>
                 <w:webHidden/>
               </w:rPr>
-              <w:instrText xml:space="preserve"> PAGEREF _Toc496170111 \h </w:instrText>
+              <w:instrText xml:space="preserve"> PAGEREF _Toc500757640 \h </w:instrText>
             </w:r>
             <w:r>
               <w:rPr>
@@ -5478,7 +5479,7 @@
               <w:lang w:eastAsia="ja-JP"/>
             </w:rPr>
           </w:pPr>
-          <w:hyperlink w:anchor="_Toc496170112" w:history="1">
+          <w:hyperlink w:anchor="_Toc500757641" w:history="1">
             <w:r>
               <w:rPr>
                 <w:rStyle w:val="Hyperlink"/>
@@ -5520,7 +5521,7 @@
                 <w:noProof/>
                 <w:webHidden/>
               </w:rPr>
-              <w:instrText xml:space="preserve"> PAGEREF _Toc496170112 \h </w:instrText>
+              <w:instrText xml:space="preserve"> PAGEREF _Toc500757641 \h </w:instrText>
             </w:r>
             <w:r>
               <w:rPr>
@@ -5564,7 +5565,7 @@
               <w:lang w:eastAsia="ja-JP"/>
             </w:rPr>
           </w:pPr>
-          <w:hyperlink w:anchor="_Toc496170113" w:history="1">
+          <w:hyperlink w:anchor="_Toc500757642" w:history="1">
             <w:r>
               <w:rPr>
                 <w:rStyle w:val="Hyperlink"/>
@@ -5606,7 +5607,7 @@
                 <w:noProof/>
                 <w:webHidden/>
               </w:rPr>
-              <w:instrText xml:space="preserve"> PAGEREF _Toc496170113 \h </w:instrText>
+              <w:instrText xml:space="preserve"> PAGEREF _Toc500757642 \h </w:instrText>
             </w:r>
             <w:r>
               <w:rPr>
@@ -5650,7 +5651,7 @@
               <w:lang w:eastAsia="ja-JP"/>
             </w:rPr>
           </w:pPr>
-          <w:hyperlink w:anchor="_Toc496170114" w:history="1">
+          <w:hyperlink w:anchor="_Toc500757643" w:history="1">
             <w:r>
               <w:rPr>
                 <w:rStyle w:val="Hyperlink"/>
@@ -5692,7 +5693,7 @@
                 <w:noProof/>
                 <w:webHidden/>
               </w:rPr>
-              <w:instrText xml:space="preserve"> PAGEREF _Toc496170114 \h </w:instrText>
+              <w:instrText xml:space="preserve"> PAGEREF _Toc500757643 \h </w:instrText>
             </w:r>
             <w:r>
               <w:rPr>
@@ -5736,7 +5737,7 @@
               <w:lang w:eastAsia="ja-JP"/>
             </w:rPr>
           </w:pPr>
-          <w:hyperlink w:anchor="_Toc496170115" w:history="1">
+          <w:hyperlink w:anchor="_Toc500757644" w:history="1">
             <w:r>
               <w:rPr>
                 <w:rStyle w:val="Hyperlink"/>
@@ -5778,7 +5779,7 @@
                 <w:noProof/>
                 <w:webHidden/>
               </w:rPr>
-              <w:instrText xml:space="preserve"> PAGEREF _Toc496170115 \h </w:instrText>
+              <w:instrText xml:space="preserve"> PAGEREF _Toc500757644 \h </w:instrText>
             </w:r>
             <w:r>
               <w:rPr>
@@ -5822,7 +5823,7 @@
               <w:lang w:eastAsia="ja-JP"/>
             </w:rPr>
           </w:pPr>
-          <w:hyperlink w:anchor="_Toc496170116" w:history="1">
+          <w:hyperlink w:anchor="_Toc500757645" w:history="1">
             <w:r>
               <w:rPr>
                 <w:rStyle w:val="Hyperlink"/>
@@ -5864,7 +5865,7 @@
                 <w:noProof/>
                 <w:webHidden/>
               </w:rPr>
-              <w:instrText xml:space="preserve"> PAGEREF _Toc496170116 \h </w:instrText>
+              <w:instrText xml:space="preserve"> PAGEREF _Toc500757645 \h </w:instrText>
             </w:r>
             <w:r>
               <w:rPr>
@@ -5908,7 +5909,7 @@
               <w:lang w:eastAsia="ja-JP"/>
             </w:rPr>
           </w:pPr>
-          <w:hyperlink w:anchor="_Toc496170117" w:history="1">
+          <w:hyperlink w:anchor="_Toc500757646" w:history="1">
             <w:r>
               <w:rPr>
                 <w:rStyle w:val="Hyperlink"/>
@@ -5950,7 +5951,7 @@
                 <w:noProof/>
                 <w:webHidden/>
               </w:rPr>
-              <w:instrText xml:space="preserve"> PAGEREF _Toc496170117 \h </w:instrText>
+              <w:instrText xml:space="preserve"> PAGEREF _Toc500757646 \h </w:instrText>
             </w:r>
             <w:r>
               <w:rPr>
@@ -5994,7 +5995,7 @@
               <w:lang w:eastAsia="ja-JP"/>
             </w:rPr>
           </w:pPr>
-          <w:hyperlink w:anchor="_Toc496170118" w:history="1">
+          <w:hyperlink w:anchor="_Toc500757647" w:history="1">
             <w:r>
               <w:rPr>
                 <w:rStyle w:val="Hyperlink"/>
@@ -6036,7 +6037,7 @@
                 <w:noProof/>
                 <w:webHidden/>
               </w:rPr>
-              <w:instrText xml:space="preserve"> PAGEREF _Toc496170118 \h </w:instrText>
+              <w:instrText xml:space="preserve"> PAGEREF _Toc500757647 \h </w:instrText>
             </w:r>
             <w:r>
               <w:rPr>
@@ -6080,7 +6081,7 @@
               <w:lang w:eastAsia="ja-JP"/>
             </w:rPr>
           </w:pPr>
-          <w:hyperlink w:anchor="_Toc496170119" w:history="1">
+          <w:hyperlink w:anchor="_Toc500757648" w:history="1">
             <w:r>
               <w:rPr>
                 <w:rStyle w:val="Hyperlink"/>
@@ -6122,7 +6123,7 @@
                 <w:noProof/>
                 <w:webHidden/>
               </w:rPr>
-              <w:instrText xml:space="preserve"> PAGEREF _Toc496170119 \h </w:instrText>
+              <w:instrText xml:space="preserve"> PAGEREF _Toc500757648 \h </w:instrText>
             </w:r>
             <w:r>
               <w:rPr>
@@ -6166,7 +6167,7 @@
               <w:lang w:eastAsia="ja-JP"/>
             </w:rPr>
           </w:pPr>
-          <w:hyperlink w:anchor="_Toc496170120" w:history="1">
+          <w:hyperlink w:anchor="_Toc500757649" w:history="1">
             <w:r>
               <w:rPr>
                 <w:rStyle w:val="Hyperlink"/>
@@ -6208,7 +6209,7 @@
                 <w:noProof/>
                 <w:webHidden/>
               </w:rPr>
-              <w:instrText xml:space="preserve"> PAGEREF _Toc496170120 \h </w:instrText>
+              <w:instrText xml:space="preserve"> PAGEREF _Toc500757649 \h </w:instrText>
             </w:r>
             <w:r>
               <w:rPr>
@@ -6252,7 +6253,7 @@
               <w:lang w:eastAsia="ja-JP"/>
             </w:rPr>
           </w:pPr>
-          <w:hyperlink w:anchor="_Toc496170121" w:history="1">
+          <w:hyperlink w:anchor="_Toc500757650" w:history="1">
             <w:r>
               <w:rPr>
                 <w:rStyle w:val="Hyperlink"/>
@@ -6294,7 +6295,7 @@
                 <w:noProof/>
                 <w:webHidden/>
               </w:rPr>
-              <w:instrText xml:space="preserve"> PAGEREF _Toc496170121 \h </w:instrText>
+              <w:instrText xml:space="preserve"> PAGEREF _Toc500757650 \h </w:instrText>
             </w:r>
             <w:r>
               <w:rPr>
@@ -6338,7 +6339,7 @@
               <w:lang w:eastAsia="ja-JP"/>
             </w:rPr>
           </w:pPr>
-          <w:hyperlink w:anchor="_Toc496170122" w:history="1">
+          <w:hyperlink w:anchor="_Toc500757651" w:history="1">
             <w:r>
               <w:rPr>
                 <w:rStyle w:val="Hyperlink"/>
@@ -6380,7 +6381,7 @@
                 <w:noProof/>
                 <w:webHidden/>
               </w:rPr>
-              <w:instrText xml:space="preserve"> PAGEREF _Toc496170122 \h </w:instrText>
+              <w:instrText xml:space="preserve"> PAGEREF _Toc500757651 \h </w:instrText>
             </w:r>
             <w:r>
               <w:rPr>
@@ -6424,7 +6425,7 @@
               <w:lang w:eastAsia="ja-JP"/>
             </w:rPr>
           </w:pPr>
-          <w:hyperlink w:anchor="_Toc496170123" w:history="1">
+          <w:hyperlink w:anchor="_Toc500757652" w:history="1">
             <w:r>
               <w:rPr>
                 <w:rStyle w:val="Hyperlink"/>
@@ -6466,7 +6467,7 @@
                 <w:noProof/>
                 <w:webHidden/>
               </w:rPr>
-              <w:instrText xml:space="preserve"> PAGEREF _Toc496170123 \h </w:instrText>
+              <w:instrText xml:space="preserve"> PAGEREF _Toc500757652 \h </w:instrText>
             </w:r>
             <w:r>
               <w:rPr>
@@ -6527,23 +6528,23 @@
       <w:pPr>
         <w:pStyle w:val="Heading1"/>
       </w:pPr>
-      <w:bookmarkStart w:id="1" w:name="_Toc496170050"/>
+      <w:bookmarkStart w:id="2" w:name="_Toc500757579"/>
       <w:r>
         <w:lastRenderedPageBreak/>
         <w:t>Introduction</w:t>
       </w:r>
-      <w:bookmarkEnd w:id="0"/>
       <w:bookmarkEnd w:id="1"/>
+      <w:bookmarkEnd w:id="2"/>
     </w:p>
     <w:p>
       <w:pPr>
         <w:pStyle w:val="Heading2"/>
       </w:pPr>
-      <w:bookmarkStart w:id="2" w:name="_Toc496170051"/>
+      <w:bookmarkStart w:id="3" w:name="_Toc500757580"/>
       <w:r>
         <w:t>About</w:t>
       </w:r>
-      <w:bookmarkEnd w:id="2"/>
+      <w:bookmarkEnd w:id="3"/>
     </w:p>
     <w:p>
       <w:r>
@@ -6593,11 +6594,11 @@
       <w:pPr>
         <w:pStyle w:val="Heading1"/>
       </w:pPr>
-      <w:bookmarkStart w:id="3" w:name="_Toc496170052"/>
+      <w:bookmarkStart w:id="4" w:name="_Toc500757581"/>
       <w:r>
         <w:t>Getting Started</w:t>
       </w:r>
-      <w:bookmarkEnd w:id="3"/>
+      <w:bookmarkEnd w:id="4"/>
     </w:p>
     <w:p>
       <w:pPr>
@@ -6607,11 +6608,11 @@
           <w:numId w:val="4"/>
         </w:numPr>
       </w:pPr>
-      <w:bookmarkStart w:id="4" w:name="_Toc496170053"/>
+      <w:bookmarkStart w:id="5" w:name="_Toc500757582"/>
       <w:r>
         <w:t>System Requirements</w:t>
       </w:r>
-      <w:bookmarkEnd w:id="4"/>
+      <w:bookmarkEnd w:id="5"/>
     </w:p>
     <w:p>
       <w:r>
@@ -6631,11 +6632,11 @@
       <w:pPr>
         <w:pStyle w:val="Heading2"/>
       </w:pPr>
-      <w:bookmarkStart w:id="5" w:name="_Toc496170054"/>
+      <w:bookmarkStart w:id="6" w:name="_Toc500757583"/>
       <w:r>
         <w:t>Installing SWARM</w:t>
       </w:r>
-      <w:bookmarkEnd w:id="5"/>
+      <w:bookmarkEnd w:id="6"/>
     </w:p>
     <w:p>
       <w:r>
@@ -6723,11 +6724,11 @@
       <w:pPr>
         <w:pStyle w:val="Heading2"/>
       </w:pPr>
-      <w:bookmarkStart w:id="6" w:name="_Toc496170055"/>
+      <w:bookmarkStart w:id="7" w:name="_Toc500757584"/>
       <w:r>
         <w:t>Running SWARM</w:t>
       </w:r>
-      <w:bookmarkEnd w:id="6"/>
+      <w:bookmarkEnd w:id="7"/>
     </w:p>
     <w:p>
       <w:r>
@@ -6756,22 +6757,22 @@
       <w:pPr>
         <w:pStyle w:val="Heading1"/>
       </w:pPr>
-      <w:bookmarkStart w:id="7" w:name="_Toc496170056"/>
+      <w:bookmarkStart w:id="8" w:name="_Toc500757585"/>
       <w:r>
         <w:lastRenderedPageBreak/>
         <w:t>Data Sources and Channels</w:t>
       </w:r>
-      <w:bookmarkEnd w:id="7"/>
+      <w:bookmarkEnd w:id="8"/>
     </w:p>
     <w:p>
       <w:pPr>
         <w:pStyle w:val="Heading2"/>
       </w:pPr>
-      <w:bookmarkStart w:id="8" w:name="_Toc496170057"/>
+      <w:bookmarkStart w:id="9" w:name="_Toc500757586"/>
       <w:r>
         <w:t>Introduction</w:t>
       </w:r>
-      <w:bookmarkEnd w:id="8"/>
+      <w:bookmarkEnd w:id="9"/>
     </w:p>
     <w:p>
       <w:r>
@@ -6923,11 +6924,11 @@
       <w:pPr>
         <w:pStyle w:val="Heading2"/>
       </w:pPr>
-      <w:bookmarkStart w:id="9" w:name="_Toc496170058"/>
+      <w:bookmarkStart w:id="10" w:name="_Toc500757587"/>
       <w:r>
         <w:t>General Usage</w:t>
       </w:r>
-      <w:bookmarkEnd w:id="9"/>
+      <w:bookmarkEnd w:id="10"/>
     </w:p>
     <w:p>
       <w:r>
@@ -7974,11 +7975,11 @@
       <w:pPr>
         <w:pStyle w:val="Heading2"/>
       </w:pPr>
-      <w:bookmarkStart w:id="10" w:name="_Toc496170059"/>
+      <w:bookmarkStart w:id="11" w:name="_Toc500757588"/>
       <w:r>
         <w:t>Data Source Types</w:t>
       </w:r>
-      <w:bookmarkEnd w:id="10"/>
+      <w:bookmarkEnd w:id="11"/>
     </w:p>
     <w:p>
       <w:r>
@@ -7992,11 +7993,11 @@
       <w:pPr>
         <w:pStyle w:val="Heading3"/>
       </w:pPr>
-      <w:bookmarkStart w:id="11" w:name="_Toc496170060"/>
+      <w:bookmarkStart w:id="12" w:name="_Toc500757589"/>
       <w:r>
         <w:t>Winston Wave Server</w:t>
       </w:r>
-      <w:bookmarkEnd w:id="11"/>
+      <w:bookmarkEnd w:id="12"/>
     </w:p>
     <w:p>
       <w:r>
@@ -8087,11 +8088,11 @@
       <w:pPr>
         <w:pStyle w:val="Heading3"/>
       </w:pPr>
-      <w:bookmarkStart w:id="12" w:name="_Toc496170061"/>
+      <w:bookmarkStart w:id="13" w:name="_Toc500757590"/>
       <w:r>
         <w:t>Earthworm Wave Server</w:t>
       </w:r>
-      <w:bookmarkEnd w:id="12"/>
+      <w:bookmarkEnd w:id="13"/>
     </w:p>
     <w:p>
       <w:r>
@@ -8201,11 +8202,11 @@
       <w:pPr>
         <w:pStyle w:val="Heading3"/>
       </w:pPr>
-      <w:bookmarkStart w:id="13" w:name="_Toc496170062"/>
+      <w:bookmarkStart w:id="14" w:name="_Toc500757591"/>
       <w:r>
         <w:t>FDSN Web Services</w:t>
       </w:r>
-      <w:bookmarkEnd w:id="13"/>
+      <w:bookmarkEnd w:id="14"/>
     </w:p>
     <w:p>
       <w:r>
@@ -8343,11 +8344,11 @@
       <w:pPr>
         <w:pStyle w:val="Heading3"/>
       </w:pPr>
-      <w:bookmarkStart w:id="14" w:name="_Toc496170063"/>
+      <w:bookmarkStart w:id="15" w:name="_Toc500757592"/>
       <w:r>
         <w:t>SeedLink Server</w:t>
       </w:r>
-      <w:bookmarkEnd w:id="14"/>
+      <w:bookmarkEnd w:id="15"/>
     </w:p>
     <w:p>
       <w:r>
@@ -8439,11 +8440,11 @@
       <w:pPr>
         <w:pStyle w:val="Heading3"/>
       </w:pPr>
-      <w:bookmarkStart w:id="15" w:name="_Toc496170064"/>
+      <w:bookmarkStart w:id="16" w:name="_Toc500757593"/>
       <w:r>
         <w:t>Files</w:t>
       </w:r>
-      <w:bookmarkEnd w:id="15"/>
+      <w:bookmarkEnd w:id="16"/>
     </w:p>
     <w:p>
       <w:r>
@@ -8478,11 +8479,11 @@
       <w:pPr>
         <w:pStyle w:val="Heading4"/>
       </w:pPr>
-      <w:bookmarkStart w:id="16" w:name="_Ref482173946"/>
+      <w:bookmarkStart w:id="17" w:name="_Ref482173946"/>
       <w:r>
         <w:t>Matlab-readable text file</w:t>
       </w:r>
-      <w:bookmarkEnd w:id="16"/>
+      <w:bookmarkEnd w:id="17"/>
     </w:p>
     <w:p>
       <w:r>
@@ -8730,7 +8731,7 @@
       <w:pPr>
         <w:pStyle w:val="Heading1"/>
       </w:pPr>
-      <w:bookmarkStart w:id="17" w:name="_Toc496170065"/>
+      <w:bookmarkStart w:id="18" w:name="_Toc500757594"/>
       <w:r>
         <w:lastRenderedPageBreak/>
         <w:t>Helicorder View</w:t>
@@ -8738,17 +8739,17 @@
       <w:r>
         <w:t>s</w:t>
       </w:r>
-      <w:bookmarkEnd w:id="17"/>
+      <w:bookmarkEnd w:id="18"/>
     </w:p>
     <w:p>
       <w:pPr>
         <w:pStyle w:val="Heading2"/>
       </w:pPr>
-      <w:bookmarkStart w:id="18" w:name="_Toc496170066"/>
+      <w:bookmarkStart w:id="19" w:name="_Toc500757595"/>
       <w:r>
         <w:t>Introduction</w:t>
       </w:r>
-      <w:bookmarkEnd w:id="18"/>
+      <w:bookmarkEnd w:id="19"/>
     </w:p>
     <w:p>
       <w:r>
@@ -8828,12 +8829,12 @@
       <w:pPr>
         <w:pStyle w:val="Heading2"/>
       </w:pPr>
-      <w:bookmarkStart w:id="19" w:name="_Toc496170067"/>
+      <w:bookmarkStart w:id="20" w:name="_Toc500757596"/>
       <w:r>
         <w:lastRenderedPageBreak/>
         <w:t>Wave Inset Panel</w:t>
       </w:r>
-      <w:bookmarkEnd w:id="19"/>
+      <w:bookmarkEnd w:id="20"/>
     </w:p>
     <w:p>
       <w:r>
@@ -8868,11 +8869,11 @@
       <w:pPr>
         <w:pStyle w:val="Heading2"/>
       </w:pPr>
-      <w:bookmarkStart w:id="20" w:name="_Toc496170068"/>
+      <w:bookmarkStart w:id="21" w:name="_Toc500757597"/>
       <w:r>
         <w:t>Status Bar</w:t>
       </w:r>
-      <w:bookmarkEnd w:id="20"/>
+      <w:bookmarkEnd w:id="21"/>
     </w:p>
     <w:p>
       <w:r>
@@ -9257,11 +9258,11 @@
       <w:pPr>
         <w:pStyle w:val="Heading2"/>
       </w:pPr>
-      <w:bookmarkStart w:id="21" w:name="_Toc496170069"/>
+      <w:bookmarkStart w:id="22" w:name="_Toc500757598"/>
       <w:r>
         <w:t>Helicorder Toolbar</w:t>
       </w:r>
-      <w:bookmarkEnd w:id="21"/>
+      <w:bookmarkEnd w:id="22"/>
     </w:p>
     <w:p>
       <w:r>
@@ -10864,14 +10865,14 @@
         <w:lastRenderedPageBreak/>
         <w:t xml:space="preserve"> </w:t>
       </w:r>
-      <w:bookmarkStart w:id="22" w:name="_Toc496170070"/>
+      <w:bookmarkStart w:id="23" w:name="_Toc500757599"/>
       <w:r>
         <w:t xml:space="preserve">Helicorder View </w:t>
       </w:r>
       <w:r>
         <w:t>Settings</w:t>
       </w:r>
-      <w:bookmarkEnd w:id="22"/>
+      <w:bookmarkEnd w:id="23"/>
     </w:p>
     <w:p>
       <w:r>
@@ -11517,23 +11518,23 @@
       <w:pPr>
         <w:pStyle w:val="Heading1"/>
       </w:pPr>
-      <w:bookmarkStart w:id="23" w:name="_Ref481578852"/>
-      <w:bookmarkStart w:id="24" w:name="_Toc496170071"/>
+      <w:bookmarkStart w:id="24" w:name="_Ref481578852"/>
+      <w:bookmarkStart w:id="25" w:name="_Toc500757600"/>
       <w:r>
         <w:t>Wave Views</w:t>
       </w:r>
-      <w:bookmarkEnd w:id="23"/>
       <w:bookmarkEnd w:id="24"/>
+      <w:bookmarkEnd w:id="25"/>
     </w:p>
     <w:p>
       <w:pPr>
         <w:pStyle w:val="Heading2"/>
       </w:pPr>
-      <w:bookmarkStart w:id="25" w:name="_Toc496170072"/>
+      <w:bookmarkStart w:id="26" w:name="_Toc500757601"/>
       <w:r>
         <w:t>Introduction</w:t>
       </w:r>
-      <w:bookmarkEnd w:id="25"/>
+      <w:bookmarkEnd w:id="26"/>
     </w:p>
     <w:p>
       <w:r>
@@ -11544,11 +11545,11 @@
       <w:pPr>
         <w:pStyle w:val="Heading2"/>
       </w:pPr>
-      <w:bookmarkStart w:id="26" w:name="_Toc496170073"/>
+      <w:bookmarkStart w:id="27" w:name="_Toc500757602"/>
       <w:r>
         <w:t>Wave View Settings Dialog</w:t>
       </w:r>
-      <w:bookmarkEnd w:id="26"/>
+      <w:bookmarkEnd w:id="27"/>
     </w:p>
     <w:p>
       <w:r>
@@ -11682,11 +11683,11 @@
       <w:pPr>
         <w:pStyle w:val="Heading3"/>
       </w:pPr>
-      <w:bookmarkStart w:id="27" w:name="_Toc496170074"/>
+      <w:bookmarkStart w:id="28" w:name="_Toc500757603"/>
       <w:r>
         <w:t>View</w:t>
       </w:r>
-      <w:bookmarkEnd w:id="27"/>
+      <w:bookmarkEnd w:id="28"/>
     </w:p>
     <w:p>
       <w:r>
@@ -12374,11 +12375,11 @@
       <w:pPr>
         <w:pStyle w:val="Heading3"/>
       </w:pPr>
-      <w:bookmarkStart w:id="28" w:name="_Toc496170075"/>
+      <w:bookmarkStart w:id="29" w:name="_Toc500757604"/>
       <w:r>
         <w:t>Wave Options</w:t>
       </w:r>
-      <w:bookmarkEnd w:id="28"/>
+      <w:bookmarkEnd w:id="29"/>
     </w:p>
     <w:p>
       <w:pPr>
@@ -12562,11 +12563,11 @@
       <w:pPr>
         <w:pStyle w:val="Heading3"/>
       </w:pPr>
-      <w:bookmarkStart w:id="29" w:name="_Toc496170076"/>
+      <w:bookmarkStart w:id="30" w:name="_Toc500757605"/>
       <w:r>
         <w:t>Spectra Options</w:t>
       </w:r>
-      <w:bookmarkEnd w:id="29"/>
+      <w:bookmarkEnd w:id="30"/>
     </w:p>
     <w:p>
       <w:pPr>
@@ -12608,11 +12609,11 @@
       <w:pPr>
         <w:pStyle w:val="Heading3"/>
       </w:pPr>
-      <w:bookmarkStart w:id="30" w:name="_Toc496170077"/>
+      <w:bookmarkStart w:id="31" w:name="_Toc500757606"/>
       <w:r>
         <w:t>Spectrogram Options</w:t>
       </w:r>
-      <w:bookmarkEnd w:id="30"/>
+      <w:bookmarkEnd w:id="31"/>
     </w:p>
     <w:p>
       <w:pPr>
@@ -12768,11 +12769,11 @@
       <w:pPr>
         <w:pStyle w:val="Heading3"/>
       </w:pPr>
-      <w:bookmarkStart w:id="31" w:name="_Toc496170078"/>
+      <w:bookmarkStart w:id="32" w:name="_Toc500757607"/>
       <w:r>
         <w:t>Butterworth Filter</w:t>
       </w:r>
-      <w:bookmarkEnd w:id="31"/>
+      <w:bookmarkEnd w:id="32"/>
     </w:p>
     <w:p>
       <w:pPr>
@@ -13016,11 +13017,11 @@
       <w:pPr>
         <w:pStyle w:val="Heading1"/>
       </w:pPr>
-      <w:bookmarkStart w:id="32" w:name="_Toc496170079"/>
+      <w:bookmarkStart w:id="33" w:name="_Toc500757608"/>
       <w:r>
         <w:t>Wave Clipboard</w:t>
       </w:r>
-      <w:bookmarkEnd w:id="32"/>
+      <w:bookmarkEnd w:id="33"/>
     </w:p>
     <w:p>
       <w:r>
@@ -13184,11 +13185,11 @@
       <w:pPr>
         <w:pStyle w:val="Heading2"/>
       </w:pPr>
-      <w:bookmarkStart w:id="33" w:name="_Toc496170080"/>
+      <w:bookmarkStart w:id="34" w:name="_Toc500757609"/>
       <w:r>
         <w:t>Clipboard Toolbar</w:t>
       </w:r>
-      <w:bookmarkEnd w:id="33"/>
+      <w:bookmarkEnd w:id="34"/>
     </w:p>
     <w:p>
       <w:r>
@@ -15165,11 +15166,11 @@
       <w:pPr>
         <w:pStyle w:val="Heading2"/>
       </w:pPr>
-      <w:bookmarkStart w:id="34" w:name="_Toc496170081"/>
+      <w:bookmarkStart w:id="35" w:name="_Toc500757610"/>
       <w:r>
         <w:t>Pick Mode</w:t>
       </w:r>
-      <w:bookmarkEnd w:id="34"/>
+      <w:bookmarkEnd w:id="35"/>
     </w:p>
     <w:p>
       <w:r>
@@ -15292,11 +15293,11 @@
       <w:pPr>
         <w:pStyle w:val="Heading3"/>
       </w:pPr>
-      <w:bookmarkStart w:id="35" w:name="_Toc496170082"/>
+      <w:bookmarkStart w:id="36" w:name="_Toc500757611"/>
       <w:r>
         <w:t>P and S</w:t>
       </w:r>
-      <w:bookmarkEnd w:id="35"/>
+      <w:bookmarkEnd w:id="36"/>
     </w:p>
     <w:p>
       <w:r>
@@ -15579,11 +15580,11 @@
       <w:pPr>
         <w:pStyle w:val="Heading3"/>
       </w:pPr>
-      <w:bookmarkStart w:id="36" w:name="_Toc496170083"/>
+      <w:bookmarkStart w:id="37" w:name="_Toc500757612"/>
       <w:r>
         <w:t>Coda</w:t>
       </w:r>
-      <w:bookmarkEnd w:id="36"/>
+      <w:bookmarkEnd w:id="37"/>
     </w:p>
     <w:p>
       <w:r>
@@ -15735,15 +15736,15 @@
       <w:pPr>
         <w:pStyle w:val="Heading3"/>
       </w:pPr>
-      <w:bookmarkStart w:id="37" w:name="_Toc496170084"/>
       <w:bookmarkStart w:id="38" w:name="_Ref482777761"/>
+      <w:bookmarkStart w:id="39" w:name="_Toc500757613"/>
       <w:r>
         <w:t xml:space="preserve">Pick </w:t>
       </w:r>
       <w:r>
         <w:t>Menu</w:t>
       </w:r>
-      <w:bookmarkEnd w:id="37"/>
+      <w:bookmarkEnd w:id="39"/>
     </w:p>
     <w:p>
       <w:r>
@@ -15856,12 +15857,12 @@
       <w:pPr>
         <w:pStyle w:val="Heading4"/>
       </w:pPr>
-      <w:bookmarkStart w:id="39" w:name="_Ref487113391"/>
+      <w:bookmarkStart w:id="40" w:name="_Ref487113391"/>
       <w:r>
         <w:t>Settings</w:t>
       </w:r>
       <w:bookmarkEnd w:id="38"/>
-      <w:bookmarkEnd w:id="39"/>
+      <w:bookmarkEnd w:id="40"/>
     </w:p>
     <w:p>
       <w:r>
@@ -16048,13 +16049,13 @@
       <w:pPr>
         <w:pStyle w:val="Heading3"/>
       </w:pPr>
-      <w:bookmarkStart w:id="40" w:name="_Ref490057503"/>
-      <w:bookmarkStart w:id="41" w:name="_Toc496170085"/>
+      <w:bookmarkStart w:id="41" w:name="_Ref490057503"/>
+      <w:bookmarkStart w:id="42" w:name="_Toc500757614"/>
       <w:r>
         <w:t>Event Dialog</w:t>
       </w:r>
-      <w:bookmarkEnd w:id="40"/>
       <w:bookmarkEnd w:id="41"/>
+      <w:bookmarkEnd w:id="42"/>
     </w:p>
     <w:p>
       <w:r>
@@ -16732,7 +16733,58 @@
         </w:drawing>
       </w:r>
       <w:r>
-        <w:t xml:space="preserve">.  This will open a dialog window to allow editing of the test variables. According to the Hypo71 manual the “standard values (initiated by the program) are appropriate for earthquakes recorded by the USGS California Network of stations. Careful consideration should be given to their definitions and the values appropriate to a given set of data before this program is used.”  </w:t>
+        <w:t xml:space="preserve">.  This will open a dialog window to allow editing of the </w:t>
+      </w:r>
+      <w:r>
+        <w:t>settings</w:t>
+      </w:r>
+      <w:r>
+        <w:t>.</w:t>
+      </w:r>
+      <w:r>
+        <w:t xml:space="preserve"> There are two categories of settings:</w:t>
+      </w:r>
+    </w:p>
+    <w:p>
+      <w:pPr>
+        <w:pStyle w:val="ListParagraph"/>
+        <w:numPr>
+          <w:ilvl w:val="0"/>
+          <w:numId w:val="35"/>
+        </w:numPr>
+      </w:pPr>
+      <w:r>
+        <w:rPr>
+          <w:i/>
+        </w:rPr>
+        <w:t>KSING</w:t>
+      </w:r>
+      <w:r>
+        <w:t xml:space="preserve">: </w:t>
+      </w:r>
+      <w:r>
+        <w:t>By default, Swarm uses the original SINGLE subroutine which only supports in-network earthquake locating. To allow use of the modified SINGLE subroutine to locate earthquakes outside of network, select the second option. This will extend the distance weighting so that distance stations will still be used in the location procedure.  Refer to the Hypo71 manual for further details on this option.</w:t>
+      </w:r>
+    </w:p>
+    <w:p>
+      <w:pPr>
+        <w:pStyle w:val="ListParagraph"/>
+        <w:numPr>
+          <w:ilvl w:val="0"/>
+          <w:numId w:val="35"/>
+        </w:numPr>
+      </w:pPr>
+      <w:r>
+        <w:rPr>
+          <w:i/>
+        </w:rPr>
+        <w:t>Test values</w:t>
+      </w:r>
+      <w:r>
+        <w:t xml:space="preserve">: </w:t>
+      </w:r>
+      <w:r>
+        <w:t xml:space="preserve">According to the Hypo71 manual the “standard values (initiated by the program) are appropriate for earthquakes recorded by the USGS California Network of stations. Careful consideration should be given to their definitions and the values appropriate to a given set of data before this program is used.”  </w:t>
       </w:r>
       <w:r>
         <w:t>Refer to the Hypo71 manual for definitions of these test variables.</w:t>
@@ -16805,6 +16857,7 @@
           <w:noProof/>
           <w:lang w:eastAsia="ja-JP"/>
         </w:rPr>
+        <w:lastRenderedPageBreak/>
         <w:drawing>
           <wp:inline distT="0" distB="0" distL="0" distR="0" wp14:anchorId="7A57D873" wp14:editId="77D03C23">
             <wp:extent cx="3629025" cy="2143125"/>
@@ -16889,7 +16942,6 @@
         <w:rPr>
           <w:rFonts w:asciiTheme="majorHAnsi" w:hAnsiTheme="majorHAnsi" w:cstheme="majorHAnsi"/>
         </w:rPr>
-        <w:lastRenderedPageBreak/>
         <w:t>View</w:t>
       </w:r>
       <w:r>
@@ -17110,6 +17162,7 @@
           <w:sz w:val="22"/>
           <w:lang w:eastAsia="ja-JP"/>
         </w:rPr>
+        <w:lastRenderedPageBreak/>
         <w:drawing>
           <wp:inline distT="0" distB="0" distL="0" distR="0" wp14:anchorId="6BDA6308" wp14:editId="26E0A0ED">
             <wp:extent cx="790575" cy="228600"/>
@@ -17220,11 +17273,11 @@
       <w:pPr>
         <w:pStyle w:val="Heading2"/>
       </w:pPr>
-      <w:bookmarkStart w:id="42" w:name="_Toc496170086"/>
+      <w:bookmarkStart w:id="43" w:name="_Toc500757615"/>
       <w:r>
         <w:t>Status Bar</w:t>
       </w:r>
-      <w:bookmarkEnd w:id="42"/>
+      <w:bookmarkEnd w:id="43"/>
     </w:p>
     <w:p>
       <w:r>
@@ -17288,7 +17341,6 @@
         </w:numPr>
       </w:pPr>
       <w:r>
-        <w:lastRenderedPageBreak/>
         <w:t>Number of samples (duration in seconds)</w:t>
       </w:r>
     </w:p>
@@ -17683,6 +17735,7 @@
     </w:p>
     <w:p>
       <w:r>
+        <w:lastRenderedPageBreak/>
         <w:t>Example:</w:t>
       </w:r>
       <w:r>
@@ -17747,12 +17800,11 @@
       <w:pPr>
         <w:pStyle w:val="Heading1"/>
       </w:pPr>
-      <w:bookmarkStart w:id="43" w:name="_Toc496170087"/>
-      <w:r>
-        <w:lastRenderedPageBreak/>
+      <w:bookmarkStart w:id="44" w:name="_Toc500757616"/>
+      <w:r>
         <w:t>Real-time Monitor</w:t>
       </w:r>
-      <w:bookmarkEnd w:id="43"/>
+      <w:bookmarkEnd w:id="44"/>
     </w:p>
     <w:p>
       <w:pPr>
@@ -17841,12 +17893,12 @@
       <w:pPr>
         <w:pStyle w:val="Heading1"/>
       </w:pPr>
-      <w:bookmarkStart w:id="44" w:name="_Toc496170088"/>
+      <w:bookmarkStart w:id="45" w:name="_Toc500757617"/>
       <w:r>
         <w:lastRenderedPageBreak/>
         <w:t>Real-time Wave Viewer</w:t>
       </w:r>
-      <w:bookmarkEnd w:id="44"/>
+      <w:bookmarkEnd w:id="45"/>
     </w:p>
     <w:p>
       <w:r>
@@ -17998,11 +18050,11 @@
       <w:pPr>
         <w:pStyle w:val="Heading1"/>
       </w:pPr>
-      <w:bookmarkStart w:id="45" w:name="_Toc496170089"/>
+      <w:bookmarkStart w:id="46" w:name="_Toc500757618"/>
       <w:r>
         <w:t>RSAM</w:t>
       </w:r>
-      <w:bookmarkEnd w:id="45"/>
+      <w:bookmarkEnd w:id="46"/>
     </w:p>
     <w:p>
       <w:r>
@@ -18239,11 +18291,11 @@
       <w:pPr>
         <w:pStyle w:val="Heading2"/>
       </w:pPr>
-      <w:bookmarkStart w:id="46" w:name="_Toc496170090"/>
+      <w:bookmarkStart w:id="47" w:name="_Toc500757619"/>
       <w:r>
         <w:t>RSAM Ratio</w:t>
       </w:r>
-      <w:bookmarkEnd w:id="46"/>
+      <w:bookmarkEnd w:id="47"/>
     </w:p>
     <w:p>
       <w:r>
@@ -18364,11 +18416,11 @@
       <w:pPr>
         <w:pStyle w:val="Heading2"/>
       </w:pPr>
-      <w:bookmarkStart w:id="47" w:name="_Toc496170091"/>
+      <w:bookmarkStart w:id="48" w:name="_Toc500757620"/>
       <w:r>
         <w:t>RSAM Settings</w:t>
       </w:r>
-      <w:bookmarkEnd w:id="47"/>
+      <w:bookmarkEnd w:id="48"/>
     </w:p>
     <w:p>
       <w:r>
@@ -18481,8 +18533,6 @@
           </wp:inline>
         </w:drawing>
       </w:r>
-      <w:bookmarkStart w:id="48" w:name="_GoBack"/>
-      <w:bookmarkEnd w:id="48"/>
     </w:p>
     <w:p>
       <w:pPr>
@@ -18542,7 +18592,7 @@
       <w:pPr>
         <w:pStyle w:val="Heading1"/>
       </w:pPr>
-      <w:bookmarkStart w:id="49" w:name="_Toc496170092"/>
+      <w:bookmarkStart w:id="49" w:name="_Toc500757621"/>
       <w:r>
         <w:t>Map Interface</w:t>
       </w:r>
@@ -18552,7 +18602,7 @@
       <w:pPr>
         <w:pStyle w:val="Heading2"/>
       </w:pPr>
-      <w:bookmarkStart w:id="50" w:name="_Toc496170093"/>
+      <w:bookmarkStart w:id="50" w:name="_Toc500757622"/>
       <w:r>
         <w:t>Introduction</w:t>
       </w:r>
@@ -18609,7 +18659,7 @@
       <w:pPr>
         <w:pStyle w:val="Heading2"/>
       </w:pPr>
-      <w:bookmarkStart w:id="51" w:name="_Toc496170094"/>
+      <w:bookmarkStart w:id="51" w:name="_Toc500757623"/>
       <w:r>
         <w:t>Displaying Station on Map</w:t>
       </w:r>
@@ -18700,7 +18750,7 @@
       <w:pPr>
         <w:pStyle w:val="Heading2"/>
       </w:pPr>
-      <w:bookmarkStart w:id="52" w:name="_Toc496170095"/>
+      <w:bookmarkStart w:id="52" w:name="_Toc500757624"/>
       <w:r>
         <w:t>Map Toolbars</w:t>
       </w:r>
@@ -20643,7 +20693,7 @@
       <w:pPr>
         <w:pStyle w:val="Heading2"/>
       </w:pPr>
-      <w:bookmarkStart w:id="53" w:name="_Toc496170096"/>
+      <w:bookmarkStart w:id="53" w:name="_Toc500757625"/>
       <w:r>
         <w:t xml:space="preserve">Map </w:t>
       </w:r>
@@ -20940,7 +20990,7 @@
         <w:pStyle w:val="Heading3"/>
       </w:pPr>
       <w:bookmarkStart w:id="54" w:name="_Ref481585735"/>
-      <w:bookmarkStart w:id="55" w:name="_Toc496170097"/>
+      <w:bookmarkStart w:id="55" w:name="_Toc500757626"/>
       <w:r>
         <w:t>Displaying NEIC Events</w:t>
       </w:r>
@@ -20974,7 +21024,7 @@
       <w:pPr>
         <w:pStyle w:val="Heading2"/>
       </w:pPr>
-      <w:bookmarkStart w:id="56" w:name="_Toc496170098"/>
+      <w:bookmarkStart w:id="56" w:name="_Toc500757627"/>
       <w:r>
         <w:lastRenderedPageBreak/>
         <w:t>Ruler Tool</w:t>
@@ -21116,7 +21166,7 @@
       <w:pPr>
         <w:pStyle w:val="Heading2"/>
       </w:pPr>
-      <w:bookmarkStart w:id="57" w:name="_Toc496170099"/>
+      <w:bookmarkStart w:id="57" w:name="_Toc500757628"/>
       <w:r>
         <w:t>Understanding Map Scale</w:t>
       </w:r>
@@ -21131,7 +21181,7 @@
       <w:pPr>
         <w:pStyle w:val="Heading2"/>
       </w:pPr>
-      <w:bookmarkStart w:id="58" w:name="_Toc496170100"/>
+      <w:bookmarkStart w:id="58" w:name="_Toc500757629"/>
       <w:r>
         <w:t>Channel Interactions</w:t>
       </w:r>
@@ -21211,7 +21261,7 @@
       <w:pPr>
         <w:pStyle w:val="Heading2"/>
       </w:pPr>
-      <w:bookmarkStart w:id="59" w:name="_Toc496170101"/>
+      <w:bookmarkStart w:id="59" w:name="_Toc500757630"/>
       <w:r>
         <w:t>Wave Panel Time Spans</w:t>
       </w:r>
@@ -21227,7 +21277,7 @@
         <w:pStyle w:val="Heading2"/>
       </w:pPr>
       <w:bookmarkStart w:id="60" w:name="_Ref481656375"/>
-      <w:bookmarkStart w:id="61" w:name="_Toc496170102"/>
+      <w:bookmarkStart w:id="61" w:name="_Toc500757631"/>
       <w:r>
         <w:t>Map Packs</w:t>
       </w:r>
@@ -21499,7 +21549,7 @@
         <w:pStyle w:val="Heading1"/>
       </w:pPr>
       <w:bookmarkStart w:id="62" w:name="_Ref481585066"/>
-      <w:bookmarkStart w:id="63" w:name="_Toc496170103"/>
+      <w:bookmarkStart w:id="63" w:name="_Toc500757632"/>
       <w:r>
         <w:t>Events</w:t>
       </w:r>
@@ -21513,7 +21563,7 @@
       <w:pPr>
         <w:pStyle w:val="Heading2"/>
       </w:pPr>
-      <w:bookmarkStart w:id="64" w:name="_Toc496170104"/>
+      <w:bookmarkStart w:id="64" w:name="_Toc500757633"/>
       <w:r>
         <w:t>Importing Events</w:t>
       </w:r>
@@ -21569,7 +21619,7 @@
       <w:pPr>
         <w:pStyle w:val="Heading2"/>
       </w:pPr>
-      <w:bookmarkStart w:id="65" w:name="_Toc496170105"/>
+      <w:bookmarkStart w:id="65" w:name="_Toc500757634"/>
       <w:r>
         <w:t>Map Display</w:t>
       </w:r>
@@ -21823,7 +21873,7 @@
       <w:pPr>
         <w:pStyle w:val="Heading2"/>
       </w:pPr>
-      <w:bookmarkStart w:id="66" w:name="_Toc496170106"/>
+      <w:bookmarkStart w:id="66" w:name="_Toc500757635"/>
       <w:r>
         <w:t xml:space="preserve">Event </w:t>
       </w:r>
@@ -22126,7 +22176,7 @@
       <w:pPr>
         <w:pStyle w:val="Heading1"/>
       </w:pPr>
-      <w:bookmarkStart w:id="67" w:name="_Toc496170107"/>
+      <w:bookmarkStart w:id="67" w:name="_Toc500757636"/>
       <w:r>
         <w:t>Menus</w:t>
       </w:r>
@@ -22136,7 +22186,7 @@
       <w:pPr>
         <w:pStyle w:val="Heading2"/>
       </w:pPr>
-      <w:bookmarkStart w:id="68" w:name="_Toc496170108"/>
+      <w:bookmarkStart w:id="68" w:name="_Toc500757637"/>
       <w:r>
         <w:t>File</w:t>
       </w:r>
@@ -22332,7 +22382,7 @@
       <w:pPr>
         <w:pStyle w:val="Heading3"/>
       </w:pPr>
-      <w:bookmarkStart w:id="69" w:name="_Toc496170109"/>
+      <w:bookmarkStart w:id="69" w:name="_Toc500757638"/>
       <w:r>
         <w:lastRenderedPageBreak/>
         <w:t>Options</w:t>
@@ -22793,7 +22843,7 @@
       <w:pPr>
         <w:pStyle w:val="Heading2"/>
       </w:pPr>
-      <w:bookmarkStart w:id="71" w:name="_Toc496170110"/>
+      <w:bookmarkStart w:id="71" w:name="_Toc500757639"/>
       <w:r>
         <w:t>Layout</w:t>
       </w:r>
@@ -22906,7 +22956,7 @@
       <w:pPr>
         <w:pStyle w:val="Heading2"/>
       </w:pPr>
-      <w:bookmarkStart w:id="72" w:name="_Toc496170111"/>
+      <w:bookmarkStart w:id="72" w:name="_Toc500757640"/>
       <w:r>
         <w:t>Window</w:t>
       </w:r>
@@ -23111,7 +23161,7 @@
       <w:pPr>
         <w:pStyle w:val="Heading3"/>
       </w:pPr>
-      <w:bookmarkStart w:id="73" w:name="_Toc496170112"/>
+      <w:bookmarkStart w:id="73" w:name="_Toc500757641"/>
       <w:r>
         <w:t>Kiosk Mode</w:t>
       </w:r>
@@ -23207,7 +23257,7 @@
       <w:pPr>
         <w:pStyle w:val="Heading2"/>
       </w:pPr>
-      <w:bookmarkStart w:id="74" w:name="_Toc496170113"/>
+      <w:bookmarkStart w:id="74" w:name="_Toc500757642"/>
       <w:r>
         <w:t>Help</w:t>
       </w:r>
@@ -23235,7 +23285,7 @@
       <w:pPr>
         <w:pStyle w:val="Heading1"/>
       </w:pPr>
-      <w:bookmarkStart w:id="75" w:name="_Toc496170114"/>
+      <w:bookmarkStart w:id="75" w:name="_Toc500757643"/>
       <w:r>
         <w:t>Configuration Files</w:t>
       </w:r>
@@ -23245,7 +23295,7 @@
       <w:pPr>
         <w:pStyle w:val="Heading2"/>
       </w:pPr>
-      <w:bookmarkStart w:id="76" w:name="_Toc496170115"/>
+      <w:bookmarkStart w:id="76" w:name="_Toc500757644"/>
       <w:r>
         <w:t>Swarm.config</w:t>
       </w:r>
@@ -23260,7 +23310,7 @@
       <w:pPr>
         <w:pStyle w:val="Heading2"/>
       </w:pPr>
-      <w:bookmarkStart w:id="77" w:name="_Toc496170116"/>
+      <w:bookmarkStart w:id="77" w:name="_Toc500757645"/>
       <w:r>
         <w:t>DataSources.config</w:t>
       </w:r>
@@ -23371,7 +23421,7 @@
       <w:pPr>
         <w:pStyle w:val="Heading2"/>
       </w:pPr>
-      <w:bookmarkStart w:id="78" w:name="_Toc496170117"/>
+      <w:bookmarkStart w:id="78" w:name="_Toc500757646"/>
       <w:r>
         <w:t>WaveDefaults.config</w:t>
       </w:r>
@@ -23386,7 +23436,7 @@
       <w:pPr>
         <w:pStyle w:val="Heading2"/>
       </w:pPr>
-      <w:bookmarkStart w:id="79" w:name="_Toc496170118"/>
+      <w:bookmarkStart w:id="79" w:name="_Toc500757647"/>
       <w:r>
         <w:t>SwarmGroups.config</w:t>
       </w:r>
@@ -23412,7 +23462,7 @@
       </w:pPr>
       <w:bookmarkStart w:id="80" w:name="_Ref490470034"/>
       <w:bookmarkStart w:id="81" w:name="_Ref490470036"/>
-      <w:bookmarkStart w:id="82" w:name="_Toc496170119"/>
+      <w:bookmarkStart w:id="82" w:name="_Toc500757648"/>
       <w:r>
         <w:lastRenderedPageBreak/>
         <w:t>SwarmMetadata.config</w:t>
@@ -23737,7 +23787,7 @@
       <w:pPr>
         <w:pStyle w:val="Heading2"/>
       </w:pPr>
-      <w:bookmarkStart w:id="83" w:name="_Toc496170120"/>
+      <w:bookmarkStart w:id="83" w:name="_Toc500757649"/>
       <w:r>
         <w:t>NTP.config</w:t>
       </w:r>
@@ -23807,7 +23857,7 @@
       <w:pPr>
         <w:pStyle w:val="Heading2"/>
       </w:pPr>
-      <w:bookmarkStart w:id="84" w:name="_Toc496170121"/>
+      <w:bookmarkStart w:id="84" w:name="_Toc500757650"/>
       <w:r>
         <w:lastRenderedPageBreak/>
         <w:t>RsamDefaults.config</w:t>
@@ -24136,7 +24186,7 @@
       <w:pPr>
         <w:pStyle w:val="Heading2"/>
       </w:pPr>
-      <w:bookmarkStart w:id="85" w:name="_Toc496170122"/>
+      <w:bookmarkStart w:id="85" w:name="_Toc500757651"/>
       <w:r>
         <w:t>PickSettings.config</w:t>
       </w:r>
@@ -24329,7 +24379,7 @@
       <w:pPr>
         <w:pStyle w:val="Heading1"/>
       </w:pPr>
-      <w:bookmarkStart w:id="86" w:name="_Toc496170123"/>
+      <w:bookmarkStart w:id="86" w:name="_Toc500757652"/>
       <w:r>
         <w:t>Support</w:t>
       </w:r>
@@ -24350,6 +24400,7 @@
       <w:r>
         <w:t>.</w:t>
       </w:r>
+      <w:bookmarkEnd w:id="0"/>
     </w:p>
     <w:sectPr>
       <w:pgSz w:w="12240" w:h="15840"/>
@@ -24384,21 +24435,21 @@
         <v:path o:extrusionok="f" gradientshapeok="t" o:connecttype="rect"/>
         <o:lock v:ext="edit" aspectratio="t"/>
       </v:shapetype>
-      <v:shape id="_x0000_i1035" type="#_x0000_t75" style="width:12pt;height:12pt;visibility:visible;mso-wrap-style:square" o:bullet="t">
+      <v:shape id="_x0000_i1041" type="#_x0000_t75" style="width:12pt;height:12pt;visibility:visible;mso-wrap-style:square" o:bullet="t">
         <v:imagedata r:id="rId1" o:title="server"/>
       </v:shape>
     </w:pict>
   </w:numPicBullet>
   <w:numPicBullet w:numPicBulletId="1">
     <w:pict>
-      <v:shape id="_x0000_i1036" type="#_x0000_t75" style="width:12pt;height:12pt;visibility:visible;mso-wrap-style:square" o:bullet="t">
+      <v:shape id="_x0000_i1042" type="#_x0000_t75" style="width:12pt;height:12pt;visibility:visible;mso-wrap-style:square" o:bullet="t">
         <v:imagedata r:id="rId2" o:title="broken_server"/>
       </v:shape>
     </w:pict>
   </w:numPicBullet>
   <w:numPicBullet w:numPicBulletId="2">
     <w:pict>
-      <v:shape id="_x0000_i1037" type="#_x0000_t75" style="width:12pt;height:12pt;visibility:visible;mso-wrap-style:square" o:bullet="t">
+      <v:shape id="_x0000_i1043" type="#_x0000_t75" style="width:12pt;height:12pt;visibility:visible;mso-wrap-style:square" o:bullet="t">
         <v:imagedata r:id="rId3" o:title="label_some"/>
       </v:shape>
     </w:pict>
@@ -25028,6 +25079,92 @@
     </w:lvl>
   </w:abstractNum>
   <w:abstractNum w:abstractNumId="6" w15:restartNumberingAfterBreak="0">
+    <w:nsid w:val="1D8E13FB"/>
+    <w:multiLevelType w:val="hybridMultilevel"/>
+    <w:tmpl w:val="7B48F576"/>
+    <w:lvl w:ilvl="0" w:tplc="0409000F">
+      <w:start w:val="1"/>
+      <w:numFmt w:val="decimal"/>
+      <w:lvlText w:val="%1."/>
+      <w:lvlJc w:val="left"/>
+      <w:pPr>
+        <w:ind w:left="765" w:hanging="360"/>
+      </w:pPr>
+    </w:lvl>
+    <w:lvl w:ilvl="1" w:tplc="04090019" w:tentative="1">
+      <w:start w:val="1"/>
+      <w:numFmt w:val="lowerLetter"/>
+      <w:lvlText w:val="%2."/>
+      <w:lvlJc w:val="left"/>
+      <w:pPr>
+        <w:ind w:left="1485" w:hanging="360"/>
+      </w:pPr>
+    </w:lvl>
+    <w:lvl w:ilvl="2" w:tplc="0409001B" w:tentative="1">
+      <w:start w:val="1"/>
+      <w:numFmt w:val="lowerRoman"/>
+      <w:lvlText w:val="%3."/>
+      <w:lvlJc w:val="right"/>
+      <w:pPr>
+        <w:ind w:left="2205" w:hanging="180"/>
+      </w:pPr>
+    </w:lvl>
+    <w:lvl w:ilvl="3" w:tplc="0409000F" w:tentative="1">
+      <w:start w:val="1"/>
+      <w:numFmt w:val="decimal"/>
+      <w:lvlText w:val="%4."/>
+      <w:lvlJc w:val="left"/>
+      <w:pPr>
+        <w:ind w:left="2925" w:hanging="360"/>
+      </w:pPr>
+    </w:lvl>
+    <w:lvl w:ilvl="4" w:tplc="04090019" w:tentative="1">
+      <w:start w:val="1"/>
+      <w:numFmt w:val="lowerLetter"/>
+      <w:lvlText w:val="%5."/>
+      <w:lvlJc w:val="left"/>
+      <w:pPr>
+        <w:ind w:left="3645" w:hanging="360"/>
+      </w:pPr>
+    </w:lvl>
+    <w:lvl w:ilvl="5" w:tplc="0409001B" w:tentative="1">
+      <w:start w:val="1"/>
+      <w:numFmt w:val="lowerRoman"/>
+      <w:lvlText w:val="%6."/>
+      <w:lvlJc w:val="right"/>
+      <w:pPr>
+        <w:ind w:left="4365" w:hanging="180"/>
+      </w:pPr>
+    </w:lvl>
+    <w:lvl w:ilvl="6" w:tplc="0409000F" w:tentative="1">
+      <w:start w:val="1"/>
+      <w:numFmt w:val="decimal"/>
+      <w:lvlText w:val="%7."/>
+      <w:lvlJc w:val="left"/>
+      <w:pPr>
+        <w:ind w:left="5085" w:hanging="360"/>
+      </w:pPr>
+    </w:lvl>
+    <w:lvl w:ilvl="7" w:tplc="04090019" w:tentative="1">
+      <w:start w:val="1"/>
+      <w:numFmt w:val="lowerLetter"/>
+      <w:lvlText w:val="%8."/>
+      <w:lvlJc w:val="left"/>
+      <w:pPr>
+        <w:ind w:left="5805" w:hanging="360"/>
+      </w:pPr>
+    </w:lvl>
+    <w:lvl w:ilvl="8" w:tplc="0409001B" w:tentative="1">
+      <w:start w:val="1"/>
+      <w:numFmt w:val="lowerRoman"/>
+      <w:lvlText w:val="%9."/>
+      <w:lvlJc w:val="right"/>
+      <w:pPr>
+        <w:ind w:left="6525" w:hanging="180"/>
+      </w:pPr>
+    </w:lvl>
+  </w:abstractNum>
+  <w:abstractNum w:abstractNumId="7" w15:restartNumberingAfterBreak="0">
     <w:nsid w:val="27D55E27"/>
     <w:multiLevelType w:val="hybridMultilevel"/>
     <w:tmpl w:val="AF96AD3C"/>
@@ -25140,7 +25277,7 @@
       </w:rPr>
     </w:lvl>
   </w:abstractNum>
-  <w:abstractNum w:abstractNumId="7" w15:restartNumberingAfterBreak="0">
+  <w:abstractNum w:abstractNumId="8" w15:restartNumberingAfterBreak="0">
     <w:nsid w:val="28C00E40"/>
     <w:multiLevelType w:val="hybridMultilevel"/>
     <w:tmpl w:val="E17032DE"/>
@@ -25253,7 +25390,7 @@
       </w:rPr>
     </w:lvl>
   </w:abstractNum>
-  <w:abstractNum w:abstractNumId="8" w15:restartNumberingAfterBreak="0">
+  <w:abstractNum w:abstractNumId="9" w15:restartNumberingAfterBreak="0">
     <w:nsid w:val="313F03F7"/>
     <w:multiLevelType w:val="hybridMultilevel"/>
     <w:tmpl w:val="A4805800"/>
@@ -25366,7 +25503,7 @@
       </w:rPr>
     </w:lvl>
   </w:abstractNum>
-  <w:abstractNum w:abstractNumId="9" w15:restartNumberingAfterBreak="0">
+  <w:abstractNum w:abstractNumId="10" w15:restartNumberingAfterBreak="0">
     <w:nsid w:val="31F53112"/>
     <w:multiLevelType w:val="hybridMultilevel"/>
     <w:tmpl w:val="72C8F780"/>
@@ -25479,7 +25616,7 @@
       </w:rPr>
     </w:lvl>
   </w:abstractNum>
-  <w:abstractNum w:abstractNumId="10" w15:restartNumberingAfterBreak="0">
+  <w:abstractNum w:abstractNumId="11" w15:restartNumberingAfterBreak="0">
     <w:nsid w:val="33C82C47"/>
     <w:multiLevelType w:val="hybridMultilevel"/>
     <w:tmpl w:val="9C7E0DC0"/>
@@ -25565,7 +25702,7 @@
       </w:pPr>
     </w:lvl>
   </w:abstractNum>
-  <w:abstractNum w:abstractNumId="11" w15:restartNumberingAfterBreak="0">
+  <w:abstractNum w:abstractNumId="12" w15:restartNumberingAfterBreak="0">
     <w:nsid w:val="388A57A0"/>
     <w:multiLevelType w:val="hybridMultilevel"/>
     <w:tmpl w:val="DF041ACC"/>
@@ -25678,7 +25815,7 @@
       </w:rPr>
     </w:lvl>
   </w:abstractNum>
-  <w:abstractNum w:abstractNumId="12" w15:restartNumberingAfterBreak="0">
+  <w:abstractNum w:abstractNumId="13" w15:restartNumberingAfterBreak="0">
     <w:nsid w:val="3977377C"/>
     <w:multiLevelType w:val="hybridMultilevel"/>
     <w:tmpl w:val="79B8E82C"/>
@@ -25764,7 +25901,7 @@
       </w:pPr>
     </w:lvl>
   </w:abstractNum>
-  <w:abstractNum w:abstractNumId="13" w15:restartNumberingAfterBreak="0">
+  <w:abstractNum w:abstractNumId="14" w15:restartNumberingAfterBreak="0">
     <w:nsid w:val="3AA51EB0"/>
     <w:multiLevelType w:val="hybridMultilevel"/>
     <w:tmpl w:val="D57483FA"/>
@@ -25877,7 +26014,7 @@
       </w:rPr>
     </w:lvl>
   </w:abstractNum>
-  <w:abstractNum w:abstractNumId="14" w15:restartNumberingAfterBreak="0">
+  <w:abstractNum w:abstractNumId="15" w15:restartNumberingAfterBreak="0">
     <w:nsid w:val="3D5241D1"/>
     <w:multiLevelType w:val="hybridMultilevel"/>
     <w:tmpl w:val="6882B240"/>
@@ -25990,7 +26127,7 @@
       </w:rPr>
     </w:lvl>
   </w:abstractNum>
-  <w:abstractNum w:abstractNumId="15" w15:restartNumberingAfterBreak="0">
+  <w:abstractNum w:abstractNumId="16" w15:restartNumberingAfterBreak="0">
     <w:nsid w:val="42DF2D76"/>
     <w:multiLevelType w:val="hybridMultilevel"/>
     <w:tmpl w:val="9AB4694E"/>
@@ -26103,7 +26240,7 @@
       </w:rPr>
     </w:lvl>
   </w:abstractNum>
-  <w:abstractNum w:abstractNumId="16" w15:restartNumberingAfterBreak="0">
+  <w:abstractNum w:abstractNumId="17" w15:restartNumberingAfterBreak="0">
     <w:nsid w:val="431B2F84"/>
     <w:multiLevelType w:val="hybridMultilevel"/>
     <w:tmpl w:val="31C22DD8"/>
@@ -26216,7 +26353,7 @@
       </w:rPr>
     </w:lvl>
   </w:abstractNum>
-  <w:abstractNum w:abstractNumId="17" w15:restartNumberingAfterBreak="0">
+  <w:abstractNum w:abstractNumId="18" w15:restartNumberingAfterBreak="0">
     <w:nsid w:val="465B59B2"/>
     <w:multiLevelType w:val="hybridMultilevel"/>
     <w:tmpl w:val="3BF2074C"/>
@@ -26329,7 +26466,7 @@
       </w:rPr>
     </w:lvl>
   </w:abstractNum>
-  <w:abstractNum w:abstractNumId="18" w15:restartNumberingAfterBreak="0">
+  <w:abstractNum w:abstractNumId="19" w15:restartNumberingAfterBreak="0">
     <w:nsid w:val="477347D9"/>
     <w:multiLevelType w:val="hybridMultilevel"/>
     <w:tmpl w:val="2EBADEC8"/>
@@ -26442,7 +26579,7 @@
       </w:rPr>
     </w:lvl>
   </w:abstractNum>
-  <w:abstractNum w:abstractNumId="19" w15:restartNumberingAfterBreak="0">
+  <w:abstractNum w:abstractNumId="20" w15:restartNumberingAfterBreak="0">
     <w:nsid w:val="49F042FB"/>
     <w:multiLevelType w:val="hybridMultilevel"/>
     <w:tmpl w:val="159E9F1C"/>
@@ -26555,7 +26692,7 @@
       </w:rPr>
     </w:lvl>
   </w:abstractNum>
-  <w:abstractNum w:abstractNumId="20" w15:restartNumberingAfterBreak="0">
+  <w:abstractNum w:abstractNumId="21" w15:restartNumberingAfterBreak="0">
     <w:nsid w:val="4C0E0941"/>
     <w:multiLevelType w:val="hybridMultilevel"/>
     <w:tmpl w:val="66C2C09E"/>
@@ -26641,7 +26778,7 @@
       </w:pPr>
     </w:lvl>
   </w:abstractNum>
-  <w:abstractNum w:abstractNumId="21" w15:restartNumberingAfterBreak="0">
+  <w:abstractNum w:abstractNumId="22" w15:restartNumberingAfterBreak="0">
     <w:nsid w:val="55207AA2"/>
     <w:multiLevelType w:val="hybridMultilevel"/>
     <w:tmpl w:val="B4328478"/>
@@ -26754,7 +26891,7 @@
       </w:rPr>
     </w:lvl>
   </w:abstractNum>
-  <w:abstractNum w:abstractNumId="22" w15:restartNumberingAfterBreak="0">
+  <w:abstractNum w:abstractNumId="23" w15:restartNumberingAfterBreak="0">
     <w:nsid w:val="56D85E74"/>
     <w:multiLevelType w:val="hybridMultilevel"/>
     <w:tmpl w:val="9A624914"/>
@@ -26840,7 +26977,7 @@
       </w:pPr>
     </w:lvl>
   </w:abstractNum>
-  <w:abstractNum w:abstractNumId="23" w15:restartNumberingAfterBreak="0">
+  <w:abstractNum w:abstractNumId="24" w15:restartNumberingAfterBreak="0">
     <w:nsid w:val="56E27359"/>
     <w:multiLevelType w:val="hybridMultilevel"/>
     <w:tmpl w:val="D9DC78D8"/>
@@ -26953,7 +27090,7 @@
       </w:rPr>
     </w:lvl>
   </w:abstractNum>
-  <w:abstractNum w:abstractNumId="24" w15:restartNumberingAfterBreak="0">
+  <w:abstractNum w:abstractNumId="25" w15:restartNumberingAfterBreak="0">
     <w:nsid w:val="5D845BED"/>
     <w:multiLevelType w:val="hybridMultilevel"/>
     <w:tmpl w:val="D39ED0EE"/>
@@ -27066,7 +27203,7 @@
       </w:rPr>
     </w:lvl>
   </w:abstractNum>
-  <w:abstractNum w:abstractNumId="25" w15:restartNumberingAfterBreak="0">
+  <w:abstractNum w:abstractNumId="26" w15:restartNumberingAfterBreak="0">
     <w:nsid w:val="65EB29C6"/>
     <w:multiLevelType w:val="hybridMultilevel"/>
     <w:tmpl w:val="B7782118"/>
@@ -27179,7 +27316,7 @@
       </w:rPr>
     </w:lvl>
   </w:abstractNum>
-  <w:abstractNum w:abstractNumId="26" w15:restartNumberingAfterBreak="0">
+  <w:abstractNum w:abstractNumId="27" w15:restartNumberingAfterBreak="0">
     <w:nsid w:val="66CD0A70"/>
     <w:multiLevelType w:val="hybridMultilevel"/>
     <w:tmpl w:val="575E1D62"/>
@@ -27292,7 +27429,7 @@
       </w:rPr>
     </w:lvl>
   </w:abstractNum>
-  <w:abstractNum w:abstractNumId="27" w15:restartNumberingAfterBreak="0">
+  <w:abstractNum w:abstractNumId="28" w15:restartNumberingAfterBreak="0">
     <w:nsid w:val="681A7EEC"/>
     <w:multiLevelType w:val="hybridMultilevel"/>
     <w:tmpl w:val="221613F4"/>
@@ -27405,7 +27542,7 @@
       </w:rPr>
     </w:lvl>
   </w:abstractNum>
-  <w:abstractNum w:abstractNumId="28" w15:restartNumberingAfterBreak="0">
+  <w:abstractNum w:abstractNumId="29" w15:restartNumberingAfterBreak="0">
     <w:nsid w:val="684148F2"/>
     <w:multiLevelType w:val="hybridMultilevel"/>
     <w:tmpl w:val="7CAE87C4"/>
@@ -27491,7 +27628,7 @@
       </w:pPr>
     </w:lvl>
   </w:abstractNum>
-  <w:abstractNum w:abstractNumId="29" w15:restartNumberingAfterBreak="0">
+  <w:abstractNum w:abstractNumId="30" w15:restartNumberingAfterBreak="0">
     <w:nsid w:val="6BBB2B26"/>
     <w:multiLevelType w:val="multilevel"/>
     <w:tmpl w:val="EE90B28C"/>
@@ -27610,7 +27747,7 @@
       </w:rPr>
     </w:lvl>
   </w:abstractNum>
-  <w:abstractNum w:abstractNumId="30" w15:restartNumberingAfterBreak="0">
+  <w:abstractNum w:abstractNumId="31" w15:restartNumberingAfterBreak="0">
     <w:nsid w:val="6E894553"/>
     <w:multiLevelType w:val="hybridMultilevel"/>
     <w:tmpl w:val="674AEB44"/>
@@ -27723,7 +27860,7 @@
       </w:rPr>
     </w:lvl>
   </w:abstractNum>
-  <w:abstractNum w:abstractNumId="31" w15:restartNumberingAfterBreak="0">
+  <w:abstractNum w:abstractNumId="32" w15:restartNumberingAfterBreak="0">
     <w:nsid w:val="79102E22"/>
     <w:multiLevelType w:val="hybridMultilevel"/>
     <w:tmpl w:val="1CFE8DB6"/>
@@ -27836,7 +27973,7 @@
       </w:rPr>
     </w:lvl>
   </w:abstractNum>
-  <w:abstractNum w:abstractNumId="32" w15:restartNumberingAfterBreak="0">
+  <w:abstractNum w:abstractNumId="33" w15:restartNumberingAfterBreak="0">
     <w:nsid w:val="7D9D5659"/>
     <w:multiLevelType w:val="hybridMultilevel"/>
     <w:tmpl w:val="CAB4E2B2"/>
@@ -27953,13 +28090,13 @@
     <w:abstractNumId w:val="2"/>
   </w:num>
   <w:num w:numId="2">
-    <w:abstractNumId w:val="29"/>
+    <w:abstractNumId w:val="30"/>
   </w:num>
   <w:num w:numId="3">
-    <w:abstractNumId w:val="20"/>
+    <w:abstractNumId w:val="21"/>
   </w:num>
   <w:num w:numId="4">
-    <w:abstractNumId w:val="29"/>
+    <w:abstractNumId w:val="30"/>
     <w:lvlOverride w:ilvl="0">
       <w:startOverride w:val="1"/>
     </w:lvlOverride>
@@ -27995,88 +28132,91 @@
     <w:abstractNumId w:val="1"/>
   </w:num>
   <w:num w:numId="7">
-    <w:abstractNumId w:val="26"/>
+    <w:abstractNumId w:val="27"/>
   </w:num>
   <w:num w:numId="8">
-    <w:abstractNumId w:val="27"/>
+    <w:abstractNumId w:val="28"/>
   </w:num>
   <w:num w:numId="9">
-    <w:abstractNumId w:val="19"/>
+    <w:abstractNumId w:val="20"/>
   </w:num>
   <w:num w:numId="10">
-    <w:abstractNumId w:val="18"/>
+    <w:abstractNumId w:val="19"/>
   </w:num>
   <w:num w:numId="11">
     <w:abstractNumId w:val="4"/>
   </w:num>
   <w:num w:numId="12">
-    <w:abstractNumId w:val="23"/>
+    <w:abstractNumId w:val="24"/>
   </w:num>
   <w:num w:numId="13">
-    <w:abstractNumId w:val="16"/>
+    <w:abstractNumId w:val="17"/>
   </w:num>
   <w:num w:numId="14">
-    <w:abstractNumId w:val="8"/>
+    <w:abstractNumId w:val="9"/>
   </w:num>
   <w:num w:numId="15">
-    <w:abstractNumId w:val="24"/>
+    <w:abstractNumId w:val="25"/>
   </w:num>
   <w:num w:numId="16">
-    <w:abstractNumId w:val="13"/>
+    <w:abstractNumId w:val="14"/>
   </w:num>
   <w:num w:numId="17">
-    <w:abstractNumId w:val="14"/>
+    <w:abstractNumId w:val="15"/>
   </w:num>
   <w:num w:numId="18">
+    <w:abstractNumId w:val="32"/>
+  </w:num>
+  <w:num w:numId="19">
     <w:abstractNumId w:val="31"/>
   </w:num>
-  <w:num w:numId="19">
-    <w:abstractNumId w:val="30"/>
-  </w:num>
   <w:num w:numId="20">
-    <w:abstractNumId w:val="6"/>
+    <w:abstractNumId w:val="7"/>
   </w:num>
   <w:num w:numId="21">
+    <w:abstractNumId w:val="11"/>
+  </w:num>
+  <w:num w:numId="22">
     <w:abstractNumId w:val="10"/>
   </w:num>
-  <w:num w:numId="22">
-    <w:abstractNumId w:val="9"/>
-  </w:num>
   <w:num w:numId="23">
-    <w:abstractNumId w:val="21"/>
+    <w:abstractNumId w:val="22"/>
   </w:num>
   <w:num w:numId="24">
-    <w:abstractNumId w:val="11"/>
+    <w:abstractNumId w:val="12"/>
   </w:num>
   <w:num w:numId="25">
-    <w:abstractNumId w:val="17"/>
+    <w:abstractNumId w:val="18"/>
   </w:num>
   <w:num w:numId="26">
-    <w:abstractNumId w:val="7"/>
+    <w:abstractNumId w:val="8"/>
   </w:num>
   <w:num w:numId="27">
     <w:abstractNumId w:val="0"/>
   </w:num>
   <w:num w:numId="28">
-    <w:abstractNumId w:val="15"/>
+    <w:abstractNumId w:val="16"/>
   </w:num>
   <w:num w:numId="29">
-    <w:abstractNumId w:val="12"/>
+    <w:abstractNumId w:val="13"/>
   </w:num>
   <w:num w:numId="30">
-    <w:abstractNumId w:val="25"/>
+    <w:abstractNumId w:val="26"/>
   </w:num>
   <w:num w:numId="31">
-    <w:abstractNumId w:val="32"/>
+    <w:abstractNumId w:val="33"/>
   </w:num>
   <w:num w:numId="32">
     <w:abstractNumId w:val="3"/>
   </w:num>
   <w:num w:numId="33">
-    <w:abstractNumId w:val="28"/>
+    <w:abstractNumId w:val="29"/>
   </w:num>
   <w:num w:numId="34">
-    <w:abstractNumId w:val="22"/>
+    <w:abstractNumId w:val="23"/>
+  </w:num>
+  <w:num w:numId="35">
+    <w:abstractNumId w:val="6"/>
   </w:num>
 </w:numbering>
 </file>
@@ -29494,7 +29634,7 @@
 </file>
 
 <file path=customXml/itemProps1.xml><?xml version="1.0" encoding="utf-8"?>
-<ds:datastoreItem xmlns:ds="http://schemas.openxmlformats.org/officeDocument/2006/customXml" ds:itemID="{6F4B70BE-456A-4736-841A-C03CE5ECE8C2}">
+<ds:datastoreItem xmlns:ds="http://schemas.openxmlformats.org/officeDocument/2006/customXml" ds:itemID="{F42F02F4-3E4C-486C-8FD0-EE3CB3510873}">
   <ds:schemaRefs>
     <ds:schemaRef ds:uri="http://schemas.openxmlformats.org/officeDocument/2006/bibliography"/>
   </ds:schemaRefs>

</xml_diff>

<commit_message>
Add File menu option to Save Configuration (if config.saveConfig=true)
</commit_message>
<xml_diff>
--- a/docs/Swarm User Guide.docx
+++ b/docs/Swarm User Guide.docx
@@ -6,7 +6,6 @@
       <w:pPr>
         <w:pStyle w:val="Title"/>
       </w:pPr>
-      <w:bookmarkStart w:id="0" w:name="_GoBack"/>
     </w:p>
     <w:p>
       <w:pPr>
@@ -67,7 +66,10 @@
         <w:t>Version 2.</w:t>
       </w:r>
       <w:r>
-        <w:t>8.3</w:t>
+        <w:t>8.</w:t>
+      </w:r>
+      <w:r>
+        <w:t>4</w:t>
       </w:r>
     </w:p>
     <w:p>
@@ -75,7 +77,10 @@
         <w:jc w:val="center"/>
       </w:pPr>
       <w:r>
-        <w:t>January 2018</w:t>
+        <w:t>March</w:t>
+      </w:r>
+      <w:r>
+        <w:t xml:space="preserve"> 2018</w:t>
       </w:r>
     </w:p>
     <w:p>
@@ -83,7 +88,7 @@
         <w:br w:type="page"/>
       </w:r>
     </w:p>
-    <w:bookmarkStart w:id="1" w:name="_Ref481578904" w:displacedByCustomXml="next"/>
+    <w:bookmarkStart w:id="0" w:name="_Ref481578904" w:displacedByCustomXml="next"/>
     <w:sdt>
       <w:sdtPr>
         <w:rPr>
@@ -6140,7 +6145,7 @@
                 <w:noProof/>
                 <w:webHidden/>
               </w:rPr>
-              <w:t>49</w:t>
+              <w:t>48</w:t>
             </w:r>
             <w:r>
               <w:rPr>
@@ -6312,7 +6317,7 @@
                 <w:noProof/>
                 <w:webHidden/>
               </w:rPr>
-              <w:t>50</w:t>
+              <w:t>49</w:t>
             </w:r>
             <w:r>
               <w:rPr>
@@ -6525,23 +6530,23 @@
       <w:pPr>
         <w:pStyle w:val="Heading1"/>
       </w:pPr>
-      <w:bookmarkStart w:id="2" w:name="_Toc507659843"/>
+      <w:bookmarkStart w:id="1" w:name="_Toc507659843"/>
       <w:r>
         <w:lastRenderedPageBreak/>
         <w:t>Introduction</w:t>
       </w:r>
+      <w:bookmarkEnd w:id="0"/>
       <w:bookmarkEnd w:id="1"/>
+    </w:p>
+    <w:p>
+      <w:pPr>
+        <w:pStyle w:val="Heading2"/>
+      </w:pPr>
+      <w:bookmarkStart w:id="2" w:name="_Toc507659844"/>
+      <w:r>
+        <w:t>About</w:t>
+      </w:r>
       <w:bookmarkEnd w:id="2"/>
-    </w:p>
-    <w:p>
-      <w:pPr>
-        <w:pStyle w:val="Heading2"/>
-      </w:pPr>
-      <w:bookmarkStart w:id="3" w:name="_Toc507659844"/>
-      <w:r>
-        <w:t>About</w:t>
-      </w:r>
-      <w:bookmarkEnd w:id="3"/>
     </w:p>
     <w:p>
       <w:r>
@@ -6591,11 +6596,11 @@
       <w:pPr>
         <w:pStyle w:val="Heading1"/>
       </w:pPr>
-      <w:bookmarkStart w:id="4" w:name="_Toc507659845"/>
+      <w:bookmarkStart w:id="3" w:name="_Toc507659845"/>
       <w:r>
         <w:t>Getting Started</w:t>
       </w:r>
-      <w:bookmarkEnd w:id="4"/>
+      <w:bookmarkEnd w:id="3"/>
     </w:p>
     <w:p>
       <w:pPr>
@@ -6605,41 +6610,41 @@
           <w:numId w:val="4"/>
         </w:numPr>
       </w:pPr>
-      <w:bookmarkStart w:id="5" w:name="_Toc507659846"/>
+      <w:bookmarkStart w:id="4" w:name="_Toc507659846"/>
       <w:r>
         <w:t>System Requirements</w:t>
       </w:r>
+      <w:bookmarkEnd w:id="4"/>
+    </w:p>
+    <w:p>
+      <w:r>
+        <w:t>SWARM is platform independent (will run on any operating system) but requires a graphical display and a Java Virtual Machine 1.</w:t>
+      </w:r>
+      <w:r>
+        <w:t>8</w:t>
+      </w:r>
+      <w:r>
+        <w:t xml:space="preserve"> or greater.   </w:t>
+      </w:r>
+      <w:r>
+        <w:t>Due to the large volume of data and complex calculations performed it is recommended to run on SWARM with modern specifications for memory and processing speed.  The less memory and processing speed the computer has, the more likely that SWARM’s performance is affected when pulling and analyzing large data sets.</w:t>
+      </w:r>
+      <w:r>
+        <w:t xml:space="preserve">  Minimum screen display of 1024 x 768 is also recommended.</w:t>
+      </w:r>
+      <w:r>
+        <w:t xml:space="preserve"> Maximizing the application window to full screen size will provide the best user experience.</w:t>
+      </w:r>
+    </w:p>
+    <w:p>
+      <w:pPr>
+        <w:pStyle w:val="Heading2"/>
+      </w:pPr>
+      <w:bookmarkStart w:id="5" w:name="_Toc507659847"/>
+      <w:r>
+        <w:t>Installing SWARM</w:t>
+      </w:r>
       <w:bookmarkEnd w:id="5"/>
-    </w:p>
-    <w:p>
-      <w:r>
-        <w:t>SWARM is platform independent (will run on any operating system) but requires a graphical display and a Java Virtual Machine 1.</w:t>
-      </w:r>
-      <w:r>
-        <w:t>8</w:t>
-      </w:r>
-      <w:r>
-        <w:t xml:space="preserve"> or greater.   </w:t>
-      </w:r>
-      <w:r>
-        <w:t>Due to the large volume of data and complex calculations performed it is recommended to run on SWARM with modern specifications for memory and processing speed.  The less memory and processing speed the computer has, the more likely that SWARM’s performance is affected when pulling and analyzing large data sets.</w:t>
-      </w:r>
-      <w:r>
-        <w:t xml:space="preserve">  Minimum screen display of 1024 x 768 is also recommended.</w:t>
-      </w:r>
-      <w:r>
-        <w:t xml:space="preserve"> Maximizing the application window to full screen size will provide the best user experience.</w:t>
-      </w:r>
-    </w:p>
-    <w:p>
-      <w:pPr>
-        <w:pStyle w:val="Heading2"/>
-      </w:pPr>
-      <w:bookmarkStart w:id="6" w:name="_Toc507659847"/>
-      <w:r>
-        <w:t>Installing SWARM</w:t>
-      </w:r>
-      <w:bookmarkEnd w:id="6"/>
     </w:p>
     <w:p>
       <w:r>
@@ -6711,14 +6716,27 @@
       <w:r>
         <w:t xml:space="preserve">Figure </w:t>
       </w:r>
-      <w:fldSimple w:instr=" SEQ Figure \* ARABIC ">
-        <w:r>
-          <w:rPr>
-            <w:noProof/>
-          </w:rPr>
-          <w:t>1</w:t>
-        </w:r>
-      </w:fldSimple>
+      <w:r>
+        <w:fldChar w:fldCharType="begin"/>
+      </w:r>
+      <w:r>
+        <w:instrText xml:space="preserve"> SEQ Figure \* ARABIC </w:instrText>
+      </w:r>
+      <w:r>
+        <w:fldChar w:fldCharType="separate"/>
+      </w:r>
+      <w:r>
+        <w:rPr>
+          <w:noProof/>
+        </w:rPr>
+        <w:t>1</w:t>
+      </w:r>
+      <w:r>
+        <w:rPr>
+          <w:noProof/>
+        </w:rPr>
+        <w:fldChar w:fldCharType="end"/>
+      </w:r>
       <w:r>
         <w:t xml:space="preserve"> Swarm Directory Contents</w:t>
       </w:r>
@@ -6727,11 +6745,11 @@
       <w:pPr>
         <w:pStyle w:val="Heading2"/>
       </w:pPr>
-      <w:bookmarkStart w:id="7" w:name="_Toc507659848"/>
+      <w:bookmarkStart w:id="6" w:name="_Toc507659848"/>
       <w:r>
         <w:t>Running SWARM</w:t>
       </w:r>
-      <w:bookmarkEnd w:id="7"/>
+      <w:bookmarkEnd w:id="6"/>
     </w:p>
     <w:p>
       <w:r>
@@ -6760,22 +6778,22 @@
       <w:pPr>
         <w:pStyle w:val="Heading1"/>
       </w:pPr>
-      <w:bookmarkStart w:id="8" w:name="_Toc507659849"/>
+      <w:bookmarkStart w:id="7" w:name="_Toc507659849"/>
       <w:r>
         <w:lastRenderedPageBreak/>
         <w:t>Data Sources and Channels</w:t>
       </w:r>
+      <w:bookmarkEnd w:id="7"/>
+    </w:p>
+    <w:p>
+      <w:pPr>
+        <w:pStyle w:val="Heading2"/>
+      </w:pPr>
+      <w:bookmarkStart w:id="8" w:name="_Toc507659850"/>
+      <w:r>
+        <w:t>Introduction</w:t>
+      </w:r>
       <w:bookmarkEnd w:id="8"/>
-    </w:p>
-    <w:p>
-      <w:pPr>
-        <w:pStyle w:val="Heading2"/>
-      </w:pPr>
-      <w:bookmarkStart w:id="9" w:name="_Toc507659850"/>
-      <w:r>
-        <w:t>Introduction</w:t>
-      </w:r>
-      <w:bookmarkEnd w:id="9"/>
     </w:p>
     <w:p>
       <w:r>
@@ -6911,14 +6929,30 @@
       <w:r>
         <w:t xml:space="preserve">Figure </w:t>
       </w:r>
-      <w:fldSimple w:instr=" SEQ Figure \* ARABIC ">
-        <w:r>
-          <w:rPr>
-            <w:noProof/>
-          </w:rPr>
-          <w:t>2</w:t>
-        </w:r>
-      </w:fldSimple>
+      <w:r>
+        <w:fldChar w:fldCharType="begin"/>
+      </w:r>
+      <w:r>
+        <w:instrText xml:space="preserve"> SEQ Figur</w:instrText>
+      </w:r>
+      <w:r>
+        <w:instrText xml:space="preserve">e \* ARABIC </w:instrText>
+      </w:r>
+      <w:r>
+        <w:fldChar w:fldCharType="separate"/>
+      </w:r>
+      <w:r>
+        <w:rPr>
+          <w:noProof/>
+        </w:rPr>
+        <w:t>2</w:t>
+      </w:r>
+      <w:r>
+        <w:rPr>
+          <w:noProof/>
+        </w:rPr>
+        <w:fldChar w:fldCharType="end"/>
+      </w:r>
       <w:r>
         <w:t>Data source chooser and the channel selector</w:t>
       </w:r>
@@ -6927,11 +6961,11 @@
       <w:pPr>
         <w:pStyle w:val="Heading2"/>
       </w:pPr>
-      <w:bookmarkStart w:id="10" w:name="_Toc507659851"/>
+      <w:bookmarkStart w:id="9" w:name="_Toc507659851"/>
       <w:r>
         <w:t>General Usage</w:t>
       </w:r>
-      <w:bookmarkEnd w:id="10"/>
+      <w:bookmarkEnd w:id="9"/>
     </w:p>
     <w:p>
       <w:r>
@@ -7978,29 +8012,29 @@
       <w:pPr>
         <w:pStyle w:val="Heading2"/>
       </w:pPr>
-      <w:bookmarkStart w:id="11" w:name="_Toc507659852"/>
+      <w:bookmarkStart w:id="10" w:name="_Toc507659852"/>
       <w:r>
         <w:t>Data Source Types</w:t>
       </w:r>
+      <w:bookmarkEnd w:id="10"/>
+    </w:p>
+    <w:p>
+      <w:r>
+        <w:t xml:space="preserve">Clicking on the ‘New data source’ icon will open a New Data Source dialog </w:t>
+      </w:r>
+      <w:r>
+        <w:t>window. Currently supported data source types for SWARM are Winston Wave Server, Earthworm Wave Server, FDSN WS, and SeekLink Server.</w:t>
+      </w:r>
+    </w:p>
+    <w:p>
+      <w:pPr>
+        <w:pStyle w:val="Heading3"/>
+      </w:pPr>
+      <w:bookmarkStart w:id="11" w:name="_Toc507659853"/>
+      <w:r>
+        <w:t>Winston Wave Server</w:t>
+      </w:r>
       <w:bookmarkEnd w:id="11"/>
-    </w:p>
-    <w:p>
-      <w:r>
-        <w:t xml:space="preserve">Clicking on the ‘New data source’ icon will open a New Data Source dialog </w:t>
-      </w:r>
-      <w:r>
-        <w:t>window. Currently supported data source types for SWARM are Winston Wave Server, Earthworm Wave Server, FDSN WS, and SeekLink Server.</w:t>
-      </w:r>
-    </w:p>
-    <w:p>
-      <w:pPr>
-        <w:pStyle w:val="Heading3"/>
-      </w:pPr>
-      <w:bookmarkStart w:id="12" w:name="_Toc507659853"/>
-      <w:r>
-        <w:t>Winston Wave Server</w:t>
-      </w:r>
-      <w:bookmarkEnd w:id="12"/>
     </w:p>
     <w:p>
       <w:r>
@@ -8075,14 +8109,27 @@
       <w:r>
         <w:t xml:space="preserve">Figure </w:t>
       </w:r>
-      <w:fldSimple w:instr=" SEQ Figure \* ARABIC ">
-        <w:r>
-          <w:rPr>
-            <w:noProof/>
-          </w:rPr>
-          <w:t>3</w:t>
-        </w:r>
-      </w:fldSimple>
+      <w:r>
+        <w:fldChar w:fldCharType="begin"/>
+      </w:r>
+      <w:r>
+        <w:instrText xml:space="preserve"> SEQ Figure \* ARABIC </w:instrText>
+      </w:r>
+      <w:r>
+        <w:fldChar w:fldCharType="separate"/>
+      </w:r>
+      <w:r>
+        <w:rPr>
+          <w:noProof/>
+        </w:rPr>
+        <w:t>3</w:t>
+      </w:r>
+      <w:r>
+        <w:rPr>
+          <w:noProof/>
+        </w:rPr>
+        <w:fldChar w:fldCharType="end"/>
+      </w:r>
       <w:r>
         <w:t xml:space="preserve"> Adding new Winston data source</w:t>
       </w:r>
@@ -8091,11 +8138,11 @@
       <w:pPr>
         <w:pStyle w:val="Heading3"/>
       </w:pPr>
-      <w:bookmarkStart w:id="13" w:name="_Toc507659854"/>
+      <w:bookmarkStart w:id="12" w:name="_Toc507659854"/>
       <w:r>
         <w:t>Earthworm Wave Server</w:t>
       </w:r>
-      <w:bookmarkEnd w:id="13"/>
+      <w:bookmarkEnd w:id="12"/>
     </w:p>
     <w:p>
       <w:r>
@@ -8189,14 +8236,27 @@
       <w:r>
         <w:t xml:space="preserve">Figure </w:t>
       </w:r>
-      <w:fldSimple w:instr=" SEQ Figure \* ARABIC ">
-        <w:r>
-          <w:rPr>
-            <w:noProof/>
-          </w:rPr>
-          <w:t>4</w:t>
-        </w:r>
-      </w:fldSimple>
+      <w:r>
+        <w:fldChar w:fldCharType="begin"/>
+      </w:r>
+      <w:r>
+        <w:instrText xml:space="preserve"> SEQ Figure \* ARABIC </w:instrText>
+      </w:r>
+      <w:r>
+        <w:fldChar w:fldCharType="separate"/>
+      </w:r>
+      <w:r>
+        <w:rPr>
+          <w:noProof/>
+        </w:rPr>
+        <w:t>4</w:t>
+      </w:r>
+      <w:r>
+        <w:rPr>
+          <w:noProof/>
+        </w:rPr>
+        <w:fldChar w:fldCharType="end"/>
+      </w:r>
       <w:r>
         <w:t xml:space="preserve"> Adding new Earthworm data source</w:t>
       </w:r>
@@ -8205,11 +8265,11 @@
       <w:pPr>
         <w:pStyle w:val="Heading3"/>
       </w:pPr>
-      <w:bookmarkStart w:id="14" w:name="_Toc507659855"/>
+      <w:bookmarkStart w:id="13" w:name="_Toc507659855"/>
       <w:r>
         <w:t>FDSN Web Services</w:t>
       </w:r>
-      <w:bookmarkEnd w:id="14"/>
+      <w:bookmarkEnd w:id="13"/>
     </w:p>
     <w:p>
       <w:r>
@@ -8331,14 +8391,27 @@
       <w:r>
         <w:t xml:space="preserve">Figure </w:t>
       </w:r>
-      <w:fldSimple w:instr=" SEQ Figure \* ARABIC ">
-        <w:r>
-          <w:rPr>
-            <w:noProof/>
-          </w:rPr>
-          <w:t>5</w:t>
-        </w:r>
-      </w:fldSimple>
+      <w:r>
+        <w:fldChar w:fldCharType="begin"/>
+      </w:r>
+      <w:r>
+        <w:instrText xml:space="preserve"> SEQ Figure \* ARABIC </w:instrText>
+      </w:r>
+      <w:r>
+        <w:fldChar w:fldCharType="separate"/>
+      </w:r>
+      <w:r>
+        <w:rPr>
+          <w:noProof/>
+        </w:rPr>
+        <w:t>5</w:t>
+      </w:r>
+      <w:r>
+        <w:rPr>
+          <w:noProof/>
+        </w:rPr>
+        <w:fldChar w:fldCharType="end"/>
+      </w:r>
       <w:r>
         <w:t xml:space="preserve"> Adding new FDSN data source</w:t>
       </w:r>
@@ -8347,11 +8420,11 @@
       <w:pPr>
         <w:pStyle w:val="Heading3"/>
       </w:pPr>
-      <w:bookmarkStart w:id="15" w:name="_Toc507659856"/>
+      <w:bookmarkStart w:id="14" w:name="_Toc507659856"/>
       <w:r>
         <w:t>SeedLink Server</w:t>
       </w:r>
-      <w:bookmarkEnd w:id="15"/>
+      <w:bookmarkEnd w:id="14"/>
     </w:p>
     <w:p>
       <w:r>
@@ -8427,14 +8500,30 @@
       <w:r>
         <w:t xml:space="preserve">Figure </w:t>
       </w:r>
-      <w:fldSimple w:instr=" SEQ Figure \* ARABIC ">
-        <w:r>
-          <w:rPr>
-            <w:noProof/>
-          </w:rPr>
-          <w:t>6</w:t>
-        </w:r>
-      </w:fldSimple>
+      <w:r>
+        <w:fldChar w:fldCharType="begin"/>
+      </w:r>
+      <w:r>
+        <w:instrText xml:space="preserve"> SEQ Figure \* A</w:instrText>
+      </w:r>
+      <w:r>
+        <w:instrText xml:space="preserve">RABIC </w:instrText>
+      </w:r>
+      <w:r>
+        <w:fldChar w:fldCharType="separate"/>
+      </w:r>
+      <w:r>
+        <w:rPr>
+          <w:noProof/>
+        </w:rPr>
+        <w:t>6</w:t>
+      </w:r>
+      <w:r>
+        <w:rPr>
+          <w:noProof/>
+        </w:rPr>
+        <w:fldChar w:fldCharType="end"/>
+      </w:r>
       <w:r>
         <w:t xml:space="preserve"> Adding a new SeedLink data source</w:t>
       </w:r>
@@ -8443,50 +8532,50 @@
       <w:pPr>
         <w:pStyle w:val="Heading3"/>
       </w:pPr>
-      <w:bookmarkStart w:id="16" w:name="_Toc507659857"/>
+      <w:bookmarkStart w:id="15" w:name="_Toc507659857"/>
       <w:r>
         <w:t>Files</w:t>
       </w:r>
+      <w:bookmarkEnd w:id="15"/>
+    </w:p>
+    <w:p>
+      <w:r>
+        <w:t xml:space="preserve">Swarm can open waveform data stored in files through the </w:t>
+      </w:r>
+      <w:r>
+        <w:rPr>
+          <w:rFonts w:asciiTheme="majorHAnsi" w:hAnsiTheme="majorHAnsi" w:cstheme="majorHAnsi"/>
+        </w:rPr>
+        <w:t>File -&gt; Open File…</w:t>
+      </w:r>
+      <w:r>
+        <w:t xml:space="preserve"> menu.</w:t>
+      </w:r>
+      <w:r>
+        <w:t xml:space="preserve"> Supported</w:t>
+      </w:r>
+      <w:r>
+        <w:t xml:space="preserve"> read</w:t>
+      </w:r>
+      <w:r>
+        <w:t xml:space="preserve"> formats are SAC, SEED, miniSEED, SEISAN, Matlab-readable text file</w:t>
+      </w:r>
+      <w:r>
+        <w:t>, and WIN</w:t>
+      </w:r>
+      <w:r>
+        <w:t>.</w:t>
+      </w:r>
+    </w:p>
+    <w:p>
+      <w:pPr>
+        <w:pStyle w:val="Heading4"/>
+      </w:pPr>
+      <w:bookmarkStart w:id="16" w:name="_Ref482173946"/>
+      <w:r>
+        <w:t>Matlab-readable text file</w:t>
+      </w:r>
       <w:bookmarkEnd w:id="16"/>
-    </w:p>
-    <w:p>
-      <w:r>
-        <w:t xml:space="preserve">Swarm can open waveform data stored in files through the </w:t>
-      </w:r>
-      <w:r>
-        <w:rPr>
-          <w:rFonts w:asciiTheme="majorHAnsi" w:hAnsiTheme="majorHAnsi" w:cstheme="majorHAnsi"/>
-        </w:rPr>
-        <w:t>File -&gt; Open File…</w:t>
-      </w:r>
-      <w:r>
-        <w:t xml:space="preserve"> menu.</w:t>
-      </w:r>
-      <w:r>
-        <w:t xml:space="preserve"> Supported</w:t>
-      </w:r>
-      <w:r>
-        <w:t xml:space="preserve"> read</w:t>
-      </w:r>
-      <w:r>
-        <w:t xml:space="preserve"> formats are SAC, SEED, miniSEED, SEISAN, Matlab-readable text file</w:t>
-      </w:r>
-      <w:r>
-        <w:t>, and WIN</w:t>
-      </w:r>
-      <w:r>
-        <w:t>.</w:t>
-      </w:r>
-    </w:p>
-    <w:p>
-      <w:pPr>
-        <w:pStyle w:val="Heading4"/>
-      </w:pPr>
-      <w:bookmarkStart w:id="17" w:name="_Ref482173946"/>
-      <w:r>
-        <w:t>Matlab-readable text file</w:t>
-      </w:r>
-      <w:bookmarkEnd w:id="17"/>
     </w:p>
     <w:p>
       <w:r>
@@ -8718,14 +8807,27 @@
       <w:r>
         <w:t xml:space="preserve">Figure </w:t>
       </w:r>
-      <w:fldSimple w:instr=" SEQ Figure \* ARABIC ">
-        <w:r>
-          <w:rPr>
-            <w:noProof/>
-          </w:rPr>
-          <w:t>7</w:t>
-        </w:r>
-      </w:fldSimple>
+      <w:r>
+        <w:fldChar w:fldCharType="begin"/>
+      </w:r>
+      <w:r>
+        <w:instrText xml:space="preserve"> SEQ Figure \* ARABIC </w:instrText>
+      </w:r>
+      <w:r>
+        <w:fldChar w:fldCharType="separate"/>
+      </w:r>
+      <w:r>
+        <w:rPr>
+          <w:noProof/>
+        </w:rPr>
+        <w:t>7</w:t>
+      </w:r>
+      <w:r>
+        <w:rPr>
+          <w:noProof/>
+        </w:rPr>
+        <w:fldChar w:fldCharType="end"/>
+      </w:r>
       <w:r>
         <w:t xml:space="preserve"> File type selection dialog</w:t>
       </w:r>
@@ -8734,7 +8836,7 @@
       <w:pPr>
         <w:pStyle w:val="Heading1"/>
       </w:pPr>
-      <w:bookmarkStart w:id="18" w:name="_Toc507659858"/>
+      <w:bookmarkStart w:id="17" w:name="_Toc507659858"/>
       <w:r>
         <w:lastRenderedPageBreak/>
         <w:t>Helicorder View</w:t>
@@ -8742,17 +8844,17 @@
       <w:r>
         <w:t>s</w:t>
       </w:r>
+      <w:bookmarkEnd w:id="17"/>
+    </w:p>
+    <w:p>
+      <w:pPr>
+        <w:pStyle w:val="Heading2"/>
+      </w:pPr>
+      <w:bookmarkStart w:id="18" w:name="_Toc507659859"/>
+      <w:r>
+        <w:t>Introduction</w:t>
+      </w:r>
       <w:bookmarkEnd w:id="18"/>
-    </w:p>
-    <w:p>
-      <w:pPr>
-        <w:pStyle w:val="Heading2"/>
-      </w:pPr>
-      <w:bookmarkStart w:id="19" w:name="_Toc507659859"/>
-      <w:r>
-        <w:t>Introduction</w:t>
-      </w:r>
-      <w:bookmarkEnd w:id="19"/>
     </w:p>
     <w:p>
       <w:r>
@@ -8816,14 +8918,27 @@
       <w:r>
         <w:t xml:space="preserve">Figure </w:t>
       </w:r>
-      <w:fldSimple w:instr=" SEQ Figure \* ARABIC ">
-        <w:r>
-          <w:rPr>
-            <w:noProof/>
-          </w:rPr>
-          <w:t>8</w:t>
-        </w:r>
-      </w:fldSimple>
+      <w:r>
+        <w:fldChar w:fldCharType="begin"/>
+      </w:r>
+      <w:r>
+        <w:instrText xml:space="preserve"> SEQ Figure \* ARABIC </w:instrText>
+      </w:r>
+      <w:r>
+        <w:fldChar w:fldCharType="separate"/>
+      </w:r>
+      <w:r>
+        <w:rPr>
+          <w:noProof/>
+        </w:rPr>
+        <w:t>8</w:t>
+      </w:r>
+      <w:r>
+        <w:rPr>
+          <w:noProof/>
+        </w:rPr>
+        <w:fldChar w:fldCharType="end"/>
+      </w:r>
       <w:r>
         <w:t xml:space="preserve"> Helicorder view</w:t>
       </w:r>
@@ -8832,51 +8947,51 @@
       <w:pPr>
         <w:pStyle w:val="Heading2"/>
       </w:pPr>
-      <w:bookmarkStart w:id="20" w:name="_Toc507659860"/>
+      <w:bookmarkStart w:id="19" w:name="_Toc507659860"/>
       <w:r>
         <w:lastRenderedPageBreak/>
         <w:t>Wave Inset Panel</w:t>
       </w:r>
+      <w:bookmarkEnd w:id="19"/>
+    </w:p>
+    <w:p>
+      <w:r>
+        <w:t xml:space="preserve">Clicking on the helicorder opens a wave panel for a magnified view of the area highlighted in yellow. See section on </w:t>
+      </w:r>
+      <w:r>
+        <w:fldChar w:fldCharType="begin"/>
+      </w:r>
+      <w:r>
+        <w:instrText xml:space="preserve"> REF _Ref481578852 \h </w:instrText>
+      </w:r>
+      <w:r>
+        <w:fldChar w:fldCharType="separate"/>
+      </w:r>
+      <w:r>
+        <w:t>Wave Views</w:t>
+      </w:r>
+      <w:r>
+        <w:fldChar w:fldCharType="end"/>
+      </w:r>
+      <w:r>
+        <w:t xml:space="preserve"> for more information</w:t>
+      </w:r>
+      <w:r>
+        <w:t xml:space="preserve"> on wave view settings and types</w:t>
+      </w:r>
+      <w:r>
+        <w:t>.</w:t>
+      </w:r>
+    </w:p>
+    <w:p>
+      <w:pPr>
+        <w:pStyle w:val="Heading2"/>
+      </w:pPr>
+      <w:bookmarkStart w:id="20" w:name="_Toc507659861"/>
+      <w:r>
+        <w:t>Status Bar</w:t>
+      </w:r>
       <w:bookmarkEnd w:id="20"/>
-    </w:p>
-    <w:p>
-      <w:r>
-        <w:t xml:space="preserve">Clicking on the helicorder opens a wave panel for a magnified view of the area highlighted in yellow. See section on </w:t>
-      </w:r>
-      <w:r>
-        <w:fldChar w:fldCharType="begin"/>
-      </w:r>
-      <w:r>
-        <w:instrText xml:space="preserve"> REF _Ref481578852 \h </w:instrText>
-      </w:r>
-      <w:r>
-        <w:fldChar w:fldCharType="separate"/>
-      </w:r>
-      <w:r>
-        <w:t>Wave Views</w:t>
-      </w:r>
-      <w:r>
-        <w:fldChar w:fldCharType="end"/>
-      </w:r>
-      <w:r>
-        <w:t xml:space="preserve"> for more information</w:t>
-      </w:r>
-      <w:r>
-        <w:t xml:space="preserve"> on wave view settings and types</w:t>
-      </w:r>
-      <w:r>
-        <w:t>.</w:t>
-      </w:r>
-    </w:p>
-    <w:p>
-      <w:pPr>
-        <w:pStyle w:val="Heading2"/>
-      </w:pPr>
-      <w:bookmarkStart w:id="21" w:name="_Toc507659861"/>
-      <w:r>
-        <w:t>Status Bar</w:t>
-      </w:r>
-      <w:bookmarkEnd w:id="21"/>
     </w:p>
     <w:p>
       <w:r>
@@ -9261,11 +9376,11 @@
       <w:pPr>
         <w:pStyle w:val="Heading2"/>
       </w:pPr>
-      <w:bookmarkStart w:id="22" w:name="_Toc507659862"/>
+      <w:bookmarkStart w:id="21" w:name="_Toc507659862"/>
       <w:r>
         <w:t>Helicorder Toolbar</w:t>
       </w:r>
-      <w:bookmarkEnd w:id="22"/>
+      <w:bookmarkEnd w:id="21"/>
     </w:p>
     <w:p>
       <w:r>
@@ -10868,14 +10983,14 @@
         <w:lastRenderedPageBreak/>
         <w:t xml:space="preserve"> </w:t>
       </w:r>
-      <w:bookmarkStart w:id="23" w:name="_Toc507659863"/>
+      <w:bookmarkStart w:id="22" w:name="_Toc507659863"/>
       <w:r>
         <w:t xml:space="preserve">Helicorder View </w:t>
       </w:r>
       <w:r>
         <w:t>Settings</w:t>
       </w:r>
-      <w:bookmarkEnd w:id="23"/>
+      <w:bookmarkEnd w:id="22"/>
     </w:p>
     <w:p>
       <w:r>
@@ -10937,14 +11052,27 @@
                             <w:r>
                               <w:t xml:space="preserve">Figure </w:t>
                             </w:r>
-                            <w:fldSimple w:instr=" SEQ Figure \* ARABIC ">
-                              <w:r>
-                                <w:rPr>
-                                  <w:noProof/>
-                                </w:rPr>
-                                <w:t>9</w:t>
-                              </w:r>
-                            </w:fldSimple>
+                            <w:r>
+                              <w:fldChar w:fldCharType="begin"/>
+                            </w:r>
+                            <w:r>
+                              <w:instrText xml:space="preserve"> SEQ Figure \* ARABIC </w:instrText>
+                            </w:r>
+                            <w:r>
+                              <w:fldChar w:fldCharType="separate"/>
+                            </w:r>
+                            <w:r>
+                              <w:rPr>
+                                <w:noProof/>
+                              </w:rPr>
+                              <w:t>9</w:t>
+                            </w:r>
+                            <w:r>
+                              <w:rPr>
+                                <w:noProof/>
+                              </w:rPr>
+                              <w:fldChar w:fldCharType="end"/>
+                            </w:r>
                             <w:r>
                               <w:t xml:space="preserve"> Helicorder View Settings</w:t>
                             </w:r>
@@ -10982,14 +11110,27 @@
                       <w:r>
                         <w:t xml:space="preserve">Figure </w:t>
                       </w:r>
-                      <w:fldSimple w:instr=" SEQ Figure \* ARABIC ">
-                        <w:r>
-                          <w:rPr>
-                            <w:noProof/>
-                          </w:rPr>
-                          <w:t>9</w:t>
-                        </w:r>
-                      </w:fldSimple>
+                      <w:r>
+                        <w:fldChar w:fldCharType="begin"/>
+                      </w:r>
+                      <w:r>
+                        <w:instrText xml:space="preserve"> SEQ Figure \* ARABIC </w:instrText>
+                      </w:r>
+                      <w:r>
+                        <w:fldChar w:fldCharType="separate"/>
+                      </w:r>
+                      <w:r>
+                        <w:rPr>
+                          <w:noProof/>
+                        </w:rPr>
+                        <w:t>9</w:t>
+                      </w:r>
+                      <w:r>
+                        <w:rPr>
+                          <w:noProof/>
+                        </w:rPr>
+                        <w:fldChar w:fldCharType="end"/>
+                      </w:r>
                       <w:r>
                         <w:t xml:space="preserve"> Helicorder View Settings</w:t>
                       </w:r>
@@ -11521,38 +11662,38 @@
       <w:pPr>
         <w:pStyle w:val="Heading1"/>
       </w:pPr>
-      <w:bookmarkStart w:id="24" w:name="_Ref481578852"/>
-      <w:bookmarkStart w:id="25" w:name="_Toc507659864"/>
+      <w:bookmarkStart w:id="23" w:name="_Ref481578852"/>
+      <w:bookmarkStart w:id="24" w:name="_Toc507659864"/>
       <w:r>
         <w:t>Wave Views</w:t>
       </w:r>
+      <w:bookmarkEnd w:id="23"/>
       <w:bookmarkEnd w:id="24"/>
+    </w:p>
+    <w:p>
+      <w:pPr>
+        <w:pStyle w:val="Heading2"/>
+      </w:pPr>
+      <w:bookmarkStart w:id="25" w:name="_Toc507659865"/>
+      <w:r>
+        <w:t>Introduction</w:t>
+      </w:r>
       <w:bookmarkEnd w:id="25"/>
     </w:p>
     <w:p>
+      <w:r>
+        <w:t xml:space="preserve">Wave views are one of the fundamental data views in SWARM. There are four wave view types: standard wave view, spectra, spectrogram, and particle motion. Any time a wave view is seen in SWARM there are settings associated with that individual view. For example, a wave view pasted into the clipboard from somewhere else has its own view settings. </w:t>
+      </w:r>
+    </w:p>
+    <w:p>
       <w:pPr>
         <w:pStyle w:val="Heading2"/>
       </w:pPr>
-      <w:bookmarkStart w:id="26" w:name="_Toc507659865"/>
-      <w:r>
-        <w:t>Introduction</w:t>
+      <w:bookmarkStart w:id="26" w:name="_Toc507659866"/>
+      <w:r>
+        <w:t>Wave View Settings Dialog</w:t>
       </w:r>
       <w:bookmarkEnd w:id="26"/>
-    </w:p>
-    <w:p>
-      <w:r>
-        <w:t xml:space="preserve">Wave views are one of the fundamental data views in SWARM. There are four wave view types: standard wave view, spectra, spectrogram, and particle motion. Any time a wave view is seen in SWARM there are settings associated with that individual view. For example, a wave view pasted into the clipboard from somewhere else has its own view settings. </w:t>
-      </w:r>
-    </w:p>
-    <w:p>
-      <w:pPr>
-        <w:pStyle w:val="Heading2"/>
-      </w:pPr>
-      <w:bookmarkStart w:id="27" w:name="_Toc507659866"/>
-      <w:r>
-        <w:t>Wave View Settings Dialog</w:t>
-      </w:r>
-      <w:bookmarkEnd w:id="27"/>
     </w:p>
     <w:p>
       <w:r>
@@ -11670,14 +11811,27 @@
       <w:r>
         <w:t xml:space="preserve">Figure </w:t>
       </w:r>
-      <w:fldSimple w:instr=" SEQ Figure \* ARABIC ">
-        <w:r>
-          <w:rPr>
-            <w:noProof/>
-          </w:rPr>
-          <w:t>10</w:t>
-        </w:r>
-      </w:fldSimple>
+      <w:r>
+        <w:fldChar w:fldCharType="begin"/>
+      </w:r>
+      <w:r>
+        <w:instrText xml:space="preserve"> SEQ Figure \* ARABIC </w:instrText>
+      </w:r>
+      <w:r>
+        <w:fldChar w:fldCharType="separate"/>
+      </w:r>
+      <w:r>
+        <w:rPr>
+          <w:noProof/>
+        </w:rPr>
+        <w:t>10</w:t>
+      </w:r>
+      <w:r>
+        <w:rPr>
+          <w:noProof/>
+        </w:rPr>
+        <w:fldChar w:fldCharType="end"/>
+      </w:r>
       <w:r>
         <w:t xml:space="preserve"> Wave View Settings dialog window</w:t>
       </w:r>
@@ -11686,11 +11840,11 @@
       <w:pPr>
         <w:pStyle w:val="Heading3"/>
       </w:pPr>
-      <w:bookmarkStart w:id="28" w:name="_Toc507659867"/>
+      <w:bookmarkStart w:id="27" w:name="_Toc507659867"/>
       <w:r>
         <w:t>View</w:t>
       </w:r>
-      <w:bookmarkEnd w:id="28"/>
+      <w:bookmarkEnd w:id="27"/>
     </w:p>
     <w:p>
       <w:r>
@@ -11814,14 +11968,27 @@
       <w:r>
         <w:t xml:space="preserve">Figure </w:t>
       </w:r>
-      <w:fldSimple w:instr=" SEQ Figure \* ARABIC ">
-        <w:r>
-          <w:rPr>
-            <w:noProof/>
-          </w:rPr>
-          <w:t>11</w:t>
-        </w:r>
-      </w:fldSimple>
+      <w:r>
+        <w:fldChar w:fldCharType="begin"/>
+      </w:r>
+      <w:r>
+        <w:instrText xml:space="preserve"> SEQ Figure \* ARABIC </w:instrText>
+      </w:r>
+      <w:r>
+        <w:fldChar w:fldCharType="separate"/>
+      </w:r>
+      <w:r>
+        <w:rPr>
+          <w:noProof/>
+        </w:rPr>
+        <w:t>11</w:t>
+      </w:r>
+      <w:r>
+        <w:rPr>
+          <w:noProof/>
+        </w:rPr>
+        <w:fldChar w:fldCharType="end"/>
+      </w:r>
       <w:r>
         <w:t xml:space="preserve"> Wave view</w:t>
       </w:r>
@@ -12018,14 +12185,27 @@
       <w:r>
         <w:t xml:space="preserve">Figure </w:t>
       </w:r>
-      <w:fldSimple w:instr=" SEQ Figure \* ARABIC ">
-        <w:r>
-          <w:rPr>
-            <w:noProof/>
-          </w:rPr>
-          <w:t>12</w:t>
-        </w:r>
-      </w:fldSimple>
+      <w:r>
+        <w:fldChar w:fldCharType="begin"/>
+      </w:r>
+      <w:r>
+        <w:instrText xml:space="preserve"> SEQ Figure \* ARABIC </w:instrText>
+      </w:r>
+      <w:r>
+        <w:fldChar w:fldCharType="separate"/>
+      </w:r>
+      <w:r>
+        <w:rPr>
+          <w:noProof/>
+        </w:rPr>
+        <w:t>12</w:t>
+      </w:r>
+      <w:r>
+        <w:rPr>
+          <w:noProof/>
+        </w:rPr>
+        <w:fldChar w:fldCharType="end"/>
+      </w:r>
       <w:r>
         <w:t xml:space="preserve"> Spectra view</w:t>
       </w:r>
@@ -12136,14 +12316,27 @@
       <w:r>
         <w:t xml:space="preserve">Figure </w:t>
       </w:r>
-      <w:fldSimple w:instr=" SEQ Figure \* ARABIC ">
-        <w:r>
-          <w:rPr>
-            <w:noProof/>
-          </w:rPr>
-          <w:t>13</w:t>
-        </w:r>
-      </w:fldSimple>
+      <w:r>
+        <w:fldChar w:fldCharType="begin"/>
+      </w:r>
+      <w:r>
+        <w:instrText xml:space="preserve"> SEQ Figure \* ARABIC </w:instrText>
+      </w:r>
+      <w:r>
+        <w:fldChar w:fldCharType="separate"/>
+      </w:r>
+      <w:r>
+        <w:rPr>
+          <w:noProof/>
+        </w:rPr>
+        <w:t>13</w:t>
+      </w:r>
+      <w:r>
+        <w:rPr>
+          <w:noProof/>
+        </w:rPr>
+        <w:fldChar w:fldCharType="end"/>
+      </w:r>
       <w:r>
         <w:t xml:space="preserve"> Spectrogram view</w:t>
       </w:r>
@@ -12258,14 +12451,27 @@
       <w:r>
         <w:t xml:space="preserve">Figure </w:t>
       </w:r>
-      <w:fldSimple w:instr=" SEQ Figure \* ARABIC ">
-        <w:r>
-          <w:rPr>
-            <w:noProof/>
-          </w:rPr>
-          <w:t>14</w:t>
-        </w:r>
-      </w:fldSimple>
+      <w:r>
+        <w:fldChar w:fldCharType="begin"/>
+      </w:r>
+      <w:r>
+        <w:instrText xml:space="preserve"> SEQ Figure \* ARABIC </w:instrText>
+      </w:r>
+      <w:r>
+        <w:fldChar w:fldCharType="separate"/>
+      </w:r>
+      <w:r>
+        <w:rPr>
+          <w:noProof/>
+        </w:rPr>
+        <w:t>14</w:t>
+      </w:r>
+      <w:r>
+        <w:rPr>
+          <w:noProof/>
+        </w:rPr>
+        <w:fldChar w:fldCharType="end"/>
+      </w:r>
       <w:r>
         <w:t xml:space="preserve"> Particle Motion view</w:t>
       </w:r>
@@ -12378,11 +12584,11 @@
       <w:pPr>
         <w:pStyle w:val="Heading3"/>
       </w:pPr>
-      <w:bookmarkStart w:id="29" w:name="_Toc507659868"/>
+      <w:bookmarkStart w:id="28" w:name="_Toc507659868"/>
       <w:r>
         <w:t>Wave Options</w:t>
       </w:r>
-      <w:bookmarkEnd w:id="29"/>
+      <w:bookmarkEnd w:id="28"/>
     </w:p>
     <w:p>
       <w:pPr>
@@ -12566,11 +12772,11 @@
       <w:pPr>
         <w:pStyle w:val="Heading3"/>
       </w:pPr>
-      <w:bookmarkStart w:id="30" w:name="_Toc507659869"/>
+      <w:bookmarkStart w:id="29" w:name="_Toc507659869"/>
       <w:r>
         <w:t>Spectra Options</w:t>
       </w:r>
-      <w:bookmarkEnd w:id="30"/>
+      <w:bookmarkEnd w:id="29"/>
     </w:p>
     <w:p>
       <w:pPr>
@@ -12612,11 +12818,11 @@
       <w:pPr>
         <w:pStyle w:val="Heading3"/>
       </w:pPr>
-      <w:bookmarkStart w:id="31" w:name="_Toc507659870"/>
+      <w:bookmarkStart w:id="30" w:name="_Toc507659870"/>
       <w:r>
         <w:t>Spectrogram Options</w:t>
       </w:r>
-      <w:bookmarkEnd w:id="31"/>
+      <w:bookmarkEnd w:id="30"/>
     </w:p>
     <w:p>
       <w:pPr>
@@ -12772,11 +12978,11 @@
       <w:pPr>
         <w:pStyle w:val="Heading3"/>
       </w:pPr>
-      <w:bookmarkStart w:id="32" w:name="_Toc507659871"/>
+      <w:bookmarkStart w:id="31" w:name="_Toc507659871"/>
       <w:r>
         <w:t>Butterworth Filter</w:t>
       </w:r>
-      <w:bookmarkEnd w:id="32"/>
+      <w:bookmarkEnd w:id="31"/>
     </w:p>
     <w:p>
       <w:pPr>
@@ -13020,11 +13226,11 @@
       <w:pPr>
         <w:pStyle w:val="Heading1"/>
       </w:pPr>
-      <w:bookmarkStart w:id="33" w:name="_Toc507659872"/>
+      <w:bookmarkStart w:id="32" w:name="_Toc507659872"/>
       <w:r>
         <w:t>Wave Clipboard</w:t>
       </w:r>
-      <w:bookmarkEnd w:id="33"/>
+      <w:bookmarkEnd w:id="32"/>
     </w:p>
     <w:p>
       <w:r>
@@ -13172,14 +13378,27 @@
       <w:r>
         <w:t xml:space="preserve">Figure </w:t>
       </w:r>
-      <w:fldSimple w:instr=" SEQ Figure \* ARABIC ">
-        <w:r>
-          <w:rPr>
-            <w:noProof/>
-          </w:rPr>
-          <w:t>15</w:t>
-        </w:r>
-      </w:fldSimple>
+      <w:r>
+        <w:fldChar w:fldCharType="begin"/>
+      </w:r>
+      <w:r>
+        <w:instrText xml:space="preserve"> SEQ Figure \* ARABIC </w:instrText>
+      </w:r>
+      <w:r>
+        <w:fldChar w:fldCharType="separate"/>
+      </w:r>
+      <w:r>
+        <w:rPr>
+          <w:noProof/>
+        </w:rPr>
+        <w:t>15</w:t>
+      </w:r>
+      <w:r>
+        <w:rPr>
+          <w:noProof/>
+        </w:rPr>
+        <w:fldChar w:fldCharType="end"/>
+      </w:r>
       <w:r>
         <w:t xml:space="preserve"> Wave Clipboard</w:t>
       </w:r>
@@ -13188,11 +13407,11 @@
       <w:pPr>
         <w:pStyle w:val="Heading2"/>
       </w:pPr>
-      <w:bookmarkStart w:id="34" w:name="_Toc507659873"/>
+      <w:bookmarkStart w:id="33" w:name="_Toc507659873"/>
       <w:r>
         <w:t>Clipboard Toolbar</w:t>
       </w:r>
-      <w:bookmarkEnd w:id="34"/>
+      <w:bookmarkEnd w:id="33"/>
     </w:p>
     <w:p>
       <w:r>
@@ -15169,11 +15388,11 @@
       <w:pPr>
         <w:pStyle w:val="Heading2"/>
       </w:pPr>
-      <w:bookmarkStart w:id="35" w:name="_Toc507659874"/>
+      <w:bookmarkStart w:id="34" w:name="_Toc507659874"/>
       <w:r>
         <w:t>Pick Mode</w:t>
       </w:r>
-      <w:bookmarkEnd w:id="35"/>
+      <w:bookmarkEnd w:id="34"/>
     </w:p>
     <w:p>
       <w:r>
@@ -15296,11 +15515,11 @@
       <w:pPr>
         <w:pStyle w:val="Heading3"/>
       </w:pPr>
-      <w:bookmarkStart w:id="36" w:name="_Toc507659875"/>
+      <w:bookmarkStart w:id="35" w:name="_Toc507659875"/>
       <w:r>
         <w:t>P and S</w:t>
       </w:r>
-      <w:bookmarkEnd w:id="36"/>
+      <w:bookmarkEnd w:id="35"/>
     </w:p>
     <w:p>
       <w:r>
@@ -15448,14 +15667,27 @@
       <w:r>
         <w:t xml:space="preserve">Figure </w:t>
       </w:r>
-      <w:fldSimple w:instr=" SEQ Figure \* ARABIC ">
-        <w:r>
-          <w:rPr>
-            <w:noProof/>
-          </w:rPr>
-          <w:t>16</w:t>
-        </w:r>
-      </w:fldSimple>
+      <w:r>
+        <w:fldChar w:fldCharType="begin"/>
+      </w:r>
+      <w:r>
+        <w:instrText xml:space="preserve"> SEQ Figure \* ARABIC </w:instrText>
+      </w:r>
+      <w:r>
+        <w:fldChar w:fldCharType="separate"/>
+      </w:r>
+      <w:r>
+        <w:rPr>
+          <w:noProof/>
+        </w:rPr>
+        <w:t>16</w:t>
+      </w:r>
+      <w:r>
+        <w:rPr>
+          <w:noProof/>
+        </w:rPr>
+        <w:fldChar w:fldCharType="end"/>
+      </w:r>
       <w:r>
         <w:t xml:space="preserve"> P and S picks</w:t>
       </w:r>
@@ -15567,14 +15799,27 @@
       <w:r>
         <w:t xml:space="preserve">Figure </w:t>
       </w:r>
-      <w:fldSimple w:instr=" SEQ Figure \* ARABIC ">
-        <w:r>
-          <w:rPr>
-            <w:noProof/>
-          </w:rPr>
-          <w:t>17</w:t>
-        </w:r>
-      </w:fldSimple>
+      <w:r>
+        <w:fldChar w:fldCharType="begin"/>
+      </w:r>
+      <w:r>
+        <w:instrText xml:space="preserve"> SEQ Figure \* ARABIC </w:instrText>
+      </w:r>
+      <w:r>
+        <w:fldChar w:fldCharType="separate"/>
+      </w:r>
+      <w:r>
+        <w:rPr>
+          <w:noProof/>
+        </w:rPr>
+        <w:t>17</w:t>
+      </w:r>
+      <w:r>
+        <w:rPr>
+          <w:noProof/>
+        </w:rPr>
+        <w:fldChar w:fldCharType="end"/>
+      </w:r>
       <w:r>
         <w:t xml:space="preserve"> S-P plot</w:t>
       </w:r>
@@ -15583,11 +15828,11 @@
       <w:pPr>
         <w:pStyle w:val="Heading3"/>
       </w:pPr>
-      <w:bookmarkStart w:id="37" w:name="_Toc507659876"/>
+      <w:bookmarkStart w:id="36" w:name="_Toc507659876"/>
       <w:r>
         <w:t>Coda</w:t>
       </w:r>
-      <w:bookmarkEnd w:id="37"/>
+      <w:bookmarkEnd w:id="36"/>
     </w:p>
     <w:p>
       <w:r>
@@ -15718,14 +15963,27 @@
       <w:r>
         <w:t xml:space="preserve">Figure </w:t>
       </w:r>
-      <w:fldSimple w:instr=" SEQ Figure \* ARABIC ">
-        <w:r>
-          <w:rPr>
-            <w:noProof/>
-          </w:rPr>
-          <w:t>18</w:t>
-        </w:r>
-      </w:fldSimple>
+      <w:r>
+        <w:fldChar w:fldCharType="begin"/>
+      </w:r>
+      <w:r>
+        <w:instrText xml:space="preserve"> SEQ Figure \* ARABIC </w:instrText>
+      </w:r>
+      <w:r>
+        <w:fldChar w:fldCharType="separate"/>
+      </w:r>
+      <w:r>
+        <w:rPr>
+          <w:noProof/>
+        </w:rPr>
+        <w:t>18</w:t>
+      </w:r>
+      <w:r>
+        <w:rPr>
+          <w:noProof/>
+        </w:rPr>
+        <w:fldChar w:fldCharType="end"/>
+      </w:r>
       <w:r>
         <w:t xml:space="preserve"> Coda picks</w:t>
       </w:r>
@@ -15739,15 +15997,15 @@
       <w:pPr>
         <w:pStyle w:val="Heading3"/>
       </w:pPr>
+      <w:bookmarkStart w:id="37" w:name="_Toc507659877"/>
       <w:bookmarkStart w:id="38" w:name="_Ref482777761"/>
-      <w:bookmarkStart w:id="39" w:name="_Toc507659877"/>
       <w:r>
         <w:t xml:space="preserve">Pick </w:t>
       </w:r>
       <w:r>
         <w:t>Menu</w:t>
       </w:r>
-      <w:bookmarkEnd w:id="39"/>
+      <w:bookmarkEnd w:id="37"/>
     </w:p>
     <w:p>
       <w:r>
@@ -15844,14 +16102,27 @@
       <w:r>
         <w:t xml:space="preserve">Figure </w:t>
       </w:r>
-      <w:fldSimple w:instr=" SEQ Figure \* ARABIC ">
-        <w:r>
-          <w:rPr>
-            <w:noProof/>
-          </w:rPr>
-          <w:t>19</w:t>
-        </w:r>
-      </w:fldSimple>
+      <w:r>
+        <w:fldChar w:fldCharType="begin"/>
+      </w:r>
+      <w:r>
+        <w:instrText xml:space="preserve"> SEQ Figure \* ARABIC </w:instrText>
+      </w:r>
+      <w:r>
+        <w:fldChar w:fldCharType="separate"/>
+      </w:r>
+      <w:r>
+        <w:rPr>
+          <w:noProof/>
+        </w:rPr>
+        <w:t>19</w:t>
+      </w:r>
+      <w:r>
+        <w:rPr>
+          <w:noProof/>
+        </w:rPr>
+        <w:fldChar w:fldCharType="end"/>
+      </w:r>
       <w:r>
         <w:t xml:space="preserve"> Pick Menu</w:t>
       </w:r>
@@ -15860,12 +16131,12 @@
       <w:pPr>
         <w:pStyle w:val="Heading4"/>
       </w:pPr>
-      <w:bookmarkStart w:id="40" w:name="_Ref487113391"/>
+      <w:bookmarkStart w:id="39" w:name="_Ref487113391"/>
       <w:r>
         <w:t>Settings</w:t>
       </w:r>
       <w:bookmarkEnd w:id="38"/>
-      <w:bookmarkEnd w:id="40"/>
+      <w:bookmarkEnd w:id="39"/>
     </w:p>
     <w:p>
       <w:r>
@@ -15983,14 +16254,27 @@
       <w:r>
         <w:t xml:space="preserve">Figure </w:t>
       </w:r>
-      <w:fldSimple w:instr=" SEQ Figure \* ARABIC ">
-        <w:r>
-          <w:rPr>
-            <w:noProof/>
-          </w:rPr>
-          <w:t>20</w:t>
-        </w:r>
-      </w:fldSimple>
+      <w:r>
+        <w:fldChar w:fldCharType="begin"/>
+      </w:r>
+      <w:r>
+        <w:instrText xml:space="preserve"> SEQ Figure \* ARABIC </w:instrText>
+      </w:r>
+      <w:r>
+        <w:fldChar w:fldCharType="separate"/>
+      </w:r>
+      <w:r>
+        <w:rPr>
+          <w:noProof/>
+        </w:rPr>
+        <w:t>20</w:t>
+      </w:r>
+      <w:r>
+        <w:rPr>
+          <w:noProof/>
+        </w:rPr>
+        <w:fldChar w:fldCharType="end"/>
+      </w:r>
       <w:r>
         <w:t xml:space="preserve"> Pick Settings Menu</w:t>
       </w:r>
@@ -16052,13 +16336,13 @@
       <w:pPr>
         <w:pStyle w:val="Heading3"/>
       </w:pPr>
-      <w:bookmarkStart w:id="41" w:name="_Ref490057503"/>
-      <w:bookmarkStart w:id="42" w:name="_Toc507659878"/>
+      <w:bookmarkStart w:id="40" w:name="_Ref490057503"/>
+      <w:bookmarkStart w:id="41" w:name="_Toc507659878"/>
       <w:r>
         <w:t>Event Dialog</w:t>
       </w:r>
+      <w:bookmarkEnd w:id="40"/>
       <w:bookmarkEnd w:id="41"/>
-      <w:bookmarkEnd w:id="42"/>
     </w:p>
     <w:p>
       <w:r>
@@ -16119,14 +16403,27 @@
       <w:r>
         <w:t xml:space="preserve">Figure </w:t>
       </w:r>
-      <w:fldSimple w:instr=" SEQ Figure \* ARABIC ">
-        <w:r>
-          <w:rPr>
-            <w:noProof/>
-          </w:rPr>
-          <w:t>21</w:t>
-        </w:r>
-      </w:fldSimple>
+      <w:r>
+        <w:fldChar w:fldCharType="begin"/>
+      </w:r>
+      <w:r>
+        <w:instrText xml:space="preserve"> SEQ Figure \* ARABIC </w:instrText>
+      </w:r>
+      <w:r>
+        <w:fldChar w:fldCharType="separate"/>
+      </w:r>
+      <w:r>
+        <w:rPr>
+          <w:noProof/>
+        </w:rPr>
+        <w:t>21</w:t>
+      </w:r>
+      <w:r>
+        <w:rPr>
+          <w:noProof/>
+        </w:rPr>
+        <w:fldChar w:fldCharType="end"/>
+      </w:r>
       <w:r>
         <w:t xml:space="preserve"> Event Dialog</w:t>
       </w:r>
@@ -16468,14 +16765,27 @@
       <w:r>
         <w:t xml:space="preserve">Figure </w:t>
       </w:r>
-      <w:fldSimple w:instr=" SEQ Figure \* ARABIC ">
-        <w:r>
-          <w:rPr>
-            <w:noProof/>
-          </w:rPr>
-          <w:t>22</w:t>
-        </w:r>
-      </w:fldSimple>
+      <w:r>
+        <w:fldChar w:fldCharType="begin"/>
+      </w:r>
+      <w:r>
+        <w:instrText xml:space="preserve"> SEQ Figure \* ARABIC </w:instrText>
+      </w:r>
+      <w:r>
+        <w:fldChar w:fldCharType="separate"/>
+      </w:r>
+      <w:r>
+        <w:rPr>
+          <w:noProof/>
+        </w:rPr>
+        <w:t>22</w:t>
+      </w:r>
+      <w:r>
+        <w:rPr>
+          <w:noProof/>
+        </w:rPr>
+        <w:fldChar w:fldCharType="end"/>
+      </w:r>
       <w:r>
         <w:t xml:space="preserve"> Use Clipboard Picks</w:t>
       </w:r>
@@ -16635,14 +16945,27 @@
       <w:r>
         <w:t xml:space="preserve">Figure </w:t>
       </w:r>
-      <w:fldSimple w:instr=" SEQ Figure \* ARABIC ">
-        <w:r>
-          <w:rPr>
-            <w:noProof/>
-          </w:rPr>
-          <w:t>23</w:t>
-        </w:r>
-      </w:fldSimple>
+      <w:r>
+        <w:fldChar w:fldCharType="begin"/>
+      </w:r>
+      <w:r>
+        <w:instrText xml:space="preserve"> SEQ Figure \* ARABIC </w:instrText>
+      </w:r>
+      <w:r>
+        <w:fldChar w:fldCharType="separate"/>
+      </w:r>
+      <w:r>
+        <w:rPr>
+          <w:noProof/>
+        </w:rPr>
+        <w:t>23</w:t>
+      </w:r>
+      <w:r>
+        <w:rPr>
+          <w:noProof/>
+        </w:rPr>
+        <w:fldChar w:fldCharType="end"/>
+      </w:r>
       <w:r>
         <w:t xml:space="preserve"> Use Input File</w:t>
       </w:r>
@@ -16920,14 +17243,27 @@
       <w:r>
         <w:t xml:space="preserve">Figure </w:t>
       </w:r>
-      <w:fldSimple w:instr=" SEQ Figure \* ARABIC ">
-        <w:r>
-          <w:rPr>
-            <w:noProof/>
-          </w:rPr>
-          <w:t>24</w:t>
-        </w:r>
-      </w:fldSimple>
+      <w:r>
+        <w:fldChar w:fldCharType="begin"/>
+      </w:r>
+      <w:r>
+        <w:instrText xml:space="preserve"> SEQ Figure \* ARABIC </w:instrText>
+      </w:r>
+      <w:r>
+        <w:fldChar w:fldCharType="separate"/>
+      </w:r>
+      <w:r>
+        <w:rPr>
+          <w:noProof/>
+        </w:rPr>
+        <w:t>24</w:t>
+      </w:r>
+      <w:r>
+        <w:rPr>
+          <w:noProof/>
+        </w:rPr>
+        <w:fldChar w:fldCharType="end"/>
+      </w:r>
       <w:r>
         <w:t xml:space="preserve"> Hypo71 output</w:t>
       </w:r>
@@ -17276,11 +17612,11 @@
       <w:pPr>
         <w:pStyle w:val="Heading2"/>
       </w:pPr>
-      <w:bookmarkStart w:id="43" w:name="_Toc507659879"/>
+      <w:bookmarkStart w:id="42" w:name="_Toc507659879"/>
       <w:r>
         <w:t>Status Bar</w:t>
       </w:r>
-      <w:bookmarkEnd w:id="43"/>
+      <w:bookmarkEnd w:id="42"/>
     </w:p>
     <w:p>
       <w:r>
@@ -17803,11 +18139,11 @@
       <w:pPr>
         <w:pStyle w:val="Heading1"/>
       </w:pPr>
-      <w:bookmarkStart w:id="44" w:name="_Toc507659880"/>
+      <w:bookmarkStart w:id="43" w:name="_Toc507659880"/>
       <w:r>
         <w:t>Real-time Monitor</w:t>
       </w:r>
-      <w:bookmarkEnd w:id="44"/>
+      <w:bookmarkEnd w:id="43"/>
     </w:p>
     <w:p>
       <w:pPr>
@@ -17875,14 +18211,27 @@
       <w:r>
         <w:t xml:space="preserve">Figure </w:t>
       </w:r>
-      <w:fldSimple w:instr=" SEQ Figure \* ARABIC ">
-        <w:r>
-          <w:rPr>
-            <w:noProof/>
-          </w:rPr>
-          <w:t>25</w:t>
-        </w:r>
-      </w:fldSimple>
+      <w:r>
+        <w:fldChar w:fldCharType="begin"/>
+      </w:r>
+      <w:r>
+        <w:instrText xml:space="preserve"> SEQ Figure \* ARABIC </w:instrText>
+      </w:r>
+      <w:r>
+        <w:fldChar w:fldCharType="separate"/>
+      </w:r>
+      <w:r>
+        <w:rPr>
+          <w:noProof/>
+        </w:rPr>
+        <w:t>25</w:t>
+      </w:r>
+      <w:r>
+        <w:rPr>
+          <w:noProof/>
+        </w:rPr>
+        <w:fldChar w:fldCharType="end"/>
+      </w:r>
       <w:r>
         <w:t xml:space="preserve"> Real-time Monitor</w:t>
       </w:r>
@@ -17896,12 +18245,12 @@
       <w:pPr>
         <w:pStyle w:val="Heading1"/>
       </w:pPr>
-      <w:bookmarkStart w:id="45" w:name="_Toc507659881"/>
+      <w:bookmarkStart w:id="44" w:name="_Toc507659881"/>
       <w:r>
         <w:lastRenderedPageBreak/>
         <w:t>Real-time Wave Viewer</w:t>
       </w:r>
-      <w:bookmarkEnd w:id="45"/>
+      <w:bookmarkEnd w:id="44"/>
     </w:p>
     <w:p>
       <w:r>
@@ -18037,14 +18386,27 @@
       <w:r>
         <w:t xml:space="preserve">Figure </w:t>
       </w:r>
-      <w:fldSimple w:instr=" SEQ Figure \* ARABIC ">
-        <w:r>
-          <w:rPr>
-            <w:noProof/>
-          </w:rPr>
-          <w:t>26</w:t>
-        </w:r>
-      </w:fldSimple>
+      <w:r>
+        <w:fldChar w:fldCharType="begin"/>
+      </w:r>
+      <w:r>
+        <w:instrText xml:space="preserve"> SEQ Figure \* ARABIC </w:instrText>
+      </w:r>
+      <w:r>
+        <w:fldChar w:fldCharType="separate"/>
+      </w:r>
+      <w:r>
+        <w:rPr>
+          <w:noProof/>
+        </w:rPr>
+        <w:t>26</w:t>
+      </w:r>
+      <w:r>
+        <w:rPr>
+          <w:noProof/>
+        </w:rPr>
+        <w:fldChar w:fldCharType="end"/>
+      </w:r>
       <w:r>
         <w:t xml:space="preserve"> Real-time Wave Viewer</w:t>
       </w:r>
@@ -18053,11 +18415,11 @@
       <w:pPr>
         <w:pStyle w:val="Heading1"/>
       </w:pPr>
-      <w:bookmarkStart w:id="46" w:name="_Toc507659882"/>
+      <w:bookmarkStart w:id="45" w:name="_Toc507659882"/>
       <w:r>
         <w:t>RSAM</w:t>
       </w:r>
-      <w:bookmarkEnd w:id="46"/>
+      <w:bookmarkEnd w:id="45"/>
     </w:p>
     <w:p>
       <w:r>
@@ -18199,14 +18561,27 @@
       <w:r>
         <w:t xml:space="preserve">Figure </w:t>
       </w:r>
-      <w:fldSimple w:instr=" SEQ Figure \* ARABIC ">
-        <w:r>
-          <w:rPr>
-            <w:noProof/>
-          </w:rPr>
-          <w:t>27</w:t>
-        </w:r>
-      </w:fldSimple>
+      <w:r>
+        <w:fldChar w:fldCharType="begin"/>
+      </w:r>
+      <w:r>
+        <w:instrText xml:space="preserve"> SEQ Figure \* ARABIC </w:instrText>
+      </w:r>
+      <w:r>
+        <w:fldChar w:fldCharType="separate"/>
+      </w:r>
+      <w:r>
+        <w:rPr>
+          <w:noProof/>
+        </w:rPr>
+        <w:t>27</w:t>
+      </w:r>
+      <w:r>
+        <w:rPr>
+          <w:noProof/>
+        </w:rPr>
+        <w:fldChar w:fldCharType="end"/>
+      </w:r>
       <w:r>
         <w:t xml:space="preserve"> RSAM values view</w:t>
       </w:r>
@@ -18278,14 +18653,27 @@
       <w:r>
         <w:t xml:space="preserve">Figure </w:t>
       </w:r>
-      <w:fldSimple w:instr=" SEQ Figure \* ARABIC ">
-        <w:r>
-          <w:rPr>
-            <w:noProof/>
-          </w:rPr>
-          <w:t>28</w:t>
-        </w:r>
-      </w:fldSimple>
+      <w:r>
+        <w:fldChar w:fldCharType="begin"/>
+      </w:r>
+      <w:r>
+        <w:instrText xml:space="preserve"> SEQ Figure \* ARABIC </w:instrText>
+      </w:r>
+      <w:r>
+        <w:fldChar w:fldCharType="separate"/>
+      </w:r>
+      <w:r>
+        <w:rPr>
+          <w:noProof/>
+        </w:rPr>
+        <w:t>28</w:t>
+      </w:r>
+      <w:r>
+        <w:rPr>
+          <w:noProof/>
+        </w:rPr>
+        <w:fldChar w:fldCharType="end"/>
+      </w:r>
       <w:r>
         <w:t xml:space="preserve"> RSAM counts view</w:t>
       </w:r>
@@ -18361,14 +18749,30 @@
       <w:r>
         <w:t xml:space="preserve">Figure </w:t>
       </w:r>
-      <w:fldSimple w:instr=" SEQ Figure \* ARABIC ">
-        <w:r>
-          <w:rPr>
-            <w:noProof/>
-          </w:rPr>
-          <w:t>29</w:t>
-        </w:r>
-      </w:fldSimple>
+      <w:r>
+        <w:fldChar w:fldCharType="begin"/>
+      </w:r>
+      <w:r>
+        <w:instrText xml:space="preserve"> SEQ Figure \</w:instrText>
+      </w:r>
+      <w:r>
+        <w:instrText xml:space="preserve">* ARABIC </w:instrText>
+      </w:r>
+      <w:r>
+        <w:fldChar w:fldCharType="separate"/>
+      </w:r>
+      <w:r>
+        <w:rPr>
+          <w:noProof/>
+        </w:rPr>
+        <w:t>29</w:t>
+      </w:r>
+      <w:r>
+        <w:rPr>
+          <w:noProof/>
+        </w:rPr>
+        <w:fldChar w:fldCharType="end"/>
+      </w:r>
       <w:r>
         <w:t xml:space="preserve"> If data source does not support RSAM</w:t>
       </w:r>
@@ -18377,11 +18781,11 @@
       <w:pPr>
         <w:pStyle w:val="Heading2"/>
       </w:pPr>
-      <w:bookmarkStart w:id="47" w:name="_Toc507659883"/>
+      <w:bookmarkStart w:id="46" w:name="_Toc507659883"/>
       <w:r>
         <w:t>RSAM Ratio</w:t>
       </w:r>
-      <w:bookmarkEnd w:id="47"/>
+      <w:bookmarkEnd w:id="46"/>
     </w:p>
     <w:p>
       <w:r>
@@ -18502,12 +18906,12 @@
       <w:pPr>
         <w:pStyle w:val="Heading2"/>
       </w:pPr>
-      <w:bookmarkStart w:id="48" w:name="_Toc507659884"/>
+      <w:bookmarkStart w:id="47" w:name="_Toc507659884"/>
       <w:r>
         <w:lastRenderedPageBreak/>
         <w:t>RSAM Settings</w:t>
       </w:r>
-      <w:bookmarkEnd w:id="48"/>
+      <w:bookmarkEnd w:id="47"/>
     </w:p>
     <w:p>
       <w:r>
@@ -18627,14 +19031,27 @@
       <w:r>
         <w:t xml:space="preserve">Figure </w:t>
       </w:r>
-      <w:fldSimple w:instr=" SEQ Figure \* ARABIC ">
-        <w:r>
-          <w:rPr>
-            <w:noProof/>
-          </w:rPr>
-          <w:t>30</w:t>
-        </w:r>
-      </w:fldSimple>
+      <w:r>
+        <w:fldChar w:fldCharType="begin"/>
+      </w:r>
+      <w:r>
+        <w:instrText xml:space="preserve"> SEQ Figure \* ARABIC </w:instrText>
+      </w:r>
+      <w:r>
+        <w:fldChar w:fldCharType="separate"/>
+      </w:r>
+      <w:r>
+        <w:rPr>
+          <w:noProof/>
+        </w:rPr>
+        <w:t>30</w:t>
+      </w:r>
+      <w:r>
+        <w:rPr>
+          <w:noProof/>
+        </w:rPr>
+        <w:fldChar w:fldCharType="end"/>
+      </w:r>
       <w:r>
         <w:t xml:space="preserve"> RSAM Settings</w:t>
       </w:r>
@@ -18678,79 +19095,79 @@
       <w:pPr>
         <w:pStyle w:val="Heading1"/>
       </w:pPr>
-      <w:bookmarkStart w:id="49" w:name="_Toc507659885"/>
+      <w:bookmarkStart w:id="48" w:name="_Toc507659885"/>
       <w:r>
         <w:t>Map Interface</w:t>
       </w:r>
+      <w:bookmarkEnd w:id="48"/>
+    </w:p>
+    <w:p>
+      <w:pPr>
+        <w:pStyle w:val="Heading2"/>
+      </w:pPr>
+      <w:bookmarkStart w:id="49" w:name="_Toc507659886"/>
+      <w:r>
+        <w:t>Introduction</w:t>
+      </w:r>
       <w:bookmarkEnd w:id="49"/>
     </w:p>
     <w:p>
+      <w:r>
+        <w:t xml:space="preserve">The map shows station locations on geographically projected background imagery. Imagery can be, for example, shaded DEMS, satellite imagery, aerial photos, coastlines, etc. By default a basic world map taken from NASA Blue Marble imagery is provided. Custom imagery </w:t>
+      </w:r>
+      <w:r>
+        <w:t>can be added</w:t>
+      </w:r>
+      <w:r>
+        <w:t xml:space="preserve"> provided that unprojected, geo-registered image files are available. See map packs for more information. </w:t>
+      </w:r>
+      <w:r>
+        <w:t xml:space="preserve">The map interface can be opened </w:t>
+      </w:r>
+      <w:r>
+        <w:t>by</w:t>
+      </w:r>
+      <w:r>
+        <w:t xml:space="preserve"> checking on the </w:t>
+      </w:r>
+      <w:r>
+        <w:rPr>
+          <w:rFonts w:asciiTheme="majorHAnsi" w:hAnsiTheme="majorHAnsi" w:cstheme="majorHAnsi"/>
+        </w:rPr>
+        <w:t>Window -&gt; Map</w:t>
+      </w:r>
+      <w:r>
+        <w:t xml:space="preserve"> menu item</w:t>
+      </w:r>
+      <w:r>
+        <w:t xml:space="preserve"> </w:t>
+      </w:r>
+      <w:r>
+        <w:t xml:space="preserve">or pressing </w:t>
+      </w:r>
+      <w:r>
+        <w:rPr>
+          <w:rFonts w:asciiTheme="majorHAnsi" w:hAnsiTheme="majorHAnsi" w:cstheme="majorHAnsi"/>
+        </w:rPr>
+        <w:t>Ctrl-M</w:t>
+      </w:r>
+      <w:r>
+        <w:t>.</w:t>
+      </w:r>
+      <w:r>
+        <w:t xml:space="preserve"> </w:t>
+      </w:r>
+    </w:p>
+    <w:p>
       <w:pPr>
         <w:pStyle w:val="Heading2"/>
       </w:pPr>
-      <w:bookmarkStart w:id="50" w:name="_Toc507659886"/>
-      <w:r>
-        <w:t>Introduction</w:t>
-      </w:r>
-      <w:bookmarkEnd w:id="50"/>
-    </w:p>
-    <w:p>
-      <w:r>
-        <w:t xml:space="preserve">The map shows station locations on geographically projected background imagery. Imagery can be, for example, shaded DEMS, satellite imagery, aerial photos, coastlines, etc. By default a basic world map taken from NASA Blue Marble imagery is provided. Custom imagery </w:t>
-      </w:r>
-      <w:r>
-        <w:t>can be added</w:t>
-      </w:r>
-      <w:r>
-        <w:t xml:space="preserve"> provided that unprojected, geo-registered image files are available. See map packs for more information. </w:t>
-      </w:r>
-      <w:r>
-        <w:t xml:space="preserve">The map interface can be opened </w:t>
-      </w:r>
-      <w:r>
-        <w:t>by</w:t>
-      </w:r>
-      <w:r>
-        <w:t xml:space="preserve"> checking on the </w:t>
-      </w:r>
-      <w:r>
-        <w:rPr>
-          <w:rFonts w:asciiTheme="majorHAnsi" w:hAnsiTheme="majorHAnsi" w:cstheme="majorHAnsi"/>
-        </w:rPr>
-        <w:t>Window -&gt; Map</w:t>
-      </w:r>
-      <w:r>
-        <w:t xml:space="preserve"> menu item</w:t>
-      </w:r>
-      <w:r>
-        <w:t xml:space="preserve"> </w:t>
-      </w:r>
-      <w:r>
-        <w:t xml:space="preserve">or pressing </w:t>
-      </w:r>
-      <w:r>
-        <w:rPr>
-          <w:rFonts w:asciiTheme="majorHAnsi" w:hAnsiTheme="majorHAnsi" w:cstheme="majorHAnsi"/>
-        </w:rPr>
-        <w:t>Ctrl-M</w:t>
-      </w:r>
-      <w:r>
-        <w:t>.</w:t>
-      </w:r>
-      <w:r>
-        <w:t xml:space="preserve"> </w:t>
-      </w:r>
-    </w:p>
-    <w:p>
-      <w:pPr>
-        <w:pStyle w:val="Heading2"/>
-      </w:pPr>
-      <w:bookmarkStart w:id="51" w:name="_Toc507659887"/>
+      <w:bookmarkStart w:id="50" w:name="_Toc507659887"/>
       <w:r>
         <w:lastRenderedPageBreak/>
         <w:t>Displaying Station on Map</w:t>
       </w:r>
-      <w:bookmarkEnd w:id="51"/>
+      <w:bookmarkEnd w:id="50"/>
     </w:p>
     <w:p>
       <w:r>
@@ -18833,11 +19250,11 @@
       <w:pPr>
         <w:pStyle w:val="Heading2"/>
       </w:pPr>
-      <w:bookmarkStart w:id="52" w:name="_Toc507659888"/>
+      <w:bookmarkStart w:id="51" w:name="_Toc507659888"/>
       <w:r>
         <w:t>Map Toolbars</w:t>
       </w:r>
-      <w:bookmarkEnd w:id="52"/>
+      <w:bookmarkEnd w:id="51"/>
     </w:p>
     <w:p>
       <w:r>
@@ -20776,14 +21193,14 @@
       <w:pPr>
         <w:pStyle w:val="Heading2"/>
       </w:pPr>
-      <w:bookmarkStart w:id="53" w:name="_Toc507659889"/>
+      <w:bookmarkStart w:id="52" w:name="_Toc507659889"/>
       <w:r>
         <w:t xml:space="preserve">Map </w:t>
       </w:r>
       <w:r>
         <w:t>Settings</w:t>
       </w:r>
-      <w:bookmarkEnd w:id="53"/>
+      <w:bookmarkEnd w:id="52"/>
     </w:p>
     <w:p>
       <w:r>
@@ -21056,14 +21473,27 @@
       <w:r>
         <w:t xml:space="preserve">Figure </w:t>
       </w:r>
-      <w:fldSimple w:instr=" SEQ Figure \* ARABIC ">
-        <w:r>
-          <w:rPr>
-            <w:noProof/>
-          </w:rPr>
-          <w:t>31</w:t>
-        </w:r>
-      </w:fldSimple>
+      <w:r>
+        <w:fldChar w:fldCharType="begin"/>
+      </w:r>
+      <w:r>
+        <w:instrText xml:space="preserve"> SEQ Figure \* ARABIC </w:instrText>
+      </w:r>
+      <w:r>
+        <w:fldChar w:fldCharType="separate"/>
+      </w:r>
+      <w:r>
+        <w:rPr>
+          <w:noProof/>
+        </w:rPr>
+        <w:t>31</w:t>
+      </w:r>
+      <w:r>
+        <w:rPr>
+          <w:noProof/>
+        </w:rPr>
+        <w:fldChar w:fldCharType="end"/>
+      </w:r>
       <w:r>
         <w:t xml:space="preserve"> Map Options</w:t>
       </w:r>
@@ -21072,47 +21502,47 @@
       <w:pPr>
         <w:pStyle w:val="Heading3"/>
       </w:pPr>
-      <w:bookmarkStart w:id="54" w:name="_Ref481585735"/>
-      <w:bookmarkStart w:id="55" w:name="_Toc507659890"/>
+      <w:bookmarkStart w:id="53" w:name="_Ref481585735"/>
+      <w:bookmarkStart w:id="54" w:name="_Toc507659890"/>
       <w:r>
         <w:lastRenderedPageBreak/>
         <w:t>Displaying NEIC Events</w:t>
       </w:r>
+      <w:bookmarkEnd w:id="53"/>
       <w:bookmarkEnd w:id="54"/>
+    </w:p>
+    <w:p>
+      <w:r>
+        <w:t xml:space="preserve">To display events from the National Earthquake Information Center (NEIC), choose an option from NEIC Event Summary.  See </w:t>
+      </w:r>
+      <w:r>
+        <w:fldChar w:fldCharType="begin"/>
+      </w:r>
+      <w:r>
+        <w:instrText xml:space="preserve"> REF _Ref481585066 \h </w:instrText>
+      </w:r>
+      <w:r>
+        <w:fldChar w:fldCharType="separate"/>
+      </w:r>
+      <w:r>
+        <w:t>Events</w:t>
+      </w:r>
+      <w:r>
+        <w:fldChar w:fldCharType="end"/>
+      </w:r>
+      <w:r>
+        <w:t xml:space="preserve"> section for more information.</w:t>
+      </w:r>
+    </w:p>
+    <w:p>
+      <w:pPr>
+        <w:pStyle w:val="Heading2"/>
+      </w:pPr>
+      <w:bookmarkStart w:id="55" w:name="_Toc507659891"/>
+      <w:r>
+        <w:t>Ruler Tool</w:t>
+      </w:r>
       <w:bookmarkEnd w:id="55"/>
-    </w:p>
-    <w:p>
-      <w:r>
-        <w:t xml:space="preserve">To display events from the National Earthquake Information Center (NEIC), choose an option from NEIC Event Summary.  See </w:t>
-      </w:r>
-      <w:r>
-        <w:fldChar w:fldCharType="begin"/>
-      </w:r>
-      <w:r>
-        <w:instrText xml:space="preserve"> REF _Ref481585066 \h </w:instrText>
-      </w:r>
-      <w:r>
-        <w:fldChar w:fldCharType="separate"/>
-      </w:r>
-      <w:r>
-        <w:t>Events</w:t>
-      </w:r>
-      <w:r>
-        <w:fldChar w:fldCharType="end"/>
-      </w:r>
-      <w:r>
-        <w:t xml:space="preserve"> section for more information.</w:t>
-      </w:r>
-    </w:p>
-    <w:p>
-      <w:pPr>
-        <w:pStyle w:val="Heading2"/>
-      </w:pPr>
-      <w:bookmarkStart w:id="56" w:name="_Toc507659891"/>
-      <w:r>
-        <w:t>Ruler Tool</w:t>
-      </w:r>
-      <w:bookmarkEnd w:id="56"/>
     </w:p>
     <w:p>
       <w:r>
@@ -21249,408 +21679,408 @@
       <w:pPr>
         <w:pStyle w:val="Heading2"/>
       </w:pPr>
-      <w:bookmarkStart w:id="57" w:name="_Toc507659892"/>
+      <w:bookmarkStart w:id="56" w:name="_Toc507659892"/>
       <w:r>
         <w:t>Understanding Map Scale</w:t>
       </w:r>
+      <w:bookmarkEnd w:id="56"/>
+    </w:p>
+    <w:p>
+      <w:r>
+        <w:t>The map scale is shown in the upper left of the map panel. The scale is accurate at the center of the map and diminishes in accuracy with distance from the center. Inaccuracy is high for small maps and low for large maps.</w:t>
+      </w:r>
+    </w:p>
+    <w:p>
+      <w:pPr>
+        <w:pStyle w:val="Heading2"/>
+      </w:pPr>
+      <w:bookmarkStart w:id="57" w:name="_Toc507659893"/>
+      <w:r>
+        <w:t>Channel Interactions</w:t>
+      </w:r>
       <w:bookmarkEnd w:id="57"/>
     </w:p>
     <w:p>
       <w:r>
-        <w:t>The map scale is shown in the upper left of the map panel. The scale is accurate at the center of the map and diminishes in accuracy with distance from the center. Inaccuracy is high for small maps and low for large maps.</w:t>
+        <w:t>Left-clicking a station marker will produce a wave view on the map. The wave view can</w:t>
+      </w:r>
+      <w:r>
+        <w:t xml:space="preserve"> </w:t>
+      </w:r>
+      <w:r>
+        <w:t>be moved around the map by dragging the title bar. A tie line will point back to the station</w:t>
+      </w:r>
+      <w:r>
+        <w:t xml:space="preserve"> </w:t>
+      </w:r>
+      <w:r>
+        <w:t>location. An individual wave view can be resized by holding the mouse over the panel</w:t>
+      </w:r>
+      <w:r>
+        <w:t xml:space="preserve"> </w:t>
+      </w:r>
+      <w:r>
+        <w:t>and moving the mouse wheel. Moving the mouse to spots not over a wave panel and</w:t>
+      </w:r>
+      <w:r>
+        <w:t xml:space="preserve"> </w:t>
+      </w:r>
+      <w:r>
+        <w:t xml:space="preserve">moving the mouse wheel while holding the </w:t>
+      </w:r>
+      <w:r>
+        <w:rPr>
+          <w:rFonts w:asciiTheme="majorHAnsi" w:hAnsiTheme="majorHAnsi" w:cstheme="majorHAnsi"/>
+        </w:rPr>
+        <w:t>CTRL</w:t>
+      </w:r>
+      <w:r>
+        <w:rPr>
+          <w:rFonts w:ascii="NimbusMonL-Regu" w:hAnsi="NimbusMonL-Regu" w:cs="NimbusMonL-Regu"/>
+        </w:rPr>
+        <w:t xml:space="preserve"> </w:t>
+      </w:r>
+      <w:r>
+        <w:t>key will resize all the wave view panels</w:t>
+      </w:r>
+      <w:r>
+        <w:t xml:space="preserve"> </w:t>
+      </w:r>
+      <w:r>
+        <w:t>simultaneously.</w:t>
+      </w:r>
+    </w:p>
+    <w:p>
+      <w:pPr>
+        <w:ind w:firstLine="720"/>
+      </w:pPr>
+      <w:r>
+        <w:t>A left double-click will open a helicorder.</w:t>
+      </w:r>
+      <w:r>
+        <w:t xml:space="preserve"> </w:t>
+      </w:r>
+      <w:r>
+        <w:t>Right-clicking on a station marker will show multiple channels (if present) and allow</w:t>
+      </w:r>
+      <w:r>
+        <w:t xml:space="preserve"> </w:t>
+      </w:r>
+      <w:r>
+        <w:t xml:space="preserve">a selection from them. </w:t>
       </w:r>
     </w:p>
     <w:p>
       <w:pPr>
         <w:pStyle w:val="Heading2"/>
       </w:pPr>
-      <w:bookmarkStart w:id="58" w:name="_Toc507659893"/>
-      <w:r>
-        <w:t>Channel Interactions</w:t>
+      <w:bookmarkStart w:id="58" w:name="_Toc507659894"/>
+      <w:r>
+        <w:t>Wave Panel Time Spans</w:t>
       </w:r>
       <w:bookmarkEnd w:id="58"/>
     </w:p>
     <w:p>
       <w:r>
-        <w:t>Left-clicking a station marker will produce a wave view on the map. The wave view can</w:t>
-      </w:r>
-      <w:r>
-        <w:t xml:space="preserve"> </w:t>
-      </w:r>
-      <w:r>
-        <w:t>be moved around the map by dragging the title bar. A tie line will point back to the station</w:t>
-      </w:r>
-      <w:r>
-        <w:t xml:space="preserve"> </w:t>
-      </w:r>
-      <w:r>
-        <w:t>location. An individual wave view can be resized by holding the mouse over the panel</w:t>
-      </w:r>
-      <w:r>
-        <w:t xml:space="preserve"> </w:t>
-      </w:r>
-      <w:r>
-        <w:t>and moving the mouse wheel. Moving the mouse to spots not over a wave panel and</w:t>
-      </w:r>
-      <w:r>
-        <w:t xml:space="preserve"> </w:t>
-      </w:r>
-      <w:r>
-        <w:t xml:space="preserve">moving the mouse wheel while holding the </w:t>
-      </w:r>
-      <w:r>
-        <w:rPr>
-          <w:rFonts w:asciiTheme="majorHAnsi" w:hAnsiTheme="majorHAnsi" w:cstheme="majorHAnsi"/>
-        </w:rPr>
-        <w:t>CTRL</w:t>
-      </w:r>
-      <w:r>
-        <w:rPr>
-          <w:rFonts w:ascii="NimbusMonL-Regu" w:hAnsi="NimbusMonL-Regu" w:cs="NimbusMonL-Regu"/>
-        </w:rPr>
-        <w:t xml:space="preserve"> </w:t>
-      </w:r>
-      <w:r>
-        <w:t>key will resize all the wave view panels</w:t>
-      </w:r>
-      <w:r>
-        <w:t xml:space="preserve"> </w:t>
-      </w:r>
-      <w:r>
-        <w:t>simultaneously.</w:t>
-      </w:r>
-    </w:p>
-    <w:p>
-      <w:pPr>
-        <w:ind w:firstLine="720"/>
-      </w:pPr>
-      <w:r>
-        <w:t>A left double-click will open a helicorder.</w:t>
-      </w:r>
-      <w:r>
-        <w:t xml:space="preserve"> </w:t>
-      </w:r>
-      <w:r>
-        <w:t>Right-clicking on a station marker will show multiple channels (if present) and allow</w:t>
-      </w:r>
-      <w:r>
-        <w:t xml:space="preserve"> </w:t>
-      </w:r>
-      <w:r>
-        <w:t xml:space="preserve">a selection from them. </w:t>
+        <w:t>All wave view panels on a map have the same time span. The vertical line on the wave panels always points to the same time on every panel.</w:t>
       </w:r>
     </w:p>
     <w:p>
       <w:pPr>
         <w:pStyle w:val="Heading2"/>
       </w:pPr>
-      <w:bookmarkStart w:id="59" w:name="_Toc507659894"/>
-      <w:r>
-        <w:t>Wave Panel Time Spans</w:t>
-      </w:r>
-      <w:bookmarkEnd w:id="59"/>
-    </w:p>
-    <w:p>
-      <w:r>
-        <w:t>All wave view panels on a map have the same time span. The vertical line on the wave panels always points to the same time on every panel.</w:t>
-      </w:r>
-    </w:p>
-    <w:p>
-      <w:pPr>
-        <w:pStyle w:val="Heading2"/>
-      </w:pPr>
-      <w:bookmarkStart w:id="60" w:name="_Ref481656375"/>
-      <w:bookmarkStart w:id="61" w:name="_Toc507659895"/>
+      <w:bookmarkStart w:id="59" w:name="_Ref481656375"/>
+      <w:bookmarkStart w:id="60" w:name="_Toc507659895"/>
       <w:r>
         <w:lastRenderedPageBreak/>
         <w:t>Map Packs</w:t>
       </w:r>
+      <w:bookmarkEnd w:id="59"/>
       <w:bookmarkEnd w:id="60"/>
+    </w:p>
+    <w:p>
+      <w:r>
+        <w:t xml:space="preserve">SWARM uses </w:t>
+      </w:r>
+      <w:r>
+        <w:t>un</w:t>
+      </w:r>
+      <w:r>
+        <w:t>-</w:t>
+      </w:r>
+      <w:r>
+        <w:t>projected, geo</w:t>
+      </w:r>
+      <w:r>
+        <w:t>-</w:t>
+      </w:r>
+      <w:r>
+        <w:t xml:space="preserve">referenced </w:t>
+      </w:r>
+      <w:r>
+        <w:t>JPEG</w:t>
+      </w:r>
+      <w:r>
+        <w:t xml:space="preserve"> or </w:t>
+      </w:r>
+      <w:r>
+        <w:t>PNG</w:t>
+      </w:r>
+      <w:r>
+        <w:t xml:space="preserve"> images to produce map background. By </w:t>
+      </w:r>
+      <w:r>
+        <w:t>default,</w:t>
+      </w:r>
+      <w:r>
+        <w:t xml:space="preserve"> the imagery is in the </w:t>
+      </w:r>
+      <w:r>
+        <w:rPr>
+          <w:rFonts w:asciiTheme="majorHAnsi" w:hAnsiTheme="majorHAnsi" w:cstheme="majorHAnsi"/>
+        </w:rPr>
+        <w:t>mapdata</w:t>
+      </w:r>
+      <w:r>
+        <w:t xml:space="preserve"> directory of its installation. This can be changed in </w:t>
+      </w:r>
+      <w:r>
+        <w:rPr>
+          <w:rFonts w:asciiTheme="majorHAnsi" w:hAnsiTheme="majorHAnsi" w:cstheme="majorHAnsi"/>
+        </w:rPr>
+        <w:t>Swarm.config</w:t>
+      </w:r>
+      <w:r>
+        <w:t xml:space="preserve">. Sub-directories in </w:t>
+      </w:r>
+      <w:r>
+        <w:rPr>
+          <w:rFonts w:asciiTheme="majorHAnsi" w:hAnsiTheme="majorHAnsi" w:cstheme="majorHAnsi"/>
+        </w:rPr>
+        <w:t>mapdata</w:t>
+      </w:r>
+      <w:r>
+        <w:t xml:space="preserve"> are called Map Packs. The binary distribution of SWARM includes world and </w:t>
+      </w:r>
+      <w:r>
+        <w:t>NASA</w:t>
+      </w:r>
+      <w:r>
+        <w:t xml:space="preserve"> 2k Map Packs. The file </w:t>
+      </w:r>
+      <w:r>
+        <w:rPr>
+          <w:rFonts w:asciiTheme="majorHAnsi" w:hAnsiTheme="majorHAnsi" w:cstheme="majorHAnsi"/>
+        </w:rPr>
+        <w:t>MapPack.txt</w:t>
+      </w:r>
+      <w:r>
+        <w:t xml:space="preserve"> provides SWARM the information needed to render the </w:t>
+      </w:r>
+      <w:r>
+        <w:t>i</w:t>
+      </w:r>
+      <w:r>
+        <w:t xml:space="preserve">magery. This is the first line from </w:t>
+      </w:r>
+      <w:r>
+        <w:rPr>
+          <w:rFonts w:asciiTheme="majorHAnsi" w:hAnsiTheme="majorHAnsi" w:cstheme="majorHAnsi"/>
+        </w:rPr>
+        <w:t>MapPack.txt</w:t>
+      </w:r>
+      <w:r>
+        <w:t xml:space="preserve"> in </w:t>
+      </w:r>
+      <w:r>
+        <w:rPr>
+          <w:rFonts w:asciiTheme="majorHAnsi" w:hAnsiTheme="majorHAnsi" w:cstheme="majorHAnsi"/>
+        </w:rPr>
+        <w:t>world</w:t>
+      </w:r>
+      <w:r>
+        <w:rPr>
+          <w:rFonts w:asciiTheme="majorHAnsi" w:hAnsiTheme="majorHAnsi" w:cstheme="majorHAnsi"/>
+        </w:rPr>
+        <w:t xml:space="preserve"> </w:t>
+      </w:r>
+      <w:r>
+        <w:rPr>
+          <w:rFonts w:cstheme="minorHAnsi"/>
+        </w:rPr>
+        <w:t>sub</w:t>
+      </w:r>
+      <w:r>
+        <w:rPr>
+          <w:rFonts w:cstheme="minorHAnsi"/>
+        </w:rPr>
+        <w:t>directory</w:t>
+      </w:r>
+      <w:r>
+        <w:t>:</w:t>
+      </w:r>
+    </w:p>
+    <w:p>
+      <w:pPr>
+        <w:ind w:left="720"/>
+        <w:rPr>
+          <w:rFonts w:asciiTheme="majorHAnsi" w:hAnsiTheme="majorHAnsi" w:cstheme="majorHAnsi"/>
+        </w:rPr>
+      </w:pPr>
+      <w:r>
+        <w:rPr>
+          <w:rFonts w:asciiTheme="majorHAnsi" w:hAnsiTheme="majorHAnsi" w:cstheme="majorHAnsi"/>
+        </w:rPr>
+        <w:t>world.jpg, 2700, 1350, -180, 180, -90, 90, 0, 2000000, 0</w:t>
+      </w:r>
+    </w:p>
+    <w:p>
+      <w:r>
+        <w:t>The comma-separated fields are defined as follows:</w:t>
+      </w:r>
+    </w:p>
+    <w:p>
+      <w:pPr>
+        <w:ind w:left="720"/>
+      </w:pPr>
+      <w:r>
+        <w:t>1. The</w:t>
+      </w:r>
+      <w:r>
+        <w:t xml:space="preserve"> name of image being described.</w:t>
+      </w:r>
+    </w:p>
+    <w:p>
+      <w:pPr>
+        <w:ind w:left="720"/>
+      </w:pPr>
+      <w:r>
+        <w:t>2. Pixel width</w:t>
+      </w:r>
+    </w:p>
+    <w:p>
+      <w:pPr>
+        <w:ind w:left="720"/>
+      </w:pPr>
+      <w:r>
+        <w:t>3. Pixel height</w:t>
+      </w:r>
+    </w:p>
+    <w:p>
+      <w:pPr>
+        <w:ind w:left="720"/>
+      </w:pPr>
+      <w:r>
+        <w:t>4. West longitude extent (-180 to 180)</w:t>
+      </w:r>
+    </w:p>
+    <w:p>
+      <w:pPr>
+        <w:ind w:left="720"/>
+      </w:pPr>
+      <w:r>
+        <w:t>5. East longitude extent (-180 to 180)</w:t>
+      </w:r>
+    </w:p>
+    <w:p>
+      <w:pPr>
+        <w:ind w:left="720"/>
+      </w:pPr>
+      <w:r>
+        <w:t>6. South latitude extent (-90 to 90)</w:t>
+      </w:r>
+    </w:p>
+    <w:p>
+      <w:pPr>
+        <w:ind w:left="720"/>
+      </w:pPr>
+      <w:r>
+        <w:t>7. North latitude extent (-90 to 90)</w:t>
+      </w:r>
+    </w:p>
+    <w:p>
+      <w:pPr>
+        <w:ind w:left="720"/>
+      </w:pPr>
+      <w:r>
+        <w:t>8. Minimum scale (m/pixel) this image will be displayed at</w:t>
+      </w:r>
+    </w:p>
+    <w:p>
+      <w:pPr>
+        <w:ind w:left="720"/>
+      </w:pPr>
+      <w:r>
+        <w:t>9. Maximum scale (m/pixel) this image will be displayed at</w:t>
+      </w:r>
+    </w:p>
+    <w:p>
+      <w:pPr>
+        <w:ind w:left="720"/>
+      </w:pPr>
+      <w:r>
+        <w:t>10. Precendence - higher numbered images are rendered on top of lower rendered images.</w:t>
+      </w:r>
+    </w:p>
+    <w:p>
+      <w:r>
+        <w:t>Note that a longitude extent (west to east) from 175 to -175 spans 10 degrees of longitude</w:t>
+      </w:r>
+      <w:r>
+        <w:t xml:space="preserve"> </w:t>
+      </w:r>
+      <w:r>
+        <w:t>and one from -175 to 175 spans 350 degrees of longitude. That is, the 4th and</w:t>
+      </w:r>
+      <w:r>
+        <w:t xml:space="preserve"> </w:t>
+      </w:r>
+      <w:r>
+        <w:t xml:space="preserve">5th columns do </w:t>
+      </w:r>
+      <w:r>
+        <w:t>not</w:t>
+      </w:r>
+      <w:r>
+        <w:rPr>
+          <w:rFonts w:ascii="NimbusRomNo9L-ReguItal" w:hAnsi="NimbusRomNo9L-ReguItal" w:cs="NimbusRomNo9L-ReguItal"/>
+        </w:rPr>
+        <w:t xml:space="preserve"> </w:t>
+      </w:r>
+      <w:r>
+        <w:t>specify minimum and maximum longitude but western and eastern</w:t>
+      </w:r>
+      <w:r>
+        <w:t xml:space="preserve"> </w:t>
+      </w:r>
+      <w:r>
+        <w:t>boundaries.</w:t>
+      </w:r>
+    </w:p>
+    <w:p>
+      <w:pPr>
+        <w:pStyle w:val="Heading1"/>
+      </w:pPr>
+      <w:bookmarkStart w:id="61" w:name="_Ref481585066"/>
+      <w:bookmarkStart w:id="62" w:name="_Toc507659896"/>
+      <w:r>
+        <w:t>Events</w:t>
+      </w:r>
       <w:bookmarkEnd w:id="61"/>
-    </w:p>
-    <w:p>
-      <w:r>
-        <w:t xml:space="preserve">SWARM uses </w:t>
-      </w:r>
-      <w:r>
-        <w:t>un</w:t>
-      </w:r>
-      <w:r>
-        <w:t>-</w:t>
-      </w:r>
-      <w:r>
-        <w:t>projected, geo</w:t>
-      </w:r>
-      <w:r>
-        <w:t>-</w:t>
-      </w:r>
-      <w:r>
-        <w:t xml:space="preserve">referenced </w:t>
-      </w:r>
-      <w:r>
-        <w:t>JPEG</w:t>
-      </w:r>
-      <w:r>
-        <w:t xml:space="preserve"> or </w:t>
-      </w:r>
-      <w:r>
-        <w:t>PNG</w:t>
-      </w:r>
-      <w:r>
-        <w:t xml:space="preserve"> images to produce map background. By </w:t>
-      </w:r>
-      <w:r>
-        <w:t>default,</w:t>
-      </w:r>
-      <w:r>
-        <w:t xml:space="preserve"> the imagery is in the </w:t>
-      </w:r>
-      <w:r>
-        <w:rPr>
-          <w:rFonts w:asciiTheme="majorHAnsi" w:hAnsiTheme="majorHAnsi" w:cstheme="majorHAnsi"/>
-        </w:rPr>
-        <w:t>mapdata</w:t>
-      </w:r>
-      <w:r>
-        <w:t xml:space="preserve"> directory of its installation. This can be changed in </w:t>
-      </w:r>
-      <w:r>
-        <w:rPr>
-          <w:rFonts w:asciiTheme="majorHAnsi" w:hAnsiTheme="majorHAnsi" w:cstheme="majorHAnsi"/>
-        </w:rPr>
-        <w:t>Swarm.config</w:t>
-      </w:r>
-      <w:r>
-        <w:t xml:space="preserve">. Sub-directories in </w:t>
-      </w:r>
-      <w:r>
-        <w:rPr>
-          <w:rFonts w:asciiTheme="majorHAnsi" w:hAnsiTheme="majorHAnsi" w:cstheme="majorHAnsi"/>
-        </w:rPr>
-        <w:t>mapdata</w:t>
-      </w:r>
-      <w:r>
-        <w:t xml:space="preserve"> are called Map Packs. The binary distribution of SWARM includes world and </w:t>
-      </w:r>
-      <w:r>
-        <w:t>NASA</w:t>
-      </w:r>
-      <w:r>
-        <w:t xml:space="preserve"> 2k Map Packs. The file </w:t>
-      </w:r>
-      <w:r>
-        <w:rPr>
-          <w:rFonts w:asciiTheme="majorHAnsi" w:hAnsiTheme="majorHAnsi" w:cstheme="majorHAnsi"/>
-        </w:rPr>
-        <w:t>MapPack.txt</w:t>
-      </w:r>
-      <w:r>
-        <w:t xml:space="preserve"> provides SWARM the information needed to render the </w:t>
-      </w:r>
-      <w:r>
-        <w:t>i</w:t>
-      </w:r>
-      <w:r>
-        <w:t xml:space="preserve">magery. This is the first line from </w:t>
-      </w:r>
-      <w:r>
-        <w:rPr>
-          <w:rFonts w:asciiTheme="majorHAnsi" w:hAnsiTheme="majorHAnsi" w:cstheme="majorHAnsi"/>
-        </w:rPr>
-        <w:t>MapPack.txt</w:t>
-      </w:r>
-      <w:r>
-        <w:t xml:space="preserve"> in </w:t>
-      </w:r>
-      <w:r>
-        <w:rPr>
-          <w:rFonts w:asciiTheme="majorHAnsi" w:hAnsiTheme="majorHAnsi" w:cstheme="majorHAnsi"/>
-        </w:rPr>
-        <w:t>world</w:t>
-      </w:r>
-      <w:r>
-        <w:rPr>
-          <w:rFonts w:asciiTheme="majorHAnsi" w:hAnsiTheme="majorHAnsi" w:cstheme="majorHAnsi"/>
-        </w:rPr>
+      <w:bookmarkEnd w:id="62"/>
+      <w:r>
         <w:t xml:space="preserve"> </w:t>
       </w:r>
-      <w:r>
-        <w:rPr>
-          <w:rFonts w:cstheme="minorHAnsi"/>
-        </w:rPr>
-        <w:t>sub</w:t>
-      </w:r>
-      <w:r>
-        <w:rPr>
-          <w:rFonts w:cstheme="minorHAnsi"/>
-        </w:rPr>
-        <w:t>directory</w:t>
-      </w:r>
-      <w:r>
-        <w:t>:</w:t>
-      </w:r>
-    </w:p>
-    <w:p>
-      <w:pPr>
-        <w:ind w:left="720"/>
-        <w:rPr>
-          <w:rFonts w:asciiTheme="majorHAnsi" w:hAnsiTheme="majorHAnsi" w:cstheme="majorHAnsi"/>
-        </w:rPr>
-      </w:pPr>
-      <w:r>
-        <w:rPr>
-          <w:rFonts w:asciiTheme="majorHAnsi" w:hAnsiTheme="majorHAnsi" w:cstheme="majorHAnsi"/>
-        </w:rPr>
-        <w:t>world.jpg, 2700, 1350, -180, 180, -90, 90, 0, 2000000, 0</w:t>
-      </w:r>
-    </w:p>
-    <w:p>
-      <w:r>
-        <w:t>The comma-separated fields are defined as follows:</w:t>
-      </w:r>
-    </w:p>
-    <w:p>
-      <w:pPr>
-        <w:ind w:left="720"/>
-      </w:pPr>
-      <w:r>
-        <w:t>1. The</w:t>
-      </w:r>
-      <w:r>
-        <w:t xml:space="preserve"> name of image being described.</w:t>
-      </w:r>
-    </w:p>
-    <w:p>
-      <w:pPr>
-        <w:ind w:left="720"/>
-      </w:pPr>
-      <w:r>
-        <w:t>2. Pixel width</w:t>
-      </w:r>
-    </w:p>
-    <w:p>
-      <w:pPr>
-        <w:ind w:left="720"/>
-      </w:pPr>
-      <w:r>
-        <w:t>3. Pixel height</w:t>
-      </w:r>
-    </w:p>
-    <w:p>
-      <w:pPr>
-        <w:ind w:left="720"/>
-      </w:pPr>
-      <w:r>
-        <w:t>4. West longitude extent (-180 to 180)</w:t>
-      </w:r>
-    </w:p>
-    <w:p>
-      <w:pPr>
-        <w:ind w:left="720"/>
-      </w:pPr>
-      <w:r>
-        <w:t>5. East longitude extent (-180 to 180)</w:t>
-      </w:r>
-    </w:p>
-    <w:p>
-      <w:pPr>
-        <w:ind w:left="720"/>
-      </w:pPr>
-      <w:r>
-        <w:t>6. South latitude extent (-90 to 90)</w:t>
-      </w:r>
-    </w:p>
-    <w:p>
-      <w:pPr>
-        <w:ind w:left="720"/>
-      </w:pPr>
-      <w:r>
-        <w:t>7. North latitude extent (-90 to 90)</w:t>
-      </w:r>
-    </w:p>
-    <w:p>
-      <w:pPr>
-        <w:ind w:left="720"/>
-      </w:pPr>
-      <w:r>
-        <w:t>8. Minimum scale (m/pixel) this image will be displayed at</w:t>
-      </w:r>
-    </w:p>
-    <w:p>
-      <w:pPr>
-        <w:ind w:left="720"/>
-      </w:pPr>
-      <w:r>
-        <w:t>9. Maximum scale (m/pixel) this image will be displayed at</w:t>
-      </w:r>
-    </w:p>
-    <w:p>
-      <w:pPr>
-        <w:ind w:left="720"/>
-      </w:pPr>
-      <w:r>
-        <w:t>10. Precendence - higher numbered images are rendered on top of lower rendered images.</w:t>
-      </w:r>
-    </w:p>
-    <w:p>
-      <w:r>
-        <w:t>Note that a longitude extent (west to east) from 175 to -175 spans 10 degrees of longitude</w:t>
-      </w:r>
-      <w:r>
-        <w:t xml:space="preserve"> </w:t>
-      </w:r>
-      <w:r>
-        <w:t>and one from -175 to 175 spans 350 degrees of longitude. That is, the 4th and</w:t>
-      </w:r>
-      <w:r>
-        <w:t xml:space="preserve"> </w:t>
-      </w:r>
-      <w:r>
-        <w:t xml:space="preserve">5th columns do </w:t>
-      </w:r>
-      <w:r>
-        <w:t>not</w:t>
-      </w:r>
-      <w:r>
-        <w:rPr>
-          <w:rFonts w:ascii="NimbusRomNo9L-ReguItal" w:hAnsi="NimbusRomNo9L-ReguItal" w:cs="NimbusRomNo9L-ReguItal"/>
-        </w:rPr>
-        <w:t xml:space="preserve"> </w:t>
-      </w:r>
-      <w:r>
-        <w:t>specify minimum and maximum longitude but western and eastern</w:t>
-      </w:r>
-      <w:r>
-        <w:t xml:space="preserve"> </w:t>
-      </w:r>
-      <w:r>
-        <w:t>boundaries.</w:t>
-      </w:r>
-    </w:p>
-    <w:p>
-      <w:pPr>
-        <w:pStyle w:val="Heading1"/>
-      </w:pPr>
-      <w:bookmarkStart w:id="62" w:name="_Ref481585066"/>
-      <w:bookmarkStart w:id="63" w:name="_Toc507659896"/>
-      <w:r>
-        <w:t>Events</w:t>
-      </w:r>
-      <w:bookmarkEnd w:id="62"/>
+    </w:p>
+    <w:p>
+      <w:pPr>
+        <w:pStyle w:val="Heading2"/>
+      </w:pPr>
+      <w:bookmarkStart w:id="63" w:name="_Toc507659897"/>
+      <w:r>
+        <w:t>Importing Events</w:t>
+      </w:r>
       <w:bookmarkEnd w:id="63"/>
-      <w:r>
-        <w:t xml:space="preserve"> </w:t>
-      </w:r>
-    </w:p>
-    <w:p>
-      <w:pPr>
-        <w:pStyle w:val="Heading2"/>
-      </w:pPr>
-      <w:bookmarkStart w:id="64" w:name="_Toc507659897"/>
-      <w:r>
-        <w:t>Importing Events</w:t>
-      </w:r>
-      <w:bookmarkEnd w:id="64"/>
     </w:p>
     <w:p>
       <w:r>
@@ -21702,12 +22132,12 @@
       <w:pPr>
         <w:pStyle w:val="Heading2"/>
       </w:pPr>
-      <w:bookmarkStart w:id="65" w:name="_Toc507659898"/>
+      <w:bookmarkStart w:id="64" w:name="_Toc507659898"/>
       <w:r>
         <w:lastRenderedPageBreak/>
         <w:t>Map Display</w:t>
       </w:r>
-      <w:bookmarkEnd w:id="65"/>
+      <w:bookmarkEnd w:id="64"/>
     </w:p>
     <w:p>
       <w:r>
@@ -21935,14 +22365,27 @@
       <w:r>
         <w:t xml:space="preserve">Figure </w:t>
       </w:r>
-      <w:fldSimple w:instr=" SEQ Figure \* ARABIC ">
-        <w:r>
-          <w:rPr>
-            <w:noProof/>
-          </w:rPr>
-          <w:t>32</w:t>
-        </w:r>
-      </w:fldSimple>
+      <w:r>
+        <w:fldChar w:fldCharType="begin"/>
+      </w:r>
+      <w:r>
+        <w:instrText xml:space="preserve"> SEQ Figure \* ARABIC </w:instrText>
+      </w:r>
+      <w:r>
+        <w:fldChar w:fldCharType="separate"/>
+      </w:r>
+      <w:r>
+        <w:rPr>
+          <w:noProof/>
+        </w:rPr>
+        <w:t>32</w:t>
+      </w:r>
+      <w:r>
+        <w:rPr>
+          <w:noProof/>
+        </w:rPr>
+        <w:fldChar w:fldCharType="end"/>
+      </w:r>
       <w:r>
         <w:t xml:space="preserve"> Example of hover over event</w:t>
       </w:r>
@@ -21956,14 +22399,14 @@
       <w:pPr>
         <w:pStyle w:val="Heading2"/>
       </w:pPr>
-      <w:bookmarkStart w:id="66" w:name="_Toc507659899"/>
+      <w:bookmarkStart w:id="65" w:name="_Toc507659899"/>
       <w:r>
         <w:t xml:space="preserve">Event </w:t>
       </w:r>
       <w:r>
         <w:t>View</w:t>
       </w:r>
-      <w:bookmarkEnd w:id="66"/>
+      <w:bookmarkEnd w:id="65"/>
     </w:p>
     <w:p>
       <w:r>
@@ -22082,14 +22525,27 @@
       <w:r>
         <w:t xml:space="preserve">Figure </w:t>
       </w:r>
-      <w:fldSimple w:instr=" SEQ Figure \* ARABIC ">
-        <w:r>
-          <w:rPr>
-            <w:noProof/>
-          </w:rPr>
-          <w:t>33</w:t>
-        </w:r>
-      </w:fldSimple>
+      <w:r>
+        <w:fldChar w:fldCharType="begin"/>
+      </w:r>
+      <w:r>
+        <w:instrText xml:space="preserve"> SEQ Figure \* ARABIC </w:instrText>
+      </w:r>
+      <w:r>
+        <w:fldChar w:fldCharType="separate"/>
+      </w:r>
+      <w:r>
+        <w:rPr>
+          <w:noProof/>
+        </w:rPr>
+        <w:t>33</w:t>
+      </w:r>
+      <w:r>
+        <w:rPr>
+          <w:noProof/>
+        </w:rPr>
+        <w:fldChar w:fldCharType="end"/>
+      </w:r>
       <w:r>
         <w:t xml:space="preserve"> Event Frame</w:t>
       </w:r>
@@ -22258,21 +22714,21 @@
       <w:pPr>
         <w:pStyle w:val="Heading1"/>
       </w:pPr>
-      <w:bookmarkStart w:id="67" w:name="_Toc507659900"/>
+      <w:bookmarkStart w:id="66" w:name="_Toc507659900"/>
       <w:r>
         <w:t>Menus</w:t>
       </w:r>
+      <w:bookmarkEnd w:id="66"/>
+    </w:p>
+    <w:p>
+      <w:pPr>
+        <w:pStyle w:val="Heading2"/>
+      </w:pPr>
+      <w:bookmarkStart w:id="67" w:name="_Toc507659901"/>
+      <w:r>
+        <w:t>File</w:t>
+      </w:r>
       <w:bookmarkEnd w:id="67"/>
-    </w:p>
-    <w:p>
-      <w:pPr>
-        <w:pStyle w:val="Heading2"/>
-      </w:pPr>
-      <w:bookmarkStart w:id="68" w:name="_Toc507659901"/>
-      <w:r>
-        <w:t>File</w:t>
-      </w:r>
-      <w:bookmarkEnd w:id="68"/>
     </w:p>
     <w:p>
       <w:pPr>
@@ -22454,11 +22910,33 @@
         <w:rPr>
           <w:rFonts w:asciiTheme="majorHAnsi" w:hAnsiTheme="majorHAnsi" w:cstheme="majorHAnsi"/>
         </w:rPr>
+        <w:t>Save Configuration</w:t>
+      </w:r>
+      <w:r>
+        <w:t xml:space="preserve"> Allow user to explicitly save configuration file</w:t>
+      </w:r>
+    </w:p>
+    <w:p>
+      <w:pPr>
+        <w:pStyle w:val="ListParagraph"/>
+        <w:numPr>
+          <w:ilvl w:val="0"/>
+          <w:numId w:val="22"/>
+        </w:numPr>
+      </w:pPr>
+      <w:r>
+        <w:rPr>
+          <w:rFonts w:asciiTheme="majorHAnsi" w:hAnsiTheme="majorHAnsi" w:cstheme="majorHAnsi"/>
+        </w:rPr>
         <w:t>Exit</w:t>
       </w:r>
       <w:r>
         <w:t xml:space="preserve"> Closes the application.</w:t>
       </w:r>
+    </w:p>
+    <w:p>
+      <w:bookmarkStart w:id="68" w:name="_GoBack"/>
+      <w:bookmarkEnd w:id="68"/>
     </w:p>
     <w:p>
       <w:pPr>
@@ -22524,6 +23002,53 @@
                           <w:p>
                             <w:pPr>
                               <w:pStyle w:val="Caption"/>
+                              <w:keepNext/>
+                            </w:pPr>
+                            <w:r>
+                              <w:rPr>
+                                <w:noProof/>
+                                <w:lang w:eastAsia="ja-JP"/>
+                              </w:rPr>
+                              <w:drawing>
+                                <wp:inline distT="0" distB="0" distL="0" distR="0" wp14:anchorId="5FA8D613" wp14:editId="6B144AD9">
+                                  <wp:extent cx="3352800" cy="6219825"/>
+                                  <wp:effectExtent l="0" t="0" r="0" b="9525"/>
+                                  <wp:docPr id="141" name="Picture 141"/>
+                                  <wp:cNvGraphicFramePr>
+                                    <a:graphicFrameLocks xmlns:a="http://schemas.openxmlformats.org/drawingml/2006/main" noChangeAspect="1"/>
+                                  </wp:cNvGraphicFramePr>
+                                  <a:graphic xmlns:a="http://schemas.openxmlformats.org/drawingml/2006/main">
+                                    <a:graphicData uri="http://schemas.openxmlformats.org/drawingml/2006/picture">
+                                      <pic:pic xmlns:pic="http://schemas.openxmlformats.org/drawingml/2006/picture">
+                                        <pic:nvPicPr>
+                                          <pic:cNvPr id="1" name=""/>
+                                          <pic:cNvPicPr/>
+                                        </pic:nvPicPr>
+                                        <pic:blipFill>
+                                          <a:blip r:embed="rId109"/>
+                                          <a:stretch>
+                                            <a:fillRect/>
+                                          </a:stretch>
+                                        </pic:blipFill>
+                                        <pic:spPr>
+                                          <a:xfrm>
+                                            <a:off x="0" y="0"/>
+                                            <a:ext cx="3352800" cy="6219825"/>
+                                          </a:xfrm>
+                                          <a:prstGeom prst="rect">
+                                            <a:avLst/>
+                                          </a:prstGeom>
+                                        </pic:spPr>
+                                      </pic:pic>
+                                    </a:graphicData>
+                                  </a:graphic>
+                                </wp:inline>
+                              </w:drawing>
+                            </w:r>
+                          </w:p>
+                          <w:p>
+                            <w:pPr>
+                              <w:pStyle w:val="Caption"/>
                               <w:rPr>
                                 <w:noProof/>
                               </w:rPr>
@@ -22531,14 +23056,27 @@
                             <w:r>
                               <w:t xml:space="preserve">Figure </w:t>
                             </w:r>
-                            <w:fldSimple w:instr=" SEQ Figure \* ARABIC ">
-                              <w:r>
-                                <w:rPr>
-                                  <w:noProof/>
-                                </w:rPr>
-                                <w:t>34</w:t>
-                              </w:r>
-                            </w:fldSimple>
+                            <w:r>
+                              <w:fldChar w:fldCharType="begin"/>
+                            </w:r>
+                            <w:r>
+                              <w:instrText xml:space="preserve"> SEQ Figure \* ARABIC </w:instrText>
+                            </w:r>
+                            <w:r>
+                              <w:fldChar w:fldCharType="separate"/>
+                            </w:r>
+                            <w:r>
+                              <w:rPr>
+                                <w:noProof/>
+                              </w:rPr>
+                              <w:t>34</w:t>
+                            </w:r>
+                            <w:r>
+                              <w:rPr>
+                                <w:noProof/>
+                              </w:rPr>
+                              <w:fldChar w:fldCharType="end"/>
+                            </w:r>
                             <w:r>
                               <w:t xml:space="preserve"> Options dialog</w:t>
                             </w:r>
@@ -22565,6 +23103,53 @@
                     <w:p>
                       <w:pPr>
                         <w:pStyle w:val="Caption"/>
+                        <w:keepNext/>
+                      </w:pPr>
+                      <w:r>
+                        <w:rPr>
+                          <w:noProof/>
+                          <w:lang w:eastAsia="ja-JP"/>
+                        </w:rPr>
+                        <w:drawing>
+                          <wp:inline distT="0" distB="0" distL="0" distR="0" wp14:anchorId="5FA8D613" wp14:editId="6B144AD9">
+                            <wp:extent cx="3352800" cy="6219825"/>
+                            <wp:effectExtent l="0" t="0" r="0" b="9525"/>
+                            <wp:docPr id="141" name="Picture 141"/>
+                            <wp:cNvGraphicFramePr>
+                              <a:graphicFrameLocks xmlns:a="http://schemas.openxmlformats.org/drawingml/2006/main" noChangeAspect="1"/>
+                            </wp:cNvGraphicFramePr>
+                            <a:graphic xmlns:a="http://schemas.openxmlformats.org/drawingml/2006/main">
+                              <a:graphicData uri="http://schemas.openxmlformats.org/drawingml/2006/picture">
+                                <pic:pic xmlns:pic="http://schemas.openxmlformats.org/drawingml/2006/picture">
+                                  <pic:nvPicPr>
+                                    <pic:cNvPr id="1" name=""/>
+                                    <pic:cNvPicPr/>
+                                  </pic:nvPicPr>
+                                  <pic:blipFill>
+                                    <a:blip r:embed="rId109"/>
+                                    <a:stretch>
+                                      <a:fillRect/>
+                                    </a:stretch>
+                                  </pic:blipFill>
+                                  <pic:spPr>
+                                    <a:xfrm>
+                                      <a:off x="0" y="0"/>
+                                      <a:ext cx="3352800" cy="6219825"/>
+                                    </a:xfrm>
+                                    <a:prstGeom prst="rect">
+                                      <a:avLst/>
+                                    </a:prstGeom>
+                                  </pic:spPr>
+                                </pic:pic>
+                              </a:graphicData>
+                            </a:graphic>
+                          </wp:inline>
+                        </w:drawing>
+                      </w:r>
+                    </w:p>
+                    <w:p>
+                      <w:pPr>
+                        <w:pStyle w:val="Caption"/>
                         <w:rPr>
                           <w:noProof/>
                         </w:rPr>
@@ -22572,14 +23157,27 @@
                       <w:r>
                         <w:t xml:space="preserve">Figure </w:t>
                       </w:r>
-                      <w:fldSimple w:instr=" SEQ Figure \* ARABIC ">
-                        <w:r>
-                          <w:rPr>
-                            <w:noProof/>
-                          </w:rPr>
-                          <w:t>34</w:t>
-                        </w:r>
-                      </w:fldSimple>
+                      <w:r>
+                        <w:fldChar w:fldCharType="begin"/>
+                      </w:r>
+                      <w:r>
+                        <w:instrText xml:space="preserve"> SEQ Figure \* ARABIC </w:instrText>
+                      </w:r>
+                      <w:r>
+                        <w:fldChar w:fldCharType="separate"/>
+                      </w:r>
+                      <w:r>
+                        <w:rPr>
+                          <w:noProof/>
+                        </w:rPr>
+                        <w:t>34</w:t>
+                      </w:r>
+                      <w:r>
+                        <w:rPr>
+                          <w:noProof/>
+                        </w:rPr>
+                        <w:fldChar w:fldCharType="end"/>
+                      </w:r>
                       <w:r>
                         <w:t xml:space="preserve"> Options dialog</w:t>
                       </w:r>
@@ -22597,67 +23195,6 @@
           <w:noProof/>
           <w:lang w:eastAsia="ja-JP"/>
         </w:rPr>
-        <w:drawing>
-          <wp:anchor distT="0" distB="0" distL="114300" distR="114300" simplePos="0" relativeHeight="251662336" behindDoc="0" locked="0" layoutInCell="1" allowOverlap="1" wp14:anchorId="0BCE2F7C" wp14:editId="67DED440">
-            <wp:simplePos x="0" y="0"/>
-            <wp:positionH relativeFrom="column">
-              <wp:posOffset>94891</wp:posOffset>
-            </wp:positionH>
-            <wp:positionV relativeFrom="paragraph">
-              <wp:posOffset>92171</wp:posOffset>
-            </wp:positionV>
-            <wp:extent cx="3352800" cy="5953125"/>
-            <wp:effectExtent l="0" t="0" r="0" b="9525"/>
-            <wp:wrapSquare wrapText="bothSides"/>
-            <wp:docPr id="4" name="Picture 4"/>
-            <wp:cNvGraphicFramePr>
-              <a:graphicFrameLocks xmlns:a="http://schemas.openxmlformats.org/drawingml/2006/main" noChangeAspect="1"/>
-            </wp:cNvGraphicFramePr>
-            <a:graphic xmlns:a="http://schemas.openxmlformats.org/drawingml/2006/main">
-              <a:graphicData uri="http://schemas.openxmlformats.org/drawingml/2006/picture">
-                <pic:pic xmlns:pic="http://schemas.openxmlformats.org/drawingml/2006/picture">
-                  <pic:nvPicPr>
-                    <pic:cNvPr id="1" name=""/>
-                    <pic:cNvPicPr/>
-                  </pic:nvPicPr>
-                  <pic:blipFill>
-                    <a:blip r:embed="rId109">
-                      <a:extLst>
-                        <a:ext uri="{28A0092B-C50C-407E-A947-70E740481C1C}">
-                          <a14:useLocalDpi xmlns:a14="http://schemas.microsoft.com/office/drawing/2010/main" val="0"/>
-                        </a:ext>
-                      </a:extLst>
-                    </a:blip>
-                    <a:stretch>
-                      <a:fillRect/>
-                    </a:stretch>
-                  </pic:blipFill>
-                  <pic:spPr>
-                    <a:xfrm>
-                      <a:off x="0" y="0"/>
-                      <a:ext cx="3352800" cy="5953125"/>
-                    </a:xfrm>
-                    <a:prstGeom prst="rect">
-                      <a:avLst/>
-                    </a:prstGeom>
-                  </pic:spPr>
-                </pic:pic>
-              </a:graphicData>
-            </a:graphic>
-            <wp14:sizeRelH relativeFrom="page">
-              <wp14:pctWidth>0</wp14:pctWidth>
-            </wp14:sizeRelH>
-            <wp14:sizeRelV relativeFrom="page">
-              <wp14:pctHeight>0</wp14:pctHeight>
-            </wp14:sizeRelV>
-          </wp:anchor>
-        </w:drawing>
-      </w:r>
-      <w:r>
-        <w:rPr>
-          <w:noProof/>
-          <w:lang w:eastAsia="ja-JP"/>
-        </w:rPr>
         <w:t>Time Zone</w:t>
       </w:r>
     </w:p>
@@ -22769,7 +23306,6 @@
           <w:noProof/>
           <w:lang w:eastAsia="ja-JP"/>
         </w:rPr>
-        <w:lastRenderedPageBreak/>
         <w:t>p</w:t>
       </w:r>
       <w:r>
@@ -22871,7 +23407,22 @@
           <w:noProof/>
           <w:lang w:eastAsia="ja-JP"/>
         </w:rPr>
-        <w:t xml:space="preserve"> Users may optionally configure the server, layer, and styles options to another service if desired.</w:t>
+        <w:t xml:space="preserve"> Users may optionally configure the server, layer, and </w:t>
+      </w:r>
+      <w:r>
+        <w:rPr>
+          <w:noProof/>
+          <w:lang w:eastAsia="ja-JP"/>
+        </w:rPr>
+        <w:lastRenderedPageBreak/>
+        <w:t>s</w:t>
+      </w:r>
+      <w:r>
+        <w:rPr>
+          <w:noProof/>
+          <w:lang w:eastAsia="ja-JP"/>
+        </w:rPr>
+        <w:t>tyles options to another service if desired.</w:t>
       </w:r>
     </w:p>
     <w:p>
@@ -23251,11 +23802,7 @@
     </w:p>
     <w:p>
       <w:r>
-        <w:t xml:space="preserve">In Kiosk Mode SWARM displays all of the open helicorders in full-screen mode for purposes of seismic monitoring. Since there are no menus or toolbars when in Kiosk Mode, keyboard shortcuts will have to </w:t>
-      </w:r>
-      <w:r>
-        <w:lastRenderedPageBreak/>
-        <w:t xml:space="preserve">be used to interact the inset wave view. Alternatively, users can switch to normal mode. The </w:t>
+        <w:t xml:space="preserve">In Kiosk Mode SWARM displays all of the open helicorders in full-screen mode for purposes of seismic monitoring. Since there are no menus or toolbars when in Kiosk Mode, keyboard shortcuts will have to be used to interact the inset wave view. Alternatively, users can switch to normal mode. The </w:t>
       </w:r>
       <w:r>
         <w:rPr>
@@ -23332,6 +23879,7 @@
         <w:rPr>
           <w:rFonts w:cstheme="minorHAnsi"/>
         </w:rPr>
+        <w:lastRenderedPageBreak/>
         <w:t>The data source specified has to be one of the configured data sources.</w:t>
       </w:r>
     </w:p>
@@ -23546,7 +24094,6 @@
       <w:bookmarkStart w:id="81" w:name="_Ref490470036"/>
       <w:bookmarkStart w:id="82" w:name="_Toc507659912"/>
       <w:r>
-        <w:lastRenderedPageBreak/>
         <w:t>SwarmMetadata.config</w:t>
       </w:r>
       <w:bookmarkEnd w:id="80"/>
@@ -23633,6 +24180,7 @@
         <w:rPr>
           <w:rFonts w:asciiTheme="majorHAnsi" w:hAnsiTheme="majorHAnsi" w:cstheme="majorHAnsi"/>
         </w:rPr>
+        <w:lastRenderedPageBreak/>
         <w:t>Group</w:t>
       </w:r>
       <w:r>
@@ -23941,7 +24489,6 @@
       </w:pPr>
       <w:bookmarkStart w:id="84" w:name="_Toc507659914"/>
       <w:r>
-        <w:lastRenderedPageBreak/>
         <w:t>RsamDefaults.config</w:t>
       </w:r>
       <w:bookmarkEnd w:id="84"/>
@@ -24119,6 +24666,7 @@
           <w:sz w:val="20"/>
           <w:szCs w:val="20"/>
         </w:rPr>
+        <w:lastRenderedPageBreak/>
         <w:t>default.runningMean=false</w:t>
       </w:r>
     </w:p>
@@ -24381,7 +24929,15 @@
           <w:sz w:val="20"/>
           <w:szCs w:val="20"/>
         </w:rPr>
-        <w:t>weight_unit=MILLISECONDS</w:t>
+        <w:t>weight_unit=</w:t>
+      </w:r>
+      <w:r>
+        <w:rPr>
+          <w:rFonts w:ascii="Consolas" w:hAnsi="Consolas" w:cs="Consolas"/>
+          <w:sz w:val="20"/>
+          <w:szCs w:val="20"/>
+        </w:rPr>
+        <w:t>SAMPLES</w:t>
       </w:r>
     </w:p>
     <w:p>
@@ -24482,7 +25038,6 @@
       <w:r>
         <w:t>.</w:t>
       </w:r>
-      <w:bookmarkEnd w:id="0"/>
     </w:p>
     <w:sectPr>
       <w:pgSz w:w="12240" w:h="15840"/>
@@ -24517,21 +25072,21 @@
         <v:path o:extrusionok="f" gradientshapeok="t" o:connecttype="rect"/>
         <o:lock v:ext="edit" aspectratio="t"/>
       </v:shapetype>
-      <v:shape id="_x0000_i1038" type="#_x0000_t75" style="width:12pt;height:12pt;visibility:visible;mso-wrap-style:square" o:bullet="t">
+      <v:shape id="_x0000_i1050" type="#_x0000_t75" style="width:12pt;height:12pt;visibility:visible;mso-wrap-style:square" o:bullet="t">
         <v:imagedata r:id="rId1" o:title="server"/>
       </v:shape>
     </w:pict>
   </w:numPicBullet>
   <w:numPicBullet w:numPicBulletId="1">
     <w:pict>
-      <v:shape id="_x0000_i1039" type="#_x0000_t75" style="width:12pt;height:12pt;visibility:visible;mso-wrap-style:square" o:bullet="t">
+      <v:shape id="_x0000_i1051" type="#_x0000_t75" style="width:12pt;height:12pt;visibility:visible;mso-wrap-style:square" o:bullet="t">
         <v:imagedata r:id="rId2" o:title="broken_server"/>
       </v:shape>
     </w:pict>
   </w:numPicBullet>
   <w:numPicBullet w:numPicBulletId="2">
     <w:pict>
-      <v:shape id="_x0000_i1040" type="#_x0000_t75" style="width:12pt;height:12pt;visibility:visible;mso-wrap-style:square" o:bullet="t">
+      <v:shape id="_x0000_i1052" type="#_x0000_t75" style="width:12pt;height:12pt;visibility:visible;mso-wrap-style:square" o:bullet="t">
         <v:imagedata r:id="rId3" o:title="label_some"/>
       </v:shape>
     </w:pict>
@@ -29716,7 +30271,7 @@
 </file>
 
 <file path=customXml/itemProps1.xml><?xml version="1.0" encoding="utf-8"?>
-<ds:datastoreItem xmlns:ds="http://schemas.openxmlformats.org/officeDocument/2006/customXml" ds:itemID="{9E2E51D9-2EB6-40E3-B18C-ECBFF7C95336}">
+<ds:datastoreItem xmlns:ds="http://schemas.openxmlformats.org/officeDocument/2006/customXml" ds:itemID="{2D794102-8226-49E0-A2E5-9508DF664D12}">
   <ds:schemaRefs>
     <ds:schemaRef ds:uri="http://schemas.openxmlformats.org/officeDocument/2006/bibliography"/>
   </ds:schemaRefs>

</xml_diff>

<commit_message>
updated info/screenshot for RSAM audio alarm
</commit_message>
<xml_diff>
--- a/docs/Swarm User Guide.docx
+++ b/docs/Swarm User Guide.docx
@@ -6918,27 +6918,14 @@
       <w:r>
         <w:t xml:space="preserve">Figure </w:t>
       </w:r>
-      <w:r>
-        <w:fldChar w:fldCharType="begin"/>
-      </w:r>
-      <w:r>
-        <w:instrText xml:space="preserve"> SEQ Figure \* ARABIC </w:instrText>
-      </w:r>
-      <w:r>
-        <w:fldChar w:fldCharType="separate"/>
-      </w:r>
-      <w:r>
-        <w:rPr>
-          <w:noProof/>
-        </w:rPr>
-        <w:t>1</w:t>
-      </w:r>
-      <w:r>
-        <w:rPr>
-          <w:noProof/>
-        </w:rPr>
-        <w:fldChar w:fldCharType="end"/>
-      </w:r>
+      <w:fldSimple w:instr=" SEQ Figure \* ARABIC ">
+        <w:r>
+          <w:rPr>
+            <w:noProof/>
+          </w:rPr>
+          <w:t>1</w:t>
+        </w:r>
+      </w:fldSimple>
       <w:r>
         <w:t xml:space="preserve"> Swarm Directory Contents</w:t>
       </w:r>
@@ -7160,30 +7147,14 @@
       <w:r>
         <w:t xml:space="preserve">Figure </w:t>
       </w:r>
-      <w:r>
-        <w:fldChar w:fldCharType="begin"/>
-      </w:r>
-      <w:r>
-        <w:instrText xml:space="preserve"> SEQ Figur</w:instrText>
-      </w:r>
-      <w:r>
-        <w:instrText xml:space="preserve">e \* ARABIC </w:instrText>
-      </w:r>
-      <w:r>
-        <w:fldChar w:fldCharType="separate"/>
-      </w:r>
-      <w:r>
-        <w:rPr>
-          <w:noProof/>
-        </w:rPr>
-        <w:t>2</w:t>
-      </w:r>
-      <w:r>
-        <w:rPr>
-          <w:noProof/>
-        </w:rPr>
-        <w:fldChar w:fldCharType="end"/>
-      </w:r>
+      <w:fldSimple w:instr=" SEQ Figure \* ARABIC ">
+        <w:r>
+          <w:rPr>
+            <w:noProof/>
+          </w:rPr>
+          <w:t>2</w:t>
+        </w:r>
+      </w:fldSimple>
       <w:r>
         <w:t>Data source chooser and the channel selector</w:t>
       </w:r>
@@ -8366,27 +8337,14 @@
       <w:r>
         <w:t xml:space="preserve">Figure </w:t>
       </w:r>
-      <w:r>
-        <w:fldChar w:fldCharType="begin"/>
-      </w:r>
-      <w:r>
-        <w:instrText xml:space="preserve"> SEQ Figure \* ARABIC </w:instrText>
-      </w:r>
-      <w:r>
-        <w:fldChar w:fldCharType="separate"/>
-      </w:r>
-      <w:r>
-        <w:rPr>
-          <w:noProof/>
-        </w:rPr>
-        <w:t>3</w:t>
-      </w:r>
-      <w:r>
-        <w:rPr>
-          <w:noProof/>
-        </w:rPr>
-        <w:fldChar w:fldCharType="end"/>
-      </w:r>
+      <w:fldSimple w:instr=" SEQ Figure \* ARABIC ">
+        <w:r>
+          <w:rPr>
+            <w:noProof/>
+          </w:rPr>
+          <w:t>3</w:t>
+        </w:r>
+      </w:fldSimple>
       <w:r>
         <w:t xml:space="preserve"> Adding new Winston data source</w:t>
       </w:r>
@@ -8501,27 +8459,14 @@
       <w:r>
         <w:t xml:space="preserve">Figure </w:t>
       </w:r>
-      <w:r>
-        <w:fldChar w:fldCharType="begin"/>
-      </w:r>
-      <w:r>
-        <w:instrText xml:space="preserve"> SEQ Figure \* ARABIC </w:instrText>
-      </w:r>
-      <w:r>
-        <w:fldChar w:fldCharType="separate"/>
-      </w:r>
-      <w:r>
-        <w:rPr>
-          <w:noProof/>
-        </w:rPr>
-        <w:t>4</w:t>
-      </w:r>
-      <w:r>
-        <w:rPr>
-          <w:noProof/>
-        </w:rPr>
-        <w:fldChar w:fldCharType="end"/>
-      </w:r>
+      <w:fldSimple w:instr=" SEQ Figure \* ARABIC ">
+        <w:r>
+          <w:rPr>
+            <w:noProof/>
+          </w:rPr>
+          <w:t>4</w:t>
+        </w:r>
+      </w:fldSimple>
       <w:r>
         <w:t xml:space="preserve"> Adding new Earthworm data source</w:t>
       </w:r>
@@ -8664,27 +8609,14 @@
       <w:r>
         <w:t xml:space="preserve">Figure </w:t>
       </w:r>
-      <w:r>
-        <w:fldChar w:fldCharType="begin"/>
-      </w:r>
-      <w:r>
-        <w:instrText xml:space="preserve"> SEQ Figure \* ARABIC </w:instrText>
-      </w:r>
-      <w:r>
-        <w:fldChar w:fldCharType="separate"/>
-      </w:r>
-      <w:r>
-        <w:rPr>
-          <w:noProof/>
-        </w:rPr>
-        <w:t>5</w:t>
-      </w:r>
-      <w:r>
-        <w:rPr>
-          <w:noProof/>
-        </w:rPr>
-        <w:fldChar w:fldCharType="end"/>
-      </w:r>
+      <w:fldSimple w:instr=" SEQ Figure \* ARABIC ">
+        <w:r>
+          <w:rPr>
+            <w:noProof/>
+          </w:rPr>
+          <w:t>5</w:t>
+        </w:r>
+      </w:fldSimple>
       <w:r>
         <w:t xml:space="preserve"> Adding new FDSN data source</w:t>
       </w:r>
@@ -8807,27 +8739,14 @@
       <w:r>
         <w:t xml:space="preserve">Figure </w:t>
       </w:r>
-      <w:r>
-        <w:fldChar w:fldCharType="begin"/>
-      </w:r>
-      <w:r>
-        <w:instrText xml:space="preserve"> SEQ Figure \* ARABIC </w:instrText>
-      </w:r>
-      <w:r>
-        <w:fldChar w:fldCharType="separate"/>
-      </w:r>
-      <w:r>
-        <w:rPr>
-          <w:noProof/>
-        </w:rPr>
-        <w:t>6</w:t>
-      </w:r>
-      <w:r>
-        <w:rPr>
-          <w:noProof/>
-        </w:rPr>
-        <w:fldChar w:fldCharType="end"/>
-      </w:r>
+      <w:fldSimple w:instr=" SEQ Figure \* ARABIC ">
+        <w:r>
+          <w:rPr>
+            <w:noProof/>
+          </w:rPr>
+          <w:t>6</w:t>
+        </w:r>
+      </w:fldSimple>
       <w:r>
         <w:t xml:space="preserve"> Adding a new </w:t>
       </w:r>
@@ -9169,27 +9088,14 @@
       <w:r>
         <w:t xml:space="preserve">Figure </w:t>
       </w:r>
-      <w:r>
-        <w:fldChar w:fldCharType="begin"/>
-      </w:r>
-      <w:r>
-        <w:instrText xml:space="preserve"> SEQ Figure \* ARABIC </w:instrText>
-      </w:r>
-      <w:r>
-        <w:fldChar w:fldCharType="separate"/>
-      </w:r>
-      <w:r>
-        <w:rPr>
-          <w:noProof/>
-        </w:rPr>
-        <w:t>7</w:t>
-      </w:r>
-      <w:r>
-        <w:rPr>
-          <w:noProof/>
-        </w:rPr>
-        <w:fldChar w:fldCharType="end"/>
-      </w:r>
+      <w:fldSimple w:instr=" SEQ Figure \* ARABIC ">
+        <w:r>
+          <w:rPr>
+            <w:noProof/>
+          </w:rPr>
+          <w:t>7</w:t>
+        </w:r>
+      </w:fldSimple>
       <w:r>
         <w:t xml:space="preserve"> File type selection dialog</w:t>
       </w:r>
@@ -9306,27 +9212,14 @@
       <w:r>
         <w:t xml:space="preserve">Figure </w:t>
       </w:r>
-      <w:r>
-        <w:fldChar w:fldCharType="begin"/>
-      </w:r>
-      <w:r>
-        <w:instrText xml:space="preserve"> SEQ Figure \* ARABIC </w:instrText>
-      </w:r>
-      <w:r>
-        <w:fldChar w:fldCharType="separate"/>
-      </w:r>
-      <w:r>
-        <w:rPr>
-          <w:noProof/>
-        </w:rPr>
-        <w:t>8</w:t>
-      </w:r>
-      <w:r>
-        <w:rPr>
-          <w:noProof/>
-        </w:rPr>
-        <w:fldChar w:fldCharType="end"/>
-      </w:r>
+      <w:fldSimple w:instr=" SEQ Figure \* ARABIC ">
+        <w:r>
+          <w:rPr>
+            <w:noProof/>
+          </w:rPr>
+          <w:t>8</w:t>
+        </w:r>
+      </w:fldSimple>
       <w:r>
         <w:t xml:space="preserve"> </w:t>
       </w:r>
@@ -11576,27 +11469,14 @@
                             <w:r>
                               <w:t xml:space="preserve">Figure </w:t>
                             </w:r>
-                            <w:r>
-                              <w:fldChar w:fldCharType="begin"/>
-                            </w:r>
-                            <w:r>
-                              <w:instrText xml:space="preserve"> SEQ Figure \* ARABIC </w:instrText>
-                            </w:r>
-                            <w:r>
-                              <w:fldChar w:fldCharType="separate"/>
-                            </w:r>
-                            <w:r>
-                              <w:rPr>
-                                <w:noProof/>
-                              </w:rPr>
-                              <w:t>9</w:t>
-                            </w:r>
-                            <w:r>
-                              <w:rPr>
-                                <w:noProof/>
-                              </w:rPr>
-                              <w:fldChar w:fldCharType="end"/>
-                            </w:r>
+                            <w:fldSimple w:instr=" SEQ Figure \* ARABIC ">
+                              <w:r>
+                                <w:rPr>
+                                  <w:noProof/>
+                                </w:rPr>
+                                <w:t>9</w:t>
+                              </w:r>
+                            </w:fldSimple>
                             <w:r>
                               <w:t xml:space="preserve"> </w:t>
                             </w:r>
@@ -12445,27 +12325,14 @@
       <w:r>
         <w:t xml:space="preserve">Figure </w:t>
       </w:r>
-      <w:r>
-        <w:fldChar w:fldCharType="begin"/>
-      </w:r>
-      <w:r>
-        <w:instrText xml:space="preserve"> SEQ Figure \* ARABIC </w:instrText>
-      </w:r>
-      <w:r>
-        <w:fldChar w:fldCharType="separate"/>
-      </w:r>
-      <w:r>
-        <w:rPr>
-          <w:noProof/>
-        </w:rPr>
-        <w:t>10</w:t>
-      </w:r>
-      <w:r>
-        <w:rPr>
-          <w:noProof/>
-        </w:rPr>
-        <w:fldChar w:fldCharType="end"/>
-      </w:r>
+      <w:fldSimple w:instr=" SEQ Figure \* ARABIC ">
+        <w:r>
+          <w:rPr>
+            <w:noProof/>
+          </w:rPr>
+          <w:t>10</w:t>
+        </w:r>
+      </w:fldSimple>
       <w:r>
         <w:t xml:space="preserve"> Wave View Settings dialog window</w:t>
       </w:r>
@@ -12607,27 +12474,14 @@
       <w:r>
         <w:t xml:space="preserve">Figure </w:t>
       </w:r>
-      <w:r>
-        <w:fldChar w:fldCharType="begin"/>
-      </w:r>
-      <w:r>
-        <w:instrText xml:space="preserve"> SEQ Figure \* ARABIC </w:instrText>
-      </w:r>
-      <w:r>
-        <w:fldChar w:fldCharType="separate"/>
-      </w:r>
-      <w:r>
-        <w:rPr>
-          <w:noProof/>
-        </w:rPr>
-        <w:t>11</w:t>
-      </w:r>
-      <w:r>
-        <w:rPr>
-          <w:noProof/>
-        </w:rPr>
-        <w:fldChar w:fldCharType="end"/>
-      </w:r>
+      <w:fldSimple w:instr=" SEQ Figure \* ARABIC ">
+        <w:r>
+          <w:rPr>
+            <w:noProof/>
+          </w:rPr>
+          <w:t>11</w:t>
+        </w:r>
+      </w:fldSimple>
       <w:r>
         <w:t xml:space="preserve"> Wave view</w:t>
       </w:r>
@@ -12845,30 +12699,14 @@
       <w:r>
         <w:t xml:space="preserve">Figure </w:t>
       </w:r>
-      <w:r>
-        <w:fldChar w:fldCharType="begin"/>
-      </w:r>
-      <w:r>
-        <w:instrText xml:space="preserve"> SEQ Figure \*</w:instrText>
-      </w:r>
-      <w:r>
-        <w:instrText xml:space="preserve"> ARABIC </w:instrText>
-      </w:r>
-      <w:r>
-        <w:fldChar w:fldCharType="separate"/>
-      </w:r>
-      <w:r>
-        <w:rPr>
-          <w:noProof/>
-        </w:rPr>
-        <w:t>12</w:t>
-      </w:r>
-      <w:r>
-        <w:rPr>
-          <w:noProof/>
-        </w:rPr>
-        <w:fldChar w:fldCharType="end"/>
-      </w:r>
+      <w:fldSimple w:instr=" SEQ Figure \* ARABIC ">
+        <w:r>
+          <w:rPr>
+            <w:noProof/>
+          </w:rPr>
+          <w:t>12</w:t>
+        </w:r>
+      </w:fldSimple>
       <w:r>
         <w:t xml:space="preserve"> Spectra view</w:t>
       </w:r>
@@ -12979,27 +12817,14 @@
       <w:r>
         <w:t xml:space="preserve">Figure </w:t>
       </w:r>
-      <w:r>
-        <w:fldChar w:fldCharType="begin"/>
-      </w:r>
-      <w:r>
-        <w:instrText xml:space="preserve"> SEQ Figure \* ARABIC </w:instrText>
-      </w:r>
-      <w:r>
-        <w:fldChar w:fldCharType="separate"/>
-      </w:r>
-      <w:r>
-        <w:rPr>
-          <w:noProof/>
-        </w:rPr>
-        <w:t>13</w:t>
-      </w:r>
-      <w:r>
-        <w:rPr>
-          <w:noProof/>
-        </w:rPr>
-        <w:fldChar w:fldCharType="end"/>
-      </w:r>
+      <w:fldSimple w:instr=" SEQ Figure \* ARABIC ">
+        <w:r>
+          <w:rPr>
+            <w:noProof/>
+          </w:rPr>
+          <w:t>13</w:t>
+        </w:r>
+      </w:fldSimple>
       <w:r>
         <w:t xml:space="preserve"> Spectrogram view</w:t>
       </w:r>
@@ -13119,27 +12944,14 @@
       <w:r>
         <w:t xml:space="preserve">Figure </w:t>
       </w:r>
-      <w:r>
-        <w:fldChar w:fldCharType="begin"/>
-      </w:r>
-      <w:r>
-        <w:instrText xml:space="preserve"> SEQ Figure \* ARABIC </w:instrText>
-      </w:r>
-      <w:r>
-        <w:fldChar w:fldCharType="separate"/>
-      </w:r>
-      <w:r>
-        <w:rPr>
-          <w:noProof/>
-        </w:rPr>
-        <w:t>14</w:t>
-      </w:r>
-      <w:r>
-        <w:rPr>
-          <w:noProof/>
-        </w:rPr>
-        <w:fldChar w:fldCharType="end"/>
-      </w:r>
+      <w:fldSimple w:instr=" SEQ Figure \* ARABIC ">
+        <w:r>
+          <w:rPr>
+            <w:noProof/>
+          </w:rPr>
+          <w:t>14</w:t>
+        </w:r>
+      </w:fldSimple>
       <w:r>
         <w:t xml:space="preserve"> Particle Motion view</w:t>
       </w:r>
@@ -14091,27 +13903,14 @@
       <w:r>
         <w:t xml:space="preserve">Figure </w:t>
       </w:r>
-      <w:r>
-        <w:fldChar w:fldCharType="begin"/>
-      </w:r>
-      <w:r>
-        <w:instrText xml:space="preserve"> SEQ Figure \* ARABIC </w:instrText>
-      </w:r>
-      <w:r>
-        <w:fldChar w:fldCharType="separate"/>
-      </w:r>
-      <w:r>
-        <w:rPr>
-          <w:noProof/>
-        </w:rPr>
-        <w:t>15</w:t>
-      </w:r>
-      <w:r>
-        <w:rPr>
-          <w:noProof/>
-        </w:rPr>
-        <w:fldChar w:fldCharType="end"/>
-      </w:r>
+      <w:fldSimple w:instr=" SEQ Figure \* ARABIC ">
+        <w:r>
+          <w:rPr>
+            <w:noProof/>
+          </w:rPr>
+          <w:t>15</w:t>
+        </w:r>
+      </w:fldSimple>
       <w:r>
         <w:t xml:space="preserve"> Wave Clipboard</w:t>
       </w:r>
@@ -16400,27 +16199,14 @@
       <w:r>
         <w:t xml:space="preserve">Figure </w:t>
       </w:r>
-      <w:r>
-        <w:fldChar w:fldCharType="begin"/>
-      </w:r>
-      <w:r>
-        <w:instrText xml:space="preserve"> SEQ Figure \* ARABIC </w:instrText>
-      </w:r>
-      <w:r>
-        <w:fldChar w:fldCharType="separate"/>
-      </w:r>
-      <w:r>
-        <w:rPr>
-          <w:noProof/>
-        </w:rPr>
-        <w:t>16</w:t>
-      </w:r>
-      <w:r>
-        <w:rPr>
-          <w:noProof/>
-        </w:rPr>
-        <w:fldChar w:fldCharType="end"/>
-      </w:r>
+      <w:fldSimple w:instr=" SEQ Figure \* ARABIC ">
+        <w:r>
+          <w:rPr>
+            <w:noProof/>
+          </w:rPr>
+          <w:t>16</w:t>
+        </w:r>
+      </w:fldSimple>
       <w:r>
         <w:t xml:space="preserve"> P and S picks</w:t>
       </w:r>
@@ -16532,30 +16318,14 @@
       <w:r>
         <w:t xml:space="preserve">Figure </w:t>
       </w:r>
-      <w:r>
-        <w:fldChar w:fldCharType="begin"/>
-      </w:r>
-      <w:r>
-        <w:instrText xml:space="preserve"> SEQ F</w:instrText>
-      </w:r>
-      <w:r>
-        <w:instrText xml:space="preserve">igure \* ARABIC </w:instrText>
-      </w:r>
-      <w:r>
-        <w:fldChar w:fldCharType="separate"/>
-      </w:r>
-      <w:r>
-        <w:rPr>
-          <w:noProof/>
-        </w:rPr>
-        <w:t>17</w:t>
-      </w:r>
-      <w:r>
-        <w:rPr>
-          <w:noProof/>
-        </w:rPr>
-        <w:fldChar w:fldCharType="end"/>
-      </w:r>
+      <w:fldSimple w:instr=" SEQ Figure \* ARABIC ">
+        <w:r>
+          <w:rPr>
+            <w:noProof/>
+          </w:rPr>
+          <w:t>17</w:t>
+        </w:r>
+      </w:fldSimple>
       <w:r>
         <w:t xml:space="preserve"> S-P plot</w:t>
       </w:r>
@@ -16699,27 +16469,14 @@
       <w:r>
         <w:t xml:space="preserve">Figure </w:t>
       </w:r>
-      <w:r>
-        <w:fldChar w:fldCharType="begin"/>
-      </w:r>
-      <w:r>
-        <w:instrText xml:space="preserve"> SEQ Figure \* ARABIC </w:instrText>
-      </w:r>
-      <w:r>
-        <w:fldChar w:fldCharType="separate"/>
-      </w:r>
-      <w:r>
-        <w:rPr>
-          <w:noProof/>
-        </w:rPr>
-        <w:t>18</w:t>
-      </w:r>
-      <w:r>
-        <w:rPr>
-          <w:noProof/>
-        </w:rPr>
-        <w:fldChar w:fldCharType="end"/>
-      </w:r>
+      <w:fldSimple w:instr=" SEQ Figure \* ARABIC ">
+        <w:r>
+          <w:rPr>
+            <w:noProof/>
+          </w:rPr>
+          <w:t>18</w:t>
+        </w:r>
+      </w:fldSimple>
       <w:r>
         <w:t xml:space="preserve"> Coda picks</w:t>
       </w:r>
@@ -16854,27 +16611,14 @@
       <w:r>
         <w:t xml:space="preserve">Figure </w:t>
       </w:r>
-      <w:r>
-        <w:fldChar w:fldCharType="begin"/>
-      </w:r>
-      <w:r>
-        <w:instrText xml:space="preserve"> SEQ Figure \* ARABIC </w:instrText>
-      </w:r>
-      <w:r>
-        <w:fldChar w:fldCharType="separate"/>
-      </w:r>
-      <w:r>
-        <w:rPr>
-          <w:noProof/>
-        </w:rPr>
-        <w:t>19</w:t>
-      </w:r>
-      <w:r>
-        <w:rPr>
-          <w:noProof/>
-        </w:rPr>
-        <w:fldChar w:fldCharType="end"/>
-      </w:r>
+      <w:fldSimple w:instr=" SEQ Figure \* ARABIC ">
+        <w:r>
+          <w:rPr>
+            <w:noProof/>
+          </w:rPr>
+          <w:t>19</w:t>
+        </w:r>
+      </w:fldSimple>
       <w:r>
         <w:t xml:space="preserve"> Pick Menu</w:t>
       </w:r>
@@ -17008,27 +16752,14 @@
       <w:r>
         <w:t xml:space="preserve">Figure </w:t>
       </w:r>
-      <w:r>
-        <w:fldChar w:fldCharType="begin"/>
-      </w:r>
-      <w:r>
-        <w:instrText xml:space="preserve"> SEQ Figure \* ARABIC </w:instrText>
-      </w:r>
-      <w:r>
-        <w:fldChar w:fldCharType="separate"/>
-      </w:r>
-      <w:r>
-        <w:rPr>
-          <w:noProof/>
-        </w:rPr>
-        <w:t>20</w:t>
-      </w:r>
-      <w:r>
-        <w:rPr>
-          <w:noProof/>
-        </w:rPr>
-        <w:fldChar w:fldCharType="end"/>
-      </w:r>
+      <w:fldSimple w:instr=" SEQ Figure \* ARABIC ">
+        <w:r>
+          <w:rPr>
+            <w:noProof/>
+          </w:rPr>
+          <w:t>20</w:t>
+        </w:r>
+      </w:fldSimple>
       <w:r>
         <w:t xml:space="preserve"> Pick Settings Menu</w:t>
       </w:r>
@@ -17157,27 +16888,14 @@
       <w:r>
         <w:t xml:space="preserve">Figure </w:t>
       </w:r>
-      <w:r>
-        <w:fldChar w:fldCharType="begin"/>
-      </w:r>
-      <w:r>
-        <w:instrText xml:space="preserve"> SEQ Figure \* ARABIC </w:instrText>
-      </w:r>
-      <w:r>
-        <w:fldChar w:fldCharType="separate"/>
-      </w:r>
-      <w:r>
-        <w:rPr>
-          <w:noProof/>
-        </w:rPr>
-        <w:t>21</w:t>
-      </w:r>
-      <w:r>
-        <w:rPr>
-          <w:noProof/>
-        </w:rPr>
-        <w:fldChar w:fldCharType="end"/>
-      </w:r>
+      <w:fldSimple w:instr=" SEQ Figure \* ARABIC ">
+        <w:r>
+          <w:rPr>
+            <w:noProof/>
+          </w:rPr>
+          <w:t>21</w:t>
+        </w:r>
+      </w:fldSimple>
       <w:r>
         <w:t xml:space="preserve"> Event Dialog</w:t>
       </w:r>
@@ -17519,27 +17237,14 @@
       <w:r>
         <w:t xml:space="preserve">Figure </w:t>
       </w:r>
-      <w:r>
-        <w:fldChar w:fldCharType="begin"/>
-      </w:r>
-      <w:r>
-        <w:instrText xml:space="preserve"> SEQ Figure \* ARABIC </w:instrText>
-      </w:r>
-      <w:r>
-        <w:fldChar w:fldCharType="separate"/>
-      </w:r>
-      <w:r>
-        <w:rPr>
-          <w:noProof/>
-        </w:rPr>
-        <w:t>22</w:t>
-      </w:r>
-      <w:r>
-        <w:rPr>
-          <w:noProof/>
-        </w:rPr>
-        <w:fldChar w:fldCharType="end"/>
-      </w:r>
+      <w:fldSimple w:instr=" SEQ Figure \* ARABIC ">
+        <w:r>
+          <w:rPr>
+            <w:noProof/>
+          </w:rPr>
+          <w:t>22</w:t>
+        </w:r>
+      </w:fldSimple>
       <w:r>
         <w:t xml:space="preserve"> Use Clipboard Picks</w:t>
       </w:r>
@@ -17699,27 +17404,14 @@
       <w:r>
         <w:t xml:space="preserve">Figure </w:t>
       </w:r>
-      <w:r>
-        <w:fldChar w:fldCharType="begin"/>
-      </w:r>
-      <w:r>
-        <w:instrText xml:space="preserve"> SEQ Figure \* ARABIC </w:instrText>
-      </w:r>
-      <w:r>
-        <w:fldChar w:fldCharType="separate"/>
-      </w:r>
-      <w:r>
-        <w:rPr>
-          <w:noProof/>
-        </w:rPr>
-        <w:t>23</w:t>
-      </w:r>
-      <w:r>
-        <w:rPr>
-          <w:noProof/>
-        </w:rPr>
-        <w:fldChar w:fldCharType="end"/>
-      </w:r>
+      <w:fldSimple w:instr=" SEQ Figure \* ARABIC ">
+        <w:r>
+          <w:rPr>
+            <w:noProof/>
+          </w:rPr>
+          <w:t>23</w:t>
+        </w:r>
+      </w:fldSimple>
       <w:r>
         <w:t xml:space="preserve"> Use Input File</w:t>
       </w:r>
@@ -18005,27 +17697,14 @@
       <w:r>
         <w:t xml:space="preserve">Figure </w:t>
       </w:r>
-      <w:r>
-        <w:fldChar w:fldCharType="begin"/>
-      </w:r>
-      <w:r>
-        <w:instrText xml:space="preserve"> SEQ Figure \* ARABIC </w:instrText>
-      </w:r>
-      <w:r>
-        <w:fldChar w:fldCharType="separate"/>
-      </w:r>
-      <w:r>
-        <w:rPr>
-          <w:noProof/>
-        </w:rPr>
-        <w:t>24</w:t>
-      </w:r>
-      <w:r>
-        <w:rPr>
-          <w:noProof/>
-        </w:rPr>
-        <w:fldChar w:fldCharType="end"/>
-      </w:r>
+      <w:fldSimple w:instr=" SEQ Figure \* ARABIC ">
+        <w:r>
+          <w:rPr>
+            <w:noProof/>
+          </w:rPr>
+          <w:t>24</w:t>
+        </w:r>
+      </w:fldSimple>
       <w:r>
         <w:t xml:space="preserve"> Hypo71 output</w:t>
       </w:r>
@@ -19005,27 +18684,14 @@
       <w:r>
         <w:t xml:space="preserve">Figure </w:t>
       </w:r>
-      <w:r>
-        <w:fldChar w:fldCharType="begin"/>
-      </w:r>
-      <w:r>
-        <w:instrText xml:space="preserve"> SEQ Figure \* ARABIC </w:instrText>
-      </w:r>
-      <w:r>
-        <w:fldChar w:fldCharType="separate"/>
-      </w:r>
-      <w:r>
-        <w:rPr>
-          <w:noProof/>
-        </w:rPr>
-        <w:t>25</w:t>
-      </w:r>
-      <w:r>
-        <w:rPr>
-          <w:noProof/>
-        </w:rPr>
-        <w:fldChar w:fldCharType="end"/>
-      </w:r>
+      <w:fldSimple w:instr=" SEQ Figure \* ARABIC ">
+        <w:r>
+          <w:rPr>
+            <w:noProof/>
+          </w:rPr>
+          <w:t>25</w:t>
+        </w:r>
+      </w:fldSimple>
       <w:r>
         <w:t xml:space="preserve"> Real-time Monitor</w:t>
       </w:r>
@@ -19180,30 +18846,14 @@
       <w:r>
         <w:t xml:space="preserve">Figure </w:t>
       </w:r>
-      <w:r>
-        <w:fldChar w:fldCharType="begin"/>
-      </w:r>
-      <w:r>
-        <w:instrText xml:space="preserve"> SEQ Figure \* ARAB</w:instrText>
-      </w:r>
-      <w:r>
-        <w:instrText xml:space="preserve">IC </w:instrText>
-      </w:r>
-      <w:r>
-        <w:fldChar w:fldCharType="separate"/>
-      </w:r>
-      <w:r>
-        <w:rPr>
-          <w:noProof/>
-        </w:rPr>
-        <w:t>26</w:t>
-      </w:r>
-      <w:r>
-        <w:rPr>
-          <w:noProof/>
-        </w:rPr>
-        <w:fldChar w:fldCharType="end"/>
-      </w:r>
+      <w:fldSimple w:instr=" SEQ Figure \* ARABIC ">
+        <w:r>
+          <w:rPr>
+            <w:noProof/>
+          </w:rPr>
+          <w:t>26</w:t>
+        </w:r>
+      </w:fldSimple>
       <w:r>
         <w:t xml:space="preserve"> Real-time Wave Viewer</w:t>
       </w:r>
@@ -19358,30 +19008,14 @@
       <w:r>
         <w:t xml:space="preserve">Figure </w:t>
       </w:r>
-      <w:r>
-        <w:fldChar w:fldCharType="begin"/>
-      </w:r>
-      <w:r>
-        <w:instrText xml:space="preserve"> SEQ Figure </w:instrText>
-      </w:r>
-      <w:r>
-        <w:instrText xml:space="preserve">\* ARABIC </w:instrText>
-      </w:r>
-      <w:r>
-        <w:fldChar w:fldCharType="separate"/>
-      </w:r>
-      <w:r>
-        <w:rPr>
-          <w:noProof/>
-        </w:rPr>
-        <w:t>27</w:t>
-      </w:r>
-      <w:r>
-        <w:rPr>
-          <w:noProof/>
-        </w:rPr>
-        <w:fldChar w:fldCharType="end"/>
-      </w:r>
+      <w:fldSimple w:instr=" SEQ Figure \* ARABIC ">
+        <w:r>
+          <w:rPr>
+            <w:noProof/>
+          </w:rPr>
+          <w:t>27</w:t>
+        </w:r>
+      </w:fldSimple>
       <w:r>
         <w:t xml:space="preserve"> RSAM values view</w:t>
       </w:r>
@@ -19453,27 +19087,14 @@
       <w:r>
         <w:t xml:space="preserve">Figure </w:t>
       </w:r>
-      <w:r>
-        <w:fldChar w:fldCharType="begin"/>
-      </w:r>
-      <w:r>
-        <w:instrText xml:space="preserve"> SEQ Figure \* ARABIC </w:instrText>
-      </w:r>
-      <w:r>
-        <w:fldChar w:fldCharType="separate"/>
-      </w:r>
-      <w:r>
-        <w:rPr>
-          <w:noProof/>
-        </w:rPr>
-        <w:t>28</w:t>
-      </w:r>
-      <w:r>
-        <w:rPr>
-          <w:noProof/>
-        </w:rPr>
-        <w:fldChar w:fldCharType="end"/>
-      </w:r>
+      <w:fldSimple w:instr=" SEQ Figure \* ARABIC ">
+        <w:r>
+          <w:rPr>
+            <w:noProof/>
+          </w:rPr>
+          <w:t>28</w:t>
+        </w:r>
+      </w:fldSimple>
       <w:r>
         <w:t xml:space="preserve"> RSAM counts view</w:t>
       </w:r>
@@ -19549,27 +19170,14 @@
       <w:r>
         <w:t xml:space="preserve">Figure </w:t>
       </w:r>
-      <w:r>
-        <w:fldChar w:fldCharType="begin"/>
-      </w:r>
-      <w:r>
-        <w:instrText xml:space="preserve"> SEQ Figure \* ARABIC </w:instrText>
-      </w:r>
-      <w:r>
-        <w:fldChar w:fldCharType="separate"/>
-      </w:r>
-      <w:r>
-        <w:rPr>
-          <w:noProof/>
-        </w:rPr>
-        <w:t>29</w:t>
-      </w:r>
-      <w:r>
-        <w:rPr>
-          <w:noProof/>
-        </w:rPr>
-        <w:fldChar w:fldCharType="end"/>
-      </w:r>
+      <w:fldSimple w:instr=" SEQ Figure \* ARABIC ">
+        <w:r>
+          <w:rPr>
+            <w:noProof/>
+          </w:rPr>
+          <w:t>29</w:t>
+        </w:r>
+      </w:fldSimple>
       <w:r>
         <w:t xml:space="preserve"> If data source does not support RSAM</w:t>
       </w:r>
@@ -19785,10 +19393,10 @@
           <w:lang w:eastAsia="ja-JP"/>
         </w:rPr>
         <w:drawing>
-          <wp:inline distT="0" distB="0" distL="0" distR="0" wp14:anchorId="2A80DA9A" wp14:editId="2C4F1931">
-            <wp:extent cx="4019550" cy="3771900"/>
-            <wp:effectExtent l="0" t="0" r="0" b="0"/>
-            <wp:docPr id="98" name="Picture 98"/>
+          <wp:inline distT="0" distB="0" distL="0" distR="0" wp14:anchorId="4806C24A" wp14:editId="4658773C">
+            <wp:extent cx="4019550" cy="3762375"/>
+            <wp:effectExtent l="0" t="0" r="0" b="9525"/>
+            <wp:docPr id="144" name="Picture 144"/>
             <wp:cNvGraphicFramePr>
               <a:graphicFrameLocks xmlns:a="http://schemas.openxmlformats.org/drawingml/2006/main" noChangeAspect="1"/>
             </wp:cNvGraphicFramePr>
@@ -19808,7 +19416,7 @@
                   <pic:spPr>
                     <a:xfrm>
                       <a:off x="0" y="0"/>
-                      <a:ext cx="4019550" cy="3771900"/>
+                      <a:ext cx="4019550" cy="3762375"/>
                     </a:xfrm>
                     <a:prstGeom prst="rect">
                       <a:avLst/>
@@ -19828,27 +19436,14 @@
       <w:r>
         <w:t xml:space="preserve">Figure </w:t>
       </w:r>
-      <w:r>
-        <w:fldChar w:fldCharType="begin"/>
-      </w:r>
-      <w:r>
-        <w:instrText xml:space="preserve"> SEQ Figure \* ARABIC </w:instrText>
-      </w:r>
-      <w:r>
-        <w:fldChar w:fldCharType="separate"/>
-      </w:r>
-      <w:r>
-        <w:rPr>
-          <w:noProof/>
-        </w:rPr>
-        <w:t>30</w:t>
-      </w:r>
-      <w:r>
-        <w:rPr>
-          <w:noProof/>
-        </w:rPr>
-        <w:fldChar w:fldCharType="end"/>
-      </w:r>
+      <w:fldSimple w:instr=" SEQ Figure \* ARABIC ">
+        <w:r>
+          <w:rPr>
+            <w:noProof/>
+          </w:rPr>
+          <w:t>30</w:t>
+        </w:r>
+      </w:fldSimple>
       <w:r>
         <w:t xml:space="preserve"> RSAM Settings</w:t>
       </w:r>
@@ -22302,27 +21897,14 @@
       <w:r>
         <w:t xml:space="preserve">Figure </w:t>
       </w:r>
-      <w:r>
-        <w:fldChar w:fldCharType="begin"/>
-      </w:r>
-      <w:r>
-        <w:instrText xml:space="preserve"> SEQ Figure \* ARABIC </w:instrText>
-      </w:r>
-      <w:r>
-        <w:fldChar w:fldCharType="separate"/>
-      </w:r>
-      <w:r>
-        <w:rPr>
-          <w:noProof/>
-        </w:rPr>
-        <w:t>31</w:t>
-      </w:r>
-      <w:r>
-        <w:rPr>
-          <w:noProof/>
-        </w:rPr>
-        <w:fldChar w:fldCharType="end"/>
-      </w:r>
+      <w:fldSimple w:instr=" SEQ Figure \* ARABIC ">
+        <w:r>
+          <w:rPr>
+            <w:noProof/>
+          </w:rPr>
+          <w:t>31</w:t>
+        </w:r>
+      </w:fldSimple>
       <w:r>
         <w:t xml:space="preserve"> Map Options</w:t>
       </w:r>
@@ -23232,27 +22814,14 @@
       <w:r>
         <w:t xml:space="preserve">Figure </w:t>
       </w:r>
-      <w:r>
-        <w:fldChar w:fldCharType="begin"/>
-      </w:r>
-      <w:r>
-        <w:instrText xml:space="preserve"> SEQ Figure \* ARABIC </w:instrText>
-      </w:r>
-      <w:r>
-        <w:fldChar w:fldCharType="separate"/>
-      </w:r>
-      <w:r>
-        <w:rPr>
-          <w:noProof/>
-        </w:rPr>
-        <w:t>32</w:t>
-      </w:r>
-      <w:r>
-        <w:rPr>
-          <w:noProof/>
-        </w:rPr>
-        <w:fldChar w:fldCharType="end"/>
-      </w:r>
+      <w:fldSimple w:instr=" SEQ Figure \* ARABIC ">
+        <w:r>
+          <w:rPr>
+            <w:noProof/>
+          </w:rPr>
+          <w:t>32</w:t>
+        </w:r>
+      </w:fldSimple>
       <w:r>
         <w:t xml:space="preserve"> Example of hover over event</w:t>
       </w:r>
@@ -23392,27 +22961,14 @@
       <w:r>
         <w:t xml:space="preserve">Figure </w:t>
       </w:r>
-      <w:r>
-        <w:fldChar w:fldCharType="begin"/>
-      </w:r>
-      <w:r>
-        <w:instrText xml:space="preserve"> SEQ Figure \* ARABIC </w:instrText>
-      </w:r>
-      <w:r>
-        <w:fldChar w:fldCharType="separate"/>
-      </w:r>
-      <w:r>
-        <w:rPr>
-          <w:noProof/>
-        </w:rPr>
-        <w:t>33</w:t>
-      </w:r>
-      <w:r>
-        <w:rPr>
-          <w:noProof/>
-        </w:rPr>
-        <w:fldChar w:fldCharType="end"/>
-      </w:r>
+      <w:fldSimple w:instr=" SEQ Figure \* ARABIC ">
+        <w:r>
+          <w:rPr>
+            <w:noProof/>
+          </w:rPr>
+          <w:t>33</w:t>
+        </w:r>
+      </w:fldSimple>
       <w:r>
         <w:t xml:space="preserve"> Event Frame</w:t>
       </w:r>
@@ -23774,29 +23330,75 @@
       <w:r>
         <w:t xml:space="preserve">Figure </w:t>
       </w:r>
+      <w:fldSimple w:instr=" SEQ Figure \* ARABIC ">
+        <w:r>
+          <w:rPr>
+            <w:noProof/>
+          </w:rPr>
+          <w:t>34</w:t>
+        </w:r>
+      </w:fldSimple>
+      <w:r>
+        <w:t xml:space="preserve"> Tagged events on </w:t>
+      </w:r>
+      <w:proofErr w:type="spellStart"/>
+      <w:r>
+        <w:t>helicorder</w:t>
+      </w:r>
+      <w:proofErr w:type="spellEnd"/>
+      <w:r>
+        <w:t xml:space="preserve"> and the right click menu</w:t>
+      </w:r>
+    </w:p>
+    <w:p>
+      <w:r>
+        <w:t xml:space="preserve">The default list of event classifications </w:t>
+      </w:r>
+      <w:r>
+        <w:t>includes</w:t>
+      </w:r>
+      <w:r>
+        <w:t xml:space="preserve"> VT,</w:t>
+      </w:r>
+      <w:r>
+        <w:t xml:space="preserve"> LP, VLP, Hybrid, Explosion, Tremor, Lahar, Pyroclastic Flow, Regional, Rock Fall, Teleseism,</w:t>
+      </w:r>
+      <w:r>
+        <w:t xml:space="preserve"> etc.  This list is </w:t>
+      </w:r>
+      <w:r>
+        <w:t xml:space="preserve">configurable through </w:t>
+      </w:r>
+      <w:proofErr w:type="spellStart"/>
+      <w:r>
+        <w:t>EventClassifications.config</w:t>
+      </w:r>
+      <w:proofErr w:type="spellEnd"/>
+      <w:r>
+        <w:t xml:space="preserve"> (see </w:t>
+      </w:r>
       <w:r>
         <w:fldChar w:fldCharType="begin"/>
       </w:r>
       <w:r>
-        <w:instrText xml:space="preserve"> SEQ Figure \* ARABIC </w:instrText>
+        <w:instrText xml:space="preserve"> REF _Ref517423993 \r \h </w:instrText>
       </w:r>
       <w:r>
         <w:fldChar w:fldCharType="separate"/>
       </w:r>
       <w:r>
-        <w:rPr>
-          <w:noProof/>
-        </w:rPr>
-        <w:t>34</w:t>
-      </w:r>
-      <w:r>
-        <w:rPr>
-          <w:noProof/>
-        </w:rPr>
+        <w:t>13.3</w:t>
+      </w:r>
+      <w:r>
         <w:fldChar w:fldCharType="end"/>
       </w:r>
       <w:r>
-        <w:t xml:space="preserve"> Tagged events on </w:t>
+        <w:t>).</w:t>
+      </w:r>
+    </w:p>
+    <w:p>
+      <w:r>
+        <w:t xml:space="preserve">When tag mode is enabled, the image captured will be exactly as shown in Swarm.  (When tag mode is not enabled, markers and events are not visible, and the </w:t>
       </w:r>
       <w:proofErr w:type="spellStart"/>
       <w:r>
@@ -23804,89 +23406,28 @@
       </w:r>
       <w:proofErr w:type="spellEnd"/>
       <w:r>
-        <w:t xml:space="preserve"> and the right click menu</w:t>
-      </w:r>
-    </w:p>
-    <w:p>
-      <w:r>
-        <w:t xml:space="preserve">The default list of event classifications </w:t>
-      </w:r>
-      <w:r>
-        <w:t>includes</w:t>
-      </w:r>
-      <w:r>
-        <w:t xml:space="preserve"> VT,</w:t>
-      </w:r>
-      <w:r>
-        <w:t xml:space="preserve"> LP, VLP, Hybrid, Explosion, Tremor, Lahar, Pyroclastic Flow, Regional, Rock Fall, Teleseism,</w:t>
-      </w:r>
-      <w:r>
-        <w:t xml:space="preserve"> etc.  This list is </w:t>
-      </w:r>
-      <w:r>
-        <w:t xml:space="preserve">configurable through </w:t>
-      </w:r>
-      <w:proofErr w:type="spellStart"/>
-      <w:r>
-        <w:t>EventClassifications.config</w:t>
-      </w:r>
-      <w:proofErr w:type="spellEnd"/>
-      <w:r>
-        <w:t xml:space="preserve"> (see </w:t>
-      </w:r>
-      <w:r>
-        <w:fldChar w:fldCharType="begin"/>
-      </w:r>
-      <w:r>
-        <w:instrText xml:space="preserve"> REF _Ref517423993 \r \h </w:instrText>
-      </w:r>
-      <w:r>
-        <w:fldChar w:fldCharType="separate"/>
-      </w:r>
-      <w:r>
-        <w:t>13.3</w:t>
-      </w:r>
-      <w:r>
-        <w:fldChar w:fldCharType="end"/>
-      </w:r>
-      <w:r>
-        <w:t>).</w:t>
-      </w:r>
-    </w:p>
-    <w:p>
-      <w:r>
-        <w:t xml:space="preserve">When tag mode is enabled, the image captured will be exactly as shown in Swarm.  (When tag mode is not enabled, markers and events are not visible, and the </w:t>
-      </w:r>
-      <w:proofErr w:type="spellStart"/>
-      <w:r>
-        <w:t>helicorder</w:t>
-      </w:r>
-      <w:proofErr w:type="spellEnd"/>
-      <w:r>
         <w:t xml:space="preserve"> is formatted for best fit.)</w:t>
       </w:r>
-      <w:bookmarkStart w:id="68" w:name="_GoBack"/>
+    </w:p>
+    <w:p>
+      <w:pPr>
+        <w:pStyle w:val="Heading1"/>
+      </w:pPr>
+      <w:bookmarkStart w:id="68" w:name="_Toc517424062"/>
+      <w:r>
+        <w:t>Menus</w:t>
+      </w:r>
       <w:bookmarkEnd w:id="68"/>
     </w:p>
     <w:p>
       <w:pPr>
-        <w:pStyle w:val="Heading1"/>
-      </w:pPr>
-      <w:bookmarkStart w:id="69" w:name="_Toc517424062"/>
-      <w:r>
-        <w:t>Menus</w:t>
+        <w:pStyle w:val="Heading2"/>
+      </w:pPr>
+      <w:bookmarkStart w:id="69" w:name="_Toc517424063"/>
+      <w:r>
+        <w:t>File</w:t>
       </w:r>
       <w:bookmarkEnd w:id="69"/>
-    </w:p>
-    <w:p>
-      <w:pPr>
-        <w:pStyle w:val="Heading2"/>
-      </w:pPr>
-      <w:bookmarkStart w:id="70" w:name="_Toc517424063"/>
-      <w:r>
-        <w:t>File</w:t>
-      </w:r>
-      <w:bookmarkEnd w:id="70"/>
     </w:p>
     <w:p>
       <w:pPr>
@@ -24122,11 +23663,11 @@
       <w:pPr>
         <w:pStyle w:val="Heading3"/>
       </w:pPr>
-      <w:bookmarkStart w:id="71" w:name="_Toc517424064"/>
+      <w:bookmarkStart w:id="70" w:name="_Toc517424064"/>
       <w:r>
         <w:t>Options</w:t>
       </w:r>
-      <w:bookmarkEnd w:id="71"/>
+      <w:bookmarkEnd w:id="70"/>
     </w:p>
     <w:p>
       <w:pPr>
@@ -24235,27 +23776,14 @@
                             <w:r>
                               <w:t xml:space="preserve">Figure </w:t>
                             </w:r>
-                            <w:r>
-                              <w:fldChar w:fldCharType="begin"/>
-                            </w:r>
-                            <w:r>
-                              <w:instrText xml:space="preserve"> SEQ Figure \* ARABIC </w:instrText>
-                            </w:r>
-                            <w:r>
-                              <w:fldChar w:fldCharType="separate"/>
-                            </w:r>
-                            <w:r>
-                              <w:rPr>
-                                <w:noProof/>
-                              </w:rPr>
-                              <w:t>35</w:t>
-                            </w:r>
-                            <w:r>
-                              <w:rPr>
-                                <w:noProof/>
-                              </w:rPr>
-                              <w:fldChar w:fldCharType="end"/>
-                            </w:r>
+                            <w:fldSimple w:instr=" SEQ Figure \* ARABIC ">
+                              <w:r>
+                                <w:rPr>
+                                  <w:noProof/>
+                                </w:rPr>
+                                <w:t>35</w:t>
+                              </w:r>
+                            </w:fldSimple>
                             <w:r>
                               <w:t xml:space="preserve"> Options dialog</w:t>
                             </w:r>
@@ -24403,7 +23931,7 @@
           <w:lang w:eastAsia="ja-JP"/>
         </w:rPr>
       </w:pPr>
-      <w:bookmarkStart w:id="72" w:name="_Ref481659098"/>
+      <w:bookmarkStart w:id="71" w:name="_Ref481659098"/>
       <w:r>
         <w:rPr>
           <w:noProof/>
@@ -24411,7 +23939,7 @@
         </w:rPr>
         <w:t>Duration Magnitude</w:t>
       </w:r>
-      <w:bookmarkEnd w:id="72"/>
+      <w:bookmarkEnd w:id="71"/>
     </w:p>
     <w:p>
       <w:pPr>
@@ -24642,11 +24170,11 @@
       <w:pPr>
         <w:pStyle w:val="Heading2"/>
       </w:pPr>
-      <w:bookmarkStart w:id="73" w:name="_Toc517424065"/>
+      <w:bookmarkStart w:id="72" w:name="_Toc517424065"/>
       <w:r>
         <w:t>Layout</w:t>
       </w:r>
-      <w:bookmarkEnd w:id="73"/>
+      <w:bookmarkEnd w:id="72"/>
     </w:p>
     <w:p>
       <w:r>
@@ -24755,11 +24283,11 @@
       <w:pPr>
         <w:pStyle w:val="Heading2"/>
       </w:pPr>
-      <w:bookmarkStart w:id="74" w:name="_Toc517424066"/>
+      <w:bookmarkStart w:id="73" w:name="_Toc517424066"/>
       <w:r>
         <w:t>Window</w:t>
       </w:r>
-      <w:bookmarkEnd w:id="74"/>
+      <w:bookmarkEnd w:id="73"/>
     </w:p>
     <w:p>
       <w:pPr>
@@ -24984,11 +24512,11 @@
       <w:pPr>
         <w:pStyle w:val="Heading3"/>
       </w:pPr>
-      <w:bookmarkStart w:id="75" w:name="_Toc517424067"/>
+      <w:bookmarkStart w:id="74" w:name="_Toc517424067"/>
       <w:r>
         <w:t>Kiosk Mode</w:t>
       </w:r>
-      <w:bookmarkEnd w:id="75"/>
+      <w:bookmarkEnd w:id="74"/>
     </w:p>
     <w:p>
       <w:r>
@@ -25104,11 +24632,11 @@
       <w:pPr>
         <w:pStyle w:val="Heading2"/>
       </w:pPr>
-      <w:bookmarkStart w:id="76" w:name="_Toc517424068"/>
+      <w:bookmarkStart w:id="75" w:name="_Toc517424068"/>
       <w:r>
         <w:t>Help</w:t>
       </w:r>
-      <w:bookmarkEnd w:id="76"/>
+      <w:bookmarkEnd w:id="75"/>
     </w:p>
     <w:p>
       <w:pPr>
@@ -25132,47 +24660,47 @@
       <w:pPr>
         <w:pStyle w:val="Heading1"/>
       </w:pPr>
-      <w:bookmarkStart w:id="77" w:name="_Toc517424069"/>
+      <w:bookmarkStart w:id="76" w:name="_Toc517424069"/>
       <w:r>
         <w:t>Configuration Files</w:t>
       </w:r>
+      <w:bookmarkEnd w:id="76"/>
+    </w:p>
+    <w:p>
+      <w:pPr>
+        <w:pStyle w:val="Heading2"/>
+      </w:pPr>
+      <w:bookmarkStart w:id="77" w:name="_Toc517424070"/>
+      <w:proofErr w:type="spellStart"/>
+      <w:r>
+        <w:t>Swarm.config</w:t>
+      </w:r>
       <w:bookmarkEnd w:id="77"/>
+      <w:proofErr w:type="spellEnd"/>
+    </w:p>
+    <w:p>
+      <w:r>
+        <w:t xml:space="preserve">When exiting SWARM, the application will automatically store user selected configurations to </w:t>
+      </w:r>
+      <w:proofErr w:type="spellStart"/>
+      <w:r>
+        <w:t>SWARM.config</w:t>
+      </w:r>
+      <w:proofErr w:type="spellEnd"/>
+      <w:r>
+        <w:t>. Subsequent executions of SWARM from the same locations will read this file to determine starting configuration.</w:t>
+      </w:r>
     </w:p>
     <w:p>
       <w:pPr>
         <w:pStyle w:val="Heading2"/>
       </w:pPr>
-      <w:bookmarkStart w:id="78" w:name="_Toc517424070"/>
+      <w:bookmarkStart w:id="78" w:name="_Toc517424071"/>
       <w:proofErr w:type="spellStart"/>
       <w:r>
-        <w:t>Swarm.config</w:t>
+        <w:t>DataSources.config</w:t>
       </w:r>
       <w:bookmarkEnd w:id="78"/>
-      <w:proofErr w:type="spellEnd"/>
-    </w:p>
-    <w:p>
-      <w:r>
-        <w:t xml:space="preserve">When exiting SWARM, the application will automatically store user selected configurations to </w:t>
-      </w:r>
-      <w:proofErr w:type="spellStart"/>
-      <w:r>
-        <w:t>SWARM.config</w:t>
-      </w:r>
-      <w:proofErr w:type="spellEnd"/>
-      <w:r>
-        <w:t>. Subsequent executions of SWARM from the same locations will read this file to determine starting configuration.</w:t>
-      </w:r>
-    </w:p>
-    <w:p>
-      <w:pPr>
-        <w:pStyle w:val="Heading2"/>
-      </w:pPr>
-      <w:bookmarkStart w:id="79" w:name="_Toc517424071"/>
-      <w:proofErr w:type="spellStart"/>
-      <w:r>
-        <w:t>DataSources.config</w:t>
-      </w:r>
-      <w:bookmarkEnd w:id="79"/>
       <w:proofErr w:type="spellEnd"/>
     </w:p>
     <w:p>
@@ -25284,14 +24812,14 @@
       <w:pPr>
         <w:pStyle w:val="Heading2"/>
       </w:pPr>
-      <w:bookmarkStart w:id="80" w:name="_Ref517423993"/>
-      <w:bookmarkStart w:id="81" w:name="_Toc517424072"/>
+      <w:bookmarkStart w:id="79" w:name="_Ref517423993"/>
+      <w:bookmarkStart w:id="80" w:name="_Toc517424072"/>
       <w:proofErr w:type="spellStart"/>
       <w:r>
         <w:t>EventClassifications.config</w:t>
       </w:r>
+      <w:bookmarkEnd w:id="79"/>
       <w:bookmarkEnd w:id="80"/>
-      <w:bookmarkEnd w:id="81"/>
       <w:proofErr w:type="spellEnd"/>
     </w:p>
     <w:p>
@@ -25713,75 +25241,75 @@
       <w:pPr>
         <w:pStyle w:val="Heading2"/>
       </w:pPr>
-      <w:bookmarkStart w:id="82" w:name="_Toc517424073"/>
+      <w:bookmarkStart w:id="81" w:name="_Toc517424073"/>
       <w:proofErr w:type="spellStart"/>
       <w:r>
         <w:t>WaveDefaults.config</w:t>
+      </w:r>
+      <w:bookmarkEnd w:id="81"/>
+      <w:proofErr w:type="spellEnd"/>
+    </w:p>
+    <w:p>
+      <w:r>
+        <w:t>This file stores the latest Wave Settings configurations.</w:t>
+      </w:r>
+    </w:p>
+    <w:p>
+      <w:pPr>
+        <w:pStyle w:val="Heading2"/>
+      </w:pPr>
+      <w:bookmarkStart w:id="82" w:name="_Toc517424074"/>
+      <w:proofErr w:type="spellStart"/>
+      <w:r>
+        <w:t>SwarmGroups.config</w:t>
       </w:r>
       <w:bookmarkEnd w:id="82"/>
       <w:proofErr w:type="spellEnd"/>
     </w:p>
     <w:p>
       <w:r>
-        <w:t>This file stores the latest Wave Settings configurations.</w:t>
+        <w:t xml:space="preserve">Channels can be grouped in the Channel Selector through </w:t>
+      </w:r>
+      <w:proofErr w:type="spellStart"/>
+      <w:r>
+        <w:t>SwarmGroups.config</w:t>
+      </w:r>
+      <w:proofErr w:type="spellEnd"/>
+      <w:r>
+        <w:t xml:space="preserve">. File entries are a list of </w:t>
+      </w:r>
+      <w:r>
+        <w:rPr>
+          <w:rFonts w:asciiTheme="majorHAnsi" w:hAnsiTheme="majorHAnsi" w:cstheme="majorHAnsi"/>
+        </w:rPr>
+        <w:t>[channel]=[group]</w:t>
+      </w:r>
+      <w:r>
+        <w:t xml:space="preserve"> pairs.  See default </w:t>
+      </w:r>
+      <w:proofErr w:type="spellStart"/>
+      <w:r>
+        <w:t>SwarmGroups.config</w:t>
+      </w:r>
+      <w:proofErr w:type="spellEnd"/>
+      <w:r>
+        <w:t xml:space="preserve"> that came with the distribution for example.</w:t>
       </w:r>
     </w:p>
     <w:p>
       <w:pPr>
         <w:pStyle w:val="Heading2"/>
       </w:pPr>
-      <w:bookmarkStart w:id="83" w:name="_Toc517424074"/>
+      <w:bookmarkStart w:id="83" w:name="_Ref490470034"/>
+      <w:bookmarkStart w:id="84" w:name="_Ref490470036"/>
+      <w:bookmarkStart w:id="85" w:name="_Toc517424075"/>
       <w:proofErr w:type="spellStart"/>
       <w:r>
-        <w:t>SwarmGroups.config</w:t>
+        <w:t>SwarmMetadata.config</w:t>
       </w:r>
       <w:bookmarkEnd w:id="83"/>
-      <w:proofErr w:type="spellEnd"/>
-    </w:p>
-    <w:p>
-      <w:r>
-        <w:t xml:space="preserve">Channels can be grouped in the Channel Selector through </w:t>
-      </w:r>
-      <w:proofErr w:type="spellStart"/>
-      <w:r>
-        <w:t>SwarmGroups.config</w:t>
-      </w:r>
-      <w:proofErr w:type="spellEnd"/>
-      <w:r>
-        <w:t xml:space="preserve">. File entries are a list of </w:t>
-      </w:r>
-      <w:r>
-        <w:rPr>
-          <w:rFonts w:asciiTheme="majorHAnsi" w:hAnsiTheme="majorHAnsi" w:cstheme="majorHAnsi"/>
-        </w:rPr>
-        <w:t>[channel]=[group]</w:t>
-      </w:r>
-      <w:r>
-        <w:t xml:space="preserve"> pairs.  See default </w:t>
-      </w:r>
-      <w:proofErr w:type="spellStart"/>
-      <w:r>
-        <w:t>SwarmGroups.config</w:t>
-      </w:r>
-      <w:proofErr w:type="spellEnd"/>
-      <w:r>
-        <w:t xml:space="preserve"> that came with the distribution for example.</w:t>
-      </w:r>
-    </w:p>
-    <w:p>
-      <w:pPr>
-        <w:pStyle w:val="Heading2"/>
-      </w:pPr>
-      <w:bookmarkStart w:id="84" w:name="_Ref490470034"/>
-      <w:bookmarkStart w:id="85" w:name="_Ref490470036"/>
-      <w:bookmarkStart w:id="86" w:name="_Toc517424075"/>
-      <w:proofErr w:type="spellStart"/>
-      <w:r>
-        <w:t>SwarmMetadata.config</w:t>
-      </w:r>
       <w:bookmarkEnd w:id="84"/>
       <w:bookmarkEnd w:id="85"/>
-      <w:bookmarkEnd w:id="86"/>
       <w:proofErr w:type="spellEnd"/>
     </w:p>
     <w:p>
@@ -26111,12 +25639,12 @@
       <w:pPr>
         <w:pStyle w:val="Heading2"/>
       </w:pPr>
-      <w:bookmarkStart w:id="87" w:name="_Toc517424076"/>
+      <w:bookmarkStart w:id="86" w:name="_Toc517424076"/>
       <w:proofErr w:type="spellStart"/>
       <w:r>
         <w:t>NTP.config</w:t>
       </w:r>
-      <w:bookmarkEnd w:id="87"/>
+      <w:bookmarkEnd w:id="86"/>
       <w:proofErr w:type="spellEnd"/>
     </w:p>
     <w:p>
@@ -26223,12 +25751,12 @@
       <w:pPr>
         <w:pStyle w:val="Heading2"/>
       </w:pPr>
-      <w:bookmarkStart w:id="88" w:name="_Toc517424077"/>
+      <w:bookmarkStart w:id="87" w:name="_Toc517424077"/>
       <w:proofErr w:type="spellStart"/>
       <w:r>
         <w:t>RsamDefaults.config</w:t>
       </w:r>
-      <w:bookmarkEnd w:id="88"/>
+      <w:bookmarkEnd w:id="87"/>
       <w:proofErr w:type="spellEnd"/>
     </w:p>
     <w:p>
@@ -26707,46 +26235,31 @@
         <w:autoSpaceDN w:val="0"/>
         <w:adjustRightInd w:val="0"/>
         <w:spacing w:line="240" w:lineRule="auto"/>
-      </w:pPr>
-      <w:proofErr w:type="spellStart"/>
-      <w:proofErr w:type="gramStart"/>
-      <w:r>
         <w:rPr>
           <w:rFonts w:ascii="Consolas" w:hAnsi="Consolas" w:cs="Consolas"/>
           <w:sz w:val="20"/>
           <w:szCs w:val="20"/>
         </w:rPr>
-        <w:t>default.viewType</w:t>
-      </w:r>
-      <w:proofErr w:type="spellEnd"/>
-      <w:proofErr w:type="gramEnd"/>
+      </w:pPr>
+      <w:proofErr w:type="spellStart"/>
+      <w:proofErr w:type="gramStart"/>
       <w:r>
         <w:rPr>
           <w:rFonts w:ascii="Consolas" w:hAnsi="Consolas" w:cs="Consolas"/>
           <w:sz w:val="20"/>
           <w:szCs w:val="20"/>
         </w:rPr>
+        <w:t>default.viewType</w:t>
+      </w:r>
+      <w:proofErr w:type="spellEnd"/>
+      <w:proofErr w:type="gramEnd"/>
+      <w:r>
+        <w:rPr>
+          <w:rFonts w:ascii="Consolas" w:hAnsi="Consolas" w:cs="Consolas"/>
+          <w:sz w:val="20"/>
+          <w:szCs w:val="20"/>
+        </w:rPr>
         <w:t>=VALUES</w:t>
-      </w:r>
-    </w:p>
-    <w:p>
-      <w:pPr>
-        <w:pStyle w:val="Heading2"/>
-      </w:pPr>
-      <w:bookmarkStart w:id="89" w:name="_Toc517424078"/>
-      <w:proofErr w:type="spellStart"/>
-      <w:r>
-        <w:t>PickSettings.config</w:t>
-      </w:r>
-      <w:bookmarkEnd w:id="89"/>
-      <w:proofErr w:type="spellEnd"/>
-    </w:p>
-    <w:p>
-      <w:r>
-        <w:t>This file stores the pick setting configurations to be used in pick mode.  Changes made in the Pick Settings dialog will update this file.</w:t>
-      </w:r>
-      <w:r>
-        <w:t xml:space="preserve"> Example contents:</w:t>
       </w:r>
     </w:p>
     <w:p>
@@ -26761,12 +26274,108 @@
           <w:szCs w:val="20"/>
         </w:rPr>
       </w:pPr>
+      <w:proofErr w:type="spellStart"/>
+      <w:proofErr w:type="gramStart"/>
       <w:r>
         <w:rPr>
           <w:rFonts w:ascii="Consolas" w:hAnsi="Consolas" w:cs="Consolas"/>
           <w:sz w:val="20"/>
           <w:szCs w:val="20"/>
         </w:rPr>
+        <w:t>default.alarm</w:t>
+      </w:r>
+      <w:proofErr w:type="spellEnd"/>
+      <w:proofErr w:type="gramEnd"/>
+      <w:r>
+        <w:rPr>
+          <w:rFonts w:ascii="Consolas" w:hAnsi="Consolas" w:cs="Consolas"/>
+          <w:sz w:val="20"/>
+          <w:szCs w:val="20"/>
+        </w:rPr>
+        <w:t>=false</w:t>
+      </w:r>
+    </w:p>
+    <w:p>
+      <w:pPr>
+        <w:autoSpaceDE w:val="0"/>
+        <w:autoSpaceDN w:val="0"/>
+        <w:adjustRightInd w:val="0"/>
+        <w:spacing w:line="240" w:lineRule="auto"/>
+        <w:rPr>
+          <w:rFonts w:ascii="Courier New" w:hAnsi="Courier New" w:cs="Courier New"/>
+        </w:rPr>
+      </w:pPr>
+      <w:proofErr w:type="gramStart"/>
+      <w:r>
+        <w:rPr>
+          <w:rFonts w:ascii="Consolas" w:hAnsi="Consolas" w:cs="Consolas"/>
+          <w:sz w:val="20"/>
+          <w:szCs w:val="20"/>
+        </w:rPr>
+        <w:t>default.soundFile</w:t>
+      </w:r>
+      <w:proofErr w:type="gramEnd"/>
+      <w:r>
+        <w:rPr>
+          <w:rFonts w:ascii="Consolas" w:hAnsi="Consolas" w:cs="Consolas"/>
+          <w:sz w:val="20"/>
+          <w:szCs w:val="20"/>
+        </w:rPr>
+        <w:t>=ding.wav</w:t>
+      </w:r>
+    </w:p>
+    <w:p>
+      <w:pPr>
+        <w:autoSpaceDE w:val="0"/>
+        <w:autoSpaceDN w:val="0"/>
+        <w:adjustRightInd w:val="0"/>
+        <w:spacing w:line="240" w:lineRule="auto"/>
+        <w:rPr>
+          <w:rFonts w:ascii="Courier New" w:hAnsi="Courier New" w:cs="Courier New"/>
+        </w:rPr>
+      </w:pPr>
+    </w:p>
+    <w:p>
+      <w:pPr>
+        <w:pStyle w:val="Heading2"/>
+      </w:pPr>
+      <w:bookmarkStart w:id="88" w:name="_Toc517424078"/>
+      <w:bookmarkStart w:id="89" w:name="_GoBack"/>
+      <w:bookmarkEnd w:id="89"/>
+      <w:proofErr w:type="spellStart"/>
+      <w:r>
+        <w:t>PickSettings.config</w:t>
+      </w:r>
+      <w:bookmarkEnd w:id="88"/>
+      <w:proofErr w:type="spellEnd"/>
+    </w:p>
+    <w:p>
+      <w:r>
+        <w:t>This file stores the pick setting configurations to be used in pick mode.  Changes made in the Pick Settings dialog will update this file.</w:t>
+      </w:r>
+      <w:r>
+        <w:t xml:space="preserve"> Example contents:</w:t>
+      </w:r>
+    </w:p>
+    <w:p>
+      <w:pPr>
+        <w:autoSpaceDE w:val="0"/>
+        <w:autoSpaceDN w:val="0"/>
+        <w:adjustRightInd w:val="0"/>
+        <w:spacing w:line="240" w:lineRule="auto"/>
+        <w:rPr>
+          <w:rFonts w:ascii="Consolas" w:hAnsi="Consolas" w:cs="Consolas"/>
+          <w:sz w:val="20"/>
+          <w:szCs w:val="20"/>
+        </w:rPr>
+      </w:pPr>
+      <w:r>
+        <w:rPr>
+          <w:rFonts w:ascii="Consolas" w:hAnsi="Consolas" w:cs="Consolas"/>
+          <w:sz w:val="20"/>
+          <w:szCs w:val="20"/>
+        </w:rPr>
+        <w:lastRenderedPageBreak/>
         <w:t>#Swarm Pick Settings Configuration</w:t>
       </w:r>
     </w:p>
@@ -26849,7 +26458,6 @@
           <w:sz w:val="20"/>
           <w:szCs w:val="20"/>
         </w:rPr>
-        <w:lastRenderedPageBreak/>
         <w:t>weight_unit</w:t>
       </w:r>
       <w:proofErr w:type="spellEnd"/>
@@ -27002,21 +26610,21 @@
         <v:path o:extrusionok="f" gradientshapeok="t" o:connecttype="rect"/>
         <o:lock v:ext="edit" aspectratio="t"/>
       </v:shapetype>
-      <v:shape id="_x0000_i1035" type="#_x0000_t75" style="width:12pt;height:12pt;visibility:visible;mso-wrap-style:square" o:bullet="t">
+      <v:shape id="_x0000_i1029" type="#_x0000_t75" style="width:12pt;height:12pt;visibility:visible;mso-wrap-style:square" o:bullet="t">
         <v:imagedata r:id="rId1" o:title="server"/>
       </v:shape>
     </w:pict>
   </w:numPicBullet>
   <w:numPicBullet w:numPicBulletId="1">
     <w:pict>
-      <v:shape id="_x0000_i1036" type="#_x0000_t75" style="width:12pt;height:12pt;visibility:visible;mso-wrap-style:square" o:bullet="t">
+      <v:shape id="_x0000_i1030" type="#_x0000_t75" style="width:12pt;height:12pt;visibility:visible;mso-wrap-style:square" o:bullet="t">
         <v:imagedata r:id="rId2" o:title="broken_server"/>
       </v:shape>
     </w:pict>
   </w:numPicBullet>
   <w:numPicBullet w:numPicBulletId="2">
     <w:pict>
-      <v:shape id="_x0000_i1037" type="#_x0000_t75" style="width:12pt;height:12pt;visibility:visible;mso-wrap-style:square" o:bullet="t">
+      <v:shape id="_x0000_i1031" type="#_x0000_t75" style="width:12pt;height:12pt;visibility:visible;mso-wrap-style:square" o:bullet="t">
         <v:imagedata r:id="rId3" o:title="label_some"/>
       </v:shape>
     </w:pict>
@@ -32201,7 +31809,7 @@
 </file>
 
 <file path=customXml/itemProps1.xml><?xml version="1.0" encoding="utf-8"?>
-<ds:datastoreItem xmlns:ds="http://schemas.openxmlformats.org/officeDocument/2006/customXml" ds:itemID="{8B8FCA53-066B-40EA-9223-107B7E134F08}">
+<ds:datastoreItem xmlns:ds="http://schemas.openxmlformats.org/officeDocument/2006/customXml" ds:itemID="{45B28E4A-2BBD-48C7-B801-1608EC988333}">
   <ds:schemaRefs>
     <ds:schemaRef ds:uri="http://schemas.openxmlformats.org/officeDocument/2006/bibliography"/>
   </ds:schemaRefs>

</xml_diff>

<commit_message>
Add RSAM of selected wave panel period to status bar (#103)
</commit_message>
<xml_diff>
--- a/docs/Swarm User Guide.docx
+++ b/docs/Swarm User Guide.docx
@@ -69,7 +69,7 @@
         <w:t>8.</w:t>
       </w:r>
       <w:r>
-        <w:t>5</w:t>
+        <w:t>6</w:t>
       </w:r>
     </w:p>
     <w:p>
@@ -77,8 +77,10 @@
         <w:jc w:val="center"/>
       </w:pPr>
       <w:r>
-        <w:t>July</w:t>
-      </w:r>
+        <w:t>TBD</w:t>
+      </w:r>
+      <w:bookmarkStart w:id="0" w:name="_GoBack"/>
+      <w:bookmarkEnd w:id="0"/>
       <w:r>
         <w:t xml:space="preserve"> 2018</w:t>
       </w:r>
@@ -88,7 +90,7 @@
         <w:br w:type="page"/>
       </w:r>
     </w:p>
-    <w:bookmarkStart w:id="0" w:name="_Ref481578904" w:displacedByCustomXml="next"/>
+    <w:bookmarkStart w:id="1" w:name="_Ref481578904" w:displacedByCustomXml="next"/>
     <w:sdt>
       <w:sdtPr>
         <w:rPr>
@@ -6703,23 +6705,23 @@
       <w:pPr>
         <w:pStyle w:val="Heading1"/>
       </w:pPr>
-      <w:bookmarkStart w:id="1" w:name="_Toc517424004"/>
+      <w:bookmarkStart w:id="2" w:name="_Toc517424004"/>
       <w:r>
         <w:lastRenderedPageBreak/>
         <w:t>Introduction</w:t>
       </w:r>
-      <w:bookmarkEnd w:id="0"/>
       <w:bookmarkEnd w:id="1"/>
+      <w:bookmarkEnd w:id="2"/>
     </w:p>
     <w:p>
       <w:pPr>
         <w:pStyle w:val="Heading2"/>
       </w:pPr>
-      <w:bookmarkStart w:id="2" w:name="_Toc517424005"/>
+      <w:bookmarkStart w:id="3" w:name="_Toc517424005"/>
       <w:r>
         <w:t>About</w:t>
       </w:r>
-      <w:bookmarkEnd w:id="2"/>
+      <w:bookmarkEnd w:id="3"/>
     </w:p>
     <w:p>
       <w:r>
@@ -6769,11 +6771,11 @@
       <w:pPr>
         <w:pStyle w:val="Heading1"/>
       </w:pPr>
-      <w:bookmarkStart w:id="3" w:name="_Toc517424006"/>
+      <w:bookmarkStart w:id="4" w:name="_Toc517424006"/>
       <w:r>
         <w:t>Getting Started</w:t>
       </w:r>
-      <w:bookmarkEnd w:id="3"/>
+      <w:bookmarkEnd w:id="4"/>
     </w:p>
     <w:p>
       <w:pPr>
@@ -6783,11 +6785,11 @@
           <w:numId w:val="4"/>
         </w:numPr>
       </w:pPr>
-      <w:bookmarkStart w:id="4" w:name="_Toc517424007"/>
+      <w:bookmarkStart w:id="5" w:name="_Toc517424007"/>
       <w:r>
         <w:t>System Requirements</w:t>
       </w:r>
-      <w:bookmarkEnd w:id="4"/>
+      <w:bookmarkEnd w:id="5"/>
     </w:p>
     <w:p>
       <w:r>
@@ -6813,11 +6815,11 @@
       <w:pPr>
         <w:pStyle w:val="Heading2"/>
       </w:pPr>
-      <w:bookmarkStart w:id="5" w:name="_Toc517424008"/>
+      <w:bookmarkStart w:id="6" w:name="_Toc517424008"/>
       <w:r>
         <w:t>Installing SWARM</w:t>
       </w:r>
-      <w:bookmarkEnd w:id="5"/>
+      <w:bookmarkEnd w:id="6"/>
     </w:p>
     <w:p>
       <w:r>
@@ -6889,27 +6891,14 @@
       <w:r>
         <w:t xml:space="preserve">Figure </w:t>
       </w:r>
-      <w:r>
-        <w:fldChar w:fldCharType="begin"/>
-      </w:r>
-      <w:r>
-        <w:instrText xml:space="preserve"> SEQ Figure \* ARABIC </w:instrText>
-      </w:r>
-      <w:r>
-        <w:fldChar w:fldCharType="separate"/>
-      </w:r>
-      <w:r>
-        <w:rPr>
-          <w:noProof/>
-        </w:rPr>
-        <w:t>1</w:t>
-      </w:r>
-      <w:r>
-        <w:rPr>
-          <w:noProof/>
-        </w:rPr>
-        <w:fldChar w:fldCharType="end"/>
-      </w:r>
+      <w:fldSimple w:instr=" SEQ Figure \* ARABIC ">
+        <w:r>
+          <w:rPr>
+            <w:noProof/>
+          </w:rPr>
+          <w:t>1</w:t>
+        </w:r>
+      </w:fldSimple>
       <w:r>
         <w:t xml:space="preserve"> Swarm Directory Contents</w:t>
       </w:r>
@@ -6918,11 +6907,11 @@
       <w:pPr>
         <w:pStyle w:val="Heading2"/>
       </w:pPr>
-      <w:bookmarkStart w:id="6" w:name="_Toc517424009"/>
+      <w:bookmarkStart w:id="7" w:name="_Toc517424009"/>
       <w:r>
         <w:t>Running SWARM</w:t>
       </w:r>
-      <w:bookmarkEnd w:id="6"/>
+      <w:bookmarkEnd w:id="7"/>
     </w:p>
     <w:p>
       <w:r>
@@ -6951,22 +6940,22 @@
       <w:pPr>
         <w:pStyle w:val="Heading1"/>
       </w:pPr>
-      <w:bookmarkStart w:id="7" w:name="_Toc517424010"/>
+      <w:bookmarkStart w:id="8" w:name="_Toc517424010"/>
       <w:r>
         <w:lastRenderedPageBreak/>
         <w:t>Data Sources and Channels</w:t>
       </w:r>
-      <w:bookmarkEnd w:id="7"/>
+      <w:bookmarkEnd w:id="8"/>
     </w:p>
     <w:p>
       <w:pPr>
         <w:pStyle w:val="Heading2"/>
       </w:pPr>
-      <w:bookmarkStart w:id="8" w:name="_Toc517424011"/>
+      <w:bookmarkStart w:id="9" w:name="_Toc517424011"/>
       <w:r>
         <w:t>Introduction</w:t>
       </w:r>
-      <w:bookmarkEnd w:id="8"/>
+      <w:bookmarkEnd w:id="9"/>
     </w:p>
     <w:p>
       <w:r>
@@ -7102,30 +7091,14 @@
       <w:r>
         <w:t xml:space="preserve">Figure </w:t>
       </w:r>
-      <w:r>
-        <w:fldChar w:fldCharType="begin"/>
-      </w:r>
-      <w:r>
-        <w:instrText xml:space="preserve"> SEQ Figur</w:instrText>
-      </w:r>
-      <w:r>
-        <w:instrText xml:space="preserve">e \* ARABIC </w:instrText>
-      </w:r>
-      <w:r>
-        <w:fldChar w:fldCharType="separate"/>
-      </w:r>
-      <w:r>
-        <w:rPr>
-          <w:noProof/>
-        </w:rPr>
-        <w:t>2</w:t>
-      </w:r>
-      <w:r>
-        <w:rPr>
-          <w:noProof/>
-        </w:rPr>
-        <w:fldChar w:fldCharType="end"/>
-      </w:r>
+      <w:fldSimple w:instr=" SEQ Figure \* ARABIC ">
+        <w:r>
+          <w:rPr>
+            <w:noProof/>
+          </w:rPr>
+          <w:t>2</w:t>
+        </w:r>
+      </w:fldSimple>
       <w:r>
         <w:t>Data source chooser and the channel selector</w:t>
       </w:r>
@@ -7134,11 +7107,11 @@
       <w:pPr>
         <w:pStyle w:val="Heading2"/>
       </w:pPr>
-      <w:bookmarkStart w:id="9" w:name="_Toc517424012"/>
+      <w:bookmarkStart w:id="10" w:name="_Toc517424012"/>
       <w:r>
         <w:t>General Usage</w:t>
       </w:r>
-      <w:bookmarkEnd w:id="9"/>
+      <w:bookmarkEnd w:id="10"/>
     </w:p>
     <w:p>
       <w:r>
@@ -8185,11 +8158,11 @@
       <w:pPr>
         <w:pStyle w:val="Heading2"/>
       </w:pPr>
-      <w:bookmarkStart w:id="10" w:name="_Toc517424013"/>
+      <w:bookmarkStart w:id="11" w:name="_Toc517424013"/>
       <w:r>
         <w:t>Data Source Types</w:t>
       </w:r>
-      <w:bookmarkEnd w:id="10"/>
+      <w:bookmarkEnd w:id="11"/>
     </w:p>
     <w:p>
       <w:r>
@@ -8203,11 +8176,11 @@
       <w:pPr>
         <w:pStyle w:val="Heading3"/>
       </w:pPr>
-      <w:bookmarkStart w:id="11" w:name="_Toc517424014"/>
+      <w:bookmarkStart w:id="12" w:name="_Toc517424014"/>
       <w:r>
         <w:t>Winston Wave Server</w:t>
       </w:r>
-      <w:bookmarkEnd w:id="11"/>
+      <w:bookmarkEnd w:id="12"/>
     </w:p>
     <w:p>
       <w:r>
@@ -8282,27 +8255,14 @@
       <w:r>
         <w:t xml:space="preserve">Figure </w:t>
       </w:r>
-      <w:r>
-        <w:fldChar w:fldCharType="begin"/>
-      </w:r>
-      <w:r>
-        <w:instrText xml:space="preserve"> SEQ Figure \* ARABIC </w:instrText>
-      </w:r>
-      <w:r>
-        <w:fldChar w:fldCharType="separate"/>
-      </w:r>
-      <w:r>
-        <w:rPr>
-          <w:noProof/>
-        </w:rPr>
-        <w:t>3</w:t>
-      </w:r>
-      <w:r>
-        <w:rPr>
-          <w:noProof/>
-        </w:rPr>
-        <w:fldChar w:fldCharType="end"/>
-      </w:r>
+      <w:fldSimple w:instr=" SEQ Figure \* ARABIC ">
+        <w:r>
+          <w:rPr>
+            <w:noProof/>
+          </w:rPr>
+          <w:t>3</w:t>
+        </w:r>
+      </w:fldSimple>
       <w:r>
         <w:t xml:space="preserve"> Adding new Winston data source</w:t>
       </w:r>
@@ -8311,11 +8271,11 @@
       <w:pPr>
         <w:pStyle w:val="Heading3"/>
       </w:pPr>
-      <w:bookmarkStart w:id="12" w:name="_Toc517424015"/>
+      <w:bookmarkStart w:id="13" w:name="_Toc517424015"/>
       <w:r>
         <w:t>Earthworm Wave Server</w:t>
       </w:r>
-      <w:bookmarkEnd w:id="12"/>
+      <w:bookmarkEnd w:id="13"/>
     </w:p>
     <w:p>
       <w:r>
@@ -8409,27 +8369,14 @@
       <w:r>
         <w:t xml:space="preserve">Figure </w:t>
       </w:r>
-      <w:r>
-        <w:fldChar w:fldCharType="begin"/>
-      </w:r>
-      <w:r>
-        <w:instrText xml:space="preserve"> SEQ Figure \* ARABIC </w:instrText>
-      </w:r>
-      <w:r>
-        <w:fldChar w:fldCharType="separate"/>
-      </w:r>
-      <w:r>
-        <w:rPr>
-          <w:noProof/>
-        </w:rPr>
-        <w:t>4</w:t>
-      </w:r>
-      <w:r>
-        <w:rPr>
-          <w:noProof/>
-        </w:rPr>
-        <w:fldChar w:fldCharType="end"/>
-      </w:r>
+      <w:fldSimple w:instr=" SEQ Figure \* ARABIC ">
+        <w:r>
+          <w:rPr>
+            <w:noProof/>
+          </w:rPr>
+          <w:t>4</w:t>
+        </w:r>
+      </w:fldSimple>
       <w:r>
         <w:t xml:space="preserve"> Adding new Earthworm data source</w:t>
       </w:r>
@@ -8438,11 +8385,11 @@
       <w:pPr>
         <w:pStyle w:val="Heading3"/>
       </w:pPr>
-      <w:bookmarkStart w:id="13" w:name="_Toc517424016"/>
+      <w:bookmarkStart w:id="14" w:name="_Toc517424016"/>
       <w:r>
         <w:t>FDSN Web Services</w:t>
       </w:r>
-      <w:bookmarkEnd w:id="13"/>
+      <w:bookmarkEnd w:id="14"/>
     </w:p>
     <w:p>
       <w:r>
@@ -8564,27 +8511,14 @@
       <w:r>
         <w:t xml:space="preserve">Figure </w:t>
       </w:r>
-      <w:r>
-        <w:fldChar w:fldCharType="begin"/>
-      </w:r>
-      <w:r>
-        <w:instrText xml:space="preserve"> SEQ Figure \* ARABIC </w:instrText>
-      </w:r>
-      <w:r>
-        <w:fldChar w:fldCharType="separate"/>
-      </w:r>
-      <w:r>
-        <w:rPr>
-          <w:noProof/>
-        </w:rPr>
-        <w:t>5</w:t>
-      </w:r>
-      <w:r>
-        <w:rPr>
-          <w:noProof/>
-        </w:rPr>
-        <w:fldChar w:fldCharType="end"/>
-      </w:r>
+      <w:fldSimple w:instr=" SEQ Figure \* ARABIC ">
+        <w:r>
+          <w:rPr>
+            <w:noProof/>
+          </w:rPr>
+          <w:t>5</w:t>
+        </w:r>
+      </w:fldSimple>
       <w:r>
         <w:t xml:space="preserve"> Adding new FDSN data source</w:t>
       </w:r>
@@ -8593,11 +8527,11 @@
       <w:pPr>
         <w:pStyle w:val="Heading3"/>
       </w:pPr>
-      <w:bookmarkStart w:id="14" w:name="_Toc517424017"/>
+      <w:bookmarkStart w:id="15" w:name="_Toc517424017"/>
       <w:r>
         <w:t>SeedLink Server</w:t>
       </w:r>
-      <w:bookmarkEnd w:id="14"/>
+      <w:bookmarkEnd w:id="15"/>
     </w:p>
     <w:p>
       <w:r>
@@ -8673,27 +8607,14 @@
       <w:r>
         <w:t xml:space="preserve">Figure </w:t>
       </w:r>
-      <w:r>
-        <w:fldChar w:fldCharType="begin"/>
-      </w:r>
-      <w:r>
-        <w:instrText xml:space="preserve"> SEQ Figure \* ARABIC </w:instrText>
-      </w:r>
-      <w:r>
-        <w:fldChar w:fldCharType="separate"/>
-      </w:r>
-      <w:r>
-        <w:rPr>
-          <w:noProof/>
-        </w:rPr>
-        <w:t>6</w:t>
-      </w:r>
-      <w:r>
-        <w:rPr>
-          <w:noProof/>
-        </w:rPr>
-        <w:fldChar w:fldCharType="end"/>
-      </w:r>
+      <w:fldSimple w:instr=" SEQ Figure \* ARABIC ">
+        <w:r>
+          <w:rPr>
+            <w:noProof/>
+          </w:rPr>
+          <w:t>6</w:t>
+        </w:r>
+      </w:fldSimple>
       <w:r>
         <w:t xml:space="preserve"> Adding a new SeedLink data source</w:t>
       </w:r>
@@ -8702,11 +8623,11 @@
       <w:pPr>
         <w:pStyle w:val="Heading3"/>
       </w:pPr>
-      <w:bookmarkStart w:id="15" w:name="_Toc517424018"/>
+      <w:bookmarkStart w:id="16" w:name="_Toc517424018"/>
       <w:r>
         <w:t>Files</w:t>
       </w:r>
-      <w:bookmarkEnd w:id="15"/>
+      <w:bookmarkEnd w:id="16"/>
     </w:p>
     <w:p>
       <w:r>
@@ -8741,11 +8662,11 @@
       <w:pPr>
         <w:pStyle w:val="Heading4"/>
       </w:pPr>
-      <w:bookmarkStart w:id="16" w:name="_Ref482173946"/>
+      <w:bookmarkStart w:id="17" w:name="_Ref482173946"/>
       <w:r>
         <w:t>Matlab-readable text file</w:t>
       </w:r>
-      <w:bookmarkEnd w:id="16"/>
+      <w:bookmarkEnd w:id="17"/>
     </w:p>
     <w:p>
       <w:r>
@@ -8977,27 +8898,14 @@
       <w:r>
         <w:t xml:space="preserve">Figure </w:t>
       </w:r>
-      <w:r>
-        <w:fldChar w:fldCharType="begin"/>
-      </w:r>
-      <w:r>
-        <w:instrText xml:space="preserve"> SEQ Figure \* ARABIC </w:instrText>
-      </w:r>
-      <w:r>
-        <w:fldChar w:fldCharType="separate"/>
-      </w:r>
-      <w:r>
-        <w:rPr>
-          <w:noProof/>
-        </w:rPr>
-        <w:t>7</w:t>
-      </w:r>
-      <w:r>
-        <w:rPr>
-          <w:noProof/>
-        </w:rPr>
-        <w:fldChar w:fldCharType="end"/>
-      </w:r>
+      <w:fldSimple w:instr=" SEQ Figure \* ARABIC ">
+        <w:r>
+          <w:rPr>
+            <w:noProof/>
+          </w:rPr>
+          <w:t>7</w:t>
+        </w:r>
+      </w:fldSimple>
       <w:r>
         <w:t xml:space="preserve"> File type selection dialog</w:t>
       </w:r>
@@ -9006,7 +8914,7 @@
       <w:pPr>
         <w:pStyle w:val="Heading1"/>
       </w:pPr>
-      <w:bookmarkStart w:id="17" w:name="_Toc517424019"/>
+      <w:bookmarkStart w:id="18" w:name="_Toc517424019"/>
       <w:r>
         <w:lastRenderedPageBreak/>
         <w:t>Helicorder View</w:t>
@@ -9014,17 +8922,17 @@
       <w:r>
         <w:t>s</w:t>
       </w:r>
-      <w:bookmarkEnd w:id="17"/>
+      <w:bookmarkEnd w:id="18"/>
     </w:p>
     <w:p>
       <w:pPr>
         <w:pStyle w:val="Heading2"/>
       </w:pPr>
-      <w:bookmarkStart w:id="18" w:name="_Toc517424020"/>
+      <w:bookmarkStart w:id="19" w:name="_Toc517424020"/>
       <w:r>
         <w:t>Introduction</w:t>
       </w:r>
-      <w:bookmarkEnd w:id="18"/>
+      <w:bookmarkEnd w:id="19"/>
     </w:p>
     <w:p>
       <w:r>
@@ -9088,27 +8996,14 @@
       <w:r>
         <w:t xml:space="preserve">Figure </w:t>
       </w:r>
-      <w:r>
-        <w:fldChar w:fldCharType="begin"/>
-      </w:r>
-      <w:r>
-        <w:instrText xml:space="preserve"> SEQ Figure \* ARABIC </w:instrText>
-      </w:r>
-      <w:r>
-        <w:fldChar w:fldCharType="separate"/>
-      </w:r>
-      <w:r>
-        <w:rPr>
-          <w:noProof/>
-        </w:rPr>
-        <w:t>8</w:t>
-      </w:r>
-      <w:r>
-        <w:rPr>
-          <w:noProof/>
-        </w:rPr>
-        <w:fldChar w:fldCharType="end"/>
-      </w:r>
+      <w:fldSimple w:instr=" SEQ Figure \* ARABIC ">
+        <w:r>
+          <w:rPr>
+            <w:noProof/>
+          </w:rPr>
+          <w:t>8</w:t>
+        </w:r>
+      </w:fldSimple>
       <w:r>
         <w:t xml:space="preserve"> Helicorder view</w:t>
       </w:r>
@@ -9117,12 +9012,12 @@
       <w:pPr>
         <w:pStyle w:val="Heading2"/>
       </w:pPr>
-      <w:bookmarkStart w:id="19" w:name="_Toc517424021"/>
+      <w:bookmarkStart w:id="20" w:name="_Toc517424021"/>
       <w:r>
         <w:lastRenderedPageBreak/>
         <w:t>Wave Inset Panel</w:t>
       </w:r>
-      <w:bookmarkEnd w:id="19"/>
+      <w:bookmarkEnd w:id="20"/>
     </w:p>
     <w:p>
       <w:r>
@@ -9157,11 +9052,11 @@
       <w:pPr>
         <w:pStyle w:val="Heading2"/>
       </w:pPr>
-      <w:bookmarkStart w:id="20" w:name="_Toc517424022"/>
+      <w:bookmarkStart w:id="21" w:name="_Toc517424022"/>
       <w:r>
         <w:t>Status Bar</w:t>
       </w:r>
-      <w:bookmarkEnd w:id="20"/>
+      <w:bookmarkEnd w:id="21"/>
     </w:p>
     <w:p>
       <w:r>
@@ -9260,6 +9155,18 @@
     </w:p>
     <w:p>
       <w:pPr>
+        <w:pStyle w:val="ListParagraph"/>
+        <w:numPr>
+          <w:ilvl w:val="0"/>
+          <w:numId w:val="20"/>
+        </w:numPr>
+      </w:pPr>
+      <w:r>
+        <w:t>RSAM value (does not account for bias)</w:t>
+      </w:r>
+    </w:p>
+    <w:p>
+      <w:pPr>
         <w:rPr>
           <w:rFonts w:asciiTheme="majorHAnsi" w:hAnsiTheme="majorHAnsi" w:cstheme="majorHAnsi"/>
         </w:rPr>
@@ -9277,10 +9184,10 @@
           <w:lang w:eastAsia="ja-JP"/>
         </w:rPr>
         <w:drawing>
-          <wp:inline distT="0" distB="0" distL="0" distR="0" wp14:anchorId="33CEA633" wp14:editId="19CAD18A">
-            <wp:extent cx="5276850" cy="152400"/>
-            <wp:effectExtent l="0" t="0" r="0" b="0"/>
-            <wp:docPr id="55" name="Picture 55"/>
+          <wp:inline distT="0" distB="0" distL="0" distR="0" wp14:anchorId="3986A94B" wp14:editId="5458C51E">
+            <wp:extent cx="5753100" cy="161925"/>
+            <wp:effectExtent l="0" t="0" r="0" b="9525"/>
+            <wp:docPr id="150" name="Picture 150"/>
             <wp:cNvGraphicFramePr>
               <a:graphicFrameLocks xmlns:a="http://schemas.openxmlformats.org/drawingml/2006/main" noChangeAspect="1"/>
             </wp:cNvGraphicFramePr>
@@ -9288,7 +9195,7 @@
               <a:graphicData uri="http://schemas.openxmlformats.org/drawingml/2006/picture">
                 <pic:pic xmlns:pic="http://schemas.openxmlformats.org/drawingml/2006/picture">
                   <pic:nvPicPr>
-                    <pic:cNvPr id="0" name="Picture 40"/>
+                    <pic:cNvPr id="0" name="Picture 5"/>
                     <pic:cNvPicPr>
                       <a:picLocks noChangeAspect="1" noChangeArrowheads="1"/>
                     </pic:cNvPicPr>
@@ -9309,7 +9216,7 @@
                   <pic:spPr bwMode="auto">
                     <a:xfrm>
                       <a:off x="0" y="0"/>
-                      <a:ext cx="5276850" cy="152400"/>
+                      <a:ext cx="5753100" cy="161925"/>
                     </a:xfrm>
                     <a:prstGeom prst="rect">
                       <a:avLst/>
@@ -9546,11 +9453,11 @@
       <w:pPr>
         <w:pStyle w:val="Heading2"/>
       </w:pPr>
-      <w:bookmarkStart w:id="21" w:name="_Toc517424023"/>
+      <w:bookmarkStart w:id="22" w:name="_Toc517424023"/>
       <w:r>
         <w:t>Helicorder Toolbar</w:t>
       </w:r>
-      <w:bookmarkEnd w:id="21"/>
+      <w:bookmarkEnd w:id="22"/>
     </w:p>
     <w:p>
       <w:r>
@@ -9642,6 +9549,7 @@
           <w:noProof/>
           <w:lang w:eastAsia="ja-JP"/>
         </w:rPr>
+        <w:lastRenderedPageBreak/>
         <w:drawing>
           <wp:inline distT="0" distB="0" distL="0" distR="0" wp14:anchorId="135CE5FB" wp14:editId="73450340">
             <wp:extent cx="152400" cy="152400"/>
@@ -9798,7 +9706,6 @@
           <w:noProof/>
           <w:lang w:eastAsia="ja-JP"/>
         </w:rPr>
-        <w:lastRenderedPageBreak/>
         <w:drawing>
           <wp:inline distT="0" distB="0" distL="0" distR="0" wp14:anchorId="2771B51A" wp14:editId="157A2343">
             <wp:extent cx="152400" cy="152400"/>
@@ -11219,14 +11126,14 @@
         <w:lastRenderedPageBreak/>
         <w:t xml:space="preserve"> </w:t>
       </w:r>
-      <w:bookmarkStart w:id="22" w:name="_Toc517424024"/>
+      <w:bookmarkStart w:id="23" w:name="_Toc517424024"/>
       <w:r>
         <w:t xml:space="preserve">Helicorder View </w:t>
       </w:r>
       <w:r>
         <w:t>Settings</w:t>
       </w:r>
-      <w:bookmarkEnd w:id="22"/>
+      <w:bookmarkEnd w:id="23"/>
     </w:p>
     <w:p>
       <w:r>
@@ -11288,27 +11195,14 @@
                             <w:r>
                               <w:t xml:space="preserve">Figure </w:t>
                             </w:r>
-                            <w:r>
-                              <w:fldChar w:fldCharType="begin"/>
-                            </w:r>
-                            <w:r>
-                              <w:instrText xml:space="preserve"> SEQ Figure \* ARABIC </w:instrText>
-                            </w:r>
-                            <w:r>
-                              <w:fldChar w:fldCharType="separate"/>
-                            </w:r>
-                            <w:r>
-                              <w:rPr>
-                                <w:noProof/>
-                              </w:rPr>
-                              <w:t>9</w:t>
-                            </w:r>
-                            <w:r>
-                              <w:rPr>
-                                <w:noProof/>
-                              </w:rPr>
-                              <w:fldChar w:fldCharType="end"/>
-                            </w:r>
+                            <w:fldSimple w:instr=" SEQ Figure \* ARABIC ">
+                              <w:r>
+                                <w:rPr>
+                                  <w:noProof/>
+                                </w:rPr>
+                                <w:t>9</w:t>
+                              </w:r>
+                            </w:fldSimple>
                             <w:r>
                               <w:t xml:space="preserve"> Helicorder View Settings</w:t>
                             </w:r>
@@ -11898,23 +11792,23 @@
       <w:pPr>
         <w:pStyle w:val="Heading1"/>
       </w:pPr>
-      <w:bookmarkStart w:id="23" w:name="_Ref481578852"/>
-      <w:bookmarkStart w:id="24" w:name="_Toc517424025"/>
+      <w:bookmarkStart w:id="24" w:name="_Ref481578852"/>
+      <w:bookmarkStart w:id="25" w:name="_Toc517424025"/>
       <w:r>
         <w:t>Wave Views</w:t>
       </w:r>
-      <w:bookmarkEnd w:id="23"/>
       <w:bookmarkEnd w:id="24"/>
+      <w:bookmarkEnd w:id="25"/>
     </w:p>
     <w:p>
       <w:pPr>
         <w:pStyle w:val="Heading2"/>
       </w:pPr>
-      <w:bookmarkStart w:id="25" w:name="_Toc517424026"/>
+      <w:bookmarkStart w:id="26" w:name="_Toc517424026"/>
       <w:r>
         <w:t>Introduction</w:t>
       </w:r>
-      <w:bookmarkEnd w:id="25"/>
+      <w:bookmarkEnd w:id="26"/>
     </w:p>
     <w:p>
       <w:r>
@@ -11925,11 +11819,11 @@
       <w:pPr>
         <w:pStyle w:val="Heading2"/>
       </w:pPr>
-      <w:bookmarkStart w:id="26" w:name="_Toc517424027"/>
+      <w:bookmarkStart w:id="27" w:name="_Toc517424027"/>
       <w:r>
         <w:t>Wave View Settings Dialog</w:t>
       </w:r>
-      <w:bookmarkEnd w:id="26"/>
+      <w:bookmarkEnd w:id="27"/>
     </w:p>
     <w:p>
       <w:r>
@@ -12047,27 +11941,14 @@
       <w:r>
         <w:t xml:space="preserve">Figure </w:t>
       </w:r>
-      <w:r>
-        <w:fldChar w:fldCharType="begin"/>
-      </w:r>
-      <w:r>
-        <w:instrText xml:space="preserve"> SEQ Figure \* ARABIC </w:instrText>
-      </w:r>
-      <w:r>
-        <w:fldChar w:fldCharType="separate"/>
-      </w:r>
-      <w:r>
-        <w:rPr>
-          <w:noProof/>
-        </w:rPr>
-        <w:t>10</w:t>
-      </w:r>
-      <w:r>
-        <w:rPr>
-          <w:noProof/>
-        </w:rPr>
-        <w:fldChar w:fldCharType="end"/>
-      </w:r>
+      <w:fldSimple w:instr=" SEQ Figure \* ARABIC ">
+        <w:r>
+          <w:rPr>
+            <w:noProof/>
+          </w:rPr>
+          <w:t>10</w:t>
+        </w:r>
+      </w:fldSimple>
       <w:r>
         <w:t xml:space="preserve"> Wave View Settings dialog window</w:t>
       </w:r>
@@ -12076,11 +11957,11 @@
       <w:pPr>
         <w:pStyle w:val="Heading3"/>
       </w:pPr>
-      <w:bookmarkStart w:id="27" w:name="_Toc517424028"/>
+      <w:bookmarkStart w:id="28" w:name="_Toc517424028"/>
       <w:r>
         <w:t>View</w:t>
       </w:r>
-      <w:bookmarkEnd w:id="27"/>
+      <w:bookmarkEnd w:id="28"/>
     </w:p>
     <w:p>
       <w:r>
@@ -12204,27 +12085,14 @@
       <w:r>
         <w:t xml:space="preserve">Figure </w:t>
       </w:r>
-      <w:r>
-        <w:fldChar w:fldCharType="begin"/>
-      </w:r>
-      <w:r>
-        <w:instrText xml:space="preserve"> SEQ Figure \* ARABIC </w:instrText>
-      </w:r>
-      <w:r>
-        <w:fldChar w:fldCharType="separate"/>
-      </w:r>
-      <w:r>
-        <w:rPr>
-          <w:noProof/>
-        </w:rPr>
-        <w:t>11</w:t>
-      </w:r>
-      <w:r>
-        <w:rPr>
-          <w:noProof/>
-        </w:rPr>
-        <w:fldChar w:fldCharType="end"/>
-      </w:r>
+      <w:fldSimple w:instr=" SEQ Figure \* ARABIC ">
+        <w:r>
+          <w:rPr>
+            <w:noProof/>
+          </w:rPr>
+          <w:t>11</w:t>
+        </w:r>
+      </w:fldSimple>
       <w:r>
         <w:t xml:space="preserve"> Wave view</w:t>
       </w:r>
@@ -12421,30 +12289,14 @@
       <w:r>
         <w:t xml:space="preserve">Figure </w:t>
       </w:r>
-      <w:r>
-        <w:fldChar w:fldCharType="begin"/>
-      </w:r>
-      <w:r>
-        <w:instrText xml:space="preserve"> SEQ Figure \*</w:instrText>
-      </w:r>
-      <w:r>
-        <w:instrText xml:space="preserve"> ARABIC </w:instrText>
-      </w:r>
-      <w:r>
-        <w:fldChar w:fldCharType="separate"/>
-      </w:r>
-      <w:r>
-        <w:rPr>
-          <w:noProof/>
-        </w:rPr>
-        <w:t>12</w:t>
-      </w:r>
-      <w:r>
-        <w:rPr>
-          <w:noProof/>
-        </w:rPr>
-        <w:fldChar w:fldCharType="end"/>
-      </w:r>
+      <w:fldSimple w:instr=" SEQ Figure \* ARABIC ">
+        <w:r>
+          <w:rPr>
+            <w:noProof/>
+          </w:rPr>
+          <w:t>12</w:t>
+        </w:r>
+      </w:fldSimple>
       <w:r>
         <w:t xml:space="preserve"> Spectra view</w:t>
       </w:r>
@@ -12555,27 +12407,14 @@
       <w:r>
         <w:t xml:space="preserve">Figure </w:t>
       </w:r>
-      <w:r>
-        <w:fldChar w:fldCharType="begin"/>
-      </w:r>
-      <w:r>
-        <w:instrText xml:space="preserve"> SEQ Figure \* ARABIC </w:instrText>
-      </w:r>
-      <w:r>
-        <w:fldChar w:fldCharType="separate"/>
-      </w:r>
-      <w:r>
-        <w:rPr>
-          <w:noProof/>
-        </w:rPr>
-        <w:t>13</w:t>
-      </w:r>
-      <w:r>
-        <w:rPr>
-          <w:noProof/>
-        </w:rPr>
-        <w:fldChar w:fldCharType="end"/>
-      </w:r>
+      <w:fldSimple w:instr=" SEQ Figure \* ARABIC ">
+        <w:r>
+          <w:rPr>
+            <w:noProof/>
+          </w:rPr>
+          <w:t>13</w:t>
+        </w:r>
+      </w:fldSimple>
       <w:r>
         <w:t xml:space="preserve"> Spectrogram view</w:t>
       </w:r>
@@ -12690,27 +12529,14 @@
       <w:r>
         <w:t xml:space="preserve">Figure </w:t>
       </w:r>
-      <w:r>
-        <w:fldChar w:fldCharType="begin"/>
-      </w:r>
-      <w:r>
-        <w:instrText xml:space="preserve"> SEQ Figure \* ARABIC </w:instrText>
-      </w:r>
-      <w:r>
-        <w:fldChar w:fldCharType="separate"/>
-      </w:r>
-      <w:r>
-        <w:rPr>
-          <w:noProof/>
-        </w:rPr>
-        <w:t>14</w:t>
-      </w:r>
-      <w:r>
-        <w:rPr>
-          <w:noProof/>
-        </w:rPr>
-        <w:fldChar w:fldCharType="end"/>
-      </w:r>
+      <w:fldSimple w:instr=" SEQ Figure \* ARABIC ">
+        <w:r>
+          <w:rPr>
+            <w:noProof/>
+          </w:rPr>
+          <w:t>14</w:t>
+        </w:r>
+      </w:fldSimple>
       <w:r>
         <w:t xml:space="preserve"> Particle Motion view</w:t>
       </w:r>
@@ -12823,11 +12649,11 @@
       <w:pPr>
         <w:pStyle w:val="Heading3"/>
       </w:pPr>
-      <w:bookmarkStart w:id="28" w:name="_Toc517424029"/>
+      <w:bookmarkStart w:id="29" w:name="_Toc517424029"/>
       <w:r>
         <w:t>Wave Options</w:t>
       </w:r>
-      <w:bookmarkEnd w:id="28"/>
+      <w:bookmarkEnd w:id="29"/>
     </w:p>
     <w:p>
       <w:pPr>
@@ -13011,11 +12837,11 @@
       <w:pPr>
         <w:pStyle w:val="Heading3"/>
       </w:pPr>
-      <w:bookmarkStart w:id="29" w:name="_Toc517424030"/>
+      <w:bookmarkStart w:id="30" w:name="_Toc517424030"/>
       <w:r>
         <w:t>Spectra Options</w:t>
       </w:r>
-      <w:bookmarkEnd w:id="29"/>
+      <w:bookmarkEnd w:id="30"/>
     </w:p>
     <w:p>
       <w:pPr>
@@ -13057,11 +12883,11 @@
       <w:pPr>
         <w:pStyle w:val="Heading3"/>
       </w:pPr>
-      <w:bookmarkStart w:id="30" w:name="_Toc517424031"/>
+      <w:bookmarkStart w:id="31" w:name="_Toc517424031"/>
       <w:r>
         <w:t>Spectrogram Options</w:t>
       </w:r>
-      <w:bookmarkEnd w:id="30"/>
+      <w:bookmarkEnd w:id="31"/>
     </w:p>
     <w:p>
       <w:pPr>
@@ -13217,11 +13043,11 @@
       <w:pPr>
         <w:pStyle w:val="Heading3"/>
       </w:pPr>
-      <w:bookmarkStart w:id="31" w:name="_Toc517424032"/>
+      <w:bookmarkStart w:id="32" w:name="_Toc517424032"/>
       <w:r>
         <w:t>Butterworth Filter</w:t>
       </w:r>
-      <w:bookmarkEnd w:id="31"/>
+      <w:bookmarkEnd w:id="32"/>
     </w:p>
     <w:p>
       <w:pPr>
@@ -13465,11 +13291,11 @@
       <w:pPr>
         <w:pStyle w:val="Heading1"/>
       </w:pPr>
-      <w:bookmarkStart w:id="32" w:name="_Toc517424033"/>
+      <w:bookmarkStart w:id="33" w:name="_Toc517424033"/>
       <w:r>
         <w:t>Wave Clipboard</w:t>
       </w:r>
-      <w:bookmarkEnd w:id="32"/>
+      <w:bookmarkEnd w:id="33"/>
     </w:p>
     <w:p>
       <w:r>
@@ -13617,27 +13443,14 @@
       <w:r>
         <w:t xml:space="preserve">Figure </w:t>
       </w:r>
-      <w:r>
-        <w:fldChar w:fldCharType="begin"/>
-      </w:r>
-      <w:r>
-        <w:instrText xml:space="preserve"> SEQ Figure \* ARABIC </w:instrText>
-      </w:r>
-      <w:r>
-        <w:fldChar w:fldCharType="separate"/>
-      </w:r>
-      <w:r>
-        <w:rPr>
-          <w:noProof/>
-        </w:rPr>
-        <w:t>15</w:t>
-      </w:r>
-      <w:r>
-        <w:rPr>
-          <w:noProof/>
-        </w:rPr>
-        <w:fldChar w:fldCharType="end"/>
-      </w:r>
+      <w:fldSimple w:instr=" SEQ Figure \* ARABIC ">
+        <w:r>
+          <w:rPr>
+            <w:noProof/>
+          </w:rPr>
+          <w:t>15</w:t>
+        </w:r>
+      </w:fldSimple>
       <w:r>
         <w:t xml:space="preserve"> Wave Clipboard</w:t>
       </w:r>
@@ -13646,11 +13459,11 @@
       <w:pPr>
         <w:pStyle w:val="Heading2"/>
       </w:pPr>
-      <w:bookmarkStart w:id="33" w:name="_Toc517424034"/>
+      <w:bookmarkStart w:id="34" w:name="_Toc517424034"/>
       <w:r>
         <w:t>Clipboard Toolbar</w:t>
       </w:r>
-      <w:bookmarkEnd w:id="33"/>
+      <w:bookmarkEnd w:id="34"/>
     </w:p>
     <w:p>
       <w:r>
@@ -15627,11 +15440,11 @@
       <w:pPr>
         <w:pStyle w:val="Heading2"/>
       </w:pPr>
-      <w:bookmarkStart w:id="34" w:name="_Toc517424035"/>
+      <w:bookmarkStart w:id="35" w:name="_Toc517424035"/>
       <w:r>
         <w:t>Pick Mode</w:t>
       </w:r>
-      <w:bookmarkEnd w:id="34"/>
+      <w:bookmarkEnd w:id="35"/>
     </w:p>
     <w:p>
       <w:r>
@@ -15754,11 +15567,11 @@
       <w:pPr>
         <w:pStyle w:val="Heading3"/>
       </w:pPr>
-      <w:bookmarkStart w:id="35" w:name="_Toc517424036"/>
+      <w:bookmarkStart w:id="36" w:name="_Toc517424036"/>
       <w:r>
         <w:t>P and S</w:t>
       </w:r>
-      <w:bookmarkEnd w:id="35"/>
+      <w:bookmarkEnd w:id="36"/>
     </w:p>
     <w:p>
       <w:r>
@@ -15906,27 +15719,14 @@
       <w:r>
         <w:t xml:space="preserve">Figure </w:t>
       </w:r>
-      <w:r>
-        <w:fldChar w:fldCharType="begin"/>
-      </w:r>
-      <w:r>
-        <w:instrText xml:space="preserve"> SEQ Figure \* ARABIC </w:instrText>
-      </w:r>
-      <w:r>
-        <w:fldChar w:fldCharType="separate"/>
-      </w:r>
-      <w:r>
-        <w:rPr>
-          <w:noProof/>
-        </w:rPr>
-        <w:t>16</w:t>
-      </w:r>
-      <w:r>
-        <w:rPr>
-          <w:noProof/>
-        </w:rPr>
-        <w:fldChar w:fldCharType="end"/>
-      </w:r>
+      <w:fldSimple w:instr=" SEQ Figure \* ARABIC ">
+        <w:r>
+          <w:rPr>
+            <w:noProof/>
+          </w:rPr>
+          <w:t>16</w:t>
+        </w:r>
+      </w:fldSimple>
       <w:r>
         <w:t xml:space="preserve"> P and S picks</w:t>
       </w:r>
@@ -16038,27 +15838,14 @@
       <w:r>
         <w:t xml:space="preserve">Figure </w:t>
       </w:r>
-      <w:r>
-        <w:fldChar w:fldCharType="begin"/>
-      </w:r>
-      <w:r>
-        <w:instrText xml:space="preserve"> SEQ Figure \* ARABIC </w:instrText>
-      </w:r>
-      <w:r>
-        <w:fldChar w:fldCharType="separate"/>
-      </w:r>
-      <w:r>
-        <w:rPr>
-          <w:noProof/>
-        </w:rPr>
-        <w:t>17</w:t>
-      </w:r>
-      <w:r>
-        <w:rPr>
-          <w:noProof/>
-        </w:rPr>
-        <w:fldChar w:fldCharType="end"/>
-      </w:r>
+      <w:fldSimple w:instr=" SEQ Figure \* ARABIC ">
+        <w:r>
+          <w:rPr>
+            <w:noProof/>
+          </w:rPr>
+          <w:t>17</w:t>
+        </w:r>
+      </w:fldSimple>
       <w:r>
         <w:t xml:space="preserve"> S-P plot</w:t>
       </w:r>
@@ -16067,11 +15854,11 @@
       <w:pPr>
         <w:pStyle w:val="Heading3"/>
       </w:pPr>
-      <w:bookmarkStart w:id="36" w:name="_Toc517424037"/>
+      <w:bookmarkStart w:id="37" w:name="_Toc517424037"/>
       <w:r>
         <w:t>Coda</w:t>
       </w:r>
-      <w:bookmarkEnd w:id="36"/>
+      <w:bookmarkEnd w:id="37"/>
     </w:p>
     <w:p>
       <w:r>
@@ -16202,27 +15989,14 @@
       <w:r>
         <w:t xml:space="preserve">Figure </w:t>
       </w:r>
-      <w:r>
-        <w:fldChar w:fldCharType="begin"/>
-      </w:r>
-      <w:r>
-        <w:instrText xml:space="preserve"> SEQ Figure \* ARABIC </w:instrText>
-      </w:r>
-      <w:r>
-        <w:fldChar w:fldCharType="separate"/>
-      </w:r>
-      <w:r>
-        <w:rPr>
-          <w:noProof/>
-        </w:rPr>
-        <w:t>18</w:t>
-      </w:r>
-      <w:r>
-        <w:rPr>
-          <w:noProof/>
-        </w:rPr>
-        <w:fldChar w:fldCharType="end"/>
-      </w:r>
+      <w:fldSimple w:instr=" SEQ Figure \* ARABIC ">
+        <w:r>
+          <w:rPr>
+            <w:noProof/>
+          </w:rPr>
+          <w:t>18</w:t>
+        </w:r>
+      </w:fldSimple>
       <w:r>
         <w:t xml:space="preserve"> Coda picks</w:t>
       </w:r>
@@ -16236,15 +16010,15 @@
       <w:pPr>
         <w:pStyle w:val="Heading3"/>
       </w:pPr>
-      <w:bookmarkStart w:id="37" w:name="_Toc517424038"/>
-      <w:bookmarkStart w:id="38" w:name="_Ref482777761"/>
+      <w:bookmarkStart w:id="38" w:name="_Toc517424038"/>
+      <w:bookmarkStart w:id="39" w:name="_Ref482777761"/>
       <w:r>
         <w:t xml:space="preserve">Pick </w:t>
       </w:r>
       <w:r>
         <w:t>Menu</w:t>
       </w:r>
-      <w:bookmarkEnd w:id="37"/>
+      <w:bookmarkEnd w:id="38"/>
     </w:p>
     <w:p>
       <w:r>
@@ -16341,27 +16115,14 @@
       <w:r>
         <w:t xml:space="preserve">Figure </w:t>
       </w:r>
-      <w:r>
-        <w:fldChar w:fldCharType="begin"/>
-      </w:r>
-      <w:r>
-        <w:instrText xml:space="preserve"> SEQ Figure \* ARABIC </w:instrText>
-      </w:r>
-      <w:r>
-        <w:fldChar w:fldCharType="separate"/>
-      </w:r>
-      <w:r>
-        <w:rPr>
-          <w:noProof/>
-        </w:rPr>
-        <w:t>19</w:t>
-      </w:r>
-      <w:r>
-        <w:rPr>
-          <w:noProof/>
-        </w:rPr>
-        <w:fldChar w:fldCharType="end"/>
-      </w:r>
+      <w:fldSimple w:instr=" SEQ Figure \* ARABIC ">
+        <w:r>
+          <w:rPr>
+            <w:noProof/>
+          </w:rPr>
+          <w:t>19</w:t>
+        </w:r>
+      </w:fldSimple>
       <w:r>
         <w:t xml:space="preserve"> Pick Menu</w:t>
       </w:r>
@@ -16370,12 +16131,12 @@
       <w:pPr>
         <w:pStyle w:val="Heading4"/>
       </w:pPr>
-      <w:bookmarkStart w:id="39" w:name="_Ref487113391"/>
+      <w:bookmarkStart w:id="40" w:name="_Ref487113391"/>
       <w:r>
         <w:t>Settings</w:t>
       </w:r>
-      <w:bookmarkEnd w:id="38"/>
       <w:bookmarkEnd w:id="39"/>
+      <w:bookmarkEnd w:id="40"/>
     </w:p>
     <w:p>
       <w:r>
@@ -16493,81 +16254,68 @@
       <w:r>
         <w:t xml:space="preserve">Figure </w:t>
       </w:r>
+      <w:fldSimple w:instr=" SEQ Figure \* ARABIC ">
+        <w:r>
+          <w:rPr>
+            <w:noProof/>
+          </w:rPr>
+          <w:t>20</w:t>
+        </w:r>
+      </w:fldSimple>
+      <w:r>
+        <w:t xml:space="preserve"> Pick Settings Menu</w:t>
+      </w:r>
+    </w:p>
+    <w:p>
+      <w:pPr>
+        <w:pStyle w:val="Heading4"/>
+      </w:pPr>
+      <w:r>
+        <w:t>Clear All Picks</w:t>
+      </w:r>
+    </w:p>
+    <w:p>
+      <w:r>
+        <w:t xml:space="preserve">The </w:t>
+      </w:r>
+      <w:r>
+        <w:rPr>
+          <w:rFonts w:asciiTheme="majorHAnsi" w:hAnsiTheme="majorHAnsi" w:cstheme="majorHAnsi"/>
+        </w:rPr>
+        <w:t>Clear All Picks</w:t>
+      </w:r>
+      <w:r>
+        <w:t xml:space="preserve"> menu will remove all picks from all channels in the clipboard. This feature may be useful if a user has completed processing of one event and would like to begin working on a new event without clearing the clipboard contents.  There is also an option to remove all picks from a single channel through the right-click menu.</w:t>
+      </w:r>
+    </w:p>
+    <w:p>
+      <w:pPr>
+        <w:pStyle w:val="Heading4"/>
+      </w:pPr>
+      <w:r>
+        <w:t>Open Event Dialog</w:t>
+      </w:r>
+    </w:p>
+    <w:p>
+      <w:r>
+        <w:t xml:space="preserve">Opens the Event Dialog.  See section </w:t>
+      </w:r>
       <w:r>
         <w:fldChar w:fldCharType="begin"/>
       </w:r>
       <w:r>
-        <w:instrText xml:space="preserve"> SEQ Figure \* ARABIC </w:instrText>
+        <w:instrText xml:space="preserve"> REF _Ref490057503 \r \h </w:instrText>
       </w:r>
       <w:r>
         <w:fldChar w:fldCharType="separate"/>
       </w:r>
       <w:r>
-        <w:rPr>
-          <w:noProof/>
-        </w:rPr>
-        <w:t>20</w:t>
-      </w:r>
-      <w:r>
-        <w:rPr>
-          <w:noProof/>
-        </w:rPr>
+        <w:t>6.2.4</w:t>
+      </w:r>
+      <w:r>
         <w:fldChar w:fldCharType="end"/>
       </w:r>
       <w:r>
-        <w:t xml:space="preserve"> Pick Settings Menu</w:t>
-      </w:r>
-    </w:p>
-    <w:p>
-      <w:pPr>
-        <w:pStyle w:val="Heading4"/>
-      </w:pPr>
-      <w:r>
-        <w:t>Clear All Picks</w:t>
-      </w:r>
-    </w:p>
-    <w:p>
-      <w:r>
-        <w:t xml:space="preserve">The </w:t>
-      </w:r>
-      <w:r>
-        <w:rPr>
-          <w:rFonts w:asciiTheme="majorHAnsi" w:hAnsiTheme="majorHAnsi" w:cstheme="majorHAnsi"/>
-        </w:rPr>
-        <w:t>Clear All Picks</w:t>
-      </w:r>
-      <w:r>
-        <w:t xml:space="preserve"> menu will remove all picks from all channels in the clipboard. This feature may be useful if a user has completed processing of one event and would like to begin working on a new event without clearing the clipboard contents.  There is also an option to remove all picks from a single channel through the right-click menu.</w:t>
-      </w:r>
-    </w:p>
-    <w:p>
-      <w:pPr>
-        <w:pStyle w:val="Heading4"/>
-      </w:pPr>
-      <w:r>
-        <w:t>Open Event Dialog</w:t>
-      </w:r>
-    </w:p>
-    <w:p>
-      <w:r>
-        <w:t xml:space="preserve">Opens the Event Dialog.  See section </w:t>
-      </w:r>
-      <w:r>
-        <w:fldChar w:fldCharType="begin"/>
-      </w:r>
-      <w:r>
-        <w:instrText xml:space="preserve"> REF _Ref490057503 \r \h </w:instrText>
-      </w:r>
-      <w:r>
-        <w:fldChar w:fldCharType="separate"/>
-      </w:r>
-      <w:r>
-        <w:t>6.2.4</w:t>
-      </w:r>
-      <w:r>
-        <w:fldChar w:fldCharType="end"/>
-      </w:r>
-      <w:r>
         <w:t>.</w:t>
       </w:r>
     </w:p>
@@ -16575,13 +16323,13 @@
       <w:pPr>
         <w:pStyle w:val="Heading3"/>
       </w:pPr>
-      <w:bookmarkStart w:id="40" w:name="_Ref490057503"/>
-      <w:bookmarkStart w:id="41" w:name="_Toc517424039"/>
+      <w:bookmarkStart w:id="41" w:name="_Ref490057503"/>
+      <w:bookmarkStart w:id="42" w:name="_Toc517424039"/>
       <w:r>
         <w:t>Event Dialog</w:t>
       </w:r>
-      <w:bookmarkEnd w:id="40"/>
       <w:bookmarkEnd w:id="41"/>
+      <w:bookmarkEnd w:id="42"/>
     </w:p>
     <w:p>
       <w:r>
@@ -16642,27 +16390,14 @@
       <w:r>
         <w:t xml:space="preserve">Figure </w:t>
       </w:r>
-      <w:r>
-        <w:fldChar w:fldCharType="begin"/>
-      </w:r>
-      <w:r>
-        <w:instrText xml:space="preserve"> SEQ Figure \* ARABIC </w:instrText>
-      </w:r>
-      <w:r>
-        <w:fldChar w:fldCharType="separate"/>
-      </w:r>
-      <w:r>
-        <w:rPr>
-          <w:noProof/>
-        </w:rPr>
-        <w:t>21</w:t>
-      </w:r>
-      <w:r>
-        <w:rPr>
-          <w:noProof/>
-        </w:rPr>
-        <w:fldChar w:fldCharType="end"/>
-      </w:r>
+      <w:fldSimple w:instr=" SEQ Figure \* ARABIC ">
+        <w:r>
+          <w:rPr>
+            <w:noProof/>
+          </w:rPr>
+          <w:t>21</w:t>
+        </w:r>
+      </w:fldSimple>
       <w:r>
         <w:t xml:space="preserve"> Event Dialog</w:t>
       </w:r>
@@ -17004,27 +16739,14 @@
       <w:r>
         <w:t xml:space="preserve">Figure </w:t>
       </w:r>
-      <w:r>
-        <w:fldChar w:fldCharType="begin"/>
-      </w:r>
-      <w:r>
-        <w:instrText xml:space="preserve"> SEQ Figure \* ARABIC </w:instrText>
-      </w:r>
-      <w:r>
-        <w:fldChar w:fldCharType="separate"/>
-      </w:r>
-      <w:r>
-        <w:rPr>
-          <w:noProof/>
-        </w:rPr>
-        <w:t>22</w:t>
-      </w:r>
-      <w:r>
-        <w:rPr>
-          <w:noProof/>
-        </w:rPr>
-        <w:fldChar w:fldCharType="end"/>
-      </w:r>
+      <w:fldSimple w:instr=" SEQ Figure \* ARABIC ">
+        <w:r>
+          <w:rPr>
+            <w:noProof/>
+          </w:rPr>
+          <w:t>22</w:t>
+        </w:r>
+      </w:fldSimple>
       <w:r>
         <w:t xml:space="preserve"> Use Clipboard Picks</w:t>
       </w:r>
@@ -17184,27 +16906,14 @@
       <w:r>
         <w:t xml:space="preserve">Figure </w:t>
       </w:r>
-      <w:r>
-        <w:fldChar w:fldCharType="begin"/>
-      </w:r>
-      <w:r>
-        <w:instrText xml:space="preserve"> SEQ Figure \* ARABIC </w:instrText>
-      </w:r>
-      <w:r>
-        <w:fldChar w:fldCharType="separate"/>
-      </w:r>
-      <w:r>
-        <w:rPr>
-          <w:noProof/>
-        </w:rPr>
-        <w:t>23</w:t>
-      </w:r>
-      <w:r>
-        <w:rPr>
-          <w:noProof/>
-        </w:rPr>
-        <w:fldChar w:fldCharType="end"/>
-      </w:r>
+      <w:fldSimple w:instr=" SEQ Figure \* ARABIC ">
+        <w:r>
+          <w:rPr>
+            <w:noProof/>
+          </w:rPr>
+          <w:t>23</w:t>
+        </w:r>
+      </w:fldSimple>
       <w:r>
         <w:t xml:space="preserve"> Use Input File</w:t>
       </w:r>
@@ -17482,27 +17191,14 @@
       <w:r>
         <w:t xml:space="preserve">Figure </w:t>
       </w:r>
-      <w:r>
-        <w:fldChar w:fldCharType="begin"/>
-      </w:r>
-      <w:r>
-        <w:instrText xml:space="preserve"> SEQ Figure \* ARABIC </w:instrText>
-      </w:r>
-      <w:r>
-        <w:fldChar w:fldCharType="separate"/>
-      </w:r>
-      <w:r>
-        <w:rPr>
-          <w:noProof/>
-        </w:rPr>
-        <w:t>24</w:t>
-      </w:r>
-      <w:r>
-        <w:rPr>
-          <w:noProof/>
-        </w:rPr>
-        <w:fldChar w:fldCharType="end"/>
-      </w:r>
+      <w:fldSimple w:instr=" SEQ Figure \* ARABIC ">
+        <w:r>
+          <w:rPr>
+            <w:noProof/>
+          </w:rPr>
+          <w:t>24</w:t>
+        </w:r>
+      </w:fldSimple>
       <w:r>
         <w:t xml:space="preserve"> Hypo71 output</w:t>
       </w:r>
@@ -17851,11 +17547,11 @@
       <w:pPr>
         <w:pStyle w:val="Heading2"/>
       </w:pPr>
-      <w:bookmarkStart w:id="42" w:name="_Toc517424040"/>
+      <w:bookmarkStart w:id="43" w:name="_Toc517424040"/>
       <w:r>
         <w:t>Status Bar</w:t>
       </w:r>
-      <w:bookmarkEnd w:id="42"/>
+      <w:bookmarkEnd w:id="43"/>
     </w:p>
     <w:p>
       <w:r>
@@ -17983,10 +17679,10 @@
           <w:lang w:eastAsia="ja-JP"/>
         </w:rPr>
         <w:drawing>
-          <wp:inline distT="0" distB="0" distL="0" distR="0" wp14:anchorId="59B53C9C" wp14:editId="7FDC8FC9">
-            <wp:extent cx="5276850" cy="152400"/>
-            <wp:effectExtent l="0" t="0" r="0" b="0"/>
-            <wp:docPr id="63" name="Picture 63"/>
+          <wp:inline distT="0" distB="0" distL="0" distR="0" wp14:anchorId="7E94EB59" wp14:editId="49B7B934">
+            <wp:extent cx="5753100" cy="161925"/>
+            <wp:effectExtent l="0" t="0" r="0" b="9525"/>
+            <wp:docPr id="152" name="Picture 152"/>
             <wp:cNvGraphicFramePr>
               <a:graphicFrameLocks xmlns:a="http://schemas.openxmlformats.org/drawingml/2006/main" noChangeAspect="1"/>
             </wp:cNvGraphicFramePr>
@@ -17994,7 +17690,7 @@
               <a:graphicData uri="http://schemas.openxmlformats.org/drawingml/2006/picture">
                 <pic:pic xmlns:pic="http://schemas.openxmlformats.org/drawingml/2006/picture">
                   <pic:nvPicPr>
-                    <pic:cNvPr id="0" name="Picture 40"/>
+                    <pic:cNvPr id="0" name="Picture 6"/>
                     <pic:cNvPicPr>
                       <a:picLocks noChangeAspect="1" noChangeArrowheads="1"/>
                     </pic:cNvPicPr>
@@ -18015,7 +17711,7 @@
                   <pic:spPr bwMode="auto">
                     <a:xfrm>
                       <a:off x="0" y="0"/>
-                      <a:ext cx="5276850" cy="152400"/>
+                      <a:ext cx="5753100" cy="161925"/>
                     </a:xfrm>
                     <a:prstGeom prst="rect">
                       <a:avLst/>
@@ -18308,12 +18004,12 @@
         </w:numPr>
       </w:pPr>
       <w:r>
+        <w:lastRenderedPageBreak/>
         <w:t>Coda duration and magnitude, if coda start and end are picked.</w:t>
       </w:r>
     </w:p>
     <w:p>
       <w:r>
-        <w:lastRenderedPageBreak/>
         <w:t>Example:</w:t>
       </w:r>
       <w:r>
@@ -18378,11 +18074,11 @@
       <w:pPr>
         <w:pStyle w:val="Heading1"/>
       </w:pPr>
-      <w:bookmarkStart w:id="43" w:name="_Toc517424041"/>
+      <w:bookmarkStart w:id="44" w:name="_Toc517424041"/>
       <w:r>
         <w:t>Real-time Monitor</w:t>
       </w:r>
-      <w:bookmarkEnd w:id="43"/>
+      <w:bookmarkEnd w:id="44"/>
     </w:p>
     <w:p>
       <w:pPr>
@@ -18450,33 +18146,21 @@
       <w:r>
         <w:t xml:space="preserve">Figure </w:t>
       </w:r>
-      <w:r>
-        <w:fldChar w:fldCharType="begin"/>
-      </w:r>
-      <w:r>
-        <w:instrText xml:space="preserve"> SEQ Figure \* ARABIC </w:instrText>
-      </w:r>
-      <w:r>
-        <w:fldChar w:fldCharType="separate"/>
-      </w:r>
-      <w:r>
-        <w:rPr>
-          <w:noProof/>
-        </w:rPr>
-        <w:t>25</w:t>
-      </w:r>
-      <w:r>
-        <w:rPr>
-          <w:noProof/>
-        </w:rPr>
-        <w:fldChar w:fldCharType="end"/>
-      </w:r>
+      <w:fldSimple w:instr=" SEQ Figure \* ARABIC ">
+        <w:r>
+          <w:rPr>
+            <w:noProof/>
+          </w:rPr>
+          <w:t>25</w:t>
+        </w:r>
+      </w:fldSimple>
       <w:r>
         <w:t xml:space="preserve"> Real-time Monitor</w:t>
       </w:r>
     </w:p>
     <w:p>
       <w:r>
+        <w:lastRenderedPageBreak/>
         <w:t>The real-time monitor is useful to see new data coming in. Multiple waves can be plotted in the same window.</w:t>
       </w:r>
     </w:p>
@@ -18484,12 +18168,11 @@
       <w:pPr>
         <w:pStyle w:val="Heading1"/>
       </w:pPr>
-      <w:bookmarkStart w:id="44" w:name="_Toc517424042"/>
-      <w:r>
-        <w:lastRenderedPageBreak/>
+      <w:bookmarkStart w:id="45" w:name="_Toc517424042"/>
+      <w:r>
         <w:t>Real-time Wave Viewer</w:t>
       </w:r>
-      <w:bookmarkEnd w:id="44"/>
+      <w:bookmarkEnd w:id="45"/>
     </w:p>
     <w:p>
       <w:r>
@@ -18625,30 +18308,14 @@
       <w:r>
         <w:t xml:space="preserve">Figure </w:t>
       </w:r>
-      <w:r>
-        <w:fldChar w:fldCharType="begin"/>
-      </w:r>
-      <w:r>
-        <w:instrText xml:space="preserve"> SEQ Figure \* ARAB</w:instrText>
-      </w:r>
-      <w:r>
-        <w:instrText xml:space="preserve">IC </w:instrText>
-      </w:r>
-      <w:r>
-        <w:fldChar w:fldCharType="separate"/>
-      </w:r>
-      <w:r>
-        <w:rPr>
-          <w:noProof/>
-        </w:rPr>
-        <w:t>26</w:t>
-      </w:r>
-      <w:r>
-        <w:rPr>
-          <w:noProof/>
-        </w:rPr>
-        <w:fldChar w:fldCharType="end"/>
-      </w:r>
+      <w:fldSimple w:instr=" SEQ Figure \* ARABIC ">
+        <w:r>
+          <w:rPr>
+            <w:noProof/>
+          </w:rPr>
+          <w:t>26</w:t>
+        </w:r>
+      </w:fldSimple>
       <w:r>
         <w:t xml:space="preserve"> Real-time Wave Viewer</w:t>
       </w:r>
@@ -18657,11 +18324,11 @@
       <w:pPr>
         <w:pStyle w:val="Heading1"/>
       </w:pPr>
-      <w:bookmarkStart w:id="45" w:name="_Toc517424043"/>
+      <w:bookmarkStart w:id="46" w:name="_Toc517424043"/>
       <w:r>
         <w:t>RSAM</w:t>
       </w:r>
-      <w:bookmarkEnd w:id="45"/>
+      <w:bookmarkEnd w:id="46"/>
     </w:p>
     <w:p>
       <w:r>
@@ -18863,6 +18530,7 @@
           <w:noProof/>
           <w:lang w:eastAsia="ja-JP"/>
         </w:rPr>
+        <w:lastRenderedPageBreak/>
         <w:drawing>
           <wp:inline distT="0" distB="0" distL="0" distR="0" wp14:anchorId="11AB22E3" wp14:editId="14D94E2E">
             <wp:extent cx="5934075" cy="2181225"/>
@@ -18920,30 +18588,14 @@
       <w:r>
         <w:t xml:space="preserve">Figure </w:t>
       </w:r>
-      <w:r>
-        <w:fldChar w:fldCharType="begin"/>
-      </w:r>
-      <w:r>
-        <w:instrText xml:space="preserve"> SEQ Figure </w:instrText>
-      </w:r>
-      <w:r>
-        <w:instrText xml:space="preserve">\* ARABIC </w:instrText>
-      </w:r>
-      <w:r>
-        <w:fldChar w:fldCharType="separate"/>
-      </w:r>
-      <w:r>
-        <w:rPr>
-          <w:noProof/>
-        </w:rPr>
-        <w:t>27</w:t>
-      </w:r>
-      <w:r>
-        <w:rPr>
-          <w:noProof/>
-        </w:rPr>
-        <w:fldChar w:fldCharType="end"/>
-      </w:r>
+      <w:fldSimple w:instr=" SEQ Figure \* ARABIC ">
+        <w:r>
+          <w:rPr>
+            <w:noProof/>
+          </w:rPr>
+          <w:t>27</w:t>
+        </w:r>
+      </w:fldSimple>
       <w:r>
         <w:t xml:space="preserve"> RSAM values view</w:t>
       </w:r>
@@ -18957,7 +18609,6 @@
           <w:noProof/>
           <w:lang w:eastAsia="ja-JP"/>
         </w:rPr>
-        <w:lastRenderedPageBreak/>
         <w:drawing>
           <wp:inline distT="0" distB="0" distL="0" distR="0" wp14:anchorId="34790742" wp14:editId="22CD6F04">
             <wp:extent cx="5934075" cy="2181225"/>
@@ -19015,27 +18666,14 @@
       <w:r>
         <w:t xml:space="preserve">Figure </w:t>
       </w:r>
-      <w:r>
-        <w:fldChar w:fldCharType="begin"/>
-      </w:r>
-      <w:r>
-        <w:instrText xml:space="preserve"> SEQ Figure \* ARABIC </w:instrText>
-      </w:r>
-      <w:r>
-        <w:fldChar w:fldCharType="separate"/>
-      </w:r>
-      <w:r>
-        <w:rPr>
-          <w:noProof/>
-        </w:rPr>
-        <w:t>28</w:t>
-      </w:r>
-      <w:r>
-        <w:rPr>
-          <w:noProof/>
-        </w:rPr>
-        <w:fldChar w:fldCharType="end"/>
-      </w:r>
+      <w:fldSimple w:instr=" SEQ Figure \* ARABIC ">
+        <w:r>
+          <w:rPr>
+            <w:noProof/>
+          </w:rPr>
+          <w:t>28</w:t>
+        </w:r>
+      </w:fldSimple>
       <w:r>
         <w:t xml:space="preserve"> RSAM counts view</w:t>
       </w:r>
@@ -19054,6 +18692,7 @@
           <w:noProof/>
           <w:lang w:eastAsia="ja-JP"/>
         </w:rPr>
+        <w:lastRenderedPageBreak/>
         <w:drawing>
           <wp:inline distT="0" distB="0" distL="0" distR="0" wp14:anchorId="48C048CD" wp14:editId="3BADB07C">
             <wp:extent cx="5943600" cy="2209800"/>
@@ -19111,27 +18750,14 @@
       <w:r>
         <w:t xml:space="preserve">Figure </w:t>
       </w:r>
-      <w:r>
-        <w:fldChar w:fldCharType="begin"/>
-      </w:r>
-      <w:r>
-        <w:instrText xml:space="preserve"> SEQ Figure \* ARABIC </w:instrText>
-      </w:r>
-      <w:r>
-        <w:fldChar w:fldCharType="separate"/>
-      </w:r>
-      <w:r>
-        <w:rPr>
-          <w:noProof/>
-        </w:rPr>
-        <w:t>29</w:t>
-      </w:r>
-      <w:r>
-        <w:rPr>
-          <w:noProof/>
-        </w:rPr>
-        <w:fldChar w:fldCharType="end"/>
-      </w:r>
+      <w:fldSimple w:instr=" SEQ Figure \* ARABIC ">
+        <w:r>
+          <w:rPr>
+            <w:noProof/>
+          </w:rPr>
+          <w:t>29</w:t>
+        </w:r>
+      </w:fldSimple>
       <w:r>
         <w:t xml:space="preserve"> If data source does not support RSAM</w:t>
       </w:r>
@@ -19140,11 +18766,11 @@
       <w:pPr>
         <w:pStyle w:val="Heading2"/>
       </w:pPr>
-      <w:bookmarkStart w:id="46" w:name="_Toc517424044"/>
+      <w:bookmarkStart w:id="47" w:name="_Toc517424044"/>
       <w:r>
         <w:t>RSAM Ratio</w:t>
       </w:r>
-      <w:bookmarkEnd w:id="46"/>
+      <w:bookmarkEnd w:id="47"/>
     </w:p>
     <w:p>
       <w:r>
@@ -19265,12 +18891,11 @@
       <w:pPr>
         <w:pStyle w:val="Heading2"/>
       </w:pPr>
-      <w:bookmarkStart w:id="47" w:name="_Toc517424045"/>
-      <w:r>
-        <w:lastRenderedPageBreak/>
+      <w:bookmarkStart w:id="48" w:name="_Toc517424045"/>
+      <w:r>
         <w:t>RSAM Settings</w:t>
       </w:r>
-      <w:bookmarkEnd w:id="47"/>
+      <w:bookmarkEnd w:id="48"/>
     </w:p>
     <w:p>
       <w:r>
@@ -19346,6 +18971,7 @@
           <w:noProof/>
           <w:lang w:eastAsia="ja-JP"/>
         </w:rPr>
+        <w:lastRenderedPageBreak/>
         <w:drawing>
           <wp:inline distT="0" distB="0" distL="0" distR="0" wp14:anchorId="4806C24A" wp14:editId="4658773C">
             <wp:extent cx="4019550" cy="3762375"/>
@@ -19390,27 +19016,14 @@
       <w:r>
         <w:t xml:space="preserve">Figure </w:t>
       </w:r>
-      <w:r>
-        <w:fldChar w:fldCharType="begin"/>
-      </w:r>
-      <w:r>
-        <w:instrText xml:space="preserve"> SEQ Figure \* ARABIC </w:instrText>
-      </w:r>
-      <w:r>
-        <w:fldChar w:fldCharType="separate"/>
-      </w:r>
-      <w:r>
-        <w:rPr>
-          <w:noProof/>
-        </w:rPr>
-        <w:t>30</w:t>
-      </w:r>
-      <w:r>
-        <w:rPr>
-          <w:noProof/>
-        </w:rPr>
-        <w:fldChar w:fldCharType="end"/>
-      </w:r>
+      <w:fldSimple w:instr=" SEQ Figure \* ARABIC ">
+        <w:r>
+          <w:rPr>
+            <w:noProof/>
+          </w:rPr>
+          <w:t>30</w:t>
+        </w:r>
+      </w:fldSimple>
       <w:r>
         <w:t xml:space="preserve"> RSAM Settings</w:t>
       </w:r>
@@ -19557,19 +19170,30 @@
       <w:r>
         <w:t xml:space="preserve">Figure </w:t>
       </w:r>
-      <w:fldSimple w:instr=" SEQ Figure \* ARABIC ">
-        <w:r>
-          <w:rPr>
-            <w:noProof/>
-          </w:rPr>
-          <w:t>31</w:t>
-        </w:r>
-      </w:fldSimple>
+      <w:r>
+        <w:fldChar w:fldCharType="begin"/>
+      </w:r>
+      <w:r>
+        <w:instrText xml:space="preserve"> SEQ Figure \* ARABIC </w:instrText>
+      </w:r>
+      <w:r>
+        <w:fldChar w:fldCharType="separate"/>
+      </w:r>
+      <w:r>
+        <w:rPr>
+          <w:noProof/>
+        </w:rPr>
+        <w:t>31</w:t>
+      </w:r>
+      <w:r>
+        <w:rPr>
+          <w:noProof/>
+        </w:rPr>
+        <w:fldChar w:fldCharType="end"/>
+      </w:r>
       <w:r>
         <w:t xml:space="preserve"> RSAM Plot with alarm enabled</w:t>
       </w:r>
-      <w:bookmarkStart w:id="48" w:name="_GoBack"/>
-      <w:bookmarkEnd w:id="48"/>
     </w:p>
     <w:p>
       <w:pPr>
@@ -21953,27 +21577,14 @@
       <w:r>
         <w:t xml:space="preserve">Figure </w:t>
       </w:r>
-      <w:r>
-        <w:fldChar w:fldCharType="begin"/>
-      </w:r>
-      <w:r>
-        <w:instrText xml:space="preserve"> SEQ Figure \* ARABIC </w:instrText>
-      </w:r>
-      <w:r>
-        <w:fldChar w:fldCharType="separate"/>
-      </w:r>
-      <w:r>
-        <w:rPr>
-          <w:noProof/>
-        </w:rPr>
-        <w:t>32</w:t>
-      </w:r>
-      <w:r>
-        <w:rPr>
-          <w:noProof/>
-        </w:rPr>
-        <w:fldChar w:fldCharType="end"/>
-      </w:r>
+      <w:fldSimple w:instr=" SEQ Figure \* ARABIC ">
+        <w:r>
+          <w:rPr>
+            <w:noProof/>
+          </w:rPr>
+          <w:t>32</w:t>
+        </w:r>
+      </w:fldSimple>
       <w:r>
         <w:t xml:space="preserve"> Map Options</w:t>
       </w:r>
@@ -22845,27 +22456,14 @@
       <w:r>
         <w:t xml:space="preserve">Figure </w:t>
       </w:r>
-      <w:r>
-        <w:fldChar w:fldCharType="begin"/>
-      </w:r>
-      <w:r>
-        <w:instrText xml:space="preserve"> SEQ Figure \* ARABIC </w:instrText>
-      </w:r>
-      <w:r>
-        <w:fldChar w:fldCharType="separate"/>
-      </w:r>
-      <w:r>
-        <w:rPr>
-          <w:noProof/>
-        </w:rPr>
-        <w:t>33</w:t>
-      </w:r>
-      <w:r>
-        <w:rPr>
-          <w:noProof/>
-        </w:rPr>
-        <w:fldChar w:fldCharType="end"/>
-      </w:r>
+      <w:fldSimple w:instr=" SEQ Figure \* ARABIC ">
+        <w:r>
+          <w:rPr>
+            <w:noProof/>
+          </w:rPr>
+          <w:t>33</w:t>
+        </w:r>
+      </w:fldSimple>
       <w:r>
         <w:t xml:space="preserve"> Example of hover over event</w:t>
       </w:r>
@@ -23006,27 +22604,14 @@
       <w:r>
         <w:t xml:space="preserve">Figure </w:t>
       </w:r>
-      <w:r>
-        <w:fldChar w:fldCharType="begin"/>
-      </w:r>
-      <w:r>
-        <w:instrText xml:space="preserve"> SEQ Figure \* ARABIC </w:instrText>
-      </w:r>
-      <w:r>
-        <w:fldChar w:fldCharType="separate"/>
-      </w:r>
-      <w:r>
-        <w:rPr>
-          <w:noProof/>
-        </w:rPr>
-        <w:t>34</w:t>
-      </w:r>
-      <w:r>
-        <w:rPr>
-          <w:noProof/>
-        </w:rPr>
-        <w:fldChar w:fldCharType="end"/>
-      </w:r>
+      <w:fldSimple w:instr=" SEQ Figure \* ARABIC ">
+        <w:r>
+          <w:rPr>
+            <w:noProof/>
+          </w:rPr>
+          <w:t>34</w:t>
+        </w:r>
+      </w:fldSimple>
       <w:r>
         <w:t xml:space="preserve"> Event Frame</w:t>
       </w:r>
@@ -23340,27 +22925,14 @@
       <w:r>
         <w:t xml:space="preserve">Figure </w:t>
       </w:r>
-      <w:r>
-        <w:fldChar w:fldCharType="begin"/>
-      </w:r>
-      <w:r>
-        <w:instrText xml:space="preserve"> SEQ Figure \* ARABIC </w:instrText>
-      </w:r>
-      <w:r>
-        <w:fldChar w:fldCharType="separate"/>
-      </w:r>
-      <w:r>
-        <w:rPr>
-          <w:noProof/>
-        </w:rPr>
-        <w:t>35</w:t>
-      </w:r>
-      <w:r>
-        <w:rPr>
-          <w:noProof/>
-        </w:rPr>
-        <w:fldChar w:fldCharType="end"/>
-      </w:r>
+      <w:fldSimple w:instr=" SEQ Figure \* ARABIC ">
+        <w:r>
+          <w:rPr>
+            <w:noProof/>
+          </w:rPr>
+          <w:t>35</w:t>
+        </w:r>
+      </w:fldSimple>
       <w:r>
         <w:t xml:space="preserve"> Tagged events on helicorder</w:t>
       </w:r>
@@ -23754,27 +23326,14 @@
                             <w:r>
                               <w:t xml:space="preserve">Figure </w:t>
                             </w:r>
-                            <w:r>
-                              <w:fldChar w:fldCharType="begin"/>
-                            </w:r>
-                            <w:r>
-                              <w:instrText xml:space="preserve"> SEQ Figure \* ARABIC </w:instrText>
-                            </w:r>
-                            <w:r>
-                              <w:fldChar w:fldCharType="separate"/>
-                            </w:r>
-                            <w:r>
-                              <w:rPr>
-                                <w:noProof/>
-                              </w:rPr>
-                              <w:t>36</w:t>
-                            </w:r>
-                            <w:r>
-                              <w:rPr>
-                                <w:noProof/>
-                              </w:rPr>
-                              <w:fldChar w:fldCharType="end"/>
-                            </w:r>
+                            <w:fldSimple w:instr=" SEQ Figure \* ARABIC ">
+                              <w:r>
+                                <w:rPr>
+                                  <w:noProof/>
+                                </w:rPr>
+                                <w:t>36</w:t>
+                              </w:r>
+                            </w:fldSimple>
                             <w:r>
                               <w:t xml:space="preserve"> Options dialog</w:t>
                             </w:r>
@@ -23824,7 +23383,7 @@
                                     <pic:cNvPicPr/>
                                   </pic:nvPicPr>
                                   <pic:blipFill>
-                                    <a:blip r:embed="rId112"/>
+                                    <a:blip r:embed="rId113"/>
                                     <a:stretch>
                                       <a:fillRect/>
                                     </a:stretch>
@@ -25499,7 +25058,7 @@
       <w:r>
         <w:t xml:space="preserve">Oftentimes SWARM needs the current time in order to make requests to data sources. In order to make sure that SWARM asks for the correct time it attempts to synchronize with internet time servers (see </w:t>
       </w:r>
-      <w:hyperlink r:id="rId113" w:history="1">
+      <w:hyperlink r:id="rId114" w:history="1">
         <w:r>
           <w:rPr>
             <w:rStyle w:val="Hyperlink"/>
@@ -26155,7 +25714,7 @@
       <w:r>
         <w:t xml:space="preserve">Tickets for issues or enhancement requests can be opened in </w:t>
       </w:r>
-      <w:hyperlink r:id="rId114" w:history="1">
+      <w:hyperlink r:id="rId115" w:history="1">
         <w:r>
           <w:rPr>
             <w:rStyle w:val="Hyperlink"/>
@@ -26200,21 +25759,21 @@
         <v:path o:extrusionok="f" gradientshapeok="t" o:connecttype="rect"/>
         <o:lock v:ext="edit" aspectratio="t"/>
       </v:shapetype>
-      <v:shape id="_x0000_i1050" type="#_x0000_t75" style="width:12pt;height:12pt;visibility:visible;mso-wrap-style:square" o:bullet="t">
+      <v:shape id="_x0000_i1035" type="#_x0000_t75" style="width:12pt;height:12pt;visibility:visible;mso-wrap-style:square" o:bullet="t">
         <v:imagedata r:id="rId1" o:title="server"/>
       </v:shape>
     </w:pict>
   </w:numPicBullet>
   <w:numPicBullet w:numPicBulletId="1">
     <w:pict>
-      <v:shape id="_x0000_i1051" type="#_x0000_t75" style="width:12pt;height:12pt;visibility:visible;mso-wrap-style:square" o:bullet="t">
+      <v:shape id="_x0000_i1036" type="#_x0000_t75" style="width:12pt;height:12pt;visibility:visible;mso-wrap-style:square" o:bullet="t">
         <v:imagedata r:id="rId2" o:title="broken_server"/>
       </v:shape>
     </w:pict>
   </w:numPicBullet>
   <w:numPicBullet w:numPicBulletId="2">
     <w:pict>
-      <v:shape id="_x0000_i1052" type="#_x0000_t75" style="width:12pt;height:12pt;visibility:visible;mso-wrap-style:square" o:bullet="t">
+      <v:shape id="_x0000_i1037" type="#_x0000_t75" style="width:12pt;height:12pt;visibility:visible;mso-wrap-style:square" o:bullet="t">
         <v:imagedata r:id="rId3" o:title="label_some"/>
       </v:shape>
     </w:pict>
@@ -31399,7 +30958,7 @@
 </file>
 
 <file path=customXml/itemProps1.xml><?xml version="1.0" encoding="utf-8"?>
-<ds:datastoreItem xmlns:ds="http://schemas.openxmlformats.org/officeDocument/2006/customXml" ds:itemID="{A09A3886-7A27-47FC-9C79-82CF864B4AD1}">
+<ds:datastoreItem xmlns:ds="http://schemas.openxmlformats.org/officeDocument/2006/customXml" ds:itemID="{A89006A1-F93A-4D71-9883-0F8167BA49DF}">
   <ds:schemaRefs>
     <ds:schemaRef ds:uri="http://schemas.openxmlformats.org/officeDocument/2006/bibliography"/>
   </ds:schemaRefs>

</xml_diff>

<commit_message>
add info on seedlink file encoding requirement
</commit_message>
<xml_diff>
--- a/docs/Swarm User Guide.docx
+++ b/docs/Swarm User Guide.docx
@@ -6,7 +6,6 @@
       <w:pPr>
         <w:pStyle w:val="Title"/>
       </w:pPr>
-      <w:bookmarkStart w:id="0" w:name="_GoBack"/>
     </w:p>
     <w:p>
       <w:pPr>
@@ -70,7 +69,7 @@
         <w:t>8.</w:t>
       </w:r>
       <w:r>
-        <w:t>6</w:t>
+        <w:t>7</w:t>
       </w:r>
     </w:p>
     <w:p>
@@ -78,8 +77,10 @@
         <w:jc w:val="center"/>
       </w:pPr>
       <w:r>
-        <w:t>August</w:t>
-      </w:r>
+        <w:t>November</w:t>
+      </w:r>
+      <w:bookmarkStart w:id="0" w:name="_GoBack"/>
+      <w:bookmarkEnd w:id="0"/>
       <w:r>
         <w:t xml:space="preserve"> 2018</w:t>
       </w:r>
@@ -149,7 +150,7 @@
           <w:r>
             <w:fldChar w:fldCharType="separate"/>
           </w:r>
-          <w:hyperlink w:anchor="_Toc528148368" w:history="1">
+          <w:hyperlink w:anchor="_Toc531207413" w:history="1">
             <w:r>
               <w:rPr>
                 <w:rStyle w:val="Hyperlink"/>
@@ -190,7 +191,7 @@
                 <w:noProof/>
                 <w:webHidden/>
               </w:rPr>
-              <w:instrText xml:space="preserve"> PAGEREF _Toc528148368 \h </w:instrText>
+              <w:instrText xml:space="preserve"> PAGEREF _Toc531207413 \h </w:instrText>
             </w:r>
             <w:r>
               <w:rPr>
@@ -233,7 +234,7 @@
               <w:noProof/>
             </w:rPr>
           </w:pPr>
-          <w:hyperlink w:anchor="_Toc528148369" w:history="1">
+          <w:hyperlink w:anchor="_Toc531207414" w:history="1">
             <w:r>
               <w:rPr>
                 <w:rStyle w:val="Hyperlink"/>
@@ -274,7 +275,7 @@
                 <w:noProof/>
                 <w:webHidden/>
               </w:rPr>
-              <w:instrText xml:space="preserve"> PAGEREF _Toc528148369 \h </w:instrText>
+              <w:instrText xml:space="preserve"> PAGEREF _Toc531207414 \h </w:instrText>
             </w:r>
             <w:r>
               <w:rPr>
@@ -317,7 +318,7 @@
               <w:noProof/>
             </w:rPr>
           </w:pPr>
-          <w:hyperlink w:anchor="_Toc528148370" w:history="1">
+          <w:hyperlink w:anchor="_Toc531207415" w:history="1">
             <w:r>
               <w:rPr>
                 <w:rStyle w:val="Hyperlink"/>
@@ -358,7 +359,7 @@
                 <w:noProof/>
                 <w:webHidden/>
               </w:rPr>
-              <w:instrText xml:space="preserve"> PAGEREF _Toc528148370 \h </w:instrText>
+              <w:instrText xml:space="preserve"> PAGEREF _Toc531207415 \h </w:instrText>
             </w:r>
             <w:r>
               <w:rPr>
@@ -401,7 +402,7 @@
               <w:noProof/>
             </w:rPr>
           </w:pPr>
-          <w:hyperlink w:anchor="_Toc528148371" w:history="1">
+          <w:hyperlink w:anchor="_Toc531207416" w:history="1">
             <w:r>
               <w:rPr>
                 <w:rStyle w:val="Hyperlink"/>
@@ -442,7 +443,7 @@
                 <w:noProof/>
                 <w:webHidden/>
               </w:rPr>
-              <w:instrText xml:space="preserve"> PAGEREF _Toc528148371 \h </w:instrText>
+              <w:instrText xml:space="preserve"> PAGEREF _Toc531207416 \h </w:instrText>
             </w:r>
             <w:r>
               <w:rPr>
@@ -485,7 +486,7 @@
               <w:noProof/>
             </w:rPr>
           </w:pPr>
-          <w:hyperlink w:anchor="_Toc528148372" w:history="1">
+          <w:hyperlink w:anchor="_Toc531207417" w:history="1">
             <w:r>
               <w:rPr>
                 <w:rStyle w:val="Hyperlink"/>
@@ -526,7 +527,7 @@
                 <w:noProof/>
                 <w:webHidden/>
               </w:rPr>
-              <w:instrText xml:space="preserve"> PAGEREF _Toc528148372 \h </w:instrText>
+              <w:instrText xml:space="preserve"> PAGEREF _Toc531207417 \h </w:instrText>
             </w:r>
             <w:r>
               <w:rPr>
@@ -569,7 +570,7 @@
               <w:noProof/>
             </w:rPr>
           </w:pPr>
-          <w:hyperlink w:anchor="_Toc528148373" w:history="1">
+          <w:hyperlink w:anchor="_Toc531207418" w:history="1">
             <w:r>
               <w:rPr>
                 <w:rStyle w:val="Hyperlink"/>
@@ -610,7 +611,7 @@
                 <w:noProof/>
                 <w:webHidden/>
               </w:rPr>
-              <w:instrText xml:space="preserve"> PAGEREF _Toc528148373 \h </w:instrText>
+              <w:instrText xml:space="preserve"> PAGEREF _Toc531207418 \h </w:instrText>
             </w:r>
             <w:r>
               <w:rPr>
@@ -653,7 +654,7 @@
               <w:noProof/>
             </w:rPr>
           </w:pPr>
-          <w:hyperlink w:anchor="_Toc528148374" w:history="1">
+          <w:hyperlink w:anchor="_Toc531207419" w:history="1">
             <w:r>
               <w:rPr>
                 <w:rStyle w:val="Hyperlink"/>
@@ -694,7 +695,7 @@
                 <w:noProof/>
                 <w:webHidden/>
               </w:rPr>
-              <w:instrText xml:space="preserve"> PAGEREF _Toc528148374 \h </w:instrText>
+              <w:instrText xml:space="preserve"> PAGEREF _Toc531207419 \h </w:instrText>
             </w:r>
             <w:r>
               <w:rPr>
@@ -737,7 +738,7 @@
               <w:noProof/>
             </w:rPr>
           </w:pPr>
-          <w:hyperlink w:anchor="_Toc528148375" w:history="1">
+          <w:hyperlink w:anchor="_Toc531207420" w:history="1">
             <w:r>
               <w:rPr>
                 <w:rStyle w:val="Hyperlink"/>
@@ -778,7 +779,7 @@
                 <w:noProof/>
                 <w:webHidden/>
               </w:rPr>
-              <w:instrText xml:space="preserve"> PAGEREF _Toc528148375 \h </w:instrText>
+              <w:instrText xml:space="preserve"> PAGEREF _Toc531207420 \h </w:instrText>
             </w:r>
             <w:r>
               <w:rPr>
@@ -821,7 +822,7 @@
               <w:noProof/>
             </w:rPr>
           </w:pPr>
-          <w:hyperlink w:anchor="_Toc528148376" w:history="1">
+          <w:hyperlink w:anchor="_Toc531207421" w:history="1">
             <w:r>
               <w:rPr>
                 <w:rStyle w:val="Hyperlink"/>
@@ -862,7 +863,7 @@
                 <w:noProof/>
                 <w:webHidden/>
               </w:rPr>
-              <w:instrText xml:space="preserve"> PAGEREF _Toc528148376 \h </w:instrText>
+              <w:instrText xml:space="preserve"> PAGEREF _Toc531207421 \h </w:instrText>
             </w:r>
             <w:r>
               <w:rPr>
@@ -905,7 +906,7 @@
               <w:noProof/>
             </w:rPr>
           </w:pPr>
-          <w:hyperlink w:anchor="_Toc528148377" w:history="1">
+          <w:hyperlink w:anchor="_Toc531207422" w:history="1">
             <w:r>
               <w:rPr>
                 <w:rStyle w:val="Hyperlink"/>
@@ -946,7 +947,7 @@
                 <w:noProof/>
                 <w:webHidden/>
               </w:rPr>
-              <w:instrText xml:space="preserve"> PAGEREF _Toc528148377 \h </w:instrText>
+              <w:instrText xml:space="preserve"> PAGEREF _Toc531207422 \h </w:instrText>
             </w:r>
             <w:r>
               <w:rPr>
@@ -989,7 +990,7 @@
               <w:noProof/>
             </w:rPr>
           </w:pPr>
-          <w:hyperlink w:anchor="_Toc528148378" w:history="1">
+          <w:hyperlink w:anchor="_Toc531207423" w:history="1">
             <w:r>
               <w:rPr>
                 <w:rStyle w:val="Hyperlink"/>
@@ -1030,7 +1031,7 @@
                 <w:noProof/>
                 <w:webHidden/>
               </w:rPr>
-              <w:instrText xml:space="preserve"> PAGEREF _Toc528148378 \h </w:instrText>
+              <w:instrText xml:space="preserve"> PAGEREF _Toc531207423 \h </w:instrText>
             </w:r>
             <w:r>
               <w:rPr>
@@ -1073,7 +1074,7 @@
               <w:noProof/>
             </w:rPr>
           </w:pPr>
-          <w:hyperlink w:anchor="_Toc528148379" w:history="1">
+          <w:hyperlink w:anchor="_Toc531207424" w:history="1">
             <w:r>
               <w:rPr>
                 <w:rStyle w:val="Hyperlink"/>
@@ -1114,7 +1115,7 @@
                 <w:noProof/>
                 <w:webHidden/>
               </w:rPr>
-              <w:instrText xml:space="preserve"> PAGEREF _Toc528148379 \h </w:instrText>
+              <w:instrText xml:space="preserve"> PAGEREF _Toc531207424 \h </w:instrText>
             </w:r>
             <w:r>
               <w:rPr>
@@ -1157,7 +1158,7 @@
               <w:noProof/>
             </w:rPr>
           </w:pPr>
-          <w:hyperlink w:anchor="_Toc528148380" w:history="1">
+          <w:hyperlink w:anchor="_Toc531207425" w:history="1">
             <w:r>
               <w:rPr>
                 <w:rStyle w:val="Hyperlink"/>
@@ -1198,7 +1199,7 @@
                 <w:noProof/>
                 <w:webHidden/>
               </w:rPr>
-              <w:instrText xml:space="preserve"> PAGEREF _Toc528148380 \h </w:instrText>
+              <w:instrText xml:space="preserve"> PAGEREF _Toc531207425 \h </w:instrText>
             </w:r>
             <w:r>
               <w:rPr>
@@ -1241,7 +1242,7 @@
               <w:noProof/>
             </w:rPr>
           </w:pPr>
-          <w:hyperlink w:anchor="_Toc528148381" w:history="1">
+          <w:hyperlink w:anchor="_Toc531207426" w:history="1">
             <w:r>
               <w:rPr>
                 <w:rStyle w:val="Hyperlink"/>
@@ -1282,7 +1283,7 @@
                 <w:noProof/>
                 <w:webHidden/>
               </w:rPr>
-              <w:instrText xml:space="preserve"> PAGEREF _Toc528148381 \h </w:instrText>
+              <w:instrText xml:space="preserve"> PAGEREF _Toc531207426 \h </w:instrText>
             </w:r>
             <w:r>
               <w:rPr>
@@ -1325,7 +1326,7 @@
               <w:noProof/>
             </w:rPr>
           </w:pPr>
-          <w:hyperlink w:anchor="_Toc528148382" w:history="1">
+          <w:hyperlink w:anchor="_Toc531207427" w:history="1">
             <w:r>
               <w:rPr>
                 <w:rStyle w:val="Hyperlink"/>
@@ -1366,7 +1367,7 @@
                 <w:noProof/>
                 <w:webHidden/>
               </w:rPr>
-              <w:instrText xml:space="preserve"> PAGEREF _Toc528148382 \h </w:instrText>
+              <w:instrText xml:space="preserve"> PAGEREF _Toc531207427 \h </w:instrText>
             </w:r>
             <w:r>
               <w:rPr>
@@ -1409,7 +1410,7 @@
               <w:noProof/>
             </w:rPr>
           </w:pPr>
-          <w:hyperlink w:anchor="_Toc528148383" w:history="1">
+          <w:hyperlink w:anchor="_Toc531207428" w:history="1">
             <w:r>
               <w:rPr>
                 <w:rStyle w:val="Hyperlink"/>
@@ -1450,7 +1451,7 @@
                 <w:noProof/>
                 <w:webHidden/>
               </w:rPr>
-              <w:instrText xml:space="preserve"> PAGEREF _Toc528148383 \h </w:instrText>
+              <w:instrText xml:space="preserve"> PAGEREF _Toc531207428 \h </w:instrText>
             </w:r>
             <w:r>
               <w:rPr>
@@ -1493,7 +1494,7 @@
               <w:noProof/>
             </w:rPr>
           </w:pPr>
-          <w:hyperlink w:anchor="_Toc528148384" w:history="1">
+          <w:hyperlink w:anchor="_Toc531207429" w:history="1">
             <w:r>
               <w:rPr>
                 <w:rStyle w:val="Hyperlink"/>
@@ -1534,7 +1535,7 @@
                 <w:noProof/>
                 <w:webHidden/>
               </w:rPr>
-              <w:instrText xml:space="preserve"> PAGEREF _Toc528148384 \h </w:instrText>
+              <w:instrText xml:space="preserve"> PAGEREF _Toc531207429 \h </w:instrText>
             </w:r>
             <w:r>
               <w:rPr>
@@ -1577,7 +1578,7 @@
               <w:noProof/>
             </w:rPr>
           </w:pPr>
-          <w:hyperlink w:anchor="_Toc528148385" w:history="1">
+          <w:hyperlink w:anchor="_Toc531207430" w:history="1">
             <w:r>
               <w:rPr>
                 <w:rStyle w:val="Hyperlink"/>
@@ -1618,7 +1619,7 @@
                 <w:noProof/>
                 <w:webHidden/>
               </w:rPr>
-              <w:instrText xml:space="preserve"> PAGEREF _Toc528148385 \h </w:instrText>
+              <w:instrText xml:space="preserve"> PAGEREF _Toc531207430 \h </w:instrText>
             </w:r>
             <w:r>
               <w:rPr>
@@ -1661,7 +1662,7 @@
               <w:noProof/>
             </w:rPr>
           </w:pPr>
-          <w:hyperlink w:anchor="_Toc528148386" w:history="1">
+          <w:hyperlink w:anchor="_Toc531207431" w:history="1">
             <w:r>
               <w:rPr>
                 <w:rStyle w:val="Hyperlink"/>
@@ -1702,7 +1703,7 @@
                 <w:noProof/>
                 <w:webHidden/>
               </w:rPr>
-              <w:instrText xml:space="preserve"> PAGEREF _Toc528148386 \h </w:instrText>
+              <w:instrText xml:space="preserve"> PAGEREF _Toc531207431 \h </w:instrText>
             </w:r>
             <w:r>
               <w:rPr>
@@ -1745,7 +1746,7 @@
               <w:noProof/>
             </w:rPr>
           </w:pPr>
-          <w:hyperlink w:anchor="_Toc528148387" w:history="1">
+          <w:hyperlink w:anchor="_Toc531207432" w:history="1">
             <w:r>
               <w:rPr>
                 <w:rStyle w:val="Hyperlink"/>
@@ -1786,7 +1787,7 @@
                 <w:noProof/>
                 <w:webHidden/>
               </w:rPr>
-              <w:instrText xml:space="preserve"> PAGEREF _Toc528148387 \h </w:instrText>
+              <w:instrText xml:space="preserve"> PAGEREF _Toc531207432 \h </w:instrText>
             </w:r>
             <w:r>
               <w:rPr>
@@ -1829,7 +1830,7 @@
               <w:noProof/>
             </w:rPr>
           </w:pPr>
-          <w:hyperlink w:anchor="_Toc528148388" w:history="1">
+          <w:hyperlink w:anchor="_Toc531207433" w:history="1">
             <w:r>
               <w:rPr>
                 <w:rStyle w:val="Hyperlink"/>
@@ -1870,7 +1871,7 @@
                 <w:noProof/>
                 <w:webHidden/>
               </w:rPr>
-              <w:instrText xml:space="preserve"> PAGEREF _Toc528148388 \h </w:instrText>
+              <w:instrText xml:space="preserve"> PAGEREF _Toc531207433 \h </w:instrText>
             </w:r>
             <w:r>
               <w:rPr>
@@ -1913,7 +1914,7 @@
               <w:noProof/>
             </w:rPr>
           </w:pPr>
-          <w:hyperlink w:anchor="_Toc528148389" w:history="1">
+          <w:hyperlink w:anchor="_Toc531207434" w:history="1">
             <w:r>
               <w:rPr>
                 <w:rStyle w:val="Hyperlink"/>
@@ -1954,7 +1955,7 @@
                 <w:noProof/>
                 <w:webHidden/>
               </w:rPr>
-              <w:instrText xml:space="preserve"> PAGEREF _Toc528148389 \h </w:instrText>
+              <w:instrText xml:space="preserve"> PAGEREF _Toc531207434 \h </w:instrText>
             </w:r>
             <w:r>
               <w:rPr>
@@ -1997,7 +1998,7 @@
               <w:noProof/>
             </w:rPr>
           </w:pPr>
-          <w:hyperlink w:anchor="_Toc528148390" w:history="1">
+          <w:hyperlink w:anchor="_Toc531207435" w:history="1">
             <w:r>
               <w:rPr>
                 <w:rStyle w:val="Hyperlink"/>
@@ -2038,7 +2039,7 @@
                 <w:noProof/>
                 <w:webHidden/>
               </w:rPr>
-              <w:instrText xml:space="preserve"> PAGEREF _Toc528148390 \h </w:instrText>
+              <w:instrText xml:space="preserve"> PAGEREF _Toc531207435 \h </w:instrText>
             </w:r>
             <w:r>
               <w:rPr>
@@ -2081,7 +2082,7 @@
               <w:noProof/>
             </w:rPr>
           </w:pPr>
-          <w:hyperlink w:anchor="_Toc528148391" w:history="1">
+          <w:hyperlink w:anchor="_Toc531207436" w:history="1">
             <w:r>
               <w:rPr>
                 <w:rStyle w:val="Hyperlink"/>
@@ -2122,7 +2123,7 @@
                 <w:noProof/>
                 <w:webHidden/>
               </w:rPr>
-              <w:instrText xml:space="preserve"> PAGEREF _Toc528148391 \h </w:instrText>
+              <w:instrText xml:space="preserve"> PAGEREF _Toc531207436 \h </w:instrText>
             </w:r>
             <w:r>
               <w:rPr>
@@ -2165,7 +2166,7 @@
               <w:noProof/>
             </w:rPr>
           </w:pPr>
-          <w:hyperlink w:anchor="_Toc528148392" w:history="1">
+          <w:hyperlink w:anchor="_Toc531207437" w:history="1">
             <w:r>
               <w:rPr>
                 <w:rStyle w:val="Hyperlink"/>
@@ -2206,7 +2207,7 @@
                 <w:noProof/>
                 <w:webHidden/>
               </w:rPr>
-              <w:instrText xml:space="preserve"> PAGEREF _Toc528148392 \h </w:instrText>
+              <w:instrText xml:space="preserve"> PAGEREF _Toc531207437 \h </w:instrText>
             </w:r>
             <w:r>
               <w:rPr>
@@ -2249,7 +2250,7 @@
               <w:noProof/>
             </w:rPr>
           </w:pPr>
-          <w:hyperlink w:anchor="_Toc528148393" w:history="1">
+          <w:hyperlink w:anchor="_Toc531207438" w:history="1">
             <w:r>
               <w:rPr>
                 <w:rStyle w:val="Hyperlink"/>
@@ -2290,7 +2291,7 @@
                 <w:noProof/>
                 <w:webHidden/>
               </w:rPr>
-              <w:instrText xml:space="preserve"> PAGEREF _Toc528148393 \h </w:instrText>
+              <w:instrText xml:space="preserve"> PAGEREF _Toc531207438 \h </w:instrText>
             </w:r>
             <w:r>
               <w:rPr>
@@ -2333,7 +2334,7 @@
               <w:noProof/>
             </w:rPr>
           </w:pPr>
-          <w:hyperlink w:anchor="_Toc528148394" w:history="1">
+          <w:hyperlink w:anchor="_Toc531207439" w:history="1">
             <w:r>
               <w:rPr>
                 <w:rStyle w:val="Hyperlink"/>
@@ -2374,7 +2375,7 @@
                 <w:noProof/>
                 <w:webHidden/>
               </w:rPr>
-              <w:instrText xml:space="preserve"> PAGEREF _Toc528148394 \h </w:instrText>
+              <w:instrText xml:space="preserve"> PAGEREF _Toc531207439 \h </w:instrText>
             </w:r>
             <w:r>
               <w:rPr>
@@ -2417,7 +2418,7 @@
               <w:noProof/>
             </w:rPr>
           </w:pPr>
-          <w:hyperlink w:anchor="_Toc528148395" w:history="1">
+          <w:hyperlink w:anchor="_Toc531207440" w:history="1">
             <w:r>
               <w:rPr>
                 <w:rStyle w:val="Hyperlink"/>
@@ -2458,7 +2459,7 @@
                 <w:noProof/>
                 <w:webHidden/>
               </w:rPr>
-              <w:instrText xml:space="preserve"> PAGEREF _Toc528148395 \h </w:instrText>
+              <w:instrText xml:space="preserve"> PAGEREF _Toc531207440 \h </w:instrText>
             </w:r>
             <w:r>
               <w:rPr>
@@ -2501,7 +2502,7 @@
               <w:noProof/>
             </w:rPr>
           </w:pPr>
-          <w:hyperlink w:anchor="_Toc528148396" w:history="1">
+          <w:hyperlink w:anchor="_Toc531207441" w:history="1">
             <w:r>
               <w:rPr>
                 <w:rStyle w:val="Hyperlink"/>
@@ -2542,7 +2543,7 @@
                 <w:noProof/>
                 <w:webHidden/>
               </w:rPr>
-              <w:instrText xml:space="preserve"> PAGEREF _Toc528148396 \h </w:instrText>
+              <w:instrText xml:space="preserve"> PAGEREF _Toc531207441 \h </w:instrText>
             </w:r>
             <w:r>
               <w:rPr>
@@ -2585,7 +2586,7 @@
               <w:noProof/>
             </w:rPr>
           </w:pPr>
-          <w:hyperlink w:anchor="_Toc528148397" w:history="1">
+          <w:hyperlink w:anchor="_Toc531207442" w:history="1">
             <w:r>
               <w:rPr>
                 <w:rStyle w:val="Hyperlink"/>
@@ -2626,7 +2627,7 @@
                 <w:noProof/>
                 <w:webHidden/>
               </w:rPr>
-              <w:instrText xml:space="preserve"> PAGEREF _Toc528148397 \h </w:instrText>
+              <w:instrText xml:space="preserve"> PAGEREF _Toc531207442 \h </w:instrText>
             </w:r>
             <w:r>
               <w:rPr>
@@ -2669,7 +2670,7 @@
               <w:noProof/>
             </w:rPr>
           </w:pPr>
-          <w:hyperlink w:anchor="_Toc528148398" w:history="1">
+          <w:hyperlink w:anchor="_Toc531207443" w:history="1">
             <w:r>
               <w:rPr>
                 <w:rStyle w:val="Hyperlink"/>
@@ -2710,7 +2711,7 @@
                 <w:noProof/>
                 <w:webHidden/>
               </w:rPr>
-              <w:instrText xml:space="preserve"> PAGEREF _Toc528148398 \h </w:instrText>
+              <w:instrText xml:space="preserve"> PAGEREF _Toc531207443 \h </w:instrText>
             </w:r>
             <w:r>
               <w:rPr>
@@ -2753,7 +2754,7 @@
               <w:noProof/>
             </w:rPr>
           </w:pPr>
-          <w:hyperlink w:anchor="_Toc528148399" w:history="1">
+          <w:hyperlink w:anchor="_Toc531207444" w:history="1">
             <w:r>
               <w:rPr>
                 <w:rStyle w:val="Hyperlink"/>
@@ -2794,7 +2795,7 @@
                 <w:noProof/>
                 <w:webHidden/>
               </w:rPr>
-              <w:instrText xml:space="preserve"> PAGEREF _Toc528148399 \h </w:instrText>
+              <w:instrText xml:space="preserve"> PAGEREF _Toc531207444 \h </w:instrText>
             </w:r>
             <w:r>
               <w:rPr>
@@ -2837,7 +2838,7 @@
               <w:noProof/>
             </w:rPr>
           </w:pPr>
-          <w:hyperlink w:anchor="_Toc528148400" w:history="1">
+          <w:hyperlink w:anchor="_Toc531207445" w:history="1">
             <w:r>
               <w:rPr>
                 <w:rStyle w:val="Hyperlink"/>
@@ -2878,7 +2879,7 @@
                 <w:noProof/>
                 <w:webHidden/>
               </w:rPr>
-              <w:instrText xml:space="preserve"> PAGEREF _Toc528148400 \h </w:instrText>
+              <w:instrText xml:space="preserve"> PAGEREF _Toc531207445 \h </w:instrText>
             </w:r>
             <w:r>
               <w:rPr>
@@ -2921,7 +2922,7 @@
               <w:noProof/>
             </w:rPr>
           </w:pPr>
-          <w:hyperlink w:anchor="_Toc528148401" w:history="1">
+          <w:hyperlink w:anchor="_Toc531207446" w:history="1">
             <w:r>
               <w:rPr>
                 <w:rStyle w:val="Hyperlink"/>
@@ -2962,7 +2963,7 @@
                 <w:noProof/>
                 <w:webHidden/>
               </w:rPr>
-              <w:instrText xml:space="preserve"> PAGEREF _Toc528148401 \h </w:instrText>
+              <w:instrText xml:space="preserve"> PAGEREF _Toc531207446 \h </w:instrText>
             </w:r>
             <w:r>
               <w:rPr>
@@ -3005,7 +3006,7 @@
               <w:noProof/>
             </w:rPr>
           </w:pPr>
-          <w:hyperlink w:anchor="_Toc528148402" w:history="1">
+          <w:hyperlink w:anchor="_Toc531207447" w:history="1">
             <w:r>
               <w:rPr>
                 <w:rStyle w:val="Hyperlink"/>
@@ -3046,7 +3047,7 @@
                 <w:noProof/>
                 <w:webHidden/>
               </w:rPr>
-              <w:instrText xml:space="preserve"> PAGEREF _Toc528148402 \h </w:instrText>
+              <w:instrText xml:space="preserve"> PAGEREF _Toc531207447 \h </w:instrText>
             </w:r>
             <w:r>
               <w:rPr>
@@ -3089,7 +3090,7 @@
               <w:noProof/>
             </w:rPr>
           </w:pPr>
-          <w:hyperlink w:anchor="_Toc528148403" w:history="1">
+          <w:hyperlink w:anchor="_Toc531207448" w:history="1">
             <w:r>
               <w:rPr>
                 <w:rStyle w:val="Hyperlink"/>
@@ -3130,7 +3131,7 @@
                 <w:noProof/>
                 <w:webHidden/>
               </w:rPr>
-              <w:instrText xml:space="preserve"> PAGEREF _Toc528148403 \h </w:instrText>
+              <w:instrText xml:space="preserve"> PAGEREF _Toc531207448 \h </w:instrText>
             </w:r>
             <w:r>
               <w:rPr>
@@ -3173,7 +3174,7 @@
               <w:noProof/>
             </w:rPr>
           </w:pPr>
-          <w:hyperlink w:anchor="_Toc528148404" w:history="1">
+          <w:hyperlink w:anchor="_Toc531207449" w:history="1">
             <w:r>
               <w:rPr>
                 <w:rStyle w:val="Hyperlink"/>
@@ -3214,7 +3215,7 @@
                 <w:noProof/>
                 <w:webHidden/>
               </w:rPr>
-              <w:instrText xml:space="preserve"> PAGEREF _Toc528148404 \h </w:instrText>
+              <w:instrText xml:space="preserve"> PAGEREF _Toc531207449 \h </w:instrText>
             </w:r>
             <w:r>
               <w:rPr>
@@ -3257,7 +3258,7 @@
               <w:noProof/>
             </w:rPr>
           </w:pPr>
-          <w:hyperlink w:anchor="_Toc528148405" w:history="1">
+          <w:hyperlink w:anchor="_Toc531207450" w:history="1">
             <w:r>
               <w:rPr>
                 <w:rStyle w:val="Hyperlink"/>
@@ -3298,7 +3299,7 @@
                 <w:noProof/>
                 <w:webHidden/>
               </w:rPr>
-              <w:instrText xml:space="preserve"> PAGEREF _Toc528148405 \h </w:instrText>
+              <w:instrText xml:space="preserve"> PAGEREF _Toc531207450 \h </w:instrText>
             </w:r>
             <w:r>
               <w:rPr>
@@ -3341,7 +3342,7 @@
               <w:noProof/>
             </w:rPr>
           </w:pPr>
-          <w:hyperlink w:anchor="_Toc528148406" w:history="1">
+          <w:hyperlink w:anchor="_Toc531207451" w:history="1">
             <w:r>
               <w:rPr>
                 <w:rStyle w:val="Hyperlink"/>
@@ -3382,7 +3383,7 @@
                 <w:noProof/>
                 <w:webHidden/>
               </w:rPr>
-              <w:instrText xml:space="preserve"> PAGEREF _Toc528148406 \h </w:instrText>
+              <w:instrText xml:space="preserve"> PAGEREF _Toc531207451 \h </w:instrText>
             </w:r>
             <w:r>
               <w:rPr>
@@ -3425,7 +3426,7 @@
               <w:noProof/>
             </w:rPr>
           </w:pPr>
-          <w:hyperlink w:anchor="_Toc528148407" w:history="1">
+          <w:hyperlink w:anchor="_Toc531207452" w:history="1">
             <w:r>
               <w:rPr>
                 <w:rStyle w:val="Hyperlink"/>
@@ -3466,7 +3467,7 @@
                 <w:noProof/>
                 <w:webHidden/>
               </w:rPr>
-              <w:instrText xml:space="preserve"> PAGEREF _Toc528148407 \h </w:instrText>
+              <w:instrText xml:space="preserve"> PAGEREF _Toc531207452 \h </w:instrText>
             </w:r>
             <w:r>
               <w:rPr>
@@ -3509,7 +3510,7 @@
               <w:noProof/>
             </w:rPr>
           </w:pPr>
-          <w:hyperlink w:anchor="_Toc528148408" w:history="1">
+          <w:hyperlink w:anchor="_Toc531207453" w:history="1">
             <w:r>
               <w:rPr>
                 <w:rStyle w:val="Hyperlink"/>
@@ -3550,7 +3551,7 @@
                 <w:noProof/>
                 <w:webHidden/>
               </w:rPr>
-              <w:instrText xml:space="preserve"> PAGEREF _Toc528148408 \h </w:instrText>
+              <w:instrText xml:space="preserve"> PAGEREF _Toc531207453 \h </w:instrText>
             </w:r>
             <w:r>
               <w:rPr>
@@ -3593,7 +3594,7 @@
               <w:noProof/>
             </w:rPr>
           </w:pPr>
-          <w:hyperlink w:anchor="_Toc528148409" w:history="1">
+          <w:hyperlink w:anchor="_Toc531207454" w:history="1">
             <w:r>
               <w:rPr>
                 <w:rStyle w:val="Hyperlink"/>
@@ -3634,7 +3635,7 @@
                 <w:noProof/>
                 <w:webHidden/>
               </w:rPr>
-              <w:instrText xml:space="preserve"> PAGEREF _Toc528148409 \h </w:instrText>
+              <w:instrText xml:space="preserve"> PAGEREF _Toc531207454 \h </w:instrText>
             </w:r>
             <w:r>
               <w:rPr>
@@ -3677,7 +3678,7 @@
               <w:noProof/>
             </w:rPr>
           </w:pPr>
-          <w:hyperlink w:anchor="_Toc528148410" w:history="1">
+          <w:hyperlink w:anchor="_Toc531207455" w:history="1">
             <w:r>
               <w:rPr>
                 <w:rStyle w:val="Hyperlink"/>
@@ -3718,7 +3719,7 @@
                 <w:noProof/>
                 <w:webHidden/>
               </w:rPr>
-              <w:instrText xml:space="preserve"> PAGEREF _Toc528148410 \h </w:instrText>
+              <w:instrText xml:space="preserve"> PAGEREF _Toc531207455 \h </w:instrText>
             </w:r>
             <w:r>
               <w:rPr>
@@ -3761,7 +3762,7 @@
               <w:noProof/>
             </w:rPr>
           </w:pPr>
-          <w:hyperlink w:anchor="_Toc528148411" w:history="1">
+          <w:hyperlink w:anchor="_Toc531207456" w:history="1">
             <w:r>
               <w:rPr>
                 <w:rStyle w:val="Hyperlink"/>
@@ -3802,7 +3803,7 @@
                 <w:noProof/>
                 <w:webHidden/>
               </w:rPr>
-              <w:instrText xml:space="preserve"> PAGEREF _Toc528148411 \h </w:instrText>
+              <w:instrText xml:space="preserve"> PAGEREF _Toc531207456 \h </w:instrText>
             </w:r>
             <w:r>
               <w:rPr>
@@ -3845,7 +3846,7 @@
               <w:noProof/>
             </w:rPr>
           </w:pPr>
-          <w:hyperlink w:anchor="_Toc528148412" w:history="1">
+          <w:hyperlink w:anchor="_Toc531207457" w:history="1">
             <w:r>
               <w:rPr>
                 <w:rStyle w:val="Hyperlink"/>
@@ -3886,7 +3887,7 @@
                 <w:noProof/>
                 <w:webHidden/>
               </w:rPr>
-              <w:instrText xml:space="preserve"> PAGEREF _Toc528148412 \h </w:instrText>
+              <w:instrText xml:space="preserve"> PAGEREF _Toc531207457 \h </w:instrText>
             </w:r>
             <w:r>
               <w:rPr>
@@ -3929,7 +3930,7 @@
               <w:noProof/>
             </w:rPr>
           </w:pPr>
-          <w:hyperlink w:anchor="_Toc528148413" w:history="1">
+          <w:hyperlink w:anchor="_Toc531207458" w:history="1">
             <w:r>
               <w:rPr>
                 <w:rStyle w:val="Hyperlink"/>
@@ -3970,7 +3971,7 @@
                 <w:noProof/>
                 <w:webHidden/>
               </w:rPr>
-              <w:instrText xml:space="preserve"> PAGEREF _Toc528148413 \h </w:instrText>
+              <w:instrText xml:space="preserve"> PAGEREF _Toc531207458 \h </w:instrText>
             </w:r>
             <w:r>
               <w:rPr>
@@ -4013,7 +4014,7 @@
               <w:noProof/>
             </w:rPr>
           </w:pPr>
-          <w:hyperlink w:anchor="_Toc528148414" w:history="1">
+          <w:hyperlink w:anchor="_Toc531207459" w:history="1">
             <w:r>
               <w:rPr>
                 <w:rStyle w:val="Hyperlink"/>
@@ -4054,7 +4055,7 @@
                 <w:noProof/>
                 <w:webHidden/>
               </w:rPr>
-              <w:instrText xml:space="preserve"> PAGEREF _Toc528148414 \h </w:instrText>
+              <w:instrText xml:space="preserve"> PAGEREF _Toc531207459 \h </w:instrText>
             </w:r>
             <w:r>
               <w:rPr>
@@ -4097,7 +4098,7 @@
               <w:noProof/>
             </w:rPr>
           </w:pPr>
-          <w:hyperlink w:anchor="_Toc528148415" w:history="1">
+          <w:hyperlink w:anchor="_Toc531207460" w:history="1">
             <w:r>
               <w:rPr>
                 <w:rStyle w:val="Hyperlink"/>
@@ -4138,7 +4139,7 @@
                 <w:noProof/>
                 <w:webHidden/>
               </w:rPr>
-              <w:instrText xml:space="preserve"> PAGEREF _Toc528148415 \h </w:instrText>
+              <w:instrText xml:space="preserve"> PAGEREF _Toc531207460 \h </w:instrText>
             </w:r>
             <w:r>
               <w:rPr>
@@ -4181,7 +4182,7 @@
               <w:noProof/>
             </w:rPr>
           </w:pPr>
-          <w:hyperlink w:anchor="_Toc528148416" w:history="1">
+          <w:hyperlink w:anchor="_Toc531207461" w:history="1">
             <w:r>
               <w:rPr>
                 <w:rStyle w:val="Hyperlink"/>
@@ -4222,7 +4223,7 @@
                 <w:noProof/>
                 <w:webHidden/>
               </w:rPr>
-              <w:instrText xml:space="preserve"> PAGEREF _Toc528148416 \h </w:instrText>
+              <w:instrText xml:space="preserve"> PAGEREF _Toc531207461 \h </w:instrText>
             </w:r>
             <w:r>
               <w:rPr>
@@ -4265,7 +4266,7 @@
               <w:noProof/>
             </w:rPr>
           </w:pPr>
-          <w:hyperlink w:anchor="_Toc528148417" w:history="1">
+          <w:hyperlink w:anchor="_Toc531207462" w:history="1">
             <w:r>
               <w:rPr>
                 <w:rStyle w:val="Hyperlink"/>
@@ -4306,7 +4307,7 @@
                 <w:noProof/>
                 <w:webHidden/>
               </w:rPr>
-              <w:instrText xml:space="preserve"> PAGEREF _Toc528148417 \h </w:instrText>
+              <w:instrText xml:space="preserve"> PAGEREF _Toc531207462 \h </w:instrText>
             </w:r>
             <w:r>
               <w:rPr>
@@ -4349,7 +4350,7 @@
               <w:noProof/>
             </w:rPr>
           </w:pPr>
-          <w:hyperlink w:anchor="_Toc528148418" w:history="1">
+          <w:hyperlink w:anchor="_Toc531207463" w:history="1">
             <w:r>
               <w:rPr>
                 <w:rStyle w:val="Hyperlink"/>
@@ -4390,7 +4391,7 @@
                 <w:noProof/>
                 <w:webHidden/>
               </w:rPr>
-              <w:instrText xml:space="preserve"> PAGEREF _Toc528148418 \h </w:instrText>
+              <w:instrText xml:space="preserve"> PAGEREF _Toc531207463 \h </w:instrText>
             </w:r>
             <w:r>
               <w:rPr>
@@ -4433,7 +4434,7 @@
               <w:noProof/>
             </w:rPr>
           </w:pPr>
-          <w:hyperlink w:anchor="_Toc528148419" w:history="1">
+          <w:hyperlink w:anchor="_Toc531207464" w:history="1">
             <w:r>
               <w:rPr>
                 <w:rStyle w:val="Hyperlink"/>
@@ -4474,7 +4475,7 @@
                 <w:noProof/>
                 <w:webHidden/>
               </w:rPr>
-              <w:instrText xml:space="preserve"> PAGEREF _Toc528148419 \h </w:instrText>
+              <w:instrText xml:space="preserve"> PAGEREF _Toc531207464 \h </w:instrText>
             </w:r>
             <w:r>
               <w:rPr>
@@ -4517,7 +4518,7 @@
               <w:noProof/>
             </w:rPr>
           </w:pPr>
-          <w:hyperlink w:anchor="_Toc528148420" w:history="1">
+          <w:hyperlink w:anchor="_Toc531207465" w:history="1">
             <w:r>
               <w:rPr>
                 <w:rStyle w:val="Hyperlink"/>
@@ -4558,7 +4559,7 @@
                 <w:noProof/>
                 <w:webHidden/>
               </w:rPr>
-              <w:instrText xml:space="preserve"> PAGEREF _Toc528148420 \h </w:instrText>
+              <w:instrText xml:space="preserve"> PAGEREF _Toc531207465 \h </w:instrText>
             </w:r>
             <w:r>
               <w:rPr>
@@ -4601,7 +4602,7 @@
               <w:noProof/>
             </w:rPr>
           </w:pPr>
-          <w:hyperlink w:anchor="_Toc528148421" w:history="1">
+          <w:hyperlink w:anchor="_Toc531207466" w:history="1">
             <w:r>
               <w:rPr>
                 <w:rStyle w:val="Hyperlink"/>
@@ -4642,7 +4643,7 @@
                 <w:noProof/>
                 <w:webHidden/>
               </w:rPr>
-              <w:instrText xml:space="preserve"> PAGEREF _Toc528148421 \h </w:instrText>
+              <w:instrText xml:space="preserve"> PAGEREF _Toc531207466 \h </w:instrText>
             </w:r>
             <w:r>
               <w:rPr>
@@ -4685,7 +4686,7 @@
               <w:noProof/>
             </w:rPr>
           </w:pPr>
-          <w:hyperlink w:anchor="_Toc528148422" w:history="1">
+          <w:hyperlink w:anchor="_Toc531207467" w:history="1">
             <w:r>
               <w:rPr>
                 <w:rStyle w:val="Hyperlink"/>
@@ -4726,7 +4727,7 @@
                 <w:noProof/>
                 <w:webHidden/>
               </w:rPr>
-              <w:instrText xml:space="preserve"> PAGEREF _Toc528148422 \h </w:instrText>
+              <w:instrText xml:space="preserve"> PAGEREF _Toc531207467 \h </w:instrText>
             </w:r>
             <w:r>
               <w:rPr>
@@ -4769,7 +4770,7 @@
               <w:noProof/>
             </w:rPr>
           </w:pPr>
-          <w:hyperlink w:anchor="_Toc528148423" w:history="1">
+          <w:hyperlink w:anchor="_Toc531207468" w:history="1">
             <w:r>
               <w:rPr>
                 <w:rStyle w:val="Hyperlink"/>
@@ -4810,7 +4811,7 @@
                 <w:noProof/>
                 <w:webHidden/>
               </w:rPr>
-              <w:instrText xml:space="preserve"> PAGEREF _Toc528148423 \h </w:instrText>
+              <w:instrText xml:space="preserve"> PAGEREF _Toc531207468 \h </w:instrText>
             </w:r>
             <w:r>
               <w:rPr>
@@ -4853,7 +4854,7 @@
               <w:noProof/>
             </w:rPr>
           </w:pPr>
-          <w:hyperlink w:anchor="_Toc528148424" w:history="1">
+          <w:hyperlink w:anchor="_Toc531207469" w:history="1">
             <w:r>
               <w:rPr>
                 <w:rStyle w:val="Hyperlink"/>
@@ -4894,7 +4895,7 @@
                 <w:noProof/>
                 <w:webHidden/>
               </w:rPr>
-              <w:instrText xml:space="preserve"> PAGEREF _Toc528148424 \h </w:instrText>
+              <w:instrText xml:space="preserve"> PAGEREF _Toc531207469 \h </w:instrText>
             </w:r>
             <w:r>
               <w:rPr>
@@ -4937,7 +4938,7 @@
               <w:noProof/>
             </w:rPr>
           </w:pPr>
-          <w:hyperlink w:anchor="_Toc528148425" w:history="1">
+          <w:hyperlink w:anchor="_Toc531207470" w:history="1">
             <w:r>
               <w:rPr>
                 <w:rStyle w:val="Hyperlink"/>
@@ -4978,7 +4979,7 @@
                 <w:noProof/>
                 <w:webHidden/>
               </w:rPr>
-              <w:instrText xml:space="preserve"> PAGEREF _Toc528148425 \h </w:instrText>
+              <w:instrText xml:space="preserve"> PAGEREF _Toc531207470 \h </w:instrText>
             </w:r>
             <w:r>
               <w:rPr>
@@ -5021,7 +5022,7 @@
               <w:noProof/>
             </w:rPr>
           </w:pPr>
-          <w:hyperlink w:anchor="_Toc528148426" w:history="1">
+          <w:hyperlink w:anchor="_Toc531207471" w:history="1">
             <w:r>
               <w:rPr>
                 <w:rStyle w:val="Hyperlink"/>
@@ -5062,7 +5063,7 @@
                 <w:noProof/>
                 <w:webHidden/>
               </w:rPr>
-              <w:instrText xml:space="preserve"> PAGEREF _Toc528148426 \h </w:instrText>
+              <w:instrText xml:space="preserve"> PAGEREF _Toc531207471 \h </w:instrText>
             </w:r>
             <w:r>
               <w:rPr>
@@ -5105,7 +5106,7 @@
               <w:noProof/>
             </w:rPr>
           </w:pPr>
-          <w:hyperlink w:anchor="_Toc528148427" w:history="1">
+          <w:hyperlink w:anchor="_Toc531207472" w:history="1">
             <w:r>
               <w:rPr>
                 <w:rStyle w:val="Hyperlink"/>
@@ -5146,7 +5147,7 @@
                 <w:noProof/>
                 <w:webHidden/>
               </w:rPr>
-              <w:instrText xml:space="preserve"> PAGEREF _Toc528148427 \h </w:instrText>
+              <w:instrText xml:space="preserve"> PAGEREF _Toc531207472 \h </w:instrText>
             </w:r>
             <w:r>
               <w:rPr>
@@ -5189,7 +5190,7 @@
               <w:noProof/>
             </w:rPr>
           </w:pPr>
-          <w:hyperlink w:anchor="_Toc528148428" w:history="1">
+          <w:hyperlink w:anchor="_Toc531207473" w:history="1">
             <w:r>
               <w:rPr>
                 <w:rStyle w:val="Hyperlink"/>
@@ -5230,7 +5231,7 @@
                 <w:noProof/>
                 <w:webHidden/>
               </w:rPr>
-              <w:instrText xml:space="preserve"> PAGEREF _Toc528148428 \h </w:instrText>
+              <w:instrText xml:space="preserve"> PAGEREF _Toc531207473 \h </w:instrText>
             </w:r>
             <w:r>
               <w:rPr>
@@ -5273,7 +5274,7 @@
               <w:noProof/>
             </w:rPr>
           </w:pPr>
-          <w:hyperlink w:anchor="_Toc528148429" w:history="1">
+          <w:hyperlink w:anchor="_Toc531207474" w:history="1">
             <w:r>
               <w:rPr>
                 <w:rStyle w:val="Hyperlink"/>
@@ -5314,7 +5315,7 @@
                 <w:noProof/>
                 <w:webHidden/>
               </w:rPr>
-              <w:instrText xml:space="preserve"> PAGEREF _Toc528148429 \h </w:instrText>
+              <w:instrText xml:space="preserve"> PAGEREF _Toc531207474 \h </w:instrText>
             </w:r>
             <w:r>
               <w:rPr>
@@ -5357,7 +5358,7 @@
               <w:noProof/>
             </w:rPr>
           </w:pPr>
-          <w:hyperlink w:anchor="_Toc528148430" w:history="1">
+          <w:hyperlink w:anchor="_Toc531207475" w:history="1">
             <w:r>
               <w:rPr>
                 <w:rStyle w:val="Hyperlink"/>
@@ -5398,7 +5399,7 @@
                 <w:noProof/>
                 <w:webHidden/>
               </w:rPr>
-              <w:instrText xml:space="preserve"> PAGEREF _Toc528148430 \h </w:instrText>
+              <w:instrText xml:space="preserve"> PAGEREF _Toc531207475 \h </w:instrText>
             </w:r>
             <w:r>
               <w:rPr>
@@ -5441,7 +5442,7 @@
               <w:noProof/>
             </w:rPr>
           </w:pPr>
-          <w:hyperlink w:anchor="_Toc528148431" w:history="1">
+          <w:hyperlink w:anchor="_Toc531207476" w:history="1">
             <w:r>
               <w:rPr>
                 <w:rStyle w:val="Hyperlink"/>
@@ -5482,7 +5483,7 @@
                 <w:noProof/>
                 <w:webHidden/>
               </w:rPr>
-              <w:instrText xml:space="preserve"> PAGEREF _Toc528148431 \h </w:instrText>
+              <w:instrText xml:space="preserve"> PAGEREF _Toc531207476 \h </w:instrText>
             </w:r>
             <w:r>
               <w:rPr>
@@ -5525,7 +5526,7 @@
               <w:noProof/>
             </w:rPr>
           </w:pPr>
-          <w:hyperlink w:anchor="_Toc528148432" w:history="1">
+          <w:hyperlink w:anchor="_Toc531207477" w:history="1">
             <w:r>
               <w:rPr>
                 <w:rStyle w:val="Hyperlink"/>
@@ -5566,7 +5567,7 @@
                 <w:noProof/>
                 <w:webHidden/>
               </w:rPr>
-              <w:instrText xml:space="preserve"> PAGEREF _Toc528148432 \h </w:instrText>
+              <w:instrText xml:space="preserve"> PAGEREF _Toc531207477 \h </w:instrText>
             </w:r>
             <w:r>
               <w:rPr>
@@ -5609,7 +5610,7 @@
               <w:noProof/>
             </w:rPr>
           </w:pPr>
-          <w:hyperlink w:anchor="_Toc528148433" w:history="1">
+          <w:hyperlink w:anchor="_Toc531207478" w:history="1">
             <w:r>
               <w:rPr>
                 <w:rStyle w:val="Hyperlink"/>
@@ -5650,7 +5651,7 @@
                 <w:noProof/>
                 <w:webHidden/>
               </w:rPr>
-              <w:instrText xml:space="preserve"> PAGEREF _Toc528148433 \h </w:instrText>
+              <w:instrText xml:space="preserve"> PAGEREF _Toc531207478 \h </w:instrText>
             </w:r>
             <w:r>
               <w:rPr>
@@ -5693,7 +5694,7 @@
               <w:noProof/>
             </w:rPr>
           </w:pPr>
-          <w:hyperlink w:anchor="_Toc528148434" w:history="1">
+          <w:hyperlink w:anchor="_Toc531207479" w:history="1">
             <w:r>
               <w:rPr>
                 <w:rStyle w:val="Hyperlink"/>
@@ -5734,7 +5735,7 @@
                 <w:noProof/>
                 <w:webHidden/>
               </w:rPr>
-              <w:instrText xml:space="preserve"> PAGEREF _Toc528148434 \h </w:instrText>
+              <w:instrText xml:space="preserve"> PAGEREF _Toc531207479 \h </w:instrText>
             </w:r>
             <w:r>
               <w:rPr>
@@ -5777,7 +5778,7 @@
               <w:noProof/>
             </w:rPr>
           </w:pPr>
-          <w:hyperlink w:anchor="_Toc528148435" w:history="1">
+          <w:hyperlink w:anchor="_Toc531207480" w:history="1">
             <w:r>
               <w:rPr>
                 <w:rStyle w:val="Hyperlink"/>
@@ -5818,7 +5819,7 @@
                 <w:noProof/>
                 <w:webHidden/>
               </w:rPr>
-              <w:instrText xml:space="preserve"> PAGEREF _Toc528148435 \h </w:instrText>
+              <w:instrText xml:space="preserve"> PAGEREF _Toc531207480 \h </w:instrText>
             </w:r>
             <w:r>
               <w:rPr>
@@ -5861,7 +5862,7 @@
               <w:noProof/>
             </w:rPr>
           </w:pPr>
-          <w:hyperlink w:anchor="_Toc528148436" w:history="1">
+          <w:hyperlink w:anchor="_Toc531207481" w:history="1">
             <w:r>
               <w:rPr>
                 <w:rStyle w:val="Hyperlink"/>
@@ -5902,7 +5903,7 @@
                 <w:noProof/>
                 <w:webHidden/>
               </w:rPr>
-              <w:instrText xml:space="preserve"> PAGEREF _Toc528148436 \h </w:instrText>
+              <w:instrText xml:space="preserve"> PAGEREF _Toc531207481 \h </w:instrText>
             </w:r>
             <w:r>
               <w:rPr>
@@ -5945,7 +5946,7 @@
               <w:noProof/>
             </w:rPr>
           </w:pPr>
-          <w:hyperlink w:anchor="_Toc528148437" w:history="1">
+          <w:hyperlink w:anchor="_Toc531207482" w:history="1">
             <w:r>
               <w:rPr>
                 <w:rStyle w:val="Hyperlink"/>
@@ -5986,7 +5987,7 @@
                 <w:noProof/>
                 <w:webHidden/>
               </w:rPr>
-              <w:instrText xml:space="preserve"> PAGEREF _Toc528148437 \h </w:instrText>
+              <w:instrText xml:space="preserve"> PAGEREF _Toc531207482 \h </w:instrText>
             </w:r>
             <w:r>
               <w:rPr>
@@ -6029,7 +6030,7 @@
               <w:noProof/>
             </w:rPr>
           </w:pPr>
-          <w:hyperlink w:anchor="_Toc528148438" w:history="1">
+          <w:hyperlink w:anchor="_Toc531207483" w:history="1">
             <w:r>
               <w:rPr>
                 <w:rStyle w:val="Hyperlink"/>
@@ -6070,7 +6071,7 @@
                 <w:noProof/>
                 <w:webHidden/>
               </w:rPr>
-              <w:instrText xml:space="preserve"> PAGEREF _Toc528148438 \h </w:instrText>
+              <w:instrText xml:space="preserve"> PAGEREF _Toc531207483 \h </w:instrText>
             </w:r>
             <w:r>
               <w:rPr>
@@ -6113,7 +6114,7 @@
               <w:noProof/>
             </w:rPr>
           </w:pPr>
-          <w:hyperlink w:anchor="_Toc528148439" w:history="1">
+          <w:hyperlink w:anchor="_Toc531207484" w:history="1">
             <w:r>
               <w:rPr>
                 <w:rStyle w:val="Hyperlink"/>
@@ -6154,7 +6155,7 @@
                 <w:noProof/>
                 <w:webHidden/>
               </w:rPr>
-              <w:instrText xml:space="preserve"> PAGEREF _Toc528148439 \h </w:instrText>
+              <w:instrText xml:space="preserve"> PAGEREF _Toc531207484 \h </w:instrText>
             </w:r>
             <w:r>
               <w:rPr>
@@ -6197,7 +6198,7 @@
               <w:noProof/>
             </w:rPr>
           </w:pPr>
-          <w:hyperlink w:anchor="_Toc528148440" w:history="1">
+          <w:hyperlink w:anchor="_Toc531207485" w:history="1">
             <w:r>
               <w:rPr>
                 <w:rStyle w:val="Hyperlink"/>
@@ -6238,7 +6239,7 @@
                 <w:noProof/>
                 <w:webHidden/>
               </w:rPr>
-              <w:instrText xml:space="preserve"> PAGEREF _Toc528148440 \h </w:instrText>
+              <w:instrText xml:space="preserve"> PAGEREF _Toc531207485 \h </w:instrText>
             </w:r>
             <w:r>
               <w:rPr>
@@ -6281,7 +6282,7 @@
               <w:noProof/>
             </w:rPr>
           </w:pPr>
-          <w:hyperlink w:anchor="_Toc528148441" w:history="1">
+          <w:hyperlink w:anchor="_Toc531207486" w:history="1">
             <w:r>
               <w:rPr>
                 <w:rStyle w:val="Hyperlink"/>
@@ -6322,7 +6323,7 @@
                 <w:noProof/>
                 <w:webHidden/>
               </w:rPr>
-              <w:instrText xml:space="preserve"> PAGEREF _Toc528148441 \h </w:instrText>
+              <w:instrText xml:space="preserve"> PAGEREF _Toc531207486 \h </w:instrText>
             </w:r>
             <w:r>
               <w:rPr>
@@ -6365,7 +6366,7 @@
               <w:noProof/>
             </w:rPr>
           </w:pPr>
-          <w:hyperlink w:anchor="_Toc528148442" w:history="1">
+          <w:hyperlink w:anchor="_Toc531207487" w:history="1">
             <w:r>
               <w:rPr>
                 <w:rStyle w:val="Hyperlink"/>
@@ -6406,7 +6407,7 @@
                 <w:noProof/>
                 <w:webHidden/>
               </w:rPr>
-              <w:instrText xml:space="preserve"> PAGEREF _Toc528148442 \h </w:instrText>
+              <w:instrText xml:space="preserve"> PAGEREF _Toc531207487 \h </w:instrText>
             </w:r>
             <w:r>
               <w:rPr>
@@ -6449,7 +6450,7 @@
               <w:noProof/>
             </w:rPr>
           </w:pPr>
-          <w:hyperlink w:anchor="_Toc528148443" w:history="1">
+          <w:hyperlink w:anchor="_Toc531207488" w:history="1">
             <w:r>
               <w:rPr>
                 <w:rStyle w:val="Hyperlink"/>
@@ -6490,7 +6491,7 @@
                 <w:noProof/>
                 <w:webHidden/>
               </w:rPr>
-              <w:instrText xml:space="preserve"> PAGEREF _Toc528148443 \h </w:instrText>
+              <w:instrText xml:space="preserve"> PAGEREF _Toc531207488 \h </w:instrText>
             </w:r>
             <w:r>
               <w:rPr>
@@ -6533,7 +6534,7 @@
               <w:noProof/>
             </w:rPr>
           </w:pPr>
-          <w:hyperlink w:anchor="_Toc528148444" w:history="1">
+          <w:hyperlink w:anchor="_Toc531207489" w:history="1">
             <w:r>
               <w:rPr>
                 <w:rStyle w:val="Hyperlink"/>
@@ -6574,7 +6575,7 @@
                 <w:noProof/>
                 <w:webHidden/>
               </w:rPr>
-              <w:instrText xml:space="preserve"> PAGEREF _Toc528148444 \h </w:instrText>
+              <w:instrText xml:space="preserve"> PAGEREF _Toc531207489 \h </w:instrText>
             </w:r>
             <w:r>
               <w:rPr>
@@ -6617,7 +6618,7 @@
               <w:noProof/>
             </w:rPr>
           </w:pPr>
-          <w:hyperlink w:anchor="_Toc528148445" w:history="1">
+          <w:hyperlink w:anchor="_Toc531207490" w:history="1">
             <w:r>
               <w:rPr>
                 <w:rStyle w:val="Hyperlink"/>
@@ -6658,7 +6659,7 @@
                 <w:noProof/>
                 <w:webHidden/>
               </w:rPr>
-              <w:instrText xml:space="preserve"> PAGEREF _Toc528148445 \h </w:instrText>
+              <w:instrText xml:space="preserve"> PAGEREF _Toc531207490 \h </w:instrText>
             </w:r>
             <w:r>
               <w:rPr>
@@ -6701,7 +6702,7 @@
               <w:noProof/>
             </w:rPr>
           </w:pPr>
-          <w:hyperlink w:anchor="_Toc528148446" w:history="1">
+          <w:hyperlink w:anchor="_Toc531207491" w:history="1">
             <w:r>
               <w:rPr>
                 <w:rStyle w:val="Hyperlink"/>
@@ -6742,7 +6743,7 @@
                 <w:noProof/>
                 <w:webHidden/>
               </w:rPr>
-              <w:instrText xml:space="preserve"> PAGEREF _Toc528148446 \h </w:instrText>
+              <w:instrText xml:space="preserve"> PAGEREF _Toc531207491 \h </w:instrText>
             </w:r>
             <w:r>
               <w:rPr>
@@ -6803,7 +6804,7 @@
       <w:pPr>
         <w:pStyle w:val="Heading1"/>
       </w:pPr>
-      <w:bookmarkStart w:id="2" w:name="_Toc528148368"/>
+      <w:bookmarkStart w:id="2" w:name="_Toc531207413"/>
       <w:r>
         <w:lastRenderedPageBreak/>
         <w:t>Introduction</w:t>
@@ -6815,7 +6816,7 @@
       <w:pPr>
         <w:pStyle w:val="Heading2"/>
       </w:pPr>
-      <w:bookmarkStart w:id="3" w:name="_Toc528148369"/>
+      <w:bookmarkStart w:id="3" w:name="_Toc531207414"/>
       <w:r>
         <w:t>About</w:t>
       </w:r>
@@ -6869,7 +6870,7 @@
       <w:pPr>
         <w:pStyle w:val="Heading1"/>
       </w:pPr>
-      <w:bookmarkStart w:id="4" w:name="_Toc528148370"/>
+      <w:bookmarkStart w:id="4" w:name="_Toc531207415"/>
       <w:r>
         <w:t>Getting Started</w:t>
       </w:r>
@@ -6883,7 +6884,7 @@
           <w:numId w:val="4"/>
         </w:numPr>
       </w:pPr>
-      <w:bookmarkStart w:id="5" w:name="_Toc528148371"/>
+      <w:bookmarkStart w:id="5" w:name="_Toc531207416"/>
       <w:r>
         <w:t>System Requirements</w:t>
       </w:r>
@@ -6913,7 +6914,7 @@
       <w:pPr>
         <w:pStyle w:val="Heading2"/>
       </w:pPr>
-      <w:bookmarkStart w:id="6" w:name="_Toc528148372"/>
+      <w:bookmarkStart w:id="6" w:name="_Toc531207417"/>
       <w:r>
         <w:t>Installing SWARM</w:t>
       </w:r>
@@ -6989,14 +6990,27 @@
       <w:r>
         <w:t xml:space="preserve">Figure </w:t>
       </w:r>
-      <w:fldSimple w:instr=" SEQ Figure \* ARABIC ">
-        <w:r>
-          <w:rPr>
-            <w:noProof/>
-          </w:rPr>
-          <w:t>1</w:t>
-        </w:r>
-      </w:fldSimple>
+      <w:r>
+        <w:fldChar w:fldCharType="begin"/>
+      </w:r>
+      <w:r>
+        <w:instrText xml:space="preserve"> SEQ Figure \* ARABIC </w:instrText>
+      </w:r>
+      <w:r>
+        <w:fldChar w:fldCharType="separate"/>
+      </w:r>
+      <w:r>
+        <w:rPr>
+          <w:noProof/>
+        </w:rPr>
+        <w:t>1</w:t>
+      </w:r>
+      <w:r>
+        <w:rPr>
+          <w:noProof/>
+        </w:rPr>
+        <w:fldChar w:fldCharType="end"/>
+      </w:r>
       <w:r>
         <w:t xml:space="preserve"> Swarm Directory Contents</w:t>
       </w:r>
@@ -7005,7 +7019,7 @@
       <w:pPr>
         <w:pStyle w:val="Heading2"/>
       </w:pPr>
-      <w:bookmarkStart w:id="7" w:name="_Toc528148373"/>
+      <w:bookmarkStart w:id="7" w:name="_Toc531207418"/>
       <w:r>
         <w:t>Running SWARM</w:t>
       </w:r>
@@ -7038,7 +7052,7 @@
       <w:pPr>
         <w:pStyle w:val="Heading1"/>
       </w:pPr>
-      <w:bookmarkStart w:id="8" w:name="_Toc528148374"/>
+      <w:bookmarkStart w:id="8" w:name="_Toc531207419"/>
       <w:r>
         <w:lastRenderedPageBreak/>
         <w:t>Data Sources and Channels</w:t>
@@ -7049,7 +7063,7 @@
       <w:pPr>
         <w:pStyle w:val="Heading2"/>
       </w:pPr>
-      <w:bookmarkStart w:id="9" w:name="_Toc528148375"/>
+      <w:bookmarkStart w:id="9" w:name="_Toc531207420"/>
       <w:r>
         <w:t>Introduction</w:t>
       </w:r>
@@ -7189,14 +7203,27 @@
       <w:r>
         <w:t xml:space="preserve">Figure </w:t>
       </w:r>
-      <w:fldSimple w:instr=" SEQ Figure \* ARABIC ">
-        <w:r>
-          <w:rPr>
-            <w:noProof/>
-          </w:rPr>
-          <w:t>2</w:t>
-        </w:r>
-      </w:fldSimple>
+      <w:r>
+        <w:fldChar w:fldCharType="begin"/>
+      </w:r>
+      <w:r>
+        <w:instrText xml:space="preserve"> SEQ Figure \* ARABIC </w:instrText>
+      </w:r>
+      <w:r>
+        <w:fldChar w:fldCharType="separate"/>
+      </w:r>
+      <w:r>
+        <w:rPr>
+          <w:noProof/>
+        </w:rPr>
+        <w:t>2</w:t>
+      </w:r>
+      <w:r>
+        <w:rPr>
+          <w:noProof/>
+        </w:rPr>
+        <w:fldChar w:fldCharType="end"/>
+      </w:r>
       <w:r>
         <w:t>Data source chooser and the channel selector</w:t>
       </w:r>
@@ -7205,7 +7232,7 @@
       <w:pPr>
         <w:pStyle w:val="Heading2"/>
       </w:pPr>
-      <w:bookmarkStart w:id="10" w:name="_Toc528148376"/>
+      <w:bookmarkStart w:id="10" w:name="_Toc531207421"/>
       <w:r>
         <w:t>General Usage</w:t>
       </w:r>
@@ -8256,7 +8283,7 @@
       <w:pPr>
         <w:pStyle w:val="Heading2"/>
       </w:pPr>
-      <w:bookmarkStart w:id="11" w:name="_Toc528148377"/>
+      <w:bookmarkStart w:id="11" w:name="_Toc531207422"/>
       <w:r>
         <w:t>Data Source Types</w:t>
       </w:r>
@@ -8274,7 +8301,7 @@
       <w:pPr>
         <w:pStyle w:val="Heading3"/>
       </w:pPr>
-      <w:bookmarkStart w:id="12" w:name="_Toc528148378"/>
+      <w:bookmarkStart w:id="12" w:name="_Toc531207423"/>
       <w:r>
         <w:t>Winston Wave Server</w:t>
       </w:r>
@@ -8353,14 +8380,27 @@
       <w:r>
         <w:t xml:space="preserve">Figure </w:t>
       </w:r>
-      <w:fldSimple w:instr=" SEQ Figure \* ARABIC ">
-        <w:r>
-          <w:rPr>
-            <w:noProof/>
-          </w:rPr>
-          <w:t>3</w:t>
-        </w:r>
-      </w:fldSimple>
+      <w:r>
+        <w:fldChar w:fldCharType="begin"/>
+      </w:r>
+      <w:r>
+        <w:instrText xml:space="preserve"> SEQ Figure \* ARABIC </w:instrText>
+      </w:r>
+      <w:r>
+        <w:fldChar w:fldCharType="separate"/>
+      </w:r>
+      <w:r>
+        <w:rPr>
+          <w:noProof/>
+        </w:rPr>
+        <w:t>3</w:t>
+      </w:r>
+      <w:r>
+        <w:rPr>
+          <w:noProof/>
+        </w:rPr>
+        <w:fldChar w:fldCharType="end"/>
+      </w:r>
       <w:r>
         <w:t xml:space="preserve"> Adding new Winston data source</w:t>
       </w:r>
@@ -8369,7 +8409,7 @@
       <w:pPr>
         <w:pStyle w:val="Heading3"/>
       </w:pPr>
-      <w:bookmarkStart w:id="13" w:name="_Toc528148379"/>
+      <w:bookmarkStart w:id="13" w:name="_Toc531207424"/>
       <w:r>
         <w:t>Earthworm Wave Server</w:t>
       </w:r>
@@ -8467,14 +8507,27 @@
       <w:r>
         <w:t xml:space="preserve">Figure </w:t>
       </w:r>
-      <w:fldSimple w:instr=" SEQ Figure \* ARABIC ">
-        <w:r>
-          <w:rPr>
-            <w:noProof/>
-          </w:rPr>
-          <w:t>4</w:t>
-        </w:r>
-      </w:fldSimple>
+      <w:r>
+        <w:fldChar w:fldCharType="begin"/>
+      </w:r>
+      <w:r>
+        <w:instrText xml:space="preserve"> SEQ Figure \* ARABIC </w:instrText>
+      </w:r>
+      <w:r>
+        <w:fldChar w:fldCharType="separate"/>
+      </w:r>
+      <w:r>
+        <w:rPr>
+          <w:noProof/>
+        </w:rPr>
+        <w:t>4</w:t>
+      </w:r>
+      <w:r>
+        <w:rPr>
+          <w:noProof/>
+        </w:rPr>
+        <w:fldChar w:fldCharType="end"/>
+      </w:r>
       <w:r>
         <w:t xml:space="preserve"> Adding new Earthworm data source</w:t>
       </w:r>
@@ -8483,7 +8536,7 @@
       <w:pPr>
         <w:pStyle w:val="Heading3"/>
       </w:pPr>
-      <w:bookmarkStart w:id="14" w:name="_Toc528148380"/>
+      <w:bookmarkStart w:id="14" w:name="_Toc531207425"/>
       <w:r>
         <w:t>FDSN Web Services</w:t>
       </w:r>
@@ -8609,14 +8662,27 @@
       <w:r>
         <w:t xml:space="preserve">Figure </w:t>
       </w:r>
-      <w:fldSimple w:instr=" SEQ Figure \* ARABIC ">
-        <w:r>
-          <w:rPr>
-            <w:noProof/>
-          </w:rPr>
-          <w:t>5</w:t>
-        </w:r>
-      </w:fldSimple>
+      <w:r>
+        <w:fldChar w:fldCharType="begin"/>
+      </w:r>
+      <w:r>
+        <w:instrText xml:space="preserve"> SEQ Figure \* ARABIC </w:instrText>
+      </w:r>
+      <w:r>
+        <w:fldChar w:fldCharType="separate"/>
+      </w:r>
+      <w:r>
+        <w:rPr>
+          <w:noProof/>
+        </w:rPr>
+        <w:t>5</w:t>
+      </w:r>
+      <w:r>
+        <w:rPr>
+          <w:noProof/>
+        </w:rPr>
+        <w:fldChar w:fldCharType="end"/>
+      </w:r>
       <w:r>
         <w:t xml:space="preserve"> Adding new FDSN data source</w:t>
       </w:r>
@@ -8625,7 +8691,7 @@
       <w:pPr>
         <w:pStyle w:val="Heading3"/>
       </w:pPr>
-      <w:bookmarkStart w:id="15" w:name="_Toc528148381"/>
+      <w:bookmarkStart w:id="15" w:name="_Toc531207426"/>
       <w:r>
         <w:t>SeedLink Server</w:t>
       </w:r>
@@ -8705,14 +8771,27 @@
       <w:r>
         <w:t xml:space="preserve">Figure </w:t>
       </w:r>
-      <w:fldSimple w:instr=" SEQ Figure \* ARABIC ">
-        <w:r>
-          <w:rPr>
-            <w:noProof/>
-          </w:rPr>
-          <w:t>6</w:t>
-        </w:r>
-      </w:fldSimple>
+      <w:r>
+        <w:fldChar w:fldCharType="begin"/>
+      </w:r>
+      <w:r>
+        <w:instrText xml:space="preserve"> SEQ Figure \* ARABIC </w:instrText>
+      </w:r>
+      <w:r>
+        <w:fldChar w:fldCharType="separate"/>
+      </w:r>
+      <w:r>
+        <w:rPr>
+          <w:noProof/>
+        </w:rPr>
+        <w:t>6</w:t>
+      </w:r>
+      <w:r>
+        <w:rPr>
+          <w:noProof/>
+        </w:rPr>
+        <w:fldChar w:fldCharType="end"/>
+      </w:r>
       <w:r>
         <w:t xml:space="preserve"> Adding a new SeedLink data source</w:t>
       </w:r>
@@ -8721,7 +8800,7 @@
       <w:pPr>
         <w:pStyle w:val="Heading3"/>
       </w:pPr>
-      <w:bookmarkStart w:id="16" w:name="_Toc528148382"/>
+      <w:bookmarkStart w:id="16" w:name="_Toc531207427"/>
       <w:r>
         <w:t>Files</w:t>
       </w:r>
@@ -9125,23 +9204,49 @@
       <w:r>
         <w:t xml:space="preserve">Figure </w:t>
       </w:r>
-      <w:fldSimple w:instr=" SEQ Figure \* ARABIC ">
-        <w:r>
-          <w:rPr>
-            <w:noProof/>
-          </w:rPr>
-          <w:t>7</w:t>
-        </w:r>
-      </w:fldSimple>
+      <w:r>
+        <w:fldChar w:fldCharType="begin"/>
+      </w:r>
+      <w:r>
+        <w:instrText xml:space="preserve"> SEQ Figure \* ARABIC </w:instrText>
+      </w:r>
+      <w:r>
+        <w:fldChar w:fldCharType="separate"/>
+      </w:r>
+      <w:r>
+        <w:rPr>
+          <w:noProof/>
+        </w:rPr>
+        <w:t>7</w:t>
+      </w:r>
+      <w:r>
+        <w:rPr>
+          <w:noProof/>
+        </w:rPr>
+        <w:fldChar w:fldCharType="end"/>
+      </w:r>
       <w:r>
         <w:t xml:space="preserve"> File type selection dialog</w:t>
       </w:r>
     </w:p>
     <w:p>
       <w:pPr>
+        <w:pStyle w:val="Heading4"/>
+      </w:pPr>
+      <w:r>
+        <w:t>SEED Files</w:t>
+      </w:r>
+    </w:p>
+    <w:p>
+      <w:r>
+        <w:t>Only Integer (3) encoding is supported.</w:t>
+      </w:r>
+    </w:p>
+    <w:p>
+      <w:pPr>
         <w:pStyle w:val="Heading1"/>
       </w:pPr>
-      <w:bookmarkStart w:id="18" w:name="_Toc528148383"/>
+      <w:bookmarkStart w:id="18" w:name="_Toc531207428"/>
       <w:r>
         <w:t>Helicorder View</w:t>
       </w:r>
@@ -9154,7 +9259,7 @@
       <w:pPr>
         <w:pStyle w:val="Heading2"/>
       </w:pPr>
-      <w:bookmarkStart w:id="19" w:name="_Toc528148384"/>
+      <w:bookmarkStart w:id="19" w:name="_Toc531207429"/>
       <w:r>
         <w:t>Introduction</w:t>
       </w:r>
@@ -9223,14 +9328,27 @@
       <w:r>
         <w:t xml:space="preserve">Figure </w:t>
       </w:r>
-      <w:fldSimple w:instr=" SEQ Figure \* ARABIC ">
-        <w:r>
-          <w:rPr>
-            <w:noProof/>
-          </w:rPr>
-          <w:t>8</w:t>
-        </w:r>
-      </w:fldSimple>
+      <w:r>
+        <w:fldChar w:fldCharType="begin"/>
+      </w:r>
+      <w:r>
+        <w:instrText xml:space="preserve"> SEQ Figure \* ARABIC </w:instrText>
+      </w:r>
+      <w:r>
+        <w:fldChar w:fldCharType="separate"/>
+      </w:r>
+      <w:r>
+        <w:rPr>
+          <w:noProof/>
+        </w:rPr>
+        <w:t>8</w:t>
+      </w:r>
+      <w:r>
+        <w:rPr>
+          <w:noProof/>
+        </w:rPr>
+        <w:fldChar w:fldCharType="end"/>
+      </w:r>
       <w:r>
         <w:t xml:space="preserve"> Helicorder view</w:t>
       </w:r>
@@ -9239,7 +9357,7 @@
       <w:pPr>
         <w:pStyle w:val="Heading2"/>
       </w:pPr>
-      <w:bookmarkStart w:id="20" w:name="_Toc528148385"/>
+      <w:bookmarkStart w:id="20" w:name="_Toc531207430"/>
       <w:r>
         <w:t>Wave Inset Panel</w:t>
       </w:r>
@@ -9278,7 +9396,7 @@
       <w:pPr>
         <w:pStyle w:val="Heading2"/>
       </w:pPr>
-      <w:bookmarkStart w:id="21" w:name="_Toc528148386"/>
+      <w:bookmarkStart w:id="21" w:name="_Toc531207431"/>
       <w:r>
         <w:t>Status Bar</w:t>
       </w:r>
@@ -9680,7 +9798,7 @@
       <w:pPr>
         <w:pStyle w:val="Heading2"/>
       </w:pPr>
-      <w:bookmarkStart w:id="22" w:name="_Toc528148387"/>
+      <w:bookmarkStart w:id="22" w:name="_Toc531207432"/>
       <w:r>
         <w:t>Helicorder Toolbar</w:t>
       </w:r>
@@ -11352,7 +11470,7 @@
       <w:r>
         <w:t xml:space="preserve"> </w:t>
       </w:r>
-      <w:bookmarkStart w:id="23" w:name="_Toc528148388"/>
+      <w:bookmarkStart w:id="23" w:name="_Toc531207433"/>
       <w:r>
         <w:t xml:space="preserve">Helicorder View </w:t>
       </w:r>
@@ -11421,14 +11539,27 @@
                             <w:r>
                               <w:t xml:space="preserve">Figure </w:t>
                             </w:r>
-                            <w:fldSimple w:instr=" SEQ Figure \* ARABIC ">
-                              <w:r>
-                                <w:rPr>
-                                  <w:noProof/>
-                                </w:rPr>
-                                <w:t>9</w:t>
-                              </w:r>
-                            </w:fldSimple>
+                            <w:r>
+                              <w:fldChar w:fldCharType="begin"/>
+                            </w:r>
+                            <w:r>
+                              <w:instrText xml:space="preserve"> SEQ Figure \* ARABIC </w:instrText>
+                            </w:r>
+                            <w:r>
+                              <w:fldChar w:fldCharType="separate"/>
+                            </w:r>
+                            <w:r>
+                              <w:rPr>
+                                <w:noProof/>
+                              </w:rPr>
+                              <w:t>9</w:t>
+                            </w:r>
+                            <w:r>
+                              <w:rPr>
+                                <w:noProof/>
+                              </w:rPr>
+                              <w:fldChar w:fldCharType="end"/>
+                            </w:r>
                             <w:r>
                               <w:t xml:space="preserve"> Helicorder View Settings</w:t>
                             </w:r>
@@ -11466,14 +11597,27 @@
                       <w:r>
                         <w:t xml:space="preserve">Figure </w:t>
                       </w:r>
-                      <w:fldSimple w:instr=" SEQ Figure \* ARABIC ">
-                        <w:r>
-                          <w:rPr>
-                            <w:noProof/>
-                          </w:rPr>
-                          <w:t>9</w:t>
-                        </w:r>
-                      </w:fldSimple>
+                      <w:r>
+                        <w:fldChar w:fldCharType="begin"/>
+                      </w:r>
+                      <w:r>
+                        <w:instrText xml:space="preserve"> SEQ Figure \* ARABIC </w:instrText>
+                      </w:r>
+                      <w:r>
+                        <w:fldChar w:fldCharType="separate"/>
+                      </w:r>
+                      <w:r>
+                        <w:rPr>
+                          <w:noProof/>
+                        </w:rPr>
+                        <w:t>9</w:t>
+                      </w:r>
+                      <w:r>
+                        <w:rPr>
+                          <w:noProof/>
+                        </w:rPr>
+                        <w:fldChar w:fldCharType="end"/>
+                      </w:r>
                       <w:r>
                         <w:t xml:space="preserve"> Helicorder View Settings</w:t>
                       </w:r>
@@ -12006,7 +12150,7 @@
         <w:pStyle w:val="Heading1"/>
       </w:pPr>
       <w:bookmarkStart w:id="24" w:name="_Ref481578852"/>
-      <w:bookmarkStart w:id="25" w:name="_Toc528148389"/>
+      <w:bookmarkStart w:id="25" w:name="_Toc531207434"/>
       <w:r>
         <w:t>Wave Views</w:t>
       </w:r>
@@ -12017,7 +12161,7 @@
       <w:pPr>
         <w:pStyle w:val="Heading2"/>
       </w:pPr>
-      <w:bookmarkStart w:id="26" w:name="_Toc528148390"/>
+      <w:bookmarkStart w:id="26" w:name="_Toc531207435"/>
       <w:r>
         <w:t>Introduction</w:t>
       </w:r>
@@ -12032,7 +12176,7 @@
       <w:pPr>
         <w:pStyle w:val="Heading2"/>
       </w:pPr>
-      <w:bookmarkStart w:id="27" w:name="_Toc528148391"/>
+      <w:bookmarkStart w:id="27" w:name="_Toc531207436"/>
       <w:r>
         <w:lastRenderedPageBreak/>
         <w:t>Wave View Settings Dialog</w:t>
@@ -12154,14 +12298,27 @@
       <w:r>
         <w:t xml:space="preserve">Figure </w:t>
       </w:r>
-      <w:fldSimple w:instr=" SEQ Figure \* ARABIC ">
-        <w:r>
-          <w:rPr>
-            <w:noProof/>
-          </w:rPr>
-          <w:t>10</w:t>
-        </w:r>
-      </w:fldSimple>
+      <w:r>
+        <w:fldChar w:fldCharType="begin"/>
+      </w:r>
+      <w:r>
+        <w:instrText xml:space="preserve"> SEQ Figure \* ARABIC </w:instrText>
+      </w:r>
+      <w:r>
+        <w:fldChar w:fldCharType="separate"/>
+      </w:r>
+      <w:r>
+        <w:rPr>
+          <w:noProof/>
+        </w:rPr>
+        <w:t>10</w:t>
+      </w:r>
+      <w:r>
+        <w:rPr>
+          <w:noProof/>
+        </w:rPr>
+        <w:fldChar w:fldCharType="end"/>
+      </w:r>
       <w:r>
         <w:t xml:space="preserve"> Wave View Settings dialog window</w:t>
       </w:r>
@@ -12170,7 +12327,7 @@
       <w:pPr>
         <w:pStyle w:val="Heading3"/>
       </w:pPr>
-      <w:bookmarkStart w:id="28" w:name="_Toc528148392"/>
+      <w:bookmarkStart w:id="28" w:name="_Toc531207437"/>
       <w:r>
         <w:t>View</w:t>
       </w:r>
@@ -12298,14 +12455,27 @@
       <w:r>
         <w:t xml:space="preserve">Figure </w:t>
       </w:r>
-      <w:fldSimple w:instr=" SEQ Figure \* ARABIC ">
-        <w:r>
-          <w:rPr>
-            <w:noProof/>
-          </w:rPr>
-          <w:t>11</w:t>
-        </w:r>
-      </w:fldSimple>
+      <w:r>
+        <w:fldChar w:fldCharType="begin"/>
+      </w:r>
+      <w:r>
+        <w:instrText xml:space="preserve"> SEQ Figure \* ARABIC </w:instrText>
+      </w:r>
+      <w:r>
+        <w:fldChar w:fldCharType="separate"/>
+      </w:r>
+      <w:r>
+        <w:rPr>
+          <w:noProof/>
+        </w:rPr>
+        <w:t>11</w:t>
+      </w:r>
+      <w:r>
+        <w:rPr>
+          <w:noProof/>
+        </w:rPr>
+        <w:fldChar w:fldCharType="end"/>
+      </w:r>
       <w:r>
         <w:t xml:space="preserve"> Wave view</w:t>
       </w:r>
@@ -12502,14 +12672,27 @@
       <w:r>
         <w:t xml:space="preserve">Figure </w:t>
       </w:r>
-      <w:fldSimple w:instr=" SEQ Figure \* ARABIC ">
-        <w:r>
-          <w:rPr>
-            <w:noProof/>
-          </w:rPr>
-          <w:t>12</w:t>
-        </w:r>
-      </w:fldSimple>
+      <w:r>
+        <w:fldChar w:fldCharType="begin"/>
+      </w:r>
+      <w:r>
+        <w:instrText xml:space="preserve"> SEQ Figure \* ARABIC </w:instrText>
+      </w:r>
+      <w:r>
+        <w:fldChar w:fldCharType="separate"/>
+      </w:r>
+      <w:r>
+        <w:rPr>
+          <w:noProof/>
+        </w:rPr>
+        <w:t>12</w:t>
+      </w:r>
+      <w:r>
+        <w:rPr>
+          <w:noProof/>
+        </w:rPr>
+        <w:fldChar w:fldCharType="end"/>
+      </w:r>
       <w:r>
         <w:t xml:space="preserve"> Spectra view</w:t>
       </w:r>
@@ -12621,14 +12804,27 @@
       <w:r>
         <w:t xml:space="preserve">Figure </w:t>
       </w:r>
-      <w:fldSimple w:instr=" SEQ Figure \* ARABIC ">
-        <w:r>
-          <w:rPr>
-            <w:noProof/>
-          </w:rPr>
-          <w:t>13</w:t>
-        </w:r>
-      </w:fldSimple>
+      <w:r>
+        <w:fldChar w:fldCharType="begin"/>
+      </w:r>
+      <w:r>
+        <w:instrText xml:space="preserve"> SEQ Figure \* ARABIC </w:instrText>
+      </w:r>
+      <w:r>
+        <w:fldChar w:fldCharType="separate"/>
+      </w:r>
+      <w:r>
+        <w:rPr>
+          <w:noProof/>
+        </w:rPr>
+        <w:t>13</w:t>
+      </w:r>
+      <w:r>
+        <w:rPr>
+          <w:noProof/>
+        </w:rPr>
+        <w:fldChar w:fldCharType="end"/>
+      </w:r>
       <w:r>
         <w:t xml:space="preserve"> Spectrogram view</w:t>
       </w:r>
@@ -12742,14 +12938,27 @@
       <w:r>
         <w:t xml:space="preserve">Figure </w:t>
       </w:r>
-      <w:fldSimple w:instr=" SEQ Figure \* ARABIC ">
-        <w:r>
-          <w:rPr>
-            <w:noProof/>
-          </w:rPr>
-          <w:t>14</w:t>
-        </w:r>
-      </w:fldSimple>
+      <w:r>
+        <w:fldChar w:fldCharType="begin"/>
+      </w:r>
+      <w:r>
+        <w:instrText xml:space="preserve"> SEQ Figure \* ARABIC </w:instrText>
+      </w:r>
+      <w:r>
+        <w:fldChar w:fldCharType="separate"/>
+      </w:r>
+      <w:r>
+        <w:rPr>
+          <w:noProof/>
+        </w:rPr>
+        <w:t>14</w:t>
+      </w:r>
+      <w:r>
+        <w:rPr>
+          <w:noProof/>
+        </w:rPr>
+        <w:fldChar w:fldCharType="end"/>
+      </w:r>
       <w:r>
         <w:t xml:space="preserve"> Particle Motion view</w:t>
       </w:r>
@@ -12862,7 +13071,7 @@
       <w:pPr>
         <w:pStyle w:val="Heading3"/>
       </w:pPr>
-      <w:bookmarkStart w:id="29" w:name="_Toc528148393"/>
+      <w:bookmarkStart w:id="29" w:name="_Toc531207438"/>
       <w:r>
         <w:t>Wave Options</w:t>
       </w:r>
@@ -13050,7 +13259,7 @@
       <w:pPr>
         <w:pStyle w:val="Heading3"/>
       </w:pPr>
-      <w:bookmarkStart w:id="30" w:name="_Toc528148394"/>
+      <w:bookmarkStart w:id="30" w:name="_Toc531207439"/>
       <w:r>
         <w:t>Spectra Options</w:t>
       </w:r>
@@ -13096,7 +13305,7 @@
       <w:pPr>
         <w:pStyle w:val="Heading3"/>
       </w:pPr>
-      <w:bookmarkStart w:id="31" w:name="_Toc528148395"/>
+      <w:bookmarkStart w:id="31" w:name="_Toc531207440"/>
       <w:r>
         <w:t>Spectrogram Options</w:t>
       </w:r>
@@ -13256,7 +13465,7 @@
       <w:pPr>
         <w:pStyle w:val="Heading3"/>
       </w:pPr>
-      <w:bookmarkStart w:id="32" w:name="_Toc528148396"/>
+      <w:bookmarkStart w:id="32" w:name="_Toc531207441"/>
       <w:r>
         <w:t>Butterworth Filter</w:t>
       </w:r>
@@ -13504,7 +13713,7 @@
       <w:pPr>
         <w:pStyle w:val="Heading1"/>
       </w:pPr>
-      <w:bookmarkStart w:id="33" w:name="_Toc528148397"/>
+      <w:bookmarkStart w:id="33" w:name="_Toc531207442"/>
       <w:r>
         <w:t>Wave Clipboard</w:t>
       </w:r>
@@ -13656,14 +13865,27 @@
       <w:r>
         <w:t xml:space="preserve">Figure </w:t>
       </w:r>
-      <w:fldSimple w:instr=" SEQ Figure \* ARABIC ">
-        <w:r>
-          <w:rPr>
-            <w:noProof/>
-          </w:rPr>
-          <w:t>15</w:t>
-        </w:r>
-      </w:fldSimple>
+      <w:r>
+        <w:fldChar w:fldCharType="begin"/>
+      </w:r>
+      <w:r>
+        <w:instrText xml:space="preserve"> SEQ Figure \* ARABIC </w:instrText>
+      </w:r>
+      <w:r>
+        <w:fldChar w:fldCharType="separate"/>
+      </w:r>
+      <w:r>
+        <w:rPr>
+          <w:noProof/>
+        </w:rPr>
+        <w:t>15</w:t>
+      </w:r>
+      <w:r>
+        <w:rPr>
+          <w:noProof/>
+        </w:rPr>
+        <w:fldChar w:fldCharType="end"/>
+      </w:r>
       <w:r>
         <w:t xml:space="preserve"> Wave Clipboard</w:t>
       </w:r>
@@ -13672,7 +13894,7 @@
       <w:pPr>
         <w:pStyle w:val="Heading2"/>
       </w:pPr>
-      <w:bookmarkStart w:id="34" w:name="_Toc528148398"/>
+      <w:bookmarkStart w:id="34" w:name="_Toc531207443"/>
       <w:r>
         <w:t>Clipboard Toolbar</w:t>
       </w:r>
@@ -15653,7 +15875,7 @@
       <w:pPr>
         <w:pStyle w:val="Heading2"/>
       </w:pPr>
-      <w:bookmarkStart w:id="35" w:name="_Toc528148399"/>
+      <w:bookmarkStart w:id="35" w:name="_Toc531207444"/>
       <w:r>
         <w:t>Pick Mode</w:t>
       </w:r>
@@ -15780,7 +16002,7 @@
       <w:pPr>
         <w:pStyle w:val="Heading3"/>
       </w:pPr>
-      <w:bookmarkStart w:id="36" w:name="_Toc528148400"/>
+      <w:bookmarkStart w:id="36" w:name="_Toc531207445"/>
       <w:r>
         <w:t>P and S</w:t>
       </w:r>
@@ -15932,14 +16154,27 @@
       <w:r>
         <w:t xml:space="preserve">Figure </w:t>
       </w:r>
-      <w:fldSimple w:instr=" SEQ Figure \* ARABIC ">
-        <w:r>
-          <w:rPr>
-            <w:noProof/>
-          </w:rPr>
-          <w:t>16</w:t>
-        </w:r>
-      </w:fldSimple>
+      <w:r>
+        <w:fldChar w:fldCharType="begin"/>
+      </w:r>
+      <w:r>
+        <w:instrText xml:space="preserve"> SEQ Figure \* ARABIC </w:instrText>
+      </w:r>
+      <w:r>
+        <w:fldChar w:fldCharType="separate"/>
+      </w:r>
+      <w:r>
+        <w:rPr>
+          <w:noProof/>
+        </w:rPr>
+        <w:t>16</w:t>
+      </w:r>
+      <w:r>
+        <w:rPr>
+          <w:noProof/>
+        </w:rPr>
+        <w:fldChar w:fldCharType="end"/>
+      </w:r>
       <w:r>
         <w:t xml:space="preserve"> P and S picks</w:t>
       </w:r>
@@ -16051,14 +16286,27 @@
       <w:r>
         <w:t xml:space="preserve">Figure </w:t>
       </w:r>
-      <w:fldSimple w:instr=" SEQ Figure \* ARABIC ">
-        <w:r>
-          <w:rPr>
-            <w:noProof/>
-          </w:rPr>
-          <w:t>17</w:t>
-        </w:r>
-      </w:fldSimple>
+      <w:r>
+        <w:fldChar w:fldCharType="begin"/>
+      </w:r>
+      <w:r>
+        <w:instrText xml:space="preserve"> SEQ Figure \* ARABIC </w:instrText>
+      </w:r>
+      <w:r>
+        <w:fldChar w:fldCharType="separate"/>
+      </w:r>
+      <w:r>
+        <w:rPr>
+          <w:noProof/>
+        </w:rPr>
+        <w:t>17</w:t>
+      </w:r>
+      <w:r>
+        <w:rPr>
+          <w:noProof/>
+        </w:rPr>
+        <w:fldChar w:fldCharType="end"/>
+      </w:r>
       <w:r>
         <w:t xml:space="preserve"> S-P plot</w:t>
       </w:r>
@@ -16067,7 +16315,7 @@
       <w:pPr>
         <w:pStyle w:val="Heading3"/>
       </w:pPr>
-      <w:bookmarkStart w:id="37" w:name="_Toc528148401"/>
+      <w:bookmarkStart w:id="37" w:name="_Toc531207446"/>
       <w:r>
         <w:t>Coda</w:t>
       </w:r>
@@ -16202,14 +16450,27 @@
       <w:r>
         <w:t xml:space="preserve">Figure </w:t>
       </w:r>
-      <w:fldSimple w:instr=" SEQ Figure \* ARABIC ">
-        <w:r>
-          <w:rPr>
-            <w:noProof/>
-          </w:rPr>
-          <w:t>18</w:t>
-        </w:r>
-      </w:fldSimple>
+      <w:r>
+        <w:fldChar w:fldCharType="begin"/>
+      </w:r>
+      <w:r>
+        <w:instrText xml:space="preserve"> SEQ Figure \* ARABIC </w:instrText>
+      </w:r>
+      <w:r>
+        <w:fldChar w:fldCharType="separate"/>
+      </w:r>
+      <w:r>
+        <w:rPr>
+          <w:noProof/>
+        </w:rPr>
+        <w:t>18</w:t>
+      </w:r>
+      <w:r>
+        <w:rPr>
+          <w:noProof/>
+        </w:rPr>
+        <w:fldChar w:fldCharType="end"/>
+      </w:r>
       <w:r>
         <w:t xml:space="preserve"> Coda picks</w:t>
       </w:r>
@@ -16224,7 +16485,7 @@
         <w:pStyle w:val="Heading3"/>
       </w:pPr>
       <w:bookmarkStart w:id="38" w:name="_Ref482777761"/>
-      <w:bookmarkStart w:id="39" w:name="_Toc528148402"/>
+      <w:bookmarkStart w:id="39" w:name="_Toc531207447"/>
       <w:r>
         <w:t xml:space="preserve">Pick </w:t>
       </w:r>
@@ -16328,14 +16589,27 @@
       <w:r>
         <w:t xml:space="preserve">Figure </w:t>
       </w:r>
-      <w:fldSimple w:instr=" SEQ Figure \* ARABIC ">
-        <w:r>
-          <w:rPr>
-            <w:noProof/>
-          </w:rPr>
-          <w:t>19</w:t>
-        </w:r>
-      </w:fldSimple>
+      <w:r>
+        <w:fldChar w:fldCharType="begin"/>
+      </w:r>
+      <w:r>
+        <w:instrText xml:space="preserve"> SEQ Figure \* ARABIC </w:instrText>
+      </w:r>
+      <w:r>
+        <w:fldChar w:fldCharType="separate"/>
+      </w:r>
+      <w:r>
+        <w:rPr>
+          <w:noProof/>
+        </w:rPr>
+        <w:t>19</w:t>
+      </w:r>
+      <w:r>
+        <w:rPr>
+          <w:noProof/>
+        </w:rPr>
+        <w:fldChar w:fldCharType="end"/>
+      </w:r>
       <w:r>
         <w:t xml:space="preserve"> Pick Menu</w:t>
       </w:r>
@@ -16467,14 +16741,27 @@
       <w:r>
         <w:t xml:space="preserve">Figure </w:t>
       </w:r>
-      <w:fldSimple w:instr=" SEQ Figure \* ARABIC ">
-        <w:r>
-          <w:rPr>
-            <w:noProof/>
-          </w:rPr>
-          <w:t>20</w:t>
-        </w:r>
-      </w:fldSimple>
+      <w:r>
+        <w:fldChar w:fldCharType="begin"/>
+      </w:r>
+      <w:r>
+        <w:instrText xml:space="preserve"> SEQ Figure \* ARABIC </w:instrText>
+      </w:r>
+      <w:r>
+        <w:fldChar w:fldCharType="separate"/>
+      </w:r>
+      <w:r>
+        <w:rPr>
+          <w:noProof/>
+        </w:rPr>
+        <w:t>20</w:t>
+      </w:r>
+      <w:r>
+        <w:rPr>
+          <w:noProof/>
+        </w:rPr>
+        <w:fldChar w:fldCharType="end"/>
+      </w:r>
       <w:r>
         <w:t xml:space="preserve"> Pick Settings Menu</w:t>
       </w:r>
@@ -16537,7 +16824,7 @@
         <w:pStyle w:val="Heading3"/>
       </w:pPr>
       <w:bookmarkStart w:id="41" w:name="_Ref490057503"/>
-      <w:bookmarkStart w:id="42" w:name="_Toc528148403"/>
+      <w:bookmarkStart w:id="42" w:name="_Toc531207448"/>
       <w:r>
         <w:t>Event Dialog</w:t>
       </w:r>
@@ -16617,14 +16904,27 @@
       <w:r>
         <w:t xml:space="preserve">Figure </w:t>
       </w:r>
-      <w:fldSimple w:instr=" SEQ Figure \* ARABIC ">
-        <w:r>
-          <w:rPr>
-            <w:noProof/>
-          </w:rPr>
-          <w:t>21</w:t>
-        </w:r>
-      </w:fldSimple>
+      <w:r>
+        <w:fldChar w:fldCharType="begin"/>
+      </w:r>
+      <w:r>
+        <w:instrText xml:space="preserve"> SEQ Figure \* ARABIC </w:instrText>
+      </w:r>
+      <w:r>
+        <w:fldChar w:fldCharType="separate"/>
+      </w:r>
+      <w:r>
+        <w:rPr>
+          <w:noProof/>
+        </w:rPr>
+        <w:t>21</w:t>
+      </w:r>
+      <w:r>
+        <w:rPr>
+          <w:noProof/>
+        </w:rPr>
+        <w:fldChar w:fldCharType="end"/>
+      </w:r>
       <w:r>
         <w:t xml:space="preserve"> Event Dialog</w:t>
       </w:r>
@@ -17093,14 +17393,27 @@
       <w:r>
         <w:t xml:space="preserve">Figure </w:t>
       </w:r>
-      <w:fldSimple w:instr=" SEQ Figure \* ARABIC ">
-        <w:r>
-          <w:rPr>
-            <w:noProof/>
-          </w:rPr>
-          <w:t>22</w:t>
-        </w:r>
-      </w:fldSimple>
+      <w:r>
+        <w:fldChar w:fldCharType="begin"/>
+      </w:r>
+      <w:r>
+        <w:instrText xml:space="preserve"> SEQ Figure \* ARABIC </w:instrText>
+      </w:r>
+      <w:r>
+        <w:fldChar w:fldCharType="separate"/>
+      </w:r>
+      <w:r>
+        <w:rPr>
+          <w:noProof/>
+        </w:rPr>
+        <w:t>22</w:t>
+      </w:r>
+      <w:r>
+        <w:rPr>
+          <w:noProof/>
+        </w:rPr>
+        <w:fldChar w:fldCharType="end"/>
+      </w:r>
       <w:r>
         <w:t xml:space="preserve"> Use Clipboard Picks</w:t>
       </w:r>
@@ -17260,14 +17573,27 @@
       <w:r>
         <w:t xml:space="preserve">Figure </w:t>
       </w:r>
-      <w:fldSimple w:instr=" SEQ Figure \* ARABIC ">
-        <w:r>
-          <w:rPr>
-            <w:noProof/>
-          </w:rPr>
-          <w:t>23</w:t>
-        </w:r>
-      </w:fldSimple>
+      <w:r>
+        <w:fldChar w:fldCharType="begin"/>
+      </w:r>
+      <w:r>
+        <w:instrText xml:space="preserve"> SEQ Figure \* ARABIC </w:instrText>
+      </w:r>
+      <w:r>
+        <w:fldChar w:fldCharType="separate"/>
+      </w:r>
+      <w:r>
+        <w:rPr>
+          <w:noProof/>
+        </w:rPr>
+        <w:t>23</w:t>
+      </w:r>
+      <w:r>
+        <w:rPr>
+          <w:noProof/>
+        </w:rPr>
+        <w:fldChar w:fldCharType="end"/>
+      </w:r>
       <w:r>
         <w:t xml:space="preserve"> Use Input File</w:t>
       </w:r>
@@ -17584,14 +17910,27 @@
       <w:r>
         <w:t xml:space="preserve">Figure </w:t>
       </w:r>
-      <w:fldSimple w:instr=" SEQ Figure \* ARABIC ">
-        <w:r>
-          <w:rPr>
-            <w:noProof/>
-          </w:rPr>
-          <w:t>24</w:t>
-        </w:r>
-      </w:fldSimple>
+      <w:r>
+        <w:fldChar w:fldCharType="begin"/>
+      </w:r>
+      <w:r>
+        <w:instrText xml:space="preserve"> SEQ Figure \* ARABIC </w:instrText>
+      </w:r>
+      <w:r>
+        <w:fldChar w:fldCharType="separate"/>
+      </w:r>
+      <w:r>
+        <w:rPr>
+          <w:noProof/>
+        </w:rPr>
+        <w:t>24</w:t>
+      </w:r>
+      <w:r>
+        <w:rPr>
+          <w:noProof/>
+        </w:rPr>
+        <w:fldChar w:fldCharType="end"/>
+      </w:r>
       <w:r>
         <w:t xml:space="preserve"> Hypo71 output</w:t>
       </w:r>
@@ -17940,7 +18279,7 @@
       <w:pPr>
         <w:pStyle w:val="Heading2"/>
       </w:pPr>
-      <w:bookmarkStart w:id="43" w:name="_Toc528148404"/>
+      <w:bookmarkStart w:id="43" w:name="_Toc531207449"/>
       <w:r>
         <w:t>Status Bar</w:t>
       </w:r>
@@ -18467,7 +18806,7 @@
       <w:pPr>
         <w:pStyle w:val="Heading1"/>
       </w:pPr>
-      <w:bookmarkStart w:id="44" w:name="_Toc528148405"/>
+      <w:bookmarkStart w:id="44" w:name="_Toc531207450"/>
       <w:r>
         <w:t>Real-time Monitor</w:t>
       </w:r>
@@ -18539,14 +18878,27 @@
       <w:r>
         <w:t xml:space="preserve">Figure </w:t>
       </w:r>
-      <w:fldSimple w:instr=" SEQ Figure \* ARABIC ">
-        <w:r>
-          <w:rPr>
-            <w:noProof/>
-          </w:rPr>
-          <w:t>25</w:t>
-        </w:r>
-      </w:fldSimple>
+      <w:r>
+        <w:fldChar w:fldCharType="begin"/>
+      </w:r>
+      <w:r>
+        <w:instrText xml:space="preserve"> SEQ Figure \* ARABIC </w:instrText>
+      </w:r>
+      <w:r>
+        <w:fldChar w:fldCharType="separate"/>
+      </w:r>
+      <w:r>
+        <w:rPr>
+          <w:noProof/>
+        </w:rPr>
+        <w:t>25</w:t>
+      </w:r>
+      <w:r>
+        <w:rPr>
+          <w:noProof/>
+        </w:rPr>
+        <w:fldChar w:fldCharType="end"/>
+      </w:r>
       <w:r>
         <w:t xml:space="preserve"> Real-time Monitor</w:t>
       </w:r>
@@ -18561,7 +18913,7 @@
       <w:pPr>
         <w:pStyle w:val="Heading1"/>
       </w:pPr>
-      <w:bookmarkStart w:id="45" w:name="_Toc528148406"/>
+      <w:bookmarkStart w:id="45" w:name="_Toc531207451"/>
       <w:r>
         <w:t>Real-time Wave Viewer</w:t>
       </w:r>
@@ -18701,14 +19053,27 @@
       <w:r>
         <w:t xml:space="preserve">Figure </w:t>
       </w:r>
-      <w:fldSimple w:instr=" SEQ Figure \* ARABIC ">
-        <w:r>
-          <w:rPr>
-            <w:noProof/>
-          </w:rPr>
-          <w:t>26</w:t>
-        </w:r>
-      </w:fldSimple>
+      <w:r>
+        <w:fldChar w:fldCharType="begin"/>
+      </w:r>
+      <w:r>
+        <w:instrText xml:space="preserve"> SEQ Figure \* ARABIC </w:instrText>
+      </w:r>
+      <w:r>
+        <w:fldChar w:fldCharType="separate"/>
+      </w:r>
+      <w:r>
+        <w:rPr>
+          <w:noProof/>
+        </w:rPr>
+        <w:t>26</w:t>
+      </w:r>
+      <w:r>
+        <w:rPr>
+          <w:noProof/>
+        </w:rPr>
+        <w:fldChar w:fldCharType="end"/>
+      </w:r>
       <w:r>
         <w:t xml:space="preserve"> Real-time Wave Viewer</w:t>
       </w:r>
@@ -18717,7 +19082,7 @@
       <w:pPr>
         <w:pStyle w:val="Heading1"/>
       </w:pPr>
-      <w:bookmarkStart w:id="46" w:name="_Toc528148407"/>
+      <w:bookmarkStart w:id="46" w:name="_Toc531207452"/>
       <w:r>
         <w:t>RSAM</w:t>
       </w:r>
@@ -18981,14 +19346,27 @@
       <w:r>
         <w:t xml:space="preserve">Figure </w:t>
       </w:r>
-      <w:fldSimple w:instr=" SEQ Figure \* ARABIC ">
-        <w:r>
-          <w:rPr>
-            <w:noProof/>
-          </w:rPr>
-          <w:t>27</w:t>
-        </w:r>
-      </w:fldSimple>
+      <w:r>
+        <w:fldChar w:fldCharType="begin"/>
+      </w:r>
+      <w:r>
+        <w:instrText xml:space="preserve"> SEQ Figure \* ARABIC </w:instrText>
+      </w:r>
+      <w:r>
+        <w:fldChar w:fldCharType="separate"/>
+      </w:r>
+      <w:r>
+        <w:rPr>
+          <w:noProof/>
+        </w:rPr>
+        <w:t>27</w:t>
+      </w:r>
+      <w:r>
+        <w:rPr>
+          <w:noProof/>
+        </w:rPr>
+        <w:fldChar w:fldCharType="end"/>
+      </w:r>
       <w:r>
         <w:t xml:space="preserve"> RSAM values view</w:t>
       </w:r>
@@ -19059,14 +19437,27 @@
       <w:r>
         <w:t xml:space="preserve">Figure </w:t>
       </w:r>
-      <w:fldSimple w:instr=" SEQ Figure \* ARABIC ">
-        <w:r>
-          <w:rPr>
-            <w:noProof/>
-          </w:rPr>
-          <w:t>28</w:t>
-        </w:r>
-      </w:fldSimple>
+      <w:r>
+        <w:fldChar w:fldCharType="begin"/>
+      </w:r>
+      <w:r>
+        <w:instrText xml:space="preserve"> SEQ Figure \* ARABIC </w:instrText>
+      </w:r>
+      <w:r>
+        <w:fldChar w:fldCharType="separate"/>
+      </w:r>
+      <w:r>
+        <w:rPr>
+          <w:noProof/>
+        </w:rPr>
+        <w:t>28</w:t>
+      </w:r>
+      <w:r>
+        <w:rPr>
+          <w:noProof/>
+        </w:rPr>
+        <w:fldChar w:fldCharType="end"/>
+      </w:r>
       <w:r>
         <w:t xml:space="preserve"> RSAM counts view</w:t>
       </w:r>
@@ -19143,14 +19534,27 @@
       <w:r>
         <w:t xml:space="preserve">Figure </w:t>
       </w:r>
-      <w:fldSimple w:instr=" SEQ Figure \* ARABIC ">
-        <w:r>
-          <w:rPr>
-            <w:noProof/>
-          </w:rPr>
-          <w:t>29</w:t>
-        </w:r>
-      </w:fldSimple>
+      <w:r>
+        <w:fldChar w:fldCharType="begin"/>
+      </w:r>
+      <w:r>
+        <w:instrText xml:space="preserve"> SEQ Figure \* ARABIC </w:instrText>
+      </w:r>
+      <w:r>
+        <w:fldChar w:fldCharType="separate"/>
+      </w:r>
+      <w:r>
+        <w:rPr>
+          <w:noProof/>
+        </w:rPr>
+        <w:t>29</w:t>
+      </w:r>
+      <w:r>
+        <w:rPr>
+          <w:noProof/>
+        </w:rPr>
+        <w:fldChar w:fldCharType="end"/>
+      </w:r>
       <w:r>
         <w:t xml:space="preserve"> If data source does not support RSAM</w:t>
       </w:r>
@@ -19159,7 +19563,7 @@
       <w:pPr>
         <w:pStyle w:val="Heading2"/>
       </w:pPr>
-      <w:bookmarkStart w:id="47" w:name="_Toc528148408"/>
+      <w:bookmarkStart w:id="47" w:name="_Toc531207453"/>
       <w:r>
         <w:t>RSAM Ratio</w:t>
       </w:r>
@@ -19284,7 +19688,7 @@
       <w:pPr>
         <w:pStyle w:val="Heading2"/>
       </w:pPr>
-      <w:bookmarkStart w:id="48" w:name="_Toc528148409"/>
+      <w:bookmarkStart w:id="48" w:name="_Toc531207454"/>
       <w:r>
         <w:t>RSAM Settings</w:t>
       </w:r>
@@ -19409,14 +19813,27 @@
       <w:r>
         <w:t xml:space="preserve">Figure </w:t>
       </w:r>
-      <w:fldSimple w:instr=" SEQ Figure \* ARABIC ">
-        <w:r>
-          <w:rPr>
-            <w:noProof/>
-          </w:rPr>
-          <w:t>30</w:t>
-        </w:r>
-      </w:fldSimple>
+      <w:r>
+        <w:fldChar w:fldCharType="begin"/>
+      </w:r>
+      <w:r>
+        <w:instrText xml:space="preserve"> SEQ Figure \* ARABIC </w:instrText>
+      </w:r>
+      <w:r>
+        <w:fldChar w:fldCharType="separate"/>
+      </w:r>
+      <w:r>
+        <w:rPr>
+          <w:noProof/>
+        </w:rPr>
+        <w:t>30</w:t>
+      </w:r>
+      <w:r>
+        <w:rPr>
+          <w:noProof/>
+        </w:rPr>
+        <w:fldChar w:fldCharType="end"/>
+      </w:r>
       <w:r>
         <w:t xml:space="preserve"> RSAM Settings</w:t>
       </w:r>
@@ -19460,7 +19877,7 @@
       <w:pPr>
         <w:pStyle w:val="Heading3"/>
       </w:pPr>
-      <w:bookmarkStart w:id="49" w:name="_Toc528148410"/>
+      <w:bookmarkStart w:id="49" w:name="_Toc531207455"/>
       <w:r>
         <w:t>RSAM Alarm</w:t>
       </w:r>
@@ -19565,14 +19982,27 @@
       <w:r>
         <w:t xml:space="preserve">Figure </w:t>
       </w:r>
-      <w:fldSimple w:instr=" SEQ Figure \* ARABIC ">
-        <w:r>
-          <w:rPr>
-            <w:noProof/>
-          </w:rPr>
-          <w:t>31</w:t>
-        </w:r>
-      </w:fldSimple>
+      <w:r>
+        <w:fldChar w:fldCharType="begin"/>
+      </w:r>
+      <w:r>
+        <w:instrText xml:space="preserve"> SEQ Figure \* ARABIC </w:instrText>
+      </w:r>
+      <w:r>
+        <w:fldChar w:fldCharType="separate"/>
+      </w:r>
+      <w:r>
+        <w:rPr>
+          <w:noProof/>
+        </w:rPr>
+        <w:t>31</w:t>
+      </w:r>
+      <w:r>
+        <w:rPr>
+          <w:noProof/>
+        </w:rPr>
+        <w:fldChar w:fldCharType="end"/>
+      </w:r>
       <w:r>
         <w:t xml:space="preserve"> RSAM Plot with alarm enabled</w:t>
       </w:r>
@@ -19581,7 +20011,7 @@
       <w:pPr>
         <w:pStyle w:val="Heading1"/>
       </w:pPr>
-      <w:bookmarkStart w:id="50" w:name="_Toc528148411"/>
+      <w:bookmarkStart w:id="50" w:name="_Toc531207456"/>
       <w:r>
         <w:t>Map Interface</w:t>
       </w:r>
@@ -19591,7 +20021,7 @@
       <w:pPr>
         <w:pStyle w:val="Heading2"/>
       </w:pPr>
-      <w:bookmarkStart w:id="51" w:name="_Toc528148412"/>
+      <w:bookmarkStart w:id="51" w:name="_Toc531207457"/>
       <w:r>
         <w:t>Introduction</w:t>
       </w:r>
@@ -19648,7 +20078,7 @@
       <w:pPr>
         <w:pStyle w:val="Heading2"/>
       </w:pPr>
-      <w:bookmarkStart w:id="52" w:name="_Toc528148413"/>
+      <w:bookmarkStart w:id="52" w:name="_Toc531207458"/>
       <w:r>
         <w:t>Displaying Station on Map</w:t>
       </w:r>
@@ -19735,7 +20165,7 @@
       <w:pPr>
         <w:pStyle w:val="Heading2"/>
       </w:pPr>
-      <w:bookmarkStart w:id="53" w:name="_Toc528148414"/>
+      <w:bookmarkStart w:id="53" w:name="_Toc531207459"/>
       <w:r>
         <w:t>Map Toolbars</w:t>
       </w:r>
@@ -21678,7 +22108,7 @@
       <w:pPr>
         <w:pStyle w:val="Heading2"/>
       </w:pPr>
-      <w:bookmarkStart w:id="54" w:name="_Toc528148415"/>
+      <w:bookmarkStart w:id="54" w:name="_Toc531207460"/>
       <w:r>
         <w:t xml:space="preserve">Map </w:t>
       </w:r>
@@ -21959,14 +22389,27 @@
       <w:r>
         <w:t xml:space="preserve">Figure </w:t>
       </w:r>
-      <w:fldSimple w:instr=" SEQ Figure \* ARABIC ">
-        <w:r>
-          <w:rPr>
-            <w:noProof/>
-          </w:rPr>
-          <w:t>32</w:t>
-        </w:r>
-      </w:fldSimple>
+      <w:r>
+        <w:fldChar w:fldCharType="begin"/>
+      </w:r>
+      <w:r>
+        <w:instrText xml:space="preserve"> SEQ Figure \* ARABIC </w:instrText>
+      </w:r>
+      <w:r>
+        <w:fldChar w:fldCharType="separate"/>
+      </w:r>
+      <w:r>
+        <w:rPr>
+          <w:noProof/>
+        </w:rPr>
+        <w:t>32</w:t>
+      </w:r>
+      <w:r>
+        <w:rPr>
+          <w:noProof/>
+        </w:rPr>
+        <w:fldChar w:fldCharType="end"/>
+      </w:r>
       <w:r>
         <w:t xml:space="preserve"> Map Options</w:t>
       </w:r>
@@ -21976,7 +22419,7 @@
         <w:pStyle w:val="Heading3"/>
       </w:pPr>
       <w:bookmarkStart w:id="55" w:name="_Ref481585735"/>
-      <w:bookmarkStart w:id="56" w:name="_Toc528148416"/>
+      <w:bookmarkStart w:id="56" w:name="_Toc531207461"/>
       <w:r>
         <w:t>Displaying NEIC Events</w:t>
       </w:r>
@@ -22010,7 +22453,7 @@
       <w:pPr>
         <w:pStyle w:val="Heading2"/>
       </w:pPr>
-      <w:bookmarkStart w:id="57" w:name="_Toc528148417"/>
+      <w:bookmarkStart w:id="57" w:name="_Toc531207462"/>
       <w:r>
         <w:t>Ruler Tool</w:t>
       </w:r>
@@ -22151,7 +22594,7 @@
       <w:pPr>
         <w:pStyle w:val="Heading2"/>
       </w:pPr>
-      <w:bookmarkStart w:id="58" w:name="_Toc528148418"/>
+      <w:bookmarkStart w:id="58" w:name="_Toc531207463"/>
       <w:r>
         <w:lastRenderedPageBreak/>
         <w:t>Understanding Map Scale</w:t>
@@ -22167,7 +22610,7 @@
       <w:pPr>
         <w:pStyle w:val="Heading2"/>
       </w:pPr>
-      <w:bookmarkStart w:id="59" w:name="_Toc528148419"/>
+      <w:bookmarkStart w:id="59" w:name="_Toc531207464"/>
       <w:r>
         <w:t>Channel Interactions</w:t>
       </w:r>
@@ -22247,7 +22690,7 @@
       <w:pPr>
         <w:pStyle w:val="Heading2"/>
       </w:pPr>
-      <w:bookmarkStart w:id="60" w:name="_Toc528148420"/>
+      <w:bookmarkStart w:id="60" w:name="_Toc531207465"/>
       <w:r>
         <w:t>Wave Panel Time Spans</w:t>
       </w:r>
@@ -22263,7 +22706,7 @@
         <w:pStyle w:val="Heading2"/>
       </w:pPr>
       <w:bookmarkStart w:id="61" w:name="_Ref481656375"/>
-      <w:bookmarkStart w:id="62" w:name="_Toc528148421"/>
+      <w:bookmarkStart w:id="62" w:name="_Toc531207466"/>
       <w:r>
         <w:t>Map Packs</w:t>
       </w:r>
@@ -22535,7 +22978,7 @@
         <w:pStyle w:val="Heading1"/>
       </w:pPr>
       <w:bookmarkStart w:id="63" w:name="_Ref481585066"/>
-      <w:bookmarkStart w:id="64" w:name="_Toc528148422"/>
+      <w:bookmarkStart w:id="64" w:name="_Toc531207467"/>
       <w:r>
         <w:t>Events</w:t>
       </w:r>
@@ -22549,7 +22992,7 @@
       <w:pPr>
         <w:pStyle w:val="Heading2"/>
       </w:pPr>
-      <w:bookmarkStart w:id="65" w:name="_Toc528148423"/>
+      <w:bookmarkStart w:id="65" w:name="_Toc531207468"/>
       <w:r>
         <w:t>Importing Events</w:t>
       </w:r>
@@ -22605,7 +23048,7 @@
       <w:pPr>
         <w:pStyle w:val="Heading2"/>
       </w:pPr>
-      <w:bookmarkStart w:id="66" w:name="_Toc528148424"/>
+      <w:bookmarkStart w:id="66" w:name="_Toc531207469"/>
       <w:r>
         <w:t>Map Display</w:t>
       </w:r>
@@ -22838,14 +23281,27 @@
       <w:r>
         <w:t xml:space="preserve">Figure </w:t>
       </w:r>
-      <w:fldSimple w:instr=" SEQ Figure \* ARABIC ">
-        <w:r>
-          <w:rPr>
-            <w:noProof/>
-          </w:rPr>
-          <w:t>33</w:t>
-        </w:r>
-      </w:fldSimple>
+      <w:r>
+        <w:fldChar w:fldCharType="begin"/>
+      </w:r>
+      <w:r>
+        <w:instrText xml:space="preserve"> SEQ Figure \* ARABIC </w:instrText>
+      </w:r>
+      <w:r>
+        <w:fldChar w:fldCharType="separate"/>
+      </w:r>
+      <w:r>
+        <w:rPr>
+          <w:noProof/>
+        </w:rPr>
+        <w:t>33</w:t>
+      </w:r>
+      <w:r>
+        <w:rPr>
+          <w:noProof/>
+        </w:rPr>
+        <w:fldChar w:fldCharType="end"/>
+      </w:r>
       <w:r>
         <w:t xml:space="preserve"> Example of hover over event</w:t>
       </w:r>
@@ -22859,7 +23315,7 @@
       <w:pPr>
         <w:pStyle w:val="Heading2"/>
       </w:pPr>
-      <w:bookmarkStart w:id="67" w:name="_Toc528148425"/>
+      <w:bookmarkStart w:id="67" w:name="_Toc531207470"/>
       <w:r>
         <w:t xml:space="preserve">Event </w:t>
       </w:r>
@@ -22986,14 +23442,27 @@
       <w:r>
         <w:t xml:space="preserve">Figure </w:t>
       </w:r>
-      <w:fldSimple w:instr=" SEQ Figure \* ARABIC ">
-        <w:r>
-          <w:rPr>
-            <w:noProof/>
-          </w:rPr>
-          <w:t>34</w:t>
-        </w:r>
-      </w:fldSimple>
+      <w:r>
+        <w:fldChar w:fldCharType="begin"/>
+      </w:r>
+      <w:r>
+        <w:instrText xml:space="preserve"> SEQ Figure \* ARABIC </w:instrText>
+      </w:r>
+      <w:r>
+        <w:fldChar w:fldCharType="separate"/>
+      </w:r>
+      <w:r>
+        <w:rPr>
+          <w:noProof/>
+        </w:rPr>
+        <w:t>34</w:t>
+      </w:r>
+      <w:r>
+        <w:rPr>
+          <w:noProof/>
+        </w:rPr>
+        <w:fldChar w:fldCharType="end"/>
+      </w:r>
       <w:r>
         <w:t xml:space="preserve"> Event Frame</w:t>
       </w:r>
@@ -23163,7 +23632,7 @@
         <w:pStyle w:val="Heading2"/>
       </w:pPr>
       <w:bookmarkStart w:id="68" w:name="_Ref517423926"/>
-      <w:bookmarkStart w:id="69" w:name="_Toc528148426"/>
+      <w:bookmarkStart w:id="69" w:name="_Toc531207471"/>
       <w:r>
         <w:t>Event Classifications</w:t>
       </w:r>
@@ -23307,14 +23776,27 @@
       <w:r>
         <w:t xml:space="preserve">Figure </w:t>
       </w:r>
-      <w:fldSimple w:instr=" SEQ Figure \* ARABIC ">
-        <w:r>
-          <w:rPr>
-            <w:noProof/>
-          </w:rPr>
-          <w:t>35</w:t>
-        </w:r>
-      </w:fldSimple>
+      <w:r>
+        <w:fldChar w:fldCharType="begin"/>
+      </w:r>
+      <w:r>
+        <w:instrText xml:space="preserve"> SEQ Figure \* ARABIC </w:instrText>
+      </w:r>
+      <w:r>
+        <w:fldChar w:fldCharType="separate"/>
+      </w:r>
+      <w:r>
+        <w:rPr>
+          <w:noProof/>
+        </w:rPr>
+        <w:t>35</w:t>
+      </w:r>
+      <w:r>
+        <w:rPr>
+          <w:noProof/>
+        </w:rPr>
+        <w:fldChar w:fldCharType="end"/>
+      </w:r>
       <w:r>
         <w:t xml:space="preserve"> Tagged events on helicorder</w:t>
       </w:r>
@@ -23369,7 +23851,7 @@
       <w:pPr>
         <w:pStyle w:val="Heading1"/>
       </w:pPr>
-      <w:bookmarkStart w:id="70" w:name="_Toc528148427"/>
+      <w:bookmarkStart w:id="70" w:name="_Toc531207472"/>
       <w:r>
         <w:t>Menus</w:t>
       </w:r>
@@ -23379,7 +23861,7 @@
       <w:pPr>
         <w:pStyle w:val="Heading2"/>
       </w:pPr>
-      <w:bookmarkStart w:id="71" w:name="_Toc528148428"/>
+      <w:bookmarkStart w:id="71" w:name="_Toc531207473"/>
       <w:r>
         <w:t>File</w:t>
       </w:r>
@@ -23595,7 +24077,7 @@
       <w:pPr>
         <w:pStyle w:val="Heading3"/>
       </w:pPr>
-      <w:bookmarkStart w:id="72" w:name="_Toc528148429"/>
+      <w:bookmarkStart w:id="72" w:name="_Toc531207474"/>
       <w:r>
         <w:t>Options</w:t>
       </w:r>
@@ -23708,14 +24190,27 @@
                             <w:r>
                               <w:t xml:space="preserve">Figure </w:t>
                             </w:r>
-                            <w:fldSimple w:instr=" SEQ Figure \* ARABIC ">
-                              <w:r>
-                                <w:rPr>
-                                  <w:noProof/>
-                                </w:rPr>
-                                <w:t>36</w:t>
-                              </w:r>
-                            </w:fldSimple>
+                            <w:r>
+                              <w:fldChar w:fldCharType="begin"/>
+                            </w:r>
+                            <w:r>
+                              <w:instrText xml:space="preserve"> SEQ Figure \* ARABIC </w:instrText>
+                            </w:r>
+                            <w:r>
+                              <w:fldChar w:fldCharType="separate"/>
+                            </w:r>
+                            <w:r>
+                              <w:rPr>
+                                <w:noProof/>
+                              </w:rPr>
+                              <w:t>36</w:t>
+                            </w:r>
+                            <w:r>
+                              <w:rPr>
+                                <w:noProof/>
+                              </w:rPr>
+                              <w:fldChar w:fldCharType="end"/>
+                            </w:r>
                             <w:r>
                               <w:t xml:space="preserve"> Options dialog</w:t>
                             </w:r>
@@ -23796,14 +24291,27 @@
                       <w:r>
                         <w:t xml:space="preserve">Figure </w:t>
                       </w:r>
-                      <w:fldSimple w:instr=" SEQ Figure \* ARABIC ">
-                        <w:r>
-                          <w:rPr>
-                            <w:noProof/>
-                          </w:rPr>
-                          <w:t>36</w:t>
-                        </w:r>
-                      </w:fldSimple>
+                      <w:r>
+                        <w:fldChar w:fldCharType="begin"/>
+                      </w:r>
+                      <w:r>
+                        <w:instrText xml:space="preserve"> SEQ Figure \* ARABIC </w:instrText>
+                      </w:r>
+                      <w:r>
+                        <w:fldChar w:fldCharType="separate"/>
+                      </w:r>
+                      <w:r>
+                        <w:rPr>
+                          <w:noProof/>
+                        </w:rPr>
+                        <w:t>36</w:t>
+                      </w:r>
+                      <w:r>
+                        <w:rPr>
+                          <w:noProof/>
+                        </w:rPr>
+                        <w:fldChar w:fldCharType="end"/>
+                      </w:r>
                       <w:r>
                         <w:t xml:space="preserve"> Options dialog</w:t>
                       </w:r>
@@ -24102,7 +24610,7 @@
       <w:pPr>
         <w:pStyle w:val="Heading2"/>
       </w:pPr>
-      <w:bookmarkStart w:id="74" w:name="_Toc528148430"/>
+      <w:bookmarkStart w:id="74" w:name="_Toc531207475"/>
       <w:r>
         <w:t>Layout</w:t>
       </w:r>
@@ -24215,7 +24723,7 @@
       <w:pPr>
         <w:pStyle w:val="Heading2"/>
       </w:pPr>
-      <w:bookmarkStart w:id="75" w:name="_Toc528148431"/>
+      <w:bookmarkStart w:id="75" w:name="_Toc531207476"/>
       <w:r>
         <w:t>Window</w:t>
       </w:r>
@@ -24420,7 +24928,7 @@
       <w:pPr>
         <w:pStyle w:val="Heading3"/>
       </w:pPr>
-      <w:bookmarkStart w:id="76" w:name="_Toc528148432"/>
+      <w:bookmarkStart w:id="76" w:name="_Toc531207477"/>
       <w:r>
         <w:t>Kiosk Mode</w:t>
       </w:r>
@@ -24516,7 +25024,7 @@
       <w:pPr>
         <w:pStyle w:val="Heading2"/>
       </w:pPr>
-      <w:bookmarkStart w:id="77" w:name="_Toc528148433"/>
+      <w:bookmarkStart w:id="77" w:name="_Toc531207478"/>
       <w:r>
         <w:t>Help</w:t>
       </w:r>
@@ -24544,7 +25052,7 @@
       <w:pPr>
         <w:pStyle w:val="Heading1"/>
       </w:pPr>
-      <w:bookmarkStart w:id="78" w:name="_Toc528148434"/>
+      <w:bookmarkStart w:id="78" w:name="_Toc531207479"/>
       <w:r>
         <w:t>Configuration Files</w:t>
       </w:r>
@@ -24554,7 +25062,7 @@
       <w:pPr>
         <w:pStyle w:val="Heading2"/>
       </w:pPr>
-      <w:bookmarkStart w:id="79" w:name="_Toc528148435"/>
+      <w:bookmarkStart w:id="79" w:name="_Toc531207480"/>
       <w:r>
         <w:t>Swarm.config</w:t>
       </w:r>
@@ -24569,7 +25077,7 @@
       <w:pPr>
         <w:pStyle w:val="Heading2"/>
       </w:pPr>
-      <w:bookmarkStart w:id="80" w:name="_Toc528148436"/>
+      <w:bookmarkStart w:id="80" w:name="_Toc531207481"/>
       <w:r>
         <w:t>DataSources.config</w:t>
       </w:r>
@@ -24681,7 +25189,7 @@
         <w:pStyle w:val="Heading2"/>
       </w:pPr>
       <w:bookmarkStart w:id="81" w:name="_Ref517423993"/>
-      <w:bookmarkStart w:id="82" w:name="_Toc528148437"/>
+      <w:bookmarkStart w:id="82" w:name="_Toc531207482"/>
       <w:r>
         <w:t>Def</w:t>
       </w:r>
@@ -24804,7 +25312,7 @@
       <w:pPr>
         <w:pStyle w:val="Heading2"/>
       </w:pPr>
-      <w:bookmarkStart w:id="83" w:name="_Toc528148438"/>
+      <w:bookmarkStart w:id="83" w:name="_Toc531207483"/>
       <w:r>
         <w:lastRenderedPageBreak/>
         <w:t>EventClassifications.config</w:t>
@@ -25198,7 +25706,7 @@
       <w:pPr>
         <w:pStyle w:val="Heading2"/>
       </w:pPr>
-      <w:bookmarkStart w:id="84" w:name="_Toc528148439"/>
+      <w:bookmarkStart w:id="84" w:name="_Toc531207484"/>
       <w:r>
         <w:t>Hypo71.config</w:t>
       </w:r>
@@ -25637,7 +26145,7 @@
       <w:pPr>
         <w:pStyle w:val="Heading2"/>
       </w:pPr>
-      <w:bookmarkStart w:id="85" w:name="_Toc528148440"/>
+      <w:bookmarkStart w:id="85" w:name="_Toc531207485"/>
       <w:r>
         <w:t>WaveDefaults.config</w:t>
       </w:r>
@@ -25652,7 +26160,7 @@
       <w:pPr>
         <w:pStyle w:val="Heading2"/>
       </w:pPr>
-      <w:bookmarkStart w:id="86" w:name="_Toc528148441"/>
+      <w:bookmarkStart w:id="86" w:name="_Toc531207486"/>
       <w:r>
         <w:t>SwarmGroups.config</w:t>
       </w:r>
@@ -25678,7 +26186,7 @@
       </w:pPr>
       <w:bookmarkStart w:id="87" w:name="_Ref490470034"/>
       <w:bookmarkStart w:id="88" w:name="_Ref490470036"/>
-      <w:bookmarkStart w:id="89" w:name="_Toc528148442"/>
+      <w:bookmarkStart w:id="89" w:name="_Toc531207487"/>
       <w:r>
         <w:t>SwarmMetadata.config</w:t>
       </w:r>
@@ -26003,7 +26511,7 @@
       <w:pPr>
         <w:pStyle w:val="Heading2"/>
       </w:pPr>
-      <w:bookmarkStart w:id="90" w:name="_Toc528148443"/>
+      <w:bookmarkStart w:id="90" w:name="_Toc531207488"/>
       <w:r>
         <w:t>NTP.config</w:t>
       </w:r>
@@ -26073,7 +26581,7 @@
       <w:pPr>
         <w:pStyle w:val="Heading2"/>
       </w:pPr>
-      <w:bookmarkStart w:id="91" w:name="_Toc528148444"/>
+      <w:bookmarkStart w:id="91" w:name="_Toc531207489"/>
       <w:r>
         <w:t>RsamDefaults.config</w:t>
       </w:r>
@@ -26457,7 +26965,7 @@
       <w:pPr>
         <w:pStyle w:val="Heading2"/>
       </w:pPr>
-      <w:bookmarkStart w:id="92" w:name="_Toc528148445"/>
+      <w:bookmarkStart w:id="92" w:name="_Toc531207490"/>
       <w:r>
         <w:lastRenderedPageBreak/>
         <w:t>PickSettings.config</w:t>
@@ -26659,7 +27167,7 @@
       <w:pPr>
         <w:pStyle w:val="Heading1"/>
       </w:pPr>
-      <w:bookmarkStart w:id="93" w:name="_Toc528148446"/>
+      <w:bookmarkStart w:id="93" w:name="_Toc531207491"/>
       <w:r>
         <w:t>Support</w:t>
       </w:r>
@@ -26680,7 +27188,6 @@
       <w:r>
         <w:t>.</w:t>
       </w:r>
-      <w:bookmarkEnd w:id="0"/>
     </w:p>
     <w:sectPr>
       <w:pgSz w:w="12240" w:h="15840"/>
@@ -26715,21 +27222,21 @@
         <v:path o:extrusionok="f" gradientshapeok="t" o:connecttype="rect"/>
         <o:lock v:ext="edit" aspectratio="t"/>
       </v:shapetype>
-      <v:shape id="_x0000_i1035" type="#_x0000_t75" style="width:12pt;height:12pt;visibility:visible;mso-wrap-style:square" o:bullet="t">
+      <v:shape id="_x0000_i1041" type="#_x0000_t75" style="width:12pt;height:12pt;visibility:visible;mso-wrap-style:square" o:bullet="t">
         <v:imagedata r:id="rId1" o:title="server"/>
       </v:shape>
     </w:pict>
   </w:numPicBullet>
   <w:numPicBullet w:numPicBulletId="1">
     <w:pict>
-      <v:shape id="_x0000_i1036" type="#_x0000_t75" style="width:12pt;height:12pt;visibility:visible;mso-wrap-style:square" o:bullet="t">
+      <v:shape id="_x0000_i1042" type="#_x0000_t75" style="width:12pt;height:12pt;visibility:visible;mso-wrap-style:square" o:bullet="t">
         <v:imagedata r:id="rId2" o:title="broken_server"/>
       </v:shape>
     </w:pict>
   </w:numPicBullet>
   <w:numPicBullet w:numPicBulletId="2">
     <w:pict>
-      <v:shape id="_x0000_i1037" type="#_x0000_t75" style="width:12pt;height:12pt;visibility:visible;mso-wrap-style:square" o:bullet="t">
+      <v:shape id="_x0000_i1043" type="#_x0000_t75" style="width:12pt;height:12pt;visibility:visible;mso-wrap-style:square" o:bullet="t">
         <v:imagedata r:id="rId3" o:title="label_some"/>
       </v:shape>
     </w:pict>
@@ -31971,7 +32478,7 @@
 </file>
 
 <file path=customXml/itemProps1.xml><?xml version="1.0" encoding="utf-8"?>
-<ds:datastoreItem xmlns:ds="http://schemas.openxmlformats.org/officeDocument/2006/customXml" ds:itemID="{8552051E-AE84-41E5-9DBF-3F7B405C2A31}">
+<ds:datastoreItem xmlns:ds="http://schemas.openxmlformats.org/officeDocument/2006/customXml" ds:itemID="{EA21A77C-F604-46C2-A2F7-B3C20201A678}">
   <ds:schemaRefs>
     <ds:schemaRef ds:uri="http://schemas.openxmlformats.org/officeDocument/2006/bibliography"/>
   </ds:schemaRefs>

</xml_diff>

<commit_message>
bit more info on S-P plot
</commit_message>
<xml_diff>
--- a/docs/Swarm User Guide.docx
+++ b/docs/Swarm User Guide.docx
@@ -6,6 +6,8 @@
       <w:pPr>
         <w:pStyle w:val="Title"/>
       </w:pPr>
+      <w:bookmarkStart w:id="0" w:name="_GoBack"/>
+      <w:bookmarkEnd w:id="0"/>
     </w:p>
     <w:p>
       <w:pPr>
@@ -91,7 +93,7 @@
         <w:br w:type="page"/>
       </w:r>
     </w:p>
-    <w:bookmarkStart w:id="0" w:name="_Ref481578904" w:displacedByCustomXml="next"/>
+    <w:bookmarkStart w:id="1" w:name="_Ref481578904" w:displacedByCustomXml="next"/>
     <w:sdt>
       <w:sdtPr>
         <w:rPr>
@@ -7049,23 +7051,23 @@
       <w:pPr>
         <w:pStyle w:val="Heading1"/>
       </w:pPr>
-      <w:bookmarkStart w:id="1" w:name="_Toc535933219"/>
+      <w:bookmarkStart w:id="2" w:name="_Toc535933219"/>
       <w:r>
         <w:lastRenderedPageBreak/>
         <w:t>Introduction</w:t>
       </w:r>
-      <w:bookmarkEnd w:id="0"/>
       <w:bookmarkEnd w:id="1"/>
+      <w:bookmarkEnd w:id="2"/>
     </w:p>
     <w:p>
       <w:pPr>
         <w:pStyle w:val="Heading2"/>
       </w:pPr>
-      <w:bookmarkStart w:id="2" w:name="_Toc535933220"/>
+      <w:bookmarkStart w:id="3" w:name="_Toc535933220"/>
       <w:r>
         <w:t>About</w:t>
       </w:r>
-      <w:bookmarkEnd w:id="2"/>
+      <w:bookmarkEnd w:id="3"/>
     </w:p>
     <w:p>
       <w:r>
@@ -7077,15 +7079,7 @@
         <w:t xml:space="preserve">to display and analyze seismic waveforms in real-time. </w:t>
       </w:r>
       <w:r>
-        <w:t xml:space="preserve">SWARM is a functional replacement to the traditional </w:t>
-      </w:r>
-      <w:proofErr w:type="spellStart"/>
-      <w:r>
-        <w:t>helicorder</w:t>
-      </w:r>
-      <w:proofErr w:type="spellEnd"/>
-      <w:r>
-        <w:t xml:space="preserve">, but also has many other tools for visualizing wave forms, such as frequency spectra plots and spectrograms.  </w:t>
+        <w:t xml:space="preserve">SWARM is a functional replacement to the traditional helicorder, but also has many other tools for visualizing wave forms, such as frequency spectra plots and spectrograms.  </w:t>
       </w:r>
       <w:r>
         <w:t xml:space="preserve">Other features include ability to obtain station metadata for plotting on map, and support for IRIS DMC connections. </w:t>
@@ -7123,11 +7117,11 @@
       <w:pPr>
         <w:pStyle w:val="Heading1"/>
       </w:pPr>
-      <w:bookmarkStart w:id="3" w:name="_Toc535933221"/>
+      <w:bookmarkStart w:id="4" w:name="_Toc535933221"/>
       <w:r>
         <w:t>Getting Started</w:t>
       </w:r>
-      <w:bookmarkEnd w:id="3"/>
+      <w:bookmarkEnd w:id="4"/>
     </w:p>
     <w:p>
       <w:pPr>
@@ -7137,11 +7131,11 @@
           <w:numId w:val="4"/>
         </w:numPr>
       </w:pPr>
-      <w:bookmarkStart w:id="4" w:name="_Toc535933222"/>
+      <w:bookmarkStart w:id="5" w:name="_Toc535933222"/>
       <w:r>
         <w:t>System Requirements</w:t>
       </w:r>
-      <w:bookmarkEnd w:id="4"/>
+      <w:bookmarkEnd w:id="5"/>
     </w:p>
     <w:p>
       <w:r>
@@ -7167,11 +7161,11 @@
       <w:pPr>
         <w:pStyle w:val="Heading2"/>
       </w:pPr>
-      <w:bookmarkStart w:id="5" w:name="_Toc535933223"/>
+      <w:bookmarkStart w:id="6" w:name="_Toc535933223"/>
       <w:r>
         <w:t>Installing SWARM</w:t>
       </w:r>
-      <w:bookmarkEnd w:id="5"/>
+      <w:bookmarkEnd w:id="6"/>
     </w:p>
     <w:p>
       <w:r>
@@ -7186,20 +7180,7 @@
         </w:r>
       </w:hyperlink>
       <w:r>
-        <w:t>. In Windows, your unzipped swarm-</w:t>
-      </w:r>
-      <w:proofErr w:type="spellStart"/>
-      <w:r>
-        <w:t>x.</w:t>
-      </w:r>
-      <w:proofErr w:type="gramStart"/>
-      <w:r>
-        <w:t>y.z</w:t>
-      </w:r>
-      <w:proofErr w:type="spellEnd"/>
-      <w:proofErr w:type="gramEnd"/>
-      <w:r>
-        <w:t xml:space="preserve"> directory will look like this:</w:t>
+        <w:t>. In Windows, your unzipped swarm-x.y.z directory will look like this:</w:t>
       </w:r>
     </w:p>
     <w:p>
@@ -7294,11 +7275,11 @@
       <w:pPr>
         <w:pStyle w:val="Heading2"/>
       </w:pPr>
-      <w:bookmarkStart w:id="6" w:name="_Toc535933224"/>
+      <w:bookmarkStart w:id="7" w:name="_Toc535933224"/>
       <w:r>
         <w:t>Running SWARM</w:t>
       </w:r>
-      <w:bookmarkEnd w:id="6"/>
+      <w:bookmarkEnd w:id="7"/>
     </w:p>
     <w:p>
       <w:r>
@@ -7327,22 +7308,22 @@
       <w:pPr>
         <w:pStyle w:val="Heading1"/>
       </w:pPr>
-      <w:bookmarkStart w:id="7" w:name="_Toc535933225"/>
+      <w:bookmarkStart w:id="8" w:name="_Toc535933225"/>
       <w:r>
         <w:lastRenderedPageBreak/>
         <w:t>Data Sources and Channels</w:t>
       </w:r>
-      <w:bookmarkEnd w:id="7"/>
+      <w:bookmarkEnd w:id="8"/>
     </w:p>
     <w:p>
       <w:pPr>
         <w:pStyle w:val="Heading2"/>
       </w:pPr>
-      <w:bookmarkStart w:id="8" w:name="_Toc535933226"/>
+      <w:bookmarkStart w:id="9" w:name="_Toc535933226"/>
       <w:r>
         <w:t>Introduction</w:t>
       </w:r>
-      <w:bookmarkEnd w:id="8"/>
+      <w:bookmarkEnd w:id="9"/>
     </w:p>
     <w:p>
       <w:r>
@@ -7430,15 +7411,7 @@
         <w:ind w:firstLine="720"/>
       </w:pPr>
       <w:r>
-        <w:t xml:space="preserve">The Data Source Chooser, the top half of the panel, is used to select the source of the waveform or </w:t>
-      </w:r>
-      <w:proofErr w:type="spellStart"/>
-      <w:r>
-        <w:t>helicorder</w:t>
-      </w:r>
-      <w:proofErr w:type="spellEnd"/>
-      <w:r>
-        <w:t xml:space="preserve"> data. The box contains the list of all available data sources, both ones that have been used before and new ones that are created.</w:t>
+        <w:t>The Data Source Chooser, the top half of the panel, is used to select the source of the waveform or helicorder data. The box contains the list of all available data sources, both ones that have been used before and new ones that are created.</w:t>
       </w:r>
     </w:p>
     <w:p>
@@ -7451,34 +7424,13 @@
     </w:p>
     <w:p>
       <w:r>
-        <w:t xml:space="preserve">the waveform or the </w:t>
-      </w:r>
-      <w:proofErr w:type="spellStart"/>
-      <w:r>
-        <w:t>helicorder</w:t>
-      </w:r>
-      <w:proofErr w:type="spellEnd"/>
-      <w:r>
-        <w:t>. Once a data source is selected, the Channel Selector will</w:t>
-      </w:r>
-    </w:p>
-    <w:p>
-      <w:r>
-        <w:t xml:space="preserve">be populated with the available channels. The contents of both </w:t>
-      </w:r>
-      <w:proofErr w:type="spellStart"/>
-      <w:r>
-        <w:t>theWaves</w:t>
-      </w:r>
-      <w:proofErr w:type="spellEnd"/>
-      <w:r>
-        <w:t xml:space="preserve"> and </w:t>
-      </w:r>
-      <w:proofErr w:type="spellStart"/>
-      <w:r>
-        <w:t>Helicorders</w:t>
-      </w:r>
-      <w:proofErr w:type="spellEnd"/>
+        <w:t>the waveform or the helicorder. Once a data source is selected, the Channel Selector will</w:t>
+      </w:r>
+    </w:p>
+    <w:p>
+      <w:r>
+        <w:t>be populated with the available channels. The contents of both theWaves and Helicorders</w:t>
+      </w:r>
     </w:p>
     <w:p>
       <w:r>
@@ -7545,23 +7497,15 @@
       <w:pPr>
         <w:pStyle w:val="Heading2"/>
       </w:pPr>
-      <w:bookmarkStart w:id="9" w:name="_Toc535933227"/>
+      <w:bookmarkStart w:id="10" w:name="_Toc535933227"/>
       <w:r>
         <w:t>General Usage</w:t>
       </w:r>
-      <w:bookmarkEnd w:id="9"/>
-    </w:p>
-    <w:p>
-      <w:r>
-        <w:t xml:space="preserve">SWARM is preconfigured with AVO Winston Wave Server. To add another data </w:t>
-      </w:r>
-      <w:proofErr w:type="gramStart"/>
-      <w:r>
-        <w:t>source</w:t>
-      </w:r>
-      <w:proofErr w:type="gramEnd"/>
-      <w:r>
-        <w:t xml:space="preserve"> click on the </w:t>
+      <w:bookmarkEnd w:id="10"/>
+    </w:p>
+    <w:p>
+      <w:r>
+        <w:t xml:space="preserve">SWARM is preconfigured with AVO Winston Wave Server. To add another data source click on the </w:t>
       </w:r>
       <w:r>
         <w:t xml:space="preserve">‘New data source’ icon </w:t>
@@ -8062,14 +8006,12 @@
       <w:r>
         <w:t xml:space="preserve"> A data server that is in the </w:t>
       </w:r>
-      <w:proofErr w:type="spellStart"/>
       <w:r>
         <w:rPr>
           <w:rFonts w:asciiTheme="majorHAnsi" w:hAnsiTheme="majorHAnsi" w:cstheme="majorHAnsi"/>
         </w:rPr>
         <w:t>DataSources.config</w:t>
       </w:r>
-      <w:proofErr w:type="spellEnd"/>
       <w:r>
         <w:t xml:space="preserve"> file. The small padlock denotes that it is not possible to edit or delete it from SWARM. </w:t>
       </w:r>
@@ -8173,15 +8115,7 @@
         <w:t xml:space="preserve"> </w:t>
       </w:r>
       <w:r>
-        <w:t xml:space="preserve">channels. Double clicking on a channel will bring up a </w:t>
-      </w:r>
-      <w:proofErr w:type="spellStart"/>
-      <w:r>
-        <w:t>helicorder</w:t>
-      </w:r>
-      <w:proofErr w:type="spellEnd"/>
-      <w:r>
-        <w:t>. Alternatively,</w:t>
+        <w:t>channels. Double clicking on a channel will bring up a helicorder. Alternatively,</w:t>
       </w:r>
       <w:r>
         <w:t xml:space="preserve"> </w:t>
@@ -8268,15 +8202,7 @@
         </w:drawing>
       </w:r>
       <w:r>
-        <w:t xml:space="preserve"> Opens </w:t>
-      </w:r>
-      <w:proofErr w:type="spellStart"/>
-      <w:r>
-        <w:t>helicorder</w:t>
-      </w:r>
-      <w:proofErr w:type="spellEnd"/>
-      <w:r>
-        <w:t xml:space="preserve"> views</w:t>
+        <w:t xml:space="preserve"> Opens helicorder views</w:t>
       </w:r>
     </w:p>
     <w:p>
@@ -8622,37 +8548,29 @@
       <w:pPr>
         <w:pStyle w:val="Heading2"/>
       </w:pPr>
-      <w:bookmarkStart w:id="10" w:name="_Toc535933228"/>
+      <w:bookmarkStart w:id="11" w:name="_Toc535933228"/>
       <w:r>
         <w:t>Data Source Types</w:t>
       </w:r>
-      <w:bookmarkEnd w:id="10"/>
+      <w:bookmarkEnd w:id="11"/>
     </w:p>
     <w:p>
       <w:r>
         <w:t xml:space="preserve">Clicking on the ‘New data source’ icon will open a New Data Source dialog </w:t>
       </w:r>
       <w:r>
-        <w:t xml:space="preserve">window. Currently supported data source types for SWARM are Winston Wave Server, Earthworm Wave Server, FDSN WS, and </w:t>
-      </w:r>
-      <w:proofErr w:type="spellStart"/>
-      <w:r>
-        <w:t>SeekLink</w:t>
-      </w:r>
-      <w:proofErr w:type="spellEnd"/>
-      <w:r>
-        <w:t xml:space="preserve"> Server.</w:t>
+        <w:t>window. Currently supported data source types for SWARM are Winston Wave Server, Earthworm Wave Server, FDSN WS, and SeekLink Server.</w:t>
       </w:r>
     </w:p>
     <w:p>
       <w:pPr>
         <w:pStyle w:val="Heading3"/>
       </w:pPr>
-      <w:bookmarkStart w:id="11" w:name="_Toc535933229"/>
+      <w:bookmarkStart w:id="12" w:name="_Toc535933229"/>
       <w:r>
         <w:t>Winston Wave Server</w:t>
       </w:r>
-      <w:bookmarkEnd w:id="11"/>
+      <w:bookmarkEnd w:id="12"/>
     </w:p>
     <w:p>
       <w:r>
@@ -8765,11 +8683,11 @@
       <w:pPr>
         <w:pStyle w:val="Heading3"/>
       </w:pPr>
-      <w:bookmarkStart w:id="12" w:name="_Toc535933230"/>
+      <w:bookmarkStart w:id="13" w:name="_Toc535933230"/>
       <w:r>
         <w:t>Earthworm Wave Server</w:t>
       </w:r>
-      <w:bookmarkEnd w:id="12"/>
+      <w:bookmarkEnd w:id="13"/>
     </w:p>
     <w:p>
       <w:r>
@@ -8782,15 +8700,7 @@
         <w:t xml:space="preserve">essentially </w:t>
       </w:r>
       <w:r>
-        <w:t xml:space="preserve">the </w:t>
-      </w:r>
-      <w:proofErr w:type="spellStart"/>
-      <w:r>
-        <w:t>wave_serverV</w:t>
-      </w:r>
-      <w:proofErr w:type="spellEnd"/>
-      <w:r>
-        <w:t xml:space="preserve"> module of the Earthworm system.</w:t>
+        <w:t>the wave_serverV module of the Earthworm system.</w:t>
       </w:r>
       <w:r>
         <w:t xml:space="preserve"> Connection to Earthworm requires the IP address or host name of the server, port number, and communication time out in seconds.</w:t>
@@ -8909,11 +8819,11 @@
       <w:pPr>
         <w:pStyle w:val="Heading3"/>
       </w:pPr>
-      <w:bookmarkStart w:id="13" w:name="_Toc535933231"/>
+      <w:bookmarkStart w:id="14" w:name="_Toc535933231"/>
       <w:r>
         <w:t>FDSN Web Services</w:t>
       </w:r>
-      <w:bookmarkEnd w:id="13"/>
+      <w:bookmarkEnd w:id="14"/>
     </w:p>
     <w:p>
       <w:r>
@@ -8937,15 +8847,7 @@
     <w:p>
       <w:r>
         <w:tab/>
-        <w:t xml:space="preserve">To add an FDSN web service data source, enter in the </w:t>
-      </w:r>
-      <w:proofErr w:type="spellStart"/>
-      <w:r>
-        <w:t>dataselect</w:t>
-      </w:r>
-      <w:proofErr w:type="spellEnd"/>
-      <w:r>
-        <w:t xml:space="preserve"> and station URL.  A list of available web services can be found at </w:t>
+        <w:t xml:space="preserve">To add an FDSN web service data source, enter in the dataselect and station URL.  A list of available web services can be found at </w:t>
       </w:r>
       <w:hyperlink r:id="rId30" w:history="1">
         <w:r>
@@ -9081,25 +8983,15 @@
       <w:pPr>
         <w:pStyle w:val="Heading3"/>
       </w:pPr>
-      <w:bookmarkStart w:id="14" w:name="_Toc535933232"/>
-      <w:proofErr w:type="spellStart"/>
-      <w:r>
-        <w:t>SeedLink</w:t>
-      </w:r>
-      <w:proofErr w:type="spellEnd"/>
-      <w:r>
-        <w:t xml:space="preserve"> Server</w:t>
-      </w:r>
-      <w:bookmarkEnd w:id="14"/>
-    </w:p>
-    <w:p>
-      <w:proofErr w:type="spellStart"/>
-      <w:r>
-        <w:t>SeedLink</w:t>
-      </w:r>
-      <w:proofErr w:type="spellEnd"/>
-      <w:r>
-        <w:t xml:space="preserve"> protocol transmits data packets in 512-byte Mini-SEED records. </w:t>
+      <w:bookmarkStart w:id="15" w:name="_Toc535933232"/>
+      <w:r>
+        <w:t>SeedLink Server</w:t>
+      </w:r>
+      <w:bookmarkEnd w:id="15"/>
+    </w:p>
+    <w:p>
+      <w:r>
+        <w:t xml:space="preserve">SeedLink protocol transmits data packets in 512-byte Mini-SEED records. </w:t>
       </w:r>
       <w:r>
         <w:t>IRIS D</w:t>
@@ -9108,45 +9000,13 @@
         <w:t>ata</w:t>
       </w:r>
       <w:r>
-        <w:t xml:space="preserve"> Management Center (DMC) hosts a </w:t>
-      </w:r>
-      <w:proofErr w:type="gramStart"/>
-      <w:r>
-        <w:t>public</w:t>
-      </w:r>
-      <w:proofErr w:type="gramEnd"/>
-      <w:r>
-        <w:t xml:space="preserve"> accessible </w:t>
-      </w:r>
-      <w:proofErr w:type="spellStart"/>
-      <w:r>
-        <w:t>SeedLink</w:t>
-      </w:r>
-      <w:proofErr w:type="spellEnd"/>
-      <w:r>
-        <w:t xml:space="preserve"> server.  More information on </w:t>
-      </w:r>
-      <w:proofErr w:type="spellStart"/>
-      <w:r>
-        <w:t>SeedLink</w:t>
-      </w:r>
-      <w:proofErr w:type="spellEnd"/>
-      <w:r>
-        <w:t xml:space="preserve"> and IRIS DMC’s server can be found at </w:t>
+        <w:t xml:space="preserve"> Management Center (DMC) hosts a public accessible SeedLink server.  More information on SeedLink and IRIS DMC’s server can be found at </w:t>
       </w:r>
       <w:r>
         <w:t>http://ds.iris.edu/ds/nodes/dmc/services/seedlink/</w:t>
       </w:r>
       <w:r>
-        <w:t xml:space="preserve">. To connect to a </w:t>
-      </w:r>
-      <w:proofErr w:type="spellStart"/>
-      <w:r>
-        <w:t>SeedLink</w:t>
-      </w:r>
-      <w:proofErr w:type="spellEnd"/>
-      <w:r>
-        <w:t xml:space="preserve"> server enter in the IP address or host name, and the port.</w:t>
+        <w:t>. To connect to a SeedLink server enter in the IP address or host name, and the port.</w:t>
       </w:r>
     </w:p>
     <w:p>
@@ -9234,18 +9094,8 @@
         <w:fldChar w:fldCharType="end"/>
       </w:r>
       <w:r>
-        <w:t xml:space="preserve"> Adding a new </w:t>
-      </w:r>
-      <w:proofErr w:type="spellStart"/>
-      <w:r>
-        <w:t>SeedLink</w:t>
-      </w:r>
-      <w:proofErr w:type="spellEnd"/>
-      <w:r>
-        <w:t xml:space="preserve"> data source</w:t>
-      </w:r>
-      <w:bookmarkStart w:id="15" w:name="_GoBack"/>
-      <w:bookmarkEnd w:id="15"/>
+        <w:t xml:space="preserve"> Adding a new SeedLink data source</w:t>
+      </w:r>
     </w:p>
     <w:p>
       <w:pPr>
@@ -9277,23 +9127,7 @@
         <w:t xml:space="preserve"> read</w:t>
       </w:r>
       <w:r>
-        <w:t xml:space="preserve"> formats are SAC, SEED, </w:t>
-      </w:r>
-      <w:proofErr w:type="spellStart"/>
-      <w:r>
-        <w:t>miniSEED</w:t>
-      </w:r>
-      <w:proofErr w:type="spellEnd"/>
-      <w:r>
-        <w:t xml:space="preserve">, SEISAN, </w:t>
-      </w:r>
-      <w:proofErr w:type="spellStart"/>
-      <w:r>
-        <w:t>Matlab</w:t>
-      </w:r>
-      <w:proofErr w:type="spellEnd"/>
-      <w:r>
-        <w:t>-readable text file</w:t>
+        <w:t xml:space="preserve"> formats are SAC, SEED, miniSEED, SEISAN, Matlab-readable text file</w:t>
       </w:r>
       <w:r>
         <w:t>, and WIN</w:t>
@@ -9307,32 +9141,14 @@
         <w:pStyle w:val="Heading4"/>
       </w:pPr>
       <w:bookmarkStart w:id="17" w:name="_Ref482173946"/>
-      <w:proofErr w:type="spellStart"/>
-      <w:r>
-        <w:t>Matlab</w:t>
-      </w:r>
-      <w:proofErr w:type="spellEnd"/>
-      <w:r>
-        <w:t>-readable text file</w:t>
+      <w:r>
+        <w:t>Matlab-readable text file</w:t>
       </w:r>
       <w:bookmarkEnd w:id="17"/>
     </w:p>
     <w:p>
-      <w:proofErr w:type="spellStart"/>
-      <w:r>
-        <w:t>Matlab</w:t>
-      </w:r>
-      <w:proofErr w:type="spellEnd"/>
-      <w:r>
-        <w:t xml:space="preserve">-readable text files do not contain station information. While the station information is not strictly necessary to display the data in </w:t>
-      </w:r>
-      <w:proofErr w:type="spellStart"/>
-      <w:r>
-        <w:t>helicorder</w:t>
-      </w:r>
-      <w:proofErr w:type="spellEnd"/>
-      <w:r>
-        <w:t xml:space="preserve"> and most other views, it may be required in some cases, such as in the particle motion view. Swarm will attempt to obtain </w:t>
+      <w:r>
+        <w:t xml:space="preserve">Matlab-readable text files do not contain station information. While the station information is not strictly necessary to display the data in helicorder and most other views, it may be required in some cases, such as in the particle motion view. Swarm will attempt to obtain </w:t>
       </w:r>
       <w:r>
         <w:t>SCNL</w:t>
@@ -9367,15 +9183,7 @@
         <w:ind w:firstLine="720"/>
       </w:pPr>
       <w:r>
-        <w:t xml:space="preserve">The content of </w:t>
-      </w:r>
-      <w:proofErr w:type="spellStart"/>
-      <w:r>
-        <w:t>Matlab</w:t>
-      </w:r>
-      <w:proofErr w:type="spellEnd"/>
-      <w:r>
-        <w:t>-readable text file is space delimited with the epoch time in milliseconds followed by the value, e.g.:</w:t>
+        <w:t>The content of Matlab-readable text file is space delimited with the epoch time in milliseconds followed by the value, e.g.:</w:t>
       </w:r>
     </w:p>
     <w:p>
@@ -9524,15 +9332,7 @@
         <w:t xml:space="preserve"> extension but the configuration file can be called anything and located anywhere.  The first line of the file must contain the time zone, followed by the name for each channel in the files.  </w:t>
       </w:r>
       <w:r>
-        <w:t>If specified time zone is not valid it will default to ‘GMT’.  If configuration file is not available or readable it will default to ‘UTC’. Abbreviations may work, but it is recommended to use the full time zone name (e.g. Americas/</w:t>
-      </w:r>
-      <w:proofErr w:type="spellStart"/>
-      <w:r>
-        <w:t>New_York</w:t>
-      </w:r>
-      <w:proofErr w:type="spellEnd"/>
-      <w:r>
-        <w:t xml:space="preserve">, </w:t>
+        <w:t xml:space="preserve">If specified time zone is not valid it will default to ‘GMT’.  If configuration file is not available or readable it will default to ‘UTC’. Abbreviations may work, but it is recommended to use the full time zone name (e.g. Americas/New_York, </w:t>
       </w:r>
       <w:r>
         <w:t xml:space="preserve">Atlantic/Reykjavik).  See </w:t>
@@ -9757,13 +9557,8 @@
         <w:pStyle w:val="Heading1"/>
       </w:pPr>
       <w:bookmarkStart w:id="18" w:name="_Toc535933234"/>
-      <w:proofErr w:type="spellStart"/>
-      <w:r>
-        <w:t>Helicorder</w:t>
-      </w:r>
-      <w:proofErr w:type="spellEnd"/>
-      <w:r>
-        <w:t xml:space="preserve"> View</w:t>
+      <w:r>
+        <w:t>Helicorder View</w:t>
       </w:r>
       <w:r>
         <w:t>s</w:t>
@@ -9782,31 +9577,10 @@
     </w:p>
     <w:p>
       <w:r>
-        <w:t xml:space="preserve">One of SWARM’s primary functions is to display </w:t>
-      </w:r>
-      <w:proofErr w:type="spellStart"/>
-      <w:r>
-        <w:t>helicorders</w:t>
-      </w:r>
-      <w:proofErr w:type="spellEnd"/>
-      <w:r>
-        <w:t xml:space="preserve"> and allow user interactions with it. The </w:t>
-      </w:r>
-      <w:proofErr w:type="spellStart"/>
-      <w:r>
-        <w:t>helicorder</w:t>
-      </w:r>
-      <w:proofErr w:type="spellEnd"/>
-      <w:r>
-        <w:t xml:space="preserve"> below is displaying channel PN7A SHZ AV from AVO Winston data source.  </w:t>
-      </w:r>
-      <w:proofErr w:type="spellStart"/>
-      <w:r>
-        <w:t>Helicorders</w:t>
-      </w:r>
-      <w:proofErr w:type="spellEnd"/>
-      <w:r>
-        <w:t xml:space="preserve"> derived from an active source, like a Wave Server or Winston connection, will automatically update when new data are available.</w:t>
+        <w:t xml:space="preserve">One of SWARM’s primary functions is to display helicorders and allow user interactions with it. The helicorder below is displaying channel PN7A SHZ AV from AVO Winston data source.  </w:t>
+      </w:r>
+      <w:r>
+        <w:t>Helicorders derived from an active source, like a Wave Server or Winston connection, will automatically update when new data are available.</w:t>
       </w:r>
     </w:p>
     <w:p/>
@@ -9895,15 +9669,7 @@
         <w:fldChar w:fldCharType="end"/>
       </w:r>
       <w:r>
-        <w:t xml:space="preserve"> </w:t>
-      </w:r>
-      <w:proofErr w:type="spellStart"/>
-      <w:r>
-        <w:t>Helicorder</w:t>
-      </w:r>
-      <w:proofErr w:type="spellEnd"/>
-      <w:r>
-        <w:t xml:space="preserve"> view</w:t>
+        <w:t xml:space="preserve"> Helicorder view</w:t>
       </w:r>
     </w:p>
     <w:p>
@@ -9918,15 +9684,7 @@
     </w:p>
     <w:p>
       <w:r>
-        <w:t xml:space="preserve">Clicking on the </w:t>
-      </w:r>
-      <w:proofErr w:type="spellStart"/>
-      <w:r>
-        <w:t>helicorder</w:t>
-      </w:r>
-      <w:proofErr w:type="spellEnd"/>
-      <w:r>
-        <w:t xml:space="preserve"> opens a wave panel for a magnified view of the area highlighted in yellow. See section on </w:t>
+        <w:t xml:space="preserve">Clicking on the helicorder opens a wave panel for a magnified view of the area highlighted in yellow. See section on </w:t>
       </w:r>
       <w:r>
         <w:fldChar w:fldCharType="begin"/>
@@ -10360,27 +10118,14 @@
         <w:pStyle w:val="Heading2"/>
       </w:pPr>
       <w:bookmarkStart w:id="22" w:name="_Toc535933238"/>
-      <w:proofErr w:type="spellStart"/>
-      <w:r>
-        <w:t>Helicorder</w:t>
-      </w:r>
-      <w:proofErr w:type="spellEnd"/>
-      <w:r>
-        <w:t xml:space="preserve"> Toolbar</w:t>
+      <w:r>
+        <w:t>Helicorder Toolbar</w:t>
       </w:r>
       <w:bookmarkEnd w:id="22"/>
     </w:p>
     <w:p>
       <w:r>
-        <w:t xml:space="preserve">Below are the functions available in the toolbar above the </w:t>
-      </w:r>
-      <w:proofErr w:type="spellStart"/>
-      <w:r>
-        <w:t>helicorder</w:t>
-      </w:r>
-      <w:proofErr w:type="spellEnd"/>
-      <w:r>
-        <w:t xml:space="preserve">. Hovering over an icon will also provide a tooltip indicating the function of the button </w:t>
+        <w:t xml:space="preserve">Below are the functions available in the toolbar above the helicorder. Hovering over an icon will also provide a tooltip indicating the function of the button </w:t>
       </w:r>
       <w:r>
         <w:t>and the hot keys, if available.</w:t>
@@ -10452,15 +10197,7 @@
         </w:drawing>
       </w:r>
       <w:r>
-        <w:t xml:space="preserve"> </w:t>
-      </w:r>
-      <w:proofErr w:type="spellStart"/>
-      <w:r>
-        <w:t>Helicorder</w:t>
-      </w:r>
-      <w:proofErr w:type="spellEnd"/>
-      <w:r>
-        <w:t xml:space="preserve"> always on top</w:t>
+        <w:t xml:space="preserve"> Helicorder always on top</w:t>
       </w:r>
     </w:p>
     <w:p>
@@ -10526,15 +10263,7 @@
         </w:drawing>
       </w:r>
       <w:r>
-        <w:t xml:space="preserve"> </w:t>
-      </w:r>
-      <w:proofErr w:type="spellStart"/>
-      <w:r>
-        <w:t>Helicorder</w:t>
-      </w:r>
-      <w:proofErr w:type="spellEnd"/>
-      <w:r>
-        <w:t xml:space="preserve"> view settings</w:t>
+        <w:t xml:space="preserve"> Helicorder view settings</w:t>
       </w:r>
     </w:p>
     <w:p>
@@ -11365,7 +11094,6 @@
         </w:rPr>
         <w:t xml:space="preserve">W </w:t>
       </w:r>
-      <w:proofErr w:type="gramStart"/>
       <w:r>
         <w:rPr>
           <w:rFonts w:cstheme="minorHAnsi"/>
@@ -11378,7 +11106,6 @@
         </w:rPr>
         <w:t xml:space="preserve"> ,</w:t>
       </w:r>
-      <w:proofErr w:type="gramEnd"/>
       <w:r>
         <w:rPr>
           <w:rFonts w:cstheme="minorHAnsi"/>
@@ -11460,7 +11187,6 @@
         </w:rPr>
         <w:t xml:space="preserve">S </w:t>
       </w:r>
-      <w:proofErr w:type="gramStart"/>
       <w:r>
         <w:rPr>
           <w:rFonts w:cstheme="minorHAnsi"/>
@@ -11473,7 +11199,6 @@
         </w:rPr>
         <w:t xml:space="preserve"> .</w:t>
       </w:r>
-      <w:proofErr w:type="gramEnd"/>
       <w:r>
         <w:t>)</w:t>
       </w:r>
@@ -11907,15 +11632,7 @@
         </w:drawing>
       </w:r>
       <w:r>
-        <w:t xml:space="preserve">  Save </w:t>
-      </w:r>
-      <w:proofErr w:type="spellStart"/>
-      <w:r>
-        <w:t>helicorder</w:t>
-      </w:r>
-      <w:proofErr w:type="spellEnd"/>
-      <w:r>
-        <w:t xml:space="preserve"> image </w:t>
+        <w:t xml:space="preserve">  Save helicorder image </w:t>
       </w:r>
       <w:r>
         <w:t>(</w:t>
@@ -12062,15 +11779,7 @@
         </w:drawing>
       </w:r>
       <w:r>
-        <w:t xml:space="preserve"> Toggle between adjusting </w:t>
-      </w:r>
-      <w:proofErr w:type="spellStart"/>
-      <w:r>
-        <w:t>helicorder</w:t>
-      </w:r>
-      <w:proofErr w:type="spellEnd"/>
-      <w:r>
-        <w:t xml:space="preserve"> scale and clip</w:t>
+        <w:t xml:space="preserve"> Toggle between adjusting helicorder scale and clip</w:t>
       </w:r>
     </w:p>
     <w:p>
@@ -12081,13 +11790,8 @@
         <w:t xml:space="preserve"> </w:t>
       </w:r>
       <w:bookmarkStart w:id="23" w:name="_Toc535933239"/>
-      <w:proofErr w:type="spellStart"/>
-      <w:r>
-        <w:t>Helicorder</w:t>
-      </w:r>
-      <w:proofErr w:type="spellEnd"/>
-      <w:r>
-        <w:t xml:space="preserve"> View </w:t>
+      <w:r>
+        <w:t xml:space="preserve">Helicorder View </w:t>
       </w:r>
       <w:r>
         <w:t>Settings</w:t>
@@ -12325,47 +12029,7 @@
         </w:drawing>
       </w:r>
       <w:r>
-        <w:t xml:space="preserve">There are two main ways in which the user can interact with the a </w:t>
-      </w:r>
-      <w:proofErr w:type="spellStart"/>
-      <w:r>
-        <w:t>helicorder</w:t>
-      </w:r>
-      <w:proofErr w:type="spellEnd"/>
-      <w:r>
-        <w:t xml:space="preserve"> view: manipulating the </w:t>
-      </w:r>
-      <w:proofErr w:type="spellStart"/>
-      <w:r>
-        <w:t>helicorder</w:t>
-      </w:r>
-      <w:proofErr w:type="spellEnd"/>
-      <w:r>
-        <w:t xml:space="preserve"> view itself or zooming in and looking at the underlying waveform. </w:t>
-      </w:r>
-      <w:proofErr w:type="gramStart"/>
-      <w:r>
-        <w:t>All of</w:t>
-      </w:r>
-      <w:proofErr w:type="gramEnd"/>
-      <w:r>
-        <w:t xml:space="preserve"> the settings for the </w:t>
-      </w:r>
-      <w:proofErr w:type="spellStart"/>
-      <w:r>
-        <w:t>helicorder</w:t>
-      </w:r>
-      <w:proofErr w:type="spellEnd"/>
-      <w:r>
-        <w:t xml:space="preserve"> view can be manipulated in the </w:t>
-      </w:r>
-      <w:proofErr w:type="spellStart"/>
-      <w:r>
-        <w:t>helicorder</w:t>
-      </w:r>
-      <w:proofErr w:type="spellEnd"/>
-      <w:r>
-        <w:t xml:space="preserve"> view settings dialog which can be opened by clicking on the</w:t>
+        <w:t>There are two main ways in which the user can interact with the a helicorder view: manipulating the helicorder view itself or zooming in and looking at the underlying waveform. All of the settings for the helicorder view can be manipulated in the helicorder view settings dialog which can be opened by clicking on the</w:t>
       </w:r>
       <w:r>
         <w:rPr>
@@ -12454,15 +12118,7 @@
         <w:t>X</w:t>
       </w:r>
       <w:r>
-        <w:t xml:space="preserve"> is the number of minutes to display along the bottom of the </w:t>
-      </w:r>
-      <w:proofErr w:type="spellStart"/>
-      <w:r>
-        <w:t>helicorder</w:t>
-      </w:r>
-      <w:proofErr w:type="spellEnd"/>
-      <w:r>
-        <w:t>. Default is 15 minutes.</w:t>
+        <w:t xml:space="preserve"> is the number of minutes to display along the bottom of the helicorder. Default is 15 minutes.</w:t>
       </w:r>
     </w:p>
     <w:p>
@@ -12480,15 +12136,7 @@
         <w:t xml:space="preserve">Y </w:t>
       </w:r>
       <w:r>
-        <w:t xml:space="preserve">is the total time in hours to display on the </w:t>
-      </w:r>
-      <w:proofErr w:type="spellStart"/>
-      <w:r>
-        <w:t>helicorder</w:t>
-      </w:r>
-      <w:proofErr w:type="spellEnd"/>
-      <w:r>
-        <w:t>. Default is 12 hours.</w:t>
+        <w:t>is the total time in hours to display on the helicorder. Default is 12 hours.</w:t>
       </w:r>
     </w:p>
     <w:p>
@@ -12503,15 +12151,7 @@
         </w:rPr>
       </w:pPr>
       <w:r>
-        <w:t xml:space="preserve">View time setting allows user to set the time at the bottom of the </w:t>
-      </w:r>
-      <w:proofErr w:type="spellStart"/>
-      <w:r>
-        <w:t>helicorder</w:t>
-      </w:r>
-      <w:proofErr w:type="spellEnd"/>
-      <w:r>
-        <w:t xml:space="preserve">. Default is ‘Now’, or current time. The format for </w:t>
+        <w:t xml:space="preserve">View time setting allows user to set the time at the bottom of the helicorder. Default is ‘Now’, or current time. The format for </w:t>
       </w:r>
       <w:r>
         <w:t xml:space="preserve">specifying the bottom view time is </w:t>
@@ -12663,14 +12303,13 @@
         <w:rPr>
           <w:i/>
         </w:rPr>
-        <w:t xml:space="preserve">Alert </w:t>
-      </w:r>
-      <w:proofErr w:type="gramStart"/>
+        <w:t>Alert frequency</w:t>
+      </w:r>
       <w:r>
         <w:rPr>
           <w:i/>
         </w:rPr>
-        <w:t>frequency</w:t>
+        <w:t xml:space="preserve"> </w:t>
       </w:r>
       <w:r>
         <w:rPr>
@@ -12679,17 +12318,7 @@
         <w:t xml:space="preserve"> </w:t>
       </w:r>
       <w:r>
-        <w:rPr>
-          <w:i/>
-        </w:rPr>
-        <w:t xml:space="preserve"> </w:t>
-      </w:r>
-      <w:r>
-        <w:t>sets</w:t>
-      </w:r>
-      <w:proofErr w:type="gramEnd"/>
-      <w:r>
-        <w:t xml:space="preserve"> the frequency of audio alarm in minutes.</w:t>
+        <w:t>sets the frequency of audio alarm in minutes.</w:t>
       </w:r>
     </w:p>
     <w:p>
@@ -12715,15 +12344,7 @@
         <w:t>Refresh</w:t>
       </w:r>
       <w:r>
-        <w:t xml:space="preserve"> is the number of seconds between attempts to refresh the </w:t>
-      </w:r>
-      <w:proofErr w:type="spellStart"/>
-      <w:r>
-        <w:t>helicorder</w:t>
-      </w:r>
-      <w:proofErr w:type="spellEnd"/>
-      <w:r>
-        <w:t xml:space="preserve"> with the latest data. The default value is 15.</w:t>
+        <w:t xml:space="preserve"> is the number of seconds between attempts to refresh the helicorder with the latest data. The default value is 15.</w:t>
       </w:r>
     </w:p>
     <w:p>
@@ -12741,15 +12362,7 @@
         <w:t>Scroll size</w:t>
       </w:r>
       <w:r>
-        <w:t xml:space="preserve"> is the number of </w:t>
-      </w:r>
-      <w:proofErr w:type="spellStart"/>
-      <w:r>
-        <w:t>helicorder</w:t>
-      </w:r>
-      <w:proofErr w:type="spellEnd"/>
-      <w:r>
-        <w:t xml:space="preserve"> rows to scroll up or down on user scroll requests with mouse-wheel or scroll bar buttons. </w:t>
+        <w:t xml:space="preserve"> is the number of helicorder rows to scroll up or down on user scroll requests with mouse-wheel or scroll bar buttons. </w:t>
       </w:r>
     </w:p>
     <w:p>
@@ -12767,15 +12380,7 @@
         <w:t xml:space="preserve">Force center </w:t>
       </w:r>
       <w:r>
-        <w:t xml:space="preserve">forces each </w:t>
-      </w:r>
-      <w:proofErr w:type="spellStart"/>
-      <w:r>
-        <w:t>helicorder</w:t>
-      </w:r>
-      <w:proofErr w:type="spellEnd"/>
-      <w:r>
-        <w:t xml:space="preserve"> sample to be centered on its current line. </w:t>
+        <w:t xml:space="preserve">forces each helicorder sample to be centered on its current line. </w:t>
       </w:r>
       <w:r>
         <w:t>This effectively eliminates all drift and is useful for broadband stations with lots of low frequency energy. This feature is to be used with caution though: it can make an obviously false signal look like an earthquake.</w:t>
@@ -12796,15 +12401,7 @@
         <w:t>Auto-scale</w:t>
       </w:r>
       <w:r>
-        <w:t xml:space="preserve"> toggles </w:t>
-      </w:r>
-      <w:proofErr w:type="spellStart"/>
-      <w:r>
-        <w:t>helicorder</w:t>
-      </w:r>
-      <w:proofErr w:type="spellEnd"/>
-      <w:r>
-        <w:t xml:space="preserve"> auto-scaling on and off. When auto-scaling is on an</w:t>
+        <w:t xml:space="preserve"> toggles helicorder auto-scaling on and off. When auto-scaling is on an</w:t>
       </w:r>
       <w:r>
         <w:t xml:space="preserve"> </w:t>
@@ -12822,29 +12419,13 @@
         <w:t>”</w:t>
       </w:r>
       <w:r>
-        <w:t xml:space="preserve"> looking </w:t>
-      </w:r>
-      <w:proofErr w:type="spellStart"/>
-      <w:r>
-        <w:t>helicorder</w:t>
-      </w:r>
-      <w:proofErr w:type="spellEnd"/>
-      <w:r>
-        <w:t>. If this fails, or if more control</w:t>
+        <w:t xml:space="preserve"> looking helicorder. If this fails, or if more control</w:t>
       </w:r>
       <w:r>
         <w:t xml:space="preserve"> </w:t>
       </w:r>
       <w:r>
-        <w:t xml:space="preserve">over the appearance of the </w:t>
-      </w:r>
-      <w:proofErr w:type="spellStart"/>
-      <w:r>
-        <w:t>helicorder</w:t>
-      </w:r>
-      <w:proofErr w:type="spellEnd"/>
-      <w:r>
-        <w:t xml:space="preserve"> is wanted, set the One bar range. </w:t>
+        <w:t xml:space="preserve">over the appearance of the helicorder is wanted, set the One bar range. </w:t>
       </w:r>
     </w:p>
     <w:p>
@@ -12998,15 +12579,7 @@
         </w:drawing>
       </w:r>
       <w:r>
-        <w:t xml:space="preserve"> or pressing </w:t>
-      </w:r>
-      <w:proofErr w:type="gramStart"/>
-      <w:r>
-        <w:t>the ?</w:t>
-      </w:r>
-      <w:proofErr w:type="gramEnd"/>
-      <w:r>
-        <w:t xml:space="preserve"> key.</w:t>
+        <w:t xml:space="preserve"> or pressing the ? key.</w:t>
       </w:r>
     </w:p>
     <w:p>
@@ -13128,11 +12701,7 @@
         <w:t>W</w:t>
       </w:r>
       <w:r>
-        <w:t xml:space="preserve"> </w:t>
-      </w:r>
-      <w:proofErr w:type="gramStart"/>
-      <w:r>
-        <w:t xml:space="preserve">or </w:t>
+        <w:t xml:space="preserve"> or </w:t>
       </w:r>
       <w:r>
         <w:rPr>
@@ -13140,7 +12709,6 @@
         </w:rPr>
         <w:t>,</w:t>
       </w:r>
-      <w:proofErr w:type="gramEnd"/>
       <w:r>
         <w:t xml:space="preserve"> will also toggle Wave view mode.</w:t>
       </w:r>
@@ -13269,15 +12837,7 @@
     </w:p>
     <w:p>
       <w:r>
-        <w:t xml:space="preserve">In certain windows (e.g. </w:t>
-      </w:r>
-      <w:proofErr w:type="spellStart"/>
-      <w:r>
-        <w:t>Helicorder</w:t>
-      </w:r>
-      <w:proofErr w:type="spellEnd"/>
-      <w:r>
-        <w:t xml:space="preserve"> View, Clipboard), users can zoom in on a wave by left clicking and dragging over the portion of the wave you want to see.  The selected section will highlight in yellow prior to zooming in.</w:t>
+        <w:t>In certain windows (e.g. Helicorder View, Clipboard), users can zoom in on a wave by left clicking and dragging over the portion of the wave you want to see.  The selected section will highlight in yellow prior to zooming in.</w:t>
       </w:r>
       <w:r>
         <w:t xml:space="preserve">  </w:t>
@@ -13288,15 +12848,7 @@
         <w:ind w:firstLine="720"/>
       </w:pPr>
       <w:r>
-        <w:t xml:space="preserve">When in </w:t>
-      </w:r>
-      <w:proofErr w:type="spellStart"/>
-      <w:r>
-        <w:t>Helicorder</w:t>
-      </w:r>
-      <w:proofErr w:type="spellEnd"/>
-      <w:r>
-        <w:t xml:space="preserve"> View, if </w:t>
+        <w:t xml:space="preserve">When in Helicorder View, if </w:t>
       </w:r>
       <w:r>
         <w:rPr>
@@ -13385,11 +12937,7 @@
         <w:t>S</w:t>
       </w:r>
       <w:r>
-        <w:t xml:space="preserve"> </w:t>
-      </w:r>
-      <w:proofErr w:type="gramStart"/>
-      <w:r>
-        <w:t xml:space="preserve">or </w:t>
+        <w:t xml:space="preserve"> or </w:t>
       </w:r>
       <w:r>
         <w:rPr>
@@ -13397,7 +12945,6 @@
         </w:rPr>
         <w:t>.</w:t>
       </w:r>
-      <w:proofErr w:type="gramEnd"/>
       <w:r>
         <w:t xml:space="preserve"> will also toggle Spectra view mode.</w:t>
       </w:r>
@@ -13676,7 +13223,6 @@
       <w:r>
         <w:t xml:space="preserve">or </w:t>
       </w:r>
-      <w:proofErr w:type="gramStart"/>
       <w:r>
         <w:rPr>
           <w:rFonts w:asciiTheme="majorHAnsi" w:hAnsiTheme="majorHAnsi" w:cstheme="majorHAnsi"/>
@@ -13684,11 +13230,7 @@
         <w:t>‘</w:t>
       </w:r>
       <w:r>
-        <w:t xml:space="preserve"> will</w:t>
-      </w:r>
-      <w:proofErr w:type="gramEnd"/>
-      <w:r>
-        <w:t xml:space="preserve"> also toggle Particle Motion view mode.</w:t>
+        <w:t xml:space="preserve"> will also toggle Particle Motion view mode.</w:t>
       </w:r>
       <w:r>
         <w:t xml:space="preserve"> To apply filter, press the </w:t>
@@ -13847,15 +13389,7 @@
         </w:numPr>
       </w:pPr>
       <w:r>
-        <w:t xml:space="preserve">In </w:t>
-      </w:r>
-      <w:proofErr w:type="spellStart"/>
-      <w:r>
-        <w:t>helicorder</w:t>
-      </w:r>
-      <w:proofErr w:type="spellEnd"/>
-      <w:r>
-        <w:t xml:space="preserve"> view and clipboard</w:t>
+        <w:t>In helicorder view and clipboard</w:t>
       </w:r>
     </w:p>
     <w:p>
@@ -13881,13 +13415,8 @@
       <w:r>
         <w:t xml:space="preserve">Some wave data, such as those imported from </w:t>
       </w:r>
-      <w:proofErr w:type="spellStart"/>
-      <w:r>
-        <w:t>Matlab</w:t>
-      </w:r>
-      <w:proofErr w:type="spellEnd"/>
-      <w:r>
-        <w:t xml:space="preserve">-readable text </w:t>
+      <w:r>
+        <w:t xml:space="preserve">Matlab-readable text </w:t>
       </w:r>
       <w:r>
         <w:t xml:space="preserve">files, may not have the required </w:t>
@@ -13917,15 +13446,7 @@
         <w:fldChar w:fldCharType="end"/>
       </w:r>
       <w:r>
-        <w:t xml:space="preserve"> for more information on getting Swarm to recognize SCNL information from </w:t>
-      </w:r>
-      <w:proofErr w:type="spellStart"/>
-      <w:r>
-        <w:t>Matlab</w:t>
-      </w:r>
-      <w:proofErr w:type="spellEnd"/>
-      <w:r>
-        <w:t>-readable text files.</w:t>
+        <w:t xml:space="preserve"> for more information on getting Swarm to recognize SCNL information from Matlab-readable text files.</w:t>
       </w:r>
     </w:p>
     <w:p>
@@ -14097,19 +13618,11 @@
           <w:numId w:val="12"/>
         </w:numPr>
       </w:pPr>
-      <w:proofErr w:type="spellStart"/>
       <w:r>
         <w:rPr>
           <w:i/>
         </w:rPr>
-        <w:t>Persistant</w:t>
-      </w:r>
-      <w:proofErr w:type="spellEnd"/>
-      <w:r>
-        <w:rPr>
-          <w:i/>
-        </w:rPr>
-        <w:t xml:space="preserve"> rescale</w:t>
+        <w:t>Persistant rescale</w:t>
       </w:r>
       <w:r>
         <w:t xml:space="preserve">, if </w:t>
@@ -15050,15 +14563,7 @@
         </w:drawing>
       </w:r>
       <w:r>
-        <w:t xml:space="preserve"> Synchronize times with </w:t>
-      </w:r>
-      <w:proofErr w:type="spellStart"/>
-      <w:r>
-        <w:t>helicorder</w:t>
-      </w:r>
-      <w:proofErr w:type="spellEnd"/>
-      <w:r>
-        <w:t xml:space="preserve"> wave</w:t>
+        <w:t xml:space="preserve"> Synchronize times with helicorder wave</w:t>
       </w:r>
     </w:p>
     <w:p>
@@ -16147,7 +15652,6 @@
         </w:rPr>
         <w:t xml:space="preserve">W </w:t>
       </w:r>
-      <w:proofErr w:type="gramStart"/>
       <w:r>
         <w:rPr>
           <w:rFonts w:cstheme="minorHAnsi"/>
@@ -16160,7 +15664,6 @@
         </w:rPr>
         <w:t xml:space="preserve"> ,</w:t>
       </w:r>
-      <w:proofErr w:type="gramEnd"/>
       <w:r>
         <w:rPr>
           <w:rFonts w:cstheme="minorHAnsi"/>
@@ -16239,7 +15742,6 @@
         </w:rPr>
         <w:t xml:space="preserve">S </w:t>
       </w:r>
-      <w:proofErr w:type="gramStart"/>
       <w:r>
         <w:rPr>
           <w:rFonts w:cstheme="minorHAnsi"/>
@@ -16252,7 +15754,6 @@
         </w:rPr>
         <w:t xml:space="preserve"> .</w:t>
       </w:r>
-      <w:proofErr w:type="gramEnd"/>
       <w:r>
         <w:t>)</w:t>
       </w:r>
@@ -16833,15 +16334,7 @@
         <w:t xml:space="preserve">button </w:t>
       </w:r>
       <w:r>
-        <w:t xml:space="preserve">is enabled, users </w:t>
-      </w:r>
-      <w:proofErr w:type="gramStart"/>
-      <w:r>
-        <w:t>are able to</w:t>
-      </w:r>
-      <w:proofErr w:type="gramEnd"/>
-      <w:r>
-        <w:t xml:space="preserve"> make picks for P and S </w:t>
+        <w:t xml:space="preserve">is enabled, users are able to make picks for P and S </w:t>
       </w:r>
       <w:r>
         <w:t>times</w:t>
@@ -17108,7 +16601,13 @@
         <w:t>).  The S-P duration and distance are displayed in the status bar at the bottom of the clipboard when a user hovers over the wave panel for the applicable station. Additionally, the S-P distance from station is plotted on the map as a circle.  When uncertainty is present, additional S-P circles using dashed lines are also plotted.  The inner circle represents the shortest S-P distance possible given the uncertainty. The outer circle represents the longest S-P distance possible given the uncertainty.</w:t>
       </w:r>
       <w:r>
-        <w:t xml:space="preserve">  S-P plots for individual stations can be disabled through the right click menu when in pick mode (uncheck the </w:t>
+        <w:t xml:space="preserve"> </w:t>
+      </w:r>
+      <w:r>
+        <w:t xml:space="preserve">Multiple S-P plots can be made. </w:t>
+      </w:r>
+      <w:r>
+        <w:t xml:space="preserve"> S-P plots for individual stations can be disabled through the right click menu when in pick mode (uncheck the </w:t>
       </w:r>
       <w:r>
         <w:rPr>
@@ -17124,6 +16623,9 @@
       </w:r>
       <w:r>
         <w:t xml:space="preserve"> menu item).</w:t>
+      </w:r>
+      <w:r>
+        <w:t xml:space="preserve">  Note: Locations for the stations that the picks are made on must be defined for this feature to work, either through the data source or SwarmMetadata.config.</w:t>
       </w:r>
     </w:p>
     <w:p>
@@ -17402,38 +16904,22 @@
     </w:p>
     <w:p>
       <w:r>
-        <w:t xml:space="preserve">When a wave is added to the clipboard from the </w:t>
-      </w:r>
-      <w:proofErr w:type="spellStart"/>
-      <w:r>
-        <w:t>helicorder</w:t>
-      </w:r>
-      <w:proofErr w:type="spellEnd"/>
-      <w:r>
-        <w:t xml:space="preserve"> view, if the wave had the green duration markers on them in </w:t>
-      </w:r>
-      <w:proofErr w:type="spellStart"/>
-      <w:r>
-        <w:t>helicorder</w:t>
-      </w:r>
-      <w:proofErr w:type="spellEnd"/>
-      <w:r>
-        <w:t xml:space="preserve"> view, they are translated to coda markers in the clipboard and will be visible in Pick Mode.</w:t>
+        <w:t>When a wave is added to the clipboard from the helicorder view, if the wave had the green duration markers on them in helicorder view, they are translated to coda markers in the clipboard and will be visible in Pick Mode.</w:t>
       </w:r>
     </w:p>
     <w:p>
       <w:pPr>
         <w:pStyle w:val="Heading3"/>
       </w:pPr>
-      <w:bookmarkStart w:id="38" w:name="_Ref482777761"/>
-      <w:bookmarkStart w:id="39" w:name="_Toc535933253"/>
+      <w:bookmarkStart w:id="38" w:name="_Toc535933253"/>
+      <w:bookmarkStart w:id="39" w:name="_Ref482777761"/>
       <w:r>
         <w:t xml:space="preserve">Pick </w:t>
       </w:r>
       <w:r>
         <w:t>Menu</w:t>
       </w:r>
-      <w:bookmarkEnd w:id="39"/>
+      <w:bookmarkEnd w:id="38"/>
     </w:p>
     <w:p>
       <w:r>
@@ -17572,7 +17058,7 @@
       <w:r>
         <w:t>Settings</w:t>
       </w:r>
-      <w:bookmarkEnd w:id="38"/>
+      <w:bookmarkEnd w:id="39"/>
       <w:bookmarkEnd w:id="40"/>
     </w:p>
     <w:p>
@@ -17598,15 +17084,7 @@
         <w:t xml:space="preserve">, </w:t>
       </w:r>
       <w:r>
-        <w:t xml:space="preserve">will </w:t>
-      </w:r>
-      <w:proofErr w:type="gramStart"/>
-      <w:r>
-        <w:t>open up</w:t>
-      </w:r>
-      <w:proofErr w:type="gramEnd"/>
-      <w:r>
-        <w:t xml:space="preserve"> the pick settings menu.  Here users can select the units and values that the uncertainty weights will map to.  </w:t>
+        <w:t xml:space="preserve">will open up the pick settings menu.  Here users can select the units and values that the uncertainty weights will map to.  </w:t>
       </w:r>
       <w:r>
         <w:t xml:space="preserve">If </w:t>
@@ -17636,14 +17114,12 @@
       <w:r>
         <w:t xml:space="preserve">Changes made to the settings will be stored in </w:t>
       </w:r>
-      <w:proofErr w:type="spellStart"/>
       <w:r>
         <w:rPr>
           <w:rFonts w:asciiTheme="majorHAnsi" w:hAnsiTheme="majorHAnsi" w:cstheme="majorHAnsi"/>
         </w:rPr>
         <w:t>PickSettings.config</w:t>
       </w:r>
-      <w:proofErr w:type="spellEnd"/>
       <w:r>
         <w:t>.</w:t>
       </w:r>
@@ -17951,13 +17427,8 @@
       <w:r>
         <w:t xml:space="preserve"> option. </w:t>
       </w:r>
-      <w:proofErr w:type="gramStart"/>
-      <w:r>
-        <w:t>In order to</w:t>
-      </w:r>
-      <w:proofErr w:type="gramEnd"/>
-      <w:r>
-        <w:t xml:space="preserve"> perform locating using picks, note the following:</w:t>
+      <w:r>
+        <w:t>In order to perform locating using picks, note the following:</w:t>
       </w:r>
     </w:p>
     <w:p>
@@ -18622,16 +18093,8 @@
         <w:rPr>
           <w:rFonts w:asciiTheme="majorHAnsi" w:hAnsiTheme="majorHAnsi" w:cstheme="majorHAnsi"/>
         </w:rPr>
-        <w:t xml:space="preserve">Hypo71 </w:t>
-      </w:r>
-      <w:proofErr w:type="spellStart"/>
-      <w:r>
-        <w:rPr>
-          <w:rFonts w:asciiTheme="majorHAnsi" w:hAnsiTheme="majorHAnsi" w:cstheme="majorHAnsi"/>
-        </w:rPr>
-        <w:t>Ouptut</w:t>
-      </w:r>
-      <w:proofErr w:type="spellEnd"/>
+        <w:t>Hypo71 Ouptut</w:t>
+      </w:r>
       <w:r>
         <w:t>.</w:t>
       </w:r>
@@ -19056,31 +18519,13 @@
       <w:pPr>
         <w:pStyle w:val="Heading4"/>
       </w:pPr>
-      <w:proofErr w:type="spellStart"/>
       <w:r>
         <w:t>QuakeML</w:t>
       </w:r>
-      <w:proofErr w:type="spellEnd"/>
-    </w:p>
-    <w:p>
-      <w:r>
-        <w:t xml:space="preserve">Swarm supports event import and export using </w:t>
-      </w:r>
-      <w:proofErr w:type="spellStart"/>
-      <w:r>
-        <w:t>QuakeML</w:t>
-      </w:r>
-      <w:proofErr w:type="spellEnd"/>
-      <w:r>
-        <w:t xml:space="preserve"> format.  For more information on </w:t>
-      </w:r>
-      <w:proofErr w:type="spellStart"/>
-      <w:r>
-        <w:t>QuakeML</w:t>
-      </w:r>
-      <w:proofErr w:type="spellEnd"/>
-      <w:r>
-        <w:t xml:space="preserve">, visit their website at </w:t>
+    </w:p>
+    <w:p>
+      <w:r>
+        <w:t xml:space="preserve">Swarm supports event import and export using QuakeML format.  For more information on QuakeML, visit their website at </w:t>
       </w:r>
       <w:hyperlink r:id="rId89" w:history="1">
         <w:r>
@@ -19290,21 +18735,7 @@
         <w:rPr>
           <w:b w:val="0"/>
         </w:rPr>
-        <w:t>format: Swarm&lt;version&gt;_</w:t>
-      </w:r>
-      <w:proofErr w:type="spellStart"/>
-      <w:r>
-        <w:rPr>
-          <w:b w:val="0"/>
-        </w:rPr>
-        <w:t>QuakeML</w:t>
-      </w:r>
-      <w:proofErr w:type="spellEnd"/>
-      <w:r>
-        <w:rPr>
-          <w:b w:val="0"/>
-        </w:rPr>
-        <w:t xml:space="preserve">_&lt;user&gt;_&lt;timestamp&gt;.xml. </w:t>
+        <w:t xml:space="preserve">format: Swarm&lt;version&gt;_QuakeML_&lt;user&gt;_&lt;timestamp&gt;.xml. </w:t>
       </w:r>
       <w:r>
         <w:rPr>
@@ -20776,15 +20207,7 @@
         <w:t xml:space="preserve"> and function</w:t>
       </w:r>
       <w:r>
-        <w:t xml:space="preserve"> </w:t>
-      </w:r>
-      <w:proofErr w:type="gramStart"/>
-      <w:r>
-        <w:t>similar to</w:t>
-      </w:r>
-      <w:proofErr w:type="gramEnd"/>
-      <w:r>
-        <w:t xml:space="preserve"> the RSAM viewer. </w:t>
+        <w:t xml:space="preserve"> similar to the RSAM viewer. </w:t>
       </w:r>
     </w:p>
     <w:p>
@@ -20966,14 +20389,12 @@
       <w:r>
         <w:t xml:space="preserve"> </w:t>
       </w:r>
-      <w:proofErr w:type="spellStart"/>
       <w:r>
         <w:rPr>
           <w:rFonts w:asciiTheme="majorHAnsi" w:hAnsiTheme="majorHAnsi"/>
         </w:rPr>
         <w:t>RsamDefaults.config</w:t>
       </w:r>
-      <w:proofErr w:type="spellEnd"/>
       <w:r>
         <w:t xml:space="preserve"> file.</w:t>
       </w:r>
@@ -21223,29 +20644,13 @@
     </w:p>
     <w:p>
       <w:r>
-        <w:t xml:space="preserve">The map shows station locations on geographically projected background imagery. Imagery can be, for example, shaded DEMS, satellite imagery, aerial photos, coastlines, etc. By </w:t>
-      </w:r>
-      <w:proofErr w:type="gramStart"/>
-      <w:r>
-        <w:t>default</w:t>
-      </w:r>
-      <w:proofErr w:type="gramEnd"/>
-      <w:r>
-        <w:t xml:space="preserve"> a basic world map taken from NASA Blue Marble imagery is provided. Custom imagery </w:t>
+        <w:t xml:space="preserve">The map shows station locations on geographically projected background imagery. Imagery can be, for example, shaded DEMS, satellite imagery, aerial photos, coastlines, etc. By default a basic world map taken from NASA Blue Marble imagery is provided. Custom imagery </w:t>
       </w:r>
       <w:r>
         <w:t>can be added</w:t>
       </w:r>
       <w:r>
-        <w:t xml:space="preserve"> provided that </w:t>
-      </w:r>
-      <w:proofErr w:type="spellStart"/>
-      <w:r>
-        <w:t>unprojected</w:t>
-      </w:r>
-      <w:proofErr w:type="spellEnd"/>
-      <w:r>
-        <w:t xml:space="preserve">, geo-registered image files are available. See map packs for more information. </w:t>
+        <w:t xml:space="preserve"> provided that unprojected, geo-registered image files are available. See map packs for more information. </w:t>
       </w:r>
       <w:r>
         <w:t xml:space="preserve">The map interface can be opened </w:t>
@@ -22210,15 +21615,7 @@
         </w:drawing>
       </w:r>
       <w:r>
-        <w:t xml:space="preserve"> Synchronize times with </w:t>
-      </w:r>
-      <w:proofErr w:type="spellStart"/>
-      <w:r>
-        <w:t>helicorder</w:t>
-      </w:r>
-      <w:proofErr w:type="spellEnd"/>
-      <w:r>
-        <w:t xml:space="preserve"> wave</w:t>
+        <w:t xml:space="preserve"> Synchronize times with helicorder wave</w:t>
       </w:r>
     </w:p>
     <w:p>
@@ -22865,7 +22262,6 @@
         </w:rPr>
         <w:t xml:space="preserve">W </w:t>
       </w:r>
-      <w:proofErr w:type="gramStart"/>
       <w:r>
         <w:rPr>
           <w:rFonts w:cstheme="minorHAnsi"/>
@@ -22878,7 +22274,6 @@
         </w:rPr>
         <w:t xml:space="preserve"> ,</w:t>
       </w:r>
-      <w:proofErr w:type="gramEnd"/>
       <w:r>
         <w:rPr>
           <w:rFonts w:cstheme="minorHAnsi"/>
@@ -22957,7 +22352,6 @@
         </w:rPr>
         <w:t xml:space="preserve">S </w:t>
       </w:r>
-      <w:proofErr w:type="gramStart"/>
       <w:r>
         <w:rPr>
           <w:rFonts w:cstheme="minorHAnsi"/>
@@ -22970,7 +22364,6 @@
         </w:rPr>
         <w:t xml:space="preserve"> .</w:t>
       </w:r>
-      <w:proofErr w:type="gramEnd"/>
       <w:r>
         <w:t>)</w:t>
       </w:r>
@@ -23521,14 +22914,12 @@
       <w:r>
         <w:t xml:space="preserve"> to show no station labels, </w:t>
       </w:r>
-      <w:proofErr w:type="gramStart"/>
       <w:r>
         <w:rPr>
           <w:rFonts w:asciiTheme="majorHAnsi" w:hAnsiTheme="majorHAnsi" w:cstheme="majorHAnsi"/>
         </w:rPr>
         <w:t>Some</w:t>
       </w:r>
-      <w:proofErr w:type="gramEnd"/>
       <w:r>
         <w:t xml:space="preserve"> to show some station labels, </w:t>
       </w:r>
@@ -23706,15 +23097,7 @@
         <w:t>left</w:t>
       </w:r>
       <w:r>
-        <w:t xml:space="preserve"> button, to the desired </w:t>
-      </w:r>
-      <w:proofErr w:type="gramStart"/>
-      <w:r>
-        <w:t>end point</w:t>
-      </w:r>
-      <w:proofErr w:type="gramEnd"/>
-      <w:r>
-        <w:t xml:space="preserve">. The distance and azimuth will be displayed at the lower left of the map panel. Note that because great circles are used, the distances and azimuths may seem counter-intuitive when looking at large scale maps. Once finished with the ruler, it’s possible to click on the </w:t>
+        <w:t xml:space="preserve"> button, to the desired end point. The distance and azimuth will be displayed at the lower left of the map panel. Note that because great circles are used, the distances and azimuths may seem counter-intuitive when looking at large scale maps. Once finished with the ruler, it’s possible to click on the </w:t>
       </w:r>
       <w:r>
         <w:rPr>
@@ -23912,15 +23295,7 @@
         <w:ind w:firstLine="720"/>
       </w:pPr>
       <w:r>
-        <w:t xml:space="preserve">A left double-click will open a </w:t>
-      </w:r>
-      <w:proofErr w:type="spellStart"/>
-      <w:r>
-        <w:t>helicorder</w:t>
-      </w:r>
-      <w:proofErr w:type="spellEnd"/>
-      <w:r>
-        <w:t>.</w:t>
+        <w:t>A left double-click will open a helicorder.</w:t>
       </w:r>
       <w:r>
         <w:t xml:space="preserve"> </w:t>
@@ -23999,36 +23374,30 @@
       <w:r>
         <w:t xml:space="preserve"> the imagery is in the </w:t>
       </w:r>
-      <w:proofErr w:type="spellStart"/>
       <w:r>
         <w:rPr>
           <w:rFonts w:asciiTheme="majorHAnsi" w:hAnsiTheme="majorHAnsi" w:cstheme="majorHAnsi"/>
         </w:rPr>
         <w:t>mapdata</w:t>
       </w:r>
-      <w:proofErr w:type="spellEnd"/>
       <w:r>
         <w:t xml:space="preserve"> directory of its installation. This can be changed in </w:t>
       </w:r>
-      <w:proofErr w:type="spellStart"/>
       <w:r>
         <w:rPr>
           <w:rFonts w:asciiTheme="majorHAnsi" w:hAnsiTheme="majorHAnsi" w:cstheme="majorHAnsi"/>
         </w:rPr>
         <w:t>Swarm.config</w:t>
       </w:r>
-      <w:proofErr w:type="spellEnd"/>
       <w:r>
         <w:t xml:space="preserve">. Sub-directories in </w:t>
       </w:r>
-      <w:proofErr w:type="spellStart"/>
       <w:r>
         <w:rPr>
           <w:rFonts w:asciiTheme="majorHAnsi" w:hAnsiTheme="majorHAnsi" w:cstheme="majorHAnsi"/>
         </w:rPr>
         <w:t>mapdata</w:t>
       </w:r>
-      <w:proofErr w:type="spellEnd"/>
       <w:r>
         <w:t xml:space="preserve"> are called Map Packs. The binary distribution of SWARM includes world and </w:t>
       </w:r>
@@ -24190,15 +23559,7 @@
         <w:ind w:left="720"/>
       </w:pPr>
       <w:r>
-        <w:t xml:space="preserve">10. </w:t>
-      </w:r>
-      <w:proofErr w:type="spellStart"/>
-      <w:r>
-        <w:t>Precendence</w:t>
-      </w:r>
-      <w:proofErr w:type="spellEnd"/>
-      <w:r>
-        <w:t xml:space="preserve"> - higher numbered images are rendered on top of lower rendered images.</w:t>
+        <w:t>10. Precendence - higher numbered images are rendered on top of lower rendered images.</w:t>
       </w:r>
     </w:p>
     <w:p>
@@ -24281,15 +23642,7 @@
         <w:fldChar w:fldCharType="end"/>
       </w:r>
       <w:r>
-        <w:t xml:space="preserve">.)  Events in </w:t>
-      </w:r>
-      <w:proofErr w:type="spellStart"/>
-      <w:r>
-        <w:t>QuakeML</w:t>
-      </w:r>
-      <w:proofErr w:type="spellEnd"/>
-      <w:r>
-        <w:t xml:space="preserve"> file formats can also be imported from the </w:t>
+        <w:t xml:space="preserve">.)  Events in QuakeML file formats can also be imported from the </w:t>
       </w:r>
       <w:r>
         <w:rPr>
@@ -24301,15 +23654,7 @@
         <w:t xml:space="preserve"> menu.</w:t>
       </w:r>
       <w:r>
-        <w:t xml:space="preserve">  For more information on </w:t>
-      </w:r>
-      <w:proofErr w:type="spellStart"/>
-      <w:r>
-        <w:t>QuakeML</w:t>
-      </w:r>
-      <w:proofErr w:type="spellEnd"/>
-      <w:r>
-        <w:t xml:space="preserve">, visit their website at </w:t>
+        <w:t xml:space="preserve">  For more information on QuakeML, visit their website at </w:t>
       </w:r>
       <w:hyperlink r:id="rId108" w:history="1">
         <w:r>
@@ -24490,15 +23835,7 @@
     <w:p/>
     <w:p>
       <w:r>
-        <w:t xml:space="preserve">Hovering over the marker will turn </w:t>
-      </w:r>
-      <w:proofErr w:type="gramStart"/>
-      <w:r>
-        <w:t>the color green</w:t>
-      </w:r>
-      <w:proofErr w:type="gramEnd"/>
-      <w:r>
-        <w:t xml:space="preserve"> and display basic information about the event.  </w:t>
+        <w:t xml:space="preserve">Hovering over the marker will turn the color green and display basic information about the event.  </w:t>
       </w:r>
     </w:p>
     <w:p>
@@ -24664,15 +24001,7 @@
         <w:t>.</w:t>
       </w:r>
       <w:r>
-        <w:t xml:space="preserve">  The toolbar above the picks contain buttons that perform functions </w:t>
-      </w:r>
-      <w:proofErr w:type="gramStart"/>
-      <w:r>
-        <w:t>similar to</w:t>
-      </w:r>
-      <w:proofErr w:type="gramEnd"/>
-      <w:r>
-        <w:t xml:space="preserve"> that found in other views.  The buttons related to waves are enabled only after a wave is selected.</w:t>
+        <w:t xml:space="preserve">  The toolbar above the picks contain buttons that perform functions similar to that found in other views.  The buttons related to waves are enabled only after a wave is selected.</w:t>
       </w:r>
     </w:p>
     <w:p/>
@@ -24833,15 +24162,7 @@
         <w:t>Type</w:t>
       </w:r>
       <w:r>
-        <w:t xml:space="preserve"> – Describes the type of event.  Limited to a set of values supported in </w:t>
-      </w:r>
-      <w:proofErr w:type="spellStart"/>
-      <w:r>
-        <w:t>QuakeML</w:t>
-      </w:r>
-      <w:proofErr w:type="spellEnd"/>
-      <w:r>
-        <w:t>.</w:t>
+        <w:t xml:space="preserve"> – Describes the type of event.  Limited to a set of values supported in QuakeML.</w:t>
       </w:r>
     </w:p>
     <w:p>
@@ -24962,15 +24283,7 @@
     </w:p>
     <w:p>
       <w:r>
-        <w:t xml:space="preserve">In cases where event locating cannot be performed due to lack of stations, users have the option to ‘tag’ events, classify them, and store them into a CSV file.  This is done through the </w:t>
-      </w:r>
-      <w:proofErr w:type="spellStart"/>
-      <w:r>
-        <w:t>Helicorder</w:t>
-      </w:r>
-      <w:proofErr w:type="spellEnd"/>
-      <w:r>
-        <w:t xml:space="preserve"> View by clicking on the </w:t>
+        <w:t xml:space="preserve">In cases where event locating cannot be performed due to lack of stations, users have the option to ‘tag’ events, classify them, and store them into a CSV file.  This is done through the Helicorder View by clicking on the </w:t>
       </w:r>
       <w:r>
         <w:rPr>
@@ -25027,37 +24340,13 @@
         </w:drawing>
       </w:r>
       <w:r>
-        <w:t xml:space="preserve"> button to enable Tag Mode.  Enabling the tag mode will prompt the user to select a CSV file to save events to.  After file selection, right click on the start time of an event on the </w:t>
-      </w:r>
-      <w:proofErr w:type="spellStart"/>
-      <w:r>
-        <w:t>helicorder</w:t>
-      </w:r>
-      <w:proofErr w:type="spellEnd"/>
-      <w:r>
-        <w:t xml:space="preserve"> and select classification.  The event is automatically saved after selection and you will see a dark circle on the </w:t>
-      </w:r>
-      <w:proofErr w:type="spellStart"/>
-      <w:r>
-        <w:t>helicorder</w:t>
-      </w:r>
-      <w:proofErr w:type="spellEnd"/>
-      <w:r>
-        <w:t xml:space="preserve"> where the event was tagged</w:t>
+        <w:t xml:space="preserve"> button to enable Tag Mode.  Enabling the tag mode will prompt the user to select a CSV file to save events to.  After file selection, right click on the start time of an event on the helicorder and select classification.  The event is automatically saved after selection and you will see a dark circle on the helicorder where the event was tagged</w:t>
       </w:r>
       <w:r>
         <w:t xml:space="preserve"> (default color of an event is dark orange, but this may be vary depending on configuration)</w:t>
       </w:r>
       <w:r>
-        <w:t xml:space="preserve">.  You can remove an event by right clicking on the dark orange circle and selecting ‘Clear’ at the bottom of the menu.  Hovering over the event will show the tag time and classification at the status text area on bottom of </w:t>
-      </w:r>
-      <w:proofErr w:type="spellStart"/>
-      <w:r>
-        <w:t>helicorder</w:t>
-      </w:r>
-      <w:proofErr w:type="spellEnd"/>
-      <w:r>
-        <w:t>.</w:t>
+        <w:t>.  You can remove an event by right clicking on the dark orange circle and selecting ‘Clear’ at the bottom of the menu.  Hovering over the event will show the tag time and classification at the status text area on bottom of helicorder.</w:t>
       </w:r>
     </w:p>
     <w:p>
@@ -25160,13 +24449,8 @@
         <w:fldChar w:fldCharType="end"/>
       </w:r>
       <w:r>
-        <w:t xml:space="preserve"> Tagged events on </w:t>
-      </w:r>
-      <w:proofErr w:type="spellStart"/>
-      <w:r>
-        <w:t>helicorder</w:t>
-      </w:r>
-      <w:proofErr w:type="spellEnd"/>
+        <w:t xml:space="preserve"> Tagged events on helicorder</w:t>
+      </w:r>
       <w:r>
         <w:t xml:space="preserve"> and the right click menu</w:t>
       </w:r>
@@ -25188,15 +24472,7 @@
         <w:t xml:space="preserve"> etc.  This list is </w:t>
       </w:r>
       <w:r>
-        <w:t xml:space="preserve">configurable through </w:t>
-      </w:r>
-      <w:proofErr w:type="spellStart"/>
-      <w:r>
-        <w:t>EventClassifications.config</w:t>
-      </w:r>
-      <w:proofErr w:type="spellEnd"/>
-      <w:r>
-        <w:t xml:space="preserve"> (see </w:t>
+        <w:t xml:space="preserve">configurable through EventClassifications.config (see </w:t>
       </w:r>
       <w:r>
         <w:fldChar w:fldCharType="begin"/>
@@ -25219,15 +24495,7 @@
     </w:p>
     <w:p>
       <w:r>
-        <w:t xml:space="preserve">When tag mode is enabled, the image captured will be exactly as shown in Swarm.  (When tag mode is not enabled, markers and events are not visible, and the </w:t>
-      </w:r>
-      <w:proofErr w:type="spellStart"/>
-      <w:r>
-        <w:t>helicorder</w:t>
-      </w:r>
-      <w:proofErr w:type="spellEnd"/>
-      <w:r>
-        <w:t xml:space="preserve"> is formatted for best fit.)</w:t>
+        <w:t>When tag mode is enabled, the image captured will be exactly as shown in Swarm.  (When tag mode is not enabled, markers and events are not visible, and the helicorder is formatted for best fit.)</w:t>
       </w:r>
     </w:p>
     <w:p>
@@ -25301,29 +24569,13 @@
         <w:t xml:space="preserve"> </w:t>
       </w:r>
       <w:r>
-        <w:t xml:space="preserve">open a wave as data source from a file. Supported formats are SAC, SEED, </w:t>
-      </w:r>
-      <w:proofErr w:type="spellStart"/>
-      <w:r>
-        <w:t>miniSEED</w:t>
-      </w:r>
-      <w:proofErr w:type="spellEnd"/>
-      <w:r>
-        <w:t xml:space="preserve">, SEISAN, </w:t>
+        <w:t xml:space="preserve">open a wave as data source from a file. Supported formats are SAC, SEED, miniSEED, SEISAN, </w:t>
       </w:r>
       <w:r>
         <w:t xml:space="preserve">WIN, </w:t>
       </w:r>
       <w:r>
-        <w:t xml:space="preserve">and </w:t>
-      </w:r>
-      <w:proofErr w:type="spellStart"/>
-      <w:r>
-        <w:t>Matlab</w:t>
-      </w:r>
-      <w:proofErr w:type="spellEnd"/>
-      <w:r>
-        <w:t>-readable text file.</w:t>
+        <w:t>and Matlab-readable text file.</w:t>
       </w:r>
     </w:p>
     <w:p>
@@ -25347,15 +24599,7 @@
         <w:t xml:space="preserve"> </w:t>
       </w:r>
       <w:r>
-        <w:t xml:space="preserve">Closes all </w:t>
-      </w:r>
-      <w:proofErr w:type="gramStart"/>
-      <w:r>
-        <w:t>file based</w:t>
-      </w:r>
-      <w:proofErr w:type="gramEnd"/>
-      <w:r>
-        <w:t xml:space="preserve"> data sources.</w:t>
+        <w:t>Closes all file based data sources.</w:t>
       </w:r>
     </w:p>
     <w:p>
@@ -25421,15 +24665,7 @@
         <w:t>I</w:t>
       </w:r>
       <w:r>
-        <w:t xml:space="preserve">) Allow user to open a </w:t>
-      </w:r>
-      <w:proofErr w:type="spellStart"/>
-      <w:r>
-        <w:t>QuakeML</w:t>
-      </w:r>
-      <w:proofErr w:type="spellEnd"/>
-      <w:r>
-        <w:t xml:space="preserve"> event file for display on the map. </w:t>
+        <w:t xml:space="preserve">) Allow user to open a QuakeML event file for display on the map. </w:t>
       </w:r>
     </w:p>
     <w:p>
@@ -26288,26 +25524,10 @@
         <w:rPr>
           <w:rFonts w:asciiTheme="majorHAnsi" w:hAnsiTheme="majorHAnsi" w:cstheme="majorHAnsi"/>
         </w:rPr>
-        <w:t xml:space="preserve">Tile </w:t>
-      </w:r>
-      <w:proofErr w:type="spellStart"/>
-      <w:r>
-        <w:rPr>
-          <w:rFonts w:asciiTheme="majorHAnsi" w:hAnsiTheme="majorHAnsi" w:cstheme="majorHAnsi"/>
-        </w:rPr>
-        <w:t>Helicorders</w:t>
-      </w:r>
-      <w:proofErr w:type="spellEnd"/>
-      <w:r>
-        <w:t xml:space="preserve"> Tiles all open </w:t>
-      </w:r>
-      <w:proofErr w:type="spellStart"/>
-      <w:r>
-        <w:t>helicoders</w:t>
-      </w:r>
-      <w:proofErr w:type="spellEnd"/>
-      <w:r>
-        <w:t>.</w:t>
+        <w:t>Tile Helicorders</w:t>
+      </w:r>
+      <w:r>
+        <w:t xml:space="preserve"> Tiles all open helicoders.</w:t>
       </w:r>
     </w:p>
     <w:p>
@@ -26370,15 +25590,7 @@
         <w:t>Close All</w:t>
       </w:r>
       <w:r>
-        <w:t xml:space="preserve"> Closes all open </w:t>
-      </w:r>
-      <w:proofErr w:type="spellStart"/>
-      <w:r>
-        <w:t>helicorders</w:t>
-      </w:r>
-      <w:proofErr w:type="spellEnd"/>
-      <w:r>
-        <w:t xml:space="preserve"> and waves.</w:t>
+        <w:t xml:space="preserve"> Closes all open helicorders and waves.</w:t>
       </w:r>
     </w:p>
     <w:p>
@@ -26393,23 +25605,7 @@
     </w:p>
     <w:p>
       <w:r>
-        <w:t xml:space="preserve">In Kiosk Mode SWARM displays </w:t>
-      </w:r>
-      <w:proofErr w:type="gramStart"/>
-      <w:r>
-        <w:t>all of</w:t>
-      </w:r>
-      <w:proofErr w:type="gramEnd"/>
-      <w:r>
-        <w:t xml:space="preserve"> the open </w:t>
-      </w:r>
-      <w:proofErr w:type="spellStart"/>
-      <w:r>
-        <w:t>helicorders</w:t>
-      </w:r>
-      <w:proofErr w:type="spellEnd"/>
-      <w:r>
-        <w:t xml:space="preserve"> in full-screen mode for purposes of seismic monitoring. Since there are no menus or toolbars when in Kiosk Mode, keyboard shortcuts will have to </w:t>
+        <w:t xml:space="preserve">In Kiosk Mode SWARM displays all of the open helicorders in full-screen mode for purposes of seismic monitoring. Since there are no menus or toolbars when in Kiosk Mode, keyboard shortcuts will have to </w:t>
       </w:r>
       <w:r>
         <w:lastRenderedPageBreak/>
@@ -26471,23 +25667,7 @@
         <w:rPr>
           <w:rFonts w:asciiTheme="majorHAnsi" w:hAnsiTheme="majorHAnsi" w:cstheme="majorHAnsi"/>
         </w:rPr>
-        <w:t>swarm --kiosk="</w:t>
-      </w:r>
-      <w:proofErr w:type="spellStart"/>
-      <w:proofErr w:type="gramStart"/>
-      <w:r>
-        <w:rPr>
-          <w:rFonts w:asciiTheme="majorHAnsi" w:hAnsiTheme="majorHAnsi" w:cstheme="majorHAnsi"/>
-        </w:rPr>
-        <w:t>localhost;BGL</w:t>
-      </w:r>
-      <w:proofErr w:type="spellEnd"/>
-      <w:proofErr w:type="gramEnd"/>
-      <w:r>
-        <w:rPr>
-          <w:rFonts w:asciiTheme="majorHAnsi" w:hAnsiTheme="majorHAnsi" w:cstheme="majorHAnsi"/>
-        </w:rPr>
-        <w:t xml:space="preserve"> SHZ AK"</w:t>
+        <w:t>swarm --kiosk="localhost;BGL SHZ AK"</w:t>
       </w:r>
       <w:r>
         <w:rPr>
@@ -26506,21 +25686,7 @@
         <w:rPr>
           <w:rFonts w:cstheme="minorHAnsi"/>
         </w:rPr>
-        <w:t xml:space="preserve">The data source specified </w:t>
-      </w:r>
-      <w:proofErr w:type="gramStart"/>
-      <w:r>
-        <w:rPr>
-          <w:rFonts w:cstheme="minorHAnsi"/>
-        </w:rPr>
-        <w:t>has to</w:t>
-      </w:r>
-      <w:proofErr w:type="gramEnd"/>
-      <w:r>
-        <w:rPr>
-          <w:rFonts w:cstheme="minorHAnsi"/>
-        </w:rPr>
-        <w:t xml:space="preserve"> be one of the configured data sources.</w:t>
+        <w:t>The data source specified has to be one of the configured data sources.</w:t>
       </w:r>
     </w:p>
     <w:p>
@@ -26566,24 +25732,14 @@
         <w:pStyle w:val="Heading2"/>
       </w:pPr>
       <w:bookmarkStart w:id="80" w:name="_Toc535933287"/>
-      <w:proofErr w:type="spellStart"/>
       <w:r>
         <w:t>Swarm.config</w:t>
       </w:r>
       <w:bookmarkEnd w:id="80"/>
-      <w:proofErr w:type="spellEnd"/>
-    </w:p>
-    <w:p>
-      <w:r>
-        <w:t xml:space="preserve">When exiting SWARM, the application will automatically store user selected configurations to </w:t>
-      </w:r>
-      <w:proofErr w:type="spellStart"/>
-      <w:r>
-        <w:t>SWARM.config</w:t>
-      </w:r>
-      <w:proofErr w:type="spellEnd"/>
-      <w:r>
-        <w:t>. Subsequent executions of SWARM from the same locations will read this file to determine starting configuration.</w:t>
+    </w:p>
+    <w:p>
+      <w:r>
+        <w:t>When exiting SWARM, the application will automatically store user selected configurations to SWARM.config. Subsequent executions of SWARM from the same locations will read this file to determine starting configuration.</w:t>
       </w:r>
     </w:p>
     <w:p>
@@ -26591,12 +25747,10 @@
         <w:pStyle w:val="Heading2"/>
       </w:pPr>
       <w:bookmarkStart w:id="81" w:name="_Toc535933288"/>
-      <w:proofErr w:type="spellStart"/>
       <w:r>
         <w:t>DataSources.config</w:t>
       </w:r>
       <w:bookmarkEnd w:id="81"/>
-      <w:proofErr w:type="spellEnd"/>
     </w:p>
     <w:p>
       <w:r>
@@ -26623,7 +25777,6 @@
         </w:rPr>
         <w:t xml:space="preserve">server=CVO </w:t>
       </w:r>
-      <w:proofErr w:type="gramStart"/>
       <w:r>
         <w:rPr>
           <w:rFonts w:ascii="Consolas" w:hAnsi="Consolas" w:cs="Consolas"/>
@@ -26652,7 +25805,6 @@
         </w:rPr>
         <w:t>wws</w:t>
       </w:r>
-      <w:proofErr w:type="gramEnd"/>
       <w:r>
         <w:rPr>
           <w:rFonts w:ascii="Consolas" w:hAnsi="Consolas" w:cs="Consolas"/>
@@ -26682,7 +25834,6 @@
         </w:rPr>
         <w:t xml:space="preserve">server=AVO </w:t>
       </w:r>
-      <w:proofErr w:type="gramStart"/>
       <w:r>
         <w:rPr>
           <w:rFonts w:ascii="Consolas" w:hAnsi="Consolas" w:cs="Consolas"/>
@@ -26699,25 +25850,15 @@
           <w:sz w:val="20"/>
           <w:szCs w:val="20"/>
         </w:rPr>
-        <w:t>;wws</w:t>
-      </w:r>
-      <w:proofErr w:type="gramEnd"/>
-      <w:r>
-        <w:rPr>
-          <w:rFonts w:ascii="Consolas" w:hAnsi="Consolas" w:cs="Consolas"/>
-          <w:sz w:val="20"/>
-          <w:szCs w:val="20"/>
-        </w:rPr>
-        <w:t>:pubavo1.wr.usgs.gov:16022:10000:1</w:t>
+        <w:t>;wws:pubavo1.wr.usgs.gov:16022:10000:1</w:t>
       </w:r>
     </w:p>
     <w:p>
       <w:pPr>
         <w:pStyle w:val="Heading2"/>
       </w:pPr>
-      <w:bookmarkStart w:id="82" w:name="_Ref517423993"/>
-      <w:bookmarkStart w:id="83" w:name="_Toc535933289"/>
-      <w:proofErr w:type="spellStart"/>
+      <w:bookmarkStart w:id="82" w:name="_Toc535933289"/>
+      <w:bookmarkStart w:id="83" w:name="_Ref517423993"/>
       <w:r>
         <w:t>Def</w:t>
       </w:r>
@@ -26727,8 +25868,7 @@
       <w:r>
         <w:t>ltVelocityModel.config</w:t>
       </w:r>
-      <w:bookmarkEnd w:id="83"/>
-      <w:proofErr w:type="spellEnd"/>
+      <w:bookmarkEnd w:id="82"/>
     </w:p>
     <w:p>
       <w:r>
@@ -26842,14 +25982,12 @@
         <w:pStyle w:val="Heading2"/>
       </w:pPr>
       <w:bookmarkStart w:id="84" w:name="_Toc535933290"/>
-      <w:proofErr w:type="spellStart"/>
       <w:r>
         <w:lastRenderedPageBreak/>
         <w:t>EventClassifications.config</w:t>
       </w:r>
-      <w:bookmarkEnd w:id="82"/>
+      <w:bookmarkEnd w:id="83"/>
       <w:bookmarkEnd w:id="84"/>
-      <w:proofErr w:type="spellEnd"/>
     </w:p>
     <w:p>
       <w:r>
@@ -26877,15 +26015,7 @@
         <w:t>found in the</w:t>
       </w:r>
       <w:r>
-        <w:t xml:space="preserve"> </w:t>
-      </w:r>
-      <w:proofErr w:type="spellStart"/>
-      <w:r>
-        <w:t>EventClassifications.config</w:t>
-      </w:r>
-      <w:proofErr w:type="spellEnd"/>
-      <w:r>
-        <w:t xml:space="preserve"> </w:t>
+        <w:t xml:space="preserve"> EventClassifications.config </w:t>
       </w:r>
       <w:r>
         <w:t>file under</w:t>
@@ -26912,15 +26042,7 @@
     <w:p/>
     <w:p>
       <w:r>
-        <w:t xml:space="preserve">Example </w:t>
-      </w:r>
-      <w:proofErr w:type="spellStart"/>
-      <w:r>
-        <w:t>EventClassficiations.config</w:t>
-      </w:r>
-      <w:proofErr w:type="spellEnd"/>
-      <w:r>
-        <w:t xml:space="preserve"> contents</w:t>
+        <w:t>Example EventClassficiations.config contents</w:t>
       </w:r>
       <w:r>
         <w:t>:</w:t>
@@ -27005,7 +26127,6 @@
           <w:szCs w:val="20"/>
         </w:rPr>
       </w:pPr>
-      <w:proofErr w:type="spellStart"/>
       <w:r>
         <w:rPr>
           <w:rFonts w:ascii="Consolas" w:hAnsi="Consolas" w:cs="Consolas"/>
@@ -27016,7 +26137,6 @@
         </w:rPr>
         <w:t>Hypbrid</w:t>
       </w:r>
-      <w:proofErr w:type="spellEnd"/>
     </w:p>
     <w:p>
       <w:pPr>
@@ -27191,25 +26311,7 @@
           <w:sz w:val="20"/>
           <w:szCs w:val="20"/>
         </w:rPr>
-        <w:t xml:space="preserve">Ice </w:t>
-      </w:r>
-      <w:proofErr w:type="gramStart"/>
-      <w:r>
-        <w:rPr>
-          <w:rFonts w:ascii="Consolas" w:hAnsi="Consolas" w:cs="Consolas"/>
-          <w:sz w:val="20"/>
-          <w:szCs w:val="20"/>
-        </w:rPr>
-        <w:t>quake,#</w:t>
-      </w:r>
-      <w:proofErr w:type="gramEnd"/>
-      <w:r>
-        <w:rPr>
-          <w:rFonts w:ascii="Consolas" w:hAnsi="Consolas" w:cs="Consolas"/>
-          <w:sz w:val="20"/>
-          <w:szCs w:val="20"/>
-        </w:rPr>
-        <w:t>0000ff</w:t>
+        <w:t>Ice quake,#0000ff</w:t>
       </w:r>
     </w:p>
     <w:p>
@@ -27225,23 +26327,13 @@
           <w:szCs w:val="20"/>
         </w:rPr>
       </w:pPr>
-      <w:proofErr w:type="gramStart"/>
       <w:r>
         <w:rPr>
           <w:rFonts w:ascii="Consolas" w:hAnsi="Consolas" w:cs="Consolas"/>
           <w:sz w:val="20"/>
           <w:szCs w:val="20"/>
         </w:rPr>
-        <w:t>Noise,#</w:t>
-      </w:r>
-      <w:proofErr w:type="gramEnd"/>
-      <w:r>
-        <w:rPr>
-          <w:rFonts w:ascii="Consolas" w:hAnsi="Consolas" w:cs="Consolas"/>
-          <w:sz w:val="20"/>
-          <w:szCs w:val="20"/>
-        </w:rPr>
-        <w:t>ADFF2F</w:t>
+        <w:t>Noise,#ADFF2F</w:t>
       </w:r>
     </w:p>
     <w:p>
@@ -27270,23 +26362,13 @@
       <w:pPr>
         <w:ind w:left="720"/>
       </w:pPr>
-      <w:proofErr w:type="gramStart"/>
       <w:r>
         <w:rPr>
           <w:rFonts w:ascii="Consolas" w:hAnsi="Consolas" w:cs="Consolas"/>
           <w:sz w:val="20"/>
           <w:szCs w:val="20"/>
         </w:rPr>
-        <w:t>Unclassified,#</w:t>
-      </w:r>
-      <w:proofErr w:type="gramEnd"/>
-      <w:r>
-        <w:rPr>
-          <w:rFonts w:ascii="Consolas" w:hAnsi="Consolas" w:cs="Consolas"/>
-          <w:sz w:val="20"/>
-          <w:szCs w:val="20"/>
-        </w:rPr>
-        <w:t>808000</w:t>
+        <w:t>Unclassified,#808000</w:t>
       </w:r>
     </w:p>
     <w:p>
@@ -27733,12 +26815,10 @@
         <w:pStyle w:val="Heading2"/>
       </w:pPr>
       <w:bookmarkStart w:id="86" w:name="_Toc535933292"/>
-      <w:proofErr w:type="spellStart"/>
       <w:r>
         <w:t>WaveDefaults.config</w:t>
       </w:r>
       <w:bookmarkEnd w:id="86"/>
-      <w:proofErr w:type="spellEnd"/>
     </w:p>
     <w:p>
       <w:r>
@@ -27750,24 +26830,14 @@
         <w:pStyle w:val="Heading2"/>
       </w:pPr>
       <w:bookmarkStart w:id="87" w:name="_Toc535933293"/>
-      <w:proofErr w:type="spellStart"/>
       <w:r>
         <w:t>SwarmGroups.config</w:t>
       </w:r>
       <w:bookmarkEnd w:id="87"/>
-      <w:proofErr w:type="spellEnd"/>
-    </w:p>
-    <w:p>
-      <w:r>
-        <w:t xml:space="preserve">Channels can be grouped in the Channel Selector through </w:t>
-      </w:r>
-      <w:proofErr w:type="spellStart"/>
-      <w:r>
-        <w:t>SwarmGroups.config</w:t>
-      </w:r>
-      <w:proofErr w:type="spellEnd"/>
-      <w:r>
-        <w:t xml:space="preserve">. File entries are a list of </w:t>
+    </w:p>
+    <w:p>
+      <w:r>
+        <w:t xml:space="preserve">Channels can be grouped in the Channel Selector through SwarmGroups.config. File entries are a list of </w:t>
       </w:r>
       <w:r>
         <w:rPr>
@@ -27776,15 +26846,7 @@
         <w:t>[channel]=[group]</w:t>
       </w:r>
       <w:r>
-        <w:t xml:space="preserve"> pairs.  See default </w:t>
-      </w:r>
-      <w:proofErr w:type="spellStart"/>
-      <w:r>
-        <w:t>SwarmGroups.config</w:t>
-      </w:r>
-      <w:proofErr w:type="spellEnd"/>
-      <w:r>
-        <w:t xml:space="preserve"> that came with the distribution for example.</w:t>
+        <w:t xml:space="preserve"> pairs.  See default SwarmGroups.config that came with the distribution for example.</w:t>
       </w:r>
     </w:p>
     <w:p>
@@ -27794,14 +26856,12 @@
       <w:bookmarkStart w:id="88" w:name="_Ref490470034"/>
       <w:bookmarkStart w:id="89" w:name="_Ref490470036"/>
       <w:bookmarkStart w:id="90" w:name="_Toc535933294"/>
-      <w:proofErr w:type="spellStart"/>
       <w:r>
         <w:t>SwarmMetadata.config</w:t>
       </w:r>
       <w:bookmarkEnd w:id="88"/>
       <w:bookmarkEnd w:id="89"/>
       <w:bookmarkEnd w:id="90"/>
-      <w:proofErr w:type="spellEnd"/>
     </w:p>
     <w:p>
       <w:r>
@@ -27832,15 +26892,7 @@
         <w:t>Alias</w:t>
       </w:r>
       <w:r>
-        <w:t xml:space="preserve"> – Used in place of channel name in </w:t>
-      </w:r>
-      <w:proofErr w:type="spellStart"/>
-      <w:r>
-        <w:t>helicorder</w:t>
-      </w:r>
-      <w:proofErr w:type="spellEnd"/>
-      <w:r>
-        <w:t xml:space="preserve"> images.</w:t>
+        <w:t xml:space="preserve"> – Used in place of channel name in helicorder images.</w:t>
       </w:r>
     </w:p>
     <w:p>
@@ -27995,14 +27047,12 @@
           <w:numId w:val="25"/>
         </w:numPr>
       </w:pPr>
-      <w:proofErr w:type="spellStart"/>
       <w:r>
         <w:rPr>
           <w:rFonts w:asciiTheme="majorHAnsi" w:hAnsiTheme="majorHAnsi" w:cstheme="majorHAnsi"/>
         </w:rPr>
         <w:t>TimeZone</w:t>
       </w:r>
-      <w:proofErr w:type="spellEnd"/>
       <w:r>
         <w:t xml:space="preserve"> – Time zone of the channel data.</w:t>
       </w:r>
@@ -28131,32 +27181,14 @@
         <w:pStyle w:val="Heading2"/>
       </w:pPr>
       <w:bookmarkStart w:id="91" w:name="_Toc535933295"/>
-      <w:proofErr w:type="spellStart"/>
       <w:r>
         <w:t>NTP.config</w:t>
       </w:r>
       <w:bookmarkEnd w:id="91"/>
-      <w:proofErr w:type="spellEnd"/>
-    </w:p>
-    <w:p>
-      <w:r>
-        <w:t xml:space="preserve">Oftentimes SWARM needs the current time </w:t>
-      </w:r>
-      <w:proofErr w:type="gramStart"/>
-      <w:r>
-        <w:t>in order to</w:t>
-      </w:r>
-      <w:proofErr w:type="gramEnd"/>
-      <w:r>
-        <w:t xml:space="preserve"> make requests to data sources. </w:t>
-      </w:r>
-      <w:proofErr w:type="gramStart"/>
-      <w:r>
-        <w:t>In order to</w:t>
-      </w:r>
-      <w:proofErr w:type="gramEnd"/>
-      <w:r>
-        <w:t xml:space="preserve"> make sure that SWARM asks for the correct time it attempts to synchronize with internet time servers (see </w:t>
+    </w:p>
+    <w:p>
+      <w:r>
+        <w:t xml:space="preserve">Oftentimes SWARM needs the current time in order to make requests to data sources. In order to make sure that SWARM asks for the correct time it attempts to synchronize with internet time servers (see </w:t>
       </w:r>
       <w:hyperlink r:id="rId113" w:history="1">
         <w:r>
@@ -28167,44 +27199,12 @@
         </w:r>
       </w:hyperlink>
       <w:r>
-        <w:t xml:space="preserve">). This does not change the system clock but just calculates an offset from it. SWARM will attempt this </w:t>
-      </w:r>
-      <w:proofErr w:type="spellStart"/>
-      <w:r>
-        <w:t>sychronization</w:t>
-      </w:r>
-      <w:proofErr w:type="spellEnd"/>
-      <w:r>
-        <w:t xml:space="preserve"> by default approximately every 10 minutes.</w:t>
-      </w:r>
-    </w:p>
-    <w:p>
-      <w:r>
-        <w:t xml:space="preserve">The </w:t>
-      </w:r>
-      <w:proofErr w:type="spellStart"/>
-      <w:r>
-        <w:t>NTP.config</w:t>
-      </w:r>
-      <w:proofErr w:type="spellEnd"/>
-      <w:r>
-        <w:t xml:space="preserve"> file allows user to specify a list of NTP servers, a timeout value (</w:t>
-      </w:r>
-      <w:proofErr w:type="spellStart"/>
-      <w:r>
-        <w:t>ms</w:t>
-      </w:r>
-      <w:proofErr w:type="spellEnd"/>
-      <w:r>
-        <w:t>), and a recalibration interval (</w:t>
-      </w:r>
-      <w:proofErr w:type="spellStart"/>
-      <w:r>
-        <w:t>ms</w:t>
-      </w:r>
-      <w:proofErr w:type="spellEnd"/>
-      <w:r>
-        <w:t>). Example entry:</w:t>
+        <w:t>). This does not change the system clock but just calculates an offset from it. SWARM will attempt this sychronization by default approximately every 10 minutes.</w:t>
+      </w:r>
+    </w:p>
+    <w:p>
+      <w:r>
+        <w:t>The NTP.config file allows user to specify a list of NTP servers, a timeout value (ms), and a recalibration interval (ms). Example entry:</w:t>
       </w:r>
     </w:p>
     <w:p>
@@ -28239,19 +27239,11 @@
           <w:rFonts w:asciiTheme="majorHAnsi" w:hAnsiTheme="majorHAnsi" w:cstheme="majorHAnsi"/>
         </w:rPr>
       </w:pPr>
-      <w:proofErr w:type="spellStart"/>
       <w:r>
         <w:rPr>
           <w:rFonts w:asciiTheme="majorHAnsi" w:hAnsiTheme="majorHAnsi" w:cstheme="majorHAnsi"/>
         </w:rPr>
-        <w:t>recalibrationInterval</w:t>
-      </w:r>
-      <w:proofErr w:type="spellEnd"/>
-      <w:r>
-        <w:rPr>
-          <w:rFonts w:asciiTheme="majorHAnsi" w:hAnsiTheme="majorHAnsi" w:cstheme="majorHAnsi"/>
-        </w:rPr>
-        <w:t>=10000</w:t>
+        <w:t>recalibrationInterval=10000</w:t>
       </w:r>
     </w:p>
     <w:p>
@@ -28259,12 +27251,10 @@
         <w:pStyle w:val="Heading2"/>
       </w:pPr>
       <w:bookmarkStart w:id="92" w:name="_Toc535933296"/>
-      <w:proofErr w:type="spellStart"/>
       <w:r>
         <w:t>RsamDefaults.config</w:t>
       </w:r>
       <w:bookmarkEnd w:id="92"/>
-      <w:proofErr w:type="spellEnd"/>
     </w:p>
     <w:p>
       <w:r>
@@ -28286,25 +27276,13 @@
           <w:szCs w:val="20"/>
         </w:rPr>
       </w:pPr>
-      <w:proofErr w:type="spellStart"/>
-      <w:proofErr w:type="gramStart"/>
       <w:r>
         <w:rPr>
           <w:rFonts w:ascii="Consolas" w:hAnsi="Consolas" w:cs="Consolas"/>
           <w:sz w:val="20"/>
           <w:szCs w:val="20"/>
         </w:rPr>
-        <w:t>default.autoScale</w:t>
-      </w:r>
-      <w:proofErr w:type="spellEnd"/>
-      <w:proofErr w:type="gramEnd"/>
-      <w:r>
-        <w:rPr>
-          <w:rFonts w:ascii="Consolas" w:hAnsi="Consolas" w:cs="Consolas"/>
-          <w:sz w:val="20"/>
-          <w:szCs w:val="20"/>
-        </w:rPr>
-        <w:t>=true</w:t>
+        <w:t>default.autoScale=true</w:t>
       </w:r>
     </w:p>
     <w:p>
@@ -28319,25 +27297,13 @@
           <w:szCs w:val="20"/>
         </w:rPr>
       </w:pPr>
-      <w:proofErr w:type="spellStart"/>
-      <w:proofErr w:type="gramStart"/>
       <w:r>
         <w:rPr>
           <w:rFonts w:ascii="Consolas" w:hAnsi="Consolas" w:cs="Consolas"/>
           <w:sz w:val="20"/>
           <w:szCs w:val="20"/>
         </w:rPr>
-        <w:t>default.binSize</w:t>
-      </w:r>
-      <w:proofErr w:type="spellEnd"/>
-      <w:proofErr w:type="gramEnd"/>
-      <w:r>
-        <w:rPr>
-          <w:rFonts w:ascii="Consolas" w:hAnsi="Consolas" w:cs="Consolas"/>
-          <w:sz w:val="20"/>
-          <w:szCs w:val="20"/>
-        </w:rPr>
-        <w:t>=Hour</w:t>
+        <w:t>default.binSize=Hour</w:t>
       </w:r>
     </w:p>
     <w:p>
@@ -28352,25 +27318,13 @@
           <w:szCs w:val="20"/>
         </w:rPr>
       </w:pPr>
-      <w:proofErr w:type="spellStart"/>
-      <w:proofErr w:type="gramStart"/>
       <w:r>
         <w:rPr>
           <w:rFonts w:ascii="Consolas" w:hAnsi="Consolas" w:cs="Consolas"/>
           <w:sz w:val="20"/>
           <w:szCs w:val="20"/>
         </w:rPr>
-        <w:t>default.countsPeriod</w:t>
-      </w:r>
-      <w:proofErr w:type="spellEnd"/>
-      <w:proofErr w:type="gramEnd"/>
-      <w:r>
-        <w:rPr>
-          <w:rFonts w:ascii="Consolas" w:hAnsi="Consolas" w:cs="Consolas"/>
-          <w:sz w:val="20"/>
-          <w:szCs w:val="20"/>
-        </w:rPr>
-        <w:t>=10</w:t>
+        <w:t>default.countsPeriod=10</w:t>
       </w:r>
     </w:p>
     <w:p>
@@ -28385,25 +27339,13 @@
           <w:szCs w:val="20"/>
         </w:rPr>
       </w:pPr>
-      <w:proofErr w:type="spellStart"/>
-      <w:proofErr w:type="gramStart"/>
       <w:r>
         <w:rPr>
           <w:rFonts w:ascii="Consolas" w:hAnsi="Consolas" w:cs="Consolas"/>
           <w:sz w:val="20"/>
           <w:szCs w:val="20"/>
         </w:rPr>
-        <w:t>default.detrend</w:t>
-      </w:r>
-      <w:proofErr w:type="spellEnd"/>
-      <w:proofErr w:type="gramEnd"/>
-      <w:r>
-        <w:rPr>
-          <w:rFonts w:ascii="Consolas" w:hAnsi="Consolas" w:cs="Consolas"/>
-          <w:sz w:val="20"/>
-          <w:szCs w:val="20"/>
-        </w:rPr>
-        <w:t>=false</w:t>
+        <w:t>default.detrend=false</w:t>
       </w:r>
     </w:p>
     <w:p>
@@ -28418,25 +27360,13 @@
           <w:szCs w:val="20"/>
         </w:rPr>
       </w:pPr>
-      <w:proofErr w:type="spellStart"/>
-      <w:proofErr w:type="gramStart"/>
       <w:r>
         <w:rPr>
           <w:rFonts w:ascii="Consolas" w:hAnsi="Consolas" w:cs="Consolas"/>
           <w:sz w:val="20"/>
           <w:szCs w:val="20"/>
         </w:rPr>
-        <w:t>default.eventMaxLength</w:t>
-      </w:r>
-      <w:proofErr w:type="spellEnd"/>
-      <w:proofErr w:type="gramEnd"/>
-      <w:r>
-        <w:rPr>
-          <w:rFonts w:ascii="Consolas" w:hAnsi="Consolas" w:cs="Consolas"/>
-          <w:sz w:val="20"/>
-          <w:szCs w:val="20"/>
-        </w:rPr>
-        <w:t>=300.0</w:t>
+        <w:t>default.eventMaxLength=300.0</w:t>
       </w:r>
     </w:p>
     <w:p>
@@ -28451,25 +27381,13 @@
           <w:szCs w:val="20"/>
         </w:rPr>
       </w:pPr>
-      <w:proofErr w:type="spellStart"/>
-      <w:proofErr w:type="gramStart"/>
       <w:r>
         <w:rPr>
           <w:rFonts w:ascii="Consolas" w:hAnsi="Consolas" w:cs="Consolas"/>
           <w:sz w:val="20"/>
           <w:szCs w:val="20"/>
         </w:rPr>
-        <w:t>default.eventRatio</w:t>
-      </w:r>
-      <w:proofErr w:type="spellEnd"/>
-      <w:proofErr w:type="gramEnd"/>
-      <w:r>
-        <w:rPr>
-          <w:rFonts w:ascii="Consolas" w:hAnsi="Consolas" w:cs="Consolas"/>
-          <w:sz w:val="20"/>
-          <w:szCs w:val="20"/>
-        </w:rPr>
-        <w:t>=1.3</w:t>
+        <w:t>default.eventRatio=1.3</w:t>
       </w:r>
     </w:p>
     <w:p>
@@ -28484,25 +27402,13 @@
           <w:szCs w:val="20"/>
         </w:rPr>
       </w:pPr>
-      <w:proofErr w:type="spellStart"/>
-      <w:proofErr w:type="gramStart"/>
       <w:r>
         <w:rPr>
           <w:rFonts w:ascii="Consolas" w:hAnsi="Consolas" w:cs="Consolas"/>
           <w:sz w:val="20"/>
           <w:szCs w:val="20"/>
         </w:rPr>
-        <w:t>default.eventThreshold</w:t>
-      </w:r>
-      <w:proofErr w:type="spellEnd"/>
-      <w:proofErr w:type="gramEnd"/>
-      <w:r>
-        <w:rPr>
-          <w:rFonts w:ascii="Consolas" w:hAnsi="Consolas" w:cs="Consolas"/>
-          <w:sz w:val="20"/>
-          <w:szCs w:val="20"/>
-        </w:rPr>
-        <w:t>=50.0</w:t>
+        <w:t>default.eventThreshold=50.0</w:t>
       </w:r>
     </w:p>
     <w:p>
@@ -28517,25 +27423,13 @@
           <w:szCs w:val="20"/>
         </w:rPr>
       </w:pPr>
-      <w:proofErr w:type="spellStart"/>
-      <w:proofErr w:type="gramStart"/>
       <w:r>
         <w:rPr>
           <w:rFonts w:ascii="Consolas" w:hAnsi="Consolas" w:cs="Consolas"/>
           <w:sz w:val="20"/>
           <w:szCs w:val="20"/>
         </w:rPr>
-        <w:t>default.runningMean</w:t>
-      </w:r>
-      <w:proofErr w:type="spellEnd"/>
-      <w:proofErr w:type="gramEnd"/>
-      <w:r>
-        <w:rPr>
-          <w:rFonts w:ascii="Consolas" w:hAnsi="Consolas" w:cs="Consolas"/>
-          <w:sz w:val="20"/>
-          <w:szCs w:val="20"/>
-        </w:rPr>
-        <w:t>=false</w:t>
+        <w:t>default.runningMean=false</w:t>
       </w:r>
     </w:p>
     <w:p>
@@ -28550,25 +27444,13 @@
           <w:szCs w:val="20"/>
         </w:rPr>
       </w:pPr>
-      <w:proofErr w:type="spellStart"/>
-      <w:proofErr w:type="gramStart"/>
       <w:r>
         <w:rPr>
           <w:rFonts w:ascii="Consolas" w:hAnsi="Consolas" w:cs="Consolas"/>
           <w:sz w:val="20"/>
           <w:szCs w:val="20"/>
         </w:rPr>
-        <w:t>default.runningMeanPeriod</w:t>
-      </w:r>
-      <w:proofErr w:type="spellEnd"/>
-      <w:proofErr w:type="gramEnd"/>
-      <w:r>
-        <w:rPr>
-          <w:rFonts w:ascii="Consolas" w:hAnsi="Consolas" w:cs="Consolas"/>
-          <w:sz w:val="20"/>
-          <w:szCs w:val="20"/>
-        </w:rPr>
-        <w:t>=300.0</w:t>
+        <w:t>default.runningMeanPeriod=300.0</w:t>
       </w:r>
     </w:p>
     <w:p>
@@ -28583,25 +27465,13 @@
           <w:szCs w:val="20"/>
         </w:rPr>
       </w:pPr>
-      <w:proofErr w:type="spellStart"/>
-      <w:proofErr w:type="gramStart"/>
       <w:r>
         <w:rPr>
           <w:rFonts w:ascii="Consolas" w:hAnsi="Consolas" w:cs="Consolas"/>
           <w:sz w:val="20"/>
           <w:szCs w:val="20"/>
         </w:rPr>
-        <w:t>default.runningMedian</w:t>
-      </w:r>
-      <w:proofErr w:type="spellEnd"/>
-      <w:proofErr w:type="gramEnd"/>
-      <w:r>
-        <w:rPr>
-          <w:rFonts w:ascii="Consolas" w:hAnsi="Consolas" w:cs="Consolas"/>
-          <w:sz w:val="20"/>
-          <w:szCs w:val="20"/>
-        </w:rPr>
-        <w:t>=false</w:t>
+        <w:t>default.runningMedian=false</w:t>
       </w:r>
     </w:p>
     <w:p>
@@ -28616,25 +27486,13 @@
           <w:szCs w:val="20"/>
         </w:rPr>
       </w:pPr>
-      <w:proofErr w:type="spellStart"/>
-      <w:proofErr w:type="gramStart"/>
       <w:r>
         <w:rPr>
           <w:rFonts w:ascii="Consolas" w:hAnsi="Consolas" w:cs="Consolas"/>
           <w:sz w:val="20"/>
           <w:szCs w:val="20"/>
         </w:rPr>
-        <w:t>default.runningMedianPeriod</w:t>
-      </w:r>
-      <w:proofErr w:type="spellEnd"/>
-      <w:proofErr w:type="gramEnd"/>
-      <w:r>
-        <w:rPr>
-          <w:rFonts w:ascii="Consolas" w:hAnsi="Consolas" w:cs="Consolas"/>
-          <w:sz w:val="20"/>
-          <w:szCs w:val="20"/>
-        </w:rPr>
-        <w:t>=300.0</w:t>
+        <w:t>default.runningMedianPeriod=300.0</w:t>
       </w:r>
     </w:p>
     <w:p>
@@ -28649,25 +27507,13 @@
           <w:szCs w:val="20"/>
         </w:rPr>
       </w:pPr>
-      <w:proofErr w:type="spellStart"/>
-      <w:proofErr w:type="gramStart"/>
       <w:r>
         <w:rPr>
           <w:rFonts w:ascii="Consolas" w:hAnsi="Consolas" w:cs="Consolas"/>
           <w:sz w:val="20"/>
           <w:szCs w:val="20"/>
         </w:rPr>
-        <w:t>default.scaleMax</w:t>
-      </w:r>
-      <w:proofErr w:type="spellEnd"/>
-      <w:proofErr w:type="gramEnd"/>
-      <w:r>
-        <w:rPr>
-          <w:rFonts w:ascii="Consolas" w:hAnsi="Consolas" w:cs="Consolas"/>
-          <w:sz w:val="20"/>
-          <w:szCs w:val="20"/>
-        </w:rPr>
-        <w:t>=100.0</w:t>
+        <w:t>default.scaleMax=100.0</w:t>
       </w:r>
     </w:p>
     <w:p>
@@ -28682,25 +27528,13 @@
           <w:szCs w:val="20"/>
         </w:rPr>
       </w:pPr>
-      <w:proofErr w:type="spellStart"/>
-      <w:proofErr w:type="gramStart"/>
       <w:r>
         <w:rPr>
           <w:rFonts w:ascii="Consolas" w:hAnsi="Consolas" w:cs="Consolas"/>
           <w:sz w:val="20"/>
           <w:szCs w:val="20"/>
         </w:rPr>
-        <w:t>default.scaleMin</w:t>
-      </w:r>
-      <w:proofErr w:type="spellEnd"/>
-      <w:proofErr w:type="gramEnd"/>
-      <w:r>
-        <w:rPr>
-          <w:rFonts w:ascii="Consolas" w:hAnsi="Consolas" w:cs="Consolas"/>
-          <w:sz w:val="20"/>
-          <w:szCs w:val="20"/>
-        </w:rPr>
-        <w:t>=0.0</w:t>
+        <w:t>default.scaleMin=0.0</w:t>
       </w:r>
     </w:p>
     <w:p>
@@ -28715,25 +27549,13 @@
           <w:szCs w:val="20"/>
         </w:rPr>
       </w:pPr>
-      <w:proofErr w:type="spellStart"/>
-      <w:proofErr w:type="gramStart"/>
       <w:r>
         <w:rPr>
           <w:rFonts w:ascii="Consolas" w:hAnsi="Consolas" w:cs="Consolas"/>
           <w:sz w:val="20"/>
           <w:szCs w:val="20"/>
         </w:rPr>
-        <w:t>default.valuesPeriod</w:t>
-      </w:r>
-      <w:proofErr w:type="spellEnd"/>
-      <w:proofErr w:type="gramEnd"/>
-      <w:r>
-        <w:rPr>
-          <w:rFonts w:ascii="Consolas" w:hAnsi="Consolas" w:cs="Consolas"/>
-          <w:sz w:val="20"/>
-          <w:szCs w:val="20"/>
-        </w:rPr>
-        <w:t>=600</w:t>
+        <w:t>default.valuesPeriod=600</w:t>
       </w:r>
     </w:p>
     <w:p>
@@ -28748,25 +27570,13 @@
           <w:szCs w:val="20"/>
         </w:rPr>
       </w:pPr>
-      <w:proofErr w:type="spellStart"/>
-      <w:proofErr w:type="gramStart"/>
       <w:r>
         <w:rPr>
           <w:rFonts w:ascii="Consolas" w:hAnsi="Consolas" w:cs="Consolas"/>
           <w:sz w:val="20"/>
           <w:szCs w:val="20"/>
         </w:rPr>
-        <w:t>default.viewType</w:t>
-      </w:r>
-      <w:proofErr w:type="spellEnd"/>
-      <w:proofErr w:type="gramEnd"/>
-      <w:r>
-        <w:rPr>
-          <w:rFonts w:ascii="Consolas" w:hAnsi="Consolas" w:cs="Consolas"/>
-          <w:sz w:val="20"/>
-          <w:szCs w:val="20"/>
-        </w:rPr>
-        <w:t>=VALUES</w:t>
+        <w:t>default.viewType=VALUES</w:t>
       </w:r>
     </w:p>
     <w:p>
@@ -28781,25 +27591,13 @@
           <w:szCs w:val="20"/>
         </w:rPr>
       </w:pPr>
-      <w:proofErr w:type="spellStart"/>
-      <w:proofErr w:type="gramStart"/>
       <w:r>
         <w:rPr>
           <w:rFonts w:ascii="Consolas" w:hAnsi="Consolas" w:cs="Consolas"/>
           <w:sz w:val="20"/>
           <w:szCs w:val="20"/>
         </w:rPr>
-        <w:t>default.alarm</w:t>
-      </w:r>
-      <w:proofErr w:type="spellEnd"/>
-      <w:proofErr w:type="gramEnd"/>
-      <w:r>
-        <w:rPr>
-          <w:rFonts w:ascii="Consolas" w:hAnsi="Consolas" w:cs="Consolas"/>
-          <w:sz w:val="20"/>
-          <w:szCs w:val="20"/>
-        </w:rPr>
-        <w:t>=false</w:t>
+        <w:t>default.alarm=false</w:t>
       </w:r>
     </w:p>
     <w:p>
@@ -28812,23 +27610,13 @@
           <w:rFonts w:ascii="Courier New" w:hAnsi="Courier New" w:cs="Courier New"/>
         </w:rPr>
       </w:pPr>
-      <w:proofErr w:type="gramStart"/>
       <w:r>
         <w:rPr>
           <w:rFonts w:ascii="Consolas" w:hAnsi="Consolas" w:cs="Consolas"/>
           <w:sz w:val="20"/>
           <w:szCs w:val="20"/>
         </w:rPr>
-        <w:t>default.soundFile</w:t>
-      </w:r>
-      <w:proofErr w:type="gramEnd"/>
-      <w:r>
-        <w:rPr>
-          <w:rFonts w:ascii="Consolas" w:hAnsi="Consolas" w:cs="Consolas"/>
-          <w:sz w:val="20"/>
-          <w:szCs w:val="20"/>
-        </w:rPr>
-        <w:t>=ding.wav</w:t>
+        <w:t>default.soundFile=ding.wav</w:t>
       </w:r>
     </w:p>
     <w:p>
@@ -28847,13 +27635,11 @@
         <w:pStyle w:val="Heading2"/>
       </w:pPr>
       <w:bookmarkStart w:id="93" w:name="_Toc535933297"/>
-      <w:proofErr w:type="spellStart"/>
       <w:r>
         <w:lastRenderedPageBreak/>
         <w:t>PickSettings.config</w:t>
       </w:r>
       <w:bookmarkEnd w:id="93"/>
-      <w:proofErr w:type="spellEnd"/>
     </w:p>
     <w:p>
       <w:r>
@@ -28956,23 +27742,13 @@
           <w:szCs w:val="20"/>
         </w:rPr>
       </w:pPr>
-      <w:proofErr w:type="spellStart"/>
       <w:r>
         <w:rPr>
           <w:rFonts w:ascii="Consolas" w:hAnsi="Consolas" w:cs="Consolas"/>
           <w:sz w:val="20"/>
           <w:szCs w:val="20"/>
         </w:rPr>
-        <w:t>weight_unit</w:t>
-      </w:r>
-      <w:proofErr w:type="spellEnd"/>
-      <w:r>
-        <w:rPr>
-          <w:rFonts w:ascii="Consolas" w:hAnsi="Consolas" w:cs="Consolas"/>
-          <w:sz w:val="20"/>
-          <w:szCs w:val="20"/>
-        </w:rPr>
-        <w:t>=</w:t>
+        <w:t>weight_unit=</w:t>
       </w:r>
       <w:r>
         <w:rPr>
@@ -29115,21 +27891,21 @@
         <v:path o:extrusionok="f" gradientshapeok="t" o:connecttype="rect"/>
         <o:lock v:ext="edit" aspectratio="t"/>
       </v:shapetype>
-      <v:shape id="_x0000_i1047" type="#_x0000_t75" style="width:12pt;height:12pt;visibility:visible;mso-wrap-style:square" o:bullet="t">
+      <v:shape id="_x0000_i1029" type="#_x0000_t75" style="width:12pt;height:12pt;visibility:visible;mso-wrap-style:square" o:bullet="t">
         <v:imagedata r:id="rId1" o:title="server"/>
       </v:shape>
     </w:pict>
   </w:numPicBullet>
   <w:numPicBullet w:numPicBulletId="1">
     <w:pict>
-      <v:shape id="_x0000_i1048" type="#_x0000_t75" style="width:12pt;height:12pt;visibility:visible;mso-wrap-style:square" o:bullet="t">
+      <v:shape id="_x0000_i1030" type="#_x0000_t75" style="width:12pt;height:12pt;visibility:visible;mso-wrap-style:square" o:bullet="t">
         <v:imagedata r:id="rId2" o:title="broken_server"/>
       </v:shape>
     </w:pict>
   </w:numPicBullet>
   <w:numPicBullet w:numPicBulletId="2">
     <w:pict>
-      <v:shape id="_x0000_i1049" type="#_x0000_t75" style="width:12pt;height:12pt;visibility:visible;mso-wrap-style:square" o:bullet="t">
+      <v:shape id="_x0000_i1031" type="#_x0000_t75" style="width:12pt;height:12pt;visibility:visible;mso-wrap-style:square" o:bullet="t">
         <v:imagedata r:id="rId3" o:title="label_some"/>
       </v:shape>
     </w:pict>
@@ -34371,7 +33147,7 @@
 </file>
 
 <file path=customXml/itemProps1.xml><?xml version="1.0" encoding="utf-8"?>
-<ds:datastoreItem xmlns:ds="http://schemas.openxmlformats.org/officeDocument/2006/customXml" ds:itemID="{B4B064B7-FB9A-4724-9AC1-C1E5035675F9}">
+<ds:datastoreItem xmlns:ds="http://schemas.openxmlformats.org/officeDocument/2006/customXml" ds:itemID="{EDBF9661-DF71-4359-9732-B43A2F75AEF1}">
   <ds:schemaRefs>
     <ds:schemaRef ds:uri="http://schemas.openxmlformats.org/officeDocument/2006/bibliography"/>
   </ds:schemaRefs>

</xml_diff>

<commit_message>
fix in section 3.3.1
</commit_message>
<xml_diff>
--- a/docs/Swarm User Guide.docx
+++ b/docs/Swarm User Guide.docx
@@ -6,8 +6,6 @@
       <w:pPr>
         <w:pStyle w:val="Title"/>
       </w:pPr>
-      <w:bookmarkStart w:id="0" w:name="_GoBack"/>
-      <w:bookmarkEnd w:id="0"/>
     </w:p>
     <w:p>
       <w:pPr>
@@ -93,7 +91,7 @@
         <w:br w:type="page"/>
       </w:r>
     </w:p>
-    <w:bookmarkStart w:id="1" w:name="_Ref481578904" w:displacedByCustomXml="next"/>
+    <w:bookmarkStart w:id="0" w:name="_Ref481578904" w:displacedByCustomXml="next"/>
     <w:sdt>
       <w:sdtPr>
         <w:rPr>
@@ -7051,23 +7049,23 @@
       <w:pPr>
         <w:pStyle w:val="Heading1"/>
       </w:pPr>
-      <w:bookmarkStart w:id="2" w:name="_Toc535933219"/>
+      <w:bookmarkStart w:id="1" w:name="_Toc535933219"/>
       <w:r>
         <w:lastRenderedPageBreak/>
         <w:t>Introduction</w:t>
       </w:r>
+      <w:bookmarkEnd w:id="0"/>
       <w:bookmarkEnd w:id="1"/>
+    </w:p>
+    <w:p>
+      <w:pPr>
+        <w:pStyle w:val="Heading2"/>
+      </w:pPr>
+      <w:bookmarkStart w:id="2" w:name="_Toc535933220"/>
+      <w:r>
+        <w:t>About</w:t>
+      </w:r>
       <w:bookmarkEnd w:id="2"/>
-    </w:p>
-    <w:p>
-      <w:pPr>
-        <w:pStyle w:val="Heading2"/>
-      </w:pPr>
-      <w:bookmarkStart w:id="3" w:name="_Toc535933220"/>
-      <w:r>
-        <w:t>About</w:t>
-      </w:r>
-      <w:bookmarkEnd w:id="3"/>
     </w:p>
     <w:p>
       <w:r>
@@ -7117,11 +7115,11 @@
       <w:pPr>
         <w:pStyle w:val="Heading1"/>
       </w:pPr>
-      <w:bookmarkStart w:id="4" w:name="_Toc535933221"/>
+      <w:bookmarkStart w:id="3" w:name="_Toc535933221"/>
       <w:r>
         <w:t>Getting Started</w:t>
       </w:r>
-      <w:bookmarkEnd w:id="4"/>
+      <w:bookmarkEnd w:id="3"/>
     </w:p>
     <w:p>
       <w:pPr>
@@ -7131,41 +7129,41 @@
           <w:numId w:val="4"/>
         </w:numPr>
       </w:pPr>
-      <w:bookmarkStart w:id="5" w:name="_Toc535933222"/>
+      <w:bookmarkStart w:id="4" w:name="_Toc535933222"/>
       <w:r>
         <w:t>System Requirements</w:t>
       </w:r>
+      <w:bookmarkEnd w:id="4"/>
+    </w:p>
+    <w:p>
+      <w:r>
+        <w:t>SWARM is platform independent (will run on any operating system) but requires a graphical display and a Java Virtual Machine 1.</w:t>
+      </w:r>
+      <w:r>
+        <w:t>8</w:t>
+      </w:r>
+      <w:r>
+        <w:t xml:space="preserve"> or greater.   </w:t>
+      </w:r>
+      <w:r>
+        <w:t>Due to the large volume of data and complex calculations performed it is recommended to run on SWARM with modern specifications for memory and processing speed.  The less memory and processing speed the computer has, the more likely that SWARM’s performance is affected when pulling and analyzing large data sets.</w:t>
+      </w:r>
+      <w:r>
+        <w:t xml:space="preserve">  Minimum screen display of 1024 x 768 is also recommended.</w:t>
+      </w:r>
+      <w:r>
+        <w:t xml:space="preserve"> Maximizing the application window to full screen size will provide the best user experience.</w:t>
+      </w:r>
+    </w:p>
+    <w:p>
+      <w:pPr>
+        <w:pStyle w:val="Heading2"/>
+      </w:pPr>
+      <w:bookmarkStart w:id="5" w:name="_Toc535933223"/>
+      <w:r>
+        <w:t>Installing SWARM</w:t>
+      </w:r>
       <w:bookmarkEnd w:id="5"/>
-    </w:p>
-    <w:p>
-      <w:r>
-        <w:t>SWARM is platform independent (will run on any operating system) but requires a graphical display and a Java Virtual Machine 1.</w:t>
-      </w:r>
-      <w:r>
-        <w:t>8</w:t>
-      </w:r>
-      <w:r>
-        <w:t xml:space="preserve"> or greater.   </w:t>
-      </w:r>
-      <w:r>
-        <w:t>Due to the large volume of data and complex calculations performed it is recommended to run on SWARM with modern specifications for memory and processing speed.  The less memory and processing speed the computer has, the more likely that SWARM’s performance is affected when pulling and analyzing large data sets.</w:t>
-      </w:r>
-      <w:r>
-        <w:t xml:space="preserve">  Minimum screen display of 1024 x 768 is also recommended.</w:t>
-      </w:r>
-      <w:r>
-        <w:t xml:space="preserve"> Maximizing the application window to full screen size will provide the best user experience.</w:t>
-      </w:r>
-    </w:p>
-    <w:p>
-      <w:pPr>
-        <w:pStyle w:val="Heading2"/>
-      </w:pPr>
-      <w:bookmarkStart w:id="6" w:name="_Toc535933223"/>
-      <w:r>
-        <w:t>Installing SWARM</w:t>
-      </w:r>
-      <w:bookmarkEnd w:id="6"/>
     </w:p>
     <w:p>
       <w:r>
@@ -7275,11 +7273,11 @@
       <w:pPr>
         <w:pStyle w:val="Heading2"/>
       </w:pPr>
-      <w:bookmarkStart w:id="7" w:name="_Toc535933224"/>
+      <w:bookmarkStart w:id="6" w:name="_Toc535933224"/>
       <w:r>
         <w:t>Running SWARM</w:t>
       </w:r>
-      <w:bookmarkEnd w:id="7"/>
+      <w:bookmarkEnd w:id="6"/>
     </w:p>
     <w:p>
       <w:r>
@@ -7308,22 +7306,22 @@
       <w:pPr>
         <w:pStyle w:val="Heading1"/>
       </w:pPr>
-      <w:bookmarkStart w:id="8" w:name="_Toc535933225"/>
+      <w:bookmarkStart w:id="7" w:name="_Toc535933225"/>
       <w:r>
         <w:lastRenderedPageBreak/>
         <w:t>Data Sources and Channels</w:t>
       </w:r>
+      <w:bookmarkEnd w:id="7"/>
+    </w:p>
+    <w:p>
+      <w:pPr>
+        <w:pStyle w:val="Heading2"/>
+      </w:pPr>
+      <w:bookmarkStart w:id="8" w:name="_Toc535933226"/>
+      <w:r>
+        <w:t>Introduction</w:t>
+      </w:r>
       <w:bookmarkEnd w:id="8"/>
-    </w:p>
-    <w:p>
-      <w:pPr>
-        <w:pStyle w:val="Heading2"/>
-      </w:pPr>
-      <w:bookmarkStart w:id="9" w:name="_Toc535933226"/>
-      <w:r>
-        <w:t>Introduction</w:t>
-      </w:r>
-      <w:bookmarkEnd w:id="9"/>
     </w:p>
     <w:p>
       <w:r>
@@ -7497,11 +7495,11 @@
       <w:pPr>
         <w:pStyle w:val="Heading2"/>
       </w:pPr>
-      <w:bookmarkStart w:id="10" w:name="_Toc535933227"/>
+      <w:bookmarkStart w:id="9" w:name="_Toc535933227"/>
       <w:r>
         <w:t>General Usage</w:t>
       </w:r>
-      <w:bookmarkEnd w:id="10"/>
+      <w:bookmarkEnd w:id="9"/>
     </w:p>
     <w:p>
       <w:r>
@@ -8548,29 +8546,29 @@
       <w:pPr>
         <w:pStyle w:val="Heading2"/>
       </w:pPr>
-      <w:bookmarkStart w:id="11" w:name="_Toc535933228"/>
+      <w:bookmarkStart w:id="10" w:name="_Toc535933228"/>
       <w:r>
         <w:t>Data Source Types</w:t>
       </w:r>
+      <w:bookmarkEnd w:id="10"/>
+    </w:p>
+    <w:p>
+      <w:r>
+        <w:t xml:space="preserve">Clicking on the ‘New data source’ icon will open a New Data Source dialog </w:t>
+      </w:r>
+      <w:r>
+        <w:t>window. Currently supported data source types for SWARM are Winston Wave Server, Earthworm Wave Server, FDSN WS, and SeekLink Server.</w:t>
+      </w:r>
+    </w:p>
+    <w:p>
+      <w:pPr>
+        <w:pStyle w:val="Heading3"/>
+      </w:pPr>
+      <w:bookmarkStart w:id="11" w:name="_Toc535933229"/>
+      <w:r>
+        <w:t>Winston Wave Server</w:t>
+      </w:r>
       <w:bookmarkEnd w:id="11"/>
-    </w:p>
-    <w:p>
-      <w:r>
-        <w:t xml:space="preserve">Clicking on the ‘New data source’ icon will open a New Data Source dialog </w:t>
-      </w:r>
-      <w:r>
-        <w:t>window. Currently supported data source types for SWARM are Winston Wave Server, Earthworm Wave Server, FDSN WS, and SeekLink Server.</w:t>
-      </w:r>
-    </w:p>
-    <w:p>
-      <w:pPr>
-        <w:pStyle w:val="Heading3"/>
-      </w:pPr>
-      <w:bookmarkStart w:id="12" w:name="_Toc535933229"/>
-      <w:r>
-        <w:t>Winston Wave Server</w:t>
-      </w:r>
-      <w:bookmarkEnd w:id="12"/>
     </w:p>
     <w:p>
       <w:r>
@@ -8588,7 +8586,15 @@
         <w:t xml:space="preserve">. </w:t>
       </w:r>
       <w:r>
-        <w:t>Connection to Earthworm requires the IP address or host name of the server, port number, and communication time out in seconds.</w:t>
+        <w:t xml:space="preserve">Connection to </w:t>
+      </w:r>
+      <w:r>
+        <w:t>Winston</w:t>
+      </w:r>
+      <w:bookmarkStart w:id="12" w:name="_GoBack"/>
+      <w:bookmarkEnd w:id="12"/>
+      <w:r>
+        <w:t xml:space="preserve"> requires the IP address or host name of the server, port number, and communication time out in seconds.</w:t>
       </w:r>
     </w:p>
     <w:p>
@@ -33147,7 +33153,7 @@
 </file>
 
 <file path=customXml/itemProps1.xml><?xml version="1.0" encoding="utf-8"?>
-<ds:datastoreItem xmlns:ds="http://schemas.openxmlformats.org/officeDocument/2006/customXml" ds:itemID="{EDBF9661-DF71-4359-9732-B43A2F75AEF1}">
+<ds:datastoreItem xmlns:ds="http://schemas.openxmlformats.org/officeDocument/2006/customXml" ds:itemID="{030AED8C-5DF4-4ADB-BCF5-941F9481B9C9}">
   <ds:schemaRefs>
     <ds:schemaRef ds:uri="http://schemas.openxmlformats.org/officeDocument/2006/bibliography"/>
   </ds:schemaRefs>

</xml_diff>

<commit_message>
Option to plot event colors by depth (#193)
</commit_message>
<xml_diff>
--- a/docs/Swarm User Guide.docx
+++ b/docs/Swarm User Guide.docx
@@ -6,6 +6,7 @@
       <w:pPr>
         <w:pStyle w:val="Title"/>
       </w:pPr>
+      <w:bookmarkStart w:id="0" w:name="_GoBack"/>
     </w:p>
     <w:p>
       <w:pPr>
@@ -69,7 +70,7 @@
         <w:t>8.</w:t>
       </w:r>
       <w:r>
-        <w:t>8</w:t>
+        <w:t>10</w:t>
       </w:r>
     </w:p>
     <w:p>
@@ -77,7 +78,7 @@
         <w:jc w:val="center"/>
       </w:pPr>
       <w:r>
-        <w:t>February</w:t>
+        <w:t>May</w:t>
       </w:r>
       <w:r>
         <w:t xml:space="preserve"> 201</w:t>
@@ -91,7 +92,7 @@
         <w:br w:type="page"/>
       </w:r>
     </w:p>
-    <w:bookmarkStart w:id="0" w:name="_Ref481578904" w:displacedByCustomXml="next"/>
+    <w:bookmarkStart w:id="1" w:name="_Ref481578904" w:displacedByCustomXml="next"/>
     <w:sdt>
       <w:sdtPr>
         <w:rPr>
@@ -152,7 +153,7 @@
           <w:r>
             <w:fldChar w:fldCharType="separate"/>
           </w:r>
-          <w:hyperlink w:anchor="_Toc535933219" w:history="1">
+          <w:hyperlink w:anchor="_Toc8732787" w:history="1">
             <w:r>
               <w:rPr>
                 <w:rStyle w:val="Hyperlink"/>
@@ -194,7 +195,7 @@
                 <w:noProof/>
                 <w:webHidden/>
               </w:rPr>
-              <w:instrText xml:space="preserve"> PAGEREF _Toc535933219 \h </w:instrText>
+              <w:instrText xml:space="preserve"> PAGEREF _Toc8732787 \h </w:instrText>
             </w:r>
             <w:r>
               <w:rPr>
@@ -238,7 +239,7 @@
               <w:lang w:eastAsia="ja-JP"/>
             </w:rPr>
           </w:pPr>
-          <w:hyperlink w:anchor="_Toc535933220" w:history="1">
+          <w:hyperlink w:anchor="_Toc8732788" w:history="1">
             <w:r>
               <w:rPr>
                 <w:rStyle w:val="Hyperlink"/>
@@ -280,7 +281,7 @@
                 <w:noProof/>
                 <w:webHidden/>
               </w:rPr>
-              <w:instrText xml:space="preserve"> PAGEREF _Toc535933220 \h </w:instrText>
+              <w:instrText xml:space="preserve"> PAGEREF _Toc8732788 \h </w:instrText>
             </w:r>
             <w:r>
               <w:rPr>
@@ -324,7 +325,7 @@
               <w:lang w:eastAsia="ja-JP"/>
             </w:rPr>
           </w:pPr>
-          <w:hyperlink w:anchor="_Toc535933221" w:history="1">
+          <w:hyperlink w:anchor="_Toc8732789" w:history="1">
             <w:r>
               <w:rPr>
                 <w:rStyle w:val="Hyperlink"/>
@@ -366,7 +367,7 @@
                 <w:noProof/>
                 <w:webHidden/>
               </w:rPr>
-              <w:instrText xml:space="preserve"> PAGEREF _Toc535933221 \h </w:instrText>
+              <w:instrText xml:space="preserve"> PAGEREF _Toc8732789 \h </w:instrText>
             </w:r>
             <w:r>
               <w:rPr>
@@ -410,7 +411,7 @@
               <w:lang w:eastAsia="ja-JP"/>
             </w:rPr>
           </w:pPr>
-          <w:hyperlink w:anchor="_Toc535933222" w:history="1">
+          <w:hyperlink w:anchor="_Toc8732790" w:history="1">
             <w:r>
               <w:rPr>
                 <w:rStyle w:val="Hyperlink"/>
@@ -452,7 +453,7 @@
                 <w:noProof/>
                 <w:webHidden/>
               </w:rPr>
-              <w:instrText xml:space="preserve"> PAGEREF _Toc535933222 \h </w:instrText>
+              <w:instrText xml:space="preserve"> PAGEREF _Toc8732790 \h </w:instrText>
             </w:r>
             <w:r>
               <w:rPr>
@@ -496,7 +497,7 @@
               <w:lang w:eastAsia="ja-JP"/>
             </w:rPr>
           </w:pPr>
-          <w:hyperlink w:anchor="_Toc535933223" w:history="1">
+          <w:hyperlink w:anchor="_Toc8732791" w:history="1">
             <w:r>
               <w:rPr>
                 <w:rStyle w:val="Hyperlink"/>
@@ -538,7 +539,7 @@
                 <w:noProof/>
                 <w:webHidden/>
               </w:rPr>
-              <w:instrText xml:space="preserve"> PAGEREF _Toc535933223 \h </w:instrText>
+              <w:instrText xml:space="preserve"> PAGEREF _Toc8732791 \h </w:instrText>
             </w:r>
             <w:r>
               <w:rPr>
@@ -582,7 +583,7 @@
               <w:lang w:eastAsia="ja-JP"/>
             </w:rPr>
           </w:pPr>
-          <w:hyperlink w:anchor="_Toc535933224" w:history="1">
+          <w:hyperlink w:anchor="_Toc8732792" w:history="1">
             <w:r>
               <w:rPr>
                 <w:rStyle w:val="Hyperlink"/>
@@ -624,7 +625,7 @@
                 <w:noProof/>
                 <w:webHidden/>
               </w:rPr>
-              <w:instrText xml:space="preserve"> PAGEREF _Toc535933224 \h </w:instrText>
+              <w:instrText xml:space="preserve"> PAGEREF _Toc8732792 \h </w:instrText>
             </w:r>
             <w:r>
               <w:rPr>
@@ -668,7 +669,7 @@
               <w:lang w:eastAsia="ja-JP"/>
             </w:rPr>
           </w:pPr>
-          <w:hyperlink w:anchor="_Toc535933225" w:history="1">
+          <w:hyperlink w:anchor="_Toc8732793" w:history="1">
             <w:r>
               <w:rPr>
                 <w:rStyle w:val="Hyperlink"/>
@@ -710,7 +711,7 @@
                 <w:noProof/>
                 <w:webHidden/>
               </w:rPr>
-              <w:instrText xml:space="preserve"> PAGEREF _Toc535933225 \h </w:instrText>
+              <w:instrText xml:space="preserve"> PAGEREF _Toc8732793 \h </w:instrText>
             </w:r>
             <w:r>
               <w:rPr>
@@ -754,7 +755,7 @@
               <w:lang w:eastAsia="ja-JP"/>
             </w:rPr>
           </w:pPr>
-          <w:hyperlink w:anchor="_Toc535933226" w:history="1">
+          <w:hyperlink w:anchor="_Toc8732794" w:history="1">
             <w:r>
               <w:rPr>
                 <w:rStyle w:val="Hyperlink"/>
@@ -796,7 +797,7 @@
                 <w:noProof/>
                 <w:webHidden/>
               </w:rPr>
-              <w:instrText xml:space="preserve"> PAGEREF _Toc535933226 \h </w:instrText>
+              <w:instrText xml:space="preserve"> PAGEREF _Toc8732794 \h </w:instrText>
             </w:r>
             <w:r>
               <w:rPr>
@@ -840,7 +841,7 @@
               <w:lang w:eastAsia="ja-JP"/>
             </w:rPr>
           </w:pPr>
-          <w:hyperlink w:anchor="_Toc535933227" w:history="1">
+          <w:hyperlink w:anchor="_Toc8732795" w:history="1">
             <w:r>
               <w:rPr>
                 <w:rStyle w:val="Hyperlink"/>
@@ -882,7 +883,7 @@
                 <w:noProof/>
                 <w:webHidden/>
               </w:rPr>
-              <w:instrText xml:space="preserve"> PAGEREF _Toc535933227 \h </w:instrText>
+              <w:instrText xml:space="preserve"> PAGEREF _Toc8732795 \h </w:instrText>
             </w:r>
             <w:r>
               <w:rPr>
@@ -926,7 +927,7 @@
               <w:lang w:eastAsia="ja-JP"/>
             </w:rPr>
           </w:pPr>
-          <w:hyperlink w:anchor="_Toc535933228" w:history="1">
+          <w:hyperlink w:anchor="_Toc8732796" w:history="1">
             <w:r>
               <w:rPr>
                 <w:rStyle w:val="Hyperlink"/>
@@ -968,7 +969,7 @@
                 <w:noProof/>
                 <w:webHidden/>
               </w:rPr>
-              <w:instrText xml:space="preserve"> PAGEREF _Toc535933228 \h </w:instrText>
+              <w:instrText xml:space="preserve"> PAGEREF _Toc8732796 \h </w:instrText>
             </w:r>
             <w:r>
               <w:rPr>
@@ -1012,7 +1013,7 @@
               <w:lang w:eastAsia="ja-JP"/>
             </w:rPr>
           </w:pPr>
-          <w:hyperlink w:anchor="_Toc535933229" w:history="1">
+          <w:hyperlink w:anchor="_Toc8732797" w:history="1">
             <w:r>
               <w:rPr>
                 <w:rStyle w:val="Hyperlink"/>
@@ -1054,7 +1055,7 @@
                 <w:noProof/>
                 <w:webHidden/>
               </w:rPr>
-              <w:instrText xml:space="preserve"> PAGEREF _Toc535933229 \h </w:instrText>
+              <w:instrText xml:space="preserve"> PAGEREF _Toc8732797 \h </w:instrText>
             </w:r>
             <w:r>
               <w:rPr>
@@ -1098,7 +1099,7 @@
               <w:lang w:eastAsia="ja-JP"/>
             </w:rPr>
           </w:pPr>
-          <w:hyperlink w:anchor="_Toc535933230" w:history="1">
+          <w:hyperlink w:anchor="_Toc8732798" w:history="1">
             <w:r>
               <w:rPr>
                 <w:rStyle w:val="Hyperlink"/>
@@ -1140,7 +1141,7 @@
                 <w:noProof/>
                 <w:webHidden/>
               </w:rPr>
-              <w:instrText xml:space="preserve"> PAGEREF _Toc535933230 \h </w:instrText>
+              <w:instrText xml:space="preserve"> PAGEREF _Toc8732798 \h </w:instrText>
             </w:r>
             <w:r>
               <w:rPr>
@@ -1184,7 +1185,7 @@
               <w:lang w:eastAsia="ja-JP"/>
             </w:rPr>
           </w:pPr>
-          <w:hyperlink w:anchor="_Toc535933231" w:history="1">
+          <w:hyperlink w:anchor="_Toc8732799" w:history="1">
             <w:r>
               <w:rPr>
                 <w:rStyle w:val="Hyperlink"/>
@@ -1226,7 +1227,7 @@
                 <w:noProof/>
                 <w:webHidden/>
               </w:rPr>
-              <w:instrText xml:space="preserve"> PAGEREF _Toc535933231 \h </w:instrText>
+              <w:instrText xml:space="preserve"> PAGEREF _Toc8732799 \h </w:instrText>
             </w:r>
             <w:r>
               <w:rPr>
@@ -1270,7 +1271,7 @@
               <w:lang w:eastAsia="ja-JP"/>
             </w:rPr>
           </w:pPr>
-          <w:hyperlink w:anchor="_Toc535933232" w:history="1">
+          <w:hyperlink w:anchor="_Toc8732800" w:history="1">
             <w:r>
               <w:rPr>
                 <w:rStyle w:val="Hyperlink"/>
@@ -1312,7 +1313,7 @@
                 <w:noProof/>
                 <w:webHidden/>
               </w:rPr>
-              <w:instrText xml:space="preserve"> PAGEREF _Toc535933232 \h </w:instrText>
+              <w:instrText xml:space="preserve"> PAGEREF _Toc8732800 \h </w:instrText>
             </w:r>
             <w:r>
               <w:rPr>
@@ -1356,7 +1357,7 @@
               <w:lang w:eastAsia="ja-JP"/>
             </w:rPr>
           </w:pPr>
-          <w:hyperlink w:anchor="_Toc535933233" w:history="1">
+          <w:hyperlink w:anchor="_Toc8732801" w:history="1">
             <w:r>
               <w:rPr>
                 <w:rStyle w:val="Hyperlink"/>
@@ -1398,7 +1399,7 @@
                 <w:noProof/>
                 <w:webHidden/>
               </w:rPr>
-              <w:instrText xml:space="preserve"> PAGEREF _Toc535933233 \h </w:instrText>
+              <w:instrText xml:space="preserve"> PAGEREF _Toc8732801 \h </w:instrText>
             </w:r>
             <w:r>
               <w:rPr>
@@ -1442,7 +1443,7 @@
               <w:lang w:eastAsia="ja-JP"/>
             </w:rPr>
           </w:pPr>
-          <w:hyperlink w:anchor="_Toc535933234" w:history="1">
+          <w:hyperlink w:anchor="_Toc8732802" w:history="1">
             <w:r>
               <w:rPr>
                 <w:rStyle w:val="Hyperlink"/>
@@ -1484,7 +1485,7 @@
                 <w:noProof/>
                 <w:webHidden/>
               </w:rPr>
-              <w:instrText xml:space="preserve"> PAGEREF _Toc535933234 \h </w:instrText>
+              <w:instrText xml:space="preserve"> PAGEREF _Toc8732802 \h </w:instrText>
             </w:r>
             <w:r>
               <w:rPr>
@@ -1528,7 +1529,7 @@
               <w:lang w:eastAsia="ja-JP"/>
             </w:rPr>
           </w:pPr>
-          <w:hyperlink w:anchor="_Toc535933235" w:history="1">
+          <w:hyperlink w:anchor="_Toc8732803" w:history="1">
             <w:r>
               <w:rPr>
                 <w:rStyle w:val="Hyperlink"/>
@@ -1570,7 +1571,7 @@
                 <w:noProof/>
                 <w:webHidden/>
               </w:rPr>
-              <w:instrText xml:space="preserve"> PAGEREF _Toc535933235 \h </w:instrText>
+              <w:instrText xml:space="preserve"> PAGEREF _Toc8732803 \h </w:instrText>
             </w:r>
             <w:r>
               <w:rPr>
@@ -1614,7 +1615,7 @@
               <w:lang w:eastAsia="ja-JP"/>
             </w:rPr>
           </w:pPr>
-          <w:hyperlink w:anchor="_Toc535933236" w:history="1">
+          <w:hyperlink w:anchor="_Toc8732804" w:history="1">
             <w:r>
               <w:rPr>
                 <w:rStyle w:val="Hyperlink"/>
@@ -1656,7 +1657,7 @@
                 <w:noProof/>
                 <w:webHidden/>
               </w:rPr>
-              <w:instrText xml:space="preserve"> PAGEREF _Toc535933236 \h </w:instrText>
+              <w:instrText xml:space="preserve"> PAGEREF _Toc8732804 \h </w:instrText>
             </w:r>
             <w:r>
               <w:rPr>
@@ -1700,7 +1701,7 @@
               <w:lang w:eastAsia="ja-JP"/>
             </w:rPr>
           </w:pPr>
-          <w:hyperlink w:anchor="_Toc535933237" w:history="1">
+          <w:hyperlink w:anchor="_Toc8732805" w:history="1">
             <w:r>
               <w:rPr>
                 <w:rStyle w:val="Hyperlink"/>
@@ -1742,7 +1743,7 @@
                 <w:noProof/>
                 <w:webHidden/>
               </w:rPr>
-              <w:instrText xml:space="preserve"> PAGEREF _Toc535933237 \h </w:instrText>
+              <w:instrText xml:space="preserve"> PAGEREF _Toc8732805 \h </w:instrText>
             </w:r>
             <w:r>
               <w:rPr>
@@ -1786,7 +1787,7 @@
               <w:lang w:eastAsia="ja-JP"/>
             </w:rPr>
           </w:pPr>
-          <w:hyperlink w:anchor="_Toc535933238" w:history="1">
+          <w:hyperlink w:anchor="_Toc8732806" w:history="1">
             <w:r>
               <w:rPr>
                 <w:rStyle w:val="Hyperlink"/>
@@ -1828,7 +1829,7 @@
                 <w:noProof/>
                 <w:webHidden/>
               </w:rPr>
-              <w:instrText xml:space="preserve"> PAGEREF _Toc535933238 \h </w:instrText>
+              <w:instrText xml:space="preserve"> PAGEREF _Toc8732806 \h </w:instrText>
             </w:r>
             <w:r>
               <w:rPr>
@@ -1872,7 +1873,7 @@
               <w:lang w:eastAsia="ja-JP"/>
             </w:rPr>
           </w:pPr>
-          <w:hyperlink w:anchor="_Toc535933239" w:history="1">
+          <w:hyperlink w:anchor="_Toc8732807" w:history="1">
             <w:r>
               <w:rPr>
                 <w:rStyle w:val="Hyperlink"/>
@@ -1914,7 +1915,7 @@
                 <w:noProof/>
                 <w:webHidden/>
               </w:rPr>
-              <w:instrText xml:space="preserve"> PAGEREF _Toc535933239 \h </w:instrText>
+              <w:instrText xml:space="preserve"> PAGEREF _Toc8732807 \h </w:instrText>
             </w:r>
             <w:r>
               <w:rPr>
@@ -1958,7 +1959,7 @@
               <w:lang w:eastAsia="ja-JP"/>
             </w:rPr>
           </w:pPr>
-          <w:hyperlink w:anchor="_Toc535933240" w:history="1">
+          <w:hyperlink w:anchor="_Toc8732808" w:history="1">
             <w:r>
               <w:rPr>
                 <w:rStyle w:val="Hyperlink"/>
@@ -2000,7 +2001,7 @@
                 <w:noProof/>
                 <w:webHidden/>
               </w:rPr>
-              <w:instrText xml:space="preserve"> PAGEREF _Toc535933240 \h </w:instrText>
+              <w:instrText xml:space="preserve"> PAGEREF _Toc8732808 \h </w:instrText>
             </w:r>
             <w:r>
               <w:rPr>
@@ -2044,7 +2045,7 @@
               <w:lang w:eastAsia="ja-JP"/>
             </w:rPr>
           </w:pPr>
-          <w:hyperlink w:anchor="_Toc535933241" w:history="1">
+          <w:hyperlink w:anchor="_Toc8732809" w:history="1">
             <w:r>
               <w:rPr>
                 <w:rStyle w:val="Hyperlink"/>
@@ -2086,7 +2087,7 @@
                 <w:noProof/>
                 <w:webHidden/>
               </w:rPr>
-              <w:instrText xml:space="preserve"> PAGEREF _Toc535933241 \h </w:instrText>
+              <w:instrText xml:space="preserve"> PAGEREF _Toc8732809 \h </w:instrText>
             </w:r>
             <w:r>
               <w:rPr>
@@ -2130,7 +2131,7 @@
               <w:lang w:eastAsia="ja-JP"/>
             </w:rPr>
           </w:pPr>
-          <w:hyperlink w:anchor="_Toc535933242" w:history="1">
+          <w:hyperlink w:anchor="_Toc8732810" w:history="1">
             <w:r>
               <w:rPr>
                 <w:rStyle w:val="Hyperlink"/>
@@ -2172,7 +2173,7 @@
                 <w:noProof/>
                 <w:webHidden/>
               </w:rPr>
-              <w:instrText xml:space="preserve"> PAGEREF _Toc535933242 \h </w:instrText>
+              <w:instrText xml:space="preserve"> PAGEREF _Toc8732810 \h </w:instrText>
             </w:r>
             <w:r>
               <w:rPr>
@@ -2216,7 +2217,7 @@
               <w:lang w:eastAsia="ja-JP"/>
             </w:rPr>
           </w:pPr>
-          <w:hyperlink w:anchor="_Toc535933243" w:history="1">
+          <w:hyperlink w:anchor="_Toc8732811" w:history="1">
             <w:r>
               <w:rPr>
                 <w:rStyle w:val="Hyperlink"/>
@@ -2258,7 +2259,7 @@
                 <w:noProof/>
                 <w:webHidden/>
               </w:rPr>
-              <w:instrText xml:space="preserve"> PAGEREF _Toc535933243 \h </w:instrText>
+              <w:instrText xml:space="preserve"> PAGEREF _Toc8732811 \h </w:instrText>
             </w:r>
             <w:r>
               <w:rPr>
@@ -2302,7 +2303,7 @@
               <w:lang w:eastAsia="ja-JP"/>
             </w:rPr>
           </w:pPr>
-          <w:hyperlink w:anchor="_Toc535933244" w:history="1">
+          <w:hyperlink w:anchor="_Toc8732812" w:history="1">
             <w:r>
               <w:rPr>
                 <w:rStyle w:val="Hyperlink"/>
@@ -2344,7 +2345,7 @@
                 <w:noProof/>
                 <w:webHidden/>
               </w:rPr>
-              <w:instrText xml:space="preserve"> PAGEREF _Toc535933244 \h </w:instrText>
+              <w:instrText xml:space="preserve"> PAGEREF _Toc8732812 \h </w:instrText>
             </w:r>
             <w:r>
               <w:rPr>
@@ -2388,7 +2389,7 @@
               <w:lang w:eastAsia="ja-JP"/>
             </w:rPr>
           </w:pPr>
-          <w:hyperlink w:anchor="_Toc535933245" w:history="1">
+          <w:hyperlink w:anchor="_Toc8732813" w:history="1">
             <w:r>
               <w:rPr>
                 <w:rStyle w:val="Hyperlink"/>
@@ -2430,7 +2431,7 @@
                 <w:noProof/>
                 <w:webHidden/>
               </w:rPr>
-              <w:instrText xml:space="preserve"> PAGEREF _Toc535933245 \h </w:instrText>
+              <w:instrText xml:space="preserve"> PAGEREF _Toc8732813 \h </w:instrText>
             </w:r>
             <w:r>
               <w:rPr>
@@ -2474,7 +2475,7 @@
               <w:lang w:eastAsia="ja-JP"/>
             </w:rPr>
           </w:pPr>
-          <w:hyperlink w:anchor="_Toc535933246" w:history="1">
+          <w:hyperlink w:anchor="_Toc8732814" w:history="1">
             <w:r>
               <w:rPr>
                 <w:rStyle w:val="Hyperlink"/>
@@ -2516,7 +2517,7 @@
                 <w:noProof/>
                 <w:webHidden/>
               </w:rPr>
-              <w:instrText xml:space="preserve"> PAGEREF _Toc535933246 \h </w:instrText>
+              <w:instrText xml:space="preserve"> PAGEREF _Toc8732814 \h </w:instrText>
             </w:r>
             <w:r>
               <w:rPr>
@@ -2560,7 +2561,7 @@
               <w:lang w:eastAsia="ja-JP"/>
             </w:rPr>
           </w:pPr>
-          <w:hyperlink w:anchor="_Toc535933247" w:history="1">
+          <w:hyperlink w:anchor="_Toc8732815" w:history="1">
             <w:r>
               <w:rPr>
                 <w:rStyle w:val="Hyperlink"/>
@@ -2602,7 +2603,7 @@
                 <w:noProof/>
                 <w:webHidden/>
               </w:rPr>
-              <w:instrText xml:space="preserve"> PAGEREF _Toc535933247 \h </w:instrText>
+              <w:instrText xml:space="preserve"> PAGEREF _Toc8732815 \h </w:instrText>
             </w:r>
             <w:r>
               <w:rPr>
@@ -2646,7 +2647,7 @@
               <w:lang w:eastAsia="ja-JP"/>
             </w:rPr>
           </w:pPr>
-          <w:hyperlink w:anchor="_Toc535933248" w:history="1">
+          <w:hyperlink w:anchor="_Toc8732816" w:history="1">
             <w:r>
               <w:rPr>
                 <w:rStyle w:val="Hyperlink"/>
@@ -2688,7 +2689,7 @@
                 <w:noProof/>
                 <w:webHidden/>
               </w:rPr>
-              <w:instrText xml:space="preserve"> PAGEREF _Toc535933248 \h </w:instrText>
+              <w:instrText xml:space="preserve"> PAGEREF _Toc8732816 \h </w:instrText>
             </w:r>
             <w:r>
               <w:rPr>
@@ -2732,7 +2733,7 @@
               <w:lang w:eastAsia="ja-JP"/>
             </w:rPr>
           </w:pPr>
-          <w:hyperlink w:anchor="_Toc535933249" w:history="1">
+          <w:hyperlink w:anchor="_Toc8732817" w:history="1">
             <w:r>
               <w:rPr>
                 <w:rStyle w:val="Hyperlink"/>
@@ -2774,7 +2775,7 @@
                 <w:noProof/>
                 <w:webHidden/>
               </w:rPr>
-              <w:instrText xml:space="preserve"> PAGEREF _Toc535933249 \h </w:instrText>
+              <w:instrText xml:space="preserve"> PAGEREF _Toc8732817 \h </w:instrText>
             </w:r>
             <w:r>
               <w:rPr>
@@ -2818,7 +2819,7 @@
               <w:lang w:eastAsia="ja-JP"/>
             </w:rPr>
           </w:pPr>
-          <w:hyperlink w:anchor="_Toc535933250" w:history="1">
+          <w:hyperlink w:anchor="_Toc8732818" w:history="1">
             <w:r>
               <w:rPr>
                 <w:rStyle w:val="Hyperlink"/>
@@ -2860,7 +2861,7 @@
                 <w:noProof/>
                 <w:webHidden/>
               </w:rPr>
-              <w:instrText xml:space="preserve"> PAGEREF _Toc535933250 \h </w:instrText>
+              <w:instrText xml:space="preserve"> PAGEREF _Toc8732818 \h </w:instrText>
             </w:r>
             <w:r>
               <w:rPr>
@@ -2904,7 +2905,7 @@
               <w:lang w:eastAsia="ja-JP"/>
             </w:rPr>
           </w:pPr>
-          <w:hyperlink w:anchor="_Toc535933251" w:history="1">
+          <w:hyperlink w:anchor="_Toc8732819" w:history="1">
             <w:r>
               <w:rPr>
                 <w:rStyle w:val="Hyperlink"/>
@@ -2946,7 +2947,7 @@
                 <w:noProof/>
                 <w:webHidden/>
               </w:rPr>
-              <w:instrText xml:space="preserve"> PAGEREF _Toc535933251 \h </w:instrText>
+              <w:instrText xml:space="preserve"> PAGEREF _Toc8732819 \h </w:instrText>
             </w:r>
             <w:r>
               <w:rPr>
@@ -2990,7 +2991,7 @@
               <w:lang w:eastAsia="ja-JP"/>
             </w:rPr>
           </w:pPr>
-          <w:hyperlink w:anchor="_Toc535933252" w:history="1">
+          <w:hyperlink w:anchor="_Toc8732820" w:history="1">
             <w:r>
               <w:rPr>
                 <w:rStyle w:val="Hyperlink"/>
@@ -3032,7 +3033,7 @@
                 <w:noProof/>
                 <w:webHidden/>
               </w:rPr>
-              <w:instrText xml:space="preserve"> PAGEREF _Toc535933252 \h </w:instrText>
+              <w:instrText xml:space="preserve"> PAGEREF _Toc8732820 \h </w:instrText>
             </w:r>
             <w:r>
               <w:rPr>
@@ -3076,7 +3077,7 @@
               <w:lang w:eastAsia="ja-JP"/>
             </w:rPr>
           </w:pPr>
-          <w:hyperlink w:anchor="_Toc535933253" w:history="1">
+          <w:hyperlink w:anchor="_Toc8732821" w:history="1">
             <w:r>
               <w:rPr>
                 <w:rStyle w:val="Hyperlink"/>
@@ -3118,7 +3119,7 @@
                 <w:noProof/>
                 <w:webHidden/>
               </w:rPr>
-              <w:instrText xml:space="preserve"> PAGEREF _Toc535933253 \h </w:instrText>
+              <w:instrText xml:space="preserve"> PAGEREF _Toc8732821 \h </w:instrText>
             </w:r>
             <w:r>
               <w:rPr>
@@ -3162,7 +3163,7 @@
               <w:lang w:eastAsia="ja-JP"/>
             </w:rPr>
           </w:pPr>
-          <w:hyperlink w:anchor="_Toc535933254" w:history="1">
+          <w:hyperlink w:anchor="_Toc8732822" w:history="1">
             <w:r>
               <w:rPr>
                 <w:rStyle w:val="Hyperlink"/>
@@ -3204,7 +3205,7 @@
                 <w:noProof/>
                 <w:webHidden/>
               </w:rPr>
-              <w:instrText xml:space="preserve"> PAGEREF _Toc535933254 \h </w:instrText>
+              <w:instrText xml:space="preserve"> PAGEREF _Toc8732822 \h </w:instrText>
             </w:r>
             <w:r>
               <w:rPr>
@@ -3248,7 +3249,7 @@
               <w:lang w:eastAsia="ja-JP"/>
             </w:rPr>
           </w:pPr>
-          <w:hyperlink w:anchor="_Toc535933255" w:history="1">
+          <w:hyperlink w:anchor="_Toc8732823" w:history="1">
             <w:r>
               <w:rPr>
                 <w:rStyle w:val="Hyperlink"/>
@@ -3290,7 +3291,7 @@
                 <w:noProof/>
                 <w:webHidden/>
               </w:rPr>
-              <w:instrText xml:space="preserve"> PAGEREF _Toc535933255 \h </w:instrText>
+              <w:instrText xml:space="preserve"> PAGEREF _Toc8732823 \h </w:instrText>
             </w:r>
             <w:r>
               <w:rPr>
@@ -3334,7 +3335,7 @@
               <w:lang w:eastAsia="ja-JP"/>
             </w:rPr>
           </w:pPr>
-          <w:hyperlink w:anchor="_Toc535933256" w:history="1">
+          <w:hyperlink w:anchor="_Toc8732824" w:history="1">
             <w:r>
               <w:rPr>
                 <w:rStyle w:val="Hyperlink"/>
@@ -3376,7 +3377,7 @@
                 <w:noProof/>
                 <w:webHidden/>
               </w:rPr>
-              <w:instrText xml:space="preserve"> PAGEREF _Toc535933256 \h </w:instrText>
+              <w:instrText xml:space="preserve"> PAGEREF _Toc8732824 \h </w:instrText>
             </w:r>
             <w:r>
               <w:rPr>
@@ -3420,7 +3421,7 @@
               <w:lang w:eastAsia="ja-JP"/>
             </w:rPr>
           </w:pPr>
-          <w:hyperlink w:anchor="_Toc535933257" w:history="1">
+          <w:hyperlink w:anchor="_Toc8732825" w:history="1">
             <w:r>
               <w:rPr>
                 <w:rStyle w:val="Hyperlink"/>
@@ -3462,7 +3463,7 @@
                 <w:noProof/>
                 <w:webHidden/>
               </w:rPr>
-              <w:instrText xml:space="preserve"> PAGEREF _Toc535933257 \h </w:instrText>
+              <w:instrText xml:space="preserve"> PAGEREF _Toc8732825 \h </w:instrText>
             </w:r>
             <w:r>
               <w:rPr>
@@ -3506,7 +3507,7 @@
               <w:lang w:eastAsia="ja-JP"/>
             </w:rPr>
           </w:pPr>
-          <w:hyperlink w:anchor="_Toc535933258" w:history="1">
+          <w:hyperlink w:anchor="_Toc8732826" w:history="1">
             <w:r>
               <w:rPr>
                 <w:rStyle w:val="Hyperlink"/>
@@ -3548,7 +3549,7 @@
                 <w:noProof/>
                 <w:webHidden/>
               </w:rPr>
-              <w:instrText xml:space="preserve"> PAGEREF _Toc535933258 \h </w:instrText>
+              <w:instrText xml:space="preserve"> PAGEREF _Toc8732826 \h </w:instrText>
             </w:r>
             <w:r>
               <w:rPr>
@@ -3592,7 +3593,7 @@
               <w:lang w:eastAsia="ja-JP"/>
             </w:rPr>
           </w:pPr>
-          <w:hyperlink w:anchor="_Toc535933259" w:history="1">
+          <w:hyperlink w:anchor="_Toc8732827" w:history="1">
             <w:r>
               <w:rPr>
                 <w:rStyle w:val="Hyperlink"/>
@@ -3634,7 +3635,7 @@
                 <w:noProof/>
                 <w:webHidden/>
               </w:rPr>
-              <w:instrText xml:space="preserve"> PAGEREF _Toc535933259 \h </w:instrText>
+              <w:instrText xml:space="preserve"> PAGEREF _Toc8732827 \h </w:instrText>
             </w:r>
             <w:r>
               <w:rPr>
@@ -3678,7 +3679,7 @@
               <w:lang w:eastAsia="ja-JP"/>
             </w:rPr>
           </w:pPr>
-          <w:hyperlink w:anchor="_Toc535933260" w:history="1">
+          <w:hyperlink w:anchor="_Toc8732828" w:history="1">
             <w:r>
               <w:rPr>
                 <w:rStyle w:val="Hyperlink"/>
@@ -3720,7 +3721,7 @@
                 <w:noProof/>
                 <w:webHidden/>
               </w:rPr>
-              <w:instrText xml:space="preserve"> PAGEREF _Toc535933260 \h </w:instrText>
+              <w:instrText xml:space="preserve"> PAGEREF _Toc8732828 \h </w:instrText>
             </w:r>
             <w:r>
               <w:rPr>
@@ -3764,7 +3765,7 @@
               <w:lang w:eastAsia="ja-JP"/>
             </w:rPr>
           </w:pPr>
-          <w:hyperlink w:anchor="_Toc535933261" w:history="1">
+          <w:hyperlink w:anchor="_Toc8732829" w:history="1">
             <w:r>
               <w:rPr>
                 <w:rStyle w:val="Hyperlink"/>
@@ -3806,7 +3807,7 @@
                 <w:noProof/>
                 <w:webHidden/>
               </w:rPr>
-              <w:instrText xml:space="preserve"> PAGEREF _Toc535933261 \h </w:instrText>
+              <w:instrText xml:space="preserve"> PAGEREF _Toc8732829 \h </w:instrText>
             </w:r>
             <w:r>
               <w:rPr>
@@ -3850,7 +3851,7 @@
               <w:lang w:eastAsia="ja-JP"/>
             </w:rPr>
           </w:pPr>
-          <w:hyperlink w:anchor="_Toc535933262" w:history="1">
+          <w:hyperlink w:anchor="_Toc8732830" w:history="1">
             <w:r>
               <w:rPr>
                 <w:rStyle w:val="Hyperlink"/>
@@ -3892,7 +3893,7 @@
                 <w:noProof/>
                 <w:webHidden/>
               </w:rPr>
-              <w:instrText xml:space="preserve"> PAGEREF _Toc535933262 \h </w:instrText>
+              <w:instrText xml:space="preserve"> PAGEREF _Toc8732830 \h </w:instrText>
             </w:r>
             <w:r>
               <w:rPr>
@@ -3936,7 +3937,7 @@
               <w:lang w:eastAsia="ja-JP"/>
             </w:rPr>
           </w:pPr>
-          <w:hyperlink w:anchor="_Toc535933263" w:history="1">
+          <w:hyperlink w:anchor="_Toc8732831" w:history="1">
             <w:r>
               <w:rPr>
                 <w:rStyle w:val="Hyperlink"/>
@@ -3978,7 +3979,7 @@
                 <w:noProof/>
                 <w:webHidden/>
               </w:rPr>
-              <w:instrText xml:space="preserve"> PAGEREF _Toc535933263 \h </w:instrText>
+              <w:instrText xml:space="preserve"> PAGEREF _Toc8732831 \h </w:instrText>
             </w:r>
             <w:r>
               <w:rPr>
@@ -4022,7 +4023,7 @@
               <w:lang w:eastAsia="ja-JP"/>
             </w:rPr>
           </w:pPr>
-          <w:hyperlink w:anchor="_Toc535933264" w:history="1">
+          <w:hyperlink w:anchor="_Toc8732832" w:history="1">
             <w:r>
               <w:rPr>
                 <w:rStyle w:val="Hyperlink"/>
@@ -4064,7 +4065,7 @@
                 <w:noProof/>
                 <w:webHidden/>
               </w:rPr>
-              <w:instrText xml:space="preserve"> PAGEREF _Toc535933264 \h </w:instrText>
+              <w:instrText xml:space="preserve"> PAGEREF _Toc8732832 \h </w:instrText>
             </w:r>
             <w:r>
               <w:rPr>
@@ -4108,7 +4109,7 @@
               <w:lang w:eastAsia="ja-JP"/>
             </w:rPr>
           </w:pPr>
-          <w:hyperlink w:anchor="_Toc535933265" w:history="1">
+          <w:hyperlink w:anchor="_Toc8732833" w:history="1">
             <w:r>
               <w:rPr>
                 <w:rStyle w:val="Hyperlink"/>
@@ -4150,7 +4151,7 @@
                 <w:noProof/>
                 <w:webHidden/>
               </w:rPr>
-              <w:instrText xml:space="preserve"> PAGEREF _Toc535933265 \h </w:instrText>
+              <w:instrText xml:space="preserve"> PAGEREF _Toc8732833 \h </w:instrText>
             </w:r>
             <w:r>
               <w:rPr>
@@ -4194,7 +4195,7 @@
               <w:lang w:eastAsia="ja-JP"/>
             </w:rPr>
           </w:pPr>
-          <w:hyperlink w:anchor="_Toc535933266" w:history="1">
+          <w:hyperlink w:anchor="_Toc8732834" w:history="1">
             <w:r>
               <w:rPr>
                 <w:rStyle w:val="Hyperlink"/>
@@ -4236,7 +4237,7 @@
                 <w:noProof/>
                 <w:webHidden/>
               </w:rPr>
-              <w:instrText xml:space="preserve"> PAGEREF _Toc535933266 \h </w:instrText>
+              <w:instrText xml:space="preserve"> PAGEREF _Toc8732834 \h </w:instrText>
             </w:r>
             <w:r>
               <w:rPr>
@@ -4280,7 +4281,7 @@
               <w:lang w:eastAsia="ja-JP"/>
             </w:rPr>
           </w:pPr>
-          <w:hyperlink w:anchor="_Toc535933267" w:history="1">
+          <w:hyperlink w:anchor="_Toc8732835" w:history="1">
             <w:r>
               <w:rPr>
                 <w:rStyle w:val="Hyperlink"/>
@@ -4322,7 +4323,7 @@
                 <w:noProof/>
                 <w:webHidden/>
               </w:rPr>
-              <w:instrText xml:space="preserve"> PAGEREF _Toc535933267 \h </w:instrText>
+              <w:instrText xml:space="preserve"> PAGEREF _Toc8732835 \h </w:instrText>
             </w:r>
             <w:r>
               <w:rPr>
@@ -4366,7 +4367,7 @@
               <w:lang w:eastAsia="ja-JP"/>
             </w:rPr>
           </w:pPr>
-          <w:hyperlink w:anchor="_Toc535933268" w:history="1">
+          <w:hyperlink w:anchor="_Toc8732836" w:history="1">
             <w:r>
               <w:rPr>
                 <w:rStyle w:val="Hyperlink"/>
@@ -4408,7 +4409,7 @@
                 <w:noProof/>
                 <w:webHidden/>
               </w:rPr>
-              <w:instrText xml:space="preserve"> PAGEREF _Toc535933268 \h </w:instrText>
+              <w:instrText xml:space="preserve"> PAGEREF _Toc8732836 \h </w:instrText>
             </w:r>
             <w:r>
               <w:rPr>
@@ -4428,7 +4429,7 @@
                 <w:noProof/>
                 <w:webHidden/>
               </w:rPr>
-              <w:t>43</w:t>
+              <w:t>44</w:t>
             </w:r>
             <w:r>
               <w:rPr>
@@ -4452,7 +4453,7 @@
               <w:lang w:eastAsia="ja-JP"/>
             </w:rPr>
           </w:pPr>
-          <w:hyperlink w:anchor="_Toc535933269" w:history="1">
+          <w:hyperlink w:anchor="_Toc8732837" w:history="1">
             <w:r>
               <w:rPr>
                 <w:rStyle w:val="Hyperlink"/>
@@ -4494,7 +4495,7 @@
                 <w:noProof/>
                 <w:webHidden/>
               </w:rPr>
-              <w:instrText xml:space="preserve"> PAGEREF _Toc535933269 \h </w:instrText>
+              <w:instrText xml:space="preserve"> PAGEREF _Toc8732837 \h </w:instrText>
             </w:r>
             <w:r>
               <w:rPr>
@@ -4514,7 +4515,7 @@
                 <w:noProof/>
                 <w:webHidden/>
               </w:rPr>
-              <w:t>43</w:t>
+              <w:t>44</w:t>
             </w:r>
             <w:r>
               <w:rPr>
@@ -4538,7 +4539,7 @@
               <w:lang w:eastAsia="ja-JP"/>
             </w:rPr>
           </w:pPr>
-          <w:hyperlink w:anchor="_Toc535933270" w:history="1">
+          <w:hyperlink w:anchor="_Toc8732838" w:history="1">
             <w:r>
               <w:rPr>
                 <w:rStyle w:val="Hyperlink"/>
@@ -4580,7 +4581,7 @@
                 <w:noProof/>
                 <w:webHidden/>
               </w:rPr>
-              <w:instrText xml:space="preserve"> PAGEREF _Toc535933270 \h </w:instrText>
+              <w:instrText xml:space="preserve"> PAGEREF _Toc8732838 \h </w:instrText>
             </w:r>
             <w:r>
               <w:rPr>
@@ -4624,7 +4625,7 @@
               <w:lang w:eastAsia="ja-JP"/>
             </w:rPr>
           </w:pPr>
-          <w:hyperlink w:anchor="_Toc535933271" w:history="1">
+          <w:hyperlink w:anchor="_Toc8732839" w:history="1">
             <w:r>
               <w:rPr>
                 <w:rStyle w:val="Hyperlink"/>
@@ -4666,7 +4667,7 @@
                 <w:noProof/>
                 <w:webHidden/>
               </w:rPr>
-              <w:instrText xml:space="preserve"> PAGEREF _Toc535933271 \h </w:instrText>
+              <w:instrText xml:space="preserve"> PAGEREF _Toc8732839 \h </w:instrText>
             </w:r>
             <w:r>
               <w:rPr>
@@ -4710,7 +4711,7 @@
               <w:lang w:eastAsia="ja-JP"/>
             </w:rPr>
           </w:pPr>
-          <w:hyperlink w:anchor="_Toc535933272" w:history="1">
+          <w:hyperlink w:anchor="_Toc8732840" w:history="1">
             <w:r>
               <w:rPr>
                 <w:rStyle w:val="Hyperlink"/>
@@ -4752,7 +4753,7 @@
                 <w:noProof/>
                 <w:webHidden/>
               </w:rPr>
-              <w:instrText xml:space="preserve"> PAGEREF _Toc535933272 \h </w:instrText>
+              <w:instrText xml:space="preserve"> PAGEREF _Toc8732840 \h </w:instrText>
             </w:r>
             <w:r>
               <w:rPr>
@@ -4796,7 +4797,7 @@
               <w:lang w:eastAsia="ja-JP"/>
             </w:rPr>
           </w:pPr>
-          <w:hyperlink w:anchor="_Toc535933273" w:history="1">
+          <w:hyperlink w:anchor="_Toc8732841" w:history="1">
             <w:r>
               <w:rPr>
                 <w:rStyle w:val="Hyperlink"/>
@@ -4838,7 +4839,7 @@
                 <w:noProof/>
                 <w:webHidden/>
               </w:rPr>
-              <w:instrText xml:space="preserve"> PAGEREF _Toc535933273 \h </w:instrText>
+              <w:instrText xml:space="preserve"> PAGEREF _Toc8732841 \h </w:instrText>
             </w:r>
             <w:r>
               <w:rPr>
@@ -4858,7 +4859,7 @@
                 <w:noProof/>
                 <w:webHidden/>
               </w:rPr>
-              <w:t>44</w:t>
+              <w:t>45</w:t>
             </w:r>
             <w:r>
               <w:rPr>
@@ -4882,7 +4883,7 @@
               <w:lang w:eastAsia="ja-JP"/>
             </w:rPr>
           </w:pPr>
-          <w:hyperlink w:anchor="_Toc535933274" w:history="1">
+          <w:hyperlink w:anchor="_Toc8732842" w:history="1">
             <w:r>
               <w:rPr>
                 <w:rStyle w:val="Hyperlink"/>
@@ -4924,7 +4925,7 @@
                 <w:noProof/>
                 <w:webHidden/>
               </w:rPr>
-              <w:instrText xml:space="preserve"> PAGEREF _Toc535933274 \h </w:instrText>
+              <w:instrText xml:space="preserve"> PAGEREF _Toc8732842 \h </w:instrText>
             </w:r>
             <w:r>
               <w:rPr>
@@ -4968,7 +4969,7 @@
               <w:lang w:eastAsia="ja-JP"/>
             </w:rPr>
           </w:pPr>
-          <w:hyperlink w:anchor="_Toc535933275" w:history="1">
+          <w:hyperlink w:anchor="_Toc8732843" w:history="1">
             <w:r>
               <w:rPr>
                 <w:rStyle w:val="Hyperlink"/>
@@ -5010,7 +5011,7 @@
                 <w:noProof/>
                 <w:webHidden/>
               </w:rPr>
-              <w:instrText xml:space="preserve"> PAGEREF _Toc535933275 \h </w:instrText>
+              <w:instrText xml:space="preserve"> PAGEREF _Toc8732843 \h </w:instrText>
             </w:r>
             <w:r>
               <w:rPr>
@@ -5054,7 +5055,7 @@
               <w:lang w:eastAsia="ja-JP"/>
             </w:rPr>
           </w:pPr>
-          <w:hyperlink w:anchor="_Toc535933276" w:history="1">
+          <w:hyperlink w:anchor="_Toc8732844" w:history="1">
             <w:r>
               <w:rPr>
                 <w:rStyle w:val="Hyperlink"/>
@@ -5096,7 +5097,7 @@
                 <w:noProof/>
                 <w:webHidden/>
               </w:rPr>
-              <w:instrText xml:space="preserve"> PAGEREF _Toc535933276 \h </w:instrText>
+              <w:instrText xml:space="preserve"> PAGEREF _Toc8732844 \h </w:instrText>
             </w:r>
             <w:r>
               <w:rPr>
@@ -5116,7 +5117,7 @@
                 <w:noProof/>
                 <w:webHidden/>
               </w:rPr>
-              <w:t>45</w:t>
+              <w:t>46</w:t>
             </w:r>
             <w:r>
               <w:rPr>
@@ -5140,7 +5141,7 @@
               <w:lang w:eastAsia="ja-JP"/>
             </w:rPr>
           </w:pPr>
-          <w:hyperlink w:anchor="_Toc535933277" w:history="1">
+          <w:hyperlink w:anchor="_Toc8732845" w:history="1">
             <w:r>
               <w:rPr>
                 <w:rStyle w:val="Hyperlink"/>
@@ -5182,7 +5183,7 @@
                 <w:noProof/>
                 <w:webHidden/>
               </w:rPr>
-              <w:instrText xml:space="preserve"> PAGEREF _Toc535933277 \h </w:instrText>
+              <w:instrText xml:space="preserve"> PAGEREF _Toc8732845 \h </w:instrText>
             </w:r>
             <w:r>
               <w:rPr>
@@ -5226,7 +5227,7 @@
               <w:lang w:eastAsia="ja-JP"/>
             </w:rPr>
           </w:pPr>
-          <w:hyperlink w:anchor="_Toc535933278" w:history="1">
+          <w:hyperlink w:anchor="_Toc8732846" w:history="1">
             <w:r>
               <w:rPr>
                 <w:rStyle w:val="Hyperlink"/>
@@ -5268,7 +5269,7 @@
                 <w:noProof/>
                 <w:webHidden/>
               </w:rPr>
-              <w:instrText xml:space="preserve"> PAGEREF _Toc535933278 \h </w:instrText>
+              <w:instrText xml:space="preserve"> PAGEREF _Toc8732846 \h </w:instrText>
             </w:r>
             <w:r>
               <w:rPr>
@@ -5312,7 +5313,7 @@
               <w:lang w:eastAsia="ja-JP"/>
             </w:rPr>
           </w:pPr>
-          <w:hyperlink w:anchor="_Toc535933279" w:history="1">
+          <w:hyperlink w:anchor="_Toc8732847" w:history="1">
             <w:r>
               <w:rPr>
                 <w:rStyle w:val="Hyperlink"/>
@@ -5354,7 +5355,7 @@
                 <w:noProof/>
                 <w:webHidden/>
               </w:rPr>
-              <w:instrText xml:space="preserve"> PAGEREF _Toc535933279 \h </w:instrText>
+              <w:instrText xml:space="preserve"> PAGEREF _Toc8732847 \h </w:instrText>
             </w:r>
             <w:r>
               <w:rPr>
@@ -5398,7 +5399,7 @@
               <w:lang w:eastAsia="ja-JP"/>
             </w:rPr>
           </w:pPr>
-          <w:hyperlink w:anchor="_Toc535933280" w:history="1">
+          <w:hyperlink w:anchor="_Toc8732848" w:history="1">
             <w:r>
               <w:rPr>
                 <w:rStyle w:val="Hyperlink"/>
@@ -5440,7 +5441,7 @@
                 <w:noProof/>
                 <w:webHidden/>
               </w:rPr>
-              <w:instrText xml:space="preserve"> PAGEREF _Toc535933280 \h </w:instrText>
+              <w:instrText xml:space="preserve"> PAGEREF _Toc8732848 \h </w:instrText>
             </w:r>
             <w:r>
               <w:rPr>
@@ -5484,7 +5485,7 @@
               <w:lang w:eastAsia="ja-JP"/>
             </w:rPr>
           </w:pPr>
-          <w:hyperlink w:anchor="_Toc535933281" w:history="1">
+          <w:hyperlink w:anchor="_Toc8732849" w:history="1">
             <w:r>
               <w:rPr>
                 <w:rStyle w:val="Hyperlink"/>
@@ -5526,7 +5527,7 @@
                 <w:noProof/>
                 <w:webHidden/>
               </w:rPr>
-              <w:instrText xml:space="preserve"> PAGEREF _Toc535933281 \h </w:instrText>
+              <w:instrText xml:space="preserve"> PAGEREF _Toc8732849 \h </w:instrText>
             </w:r>
             <w:r>
               <w:rPr>
@@ -5570,7 +5571,7 @@
               <w:lang w:eastAsia="ja-JP"/>
             </w:rPr>
           </w:pPr>
-          <w:hyperlink w:anchor="_Toc535933282" w:history="1">
+          <w:hyperlink w:anchor="_Toc8732850" w:history="1">
             <w:r>
               <w:rPr>
                 <w:rStyle w:val="Hyperlink"/>
@@ -5612,7 +5613,7 @@
                 <w:noProof/>
                 <w:webHidden/>
               </w:rPr>
-              <w:instrText xml:space="preserve"> PAGEREF _Toc535933282 \h </w:instrText>
+              <w:instrText xml:space="preserve"> PAGEREF _Toc8732850 \h </w:instrText>
             </w:r>
             <w:r>
               <w:rPr>
@@ -5656,7 +5657,7 @@
               <w:lang w:eastAsia="ja-JP"/>
             </w:rPr>
           </w:pPr>
-          <w:hyperlink w:anchor="_Toc535933283" w:history="1">
+          <w:hyperlink w:anchor="_Toc8732851" w:history="1">
             <w:r>
               <w:rPr>
                 <w:rStyle w:val="Hyperlink"/>
@@ -5698,7 +5699,7 @@
                 <w:noProof/>
                 <w:webHidden/>
               </w:rPr>
-              <w:instrText xml:space="preserve"> PAGEREF _Toc535933283 \h </w:instrText>
+              <w:instrText xml:space="preserve"> PAGEREF _Toc8732851 \h </w:instrText>
             </w:r>
             <w:r>
               <w:rPr>
@@ -5742,7 +5743,7 @@
               <w:lang w:eastAsia="ja-JP"/>
             </w:rPr>
           </w:pPr>
-          <w:hyperlink w:anchor="_Toc535933284" w:history="1">
+          <w:hyperlink w:anchor="_Toc8732852" w:history="1">
             <w:r>
               <w:rPr>
                 <w:rStyle w:val="Hyperlink"/>
@@ -5784,7 +5785,7 @@
                 <w:noProof/>
                 <w:webHidden/>
               </w:rPr>
-              <w:instrText xml:space="preserve"> PAGEREF _Toc535933284 \h </w:instrText>
+              <w:instrText xml:space="preserve"> PAGEREF _Toc8732852 \h </w:instrText>
             </w:r>
             <w:r>
               <w:rPr>
@@ -5828,7 +5829,7 @@
               <w:lang w:eastAsia="ja-JP"/>
             </w:rPr>
           </w:pPr>
-          <w:hyperlink w:anchor="_Toc535933285" w:history="1">
+          <w:hyperlink w:anchor="_Toc8732853" w:history="1">
             <w:r>
               <w:rPr>
                 <w:rStyle w:val="Hyperlink"/>
@@ -5870,7 +5871,7 @@
                 <w:noProof/>
                 <w:webHidden/>
               </w:rPr>
-              <w:instrText xml:space="preserve"> PAGEREF _Toc535933285 \h </w:instrText>
+              <w:instrText xml:space="preserve"> PAGEREF _Toc8732853 \h </w:instrText>
             </w:r>
             <w:r>
               <w:rPr>
@@ -5914,7 +5915,7 @@
               <w:lang w:eastAsia="ja-JP"/>
             </w:rPr>
           </w:pPr>
-          <w:hyperlink w:anchor="_Toc535933286" w:history="1">
+          <w:hyperlink w:anchor="_Toc8732854" w:history="1">
             <w:r>
               <w:rPr>
                 <w:rStyle w:val="Hyperlink"/>
@@ -5956,7 +5957,7 @@
                 <w:noProof/>
                 <w:webHidden/>
               </w:rPr>
-              <w:instrText xml:space="preserve"> PAGEREF _Toc535933286 \h </w:instrText>
+              <w:instrText xml:space="preserve"> PAGEREF _Toc8732854 \h </w:instrText>
             </w:r>
             <w:r>
               <w:rPr>
@@ -6000,7 +6001,7 @@
               <w:lang w:eastAsia="ja-JP"/>
             </w:rPr>
           </w:pPr>
-          <w:hyperlink w:anchor="_Toc535933287" w:history="1">
+          <w:hyperlink w:anchor="_Toc8732855" w:history="1">
             <w:r>
               <w:rPr>
                 <w:rStyle w:val="Hyperlink"/>
@@ -6042,7 +6043,7 @@
                 <w:noProof/>
                 <w:webHidden/>
               </w:rPr>
-              <w:instrText xml:space="preserve"> PAGEREF _Toc535933287 \h </w:instrText>
+              <w:instrText xml:space="preserve"> PAGEREF _Toc8732855 \h </w:instrText>
             </w:r>
             <w:r>
               <w:rPr>
@@ -6086,7 +6087,7 @@
               <w:lang w:eastAsia="ja-JP"/>
             </w:rPr>
           </w:pPr>
-          <w:hyperlink w:anchor="_Toc535933288" w:history="1">
+          <w:hyperlink w:anchor="_Toc8732856" w:history="1">
             <w:r>
               <w:rPr>
                 <w:rStyle w:val="Hyperlink"/>
@@ -6128,7 +6129,7 @@
                 <w:noProof/>
                 <w:webHidden/>
               </w:rPr>
-              <w:instrText xml:space="preserve"> PAGEREF _Toc535933288 \h </w:instrText>
+              <w:instrText xml:space="preserve"> PAGEREF _Toc8732856 \h </w:instrText>
             </w:r>
             <w:r>
               <w:rPr>
@@ -6172,7 +6173,7 @@
               <w:lang w:eastAsia="ja-JP"/>
             </w:rPr>
           </w:pPr>
-          <w:hyperlink w:anchor="_Toc535933289" w:history="1">
+          <w:hyperlink w:anchor="_Toc8732857" w:history="1">
             <w:r>
               <w:rPr>
                 <w:rStyle w:val="Hyperlink"/>
@@ -6214,7 +6215,7 @@
                 <w:noProof/>
                 <w:webHidden/>
               </w:rPr>
-              <w:instrText xml:space="preserve"> PAGEREF _Toc535933289 \h </w:instrText>
+              <w:instrText xml:space="preserve"> PAGEREF _Toc8732857 \h </w:instrText>
             </w:r>
             <w:r>
               <w:rPr>
@@ -6258,7 +6259,7 @@
               <w:lang w:eastAsia="ja-JP"/>
             </w:rPr>
           </w:pPr>
-          <w:hyperlink w:anchor="_Toc535933290" w:history="1">
+          <w:hyperlink w:anchor="_Toc8732858" w:history="1">
             <w:r>
               <w:rPr>
                 <w:rStyle w:val="Hyperlink"/>
@@ -6300,7 +6301,7 @@
                 <w:noProof/>
                 <w:webHidden/>
               </w:rPr>
-              <w:instrText xml:space="preserve"> PAGEREF _Toc535933290 \h </w:instrText>
+              <w:instrText xml:space="preserve"> PAGEREF _Toc8732858 \h </w:instrText>
             </w:r>
             <w:r>
               <w:rPr>
@@ -6344,7 +6345,7 @@
               <w:lang w:eastAsia="ja-JP"/>
             </w:rPr>
           </w:pPr>
-          <w:hyperlink w:anchor="_Toc535933291" w:history="1">
+          <w:hyperlink w:anchor="_Toc8732859" w:history="1">
             <w:r>
               <w:rPr>
                 <w:rStyle w:val="Hyperlink"/>
@@ -6386,7 +6387,7 @@
                 <w:noProof/>
                 <w:webHidden/>
               </w:rPr>
-              <w:instrText xml:space="preserve"> PAGEREF _Toc535933291 \h </w:instrText>
+              <w:instrText xml:space="preserve"> PAGEREF _Toc8732859 \h </w:instrText>
             </w:r>
             <w:r>
               <w:rPr>
@@ -6430,7 +6431,7 @@
               <w:lang w:eastAsia="ja-JP"/>
             </w:rPr>
           </w:pPr>
-          <w:hyperlink w:anchor="_Toc535933292" w:history="1">
+          <w:hyperlink w:anchor="_Toc8732860" w:history="1">
             <w:r>
               <w:rPr>
                 <w:rStyle w:val="Hyperlink"/>
@@ -6472,7 +6473,7 @@
                 <w:noProof/>
                 <w:webHidden/>
               </w:rPr>
-              <w:instrText xml:space="preserve"> PAGEREF _Toc535933292 \h </w:instrText>
+              <w:instrText xml:space="preserve"> PAGEREF _Toc8732860 \h </w:instrText>
             </w:r>
             <w:r>
               <w:rPr>
@@ -6516,7 +6517,7 @@
               <w:lang w:eastAsia="ja-JP"/>
             </w:rPr>
           </w:pPr>
-          <w:hyperlink w:anchor="_Toc535933293" w:history="1">
+          <w:hyperlink w:anchor="_Toc8732861" w:history="1">
             <w:r>
               <w:rPr>
                 <w:rStyle w:val="Hyperlink"/>
@@ -6558,7 +6559,7 @@
                 <w:noProof/>
                 <w:webHidden/>
               </w:rPr>
-              <w:instrText xml:space="preserve"> PAGEREF _Toc535933293 \h </w:instrText>
+              <w:instrText xml:space="preserve"> PAGEREF _Toc8732861 \h </w:instrText>
             </w:r>
             <w:r>
               <w:rPr>
@@ -6602,7 +6603,7 @@
               <w:lang w:eastAsia="ja-JP"/>
             </w:rPr>
           </w:pPr>
-          <w:hyperlink w:anchor="_Toc535933294" w:history="1">
+          <w:hyperlink w:anchor="_Toc8732862" w:history="1">
             <w:r>
               <w:rPr>
                 <w:rStyle w:val="Hyperlink"/>
@@ -6644,7 +6645,7 @@
                 <w:noProof/>
                 <w:webHidden/>
               </w:rPr>
-              <w:instrText xml:space="preserve"> PAGEREF _Toc535933294 \h </w:instrText>
+              <w:instrText xml:space="preserve"> PAGEREF _Toc8732862 \h </w:instrText>
             </w:r>
             <w:r>
               <w:rPr>
@@ -6688,7 +6689,7 @@
               <w:lang w:eastAsia="ja-JP"/>
             </w:rPr>
           </w:pPr>
-          <w:hyperlink w:anchor="_Toc535933295" w:history="1">
+          <w:hyperlink w:anchor="_Toc8732863" w:history="1">
             <w:r>
               <w:rPr>
                 <w:rStyle w:val="Hyperlink"/>
@@ -6730,7 +6731,7 @@
                 <w:noProof/>
                 <w:webHidden/>
               </w:rPr>
-              <w:instrText xml:space="preserve"> PAGEREF _Toc535933295 \h </w:instrText>
+              <w:instrText xml:space="preserve"> PAGEREF _Toc8732863 \h </w:instrText>
             </w:r>
             <w:r>
               <w:rPr>
@@ -6774,7 +6775,7 @@
               <w:lang w:eastAsia="ja-JP"/>
             </w:rPr>
           </w:pPr>
-          <w:hyperlink w:anchor="_Toc535933296" w:history="1">
+          <w:hyperlink w:anchor="_Toc8732864" w:history="1">
             <w:r>
               <w:rPr>
                 <w:rStyle w:val="Hyperlink"/>
@@ -6816,7 +6817,7 @@
                 <w:noProof/>
                 <w:webHidden/>
               </w:rPr>
-              <w:instrText xml:space="preserve"> PAGEREF _Toc535933296 \h </w:instrText>
+              <w:instrText xml:space="preserve"> PAGEREF _Toc8732864 \h </w:instrText>
             </w:r>
             <w:r>
               <w:rPr>
@@ -6860,7 +6861,7 @@
               <w:lang w:eastAsia="ja-JP"/>
             </w:rPr>
           </w:pPr>
-          <w:hyperlink w:anchor="_Toc535933297" w:history="1">
+          <w:hyperlink w:anchor="_Toc8732865" w:history="1">
             <w:r>
               <w:rPr>
                 <w:rStyle w:val="Hyperlink"/>
@@ -6902,7 +6903,7 @@
                 <w:noProof/>
                 <w:webHidden/>
               </w:rPr>
-              <w:instrText xml:space="preserve"> PAGEREF _Toc535933297 \h </w:instrText>
+              <w:instrText xml:space="preserve"> PAGEREF _Toc8732865 \h </w:instrText>
             </w:r>
             <w:r>
               <w:rPr>
@@ -6946,7 +6947,7 @@
               <w:lang w:eastAsia="ja-JP"/>
             </w:rPr>
           </w:pPr>
-          <w:hyperlink w:anchor="_Toc535933298" w:history="1">
+          <w:hyperlink w:anchor="_Toc8732866" w:history="1">
             <w:r>
               <w:rPr>
                 <w:rStyle w:val="Hyperlink"/>
@@ -6988,7 +6989,7 @@
                 <w:noProof/>
                 <w:webHidden/>
               </w:rPr>
-              <w:instrText xml:space="preserve"> PAGEREF _Toc535933298 \h </w:instrText>
+              <w:instrText xml:space="preserve"> PAGEREF _Toc8732866 \h </w:instrText>
             </w:r>
             <w:r>
               <w:rPr>
@@ -7049,23 +7050,23 @@
       <w:pPr>
         <w:pStyle w:val="Heading1"/>
       </w:pPr>
-      <w:bookmarkStart w:id="1" w:name="_Toc535933219"/>
+      <w:bookmarkStart w:id="2" w:name="_Toc8732787"/>
       <w:r>
         <w:lastRenderedPageBreak/>
         <w:t>Introduction</w:t>
       </w:r>
-      <w:bookmarkEnd w:id="0"/>
       <w:bookmarkEnd w:id="1"/>
+      <w:bookmarkEnd w:id="2"/>
     </w:p>
     <w:p>
       <w:pPr>
         <w:pStyle w:val="Heading2"/>
       </w:pPr>
-      <w:bookmarkStart w:id="2" w:name="_Toc535933220"/>
+      <w:bookmarkStart w:id="3" w:name="_Toc8732788"/>
       <w:r>
         <w:t>About</w:t>
       </w:r>
-      <w:bookmarkEnd w:id="2"/>
+      <w:bookmarkEnd w:id="3"/>
     </w:p>
     <w:p>
       <w:r>
@@ -7115,11 +7116,11 @@
       <w:pPr>
         <w:pStyle w:val="Heading1"/>
       </w:pPr>
-      <w:bookmarkStart w:id="3" w:name="_Toc535933221"/>
+      <w:bookmarkStart w:id="4" w:name="_Toc8732789"/>
       <w:r>
         <w:t>Getting Started</w:t>
       </w:r>
-      <w:bookmarkEnd w:id="3"/>
+      <w:bookmarkEnd w:id="4"/>
     </w:p>
     <w:p>
       <w:pPr>
@@ -7129,11 +7130,11 @@
           <w:numId w:val="4"/>
         </w:numPr>
       </w:pPr>
-      <w:bookmarkStart w:id="4" w:name="_Toc535933222"/>
+      <w:bookmarkStart w:id="5" w:name="_Toc8732790"/>
       <w:r>
         <w:t>System Requirements</w:t>
       </w:r>
-      <w:bookmarkEnd w:id="4"/>
+      <w:bookmarkEnd w:id="5"/>
     </w:p>
     <w:p>
       <w:r>
@@ -7159,11 +7160,11 @@
       <w:pPr>
         <w:pStyle w:val="Heading2"/>
       </w:pPr>
-      <w:bookmarkStart w:id="5" w:name="_Toc535933223"/>
+      <w:bookmarkStart w:id="6" w:name="_Toc8732791"/>
       <w:r>
         <w:t>Installing SWARM</w:t>
       </w:r>
-      <w:bookmarkEnd w:id="5"/>
+      <w:bookmarkEnd w:id="6"/>
     </w:p>
     <w:p>
       <w:r>
@@ -7273,11 +7274,11 @@
       <w:pPr>
         <w:pStyle w:val="Heading2"/>
       </w:pPr>
-      <w:bookmarkStart w:id="6" w:name="_Toc535933224"/>
+      <w:bookmarkStart w:id="7" w:name="_Toc8732792"/>
       <w:r>
         <w:t>Running SWARM</w:t>
       </w:r>
-      <w:bookmarkEnd w:id="6"/>
+      <w:bookmarkEnd w:id="7"/>
     </w:p>
     <w:p>
       <w:r>
@@ -7306,22 +7307,22 @@
       <w:pPr>
         <w:pStyle w:val="Heading1"/>
       </w:pPr>
-      <w:bookmarkStart w:id="7" w:name="_Toc535933225"/>
+      <w:bookmarkStart w:id="8" w:name="_Toc8732793"/>
       <w:r>
         <w:lastRenderedPageBreak/>
         <w:t>Data Sources and Channels</w:t>
       </w:r>
-      <w:bookmarkEnd w:id="7"/>
+      <w:bookmarkEnd w:id="8"/>
     </w:p>
     <w:p>
       <w:pPr>
         <w:pStyle w:val="Heading2"/>
       </w:pPr>
-      <w:bookmarkStart w:id="8" w:name="_Toc535933226"/>
+      <w:bookmarkStart w:id="9" w:name="_Toc8732794"/>
       <w:r>
         <w:t>Introduction</w:t>
       </w:r>
-      <w:bookmarkEnd w:id="8"/>
+      <w:bookmarkEnd w:id="9"/>
     </w:p>
     <w:p>
       <w:r>
@@ -7495,11 +7496,11 @@
       <w:pPr>
         <w:pStyle w:val="Heading2"/>
       </w:pPr>
-      <w:bookmarkStart w:id="9" w:name="_Toc535933227"/>
+      <w:bookmarkStart w:id="10" w:name="_Toc8732795"/>
       <w:r>
         <w:t>General Usage</w:t>
       </w:r>
-      <w:bookmarkEnd w:id="9"/>
+      <w:bookmarkEnd w:id="10"/>
     </w:p>
     <w:p>
       <w:r>
@@ -8546,11 +8547,11 @@
       <w:pPr>
         <w:pStyle w:val="Heading2"/>
       </w:pPr>
-      <w:bookmarkStart w:id="10" w:name="_Toc535933228"/>
+      <w:bookmarkStart w:id="11" w:name="_Toc8732796"/>
       <w:r>
         <w:t>Data Source Types</w:t>
       </w:r>
-      <w:bookmarkEnd w:id="10"/>
+      <w:bookmarkEnd w:id="11"/>
     </w:p>
     <w:p>
       <w:r>
@@ -8564,11 +8565,11 @@
       <w:pPr>
         <w:pStyle w:val="Heading3"/>
       </w:pPr>
-      <w:bookmarkStart w:id="11" w:name="_Toc535933229"/>
+      <w:bookmarkStart w:id="12" w:name="_Toc8732797"/>
       <w:r>
         <w:t>Winston Wave Server</w:t>
       </w:r>
-      <w:bookmarkEnd w:id="11"/>
+      <w:bookmarkEnd w:id="12"/>
     </w:p>
     <w:p>
       <w:r>
@@ -8591,8 +8592,6 @@
       <w:r>
         <w:t>Winston</w:t>
       </w:r>
-      <w:bookmarkStart w:id="12" w:name="_GoBack"/>
-      <w:bookmarkEnd w:id="12"/>
       <w:r>
         <w:t xml:space="preserve"> requires the IP address or host name of the server, port number, and communication time out in seconds.</w:t>
       </w:r>
@@ -8689,7 +8688,7 @@
       <w:pPr>
         <w:pStyle w:val="Heading3"/>
       </w:pPr>
-      <w:bookmarkStart w:id="13" w:name="_Toc535933230"/>
+      <w:bookmarkStart w:id="13" w:name="_Toc8732798"/>
       <w:r>
         <w:t>Earthworm Wave Server</w:t>
       </w:r>
@@ -8825,7 +8824,7 @@
       <w:pPr>
         <w:pStyle w:val="Heading3"/>
       </w:pPr>
-      <w:bookmarkStart w:id="14" w:name="_Toc535933231"/>
+      <w:bookmarkStart w:id="14" w:name="_Toc8732799"/>
       <w:r>
         <w:t>FDSN Web Services</w:t>
       </w:r>
@@ -8989,7 +8988,7 @@
       <w:pPr>
         <w:pStyle w:val="Heading3"/>
       </w:pPr>
-      <w:bookmarkStart w:id="15" w:name="_Toc535933232"/>
+      <w:bookmarkStart w:id="15" w:name="_Toc8732800"/>
       <w:r>
         <w:t>SeedLink Server</w:t>
       </w:r>
@@ -9107,7 +9106,7 @@
       <w:pPr>
         <w:pStyle w:val="Heading3"/>
       </w:pPr>
-      <w:bookmarkStart w:id="16" w:name="_Toc535933233"/>
+      <w:bookmarkStart w:id="16" w:name="_Toc8732801"/>
       <w:r>
         <w:t>Files</w:t>
       </w:r>
@@ -9562,7 +9561,7 @@
       <w:pPr>
         <w:pStyle w:val="Heading1"/>
       </w:pPr>
-      <w:bookmarkStart w:id="18" w:name="_Toc535933234"/>
+      <w:bookmarkStart w:id="18" w:name="_Toc8732802"/>
       <w:r>
         <w:t>Helicorder View</w:t>
       </w:r>
@@ -9575,7 +9574,7 @@
       <w:pPr>
         <w:pStyle w:val="Heading2"/>
       </w:pPr>
-      <w:bookmarkStart w:id="19" w:name="_Toc535933235"/>
+      <w:bookmarkStart w:id="19" w:name="_Toc8732803"/>
       <w:r>
         <w:t>Introduction</w:t>
       </w:r>
@@ -9682,7 +9681,7 @@
       <w:pPr>
         <w:pStyle w:val="Heading2"/>
       </w:pPr>
-      <w:bookmarkStart w:id="20" w:name="_Toc535933236"/>
+      <w:bookmarkStart w:id="20" w:name="_Toc8732804"/>
       <w:r>
         <w:t>Wave Inset Panel</w:t>
       </w:r>
@@ -9721,7 +9720,7 @@
       <w:pPr>
         <w:pStyle w:val="Heading2"/>
       </w:pPr>
-      <w:bookmarkStart w:id="21" w:name="_Toc535933237"/>
+      <w:bookmarkStart w:id="21" w:name="_Toc8732805"/>
       <w:r>
         <w:t>Status Bar</w:t>
       </w:r>
@@ -10123,7 +10122,7 @@
       <w:pPr>
         <w:pStyle w:val="Heading2"/>
       </w:pPr>
-      <w:bookmarkStart w:id="22" w:name="_Toc535933238"/>
+      <w:bookmarkStart w:id="22" w:name="_Toc8732806"/>
       <w:r>
         <w:t>Helicorder Toolbar</w:t>
       </w:r>
@@ -11795,7 +11794,7 @@
       <w:r>
         <w:t xml:space="preserve"> </w:t>
       </w:r>
-      <w:bookmarkStart w:id="23" w:name="_Toc535933239"/>
+      <w:bookmarkStart w:id="23" w:name="_Toc8732807"/>
       <w:r>
         <w:t xml:space="preserve">Helicorder View </w:t>
       </w:r>
@@ -12493,7 +12492,7 @@
         <w:pStyle w:val="Heading1"/>
       </w:pPr>
       <w:bookmarkStart w:id="24" w:name="_Ref481578852"/>
-      <w:bookmarkStart w:id="25" w:name="_Toc535933240"/>
+      <w:bookmarkStart w:id="25" w:name="_Toc8732808"/>
       <w:r>
         <w:t>Wave Views</w:t>
       </w:r>
@@ -12504,7 +12503,7 @@
       <w:pPr>
         <w:pStyle w:val="Heading2"/>
       </w:pPr>
-      <w:bookmarkStart w:id="26" w:name="_Toc535933241"/>
+      <w:bookmarkStart w:id="26" w:name="_Toc8732809"/>
       <w:r>
         <w:t>Introduction</w:t>
       </w:r>
@@ -12519,7 +12518,7 @@
       <w:pPr>
         <w:pStyle w:val="Heading2"/>
       </w:pPr>
-      <w:bookmarkStart w:id="27" w:name="_Toc535933242"/>
+      <w:bookmarkStart w:id="27" w:name="_Toc8732810"/>
       <w:r>
         <w:lastRenderedPageBreak/>
         <w:t>Wave View Settings Dialog</w:t>
@@ -12679,7 +12678,7 @@
       <w:pPr>
         <w:pStyle w:val="Heading3"/>
       </w:pPr>
-      <w:bookmarkStart w:id="28" w:name="_Toc535933243"/>
+      <w:bookmarkStart w:id="28" w:name="_Toc8732811"/>
       <w:r>
         <w:t>View</w:t>
       </w:r>
@@ -13459,7 +13458,7 @@
       <w:pPr>
         <w:pStyle w:val="Heading3"/>
       </w:pPr>
-      <w:bookmarkStart w:id="29" w:name="_Toc535933244"/>
+      <w:bookmarkStart w:id="29" w:name="_Toc8732812"/>
       <w:r>
         <w:t>Wave Options</w:t>
       </w:r>
@@ -13647,7 +13646,7 @@
       <w:pPr>
         <w:pStyle w:val="Heading3"/>
       </w:pPr>
-      <w:bookmarkStart w:id="30" w:name="_Toc535933245"/>
+      <w:bookmarkStart w:id="30" w:name="_Toc8732813"/>
       <w:r>
         <w:t>Spectra Options</w:t>
       </w:r>
@@ -13693,7 +13692,7 @@
       <w:pPr>
         <w:pStyle w:val="Heading3"/>
       </w:pPr>
-      <w:bookmarkStart w:id="31" w:name="_Toc535933246"/>
+      <w:bookmarkStart w:id="31" w:name="_Toc8732814"/>
       <w:r>
         <w:t>Spectrogram Options</w:t>
       </w:r>
@@ -13853,7 +13852,7 @@
       <w:pPr>
         <w:pStyle w:val="Heading3"/>
       </w:pPr>
-      <w:bookmarkStart w:id="32" w:name="_Toc535933247"/>
+      <w:bookmarkStart w:id="32" w:name="_Toc8732815"/>
       <w:r>
         <w:t>Butterworth Filter</w:t>
       </w:r>
@@ -14101,7 +14100,7 @@
       <w:pPr>
         <w:pStyle w:val="Heading1"/>
       </w:pPr>
-      <w:bookmarkStart w:id="33" w:name="_Toc535933248"/>
+      <w:bookmarkStart w:id="33" w:name="_Toc8732816"/>
       <w:r>
         <w:t>Wave Clipboard</w:t>
       </w:r>
@@ -14291,7 +14290,7 @@
       <w:pPr>
         <w:pStyle w:val="Heading2"/>
       </w:pPr>
-      <w:bookmarkStart w:id="34" w:name="_Toc535933249"/>
+      <w:bookmarkStart w:id="34" w:name="_Toc8732817"/>
       <w:r>
         <w:t>Clipboard Toolbar</w:t>
       </w:r>
@@ -16272,7 +16271,7 @@
       <w:pPr>
         <w:pStyle w:val="Heading2"/>
       </w:pPr>
-      <w:bookmarkStart w:id="35" w:name="_Toc535933250"/>
+      <w:bookmarkStart w:id="35" w:name="_Toc8732818"/>
       <w:r>
         <w:t>Pick Mode</w:t>
       </w:r>
@@ -16399,7 +16398,7 @@
       <w:pPr>
         <w:pStyle w:val="Heading3"/>
       </w:pPr>
-      <w:bookmarkStart w:id="36" w:name="_Toc535933251"/>
+      <w:bookmarkStart w:id="36" w:name="_Toc8732819"/>
       <w:r>
         <w:t>P and S</w:t>
       </w:r>
@@ -16739,7 +16738,7 @@
       <w:pPr>
         <w:pStyle w:val="Heading3"/>
       </w:pPr>
-      <w:bookmarkStart w:id="37" w:name="_Toc535933252"/>
+      <w:bookmarkStart w:id="37" w:name="_Toc8732820"/>
       <w:r>
         <w:t>Coda</w:t>
       </w:r>
@@ -16917,15 +16916,15 @@
       <w:pPr>
         <w:pStyle w:val="Heading3"/>
       </w:pPr>
-      <w:bookmarkStart w:id="38" w:name="_Toc535933253"/>
-      <w:bookmarkStart w:id="39" w:name="_Ref482777761"/>
+      <w:bookmarkStart w:id="38" w:name="_Ref482777761"/>
+      <w:bookmarkStart w:id="39" w:name="_Toc8732821"/>
       <w:r>
         <w:t xml:space="preserve">Pick </w:t>
       </w:r>
       <w:r>
         <w:t>Menu</w:t>
       </w:r>
-      <w:bookmarkEnd w:id="38"/>
+      <w:bookmarkEnd w:id="39"/>
     </w:p>
     <w:p>
       <w:r>
@@ -17064,7 +17063,7 @@
       <w:r>
         <w:t>Settings</w:t>
       </w:r>
-      <w:bookmarkEnd w:id="39"/>
+      <w:bookmarkEnd w:id="38"/>
       <w:bookmarkEnd w:id="40"/>
     </w:p>
     <w:p>
@@ -17275,7 +17274,7 @@
         <w:pStyle w:val="Heading3"/>
       </w:pPr>
       <w:bookmarkStart w:id="41" w:name="_Ref490057503"/>
-      <w:bookmarkStart w:id="42" w:name="_Toc535933254"/>
+      <w:bookmarkStart w:id="42" w:name="_Toc8732822"/>
       <w:r>
         <w:t>Event Dialog</w:t>
       </w:r>
@@ -18766,7 +18765,7 @@
       <w:pPr>
         <w:pStyle w:val="Heading2"/>
       </w:pPr>
-      <w:bookmarkStart w:id="43" w:name="_Toc535933255"/>
+      <w:bookmarkStart w:id="43" w:name="_Toc8732823"/>
       <w:r>
         <w:t>Status Bar</w:t>
       </w:r>
@@ -19293,7 +19292,7 @@
       <w:pPr>
         <w:pStyle w:val="Heading1"/>
       </w:pPr>
-      <w:bookmarkStart w:id="44" w:name="_Toc535933256"/>
+      <w:bookmarkStart w:id="44" w:name="_Toc8732824"/>
       <w:r>
         <w:t>Real-time Monitor</w:t>
       </w:r>
@@ -19409,7 +19408,7 @@
       <w:pPr>
         <w:pStyle w:val="Heading1"/>
       </w:pPr>
-      <w:bookmarkStart w:id="45" w:name="_Toc535933257"/>
+      <w:bookmarkStart w:id="45" w:name="_Toc8732825"/>
       <w:r>
         <w:t>Real-time Wave Viewer</w:t>
       </w:r>
@@ -19587,7 +19586,7 @@
       <w:pPr>
         <w:pStyle w:val="Heading1"/>
       </w:pPr>
-      <w:bookmarkStart w:id="46" w:name="_Toc535933258"/>
+      <w:bookmarkStart w:id="46" w:name="_Toc8732826"/>
       <w:r>
         <w:t>RSAM</w:t>
       </w:r>
@@ -20095,7 +20094,7 @@
       <w:pPr>
         <w:pStyle w:val="Heading2"/>
       </w:pPr>
-      <w:bookmarkStart w:id="47" w:name="_Toc535933259"/>
+      <w:bookmarkStart w:id="47" w:name="_Toc8732827"/>
       <w:r>
         <w:t>RSAM Ratio</w:t>
       </w:r>
@@ -20220,7 +20219,7 @@
       <w:pPr>
         <w:pStyle w:val="Heading2"/>
       </w:pPr>
-      <w:bookmarkStart w:id="48" w:name="_Toc535933260"/>
+      <w:bookmarkStart w:id="48" w:name="_Toc8732828"/>
       <w:r>
         <w:t>RSAM Settings</w:t>
       </w:r>
@@ -20418,7 +20417,7 @@
       <w:pPr>
         <w:pStyle w:val="Heading3"/>
       </w:pPr>
-      <w:bookmarkStart w:id="49" w:name="_Toc535933261"/>
+      <w:bookmarkStart w:id="49" w:name="_Toc8732829"/>
       <w:r>
         <w:t>Event Options</w:t>
       </w:r>
@@ -20489,7 +20488,7 @@
       <w:pPr>
         <w:pStyle w:val="Heading3"/>
       </w:pPr>
-      <w:bookmarkStart w:id="50" w:name="_Toc535933262"/>
+      <w:bookmarkStart w:id="50" w:name="_Toc8732830"/>
       <w:r>
         <w:t>RSAM Alarm</w:t>
       </w:r>
@@ -20632,7 +20631,7 @@
       <w:pPr>
         <w:pStyle w:val="Heading1"/>
       </w:pPr>
-      <w:bookmarkStart w:id="51" w:name="_Toc535933263"/>
+      <w:bookmarkStart w:id="51" w:name="_Toc8732831"/>
       <w:r>
         <w:t>Map Interface</w:t>
       </w:r>
@@ -20642,7 +20641,7 @@
       <w:pPr>
         <w:pStyle w:val="Heading2"/>
       </w:pPr>
-      <w:bookmarkStart w:id="52" w:name="_Toc535933264"/>
+      <w:bookmarkStart w:id="52" w:name="_Toc8732832"/>
       <w:r>
         <w:t>Introduction</w:t>
       </w:r>
@@ -20699,7 +20698,7 @@
       <w:pPr>
         <w:pStyle w:val="Heading2"/>
       </w:pPr>
-      <w:bookmarkStart w:id="53" w:name="_Toc535933265"/>
+      <w:bookmarkStart w:id="53" w:name="_Toc8732833"/>
       <w:r>
         <w:t>Displaying Station on Map</w:t>
       </w:r>
@@ -20786,7 +20785,7 @@
       <w:pPr>
         <w:pStyle w:val="Heading2"/>
       </w:pPr>
-      <w:bookmarkStart w:id="54" w:name="_Toc535933266"/>
+      <w:bookmarkStart w:id="54" w:name="_Toc8732834"/>
       <w:r>
         <w:t>Map Toolbars</w:t>
       </w:r>
@@ -22729,7 +22728,7 @@
       <w:pPr>
         <w:pStyle w:val="Heading2"/>
       </w:pPr>
-      <w:bookmarkStart w:id="55" w:name="_Toc535933267"/>
+      <w:bookmarkStart w:id="55" w:name="_Toc8732835"/>
       <w:r>
         <w:t xml:space="preserve">Map </w:t>
       </w:r>
@@ -22804,173 +22803,16 @@
       </w:r>
     </w:p>
     <w:p>
-      <w:pPr>
-        <w:pStyle w:val="ListParagraph"/>
-        <w:numPr>
-          <w:ilvl w:val="0"/>
-          <w:numId w:val="26"/>
-        </w:numPr>
-      </w:pPr>
-      <w:r>
-        <w:rPr>
-          <w:i/>
-        </w:rPr>
-        <w:t>Longitude</w:t>
-      </w:r>
-      <w:r>
-        <w:t xml:space="preserve"> – Longitude to center map on in decimal degrees</w:t>
-      </w:r>
-    </w:p>
-    <w:p>
-      <w:pPr>
-        <w:pStyle w:val="ListParagraph"/>
-        <w:numPr>
-          <w:ilvl w:val="0"/>
-          <w:numId w:val="26"/>
-        </w:numPr>
-      </w:pPr>
-      <w:r>
-        <w:rPr>
-          <w:i/>
-        </w:rPr>
-        <w:t xml:space="preserve">Latitude </w:t>
-      </w:r>
-      <w:r>
-        <w:t>– Latitude to center map on in decimal degrees</w:t>
-      </w:r>
-    </w:p>
-    <w:p>
-      <w:pPr>
-        <w:pStyle w:val="ListParagraph"/>
-        <w:numPr>
-          <w:ilvl w:val="0"/>
-          <w:numId w:val="26"/>
-        </w:numPr>
-        <w:rPr>
-          <w:i/>
-        </w:rPr>
-      </w:pPr>
-      <w:r>
-        <w:rPr>
-          <w:i/>
-        </w:rPr>
-        <w:t>Scale – Map scale in m/pixel</w:t>
-      </w:r>
-    </w:p>
-    <w:p>
-      <w:pPr>
-        <w:pStyle w:val="ListParagraph"/>
-        <w:numPr>
-          <w:ilvl w:val="0"/>
-          <w:numId w:val="26"/>
-        </w:numPr>
-      </w:pPr>
-      <w:r>
-        <w:rPr>
-          <w:i/>
-        </w:rPr>
-        <w:t>Line</w:t>
-      </w:r>
-      <w:r>
-        <w:t xml:space="preserve"> – Choose line color used on map </w:t>
-      </w:r>
-    </w:p>
-    <w:p>
-      <w:pPr>
-        <w:pStyle w:val="ListParagraph"/>
-        <w:numPr>
-          <w:ilvl w:val="0"/>
-          <w:numId w:val="26"/>
-        </w:numPr>
-      </w:pPr>
-      <w:r>
-        <w:rPr>
-          <w:i/>
+      <w:r>
+        <w:rPr>
+          <w:noProof/>
         </w:rPr>
         <w:lastRenderedPageBreak/>
-        <w:t xml:space="preserve">Refresh Seconds </w:t>
-      </w:r>
-      <w:r>
-        <w:t>– Frequency of map refresh</w:t>
-      </w:r>
-    </w:p>
-    <w:p>
-      <w:pPr>
-        <w:pStyle w:val="ListParagraph"/>
-        <w:numPr>
-          <w:ilvl w:val="0"/>
-          <w:numId w:val="26"/>
-        </w:numPr>
-      </w:pPr>
-      <w:r>
-        <w:rPr>
-          <w:i/>
-        </w:rPr>
-        <w:t xml:space="preserve">Channel Labels </w:t>
-      </w:r>
-      <w:r>
-        <w:t xml:space="preserve">– </w:t>
-      </w:r>
-      <w:r>
-        <w:rPr>
-          <w:rFonts w:asciiTheme="majorHAnsi" w:hAnsiTheme="majorHAnsi" w:cstheme="majorHAnsi"/>
-        </w:rPr>
-        <w:t>None</w:t>
-      </w:r>
-      <w:r>
-        <w:t xml:space="preserve"> to show no station labels, </w:t>
-      </w:r>
-      <w:r>
-        <w:rPr>
-          <w:rFonts w:asciiTheme="majorHAnsi" w:hAnsiTheme="majorHAnsi" w:cstheme="majorHAnsi"/>
-        </w:rPr>
-        <w:t>Some</w:t>
-      </w:r>
-      <w:r>
-        <w:t xml:space="preserve"> to show some station labels, </w:t>
-      </w:r>
-      <w:r>
-        <w:rPr>
-          <w:rFonts w:asciiTheme="majorHAnsi" w:hAnsiTheme="majorHAnsi" w:cstheme="majorHAnsi"/>
-        </w:rPr>
-        <w:t>All</w:t>
-      </w:r>
-      <w:r>
-        <w:t xml:space="preserve"> to show all station labels</w:t>
-      </w:r>
-    </w:p>
-    <w:p>
-      <w:pPr>
-        <w:pStyle w:val="ListParagraph"/>
-        <w:numPr>
-          <w:ilvl w:val="0"/>
-          <w:numId w:val="26"/>
-        </w:numPr>
-      </w:pPr>
-      <w:r>
-        <w:rPr>
-          <w:i/>
-        </w:rPr>
-        <w:t xml:space="preserve">NEIC Event Summary </w:t>
-      </w:r>
-      <w:r>
-        <w:t>– Criteria for displaying NEIC event</w:t>
-      </w:r>
-    </w:p>
-    <w:p>
-      <w:pPr>
-        <w:keepNext/>
-      </w:pPr>
-      <w:r>
-        <w:rPr>
-          <w:noProof/>
-          <w:lang w:eastAsia="ja-JP"/>
-        </w:rPr>
         <w:drawing>
-          <wp:inline distT="0" distB="0" distL="0" distR="0" wp14:anchorId="6F3FC77F" wp14:editId="7CD54C84">
-            <wp:extent cx="2714625" cy="3581400"/>
-            <wp:effectExtent l="0" t="0" r="9525" b="0"/>
-            <wp:docPr id="125" name="Picture 125"/>
+          <wp:inline distT="0" distB="0" distL="0" distR="0" wp14:anchorId="77CB01C7" wp14:editId="4210284D">
+            <wp:extent cx="2714625" cy="4772025"/>
+            <wp:effectExtent l="0" t="0" r="9525" b="9525"/>
+            <wp:docPr id="63" name="Picture 63"/>
             <wp:cNvGraphicFramePr>
               <a:graphicFrameLocks xmlns:a="http://schemas.openxmlformats.org/drawingml/2006/main" noChangeAspect="1"/>
             </wp:cNvGraphicFramePr>
@@ -22990,7 +22832,7 @@
                   <pic:spPr>
                     <a:xfrm>
                       <a:off x="0" y="0"/>
-                      <a:ext cx="2714625" cy="3581400"/>
+                      <a:ext cx="2714625" cy="4772025"/>
                     </a:xfrm>
                     <a:prstGeom prst="rect">
                       <a:avLst/>
@@ -23046,11 +22888,201 @@
     </w:p>
     <w:p>
       <w:pPr>
+        <w:pStyle w:val="ListParagraph"/>
+        <w:numPr>
+          <w:ilvl w:val="0"/>
+          <w:numId w:val="26"/>
+        </w:numPr>
+      </w:pPr>
+      <w:r>
+        <w:rPr>
+          <w:i/>
+        </w:rPr>
+        <w:t>Longitude</w:t>
+      </w:r>
+      <w:r>
+        <w:t xml:space="preserve"> – Longitude to center map on in decimal degrees</w:t>
+      </w:r>
+    </w:p>
+    <w:p>
+      <w:pPr>
+        <w:pStyle w:val="ListParagraph"/>
+        <w:numPr>
+          <w:ilvl w:val="0"/>
+          <w:numId w:val="26"/>
+        </w:numPr>
+      </w:pPr>
+      <w:r>
+        <w:rPr>
+          <w:i/>
+        </w:rPr>
+        <w:t xml:space="preserve">Latitude </w:t>
+      </w:r>
+      <w:r>
+        <w:t>– Latitude to center map on in decimal degrees</w:t>
+      </w:r>
+    </w:p>
+    <w:p>
+      <w:pPr>
+        <w:pStyle w:val="ListParagraph"/>
+        <w:numPr>
+          <w:ilvl w:val="0"/>
+          <w:numId w:val="26"/>
+        </w:numPr>
+        <w:rPr>
+          <w:i/>
+        </w:rPr>
+      </w:pPr>
+      <w:r>
+        <w:rPr>
+          <w:i/>
+        </w:rPr>
+        <w:t>Scale – Map scale in m/pixel</w:t>
+      </w:r>
+    </w:p>
+    <w:p>
+      <w:pPr>
+        <w:pStyle w:val="ListParagraph"/>
+        <w:numPr>
+          <w:ilvl w:val="0"/>
+          <w:numId w:val="26"/>
+        </w:numPr>
+      </w:pPr>
+      <w:r>
+        <w:rPr>
+          <w:i/>
+        </w:rPr>
+        <w:t>Line</w:t>
+      </w:r>
+      <w:r>
+        <w:t xml:space="preserve"> – Choose line color used on map </w:t>
+      </w:r>
+    </w:p>
+    <w:p>
+      <w:pPr>
+        <w:pStyle w:val="ListParagraph"/>
+        <w:numPr>
+          <w:ilvl w:val="0"/>
+          <w:numId w:val="26"/>
+        </w:numPr>
+      </w:pPr>
+      <w:r>
+        <w:rPr>
+          <w:i/>
+        </w:rPr>
+        <w:t xml:space="preserve">Refresh Seconds </w:t>
+      </w:r>
+      <w:r>
+        <w:t>– Frequency of map refresh</w:t>
+      </w:r>
+    </w:p>
+    <w:p>
+      <w:pPr>
+        <w:pStyle w:val="ListParagraph"/>
+        <w:numPr>
+          <w:ilvl w:val="0"/>
+          <w:numId w:val="26"/>
+        </w:numPr>
+      </w:pPr>
+      <w:r>
+        <w:rPr>
+          <w:i/>
+        </w:rPr>
+        <w:t xml:space="preserve">Channel Labels </w:t>
+      </w:r>
+      <w:r>
+        <w:t xml:space="preserve">– </w:t>
+      </w:r>
+      <w:r>
+        <w:rPr>
+          <w:rFonts w:asciiTheme="majorHAnsi" w:hAnsiTheme="majorHAnsi" w:cstheme="majorHAnsi"/>
+        </w:rPr>
+        <w:t>None</w:t>
+      </w:r>
+      <w:r>
+        <w:t xml:space="preserve"> to show no station labels, </w:t>
+      </w:r>
+      <w:r>
+        <w:rPr>
+          <w:rFonts w:asciiTheme="majorHAnsi" w:hAnsiTheme="majorHAnsi" w:cstheme="majorHAnsi"/>
+        </w:rPr>
+        <w:t>Some</w:t>
+      </w:r>
+      <w:r>
+        <w:t xml:space="preserve"> to show some station labels, </w:t>
+      </w:r>
+      <w:r>
+        <w:rPr>
+          <w:rFonts w:asciiTheme="majorHAnsi" w:hAnsiTheme="majorHAnsi" w:cstheme="majorHAnsi"/>
+        </w:rPr>
+        <w:t>All</w:t>
+      </w:r>
+      <w:r>
+        <w:t xml:space="preserve"> to show all station labels</w:t>
+      </w:r>
+    </w:p>
+    <w:p>
+      <w:pPr>
+        <w:pStyle w:val="ListParagraph"/>
+        <w:numPr>
+          <w:ilvl w:val="0"/>
+          <w:numId w:val="26"/>
+        </w:numPr>
+      </w:pPr>
+      <w:r>
+        <w:rPr>
+          <w:i/>
+        </w:rPr>
+        <w:t xml:space="preserve">NEIC Event Summary </w:t>
+      </w:r>
+      <w:r>
+        <w:t>– Criteria for displaying NEIC event</w:t>
+      </w:r>
+    </w:p>
+    <w:p>
+      <w:pPr>
+        <w:pStyle w:val="ListParagraph"/>
+        <w:numPr>
+          <w:ilvl w:val="0"/>
+          <w:numId w:val="26"/>
+        </w:numPr>
+      </w:pPr>
+      <w:r>
+        <w:rPr>
+          <w:i/>
+        </w:rPr>
+        <w:t xml:space="preserve">Hide Legend </w:t>
+      </w:r>
+      <w:r>
+        <w:t>– Option to hide event plot legend</w:t>
+      </w:r>
+    </w:p>
+    <w:p>
+      <w:pPr>
+        <w:pStyle w:val="ListParagraph"/>
+        <w:numPr>
+          <w:ilvl w:val="0"/>
+          <w:numId w:val="26"/>
+        </w:numPr>
+      </w:pPr>
+      <w:r>
+        <w:rPr>
+          <w:i/>
+        </w:rPr>
+        <w:t xml:space="preserve">Plot event color by </w:t>
+      </w:r>
+      <w:r>
+        <w:t>– Choose ‘Age’ to plot event color by how old the event is.  Choose ‘Depth’ to plot event color based on depth of event origin.</w:t>
+      </w:r>
+    </w:p>
+    <w:p>
+      <w:pPr>
         <w:pStyle w:val="Heading3"/>
       </w:pPr>
       <w:bookmarkStart w:id="56" w:name="_Ref481585735"/>
-      <w:bookmarkStart w:id="57" w:name="_Toc535933268"/>
-      <w:r>
+      <w:bookmarkStart w:id="57" w:name="_Toc8732836"/>
+      <w:r>
+        <w:lastRenderedPageBreak/>
         <w:t>Displaying NEIC Events</w:t>
       </w:r>
       <w:bookmarkEnd w:id="56"/>
@@ -23083,7 +23115,7 @@
       <w:pPr>
         <w:pStyle w:val="Heading2"/>
       </w:pPr>
-      <w:bookmarkStart w:id="58" w:name="_Toc535933269"/>
+      <w:bookmarkStart w:id="58" w:name="_Toc8732837"/>
       <w:r>
         <w:t>Ruler Tool</w:t>
       </w:r>
@@ -23224,120 +23256,120 @@
       <w:pPr>
         <w:pStyle w:val="Heading2"/>
       </w:pPr>
-      <w:bookmarkStart w:id="59" w:name="_Toc535933270"/>
+      <w:bookmarkStart w:id="59" w:name="_Toc8732838"/>
+      <w:r>
+        <w:t>Understanding Map Scale</w:t>
+      </w:r>
+      <w:bookmarkEnd w:id="59"/>
+    </w:p>
+    <w:p>
+      <w:r>
+        <w:t>The map scale is shown in the upper left of the map panel. The scale is accurate at the center of the map and diminishes in accuracy with distance from the center. Inaccuracy is high for small maps and low for large maps.</w:t>
+      </w:r>
+    </w:p>
+    <w:p>
+      <w:pPr>
+        <w:pStyle w:val="Heading2"/>
+      </w:pPr>
+      <w:bookmarkStart w:id="60" w:name="_Toc8732839"/>
+      <w:r>
+        <w:t>Channel Interactions</w:t>
+      </w:r>
+      <w:bookmarkEnd w:id="60"/>
+    </w:p>
+    <w:p>
+      <w:r>
+        <w:t>Left-clicking a station marker will produce a wave view on the map. The wave view can</w:t>
+      </w:r>
+      <w:r>
+        <w:t xml:space="preserve"> </w:t>
+      </w:r>
+      <w:r>
+        <w:t>be moved around the map by dragging the title bar. A tie line will point back to the station</w:t>
+      </w:r>
+      <w:r>
+        <w:t xml:space="preserve"> </w:t>
+      </w:r>
+      <w:r>
+        <w:t>location. An individual wave view can be resized by holding the mouse over the panel</w:t>
+      </w:r>
+      <w:r>
+        <w:t xml:space="preserve"> </w:t>
+      </w:r>
+      <w:r>
+        <w:t>and moving the mouse wheel. Moving the mouse to spots not over a wave panel and</w:t>
+      </w:r>
+      <w:r>
+        <w:t xml:space="preserve"> </w:t>
+      </w:r>
+      <w:r>
+        <w:t xml:space="preserve">moving the mouse wheel while holding the </w:t>
+      </w:r>
+      <w:r>
+        <w:rPr>
+          <w:rFonts w:asciiTheme="majorHAnsi" w:hAnsiTheme="majorHAnsi" w:cstheme="majorHAnsi"/>
+        </w:rPr>
+        <w:t>CTRL</w:t>
+      </w:r>
+      <w:r>
+        <w:rPr>
+          <w:rFonts w:ascii="NimbusMonL-Regu" w:hAnsi="NimbusMonL-Regu" w:cs="NimbusMonL-Regu"/>
+        </w:rPr>
+        <w:t xml:space="preserve"> </w:t>
+      </w:r>
+      <w:r>
+        <w:t>key will resize all the wave view panels</w:t>
+      </w:r>
+      <w:r>
+        <w:t xml:space="preserve"> </w:t>
+      </w:r>
+      <w:r>
+        <w:t>simultaneously.</w:t>
+      </w:r>
+    </w:p>
+    <w:p>
+      <w:pPr>
+        <w:ind w:firstLine="720"/>
+      </w:pPr>
+      <w:r>
+        <w:t>A left double-click will open a helicorder.</w:t>
+      </w:r>
+      <w:r>
+        <w:t xml:space="preserve"> </w:t>
+      </w:r>
+      <w:r>
+        <w:t>Right-clicking on a station marker will show multiple channels (if present) and allow</w:t>
+      </w:r>
+      <w:r>
+        <w:t xml:space="preserve"> </w:t>
+      </w:r>
+      <w:r>
+        <w:t xml:space="preserve">a selection from them. </w:t>
+      </w:r>
+    </w:p>
+    <w:p>
+      <w:pPr>
+        <w:pStyle w:val="Heading2"/>
+      </w:pPr>
+      <w:bookmarkStart w:id="61" w:name="_Toc8732840"/>
+      <w:r>
+        <w:t>Wave Panel Time Spans</w:t>
+      </w:r>
+      <w:bookmarkEnd w:id="61"/>
+    </w:p>
+    <w:p>
+      <w:r>
+        <w:t>All wave view panels on a map have the same time span. The vertical line on the wave panels always points to the same time on every panel.</w:t>
+      </w:r>
+    </w:p>
+    <w:p>
+      <w:pPr>
+        <w:pStyle w:val="Heading2"/>
+      </w:pPr>
+      <w:bookmarkStart w:id="62" w:name="_Ref481656375"/>
+      <w:bookmarkStart w:id="63" w:name="_Toc8732841"/>
       <w:r>
         <w:lastRenderedPageBreak/>
-        <w:t>Understanding Map Scale</w:t>
-      </w:r>
-      <w:bookmarkEnd w:id="59"/>
-    </w:p>
-    <w:p>
-      <w:r>
-        <w:t>The map scale is shown in the upper left of the map panel. The scale is accurate at the center of the map and diminishes in accuracy with distance from the center. Inaccuracy is high for small maps and low for large maps.</w:t>
-      </w:r>
-    </w:p>
-    <w:p>
-      <w:pPr>
-        <w:pStyle w:val="Heading2"/>
-      </w:pPr>
-      <w:bookmarkStart w:id="60" w:name="_Toc535933271"/>
-      <w:r>
-        <w:t>Channel Interactions</w:t>
-      </w:r>
-      <w:bookmarkEnd w:id="60"/>
-    </w:p>
-    <w:p>
-      <w:r>
-        <w:t>Left-clicking a station marker will produce a wave view on the map. The wave view can</w:t>
-      </w:r>
-      <w:r>
-        <w:t xml:space="preserve"> </w:t>
-      </w:r>
-      <w:r>
-        <w:t>be moved around the map by dragging the title bar. A tie line will point back to the station</w:t>
-      </w:r>
-      <w:r>
-        <w:t xml:space="preserve"> </w:t>
-      </w:r>
-      <w:r>
-        <w:t>location. An individual wave view can be resized by holding the mouse over the panel</w:t>
-      </w:r>
-      <w:r>
-        <w:t xml:space="preserve"> </w:t>
-      </w:r>
-      <w:r>
-        <w:t>and moving the mouse wheel. Moving the mouse to spots not over a wave panel and</w:t>
-      </w:r>
-      <w:r>
-        <w:t xml:space="preserve"> </w:t>
-      </w:r>
-      <w:r>
-        <w:t xml:space="preserve">moving the mouse wheel while holding the </w:t>
-      </w:r>
-      <w:r>
-        <w:rPr>
-          <w:rFonts w:asciiTheme="majorHAnsi" w:hAnsiTheme="majorHAnsi" w:cstheme="majorHAnsi"/>
-        </w:rPr>
-        <w:t>CTRL</w:t>
-      </w:r>
-      <w:r>
-        <w:rPr>
-          <w:rFonts w:ascii="NimbusMonL-Regu" w:hAnsi="NimbusMonL-Regu" w:cs="NimbusMonL-Regu"/>
-        </w:rPr>
-        <w:t xml:space="preserve"> </w:t>
-      </w:r>
-      <w:r>
-        <w:t>key will resize all the wave view panels</w:t>
-      </w:r>
-      <w:r>
-        <w:t xml:space="preserve"> </w:t>
-      </w:r>
-      <w:r>
-        <w:t>simultaneously.</w:t>
-      </w:r>
-    </w:p>
-    <w:p>
-      <w:pPr>
-        <w:ind w:firstLine="720"/>
-      </w:pPr>
-      <w:r>
-        <w:t>A left double-click will open a helicorder.</w:t>
-      </w:r>
-      <w:r>
-        <w:t xml:space="preserve"> </w:t>
-      </w:r>
-      <w:r>
-        <w:t>Right-clicking on a station marker will show multiple channels (if present) and allow</w:t>
-      </w:r>
-      <w:r>
-        <w:t xml:space="preserve"> </w:t>
-      </w:r>
-      <w:r>
-        <w:t xml:space="preserve">a selection from them. </w:t>
-      </w:r>
-    </w:p>
-    <w:p>
-      <w:pPr>
-        <w:pStyle w:val="Heading2"/>
-      </w:pPr>
-      <w:bookmarkStart w:id="61" w:name="_Toc535933272"/>
-      <w:r>
-        <w:t>Wave Panel Time Spans</w:t>
-      </w:r>
-      <w:bookmarkEnd w:id="61"/>
-    </w:p>
-    <w:p>
-      <w:r>
-        <w:t>All wave view panels on a map have the same time span. The vertical line on the wave panels always points to the same time on every panel.</w:t>
-      </w:r>
-    </w:p>
-    <w:p>
-      <w:pPr>
-        <w:pStyle w:val="Heading2"/>
-      </w:pPr>
-      <w:bookmarkStart w:id="62" w:name="_Ref481656375"/>
-      <w:bookmarkStart w:id="63" w:name="_Toc535933273"/>
-      <w:r>
         <w:t>Map Packs</w:t>
       </w:r>
       <w:bookmarkEnd w:id="62"/>
@@ -23532,7 +23564,6 @@
         <w:ind w:left="720"/>
       </w:pPr>
       <w:r>
-        <w:lastRenderedPageBreak/>
         <w:t>6. South latitude extent (-90 to 90)</w:t>
       </w:r>
     </w:p>
@@ -23608,7 +23639,7 @@
         <w:pStyle w:val="Heading1"/>
       </w:pPr>
       <w:bookmarkStart w:id="64" w:name="_Ref481585066"/>
-      <w:bookmarkStart w:id="65" w:name="_Toc535933274"/>
+      <w:bookmarkStart w:id="65" w:name="_Toc8732842"/>
       <w:r>
         <w:t>Events</w:t>
       </w:r>
@@ -23622,7 +23653,7 @@
       <w:pPr>
         <w:pStyle w:val="Heading2"/>
       </w:pPr>
-      <w:bookmarkStart w:id="66" w:name="_Toc535933275"/>
+      <w:bookmarkStart w:id="66" w:name="_Toc8732843"/>
       <w:r>
         <w:t>Importing Events</w:t>
       </w:r>
@@ -23678,8 +23709,9 @@
       <w:pPr>
         <w:pStyle w:val="Heading2"/>
       </w:pPr>
-      <w:bookmarkStart w:id="67" w:name="_Toc535933276"/>
-      <w:r>
+      <w:bookmarkStart w:id="67" w:name="_Toc8732844"/>
+      <w:r>
+        <w:lastRenderedPageBreak/>
         <w:t>Map Display</w:t>
       </w:r>
       <w:bookmarkEnd w:id="67"/>
@@ -23853,7 +23885,6 @@
           <w:noProof/>
           <w:lang w:eastAsia="ja-JP"/>
         </w:rPr>
-        <w:lastRenderedPageBreak/>
         <w:drawing>
           <wp:inline distT="0" distB="0" distL="0" distR="0" wp14:anchorId="3174E699" wp14:editId="749B17B4">
             <wp:extent cx="3683635" cy="2173605"/>
@@ -23954,7 +23985,7 @@
       <w:pPr>
         <w:pStyle w:val="Heading2"/>
       </w:pPr>
-      <w:bookmarkStart w:id="68" w:name="_Toc535933277"/>
+      <w:bookmarkStart w:id="68" w:name="_Toc8732845"/>
       <w:r>
         <w:t xml:space="preserve">Event </w:t>
       </w:r>
@@ -24020,7 +24051,6 @@
           <w:noProof/>
           <w:lang w:eastAsia="ja-JP"/>
         </w:rPr>
-        <w:lastRenderedPageBreak/>
         <w:drawing>
           <wp:inline distT="0" distB="0" distL="0" distR="0" wp14:anchorId="2B3F0136" wp14:editId="5B95446D">
             <wp:extent cx="5943600" cy="6191250"/>
@@ -24176,6 +24206,7 @@
         <w:rPr>
           <w:b/>
         </w:rPr>
+        <w:lastRenderedPageBreak/>
         <w:t>Hypocenter</w:t>
       </w:r>
       <w:r>
@@ -24187,7 +24218,6 @@
         <w:rPr>
           <w:b/>
         </w:rPr>
-        <w:lastRenderedPageBreak/>
         <w:t>Error (RMS)</w:t>
       </w:r>
       <w:r>
@@ -24280,7 +24310,7 @@
         <w:pStyle w:val="Heading2"/>
       </w:pPr>
       <w:bookmarkStart w:id="69" w:name="_Ref517423926"/>
-      <w:bookmarkStart w:id="70" w:name="_Toc535933278"/>
+      <w:bookmarkStart w:id="70" w:name="_Toc8732846"/>
       <w:r>
         <w:t>Event Classifications</w:t>
       </w:r>
@@ -24508,7 +24538,7 @@
       <w:pPr>
         <w:pStyle w:val="Heading1"/>
       </w:pPr>
-      <w:bookmarkStart w:id="71" w:name="_Toc535933279"/>
+      <w:bookmarkStart w:id="71" w:name="_Toc8732847"/>
       <w:r>
         <w:t>Menus</w:t>
       </w:r>
@@ -24518,7 +24548,7 @@
       <w:pPr>
         <w:pStyle w:val="Heading2"/>
       </w:pPr>
-      <w:bookmarkStart w:id="72" w:name="_Toc535933280"/>
+      <w:bookmarkStart w:id="72" w:name="_Toc8732848"/>
       <w:r>
         <w:t>File</w:t>
       </w:r>
@@ -24734,7 +24764,7 @@
       <w:pPr>
         <w:pStyle w:val="Heading3"/>
       </w:pPr>
-      <w:bookmarkStart w:id="73" w:name="_Toc535933281"/>
+      <w:bookmarkStart w:id="73" w:name="_Toc8732849"/>
       <w:r>
         <w:t>Options</w:t>
       </w:r>
@@ -25285,7 +25315,7 @@
       <w:pPr>
         <w:pStyle w:val="Heading2"/>
       </w:pPr>
-      <w:bookmarkStart w:id="75" w:name="_Toc535933282"/>
+      <w:bookmarkStart w:id="75" w:name="_Toc8732850"/>
       <w:r>
         <w:t>Layout</w:t>
       </w:r>
@@ -25398,7 +25428,7 @@
       <w:pPr>
         <w:pStyle w:val="Heading2"/>
       </w:pPr>
-      <w:bookmarkStart w:id="76" w:name="_Toc535933283"/>
+      <w:bookmarkStart w:id="76" w:name="_Toc8732851"/>
       <w:r>
         <w:t>Window</w:t>
       </w:r>
@@ -25603,7 +25633,7 @@
       <w:pPr>
         <w:pStyle w:val="Heading3"/>
       </w:pPr>
-      <w:bookmarkStart w:id="77" w:name="_Toc535933284"/>
+      <w:bookmarkStart w:id="77" w:name="_Toc8732852"/>
       <w:r>
         <w:t>Kiosk Mode</w:t>
       </w:r>
@@ -25699,7 +25729,7 @@
       <w:pPr>
         <w:pStyle w:val="Heading2"/>
       </w:pPr>
-      <w:bookmarkStart w:id="78" w:name="_Toc535933285"/>
+      <w:bookmarkStart w:id="78" w:name="_Toc8732853"/>
       <w:r>
         <w:t>Help</w:t>
       </w:r>
@@ -25727,7 +25757,7 @@
       <w:pPr>
         <w:pStyle w:val="Heading1"/>
       </w:pPr>
-      <w:bookmarkStart w:id="79" w:name="_Toc535933286"/>
+      <w:bookmarkStart w:id="79" w:name="_Toc8732854"/>
       <w:r>
         <w:t>Configuration Files</w:t>
       </w:r>
@@ -25737,7 +25767,7 @@
       <w:pPr>
         <w:pStyle w:val="Heading2"/>
       </w:pPr>
-      <w:bookmarkStart w:id="80" w:name="_Toc535933287"/>
+      <w:bookmarkStart w:id="80" w:name="_Toc8732855"/>
       <w:r>
         <w:t>Swarm.config</w:t>
       </w:r>
@@ -25752,7 +25782,7 @@
       <w:pPr>
         <w:pStyle w:val="Heading2"/>
       </w:pPr>
-      <w:bookmarkStart w:id="81" w:name="_Toc535933288"/>
+      <w:bookmarkStart w:id="81" w:name="_Toc8732856"/>
       <w:r>
         <w:t>DataSources.config</w:t>
       </w:r>
@@ -25863,8 +25893,8 @@
       <w:pPr>
         <w:pStyle w:val="Heading2"/>
       </w:pPr>
-      <w:bookmarkStart w:id="82" w:name="_Toc535933289"/>
-      <w:bookmarkStart w:id="83" w:name="_Ref517423993"/>
+      <w:bookmarkStart w:id="82" w:name="_Ref517423993"/>
+      <w:bookmarkStart w:id="83" w:name="_Toc8732857"/>
       <w:r>
         <w:t>Def</w:t>
       </w:r>
@@ -25874,7 +25904,7 @@
       <w:r>
         <w:t>ltVelocityModel.config</w:t>
       </w:r>
-      <w:bookmarkEnd w:id="82"/>
+      <w:bookmarkEnd w:id="83"/>
     </w:p>
     <w:p>
       <w:r>
@@ -25987,12 +26017,12 @@
       <w:pPr>
         <w:pStyle w:val="Heading2"/>
       </w:pPr>
-      <w:bookmarkStart w:id="84" w:name="_Toc535933290"/>
+      <w:bookmarkStart w:id="84" w:name="_Toc8732858"/>
       <w:r>
         <w:lastRenderedPageBreak/>
         <w:t>EventClassifications.config</w:t>
       </w:r>
-      <w:bookmarkEnd w:id="83"/>
+      <w:bookmarkEnd w:id="82"/>
       <w:bookmarkEnd w:id="84"/>
     </w:p>
     <w:p>
@@ -26381,7 +26411,7 @@
       <w:pPr>
         <w:pStyle w:val="Heading2"/>
       </w:pPr>
-      <w:bookmarkStart w:id="85" w:name="_Toc535933291"/>
+      <w:bookmarkStart w:id="85" w:name="_Toc8732859"/>
       <w:r>
         <w:t>Hypo71.config</w:t>
       </w:r>
@@ -26820,7 +26850,7 @@
       <w:pPr>
         <w:pStyle w:val="Heading2"/>
       </w:pPr>
-      <w:bookmarkStart w:id="86" w:name="_Toc535933292"/>
+      <w:bookmarkStart w:id="86" w:name="_Toc8732860"/>
       <w:r>
         <w:t>WaveDefaults.config</w:t>
       </w:r>
@@ -26835,7 +26865,7 @@
       <w:pPr>
         <w:pStyle w:val="Heading2"/>
       </w:pPr>
-      <w:bookmarkStart w:id="87" w:name="_Toc535933293"/>
+      <w:bookmarkStart w:id="87" w:name="_Toc8732861"/>
       <w:r>
         <w:t>SwarmGroups.config</w:t>
       </w:r>
@@ -26861,7 +26891,7 @@
       </w:pPr>
       <w:bookmarkStart w:id="88" w:name="_Ref490470034"/>
       <w:bookmarkStart w:id="89" w:name="_Ref490470036"/>
-      <w:bookmarkStart w:id="90" w:name="_Toc535933294"/>
+      <w:bookmarkStart w:id="90" w:name="_Toc8732862"/>
       <w:r>
         <w:t>SwarmMetadata.config</w:t>
       </w:r>
@@ -27186,7 +27216,7 @@
       <w:pPr>
         <w:pStyle w:val="Heading2"/>
       </w:pPr>
-      <w:bookmarkStart w:id="91" w:name="_Toc535933295"/>
+      <w:bookmarkStart w:id="91" w:name="_Toc8732863"/>
       <w:r>
         <w:t>NTP.config</w:t>
       </w:r>
@@ -27256,7 +27286,7 @@
       <w:pPr>
         <w:pStyle w:val="Heading2"/>
       </w:pPr>
-      <w:bookmarkStart w:id="92" w:name="_Toc535933296"/>
+      <w:bookmarkStart w:id="92" w:name="_Toc8732864"/>
       <w:r>
         <w:t>RsamDefaults.config</w:t>
       </w:r>
@@ -27640,7 +27670,7 @@
       <w:pPr>
         <w:pStyle w:val="Heading2"/>
       </w:pPr>
-      <w:bookmarkStart w:id="93" w:name="_Toc535933297"/>
+      <w:bookmarkStart w:id="93" w:name="_Toc8732865"/>
       <w:r>
         <w:lastRenderedPageBreak/>
         <w:t>PickSettings.config</w:t>
@@ -27842,7 +27872,7 @@
       <w:pPr>
         <w:pStyle w:val="Heading1"/>
       </w:pPr>
-      <w:bookmarkStart w:id="94" w:name="_Toc535933298"/>
+      <w:bookmarkStart w:id="94" w:name="_Toc8732866"/>
       <w:r>
         <w:t>Support</w:t>
       </w:r>
@@ -27863,6 +27893,7 @@
       <w:r>
         <w:t>.</w:t>
       </w:r>
+      <w:bookmarkEnd w:id="0"/>
     </w:p>
     <w:sectPr>
       <w:pgSz w:w="12240" w:h="15840"/>
@@ -27897,21 +27928,21 @@
         <v:path o:extrusionok="f" gradientshapeok="t" o:connecttype="rect"/>
         <o:lock v:ext="edit" aspectratio="t"/>
       </v:shapetype>
-      <v:shape id="_x0000_i1029" type="#_x0000_t75" style="width:12pt;height:12pt;visibility:visible;mso-wrap-style:square" o:bullet="t">
+      <v:shape id="_x0000_i1035" type="#_x0000_t75" style="width:12pt;height:12pt;visibility:visible;mso-wrap-style:square" o:bullet="t">
         <v:imagedata r:id="rId1" o:title="server"/>
       </v:shape>
     </w:pict>
   </w:numPicBullet>
   <w:numPicBullet w:numPicBulletId="1">
     <w:pict>
-      <v:shape id="_x0000_i1030" type="#_x0000_t75" style="width:12pt;height:12pt;visibility:visible;mso-wrap-style:square" o:bullet="t">
+      <v:shape id="_x0000_i1036" type="#_x0000_t75" style="width:12pt;height:12pt;visibility:visible;mso-wrap-style:square" o:bullet="t">
         <v:imagedata r:id="rId2" o:title="broken_server"/>
       </v:shape>
     </w:pict>
   </w:numPicBullet>
   <w:numPicBullet w:numPicBulletId="2">
     <w:pict>
-      <v:shape id="_x0000_i1031" type="#_x0000_t75" style="width:12pt;height:12pt;visibility:visible;mso-wrap-style:square" o:bullet="t">
+      <v:shape id="_x0000_i1037" type="#_x0000_t75" style="width:12pt;height:12pt;visibility:visible;mso-wrap-style:square" o:bullet="t">
         <v:imagedata r:id="rId3" o:title="label_some"/>
       </v:shape>
     </w:pict>
@@ -33153,7 +33184,7 @@
 </file>
 
 <file path=customXml/itemProps1.xml><?xml version="1.0" encoding="utf-8"?>
-<ds:datastoreItem xmlns:ds="http://schemas.openxmlformats.org/officeDocument/2006/customXml" ds:itemID="{030AED8C-5DF4-4ADB-BCF5-941F9481B9C9}">
+<ds:datastoreItem xmlns:ds="http://schemas.openxmlformats.org/officeDocument/2006/customXml" ds:itemID="{A15AD6C4-E2DA-4421-83BE-D32C9E482DFF}">
   <ds:schemaRefs>
     <ds:schemaRef ds:uri="http://schemas.openxmlformats.org/officeDocument/2006/bibliography"/>
   </ds:schemaRefs>

</xml_diff>

<commit_message>
separate spectra and spectrogram options (#268)
add manual scale option for y-axis in spectra view (#219)
</commit_message>
<xml_diff>
--- a/docs/Swarm User Guide.docx
+++ b/docs/Swarm User Guide.docx
@@ -153,7 +153,7 @@
           <w:r>
             <w:fldChar w:fldCharType="separate"/>
           </w:r>
-          <w:hyperlink w:anchor="_Toc8732787" w:history="1">
+          <w:hyperlink w:anchor="_Toc9519022" w:history="1">
             <w:r>
               <w:rPr>
                 <w:rStyle w:val="Hyperlink"/>
@@ -195,7 +195,7 @@
                 <w:noProof/>
                 <w:webHidden/>
               </w:rPr>
-              <w:instrText xml:space="preserve"> PAGEREF _Toc8732787 \h </w:instrText>
+              <w:instrText xml:space="preserve"> PAGEREF _Toc9519022 \h </w:instrText>
             </w:r>
             <w:r>
               <w:rPr>
@@ -239,7 +239,7 @@
               <w:lang w:eastAsia="ja-JP"/>
             </w:rPr>
           </w:pPr>
-          <w:hyperlink w:anchor="_Toc8732788" w:history="1">
+          <w:hyperlink w:anchor="_Toc9519023" w:history="1">
             <w:r>
               <w:rPr>
                 <w:rStyle w:val="Hyperlink"/>
@@ -281,7 +281,7 @@
                 <w:noProof/>
                 <w:webHidden/>
               </w:rPr>
-              <w:instrText xml:space="preserve"> PAGEREF _Toc8732788 \h </w:instrText>
+              <w:instrText xml:space="preserve"> PAGEREF _Toc9519023 \h </w:instrText>
             </w:r>
             <w:r>
               <w:rPr>
@@ -325,7 +325,7 @@
               <w:lang w:eastAsia="ja-JP"/>
             </w:rPr>
           </w:pPr>
-          <w:hyperlink w:anchor="_Toc8732789" w:history="1">
+          <w:hyperlink w:anchor="_Toc9519024" w:history="1">
             <w:r>
               <w:rPr>
                 <w:rStyle w:val="Hyperlink"/>
@@ -367,7 +367,7 @@
                 <w:noProof/>
                 <w:webHidden/>
               </w:rPr>
-              <w:instrText xml:space="preserve"> PAGEREF _Toc8732789 \h </w:instrText>
+              <w:instrText xml:space="preserve"> PAGEREF _Toc9519024 \h </w:instrText>
             </w:r>
             <w:r>
               <w:rPr>
@@ -411,7 +411,7 @@
               <w:lang w:eastAsia="ja-JP"/>
             </w:rPr>
           </w:pPr>
-          <w:hyperlink w:anchor="_Toc8732790" w:history="1">
+          <w:hyperlink w:anchor="_Toc9519025" w:history="1">
             <w:r>
               <w:rPr>
                 <w:rStyle w:val="Hyperlink"/>
@@ -453,7 +453,7 @@
                 <w:noProof/>
                 <w:webHidden/>
               </w:rPr>
-              <w:instrText xml:space="preserve"> PAGEREF _Toc8732790 \h </w:instrText>
+              <w:instrText xml:space="preserve"> PAGEREF _Toc9519025 \h </w:instrText>
             </w:r>
             <w:r>
               <w:rPr>
@@ -497,7 +497,7 @@
               <w:lang w:eastAsia="ja-JP"/>
             </w:rPr>
           </w:pPr>
-          <w:hyperlink w:anchor="_Toc8732791" w:history="1">
+          <w:hyperlink w:anchor="_Toc9519026" w:history="1">
             <w:r>
               <w:rPr>
                 <w:rStyle w:val="Hyperlink"/>
@@ -539,7 +539,7 @@
                 <w:noProof/>
                 <w:webHidden/>
               </w:rPr>
-              <w:instrText xml:space="preserve"> PAGEREF _Toc8732791 \h </w:instrText>
+              <w:instrText xml:space="preserve"> PAGEREF _Toc9519026 \h </w:instrText>
             </w:r>
             <w:r>
               <w:rPr>
@@ -583,7 +583,7 @@
               <w:lang w:eastAsia="ja-JP"/>
             </w:rPr>
           </w:pPr>
-          <w:hyperlink w:anchor="_Toc8732792" w:history="1">
+          <w:hyperlink w:anchor="_Toc9519027" w:history="1">
             <w:r>
               <w:rPr>
                 <w:rStyle w:val="Hyperlink"/>
@@ -625,7 +625,7 @@
                 <w:noProof/>
                 <w:webHidden/>
               </w:rPr>
-              <w:instrText xml:space="preserve"> PAGEREF _Toc8732792 \h </w:instrText>
+              <w:instrText xml:space="preserve"> PAGEREF _Toc9519027 \h </w:instrText>
             </w:r>
             <w:r>
               <w:rPr>
@@ -669,7 +669,7 @@
               <w:lang w:eastAsia="ja-JP"/>
             </w:rPr>
           </w:pPr>
-          <w:hyperlink w:anchor="_Toc8732793" w:history="1">
+          <w:hyperlink w:anchor="_Toc9519028" w:history="1">
             <w:r>
               <w:rPr>
                 <w:rStyle w:val="Hyperlink"/>
@@ -711,7 +711,7 @@
                 <w:noProof/>
                 <w:webHidden/>
               </w:rPr>
-              <w:instrText xml:space="preserve"> PAGEREF _Toc8732793 \h </w:instrText>
+              <w:instrText xml:space="preserve"> PAGEREF _Toc9519028 \h </w:instrText>
             </w:r>
             <w:r>
               <w:rPr>
@@ -755,7 +755,7 @@
               <w:lang w:eastAsia="ja-JP"/>
             </w:rPr>
           </w:pPr>
-          <w:hyperlink w:anchor="_Toc8732794" w:history="1">
+          <w:hyperlink w:anchor="_Toc9519029" w:history="1">
             <w:r>
               <w:rPr>
                 <w:rStyle w:val="Hyperlink"/>
@@ -797,7 +797,7 @@
                 <w:noProof/>
                 <w:webHidden/>
               </w:rPr>
-              <w:instrText xml:space="preserve"> PAGEREF _Toc8732794 \h </w:instrText>
+              <w:instrText xml:space="preserve"> PAGEREF _Toc9519029 \h </w:instrText>
             </w:r>
             <w:r>
               <w:rPr>
@@ -841,7 +841,7 @@
               <w:lang w:eastAsia="ja-JP"/>
             </w:rPr>
           </w:pPr>
-          <w:hyperlink w:anchor="_Toc8732795" w:history="1">
+          <w:hyperlink w:anchor="_Toc9519030" w:history="1">
             <w:r>
               <w:rPr>
                 <w:rStyle w:val="Hyperlink"/>
@@ -883,7 +883,7 @@
                 <w:noProof/>
                 <w:webHidden/>
               </w:rPr>
-              <w:instrText xml:space="preserve"> PAGEREF _Toc8732795 \h </w:instrText>
+              <w:instrText xml:space="preserve"> PAGEREF _Toc9519030 \h </w:instrText>
             </w:r>
             <w:r>
               <w:rPr>
@@ -927,7 +927,7 @@
               <w:lang w:eastAsia="ja-JP"/>
             </w:rPr>
           </w:pPr>
-          <w:hyperlink w:anchor="_Toc8732796" w:history="1">
+          <w:hyperlink w:anchor="_Toc9519031" w:history="1">
             <w:r>
               <w:rPr>
                 <w:rStyle w:val="Hyperlink"/>
@@ -969,7 +969,7 @@
                 <w:noProof/>
                 <w:webHidden/>
               </w:rPr>
-              <w:instrText xml:space="preserve"> PAGEREF _Toc8732796 \h </w:instrText>
+              <w:instrText xml:space="preserve"> PAGEREF _Toc9519031 \h </w:instrText>
             </w:r>
             <w:r>
               <w:rPr>
@@ -1013,7 +1013,7 @@
               <w:lang w:eastAsia="ja-JP"/>
             </w:rPr>
           </w:pPr>
-          <w:hyperlink w:anchor="_Toc8732797" w:history="1">
+          <w:hyperlink w:anchor="_Toc9519032" w:history="1">
             <w:r>
               <w:rPr>
                 <w:rStyle w:val="Hyperlink"/>
@@ -1055,7 +1055,7 @@
                 <w:noProof/>
                 <w:webHidden/>
               </w:rPr>
-              <w:instrText xml:space="preserve"> PAGEREF _Toc8732797 \h </w:instrText>
+              <w:instrText xml:space="preserve"> PAGEREF _Toc9519032 \h </w:instrText>
             </w:r>
             <w:r>
               <w:rPr>
@@ -1099,7 +1099,7 @@
               <w:lang w:eastAsia="ja-JP"/>
             </w:rPr>
           </w:pPr>
-          <w:hyperlink w:anchor="_Toc8732798" w:history="1">
+          <w:hyperlink w:anchor="_Toc9519033" w:history="1">
             <w:r>
               <w:rPr>
                 <w:rStyle w:val="Hyperlink"/>
@@ -1141,7 +1141,7 @@
                 <w:noProof/>
                 <w:webHidden/>
               </w:rPr>
-              <w:instrText xml:space="preserve"> PAGEREF _Toc8732798 \h </w:instrText>
+              <w:instrText xml:space="preserve"> PAGEREF _Toc9519033 \h </w:instrText>
             </w:r>
             <w:r>
               <w:rPr>
@@ -1185,7 +1185,7 @@
               <w:lang w:eastAsia="ja-JP"/>
             </w:rPr>
           </w:pPr>
-          <w:hyperlink w:anchor="_Toc8732799" w:history="1">
+          <w:hyperlink w:anchor="_Toc9519034" w:history="1">
             <w:r>
               <w:rPr>
                 <w:rStyle w:val="Hyperlink"/>
@@ -1227,7 +1227,7 @@
                 <w:noProof/>
                 <w:webHidden/>
               </w:rPr>
-              <w:instrText xml:space="preserve"> PAGEREF _Toc8732799 \h </w:instrText>
+              <w:instrText xml:space="preserve"> PAGEREF _Toc9519034 \h </w:instrText>
             </w:r>
             <w:r>
               <w:rPr>
@@ -1271,7 +1271,7 @@
               <w:lang w:eastAsia="ja-JP"/>
             </w:rPr>
           </w:pPr>
-          <w:hyperlink w:anchor="_Toc8732800" w:history="1">
+          <w:hyperlink w:anchor="_Toc9519035" w:history="1">
             <w:r>
               <w:rPr>
                 <w:rStyle w:val="Hyperlink"/>
@@ -1313,7 +1313,7 @@
                 <w:noProof/>
                 <w:webHidden/>
               </w:rPr>
-              <w:instrText xml:space="preserve"> PAGEREF _Toc8732800 \h </w:instrText>
+              <w:instrText xml:space="preserve"> PAGEREF _Toc9519035 \h </w:instrText>
             </w:r>
             <w:r>
               <w:rPr>
@@ -1357,7 +1357,7 @@
               <w:lang w:eastAsia="ja-JP"/>
             </w:rPr>
           </w:pPr>
-          <w:hyperlink w:anchor="_Toc8732801" w:history="1">
+          <w:hyperlink w:anchor="_Toc9519036" w:history="1">
             <w:r>
               <w:rPr>
                 <w:rStyle w:val="Hyperlink"/>
@@ -1399,7 +1399,7 @@
                 <w:noProof/>
                 <w:webHidden/>
               </w:rPr>
-              <w:instrText xml:space="preserve"> PAGEREF _Toc8732801 \h </w:instrText>
+              <w:instrText xml:space="preserve"> PAGEREF _Toc9519036 \h </w:instrText>
             </w:r>
             <w:r>
               <w:rPr>
@@ -1443,7 +1443,7 @@
               <w:lang w:eastAsia="ja-JP"/>
             </w:rPr>
           </w:pPr>
-          <w:hyperlink w:anchor="_Toc8732802" w:history="1">
+          <w:hyperlink w:anchor="_Toc9519037" w:history="1">
             <w:r>
               <w:rPr>
                 <w:rStyle w:val="Hyperlink"/>
@@ -1485,7 +1485,7 @@
                 <w:noProof/>
                 <w:webHidden/>
               </w:rPr>
-              <w:instrText xml:space="preserve"> PAGEREF _Toc8732802 \h </w:instrText>
+              <w:instrText xml:space="preserve"> PAGEREF _Toc9519037 \h </w:instrText>
             </w:r>
             <w:r>
               <w:rPr>
@@ -1529,7 +1529,7 @@
               <w:lang w:eastAsia="ja-JP"/>
             </w:rPr>
           </w:pPr>
-          <w:hyperlink w:anchor="_Toc8732803" w:history="1">
+          <w:hyperlink w:anchor="_Toc9519038" w:history="1">
             <w:r>
               <w:rPr>
                 <w:rStyle w:val="Hyperlink"/>
@@ -1571,7 +1571,7 @@
                 <w:noProof/>
                 <w:webHidden/>
               </w:rPr>
-              <w:instrText xml:space="preserve"> PAGEREF _Toc8732803 \h </w:instrText>
+              <w:instrText xml:space="preserve"> PAGEREF _Toc9519038 \h </w:instrText>
             </w:r>
             <w:r>
               <w:rPr>
@@ -1615,7 +1615,7 @@
               <w:lang w:eastAsia="ja-JP"/>
             </w:rPr>
           </w:pPr>
-          <w:hyperlink w:anchor="_Toc8732804" w:history="1">
+          <w:hyperlink w:anchor="_Toc9519039" w:history="1">
             <w:r>
               <w:rPr>
                 <w:rStyle w:val="Hyperlink"/>
@@ -1657,7 +1657,7 @@
                 <w:noProof/>
                 <w:webHidden/>
               </w:rPr>
-              <w:instrText xml:space="preserve"> PAGEREF _Toc8732804 \h </w:instrText>
+              <w:instrText xml:space="preserve"> PAGEREF _Toc9519039 \h </w:instrText>
             </w:r>
             <w:r>
               <w:rPr>
@@ -1701,7 +1701,7 @@
               <w:lang w:eastAsia="ja-JP"/>
             </w:rPr>
           </w:pPr>
-          <w:hyperlink w:anchor="_Toc8732805" w:history="1">
+          <w:hyperlink w:anchor="_Toc9519040" w:history="1">
             <w:r>
               <w:rPr>
                 <w:rStyle w:val="Hyperlink"/>
@@ -1743,7 +1743,7 @@
                 <w:noProof/>
                 <w:webHidden/>
               </w:rPr>
-              <w:instrText xml:space="preserve"> PAGEREF _Toc8732805 \h </w:instrText>
+              <w:instrText xml:space="preserve"> PAGEREF _Toc9519040 \h </w:instrText>
             </w:r>
             <w:r>
               <w:rPr>
@@ -1787,7 +1787,7 @@
               <w:lang w:eastAsia="ja-JP"/>
             </w:rPr>
           </w:pPr>
-          <w:hyperlink w:anchor="_Toc8732806" w:history="1">
+          <w:hyperlink w:anchor="_Toc9519041" w:history="1">
             <w:r>
               <w:rPr>
                 <w:rStyle w:val="Hyperlink"/>
@@ -1829,7 +1829,7 @@
                 <w:noProof/>
                 <w:webHidden/>
               </w:rPr>
-              <w:instrText xml:space="preserve"> PAGEREF _Toc8732806 \h </w:instrText>
+              <w:instrText xml:space="preserve"> PAGEREF _Toc9519041 \h </w:instrText>
             </w:r>
             <w:r>
               <w:rPr>
@@ -1873,7 +1873,7 @@
               <w:lang w:eastAsia="ja-JP"/>
             </w:rPr>
           </w:pPr>
-          <w:hyperlink w:anchor="_Toc8732807" w:history="1">
+          <w:hyperlink w:anchor="_Toc9519042" w:history="1">
             <w:r>
               <w:rPr>
                 <w:rStyle w:val="Hyperlink"/>
@@ -1915,7 +1915,7 @@
                 <w:noProof/>
                 <w:webHidden/>
               </w:rPr>
-              <w:instrText xml:space="preserve"> PAGEREF _Toc8732807 \h </w:instrText>
+              <w:instrText xml:space="preserve"> PAGEREF _Toc9519042 \h </w:instrText>
             </w:r>
             <w:r>
               <w:rPr>
@@ -1959,7 +1959,7 @@
               <w:lang w:eastAsia="ja-JP"/>
             </w:rPr>
           </w:pPr>
-          <w:hyperlink w:anchor="_Toc8732808" w:history="1">
+          <w:hyperlink w:anchor="_Toc9519043" w:history="1">
             <w:r>
               <w:rPr>
                 <w:rStyle w:val="Hyperlink"/>
@@ -2001,7 +2001,7 @@
                 <w:noProof/>
                 <w:webHidden/>
               </w:rPr>
-              <w:instrText xml:space="preserve"> PAGEREF _Toc8732808 \h </w:instrText>
+              <w:instrText xml:space="preserve"> PAGEREF _Toc9519043 \h </w:instrText>
             </w:r>
             <w:r>
               <w:rPr>
@@ -2045,7 +2045,7 @@
               <w:lang w:eastAsia="ja-JP"/>
             </w:rPr>
           </w:pPr>
-          <w:hyperlink w:anchor="_Toc8732809" w:history="1">
+          <w:hyperlink w:anchor="_Toc9519044" w:history="1">
             <w:r>
               <w:rPr>
                 <w:rStyle w:val="Hyperlink"/>
@@ -2087,7 +2087,7 @@
                 <w:noProof/>
                 <w:webHidden/>
               </w:rPr>
-              <w:instrText xml:space="preserve"> PAGEREF _Toc8732809 \h </w:instrText>
+              <w:instrText xml:space="preserve"> PAGEREF _Toc9519044 \h </w:instrText>
             </w:r>
             <w:r>
               <w:rPr>
@@ -2131,7 +2131,7 @@
               <w:lang w:eastAsia="ja-JP"/>
             </w:rPr>
           </w:pPr>
-          <w:hyperlink w:anchor="_Toc8732810" w:history="1">
+          <w:hyperlink w:anchor="_Toc9519045" w:history="1">
             <w:r>
               <w:rPr>
                 <w:rStyle w:val="Hyperlink"/>
@@ -2173,7 +2173,7 @@
                 <w:noProof/>
                 <w:webHidden/>
               </w:rPr>
-              <w:instrText xml:space="preserve"> PAGEREF _Toc8732810 \h </w:instrText>
+              <w:instrText xml:space="preserve"> PAGEREF _Toc9519045 \h </w:instrText>
             </w:r>
             <w:r>
               <w:rPr>
@@ -2217,7 +2217,7 @@
               <w:lang w:eastAsia="ja-JP"/>
             </w:rPr>
           </w:pPr>
-          <w:hyperlink w:anchor="_Toc8732811" w:history="1">
+          <w:hyperlink w:anchor="_Toc9519046" w:history="1">
             <w:r>
               <w:rPr>
                 <w:rStyle w:val="Hyperlink"/>
@@ -2259,7 +2259,7 @@
                 <w:noProof/>
                 <w:webHidden/>
               </w:rPr>
-              <w:instrText xml:space="preserve"> PAGEREF _Toc8732811 \h </w:instrText>
+              <w:instrText xml:space="preserve"> PAGEREF _Toc9519046 \h </w:instrText>
             </w:r>
             <w:r>
               <w:rPr>
@@ -2279,7 +2279,7 @@
                 <w:noProof/>
                 <w:webHidden/>
               </w:rPr>
-              <w:t>20</w:t>
+              <w:t>22</w:t>
             </w:r>
             <w:r>
               <w:rPr>
@@ -2303,7 +2303,7 @@
               <w:lang w:eastAsia="ja-JP"/>
             </w:rPr>
           </w:pPr>
-          <w:hyperlink w:anchor="_Toc8732812" w:history="1">
+          <w:hyperlink w:anchor="_Toc9519047" w:history="1">
             <w:r>
               <w:rPr>
                 <w:rStyle w:val="Hyperlink"/>
@@ -2345,7 +2345,7 @@
                 <w:noProof/>
                 <w:webHidden/>
               </w:rPr>
-              <w:instrText xml:space="preserve"> PAGEREF _Toc8732812 \h </w:instrText>
+              <w:instrText xml:space="preserve"> PAGEREF _Toc9519047 \h </w:instrText>
             </w:r>
             <w:r>
               <w:rPr>
@@ -2365,7 +2365,7 @@
                 <w:noProof/>
                 <w:webHidden/>
               </w:rPr>
-              <w:t>22</w:t>
+              <w:t>23</w:t>
             </w:r>
             <w:r>
               <w:rPr>
@@ -2389,7 +2389,7 @@
               <w:lang w:eastAsia="ja-JP"/>
             </w:rPr>
           </w:pPr>
-          <w:hyperlink w:anchor="_Toc8732813" w:history="1">
+          <w:hyperlink w:anchor="_Toc9519048" w:history="1">
             <w:r>
               <w:rPr>
                 <w:rStyle w:val="Hyperlink"/>
@@ -2431,7 +2431,7 @@
                 <w:noProof/>
                 <w:webHidden/>
               </w:rPr>
-              <w:instrText xml:space="preserve"> PAGEREF _Toc8732813 \h </w:instrText>
+              <w:instrText xml:space="preserve"> PAGEREF _Toc9519048 \h </w:instrText>
             </w:r>
             <w:r>
               <w:rPr>
@@ -2451,7 +2451,7 @@
                 <w:noProof/>
                 <w:webHidden/>
               </w:rPr>
-              <w:t>23</w:t>
+              <w:t>24</w:t>
             </w:r>
             <w:r>
               <w:rPr>
@@ -2475,7 +2475,7 @@
               <w:lang w:eastAsia="ja-JP"/>
             </w:rPr>
           </w:pPr>
-          <w:hyperlink w:anchor="_Toc8732814" w:history="1">
+          <w:hyperlink w:anchor="_Toc9519049" w:history="1">
             <w:r>
               <w:rPr>
                 <w:rStyle w:val="Hyperlink"/>
@@ -2517,7 +2517,7 @@
                 <w:noProof/>
                 <w:webHidden/>
               </w:rPr>
-              <w:instrText xml:space="preserve"> PAGEREF _Toc8732814 \h </w:instrText>
+              <w:instrText xml:space="preserve"> PAGEREF _Toc9519049 \h </w:instrText>
             </w:r>
             <w:r>
               <w:rPr>
@@ -2537,7 +2537,7 @@
                 <w:noProof/>
                 <w:webHidden/>
               </w:rPr>
-              <w:t>23</w:t>
+              <w:t>24</w:t>
             </w:r>
             <w:r>
               <w:rPr>
@@ -2561,7 +2561,7 @@
               <w:lang w:eastAsia="ja-JP"/>
             </w:rPr>
           </w:pPr>
-          <w:hyperlink w:anchor="_Toc8732815" w:history="1">
+          <w:hyperlink w:anchor="_Toc9519050" w:history="1">
             <w:r>
               <w:rPr>
                 <w:rStyle w:val="Hyperlink"/>
@@ -2603,7 +2603,7 @@
                 <w:noProof/>
                 <w:webHidden/>
               </w:rPr>
-              <w:instrText xml:space="preserve"> PAGEREF _Toc8732815 \h </w:instrText>
+              <w:instrText xml:space="preserve"> PAGEREF _Toc9519050 \h </w:instrText>
             </w:r>
             <w:r>
               <w:rPr>
@@ -2623,7 +2623,7 @@
                 <w:noProof/>
                 <w:webHidden/>
               </w:rPr>
-              <w:t>23</w:t>
+              <w:t>25</w:t>
             </w:r>
             <w:r>
               <w:rPr>
@@ -2647,7 +2647,7 @@
               <w:lang w:eastAsia="ja-JP"/>
             </w:rPr>
           </w:pPr>
-          <w:hyperlink w:anchor="_Toc8732816" w:history="1">
+          <w:hyperlink w:anchor="_Toc9519051" w:history="1">
             <w:r>
               <w:rPr>
                 <w:rStyle w:val="Hyperlink"/>
@@ -2689,7 +2689,7 @@
                 <w:noProof/>
                 <w:webHidden/>
               </w:rPr>
-              <w:instrText xml:space="preserve"> PAGEREF _Toc8732816 \h </w:instrText>
+              <w:instrText xml:space="preserve"> PAGEREF _Toc9519051 \h </w:instrText>
             </w:r>
             <w:r>
               <w:rPr>
@@ -2709,7 +2709,7 @@
                 <w:noProof/>
                 <w:webHidden/>
               </w:rPr>
-              <w:t>24</w:t>
+              <w:t>25</w:t>
             </w:r>
             <w:r>
               <w:rPr>
@@ -2733,7 +2733,7 @@
               <w:lang w:eastAsia="ja-JP"/>
             </w:rPr>
           </w:pPr>
-          <w:hyperlink w:anchor="_Toc8732817" w:history="1">
+          <w:hyperlink w:anchor="_Toc9519052" w:history="1">
             <w:r>
               <w:rPr>
                 <w:rStyle w:val="Hyperlink"/>
@@ -2775,7 +2775,7 @@
                 <w:noProof/>
                 <w:webHidden/>
               </w:rPr>
-              <w:instrText xml:space="preserve"> PAGEREF _Toc8732817 \h </w:instrText>
+              <w:instrText xml:space="preserve"> PAGEREF _Toc9519052 \h </w:instrText>
             </w:r>
             <w:r>
               <w:rPr>
@@ -2795,7 +2795,7 @@
                 <w:noProof/>
                 <w:webHidden/>
               </w:rPr>
-              <w:t>25</w:t>
+              <w:t>26</w:t>
             </w:r>
             <w:r>
               <w:rPr>
@@ -2819,7 +2819,7 @@
               <w:lang w:eastAsia="ja-JP"/>
             </w:rPr>
           </w:pPr>
-          <w:hyperlink w:anchor="_Toc8732818" w:history="1">
+          <w:hyperlink w:anchor="_Toc9519053" w:history="1">
             <w:r>
               <w:rPr>
                 <w:rStyle w:val="Hyperlink"/>
@@ -2861,7 +2861,7 @@
                 <w:noProof/>
                 <w:webHidden/>
               </w:rPr>
-              <w:instrText xml:space="preserve"> PAGEREF _Toc8732818 \h </w:instrText>
+              <w:instrText xml:space="preserve"> PAGEREF _Toc9519053 \h </w:instrText>
             </w:r>
             <w:r>
               <w:rPr>
@@ -2881,7 +2881,7 @@
                 <w:noProof/>
                 <w:webHidden/>
               </w:rPr>
-              <w:t>26</w:t>
+              <w:t>27</w:t>
             </w:r>
             <w:r>
               <w:rPr>
@@ -2905,7 +2905,7 @@
               <w:lang w:eastAsia="ja-JP"/>
             </w:rPr>
           </w:pPr>
-          <w:hyperlink w:anchor="_Toc8732819" w:history="1">
+          <w:hyperlink w:anchor="_Toc9519054" w:history="1">
             <w:r>
               <w:rPr>
                 <w:rStyle w:val="Hyperlink"/>
@@ -2947,7 +2947,7 @@
                 <w:noProof/>
                 <w:webHidden/>
               </w:rPr>
-              <w:instrText xml:space="preserve"> PAGEREF _Toc8732819 \h </w:instrText>
+              <w:instrText xml:space="preserve"> PAGEREF _Toc9519054 \h </w:instrText>
             </w:r>
             <w:r>
               <w:rPr>
@@ -2967,7 +2967,7 @@
                 <w:noProof/>
                 <w:webHidden/>
               </w:rPr>
-              <w:t>26</w:t>
+              <w:t>27</w:t>
             </w:r>
             <w:r>
               <w:rPr>
@@ -2991,7 +2991,7 @@
               <w:lang w:eastAsia="ja-JP"/>
             </w:rPr>
           </w:pPr>
-          <w:hyperlink w:anchor="_Toc8732820" w:history="1">
+          <w:hyperlink w:anchor="_Toc9519055" w:history="1">
             <w:r>
               <w:rPr>
                 <w:rStyle w:val="Hyperlink"/>
@@ -3033,7 +3033,7 @@
                 <w:noProof/>
                 <w:webHidden/>
               </w:rPr>
-              <w:instrText xml:space="preserve"> PAGEREF _Toc8732820 \h </w:instrText>
+              <w:instrText xml:space="preserve"> PAGEREF _Toc9519055 \h </w:instrText>
             </w:r>
             <w:r>
               <w:rPr>
@@ -3053,7 +3053,7 @@
                 <w:noProof/>
                 <w:webHidden/>
               </w:rPr>
-              <w:t>28</w:t>
+              <w:t>29</w:t>
             </w:r>
             <w:r>
               <w:rPr>
@@ -3077,7 +3077,7 @@
               <w:lang w:eastAsia="ja-JP"/>
             </w:rPr>
           </w:pPr>
-          <w:hyperlink w:anchor="_Toc8732821" w:history="1">
+          <w:hyperlink w:anchor="_Toc9519056" w:history="1">
             <w:r>
               <w:rPr>
                 <w:rStyle w:val="Hyperlink"/>
@@ -3119,7 +3119,7 @@
                 <w:noProof/>
                 <w:webHidden/>
               </w:rPr>
-              <w:instrText xml:space="preserve"> PAGEREF _Toc8732821 \h </w:instrText>
+              <w:instrText xml:space="preserve"> PAGEREF _Toc9519056 \h </w:instrText>
             </w:r>
             <w:r>
               <w:rPr>
@@ -3139,7 +3139,7 @@
                 <w:noProof/>
                 <w:webHidden/>
               </w:rPr>
-              <w:t>29</w:t>
+              <w:t>30</w:t>
             </w:r>
             <w:r>
               <w:rPr>
@@ -3163,7 +3163,7 @@
               <w:lang w:eastAsia="ja-JP"/>
             </w:rPr>
           </w:pPr>
-          <w:hyperlink w:anchor="_Toc8732822" w:history="1">
+          <w:hyperlink w:anchor="_Toc9519057" w:history="1">
             <w:r>
               <w:rPr>
                 <w:rStyle w:val="Hyperlink"/>
@@ -3205,7 +3205,7 @@
                 <w:noProof/>
                 <w:webHidden/>
               </w:rPr>
-              <w:instrText xml:space="preserve"> PAGEREF _Toc8732822 \h </w:instrText>
+              <w:instrText xml:space="preserve"> PAGEREF _Toc9519057 \h </w:instrText>
             </w:r>
             <w:r>
               <w:rPr>
@@ -3225,7 +3225,7 @@
                 <w:noProof/>
                 <w:webHidden/>
               </w:rPr>
-              <w:t>30</w:t>
+              <w:t>31</w:t>
             </w:r>
             <w:r>
               <w:rPr>
@@ -3249,7 +3249,7 @@
               <w:lang w:eastAsia="ja-JP"/>
             </w:rPr>
           </w:pPr>
-          <w:hyperlink w:anchor="_Toc8732823" w:history="1">
+          <w:hyperlink w:anchor="_Toc9519058" w:history="1">
             <w:r>
               <w:rPr>
                 <w:rStyle w:val="Hyperlink"/>
@@ -3291,7 +3291,7 @@
                 <w:noProof/>
                 <w:webHidden/>
               </w:rPr>
-              <w:instrText xml:space="preserve"> PAGEREF _Toc8732823 \h </w:instrText>
+              <w:instrText xml:space="preserve"> PAGEREF _Toc9519058 \h </w:instrText>
             </w:r>
             <w:r>
               <w:rPr>
@@ -3311,7 +3311,7 @@
                 <w:noProof/>
                 <w:webHidden/>
               </w:rPr>
-              <w:t>35</w:t>
+              <w:t>36</w:t>
             </w:r>
             <w:r>
               <w:rPr>
@@ -3335,7 +3335,7 @@
               <w:lang w:eastAsia="ja-JP"/>
             </w:rPr>
           </w:pPr>
-          <w:hyperlink w:anchor="_Toc8732824" w:history="1">
+          <w:hyperlink w:anchor="_Toc9519059" w:history="1">
             <w:r>
               <w:rPr>
                 <w:rStyle w:val="Hyperlink"/>
@@ -3377,7 +3377,7 @@
                 <w:noProof/>
                 <w:webHidden/>
               </w:rPr>
-              <w:instrText xml:space="preserve"> PAGEREF _Toc8732824 \h </w:instrText>
+              <w:instrText xml:space="preserve"> PAGEREF _Toc9519059 \h </w:instrText>
             </w:r>
             <w:r>
               <w:rPr>
@@ -3397,7 +3397,7 @@
                 <w:noProof/>
                 <w:webHidden/>
               </w:rPr>
-              <w:t>36</w:t>
+              <w:t>37</w:t>
             </w:r>
             <w:r>
               <w:rPr>
@@ -3421,7 +3421,7 @@
               <w:lang w:eastAsia="ja-JP"/>
             </w:rPr>
           </w:pPr>
-          <w:hyperlink w:anchor="_Toc8732825" w:history="1">
+          <w:hyperlink w:anchor="_Toc9519060" w:history="1">
             <w:r>
               <w:rPr>
                 <w:rStyle w:val="Hyperlink"/>
@@ -3463,7 +3463,7 @@
                 <w:noProof/>
                 <w:webHidden/>
               </w:rPr>
-              <w:instrText xml:space="preserve"> PAGEREF _Toc8732825 \h </w:instrText>
+              <w:instrText xml:space="preserve"> PAGEREF _Toc9519060 \h </w:instrText>
             </w:r>
             <w:r>
               <w:rPr>
@@ -3483,7 +3483,7 @@
                 <w:noProof/>
                 <w:webHidden/>
               </w:rPr>
-              <w:t>37</w:t>
+              <w:t>38</w:t>
             </w:r>
             <w:r>
               <w:rPr>
@@ -3507,7 +3507,7 @@
               <w:lang w:eastAsia="ja-JP"/>
             </w:rPr>
           </w:pPr>
-          <w:hyperlink w:anchor="_Toc8732826" w:history="1">
+          <w:hyperlink w:anchor="_Toc9519061" w:history="1">
             <w:r>
               <w:rPr>
                 <w:rStyle w:val="Hyperlink"/>
@@ -3549,7 +3549,7 @@
                 <w:noProof/>
                 <w:webHidden/>
               </w:rPr>
-              <w:instrText xml:space="preserve"> PAGEREF _Toc8732826 \h </w:instrText>
+              <w:instrText xml:space="preserve"> PAGEREF _Toc9519061 \h </w:instrText>
             </w:r>
             <w:r>
               <w:rPr>
@@ -3569,7 +3569,7 @@
                 <w:noProof/>
                 <w:webHidden/>
               </w:rPr>
-              <w:t>37</w:t>
+              <w:t>38</w:t>
             </w:r>
             <w:r>
               <w:rPr>
@@ -3593,7 +3593,7 @@
               <w:lang w:eastAsia="ja-JP"/>
             </w:rPr>
           </w:pPr>
-          <w:hyperlink w:anchor="_Toc8732827" w:history="1">
+          <w:hyperlink w:anchor="_Toc9519062" w:history="1">
             <w:r>
               <w:rPr>
                 <w:rStyle w:val="Hyperlink"/>
@@ -3635,7 +3635,7 @@
                 <w:noProof/>
                 <w:webHidden/>
               </w:rPr>
-              <w:instrText xml:space="preserve"> PAGEREF _Toc8732827 \h </w:instrText>
+              <w:instrText xml:space="preserve"> PAGEREF _Toc9519062 \h </w:instrText>
             </w:r>
             <w:r>
               <w:rPr>
@@ -3655,7 +3655,7 @@
                 <w:noProof/>
                 <w:webHidden/>
               </w:rPr>
-              <w:t>39</w:t>
+              <w:t>40</w:t>
             </w:r>
             <w:r>
               <w:rPr>
@@ -3679,7 +3679,7 @@
               <w:lang w:eastAsia="ja-JP"/>
             </w:rPr>
           </w:pPr>
-          <w:hyperlink w:anchor="_Toc8732828" w:history="1">
+          <w:hyperlink w:anchor="_Toc9519063" w:history="1">
             <w:r>
               <w:rPr>
                 <w:rStyle w:val="Hyperlink"/>
@@ -3721,7 +3721,7 @@
                 <w:noProof/>
                 <w:webHidden/>
               </w:rPr>
-              <w:instrText xml:space="preserve"> PAGEREF _Toc8732828 \h </w:instrText>
+              <w:instrText xml:space="preserve"> PAGEREF _Toc9519063 \h </w:instrText>
             </w:r>
             <w:r>
               <w:rPr>
@@ -3741,7 +3741,7 @@
                 <w:noProof/>
                 <w:webHidden/>
               </w:rPr>
-              <w:t>39</w:t>
+              <w:t>40</w:t>
             </w:r>
             <w:r>
               <w:rPr>
@@ -3765,7 +3765,7 @@
               <w:lang w:eastAsia="ja-JP"/>
             </w:rPr>
           </w:pPr>
-          <w:hyperlink w:anchor="_Toc8732829" w:history="1">
+          <w:hyperlink w:anchor="_Toc9519064" w:history="1">
             <w:r>
               <w:rPr>
                 <w:rStyle w:val="Hyperlink"/>
@@ -3807,7 +3807,7 @@
                 <w:noProof/>
                 <w:webHidden/>
               </w:rPr>
-              <w:instrText xml:space="preserve"> PAGEREF _Toc8732829 \h </w:instrText>
+              <w:instrText xml:space="preserve"> PAGEREF _Toc9519064 \h </w:instrText>
             </w:r>
             <w:r>
               <w:rPr>
@@ -3827,7 +3827,7 @@
                 <w:noProof/>
                 <w:webHidden/>
               </w:rPr>
-              <w:t>40</w:t>
+              <w:t>41</w:t>
             </w:r>
             <w:r>
               <w:rPr>
@@ -3851,7 +3851,7 @@
               <w:lang w:eastAsia="ja-JP"/>
             </w:rPr>
           </w:pPr>
-          <w:hyperlink w:anchor="_Toc8732830" w:history="1">
+          <w:hyperlink w:anchor="_Toc9519065" w:history="1">
             <w:r>
               <w:rPr>
                 <w:rStyle w:val="Hyperlink"/>
@@ -3893,7 +3893,7 @@
                 <w:noProof/>
                 <w:webHidden/>
               </w:rPr>
-              <w:instrText xml:space="preserve"> PAGEREF _Toc8732830 \h </w:instrText>
+              <w:instrText xml:space="preserve"> PAGEREF _Toc9519065 \h </w:instrText>
             </w:r>
             <w:r>
               <w:rPr>
@@ -3913,7 +3913,7 @@
                 <w:noProof/>
                 <w:webHidden/>
               </w:rPr>
-              <w:t>40</w:t>
+              <w:t>41</w:t>
             </w:r>
             <w:r>
               <w:rPr>
@@ -3937,7 +3937,7 @@
               <w:lang w:eastAsia="ja-JP"/>
             </w:rPr>
           </w:pPr>
-          <w:hyperlink w:anchor="_Toc8732831" w:history="1">
+          <w:hyperlink w:anchor="_Toc9519066" w:history="1">
             <w:r>
               <w:rPr>
                 <w:rStyle w:val="Hyperlink"/>
@@ -3979,7 +3979,7 @@
                 <w:noProof/>
                 <w:webHidden/>
               </w:rPr>
-              <w:instrText xml:space="preserve"> PAGEREF _Toc8732831 \h </w:instrText>
+              <w:instrText xml:space="preserve"> PAGEREF _Toc9519066 \h </w:instrText>
             </w:r>
             <w:r>
               <w:rPr>
@@ -3999,7 +3999,7 @@
                 <w:noProof/>
                 <w:webHidden/>
               </w:rPr>
-              <w:t>41</w:t>
+              <w:t>42</w:t>
             </w:r>
             <w:r>
               <w:rPr>
@@ -4023,7 +4023,7 @@
               <w:lang w:eastAsia="ja-JP"/>
             </w:rPr>
           </w:pPr>
-          <w:hyperlink w:anchor="_Toc8732832" w:history="1">
+          <w:hyperlink w:anchor="_Toc9519067" w:history="1">
             <w:r>
               <w:rPr>
                 <w:rStyle w:val="Hyperlink"/>
@@ -4065,7 +4065,7 @@
                 <w:noProof/>
                 <w:webHidden/>
               </w:rPr>
-              <w:instrText xml:space="preserve"> PAGEREF _Toc8732832 \h </w:instrText>
+              <w:instrText xml:space="preserve"> PAGEREF _Toc9519067 \h </w:instrText>
             </w:r>
             <w:r>
               <w:rPr>
@@ -4085,7 +4085,7 @@
                 <w:noProof/>
                 <w:webHidden/>
               </w:rPr>
-              <w:t>41</w:t>
+              <w:t>42</w:t>
             </w:r>
             <w:r>
               <w:rPr>
@@ -4109,7 +4109,7 @@
               <w:lang w:eastAsia="ja-JP"/>
             </w:rPr>
           </w:pPr>
-          <w:hyperlink w:anchor="_Toc8732833" w:history="1">
+          <w:hyperlink w:anchor="_Toc9519068" w:history="1">
             <w:r>
               <w:rPr>
                 <w:rStyle w:val="Hyperlink"/>
@@ -4151,7 +4151,7 @@
                 <w:noProof/>
                 <w:webHidden/>
               </w:rPr>
-              <w:instrText xml:space="preserve"> PAGEREF _Toc8732833 \h </w:instrText>
+              <w:instrText xml:space="preserve"> PAGEREF _Toc9519068 \h </w:instrText>
             </w:r>
             <w:r>
               <w:rPr>
@@ -4171,7 +4171,7 @@
                 <w:noProof/>
                 <w:webHidden/>
               </w:rPr>
-              <w:t>41</w:t>
+              <w:t>42</w:t>
             </w:r>
             <w:r>
               <w:rPr>
@@ -4195,7 +4195,7 @@
               <w:lang w:eastAsia="ja-JP"/>
             </w:rPr>
           </w:pPr>
-          <w:hyperlink w:anchor="_Toc8732834" w:history="1">
+          <w:hyperlink w:anchor="_Toc9519069" w:history="1">
             <w:r>
               <w:rPr>
                 <w:rStyle w:val="Hyperlink"/>
@@ -4237,7 +4237,7 @@
                 <w:noProof/>
                 <w:webHidden/>
               </w:rPr>
-              <w:instrText xml:space="preserve"> PAGEREF _Toc8732834 \h </w:instrText>
+              <w:instrText xml:space="preserve"> PAGEREF _Toc9519069 \h </w:instrText>
             </w:r>
             <w:r>
               <w:rPr>
@@ -4257,7 +4257,7 @@
                 <w:noProof/>
                 <w:webHidden/>
               </w:rPr>
-              <w:t>41</w:t>
+              <w:t>42</w:t>
             </w:r>
             <w:r>
               <w:rPr>
@@ -4281,7 +4281,7 @@
               <w:lang w:eastAsia="ja-JP"/>
             </w:rPr>
           </w:pPr>
-          <w:hyperlink w:anchor="_Toc8732835" w:history="1">
+          <w:hyperlink w:anchor="_Toc9519070" w:history="1">
             <w:r>
               <w:rPr>
                 <w:rStyle w:val="Hyperlink"/>
@@ -4323,7 +4323,7 @@
                 <w:noProof/>
                 <w:webHidden/>
               </w:rPr>
-              <w:instrText xml:space="preserve"> PAGEREF _Toc8732835 \h </w:instrText>
+              <w:instrText xml:space="preserve"> PAGEREF _Toc9519070 \h </w:instrText>
             </w:r>
             <w:r>
               <w:rPr>
@@ -4343,7 +4343,7 @@
                 <w:noProof/>
                 <w:webHidden/>
               </w:rPr>
-              <w:t>42</w:t>
+              <w:t>43</w:t>
             </w:r>
             <w:r>
               <w:rPr>
@@ -4367,7 +4367,7 @@
               <w:lang w:eastAsia="ja-JP"/>
             </w:rPr>
           </w:pPr>
-          <w:hyperlink w:anchor="_Toc8732836" w:history="1">
+          <w:hyperlink w:anchor="_Toc9519071" w:history="1">
             <w:r>
               <w:rPr>
                 <w:rStyle w:val="Hyperlink"/>
@@ -4409,7 +4409,7 @@
                 <w:noProof/>
                 <w:webHidden/>
               </w:rPr>
-              <w:instrText xml:space="preserve"> PAGEREF _Toc8732836 \h </w:instrText>
+              <w:instrText xml:space="preserve"> PAGEREF _Toc9519071 \h </w:instrText>
             </w:r>
             <w:r>
               <w:rPr>
@@ -4429,7 +4429,7 @@
                 <w:noProof/>
                 <w:webHidden/>
               </w:rPr>
-              <w:t>44</w:t>
+              <w:t>45</w:t>
             </w:r>
             <w:r>
               <w:rPr>
@@ -4453,7 +4453,7 @@
               <w:lang w:eastAsia="ja-JP"/>
             </w:rPr>
           </w:pPr>
-          <w:hyperlink w:anchor="_Toc8732837" w:history="1">
+          <w:hyperlink w:anchor="_Toc9519072" w:history="1">
             <w:r>
               <w:rPr>
                 <w:rStyle w:val="Hyperlink"/>
@@ -4495,7 +4495,7 @@
                 <w:noProof/>
                 <w:webHidden/>
               </w:rPr>
-              <w:instrText xml:space="preserve"> PAGEREF _Toc8732837 \h </w:instrText>
+              <w:instrText xml:space="preserve"> PAGEREF _Toc9519072 \h </w:instrText>
             </w:r>
             <w:r>
               <w:rPr>
@@ -4515,7 +4515,7 @@
                 <w:noProof/>
                 <w:webHidden/>
               </w:rPr>
-              <w:t>44</w:t>
+              <w:t>45</w:t>
             </w:r>
             <w:r>
               <w:rPr>
@@ -4539,7 +4539,7 @@
               <w:lang w:eastAsia="ja-JP"/>
             </w:rPr>
           </w:pPr>
-          <w:hyperlink w:anchor="_Toc8732838" w:history="1">
+          <w:hyperlink w:anchor="_Toc9519073" w:history="1">
             <w:r>
               <w:rPr>
                 <w:rStyle w:val="Hyperlink"/>
@@ -4581,7 +4581,7 @@
                 <w:noProof/>
                 <w:webHidden/>
               </w:rPr>
-              <w:instrText xml:space="preserve"> PAGEREF _Toc8732838 \h </w:instrText>
+              <w:instrText xml:space="preserve"> PAGEREF _Toc9519073 \h </w:instrText>
             </w:r>
             <w:r>
               <w:rPr>
@@ -4601,7 +4601,7 @@
                 <w:noProof/>
                 <w:webHidden/>
               </w:rPr>
-              <w:t>44</w:t>
+              <w:t>45</w:t>
             </w:r>
             <w:r>
               <w:rPr>
@@ -4625,7 +4625,7 @@
               <w:lang w:eastAsia="ja-JP"/>
             </w:rPr>
           </w:pPr>
-          <w:hyperlink w:anchor="_Toc8732839" w:history="1">
+          <w:hyperlink w:anchor="_Toc9519074" w:history="1">
             <w:r>
               <w:rPr>
                 <w:rStyle w:val="Hyperlink"/>
@@ -4667,7 +4667,7 @@
                 <w:noProof/>
                 <w:webHidden/>
               </w:rPr>
-              <w:instrText xml:space="preserve"> PAGEREF _Toc8732839 \h </w:instrText>
+              <w:instrText xml:space="preserve"> PAGEREF _Toc9519074 \h </w:instrText>
             </w:r>
             <w:r>
               <w:rPr>
@@ -4687,7 +4687,7 @@
                 <w:noProof/>
                 <w:webHidden/>
               </w:rPr>
-              <w:t>44</w:t>
+              <w:t>45</w:t>
             </w:r>
             <w:r>
               <w:rPr>
@@ -4711,7 +4711,7 @@
               <w:lang w:eastAsia="ja-JP"/>
             </w:rPr>
           </w:pPr>
-          <w:hyperlink w:anchor="_Toc8732840" w:history="1">
+          <w:hyperlink w:anchor="_Toc9519075" w:history="1">
             <w:r>
               <w:rPr>
                 <w:rStyle w:val="Hyperlink"/>
@@ -4753,7 +4753,7 @@
                 <w:noProof/>
                 <w:webHidden/>
               </w:rPr>
-              <w:instrText xml:space="preserve"> PAGEREF _Toc8732840 \h </w:instrText>
+              <w:instrText xml:space="preserve"> PAGEREF _Toc9519075 \h </w:instrText>
             </w:r>
             <w:r>
               <w:rPr>
@@ -4773,7 +4773,7 @@
                 <w:noProof/>
                 <w:webHidden/>
               </w:rPr>
-              <w:t>44</w:t>
+              <w:t>45</w:t>
             </w:r>
             <w:r>
               <w:rPr>
@@ -4797,7 +4797,7 @@
               <w:lang w:eastAsia="ja-JP"/>
             </w:rPr>
           </w:pPr>
-          <w:hyperlink w:anchor="_Toc8732841" w:history="1">
+          <w:hyperlink w:anchor="_Toc9519076" w:history="1">
             <w:r>
               <w:rPr>
                 <w:rStyle w:val="Hyperlink"/>
@@ -4839,7 +4839,7 @@
                 <w:noProof/>
                 <w:webHidden/>
               </w:rPr>
-              <w:instrText xml:space="preserve"> PAGEREF _Toc8732841 \h </w:instrText>
+              <w:instrText xml:space="preserve"> PAGEREF _Toc9519076 \h </w:instrText>
             </w:r>
             <w:r>
               <w:rPr>
@@ -4859,7 +4859,7 @@
                 <w:noProof/>
                 <w:webHidden/>
               </w:rPr>
-              <w:t>45</w:t>
+              <w:t>46</w:t>
             </w:r>
             <w:r>
               <w:rPr>
@@ -4883,7 +4883,7 @@
               <w:lang w:eastAsia="ja-JP"/>
             </w:rPr>
           </w:pPr>
-          <w:hyperlink w:anchor="_Toc8732842" w:history="1">
+          <w:hyperlink w:anchor="_Toc9519077" w:history="1">
             <w:r>
               <w:rPr>
                 <w:rStyle w:val="Hyperlink"/>
@@ -4925,7 +4925,7 @@
                 <w:noProof/>
                 <w:webHidden/>
               </w:rPr>
-              <w:instrText xml:space="preserve"> PAGEREF _Toc8732842 \h </w:instrText>
+              <w:instrText xml:space="preserve"> PAGEREF _Toc9519077 \h </w:instrText>
             </w:r>
             <w:r>
               <w:rPr>
@@ -4945,7 +4945,7 @@
                 <w:noProof/>
                 <w:webHidden/>
               </w:rPr>
-              <w:t>45</w:t>
+              <w:t>46</w:t>
             </w:r>
             <w:r>
               <w:rPr>
@@ -4969,7 +4969,7 @@
               <w:lang w:eastAsia="ja-JP"/>
             </w:rPr>
           </w:pPr>
-          <w:hyperlink w:anchor="_Toc8732843" w:history="1">
+          <w:hyperlink w:anchor="_Toc9519078" w:history="1">
             <w:r>
               <w:rPr>
                 <w:rStyle w:val="Hyperlink"/>
@@ -5011,7 +5011,7 @@
                 <w:noProof/>
                 <w:webHidden/>
               </w:rPr>
-              <w:instrText xml:space="preserve"> PAGEREF _Toc8732843 \h </w:instrText>
+              <w:instrText xml:space="preserve"> PAGEREF _Toc9519078 \h </w:instrText>
             </w:r>
             <w:r>
               <w:rPr>
@@ -5031,7 +5031,7 @@
                 <w:noProof/>
                 <w:webHidden/>
               </w:rPr>
-              <w:t>45</w:t>
+              <w:t>46</w:t>
             </w:r>
             <w:r>
               <w:rPr>
@@ -5055,7 +5055,7 @@
               <w:lang w:eastAsia="ja-JP"/>
             </w:rPr>
           </w:pPr>
-          <w:hyperlink w:anchor="_Toc8732844" w:history="1">
+          <w:hyperlink w:anchor="_Toc9519079" w:history="1">
             <w:r>
               <w:rPr>
                 <w:rStyle w:val="Hyperlink"/>
@@ -5097,7 +5097,7 @@
                 <w:noProof/>
                 <w:webHidden/>
               </w:rPr>
-              <w:instrText xml:space="preserve"> PAGEREF _Toc8732844 \h </w:instrText>
+              <w:instrText xml:space="preserve"> PAGEREF _Toc9519079 \h </w:instrText>
             </w:r>
             <w:r>
               <w:rPr>
@@ -5117,7 +5117,7 @@
                 <w:noProof/>
                 <w:webHidden/>
               </w:rPr>
-              <w:t>46</w:t>
+              <w:t>47</w:t>
             </w:r>
             <w:r>
               <w:rPr>
@@ -5141,7 +5141,7 @@
               <w:lang w:eastAsia="ja-JP"/>
             </w:rPr>
           </w:pPr>
-          <w:hyperlink w:anchor="_Toc8732845" w:history="1">
+          <w:hyperlink w:anchor="_Toc9519080" w:history="1">
             <w:r>
               <w:rPr>
                 <w:rStyle w:val="Hyperlink"/>
@@ -5183,7 +5183,7 @@
                 <w:noProof/>
                 <w:webHidden/>
               </w:rPr>
-              <w:instrText xml:space="preserve"> PAGEREF _Toc8732845 \h </w:instrText>
+              <w:instrText xml:space="preserve"> PAGEREF _Toc9519080 \h </w:instrText>
             </w:r>
             <w:r>
               <w:rPr>
@@ -5203,7 +5203,7 @@
                 <w:noProof/>
                 <w:webHidden/>
               </w:rPr>
-              <w:t>46</w:t>
+              <w:t>47</w:t>
             </w:r>
             <w:r>
               <w:rPr>
@@ -5227,7 +5227,7 @@
               <w:lang w:eastAsia="ja-JP"/>
             </w:rPr>
           </w:pPr>
-          <w:hyperlink w:anchor="_Toc8732846" w:history="1">
+          <w:hyperlink w:anchor="_Toc9519081" w:history="1">
             <w:r>
               <w:rPr>
                 <w:rStyle w:val="Hyperlink"/>
@@ -5269,7 +5269,7 @@
                 <w:noProof/>
                 <w:webHidden/>
               </w:rPr>
-              <w:instrText xml:space="preserve"> PAGEREF _Toc8732846 \h </w:instrText>
+              <w:instrText xml:space="preserve"> PAGEREF _Toc9519081 \h </w:instrText>
             </w:r>
             <w:r>
               <w:rPr>
@@ -5289,7 +5289,7 @@
                 <w:noProof/>
                 <w:webHidden/>
               </w:rPr>
-              <w:t>48</w:t>
+              <w:t>49</w:t>
             </w:r>
             <w:r>
               <w:rPr>
@@ -5313,7 +5313,7 @@
               <w:lang w:eastAsia="ja-JP"/>
             </w:rPr>
           </w:pPr>
-          <w:hyperlink w:anchor="_Toc8732847" w:history="1">
+          <w:hyperlink w:anchor="_Toc9519082" w:history="1">
             <w:r>
               <w:rPr>
                 <w:rStyle w:val="Hyperlink"/>
@@ -5355,7 +5355,7 @@
                 <w:noProof/>
                 <w:webHidden/>
               </w:rPr>
-              <w:instrText xml:space="preserve"> PAGEREF _Toc8732847 \h </w:instrText>
+              <w:instrText xml:space="preserve"> PAGEREF _Toc9519082 \h </w:instrText>
             </w:r>
             <w:r>
               <w:rPr>
@@ -5375,7 +5375,7 @@
                 <w:noProof/>
                 <w:webHidden/>
               </w:rPr>
-              <w:t>49</w:t>
+              <w:t>50</w:t>
             </w:r>
             <w:r>
               <w:rPr>
@@ -5399,7 +5399,7 @@
               <w:lang w:eastAsia="ja-JP"/>
             </w:rPr>
           </w:pPr>
-          <w:hyperlink w:anchor="_Toc8732848" w:history="1">
+          <w:hyperlink w:anchor="_Toc9519083" w:history="1">
             <w:r>
               <w:rPr>
                 <w:rStyle w:val="Hyperlink"/>
@@ -5441,7 +5441,7 @@
                 <w:noProof/>
                 <w:webHidden/>
               </w:rPr>
-              <w:instrText xml:space="preserve"> PAGEREF _Toc8732848 \h </w:instrText>
+              <w:instrText xml:space="preserve"> PAGEREF _Toc9519083 \h </w:instrText>
             </w:r>
             <w:r>
               <w:rPr>
@@ -5461,7 +5461,7 @@
                 <w:noProof/>
                 <w:webHidden/>
               </w:rPr>
-              <w:t>49</w:t>
+              <w:t>50</w:t>
             </w:r>
             <w:r>
               <w:rPr>
@@ -5485,7 +5485,7 @@
               <w:lang w:eastAsia="ja-JP"/>
             </w:rPr>
           </w:pPr>
-          <w:hyperlink w:anchor="_Toc8732849" w:history="1">
+          <w:hyperlink w:anchor="_Toc9519084" w:history="1">
             <w:r>
               <w:rPr>
                 <w:rStyle w:val="Hyperlink"/>
@@ -5527,7 +5527,7 @@
                 <w:noProof/>
                 <w:webHidden/>
               </w:rPr>
-              <w:instrText xml:space="preserve"> PAGEREF _Toc8732849 \h </w:instrText>
+              <w:instrText xml:space="preserve"> PAGEREF _Toc9519084 \h </w:instrText>
             </w:r>
             <w:r>
               <w:rPr>
@@ -5547,7 +5547,7 @@
                 <w:noProof/>
                 <w:webHidden/>
               </w:rPr>
-              <w:t>50</w:t>
+              <w:t>51</w:t>
             </w:r>
             <w:r>
               <w:rPr>
@@ -5571,7 +5571,7 @@
               <w:lang w:eastAsia="ja-JP"/>
             </w:rPr>
           </w:pPr>
-          <w:hyperlink w:anchor="_Toc8732850" w:history="1">
+          <w:hyperlink w:anchor="_Toc9519085" w:history="1">
             <w:r>
               <w:rPr>
                 <w:rStyle w:val="Hyperlink"/>
@@ -5613,7 +5613,7 @@
                 <w:noProof/>
                 <w:webHidden/>
               </w:rPr>
-              <w:instrText xml:space="preserve"> PAGEREF _Toc8732850 \h </w:instrText>
+              <w:instrText xml:space="preserve"> PAGEREF _Toc9519085 \h </w:instrText>
             </w:r>
             <w:r>
               <w:rPr>
@@ -5633,7 +5633,7 @@
                 <w:noProof/>
                 <w:webHidden/>
               </w:rPr>
-              <w:t>51</w:t>
+              <w:t>52</w:t>
             </w:r>
             <w:r>
               <w:rPr>
@@ -5657,7 +5657,7 @@
               <w:lang w:eastAsia="ja-JP"/>
             </w:rPr>
           </w:pPr>
-          <w:hyperlink w:anchor="_Toc8732851" w:history="1">
+          <w:hyperlink w:anchor="_Toc9519086" w:history="1">
             <w:r>
               <w:rPr>
                 <w:rStyle w:val="Hyperlink"/>
@@ -5699,7 +5699,7 @@
                 <w:noProof/>
                 <w:webHidden/>
               </w:rPr>
-              <w:instrText xml:space="preserve"> PAGEREF _Toc8732851 \h </w:instrText>
+              <w:instrText xml:space="preserve"> PAGEREF _Toc9519086 \h </w:instrText>
             </w:r>
             <w:r>
               <w:rPr>
@@ -5719,7 +5719,7 @@
                 <w:noProof/>
                 <w:webHidden/>
               </w:rPr>
-              <w:t>51</w:t>
+              <w:t>52</w:t>
             </w:r>
             <w:r>
               <w:rPr>
@@ -5743,7 +5743,7 @@
               <w:lang w:eastAsia="ja-JP"/>
             </w:rPr>
           </w:pPr>
-          <w:hyperlink w:anchor="_Toc8732852" w:history="1">
+          <w:hyperlink w:anchor="_Toc9519087" w:history="1">
             <w:r>
               <w:rPr>
                 <w:rStyle w:val="Hyperlink"/>
@@ -5785,7 +5785,7 @@
                 <w:noProof/>
                 <w:webHidden/>
               </w:rPr>
-              <w:instrText xml:space="preserve"> PAGEREF _Toc8732852 \h </w:instrText>
+              <w:instrText xml:space="preserve"> PAGEREF _Toc9519087 \h </w:instrText>
             </w:r>
             <w:r>
               <w:rPr>
@@ -5805,7 +5805,7 @@
                 <w:noProof/>
                 <w:webHidden/>
               </w:rPr>
-              <w:t>51</w:t>
+              <w:t>52</w:t>
             </w:r>
             <w:r>
               <w:rPr>
@@ -5829,7 +5829,7 @@
               <w:lang w:eastAsia="ja-JP"/>
             </w:rPr>
           </w:pPr>
-          <w:hyperlink w:anchor="_Toc8732853" w:history="1">
+          <w:hyperlink w:anchor="_Toc9519088" w:history="1">
             <w:r>
               <w:rPr>
                 <w:rStyle w:val="Hyperlink"/>
@@ -5871,7 +5871,7 @@
                 <w:noProof/>
                 <w:webHidden/>
               </w:rPr>
-              <w:instrText xml:space="preserve"> PAGEREF _Toc8732853 \h </w:instrText>
+              <w:instrText xml:space="preserve"> PAGEREF _Toc9519088 \h </w:instrText>
             </w:r>
             <w:r>
               <w:rPr>
@@ -5891,7 +5891,7 @@
                 <w:noProof/>
                 <w:webHidden/>
               </w:rPr>
-              <w:t>52</w:t>
+              <w:t>53</w:t>
             </w:r>
             <w:r>
               <w:rPr>
@@ -5915,7 +5915,7 @@
               <w:lang w:eastAsia="ja-JP"/>
             </w:rPr>
           </w:pPr>
-          <w:hyperlink w:anchor="_Toc8732854" w:history="1">
+          <w:hyperlink w:anchor="_Toc9519089" w:history="1">
             <w:r>
               <w:rPr>
                 <w:rStyle w:val="Hyperlink"/>
@@ -5957,7 +5957,7 @@
                 <w:noProof/>
                 <w:webHidden/>
               </w:rPr>
-              <w:instrText xml:space="preserve"> PAGEREF _Toc8732854 \h </w:instrText>
+              <w:instrText xml:space="preserve"> PAGEREF _Toc9519089 \h </w:instrText>
             </w:r>
             <w:r>
               <w:rPr>
@@ -5977,7 +5977,7 @@
                 <w:noProof/>
                 <w:webHidden/>
               </w:rPr>
-              <w:t>52</w:t>
+              <w:t>53</w:t>
             </w:r>
             <w:r>
               <w:rPr>
@@ -6001,7 +6001,7 @@
               <w:lang w:eastAsia="ja-JP"/>
             </w:rPr>
           </w:pPr>
-          <w:hyperlink w:anchor="_Toc8732855" w:history="1">
+          <w:hyperlink w:anchor="_Toc9519090" w:history="1">
             <w:r>
               <w:rPr>
                 <w:rStyle w:val="Hyperlink"/>
@@ -6043,7 +6043,7 @@
                 <w:noProof/>
                 <w:webHidden/>
               </w:rPr>
-              <w:instrText xml:space="preserve"> PAGEREF _Toc8732855 \h </w:instrText>
+              <w:instrText xml:space="preserve"> PAGEREF _Toc9519090 \h </w:instrText>
             </w:r>
             <w:r>
               <w:rPr>
@@ -6063,7 +6063,7 @@
                 <w:noProof/>
                 <w:webHidden/>
               </w:rPr>
-              <w:t>52</w:t>
+              <w:t>53</w:t>
             </w:r>
             <w:r>
               <w:rPr>
@@ -6087,7 +6087,7 @@
               <w:lang w:eastAsia="ja-JP"/>
             </w:rPr>
           </w:pPr>
-          <w:hyperlink w:anchor="_Toc8732856" w:history="1">
+          <w:hyperlink w:anchor="_Toc9519091" w:history="1">
             <w:r>
               <w:rPr>
                 <w:rStyle w:val="Hyperlink"/>
@@ -6129,7 +6129,7 @@
                 <w:noProof/>
                 <w:webHidden/>
               </w:rPr>
-              <w:instrText xml:space="preserve"> PAGEREF _Toc8732856 \h </w:instrText>
+              <w:instrText xml:space="preserve"> PAGEREF _Toc9519091 \h </w:instrText>
             </w:r>
             <w:r>
               <w:rPr>
@@ -6149,7 +6149,7 @@
                 <w:noProof/>
                 <w:webHidden/>
               </w:rPr>
-              <w:t>52</w:t>
+              <w:t>53</w:t>
             </w:r>
             <w:r>
               <w:rPr>
@@ -6173,7 +6173,7 @@
               <w:lang w:eastAsia="ja-JP"/>
             </w:rPr>
           </w:pPr>
-          <w:hyperlink w:anchor="_Toc8732857" w:history="1">
+          <w:hyperlink w:anchor="_Toc9519092" w:history="1">
             <w:r>
               <w:rPr>
                 <w:rStyle w:val="Hyperlink"/>
@@ -6215,7 +6215,7 @@
                 <w:noProof/>
                 <w:webHidden/>
               </w:rPr>
-              <w:instrText xml:space="preserve"> PAGEREF _Toc8732857 \h </w:instrText>
+              <w:instrText xml:space="preserve"> PAGEREF _Toc9519092 \h </w:instrText>
             </w:r>
             <w:r>
               <w:rPr>
@@ -6235,7 +6235,7 @@
                 <w:noProof/>
                 <w:webHidden/>
               </w:rPr>
-              <w:t>52</w:t>
+              <w:t>53</w:t>
             </w:r>
             <w:r>
               <w:rPr>
@@ -6259,7 +6259,7 @@
               <w:lang w:eastAsia="ja-JP"/>
             </w:rPr>
           </w:pPr>
-          <w:hyperlink w:anchor="_Toc8732858" w:history="1">
+          <w:hyperlink w:anchor="_Toc9519093" w:history="1">
             <w:r>
               <w:rPr>
                 <w:rStyle w:val="Hyperlink"/>
@@ -6301,7 +6301,7 @@
                 <w:noProof/>
                 <w:webHidden/>
               </w:rPr>
-              <w:instrText xml:space="preserve"> PAGEREF _Toc8732858 \h </w:instrText>
+              <w:instrText xml:space="preserve"> PAGEREF _Toc9519093 \h </w:instrText>
             </w:r>
             <w:r>
               <w:rPr>
@@ -6321,7 +6321,7 @@
                 <w:noProof/>
                 <w:webHidden/>
               </w:rPr>
-              <w:t>53</w:t>
+              <w:t>54</w:t>
             </w:r>
             <w:r>
               <w:rPr>
@@ -6345,7 +6345,7 @@
               <w:lang w:eastAsia="ja-JP"/>
             </w:rPr>
           </w:pPr>
-          <w:hyperlink w:anchor="_Toc8732859" w:history="1">
+          <w:hyperlink w:anchor="_Toc9519094" w:history="1">
             <w:r>
               <w:rPr>
                 <w:rStyle w:val="Hyperlink"/>
@@ -6387,7 +6387,7 @@
                 <w:noProof/>
                 <w:webHidden/>
               </w:rPr>
-              <w:instrText xml:space="preserve"> PAGEREF _Toc8732859 \h </w:instrText>
+              <w:instrText xml:space="preserve"> PAGEREF _Toc9519094 \h </w:instrText>
             </w:r>
             <w:r>
               <w:rPr>
@@ -6407,7 +6407,7 @@
                 <w:noProof/>
                 <w:webHidden/>
               </w:rPr>
-              <w:t>53</w:t>
+              <w:t>54</w:t>
             </w:r>
             <w:r>
               <w:rPr>
@@ -6431,7 +6431,7 @@
               <w:lang w:eastAsia="ja-JP"/>
             </w:rPr>
           </w:pPr>
-          <w:hyperlink w:anchor="_Toc8732860" w:history="1">
+          <w:hyperlink w:anchor="_Toc9519095" w:history="1">
             <w:r>
               <w:rPr>
                 <w:rStyle w:val="Hyperlink"/>
@@ -6473,7 +6473,7 @@
                 <w:noProof/>
                 <w:webHidden/>
               </w:rPr>
-              <w:instrText xml:space="preserve"> PAGEREF _Toc8732860 \h </w:instrText>
+              <w:instrText xml:space="preserve"> PAGEREF _Toc9519095 \h </w:instrText>
             </w:r>
             <w:r>
               <w:rPr>
@@ -6493,7 +6493,7 @@
                 <w:noProof/>
                 <w:webHidden/>
               </w:rPr>
-              <w:t>54</w:t>
+              <w:t>55</w:t>
             </w:r>
             <w:r>
               <w:rPr>
@@ -6517,7 +6517,7 @@
               <w:lang w:eastAsia="ja-JP"/>
             </w:rPr>
           </w:pPr>
-          <w:hyperlink w:anchor="_Toc8732861" w:history="1">
+          <w:hyperlink w:anchor="_Toc9519096" w:history="1">
             <w:r>
               <w:rPr>
                 <w:rStyle w:val="Hyperlink"/>
@@ -6559,7 +6559,7 @@
                 <w:noProof/>
                 <w:webHidden/>
               </w:rPr>
-              <w:instrText xml:space="preserve"> PAGEREF _Toc8732861 \h </w:instrText>
+              <w:instrText xml:space="preserve"> PAGEREF _Toc9519096 \h </w:instrText>
             </w:r>
             <w:r>
               <w:rPr>
@@ -6579,7 +6579,7 @@
                 <w:noProof/>
                 <w:webHidden/>
               </w:rPr>
-              <w:t>54</w:t>
+              <w:t>55</w:t>
             </w:r>
             <w:r>
               <w:rPr>
@@ -6603,7 +6603,7 @@
               <w:lang w:eastAsia="ja-JP"/>
             </w:rPr>
           </w:pPr>
-          <w:hyperlink w:anchor="_Toc8732862" w:history="1">
+          <w:hyperlink w:anchor="_Toc9519097" w:history="1">
             <w:r>
               <w:rPr>
                 <w:rStyle w:val="Hyperlink"/>
@@ -6645,7 +6645,7 @@
                 <w:noProof/>
                 <w:webHidden/>
               </w:rPr>
-              <w:instrText xml:space="preserve"> PAGEREF _Toc8732862 \h </w:instrText>
+              <w:instrText xml:space="preserve"> PAGEREF _Toc9519097 \h </w:instrText>
             </w:r>
             <w:r>
               <w:rPr>
@@ -6665,7 +6665,7 @@
                 <w:noProof/>
                 <w:webHidden/>
               </w:rPr>
-              <w:t>54</w:t>
+              <w:t>55</w:t>
             </w:r>
             <w:r>
               <w:rPr>
@@ -6689,7 +6689,7 @@
               <w:lang w:eastAsia="ja-JP"/>
             </w:rPr>
           </w:pPr>
-          <w:hyperlink w:anchor="_Toc8732863" w:history="1">
+          <w:hyperlink w:anchor="_Toc9519098" w:history="1">
             <w:r>
               <w:rPr>
                 <w:rStyle w:val="Hyperlink"/>
@@ -6731,7 +6731,7 @@
                 <w:noProof/>
                 <w:webHidden/>
               </w:rPr>
-              <w:instrText xml:space="preserve"> PAGEREF _Toc8732863 \h </w:instrText>
+              <w:instrText xml:space="preserve"> PAGEREF _Toc9519098 \h </w:instrText>
             </w:r>
             <w:r>
               <w:rPr>
@@ -6751,7 +6751,7 @@
                 <w:noProof/>
                 <w:webHidden/>
               </w:rPr>
-              <w:t>55</w:t>
+              <w:t>56</w:t>
             </w:r>
             <w:r>
               <w:rPr>
@@ -6775,7 +6775,7 @@
               <w:lang w:eastAsia="ja-JP"/>
             </w:rPr>
           </w:pPr>
-          <w:hyperlink w:anchor="_Toc8732864" w:history="1">
+          <w:hyperlink w:anchor="_Toc9519099" w:history="1">
             <w:r>
               <w:rPr>
                 <w:rStyle w:val="Hyperlink"/>
@@ -6817,7 +6817,7 @@
                 <w:noProof/>
                 <w:webHidden/>
               </w:rPr>
-              <w:instrText xml:space="preserve"> PAGEREF _Toc8732864 \h </w:instrText>
+              <w:instrText xml:space="preserve"> PAGEREF _Toc9519099 \h </w:instrText>
             </w:r>
             <w:r>
               <w:rPr>
@@ -6837,7 +6837,7 @@
                 <w:noProof/>
                 <w:webHidden/>
               </w:rPr>
-              <w:t>55</w:t>
+              <w:t>56</w:t>
             </w:r>
             <w:r>
               <w:rPr>
@@ -6861,7 +6861,7 @@
               <w:lang w:eastAsia="ja-JP"/>
             </w:rPr>
           </w:pPr>
-          <w:hyperlink w:anchor="_Toc8732865" w:history="1">
+          <w:hyperlink w:anchor="_Toc9519100" w:history="1">
             <w:r>
               <w:rPr>
                 <w:rStyle w:val="Hyperlink"/>
@@ -6903,7 +6903,7 @@
                 <w:noProof/>
                 <w:webHidden/>
               </w:rPr>
-              <w:instrText xml:space="preserve"> PAGEREF _Toc8732865 \h </w:instrText>
+              <w:instrText xml:space="preserve"> PAGEREF _Toc9519100 \h </w:instrText>
             </w:r>
             <w:r>
               <w:rPr>
@@ -6923,7 +6923,7 @@
                 <w:noProof/>
                 <w:webHidden/>
               </w:rPr>
-              <w:t>56</w:t>
+              <w:t>57</w:t>
             </w:r>
             <w:r>
               <w:rPr>
@@ -6947,7 +6947,7 @@
               <w:lang w:eastAsia="ja-JP"/>
             </w:rPr>
           </w:pPr>
-          <w:hyperlink w:anchor="_Toc8732866" w:history="1">
+          <w:hyperlink w:anchor="_Toc9519101" w:history="1">
             <w:r>
               <w:rPr>
                 <w:rStyle w:val="Hyperlink"/>
@@ -6989,7 +6989,7 @@
                 <w:noProof/>
                 <w:webHidden/>
               </w:rPr>
-              <w:instrText xml:space="preserve"> PAGEREF _Toc8732866 \h </w:instrText>
+              <w:instrText xml:space="preserve"> PAGEREF _Toc9519101 \h </w:instrText>
             </w:r>
             <w:r>
               <w:rPr>
@@ -7009,7 +7009,7 @@
                 <w:noProof/>
                 <w:webHidden/>
               </w:rPr>
-              <w:t>56</w:t>
+              <w:t>57</w:t>
             </w:r>
             <w:r>
               <w:rPr>
@@ -7050,7 +7050,7 @@
       <w:pPr>
         <w:pStyle w:val="Heading1"/>
       </w:pPr>
-      <w:bookmarkStart w:id="2" w:name="_Toc8732787"/>
+      <w:bookmarkStart w:id="2" w:name="_Toc9519022"/>
       <w:r>
         <w:lastRenderedPageBreak/>
         <w:t>Introduction</w:t>
@@ -7062,7 +7062,7 @@
       <w:pPr>
         <w:pStyle w:val="Heading2"/>
       </w:pPr>
-      <w:bookmarkStart w:id="3" w:name="_Toc8732788"/>
+      <w:bookmarkStart w:id="3" w:name="_Toc9519023"/>
       <w:r>
         <w:t>About</w:t>
       </w:r>
@@ -7116,7 +7116,7 @@
       <w:pPr>
         <w:pStyle w:val="Heading1"/>
       </w:pPr>
-      <w:bookmarkStart w:id="4" w:name="_Toc8732789"/>
+      <w:bookmarkStart w:id="4" w:name="_Toc9519024"/>
       <w:r>
         <w:t>Getting Started</w:t>
       </w:r>
@@ -7130,7 +7130,7 @@
           <w:numId w:val="4"/>
         </w:numPr>
       </w:pPr>
-      <w:bookmarkStart w:id="5" w:name="_Toc8732790"/>
+      <w:bookmarkStart w:id="5" w:name="_Toc9519025"/>
       <w:r>
         <w:t>System Requirements</w:t>
       </w:r>
@@ -7150,7 +7150,25 @@
         <w:t>Due to the large volume of data and complex calculations performed it is recommended to run on SWARM with modern specifications for memory and processing speed.  The less memory and processing speed the computer has, the more likely that SWARM’s performance is affected when pulling and analyzing large data sets.</w:t>
       </w:r>
       <w:r>
-        <w:t xml:space="preserve">  Minimum screen display of 1024 x 768 is also recommended.</w:t>
+        <w:t xml:space="preserve">  Minimum screen </w:t>
+      </w:r>
+      <w:r>
+        <w:t>resolution</w:t>
+      </w:r>
+      <w:r>
+        <w:t xml:space="preserve"> of 1</w:t>
+      </w:r>
+      <w:r>
+        <w:t>280</w:t>
+      </w:r>
+      <w:r>
+        <w:t xml:space="preserve"> x </w:t>
+      </w:r>
+      <w:r>
+        <w:t>960</w:t>
+      </w:r>
+      <w:r>
+        <w:t xml:space="preserve"> is also recommended.</w:t>
       </w:r>
       <w:r>
         <w:t xml:space="preserve"> Maximizing the application window to full screen size will provide the best user experience.</w:t>
@@ -7160,7 +7178,7 @@
       <w:pPr>
         <w:pStyle w:val="Heading2"/>
       </w:pPr>
-      <w:bookmarkStart w:id="6" w:name="_Toc8732791"/>
+      <w:bookmarkStart w:id="6" w:name="_Toc9519026"/>
       <w:r>
         <w:t>Installing SWARM</w:t>
       </w:r>
@@ -7274,7 +7292,7 @@
       <w:pPr>
         <w:pStyle w:val="Heading2"/>
       </w:pPr>
-      <w:bookmarkStart w:id="7" w:name="_Toc8732792"/>
+      <w:bookmarkStart w:id="7" w:name="_Toc9519027"/>
       <w:r>
         <w:t>Running SWARM</w:t>
       </w:r>
@@ -7307,7 +7325,7 @@
       <w:pPr>
         <w:pStyle w:val="Heading1"/>
       </w:pPr>
-      <w:bookmarkStart w:id="8" w:name="_Toc8732793"/>
+      <w:bookmarkStart w:id="8" w:name="_Toc9519028"/>
       <w:r>
         <w:lastRenderedPageBreak/>
         <w:t>Data Sources and Channels</w:t>
@@ -7318,7 +7336,7 @@
       <w:pPr>
         <w:pStyle w:val="Heading2"/>
       </w:pPr>
-      <w:bookmarkStart w:id="9" w:name="_Toc8732794"/>
+      <w:bookmarkStart w:id="9" w:name="_Toc9519029"/>
       <w:r>
         <w:t>Introduction</w:t>
       </w:r>
@@ -7496,7 +7514,7 @@
       <w:pPr>
         <w:pStyle w:val="Heading2"/>
       </w:pPr>
-      <w:bookmarkStart w:id="10" w:name="_Toc8732795"/>
+      <w:bookmarkStart w:id="10" w:name="_Toc9519030"/>
       <w:r>
         <w:t>General Usage</w:t>
       </w:r>
@@ -8547,7 +8565,7 @@
       <w:pPr>
         <w:pStyle w:val="Heading2"/>
       </w:pPr>
-      <w:bookmarkStart w:id="11" w:name="_Toc8732796"/>
+      <w:bookmarkStart w:id="11" w:name="_Toc9519031"/>
       <w:r>
         <w:t>Data Source Types</w:t>
       </w:r>
@@ -8565,7 +8583,7 @@
       <w:pPr>
         <w:pStyle w:val="Heading3"/>
       </w:pPr>
-      <w:bookmarkStart w:id="12" w:name="_Toc8732797"/>
+      <w:bookmarkStart w:id="12" w:name="_Toc9519032"/>
       <w:r>
         <w:t>Winston Wave Server</w:t>
       </w:r>
@@ -8688,7 +8706,7 @@
       <w:pPr>
         <w:pStyle w:val="Heading3"/>
       </w:pPr>
-      <w:bookmarkStart w:id="13" w:name="_Toc8732798"/>
+      <w:bookmarkStart w:id="13" w:name="_Toc9519033"/>
       <w:r>
         <w:t>Earthworm Wave Server</w:t>
       </w:r>
@@ -8824,7 +8842,7 @@
       <w:pPr>
         <w:pStyle w:val="Heading3"/>
       </w:pPr>
-      <w:bookmarkStart w:id="14" w:name="_Toc8732799"/>
+      <w:bookmarkStart w:id="14" w:name="_Toc9519034"/>
       <w:r>
         <w:t>FDSN Web Services</w:t>
       </w:r>
@@ -8988,7 +9006,7 @@
       <w:pPr>
         <w:pStyle w:val="Heading3"/>
       </w:pPr>
-      <w:bookmarkStart w:id="15" w:name="_Toc8732800"/>
+      <w:bookmarkStart w:id="15" w:name="_Toc9519035"/>
       <w:r>
         <w:t>SeedLink Server</w:t>
       </w:r>
@@ -9106,7 +9124,7 @@
       <w:pPr>
         <w:pStyle w:val="Heading3"/>
       </w:pPr>
-      <w:bookmarkStart w:id="16" w:name="_Toc8732801"/>
+      <w:bookmarkStart w:id="16" w:name="_Toc9519036"/>
       <w:r>
         <w:t>Files</w:t>
       </w:r>
@@ -9561,7 +9579,7 @@
       <w:pPr>
         <w:pStyle w:val="Heading1"/>
       </w:pPr>
-      <w:bookmarkStart w:id="18" w:name="_Toc8732802"/>
+      <w:bookmarkStart w:id="18" w:name="_Toc9519037"/>
       <w:r>
         <w:t>Helicorder View</w:t>
       </w:r>
@@ -9574,7 +9592,7 @@
       <w:pPr>
         <w:pStyle w:val="Heading2"/>
       </w:pPr>
-      <w:bookmarkStart w:id="19" w:name="_Toc8732803"/>
+      <w:bookmarkStart w:id="19" w:name="_Toc9519038"/>
       <w:r>
         <w:t>Introduction</w:t>
       </w:r>
@@ -9681,7 +9699,7 @@
       <w:pPr>
         <w:pStyle w:val="Heading2"/>
       </w:pPr>
-      <w:bookmarkStart w:id="20" w:name="_Toc8732804"/>
+      <w:bookmarkStart w:id="20" w:name="_Toc9519039"/>
       <w:r>
         <w:t>Wave Inset Panel</w:t>
       </w:r>
@@ -9720,7 +9738,7 @@
       <w:pPr>
         <w:pStyle w:val="Heading2"/>
       </w:pPr>
-      <w:bookmarkStart w:id="21" w:name="_Toc8732805"/>
+      <w:bookmarkStart w:id="21" w:name="_Toc9519040"/>
       <w:r>
         <w:t>Status Bar</w:t>
       </w:r>
@@ -10122,7 +10140,7 @@
       <w:pPr>
         <w:pStyle w:val="Heading2"/>
       </w:pPr>
-      <w:bookmarkStart w:id="22" w:name="_Toc8732806"/>
+      <w:bookmarkStart w:id="22" w:name="_Toc9519041"/>
       <w:r>
         <w:t>Helicorder Toolbar</w:t>
       </w:r>
@@ -11794,7 +11812,7 @@
       <w:r>
         <w:t xml:space="preserve"> </w:t>
       </w:r>
-      <w:bookmarkStart w:id="23" w:name="_Toc8732807"/>
+      <w:bookmarkStart w:id="23" w:name="_Toc9519042"/>
       <w:r>
         <w:t xml:space="preserve">Helicorder View </w:t>
       </w:r>
@@ -11860,6 +11878,46 @@
                                 <w:noProof/>
                               </w:rPr>
                             </w:pPr>
+                            <w:r>
+                              <w:rPr>
+                                <w:noProof/>
+                              </w:rPr>
+                              <w:drawing>
+                                <wp:inline distT="0" distB="0" distL="0" distR="0" wp14:anchorId="55FAFD5D" wp14:editId="2315FEB3">
+                                  <wp:extent cx="2322195" cy="4257358"/>
+                                  <wp:effectExtent l="0" t="0" r="1905" b="0"/>
+                                  <wp:docPr id="139" name="Picture 139"/>
+                                  <wp:cNvGraphicFramePr>
+                                    <a:graphicFrameLocks xmlns:a="http://schemas.openxmlformats.org/drawingml/2006/main" noChangeAspect="1"/>
+                                  </wp:cNvGraphicFramePr>
+                                  <a:graphic xmlns:a="http://schemas.openxmlformats.org/drawingml/2006/main">
+                                    <a:graphicData uri="http://schemas.openxmlformats.org/drawingml/2006/picture">
+                                      <pic:pic xmlns:pic="http://schemas.openxmlformats.org/drawingml/2006/picture">
+                                        <pic:nvPicPr>
+                                          <pic:cNvPr id="1" name=""/>
+                                          <pic:cNvPicPr/>
+                                        </pic:nvPicPr>
+                                        <pic:blipFill>
+                                          <a:blip r:embed="rId58"/>
+                                          <a:stretch>
+                                            <a:fillRect/>
+                                          </a:stretch>
+                                        </pic:blipFill>
+                                        <pic:spPr>
+                                          <a:xfrm>
+                                            <a:off x="0" y="0"/>
+                                            <a:ext cx="2322195" cy="4257358"/>
+                                          </a:xfrm>
+                                          <a:prstGeom prst="rect">
+                                            <a:avLst/>
+                                          </a:prstGeom>
+                                        </pic:spPr>
+                                      </pic:pic>
+                                    </a:graphicData>
+                                  </a:graphic>
+                                </wp:inline>
+                              </w:drawing>
+                            </w:r>
                             <w:r>
                               <w:t xml:space="preserve">Figure </w:t>
                             </w:r>
@@ -11928,6 +11986,46 @@
                         </w:rPr>
                       </w:pPr>
                       <w:r>
+                        <w:rPr>
+                          <w:noProof/>
+                        </w:rPr>
+                        <w:drawing>
+                          <wp:inline distT="0" distB="0" distL="0" distR="0" wp14:anchorId="55FAFD5D" wp14:editId="2315FEB3">
+                            <wp:extent cx="2322195" cy="4257358"/>
+                            <wp:effectExtent l="0" t="0" r="1905" b="0"/>
+                            <wp:docPr id="139" name="Picture 139"/>
+                            <wp:cNvGraphicFramePr>
+                              <a:graphicFrameLocks xmlns:a="http://schemas.openxmlformats.org/drawingml/2006/main" noChangeAspect="1"/>
+                            </wp:cNvGraphicFramePr>
+                            <a:graphic xmlns:a="http://schemas.openxmlformats.org/drawingml/2006/main">
+                              <a:graphicData uri="http://schemas.openxmlformats.org/drawingml/2006/picture">
+                                <pic:pic xmlns:pic="http://schemas.openxmlformats.org/drawingml/2006/picture">
+                                  <pic:nvPicPr>
+                                    <pic:cNvPr id="1" name=""/>
+                                    <pic:cNvPicPr/>
+                                  </pic:nvPicPr>
+                                  <pic:blipFill>
+                                    <a:blip r:embed="rId58"/>
+                                    <a:stretch>
+                                      <a:fillRect/>
+                                    </a:stretch>
+                                  </pic:blipFill>
+                                  <pic:spPr>
+                                    <a:xfrm>
+                                      <a:off x="0" y="0"/>
+                                      <a:ext cx="2322195" cy="4257358"/>
+                                    </a:xfrm>
+                                    <a:prstGeom prst="rect">
+                                      <a:avLst/>
+                                    </a:prstGeom>
+                                  </pic:spPr>
+                                </pic:pic>
+                              </a:graphicData>
+                            </a:graphic>
+                          </wp:inline>
+                        </w:drawing>
+                      </w:r>
+                      <w:r>
                         <w:t xml:space="preserve">Figure </w:t>
                       </w:r>
                       <w:r>
@@ -11973,68 +12071,13 @@
         </mc:AlternateContent>
       </w:r>
       <w:r>
-        <w:rPr>
-          <w:noProof/>
-          <w:lang w:eastAsia="ja-JP"/>
-        </w:rPr>
-        <w:drawing>
-          <wp:anchor distT="0" distB="0" distL="114300" distR="114300" simplePos="0" relativeHeight="251659264" behindDoc="1" locked="0" layoutInCell="1" allowOverlap="1" wp14:anchorId="5FEE966C" wp14:editId="29F0D800">
-            <wp:simplePos x="0" y="0"/>
-            <wp:positionH relativeFrom="margin">
-              <wp:align>left</wp:align>
-            </wp:positionH>
-            <wp:positionV relativeFrom="paragraph">
-              <wp:posOffset>77470</wp:posOffset>
-            </wp:positionV>
-            <wp:extent cx="2322576" cy="4946904"/>
-            <wp:effectExtent l="0" t="0" r="1905" b="6350"/>
-            <wp:wrapSquare wrapText="right"/>
-            <wp:docPr id="46" name="Picture 46"/>
-            <wp:cNvGraphicFramePr>
-              <a:graphicFrameLocks xmlns:a="http://schemas.openxmlformats.org/drawingml/2006/main" noChangeAspect="1"/>
-            </wp:cNvGraphicFramePr>
-            <a:graphic xmlns:a="http://schemas.openxmlformats.org/drawingml/2006/main">
-              <a:graphicData uri="http://schemas.openxmlformats.org/drawingml/2006/picture">
-                <pic:pic xmlns:pic="http://schemas.openxmlformats.org/drawingml/2006/picture">
-                  <pic:nvPicPr>
-                    <pic:cNvPr id="1" name=""/>
-                    <pic:cNvPicPr/>
-                  </pic:nvPicPr>
-                  <pic:blipFill>
-                    <a:blip r:embed="rId58">
-                      <a:extLst>
-                        <a:ext uri="{28A0092B-C50C-407E-A947-70E740481C1C}">
-                          <a14:useLocalDpi xmlns:a14="http://schemas.microsoft.com/office/drawing/2010/main" val="0"/>
-                        </a:ext>
-                      </a:extLst>
-                    </a:blip>
-                    <a:stretch>
-                      <a:fillRect/>
-                    </a:stretch>
-                  </pic:blipFill>
-                  <pic:spPr>
-                    <a:xfrm>
-                      <a:off x="0" y="0"/>
-                      <a:ext cx="2322576" cy="4946904"/>
-                    </a:xfrm>
-                    <a:prstGeom prst="rect">
-                      <a:avLst/>
-                    </a:prstGeom>
-                  </pic:spPr>
-                </pic:pic>
-              </a:graphicData>
-            </a:graphic>
-            <wp14:sizeRelH relativeFrom="margin">
-              <wp14:pctWidth>0</wp14:pctWidth>
-            </wp14:sizeRelH>
-            <wp14:sizeRelV relativeFrom="margin">
-              <wp14:pctHeight>0</wp14:pctHeight>
-            </wp14:sizeRelV>
-          </wp:anchor>
-        </w:drawing>
-      </w:r>
-      <w:r>
-        <w:t>There are two main ways in which the user can interact with the a helicorder view: manipulating the helicorder view itself or zooming in and looking at the underlying waveform. All of the settings for the helicorder view can be manipulated in the helicorder view settings dialog which can be opened by clicking on the</w:t>
+        <w:t xml:space="preserve">There are two main ways in which the user can interact with the a helicorder view: manipulating the helicorder view itself or zooming in and looking at the underlying waveform. </w:t>
+      </w:r>
+      <w:r>
+        <w:t>All</w:t>
+      </w:r>
+      <w:r>
+        <w:t xml:space="preserve"> the settings for the helicorder view can be manipulated in the helicorder view settings dialog which can be opened by clicking on the</w:t>
       </w:r>
       <w:r>
         <w:rPr>
@@ -12227,15 +12270,15 @@
         </w:numPr>
       </w:pPr>
       <w:r>
+        <w:t>Also available is a button to display the Wave View Settings Dialog.</w:t>
+      </w:r>
+    </w:p>
+    <w:p>
+      <w:pPr>
+        <w:pStyle w:val="Heading4"/>
+      </w:pPr>
+      <w:r>
         <w:lastRenderedPageBreak/>
-        <w:t>Also available is a button to display the Wave View Settings Dialog.</w:t>
-      </w:r>
-    </w:p>
-    <w:p>
-      <w:pPr>
-        <w:pStyle w:val="Heading4"/>
-      </w:pPr>
-      <w:r>
         <w:t>Clipping</w:t>
       </w:r>
     </w:p>
@@ -12308,22 +12351,28 @@
         <w:rPr>
           <w:i/>
         </w:rPr>
-        <w:t>Alert frequency</w:t>
+        <w:t xml:space="preserve">Alert </w:t>
       </w:r>
       <w:r>
         <w:rPr>
           <w:i/>
         </w:rPr>
+        <w:t>frequency</w:t>
+      </w:r>
+      <w:r>
+        <w:rPr>
+          <w:i/>
+        </w:rPr>
         <w:t xml:space="preserve"> </w:t>
       </w:r>
       <w:r>
         <w:rPr>
           <w:i/>
         </w:rPr>
-        <w:t xml:space="preserve"> </w:t>
-      </w:r>
-      <w:r>
-        <w:t>sets the frequency of audio alarm in minutes.</w:t>
+        <w:t>sets</w:t>
+      </w:r>
+      <w:r>
+        <w:t xml:space="preserve"> the frequency of audio alarm in minutes.</w:t>
       </w:r>
     </w:p>
     <w:p>
@@ -12489,10 +12538,28 @@
     </w:p>
     <w:p>
       <w:pPr>
+        <w:pStyle w:val="ListParagraph"/>
+        <w:numPr>
+          <w:ilvl w:val="0"/>
+          <w:numId w:val="13"/>
+        </w:numPr>
+      </w:pPr>
+      <w:r>
+        <w:rPr>
+          <w:i/>
+        </w:rPr>
+        <w:t xml:space="preserve">Apply to all open helicorders </w:t>
+      </w:r>
+      <w:r>
+        <w:t>option will copy the current helicorder settings to all other helicorders currently open. The new settings are applied on next helicorder update, which may be several seconds.</w:t>
+      </w:r>
+    </w:p>
+    <w:p>
+      <w:pPr>
         <w:pStyle w:val="Heading1"/>
       </w:pPr>
       <w:bookmarkStart w:id="24" w:name="_Ref481578852"/>
-      <w:bookmarkStart w:id="25" w:name="_Toc8732808"/>
+      <w:bookmarkStart w:id="25" w:name="_Toc9519043"/>
       <w:r>
         <w:t>Wave Views</w:t>
       </w:r>
@@ -12503,7 +12570,7 @@
       <w:pPr>
         <w:pStyle w:val="Heading2"/>
       </w:pPr>
-      <w:bookmarkStart w:id="26" w:name="_Toc8732809"/>
+      <w:bookmarkStart w:id="26" w:name="_Toc9519044"/>
       <w:r>
         <w:t>Introduction</w:t>
       </w:r>
@@ -12511,16 +12578,19 @@
     </w:p>
     <w:p>
       <w:r>
-        <w:t xml:space="preserve">Wave views are one of the fundamental data views in SWARM. There are four wave view types: standard wave view, spectra, spectrogram, and particle motion. Any time a wave view is seen in SWARM there are settings associated with that individual view. For example, a wave view pasted into the clipboard from somewhere else has its own view settings. </w:t>
+        <w:t xml:space="preserve">Wave views are one of the fundamental data views in SWARM. There are four wave view types: standard wave view, spectra, spectrogram, and particle motion. Any time a wave view is seen in SWARM </w:t>
+      </w:r>
+      <w:r>
+        <w:lastRenderedPageBreak/>
+        <w:t xml:space="preserve">there are settings associated with that individual view. For example, a wave view pasted into the clipboard from somewhere else has its own view settings. </w:t>
       </w:r>
     </w:p>
     <w:p>
       <w:pPr>
         <w:pStyle w:val="Heading2"/>
       </w:pPr>
-      <w:bookmarkStart w:id="27" w:name="_Toc8732810"/>
-      <w:r>
-        <w:lastRenderedPageBreak/>
+      <w:bookmarkStart w:id="27" w:name="_Toc9519045"/>
+      <w:r>
         <w:t>Wave View Settings Dialog</w:t>
       </w:r>
       <w:bookmarkEnd w:id="27"/>
@@ -12594,13 +12664,13 @@
       <w:r>
         <w:rPr>
           <w:noProof/>
-          <w:lang w:eastAsia="ja-JP"/>
-        </w:rPr>
+        </w:rPr>
+        <w:lastRenderedPageBreak/>
         <w:drawing>
-          <wp:inline distT="0" distB="0" distL="0" distR="0" wp14:anchorId="565AD9EC" wp14:editId="7667096C">
-            <wp:extent cx="4562475" cy="6057900"/>
-            <wp:effectExtent l="0" t="0" r="9525" b="0"/>
-            <wp:docPr id="49" name="Picture 49"/>
+          <wp:inline distT="0" distB="0" distL="0" distR="0" wp14:anchorId="19E145FF" wp14:editId="7246F963">
+            <wp:extent cx="4562475" cy="7515225"/>
+            <wp:effectExtent l="0" t="0" r="9525" b="9525"/>
+            <wp:docPr id="46" name="Picture 46"/>
             <wp:cNvGraphicFramePr>
               <a:graphicFrameLocks xmlns:a="http://schemas.openxmlformats.org/drawingml/2006/main" noChangeAspect="1"/>
             </wp:cNvGraphicFramePr>
@@ -12620,7 +12690,7 @@
                   <pic:spPr>
                     <a:xfrm>
                       <a:off x="0" y="0"/>
-                      <a:ext cx="4562475" cy="6057900"/>
+                      <a:ext cx="4562475" cy="7515225"/>
                     </a:xfrm>
                     <a:prstGeom prst="rect">
                       <a:avLst/>
@@ -12678,8 +12748,9 @@
       <w:pPr>
         <w:pStyle w:val="Heading3"/>
       </w:pPr>
-      <w:bookmarkStart w:id="28" w:name="_Toc8732811"/>
-      <w:r>
+      <w:bookmarkStart w:id="28" w:name="_Toc9519046"/>
+      <w:r>
+        <w:lastRenderedPageBreak/>
         <w:t>View</w:t>
       </w:r>
       <w:bookmarkEnd w:id="28"/>
@@ -12694,7 +12765,6 @@
         <w:pStyle w:val="Heading4"/>
       </w:pPr>
       <w:r>
-        <w:lastRenderedPageBreak/>
         <w:t xml:space="preserve">Wave </w:t>
       </w:r>
     </w:p>
@@ -13071,6 +13141,7 @@
         <w:pStyle w:val="Heading4"/>
       </w:pPr>
       <w:r>
+        <w:lastRenderedPageBreak/>
         <w:t>Spectrogram</w:t>
       </w:r>
     </w:p>
@@ -13115,7 +13186,6 @@
           <w:noProof/>
           <w:lang w:eastAsia="ja-JP"/>
         </w:rPr>
-        <w:lastRenderedPageBreak/>
         <w:drawing>
           <wp:inline distT="0" distB="0" distL="0" distR="0" wp14:anchorId="21726B24" wp14:editId="366DD8A9">
             <wp:extent cx="5943600" cy="1192227"/>
@@ -13458,7 +13528,7 @@
       <w:pPr>
         <w:pStyle w:val="Heading3"/>
       </w:pPr>
-      <w:bookmarkStart w:id="29" w:name="_Toc8732812"/>
+      <w:bookmarkStart w:id="29" w:name="_Toc9519047"/>
       <w:r>
         <w:t>Wave Options</w:t>
       </w:r>
@@ -13497,6 +13567,7 @@
         <w:rPr>
           <w:i/>
         </w:rPr>
+        <w:lastRenderedPageBreak/>
         <w:t>Use calibrations</w:t>
       </w:r>
       <w:r>
@@ -13545,7 +13616,6 @@
         <w:rPr>
           <w:i/>
         </w:rPr>
-        <w:lastRenderedPageBreak/>
         <w:t xml:space="preserve">Max. Amplitude </w:t>
       </w:r>
       <w:r>
@@ -13646,11 +13716,47 @@
       <w:pPr>
         <w:pStyle w:val="Heading3"/>
       </w:pPr>
-      <w:bookmarkStart w:id="30" w:name="_Toc8732813"/>
+      <w:bookmarkStart w:id="30" w:name="_Toc9519048"/>
       <w:r>
         <w:t>Spectra Options</w:t>
       </w:r>
       <w:bookmarkEnd w:id="30"/>
+    </w:p>
+    <w:p>
+      <w:pPr>
+        <w:pStyle w:val="ListParagraph"/>
+        <w:numPr>
+          <w:ilvl w:val="0"/>
+          <w:numId w:val="9"/>
+        </w:numPr>
+      </w:pPr>
+      <w:r>
+        <w:rPr>
+          <w:i/>
+        </w:rPr>
+        <w:t xml:space="preserve">Min. frequency </w:t>
+      </w:r>
+      <w:r>
+        <w:t>specifies the x-axis minimum.</w:t>
+      </w:r>
+    </w:p>
+    <w:p>
+      <w:pPr>
+        <w:pStyle w:val="ListParagraph"/>
+        <w:numPr>
+          <w:ilvl w:val="0"/>
+          <w:numId w:val="9"/>
+        </w:numPr>
+      </w:pPr>
+      <w:r>
+        <w:rPr>
+          <w:i/>
+        </w:rPr>
+        <w:t xml:space="preserve">Max. frequency </w:t>
+      </w:r>
+      <w:r>
+        <w:t>specifies the x-axis maximum. While SWARM will allow the maximum frequency to be set to any positive value greater than the minimum frequency, this value will adjust automatically if it is greater than the Nyquist frequency of the wave being manipulated.</w:t>
+      </w:r>
     </w:p>
     <w:p>
       <w:pPr>
@@ -13675,7 +13781,7 @@
         <w:pStyle w:val="ListParagraph"/>
         <w:numPr>
           <w:ilvl w:val="0"/>
-          <w:numId w:val="11"/>
+          <w:numId w:val="9"/>
         </w:numPr>
       </w:pPr>
       <w:r>
@@ -13687,16 +13793,12 @@
       <w:r>
         <w:t>, if checked, will set the frequency axis to log mode.</w:t>
       </w:r>
-    </w:p>
-    <w:p>
-      <w:pPr>
-        <w:pStyle w:val="Heading3"/>
-      </w:pPr>
-      <w:bookmarkStart w:id="31" w:name="_Toc8732814"/>
-      <w:r>
-        <w:t>Spectrogram Options</w:t>
-      </w:r>
-      <w:bookmarkEnd w:id="31"/>
+      <w:r>
+        <w:rPr>
+          <w:i/>
+        </w:rPr>
+        <w:t xml:space="preserve"> </w:t>
+      </w:r>
     </w:p>
     <w:p>
       <w:pPr>
@@ -13710,10 +13812,22 @@
         <w:rPr>
           <w:i/>
         </w:rPr>
-        <w:t xml:space="preserve">Auto scale </w:t>
-      </w:r>
-      <w:r>
-        <w:t>to scale power automatically.</w:t>
+        <w:t>Auto scale</w:t>
+      </w:r>
+      <w:r>
+        <w:rPr>
+          <w:i/>
+        </w:rPr>
+        <w:t xml:space="preserve"> power</w:t>
+      </w:r>
+      <w:r>
+        <w:rPr>
+          <w:i/>
+        </w:rPr>
+        <w:t xml:space="preserve"> </w:t>
+      </w:r>
+      <w:r>
+        <w:t>to scale y-axis automatically.</w:t>
       </w:r>
     </w:p>
     <w:p>
@@ -13731,10 +13845,22 @@
         <w:rPr>
           <w:i/>
         </w:rPr>
-        <w:t xml:space="preserve">Manual scale </w:t>
-      </w:r>
-      <w:r>
-        <w:t>to scale power manually.</w:t>
+        <w:t>Manual scale</w:t>
+      </w:r>
+      <w:r>
+        <w:rPr>
+          <w:i/>
+        </w:rPr>
+        <w:t xml:space="preserve"> power</w:t>
+      </w:r>
+      <w:r>
+        <w:rPr>
+          <w:i/>
+        </w:rPr>
+        <w:t xml:space="preserve"> </w:t>
+      </w:r>
+      <w:r>
+        <w:t>to scale y-axis manually.</w:t>
       </w:r>
     </w:p>
     <w:p>
@@ -13744,16 +13870,50 @@
           <w:ilvl w:val="0"/>
           <w:numId w:val="9"/>
         </w:numPr>
-      </w:pPr>
-      <w:r>
         <w:rPr>
           <w:i/>
         </w:rPr>
-        <w:t xml:space="preserve">Min. frequency </w:t>
-      </w:r>
-      <w:r>
-        <w:t>specifies the x-axis minimum in Spectra view and the y-axis minimum limit in Spectrogram view.</w:t>
-      </w:r>
+      </w:pPr>
+      <w:r>
+        <w:rPr>
+          <w:i/>
+        </w:rPr>
+        <w:t xml:space="preserve">Power </w:t>
+      </w:r>
+      <w:r>
+        <w:rPr>
+          <w:i/>
+        </w:rPr>
+        <w:t xml:space="preserve">range </w:t>
+      </w:r>
+      <w:r>
+        <w:rPr>
+          <w:i/>
+        </w:rPr>
+        <w:t>(</w:t>
+      </w:r>
+      <w:r>
+        <w:t>or y-axis range</w:t>
+      </w:r>
+      <w:r>
+        <w:t xml:space="preserve">) specifies the minimum and maximum y-axis values.  If </w:t>
+      </w:r>
+      <w:r>
+        <w:t>log power</w:t>
+      </w:r>
+      <w:r>
+        <w:t xml:space="preserve"> is enabled, the values here should be the log power range (i.e. the x in 10^x).</w:t>
+      </w:r>
+    </w:p>
+    <w:p>
+      <w:pPr>
+        <w:pStyle w:val="Heading3"/>
+      </w:pPr>
+      <w:bookmarkStart w:id="31" w:name="_Toc9519049"/>
+      <w:r>
+        <w:t>Spectrogram Options</w:t>
+      </w:r>
+      <w:bookmarkEnd w:id="31"/>
     </w:p>
     <w:p>
       <w:pPr>
@@ -13767,13 +13927,10 @@
         <w:rPr>
           <w:i/>
         </w:rPr>
-        <w:t xml:space="preserve">Max. frequency </w:t>
-      </w:r>
-      <w:r>
-        <w:t>specifies the x-axis minimum in Spectra view and the y-axis maximum limit in Spectrogram view.</w:t>
-      </w:r>
-      <w:r>
-        <w:t xml:space="preserve"> While SWARM will allow the maximum frequency to be set to any positive value greater than the minimum frequency, this value will adjust automatically if it is greater than the Nyquist frequency of the wave being manipulated.</w:t>
+        <w:t xml:space="preserve">Min. frequency </w:t>
+      </w:r>
+      <w:r>
+        <w:t>specifies the y-axis minimum.</w:t>
       </w:r>
     </w:p>
     <w:p>
@@ -13788,10 +13945,13 @@
         <w:rPr>
           <w:i/>
         </w:rPr>
-        <w:t xml:space="preserve">Overlap (%) </w:t>
-      </w:r>
-      <w:r>
-        <w:t>determines the amount of overlap in consecutive FFTs. Legal values are between 0 and 95. The higher this value is set the smoother the FFT will look. However, artifacts can occur when excessive overlap is used.</w:t>
+        <w:t xml:space="preserve">Max. frequency </w:t>
+      </w:r>
+      <w:r>
+        <w:t>specifies the y-axis maximum. While SWARM will allow the maximum frequency to be set to any positive value greater than the minimum frequency, this value will adjust automatically if it is greater than the Nyquist frequency of the wave being manipulated.</w:t>
+      </w:r>
+      <w:r>
+        <w:t xml:space="preserve"> </w:t>
       </w:r>
     </w:p>
     <w:p>
@@ -13827,7 +13987,11 @@
         <w:t xml:space="preserve">FFT points </w:t>
       </w:r>
       <w:r>
-        <w:t>is the number of samples to be used in each FFT. Adjusting this value affects the dimensions of each pixel of the spectrogram. Increasing the number of samples increases the vertical resolution while decreasing the horizontal resolution. Decreasing the number of samples increases the horizontal resolution while decreasing the vertical resolution.</w:t>
+        <w:t xml:space="preserve">is the number of samples to be used in each FFT. Adjusting this value affects the dimensions of each pixel of the spectrogram. Increasing the number of samples increases the </w:t>
+      </w:r>
+      <w:r>
+        <w:lastRenderedPageBreak/>
+        <w:t>vertical resolution while decreasing the horizontal resolution. Decreasing the number of samples increases the horizontal resolution while decreasing the vertical resolution.</w:t>
       </w:r>
     </w:p>
     <w:p>
@@ -13837,22 +14001,124 @@
           <w:ilvl w:val="0"/>
           <w:numId w:val="9"/>
         </w:numPr>
+      </w:pPr>
+      <w:r>
         <w:rPr>
           <w:i/>
         </w:rPr>
+        <w:t xml:space="preserve">Overlap (%) </w:t>
+      </w:r>
+      <w:r>
+        <w:t>determines the amount of overlap in consecutive FFTs. Legal values are between 0 and 95. The higher this value is set the smoother the FFT will look. However, artifacts can occur when excessive overlap is used.</w:t>
+      </w:r>
+      <w:r>
+        <w:t xml:space="preserve"> </w:t>
+      </w:r>
+    </w:p>
+    <w:p>
+      <w:pPr>
+        <w:pStyle w:val="ListParagraph"/>
+        <w:numPr>
+          <w:ilvl w:val="0"/>
+          <w:numId w:val="9"/>
+        </w:numPr>
       </w:pPr>
       <w:r>
         <w:rPr>
           <w:i/>
         </w:rPr>
+        <w:t>Auto scale</w:t>
+      </w:r>
+      <w:r>
+        <w:rPr>
+          <w:i/>
+        </w:rPr>
+        <w:t xml:space="preserve"> power</w:t>
+      </w:r>
+      <w:r>
+        <w:rPr>
+          <w:i/>
+        </w:rPr>
+        <w:t xml:space="preserve"> </w:t>
+      </w:r>
+      <w:r>
+        <w:t>to scale power automatically.</w:t>
+      </w:r>
+    </w:p>
+    <w:p>
+      <w:pPr>
+        <w:pStyle w:val="ListParagraph"/>
+        <w:numPr>
+          <w:ilvl w:val="0"/>
+          <w:numId w:val="9"/>
+        </w:numPr>
+      </w:pPr>
+      <w:r>
+        <w:rPr>
+          <w:i/>
+        </w:rPr>
+        <w:t>Manual scale</w:t>
+      </w:r>
+      <w:r>
+        <w:rPr>
+          <w:i/>
+        </w:rPr>
+        <w:t xml:space="preserve"> power</w:t>
+      </w:r>
+      <w:r>
+        <w:rPr>
+          <w:i/>
+        </w:rPr>
+        <w:t xml:space="preserve"> </w:t>
+      </w:r>
+      <w:r>
+        <w:t>to scale power manually.</w:t>
+      </w:r>
+      <w:r>
+        <w:t xml:space="preserve"> </w:t>
+      </w:r>
+    </w:p>
+    <w:p>
+      <w:pPr>
+        <w:pStyle w:val="ListParagraph"/>
+        <w:numPr>
+          <w:ilvl w:val="0"/>
+          <w:numId w:val="9"/>
+        </w:numPr>
+        <w:rPr>
+          <w:i/>
+        </w:rPr>
+      </w:pPr>
+      <w:r>
+        <w:rPr>
+          <w:i/>
+        </w:rPr>
         <w:t>Power range</w:t>
       </w:r>
+      <w:r>
+        <w:rPr>
+          <w:i/>
+        </w:rPr>
+        <w:t xml:space="preserve"> </w:t>
+      </w:r>
+      <w:r>
+        <w:t>to use</w:t>
+      </w:r>
+      <w:r>
+        <w:rPr>
+          <w:i/>
+        </w:rPr>
+        <w:t xml:space="preserve"> </w:t>
+      </w:r>
+      <w:r>
+        <w:t>if manual scale power is enabled.</w:t>
+      </w:r>
     </w:p>
     <w:p>
       <w:pPr>
         <w:pStyle w:val="Heading3"/>
       </w:pPr>
-      <w:bookmarkStart w:id="32" w:name="_Toc8732815"/>
+      <w:bookmarkStart w:id="32" w:name="_Toc9519050"/>
       <w:r>
         <w:t>Butterworth Filter</w:t>
       </w:r>
@@ -13888,7 +14154,6 @@
         <w:rPr>
           <w:i/>
         </w:rPr>
-        <w:lastRenderedPageBreak/>
         <w:t>Low pass</w:t>
       </w:r>
       <w:r>
@@ -14100,7 +14365,7 @@
       <w:pPr>
         <w:pStyle w:val="Heading1"/>
       </w:pPr>
-      <w:bookmarkStart w:id="33" w:name="_Toc8732816"/>
+      <w:bookmarkStart w:id="33" w:name="_Toc9519051"/>
       <w:r>
         <w:t>Wave Clipboard</w:t>
       </w:r>
@@ -14290,7 +14555,7 @@
       <w:pPr>
         <w:pStyle w:val="Heading2"/>
       </w:pPr>
-      <w:bookmarkStart w:id="34" w:name="_Toc8732817"/>
+      <w:bookmarkStart w:id="34" w:name="_Toc9519052"/>
       <w:r>
         <w:t>Clipboard Toolbar</w:t>
       </w:r>
@@ -16271,7 +16536,7 @@
       <w:pPr>
         <w:pStyle w:val="Heading2"/>
       </w:pPr>
-      <w:bookmarkStart w:id="35" w:name="_Toc8732818"/>
+      <w:bookmarkStart w:id="35" w:name="_Toc9519053"/>
       <w:r>
         <w:t>Pick Mode</w:t>
       </w:r>
@@ -16398,7 +16663,7 @@
       <w:pPr>
         <w:pStyle w:val="Heading3"/>
       </w:pPr>
-      <w:bookmarkStart w:id="36" w:name="_Toc8732819"/>
+      <w:bookmarkStart w:id="36" w:name="_Toc9519054"/>
       <w:r>
         <w:t>P and S</w:t>
       </w:r>
@@ -16738,7 +17003,7 @@
       <w:pPr>
         <w:pStyle w:val="Heading3"/>
       </w:pPr>
-      <w:bookmarkStart w:id="37" w:name="_Toc8732820"/>
+      <w:bookmarkStart w:id="37" w:name="_Toc9519055"/>
       <w:r>
         <w:t>Coda</w:t>
       </w:r>
@@ -16917,7 +17182,7 @@
         <w:pStyle w:val="Heading3"/>
       </w:pPr>
       <w:bookmarkStart w:id="38" w:name="_Ref482777761"/>
-      <w:bookmarkStart w:id="39" w:name="_Toc8732821"/>
+      <w:bookmarkStart w:id="39" w:name="_Toc9519056"/>
       <w:r>
         <w:t xml:space="preserve">Pick </w:t>
       </w:r>
@@ -17274,7 +17539,7 @@
         <w:pStyle w:val="Heading3"/>
       </w:pPr>
       <w:bookmarkStart w:id="41" w:name="_Ref490057503"/>
-      <w:bookmarkStart w:id="42" w:name="_Toc8732822"/>
+      <w:bookmarkStart w:id="42" w:name="_Toc9519057"/>
       <w:r>
         <w:t>Event Dialog</w:t>
       </w:r>
@@ -18765,7 +19030,7 @@
       <w:pPr>
         <w:pStyle w:val="Heading2"/>
       </w:pPr>
-      <w:bookmarkStart w:id="43" w:name="_Toc8732823"/>
+      <w:bookmarkStart w:id="43" w:name="_Toc9519058"/>
       <w:r>
         <w:t>Status Bar</w:t>
       </w:r>
@@ -19292,7 +19557,7 @@
       <w:pPr>
         <w:pStyle w:val="Heading1"/>
       </w:pPr>
-      <w:bookmarkStart w:id="44" w:name="_Toc8732824"/>
+      <w:bookmarkStart w:id="44" w:name="_Toc9519059"/>
       <w:r>
         <w:t>Real-time Monitor</w:t>
       </w:r>
@@ -19408,7 +19673,7 @@
       <w:pPr>
         <w:pStyle w:val="Heading1"/>
       </w:pPr>
-      <w:bookmarkStart w:id="45" w:name="_Toc8732825"/>
+      <w:bookmarkStart w:id="45" w:name="_Toc9519060"/>
       <w:r>
         <w:t>Real-time Wave Viewer</w:t>
       </w:r>
@@ -19586,7 +19851,7 @@
       <w:pPr>
         <w:pStyle w:val="Heading1"/>
       </w:pPr>
-      <w:bookmarkStart w:id="46" w:name="_Toc8732826"/>
+      <w:bookmarkStart w:id="46" w:name="_Toc9519061"/>
       <w:r>
         <w:t>RSAM</w:t>
       </w:r>
@@ -20094,7 +20359,7 @@
       <w:pPr>
         <w:pStyle w:val="Heading2"/>
       </w:pPr>
-      <w:bookmarkStart w:id="47" w:name="_Toc8732827"/>
+      <w:bookmarkStart w:id="47" w:name="_Toc9519062"/>
       <w:r>
         <w:t>RSAM Ratio</w:t>
       </w:r>
@@ -20219,7 +20484,7 @@
       <w:pPr>
         <w:pStyle w:val="Heading2"/>
       </w:pPr>
-      <w:bookmarkStart w:id="48" w:name="_Toc8732828"/>
+      <w:bookmarkStart w:id="48" w:name="_Toc9519063"/>
       <w:r>
         <w:t>RSAM Settings</w:t>
       </w:r>
@@ -20417,7 +20682,7 @@
       <w:pPr>
         <w:pStyle w:val="Heading3"/>
       </w:pPr>
-      <w:bookmarkStart w:id="49" w:name="_Toc8732829"/>
+      <w:bookmarkStart w:id="49" w:name="_Toc9519064"/>
       <w:r>
         <w:t>Event Options</w:t>
       </w:r>
@@ -20488,7 +20753,7 @@
       <w:pPr>
         <w:pStyle w:val="Heading3"/>
       </w:pPr>
-      <w:bookmarkStart w:id="50" w:name="_Toc8732830"/>
+      <w:bookmarkStart w:id="50" w:name="_Toc9519065"/>
       <w:r>
         <w:t>RSAM Alarm</w:t>
       </w:r>
@@ -20631,7 +20896,7 @@
       <w:pPr>
         <w:pStyle w:val="Heading1"/>
       </w:pPr>
-      <w:bookmarkStart w:id="51" w:name="_Toc8732831"/>
+      <w:bookmarkStart w:id="51" w:name="_Toc9519066"/>
       <w:r>
         <w:t>Map Interface</w:t>
       </w:r>
@@ -20641,7 +20906,7 @@
       <w:pPr>
         <w:pStyle w:val="Heading2"/>
       </w:pPr>
-      <w:bookmarkStart w:id="52" w:name="_Toc8732832"/>
+      <w:bookmarkStart w:id="52" w:name="_Toc9519067"/>
       <w:r>
         <w:t>Introduction</w:t>
       </w:r>
@@ -20698,7 +20963,7 @@
       <w:pPr>
         <w:pStyle w:val="Heading2"/>
       </w:pPr>
-      <w:bookmarkStart w:id="53" w:name="_Toc8732833"/>
+      <w:bookmarkStart w:id="53" w:name="_Toc9519068"/>
       <w:r>
         <w:t>Displaying Station on Map</w:t>
       </w:r>
@@ -20785,7 +21050,7 @@
       <w:pPr>
         <w:pStyle w:val="Heading2"/>
       </w:pPr>
-      <w:bookmarkStart w:id="54" w:name="_Toc8732834"/>
+      <w:bookmarkStart w:id="54" w:name="_Toc9519069"/>
       <w:r>
         <w:t>Map Toolbars</w:t>
       </w:r>
@@ -22728,7 +22993,7 @@
       <w:pPr>
         <w:pStyle w:val="Heading2"/>
       </w:pPr>
-      <w:bookmarkStart w:id="55" w:name="_Toc8732835"/>
+      <w:bookmarkStart w:id="55" w:name="_Toc9519070"/>
       <w:r>
         <w:t xml:space="preserve">Map </w:t>
       </w:r>
@@ -23080,7 +23345,7 @@
         <w:pStyle w:val="Heading3"/>
       </w:pPr>
       <w:bookmarkStart w:id="56" w:name="_Ref481585735"/>
-      <w:bookmarkStart w:id="57" w:name="_Toc8732836"/>
+      <w:bookmarkStart w:id="57" w:name="_Toc9519071"/>
       <w:r>
         <w:lastRenderedPageBreak/>
         <w:t>Displaying NEIC Events</w:t>
@@ -23115,7 +23380,7 @@
       <w:pPr>
         <w:pStyle w:val="Heading2"/>
       </w:pPr>
-      <w:bookmarkStart w:id="58" w:name="_Toc8732837"/>
+      <w:bookmarkStart w:id="58" w:name="_Toc9519072"/>
       <w:r>
         <w:t>Ruler Tool</w:t>
       </w:r>
@@ -23256,7 +23521,7 @@
       <w:pPr>
         <w:pStyle w:val="Heading2"/>
       </w:pPr>
-      <w:bookmarkStart w:id="59" w:name="_Toc8732838"/>
+      <w:bookmarkStart w:id="59" w:name="_Toc9519073"/>
       <w:r>
         <w:t>Understanding Map Scale</w:t>
       </w:r>
@@ -23271,7 +23536,7 @@
       <w:pPr>
         <w:pStyle w:val="Heading2"/>
       </w:pPr>
-      <w:bookmarkStart w:id="60" w:name="_Toc8732839"/>
+      <w:bookmarkStart w:id="60" w:name="_Toc9519074"/>
       <w:r>
         <w:t>Channel Interactions</w:t>
       </w:r>
@@ -23351,7 +23616,7 @@
       <w:pPr>
         <w:pStyle w:val="Heading2"/>
       </w:pPr>
-      <w:bookmarkStart w:id="61" w:name="_Toc8732840"/>
+      <w:bookmarkStart w:id="61" w:name="_Toc9519075"/>
       <w:r>
         <w:t>Wave Panel Time Spans</w:t>
       </w:r>
@@ -23367,7 +23632,7 @@
         <w:pStyle w:val="Heading2"/>
       </w:pPr>
       <w:bookmarkStart w:id="62" w:name="_Ref481656375"/>
-      <w:bookmarkStart w:id="63" w:name="_Toc8732841"/>
+      <w:bookmarkStart w:id="63" w:name="_Toc9519076"/>
       <w:r>
         <w:lastRenderedPageBreak/>
         <w:t>Map Packs</w:t>
@@ -23639,7 +23904,7 @@
         <w:pStyle w:val="Heading1"/>
       </w:pPr>
       <w:bookmarkStart w:id="64" w:name="_Ref481585066"/>
-      <w:bookmarkStart w:id="65" w:name="_Toc8732842"/>
+      <w:bookmarkStart w:id="65" w:name="_Toc9519077"/>
       <w:r>
         <w:t>Events</w:t>
       </w:r>
@@ -23653,7 +23918,7 @@
       <w:pPr>
         <w:pStyle w:val="Heading2"/>
       </w:pPr>
-      <w:bookmarkStart w:id="66" w:name="_Toc8732843"/>
+      <w:bookmarkStart w:id="66" w:name="_Toc9519078"/>
       <w:r>
         <w:t>Importing Events</w:t>
       </w:r>
@@ -23709,7 +23974,7 @@
       <w:pPr>
         <w:pStyle w:val="Heading2"/>
       </w:pPr>
-      <w:bookmarkStart w:id="67" w:name="_Toc8732844"/>
+      <w:bookmarkStart w:id="67" w:name="_Toc9519079"/>
       <w:r>
         <w:lastRenderedPageBreak/>
         <w:t>Map Display</w:t>
@@ -23985,7 +24250,7 @@
       <w:pPr>
         <w:pStyle w:val="Heading2"/>
       </w:pPr>
-      <w:bookmarkStart w:id="68" w:name="_Toc8732845"/>
+      <w:bookmarkStart w:id="68" w:name="_Toc9519080"/>
       <w:r>
         <w:t xml:space="preserve">Event </w:t>
       </w:r>
@@ -24310,7 +24575,7 @@
         <w:pStyle w:val="Heading2"/>
       </w:pPr>
       <w:bookmarkStart w:id="69" w:name="_Ref517423926"/>
-      <w:bookmarkStart w:id="70" w:name="_Toc8732846"/>
+      <w:bookmarkStart w:id="70" w:name="_Toc9519081"/>
       <w:r>
         <w:t>Event Classifications</w:t>
       </w:r>
@@ -24538,7 +24803,7 @@
       <w:pPr>
         <w:pStyle w:val="Heading1"/>
       </w:pPr>
-      <w:bookmarkStart w:id="71" w:name="_Toc8732847"/>
+      <w:bookmarkStart w:id="71" w:name="_Toc9519082"/>
       <w:r>
         <w:t>Menus</w:t>
       </w:r>
@@ -24548,7 +24813,7 @@
       <w:pPr>
         <w:pStyle w:val="Heading2"/>
       </w:pPr>
-      <w:bookmarkStart w:id="72" w:name="_Toc8732848"/>
+      <w:bookmarkStart w:id="72" w:name="_Toc9519083"/>
       <w:r>
         <w:t>File</w:t>
       </w:r>
@@ -24764,7 +25029,7 @@
       <w:pPr>
         <w:pStyle w:val="Heading3"/>
       </w:pPr>
-      <w:bookmarkStart w:id="73" w:name="_Toc8732849"/>
+      <w:bookmarkStart w:id="73" w:name="_Toc9519084"/>
       <w:r>
         <w:t>Options</w:t>
       </w:r>
@@ -25315,7 +25580,7 @@
       <w:pPr>
         <w:pStyle w:val="Heading2"/>
       </w:pPr>
-      <w:bookmarkStart w:id="75" w:name="_Toc8732850"/>
+      <w:bookmarkStart w:id="75" w:name="_Toc9519085"/>
       <w:r>
         <w:t>Layout</w:t>
       </w:r>
@@ -25428,7 +25693,7 @@
       <w:pPr>
         <w:pStyle w:val="Heading2"/>
       </w:pPr>
-      <w:bookmarkStart w:id="76" w:name="_Toc8732851"/>
+      <w:bookmarkStart w:id="76" w:name="_Toc9519086"/>
       <w:r>
         <w:t>Window</w:t>
       </w:r>
@@ -25633,7 +25898,7 @@
       <w:pPr>
         <w:pStyle w:val="Heading3"/>
       </w:pPr>
-      <w:bookmarkStart w:id="77" w:name="_Toc8732852"/>
+      <w:bookmarkStart w:id="77" w:name="_Toc9519087"/>
       <w:r>
         <w:t>Kiosk Mode</w:t>
       </w:r>
@@ -25729,7 +25994,7 @@
       <w:pPr>
         <w:pStyle w:val="Heading2"/>
       </w:pPr>
-      <w:bookmarkStart w:id="78" w:name="_Toc8732853"/>
+      <w:bookmarkStart w:id="78" w:name="_Toc9519088"/>
       <w:r>
         <w:t>Help</w:t>
       </w:r>
@@ -25757,7 +26022,7 @@
       <w:pPr>
         <w:pStyle w:val="Heading1"/>
       </w:pPr>
-      <w:bookmarkStart w:id="79" w:name="_Toc8732854"/>
+      <w:bookmarkStart w:id="79" w:name="_Toc9519089"/>
       <w:r>
         <w:t>Configuration Files</w:t>
       </w:r>
@@ -25767,7 +26032,7 @@
       <w:pPr>
         <w:pStyle w:val="Heading2"/>
       </w:pPr>
-      <w:bookmarkStart w:id="80" w:name="_Toc8732855"/>
+      <w:bookmarkStart w:id="80" w:name="_Toc9519090"/>
       <w:r>
         <w:t>Swarm.config</w:t>
       </w:r>
@@ -25782,7 +26047,7 @@
       <w:pPr>
         <w:pStyle w:val="Heading2"/>
       </w:pPr>
-      <w:bookmarkStart w:id="81" w:name="_Toc8732856"/>
+      <w:bookmarkStart w:id="81" w:name="_Toc9519091"/>
       <w:r>
         <w:t>DataSources.config</w:t>
       </w:r>
@@ -25894,7 +26159,7 @@
         <w:pStyle w:val="Heading2"/>
       </w:pPr>
       <w:bookmarkStart w:id="82" w:name="_Ref517423993"/>
-      <w:bookmarkStart w:id="83" w:name="_Toc8732857"/>
+      <w:bookmarkStart w:id="83" w:name="_Toc9519092"/>
       <w:r>
         <w:t>Def</w:t>
       </w:r>
@@ -26017,7 +26282,7 @@
       <w:pPr>
         <w:pStyle w:val="Heading2"/>
       </w:pPr>
-      <w:bookmarkStart w:id="84" w:name="_Toc8732858"/>
+      <w:bookmarkStart w:id="84" w:name="_Toc9519093"/>
       <w:r>
         <w:lastRenderedPageBreak/>
         <w:t>EventClassifications.config</w:t>
@@ -26411,7 +26676,7 @@
       <w:pPr>
         <w:pStyle w:val="Heading2"/>
       </w:pPr>
-      <w:bookmarkStart w:id="85" w:name="_Toc8732859"/>
+      <w:bookmarkStart w:id="85" w:name="_Toc9519094"/>
       <w:r>
         <w:t>Hypo71.config</w:t>
       </w:r>
@@ -26850,7 +27115,7 @@
       <w:pPr>
         <w:pStyle w:val="Heading2"/>
       </w:pPr>
-      <w:bookmarkStart w:id="86" w:name="_Toc8732860"/>
+      <w:bookmarkStart w:id="86" w:name="_Toc9519095"/>
       <w:r>
         <w:t>WaveDefaults.config</w:t>
       </w:r>
@@ -26865,7 +27130,7 @@
       <w:pPr>
         <w:pStyle w:val="Heading2"/>
       </w:pPr>
-      <w:bookmarkStart w:id="87" w:name="_Toc8732861"/>
+      <w:bookmarkStart w:id="87" w:name="_Toc9519096"/>
       <w:r>
         <w:t>SwarmGroups.config</w:t>
       </w:r>
@@ -26891,7 +27156,7 @@
       </w:pPr>
       <w:bookmarkStart w:id="88" w:name="_Ref490470034"/>
       <w:bookmarkStart w:id="89" w:name="_Ref490470036"/>
-      <w:bookmarkStart w:id="90" w:name="_Toc8732862"/>
+      <w:bookmarkStart w:id="90" w:name="_Toc9519097"/>
       <w:r>
         <w:t>SwarmMetadata.config</w:t>
       </w:r>
@@ -27216,7 +27481,7 @@
       <w:pPr>
         <w:pStyle w:val="Heading2"/>
       </w:pPr>
-      <w:bookmarkStart w:id="91" w:name="_Toc8732863"/>
+      <w:bookmarkStart w:id="91" w:name="_Toc9519098"/>
       <w:r>
         <w:t>NTP.config</w:t>
       </w:r>
@@ -27286,7 +27551,7 @@
       <w:pPr>
         <w:pStyle w:val="Heading2"/>
       </w:pPr>
-      <w:bookmarkStart w:id="92" w:name="_Toc8732864"/>
+      <w:bookmarkStart w:id="92" w:name="_Toc9519099"/>
       <w:r>
         <w:t>RsamDefaults.config</w:t>
       </w:r>
@@ -27670,7 +27935,7 @@
       <w:pPr>
         <w:pStyle w:val="Heading2"/>
       </w:pPr>
-      <w:bookmarkStart w:id="93" w:name="_Toc8732865"/>
+      <w:bookmarkStart w:id="93" w:name="_Toc9519100"/>
       <w:r>
         <w:lastRenderedPageBreak/>
         <w:t>PickSettings.config</w:t>
@@ -27872,7 +28137,7 @@
       <w:pPr>
         <w:pStyle w:val="Heading1"/>
       </w:pPr>
-      <w:bookmarkStart w:id="94" w:name="_Toc8732866"/>
+      <w:bookmarkStart w:id="94" w:name="_Toc9519101"/>
       <w:r>
         <w:t>Support</w:t>
       </w:r>
@@ -27928,21 +28193,21 @@
         <v:path o:extrusionok="f" gradientshapeok="t" o:connecttype="rect"/>
         <o:lock v:ext="edit" aspectratio="t"/>
       </v:shapetype>
-      <v:shape id="_x0000_i1035" type="#_x0000_t75" style="width:12pt;height:12pt;visibility:visible;mso-wrap-style:square" o:bullet="t">
+      <v:shape id="_x0000_i1050" type="#_x0000_t75" style="width:12pt;height:12pt;visibility:visible;mso-wrap-style:square" o:bullet="t">
         <v:imagedata r:id="rId1" o:title="server"/>
       </v:shape>
     </w:pict>
   </w:numPicBullet>
   <w:numPicBullet w:numPicBulletId="1">
     <w:pict>
-      <v:shape id="_x0000_i1036" type="#_x0000_t75" style="width:12pt;height:12pt;visibility:visible;mso-wrap-style:square" o:bullet="t">
+      <v:shape id="_x0000_i1051" type="#_x0000_t75" style="width:12pt;height:12pt;visibility:visible;mso-wrap-style:square" o:bullet="t">
         <v:imagedata r:id="rId2" o:title="broken_server"/>
       </v:shape>
     </w:pict>
   </w:numPicBullet>
   <w:numPicBullet w:numPicBulletId="2">
     <w:pict>
-      <v:shape id="_x0000_i1037" type="#_x0000_t75" style="width:12pt;height:12pt;visibility:visible;mso-wrap-style:square" o:bullet="t">
+      <v:shape id="_x0000_i1052" type="#_x0000_t75" style="width:12pt;height:12pt;visibility:visible;mso-wrap-style:square" o:bullet="t">
         <v:imagedata r:id="rId3" o:title="label_some"/>
       </v:shape>
     </w:pict>
@@ -33184,7 +33449,7 @@
 </file>
 
 <file path=customXml/itemProps1.xml><?xml version="1.0" encoding="utf-8"?>
-<ds:datastoreItem xmlns:ds="http://schemas.openxmlformats.org/officeDocument/2006/customXml" ds:itemID="{A15AD6C4-E2DA-4421-83BE-D32C9E482DFF}">
+<ds:datastoreItem xmlns:ds="http://schemas.openxmlformats.org/officeDocument/2006/customXml" ds:itemID="{7ED857FE-616D-47D8-9AA7-90F2EB42BBEB}">
   <ds:schemaRefs>
     <ds:schemaRef ds:uri="http://schemas.openxmlformats.org/officeDocument/2006/bibliography"/>
   </ds:schemaRefs>

</xml_diff>

<commit_message>
updated explanation of WaveDefaults.config
</commit_message>
<xml_diff>
--- a/docs/Swarm User Guide.docx
+++ b/docs/Swarm User Guide.docx
@@ -12574,10 +12574,12 @@
         <w:pStyle w:val="Heading2"/>
       </w:pPr>
       <w:bookmarkStart w:id="26" w:name="_Toc9519045"/>
+      <w:bookmarkStart w:id="27" w:name="_Ref18657033"/>
       <w:r>
         <w:t>Wave View Settings Dialog</w:t>
       </w:r>
       <w:bookmarkEnd w:id="26"/>
+      <w:bookmarkEnd w:id="27"/>
     </w:p>
     <w:p>
       <w:r>
@@ -12731,11 +12733,11 @@
       <w:pPr>
         <w:pStyle w:val="Heading3"/>
       </w:pPr>
-      <w:bookmarkStart w:id="27" w:name="_Toc9519046"/>
+      <w:bookmarkStart w:id="28" w:name="_Toc9519046"/>
       <w:r>
         <w:t>View</w:t>
       </w:r>
-      <w:bookmarkEnd w:id="27"/>
+      <w:bookmarkEnd w:id="28"/>
     </w:p>
     <w:p>
       <w:r>
@@ -13509,11 +13511,11 @@
       <w:pPr>
         <w:pStyle w:val="Heading3"/>
       </w:pPr>
-      <w:bookmarkStart w:id="28" w:name="_Toc9519047"/>
+      <w:bookmarkStart w:id="29" w:name="_Toc9519047"/>
       <w:r>
         <w:t>Wave Options</w:t>
       </w:r>
-      <w:bookmarkEnd w:id="28"/>
+      <w:bookmarkEnd w:id="29"/>
     </w:p>
     <w:p>
       <w:pPr>
@@ -13675,11 +13677,11 @@
       <w:pPr>
         <w:pStyle w:val="Heading3"/>
       </w:pPr>
-      <w:bookmarkStart w:id="29" w:name="_Toc9519048"/>
+      <w:bookmarkStart w:id="30" w:name="_Toc9519048"/>
       <w:r>
         <w:t>Spectra Options</w:t>
       </w:r>
-      <w:bookmarkEnd w:id="29"/>
+      <w:bookmarkEnd w:id="30"/>
     </w:p>
     <w:p>
       <w:pPr>
@@ -13892,11 +13894,11 @@
       <w:pPr>
         <w:pStyle w:val="Heading3"/>
       </w:pPr>
-      <w:bookmarkStart w:id="30" w:name="_Toc9519049"/>
+      <w:bookmarkStart w:id="31" w:name="_Toc9519049"/>
       <w:r>
         <w:t>Spectrogram Options</w:t>
       </w:r>
-      <w:bookmarkEnd w:id="30"/>
+      <w:bookmarkEnd w:id="31"/>
     </w:p>
     <w:p>
       <w:pPr>
@@ -14122,7 +14124,7 @@
       <w:r>
         <w:t xml:space="preserve"> </w:t>
       </w:r>
-      <w:bookmarkStart w:id="31" w:name="_Toc9519050"/>
+      <w:bookmarkStart w:id="32" w:name="_Toc9519050"/>
     </w:p>
     <w:p>
       <w:pPr>
@@ -14205,17 +14207,15 @@
           </wp:inline>
         </w:drawing>
       </w:r>
-      <w:bookmarkStart w:id="32" w:name="_GoBack"/>
+    </w:p>
+    <w:p>
+      <w:pPr>
+        <w:pStyle w:val="Heading3"/>
+      </w:pPr>
+      <w:r>
+        <w:t>Butterworth Filter</w:t>
+      </w:r>
       <w:bookmarkEnd w:id="32"/>
-    </w:p>
-    <w:p>
-      <w:pPr>
-        <w:pStyle w:val="Heading3"/>
-      </w:pPr>
-      <w:r>
-        <w:t>Butterworth Filter</w:t>
-      </w:r>
-      <w:bookmarkEnd w:id="31"/>
     </w:p>
     <w:p>
       <w:pPr>
@@ -27169,18 +27169,44 @@
     </w:p>
     <w:p>
       <w:r>
-        <w:t>This file stores the latest Wave Settings configurations.</w:t>
+        <w:t xml:space="preserve">The default </w:t>
+      </w:r>
+      <w:r>
+        <w:t>values in</w:t>
+      </w:r>
+      <w:bookmarkStart w:id="87" w:name="_GoBack"/>
+      <w:bookmarkEnd w:id="87"/>
+      <w:r>
+        <w:t xml:space="preserve"> the wave view settings dialog (see section </w:t>
+      </w:r>
+      <w:r>
+        <w:fldChar w:fldCharType="begin"/>
+      </w:r>
+      <w:r>
+        <w:instrText xml:space="preserve"> REF _Ref18657033 \r \h </w:instrText>
+      </w:r>
+      <w:r>
+        <w:fldChar w:fldCharType="separate"/>
+      </w:r>
+      <w:r>
+        <w:t>5.2</w:t>
+      </w:r>
+      <w:r>
+        <w:fldChar w:fldCharType="end"/>
+      </w:r>
+      <w:r>
+        <w:t xml:space="preserve">) can be modified by editing this file.  </w:t>
       </w:r>
     </w:p>
     <w:p>
       <w:pPr>
         <w:pStyle w:val="Heading2"/>
       </w:pPr>
-      <w:bookmarkStart w:id="87" w:name="_Toc9519096"/>
+      <w:bookmarkStart w:id="88" w:name="_Toc9519096"/>
       <w:r>
         <w:t>SwarmGroups.config</w:t>
       </w:r>
-      <w:bookmarkEnd w:id="87"/>
+      <w:bookmarkEnd w:id="88"/>
     </w:p>
     <w:p>
       <w:r>
@@ -27200,15 +27226,15 @@
       <w:pPr>
         <w:pStyle w:val="Heading2"/>
       </w:pPr>
-      <w:bookmarkStart w:id="88" w:name="_Ref490470034"/>
-      <w:bookmarkStart w:id="89" w:name="_Ref490470036"/>
-      <w:bookmarkStart w:id="90" w:name="_Toc9519097"/>
+      <w:bookmarkStart w:id="89" w:name="_Ref490470034"/>
+      <w:bookmarkStart w:id="90" w:name="_Ref490470036"/>
+      <w:bookmarkStart w:id="91" w:name="_Toc9519097"/>
       <w:r>
         <w:t>SwarmMetadata.config</w:t>
       </w:r>
-      <w:bookmarkEnd w:id="88"/>
       <w:bookmarkEnd w:id="89"/>
       <w:bookmarkEnd w:id="90"/>
+      <w:bookmarkEnd w:id="91"/>
     </w:p>
     <w:p>
       <w:r>
@@ -27526,11 +27552,11 @@
       <w:pPr>
         <w:pStyle w:val="Heading2"/>
       </w:pPr>
-      <w:bookmarkStart w:id="91" w:name="_Toc9519098"/>
+      <w:bookmarkStart w:id="92" w:name="_Toc9519098"/>
       <w:r>
         <w:t>NTP.config</w:t>
       </w:r>
-      <w:bookmarkEnd w:id="91"/>
+      <w:bookmarkEnd w:id="92"/>
     </w:p>
     <w:p>
       <w:r>
@@ -27596,11 +27622,11 @@
       <w:pPr>
         <w:pStyle w:val="Heading2"/>
       </w:pPr>
-      <w:bookmarkStart w:id="92" w:name="_Toc9519099"/>
+      <w:bookmarkStart w:id="93" w:name="_Toc9519099"/>
       <w:r>
         <w:t>RsamDefaults.config</w:t>
       </w:r>
-      <w:bookmarkEnd w:id="92"/>
+      <w:bookmarkEnd w:id="93"/>
     </w:p>
     <w:p>
       <w:r>
@@ -27980,11 +28006,11 @@
       <w:pPr>
         <w:pStyle w:val="Heading2"/>
       </w:pPr>
-      <w:bookmarkStart w:id="93" w:name="_Toc9519100"/>
+      <w:bookmarkStart w:id="94" w:name="_Toc9519100"/>
       <w:r>
         <w:t>PickSettings.config</w:t>
       </w:r>
-      <w:bookmarkEnd w:id="93"/>
+      <w:bookmarkEnd w:id="94"/>
     </w:p>
     <w:p>
       <w:r>
@@ -28181,11 +28207,11 @@
       <w:pPr>
         <w:pStyle w:val="Heading1"/>
       </w:pPr>
-      <w:bookmarkStart w:id="94" w:name="_Toc9519101"/>
+      <w:bookmarkStart w:id="95" w:name="_Toc9519101"/>
       <w:r>
         <w:t>Support</w:t>
       </w:r>
-      <w:bookmarkEnd w:id="94"/>
+      <w:bookmarkEnd w:id="95"/>
     </w:p>
     <w:p>
       <w:r>
@@ -28236,21 +28262,21 @@
         <v:path o:extrusionok="f" gradientshapeok="t" o:connecttype="rect"/>
         <o:lock v:ext="edit" aspectratio="t"/>
       </v:shapetype>
-      <v:shape id="_x0000_i1044" type="#_x0000_t75" style="width:12pt;height:12pt;visibility:visible;mso-wrap-style:square" o:bullet="t">
+      <v:shape id="_x0000_i1035" type="#_x0000_t75" style="width:12pt;height:12pt;visibility:visible;mso-wrap-style:square" o:bullet="t">
         <v:imagedata r:id="rId1" o:title="server"/>
       </v:shape>
     </w:pict>
   </w:numPicBullet>
   <w:numPicBullet w:numPicBulletId="1">
     <w:pict>
-      <v:shape id="_x0000_i1045" type="#_x0000_t75" style="width:12pt;height:12pt;visibility:visible;mso-wrap-style:square" o:bullet="t">
+      <v:shape id="_x0000_i1036" type="#_x0000_t75" style="width:12pt;height:12pt;visibility:visible;mso-wrap-style:square" o:bullet="t">
         <v:imagedata r:id="rId2" o:title="broken_server"/>
       </v:shape>
     </w:pict>
   </w:numPicBullet>
   <w:numPicBullet w:numPicBulletId="2">
     <w:pict>
-      <v:shape id="_x0000_i1046" type="#_x0000_t75" style="width:12pt;height:12pt;visibility:visible;mso-wrap-style:square" o:bullet="t">
+      <v:shape id="_x0000_i1037" type="#_x0000_t75" style="width:12pt;height:12pt;visibility:visible;mso-wrap-style:square" o:bullet="t">
         <v:imagedata r:id="rId3" o:title="label_some"/>
       </v:shape>
     </w:pict>
@@ -33504,7 +33530,7 @@
 </file>
 
 <file path=customXml/itemProps1.xml><?xml version="1.0" encoding="utf-8"?>
-<ds:datastoreItem xmlns:ds="http://schemas.openxmlformats.org/officeDocument/2006/customXml" ds:itemID="{187B8EDA-0CC7-4304-8EDC-EE785A558197}">
+<ds:datastoreItem xmlns:ds="http://schemas.openxmlformats.org/officeDocument/2006/customXml" ds:itemID="{D27FED87-ECEC-4994-8F37-D5DD9D7C79A2}">
   <ds:schemaRefs>
     <ds:schemaRef ds:uri="http://schemas.openxmlformats.org/officeDocument/2006/bibliography"/>
   </ds:schemaRefs>

</xml_diff>

<commit_message>
Add option to hide stale channels in Data Chooser
</commit_message>
<xml_diff>
--- a/docs/Swarm User Guide.docx
+++ b/docs/Swarm User Guide.docx
@@ -5549,7 +5549,7 @@
                 <w:noProof/>
                 <w:webHidden/>
               </w:rPr>
-              <w:t>51</w:t>
+              <w:t>52</w:t>
             </w:r>
             <w:r>
               <w:rPr>
@@ -5635,7 +5635,7 @@
                 <w:noProof/>
                 <w:webHidden/>
               </w:rPr>
-              <w:t>52</w:t>
+              <w:t>53</w:t>
             </w:r>
             <w:r>
               <w:rPr>
@@ -5721,7 +5721,7 @@
                 <w:noProof/>
                 <w:webHidden/>
               </w:rPr>
-              <w:t>52</w:t>
+              <w:t>53</w:t>
             </w:r>
             <w:r>
               <w:rPr>
@@ -5807,7 +5807,7 @@
                 <w:noProof/>
                 <w:webHidden/>
               </w:rPr>
-              <w:t>52</w:t>
+              <w:t>53</w:t>
             </w:r>
             <w:r>
               <w:rPr>
@@ -5893,7 +5893,7 @@
                 <w:noProof/>
                 <w:webHidden/>
               </w:rPr>
-              <w:t>53</w:t>
+              <w:t>54</w:t>
             </w:r>
             <w:r>
               <w:rPr>
@@ -5979,7 +5979,7 @@
                 <w:noProof/>
                 <w:webHidden/>
               </w:rPr>
-              <w:t>53</w:t>
+              <w:t>54</w:t>
             </w:r>
             <w:r>
               <w:rPr>
@@ -6065,7 +6065,7 @@
                 <w:noProof/>
                 <w:webHidden/>
               </w:rPr>
-              <w:t>53</w:t>
+              <w:t>54</w:t>
             </w:r>
             <w:r>
               <w:rPr>
@@ -6151,7 +6151,7 @@
                 <w:noProof/>
                 <w:webHidden/>
               </w:rPr>
-              <w:t>53</w:t>
+              <w:t>54</w:t>
             </w:r>
             <w:r>
               <w:rPr>
@@ -6237,7 +6237,7 @@
                 <w:noProof/>
                 <w:webHidden/>
               </w:rPr>
-              <w:t>53</w:t>
+              <w:t>54</w:t>
             </w:r>
             <w:r>
               <w:rPr>
@@ -6323,7 +6323,7 @@
                 <w:noProof/>
                 <w:webHidden/>
               </w:rPr>
-              <w:t>54</w:t>
+              <w:t>55</w:t>
             </w:r>
             <w:r>
               <w:rPr>
@@ -6409,7 +6409,7 @@
                 <w:noProof/>
                 <w:webHidden/>
               </w:rPr>
-              <w:t>54</w:t>
+              <w:t>55</w:t>
             </w:r>
             <w:r>
               <w:rPr>
@@ -6495,7 +6495,7 @@
                 <w:noProof/>
                 <w:webHidden/>
               </w:rPr>
-              <w:t>55</w:t>
+              <w:t>56</w:t>
             </w:r>
             <w:r>
               <w:rPr>
@@ -6581,7 +6581,7 @@
                 <w:noProof/>
                 <w:webHidden/>
               </w:rPr>
-              <w:t>55</w:t>
+              <w:t>56</w:t>
             </w:r>
             <w:r>
               <w:rPr>
@@ -6667,7 +6667,7 @@
                 <w:noProof/>
                 <w:webHidden/>
               </w:rPr>
-              <w:t>55</w:t>
+              <w:t>56</w:t>
             </w:r>
             <w:r>
               <w:rPr>
@@ -6753,7 +6753,7 @@
                 <w:noProof/>
                 <w:webHidden/>
               </w:rPr>
-              <w:t>56</w:t>
+              <w:t>57</w:t>
             </w:r>
             <w:r>
               <w:rPr>
@@ -6839,7 +6839,7 @@
                 <w:noProof/>
                 <w:webHidden/>
               </w:rPr>
-              <w:t>56</w:t>
+              <w:t>57</w:t>
             </w:r>
             <w:r>
               <w:rPr>
@@ -6925,7 +6925,7 @@
                 <w:noProof/>
                 <w:webHidden/>
               </w:rPr>
-              <w:t>57</w:t>
+              <w:t>58</w:t>
             </w:r>
             <w:r>
               <w:rPr>
@@ -7011,7 +7011,7 @@
                 <w:noProof/>
                 <w:webHidden/>
               </w:rPr>
-              <w:t>57</w:t>
+              <w:t>58</w:t>
             </w:r>
             <w:r>
               <w:rPr>
@@ -25146,13 +25146,12 @@
                             <w:r>
                               <w:rPr>
                                 <w:noProof/>
-                                <w:lang w:eastAsia="ja-JP"/>
                               </w:rPr>
                               <w:drawing>
-                                <wp:inline distT="0" distB="0" distL="0" distR="0" wp14:anchorId="5FA8D613" wp14:editId="6B144AD9">
-                                  <wp:extent cx="3352800" cy="6219825"/>
-                                  <wp:effectExtent l="0" t="0" r="0" b="9525"/>
-                                  <wp:docPr id="141" name="Picture 141"/>
+                                <wp:inline distT="0" distB="0" distL="0" distR="0" wp14:anchorId="22E25744" wp14:editId="4E6360E9">
+                                  <wp:extent cx="3352800" cy="6457950"/>
+                                  <wp:effectExtent l="0" t="0" r="0" b="0"/>
+                                  <wp:docPr id="49" name="Picture 49"/>
                                   <wp:cNvGraphicFramePr>
                                     <a:graphicFrameLocks xmlns:a="http://schemas.openxmlformats.org/drawingml/2006/main" noChangeAspect="1"/>
                                   </wp:cNvGraphicFramePr>
@@ -25172,7 +25171,7 @@
                                         <pic:spPr>
                                           <a:xfrm>
                                             <a:off x="0" y="0"/>
-                                            <a:ext cx="3352800" cy="6219825"/>
+                                            <a:ext cx="3352800" cy="6457950"/>
                                           </a:xfrm>
                                           <a:prstGeom prst="rect">
                                             <a:avLst/>
@@ -25256,13 +25255,12 @@
                       <w:r>
                         <w:rPr>
                           <w:noProof/>
-                          <w:lang w:eastAsia="ja-JP"/>
                         </w:rPr>
                         <w:drawing>
-                          <wp:inline distT="0" distB="0" distL="0" distR="0" wp14:anchorId="5FA8D613" wp14:editId="6B144AD9">
-                            <wp:extent cx="3352800" cy="6219825"/>
-                            <wp:effectExtent l="0" t="0" r="0" b="9525"/>
-                            <wp:docPr id="141" name="Picture 141"/>
+                          <wp:inline distT="0" distB="0" distL="0" distR="0" wp14:anchorId="22E25744" wp14:editId="4E6360E9">
+                            <wp:extent cx="3352800" cy="6457950"/>
+                            <wp:effectExtent l="0" t="0" r="0" b="0"/>
+                            <wp:docPr id="49" name="Picture 49"/>
                             <wp:cNvGraphicFramePr>
                               <a:graphicFrameLocks xmlns:a="http://schemas.openxmlformats.org/drawingml/2006/main" noChangeAspect="1"/>
                             </wp:cNvGraphicFramePr>
@@ -25282,7 +25280,7 @@
                                   <pic:spPr>
                                     <a:xfrm>
                                       <a:off x="0" y="0"/>
-                                      <a:ext cx="3352800" cy="6219825"/>
+                                      <a:ext cx="3352800" cy="6457950"/>
                                     </a:xfrm>
                                     <a:prstGeom prst="rect">
                                       <a:avLst/>
@@ -25599,7 +25597,12 @@
     </w:p>
     <w:p>
       <w:pPr>
+        <w:pStyle w:val="ListParagraph"/>
         <w:keepNext/>
+        <w:numPr>
+          <w:ilvl w:val="0"/>
+          <w:numId w:val="36"/>
+        </w:numPr>
         <w:rPr>
           <w:noProof/>
           <w:lang w:eastAsia="ja-JP"/>
@@ -25607,25 +25610,84 @@
       </w:pPr>
       <w:r>
         <w:rPr>
+          <w:rFonts w:asciiTheme="majorHAnsi" w:hAnsiTheme="majorHAnsi" w:cstheme="majorHAnsi"/>
           <w:noProof/>
           <w:lang w:eastAsia="ja-JP"/>
         </w:rPr>
-        <w:t xml:space="preserve">Selecting the </w:t>
-      </w:r>
+        <w:t>Large Helicorder Cursor</w:t>
+      </w:r>
+      <w:r>
+        <w:rPr>
+          <w:noProof/>
+          <w:lang w:eastAsia="ja-JP"/>
+        </w:rPr>
+        <w:t xml:space="preserve"> </w:t>
+      </w:r>
+      <w:r>
+        <w:rPr>
+          <w:noProof/>
+          <w:lang w:eastAsia="ja-JP"/>
+        </w:rPr>
+        <w:t xml:space="preserve">– Enable to </w:t>
+      </w:r>
+      <w:r>
+        <w:rPr>
+          <w:noProof/>
+          <w:lang w:eastAsia="ja-JP"/>
+        </w:rPr>
+        <w:t>make the cursor over the helicorder bigger and red for better visibility.</w:t>
+      </w:r>
+      <w:r>
+        <w:rPr>
+          <w:noProof/>
+          <w:lang w:eastAsia="ja-JP"/>
+        </w:rPr>
+        <w:t xml:space="preserve">  It is disabled by default.</w:t>
+      </w:r>
+    </w:p>
+    <w:p>
+      <w:pPr>
+        <w:pStyle w:val="ListParagraph"/>
+        <w:keepNext/>
+        <w:numPr>
+          <w:ilvl w:val="0"/>
+          <w:numId w:val="36"/>
+        </w:numPr>
+        <w:rPr>
+          <w:noProof/>
+          <w:lang w:eastAsia="ja-JP"/>
+        </w:rPr>
+      </w:pPr>
       <w:r>
         <w:rPr>
           <w:rFonts w:asciiTheme="majorHAnsi" w:hAnsiTheme="majorHAnsi" w:cstheme="majorHAnsi"/>
           <w:noProof/>
           <w:lang w:eastAsia="ja-JP"/>
         </w:rPr>
-        <w:t>Large Helicorder Cursor</w:t>
-      </w:r>
-      <w:r>
-        <w:rPr>
+        <w:t>H</w:t>
+      </w:r>
+      <w:r>
+        <w:rPr>
+          <w:rFonts w:asciiTheme="majorHAnsi" w:hAnsiTheme="majorHAnsi" w:cstheme="majorHAnsi"/>
           <w:noProof/>
           <w:lang w:eastAsia="ja-JP"/>
         </w:rPr>
-        <w:t xml:space="preserve"> checkbox will make the cursor over the helicorder bigger and red for better visibility.</w:t>
+        <w:t xml:space="preserve">ide stale channels </w:t>
+      </w:r>
+      <w:r>
+        <w:rPr>
+          <w:rFonts w:asciiTheme="majorHAnsi" w:hAnsiTheme="majorHAnsi" w:cstheme="majorHAnsi"/>
+          <w:noProof/>
+          <w:lang w:eastAsia="ja-JP"/>
+        </w:rPr>
+        <w:t xml:space="preserve">- </w:t>
+      </w:r>
+      <w:r>
+        <w:rPr>
+          <w:noProof/>
+          <w:lang w:eastAsia="ja-JP"/>
+        </w:rPr>
+        <w:t>Enable to hide channels in the Data Chooser dialog that do not have data in the last 24 hours.  If not selected the channels will appear in the Data Chooser grayed out.  It is disabled by default.</w:t>
       </w:r>
     </w:p>
     <w:p>
@@ -26088,18 +26150,38 @@
     </w:p>
     <w:p>
       <w:r>
-        <w:t>When exiting SWARM, the application will automatically store user selected configurations to SWARM.config. Subsequent executions of SWARM from the same locations will read this file to determine starting configuration.</w:t>
+        <w:t>When exiting SWARM</w:t>
+      </w:r>
+      <w:r>
+        <w:t xml:space="preserve"> through the File menu</w:t>
+      </w:r>
+      <w:r>
+        <w:t xml:space="preserve">, the application will automatically store user selected configurations to SWARM.config. </w:t>
+      </w:r>
+      <w:r>
+        <w:t xml:space="preserve"> This configuration file can also be created while Swarm is running from File-&gt;Save Configuration menu.  </w:t>
+      </w:r>
+      <w:r>
+        <w:t xml:space="preserve">Subsequent executions of SWARM from the same locations will read </w:t>
+      </w:r>
+      <w:r>
+        <w:t>Swarm.config</w:t>
+      </w:r>
+      <w:bookmarkStart w:id="81" w:name="_GoBack"/>
+      <w:bookmarkEnd w:id="81"/>
+      <w:r>
+        <w:t xml:space="preserve"> to determine starting configuration.</w:t>
       </w:r>
     </w:p>
     <w:p>
       <w:pPr>
         <w:pStyle w:val="Heading2"/>
       </w:pPr>
-      <w:bookmarkStart w:id="81" w:name="_Toc9519091"/>
+      <w:bookmarkStart w:id="82" w:name="_Toc9519091"/>
       <w:r>
         <w:t>DataSources.config</w:t>
       </w:r>
-      <w:bookmarkEnd w:id="81"/>
+      <w:bookmarkEnd w:id="82"/>
     </w:p>
     <w:p>
       <w:r>
@@ -26206,8 +26288,8 @@
       <w:pPr>
         <w:pStyle w:val="Heading2"/>
       </w:pPr>
-      <w:bookmarkStart w:id="82" w:name="_Toc9519092"/>
-      <w:bookmarkStart w:id="83" w:name="_Ref517423993"/>
+      <w:bookmarkStart w:id="83" w:name="_Toc9519092"/>
+      <w:bookmarkStart w:id="84" w:name="_Ref517423993"/>
       <w:r>
         <w:t>Def</w:t>
       </w:r>
@@ -26217,7 +26299,7 @@
       <w:r>
         <w:t>ltVelocityModel.config</w:t>
       </w:r>
-      <w:bookmarkEnd w:id="82"/>
+      <w:bookmarkEnd w:id="83"/>
     </w:p>
     <w:p>
       <w:r>
@@ -26330,12 +26412,12 @@
       <w:pPr>
         <w:pStyle w:val="Heading2"/>
       </w:pPr>
-      <w:bookmarkStart w:id="84" w:name="_Toc9519093"/>
+      <w:bookmarkStart w:id="85" w:name="_Toc9519093"/>
       <w:r>
         <w:t>EventClassifications.config</w:t>
       </w:r>
-      <w:bookmarkEnd w:id="83"/>
       <w:bookmarkEnd w:id="84"/>
+      <w:bookmarkEnd w:id="85"/>
     </w:p>
     <w:p>
       <w:r>
@@ -26723,11 +26805,11 @@
       <w:pPr>
         <w:pStyle w:val="Heading2"/>
       </w:pPr>
-      <w:bookmarkStart w:id="85" w:name="_Toc9519094"/>
+      <w:bookmarkStart w:id="86" w:name="_Toc9519094"/>
       <w:r>
         <w:t>Hypo71.config</w:t>
       </w:r>
-      <w:bookmarkEnd w:id="85"/>
+      <w:bookmarkEnd w:id="86"/>
     </w:p>
     <w:p>
       <w:r>
@@ -27161,11 +27243,11 @@
       <w:pPr>
         <w:pStyle w:val="Heading2"/>
       </w:pPr>
-      <w:bookmarkStart w:id="86" w:name="_Toc9519095"/>
+      <w:bookmarkStart w:id="87" w:name="_Toc9519095"/>
       <w:r>
         <w:t>WaveDefaults.config</w:t>
       </w:r>
-      <w:bookmarkEnd w:id="86"/>
+      <w:bookmarkEnd w:id="87"/>
     </w:p>
     <w:p>
       <w:r>
@@ -27174,8 +27256,6 @@
       <w:r>
         <w:t>values in</w:t>
       </w:r>
-      <w:bookmarkStart w:id="87" w:name="_GoBack"/>
-      <w:bookmarkEnd w:id="87"/>
       <w:r>
         <w:t xml:space="preserve"> the wave view settings dialog (see section </w:t>
       </w:r>
@@ -28262,21 +28342,21 @@
         <v:path o:extrusionok="f" gradientshapeok="t" o:connecttype="rect"/>
         <o:lock v:ext="edit" aspectratio="t"/>
       </v:shapetype>
-      <v:shape id="_x0000_i1035" type="#_x0000_t75" style="width:12pt;height:12pt;visibility:visible;mso-wrap-style:square" o:bullet="t">
+      <v:shape id="_x0000_i1038" type="#_x0000_t75" style="width:12pt;height:12pt;visibility:visible;mso-wrap-style:square" o:bullet="t">
         <v:imagedata r:id="rId1" o:title="server"/>
       </v:shape>
     </w:pict>
   </w:numPicBullet>
   <w:numPicBullet w:numPicBulletId="1">
     <w:pict>
-      <v:shape id="_x0000_i1036" type="#_x0000_t75" style="width:12pt;height:12pt;visibility:visible;mso-wrap-style:square" o:bullet="t">
+      <v:shape id="_x0000_i1039" type="#_x0000_t75" style="width:12pt;height:12pt;visibility:visible;mso-wrap-style:square" o:bullet="t">
         <v:imagedata r:id="rId2" o:title="broken_server"/>
       </v:shape>
     </w:pict>
   </w:numPicBullet>
   <w:numPicBullet w:numPicBulletId="2">
     <w:pict>
-      <v:shape id="_x0000_i1037" type="#_x0000_t75" style="width:12pt;height:12pt;visibility:visible;mso-wrap-style:square" o:bullet="t">
+      <v:shape id="_x0000_i1040" type="#_x0000_t75" style="width:12pt;height:12pt;visibility:visible;mso-wrap-style:square" o:bullet="t">
         <v:imagedata r:id="rId3" o:title="label_some"/>
       </v:shape>
     </w:pict>
@@ -29447,95 +29527,9 @@
     </w:lvl>
   </w:abstractNum>
   <w:abstractNum w:abstractNumId="11" w15:restartNumberingAfterBreak="0">
-    <w:nsid w:val="33C82C47"/>
+    <w:nsid w:val="333A6B82"/>
     <w:multiLevelType w:val="hybridMultilevel"/>
-    <w:tmpl w:val="9C7E0DC0"/>
-    <w:lvl w:ilvl="0" w:tplc="0409000F">
-      <w:start w:val="1"/>
-      <w:numFmt w:val="decimal"/>
-      <w:lvlText w:val="%1."/>
-      <w:lvlJc w:val="left"/>
-      <w:pPr>
-        <w:ind w:left="765" w:hanging="360"/>
-      </w:pPr>
-    </w:lvl>
-    <w:lvl w:ilvl="1" w:tplc="04090019" w:tentative="1">
-      <w:start w:val="1"/>
-      <w:numFmt w:val="lowerLetter"/>
-      <w:lvlText w:val="%2."/>
-      <w:lvlJc w:val="left"/>
-      <w:pPr>
-        <w:ind w:left="1485" w:hanging="360"/>
-      </w:pPr>
-    </w:lvl>
-    <w:lvl w:ilvl="2" w:tplc="0409001B" w:tentative="1">
-      <w:start w:val="1"/>
-      <w:numFmt w:val="lowerRoman"/>
-      <w:lvlText w:val="%3."/>
-      <w:lvlJc w:val="right"/>
-      <w:pPr>
-        <w:ind w:left="2205" w:hanging="180"/>
-      </w:pPr>
-    </w:lvl>
-    <w:lvl w:ilvl="3" w:tplc="0409000F" w:tentative="1">
-      <w:start w:val="1"/>
-      <w:numFmt w:val="decimal"/>
-      <w:lvlText w:val="%4."/>
-      <w:lvlJc w:val="left"/>
-      <w:pPr>
-        <w:ind w:left="2925" w:hanging="360"/>
-      </w:pPr>
-    </w:lvl>
-    <w:lvl w:ilvl="4" w:tplc="04090019" w:tentative="1">
-      <w:start w:val="1"/>
-      <w:numFmt w:val="lowerLetter"/>
-      <w:lvlText w:val="%5."/>
-      <w:lvlJc w:val="left"/>
-      <w:pPr>
-        <w:ind w:left="3645" w:hanging="360"/>
-      </w:pPr>
-    </w:lvl>
-    <w:lvl w:ilvl="5" w:tplc="0409001B" w:tentative="1">
-      <w:start w:val="1"/>
-      <w:numFmt w:val="lowerRoman"/>
-      <w:lvlText w:val="%6."/>
-      <w:lvlJc w:val="right"/>
-      <w:pPr>
-        <w:ind w:left="4365" w:hanging="180"/>
-      </w:pPr>
-    </w:lvl>
-    <w:lvl w:ilvl="6" w:tplc="0409000F" w:tentative="1">
-      <w:start w:val="1"/>
-      <w:numFmt w:val="decimal"/>
-      <w:lvlText w:val="%7."/>
-      <w:lvlJc w:val="left"/>
-      <w:pPr>
-        <w:ind w:left="5085" w:hanging="360"/>
-      </w:pPr>
-    </w:lvl>
-    <w:lvl w:ilvl="7" w:tplc="04090019" w:tentative="1">
-      <w:start w:val="1"/>
-      <w:numFmt w:val="lowerLetter"/>
-      <w:lvlText w:val="%8."/>
-      <w:lvlJc w:val="left"/>
-      <w:pPr>
-        <w:ind w:left="5805" w:hanging="360"/>
-      </w:pPr>
-    </w:lvl>
-    <w:lvl w:ilvl="8" w:tplc="0409001B" w:tentative="1">
-      <w:start w:val="1"/>
-      <w:numFmt w:val="lowerRoman"/>
-      <w:lvlText w:val="%9."/>
-      <w:lvlJc w:val="right"/>
-      <w:pPr>
-        <w:ind w:left="6525" w:hanging="180"/>
-      </w:pPr>
-    </w:lvl>
-  </w:abstractNum>
-  <w:abstractNum w:abstractNumId="12" w15:restartNumberingAfterBreak="0">
-    <w:nsid w:val="388A57A0"/>
-    <w:multiLevelType w:val="hybridMultilevel"/>
-    <w:tmpl w:val="DF041ACC"/>
+    <w:tmpl w:val="4F922764"/>
     <w:lvl w:ilvl="0" w:tplc="04090001">
       <w:start w:val="1"/>
       <w:numFmt w:val="bullet"/>
@@ -29645,17 +29639,17 @@
       </w:rPr>
     </w:lvl>
   </w:abstractNum>
-  <w:abstractNum w:abstractNumId="13" w15:restartNumberingAfterBreak="0">
-    <w:nsid w:val="3977377C"/>
+  <w:abstractNum w:abstractNumId="12" w15:restartNumberingAfterBreak="0">
+    <w:nsid w:val="33C82C47"/>
     <w:multiLevelType w:val="hybridMultilevel"/>
-    <w:tmpl w:val="79B8E82C"/>
+    <w:tmpl w:val="9C7E0DC0"/>
     <w:lvl w:ilvl="0" w:tplc="0409000F">
       <w:start w:val="1"/>
       <w:numFmt w:val="decimal"/>
       <w:lvlText w:val="%1."/>
       <w:lvlJc w:val="left"/>
       <w:pPr>
-        <w:ind w:left="720" w:hanging="360"/>
+        <w:ind w:left="765" w:hanging="360"/>
       </w:pPr>
     </w:lvl>
     <w:lvl w:ilvl="1" w:tplc="04090019" w:tentative="1">
@@ -29664,7 +29658,7 @@
       <w:lvlText w:val="%2."/>
       <w:lvlJc w:val="left"/>
       <w:pPr>
-        <w:ind w:left="1440" w:hanging="360"/>
+        <w:ind w:left="1485" w:hanging="360"/>
       </w:pPr>
     </w:lvl>
     <w:lvl w:ilvl="2" w:tplc="0409001B" w:tentative="1">
@@ -29673,7 +29667,7 @@
       <w:lvlText w:val="%3."/>
       <w:lvlJc w:val="right"/>
       <w:pPr>
-        <w:ind w:left="2160" w:hanging="180"/>
+        <w:ind w:left="2205" w:hanging="180"/>
       </w:pPr>
     </w:lvl>
     <w:lvl w:ilvl="3" w:tplc="0409000F" w:tentative="1">
@@ -29682,7 +29676,7 @@
       <w:lvlText w:val="%4."/>
       <w:lvlJc w:val="left"/>
       <w:pPr>
-        <w:ind w:left="2880" w:hanging="360"/>
+        <w:ind w:left="2925" w:hanging="360"/>
       </w:pPr>
     </w:lvl>
     <w:lvl w:ilvl="4" w:tplc="04090019" w:tentative="1">
@@ -29691,7 +29685,7 @@
       <w:lvlText w:val="%5."/>
       <w:lvlJc w:val="left"/>
       <w:pPr>
-        <w:ind w:left="3600" w:hanging="360"/>
+        <w:ind w:left="3645" w:hanging="360"/>
       </w:pPr>
     </w:lvl>
     <w:lvl w:ilvl="5" w:tplc="0409001B" w:tentative="1">
@@ -29700,7 +29694,7 @@
       <w:lvlText w:val="%6."/>
       <w:lvlJc w:val="right"/>
       <w:pPr>
-        <w:ind w:left="4320" w:hanging="180"/>
+        <w:ind w:left="4365" w:hanging="180"/>
       </w:pPr>
     </w:lvl>
     <w:lvl w:ilvl="6" w:tplc="0409000F" w:tentative="1">
@@ -29709,7 +29703,7 @@
       <w:lvlText w:val="%7."/>
       <w:lvlJc w:val="left"/>
       <w:pPr>
-        <w:ind w:left="5040" w:hanging="360"/>
+        <w:ind w:left="5085" w:hanging="360"/>
       </w:pPr>
     </w:lvl>
     <w:lvl w:ilvl="7" w:tplc="04090019" w:tentative="1">
@@ -29718,7 +29712,7 @@
       <w:lvlText w:val="%8."/>
       <w:lvlJc w:val="left"/>
       <w:pPr>
-        <w:ind w:left="5760" w:hanging="360"/>
+        <w:ind w:left="5805" w:hanging="360"/>
       </w:pPr>
     </w:lvl>
     <w:lvl w:ilvl="8" w:tplc="0409001B" w:tentative="1">
@@ -29727,14 +29721,14 @@
       <w:lvlText w:val="%9."/>
       <w:lvlJc w:val="right"/>
       <w:pPr>
-        <w:ind w:left="6480" w:hanging="180"/>
+        <w:ind w:left="6525" w:hanging="180"/>
       </w:pPr>
     </w:lvl>
   </w:abstractNum>
-  <w:abstractNum w:abstractNumId="14" w15:restartNumberingAfterBreak="0">
-    <w:nsid w:val="3AA51EB0"/>
+  <w:abstractNum w:abstractNumId="13" w15:restartNumberingAfterBreak="0">
+    <w:nsid w:val="388A57A0"/>
     <w:multiLevelType w:val="hybridMultilevel"/>
-    <w:tmpl w:val="D57483FA"/>
+    <w:tmpl w:val="DF041ACC"/>
     <w:lvl w:ilvl="0" w:tplc="04090001">
       <w:start w:val="1"/>
       <w:numFmt w:val="bullet"/>
@@ -29844,10 +29838,96 @@
       </w:rPr>
     </w:lvl>
   </w:abstractNum>
+  <w:abstractNum w:abstractNumId="14" w15:restartNumberingAfterBreak="0">
+    <w:nsid w:val="3977377C"/>
+    <w:multiLevelType w:val="hybridMultilevel"/>
+    <w:tmpl w:val="79B8E82C"/>
+    <w:lvl w:ilvl="0" w:tplc="0409000F">
+      <w:start w:val="1"/>
+      <w:numFmt w:val="decimal"/>
+      <w:lvlText w:val="%1."/>
+      <w:lvlJc w:val="left"/>
+      <w:pPr>
+        <w:ind w:left="720" w:hanging="360"/>
+      </w:pPr>
+    </w:lvl>
+    <w:lvl w:ilvl="1" w:tplc="04090019" w:tentative="1">
+      <w:start w:val="1"/>
+      <w:numFmt w:val="lowerLetter"/>
+      <w:lvlText w:val="%2."/>
+      <w:lvlJc w:val="left"/>
+      <w:pPr>
+        <w:ind w:left="1440" w:hanging="360"/>
+      </w:pPr>
+    </w:lvl>
+    <w:lvl w:ilvl="2" w:tplc="0409001B" w:tentative="1">
+      <w:start w:val="1"/>
+      <w:numFmt w:val="lowerRoman"/>
+      <w:lvlText w:val="%3."/>
+      <w:lvlJc w:val="right"/>
+      <w:pPr>
+        <w:ind w:left="2160" w:hanging="180"/>
+      </w:pPr>
+    </w:lvl>
+    <w:lvl w:ilvl="3" w:tplc="0409000F" w:tentative="1">
+      <w:start w:val="1"/>
+      <w:numFmt w:val="decimal"/>
+      <w:lvlText w:val="%4."/>
+      <w:lvlJc w:val="left"/>
+      <w:pPr>
+        <w:ind w:left="2880" w:hanging="360"/>
+      </w:pPr>
+    </w:lvl>
+    <w:lvl w:ilvl="4" w:tplc="04090019" w:tentative="1">
+      <w:start w:val="1"/>
+      <w:numFmt w:val="lowerLetter"/>
+      <w:lvlText w:val="%5."/>
+      <w:lvlJc w:val="left"/>
+      <w:pPr>
+        <w:ind w:left="3600" w:hanging="360"/>
+      </w:pPr>
+    </w:lvl>
+    <w:lvl w:ilvl="5" w:tplc="0409001B" w:tentative="1">
+      <w:start w:val="1"/>
+      <w:numFmt w:val="lowerRoman"/>
+      <w:lvlText w:val="%6."/>
+      <w:lvlJc w:val="right"/>
+      <w:pPr>
+        <w:ind w:left="4320" w:hanging="180"/>
+      </w:pPr>
+    </w:lvl>
+    <w:lvl w:ilvl="6" w:tplc="0409000F" w:tentative="1">
+      <w:start w:val="1"/>
+      <w:numFmt w:val="decimal"/>
+      <w:lvlText w:val="%7."/>
+      <w:lvlJc w:val="left"/>
+      <w:pPr>
+        <w:ind w:left="5040" w:hanging="360"/>
+      </w:pPr>
+    </w:lvl>
+    <w:lvl w:ilvl="7" w:tplc="04090019" w:tentative="1">
+      <w:start w:val="1"/>
+      <w:numFmt w:val="lowerLetter"/>
+      <w:lvlText w:val="%8."/>
+      <w:lvlJc w:val="left"/>
+      <w:pPr>
+        <w:ind w:left="5760" w:hanging="360"/>
+      </w:pPr>
+    </w:lvl>
+    <w:lvl w:ilvl="8" w:tplc="0409001B" w:tentative="1">
+      <w:start w:val="1"/>
+      <w:numFmt w:val="lowerRoman"/>
+      <w:lvlText w:val="%9."/>
+      <w:lvlJc w:val="right"/>
+      <w:pPr>
+        <w:ind w:left="6480" w:hanging="180"/>
+      </w:pPr>
+    </w:lvl>
+  </w:abstractNum>
   <w:abstractNum w:abstractNumId="15" w15:restartNumberingAfterBreak="0">
-    <w:nsid w:val="3D5241D1"/>
+    <w:nsid w:val="3AA51EB0"/>
     <w:multiLevelType w:val="hybridMultilevel"/>
-    <w:tmpl w:val="6882B240"/>
+    <w:tmpl w:val="D57483FA"/>
     <w:lvl w:ilvl="0" w:tplc="04090001">
       <w:start w:val="1"/>
       <w:numFmt w:val="bullet"/>
@@ -29958,9 +30038,9 @@
     </w:lvl>
   </w:abstractNum>
   <w:abstractNum w:abstractNumId="16" w15:restartNumberingAfterBreak="0">
-    <w:nsid w:val="42DF2D76"/>
+    <w:nsid w:val="3D5241D1"/>
     <w:multiLevelType w:val="hybridMultilevel"/>
-    <w:tmpl w:val="9AB4694E"/>
+    <w:tmpl w:val="6882B240"/>
     <w:lvl w:ilvl="0" w:tplc="04090001">
       <w:start w:val="1"/>
       <w:numFmt w:val="bullet"/>
@@ -30071,9 +30151,9 @@
     </w:lvl>
   </w:abstractNum>
   <w:abstractNum w:abstractNumId="17" w15:restartNumberingAfterBreak="0">
-    <w:nsid w:val="431B2F84"/>
+    <w:nsid w:val="42DF2D76"/>
     <w:multiLevelType w:val="hybridMultilevel"/>
-    <w:tmpl w:val="31C22DD8"/>
+    <w:tmpl w:val="9AB4694E"/>
     <w:lvl w:ilvl="0" w:tplc="04090001">
       <w:start w:val="1"/>
       <w:numFmt w:val="bullet"/>
@@ -30184,9 +30264,9 @@
     </w:lvl>
   </w:abstractNum>
   <w:abstractNum w:abstractNumId="18" w15:restartNumberingAfterBreak="0">
-    <w:nsid w:val="465B59B2"/>
+    <w:nsid w:val="431B2F84"/>
     <w:multiLevelType w:val="hybridMultilevel"/>
-    <w:tmpl w:val="3BF2074C"/>
+    <w:tmpl w:val="31C22DD8"/>
     <w:lvl w:ilvl="0" w:tplc="04090001">
       <w:start w:val="1"/>
       <w:numFmt w:val="bullet"/>
@@ -30297,9 +30377,9 @@
     </w:lvl>
   </w:abstractNum>
   <w:abstractNum w:abstractNumId="19" w15:restartNumberingAfterBreak="0">
-    <w:nsid w:val="477347D9"/>
+    <w:nsid w:val="465B59B2"/>
     <w:multiLevelType w:val="hybridMultilevel"/>
-    <w:tmpl w:val="2EBADEC8"/>
+    <w:tmpl w:val="3BF2074C"/>
     <w:lvl w:ilvl="0" w:tplc="04090001">
       <w:start w:val="1"/>
       <w:numFmt w:val="bullet"/>
@@ -30410,9 +30490,9 @@
     </w:lvl>
   </w:abstractNum>
   <w:abstractNum w:abstractNumId="20" w15:restartNumberingAfterBreak="0">
-    <w:nsid w:val="49F042FB"/>
+    <w:nsid w:val="477347D9"/>
     <w:multiLevelType w:val="hybridMultilevel"/>
-    <w:tmpl w:val="159E9F1C"/>
+    <w:tmpl w:val="2EBADEC8"/>
     <w:lvl w:ilvl="0" w:tplc="04090001">
       <w:start w:val="1"/>
       <w:numFmt w:val="bullet"/>
@@ -30523,95 +30603,9 @@
     </w:lvl>
   </w:abstractNum>
   <w:abstractNum w:abstractNumId="21" w15:restartNumberingAfterBreak="0">
-    <w:nsid w:val="4C0E0941"/>
+    <w:nsid w:val="49F042FB"/>
     <w:multiLevelType w:val="hybridMultilevel"/>
-    <w:tmpl w:val="66C2C09E"/>
-    <w:lvl w:ilvl="0" w:tplc="0409000F">
-      <w:start w:val="1"/>
-      <w:numFmt w:val="decimal"/>
-      <w:lvlText w:val="%1."/>
-      <w:lvlJc w:val="left"/>
-      <w:pPr>
-        <w:ind w:left="720" w:hanging="360"/>
-      </w:pPr>
-    </w:lvl>
-    <w:lvl w:ilvl="1" w:tplc="04090019" w:tentative="1">
-      <w:start w:val="1"/>
-      <w:numFmt w:val="lowerLetter"/>
-      <w:lvlText w:val="%2."/>
-      <w:lvlJc w:val="left"/>
-      <w:pPr>
-        <w:ind w:left="1440" w:hanging="360"/>
-      </w:pPr>
-    </w:lvl>
-    <w:lvl w:ilvl="2" w:tplc="0409001B" w:tentative="1">
-      <w:start w:val="1"/>
-      <w:numFmt w:val="lowerRoman"/>
-      <w:lvlText w:val="%3."/>
-      <w:lvlJc w:val="right"/>
-      <w:pPr>
-        <w:ind w:left="2160" w:hanging="180"/>
-      </w:pPr>
-    </w:lvl>
-    <w:lvl w:ilvl="3" w:tplc="0409000F" w:tentative="1">
-      <w:start w:val="1"/>
-      <w:numFmt w:val="decimal"/>
-      <w:lvlText w:val="%4."/>
-      <w:lvlJc w:val="left"/>
-      <w:pPr>
-        <w:ind w:left="2880" w:hanging="360"/>
-      </w:pPr>
-    </w:lvl>
-    <w:lvl w:ilvl="4" w:tplc="04090019" w:tentative="1">
-      <w:start w:val="1"/>
-      <w:numFmt w:val="lowerLetter"/>
-      <w:lvlText w:val="%5."/>
-      <w:lvlJc w:val="left"/>
-      <w:pPr>
-        <w:ind w:left="3600" w:hanging="360"/>
-      </w:pPr>
-    </w:lvl>
-    <w:lvl w:ilvl="5" w:tplc="0409001B" w:tentative="1">
-      <w:start w:val="1"/>
-      <w:numFmt w:val="lowerRoman"/>
-      <w:lvlText w:val="%6."/>
-      <w:lvlJc w:val="right"/>
-      <w:pPr>
-        <w:ind w:left="4320" w:hanging="180"/>
-      </w:pPr>
-    </w:lvl>
-    <w:lvl w:ilvl="6" w:tplc="0409000F" w:tentative="1">
-      <w:start w:val="1"/>
-      <w:numFmt w:val="decimal"/>
-      <w:lvlText w:val="%7."/>
-      <w:lvlJc w:val="left"/>
-      <w:pPr>
-        <w:ind w:left="5040" w:hanging="360"/>
-      </w:pPr>
-    </w:lvl>
-    <w:lvl w:ilvl="7" w:tplc="04090019" w:tentative="1">
-      <w:start w:val="1"/>
-      <w:numFmt w:val="lowerLetter"/>
-      <w:lvlText w:val="%8."/>
-      <w:lvlJc w:val="left"/>
-      <w:pPr>
-        <w:ind w:left="5760" w:hanging="360"/>
-      </w:pPr>
-    </w:lvl>
-    <w:lvl w:ilvl="8" w:tplc="0409001B" w:tentative="1">
-      <w:start w:val="1"/>
-      <w:numFmt w:val="lowerRoman"/>
-      <w:lvlText w:val="%9."/>
-      <w:lvlJc w:val="right"/>
-      <w:pPr>
-        <w:ind w:left="6480" w:hanging="180"/>
-      </w:pPr>
-    </w:lvl>
-  </w:abstractNum>
-  <w:abstractNum w:abstractNumId="22" w15:restartNumberingAfterBreak="0">
-    <w:nsid w:val="55207AA2"/>
-    <w:multiLevelType w:val="hybridMultilevel"/>
-    <w:tmpl w:val="B4328478"/>
+    <w:tmpl w:val="159E9F1C"/>
     <w:lvl w:ilvl="0" w:tplc="04090001">
       <w:start w:val="1"/>
       <w:numFmt w:val="bullet"/>
@@ -30721,17 +30715,17 @@
       </w:rPr>
     </w:lvl>
   </w:abstractNum>
-  <w:abstractNum w:abstractNumId="23" w15:restartNumberingAfterBreak="0">
-    <w:nsid w:val="56D85E74"/>
+  <w:abstractNum w:abstractNumId="22" w15:restartNumberingAfterBreak="0">
+    <w:nsid w:val="4C0E0941"/>
     <w:multiLevelType w:val="hybridMultilevel"/>
-    <w:tmpl w:val="9A624914"/>
+    <w:tmpl w:val="66C2C09E"/>
     <w:lvl w:ilvl="0" w:tplc="0409000F">
       <w:start w:val="1"/>
       <w:numFmt w:val="decimal"/>
       <w:lvlText w:val="%1."/>
       <w:lvlJc w:val="left"/>
       <w:pPr>
-        <w:ind w:left="765" w:hanging="360"/>
+        <w:ind w:left="720" w:hanging="360"/>
       </w:pPr>
     </w:lvl>
     <w:lvl w:ilvl="1" w:tplc="04090019" w:tentative="1">
@@ -30740,7 +30734,7 @@
       <w:lvlText w:val="%2."/>
       <w:lvlJc w:val="left"/>
       <w:pPr>
-        <w:ind w:left="1485" w:hanging="360"/>
+        <w:ind w:left="1440" w:hanging="360"/>
       </w:pPr>
     </w:lvl>
     <w:lvl w:ilvl="2" w:tplc="0409001B" w:tentative="1">
@@ -30749,7 +30743,7 @@
       <w:lvlText w:val="%3."/>
       <w:lvlJc w:val="right"/>
       <w:pPr>
-        <w:ind w:left="2205" w:hanging="180"/>
+        <w:ind w:left="2160" w:hanging="180"/>
       </w:pPr>
     </w:lvl>
     <w:lvl w:ilvl="3" w:tplc="0409000F" w:tentative="1">
@@ -30758,7 +30752,7 @@
       <w:lvlText w:val="%4."/>
       <w:lvlJc w:val="left"/>
       <w:pPr>
-        <w:ind w:left="2925" w:hanging="360"/>
+        <w:ind w:left="2880" w:hanging="360"/>
       </w:pPr>
     </w:lvl>
     <w:lvl w:ilvl="4" w:tplc="04090019" w:tentative="1">
@@ -30767,7 +30761,7 @@
       <w:lvlText w:val="%5."/>
       <w:lvlJc w:val="left"/>
       <w:pPr>
-        <w:ind w:left="3645" w:hanging="360"/>
+        <w:ind w:left="3600" w:hanging="360"/>
       </w:pPr>
     </w:lvl>
     <w:lvl w:ilvl="5" w:tplc="0409001B" w:tentative="1">
@@ -30776,7 +30770,7 @@
       <w:lvlText w:val="%6."/>
       <w:lvlJc w:val="right"/>
       <w:pPr>
-        <w:ind w:left="4365" w:hanging="180"/>
+        <w:ind w:left="4320" w:hanging="180"/>
       </w:pPr>
     </w:lvl>
     <w:lvl w:ilvl="6" w:tplc="0409000F" w:tentative="1">
@@ -30785,7 +30779,7 @@
       <w:lvlText w:val="%7."/>
       <w:lvlJc w:val="left"/>
       <w:pPr>
-        <w:ind w:left="5085" w:hanging="360"/>
+        <w:ind w:left="5040" w:hanging="360"/>
       </w:pPr>
     </w:lvl>
     <w:lvl w:ilvl="7" w:tplc="04090019" w:tentative="1">
@@ -30794,7 +30788,7 @@
       <w:lvlText w:val="%8."/>
       <w:lvlJc w:val="left"/>
       <w:pPr>
-        <w:ind w:left="5805" w:hanging="360"/>
+        <w:ind w:left="5760" w:hanging="360"/>
       </w:pPr>
     </w:lvl>
     <w:lvl w:ilvl="8" w:tplc="0409001B" w:tentative="1">
@@ -30803,14 +30797,14 @@
       <w:lvlText w:val="%9."/>
       <w:lvlJc w:val="right"/>
       <w:pPr>
-        <w:ind w:left="6525" w:hanging="180"/>
+        <w:ind w:left="6480" w:hanging="180"/>
       </w:pPr>
     </w:lvl>
   </w:abstractNum>
-  <w:abstractNum w:abstractNumId="24" w15:restartNumberingAfterBreak="0">
-    <w:nsid w:val="56E27359"/>
+  <w:abstractNum w:abstractNumId="23" w15:restartNumberingAfterBreak="0">
+    <w:nsid w:val="55207AA2"/>
     <w:multiLevelType w:val="hybridMultilevel"/>
-    <w:tmpl w:val="D9DC78D8"/>
+    <w:tmpl w:val="B4328478"/>
     <w:lvl w:ilvl="0" w:tplc="04090001">
       <w:start w:val="1"/>
       <w:numFmt w:val="bullet"/>
@@ -30920,10 +30914,96 @@
       </w:rPr>
     </w:lvl>
   </w:abstractNum>
+  <w:abstractNum w:abstractNumId="24" w15:restartNumberingAfterBreak="0">
+    <w:nsid w:val="56D85E74"/>
+    <w:multiLevelType w:val="hybridMultilevel"/>
+    <w:tmpl w:val="9A624914"/>
+    <w:lvl w:ilvl="0" w:tplc="0409000F">
+      <w:start w:val="1"/>
+      <w:numFmt w:val="decimal"/>
+      <w:lvlText w:val="%1."/>
+      <w:lvlJc w:val="left"/>
+      <w:pPr>
+        <w:ind w:left="765" w:hanging="360"/>
+      </w:pPr>
+    </w:lvl>
+    <w:lvl w:ilvl="1" w:tplc="04090019" w:tentative="1">
+      <w:start w:val="1"/>
+      <w:numFmt w:val="lowerLetter"/>
+      <w:lvlText w:val="%2."/>
+      <w:lvlJc w:val="left"/>
+      <w:pPr>
+        <w:ind w:left="1485" w:hanging="360"/>
+      </w:pPr>
+    </w:lvl>
+    <w:lvl w:ilvl="2" w:tplc="0409001B" w:tentative="1">
+      <w:start w:val="1"/>
+      <w:numFmt w:val="lowerRoman"/>
+      <w:lvlText w:val="%3."/>
+      <w:lvlJc w:val="right"/>
+      <w:pPr>
+        <w:ind w:left="2205" w:hanging="180"/>
+      </w:pPr>
+    </w:lvl>
+    <w:lvl w:ilvl="3" w:tplc="0409000F" w:tentative="1">
+      <w:start w:val="1"/>
+      <w:numFmt w:val="decimal"/>
+      <w:lvlText w:val="%4."/>
+      <w:lvlJc w:val="left"/>
+      <w:pPr>
+        <w:ind w:left="2925" w:hanging="360"/>
+      </w:pPr>
+    </w:lvl>
+    <w:lvl w:ilvl="4" w:tplc="04090019" w:tentative="1">
+      <w:start w:val="1"/>
+      <w:numFmt w:val="lowerLetter"/>
+      <w:lvlText w:val="%5."/>
+      <w:lvlJc w:val="left"/>
+      <w:pPr>
+        <w:ind w:left="3645" w:hanging="360"/>
+      </w:pPr>
+    </w:lvl>
+    <w:lvl w:ilvl="5" w:tplc="0409001B" w:tentative="1">
+      <w:start w:val="1"/>
+      <w:numFmt w:val="lowerRoman"/>
+      <w:lvlText w:val="%6."/>
+      <w:lvlJc w:val="right"/>
+      <w:pPr>
+        <w:ind w:left="4365" w:hanging="180"/>
+      </w:pPr>
+    </w:lvl>
+    <w:lvl w:ilvl="6" w:tplc="0409000F" w:tentative="1">
+      <w:start w:val="1"/>
+      <w:numFmt w:val="decimal"/>
+      <w:lvlText w:val="%7."/>
+      <w:lvlJc w:val="left"/>
+      <w:pPr>
+        <w:ind w:left="5085" w:hanging="360"/>
+      </w:pPr>
+    </w:lvl>
+    <w:lvl w:ilvl="7" w:tplc="04090019" w:tentative="1">
+      <w:start w:val="1"/>
+      <w:numFmt w:val="lowerLetter"/>
+      <w:lvlText w:val="%8."/>
+      <w:lvlJc w:val="left"/>
+      <w:pPr>
+        <w:ind w:left="5805" w:hanging="360"/>
+      </w:pPr>
+    </w:lvl>
+    <w:lvl w:ilvl="8" w:tplc="0409001B" w:tentative="1">
+      <w:start w:val="1"/>
+      <w:numFmt w:val="lowerRoman"/>
+      <w:lvlText w:val="%9."/>
+      <w:lvlJc w:val="right"/>
+      <w:pPr>
+        <w:ind w:left="6525" w:hanging="180"/>
+      </w:pPr>
+    </w:lvl>
+  </w:abstractNum>
   <w:abstractNum w:abstractNumId="25" w15:restartNumberingAfterBreak="0">
-    <w:nsid w:val="5D845BED"/>
+    <w:nsid w:val="56E27359"/>
     <w:multiLevelType w:val="hybridMultilevel"/>
-    <w:tmpl w:val="D39ED0EE"/>
+    <w:tmpl w:val="D9DC78D8"/>
     <w:lvl w:ilvl="0" w:tplc="04090001">
       <w:start w:val="1"/>
       <w:numFmt w:val="bullet"/>
@@ -31034,9 +31114,9 @@
     </w:lvl>
   </w:abstractNum>
   <w:abstractNum w:abstractNumId="26" w15:restartNumberingAfterBreak="0">
-    <w:nsid w:val="65EB29C6"/>
+    <w:nsid w:val="5D845BED"/>
     <w:multiLevelType w:val="hybridMultilevel"/>
-    <w:tmpl w:val="B7782118"/>
+    <w:tmpl w:val="D39ED0EE"/>
     <w:lvl w:ilvl="0" w:tplc="04090001">
       <w:start w:val="1"/>
       <w:numFmt w:val="bullet"/>
@@ -31147,9 +31227,9 @@
     </w:lvl>
   </w:abstractNum>
   <w:abstractNum w:abstractNumId="27" w15:restartNumberingAfterBreak="0">
-    <w:nsid w:val="66CD0A70"/>
+    <w:nsid w:val="65EB29C6"/>
     <w:multiLevelType w:val="hybridMultilevel"/>
-    <w:tmpl w:val="575E1D62"/>
+    <w:tmpl w:val="B7782118"/>
     <w:lvl w:ilvl="0" w:tplc="04090001">
       <w:start w:val="1"/>
       <w:numFmt w:val="bullet"/>
@@ -31260,9 +31340,9 @@
     </w:lvl>
   </w:abstractNum>
   <w:abstractNum w:abstractNumId="28" w15:restartNumberingAfterBreak="0">
-    <w:nsid w:val="681A7EEC"/>
+    <w:nsid w:val="66CD0A70"/>
     <w:multiLevelType w:val="hybridMultilevel"/>
-    <w:tmpl w:val="221613F4"/>
+    <w:tmpl w:val="575E1D62"/>
     <w:lvl w:ilvl="0" w:tplc="04090001">
       <w:start w:val="1"/>
       <w:numFmt w:val="bullet"/>
@@ -31373,6 +31453,119 @@
     </w:lvl>
   </w:abstractNum>
   <w:abstractNum w:abstractNumId="29" w15:restartNumberingAfterBreak="0">
+    <w:nsid w:val="681A7EEC"/>
+    <w:multiLevelType w:val="hybridMultilevel"/>
+    <w:tmpl w:val="221613F4"/>
+    <w:lvl w:ilvl="0" w:tplc="04090001">
+      <w:start w:val="1"/>
+      <w:numFmt w:val="bullet"/>
+      <w:lvlText w:val=""/>
+      <w:lvlJc w:val="left"/>
+      <w:pPr>
+        <w:ind w:left="720" w:hanging="360"/>
+      </w:pPr>
+      <w:rPr>
+        <w:rFonts w:ascii="Symbol" w:hAnsi="Symbol" w:hint="default"/>
+      </w:rPr>
+    </w:lvl>
+    <w:lvl w:ilvl="1" w:tplc="04090003" w:tentative="1">
+      <w:start w:val="1"/>
+      <w:numFmt w:val="bullet"/>
+      <w:lvlText w:val="o"/>
+      <w:lvlJc w:val="left"/>
+      <w:pPr>
+        <w:ind w:left="1440" w:hanging="360"/>
+      </w:pPr>
+      <w:rPr>
+        <w:rFonts w:ascii="Courier New" w:hAnsi="Courier New" w:cs="Courier New" w:hint="default"/>
+      </w:rPr>
+    </w:lvl>
+    <w:lvl w:ilvl="2" w:tplc="04090005" w:tentative="1">
+      <w:start w:val="1"/>
+      <w:numFmt w:val="bullet"/>
+      <w:lvlText w:val=""/>
+      <w:lvlJc w:val="left"/>
+      <w:pPr>
+        <w:ind w:left="2160" w:hanging="360"/>
+      </w:pPr>
+      <w:rPr>
+        <w:rFonts w:ascii="Wingdings" w:hAnsi="Wingdings" w:hint="default"/>
+      </w:rPr>
+    </w:lvl>
+    <w:lvl w:ilvl="3" w:tplc="04090001" w:tentative="1">
+      <w:start w:val="1"/>
+      <w:numFmt w:val="bullet"/>
+      <w:lvlText w:val=""/>
+      <w:lvlJc w:val="left"/>
+      <w:pPr>
+        <w:ind w:left="2880" w:hanging="360"/>
+      </w:pPr>
+      <w:rPr>
+        <w:rFonts w:ascii="Symbol" w:hAnsi="Symbol" w:hint="default"/>
+      </w:rPr>
+    </w:lvl>
+    <w:lvl w:ilvl="4" w:tplc="04090003" w:tentative="1">
+      <w:start w:val="1"/>
+      <w:numFmt w:val="bullet"/>
+      <w:lvlText w:val="o"/>
+      <w:lvlJc w:val="left"/>
+      <w:pPr>
+        <w:ind w:left="3600" w:hanging="360"/>
+      </w:pPr>
+      <w:rPr>
+        <w:rFonts w:ascii="Courier New" w:hAnsi="Courier New" w:cs="Courier New" w:hint="default"/>
+      </w:rPr>
+    </w:lvl>
+    <w:lvl w:ilvl="5" w:tplc="04090005" w:tentative="1">
+      <w:start w:val="1"/>
+      <w:numFmt w:val="bullet"/>
+      <w:lvlText w:val=""/>
+      <w:lvlJc w:val="left"/>
+      <w:pPr>
+        <w:ind w:left="4320" w:hanging="360"/>
+      </w:pPr>
+      <w:rPr>
+        <w:rFonts w:ascii="Wingdings" w:hAnsi="Wingdings" w:hint="default"/>
+      </w:rPr>
+    </w:lvl>
+    <w:lvl w:ilvl="6" w:tplc="04090001" w:tentative="1">
+      <w:start w:val="1"/>
+      <w:numFmt w:val="bullet"/>
+      <w:lvlText w:val=""/>
+      <w:lvlJc w:val="left"/>
+      <w:pPr>
+        <w:ind w:left="5040" w:hanging="360"/>
+      </w:pPr>
+      <w:rPr>
+        <w:rFonts w:ascii="Symbol" w:hAnsi="Symbol" w:hint="default"/>
+      </w:rPr>
+    </w:lvl>
+    <w:lvl w:ilvl="7" w:tplc="04090003" w:tentative="1">
+      <w:start w:val="1"/>
+      <w:numFmt w:val="bullet"/>
+      <w:lvlText w:val="o"/>
+      <w:lvlJc w:val="left"/>
+      <w:pPr>
+        <w:ind w:left="5760" w:hanging="360"/>
+      </w:pPr>
+      <w:rPr>
+        <w:rFonts w:ascii="Courier New" w:hAnsi="Courier New" w:cs="Courier New" w:hint="default"/>
+      </w:rPr>
+    </w:lvl>
+    <w:lvl w:ilvl="8" w:tplc="04090005" w:tentative="1">
+      <w:start w:val="1"/>
+      <w:numFmt w:val="bullet"/>
+      <w:lvlText w:val=""/>
+      <w:lvlJc w:val="left"/>
+      <w:pPr>
+        <w:ind w:left="6480" w:hanging="360"/>
+      </w:pPr>
+      <w:rPr>
+        <w:rFonts w:ascii="Wingdings" w:hAnsi="Wingdings" w:hint="default"/>
+      </w:rPr>
+    </w:lvl>
+  </w:abstractNum>
+  <w:abstractNum w:abstractNumId="30" w15:restartNumberingAfterBreak="0">
     <w:nsid w:val="684148F2"/>
     <w:multiLevelType w:val="hybridMultilevel"/>
     <w:tmpl w:val="7CAE87C4"/>
@@ -31458,7 +31651,7 @@
       </w:pPr>
     </w:lvl>
   </w:abstractNum>
-  <w:abstractNum w:abstractNumId="30" w15:restartNumberingAfterBreak="0">
+  <w:abstractNum w:abstractNumId="31" w15:restartNumberingAfterBreak="0">
     <w:nsid w:val="6BBB2B26"/>
     <w:multiLevelType w:val="multilevel"/>
     <w:tmpl w:val="EE90B28C"/>
@@ -31577,7 +31770,7 @@
       </w:rPr>
     </w:lvl>
   </w:abstractNum>
-  <w:abstractNum w:abstractNumId="31" w15:restartNumberingAfterBreak="0">
+  <w:abstractNum w:abstractNumId="32" w15:restartNumberingAfterBreak="0">
     <w:nsid w:val="6E894553"/>
     <w:multiLevelType w:val="hybridMultilevel"/>
     <w:tmpl w:val="674AEB44"/>
@@ -31690,7 +31883,7 @@
       </w:rPr>
     </w:lvl>
   </w:abstractNum>
-  <w:abstractNum w:abstractNumId="32" w15:restartNumberingAfterBreak="0">
+  <w:abstractNum w:abstractNumId="33" w15:restartNumberingAfterBreak="0">
     <w:nsid w:val="79102E22"/>
     <w:multiLevelType w:val="hybridMultilevel"/>
     <w:tmpl w:val="1CFE8DB6"/>
@@ -31803,7 +31996,7 @@
       </w:rPr>
     </w:lvl>
   </w:abstractNum>
-  <w:abstractNum w:abstractNumId="33" w15:restartNumberingAfterBreak="0">
+  <w:abstractNum w:abstractNumId="34" w15:restartNumberingAfterBreak="0">
     <w:nsid w:val="7D9D5659"/>
     <w:multiLevelType w:val="hybridMultilevel"/>
     <w:tmpl w:val="CAB4E2B2"/>
@@ -31920,13 +32113,13 @@
     <w:abstractNumId w:val="2"/>
   </w:num>
   <w:num w:numId="2">
-    <w:abstractNumId w:val="30"/>
+    <w:abstractNumId w:val="31"/>
   </w:num>
   <w:num w:numId="3">
-    <w:abstractNumId w:val="21"/>
+    <w:abstractNumId w:val="22"/>
   </w:num>
   <w:num w:numId="4">
-    <w:abstractNumId w:val="30"/>
+    <w:abstractNumId w:val="31"/>
     <w:lvlOverride w:ilvl="0">
       <w:startOverride w:val="1"/>
     </w:lvlOverride>
@@ -31962,61 +32155,61 @@
     <w:abstractNumId w:val="1"/>
   </w:num>
   <w:num w:numId="7">
-    <w:abstractNumId w:val="27"/>
+    <w:abstractNumId w:val="28"/>
   </w:num>
   <w:num w:numId="8">
-    <w:abstractNumId w:val="28"/>
+    <w:abstractNumId w:val="29"/>
   </w:num>
   <w:num w:numId="9">
-    <w:abstractNumId w:val="20"/>
+    <w:abstractNumId w:val="21"/>
   </w:num>
   <w:num w:numId="10">
-    <w:abstractNumId w:val="19"/>
+    <w:abstractNumId w:val="20"/>
   </w:num>
   <w:num w:numId="11">
     <w:abstractNumId w:val="4"/>
   </w:num>
   <w:num w:numId="12">
-    <w:abstractNumId w:val="24"/>
+    <w:abstractNumId w:val="25"/>
   </w:num>
   <w:num w:numId="13">
-    <w:abstractNumId w:val="17"/>
+    <w:abstractNumId w:val="18"/>
   </w:num>
   <w:num w:numId="14">
     <w:abstractNumId w:val="9"/>
   </w:num>
   <w:num w:numId="15">
-    <w:abstractNumId w:val="25"/>
+    <w:abstractNumId w:val="26"/>
   </w:num>
   <w:num w:numId="16">
-    <w:abstractNumId w:val="14"/>
+    <w:abstractNumId w:val="15"/>
   </w:num>
   <w:num w:numId="17">
-    <w:abstractNumId w:val="15"/>
+    <w:abstractNumId w:val="16"/>
   </w:num>
   <w:num w:numId="18">
-    <w:abstractNumId w:val="32"/>
+    <w:abstractNumId w:val="33"/>
   </w:num>
   <w:num w:numId="19">
-    <w:abstractNumId w:val="31"/>
+    <w:abstractNumId w:val="32"/>
   </w:num>
   <w:num w:numId="20">
     <w:abstractNumId w:val="7"/>
   </w:num>
   <w:num w:numId="21">
-    <w:abstractNumId w:val="11"/>
+    <w:abstractNumId w:val="12"/>
   </w:num>
   <w:num w:numId="22">
     <w:abstractNumId w:val="10"/>
   </w:num>
   <w:num w:numId="23">
-    <w:abstractNumId w:val="22"/>
+    <w:abstractNumId w:val="23"/>
   </w:num>
   <w:num w:numId="24">
-    <w:abstractNumId w:val="12"/>
+    <w:abstractNumId w:val="13"/>
   </w:num>
   <w:num w:numId="25">
-    <w:abstractNumId w:val="18"/>
+    <w:abstractNumId w:val="19"/>
   </w:num>
   <w:num w:numId="26">
     <w:abstractNumId w:val="8"/>
@@ -32025,28 +32218,31 @@
     <w:abstractNumId w:val="0"/>
   </w:num>
   <w:num w:numId="28">
-    <w:abstractNumId w:val="16"/>
+    <w:abstractNumId w:val="17"/>
   </w:num>
   <w:num w:numId="29">
-    <w:abstractNumId w:val="13"/>
+    <w:abstractNumId w:val="14"/>
   </w:num>
   <w:num w:numId="30">
-    <w:abstractNumId w:val="26"/>
+    <w:abstractNumId w:val="27"/>
   </w:num>
   <w:num w:numId="31">
-    <w:abstractNumId w:val="33"/>
+    <w:abstractNumId w:val="34"/>
   </w:num>
   <w:num w:numId="32">
     <w:abstractNumId w:val="3"/>
   </w:num>
   <w:num w:numId="33">
-    <w:abstractNumId w:val="29"/>
+    <w:abstractNumId w:val="30"/>
   </w:num>
   <w:num w:numId="34">
-    <w:abstractNumId w:val="23"/>
+    <w:abstractNumId w:val="24"/>
   </w:num>
   <w:num w:numId="35">
     <w:abstractNumId w:val="6"/>
+  </w:num>
+  <w:num w:numId="36">
+    <w:abstractNumId w:val="11"/>
   </w:num>
 </w:numbering>
 </file>
@@ -33530,7 +33726,7 @@
 </file>
 
 <file path=customXml/itemProps1.xml><?xml version="1.0" encoding="utf-8"?>
-<ds:datastoreItem xmlns:ds="http://schemas.openxmlformats.org/officeDocument/2006/customXml" ds:itemID="{D27FED87-ECEC-4994-8F37-D5DD9D7C79A2}">
+<ds:datastoreItem xmlns:ds="http://schemas.openxmlformats.org/officeDocument/2006/customXml" ds:itemID="{F8D06EFD-33B0-4FCF-83AC-2E868B9BAC53}">
   <ds:schemaRefs>
     <ds:schemaRef ds:uri="http://schemas.openxmlformats.org/officeDocument/2006/bibliography"/>
   </ds:schemaRefs>

</xml_diff>

<commit_message>
update tag menu image
</commit_message>
<xml_diff>
--- a/docs/Swarm User Guide.docx
+++ b/docs/Swarm User Guide.docx
@@ -7198,7 +7198,20 @@
         </w:r>
       </w:hyperlink>
       <w:r>
-        <w:t>. In Windows, your unzipped swarm-x.y.z directory will look like this:</w:t>
+        <w:t>. In Windows, your unzipped swarm-</w:t>
+      </w:r>
+      <w:proofErr w:type="spellStart"/>
+      <w:r>
+        <w:t>x.</w:t>
+      </w:r>
+      <w:proofErr w:type="gramStart"/>
+      <w:r>
+        <w:t>y.z</w:t>
+      </w:r>
+      <w:proofErr w:type="spellEnd"/>
+      <w:proofErr w:type="gramEnd"/>
+      <w:r>
+        <w:t xml:space="preserve"> directory will look like this:</w:t>
       </w:r>
     </w:p>
     <w:p>
@@ -7445,8 +7458,21 @@
     </w:p>
     <w:p>
       <w:r>
-        <w:t>be populated with the available channels. The contents of both theWaves and Helicorders</w:t>
-      </w:r>
+        <w:t xml:space="preserve">be populated with the available channels. The contents of both </w:t>
+      </w:r>
+      <w:proofErr w:type="spellStart"/>
+      <w:r>
+        <w:t>theWaves</w:t>
+      </w:r>
+      <w:proofErr w:type="spellEnd"/>
+      <w:r>
+        <w:t xml:space="preserve"> and </w:t>
+      </w:r>
+      <w:proofErr w:type="spellStart"/>
+      <w:r>
+        <w:t>Helicorders</w:t>
+      </w:r>
+      <w:proofErr w:type="spellEnd"/>
     </w:p>
     <w:p>
       <w:r>
@@ -7521,7 +7547,15 @@
     </w:p>
     <w:p>
       <w:r>
-        <w:t xml:space="preserve">SWARM is preconfigured with AVO Winston Wave Server. To add another data source click on the </w:t>
+        <w:t xml:space="preserve">SWARM is preconfigured with AVO Winston Wave Server. To add another data </w:t>
+      </w:r>
+      <w:proofErr w:type="gramStart"/>
+      <w:r>
+        <w:t>source</w:t>
+      </w:r>
+      <w:proofErr w:type="gramEnd"/>
+      <w:r>
+        <w:t xml:space="preserve"> click on the </w:t>
       </w:r>
       <w:r>
         <w:t xml:space="preserve">‘New data source’ icon </w:t>
@@ -8021,12 +8055,14 @@
       <w:r>
         <w:t xml:space="preserve"> A data server that is in the </w:t>
       </w:r>
+      <w:proofErr w:type="spellStart"/>
       <w:r>
         <w:rPr>
           <w:rFonts w:asciiTheme="majorHAnsi" w:hAnsiTheme="majorHAnsi" w:cstheme="majorHAnsi"/>
         </w:rPr>
         <w:t>DataSources.config</w:t>
       </w:r>
+      <w:proofErr w:type="spellEnd"/>
       <w:r>
         <w:t xml:space="preserve"> file. The small padlock denotes that it is not possible to edit or delete it from SWARM. </w:t>
       </w:r>
@@ -8574,7 +8610,15 @@
         <w:t xml:space="preserve">Clicking on the ‘New data source’ icon will open a New Data Source dialog </w:t>
       </w:r>
       <w:r>
-        <w:t>window. Currently supported data source types for SWARM are Winston Wave Server, Earthworm Wave Server, FDSN WS, and SeekLink Server.</w:t>
+        <w:t xml:space="preserve">window. Currently supported data source types for SWARM are Winston Wave Server, Earthworm Wave Server, FDSN WS, and </w:t>
+      </w:r>
+      <w:proofErr w:type="spellStart"/>
+      <w:r>
+        <w:t>SeekLink</w:t>
+      </w:r>
+      <w:proofErr w:type="spellEnd"/>
+      <w:r>
+        <w:t xml:space="preserve"> Server.</w:t>
       </w:r>
     </w:p>
     <w:p>
@@ -8720,7 +8764,15 @@
         <w:t xml:space="preserve">essentially </w:t>
       </w:r>
       <w:r>
-        <w:t>the wave_serverV module of the Earthworm system.</w:t>
+        <w:t xml:space="preserve">the </w:t>
+      </w:r>
+      <w:proofErr w:type="spellStart"/>
+      <w:r>
+        <w:t>wave_serverV</w:t>
+      </w:r>
+      <w:proofErr w:type="spellEnd"/>
+      <w:r>
+        <w:t xml:space="preserve"> module of the Earthworm system.</w:t>
       </w:r>
       <w:r>
         <w:t xml:space="preserve"> Connection to Earthworm requires the IP address or host name of the server, port number, and communication time out in seconds.</w:t>
@@ -8866,7 +8918,15 @@
     <w:p>
       <w:r>
         <w:tab/>
-        <w:t xml:space="preserve">To add an FDSN web service data source, enter in the dataselect and station URL.  A list of available web services can be found at </w:t>
+        <w:t xml:space="preserve">To add an FDSN web service data source, enter in the </w:t>
+      </w:r>
+      <w:proofErr w:type="spellStart"/>
+      <w:r>
+        <w:t>dataselect</w:t>
+      </w:r>
+      <w:proofErr w:type="spellEnd"/>
+      <w:r>
+        <w:t xml:space="preserve"> and station URL.  A list of available web services can be found at </w:t>
       </w:r>
       <w:hyperlink r:id="rId30" w:history="1">
         <w:r>
@@ -9002,14 +9062,24 @@
         <w:pStyle w:val="Heading3"/>
       </w:pPr>
       <w:bookmarkStart w:id="14" w:name="_Toc9519035"/>
-      <w:r>
-        <w:t>SeedLink Server</w:t>
+      <w:proofErr w:type="spellStart"/>
+      <w:r>
+        <w:t>SeedLink</w:t>
+      </w:r>
+      <w:proofErr w:type="spellEnd"/>
+      <w:r>
+        <w:t xml:space="preserve"> Server</w:t>
       </w:r>
       <w:bookmarkEnd w:id="14"/>
     </w:p>
     <w:p>
-      <w:r>
-        <w:t xml:space="preserve">SeedLink protocol transmits data packets in 512-byte Mini-SEED records. </w:t>
+      <w:proofErr w:type="spellStart"/>
+      <w:r>
+        <w:t>SeedLink</w:t>
+      </w:r>
+      <w:proofErr w:type="spellEnd"/>
+      <w:r>
+        <w:t xml:space="preserve"> protocol transmits data packets in 512-byte Mini-SEED records. </w:t>
       </w:r>
       <w:r>
         <w:t>IRIS D</w:t>
@@ -9018,13 +9088,45 @@
         <w:t>ata</w:t>
       </w:r>
       <w:r>
-        <w:t xml:space="preserve"> Management Center (DMC) hosts a public accessible SeedLink server.  More information on SeedLink and IRIS DMC’s server can be found at </w:t>
+        <w:t xml:space="preserve"> Management Center (DMC) hosts a </w:t>
+      </w:r>
+      <w:proofErr w:type="gramStart"/>
+      <w:r>
+        <w:t>public</w:t>
+      </w:r>
+      <w:proofErr w:type="gramEnd"/>
+      <w:r>
+        <w:t xml:space="preserve"> accessible </w:t>
+      </w:r>
+      <w:proofErr w:type="spellStart"/>
+      <w:r>
+        <w:t>SeedLink</w:t>
+      </w:r>
+      <w:proofErr w:type="spellEnd"/>
+      <w:r>
+        <w:t xml:space="preserve"> server.  More information on </w:t>
+      </w:r>
+      <w:proofErr w:type="spellStart"/>
+      <w:r>
+        <w:t>SeedLink</w:t>
+      </w:r>
+      <w:proofErr w:type="spellEnd"/>
+      <w:r>
+        <w:t xml:space="preserve"> and IRIS DMC’s server can be found at </w:t>
       </w:r>
       <w:r>
         <w:t>http://ds.iris.edu/ds/nodes/dmc/services/seedlink/</w:t>
       </w:r>
       <w:r>
-        <w:t>. To connect to a SeedLink server enter in the IP address or host name, and the port.</w:t>
+        <w:t xml:space="preserve">. To connect to a </w:t>
+      </w:r>
+      <w:proofErr w:type="spellStart"/>
+      <w:r>
+        <w:t>SeedLink</w:t>
+      </w:r>
+      <w:proofErr w:type="spellEnd"/>
+      <w:r>
+        <w:t xml:space="preserve"> server enter in the IP address or host name, and the port.</w:t>
       </w:r>
     </w:p>
     <w:p>
@@ -9111,7 +9213,15 @@
         <w:fldChar w:fldCharType="end"/>
       </w:r>
       <w:r>
-        <w:t xml:space="preserve"> Adding a new SeedLink data source</w:t>
+        <w:t xml:space="preserve"> Adding a new </w:t>
+      </w:r>
+      <w:proofErr w:type="spellStart"/>
+      <w:r>
+        <w:t>SeedLink</w:t>
+      </w:r>
+      <w:proofErr w:type="spellEnd"/>
+      <w:r>
+        <w:t xml:space="preserve"> data source</w:t>
       </w:r>
     </w:p>
     <w:p>
@@ -9144,7 +9254,23 @@
         <w:t xml:space="preserve"> read</w:t>
       </w:r>
       <w:r>
-        <w:t xml:space="preserve"> formats are SAC, SEED, miniSEED, SEISAN, Matlab-readable text file</w:t>
+        <w:t xml:space="preserve"> formats are SAC, SEED, </w:t>
+      </w:r>
+      <w:proofErr w:type="spellStart"/>
+      <w:r>
+        <w:t>miniSEED</w:t>
+      </w:r>
+      <w:proofErr w:type="spellEnd"/>
+      <w:r>
+        <w:t xml:space="preserve">, SEISAN, </w:t>
+      </w:r>
+      <w:proofErr w:type="spellStart"/>
+      <w:r>
+        <w:t>Matlab</w:t>
+      </w:r>
+      <w:proofErr w:type="spellEnd"/>
+      <w:r>
+        <w:t>-readable text file</w:t>
       </w:r>
       <w:r>
         <w:t>, and WIN</w:t>
@@ -9158,14 +9284,24 @@
         <w:pStyle w:val="Heading4"/>
       </w:pPr>
       <w:bookmarkStart w:id="16" w:name="_Ref482173946"/>
-      <w:r>
-        <w:t>Matlab-readable text file</w:t>
+      <w:proofErr w:type="spellStart"/>
+      <w:r>
+        <w:t>Matlab</w:t>
+      </w:r>
+      <w:proofErr w:type="spellEnd"/>
+      <w:r>
+        <w:t>-readable text file</w:t>
       </w:r>
       <w:bookmarkEnd w:id="16"/>
     </w:p>
     <w:p>
-      <w:r>
-        <w:t xml:space="preserve">Matlab-readable text files do not contain station information. While the station information is not strictly necessary to display the data in helicorder and most other views, it may be required in some cases, such as in the particle motion view. Swarm will attempt to obtain </w:t>
+      <w:proofErr w:type="spellStart"/>
+      <w:r>
+        <w:t>Matlab</w:t>
+      </w:r>
+      <w:proofErr w:type="spellEnd"/>
+      <w:r>
+        <w:t xml:space="preserve">-readable text files do not contain station information. While the station information is not strictly necessary to display the data in helicorder and most other views, it may be required in some cases, such as in the particle motion view. Swarm will attempt to obtain </w:t>
       </w:r>
       <w:r>
         <w:t>SCNL</w:t>
@@ -9200,7 +9336,15 @@
         <w:ind w:firstLine="720"/>
       </w:pPr>
       <w:r>
-        <w:t>The content of Matlab-readable text file is space delimited with the epoch time in milliseconds followed by the value, e.g.:</w:t>
+        <w:t xml:space="preserve">The content of </w:t>
+      </w:r>
+      <w:proofErr w:type="spellStart"/>
+      <w:r>
+        <w:t>Matlab</w:t>
+      </w:r>
+      <w:proofErr w:type="spellEnd"/>
+      <w:r>
+        <w:t>-readable text file is space delimited with the epoch time in milliseconds followed by the value, e.g.:</w:t>
       </w:r>
     </w:p>
     <w:p>
@@ -9348,7 +9492,15 @@
         <w:t xml:space="preserve"> extension but the configuration file can be called anything and located anywhere.  The first line of the file must contain the time zone, followed by the name for each channel in the files.  </w:t>
       </w:r>
       <w:r>
-        <w:t xml:space="preserve">If specified time zone is not valid it will default to ‘GMT’.  If configuration file is not available or readable it will default to ‘UTC’. Abbreviations may work, but it is recommended to use the full time zone name (e.g. Americas/New_York, </w:t>
+        <w:t>If specified time zone is not valid it will default to ‘GMT’.  If configuration file is not available or readable it will default to ‘UTC’. Abbreviations may work, but it is recommended to use the full time zone name (e.g. Americas/</w:t>
+      </w:r>
+      <w:proofErr w:type="spellStart"/>
+      <w:r>
+        <w:t>New_York</w:t>
+      </w:r>
+      <w:proofErr w:type="spellEnd"/>
+      <w:r>
+        <w:t xml:space="preserve">, </w:t>
       </w:r>
       <w:r>
         <w:t xml:space="preserve">Atlantic/Reykjavik).  See </w:t>
@@ -9592,10 +9744,23 @@
     </w:p>
     <w:p>
       <w:r>
-        <w:t xml:space="preserve">One of SWARM’s primary functions is to display helicorders and allow user interactions with it. The helicorder below is displaying channel PN7A SHZ AV from AVO Winston data source.  </w:t>
-      </w:r>
-      <w:r>
-        <w:t>Helicorders derived from an active source, like a Wave Server or Winston connection, will automatically update when new data are available.</w:t>
+        <w:t xml:space="preserve">One of SWARM’s primary functions is to display </w:t>
+      </w:r>
+      <w:proofErr w:type="spellStart"/>
+      <w:r>
+        <w:t>helicorders</w:t>
+      </w:r>
+      <w:proofErr w:type="spellEnd"/>
+      <w:r>
+        <w:t xml:space="preserve"> and allow user interactions with it. The helicorder below is displaying channel PN7A SHZ AV from AVO Winston data source.  </w:t>
+      </w:r>
+      <w:proofErr w:type="spellStart"/>
+      <w:r>
+        <w:t>Helicorders</w:t>
+      </w:r>
+      <w:proofErr w:type="spellEnd"/>
+      <w:r>
+        <w:t xml:space="preserve"> derived from an active source, like a Wave Server or Winston connection, will automatically update when new data are available.</w:t>
       </w:r>
     </w:p>
     <w:p/>
@@ -11106,6 +11271,7 @@
         </w:rPr>
         <w:t xml:space="preserve">W </w:t>
       </w:r>
+      <w:proofErr w:type="gramStart"/>
       <w:r>
         <w:rPr>
           <w:rFonts w:cstheme="minorHAnsi"/>
@@ -11118,6 +11284,7 @@
         </w:rPr>
         <w:t xml:space="preserve"> ,</w:t>
       </w:r>
+      <w:proofErr w:type="gramEnd"/>
       <w:r>
         <w:rPr>
           <w:rFonts w:cstheme="minorHAnsi"/>
@@ -11199,6 +11366,7 @@
         </w:rPr>
         <w:t xml:space="preserve">S </w:t>
       </w:r>
+      <w:proofErr w:type="gramStart"/>
       <w:r>
         <w:rPr>
           <w:rFonts w:cstheme="minorHAnsi"/>
@@ -11211,6 +11379,7 @@
         </w:rPr>
         <w:t xml:space="preserve"> .</w:t>
       </w:r>
+      <w:proofErr w:type="gramEnd"/>
       <w:r>
         <w:t>)</w:t>
       </w:r>
@@ -12536,10 +12705,32 @@
         <w:rPr>
           <w:i/>
         </w:rPr>
-        <w:t xml:space="preserve">Apply to all open helicorders </w:t>
-      </w:r>
-      <w:r>
-        <w:t>option will copy the current helicorder settings to all other helicorders currently open. The new settings are applied on next helicorder update, which may be several seconds.</w:t>
+        <w:t xml:space="preserve">Apply to all open </w:t>
+      </w:r>
+      <w:proofErr w:type="spellStart"/>
+      <w:r>
+        <w:rPr>
+          <w:i/>
+        </w:rPr>
+        <w:t>helicorders</w:t>
+      </w:r>
+      <w:proofErr w:type="spellEnd"/>
+      <w:r>
+        <w:rPr>
+          <w:i/>
+        </w:rPr>
+        <w:t xml:space="preserve"> </w:t>
+      </w:r>
+      <w:r>
+        <w:t xml:space="preserve">option will copy the current helicorder settings to all other </w:t>
+      </w:r>
+      <w:proofErr w:type="spellStart"/>
+      <w:r>
+        <w:t>helicorders</w:t>
+      </w:r>
+      <w:proofErr w:type="spellEnd"/>
+      <w:r>
+        <w:t xml:space="preserve"> currently open. The new settings are applied on next helicorder update, which may be several seconds.</w:t>
       </w:r>
     </w:p>
     <w:p>
@@ -12640,7 +12831,15 @@
         </w:drawing>
       </w:r>
       <w:r>
-        <w:t xml:space="preserve"> or pressing the ? key.</w:t>
+        <w:t xml:space="preserve"> or pressing </w:t>
+      </w:r>
+      <w:proofErr w:type="gramStart"/>
+      <w:r>
+        <w:t>the ?</w:t>
+      </w:r>
+      <w:proofErr w:type="gramEnd"/>
+      <w:r>
+        <w:t xml:space="preserve"> key.</w:t>
       </w:r>
     </w:p>
     <w:p>
@@ -12760,7 +12959,11 @@
         <w:t>W</w:t>
       </w:r>
       <w:r>
-        <w:t xml:space="preserve"> or </w:t>
+        <w:t xml:space="preserve"> </w:t>
+      </w:r>
+      <w:proofErr w:type="gramStart"/>
+      <w:r>
+        <w:t xml:space="preserve">or </w:t>
       </w:r>
       <w:r>
         <w:rPr>
@@ -12768,6 +12971,7 @@
         </w:rPr>
         <w:t>,</w:t>
       </w:r>
+      <w:proofErr w:type="gramEnd"/>
       <w:r>
         <w:t xml:space="preserve"> will also toggle Wave view mode.</w:t>
       </w:r>
@@ -12996,7 +13200,11 @@
         <w:t>S</w:t>
       </w:r>
       <w:r>
-        <w:t xml:space="preserve"> or </w:t>
+        <w:t xml:space="preserve"> </w:t>
+      </w:r>
+      <w:proofErr w:type="gramStart"/>
+      <w:r>
+        <w:t xml:space="preserve">or </w:t>
       </w:r>
       <w:r>
         <w:rPr>
@@ -13004,6 +13212,7 @@
         </w:rPr>
         <w:t>.</w:t>
       </w:r>
+      <w:proofErr w:type="gramEnd"/>
       <w:r>
         <w:t xml:space="preserve"> will also toggle Spectra view mode.</w:t>
       </w:r>
@@ -13281,6 +13490,7 @@
       <w:r>
         <w:t xml:space="preserve">or </w:t>
       </w:r>
+      <w:proofErr w:type="gramStart"/>
       <w:r>
         <w:rPr>
           <w:rFonts w:asciiTheme="majorHAnsi" w:hAnsiTheme="majorHAnsi" w:cstheme="majorHAnsi"/>
@@ -13288,7 +13498,11 @@
         <w:t>‘</w:t>
       </w:r>
       <w:r>
-        <w:t xml:space="preserve"> will also toggle Particle Motion view mode.</w:t>
+        <w:t xml:space="preserve"> will</w:t>
+      </w:r>
+      <w:proofErr w:type="gramEnd"/>
+      <w:r>
+        <w:t xml:space="preserve"> also toggle Particle Motion view mode.</w:t>
       </w:r>
       <w:r>
         <w:t xml:space="preserve"> To apply filter, press the </w:t>
@@ -13473,8 +13687,13 @@
       <w:r>
         <w:t xml:space="preserve">Some wave data, such as those imported from </w:t>
       </w:r>
-      <w:r>
-        <w:t xml:space="preserve">Matlab-readable text </w:t>
+      <w:proofErr w:type="spellStart"/>
+      <w:r>
+        <w:t>Matlab</w:t>
+      </w:r>
+      <w:proofErr w:type="spellEnd"/>
+      <w:r>
+        <w:t xml:space="preserve">-readable text </w:t>
       </w:r>
       <w:r>
         <w:t xml:space="preserve">files, may not have the required </w:t>
@@ -13504,7 +13723,15 @@
         <w:fldChar w:fldCharType="end"/>
       </w:r>
       <w:r>
-        <w:t xml:space="preserve"> for more information on getting Swarm to recognize SCNL information from Matlab-readable text files.</w:t>
+        <w:t xml:space="preserve"> for more information on getting Swarm to recognize SCNL information from </w:t>
+      </w:r>
+      <w:proofErr w:type="spellStart"/>
+      <w:r>
+        <w:t>Matlab</w:t>
+      </w:r>
+      <w:proofErr w:type="spellEnd"/>
+      <w:r>
+        <w:t>-readable text files.</w:t>
       </w:r>
     </w:p>
     <w:p>
@@ -16007,6 +16234,7 @@
         </w:rPr>
         <w:t xml:space="preserve">W </w:t>
       </w:r>
+      <w:proofErr w:type="gramStart"/>
       <w:r>
         <w:rPr>
           <w:rFonts w:cstheme="minorHAnsi"/>
@@ -16019,6 +16247,7 @@
         </w:rPr>
         <w:t xml:space="preserve"> ,</w:t>
       </w:r>
+      <w:proofErr w:type="gramEnd"/>
       <w:r>
         <w:rPr>
           <w:rFonts w:cstheme="minorHAnsi"/>
@@ -16097,6 +16326,7 @@
         </w:rPr>
         <w:t xml:space="preserve">S </w:t>
       </w:r>
+      <w:proofErr w:type="gramStart"/>
       <w:r>
         <w:rPr>
           <w:rFonts w:cstheme="minorHAnsi"/>
@@ -16109,6 +16339,7 @@
         </w:rPr>
         <w:t xml:space="preserve"> .</w:t>
       </w:r>
+      <w:proofErr w:type="gramEnd"/>
       <w:r>
         <w:t>)</w:t>
       </w:r>
@@ -16689,7 +16920,15 @@
         <w:t xml:space="preserve">button </w:t>
       </w:r>
       <w:r>
-        <w:t xml:space="preserve">is enabled, users are able to make picks for P and S </w:t>
+        <w:t xml:space="preserve">is enabled, users </w:t>
+      </w:r>
+      <w:proofErr w:type="gramStart"/>
+      <w:r>
+        <w:t>are able to</w:t>
+      </w:r>
+      <w:proofErr w:type="gramEnd"/>
+      <w:r>
+        <w:t xml:space="preserve"> make picks for P and S </w:t>
       </w:r>
       <w:r>
         <w:t>times</w:t>
@@ -16976,7 +17215,15 @@
         <w:t xml:space="preserve"> menu item).</w:t>
       </w:r>
       <w:r>
-        <w:t xml:space="preserve">  Note: Locations for the stations that the picks are made on must be defined for this feature to work, either through the data source or SwarmMetadata.config.</w:t>
+        <w:t xml:space="preserve">  Note: Locations for the stations that the picks are made on must be defined for this feature to work, either through the data source or </w:t>
+      </w:r>
+      <w:proofErr w:type="spellStart"/>
+      <w:r>
+        <w:t>SwarmMetadata.config</w:t>
+      </w:r>
+      <w:proofErr w:type="spellEnd"/>
+      <w:r>
+        <w:t>.</w:t>
       </w:r>
     </w:p>
     <w:p>
@@ -17430,7 +17677,15 @@
         <w:t xml:space="preserve">, </w:t>
       </w:r>
       <w:r>
-        <w:t xml:space="preserve">will open up the pick settings menu.  Here users can select the units and values that the uncertainty weights will map to.  </w:t>
+        <w:t xml:space="preserve">will </w:t>
+      </w:r>
+      <w:proofErr w:type="gramStart"/>
+      <w:r>
+        <w:t>open up</w:t>
+      </w:r>
+      <w:proofErr w:type="gramEnd"/>
+      <w:r>
+        <w:t xml:space="preserve"> the pick settings menu.  Here users can select the units and values that the uncertainty weights will map to.  </w:t>
       </w:r>
       <w:r>
         <w:t xml:space="preserve">If </w:t>
@@ -17456,12 +17711,14 @@
       <w:r>
         <w:t xml:space="preserve">Changes made to the settings will be stored in </w:t>
       </w:r>
+      <w:proofErr w:type="spellStart"/>
       <w:r>
         <w:rPr>
           <w:rFonts w:asciiTheme="majorHAnsi" w:hAnsiTheme="majorHAnsi" w:cstheme="majorHAnsi"/>
         </w:rPr>
         <w:t>PickSettings.config</w:t>
       </w:r>
+      <w:proofErr w:type="spellEnd"/>
       <w:r>
         <w:t>.</w:t>
       </w:r>
@@ -18432,8 +18689,16 @@
         <w:rPr>
           <w:rFonts w:asciiTheme="majorHAnsi" w:hAnsiTheme="majorHAnsi" w:cstheme="majorHAnsi"/>
         </w:rPr>
-        <w:t>Hypo71 Ouptut</w:t>
-      </w:r>
+        <w:t xml:space="preserve">Hypo71 </w:t>
+      </w:r>
+      <w:proofErr w:type="spellStart"/>
+      <w:r>
+        <w:rPr>
+          <w:rFonts w:asciiTheme="majorHAnsi" w:hAnsiTheme="majorHAnsi" w:cstheme="majorHAnsi"/>
+        </w:rPr>
+        <w:t>Ouptut</w:t>
+      </w:r>
+      <w:proofErr w:type="spellEnd"/>
       <w:r>
         <w:t>.</w:t>
       </w:r>
@@ -18857,13 +19122,31 @@
       <w:pPr>
         <w:pStyle w:val="Heading4"/>
       </w:pPr>
+      <w:proofErr w:type="spellStart"/>
       <w:r>
         <w:t>QuakeML</w:t>
       </w:r>
-    </w:p>
-    <w:p>
-      <w:r>
-        <w:t xml:space="preserve">Swarm supports event import and export using QuakeML format.  For more information on QuakeML, visit their website at </w:t>
+      <w:proofErr w:type="spellEnd"/>
+    </w:p>
+    <w:p>
+      <w:r>
+        <w:t xml:space="preserve">Swarm supports event import and export using </w:t>
+      </w:r>
+      <w:proofErr w:type="spellStart"/>
+      <w:r>
+        <w:t>QuakeML</w:t>
+      </w:r>
+      <w:proofErr w:type="spellEnd"/>
+      <w:r>
+        <w:t xml:space="preserve"> format.  For more information on </w:t>
+      </w:r>
+      <w:proofErr w:type="spellStart"/>
+      <w:r>
+        <w:t>QuakeML</w:t>
+      </w:r>
+      <w:proofErr w:type="spellEnd"/>
+      <w:r>
+        <w:t xml:space="preserve">, visit their website at </w:t>
       </w:r>
       <w:hyperlink r:id="rId90" w:history="1">
         <w:r>
@@ -19072,7 +19355,21 @@
         <w:rPr>
           <w:b w:val="0"/>
         </w:rPr>
-        <w:t xml:space="preserve">format: Swarm&lt;version&gt;_QuakeML_&lt;user&gt;_&lt;timestamp&gt;.xml. </w:t>
+        <w:t>format: Swarm&lt;version&gt;_</w:t>
+      </w:r>
+      <w:proofErr w:type="spellStart"/>
+      <w:r>
+        <w:rPr>
+          <w:b w:val="0"/>
+        </w:rPr>
+        <w:t>QuakeML</w:t>
+      </w:r>
+      <w:proofErr w:type="spellEnd"/>
+      <w:r>
+        <w:rPr>
+          <w:b w:val="0"/>
+        </w:rPr>
+        <w:t xml:space="preserve">_&lt;user&gt;_&lt;timestamp&gt;.xml. </w:t>
       </w:r>
       <w:r>
         <w:rPr>
@@ -20540,7 +20837,15 @@
         <w:t xml:space="preserve"> and function</w:t>
       </w:r>
       <w:r>
-        <w:t xml:space="preserve"> similar to the RSAM viewer. </w:t>
+        <w:t xml:space="preserve"> </w:t>
+      </w:r>
+      <w:proofErr w:type="gramStart"/>
+      <w:r>
+        <w:t>similar to</w:t>
+      </w:r>
+      <w:proofErr w:type="gramEnd"/>
+      <w:r>
+        <w:t xml:space="preserve"> the RSAM viewer. </w:t>
       </w:r>
     </w:p>
     <w:p>
@@ -20721,12 +21026,14 @@
       <w:r>
         <w:t xml:space="preserve"> </w:t>
       </w:r>
+      <w:proofErr w:type="spellStart"/>
       <w:r>
         <w:rPr>
           <w:rFonts w:asciiTheme="majorHAnsi" w:hAnsiTheme="majorHAnsi"/>
         </w:rPr>
         <w:t>RsamDefaults.config</w:t>
       </w:r>
+      <w:proofErr w:type="spellEnd"/>
       <w:r>
         <w:t xml:space="preserve"> file.</w:t>
       </w:r>
@@ -20975,13 +21282,29 @@
     </w:p>
     <w:p>
       <w:r>
-        <w:t xml:space="preserve">The map shows station locations on geographically projected background imagery. Imagery can be, for example, shaded DEMS, satellite imagery, aerial photos, coastlines, etc. By default a basic world map taken from NASA Blue Marble imagery is provided. Custom imagery </w:t>
+        <w:t xml:space="preserve">The map shows station locations on geographically projected background imagery. Imagery can be, for example, shaded DEMS, satellite imagery, aerial photos, coastlines, etc. By </w:t>
+      </w:r>
+      <w:proofErr w:type="gramStart"/>
+      <w:r>
+        <w:t>default</w:t>
+      </w:r>
+      <w:proofErr w:type="gramEnd"/>
+      <w:r>
+        <w:t xml:space="preserve"> a basic world map taken from NASA Blue Marble imagery is provided. Custom imagery </w:t>
       </w:r>
       <w:r>
         <w:t>can be added</w:t>
       </w:r>
       <w:r>
-        <w:t xml:space="preserve"> provided that unprojected, geo-registered image files are available. See map packs for more information. </w:t>
+        <w:t xml:space="preserve"> provided that </w:t>
+      </w:r>
+      <w:proofErr w:type="spellStart"/>
+      <w:r>
+        <w:t>unprojected</w:t>
+      </w:r>
+      <w:proofErr w:type="spellEnd"/>
+      <w:r>
+        <w:t xml:space="preserve">, geo-registered image files are available. See map packs for more information. </w:t>
       </w:r>
       <w:r>
         <w:t xml:space="preserve">The map interface can be opened </w:t>
@@ -22592,6 +22915,7 @@
         </w:rPr>
         <w:t xml:space="preserve">W </w:t>
       </w:r>
+      <w:proofErr w:type="gramStart"/>
       <w:r>
         <w:rPr>
           <w:rFonts w:cstheme="minorHAnsi"/>
@@ -22604,6 +22928,7 @@
         </w:rPr>
         <w:t xml:space="preserve"> ,</w:t>
       </w:r>
+      <w:proofErr w:type="gramEnd"/>
       <w:r>
         <w:rPr>
           <w:rFonts w:cstheme="minorHAnsi"/>
@@ -22682,6 +23007,7 @@
         </w:rPr>
         <w:t xml:space="preserve">S </w:t>
       </w:r>
+      <w:proofErr w:type="gramStart"/>
       <w:r>
         <w:rPr>
           <w:rFonts w:cstheme="minorHAnsi"/>
@@ -22694,6 +23020,7 @@
         </w:rPr>
         <w:t xml:space="preserve"> .</w:t>
       </w:r>
+      <w:proofErr w:type="gramEnd"/>
       <w:r>
         <w:t>)</w:t>
       </w:r>
@@ -23326,12 +23653,14 @@
       <w:r>
         <w:t xml:space="preserve"> to show no station labels, </w:t>
       </w:r>
+      <w:proofErr w:type="gramStart"/>
       <w:r>
         <w:rPr>
           <w:rFonts w:asciiTheme="majorHAnsi" w:hAnsiTheme="majorHAnsi" w:cstheme="majorHAnsi"/>
         </w:rPr>
         <w:t>Some</w:t>
       </w:r>
+      <w:proofErr w:type="gramEnd"/>
       <w:r>
         <w:t xml:space="preserve"> to show some station labels, </w:t>
       </w:r>
@@ -23734,30 +24063,36 @@
       <w:r>
         <w:t xml:space="preserve"> the imagery is in the </w:t>
       </w:r>
+      <w:proofErr w:type="spellStart"/>
       <w:r>
         <w:rPr>
           <w:rFonts w:asciiTheme="majorHAnsi" w:hAnsiTheme="majorHAnsi" w:cstheme="majorHAnsi"/>
         </w:rPr>
         <w:t>mapdata</w:t>
       </w:r>
+      <w:proofErr w:type="spellEnd"/>
       <w:r>
         <w:t xml:space="preserve"> directory of its installation. This can be changed in </w:t>
       </w:r>
+      <w:proofErr w:type="spellStart"/>
       <w:r>
         <w:rPr>
           <w:rFonts w:asciiTheme="majorHAnsi" w:hAnsiTheme="majorHAnsi" w:cstheme="majorHAnsi"/>
         </w:rPr>
         <w:t>Swarm.config</w:t>
       </w:r>
+      <w:proofErr w:type="spellEnd"/>
       <w:r>
         <w:t xml:space="preserve">. Sub-directories in </w:t>
       </w:r>
+      <w:proofErr w:type="spellStart"/>
       <w:r>
         <w:rPr>
           <w:rFonts w:asciiTheme="majorHAnsi" w:hAnsiTheme="majorHAnsi" w:cstheme="majorHAnsi"/>
         </w:rPr>
         <w:t>mapdata</w:t>
       </w:r>
+      <w:proofErr w:type="spellEnd"/>
       <w:r>
         <w:t xml:space="preserve"> are called Map Packs. The binary distribution of SWARM includes world and </w:t>
       </w:r>
@@ -24001,7 +24336,15 @@
         <w:fldChar w:fldCharType="end"/>
       </w:r>
       <w:r>
-        <w:t xml:space="preserve">.)  Events in QuakeML file formats can also be imported from the </w:t>
+        <w:t xml:space="preserve">.)  Events in </w:t>
+      </w:r>
+      <w:proofErr w:type="spellStart"/>
+      <w:r>
+        <w:t>QuakeML</w:t>
+      </w:r>
+      <w:proofErr w:type="spellEnd"/>
+      <w:r>
+        <w:t xml:space="preserve"> file formats can also be imported from the </w:t>
       </w:r>
       <w:r>
         <w:rPr>
@@ -24013,7 +24356,15 @@
         <w:t xml:space="preserve"> menu.</w:t>
       </w:r>
       <w:r>
-        <w:t xml:space="preserve">  For more information on QuakeML, visit their website at </w:t>
+        <w:t xml:space="preserve">  For more information on </w:t>
+      </w:r>
+      <w:proofErr w:type="spellStart"/>
+      <w:r>
+        <w:t>QuakeML</w:t>
+      </w:r>
+      <w:proofErr w:type="spellEnd"/>
+      <w:r>
+        <w:t xml:space="preserve">, visit their website at </w:t>
       </w:r>
       <w:hyperlink r:id="rId109" w:history="1">
         <w:r>
@@ -24194,7 +24545,15 @@
     <w:p/>
     <w:p>
       <w:r>
-        <w:t xml:space="preserve">Hovering over the marker will turn the color green and display basic information about the event.  </w:t>
+        <w:t xml:space="preserve">Hovering over the marker will turn </w:t>
+      </w:r>
+      <w:proofErr w:type="gramStart"/>
+      <w:r>
+        <w:t>the color green</w:t>
+      </w:r>
+      <w:proofErr w:type="gramEnd"/>
+      <w:r>
+        <w:t xml:space="preserve"> and display basic information about the event.  </w:t>
       </w:r>
     </w:p>
     <w:p>
@@ -24359,7 +24718,15 @@
         <w:t>.</w:t>
       </w:r>
       <w:r>
-        <w:t xml:space="preserve">  The toolbar above the picks contain buttons that perform functions similar to that found in other views.  The buttons related to waves are enabled only after a wave is selected.</w:t>
+        <w:t xml:space="preserve">  The toolbar above the picks contain buttons that perform functions </w:t>
+      </w:r>
+      <w:proofErr w:type="gramStart"/>
+      <w:r>
+        <w:t>similar to</w:t>
+      </w:r>
+      <w:proofErr w:type="gramEnd"/>
+      <w:r>
+        <w:t xml:space="preserve"> that found in other views.  The buttons related to waves are enabled only after a wave is selected.</w:t>
       </w:r>
     </w:p>
     <w:p/>
@@ -24519,7 +24886,15 @@
         <w:t>Type</w:t>
       </w:r>
       <w:r>
-        <w:t xml:space="preserve"> – Describes the type of event.  Limited to a set of values supported in QuakeML.</w:t>
+        <w:t xml:space="preserve"> – Describes the type of event.  Limited to a set of values supported in </w:t>
+      </w:r>
+      <w:proofErr w:type="spellStart"/>
+      <w:r>
+        <w:t>QuakeML</w:t>
+      </w:r>
+      <w:proofErr w:type="spellEnd"/>
+      <w:r>
+        <w:t>.</w:t>
       </w:r>
     </w:p>
     <w:p>
@@ -24696,13 +25071,33 @@
         </w:drawing>
       </w:r>
       <w:r>
-        <w:t xml:space="preserve"> button to enable Tag Mode.  Enabling the tag mode will prompt the user to select a CSV file to save events to.  After file selection, right click on the start time of an event on the helicorder and select classification.  The event is automatically saved after selection and you will see a dark circle on the helicorder where the event was tagged</w:t>
-      </w:r>
-      <w:r>
-        <w:t xml:space="preserve"> (default color of an event is dark orange, but this may be vary depending on configuration)</w:t>
-      </w:r>
-      <w:r>
-        <w:t>.  You can remove an event by right clicking on the dark orange circle and selecting ‘Clear’ at the bottom of the menu.  Hovering over the event will show the tag time and classification at the status text area on bottom of helicorder.</w:t>
+        <w:t xml:space="preserve"> button to enable Tag Mode.  Enabling the tag mode will prompt the user to select a CSV file to save events to.  After file selection, right click on the start time of an event on the helicorder and select classification.  The event is automatically saved after selection and you will see a circle on the helicorder where the event was tagged.</w:t>
+      </w:r>
+      <w:r>
+        <w:t xml:space="preserve">  The color of the circle corresponds to the </w:t>
+      </w:r>
+      <w:r>
+        <w:t xml:space="preserve">background color of the </w:t>
+      </w:r>
+      <w:r>
+        <w:t>event classification selected</w:t>
+      </w:r>
+      <w:r>
+        <w:t xml:space="preserve"> in tag menu</w:t>
+      </w:r>
+      <w:bookmarkStart w:id="71" w:name="_GoBack"/>
+      <w:bookmarkEnd w:id="71"/>
+      <w:r>
+        <w:t>.</w:t>
+      </w:r>
+      <w:r>
+        <w:t xml:space="preserve">  You can remove an event by right clicking on </w:t>
+      </w:r>
+      <w:r>
+        <w:t xml:space="preserve">its </w:t>
+      </w:r>
+      <w:r>
+        <w:t>circle and selecting ‘Clear’ at the bottom of the menu.  Hovering over the event will show the tag time and classification at the status text area on bottom of helicorder.</w:t>
       </w:r>
     </w:p>
     <w:p>
@@ -24712,13 +25107,12 @@
       <w:r>
         <w:rPr>
           <w:noProof/>
-          <w:lang w:eastAsia="ja-JP"/>
         </w:rPr>
         <w:drawing>
-          <wp:inline distT="0" distB="0" distL="0" distR="0" wp14:anchorId="23AA3378" wp14:editId="64461422">
-            <wp:extent cx="5943600" cy="3771900"/>
-            <wp:effectExtent l="19050" t="19050" r="19050" b="19050"/>
-            <wp:docPr id="151" name="Picture 151"/>
+          <wp:inline distT="0" distB="0" distL="0" distR="0" wp14:anchorId="2B01B72E" wp14:editId="5F376745">
+            <wp:extent cx="7391400" cy="6600825"/>
+            <wp:effectExtent l="19050" t="19050" r="19050" b="28575"/>
+            <wp:docPr id="51" name="Picture 51"/>
             <wp:cNvGraphicFramePr>
               <a:graphicFrameLocks xmlns:a="http://schemas.openxmlformats.org/drawingml/2006/main" noChangeAspect="1"/>
             </wp:cNvGraphicFramePr>
@@ -24726,7 +25120,7 @@
               <a:graphicData uri="http://schemas.openxmlformats.org/drawingml/2006/picture">
                 <pic:pic xmlns:pic="http://schemas.openxmlformats.org/drawingml/2006/picture">
                   <pic:nvPicPr>
-                    <pic:cNvPr id="0" name="Picture 13"/>
+                    <pic:cNvPr id="0" name="Picture 5"/>
                     <pic:cNvPicPr>
                       <a:picLocks noChangeAspect="1" noChangeArrowheads="1"/>
                     </pic:cNvPicPr>
@@ -24747,7 +25141,7 @@
                   <pic:spPr bwMode="auto">
                     <a:xfrm>
                       <a:off x="0" y="0"/>
-                      <a:ext cx="5943600" cy="3771900"/>
+                      <a:ext cx="7391400" cy="6600825"/>
                     </a:xfrm>
                     <a:prstGeom prst="rect">
                       <a:avLst/>
@@ -24824,10 +25218,30 @@
         <w:t xml:space="preserve"> LP, VLP, Hybrid, Explosion, Tremor, Lahar, Pyroclastic Flow, Regional, Rock Fall, Teleseism,</w:t>
       </w:r>
       <w:r>
-        <w:t xml:space="preserve"> etc.  This list is </w:t>
-      </w:r>
-      <w:r>
-        <w:t xml:space="preserve">configurable through EventClassifications.config (see </w:t>
+        <w:t xml:space="preserve"> etc.  This list</w:t>
+      </w:r>
+      <w:r>
+        <w:t xml:space="preserve"> and the associated colors</w:t>
+      </w:r>
+      <w:r>
+        <w:t xml:space="preserve"> </w:t>
+      </w:r>
+      <w:r>
+        <w:t>are</w:t>
+      </w:r>
+      <w:r>
+        <w:t xml:space="preserve"> </w:t>
+      </w:r>
+      <w:r>
+        <w:t xml:space="preserve">configurable through </w:t>
+      </w:r>
+      <w:proofErr w:type="spellStart"/>
+      <w:r>
+        <w:t>EventClassifications.config</w:t>
+      </w:r>
+      <w:proofErr w:type="spellEnd"/>
+      <w:r>
+        <w:t xml:space="preserve"> (see </w:t>
       </w:r>
       <w:r>
         <w:fldChar w:fldCharType="begin"/>
@@ -24850,28 +25264,90 @@
     </w:p>
     <w:p>
       <w:r>
-        <w:t>When tag mode is enabled, the image captured will be exactly as shown in Swarm.  (When tag mode is not enabled, markers and events are not visible, and the helicorder is formatted for best fit.)</w:t>
+        <w:t xml:space="preserve">When tag mode is enabled, the image captured </w:t>
+      </w:r>
+      <w:r>
+        <w:t xml:space="preserve">using </w:t>
+      </w:r>
+      <w:r>
+        <w:rPr>
+          <w:noProof/>
+        </w:rPr>
+        <w:drawing>
+          <wp:inline distT="0" distB="0" distL="0" distR="0" wp14:anchorId="051C6B8B" wp14:editId="3C2E4CFD">
+            <wp:extent cx="180975" cy="190500"/>
+            <wp:effectExtent l="0" t="0" r="9525" b="0"/>
+            <wp:docPr id="52" name="Picture 52"/>
+            <wp:cNvGraphicFramePr>
+              <a:graphicFrameLocks xmlns:a="http://schemas.openxmlformats.org/drawingml/2006/main" noChangeAspect="1"/>
+            </wp:cNvGraphicFramePr>
+            <a:graphic xmlns:a="http://schemas.openxmlformats.org/drawingml/2006/main">
+              <a:graphicData uri="http://schemas.openxmlformats.org/drawingml/2006/picture">
+                <pic:pic xmlns:pic="http://schemas.openxmlformats.org/drawingml/2006/picture">
+                  <pic:nvPicPr>
+                    <pic:cNvPr id="0" name="Picture 6"/>
+                    <pic:cNvPicPr>
+                      <a:picLocks noChangeAspect="1" noChangeArrowheads="1"/>
+                    </pic:cNvPicPr>
+                  </pic:nvPicPr>
+                  <pic:blipFill>
+                    <a:blip r:embed="rId113">
+                      <a:extLst>
+                        <a:ext uri="{28A0092B-C50C-407E-A947-70E740481C1C}">
+                          <a14:useLocalDpi xmlns:a14="http://schemas.microsoft.com/office/drawing/2010/main" val="0"/>
+                        </a:ext>
+                      </a:extLst>
+                    </a:blip>
+                    <a:srcRect/>
+                    <a:stretch>
+                      <a:fillRect/>
+                    </a:stretch>
+                  </pic:blipFill>
+                  <pic:spPr bwMode="auto">
+                    <a:xfrm>
+                      <a:off x="0" y="0"/>
+                      <a:ext cx="180975" cy="190500"/>
+                    </a:xfrm>
+                    <a:prstGeom prst="rect">
+                      <a:avLst/>
+                    </a:prstGeom>
+                    <a:noFill/>
+                    <a:ln>
+                      <a:noFill/>
+                    </a:ln>
+                  </pic:spPr>
+                </pic:pic>
+              </a:graphicData>
+            </a:graphic>
+          </wp:inline>
+        </w:drawing>
+      </w:r>
+      <w:r>
+        <w:t xml:space="preserve"> </w:t>
+      </w:r>
+      <w:r>
+        <w:t>will be exactly as shown in Swarm.  (When tag mode is not enabled, markers and events are not visible, and the helicorder is formatted for best fit.)</w:t>
       </w:r>
     </w:p>
     <w:p>
       <w:pPr>
         <w:pStyle w:val="Heading1"/>
       </w:pPr>
-      <w:bookmarkStart w:id="71" w:name="_Toc9519082"/>
+      <w:bookmarkStart w:id="72" w:name="_Toc9519082"/>
       <w:r>
         <w:t>Menus</w:t>
       </w:r>
-      <w:bookmarkEnd w:id="71"/>
+      <w:bookmarkEnd w:id="72"/>
     </w:p>
     <w:p>
       <w:pPr>
         <w:pStyle w:val="Heading2"/>
       </w:pPr>
-      <w:bookmarkStart w:id="72" w:name="_Toc9519083"/>
+      <w:bookmarkStart w:id="73" w:name="_Toc9519083"/>
       <w:r>
         <w:t>File</w:t>
       </w:r>
-      <w:bookmarkEnd w:id="72"/>
+      <w:bookmarkEnd w:id="73"/>
     </w:p>
     <w:p>
       <w:pPr>
@@ -24924,13 +25400,29 @@
         <w:t xml:space="preserve"> </w:t>
       </w:r>
       <w:r>
-        <w:t xml:space="preserve">open a wave as data source from a file. Supported formats are SAC, SEED, miniSEED, SEISAN, </w:t>
+        <w:t xml:space="preserve">open a wave as data source from a file. Supported formats are SAC, SEED, </w:t>
+      </w:r>
+      <w:proofErr w:type="spellStart"/>
+      <w:r>
+        <w:t>miniSEED</w:t>
+      </w:r>
+      <w:proofErr w:type="spellEnd"/>
+      <w:r>
+        <w:t xml:space="preserve">, SEISAN, </w:t>
       </w:r>
       <w:r>
         <w:t xml:space="preserve">WIN, </w:t>
       </w:r>
       <w:r>
-        <w:t>and Matlab-readable text file.</w:t>
+        <w:t xml:space="preserve">and </w:t>
+      </w:r>
+      <w:proofErr w:type="spellStart"/>
+      <w:r>
+        <w:t>Matlab</w:t>
+      </w:r>
+      <w:proofErr w:type="spellEnd"/>
+      <w:r>
+        <w:t>-readable text file.</w:t>
       </w:r>
     </w:p>
     <w:p>
@@ -24954,7 +25446,15 @@
         <w:t xml:space="preserve"> </w:t>
       </w:r>
       <w:r>
-        <w:t>Closes all file based data sources.</w:t>
+        <w:t xml:space="preserve">Closes all </w:t>
+      </w:r>
+      <w:proofErr w:type="gramStart"/>
+      <w:r>
+        <w:t>file based</w:t>
+      </w:r>
+      <w:proofErr w:type="gramEnd"/>
+      <w:r>
+        <w:t xml:space="preserve"> data sources.</w:t>
       </w:r>
     </w:p>
     <w:p>
@@ -25020,7 +25520,15 @@
         <w:t>I</w:t>
       </w:r>
       <w:r>
-        <w:t xml:space="preserve">) Allow user to open a QuakeML event file for display on the map. </w:t>
+        <w:t xml:space="preserve">) Allow user to open a </w:t>
+      </w:r>
+      <w:proofErr w:type="spellStart"/>
+      <w:r>
+        <w:t>QuakeML</w:t>
+      </w:r>
+      <w:proofErr w:type="spellEnd"/>
+      <w:r>
+        <w:t xml:space="preserve"> event file for display on the map. </w:t>
       </w:r>
     </w:p>
     <w:p>
@@ -25082,11 +25590,11 @@
       <w:pPr>
         <w:pStyle w:val="Heading3"/>
       </w:pPr>
-      <w:bookmarkStart w:id="73" w:name="_Toc9519084"/>
+      <w:bookmarkStart w:id="74" w:name="_Toc9519084"/>
       <w:r>
         <w:t>Options</w:t>
       </w:r>
-      <w:bookmarkEnd w:id="73"/>
+      <w:bookmarkEnd w:id="74"/>
     </w:p>
     <w:p>
       <w:pPr>
@@ -25163,7 +25671,7 @@
                                           <pic:cNvPicPr/>
                                         </pic:nvPicPr>
                                         <pic:blipFill>
-                                          <a:blip r:embed="rId113"/>
+                                          <a:blip r:embed="rId114"/>
                                           <a:stretch>
                                             <a:fillRect/>
                                           </a:stretch>
@@ -25272,7 +25780,7 @@
                                     <pic:cNvPicPr/>
                                   </pic:nvPicPr>
                                   <pic:blipFill>
-                                    <a:blip r:embed="rId113"/>
+                                    <a:blip r:embed="rId114"/>
                                     <a:stretch>
                                       <a:fillRect/>
                                     </a:stretch>
@@ -25392,7 +25900,7 @@
           <w:lang w:eastAsia="ja-JP"/>
         </w:rPr>
       </w:pPr>
-      <w:bookmarkStart w:id="74" w:name="_Ref481659098"/>
+      <w:bookmarkStart w:id="75" w:name="_Ref481659098"/>
       <w:r>
         <w:rPr>
           <w:noProof/>
@@ -25400,7 +25908,7 @@
         </w:rPr>
         <w:t>Duration Magnitude</w:t>
       </w:r>
-      <w:bookmarkEnd w:id="74"/>
+      <w:bookmarkEnd w:id="75"/>
     </w:p>
     <w:p>
       <w:pPr>
@@ -25664,7 +26172,7 @@
           <w:noProof/>
           <w:lang w:eastAsia="ja-JP"/>
         </w:rPr>
-        <w:t>H</w:t>
+        <w:t xml:space="preserve">Hide stale channels </w:t>
       </w:r>
       <w:r>
         <w:rPr>
@@ -25672,33 +26180,93 @@
           <w:noProof/>
           <w:lang w:eastAsia="ja-JP"/>
         </w:rPr>
-        <w:t xml:space="preserve">ide stale channels </w:t>
-      </w:r>
-      <w:r>
-        <w:rPr>
-          <w:rFonts w:asciiTheme="majorHAnsi" w:hAnsiTheme="majorHAnsi" w:cstheme="majorHAnsi"/>
+        <w:t xml:space="preserve">- </w:t>
+      </w:r>
+      <w:r>
+        <w:rPr>
           <w:noProof/>
           <w:lang w:eastAsia="ja-JP"/>
         </w:rPr>
-        <w:t xml:space="preserve">- </w:t>
+        <w:t>Enable to hide channels in the Data Chooser dialog that do not have data in the last 24 hours.  If not selected the channels will appear in the Data Chooser grayed out.  It is disabled by default.</w:t>
       </w:r>
       <w:r>
         <w:rPr>
           <w:noProof/>
           <w:lang w:eastAsia="ja-JP"/>
         </w:rPr>
-        <w:t>Enable to hide channels in the Data Chooser dialog that do not have data in the last 24 hours.  If not selected the channels will appear in the Data Chooser grayed out.  It is disabled by default.</w:t>
+        <w:t xml:space="preserve">  If this setting is changed after the data source has been opened, click on the refresh button (</w:t>
+      </w:r>
+      <w:r>
+        <w:rPr>
+          <w:noProof/>
+          <w:lang w:eastAsia="ja-JP"/>
+        </w:rPr>
+        <w:drawing>
+          <wp:inline distT="0" distB="0" distL="0" distR="0" wp14:anchorId="60D94C36" wp14:editId="5059D036">
+            <wp:extent cx="200025" cy="180975"/>
+            <wp:effectExtent l="0" t="0" r="9525" b="9525"/>
+            <wp:docPr id="50" name="Picture 50"/>
+            <wp:cNvGraphicFramePr>
+              <a:graphicFrameLocks xmlns:a="http://schemas.openxmlformats.org/drawingml/2006/main" noChangeAspect="1"/>
+            </wp:cNvGraphicFramePr>
+            <a:graphic xmlns:a="http://schemas.openxmlformats.org/drawingml/2006/main">
+              <a:graphicData uri="http://schemas.openxmlformats.org/drawingml/2006/picture">
+                <pic:pic xmlns:pic="http://schemas.openxmlformats.org/drawingml/2006/picture">
+                  <pic:nvPicPr>
+                    <pic:cNvPr id="0" name="Picture 5"/>
+                    <pic:cNvPicPr>
+                      <a:picLocks noChangeAspect="1" noChangeArrowheads="1"/>
+                    </pic:cNvPicPr>
+                  </pic:nvPicPr>
+                  <pic:blipFill>
+                    <a:blip r:embed="rId115">
+                      <a:extLst>
+                        <a:ext uri="{28A0092B-C50C-407E-A947-70E740481C1C}">
+                          <a14:useLocalDpi xmlns:a14="http://schemas.microsoft.com/office/drawing/2010/main" val="0"/>
+                        </a:ext>
+                      </a:extLst>
+                    </a:blip>
+                    <a:srcRect/>
+                    <a:stretch>
+                      <a:fillRect/>
+                    </a:stretch>
+                  </pic:blipFill>
+                  <pic:spPr bwMode="auto">
+                    <a:xfrm>
+                      <a:off x="0" y="0"/>
+                      <a:ext cx="200025" cy="180975"/>
+                    </a:xfrm>
+                    <a:prstGeom prst="rect">
+                      <a:avLst/>
+                    </a:prstGeom>
+                    <a:noFill/>
+                    <a:ln>
+                      <a:noFill/>
+                    </a:ln>
+                  </pic:spPr>
+                </pic:pic>
+              </a:graphicData>
+            </a:graphic>
+          </wp:inline>
+        </w:drawing>
+      </w:r>
+      <w:r>
+        <w:rPr>
+          <w:noProof/>
+          <w:lang w:eastAsia="ja-JP"/>
+        </w:rPr>
+        <w:t>)to see change take effect.</w:t>
       </w:r>
     </w:p>
     <w:p>
       <w:pPr>
         <w:pStyle w:val="Heading2"/>
       </w:pPr>
-      <w:bookmarkStart w:id="75" w:name="_Toc9519085"/>
+      <w:bookmarkStart w:id="76" w:name="_Toc9519085"/>
       <w:r>
         <w:t>Layout</w:t>
       </w:r>
-      <w:bookmarkEnd w:id="75"/>
+      <w:bookmarkEnd w:id="76"/>
     </w:p>
     <w:p>
       <w:r>
@@ -25807,11 +26375,11 @@
       <w:pPr>
         <w:pStyle w:val="Heading2"/>
       </w:pPr>
-      <w:bookmarkStart w:id="76" w:name="_Toc9519086"/>
+      <w:bookmarkStart w:id="77" w:name="_Toc9519086"/>
       <w:r>
         <w:t>Window</w:t>
       </w:r>
-      <w:bookmarkEnd w:id="76"/>
+      <w:bookmarkEnd w:id="77"/>
     </w:p>
     <w:p>
       <w:pPr>
@@ -25939,10 +26507,26 @@
         <w:rPr>
           <w:rFonts w:asciiTheme="majorHAnsi" w:hAnsiTheme="majorHAnsi" w:cstheme="majorHAnsi"/>
         </w:rPr>
-        <w:t>Tile Helicorders</w:t>
-      </w:r>
-      <w:r>
-        <w:t xml:space="preserve"> Tiles all open helicoders.</w:t>
+        <w:t xml:space="preserve">Tile </w:t>
+      </w:r>
+      <w:proofErr w:type="spellStart"/>
+      <w:r>
+        <w:rPr>
+          <w:rFonts w:asciiTheme="majorHAnsi" w:hAnsiTheme="majorHAnsi" w:cstheme="majorHAnsi"/>
+        </w:rPr>
+        <w:t>Helicorders</w:t>
+      </w:r>
+      <w:proofErr w:type="spellEnd"/>
+      <w:r>
+        <w:t xml:space="preserve"> Tiles all open </w:t>
+      </w:r>
+      <w:proofErr w:type="spellStart"/>
+      <w:r>
+        <w:t>helicoders</w:t>
+      </w:r>
+      <w:proofErr w:type="spellEnd"/>
+      <w:r>
+        <w:t>.</w:t>
       </w:r>
     </w:p>
     <w:p>
@@ -26005,22 +26589,46 @@
         <w:t>Close All</w:t>
       </w:r>
       <w:r>
-        <w:t xml:space="preserve"> Closes all open helicorders and waves.</w:t>
+        <w:t xml:space="preserve"> Closes all open </w:t>
+      </w:r>
+      <w:proofErr w:type="spellStart"/>
+      <w:r>
+        <w:t>helicorders</w:t>
+      </w:r>
+      <w:proofErr w:type="spellEnd"/>
+      <w:r>
+        <w:t xml:space="preserve"> and waves.</w:t>
       </w:r>
     </w:p>
     <w:p>
       <w:pPr>
         <w:pStyle w:val="Heading3"/>
       </w:pPr>
-      <w:bookmarkStart w:id="77" w:name="_Toc9519087"/>
+      <w:bookmarkStart w:id="78" w:name="_Toc9519087"/>
       <w:r>
         <w:t>Kiosk Mode</w:t>
       </w:r>
-      <w:bookmarkEnd w:id="77"/>
-    </w:p>
-    <w:p>
-      <w:r>
-        <w:t xml:space="preserve">In Kiosk Mode SWARM displays all of the open helicorders in full-screen mode for purposes of seismic monitoring. Since there are no menus or toolbars when in Kiosk Mode, keyboard shortcuts will have to be used to interact the inset wave view. Alternatively, users can switch to normal mode. The </w:t>
+      <w:bookmarkEnd w:id="78"/>
+    </w:p>
+    <w:p>
+      <w:r>
+        <w:t xml:space="preserve">In Kiosk Mode SWARM displays </w:t>
+      </w:r>
+      <w:proofErr w:type="gramStart"/>
+      <w:r>
+        <w:t>all of</w:t>
+      </w:r>
+      <w:proofErr w:type="gramEnd"/>
+      <w:r>
+        <w:t xml:space="preserve"> the open </w:t>
+      </w:r>
+      <w:proofErr w:type="spellStart"/>
+      <w:r>
+        <w:t>helicorders</w:t>
+      </w:r>
+      <w:proofErr w:type="spellEnd"/>
+      <w:r>
+        <w:t xml:space="preserve"> in full-screen mode for purposes of seismic monitoring. Since there are no menus or toolbars when in Kiosk Mode, keyboard shortcuts will have to be used to interact the inset wave view. Alternatively, users can switch to normal mode. The </w:t>
       </w:r>
       <w:r>
         <w:rPr>
@@ -26078,7 +26686,23 @@
         <w:rPr>
           <w:rFonts w:asciiTheme="majorHAnsi" w:hAnsiTheme="majorHAnsi" w:cstheme="majorHAnsi"/>
         </w:rPr>
-        <w:t>swarm --kiosk="localhost;BGL SHZ AK"</w:t>
+        <w:t>swarm --kiosk="</w:t>
+      </w:r>
+      <w:proofErr w:type="spellStart"/>
+      <w:proofErr w:type="gramStart"/>
+      <w:r>
+        <w:rPr>
+          <w:rFonts w:asciiTheme="majorHAnsi" w:hAnsiTheme="majorHAnsi" w:cstheme="majorHAnsi"/>
+        </w:rPr>
+        <w:t>localhost;BGL</w:t>
+      </w:r>
+      <w:proofErr w:type="spellEnd"/>
+      <w:proofErr w:type="gramEnd"/>
+      <w:r>
+        <w:rPr>
+          <w:rFonts w:asciiTheme="majorHAnsi" w:hAnsiTheme="majorHAnsi" w:cstheme="majorHAnsi"/>
+        </w:rPr>
+        <w:t xml:space="preserve"> SHZ AK"</w:t>
       </w:r>
       <w:r>
         <w:rPr>
@@ -26097,18 +26721,32 @@
         <w:rPr>
           <w:rFonts w:cstheme="minorHAnsi"/>
         </w:rPr>
-        <w:t>The data source specified has to be one of the configured data sources.</w:t>
+        <w:t xml:space="preserve">The data source specified </w:t>
+      </w:r>
+      <w:proofErr w:type="gramStart"/>
+      <w:r>
+        <w:rPr>
+          <w:rFonts w:cstheme="minorHAnsi"/>
+        </w:rPr>
+        <w:t>has to</w:t>
+      </w:r>
+      <w:proofErr w:type="gramEnd"/>
+      <w:r>
+        <w:rPr>
+          <w:rFonts w:cstheme="minorHAnsi"/>
+        </w:rPr>
+        <w:t xml:space="preserve"> be one of the configured data sources.</w:t>
       </w:r>
     </w:p>
     <w:p>
       <w:pPr>
         <w:pStyle w:val="Heading2"/>
       </w:pPr>
-      <w:bookmarkStart w:id="78" w:name="_Toc9519088"/>
+      <w:bookmarkStart w:id="79" w:name="_Toc9519088"/>
       <w:r>
         <w:t>Help</w:t>
       </w:r>
-      <w:bookmarkEnd w:id="78"/>
+      <w:bookmarkEnd w:id="79"/>
     </w:p>
     <w:p>
       <w:pPr>
@@ -26132,21 +26770,23 @@
       <w:pPr>
         <w:pStyle w:val="Heading1"/>
       </w:pPr>
-      <w:bookmarkStart w:id="79" w:name="_Toc9519089"/>
+      <w:bookmarkStart w:id="80" w:name="_Toc9519089"/>
       <w:r>
         <w:t>Configuration Files</w:t>
       </w:r>
-      <w:bookmarkEnd w:id="79"/>
+      <w:bookmarkEnd w:id="80"/>
     </w:p>
     <w:p>
       <w:pPr>
         <w:pStyle w:val="Heading2"/>
       </w:pPr>
-      <w:bookmarkStart w:id="80" w:name="_Toc9519090"/>
+      <w:bookmarkStart w:id="81" w:name="_Toc9519090"/>
+      <w:proofErr w:type="spellStart"/>
       <w:r>
         <w:t>Swarm.config</w:t>
       </w:r>
-      <w:bookmarkEnd w:id="80"/>
+      <w:bookmarkEnd w:id="81"/>
+      <w:proofErr w:type="spellEnd"/>
     </w:p>
     <w:p>
       <w:r>
@@ -26156,7 +26796,15 @@
         <w:t xml:space="preserve"> through the File menu</w:t>
       </w:r>
       <w:r>
-        <w:t xml:space="preserve">, the application will automatically store user selected configurations to SWARM.config. </w:t>
+        <w:t xml:space="preserve">, the application will automatically store user selected configurations to </w:t>
+      </w:r>
+      <w:proofErr w:type="spellStart"/>
+      <w:r>
+        <w:t>SWARM.config</w:t>
+      </w:r>
+      <w:proofErr w:type="spellEnd"/>
+      <w:r>
+        <w:t xml:space="preserve">. </w:t>
       </w:r>
       <w:r>
         <w:t xml:space="preserve"> This configuration file can also be created while Swarm is running from File-&gt;Save Configuration menu.  </w:t>
@@ -26164,11 +26812,11 @@
       <w:r>
         <w:t xml:space="preserve">Subsequent executions of SWARM from the same locations will read </w:t>
       </w:r>
+      <w:proofErr w:type="spellStart"/>
       <w:r>
         <w:t>Swarm.config</w:t>
       </w:r>
-      <w:bookmarkStart w:id="81" w:name="_GoBack"/>
-      <w:bookmarkEnd w:id="81"/>
+      <w:proofErr w:type="spellEnd"/>
       <w:r>
         <w:t xml:space="preserve"> to determine starting configuration.</w:t>
       </w:r>
@@ -26178,10 +26826,12 @@
         <w:pStyle w:val="Heading2"/>
       </w:pPr>
       <w:bookmarkStart w:id="82" w:name="_Toc9519091"/>
+      <w:proofErr w:type="spellStart"/>
       <w:r>
         <w:t>DataSources.config</w:t>
       </w:r>
       <w:bookmarkEnd w:id="82"/>
+      <w:proofErr w:type="spellEnd"/>
     </w:p>
     <w:p>
       <w:r>
@@ -26208,6 +26858,7 @@
         </w:rPr>
         <w:t xml:space="preserve">server=CVO </w:t>
       </w:r>
+      <w:proofErr w:type="gramStart"/>
       <w:r>
         <w:rPr>
           <w:rFonts w:ascii="Consolas" w:hAnsi="Consolas" w:cs="Consolas"/>
@@ -26236,6 +26887,7 @@
         </w:rPr>
         <w:t>wws</w:t>
       </w:r>
+      <w:proofErr w:type="gramEnd"/>
       <w:r>
         <w:rPr>
           <w:rFonts w:ascii="Consolas" w:hAnsi="Consolas" w:cs="Consolas"/>
@@ -26265,6 +26917,7 @@
         </w:rPr>
         <w:t xml:space="preserve">server=AVO </w:t>
       </w:r>
+      <w:proofErr w:type="gramStart"/>
       <w:r>
         <w:rPr>
           <w:rFonts w:ascii="Consolas" w:hAnsi="Consolas" w:cs="Consolas"/>
@@ -26281,7 +26934,16 @@
           <w:sz w:val="20"/>
           <w:szCs w:val="20"/>
         </w:rPr>
-        <w:t>;wws:pubavo1.wr.usgs.gov:16022:10000:1</w:t>
+        <w:t>;wws</w:t>
+      </w:r>
+      <w:proofErr w:type="gramEnd"/>
+      <w:r>
+        <w:rPr>
+          <w:rFonts w:ascii="Consolas" w:hAnsi="Consolas" w:cs="Consolas"/>
+          <w:sz w:val="20"/>
+          <w:szCs w:val="20"/>
+        </w:rPr>
+        <w:t>:pubavo1.wr.usgs.gov:16022:10000:1</w:t>
       </w:r>
     </w:p>
     <w:p>
@@ -26290,6 +26952,7 @@
       </w:pPr>
       <w:bookmarkStart w:id="83" w:name="_Toc9519092"/>
       <w:bookmarkStart w:id="84" w:name="_Ref517423993"/>
+      <w:proofErr w:type="spellStart"/>
       <w:r>
         <w:t>Def</w:t>
       </w:r>
@@ -26300,6 +26963,7 @@
         <w:t>ltVelocityModel.config</w:t>
       </w:r>
       <w:bookmarkEnd w:id="83"/>
+      <w:proofErr w:type="spellEnd"/>
     </w:p>
     <w:p>
       <w:r>
@@ -26413,11 +27077,13 @@
         <w:pStyle w:val="Heading2"/>
       </w:pPr>
       <w:bookmarkStart w:id="85" w:name="_Toc9519093"/>
+      <w:proofErr w:type="spellStart"/>
       <w:r>
         <w:t>EventClassifications.config</w:t>
       </w:r>
       <w:bookmarkEnd w:id="84"/>
       <w:bookmarkEnd w:id="85"/>
+      <w:proofErr w:type="spellEnd"/>
     </w:p>
     <w:p>
       <w:r>
@@ -26445,7 +27111,15 @@
         <w:t>found in the</w:t>
       </w:r>
       <w:r>
-        <w:t xml:space="preserve"> EventClassifications.config </w:t>
+        <w:t xml:space="preserve"> </w:t>
+      </w:r>
+      <w:proofErr w:type="spellStart"/>
+      <w:r>
+        <w:t>EventClassifications.config</w:t>
+      </w:r>
+      <w:proofErr w:type="spellEnd"/>
+      <w:r>
+        <w:t xml:space="preserve"> </w:t>
       </w:r>
       <w:r>
         <w:t>file under</w:t>
@@ -26472,7 +27146,15 @@
     <w:p/>
     <w:p>
       <w:r>
-        <w:t>Example EventClassficiations.config contents</w:t>
+        <w:t xml:space="preserve">Example </w:t>
+      </w:r>
+      <w:proofErr w:type="spellStart"/>
+      <w:r>
+        <w:t>EventClassficiations.config</w:t>
+      </w:r>
+      <w:proofErr w:type="spellEnd"/>
+      <w:r>
+        <w:t xml:space="preserve"> contents</w:t>
       </w:r>
       <w:r>
         <w:t>:</w:t>
@@ -26557,6 +27239,7 @@
           <w:szCs w:val="20"/>
         </w:rPr>
       </w:pPr>
+      <w:proofErr w:type="spellStart"/>
       <w:r>
         <w:rPr>
           <w:rFonts w:ascii="Consolas" w:hAnsi="Consolas" w:cs="Consolas"/>
@@ -26567,6 +27250,7 @@
         </w:rPr>
         <w:t>Hypbrid</w:t>
       </w:r>
+      <w:proofErr w:type="spellEnd"/>
     </w:p>
     <w:p>
       <w:pPr>
@@ -26741,7 +27425,25 @@
           <w:sz w:val="20"/>
           <w:szCs w:val="20"/>
         </w:rPr>
-        <w:t>Ice quake,#0000ff</w:t>
+        <w:t xml:space="preserve">Ice </w:t>
+      </w:r>
+      <w:proofErr w:type="gramStart"/>
+      <w:r>
+        <w:rPr>
+          <w:rFonts w:ascii="Consolas" w:hAnsi="Consolas" w:cs="Consolas"/>
+          <w:sz w:val="20"/>
+          <w:szCs w:val="20"/>
+        </w:rPr>
+        <w:t>quake,#</w:t>
+      </w:r>
+      <w:proofErr w:type="gramEnd"/>
+      <w:r>
+        <w:rPr>
+          <w:rFonts w:ascii="Consolas" w:hAnsi="Consolas" w:cs="Consolas"/>
+          <w:sz w:val="20"/>
+          <w:szCs w:val="20"/>
+        </w:rPr>
+        <w:t>0000ff</w:t>
       </w:r>
     </w:p>
     <w:p>
@@ -26757,13 +27459,23 @@
           <w:szCs w:val="20"/>
         </w:rPr>
       </w:pPr>
+      <w:proofErr w:type="gramStart"/>
       <w:r>
         <w:rPr>
           <w:rFonts w:ascii="Consolas" w:hAnsi="Consolas" w:cs="Consolas"/>
           <w:sz w:val="20"/>
           <w:szCs w:val="20"/>
         </w:rPr>
-        <w:t>Noise,#ADFF2F</w:t>
+        <w:t>Noise,#</w:t>
+      </w:r>
+      <w:proofErr w:type="gramEnd"/>
+      <w:r>
+        <w:rPr>
+          <w:rFonts w:ascii="Consolas" w:hAnsi="Consolas" w:cs="Consolas"/>
+          <w:sz w:val="20"/>
+          <w:szCs w:val="20"/>
+        </w:rPr>
+        <w:t>ADFF2F</w:t>
       </w:r>
     </w:p>
     <w:p>
@@ -26792,13 +27504,23 @@
       <w:pPr>
         <w:ind w:left="720"/>
       </w:pPr>
+      <w:proofErr w:type="gramStart"/>
       <w:r>
         <w:rPr>
           <w:rFonts w:ascii="Consolas" w:hAnsi="Consolas" w:cs="Consolas"/>
           <w:sz w:val="20"/>
           <w:szCs w:val="20"/>
         </w:rPr>
-        <w:t>Unclassified,#808000</w:t>
+        <w:t>Unclassified,#</w:t>
+      </w:r>
+      <w:proofErr w:type="gramEnd"/>
+      <w:r>
+        <w:rPr>
+          <w:rFonts w:ascii="Consolas" w:hAnsi="Consolas" w:cs="Consolas"/>
+          <w:sz w:val="20"/>
+          <w:szCs w:val="20"/>
+        </w:rPr>
+        <w:t>808000</w:t>
       </w:r>
     </w:p>
     <w:p>
@@ -27244,10 +27966,12 @@
         <w:pStyle w:val="Heading2"/>
       </w:pPr>
       <w:bookmarkStart w:id="87" w:name="_Toc9519095"/>
+      <w:proofErr w:type="spellStart"/>
       <w:r>
         <w:t>WaveDefaults.config</w:t>
       </w:r>
       <w:bookmarkEnd w:id="87"/>
+      <w:proofErr w:type="spellEnd"/>
     </w:p>
     <w:p>
       <w:r>
@@ -27283,14 +28007,24 @@
         <w:pStyle w:val="Heading2"/>
       </w:pPr>
       <w:bookmarkStart w:id="88" w:name="_Toc9519096"/>
+      <w:proofErr w:type="spellStart"/>
       <w:r>
         <w:t>SwarmGroups.config</w:t>
       </w:r>
       <w:bookmarkEnd w:id="88"/>
-    </w:p>
-    <w:p>
-      <w:r>
-        <w:t xml:space="preserve">Channels can be grouped in the Channel Selector through SwarmGroups.config. File entries are a list of </w:t>
+      <w:proofErr w:type="spellEnd"/>
+    </w:p>
+    <w:p>
+      <w:r>
+        <w:t xml:space="preserve">Channels can be grouped in the Channel Selector through </w:t>
+      </w:r>
+      <w:proofErr w:type="spellStart"/>
+      <w:r>
+        <w:t>SwarmGroups.config</w:t>
+      </w:r>
+      <w:proofErr w:type="spellEnd"/>
+      <w:r>
+        <w:t xml:space="preserve">. File entries are a list of </w:t>
       </w:r>
       <w:r>
         <w:rPr>
@@ -27299,7 +28033,15 @@
         <w:t>[channel]=[group]</w:t>
       </w:r>
       <w:r>
-        <w:t xml:space="preserve"> pairs.  See default SwarmGroups.config that came with the distribution for example.</w:t>
+        <w:t xml:space="preserve"> pairs.  See default </w:t>
+      </w:r>
+      <w:proofErr w:type="spellStart"/>
+      <w:r>
+        <w:t>SwarmGroups.config</w:t>
+      </w:r>
+      <w:proofErr w:type="spellEnd"/>
+      <w:r>
+        <w:t xml:space="preserve"> that came with the distribution for example.</w:t>
       </w:r>
     </w:p>
     <w:p>
@@ -27309,12 +28051,14 @@
       <w:bookmarkStart w:id="89" w:name="_Ref490470034"/>
       <w:bookmarkStart w:id="90" w:name="_Ref490470036"/>
       <w:bookmarkStart w:id="91" w:name="_Toc9519097"/>
+      <w:proofErr w:type="spellStart"/>
       <w:r>
         <w:t>SwarmMetadata.config</w:t>
       </w:r>
       <w:bookmarkEnd w:id="89"/>
       <w:bookmarkEnd w:id="90"/>
       <w:bookmarkEnd w:id="91"/>
+      <w:proofErr w:type="spellEnd"/>
     </w:p>
     <w:p>
       <w:r>
@@ -27500,12 +28244,14 @@
           <w:numId w:val="25"/>
         </w:numPr>
       </w:pPr>
+      <w:proofErr w:type="spellStart"/>
       <w:r>
         <w:rPr>
           <w:rFonts w:asciiTheme="majorHAnsi" w:hAnsiTheme="majorHAnsi" w:cstheme="majorHAnsi"/>
         </w:rPr>
         <w:t>TimeZone</w:t>
       </w:r>
+      <w:proofErr w:type="spellEnd"/>
       <w:r>
         <w:t xml:space="preserve"> – Time zone of the channel data.</w:t>
       </w:r>
@@ -27633,16 +28379,18 @@
         <w:pStyle w:val="Heading2"/>
       </w:pPr>
       <w:bookmarkStart w:id="92" w:name="_Toc9519098"/>
+      <w:proofErr w:type="spellStart"/>
       <w:r>
         <w:t>NTP.config</w:t>
       </w:r>
       <w:bookmarkEnd w:id="92"/>
+      <w:proofErr w:type="spellEnd"/>
     </w:p>
     <w:p>
       <w:r>
         <w:t xml:space="preserve">Oftentimes SWARM needs the current time in order to make requests to data sources. In order to make sure that SWARM asks for the correct time it attempts to synchronize with internet time servers (see </w:t>
       </w:r>
-      <w:hyperlink r:id="rId114" w:history="1">
+      <w:hyperlink r:id="rId116" w:history="1">
         <w:r>
           <w:rPr>
             <w:rStyle w:val="Hyperlink"/>
@@ -27651,12 +28399,44 @@
         </w:r>
       </w:hyperlink>
       <w:r>
-        <w:t>). This does not change the system clock but just calculates an offset from it. SWARM will attempt this sychronization by default approximately every 10 minutes.</w:t>
-      </w:r>
-    </w:p>
-    <w:p>
-      <w:r>
-        <w:t>The NTP.config file allows user to specify a list of NTP servers, a timeout value (ms), and a recalibration interval (ms). Example entry:</w:t>
+        <w:t xml:space="preserve">). This does not change the system clock but just calculates an offset from it. SWARM will attempt this </w:t>
+      </w:r>
+      <w:proofErr w:type="spellStart"/>
+      <w:r>
+        <w:t>sychronization</w:t>
+      </w:r>
+      <w:proofErr w:type="spellEnd"/>
+      <w:r>
+        <w:t xml:space="preserve"> by default approximately every 10 minutes.</w:t>
+      </w:r>
+    </w:p>
+    <w:p>
+      <w:r>
+        <w:t xml:space="preserve">The </w:t>
+      </w:r>
+      <w:proofErr w:type="spellStart"/>
+      <w:r>
+        <w:t>NTP.config</w:t>
+      </w:r>
+      <w:proofErr w:type="spellEnd"/>
+      <w:r>
+        <w:t xml:space="preserve"> file allows user to specify a list of NTP servers, a timeout value (</w:t>
+      </w:r>
+      <w:proofErr w:type="spellStart"/>
+      <w:r>
+        <w:t>ms</w:t>
+      </w:r>
+      <w:proofErr w:type="spellEnd"/>
+      <w:r>
+        <w:t>), and a recalibration interval (</w:t>
+      </w:r>
+      <w:proofErr w:type="spellStart"/>
+      <w:r>
+        <w:t>ms</w:t>
+      </w:r>
+      <w:proofErr w:type="spellEnd"/>
+      <w:r>
+        <w:t>). Example entry:</w:t>
       </w:r>
     </w:p>
     <w:p>
@@ -27691,11 +28471,19 @@
           <w:rFonts w:asciiTheme="majorHAnsi" w:hAnsiTheme="majorHAnsi" w:cstheme="majorHAnsi"/>
         </w:rPr>
       </w:pPr>
+      <w:proofErr w:type="spellStart"/>
       <w:r>
         <w:rPr>
           <w:rFonts w:asciiTheme="majorHAnsi" w:hAnsiTheme="majorHAnsi" w:cstheme="majorHAnsi"/>
         </w:rPr>
-        <w:t>recalibrationInterval=10000</w:t>
+        <w:t>recalibrationInterval</w:t>
+      </w:r>
+      <w:proofErr w:type="spellEnd"/>
+      <w:r>
+        <w:rPr>
+          <w:rFonts w:asciiTheme="majorHAnsi" w:hAnsiTheme="majorHAnsi" w:cstheme="majorHAnsi"/>
+        </w:rPr>
+        <w:t>=10000</w:t>
       </w:r>
     </w:p>
     <w:p>
@@ -27703,10 +28491,12 @@
         <w:pStyle w:val="Heading2"/>
       </w:pPr>
       <w:bookmarkStart w:id="93" w:name="_Toc9519099"/>
+      <w:proofErr w:type="spellStart"/>
       <w:r>
         <w:t>RsamDefaults.config</w:t>
       </w:r>
       <w:bookmarkEnd w:id="93"/>
+      <w:proofErr w:type="spellEnd"/>
     </w:p>
     <w:p>
       <w:r>
@@ -27728,13 +28518,25 @@
           <w:szCs w:val="20"/>
         </w:rPr>
       </w:pPr>
+      <w:proofErr w:type="spellStart"/>
+      <w:proofErr w:type="gramStart"/>
       <w:r>
         <w:rPr>
           <w:rFonts w:ascii="Consolas" w:hAnsi="Consolas" w:cs="Consolas"/>
           <w:sz w:val="20"/>
           <w:szCs w:val="20"/>
         </w:rPr>
-        <w:t>default.autoScale=true</w:t>
+        <w:t>default.autoScale</w:t>
+      </w:r>
+      <w:proofErr w:type="spellEnd"/>
+      <w:proofErr w:type="gramEnd"/>
+      <w:r>
+        <w:rPr>
+          <w:rFonts w:ascii="Consolas" w:hAnsi="Consolas" w:cs="Consolas"/>
+          <w:sz w:val="20"/>
+          <w:szCs w:val="20"/>
+        </w:rPr>
+        <w:t>=true</w:t>
       </w:r>
     </w:p>
     <w:p>
@@ -27749,13 +28551,25 @@
           <w:szCs w:val="20"/>
         </w:rPr>
       </w:pPr>
+      <w:proofErr w:type="spellStart"/>
+      <w:proofErr w:type="gramStart"/>
       <w:r>
         <w:rPr>
           <w:rFonts w:ascii="Consolas" w:hAnsi="Consolas" w:cs="Consolas"/>
           <w:sz w:val="20"/>
           <w:szCs w:val="20"/>
         </w:rPr>
-        <w:t>default.binSize=Hour</w:t>
+        <w:t>default.binSize</w:t>
+      </w:r>
+      <w:proofErr w:type="spellEnd"/>
+      <w:proofErr w:type="gramEnd"/>
+      <w:r>
+        <w:rPr>
+          <w:rFonts w:ascii="Consolas" w:hAnsi="Consolas" w:cs="Consolas"/>
+          <w:sz w:val="20"/>
+          <w:szCs w:val="20"/>
+        </w:rPr>
+        <w:t>=Hour</w:t>
       </w:r>
     </w:p>
     <w:p>
@@ -27770,13 +28584,25 @@
           <w:szCs w:val="20"/>
         </w:rPr>
       </w:pPr>
+      <w:proofErr w:type="spellStart"/>
+      <w:proofErr w:type="gramStart"/>
       <w:r>
         <w:rPr>
           <w:rFonts w:ascii="Consolas" w:hAnsi="Consolas" w:cs="Consolas"/>
           <w:sz w:val="20"/>
           <w:szCs w:val="20"/>
         </w:rPr>
-        <w:t>default.countsPeriod=10</w:t>
+        <w:t>default.countsPeriod</w:t>
+      </w:r>
+      <w:proofErr w:type="spellEnd"/>
+      <w:proofErr w:type="gramEnd"/>
+      <w:r>
+        <w:rPr>
+          <w:rFonts w:ascii="Consolas" w:hAnsi="Consolas" w:cs="Consolas"/>
+          <w:sz w:val="20"/>
+          <w:szCs w:val="20"/>
+        </w:rPr>
+        <w:t>=10</w:t>
       </w:r>
     </w:p>
     <w:p>
@@ -27791,13 +28617,25 @@
           <w:szCs w:val="20"/>
         </w:rPr>
       </w:pPr>
+      <w:proofErr w:type="spellStart"/>
+      <w:proofErr w:type="gramStart"/>
       <w:r>
         <w:rPr>
           <w:rFonts w:ascii="Consolas" w:hAnsi="Consolas" w:cs="Consolas"/>
           <w:sz w:val="20"/>
           <w:szCs w:val="20"/>
         </w:rPr>
-        <w:t>default.detrend=false</w:t>
+        <w:t>default.detrend</w:t>
+      </w:r>
+      <w:proofErr w:type="spellEnd"/>
+      <w:proofErr w:type="gramEnd"/>
+      <w:r>
+        <w:rPr>
+          <w:rFonts w:ascii="Consolas" w:hAnsi="Consolas" w:cs="Consolas"/>
+          <w:sz w:val="20"/>
+          <w:szCs w:val="20"/>
+        </w:rPr>
+        <w:t>=false</w:t>
       </w:r>
     </w:p>
     <w:p>
@@ -27812,13 +28650,25 @@
           <w:szCs w:val="20"/>
         </w:rPr>
       </w:pPr>
+      <w:proofErr w:type="spellStart"/>
+      <w:proofErr w:type="gramStart"/>
       <w:r>
         <w:rPr>
           <w:rFonts w:ascii="Consolas" w:hAnsi="Consolas" w:cs="Consolas"/>
           <w:sz w:val="20"/>
           <w:szCs w:val="20"/>
         </w:rPr>
-        <w:t>default.eventMaxLength=300.0</w:t>
+        <w:t>default.eventMaxLength</w:t>
+      </w:r>
+      <w:proofErr w:type="spellEnd"/>
+      <w:proofErr w:type="gramEnd"/>
+      <w:r>
+        <w:rPr>
+          <w:rFonts w:ascii="Consolas" w:hAnsi="Consolas" w:cs="Consolas"/>
+          <w:sz w:val="20"/>
+          <w:szCs w:val="20"/>
+        </w:rPr>
+        <w:t>=300.0</w:t>
       </w:r>
     </w:p>
     <w:p>
@@ -27833,13 +28683,25 @@
           <w:szCs w:val="20"/>
         </w:rPr>
       </w:pPr>
+      <w:proofErr w:type="spellStart"/>
+      <w:proofErr w:type="gramStart"/>
       <w:r>
         <w:rPr>
           <w:rFonts w:ascii="Consolas" w:hAnsi="Consolas" w:cs="Consolas"/>
           <w:sz w:val="20"/>
           <w:szCs w:val="20"/>
         </w:rPr>
-        <w:t>default.eventRatio=1.3</w:t>
+        <w:t>default.eventRatio</w:t>
+      </w:r>
+      <w:proofErr w:type="spellEnd"/>
+      <w:proofErr w:type="gramEnd"/>
+      <w:r>
+        <w:rPr>
+          <w:rFonts w:ascii="Consolas" w:hAnsi="Consolas" w:cs="Consolas"/>
+          <w:sz w:val="20"/>
+          <w:szCs w:val="20"/>
+        </w:rPr>
+        <w:t>=1.3</w:t>
       </w:r>
     </w:p>
     <w:p>
@@ -27854,13 +28716,25 @@
           <w:szCs w:val="20"/>
         </w:rPr>
       </w:pPr>
+      <w:proofErr w:type="spellStart"/>
+      <w:proofErr w:type="gramStart"/>
       <w:r>
         <w:rPr>
           <w:rFonts w:ascii="Consolas" w:hAnsi="Consolas" w:cs="Consolas"/>
           <w:sz w:val="20"/>
           <w:szCs w:val="20"/>
         </w:rPr>
-        <w:t>default.eventThreshold=50.0</w:t>
+        <w:t>default.eventThreshold</w:t>
+      </w:r>
+      <w:proofErr w:type="spellEnd"/>
+      <w:proofErr w:type="gramEnd"/>
+      <w:r>
+        <w:rPr>
+          <w:rFonts w:ascii="Consolas" w:hAnsi="Consolas" w:cs="Consolas"/>
+          <w:sz w:val="20"/>
+          <w:szCs w:val="20"/>
+        </w:rPr>
+        <w:t>=50.0</w:t>
       </w:r>
     </w:p>
     <w:p>
@@ -27875,13 +28749,25 @@
           <w:szCs w:val="20"/>
         </w:rPr>
       </w:pPr>
+      <w:proofErr w:type="spellStart"/>
+      <w:proofErr w:type="gramStart"/>
       <w:r>
         <w:rPr>
           <w:rFonts w:ascii="Consolas" w:hAnsi="Consolas" w:cs="Consolas"/>
           <w:sz w:val="20"/>
           <w:szCs w:val="20"/>
         </w:rPr>
-        <w:t>default.runningMean=false</w:t>
+        <w:t>default.runningMean</w:t>
+      </w:r>
+      <w:proofErr w:type="spellEnd"/>
+      <w:proofErr w:type="gramEnd"/>
+      <w:r>
+        <w:rPr>
+          <w:rFonts w:ascii="Consolas" w:hAnsi="Consolas" w:cs="Consolas"/>
+          <w:sz w:val="20"/>
+          <w:szCs w:val="20"/>
+        </w:rPr>
+        <w:t>=false</w:t>
       </w:r>
     </w:p>
     <w:p>
@@ -27896,13 +28782,25 @@
           <w:szCs w:val="20"/>
         </w:rPr>
       </w:pPr>
+      <w:proofErr w:type="spellStart"/>
+      <w:proofErr w:type="gramStart"/>
       <w:r>
         <w:rPr>
           <w:rFonts w:ascii="Consolas" w:hAnsi="Consolas" w:cs="Consolas"/>
           <w:sz w:val="20"/>
           <w:szCs w:val="20"/>
         </w:rPr>
-        <w:t>default.runningMeanPeriod=300.0</w:t>
+        <w:t>default.runningMeanPeriod</w:t>
+      </w:r>
+      <w:proofErr w:type="spellEnd"/>
+      <w:proofErr w:type="gramEnd"/>
+      <w:r>
+        <w:rPr>
+          <w:rFonts w:ascii="Consolas" w:hAnsi="Consolas" w:cs="Consolas"/>
+          <w:sz w:val="20"/>
+          <w:szCs w:val="20"/>
+        </w:rPr>
+        <w:t>=300.0</w:t>
       </w:r>
     </w:p>
     <w:p>
@@ -27917,13 +28815,25 @@
           <w:szCs w:val="20"/>
         </w:rPr>
       </w:pPr>
+      <w:proofErr w:type="spellStart"/>
+      <w:proofErr w:type="gramStart"/>
       <w:r>
         <w:rPr>
           <w:rFonts w:ascii="Consolas" w:hAnsi="Consolas" w:cs="Consolas"/>
           <w:sz w:val="20"/>
           <w:szCs w:val="20"/>
         </w:rPr>
-        <w:t>default.runningMedian=false</w:t>
+        <w:t>default.runningMedian</w:t>
+      </w:r>
+      <w:proofErr w:type="spellEnd"/>
+      <w:proofErr w:type="gramEnd"/>
+      <w:r>
+        <w:rPr>
+          <w:rFonts w:ascii="Consolas" w:hAnsi="Consolas" w:cs="Consolas"/>
+          <w:sz w:val="20"/>
+          <w:szCs w:val="20"/>
+        </w:rPr>
+        <w:t>=false</w:t>
       </w:r>
     </w:p>
     <w:p>
@@ -27938,13 +28848,25 @@
           <w:szCs w:val="20"/>
         </w:rPr>
       </w:pPr>
+      <w:proofErr w:type="spellStart"/>
+      <w:proofErr w:type="gramStart"/>
       <w:r>
         <w:rPr>
           <w:rFonts w:ascii="Consolas" w:hAnsi="Consolas" w:cs="Consolas"/>
           <w:sz w:val="20"/>
           <w:szCs w:val="20"/>
         </w:rPr>
-        <w:t>default.runningMedianPeriod=300.0</w:t>
+        <w:t>default.runningMedianPeriod</w:t>
+      </w:r>
+      <w:proofErr w:type="spellEnd"/>
+      <w:proofErr w:type="gramEnd"/>
+      <w:r>
+        <w:rPr>
+          <w:rFonts w:ascii="Consolas" w:hAnsi="Consolas" w:cs="Consolas"/>
+          <w:sz w:val="20"/>
+          <w:szCs w:val="20"/>
+        </w:rPr>
+        <w:t>=300.0</w:t>
       </w:r>
     </w:p>
     <w:p>
@@ -27959,13 +28881,25 @@
           <w:szCs w:val="20"/>
         </w:rPr>
       </w:pPr>
+      <w:proofErr w:type="spellStart"/>
+      <w:proofErr w:type="gramStart"/>
       <w:r>
         <w:rPr>
           <w:rFonts w:ascii="Consolas" w:hAnsi="Consolas" w:cs="Consolas"/>
           <w:sz w:val="20"/>
           <w:szCs w:val="20"/>
         </w:rPr>
-        <w:t>default.scaleMax=100.0</w:t>
+        <w:t>default.scaleMax</w:t>
+      </w:r>
+      <w:proofErr w:type="spellEnd"/>
+      <w:proofErr w:type="gramEnd"/>
+      <w:r>
+        <w:rPr>
+          <w:rFonts w:ascii="Consolas" w:hAnsi="Consolas" w:cs="Consolas"/>
+          <w:sz w:val="20"/>
+          <w:szCs w:val="20"/>
+        </w:rPr>
+        <w:t>=100.0</w:t>
       </w:r>
     </w:p>
     <w:p>
@@ -27980,13 +28914,25 @@
           <w:szCs w:val="20"/>
         </w:rPr>
       </w:pPr>
+      <w:proofErr w:type="spellStart"/>
+      <w:proofErr w:type="gramStart"/>
       <w:r>
         <w:rPr>
           <w:rFonts w:ascii="Consolas" w:hAnsi="Consolas" w:cs="Consolas"/>
           <w:sz w:val="20"/>
           <w:szCs w:val="20"/>
         </w:rPr>
-        <w:t>default.scaleMin=0.0</w:t>
+        <w:t>default.scaleMin</w:t>
+      </w:r>
+      <w:proofErr w:type="spellEnd"/>
+      <w:proofErr w:type="gramEnd"/>
+      <w:r>
+        <w:rPr>
+          <w:rFonts w:ascii="Consolas" w:hAnsi="Consolas" w:cs="Consolas"/>
+          <w:sz w:val="20"/>
+          <w:szCs w:val="20"/>
+        </w:rPr>
+        <w:t>=0.0</w:t>
       </w:r>
     </w:p>
     <w:p>
@@ -28001,13 +28947,25 @@
           <w:szCs w:val="20"/>
         </w:rPr>
       </w:pPr>
+      <w:proofErr w:type="spellStart"/>
+      <w:proofErr w:type="gramStart"/>
       <w:r>
         <w:rPr>
           <w:rFonts w:ascii="Consolas" w:hAnsi="Consolas" w:cs="Consolas"/>
           <w:sz w:val="20"/>
           <w:szCs w:val="20"/>
         </w:rPr>
-        <w:t>default.valuesPeriod=600</w:t>
+        <w:t>default.valuesPeriod</w:t>
+      </w:r>
+      <w:proofErr w:type="spellEnd"/>
+      <w:proofErr w:type="gramEnd"/>
+      <w:r>
+        <w:rPr>
+          <w:rFonts w:ascii="Consolas" w:hAnsi="Consolas" w:cs="Consolas"/>
+          <w:sz w:val="20"/>
+          <w:szCs w:val="20"/>
+        </w:rPr>
+        <w:t>=600</w:t>
       </w:r>
     </w:p>
     <w:p>
@@ -28022,13 +28980,25 @@
           <w:szCs w:val="20"/>
         </w:rPr>
       </w:pPr>
+      <w:proofErr w:type="spellStart"/>
+      <w:proofErr w:type="gramStart"/>
       <w:r>
         <w:rPr>
           <w:rFonts w:ascii="Consolas" w:hAnsi="Consolas" w:cs="Consolas"/>
           <w:sz w:val="20"/>
           <w:szCs w:val="20"/>
         </w:rPr>
-        <w:t>default.viewType=VALUES</w:t>
+        <w:t>default.viewType</w:t>
+      </w:r>
+      <w:proofErr w:type="spellEnd"/>
+      <w:proofErr w:type="gramEnd"/>
+      <w:r>
+        <w:rPr>
+          <w:rFonts w:ascii="Consolas" w:hAnsi="Consolas" w:cs="Consolas"/>
+          <w:sz w:val="20"/>
+          <w:szCs w:val="20"/>
+        </w:rPr>
+        <w:t>=VALUES</w:t>
       </w:r>
     </w:p>
     <w:p>
@@ -28043,13 +29013,25 @@
           <w:szCs w:val="20"/>
         </w:rPr>
       </w:pPr>
+      <w:proofErr w:type="spellStart"/>
+      <w:proofErr w:type="gramStart"/>
       <w:r>
         <w:rPr>
           <w:rFonts w:ascii="Consolas" w:hAnsi="Consolas" w:cs="Consolas"/>
           <w:sz w:val="20"/>
           <w:szCs w:val="20"/>
         </w:rPr>
-        <w:t>default.alarm=false</w:t>
+        <w:t>default.alarm</w:t>
+      </w:r>
+      <w:proofErr w:type="spellEnd"/>
+      <w:proofErr w:type="gramEnd"/>
+      <w:r>
+        <w:rPr>
+          <w:rFonts w:ascii="Consolas" w:hAnsi="Consolas" w:cs="Consolas"/>
+          <w:sz w:val="20"/>
+          <w:szCs w:val="20"/>
+        </w:rPr>
+        <w:t>=false</w:t>
       </w:r>
     </w:p>
     <w:p>
@@ -28062,13 +29044,23 @@
           <w:rFonts w:ascii="Courier New" w:hAnsi="Courier New" w:cs="Courier New"/>
         </w:rPr>
       </w:pPr>
+      <w:proofErr w:type="gramStart"/>
       <w:r>
         <w:rPr>
           <w:rFonts w:ascii="Consolas" w:hAnsi="Consolas" w:cs="Consolas"/>
           <w:sz w:val="20"/>
           <w:szCs w:val="20"/>
         </w:rPr>
-        <w:t>default.soundFile=ding.wav</w:t>
+        <w:t>default.soundFile</w:t>
+      </w:r>
+      <w:proofErr w:type="gramEnd"/>
+      <w:r>
+        <w:rPr>
+          <w:rFonts w:ascii="Consolas" w:hAnsi="Consolas" w:cs="Consolas"/>
+          <w:sz w:val="20"/>
+          <w:szCs w:val="20"/>
+        </w:rPr>
+        <w:t>=ding.wav</w:t>
       </w:r>
     </w:p>
     <w:p>
@@ -28087,10 +29079,12 @@
         <w:pStyle w:val="Heading2"/>
       </w:pPr>
       <w:bookmarkStart w:id="94" w:name="_Toc9519100"/>
+      <w:proofErr w:type="spellStart"/>
       <w:r>
         <w:t>PickSettings.config</w:t>
       </w:r>
       <w:bookmarkEnd w:id="94"/>
+      <w:proofErr w:type="spellEnd"/>
     </w:p>
     <w:p>
       <w:r>
@@ -28193,13 +29187,23 @@
           <w:szCs w:val="20"/>
         </w:rPr>
       </w:pPr>
+      <w:proofErr w:type="spellStart"/>
       <w:r>
         <w:rPr>
           <w:rFonts w:ascii="Consolas" w:hAnsi="Consolas" w:cs="Consolas"/>
           <w:sz w:val="20"/>
           <w:szCs w:val="20"/>
         </w:rPr>
-        <w:t>weight_unit=</w:t>
+        <w:t>weight_unit</w:t>
+      </w:r>
+      <w:proofErr w:type="spellEnd"/>
+      <w:r>
+        <w:rPr>
+          <w:rFonts w:ascii="Consolas" w:hAnsi="Consolas" w:cs="Consolas"/>
+          <w:sz w:val="20"/>
+          <w:szCs w:val="20"/>
+        </w:rPr>
+        <w:t>=</w:t>
       </w:r>
       <w:r>
         <w:rPr>
@@ -28297,7 +29301,7 @@
       <w:r>
         <w:t xml:space="preserve">Tickets for issues or enhancement requests can be opened in </w:t>
       </w:r>
-      <w:hyperlink r:id="rId115" w:history="1">
+      <w:hyperlink r:id="rId117" w:history="1">
         <w:r>
           <w:rPr>
             <w:rStyle w:val="Hyperlink"/>
@@ -28342,21 +29346,21 @@
         <v:path o:extrusionok="f" gradientshapeok="t" o:connecttype="rect"/>
         <o:lock v:ext="edit" aspectratio="t"/>
       </v:shapetype>
-      <v:shape id="_x0000_i1038" type="#_x0000_t75" style="width:12pt;height:12pt;visibility:visible;mso-wrap-style:square" o:bullet="t">
+      <v:shape id="_x0000_i1032" type="#_x0000_t75" style="width:12pt;height:12pt;visibility:visible;mso-wrap-style:square" o:bullet="t">
         <v:imagedata r:id="rId1" o:title="server"/>
       </v:shape>
     </w:pict>
   </w:numPicBullet>
   <w:numPicBullet w:numPicBulletId="1">
     <w:pict>
-      <v:shape id="_x0000_i1039" type="#_x0000_t75" style="width:12pt;height:12pt;visibility:visible;mso-wrap-style:square" o:bullet="t">
+      <v:shape id="_x0000_i1033" type="#_x0000_t75" style="width:12pt;height:12pt;visibility:visible;mso-wrap-style:square" o:bullet="t">
         <v:imagedata r:id="rId2" o:title="broken_server"/>
       </v:shape>
     </w:pict>
   </w:numPicBullet>
   <w:numPicBullet w:numPicBulletId="2">
     <w:pict>
-      <v:shape id="_x0000_i1040" type="#_x0000_t75" style="width:12pt;height:12pt;visibility:visible;mso-wrap-style:square" o:bullet="t">
+      <v:shape id="_x0000_i1034" type="#_x0000_t75" style="width:12pt;height:12pt;visibility:visible;mso-wrap-style:square" o:bullet="t">
         <v:imagedata r:id="rId3" o:title="label_some"/>
       </v:shape>
     </w:pict>
@@ -33726,7 +34730,7 @@
 </file>
 
 <file path=customXml/itemProps1.xml><?xml version="1.0" encoding="utf-8"?>
-<ds:datastoreItem xmlns:ds="http://schemas.openxmlformats.org/officeDocument/2006/customXml" ds:itemID="{F8D06EFD-33B0-4FCF-83AC-2E868B9BAC53}">
+<ds:datastoreItem xmlns:ds="http://schemas.openxmlformats.org/officeDocument/2006/customXml" ds:itemID="{5F4120F4-D025-4A5A-832B-926B3F32EE22}">
   <ds:schemaRefs>
     <ds:schemaRef ds:uri="http://schemas.openxmlformats.org/officeDocument/2006/bibliography"/>
   </ds:schemaRefs>

</xml_diff>

<commit_message>
Changes for new repo and version 3.1.0
</commit_message>
<xml_diff>
--- a/docs/Swarm User Guide.docx
+++ b/docs/Swarm User Guide.docx
@@ -6,6 +6,7 @@
       <w:pPr>
         <w:pStyle w:val="Title"/>
       </w:pPr>
+      <w:bookmarkStart w:id="0" w:name="_GoBack"/>
     </w:p>
     <w:p>
       <w:pPr>
@@ -66,7 +67,10 @@
         <w:t xml:space="preserve">Version </w:t>
       </w:r>
       <w:r>
-        <w:t>3.0.0</w:t>
+        <w:t>3.</w:t>
+      </w:r>
+      <w:r>
+        <w:t>1.0</w:t>
       </w:r>
     </w:p>
     <w:p>
@@ -74,15 +78,13 @@
         <w:jc w:val="center"/>
       </w:pPr>
       <w:r>
-        <w:t>November</w:t>
-      </w:r>
-      <w:bookmarkStart w:id="0" w:name="_GoBack"/>
-      <w:bookmarkEnd w:id="0"/>
-      <w:r>
-        <w:t xml:space="preserve"> 201</w:t>
-      </w:r>
-      <w:r>
-        <w:t>9</w:t>
+        <w:t>February</w:t>
+      </w:r>
+      <w:r>
+        <w:t xml:space="preserve"> </w:t>
+      </w:r>
+      <w:r>
+        <w:t>2020</w:t>
       </w:r>
     </w:p>
     <w:p>
@@ -151,7 +153,7 @@
           <w:r>
             <w:fldChar w:fldCharType="separate"/>
           </w:r>
-          <w:hyperlink w:anchor="_Toc9519022" w:history="1">
+          <w:hyperlink w:anchor="_Toc32929443" w:history="1">
             <w:r>
               <w:rPr>
                 <w:rStyle w:val="Hyperlink"/>
@@ -193,7 +195,7 @@
                 <w:noProof/>
                 <w:webHidden/>
               </w:rPr>
-              <w:instrText xml:space="preserve"> PAGEREF _Toc9519022 \h </w:instrText>
+              <w:instrText xml:space="preserve"> PAGEREF _Toc32929443 \h </w:instrText>
             </w:r>
             <w:r>
               <w:rPr>
@@ -237,7 +239,7 @@
               <w:lang w:eastAsia="ja-JP"/>
             </w:rPr>
           </w:pPr>
-          <w:hyperlink w:anchor="_Toc9519023" w:history="1">
+          <w:hyperlink w:anchor="_Toc32929444" w:history="1">
             <w:r>
               <w:rPr>
                 <w:rStyle w:val="Hyperlink"/>
@@ -279,7 +281,7 @@
                 <w:noProof/>
                 <w:webHidden/>
               </w:rPr>
-              <w:instrText xml:space="preserve"> PAGEREF _Toc9519023 \h </w:instrText>
+              <w:instrText xml:space="preserve"> PAGEREF _Toc32929444 \h </w:instrText>
             </w:r>
             <w:r>
               <w:rPr>
@@ -323,7 +325,7 @@
               <w:lang w:eastAsia="ja-JP"/>
             </w:rPr>
           </w:pPr>
-          <w:hyperlink w:anchor="_Toc9519024" w:history="1">
+          <w:hyperlink w:anchor="_Toc32929445" w:history="1">
             <w:r>
               <w:rPr>
                 <w:rStyle w:val="Hyperlink"/>
@@ -365,7 +367,7 @@
                 <w:noProof/>
                 <w:webHidden/>
               </w:rPr>
-              <w:instrText xml:space="preserve"> PAGEREF _Toc9519024 \h </w:instrText>
+              <w:instrText xml:space="preserve"> PAGEREF _Toc32929445 \h </w:instrText>
             </w:r>
             <w:r>
               <w:rPr>
@@ -409,7 +411,7 @@
               <w:lang w:eastAsia="ja-JP"/>
             </w:rPr>
           </w:pPr>
-          <w:hyperlink w:anchor="_Toc9519025" w:history="1">
+          <w:hyperlink w:anchor="_Toc32929446" w:history="1">
             <w:r>
               <w:rPr>
                 <w:rStyle w:val="Hyperlink"/>
@@ -451,7 +453,7 @@
                 <w:noProof/>
                 <w:webHidden/>
               </w:rPr>
-              <w:instrText xml:space="preserve"> PAGEREF _Toc9519025 \h </w:instrText>
+              <w:instrText xml:space="preserve"> PAGEREF _Toc32929446 \h </w:instrText>
             </w:r>
             <w:r>
               <w:rPr>
@@ -495,7 +497,7 @@
               <w:lang w:eastAsia="ja-JP"/>
             </w:rPr>
           </w:pPr>
-          <w:hyperlink w:anchor="_Toc9519026" w:history="1">
+          <w:hyperlink w:anchor="_Toc32929447" w:history="1">
             <w:r>
               <w:rPr>
                 <w:rStyle w:val="Hyperlink"/>
@@ -537,7 +539,7 @@
                 <w:noProof/>
                 <w:webHidden/>
               </w:rPr>
-              <w:instrText xml:space="preserve"> PAGEREF _Toc9519026 \h </w:instrText>
+              <w:instrText xml:space="preserve"> PAGEREF _Toc32929447 \h </w:instrText>
             </w:r>
             <w:r>
               <w:rPr>
@@ -581,7 +583,7 @@
               <w:lang w:eastAsia="ja-JP"/>
             </w:rPr>
           </w:pPr>
-          <w:hyperlink w:anchor="_Toc9519027" w:history="1">
+          <w:hyperlink w:anchor="_Toc32929448" w:history="1">
             <w:r>
               <w:rPr>
                 <w:rStyle w:val="Hyperlink"/>
@@ -623,7 +625,7 @@
                 <w:noProof/>
                 <w:webHidden/>
               </w:rPr>
-              <w:instrText xml:space="preserve"> PAGEREF _Toc9519027 \h </w:instrText>
+              <w:instrText xml:space="preserve"> PAGEREF _Toc32929448 \h </w:instrText>
             </w:r>
             <w:r>
               <w:rPr>
@@ -667,7 +669,7 @@
               <w:lang w:eastAsia="ja-JP"/>
             </w:rPr>
           </w:pPr>
-          <w:hyperlink w:anchor="_Toc9519028" w:history="1">
+          <w:hyperlink w:anchor="_Toc32929449" w:history="1">
             <w:r>
               <w:rPr>
                 <w:rStyle w:val="Hyperlink"/>
@@ -709,7 +711,7 @@
                 <w:noProof/>
                 <w:webHidden/>
               </w:rPr>
-              <w:instrText xml:space="preserve"> PAGEREF _Toc9519028 \h </w:instrText>
+              <w:instrText xml:space="preserve"> PAGEREF _Toc32929449 \h </w:instrText>
             </w:r>
             <w:r>
               <w:rPr>
@@ -753,7 +755,7 @@
               <w:lang w:eastAsia="ja-JP"/>
             </w:rPr>
           </w:pPr>
-          <w:hyperlink w:anchor="_Toc9519029" w:history="1">
+          <w:hyperlink w:anchor="_Toc32929450" w:history="1">
             <w:r>
               <w:rPr>
                 <w:rStyle w:val="Hyperlink"/>
@@ -795,7 +797,7 @@
                 <w:noProof/>
                 <w:webHidden/>
               </w:rPr>
-              <w:instrText xml:space="preserve"> PAGEREF _Toc9519029 \h </w:instrText>
+              <w:instrText xml:space="preserve"> PAGEREF _Toc32929450 \h </w:instrText>
             </w:r>
             <w:r>
               <w:rPr>
@@ -839,7 +841,7 @@
               <w:lang w:eastAsia="ja-JP"/>
             </w:rPr>
           </w:pPr>
-          <w:hyperlink w:anchor="_Toc9519030" w:history="1">
+          <w:hyperlink w:anchor="_Toc32929451" w:history="1">
             <w:r>
               <w:rPr>
                 <w:rStyle w:val="Hyperlink"/>
@@ -881,7 +883,7 @@
                 <w:noProof/>
                 <w:webHidden/>
               </w:rPr>
-              <w:instrText xml:space="preserve"> PAGEREF _Toc9519030 \h </w:instrText>
+              <w:instrText xml:space="preserve"> PAGEREF _Toc32929451 \h </w:instrText>
             </w:r>
             <w:r>
               <w:rPr>
@@ -925,7 +927,7 @@
               <w:lang w:eastAsia="ja-JP"/>
             </w:rPr>
           </w:pPr>
-          <w:hyperlink w:anchor="_Toc9519031" w:history="1">
+          <w:hyperlink w:anchor="_Toc32929452" w:history="1">
             <w:r>
               <w:rPr>
                 <w:rStyle w:val="Hyperlink"/>
@@ -967,7 +969,7 @@
                 <w:noProof/>
                 <w:webHidden/>
               </w:rPr>
-              <w:instrText xml:space="preserve"> PAGEREF _Toc9519031 \h </w:instrText>
+              <w:instrText xml:space="preserve"> PAGEREF _Toc32929452 \h </w:instrText>
             </w:r>
             <w:r>
               <w:rPr>
@@ -1011,7 +1013,7 @@
               <w:lang w:eastAsia="ja-JP"/>
             </w:rPr>
           </w:pPr>
-          <w:hyperlink w:anchor="_Toc9519032" w:history="1">
+          <w:hyperlink w:anchor="_Toc32929453" w:history="1">
             <w:r>
               <w:rPr>
                 <w:rStyle w:val="Hyperlink"/>
@@ -1053,7 +1055,7 @@
                 <w:noProof/>
                 <w:webHidden/>
               </w:rPr>
-              <w:instrText xml:space="preserve"> PAGEREF _Toc9519032 \h </w:instrText>
+              <w:instrText xml:space="preserve"> PAGEREF _Toc32929453 \h </w:instrText>
             </w:r>
             <w:r>
               <w:rPr>
@@ -1097,7 +1099,7 @@
               <w:lang w:eastAsia="ja-JP"/>
             </w:rPr>
           </w:pPr>
-          <w:hyperlink w:anchor="_Toc9519033" w:history="1">
+          <w:hyperlink w:anchor="_Toc32929454" w:history="1">
             <w:r>
               <w:rPr>
                 <w:rStyle w:val="Hyperlink"/>
@@ -1139,7 +1141,7 @@
                 <w:noProof/>
                 <w:webHidden/>
               </w:rPr>
-              <w:instrText xml:space="preserve"> PAGEREF _Toc9519033 \h </w:instrText>
+              <w:instrText xml:space="preserve"> PAGEREF _Toc32929454 \h </w:instrText>
             </w:r>
             <w:r>
               <w:rPr>
@@ -1183,7 +1185,7 @@
               <w:lang w:eastAsia="ja-JP"/>
             </w:rPr>
           </w:pPr>
-          <w:hyperlink w:anchor="_Toc9519034" w:history="1">
+          <w:hyperlink w:anchor="_Toc32929455" w:history="1">
             <w:r>
               <w:rPr>
                 <w:rStyle w:val="Hyperlink"/>
@@ -1225,7 +1227,7 @@
                 <w:noProof/>
                 <w:webHidden/>
               </w:rPr>
-              <w:instrText xml:space="preserve"> PAGEREF _Toc9519034 \h </w:instrText>
+              <w:instrText xml:space="preserve"> PAGEREF _Toc32929455 \h </w:instrText>
             </w:r>
             <w:r>
               <w:rPr>
@@ -1269,7 +1271,7 @@
               <w:lang w:eastAsia="ja-JP"/>
             </w:rPr>
           </w:pPr>
-          <w:hyperlink w:anchor="_Toc9519035" w:history="1">
+          <w:hyperlink w:anchor="_Toc32929456" w:history="1">
             <w:r>
               <w:rPr>
                 <w:rStyle w:val="Hyperlink"/>
@@ -1311,7 +1313,7 @@
                 <w:noProof/>
                 <w:webHidden/>
               </w:rPr>
-              <w:instrText xml:space="preserve"> PAGEREF _Toc9519035 \h </w:instrText>
+              <w:instrText xml:space="preserve"> PAGEREF _Toc32929456 \h </w:instrText>
             </w:r>
             <w:r>
               <w:rPr>
@@ -1355,7 +1357,7 @@
               <w:lang w:eastAsia="ja-JP"/>
             </w:rPr>
           </w:pPr>
-          <w:hyperlink w:anchor="_Toc9519036" w:history="1">
+          <w:hyperlink w:anchor="_Toc32929457" w:history="1">
             <w:r>
               <w:rPr>
                 <w:rStyle w:val="Hyperlink"/>
@@ -1397,7 +1399,7 @@
                 <w:noProof/>
                 <w:webHidden/>
               </w:rPr>
-              <w:instrText xml:space="preserve"> PAGEREF _Toc9519036 \h </w:instrText>
+              <w:instrText xml:space="preserve"> PAGEREF _Toc32929457 \h </w:instrText>
             </w:r>
             <w:r>
               <w:rPr>
@@ -1441,7 +1443,7 @@
               <w:lang w:eastAsia="ja-JP"/>
             </w:rPr>
           </w:pPr>
-          <w:hyperlink w:anchor="_Toc9519037" w:history="1">
+          <w:hyperlink w:anchor="_Toc32929458" w:history="1">
             <w:r>
               <w:rPr>
                 <w:rStyle w:val="Hyperlink"/>
@@ -1483,7 +1485,7 @@
                 <w:noProof/>
                 <w:webHidden/>
               </w:rPr>
-              <w:instrText xml:space="preserve"> PAGEREF _Toc9519037 \h </w:instrText>
+              <w:instrText xml:space="preserve"> PAGEREF _Toc32929458 \h </w:instrText>
             </w:r>
             <w:r>
               <w:rPr>
@@ -1527,7 +1529,7 @@
               <w:lang w:eastAsia="ja-JP"/>
             </w:rPr>
           </w:pPr>
-          <w:hyperlink w:anchor="_Toc9519038" w:history="1">
+          <w:hyperlink w:anchor="_Toc32929459" w:history="1">
             <w:r>
               <w:rPr>
                 <w:rStyle w:val="Hyperlink"/>
@@ -1569,7 +1571,7 @@
                 <w:noProof/>
                 <w:webHidden/>
               </w:rPr>
-              <w:instrText xml:space="preserve"> PAGEREF _Toc9519038 \h </w:instrText>
+              <w:instrText xml:space="preserve"> PAGEREF _Toc32929459 \h </w:instrText>
             </w:r>
             <w:r>
               <w:rPr>
@@ -1613,7 +1615,7 @@
               <w:lang w:eastAsia="ja-JP"/>
             </w:rPr>
           </w:pPr>
-          <w:hyperlink w:anchor="_Toc9519039" w:history="1">
+          <w:hyperlink w:anchor="_Toc32929460" w:history="1">
             <w:r>
               <w:rPr>
                 <w:rStyle w:val="Hyperlink"/>
@@ -1655,7 +1657,7 @@
                 <w:noProof/>
                 <w:webHidden/>
               </w:rPr>
-              <w:instrText xml:space="preserve"> PAGEREF _Toc9519039 \h </w:instrText>
+              <w:instrText xml:space="preserve"> PAGEREF _Toc32929460 \h </w:instrText>
             </w:r>
             <w:r>
               <w:rPr>
@@ -1699,7 +1701,7 @@
               <w:lang w:eastAsia="ja-JP"/>
             </w:rPr>
           </w:pPr>
-          <w:hyperlink w:anchor="_Toc9519040" w:history="1">
+          <w:hyperlink w:anchor="_Toc32929461" w:history="1">
             <w:r>
               <w:rPr>
                 <w:rStyle w:val="Hyperlink"/>
@@ -1741,7 +1743,7 @@
                 <w:noProof/>
                 <w:webHidden/>
               </w:rPr>
-              <w:instrText xml:space="preserve"> PAGEREF _Toc9519040 \h </w:instrText>
+              <w:instrText xml:space="preserve"> PAGEREF _Toc32929461 \h </w:instrText>
             </w:r>
             <w:r>
               <w:rPr>
@@ -1785,7 +1787,7 @@
               <w:lang w:eastAsia="ja-JP"/>
             </w:rPr>
           </w:pPr>
-          <w:hyperlink w:anchor="_Toc9519041" w:history="1">
+          <w:hyperlink w:anchor="_Toc32929462" w:history="1">
             <w:r>
               <w:rPr>
                 <w:rStyle w:val="Hyperlink"/>
@@ -1827,7 +1829,7 @@
                 <w:noProof/>
                 <w:webHidden/>
               </w:rPr>
-              <w:instrText xml:space="preserve"> PAGEREF _Toc9519041 \h </w:instrText>
+              <w:instrText xml:space="preserve"> PAGEREF _Toc32929462 \h </w:instrText>
             </w:r>
             <w:r>
               <w:rPr>
@@ -1871,7 +1873,7 @@
               <w:lang w:eastAsia="ja-JP"/>
             </w:rPr>
           </w:pPr>
-          <w:hyperlink w:anchor="_Toc9519042" w:history="1">
+          <w:hyperlink w:anchor="_Toc32929463" w:history="1">
             <w:r>
               <w:rPr>
                 <w:rStyle w:val="Hyperlink"/>
@@ -1913,7 +1915,7 @@
                 <w:noProof/>
                 <w:webHidden/>
               </w:rPr>
-              <w:instrText xml:space="preserve"> PAGEREF _Toc9519042 \h </w:instrText>
+              <w:instrText xml:space="preserve"> PAGEREF _Toc32929463 \h </w:instrText>
             </w:r>
             <w:r>
               <w:rPr>
@@ -1957,7 +1959,7 @@
               <w:lang w:eastAsia="ja-JP"/>
             </w:rPr>
           </w:pPr>
-          <w:hyperlink w:anchor="_Toc9519043" w:history="1">
+          <w:hyperlink w:anchor="_Toc32929464" w:history="1">
             <w:r>
               <w:rPr>
                 <w:rStyle w:val="Hyperlink"/>
@@ -1999,7 +2001,7 @@
                 <w:noProof/>
                 <w:webHidden/>
               </w:rPr>
-              <w:instrText xml:space="preserve"> PAGEREF _Toc9519043 \h </w:instrText>
+              <w:instrText xml:space="preserve"> PAGEREF _Toc32929464 \h </w:instrText>
             </w:r>
             <w:r>
               <w:rPr>
@@ -2043,7 +2045,7 @@
               <w:lang w:eastAsia="ja-JP"/>
             </w:rPr>
           </w:pPr>
-          <w:hyperlink w:anchor="_Toc9519044" w:history="1">
+          <w:hyperlink w:anchor="_Toc32929465" w:history="1">
             <w:r>
               <w:rPr>
                 <w:rStyle w:val="Hyperlink"/>
@@ -2085,7 +2087,7 @@
                 <w:noProof/>
                 <w:webHidden/>
               </w:rPr>
-              <w:instrText xml:space="preserve"> PAGEREF _Toc9519044 \h </w:instrText>
+              <w:instrText xml:space="preserve"> PAGEREF _Toc32929465 \h </w:instrText>
             </w:r>
             <w:r>
               <w:rPr>
@@ -2129,7 +2131,7 @@
               <w:lang w:eastAsia="ja-JP"/>
             </w:rPr>
           </w:pPr>
-          <w:hyperlink w:anchor="_Toc9519045" w:history="1">
+          <w:hyperlink w:anchor="_Toc32929466" w:history="1">
             <w:r>
               <w:rPr>
                 <w:rStyle w:val="Hyperlink"/>
@@ -2171,7 +2173,7 @@
                 <w:noProof/>
                 <w:webHidden/>
               </w:rPr>
-              <w:instrText xml:space="preserve"> PAGEREF _Toc9519045 \h </w:instrText>
+              <w:instrText xml:space="preserve"> PAGEREF _Toc32929466 \h </w:instrText>
             </w:r>
             <w:r>
               <w:rPr>
@@ -2215,7 +2217,7 @@
               <w:lang w:eastAsia="ja-JP"/>
             </w:rPr>
           </w:pPr>
-          <w:hyperlink w:anchor="_Toc9519046" w:history="1">
+          <w:hyperlink w:anchor="_Toc32929467" w:history="1">
             <w:r>
               <w:rPr>
                 <w:rStyle w:val="Hyperlink"/>
@@ -2257,7 +2259,7 @@
                 <w:noProof/>
                 <w:webHidden/>
               </w:rPr>
-              <w:instrText xml:space="preserve"> PAGEREF _Toc9519046 \h </w:instrText>
+              <w:instrText xml:space="preserve"> PAGEREF _Toc32929467 \h </w:instrText>
             </w:r>
             <w:r>
               <w:rPr>
@@ -2301,7 +2303,7 @@
               <w:lang w:eastAsia="ja-JP"/>
             </w:rPr>
           </w:pPr>
-          <w:hyperlink w:anchor="_Toc9519047" w:history="1">
+          <w:hyperlink w:anchor="_Toc32929468" w:history="1">
             <w:r>
               <w:rPr>
                 <w:rStyle w:val="Hyperlink"/>
@@ -2343,7 +2345,7 @@
                 <w:noProof/>
                 <w:webHidden/>
               </w:rPr>
-              <w:instrText xml:space="preserve"> PAGEREF _Toc9519047 \h </w:instrText>
+              <w:instrText xml:space="preserve"> PAGEREF _Toc32929468 \h </w:instrText>
             </w:r>
             <w:r>
               <w:rPr>
@@ -2387,7 +2389,7 @@
               <w:lang w:eastAsia="ja-JP"/>
             </w:rPr>
           </w:pPr>
-          <w:hyperlink w:anchor="_Toc9519048" w:history="1">
+          <w:hyperlink w:anchor="_Toc32929469" w:history="1">
             <w:r>
               <w:rPr>
                 <w:rStyle w:val="Hyperlink"/>
@@ -2429,7 +2431,7 @@
                 <w:noProof/>
                 <w:webHidden/>
               </w:rPr>
-              <w:instrText xml:space="preserve"> PAGEREF _Toc9519048 \h </w:instrText>
+              <w:instrText xml:space="preserve"> PAGEREF _Toc32929469 \h </w:instrText>
             </w:r>
             <w:r>
               <w:rPr>
@@ -2473,7 +2475,7 @@
               <w:lang w:eastAsia="ja-JP"/>
             </w:rPr>
           </w:pPr>
-          <w:hyperlink w:anchor="_Toc9519049" w:history="1">
+          <w:hyperlink w:anchor="_Toc32929470" w:history="1">
             <w:r>
               <w:rPr>
                 <w:rStyle w:val="Hyperlink"/>
@@ -2515,7 +2517,7 @@
                 <w:noProof/>
                 <w:webHidden/>
               </w:rPr>
-              <w:instrText xml:space="preserve"> PAGEREF _Toc9519049 \h </w:instrText>
+              <w:instrText xml:space="preserve"> PAGEREF _Toc32929470 \h </w:instrText>
             </w:r>
             <w:r>
               <w:rPr>
@@ -2559,7 +2561,7 @@
               <w:lang w:eastAsia="ja-JP"/>
             </w:rPr>
           </w:pPr>
-          <w:hyperlink w:anchor="_Toc9519050" w:history="1">
+          <w:hyperlink w:anchor="_Toc32929471" w:history="1">
             <w:r>
               <w:rPr>
                 <w:rStyle w:val="Hyperlink"/>
@@ -2601,7 +2603,7 @@
                 <w:noProof/>
                 <w:webHidden/>
               </w:rPr>
-              <w:instrText xml:space="preserve"> PAGEREF _Toc9519050 \h </w:instrText>
+              <w:instrText xml:space="preserve"> PAGEREF _Toc32929471 \h </w:instrText>
             </w:r>
             <w:r>
               <w:rPr>
@@ -2645,7 +2647,7 @@
               <w:lang w:eastAsia="ja-JP"/>
             </w:rPr>
           </w:pPr>
-          <w:hyperlink w:anchor="_Toc9519051" w:history="1">
+          <w:hyperlink w:anchor="_Toc32929472" w:history="1">
             <w:r>
               <w:rPr>
                 <w:rStyle w:val="Hyperlink"/>
@@ -2687,7 +2689,7 @@
                 <w:noProof/>
                 <w:webHidden/>
               </w:rPr>
-              <w:instrText xml:space="preserve"> PAGEREF _Toc9519051 \h </w:instrText>
+              <w:instrText xml:space="preserve"> PAGEREF _Toc32929472 \h </w:instrText>
             </w:r>
             <w:r>
               <w:rPr>
@@ -2731,7 +2733,7 @@
               <w:lang w:eastAsia="ja-JP"/>
             </w:rPr>
           </w:pPr>
-          <w:hyperlink w:anchor="_Toc9519052" w:history="1">
+          <w:hyperlink w:anchor="_Toc32929473" w:history="1">
             <w:r>
               <w:rPr>
                 <w:rStyle w:val="Hyperlink"/>
@@ -2773,7 +2775,7 @@
                 <w:noProof/>
                 <w:webHidden/>
               </w:rPr>
-              <w:instrText xml:space="preserve"> PAGEREF _Toc9519052 \h </w:instrText>
+              <w:instrText xml:space="preserve"> PAGEREF _Toc32929473 \h </w:instrText>
             </w:r>
             <w:r>
               <w:rPr>
@@ -2817,7 +2819,7 @@
               <w:lang w:eastAsia="ja-JP"/>
             </w:rPr>
           </w:pPr>
-          <w:hyperlink w:anchor="_Toc9519053" w:history="1">
+          <w:hyperlink w:anchor="_Toc32929474" w:history="1">
             <w:r>
               <w:rPr>
                 <w:rStyle w:val="Hyperlink"/>
@@ -2859,7 +2861,7 @@
                 <w:noProof/>
                 <w:webHidden/>
               </w:rPr>
-              <w:instrText xml:space="preserve"> PAGEREF _Toc9519053 \h </w:instrText>
+              <w:instrText xml:space="preserve"> PAGEREF _Toc32929474 \h </w:instrText>
             </w:r>
             <w:r>
               <w:rPr>
@@ -2903,7 +2905,7 @@
               <w:lang w:eastAsia="ja-JP"/>
             </w:rPr>
           </w:pPr>
-          <w:hyperlink w:anchor="_Toc9519054" w:history="1">
+          <w:hyperlink w:anchor="_Toc32929475" w:history="1">
             <w:r>
               <w:rPr>
                 <w:rStyle w:val="Hyperlink"/>
@@ -2945,7 +2947,7 @@
                 <w:noProof/>
                 <w:webHidden/>
               </w:rPr>
-              <w:instrText xml:space="preserve"> PAGEREF _Toc9519054 \h </w:instrText>
+              <w:instrText xml:space="preserve"> PAGEREF _Toc32929475 \h </w:instrText>
             </w:r>
             <w:r>
               <w:rPr>
@@ -2989,7 +2991,7 @@
               <w:lang w:eastAsia="ja-JP"/>
             </w:rPr>
           </w:pPr>
-          <w:hyperlink w:anchor="_Toc9519055" w:history="1">
+          <w:hyperlink w:anchor="_Toc32929476" w:history="1">
             <w:r>
               <w:rPr>
                 <w:rStyle w:val="Hyperlink"/>
@@ -3031,7 +3033,7 @@
                 <w:noProof/>
                 <w:webHidden/>
               </w:rPr>
-              <w:instrText xml:space="preserve"> PAGEREF _Toc9519055 \h </w:instrText>
+              <w:instrText xml:space="preserve"> PAGEREF _Toc32929476 \h </w:instrText>
             </w:r>
             <w:r>
               <w:rPr>
@@ -3075,7 +3077,7 @@
               <w:lang w:eastAsia="ja-JP"/>
             </w:rPr>
           </w:pPr>
-          <w:hyperlink w:anchor="_Toc9519056" w:history="1">
+          <w:hyperlink w:anchor="_Toc32929477" w:history="1">
             <w:r>
               <w:rPr>
                 <w:rStyle w:val="Hyperlink"/>
@@ -3117,7 +3119,7 @@
                 <w:noProof/>
                 <w:webHidden/>
               </w:rPr>
-              <w:instrText xml:space="preserve"> PAGEREF _Toc9519056 \h </w:instrText>
+              <w:instrText xml:space="preserve"> PAGEREF _Toc32929477 \h </w:instrText>
             </w:r>
             <w:r>
               <w:rPr>
@@ -3161,7 +3163,7 @@
               <w:lang w:eastAsia="ja-JP"/>
             </w:rPr>
           </w:pPr>
-          <w:hyperlink w:anchor="_Toc9519057" w:history="1">
+          <w:hyperlink w:anchor="_Toc32929478" w:history="1">
             <w:r>
               <w:rPr>
                 <w:rStyle w:val="Hyperlink"/>
@@ -3203,7 +3205,7 @@
                 <w:noProof/>
                 <w:webHidden/>
               </w:rPr>
-              <w:instrText xml:space="preserve"> PAGEREF _Toc9519057 \h </w:instrText>
+              <w:instrText xml:space="preserve"> PAGEREF _Toc32929478 \h </w:instrText>
             </w:r>
             <w:r>
               <w:rPr>
@@ -3247,7 +3249,7 @@
               <w:lang w:eastAsia="ja-JP"/>
             </w:rPr>
           </w:pPr>
-          <w:hyperlink w:anchor="_Toc9519058" w:history="1">
+          <w:hyperlink w:anchor="_Toc32929479" w:history="1">
             <w:r>
               <w:rPr>
                 <w:rStyle w:val="Hyperlink"/>
@@ -3289,7 +3291,7 @@
                 <w:noProof/>
                 <w:webHidden/>
               </w:rPr>
-              <w:instrText xml:space="preserve"> PAGEREF _Toc9519058 \h </w:instrText>
+              <w:instrText xml:space="preserve"> PAGEREF _Toc32929479 \h </w:instrText>
             </w:r>
             <w:r>
               <w:rPr>
@@ -3333,7 +3335,7 @@
               <w:lang w:eastAsia="ja-JP"/>
             </w:rPr>
           </w:pPr>
-          <w:hyperlink w:anchor="_Toc9519059" w:history="1">
+          <w:hyperlink w:anchor="_Toc32929480" w:history="1">
             <w:r>
               <w:rPr>
                 <w:rStyle w:val="Hyperlink"/>
@@ -3375,7 +3377,7 @@
                 <w:noProof/>
                 <w:webHidden/>
               </w:rPr>
-              <w:instrText xml:space="preserve"> PAGEREF _Toc9519059 \h </w:instrText>
+              <w:instrText xml:space="preserve"> PAGEREF _Toc32929480 \h </w:instrText>
             </w:r>
             <w:r>
               <w:rPr>
@@ -3419,7 +3421,7 @@
               <w:lang w:eastAsia="ja-JP"/>
             </w:rPr>
           </w:pPr>
-          <w:hyperlink w:anchor="_Toc9519060" w:history="1">
+          <w:hyperlink w:anchor="_Toc32929481" w:history="1">
             <w:r>
               <w:rPr>
                 <w:rStyle w:val="Hyperlink"/>
@@ -3461,7 +3463,7 @@
                 <w:noProof/>
                 <w:webHidden/>
               </w:rPr>
-              <w:instrText xml:space="preserve"> PAGEREF _Toc9519060 \h </w:instrText>
+              <w:instrText xml:space="preserve"> PAGEREF _Toc32929481 \h </w:instrText>
             </w:r>
             <w:r>
               <w:rPr>
@@ -3505,7 +3507,7 @@
               <w:lang w:eastAsia="ja-JP"/>
             </w:rPr>
           </w:pPr>
-          <w:hyperlink w:anchor="_Toc9519061" w:history="1">
+          <w:hyperlink w:anchor="_Toc32929482" w:history="1">
             <w:r>
               <w:rPr>
                 <w:rStyle w:val="Hyperlink"/>
@@ -3547,7 +3549,7 @@
                 <w:noProof/>
                 <w:webHidden/>
               </w:rPr>
-              <w:instrText xml:space="preserve"> PAGEREF _Toc9519061 \h </w:instrText>
+              <w:instrText xml:space="preserve"> PAGEREF _Toc32929482 \h </w:instrText>
             </w:r>
             <w:r>
               <w:rPr>
@@ -3591,7 +3593,7 @@
               <w:lang w:eastAsia="ja-JP"/>
             </w:rPr>
           </w:pPr>
-          <w:hyperlink w:anchor="_Toc9519062" w:history="1">
+          <w:hyperlink w:anchor="_Toc32929483" w:history="1">
             <w:r>
               <w:rPr>
                 <w:rStyle w:val="Hyperlink"/>
@@ -3633,7 +3635,7 @@
                 <w:noProof/>
                 <w:webHidden/>
               </w:rPr>
-              <w:instrText xml:space="preserve"> PAGEREF _Toc9519062 \h </w:instrText>
+              <w:instrText xml:space="preserve"> PAGEREF _Toc32929483 \h </w:instrText>
             </w:r>
             <w:r>
               <w:rPr>
@@ -3677,7 +3679,7 @@
               <w:lang w:eastAsia="ja-JP"/>
             </w:rPr>
           </w:pPr>
-          <w:hyperlink w:anchor="_Toc9519063" w:history="1">
+          <w:hyperlink w:anchor="_Toc32929484" w:history="1">
             <w:r>
               <w:rPr>
                 <w:rStyle w:val="Hyperlink"/>
@@ -3719,7 +3721,7 @@
                 <w:noProof/>
                 <w:webHidden/>
               </w:rPr>
-              <w:instrText xml:space="preserve"> PAGEREF _Toc9519063 \h </w:instrText>
+              <w:instrText xml:space="preserve"> PAGEREF _Toc32929484 \h </w:instrText>
             </w:r>
             <w:r>
               <w:rPr>
@@ -3763,7 +3765,7 @@
               <w:lang w:eastAsia="ja-JP"/>
             </w:rPr>
           </w:pPr>
-          <w:hyperlink w:anchor="_Toc9519064" w:history="1">
+          <w:hyperlink w:anchor="_Toc32929485" w:history="1">
             <w:r>
               <w:rPr>
                 <w:rStyle w:val="Hyperlink"/>
@@ -3805,7 +3807,7 @@
                 <w:noProof/>
                 <w:webHidden/>
               </w:rPr>
-              <w:instrText xml:space="preserve"> PAGEREF _Toc9519064 \h </w:instrText>
+              <w:instrText xml:space="preserve"> PAGEREF _Toc32929485 \h </w:instrText>
             </w:r>
             <w:r>
               <w:rPr>
@@ -3849,7 +3851,7 @@
               <w:lang w:eastAsia="ja-JP"/>
             </w:rPr>
           </w:pPr>
-          <w:hyperlink w:anchor="_Toc9519065" w:history="1">
+          <w:hyperlink w:anchor="_Toc32929486" w:history="1">
             <w:r>
               <w:rPr>
                 <w:rStyle w:val="Hyperlink"/>
@@ -3891,7 +3893,7 @@
                 <w:noProof/>
                 <w:webHidden/>
               </w:rPr>
-              <w:instrText xml:space="preserve"> PAGEREF _Toc9519065 \h </w:instrText>
+              <w:instrText xml:space="preserve"> PAGEREF _Toc32929486 \h </w:instrText>
             </w:r>
             <w:r>
               <w:rPr>
@@ -3935,7 +3937,7 @@
               <w:lang w:eastAsia="ja-JP"/>
             </w:rPr>
           </w:pPr>
-          <w:hyperlink w:anchor="_Toc9519066" w:history="1">
+          <w:hyperlink w:anchor="_Toc32929487" w:history="1">
             <w:r>
               <w:rPr>
                 <w:rStyle w:val="Hyperlink"/>
@@ -3977,7 +3979,7 @@
                 <w:noProof/>
                 <w:webHidden/>
               </w:rPr>
-              <w:instrText xml:space="preserve"> PAGEREF _Toc9519066 \h </w:instrText>
+              <w:instrText xml:space="preserve"> PAGEREF _Toc32929487 \h </w:instrText>
             </w:r>
             <w:r>
               <w:rPr>
@@ -4021,7 +4023,7 @@
               <w:lang w:eastAsia="ja-JP"/>
             </w:rPr>
           </w:pPr>
-          <w:hyperlink w:anchor="_Toc9519067" w:history="1">
+          <w:hyperlink w:anchor="_Toc32929488" w:history="1">
             <w:r>
               <w:rPr>
                 <w:rStyle w:val="Hyperlink"/>
@@ -4063,7 +4065,7 @@
                 <w:noProof/>
                 <w:webHidden/>
               </w:rPr>
-              <w:instrText xml:space="preserve"> PAGEREF _Toc9519067 \h </w:instrText>
+              <w:instrText xml:space="preserve"> PAGEREF _Toc32929488 \h </w:instrText>
             </w:r>
             <w:r>
               <w:rPr>
@@ -4107,7 +4109,7 @@
               <w:lang w:eastAsia="ja-JP"/>
             </w:rPr>
           </w:pPr>
-          <w:hyperlink w:anchor="_Toc9519068" w:history="1">
+          <w:hyperlink w:anchor="_Toc32929489" w:history="1">
             <w:r>
               <w:rPr>
                 <w:rStyle w:val="Hyperlink"/>
@@ -4149,7 +4151,7 @@
                 <w:noProof/>
                 <w:webHidden/>
               </w:rPr>
-              <w:instrText xml:space="preserve"> PAGEREF _Toc9519068 \h </w:instrText>
+              <w:instrText xml:space="preserve"> PAGEREF _Toc32929489 \h </w:instrText>
             </w:r>
             <w:r>
               <w:rPr>
@@ -4193,7 +4195,7 @@
               <w:lang w:eastAsia="ja-JP"/>
             </w:rPr>
           </w:pPr>
-          <w:hyperlink w:anchor="_Toc9519069" w:history="1">
+          <w:hyperlink w:anchor="_Toc32929490" w:history="1">
             <w:r>
               <w:rPr>
                 <w:rStyle w:val="Hyperlink"/>
@@ -4235,7 +4237,7 @@
                 <w:noProof/>
                 <w:webHidden/>
               </w:rPr>
-              <w:instrText xml:space="preserve"> PAGEREF _Toc9519069 \h </w:instrText>
+              <w:instrText xml:space="preserve"> PAGEREF _Toc32929490 \h </w:instrText>
             </w:r>
             <w:r>
               <w:rPr>
@@ -4279,7 +4281,7 @@
               <w:lang w:eastAsia="ja-JP"/>
             </w:rPr>
           </w:pPr>
-          <w:hyperlink w:anchor="_Toc9519070" w:history="1">
+          <w:hyperlink w:anchor="_Toc32929491" w:history="1">
             <w:r>
               <w:rPr>
                 <w:rStyle w:val="Hyperlink"/>
@@ -4321,7 +4323,7 @@
                 <w:noProof/>
                 <w:webHidden/>
               </w:rPr>
-              <w:instrText xml:space="preserve"> PAGEREF _Toc9519070 \h </w:instrText>
+              <w:instrText xml:space="preserve"> PAGEREF _Toc32929491 \h </w:instrText>
             </w:r>
             <w:r>
               <w:rPr>
@@ -4365,7 +4367,7 @@
               <w:lang w:eastAsia="ja-JP"/>
             </w:rPr>
           </w:pPr>
-          <w:hyperlink w:anchor="_Toc9519071" w:history="1">
+          <w:hyperlink w:anchor="_Toc32929492" w:history="1">
             <w:r>
               <w:rPr>
                 <w:rStyle w:val="Hyperlink"/>
@@ -4407,7 +4409,7 @@
                 <w:noProof/>
                 <w:webHidden/>
               </w:rPr>
-              <w:instrText xml:space="preserve"> PAGEREF _Toc9519071 \h </w:instrText>
+              <w:instrText xml:space="preserve"> PAGEREF _Toc32929492 \h </w:instrText>
             </w:r>
             <w:r>
               <w:rPr>
@@ -4451,7 +4453,7 @@
               <w:lang w:eastAsia="ja-JP"/>
             </w:rPr>
           </w:pPr>
-          <w:hyperlink w:anchor="_Toc9519072" w:history="1">
+          <w:hyperlink w:anchor="_Toc32929493" w:history="1">
             <w:r>
               <w:rPr>
                 <w:rStyle w:val="Hyperlink"/>
@@ -4493,7 +4495,7 @@
                 <w:noProof/>
                 <w:webHidden/>
               </w:rPr>
-              <w:instrText xml:space="preserve"> PAGEREF _Toc9519072 \h </w:instrText>
+              <w:instrText xml:space="preserve"> PAGEREF _Toc32929493 \h </w:instrText>
             </w:r>
             <w:r>
               <w:rPr>
@@ -4537,7 +4539,7 @@
               <w:lang w:eastAsia="ja-JP"/>
             </w:rPr>
           </w:pPr>
-          <w:hyperlink w:anchor="_Toc9519073" w:history="1">
+          <w:hyperlink w:anchor="_Toc32929494" w:history="1">
             <w:r>
               <w:rPr>
                 <w:rStyle w:val="Hyperlink"/>
@@ -4579,7 +4581,7 @@
                 <w:noProof/>
                 <w:webHidden/>
               </w:rPr>
-              <w:instrText xml:space="preserve"> PAGEREF _Toc9519073 \h </w:instrText>
+              <w:instrText xml:space="preserve"> PAGEREF _Toc32929494 \h </w:instrText>
             </w:r>
             <w:r>
               <w:rPr>
@@ -4623,7 +4625,7 @@
               <w:lang w:eastAsia="ja-JP"/>
             </w:rPr>
           </w:pPr>
-          <w:hyperlink w:anchor="_Toc9519074" w:history="1">
+          <w:hyperlink w:anchor="_Toc32929495" w:history="1">
             <w:r>
               <w:rPr>
                 <w:rStyle w:val="Hyperlink"/>
@@ -4665,7 +4667,7 @@
                 <w:noProof/>
                 <w:webHidden/>
               </w:rPr>
-              <w:instrText xml:space="preserve"> PAGEREF _Toc9519074 \h </w:instrText>
+              <w:instrText xml:space="preserve"> PAGEREF _Toc32929495 \h </w:instrText>
             </w:r>
             <w:r>
               <w:rPr>
@@ -4709,7 +4711,7 @@
               <w:lang w:eastAsia="ja-JP"/>
             </w:rPr>
           </w:pPr>
-          <w:hyperlink w:anchor="_Toc9519075" w:history="1">
+          <w:hyperlink w:anchor="_Toc32929496" w:history="1">
             <w:r>
               <w:rPr>
                 <w:rStyle w:val="Hyperlink"/>
@@ -4751,7 +4753,7 @@
                 <w:noProof/>
                 <w:webHidden/>
               </w:rPr>
-              <w:instrText xml:space="preserve"> PAGEREF _Toc9519075 \h </w:instrText>
+              <w:instrText xml:space="preserve"> PAGEREF _Toc32929496 \h </w:instrText>
             </w:r>
             <w:r>
               <w:rPr>
@@ -4771,7 +4773,7 @@
                 <w:noProof/>
                 <w:webHidden/>
               </w:rPr>
-              <w:t>45</w:t>
+              <w:t>46</w:t>
             </w:r>
             <w:r>
               <w:rPr>
@@ -4795,7 +4797,7 @@
               <w:lang w:eastAsia="ja-JP"/>
             </w:rPr>
           </w:pPr>
-          <w:hyperlink w:anchor="_Toc9519076" w:history="1">
+          <w:hyperlink w:anchor="_Toc32929497" w:history="1">
             <w:r>
               <w:rPr>
                 <w:rStyle w:val="Hyperlink"/>
@@ -4837,7 +4839,7 @@
                 <w:noProof/>
                 <w:webHidden/>
               </w:rPr>
-              <w:instrText xml:space="preserve"> PAGEREF _Toc9519076 \h </w:instrText>
+              <w:instrText xml:space="preserve"> PAGEREF _Toc32929497 \h </w:instrText>
             </w:r>
             <w:r>
               <w:rPr>
@@ -4881,7 +4883,7 @@
               <w:lang w:eastAsia="ja-JP"/>
             </w:rPr>
           </w:pPr>
-          <w:hyperlink w:anchor="_Toc9519077" w:history="1">
+          <w:hyperlink w:anchor="_Toc32929498" w:history="1">
             <w:r>
               <w:rPr>
                 <w:rStyle w:val="Hyperlink"/>
@@ -4923,7 +4925,7 @@
                 <w:noProof/>
                 <w:webHidden/>
               </w:rPr>
-              <w:instrText xml:space="preserve"> PAGEREF _Toc9519077 \h </w:instrText>
+              <w:instrText xml:space="preserve"> PAGEREF _Toc32929498 \h </w:instrText>
             </w:r>
             <w:r>
               <w:rPr>
@@ -4943,7 +4945,7 @@
                 <w:noProof/>
                 <w:webHidden/>
               </w:rPr>
-              <w:t>46</w:t>
+              <w:t>47</w:t>
             </w:r>
             <w:r>
               <w:rPr>
@@ -4967,7 +4969,7 @@
               <w:lang w:eastAsia="ja-JP"/>
             </w:rPr>
           </w:pPr>
-          <w:hyperlink w:anchor="_Toc9519078" w:history="1">
+          <w:hyperlink w:anchor="_Toc32929499" w:history="1">
             <w:r>
               <w:rPr>
                 <w:rStyle w:val="Hyperlink"/>
@@ -5009,7 +5011,7 @@
                 <w:noProof/>
                 <w:webHidden/>
               </w:rPr>
-              <w:instrText xml:space="preserve"> PAGEREF _Toc9519078 \h </w:instrText>
+              <w:instrText xml:space="preserve"> PAGEREF _Toc32929499 \h </w:instrText>
             </w:r>
             <w:r>
               <w:rPr>
@@ -5029,7 +5031,7 @@
                 <w:noProof/>
                 <w:webHidden/>
               </w:rPr>
-              <w:t>46</w:t>
+              <w:t>47</w:t>
             </w:r>
             <w:r>
               <w:rPr>
@@ -5053,7 +5055,7 @@
               <w:lang w:eastAsia="ja-JP"/>
             </w:rPr>
           </w:pPr>
-          <w:hyperlink w:anchor="_Toc9519079" w:history="1">
+          <w:hyperlink w:anchor="_Toc32929500" w:history="1">
             <w:r>
               <w:rPr>
                 <w:rStyle w:val="Hyperlink"/>
@@ -5095,7 +5097,7 @@
                 <w:noProof/>
                 <w:webHidden/>
               </w:rPr>
-              <w:instrText xml:space="preserve"> PAGEREF _Toc9519079 \h </w:instrText>
+              <w:instrText xml:space="preserve"> PAGEREF _Toc32929500 \h </w:instrText>
             </w:r>
             <w:r>
               <w:rPr>
@@ -5139,7 +5141,7 @@
               <w:lang w:eastAsia="ja-JP"/>
             </w:rPr>
           </w:pPr>
-          <w:hyperlink w:anchor="_Toc9519080" w:history="1">
+          <w:hyperlink w:anchor="_Toc32929501" w:history="1">
             <w:r>
               <w:rPr>
                 <w:rStyle w:val="Hyperlink"/>
@@ -5181,7 +5183,7 @@
                 <w:noProof/>
                 <w:webHidden/>
               </w:rPr>
-              <w:instrText xml:space="preserve"> PAGEREF _Toc9519080 \h </w:instrText>
+              <w:instrText xml:space="preserve"> PAGEREF _Toc32929501 \h </w:instrText>
             </w:r>
             <w:r>
               <w:rPr>
@@ -5201,7 +5203,7 @@
                 <w:noProof/>
                 <w:webHidden/>
               </w:rPr>
-              <w:t>47</w:t>
+              <w:t>48</w:t>
             </w:r>
             <w:r>
               <w:rPr>
@@ -5225,7 +5227,7 @@
               <w:lang w:eastAsia="ja-JP"/>
             </w:rPr>
           </w:pPr>
-          <w:hyperlink w:anchor="_Toc9519081" w:history="1">
+          <w:hyperlink w:anchor="_Toc32929502" w:history="1">
             <w:r>
               <w:rPr>
                 <w:rStyle w:val="Hyperlink"/>
@@ -5267,7 +5269,7 @@
                 <w:noProof/>
                 <w:webHidden/>
               </w:rPr>
-              <w:instrText xml:space="preserve"> PAGEREF _Toc9519081 \h </w:instrText>
+              <w:instrText xml:space="preserve"> PAGEREF _Toc32929502 \h </w:instrText>
             </w:r>
             <w:r>
               <w:rPr>
@@ -5287,7 +5289,7 @@
                 <w:noProof/>
                 <w:webHidden/>
               </w:rPr>
-              <w:t>49</w:t>
+              <w:t>50</w:t>
             </w:r>
             <w:r>
               <w:rPr>
@@ -5311,7 +5313,7 @@
               <w:lang w:eastAsia="ja-JP"/>
             </w:rPr>
           </w:pPr>
-          <w:hyperlink w:anchor="_Toc9519082" w:history="1">
+          <w:hyperlink w:anchor="_Toc32929503" w:history="1">
             <w:r>
               <w:rPr>
                 <w:rStyle w:val="Hyperlink"/>
@@ -5353,7 +5355,7 @@
                 <w:noProof/>
                 <w:webHidden/>
               </w:rPr>
-              <w:instrText xml:space="preserve"> PAGEREF _Toc9519082 \h </w:instrText>
+              <w:instrText xml:space="preserve"> PAGEREF _Toc32929503 \h </w:instrText>
             </w:r>
             <w:r>
               <w:rPr>
@@ -5373,7 +5375,7 @@
                 <w:noProof/>
                 <w:webHidden/>
               </w:rPr>
-              <w:t>51</w:t>
+              <w:t>52</w:t>
             </w:r>
             <w:r>
               <w:rPr>
@@ -5397,7 +5399,7 @@
               <w:lang w:eastAsia="ja-JP"/>
             </w:rPr>
           </w:pPr>
-          <w:hyperlink w:anchor="_Toc9519083" w:history="1">
+          <w:hyperlink w:anchor="_Toc32929504" w:history="1">
             <w:r>
               <w:rPr>
                 <w:rStyle w:val="Hyperlink"/>
@@ -5439,7 +5441,7 @@
                 <w:noProof/>
                 <w:webHidden/>
               </w:rPr>
-              <w:instrText xml:space="preserve"> PAGEREF _Toc9519083 \h </w:instrText>
+              <w:instrText xml:space="preserve"> PAGEREF _Toc32929504 \h </w:instrText>
             </w:r>
             <w:r>
               <w:rPr>
@@ -5459,7 +5461,7 @@
                 <w:noProof/>
                 <w:webHidden/>
               </w:rPr>
-              <w:t>51</w:t>
+              <w:t>52</w:t>
             </w:r>
             <w:r>
               <w:rPr>
@@ -5483,7 +5485,7 @@
               <w:lang w:eastAsia="ja-JP"/>
             </w:rPr>
           </w:pPr>
-          <w:hyperlink w:anchor="_Toc9519084" w:history="1">
+          <w:hyperlink w:anchor="_Toc32929505" w:history="1">
             <w:r>
               <w:rPr>
                 <w:rStyle w:val="Hyperlink"/>
@@ -5525,7 +5527,7 @@
                 <w:noProof/>
                 <w:webHidden/>
               </w:rPr>
-              <w:instrText xml:space="preserve"> PAGEREF _Toc9519084 \h </w:instrText>
+              <w:instrText xml:space="preserve"> PAGEREF _Toc32929505 \h </w:instrText>
             </w:r>
             <w:r>
               <w:rPr>
@@ -5545,7 +5547,7 @@
                 <w:noProof/>
                 <w:webHidden/>
               </w:rPr>
-              <w:t>52</w:t>
+              <w:t>53</w:t>
             </w:r>
             <w:r>
               <w:rPr>
@@ -5569,7 +5571,7 @@
               <w:lang w:eastAsia="ja-JP"/>
             </w:rPr>
           </w:pPr>
-          <w:hyperlink w:anchor="_Toc9519085" w:history="1">
+          <w:hyperlink w:anchor="_Toc32929506" w:history="1">
             <w:r>
               <w:rPr>
                 <w:rStyle w:val="Hyperlink"/>
@@ -5611,7 +5613,7 @@
                 <w:noProof/>
                 <w:webHidden/>
               </w:rPr>
-              <w:instrText xml:space="preserve"> PAGEREF _Toc9519085 \h </w:instrText>
+              <w:instrText xml:space="preserve"> PAGEREF _Toc32929506 \h </w:instrText>
             </w:r>
             <w:r>
               <w:rPr>
@@ -5631,7 +5633,7 @@
                 <w:noProof/>
                 <w:webHidden/>
               </w:rPr>
-              <w:t>53</w:t>
+              <w:t>54</w:t>
             </w:r>
             <w:r>
               <w:rPr>
@@ -5655,7 +5657,7 @@
               <w:lang w:eastAsia="ja-JP"/>
             </w:rPr>
           </w:pPr>
-          <w:hyperlink w:anchor="_Toc9519086" w:history="1">
+          <w:hyperlink w:anchor="_Toc32929507" w:history="1">
             <w:r>
               <w:rPr>
                 <w:rStyle w:val="Hyperlink"/>
@@ -5697,7 +5699,7 @@
                 <w:noProof/>
                 <w:webHidden/>
               </w:rPr>
-              <w:instrText xml:space="preserve"> PAGEREF _Toc9519086 \h </w:instrText>
+              <w:instrText xml:space="preserve"> PAGEREF _Toc32929507 \h </w:instrText>
             </w:r>
             <w:r>
               <w:rPr>
@@ -5717,7 +5719,7 @@
                 <w:noProof/>
                 <w:webHidden/>
               </w:rPr>
-              <w:t>53</w:t>
+              <w:t>54</w:t>
             </w:r>
             <w:r>
               <w:rPr>
@@ -5741,7 +5743,7 @@
               <w:lang w:eastAsia="ja-JP"/>
             </w:rPr>
           </w:pPr>
-          <w:hyperlink w:anchor="_Toc9519087" w:history="1">
+          <w:hyperlink w:anchor="_Toc32929508" w:history="1">
             <w:r>
               <w:rPr>
                 <w:rStyle w:val="Hyperlink"/>
@@ -5783,7 +5785,7 @@
                 <w:noProof/>
                 <w:webHidden/>
               </w:rPr>
-              <w:instrText xml:space="preserve"> PAGEREF _Toc9519087 \h </w:instrText>
+              <w:instrText xml:space="preserve"> PAGEREF _Toc32929508 \h </w:instrText>
             </w:r>
             <w:r>
               <w:rPr>
@@ -5803,7 +5805,7 @@
                 <w:noProof/>
                 <w:webHidden/>
               </w:rPr>
-              <w:t>53</w:t>
+              <w:t>54</w:t>
             </w:r>
             <w:r>
               <w:rPr>
@@ -5827,7 +5829,7 @@
               <w:lang w:eastAsia="ja-JP"/>
             </w:rPr>
           </w:pPr>
-          <w:hyperlink w:anchor="_Toc9519088" w:history="1">
+          <w:hyperlink w:anchor="_Toc32929509" w:history="1">
             <w:r>
               <w:rPr>
                 <w:rStyle w:val="Hyperlink"/>
@@ -5869,7 +5871,7 @@
                 <w:noProof/>
                 <w:webHidden/>
               </w:rPr>
-              <w:instrText xml:space="preserve"> PAGEREF _Toc9519088 \h </w:instrText>
+              <w:instrText xml:space="preserve"> PAGEREF _Toc32929509 \h </w:instrText>
             </w:r>
             <w:r>
               <w:rPr>
@@ -5889,7 +5891,7 @@
                 <w:noProof/>
                 <w:webHidden/>
               </w:rPr>
-              <w:t>54</w:t>
+              <w:t>55</w:t>
             </w:r>
             <w:r>
               <w:rPr>
@@ -5913,7 +5915,7 @@
               <w:lang w:eastAsia="ja-JP"/>
             </w:rPr>
           </w:pPr>
-          <w:hyperlink w:anchor="_Toc9519089" w:history="1">
+          <w:hyperlink w:anchor="_Toc32929510" w:history="1">
             <w:r>
               <w:rPr>
                 <w:rStyle w:val="Hyperlink"/>
@@ -5955,7 +5957,7 @@
                 <w:noProof/>
                 <w:webHidden/>
               </w:rPr>
-              <w:instrText xml:space="preserve"> PAGEREF _Toc9519089 \h </w:instrText>
+              <w:instrText xml:space="preserve"> PAGEREF _Toc32929510 \h </w:instrText>
             </w:r>
             <w:r>
               <w:rPr>
@@ -5975,7 +5977,7 @@
                 <w:noProof/>
                 <w:webHidden/>
               </w:rPr>
-              <w:t>54</w:t>
+              <w:t>55</w:t>
             </w:r>
             <w:r>
               <w:rPr>
@@ -5999,7 +6001,7 @@
               <w:lang w:eastAsia="ja-JP"/>
             </w:rPr>
           </w:pPr>
-          <w:hyperlink w:anchor="_Toc9519090" w:history="1">
+          <w:hyperlink w:anchor="_Toc32929511" w:history="1">
             <w:r>
               <w:rPr>
                 <w:rStyle w:val="Hyperlink"/>
@@ -6041,7 +6043,7 @@
                 <w:noProof/>
                 <w:webHidden/>
               </w:rPr>
-              <w:instrText xml:space="preserve"> PAGEREF _Toc9519090 \h </w:instrText>
+              <w:instrText xml:space="preserve"> PAGEREF _Toc32929511 \h </w:instrText>
             </w:r>
             <w:r>
               <w:rPr>
@@ -6061,7 +6063,7 @@
                 <w:noProof/>
                 <w:webHidden/>
               </w:rPr>
-              <w:t>54</w:t>
+              <w:t>55</w:t>
             </w:r>
             <w:r>
               <w:rPr>
@@ -6085,7 +6087,7 @@
               <w:lang w:eastAsia="ja-JP"/>
             </w:rPr>
           </w:pPr>
-          <w:hyperlink w:anchor="_Toc9519091" w:history="1">
+          <w:hyperlink w:anchor="_Toc32929512" w:history="1">
             <w:r>
               <w:rPr>
                 <w:rStyle w:val="Hyperlink"/>
@@ -6127,7 +6129,7 @@
                 <w:noProof/>
                 <w:webHidden/>
               </w:rPr>
-              <w:instrText xml:space="preserve"> PAGEREF _Toc9519091 \h </w:instrText>
+              <w:instrText xml:space="preserve"> PAGEREF _Toc32929512 \h </w:instrText>
             </w:r>
             <w:r>
               <w:rPr>
@@ -6147,7 +6149,7 @@
                 <w:noProof/>
                 <w:webHidden/>
               </w:rPr>
-              <w:t>54</w:t>
+              <w:t>55</w:t>
             </w:r>
             <w:r>
               <w:rPr>
@@ -6171,7 +6173,7 @@
               <w:lang w:eastAsia="ja-JP"/>
             </w:rPr>
           </w:pPr>
-          <w:hyperlink w:anchor="_Toc9519092" w:history="1">
+          <w:hyperlink w:anchor="_Toc32929513" w:history="1">
             <w:r>
               <w:rPr>
                 <w:rStyle w:val="Hyperlink"/>
@@ -6213,7 +6215,7 @@
                 <w:noProof/>
                 <w:webHidden/>
               </w:rPr>
-              <w:instrText xml:space="preserve"> PAGEREF _Toc9519092 \h </w:instrText>
+              <w:instrText xml:space="preserve"> PAGEREF _Toc32929513 \h </w:instrText>
             </w:r>
             <w:r>
               <w:rPr>
@@ -6233,7 +6235,7 @@
                 <w:noProof/>
                 <w:webHidden/>
               </w:rPr>
-              <w:t>54</w:t>
+              <w:t>55</w:t>
             </w:r>
             <w:r>
               <w:rPr>
@@ -6257,7 +6259,7 @@
               <w:lang w:eastAsia="ja-JP"/>
             </w:rPr>
           </w:pPr>
-          <w:hyperlink w:anchor="_Toc9519093" w:history="1">
+          <w:hyperlink w:anchor="_Toc32929514" w:history="1">
             <w:r>
               <w:rPr>
                 <w:rStyle w:val="Hyperlink"/>
@@ -6299,7 +6301,7 @@
                 <w:noProof/>
                 <w:webHidden/>
               </w:rPr>
-              <w:instrText xml:space="preserve"> PAGEREF _Toc9519093 \h </w:instrText>
+              <w:instrText xml:space="preserve"> PAGEREF _Toc32929514 \h </w:instrText>
             </w:r>
             <w:r>
               <w:rPr>
@@ -6319,7 +6321,7 @@
                 <w:noProof/>
                 <w:webHidden/>
               </w:rPr>
-              <w:t>55</w:t>
+              <w:t>56</w:t>
             </w:r>
             <w:r>
               <w:rPr>
@@ -6343,7 +6345,7 @@
               <w:lang w:eastAsia="ja-JP"/>
             </w:rPr>
           </w:pPr>
-          <w:hyperlink w:anchor="_Toc9519094" w:history="1">
+          <w:hyperlink w:anchor="_Toc32929515" w:history="1">
             <w:r>
               <w:rPr>
                 <w:rStyle w:val="Hyperlink"/>
@@ -6385,7 +6387,7 @@
                 <w:noProof/>
                 <w:webHidden/>
               </w:rPr>
-              <w:instrText xml:space="preserve"> PAGEREF _Toc9519094 \h </w:instrText>
+              <w:instrText xml:space="preserve"> PAGEREF _Toc32929515 \h </w:instrText>
             </w:r>
             <w:r>
               <w:rPr>
@@ -6405,7 +6407,7 @@
                 <w:noProof/>
                 <w:webHidden/>
               </w:rPr>
-              <w:t>55</w:t>
+              <w:t>56</w:t>
             </w:r>
             <w:r>
               <w:rPr>
@@ -6429,7 +6431,7 @@
               <w:lang w:eastAsia="ja-JP"/>
             </w:rPr>
           </w:pPr>
-          <w:hyperlink w:anchor="_Toc9519095" w:history="1">
+          <w:hyperlink w:anchor="_Toc32929516" w:history="1">
             <w:r>
               <w:rPr>
                 <w:rStyle w:val="Hyperlink"/>
@@ -6471,7 +6473,7 @@
                 <w:noProof/>
                 <w:webHidden/>
               </w:rPr>
-              <w:instrText xml:space="preserve"> PAGEREF _Toc9519095 \h </w:instrText>
+              <w:instrText xml:space="preserve"> PAGEREF _Toc32929516 \h </w:instrText>
             </w:r>
             <w:r>
               <w:rPr>
@@ -6491,7 +6493,7 @@
                 <w:noProof/>
                 <w:webHidden/>
               </w:rPr>
-              <w:t>56</w:t>
+              <w:t>57</w:t>
             </w:r>
             <w:r>
               <w:rPr>
@@ -6515,7 +6517,7 @@
               <w:lang w:eastAsia="ja-JP"/>
             </w:rPr>
           </w:pPr>
-          <w:hyperlink w:anchor="_Toc9519096" w:history="1">
+          <w:hyperlink w:anchor="_Toc32929517" w:history="1">
             <w:r>
               <w:rPr>
                 <w:rStyle w:val="Hyperlink"/>
@@ -6557,7 +6559,7 @@
                 <w:noProof/>
                 <w:webHidden/>
               </w:rPr>
-              <w:instrText xml:space="preserve"> PAGEREF _Toc9519096 \h </w:instrText>
+              <w:instrText xml:space="preserve"> PAGEREF _Toc32929517 \h </w:instrText>
             </w:r>
             <w:r>
               <w:rPr>
@@ -6577,7 +6579,7 @@
                 <w:noProof/>
                 <w:webHidden/>
               </w:rPr>
-              <w:t>56</w:t>
+              <w:t>57</w:t>
             </w:r>
             <w:r>
               <w:rPr>
@@ -6601,7 +6603,7 @@
               <w:lang w:eastAsia="ja-JP"/>
             </w:rPr>
           </w:pPr>
-          <w:hyperlink w:anchor="_Toc9519097" w:history="1">
+          <w:hyperlink w:anchor="_Toc32929518" w:history="1">
             <w:r>
               <w:rPr>
                 <w:rStyle w:val="Hyperlink"/>
@@ -6643,7 +6645,7 @@
                 <w:noProof/>
                 <w:webHidden/>
               </w:rPr>
-              <w:instrText xml:space="preserve"> PAGEREF _Toc9519097 \h </w:instrText>
+              <w:instrText xml:space="preserve"> PAGEREF _Toc32929518 \h </w:instrText>
             </w:r>
             <w:r>
               <w:rPr>
@@ -6663,7 +6665,7 @@
                 <w:noProof/>
                 <w:webHidden/>
               </w:rPr>
-              <w:t>56</w:t>
+              <w:t>57</w:t>
             </w:r>
             <w:r>
               <w:rPr>
@@ -6687,7 +6689,7 @@
               <w:lang w:eastAsia="ja-JP"/>
             </w:rPr>
           </w:pPr>
-          <w:hyperlink w:anchor="_Toc9519098" w:history="1">
+          <w:hyperlink w:anchor="_Toc32929519" w:history="1">
             <w:r>
               <w:rPr>
                 <w:rStyle w:val="Hyperlink"/>
@@ -6729,7 +6731,7 @@
                 <w:noProof/>
                 <w:webHidden/>
               </w:rPr>
-              <w:instrText xml:space="preserve"> PAGEREF _Toc9519098 \h </w:instrText>
+              <w:instrText xml:space="preserve"> PAGEREF _Toc32929519 \h </w:instrText>
             </w:r>
             <w:r>
               <w:rPr>
@@ -6749,7 +6751,7 @@
                 <w:noProof/>
                 <w:webHidden/>
               </w:rPr>
-              <w:t>57</w:t>
+              <w:t>58</w:t>
             </w:r>
             <w:r>
               <w:rPr>
@@ -6773,7 +6775,7 @@
               <w:lang w:eastAsia="ja-JP"/>
             </w:rPr>
           </w:pPr>
-          <w:hyperlink w:anchor="_Toc9519099" w:history="1">
+          <w:hyperlink w:anchor="_Toc32929520" w:history="1">
             <w:r>
               <w:rPr>
                 <w:rStyle w:val="Hyperlink"/>
@@ -6815,7 +6817,7 @@
                 <w:noProof/>
                 <w:webHidden/>
               </w:rPr>
-              <w:instrText xml:space="preserve"> PAGEREF _Toc9519099 \h </w:instrText>
+              <w:instrText xml:space="preserve"> PAGEREF _Toc32929520 \h </w:instrText>
             </w:r>
             <w:r>
               <w:rPr>
@@ -6835,7 +6837,7 @@
                 <w:noProof/>
                 <w:webHidden/>
               </w:rPr>
-              <w:t>57</w:t>
+              <w:t>58</w:t>
             </w:r>
             <w:r>
               <w:rPr>
@@ -6859,7 +6861,7 @@
               <w:lang w:eastAsia="ja-JP"/>
             </w:rPr>
           </w:pPr>
-          <w:hyperlink w:anchor="_Toc9519100" w:history="1">
+          <w:hyperlink w:anchor="_Toc32929521" w:history="1">
             <w:r>
               <w:rPr>
                 <w:rStyle w:val="Hyperlink"/>
@@ -6901,7 +6903,7 @@
                 <w:noProof/>
                 <w:webHidden/>
               </w:rPr>
-              <w:instrText xml:space="preserve"> PAGEREF _Toc9519100 \h </w:instrText>
+              <w:instrText xml:space="preserve"> PAGEREF _Toc32929521 \h </w:instrText>
             </w:r>
             <w:r>
               <w:rPr>
@@ -6921,7 +6923,7 @@
                 <w:noProof/>
                 <w:webHidden/>
               </w:rPr>
-              <w:t>58</w:t>
+              <w:t>59</w:t>
             </w:r>
             <w:r>
               <w:rPr>
@@ -6945,7 +6947,7 @@
               <w:lang w:eastAsia="ja-JP"/>
             </w:rPr>
           </w:pPr>
-          <w:hyperlink w:anchor="_Toc9519101" w:history="1">
+          <w:hyperlink w:anchor="_Toc32929522" w:history="1">
             <w:r>
               <w:rPr>
                 <w:rStyle w:val="Hyperlink"/>
@@ -6987,7 +6989,7 @@
                 <w:noProof/>
                 <w:webHidden/>
               </w:rPr>
-              <w:instrText xml:space="preserve"> PAGEREF _Toc9519101 \h </w:instrText>
+              <w:instrText xml:space="preserve"> PAGEREF _Toc32929522 \h </w:instrText>
             </w:r>
             <w:r>
               <w:rPr>
@@ -7007,7 +7009,7 @@
                 <w:noProof/>
                 <w:webHidden/>
               </w:rPr>
-              <w:t>58</w:t>
+              <w:t>59</w:t>
             </w:r>
             <w:r>
               <w:rPr>
@@ -7048,7 +7050,7 @@
       <w:pPr>
         <w:pStyle w:val="Heading1"/>
       </w:pPr>
-      <w:bookmarkStart w:id="2" w:name="_Toc9519022"/>
+      <w:bookmarkStart w:id="2" w:name="_Toc32929443"/>
       <w:r>
         <w:lastRenderedPageBreak/>
         <w:t>Introduction</w:t>
@@ -7060,7 +7062,7 @@
       <w:pPr>
         <w:pStyle w:val="Heading2"/>
       </w:pPr>
-      <w:bookmarkStart w:id="3" w:name="_Toc9519023"/>
+      <w:bookmarkStart w:id="3" w:name="_Toc32929444"/>
       <w:r>
         <w:t>About</w:t>
       </w:r>
@@ -7114,7 +7116,7 @@
       <w:pPr>
         <w:pStyle w:val="Heading1"/>
       </w:pPr>
-      <w:bookmarkStart w:id="4" w:name="_Toc9519024"/>
+      <w:bookmarkStart w:id="4" w:name="_Toc32929445"/>
       <w:r>
         <w:t>Getting Started</w:t>
       </w:r>
@@ -7128,7 +7130,7 @@
           <w:numId w:val="4"/>
         </w:numPr>
       </w:pPr>
-      <w:bookmarkStart w:id="5" w:name="_Toc9519025"/>
+      <w:bookmarkStart w:id="5" w:name="_Toc32929446"/>
       <w:r>
         <w:t>System Requirements</w:t>
       </w:r>
@@ -7176,7 +7178,7 @@
       <w:pPr>
         <w:pStyle w:val="Heading2"/>
       </w:pPr>
-      <w:bookmarkStart w:id="6" w:name="_Toc9519026"/>
+      <w:bookmarkStart w:id="6" w:name="_Toc32929447"/>
       <w:r>
         <w:t>Installing SWARM</w:t>
       </w:r>
@@ -7201,7 +7203,13 @@
         </w:r>
       </w:hyperlink>
       <w:r>
-        <w:t>. In Windows, your unzipped swarm-x.y.z directory will look like this:</w:t>
+        <w:t>. In Windows, your unzipped swarm-x.y.z directory will look</w:t>
+      </w:r>
+      <w:r>
+        <w:t xml:space="preserve"> </w:t>
+      </w:r>
+      <w:r>
+        <w:t xml:space="preserve"> like this:</w:t>
       </w:r>
     </w:p>
     <w:p>
@@ -7211,14 +7219,13 @@
       <w:r>
         <w:rPr>
           <w:noProof/>
-          <w:lang w:eastAsia="ja-JP"/>
         </w:rPr>
         <w:lastRenderedPageBreak/>
         <w:drawing>
-          <wp:inline distT="0" distB="0" distL="0" distR="0" wp14:anchorId="76513968" wp14:editId="25144E35">
-            <wp:extent cx="4791075" cy="4095750"/>
-            <wp:effectExtent l="0" t="0" r="9525" b="0"/>
-            <wp:docPr id="1" name="Picture 1"/>
+          <wp:inline distT="0" distB="0" distL="0" distR="0" wp14:anchorId="08707F50" wp14:editId="4E0B232B">
+            <wp:extent cx="5943600" cy="4882515"/>
+            <wp:effectExtent l="19050" t="19050" r="19050" b="13335"/>
+            <wp:docPr id="53" name="Picture 53"/>
             <wp:cNvGraphicFramePr>
               <a:graphicFrameLocks xmlns:a="http://schemas.openxmlformats.org/drawingml/2006/main" noChangeAspect="1"/>
             </wp:cNvGraphicFramePr>
@@ -7238,11 +7245,16 @@
                   <pic:spPr>
                     <a:xfrm>
                       <a:off x="0" y="0"/>
-                      <a:ext cx="4791075" cy="4095750"/>
+                      <a:ext cx="5943600" cy="4882515"/>
                     </a:xfrm>
                     <a:prstGeom prst="rect">
                       <a:avLst/>
                     </a:prstGeom>
+                    <a:ln>
+                      <a:solidFill>
+                        <a:schemeClr val="accent1"/>
+                      </a:solidFill>
+                    </a:ln>
                   </pic:spPr>
                 </pic:pic>
               </a:graphicData>
@@ -7296,7 +7308,7 @@
       <w:pPr>
         <w:pStyle w:val="Heading2"/>
       </w:pPr>
-      <w:bookmarkStart w:id="7" w:name="_Toc9519027"/>
+      <w:bookmarkStart w:id="7" w:name="_Toc32929448"/>
       <w:r>
         <w:t>Running SWARM</w:t>
       </w:r>
@@ -7329,7 +7341,7 @@
       <w:pPr>
         <w:pStyle w:val="Heading1"/>
       </w:pPr>
-      <w:bookmarkStart w:id="8" w:name="_Toc9519028"/>
+      <w:bookmarkStart w:id="8" w:name="_Toc32929449"/>
       <w:r>
         <w:lastRenderedPageBreak/>
         <w:t>Data Sources and Channels</w:t>
@@ -7340,7 +7352,7 @@
       <w:pPr>
         <w:pStyle w:val="Heading2"/>
       </w:pPr>
-      <w:bookmarkStart w:id="9" w:name="_Toc9519029"/>
+      <w:bookmarkStart w:id="9" w:name="_Toc32929450"/>
       <w:r>
         <w:t>Introduction</w:t>
       </w:r>
@@ -7518,7 +7530,7 @@
       <w:pPr>
         <w:pStyle w:val="Heading2"/>
       </w:pPr>
-      <w:bookmarkStart w:id="10" w:name="_Toc9519030"/>
+      <w:bookmarkStart w:id="10" w:name="_Toc32929451"/>
       <w:r>
         <w:t>General Usage</w:t>
       </w:r>
@@ -8569,7 +8581,7 @@
       <w:pPr>
         <w:pStyle w:val="Heading2"/>
       </w:pPr>
-      <w:bookmarkStart w:id="11" w:name="_Toc9519031"/>
+      <w:bookmarkStart w:id="11" w:name="_Toc32929452"/>
       <w:r>
         <w:t>Data Source Types</w:t>
       </w:r>
@@ -8587,7 +8599,7 @@
       <w:pPr>
         <w:pStyle w:val="Heading3"/>
       </w:pPr>
-      <w:bookmarkStart w:id="12" w:name="_Toc9519032"/>
+      <w:bookmarkStart w:id="12" w:name="_Toc32929453"/>
       <w:r>
         <w:t>Winston Wave Server</w:t>
       </w:r>
@@ -8710,7 +8722,7 @@
       <w:pPr>
         <w:pStyle w:val="Heading3"/>
       </w:pPr>
-      <w:bookmarkStart w:id="13" w:name="_Toc9519033"/>
+      <w:bookmarkStart w:id="13" w:name="_Toc32929454"/>
       <w:r>
         <w:t>Earthworm Wave Server</w:t>
       </w:r>
@@ -8846,7 +8858,7 @@
       <w:pPr>
         <w:pStyle w:val="Heading3"/>
       </w:pPr>
-      <w:bookmarkStart w:id="14" w:name="_Toc9519034"/>
+      <w:bookmarkStart w:id="14" w:name="_Toc32929455"/>
       <w:r>
         <w:t>FDSN Web Services</w:t>
       </w:r>
@@ -9010,7 +9022,7 @@
       <w:pPr>
         <w:pStyle w:val="Heading3"/>
       </w:pPr>
-      <w:bookmarkStart w:id="15" w:name="_Toc9519035"/>
+      <w:bookmarkStart w:id="15" w:name="_Toc32929456"/>
       <w:r>
         <w:t>SeedLink Server</w:t>
       </w:r>
@@ -9128,7 +9140,7 @@
       <w:pPr>
         <w:pStyle w:val="Heading3"/>
       </w:pPr>
-      <w:bookmarkStart w:id="16" w:name="_Toc9519036"/>
+      <w:bookmarkStart w:id="16" w:name="_Toc32929457"/>
       <w:r>
         <w:t>Files</w:t>
       </w:r>
@@ -9583,7 +9595,7 @@
       <w:pPr>
         <w:pStyle w:val="Heading1"/>
       </w:pPr>
-      <w:bookmarkStart w:id="18" w:name="_Toc9519037"/>
+      <w:bookmarkStart w:id="18" w:name="_Toc32929458"/>
       <w:r>
         <w:t>Helicorder View</w:t>
       </w:r>
@@ -9596,7 +9608,7 @@
       <w:pPr>
         <w:pStyle w:val="Heading2"/>
       </w:pPr>
-      <w:bookmarkStart w:id="19" w:name="_Toc9519038"/>
+      <w:bookmarkStart w:id="19" w:name="_Toc32929459"/>
       <w:r>
         <w:t>Introduction</w:t>
       </w:r>
@@ -9703,7 +9715,7 @@
       <w:pPr>
         <w:pStyle w:val="Heading2"/>
       </w:pPr>
-      <w:bookmarkStart w:id="20" w:name="_Toc9519039"/>
+      <w:bookmarkStart w:id="20" w:name="_Toc32929460"/>
       <w:r>
         <w:t>Wave Inset Panel</w:t>
       </w:r>
@@ -9742,7 +9754,7 @@
       <w:pPr>
         <w:pStyle w:val="Heading2"/>
       </w:pPr>
-      <w:bookmarkStart w:id="21" w:name="_Toc9519040"/>
+      <w:bookmarkStart w:id="21" w:name="_Toc32929461"/>
       <w:r>
         <w:t>Status Bar</w:t>
       </w:r>
@@ -10144,7 +10156,7 @@
       <w:pPr>
         <w:pStyle w:val="Heading2"/>
       </w:pPr>
-      <w:bookmarkStart w:id="22" w:name="_Toc9519041"/>
+      <w:bookmarkStart w:id="22" w:name="_Toc32929462"/>
       <w:r>
         <w:t>Helicorder Toolbar</w:t>
       </w:r>
@@ -11816,7 +11828,7 @@
       <w:r>
         <w:t xml:space="preserve"> </w:t>
       </w:r>
-      <w:bookmarkStart w:id="23" w:name="_Toc9519042"/>
+      <w:bookmarkStart w:id="23" w:name="_Toc32929463"/>
       <w:r>
         <w:t xml:space="preserve">Helicorder View </w:t>
       </w:r>
@@ -12563,7 +12575,7 @@
         <w:pStyle w:val="Heading1"/>
       </w:pPr>
       <w:bookmarkStart w:id="24" w:name="_Ref481578852"/>
-      <w:bookmarkStart w:id="25" w:name="_Toc9519043"/>
+      <w:bookmarkStart w:id="25" w:name="_Toc32929464"/>
       <w:r>
         <w:t>Wave Views</w:t>
       </w:r>
@@ -12574,7 +12586,7 @@
       <w:pPr>
         <w:pStyle w:val="Heading2"/>
       </w:pPr>
-      <w:bookmarkStart w:id="26" w:name="_Toc9519044"/>
+      <w:bookmarkStart w:id="26" w:name="_Toc32929465"/>
       <w:r>
         <w:t>Introduction</w:t>
       </w:r>
@@ -12593,8 +12605,8 @@
       <w:pPr>
         <w:pStyle w:val="Heading2"/>
       </w:pPr>
-      <w:bookmarkStart w:id="27" w:name="_Toc9519045"/>
-      <w:bookmarkStart w:id="28" w:name="_Ref18657033"/>
+      <w:bookmarkStart w:id="27" w:name="_Ref18657033"/>
+      <w:bookmarkStart w:id="28" w:name="_Toc32929466"/>
       <w:r>
         <w:t>Wave View Settings Dialog</w:t>
       </w:r>
@@ -12753,7 +12765,7 @@
       <w:pPr>
         <w:pStyle w:val="Heading3"/>
       </w:pPr>
-      <w:bookmarkStart w:id="29" w:name="_Toc9519046"/>
+      <w:bookmarkStart w:id="29" w:name="_Toc32929467"/>
       <w:r>
         <w:lastRenderedPageBreak/>
         <w:t>View</w:t>
@@ -13534,7 +13546,7 @@
       <w:pPr>
         <w:pStyle w:val="Heading3"/>
       </w:pPr>
-      <w:bookmarkStart w:id="30" w:name="_Toc9519047"/>
+      <w:bookmarkStart w:id="30" w:name="_Toc32929468"/>
       <w:r>
         <w:t>Wave Options</w:t>
       </w:r>
@@ -13700,7 +13712,7 @@
       <w:pPr>
         <w:pStyle w:val="Heading3"/>
       </w:pPr>
-      <w:bookmarkStart w:id="31" w:name="_Toc9519048"/>
+      <w:bookmarkStart w:id="31" w:name="_Toc32929469"/>
       <w:r>
         <w:t>Spectra Options</w:t>
       </w:r>
@@ -13917,7 +13929,7 @@
       <w:pPr>
         <w:pStyle w:val="Heading3"/>
       </w:pPr>
-      <w:bookmarkStart w:id="32" w:name="_Toc9519049"/>
+      <w:bookmarkStart w:id="32" w:name="_Toc32929470"/>
       <w:r>
         <w:lastRenderedPageBreak/>
         <w:t>Spectrogram Options</w:t>
@@ -14148,7 +14160,6 @@
       <w:r>
         <w:t xml:space="preserve"> </w:t>
       </w:r>
-      <w:bookmarkStart w:id="33" w:name="_Toc9519050"/>
     </w:p>
     <w:p>
       <w:pPr>
@@ -14236,6 +14247,7 @@
       <w:pPr>
         <w:pStyle w:val="Heading3"/>
       </w:pPr>
+      <w:bookmarkStart w:id="33" w:name="_Toc32929471"/>
       <w:r>
         <w:t>Butterworth Filter</w:t>
       </w:r>
@@ -14477,7 +14489,7 @@
       <w:pPr>
         <w:pStyle w:val="Heading1"/>
       </w:pPr>
-      <w:bookmarkStart w:id="34" w:name="_Toc9519051"/>
+      <w:bookmarkStart w:id="34" w:name="_Toc32929472"/>
       <w:r>
         <w:t>Wave Clipboard</w:t>
       </w:r>
@@ -14667,7 +14679,7 @@
       <w:pPr>
         <w:pStyle w:val="Heading2"/>
       </w:pPr>
-      <w:bookmarkStart w:id="35" w:name="_Toc9519052"/>
+      <w:bookmarkStart w:id="35" w:name="_Toc32929473"/>
       <w:r>
         <w:t>Clipboard Toolbar</w:t>
       </w:r>
@@ -16648,7 +16660,7 @@
       <w:pPr>
         <w:pStyle w:val="Heading2"/>
       </w:pPr>
-      <w:bookmarkStart w:id="36" w:name="_Toc9519053"/>
+      <w:bookmarkStart w:id="36" w:name="_Toc32929474"/>
       <w:r>
         <w:t>Pick Mode</w:t>
       </w:r>
@@ -16775,7 +16787,7 @@
       <w:pPr>
         <w:pStyle w:val="Heading3"/>
       </w:pPr>
-      <w:bookmarkStart w:id="37" w:name="_Toc9519054"/>
+      <w:bookmarkStart w:id="37" w:name="_Toc32929475"/>
       <w:r>
         <w:t>P and S</w:t>
       </w:r>
@@ -17115,7 +17127,7 @@
       <w:pPr>
         <w:pStyle w:val="Heading3"/>
       </w:pPr>
-      <w:bookmarkStart w:id="38" w:name="_Toc9519055"/>
+      <w:bookmarkStart w:id="38" w:name="_Toc32929476"/>
       <w:r>
         <w:t>Coda</w:t>
       </w:r>
@@ -17293,15 +17305,15 @@
       <w:pPr>
         <w:pStyle w:val="Heading3"/>
       </w:pPr>
-      <w:bookmarkStart w:id="39" w:name="_Toc9519056"/>
-      <w:bookmarkStart w:id="40" w:name="_Ref482777761"/>
+      <w:bookmarkStart w:id="39" w:name="_Ref482777761"/>
+      <w:bookmarkStart w:id="40" w:name="_Toc32929477"/>
       <w:r>
         <w:t xml:space="preserve">Pick </w:t>
       </w:r>
       <w:r>
         <w:t>Menu</w:t>
       </w:r>
-      <w:bookmarkEnd w:id="39"/>
+      <w:bookmarkEnd w:id="40"/>
     </w:p>
     <w:p>
       <w:r>
@@ -17440,7 +17452,7 @@
       <w:r>
         <w:t>Settings</w:t>
       </w:r>
-      <w:bookmarkEnd w:id="40"/>
+      <w:bookmarkEnd w:id="39"/>
       <w:bookmarkEnd w:id="41"/>
     </w:p>
     <w:p>
@@ -17651,7 +17663,7 @@
         <w:pStyle w:val="Heading3"/>
       </w:pPr>
       <w:bookmarkStart w:id="42" w:name="_Ref490057503"/>
-      <w:bookmarkStart w:id="43" w:name="_Toc9519057"/>
+      <w:bookmarkStart w:id="43" w:name="_Toc32929478"/>
       <w:r>
         <w:t>Event Dialog</w:t>
       </w:r>
@@ -19142,7 +19154,7 @@
       <w:pPr>
         <w:pStyle w:val="Heading2"/>
       </w:pPr>
-      <w:bookmarkStart w:id="44" w:name="_Toc9519058"/>
+      <w:bookmarkStart w:id="44" w:name="_Toc32929479"/>
       <w:r>
         <w:t>Status Bar</w:t>
       </w:r>
@@ -19669,7 +19681,7 @@
       <w:pPr>
         <w:pStyle w:val="Heading1"/>
       </w:pPr>
-      <w:bookmarkStart w:id="45" w:name="_Toc9519059"/>
+      <w:bookmarkStart w:id="45" w:name="_Toc32929480"/>
       <w:r>
         <w:t>Real-time Monitor</w:t>
       </w:r>
@@ -19785,7 +19797,7 @@
       <w:pPr>
         <w:pStyle w:val="Heading1"/>
       </w:pPr>
-      <w:bookmarkStart w:id="46" w:name="_Toc9519060"/>
+      <w:bookmarkStart w:id="46" w:name="_Toc32929481"/>
       <w:r>
         <w:t>Real-time Wave Viewer</w:t>
       </w:r>
@@ -19963,7 +19975,7 @@
       <w:pPr>
         <w:pStyle w:val="Heading1"/>
       </w:pPr>
-      <w:bookmarkStart w:id="47" w:name="_Toc9519061"/>
+      <w:bookmarkStart w:id="47" w:name="_Toc32929482"/>
       <w:r>
         <w:t>RSAM</w:t>
       </w:r>
@@ -20471,7 +20483,7 @@
       <w:pPr>
         <w:pStyle w:val="Heading2"/>
       </w:pPr>
-      <w:bookmarkStart w:id="48" w:name="_Toc9519062"/>
+      <w:bookmarkStart w:id="48" w:name="_Toc32929483"/>
       <w:r>
         <w:t>RSAM Ratio</w:t>
       </w:r>
@@ -20596,7 +20608,7 @@
       <w:pPr>
         <w:pStyle w:val="Heading2"/>
       </w:pPr>
-      <w:bookmarkStart w:id="49" w:name="_Toc9519063"/>
+      <w:bookmarkStart w:id="49" w:name="_Toc32929484"/>
       <w:r>
         <w:t>RSAM Settings</w:t>
       </w:r>
@@ -20794,7 +20806,7 @@
       <w:pPr>
         <w:pStyle w:val="Heading3"/>
       </w:pPr>
-      <w:bookmarkStart w:id="50" w:name="_Toc9519064"/>
+      <w:bookmarkStart w:id="50" w:name="_Toc32929485"/>
       <w:r>
         <w:t>Event Options</w:t>
       </w:r>
@@ -20865,7 +20877,7 @@
       <w:pPr>
         <w:pStyle w:val="Heading3"/>
       </w:pPr>
-      <w:bookmarkStart w:id="51" w:name="_Toc9519065"/>
+      <w:bookmarkStart w:id="51" w:name="_Toc32929486"/>
       <w:r>
         <w:t>RSAM Alarm</w:t>
       </w:r>
@@ -21008,7 +21020,7 @@
       <w:pPr>
         <w:pStyle w:val="Heading1"/>
       </w:pPr>
-      <w:bookmarkStart w:id="52" w:name="_Toc9519066"/>
+      <w:bookmarkStart w:id="52" w:name="_Toc32929487"/>
       <w:r>
         <w:t>Map Interface</w:t>
       </w:r>
@@ -21018,7 +21030,7 @@
       <w:pPr>
         <w:pStyle w:val="Heading2"/>
       </w:pPr>
-      <w:bookmarkStart w:id="53" w:name="_Toc9519067"/>
+      <w:bookmarkStart w:id="53" w:name="_Toc32929488"/>
       <w:r>
         <w:t>Introduction</w:t>
       </w:r>
@@ -21075,7 +21087,7 @@
       <w:pPr>
         <w:pStyle w:val="Heading2"/>
       </w:pPr>
-      <w:bookmarkStart w:id="54" w:name="_Toc9519068"/>
+      <w:bookmarkStart w:id="54" w:name="_Toc32929489"/>
       <w:r>
         <w:t>Displaying Station on Map</w:t>
       </w:r>
@@ -21162,7 +21174,7 @@
       <w:pPr>
         <w:pStyle w:val="Heading2"/>
       </w:pPr>
-      <w:bookmarkStart w:id="55" w:name="_Toc9519069"/>
+      <w:bookmarkStart w:id="55" w:name="_Toc32929490"/>
       <w:r>
         <w:t>Map Toolbars</w:t>
       </w:r>
@@ -23105,7 +23117,7 @@
       <w:pPr>
         <w:pStyle w:val="Heading2"/>
       </w:pPr>
-      <w:bookmarkStart w:id="56" w:name="_Toc9519070"/>
+      <w:bookmarkStart w:id="56" w:name="_Toc32929491"/>
       <w:r>
         <w:t xml:space="preserve">Map </w:t>
       </w:r>
@@ -23457,7 +23469,7 @@
         <w:pStyle w:val="Heading3"/>
       </w:pPr>
       <w:bookmarkStart w:id="57" w:name="_Ref481585735"/>
-      <w:bookmarkStart w:id="58" w:name="_Toc9519071"/>
+      <w:bookmarkStart w:id="58" w:name="_Toc32929492"/>
       <w:r>
         <w:lastRenderedPageBreak/>
         <w:t>Displaying NEIC Events</w:t>
@@ -23492,7 +23504,7 @@
       <w:pPr>
         <w:pStyle w:val="Heading2"/>
       </w:pPr>
-      <w:bookmarkStart w:id="59" w:name="_Toc9519072"/>
+      <w:bookmarkStart w:id="59" w:name="_Toc32929493"/>
       <w:r>
         <w:t>Ruler Tool</w:t>
       </w:r>
@@ -23633,7 +23645,7 @@
       <w:pPr>
         <w:pStyle w:val="Heading2"/>
       </w:pPr>
-      <w:bookmarkStart w:id="60" w:name="_Toc9519073"/>
+      <w:bookmarkStart w:id="60" w:name="_Toc32929494"/>
       <w:r>
         <w:t>Understanding Map Scale</w:t>
       </w:r>
@@ -23648,7 +23660,7 @@
       <w:pPr>
         <w:pStyle w:val="Heading2"/>
       </w:pPr>
-      <w:bookmarkStart w:id="61" w:name="_Toc9519074"/>
+      <w:bookmarkStart w:id="61" w:name="_Toc32929495"/>
       <w:r>
         <w:t>Channel Interactions</w:t>
       </w:r>
@@ -23706,6 +23718,84 @@
     </w:p>
     <w:p>
       <w:pPr>
+        <w:keepNext/>
+      </w:pPr>
+      <w:r>
+        <w:rPr>
+          <w:noProof/>
+        </w:rPr>
+        <w:lastRenderedPageBreak/>
+        <w:drawing>
+          <wp:inline distT="0" distB="0" distL="0" distR="0" wp14:anchorId="566EF8C6" wp14:editId="5CD4A044">
+            <wp:extent cx="5943600" cy="4667250"/>
+            <wp:effectExtent l="0" t="0" r="0" b="0"/>
+            <wp:docPr id="141" name="Picture 141"/>
+            <wp:cNvGraphicFramePr>
+              <a:graphicFrameLocks xmlns:a="http://schemas.openxmlformats.org/drawingml/2006/main" noChangeAspect="1"/>
+            </wp:cNvGraphicFramePr>
+            <a:graphic xmlns:a="http://schemas.openxmlformats.org/drawingml/2006/main">
+              <a:graphicData uri="http://schemas.openxmlformats.org/drawingml/2006/picture">
+                <pic:pic xmlns:pic="http://schemas.openxmlformats.org/drawingml/2006/picture">
+                  <pic:nvPicPr>
+                    <pic:cNvPr id="0" name="Picture 5"/>
+                    <pic:cNvPicPr>
+                      <a:picLocks noChangeAspect="1" noChangeArrowheads="1"/>
+                    </pic:cNvPicPr>
+                  </pic:nvPicPr>
+                  <pic:blipFill>
+                    <a:blip r:embed="rId109">
+                      <a:extLst>
+                        <a:ext uri="{28A0092B-C50C-407E-A947-70E740481C1C}">
+                          <a14:useLocalDpi xmlns:a14="http://schemas.microsoft.com/office/drawing/2010/main" val="0"/>
+                        </a:ext>
+                      </a:extLst>
+                    </a:blip>
+                    <a:srcRect/>
+                    <a:stretch>
+                      <a:fillRect/>
+                    </a:stretch>
+                  </pic:blipFill>
+                  <pic:spPr bwMode="auto">
+                    <a:xfrm>
+                      <a:off x="0" y="0"/>
+                      <a:ext cx="5943600" cy="4667250"/>
+                    </a:xfrm>
+                    <a:prstGeom prst="rect">
+                      <a:avLst/>
+                    </a:prstGeom>
+                    <a:noFill/>
+                    <a:ln>
+                      <a:noFill/>
+                    </a:ln>
+                  </pic:spPr>
+                </pic:pic>
+              </a:graphicData>
+            </a:graphic>
+          </wp:inline>
+        </w:drawing>
+      </w:r>
+    </w:p>
+    <w:p>
+      <w:pPr>
+        <w:pStyle w:val="Caption"/>
+      </w:pPr>
+      <w:r>
+        <w:t xml:space="preserve">Figure </w:t>
+      </w:r>
+      <w:fldSimple w:instr=" SEQ Figure \* ARABIC ">
+        <w:r>
+          <w:rPr>
+            <w:noProof/>
+          </w:rPr>
+          <w:t>33</w:t>
+        </w:r>
+      </w:fldSimple>
+      <w:r>
+        <w:t xml:space="preserve">  Wave view on map</w:t>
+      </w:r>
+    </w:p>
+    <w:p>
+      <w:pPr>
         <w:ind w:firstLine="720"/>
       </w:pPr>
       <w:r>
@@ -23726,9 +23816,14 @@
     </w:p>
     <w:p>
       <w:pPr>
+        <w:ind w:firstLine="720"/>
+      </w:pPr>
+    </w:p>
+    <w:p>
+      <w:pPr>
         <w:pStyle w:val="Heading2"/>
       </w:pPr>
-      <w:bookmarkStart w:id="62" w:name="_Toc9519075"/>
+      <w:bookmarkStart w:id="62" w:name="_Toc32929496"/>
       <w:r>
         <w:t>Wave Panel Time Spans</w:t>
       </w:r>
@@ -23744,9 +23839,8 @@
         <w:pStyle w:val="Heading2"/>
       </w:pPr>
       <w:bookmarkStart w:id="63" w:name="_Ref481656375"/>
-      <w:bookmarkStart w:id="64" w:name="_Toc9519076"/>
-      <w:r>
-        <w:lastRenderedPageBreak/>
+      <w:bookmarkStart w:id="64" w:name="_Toc32929497"/>
+      <w:r>
         <w:t>Map Packs</w:t>
       </w:r>
       <w:bookmarkEnd w:id="63"/>
@@ -23817,6 +23911,7 @@
         <w:t xml:space="preserve"> are called Map Packs. The binary distribution of SWARM includes world and </w:t>
       </w:r>
       <w:r>
+        <w:lastRenderedPageBreak/>
         <w:t>NASA</w:t>
       </w:r>
       <w:r>
@@ -24016,7 +24111,7 @@
         <w:pStyle w:val="Heading1"/>
       </w:pPr>
       <w:bookmarkStart w:id="65" w:name="_Ref481585066"/>
-      <w:bookmarkStart w:id="66" w:name="_Toc9519077"/>
+      <w:bookmarkStart w:id="66" w:name="_Toc32929498"/>
       <w:r>
         <w:t>Events</w:t>
       </w:r>
@@ -24030,7 +24125,7 @@
       <w:pPr>
         <w:pStyle w:val="Heading2"/>
       </w:pPr>
-      <w:bookmarkStart w:id="67" w:name="_Toc9519078"/>
+      <w:bookmarkStart w:id="67" w:name="_Toc32929499"/>
       <w:r>
         <w:t>Importing Events</w:t>
       </w:r>
@@ -24070,7 +24165,7 @@
       <w:r>
         <w:t xml:space="preserve">  For more information on QuakeML, visit their website at </w:t>
       </w:r>
-      <w:hyperlink r:id="rId109" w:history="1">
+      <w:hyperlink r:id="rId110" w:history="1">
         <w:r>
           <w:rPr>
             <w:rStyle w:val="Hyperlink"/>
@@ -24086,9 +24181,8 @@
       <w:pPr>
         <w:pStyle w:val="Heading2"/>
       </w:pPr>
-      <w:bookmarkStart w:id="68" w:name="_Toc9519079"/>
-      <w:r>
-        <w:lastRenderedPageBreak/>
+      <w:bookmarkStart w:id="68" w:name="_Toc32929500"/>
+      <w:r>
         <w:t>Map Display</w:t>
       </w:r>
       <w:bookmarkEnd w:id="68"/>
@@ -24184,6 +24278,7 @@
           </w:tcPr>
           <w:p>
             <w:r>
+              <w:lastRenderedPageBreak/>
               <w:t>1 hour or more but &lt; 1 day</w:t>
             </w:r>
           </w:p>
@@ -24280,7 +24375,7 @@
                     </pic:cNvPicPr>
                   </pic:nvPicPr>
                   <pic:blipFill>
-                    <a:blip r:embed="rId110">
+                    <a:blip r:embed="rId111">
                       <a:extLst>
                         <a:ext uri="{28A0092B-C50C-407E-A947-70E740481C1C}">
                           <a14:useLocalDpi xmlns:a14="http://schemas.microsoft.com/office/drawing/2010/main" val="0"/>
@@ -24341,7 +24436,7 @@
         <w:rPr>
           <w:noProof/>
         </w:rPr>
-        <w:t>33</w:t>
+        <w:t>34</w:t>
       </w:r>
       <w:r>
         <w:rPr>
@@ -24362,7 +24457,7 @@
       <w:pPr>
         <w:pStyle w:val="Heading2"/>
       </w:pPr>
-      <w:bookmarkStart w:id="69" w:name="_Toc9519080"/>
+      <w:bookmarkStart w:id="69" w:name="_Toc32929501"/>
       <w:r>
         <w:t xml:space="preserve">Event </w:t>
       </w:r>
@@ -24428,6 +24523,7 @@
           <w:noProof/>
           <w:lang w:eastAsia="ja-JP"/>
         </w:rPr>
+        <w:lastRenderedPageBreak/>
         <w:drawing>
           <wp:inline distT="0" distB="0" distL="0" distR="0" wp14:anchorId="2B3F0136" wp14:editId="5B95446D">
             <wp:extent cx="5943600" cy="6191250"/>
@@ -24446,7 +24542,7 @@
                     </pic:cNvPicPr>
                   </pic:nvPicPr>
                   <pic:blipFill>
-                    <a:blip r:embed="rId111">
+                    <a:blip r:embed="rId112">
                       <a:extLst>
                         <a:ext uri="{28A0092B-C50C-407E-A947-70E740481C1C}">
                           <a14:useLocalDpi xmlns:a14="http://schemas.microsoft.com/office/drawing/2010/main" val="0"/>
@@ -24510,7 +24606,7 @@
         <w:rPr>
           <w:noProof/>
         </w:rPr>
-        <w:t>34</w:t>
+        <w:t>35</w:t>
       </w:r>
       <w:r>
         <w:rPr>
@@ -24583,11 +24679,22 @@
         <w:rPr>
           <w:b/>
         </w:rPr>
+        <w:t>Hypocenter</w:t>
+      </w:r>
+      <w:r>
+        <w:t xml:space="preserve"> – Geographical location of hypocenter. Latitude and longitude, with respect to WGS84 reference system; and depth, with respect to nominal sea level given by the WGS84 geoid.</w:t>
+      </w:r>
+    </w:p>
+    <w:p>
+      <w:r>
+        <w:rPr>
+          <w:b/>
+        </w:rPr>
         <w:lastRenderedPageBreak/>
-        <w:t>Hypocenter</w:t>
-      </w:r>
-      <w:r>
-        <w:t xml:space="preserve"> – Geographical location of hypocenter. Latitude and longitude, with respect to WGS84 reference system; and depth, with respect to nominal sea level given by the WGS84 geoid.</w:t>
+        <w:t>Error (RMS)</w:t>
+      </w:r>
+      <w:r>
+        <w:t xml:space="preserve"> – Root Mean Square of the travel time residuals of the arrivals used for the origin computation. </w:t>
       </w:r>
     </w:p>
     <w:p>
@@ -24595,10 +24702,10 @@
         <w:rPr>
           <w:b/>
         </w:rPr>
-        <w:t>Error (RMS)</w:t>
-      </w:r>
-      <w:r>
-        <w:t xml:space="preserve"> – Root Mean Square of the travel time residuals of the arrivals used for the origin computation. </w:t>
+        <w:t>Azimuthal Gap</w:t>
+      </w:r>
+      <w:r>
+        <w:t xml:space="preserve"> – Largest azimuthal gap in station distribution as seen from epicenter.</w:t>
       </w:r>
     </w:p>
     <w:p>
@@ -24606,10 +24713,10 @@
         <w:rPr>
           <w:b/>
         </w:rPr>
-        <w:t>Azimuthal Gap</w:t>
-      </w:r>
-      <w:r>
-        <w:t xml:space="preserve"> – Largest azimuthal gap in station distribution as seen from epicenter.</w:t>
+        <w:t>Nearest station</w:t>
+      </w:r>
+      <w:r>
+        <w:t xml:space="preserve"> – Epicentral distance to station closest to the epicenter; in degrees and kilometers.</w:t>
       </w:r>
     </w:p>
     <w:p>
@@ -24617,10 +24724,10 @@
         <w:rPr>
           <w:b/>
         </w:rPr>
-        <w:t>Nearest station</w:t>
-      </w:r>
-      <w:r>
-        <w:t xml:space="preserve"> – Epicentral distance to station closest to the epicenter; in degrees and kilometers.</w:t>
+        <w:t>Phase Count</w:t>
+      </w:r>
+      <w:r>
+        <w:t xml:space="preserve"> – Number of phase observations used for computing the origin.</w:t>
       </w:r>
     </w:p>
     <w:p>
@@ -24628,10 +24735,16 @@
         <w:rPr>
           <w:b/>
         </w:rPr>
-        <w:t>Phase Count</w:t>
-      </w:r>
-      <w:r>
-        <w:t xml:space="preserve"> – Number of phase observations used for computing the origin.</w:t>
+        <w:t>Magnitude</w:t>
+      </w:r>
+      <w:r>
+        <w:t xml:space="preserve"> – Event magnitude</w:t>
+      </w:r>
+      <w:r>
+        <w:t>, and uncertainty in parenthesis if it exists</w:t>
+      </w:r>
+      <w:r>
+        <w:t>.</w:t>
       </w:r>
     </w:p>
     <w:p>
@@ -24639,16 +24752,10 @@
         <w:rPr>
           <w:b/>
         </w:rPr>
-        <w:t>Magnitude</w:t>
-      </w:r>
-      <w:r>
-        <w:t xml:space="preserve"> – Event magnitude</w:t>
-      </w:r>
-      <w:r>
-        <w:t>, and uncertainty in parenthesis if it exists</w:t>
-      </w:r>
-      <w:r>
-        <w:t>.</w:t>
+        <w:t>Evaluation</w:t>
+      </w:r>
+      <w:r>
+        <w:t xml:space="preserve"> – Mode and status of evaluation of the origin.</w:t>
       </w:r>
     </w:p>
     <w:p>
@@ -24656,17 +24763,6 @@
         <w:rPr>
           <w:b/>
         </w:rPr>
-        <w:t>Evaluation</w:t>
-      </w:r>
-      <w:r>
-        <w:t xml:space="preserve"> – Mode and status of evaluation of the origin.</w:t>
-      </w:r>
-    </w:p>
-    <w:p>
-      <w:r>
-        <w:rPr>
-          <w:b/>
-        </w:rPr>
         <w:t>Event id</w:t>
       </w:r>
       <w:r>
@@ -24687,7 +24783,7 @@
         <w:pStyle w:val="Heading2"/>
       </w:pPr>
       <w:bookmarkStart w:id="70" w:name="_Ref517423926"/>
-      <w:bookmarkStart w:id="71" w:name="_Toc9519081"/>
+      <w:bookmarkStart w:id="71" w:name="_Toc32929502"/>
       <w:r>
         <w:t>Event Classifications</w:t>
       </w:r>
@@ -24807,7 +24903,7 @@
                     </pic:cNvPicPr>
                   </pic:nvPicPr>
                   <pic:blipFill>
-                    <a:blip r:embed="rId112">
+                    <a:blip r:embed="rId113">
                       <a:extLst>
                         <a:ext uri="{28A0092B-C50C-407E-A947-70E740481C1C}">
                           <a14:useLocalDpi xmlns:a14="http://schemas.microsoft.com/office/drawing/2010/main" val="0"/>
@@ -24870,7 +24966,7 @@
         <w:rPr>
           <w:noProof/>
         </w:rPr>
-        <w:t>35</w:t>
+        <w:t>36</w:t>
       </w:r>
       <w:r>
         <w:rPr>
@@ -24965,7 +25061,7 @@
                     </pic:cNvPicPr>
                   </pic:nvPicPr>
                   <pic:blipFill>
-                    <a:blip r:embed="rId113">
+                    <a:blip r:embed="rId114">
                       <a:extLst>
                         <a:ext uri="{28A0092B-C50C-407E-A947-70E740481C1C}">
                           <a14:useLocalDpi xmlns:a14="http://schemas.microsoft.com/office/drawing/2010/main" val="0"/>
@@ -25007,7 +25103,7 @@
       <w:pPr>
         <w:pStyle w:val="Heading1"/>
       </w:pPr>
-      <w:bookmarkStart w:id="72" w:name="_Toc9519082"/>
+      <w:bookmarkStart w:id="72" w:name="_Toc32929503"/>
       <w:r>
         <w:t>Menus</w:t>
       </w:r>
@@ -25017,7 +25113,7 @@
       <w:pPr>
         <w:pStyle w:val="Heading2"/>
       </w:pPr>
-      <w:bookmarkStart w:id="73" w:name="_Toc9519083"/>
+      <w:bookmarkStart w:id="73" w:name="_Toc32929504"/>
       <w:r>
         <w:t>File</w:t>
       </w:r>
@@ -25244,7 +25340,7 @@
       <w:pPr>
         <w:pStyle w:val="Heading3"/>
       </w:pPr>
-      <w:bookmarkStart w:id="74" w:name="_Toc9519084"/>
+      <w:bookmarkStart w:id="74" w:name="_Toc32929505"/>
       <w:r>
         <w:lastRenderedPageBreak/>
         <w:t>Options</w:t>
@@ -25326,7 +25422,7 @@
                                           <pic:cNvPicPr/>
                                         </pic:nvPicPr>
                                         <pic:blipFill>
-                                          <a:blip r:embed="rId114"/>
+                                          <a:blip r:embed="rId115"/>
                                           <a:stretch>
                                             <a:fillRect/>
                                           </a:stretch>
@@ -25379,7 +25475,7 @@
                               <w:rPr>
                                 <w:noProof/>
                               </w:rPr>
-                              <w:t>36</w:t>
+                              <w:t>37</w:t>
                             </w:r>
                             <w:r>
                               <w:rPr>
@@ -25435,7 +25531,7 @@
                                     <pic:cNvPicPr/>
                                   </pic:nvPicPr>
                                   <pic:blipFill>
-                                    <a:blip r:embed="rId114"/>
+                                    <a:blip r:embed="rId115"/>
                                     <a:stretch>
                                       <a:fillRect/>
                                     </a:stretch>
@@ -25488,7 +25584,7 @@
                         <w:rPr>
                           <w:noProof/>
                         </w:rPr>
-                        <w:t>36</w:t>
+                        <w:t>37</w:t>
                       </w:r>
                       <w:r>
                         <w:rPr>
@@ -25875,7 +25971,7 @@
                     </pic:cNvPicPr>
                   </pic:nvPicPr>
                   <pic:blipFill>
-                    <a:blip r:embed="rId115">
+                    <a:blip r:embed="rId116">
                       <a:extLst>
                         <a:ext uri="{28A0092B-C50C-407E-A947-70E740481C1C}">
                           <a14:useLocalDpi xmlns:a14="http://schemas.microsoft.com/office/drawing/2010/main" val="0"/>
@@ -25918,7 +26014,7 @@
       <w:pPr>
         <w:pStyle w:val="Heading2"/>
       </w:pPr>
-      <w:bookmarkStart w:id="76" w:name="_Toc9519085"/>
+      <w:bookmarkStart w:id="76" w:name="_Toc32929506"/>
       <w:r>
         <w:t>Layout</w:t>
       </w:r>
@@ -26031,7 +26127,7 @@
       <w:pPr>
         <w:pStyle w:val="Heading2"/>
       </w:pPr>
-      <w:bookmarkStart w:id="77" w:name="_Toc9519086"/>
+      <w:bookmarkStart w:id="77" w:name="_Toc32929507"/>
       <w:r>
         <w:t>Window</w:t>
       </w:r>
@@ -26236,7 +26332,7 @@
       <w:pPr>
         <w:pStyle w:val="Heading3"/>
       </w:pPr>
-      <w:bookmarkStart w:id="78" w:name="_Toc9519087"/>
+      <w:bookmarkStart w:id="78" w:name="_Toc32929508"/>
       <w:r>
         <w:t>Kiosk Mode</w:t>
       </w:r>
@@ -26332,7 +26428,7 @@
       <w:pPr>
         <w:pStyle w:val="Heading2"/>
       </w:pPr>
-      <w:bookmarkStart w:id="79" w:name="_Toc9519088"/>
+      <w:bookmarkStart w:id="79" w:name="_Toc32929509"/>
       <w:r>
         <w:t>Help</w:t>
       </w:r>
@@ -26360,7 +26456,7 @@
       <w:pPr>
         <w:pStyle w:val="Heading1"/>
       </w:pPr>
-      <w:bookmarkStart w:id="80" w:name="_Toc9519089"/>
+      <w:bookmarkStart w:id="80" w:name="_Toc32929510"/>
       <w:r>
         <w:t>Configuration Files</w:t>
       </w:r>
@@ -26370,7 +26466,7 @@
       <w:pPr>
         <w:pStyle w:val="Heading2"/>
       </w:pPr>
-      <w:bookmarkStart w:id="81" w:name="_Toc9519090"/>
+      <w:bookmarkStart w:id="81" w:name="_Toc32929511"/>
       <w:r>
         <w:t>Swarm.config</w:t>
       </w:r>
@@ -26403,7 +26499,7 @@
       <w:pPr>
         <w:pStyle w:val="Heading2"/>
       </w:pPr>
-      <w:bookmarkStart w:id="82" w:name="_Toc9519091"/>
+      <w:bookmarkStart w:id="82" w:name="_Toc32929512"/>
       <w:r>
         <w:t>DataSources.config</w:t>
       </w:r>
@@ -26514,8 +26610,8 @@
       <w:pPr>
         <w:pStyle w:val="Heading2"/>
       </w:pPr>
-      <w:bookmarkStart w:id="83" w:name="_Toc9519092"/>
-      <w:bookmarkStart w:id="84" w:name="_Ref517423993"/>
+      <w:bookmarkStart w:id="83" w:name="_Ref517423993"/>
+      <w:bookmarkStart w:id="84" w:name="_Toc32929513"/>
       <w:r>
         <w:t>Def</w:t>
       </w:r>
@@ -26525,7 +26621,7 @@
       <w:r>
         <w:t>ltVelocityModel.config</w:t>
       </w:r>
-      <w:bookmarkEnd w:id="83"/>
+      <w:bookmarkEnd w:id="84"/>
     </w:p>
     <w:p>
       <w:r>
@@ -26638,12 +26734,12 @@
       <w:pPr>
         <w:pStyle w:val="Heading2"/>
       </w:pPr>
-      <w:bookmarkStart w:id="85" w:name="_Toc9519093"/>
+      <w:bookmarkStart w:id="85" w:name="_Toc32929514"/>
       <w:r>
         <w:lastRenderedPageBreak/>
         <w:t>EventClassifications.config</w:t>
       </w:r>
-      <w:bookmarkEnd w:id="84"/>
+      <w:bookmarkEnd w:id="83"/>
       <w:bookmarkEnd w:id="85"/>
     </w:p>
     <w:p>
@@ -27032,7 +27128,7 @@
       <w:pPr>
         <w:pStyle w:val="Heading2"/>
       </w:pPr>
-      <w:bookmarkStart w:id="86" w:name="_Toc9519094"/>
+      <w:bookmarkStart w:id="86" w:name="_Toc32929515"/>
       <w:r>
         <w:t>Hypo71.config</w:t>
       </w:r>
@@ -27471,7 +27567,7 @@
       <w:pPr>
         <w:pStyle w:val="Heading2"/>
       </w:pPr>
-      <w:bookmarkStart w:id="87" w:name="_Toc9519095"/>
+      <w:bookmarkStart w:id="87" w:name="_Toc32929516"/>
       <w:r>
         <w:t>WaveDefaults.config</w:t>
       </w:r>
@@ -27510,7 +27606,7 @@
       <w:pPr>
         <w:pStyle w:val="Heading2"/>
       </w:pPr>
-      <w:bookmarkStart w:id="88" w:name="_Toc9519096"/>
+      <w:bookmarkStart w:id="88" w:name="_Toc32929517"/>
       <w:r>
         <w:t>SwarmGroups.config</w:t>
       </w:r>
@@ -27536,7 +27632,7 @@
       </w:pPr>
       <w:bookmarkStart w:id="89" w:name="_Ref490470034"/>
       <w:bookmarkStart w:id="90" w:name="_Ref490470036"/>
-      <w:bookmarkStart w:id="91" w:name="_Toc9519097"/>
+      <w:bookmarkStart w:id="91" w:name="_Toc32929518"/>
       <w:r>
         <w:t>SwarmMetadata.config</w:t>
       </w:r>
@@ -27886,7 +27982,7 @@
       <w:pPr>
         <w:pStyle w:val="Heading2"/>
       </w:pPr>
-      <w:bookmarkStart w:id="92" w:name="_Toc9519098"/>
+      <w:bookmarkStart w:id="92" w:name="_Toc32929519"/>
       <w:r>
         <w:t>NTP.config</w:t>
       </w:r>
@@ -27896,7 +27992,7 @@
       <w:r>
         <w:t xml:space="preserve">Oftentimes SWARM needs the current time in order to make requests to data sources. In order to make sure that SWARM asks for the correct time it attempts to synchronize with internet time servers (see </w:t>
       </w:r>
-      <w:hyperlink r:id="rId116" w:history="1">
+      <w:hyperlink r:id="rId117" w:history="1">
         <w:r>
           <w:rPr>
             <w:rStyle w:val="Hyperlink"/>
@@ -27956,7 +28052,7 @@
       <w:pPr>
         <w:pStyle w:val="Heading2"/>
       </w:pPr>
-      <w:bookmarkStart w:id="93" w:name="_Toc9519099"/>
+      <w:bookmarkStart w:id="93" w:name="_Toc32929520"/>
       <w:r>
         <w:t>RsamDefaults.config</w:t>
       </w:r>
@@ -28340,7 +28436,7 @@
       <w:pPr>
         <w:pStyle w:val="Heading2"/>
       </w:pPr>
-      <w:bookmarkStart w:id="94" w:name="_Toc9519100"/>
+      <w:bookmarkStart w:id="94" w:name="_Toc32929521"/>
       <w:r>
         <w:t>PickSettings.config</w:t>
       </w:r>
@@ -28541,7 +28637,7 @@
       <w:pPr>
         <w:pStyle w:val="Heading1"/>
       </w:pPr>
-      <w:bookmarkStart w:id="95" w:name="_Toc9519101"/>
+      <w:bookmarkStart w:id="95" w:name="_Toc32929522"/>
       <w:r>
         <w:t>Support</w:t>
       </w:r>
@@ -28551,7 +28647,7 @@
       <w:r>
         <w:t xml:space="preserve">Tickets for issues or enhancement requests can be opened in </w:t>
       </w:r>
-      <w:hyperlink r:id="rId117" w:history="1">
+      <w:hyperlink r:id="rId118" w:history="1">
         <w:r>
           <w:rPr>
             <w:rStyle w:val="Hyperlink"/>
@@ -28562,6 +28658,7 @@
       <w:r>
         <w:t>.</w:t>
       </w:r>
+      <w:bookmarkEnd w:id="0"/>
     </w:p>
     <w:sectPr>
       <w:pgSz w:w="12240" w:h="15840"/>
@@ -28596,21 +28693,21 @@
         <v:path o:extrusionok="f" gradientshapeok="t" o:connecttype="rect"/>
         <o:lock v:ext="edit" aspectratio="t"/>
       </v:shapetype>
-      <v:shape id="_x0000_i1032" type="#_x0000_t75" style="width:12pt;height:12pt;visibility:visible;mso-wrap-style:square" o:bullet="t">
+      <v:shape id="_x0000_i1041" type="#_x0000_t75" style="width:12pt;height:12pt;visibility:visible;mso-wrap-style:square" o:bullet="t">
         <v:imagedata r:id="rId1" o:title="server"/>
       </v:shape>
     </w:pict>
   </w:numPicBullet>
   <w:numPicBullet w:numPicBulletId="1">
     <w:pict>
-      <v:shape id="_x0000_i1033" type="#_x0000_t75" style="width:12pt;height:12pt;visibility:visible;mso-wrap-style:square" o:bullet="t">
+      <v:shape id="_x0000_i1042" type="#_x0000_t75" style="width:12pt;height:12pt;visibility:visible;mso-wrap-style:square" o:bullet="t">
         <v:imagedata r:id="rId2" o:title="broken_server"/>
       </v:shape>
     </w:pict>
   </w:numPicBullet>
   <w:numPicBullet w:numPicBulletId="2">
     <w:pict>
-      <v:shape id="_x0000_i1034" type="#_x0000_t75" style="width:12pt;height:12pt;visibility:visible;mso-wrap-style:square" o:bullet="t">
+      <v:shape id="_x0000_i1043" type="#_x0000_t75" style="width:12pt;height:12pt;visibility:visible;mso-wrap-style:square" o:bullet="t">
         <v:imagedata r:id="rId3" o:title="label_some"/>
       </v:shape>
     </w:pict>
@@ -32518,7 +32615,7 @@
       </w:pPr>
     </w:pPrDefault>
   </w:docDefaults>
-  <w:latentStyles w:defLockedState="0" w:defUIPriority="99" w:defSemiHidden="0" w:defUnhideWhenUsed="0" w:defQFormat="0" w:count="375">
+  <w:latentStyles w:defLockedState="0" w:defUIPriority="99" w:defSemiHidden="0" w:defUnhideWhenUsed="0" w:defQFormat="0" w:count="377">
     <w:lsdException w:name="Normal" w:uiPriority="0" w:qFormat="1"/>
     <w:lsdException w:name="heading 1" w:uiPriority="9" w:qFormat="1"/>
     <w:lsdException w:name="heading 2" w:semiHidden="1" w:uiPriority="9" w:unhideWhenUsed="1" w:qFormat="1"/>
@@ -32894,6 +32991,8 @@
     <w:lsdException w:name="Smart Hyperlink" w:semiHidden="1" w:unhideWhenUsed="1"/>
     <w:lsdException w:name="Hashtag" w:semiHidden="1" w:unhideWhenUsed="1"/>
     <w:lsdException w:name="Unresolved Mention" w:semiHidden="1" w:unhideWhenUsed="1"/>
+    <w:lsdException w:name="Smart Link" w:semiHidden="1" w:unhideWhenUsed="1"/>
+    <w:lsdException w:name="Smart Link Error" w:semiHidden="1" w:unhideWhenUsed="1"/>
   </w:latentStyles>
   <w:style w:type="paragraph" w:default="1" w:styleId="Normal">
     <w:name w:val="Normal"/>
@@ -33980,7 +34079,7 @@
 </file>
 
 <file path=customXml/itemProps1.xml><?xml version="1.0" encoding="utf-8"?>
-<ds:datastoreItem xmlns:ds="http://schemas.openxmlformats.org/officeDocument/2006/customXml" ds:itemID="{39CB1CF7-24F7-439A-AAB5-7815C190F5C6}">
+<ds:datastoreItem xmlns:ds="http://schemas.openxmlformats.org/officeDocument/2006/customXml" ds:itemID="{02DC2A2B-4A84-48BC-A8FB-9A111CA39A6A}">
   <ds:schemaRefs>
     <ds:schemaRef ds:uri="http://schemas.openxmlformats.org/officeDocument/2006/bibliography"/>
   </ds:schemaRefs>

</xml_diff>

<commit_message>
remove .checkstyle from git
</commit_message>
<xml_diff>
--- a/docs/Swarm User Guide.docx
+++ b/docs/Swarm User Guide.docx
@@ -69,7 +69,12 @@
         <w:t>3.</w:t>
       </w:r>
       <w:r>
-        <w:t>1.0</w:t>
+        <w:t>2</w:t>
+      </w:r>
+      <w:bookmarkStart w:id="0" w:name="_GoBack"/>
+      <w:bookmarkEnd w:id="0"/>
+      <w:r>
+        <w:t>.0</w:t>
       </w:r>
     </w:p>
     <w:p>
@@ -77,7 +82,7 @@
         <w:jc w:val="center"/>
       </w:pPr>
       <w:r>
-        <w:t>February</w:t>
+        <w:t>May</w:t>
       </w:r>
       <w:r>
         <w:t xml:space="preserve"> </w:t>
@@ -91,7 +96,7 @@
         <w:br w:type="page"/>
       </w:r>
     </w:p>
-    <w:bookmarkStart w:id="0" w:name="_Ref481578904" w:displacedByCustomXml="next"/>
+    <w:bookmarkStart w:id="1" w:name="_Ref481578904" w:displacedByCustomXml="next"/>
     <w:sdt>
       <w:sdtPr>
         <w:rPr>
@@ -2536,7 +2541,7 @@
                 <w:noProof/>
                 <w:webHidden/>
               </w:rPr>
-              <w:t>24</w:t>
+              <w:t>23</w:t>
             </w:r>
             <w:r>
               <w:rPr>
@@ -2794,7 +2799,7 @@
                 <w:noProof/>
                 <w:webHidden/>
               </w:rPr>
-              <w:t>26</w:t>
+              <w:t>25</w:t>
             </w:r>
             <w:r>
               <w:rPr>
@@ -2880,7 +2885,7 @@
                 <w:noProof/>
                 <w:webHidden/>
               </w:rPr>
-              <w:t>27</w:t>
+              <w:t>26</w:t>
             </w:r>
             <w:r>
               <w:rPr>
@@ -7049,23 +7054,23 @@
       <w:pPr>
         <w:pStyle w:val="Heading1"/>
       </w:pPr>
-      <w:bookmarkStart w:id="1" w:name="_Toc32929443"/>
+      <w:bookmarkStart w:id="2" w:name="_Toc32929443"/>
       <w:r>
         <w:lastRenderedPageBreak/>
         <w:t>Introduction</w:t>
       </w:r>
-      <w:bookmarkEnd w:id="0"/>
       <w:bookmarkEnd w:id="1"/>
+      <w:bookmarkEnd w:id="2"/>
     </w:p>
     <w:p>
       <w:pPr>
         <w:pStyle w:val="Heading2"/>
       </w:pPr>
-      <w:bookmarkStart w:id="2" w:name="_Toc32929444"/>
+      <w:bookmarkStart w:id="3" w:name="_Toc32929444"/>
       <w:r>
         <w:t>About</w:t>
       </w:r>
-      <w:bookmarkEnd w:id="2"/>
+      <w:bookmarkEnd w:id="3"/>
     </w:p>
     <w:p>
       <w:r>
@@ -7115,11 +7120,11 @@
       <w:pPr>
         <w:pStyle w:val="Heading1"/>
       </w:pPr>
-      <w:bookmarkStart w:id="3" w:name="_Toc32929445"/>
+      <w:bookmarkStart w:id="4" w:name="_Toc32929445"/>
       <w:r>
         <w:t>Getting Started</w:t>
       </w:r>
-      <w:bookmarkEnd w:id="3"/>
+      <w:bookmarkEnd w:id="4"/>
     </w:p>
     <w:p>
       <w:pPr>
@@ -7129,11 +7134,11 @@
           <w:numId w:val="4"/>
         </w:numPr>
       </w:pPr>
-      <w:bookmarkStart w:id="4" w:name="_Toc32929446"/>
+      <w:bookmarkStart w:id="5" w:name="_Toc32929446"/>
       <w:r>
         <w:t>System Requirements</w:t>
       </w:r>
-      <w:bookmarkEnd w:id="4"/>
+      <w:bookmarkEnd w:id="5"/>
     </w:p>
     <w:p>
       <w:r>
@@ -7177,11 +7182,11 @@
       <w:pPr>
         <w:pStyle w:val="Heading2"/>
       </w:pPr>
-      <w:bookmarkStart w:id="5" w:name="_Toc32929447"/>
+      <w:bookmarkStart w:id="6" w:name="_Toc32929447"/>
       <w:r>
         <w:t>Installing SWARM</w:t>
       </w:r>
-      <w:bookmarkEnd w:id="5"/>
+      <w:bookmarkEnd w:id="6"/>
     </w:p>
     <w:p>
       <w:r>
@@ -7202,20 +7207,7 @@
         </w:r>
       </w:hyperlink>
       <w:r>
-        <w:t>. In Windows, your unzipped swarm-</w:t>
-      </w:r>
-      <w:proofErr w:type="spellStart"/>
-      <w:r>
-        <w:t>x.</w:t>
-      </w:r>
-      <w:proofErr w:type="gramStart"/>
-      <w:r>
-        <w:t>y.z</w:t>
-      </w:r>
-      <w:proofErr w:type="spellEnd"/>
-      <w:proofErr w:type="gramEnd"/>
-      <w:r>
-        <w:t xml:space="preserve"> directory will look</w:t>
+        <w:t>. In Windows, your unzipped swarm-x.y.z directory will look</w:t>
       </w:r>
       <w:r>
         <w:t xml:space="preserve"> </w:t>
@@ -7320,11 +7312,11 @@
       <w:pPr>
         <w:pStyle w:val="Heading2"/>
       </w:pPr>
-      <w:bookmarkStart w:id="6" w:name="_Toc32929448"/>
+      <w:bookmarkStart w:id="7" w:name="_Toc32929448"/>
       <w:r>
         <w:t>Running SWARM</w:t>
       </w:r>
-      <w:bookmarkEnd w:id="6"/>
+      <w:bookmarkEnd w:id="7"/>
     </w:p>
     <w:p>
       <w:r>
@@ -7353,22 +7345,22 @@
       <w:pPr>
         <w:pStyle w:val="Heading1"/>
       </w:pPr>
-      <w:bookmarkStart w:id="7" w:name="_Toc32929449"/>
+      <w:bookmarkStart w:id="8" w:name="_Toc32929449"/>
       <w:r>
         <w:lastRenderedPageBreak/>
         <w:t>Data Sources and Channels</w:t>
       </w:r>
-      <w:bookmarkEnd w:id="7"/>
+      <w:bookmarkEnd w:id="8"/>
     </w:p>
     <w:p>
       <w:pPr>
         <w:pStyle w:val="Heading2"/>
       </w:pPr>
-      <w:bookmarkStart w:id="8" w:name="_Toc32929450"/>
+      <w:bookmarkStart w:id="9" w:name="_Toc32929450"/>
       <w:r>
         <w:t>Introduction</w:t>
       </w:r>
-      <w:bookmarkEnd w:id="8"/>
+      <w:bookmarkEnd w:id="9"/>
     </w:p>
     <w:p>
       <w:r>
@@ -7474,21 +7466,8 @@
     </w:p>
     <w:p>
       <w:r>
-        <w:t xml:space="preserve">be populated with the available channels. The contents of both </w:t>
-      </w:r>
-      <w:proofErr w:type="spellStart"/>
-      <w:r>
-        <w:t>theWaves</w:t>
-      </w:r>
-      <w:proofErr w:type="spellEnd"/>
-      <w:r>
-        <w:t xml:space="preserve"> and </w:t>
-      </w:r>
-      <w:proofErr w:type="spellStart"/>
-      <w:r>
-        <w:t>Helicorders</w:t>
-      </w:r>
-      <w:proofErr w:type="spellEnd"/>
+        <w:t>be populated with the available channels. The contents of both theWaves and Helicorders</w:t>
+      </w:r>
     </w:p>
     <w:p>
       <w:r>
@@ -7555,23 +7534,15 @@
       <w:pPr>
         <w:pStyle w:val="Heading2"/>
       </w:pPr>
-      <w:bookmarkStart w:id="9" w:name="_Toc32929451"/>
+      <w:bookmarkStart w:id="10" w:name="_Toc32929451"/>
       <w:r>
         <w:t>General Usage</w:t>
       </w:r>
-      <w:bookmarkEnd w:id="9"/>
-    </w:p>
-    <w:p>
-      <w:r>
-        <w:t xml:space="preserve">SWARM is preconfigured with AVO Winston Wave Server. To add another data </w:t>
-      </w:r>
-      <w:proofErr w:type="gramStart"/>
-      <w:r>
-        <w:t>source</w:t>
-      </w:r>
-      <w:proofErr w:type="gramEnd"/>
-      <w:r>
-        <w:t xml:space="preserve"> click on the </w:t>
+      <w:bookmarkEnd w:id="10"/>
+    </w:p>
+    <w:p>
+      <w:r>
+        <w:t xml:space="preserve">SWARM is preconfigured with AVO Winston Wave Server. To add another data source click on the </w:t>
       </w:r>
       <w:r>
         <w:t xml:space="preserve">‘New data source’ icon </w:t>
@@ -8072,14 +8043,12 @@
       <w:r>
         <w:t xml:space="preserve"> A data server that is in the </w:t>
       </w:r>
-      <w:proofErr w:type="spellStart"/>
       <w:r>
         <w:rPr>
           <w:rFonts w:asciiTheme="majorHAnsi" w:hAnsiTheme="majorHAnsi" w:cstheme="majorHAnsi"/>
         </w:rPr>
         <w:t>DataSources.config</w:t>
       </w:r>
-      <w:proofErr w:type="spellEnd"/>
       <w:r>
         <w:t xml:space="preserve"> file. The small padlock denotes that it is not possible to edit or delete it from SWARM. </w:t>
       </w:r>
@@ -8094,7 +8063,7 @@
       </w:pPr>
       <w:r>
         <w:pict w14:anchorId="49E16A73">
-          <v:shape id="Picture 29" o:spid="_x0000_i1028" type="#_x0000_t75" style="width:12pt;height:12pt;visibility:visible;mso-wrap-style:square">
+          <v:shape id="Picture 29" o:spid="_x0000_i1038" type="#_x0000_t75" style="width:12pt;height:12pt;visibility:visible;mso-wrap-style:square">
             <v:imagedata r:id="rId18" o:title="broken_server"/>
           </v:shape>
         </w:pict>
@@ -8616,37 +8585,29 @@
       <w:pPr>
         <w:pStyle w:val="Heading2"/>
       </w:pPr>
-      <w:bookmarkStart w:id="10" w:name="_Toc32929452"/>
+      <w:bookmarkStart w:id="11" w:name="_Toc32929452"/>
       <w:r>
         <w:t>Data Source Types</w:t>
       </w:r>
-      <w:bookmarkEnd w:id="10"/>
+      <w:bookmarkEnd w:id="11"/>
     </w:p>
     <w:p>
       <w:r>
         <w:t xml:space="preserve">Clicking on the ‘New data source’ icon will open a New Data Source dialog </w:t>
       </w:r>
       <w:r>
-        <w:t xml:space="preserve">window. Currently supported data source types for SWARM are Winston Wave Server, Earthworm Wave Server, FDSN WS, and </w:t>
-      </w:r>
-      <w:proofErr w:type="spellStart"/>
-      <w:r>
-        <w:t>SeekLink</w:t>
-      </w:r>
-      <w:proofErr w:type="spellEnd"/>
-      <w:r>
-        <w:t xml:space="preserve"> Server.</w:t>
+        <w:t>window. Currently supported data source types for SWARM are Winston Wave Server, Earthworm Wave Server, FDSN WS, and SeekLink Server.</w:t>
       </w:r>
     </w:p>
     <w:p>
       <w:pPr>
         <w:pStyle w:val="Heading3"/>
       </w:pPr>
-      <w:bookmarkStart w:id="11" w:name="_Toc32929453"/>
+      <w:bookmarkStart w:id="12" w:name="_Toc32929453"/>
       <w:r>
         <w:t>Winston Wave Server</w:t>
       </w:r>
-      <w:bookmarkEnd w:id="11"/>
+      <w:bookmarkEnd w:id="12"/>
     </w:p>
     <w:p>
       <w:r>
@@ -8765,11 +8726,11 @@
       <w:pPr>
         <w:pStyle w:val="Heading3"/>
       </w:pPr>
-      <w:bookmarkStart w:id="12" w:name="_Toc32929454"/>
+      <w:bookmarkStart w:id="13" w:name="_Toc32929454"/>
       <w:r>
         <w:t>Earthworm Wave Server</w:t>
       </w:r>
-      <w:bookmarkEnd w:id="12"/>
+      <w:bookmarkEnd w:id="13"/>
     </w:p>
     <w:p>
       <w:r>
@@ -8782,15 +8743,7 @@
         <w:t xml:space="preserve">essentially </w:t>
       </w:r>
       <w:r>
-        <w:t xml:space="preserve">the </w:t>
-      </w:r>
-      <w:proofErr w:type="spellStart"/>
-      <w:r>
-        <w:t>wave_serverV</w:t>
-      </w:r>
-      <w:proofErr w:type="spellEnd"/>
-      <w:r>
-        <w:t xml:space="preserve"> module of the Earthworm system.</w:t>
+        <w:t>the wave_serverV module of the Earthworm system.</w:t>
       </w:r>
       <w:r>
         <w:t xml:space="preserve"> Connection to Earthworm requires the IP address or host name of the server, port number, and communication time out in seconds.</w:t>
@@ -8909,11 +8862,11 @@
       <w:pPr>
         <w:pStyle w:val="Heading3"/>
       </w:pPr>
-      <w:bookmarkStart w:id="13" w:name="_Toc32929455"/>
+      <w:bookmarkStart w:id="14" w:name="_Toc32929455"/>
       <w:r>
         <w:t>FDSN Web Services</w:t>
       </w:r>
-      <w:bookmarkEnd w:id="13"/>
+      <w:bookmarkEnd w:id="14"/>
     </w:p>
     <w:p>
       <w:r>
@@ -8937,15 +8890,7 @@
     <w:p>
       <w:r>
         <w:tab/>
-        <w:t xml:space="preserve">To add an FDSN web service data source, enter in the </w:t>
-      </w:r>
-      <w:proofErr w:type="spellStart"/>
-      <w:r>
-        <w:t>dataselect</w:t>
-      </w:r>
-      <w:proofErr w:type="spellEnd"/>
-      <w:r>
-        <w:t xml:space="preserve"> and station URL.  A list of available web services can be found at </w:t>
+        <w:t xml:space="preserve">To add an FDSN web service data source, enter in the dataselect and station URL.  A list of available web services can be found at </w:t>
       </w:r>
       <w:hyperlink r:id="rId30" w:history="1">
         <w:r>
@@ -9081,25 +9026,15 @@
       <w:pPr>
         <w:pStyle w:val="Heading3"/>
       </w:pPr>
-      <w:bookmarkStart w:id="14" w:name="_Toc32929456"/>
-      <w:proofErr w:type="spellStart"/>
-      <w:r>
-        <w:t>SeedLink</w:t>
-      </w:r>
-      <w:proofErr w:type="spellEnd"/>
-      <w:r>
-        <w:t xml:space="preserve"> Server</w:t>
-      </w:r>
-      <w:bookmarkEnd w:id="14"/>
-    </w:p>
-    <w:p>
-      <w:proofErr w:type="spellStart"/>
-      <w:r>
-        <w:t>SeedLink</w:t>
-      </w:r>
-      <w:proofErr w:type="spellEnd"/>
-      <w:r>
-        <w:t xml:space="preserve"> protocol transmits data packets in 512-byte Mini-SEED records. </w:t>
+      <w:bookmarkStart w:id="15" w:name="_Toc32929456"/>
+      <w:r>
+        <w:t>SeedLink Server</w:t>
+      </w:r>
+      <w:bookmarkEnd w:id="15"/>
+    </w:p>
+    <w:p>
+      <w:r>
+        <w:t xml:space="preserve">SeedLink protocol transmits data packets in 512-byte Mini-SEED records. </w:t>
       </w:r>
       <w:r>
         <w:t>IRIS D</w:t>
@@ -9108,64 +9043,18 @@
         <w:t>ata</w:t>
       </w:r>
       <w:r>
-        <w:t xml:space="preserve"> Management Center (DMC) hosts a </w:t>
-      </w:r>
-      <w:proofErr w:type="gramStart"/>
-      <w:r>
-        <w:t>public</w:t>
-      </w:r>
-      <w:proofErr w:type="gramEnd"/>
-      <w:r>
-        <w:t xml:space="preserve"> accessible </w:t>
-      </w:r>
-      <w:proofErr w:type="spellStart"/>
-      <w:r>
-        <w:t>SeedLink</w:t>
-      </w:r>
-      <w:proofErr w:type="spellEnd"/>
-      <w:r>
-        <w:t xml:space="preserve"> server.  More information on </w:t>
-      </w:r>
-      <w:proofErr w:type="spellStart"/>
-      <w:r>
-        <w:t>SeedLink</w:t>
-      </w:r>
-      <w:proofErr w:type="spellEnd"/>
-      <w:r>
-        <w:t xml:space="preserve"> and IRIS DMC’s server can be found at </w:t>
+        <w:t xml:space="preserve"> Management Center (DMC) hosts a public accessible SeedLink server.  More information on SeedLink and IRIS DMC’s server can be found at </w:t>
       </w:r>
       <w:hyperlink r:id="rId32" w:history="1">
         <w:r>
           <w:rPr>
             <w:rStyle w:val="Hyperlink"/>
           </w:rPr>
-          <w:t>http://ds.iris.edu/ds/nodes/dmc/services/se</w:t>
-        </w:r>
-        <w:bookmarkStart w:id="15" w:name="_GoBack"/>
-        <w:bookmarkEnd w:id="15"/>
-        <w:r>
-          <w:rPr>
-            <w:rStyle w:val="Hyperlink"/>
-          </w:rPr>
-          <w:t>e</w:t>
-        </w:r>
-        <w:r>
-          <w:rPr>
-            <w:rStyle w:val="Hyperlink"/>
-          </w:rPr>
-          <w:t>dlink</w:t>
+          <w:t>http://ds.iris.edu/ds/nodes/dmc/services/seedlink</w:t>
         </w:r>
       </w:hyperlink>
       <w:r>
-        <w:t xml:space="preserve">. To connect to a </w:t>
-      </w:r>
-      <w:proofErr w:type="spellStart"/>
-      <w:r>
-        <w:t>SeedLink</w:t>
-      </w:r>
-      <w:proofErr w:type="spellEnd"/>
-      <w:r>
-        <w:t xml:space="preserve"> server enter in the IP address or host name, and the port.</w:t>
+        <w:t>. To connect to a SeedLink server enter in the IP address or host name, and the port.</w:t>
       </w:r>
     </w:p>
     <w:p>
@@ -9253,15 +9142,7 @@
         <w:fldChar w:fldCharType="end"/>
       </w:r>
       <w:r>
-        <w:t xml:space="preserve"> Adding a new </w:t>
-      </w:r>
-      <w:proofErr w:type="spellStart"/>
-      <w:r>
-        <w:t>SeedLink</w:t>
-      </w:r>
-      <w:proofErr w:type="spellEnd"/>
-      <w:r>
-        <w:t xml:space="preserve"> data source</w:t>
+        <w:t xml:space="preserve"> Adding a new SeedLink data source</w:t>
       </w:r>
     </w:p>
     <w:p>
@@ -9294,23 +9175,7 @@
         <w:t xml:space="preserve"> read</w:t>
       </w:r>
       <w:r>
-        <w:t xml:space="preserve"> formats are SAC, SEED, </w:t>
-      </w:r>
-      <w:proofErr w:type="spellStart"/>
-      <w:r>
-        <w:t>miniSEED</w:t>
-      </w:r>
-      <w:proofErr w:type="spellEnd"/>
-      <w:r>
-        <w:t xml:space="preserve">, SEISAN, </w:t>
-      </w:r>
-      <w:proofErr w:type="spellStart"/>
-      <w:r>
-        <w:t>Matlab</w:t>
-      </w:r>
-      <w:proofErr w:type="spellEnd"/>
-      <w:r>
-        <w:t>-readable text file</w:t>
+        <w:t xml:space="preserve"> formats are SAC, SEED, miniSEED, SEISAN, Matlab-readable text file</w:t>
       </w:r>
       <w:r>
         <w:t>, and WIN</w:t>
@@ -9324,24 +9189,14 @@
         <w:pStyle w:val="Heading4"/>
       </w:pPr>
       <w:bookmarkStart w:id="17" w:name="_Ref482173946"/>
-      <w:proofErr w:type="spellStart"/>
-      <w:r>
-        <w:t>Matlab</w:t>
-      </w:r>
-      <w:proofErr w:type="spellEnd"/>
-      <w:r>
-        <w:t>-readable text file</w:t>
+      <w:r>
+        <w:t>Matlab-readable text file</w:t>
       </w:r>
       <w:bookmarkEnd w:id="17"/>
     </w:p>
     <w:p>
-      <w:proofErr w:type="spellStart"/>
-      <w:r>
-        <w:t>Matlab</w:t>
-      </w:r>
-      <w:proofErr w:type="spellEnd"/>
-      <w:r>
-        <w:t xml:space="preserve">-readable text files do not contain station information. While the station information is not strictly necessary to display the data in helicorder and most other views, it may be required in some cases, such as in the particle motion view. Swarm will attempt to obtain </w:t>
+      <w:r>
+        <w:t xml:space="preserve">Matlab-readable text files do not contain station information. While the station information is not strictly necessary to display the data in helicorder and most other views, it may be required in some cases, such as in the particle motion view. Swarm will attempt to obtain </w:t>
       </w:r>
       <w:r>
         <w:t>SCNL</w:t>
@@ -9376,15 +9231,7 @@
         <w:ind w:firstLine="720"/>
       </w:pPr>
       <w:r>
-        <w:t xml:space="preserve">The content of </w:t>
-      </w:r>
-      <w:proofErr w:type="spellStart"/>
-      <w:r>
-        <w:t>Matlab</w:t>
-      </w:r>
-      <w:proofErr w:type="spellEnd"/>
-      <w:r>
-        <w:t>-readable text file is space delimited with the epoch time in milliseconds followed by the value, e.g.:</w:t>
+        <w:t>The content of Matlab-readable text file is space delimited with the epoch time in milliseconds followed by the value, e.g.:</w:t>
       </w:r>
     </w:p>
     <w:p>
@@ -9533,15 +9380,7 @@
         <w:t xml:space="preserve"> extension but the configuration file can be called anything and located anywhere.  The first line of the file must contain the time zone, followed by the name for each channel in the files.  </w:t>
       </w:r>
       <w:r>
-        <w:t>If specified time zone is not valid it will default to ‘GMT’.  If configuration file is not available or readable it will default to ‘UTC’. Abbreviations may work, but it is recommended to use the full time zone name (e.g. Americas/</w:t>
-      </w:r>
-      <w:proofErr w:type="spellStart"/>
-      <w:r>
-        <w:t>New_York</w:t>
-      </w:r>
-      <w:proofErr w:type="spellEnd"/>
-      <w:r>
-        <w:t xml:space="preserve">, </w:t>
+        <w:t xml:space="preserve">If specified time zone is not valid it will default to ‘GMT’.  If configuration file is not available or readable it will default to ‘UTC’. Abbreviations may work, but it is recommended to use the full time zone name (e.g. Americas/New_York, </w:t>
       </w:r>
       <w:r>
         <w:t xml:space="preserve">Atlantic/Reykjavik).  See </w:t>
@@ -9786,23 +9625,10 @@
     </w:p>
     <w:p>
       <w:r>
-        <w:t xml:space="preserve">One of SWARM’s primary functions is to display </w:t>
-      </w:r>
-      <w:proofErr w:type="spellStart"/>
-      <w:r>
-        <w:t>helicorders</w:t>
-      </w:r>
-      <w:proofErr w:type="spellEnd"/>
-      <w:r>
-        <w:t xml:space="preserve"> and allow user interactions with it. The helicorder below is displaying channel PN7A SHZ AV from AVO Winston data source.  </w:t>
-      </w:r>
-      <w:proofErr w:type="spellStart"/>
-      <w:r>
-        <w:t>Helicorders</w:t>
-      </w:r>
-      <w:proofErr w:type="spellEnd"/>
-      <w:r>
-        <w:t xml:space="preserve"> derived from an active source, like a Wave Server or Winston connection, will automatically update when new data are available.</w:t>
+        <w:t xml:space="preserve">One of SWARM’s primary functions is to display helicorders and allow user interactions with it. The helicorder below is displaying channel PN7A SHZ AV from AVO Winston data source.  </w:t>
+      </w:r>
+      <w:r>
+        <w:t>Helicorders derived from an active source, like a Wave Server or Winston connection, will automatically update when new data are available.</w:t>
       </w:r>
     </w:p>
     <w:p/>
@@ -11316,7 +11142,6 @@
         </w:rPr>
         <w:t xml:space="preserve">W </w:t>
       </w:r>
-      <w:proofErr w:type="gramStart"/>
       <w:r>
         <w:rPr>
           <w:rFonts w:cstheme="minorHAnsi"/>
@@ -11329,7 +11154,6 @@
         </w:rPr>
         <w:t xml:space="preserve"> ,</w:t>
       </w:r>
-      <w:proofErr w:type="gramEnd"/>
       <w:r>
         <w:rPr>
           <w:rFonts w:cstheme="minorHAnsi"/>
@@ -11411,7 +11235,6 @@
         </w:rPr>
         <w:t xml:space="preserve">S </w:t>
       </w:r>
-      <w:proofErr w:type="gramStart"/>
       <w:r>
         <w:rPr>
           <w:rFonts w:cstheme="minorHAnsi"/>
@@ -11424,7 +11247,6 @@
         </w:rPr>
         <w:t xml:space="preserve"> .</w:t>
       </w:r>
-      <w:proofErr w:type="gramEnd"/>
       <w:r>
         <w:t>)</w:t>
       </w:r>
@@ -12089,7 +11911,7 @@
                                 <wp:inline distT="0" distB="0" distL="0" distR="0" wp14:anchorId="55FAFD5D" wp14:editId="2315FEB3">
                                   <wp:extent cx="2322195" cy="4257358"/>
                                   <wp:effectExtent l="0" t="0" r="1905" b="0"/>
-                                  <wp:docPr id="139" name="Picture 139"/>
+                                  <wp:docPr id="158" name="Picture 158"/>
                                   <wp:cNvGraphicFramePr>
                                     <a:graphicFrameLocks xmlns:a="http://schemas.openxmlformats.org/drawingml/2006/main" noChangeAspect="1"/>
                                   </wp:cNvGraphicFramePr>
@@ -12196,7 +12018,7 @@
                           <wp:inline distT="0" distB="0" distL="0" distR="0" wp14:anchorId="55FAFD5D" wp14:editId="2315FEB3">
                             <wp:extent cx="2322195" cy="4257358"/>
                             <wp:effectExtent l="0" t="0" r="1905" b="0"/>
-                            <wp:docPr id="139" name="Picture 139"/>
+                            <wp:docPr id="158" name="Picture 158"/>
                             <wp:cNvGraphicFramePr>
                               <a:graphicFrameLocks xmlns:a="http://schemas.openxmlformats.org/drawingml/2006/main" noChangeAspect="1"/>
                             </wp:cNvGraphicFramePr>
@@ -12208,7 +12030,7 @@
                                     <pic:cNvPicPr/>
                                   </pic:nvPicPr>
                                   <pic:blipFill>
-                                    <a:blip r:embed="rId60"/>
+                                    <a:blip r:embed="rId59"/>
                                     <a:stretch>
                                       <a:fillRect/>
                                     </a:stretch>
@@ -12751,32 +12573,10 @@
         <w:rPr>
           <w:i/>
         </w:rPr>
-        <w:t xml:space="preserve">Apply to all open </w:t>
-      </w:r>
-      <w:proofErr w:type="spellStart"/>
-      <w:r>
-        <w:rPr>
-          <w:i/>
-        </w:rPr>
-        <w:t>helicorders</w:t>
-      </w:r>
-      <w:proofErr w:type="spellEnd"/>
-      <w:r>
-        <w:rPr>
-          <w:i/>
-        </w:rPr>
-        <w:t xml:space="preserve"> </w:t>
-      </w:r>
-      <w:r>
-        <w:t xml:space="preserve">option will copy the current helicorder settings to all other </w:t>
-      </w:r>
-      <w:proofErr w:type="spellStart"/>
-      <w:r>
-        <w:t>helicorders</w:t>
-      </w:r>
-      <w:proofErr w:type="spellEnd"/>
-      <w:r>
-        <w:t xml:space="preserve"> currently open. The new settings are applied on next helicorder update, which may be several seconds.</w:t>
+        <w:t xml:space="preserve">Apply to all open helicorders </w:t>
+      </w:r>
+      <w:r>
+        <w:t>option will copy the current helicorder settings to all other helicorders currently open. The new settings are applied on next helicorder update, which may be several seconds.</w:t>
       </w:r>
     </w:p>
     <w:p>
@@ -12881,15 +12681,7 @@
         </w:drawing>
       </w:r>
       <w:r>
-        <w:t xml:space="preserve"> or pressing </w:t>
-      </w:r>
-      <w:proofErr w:type="gramStart"/>
-      <w:r>
-        <w:t>the ?</w:t>
-      </w:r>
-      <w:proofErr w:type="gramEnd"/>
-      <w:r>
-        <w:t xml:space="preserve"> key.</w:t>
+        <w:t xml:space="preserve"> or pressing the ? key.</w:t>
       </w:r>
     </w:p>
     <w:p>
@@ -12916,7 +12708,7 @@
                     <pic:cNvPicPr/>
                   </pic:nvPicPr>
                   <pic:blipFill>
-                    <a:blip r:embed="rId61"/>
+                    <a:blip r:embed="rId60"/>
                     <a:stretch>
                       <a:fillRect/>
                     </a:stretch>
@@ -13010,11 +12802,7 @@
         <w:t>W</w:t>
       </w:r>
       <w:r>
-        <w:t xml:space="preserve"> </w:t>
-      </w:r>
-      <w:proofErr w:type="gramStart"/>
-      <w:r>
-        <w:t xml:space="preserve">or </w:t>
+        <w:t xml:space="preserve"> or </w:t>
       </w:r>
       <w:r>
         <w:rPr>
@@ -13022,7 +12810,6 @@
         </w:rPr>
         <w:t>,</w:t>
       </w:r>
-      <w:proofErr w:type="gramEnd"/>
       <w:r>
         <w:t xml:space="preserve"> will also toggle Wave view mode.</w:t>
       </w:r>
@@ -13048,7 +12835,6 @@
         <w:t xml:space="preserve"> key.</w:t>
       </w:r>
     </w:p>
-    <w:p/>
     <w:p>
       <w:pPr>
         <w:keepNext/>
@@ -13058,9 +12844,9 @@
           <w:noProof/>
         </w:rPr>
         <w:drawing>
-          <wp:inline distT="0" distB="0" distL="0" distR="0" wp14:anchorId="42FE16D8" wp14:editId="43F97DAD">
-            <wp:extent cx="7162800" cy="1428750"/>
-            <wp:effectExtent l="19050" t="19050" r="19050" b="19050"/>
+          <wp:inline distT="0" distB="0" distL="0" distR="0" wp14:anchorId="42FE16D8" wp14:editId="6E2A47A3">
+            <wp:extent cx="5830722" cy="1163043"/>
+            <wp:effectExtent l="19050" t="19050" r="17780" b="18415"/>
             <wp:docPr id="125" name="Picture 125" descr="A screenshot of a social media post&#10;&#10;Description automatically generated"/>
             <wp:cNvGraphicFramePr>
               <a:graphicFrameLocks xmlns:a="http://schemas.openxmlformats.org/drawingml/2006/main" noChangeAspect="1"/>
@@ -13073,7 +12859,7 @@
                     <pic:cNvPicPr/>
                   </pic:nvPicPr>
                   <pic:blipFill>
-                    <a:blip r:embed="rId62">
+                    <a:blip r:embed="rId61">
                       <a:extLst>
                         <a:ext uri="{28A0092B-C50C-407E-A947-70E740481C1C}">
                           <a14:useLocalDpi xmlns:a14="http://schemas.microsoft.com/office/drawing/2010/main" val="0"/>
@@ -13087,7 +12873,7 @@
                   <pic:spPr>
                     <a:xfrm>
                       <a:off x="0" y="0"/>
-                      <a:ext cx="7162800" cy="1428750"/>
+                      <a:ext cx="5917474" cy="1180347"/>
                     </a:xfrm>
                     <a:prstGeom prst="rect">
                       <a:avLst/>
@@ -13198,7 +12984,7 @@
                     </pic:cNvPicPr>
                   </pic:nvPicPr>
                   <pic:blipFill>
-                    <a:blip r:embed="rId63">
+                    <a:blip r:embed="rId62">
                       <a:extLst>
                         <a:ext uri="{28A0092B-C50C-407E-A947-70E740481C1C}">
                           <a14:useLocalDpi xmlns:a14="http://schemas.microsoft.com/office/drawing/2010/main" val="0"/>
@@ -13251,11 +13037,7 @@
         <w:t>S</w:t>
       </w:r>
       <w:r>
-        <w:t xml:space="preserve"> </w:t>
-      </w:r>
-      <w:proofErr w:type="gramStart"/>
-      <w:r>
-        <w:t xml:space="preserve">or </w:t>
+        <w:t xml:space="preserve"> or </w:t>
       </w:r>
       <w:r>
         <w:rPr>
@@ -13263,7 +13045,6 @@
         </w:rPr>
         <w:t>.</w:t>
       </w:r>
-      <w:proofErr w:type="gramEnd"/>
       <w:r>
         <w:t xml:space="preserve"> will also toggle Spectra view mode.</w:t>
       </w:r>
@@ -13288,11 +13069,10 @@
         <w:rPr>
           <w:noProof/>
         </w:rPr>
-        <w:lastRenderedPageBreak/>
         <w:drawing>
-          <wp:inline distT="0" distB="0" distL="0" distR="0" wp14:anchorId="1A49708C" wp14:editId="730EB1A4">
-            <wp:extent cx="7162800" cy="1428750"/>
-            <wp:effectExtent l="19050" t="19050" r="19050" b="19050"/>
+          <wp:inline distT="0" distB="0" distL="0" distR="0" wp14:anchorId="1A49708C" wp14:editId="2F5906A3">
+            <wp:extent cx="5728363" cy="1142626"/>
+            <wp:effectExtent l="19050" t="19050" r="24765" b="19685"/>
             <wp:docPr id="155" name="Picture 155"/>
             <wp:cNvGraphicFramePr>
               <a:graphicFrameLocks xmlns:a="http://schemas.openxmlformats.org/drawingml/2006/main" noChangeAspect="1"/>
@@ -13305,7 +13085,7 @@
                     <pic:cNvPicPr/>
                   </pic:nvPicPr>
                   <pic:blipFill>
-                    <a:blip r:embed="rId64">
+                    <a:blip r:embed="rId63">
                       <a:extLst>
                         <a:ext uri="{28A0092B-C50C-407E-A947-70E740481C1C}">
                           <a14:useLocalDpi xmlns:a14="http://schemas.microsoft.com/office/drawing/2010/main" val="0"/>
@@ -13319,7 +13099,7 @@
                   <pic:spPr>
                     <a:xfrm>
                       <a:off x="0" y="0"/>
-                      <a:ext cx="7162800" cy="1428750"/>
+                      <a:ext cx="5978425" cy="1192505"/>
                     </a:xfrm>
                     <a:prstGeom prst="rect">
                       <a:avLst/>
@@ -13382,10 +13162,16 @@
       </w:r>
     </w:p>
     <w:p>
+      <w:r>
+        <w:t xml:space="preserve">The y-axis of the spectra plot is the ‘power’ or ‘amplitude’ of the frequency that contributes to the actual signal.  Actual value is often less important than the relative value.    </w:t>
+      </w:r>
+    </w:p>
+    <w:p>
       <w:pPr>
         <w:pStyle w:val="Heading4"/>
       </w:pPr>
       <w:r>
+        <w:lastRenderedPageBreak/>
         <w:t>Spectrogram</w:t>
       </w:r>
     </w:p>
@@ -13430,9 +13216,9 @@
           <w:noProof/>
         </w:rPr>
         <w:drawing>
-          <wp:inline distT="0" distB="0" distL="0" distR="0" wp14:anchorId="2ADEC663" wp14:editId="55D4ABE4">
-            <wp:extent cx="7162800" cy="1428750"/>
-            <wp:effectExtent l="19050" t="19050" r="19050" b="19050"/>
+          <wp:inline distT="0" distB="0" distL="0" distR="0" wp14:anchorId="2ADEC663" wp14:editId="6EC16D5E">
+            <wp:extent cx="5812021" cy="1159312"/>
+            <wp:effectExtent l="19050" t="19050" r="17780" b="22225"/>
             <wp:docPr id="156" name="Picture 156" descr="A picture containing screenshot&#10;&#10;Description automatically generated"/>
             <wp:cNvGraphicFramePr>
               <a:graphicFrameLocks xmlns:a="http://schemas.openxmlformats.org/drawingml/2006/main" noChangeAspect="1"/>
@@ -13445,7 +13231,7 @@
                     <pic:cNvPicPr/>
                   </pic:nvPicPr>
                   <pic:blipFill>
-                    <a:blip r:embed="rId65">
+                    <a:blip r:embed="rId64">
                       <a:extLst>
                         <a:ext uri="{28A0092B-C50C-407E-A947-70E740481C1C}">
                           <a14:useLocalDpi xmlns:a14="http://schemas.microsoft.com/office/drawing/2010/main" val="0"/>
@@ -13459,7 +13245,7 @@
                   <pic:spPr>
                     <a:xfrm>
                       <a:off x="0" y="0"/>
-                      <a:ext cx="7162800" cy="1428750"/>
+                      <a:ext cx="6019877" cy="1200773"/>
                     </a:xfrm>
                     <a:prstGeom prst="rect">
                       <a:avLst/>
@@ -13522,6 +13308,22 @@
       </w:r>
     </w:p>
     <w:p>
+      <w:r>
+        <w:t xml:space="preserve">For more information on spectrograms, please see </w:t>
+      </w:r>
+      <w:hyperlink r:id="rId65" w:history="1">
+        <w:r>
+          <w:rPr>
+            <w:rStyle w:val="Hyperlink"/>
+          </w:rPr>
+          <w:t>https://pnsn.org/spectrograms/what-is-a-spectrogram</w:t>
+        </w:r>
+      </w:hyperlink>
+      <w:r>
+        <w:t>.</w:t>
+      </w:r>
+    </w:p>
+    <w:p>
       <w:pPr>
         <w:pStyle w:val="Heading4"/>
       </w:pPr>
@@ -13542,7 +13344,6 @@
       <w:r>
         <w:t xml:space="preserve">or </w:t>
       </w:r>
-      <w:proofErr w:type="gramStart"/>
       <w:r>
         <w:rPr>
           <w:rFonts w:asciiTheme="majorHAnsi" w:hAnsiTheme="majorHAnsi" w:cstheme="majorHAnsi"/>
@@ -13550,11 +13351,7 @@
         <w:t>‘</w:t>
       </w:r>
       <w:r>
-        <w:t xml:space="preserve"> will</w:t>
-      </w:r>
-      <w:proofErr w:type="gramEnd"/>
-      <w:r>
-        <w:t xml:space="preserve"> also toggle Particle Motion view mode.</w:t>
+        <w:t xml:space="preserve"> will also toggle Particle Motion view mode.</w:t>
       </w:r>
       <w:r>
         <w:t xml:space="preserve"> To apply filter, press the </w:t>
@@ -13578,9 +13375,9 @@
           <w:noProof/>
         </w:rPr>
         <w:drawing>
-          <wp:inline distT="0" distB="0" distL="0" distR="0" wp14:anchorId="52AA6324" wp14:editId="30F0E927">
-            <wp:extent cx="7162800" cy="1428750"/>
-            <wp:effectExtent l="19050" t="19050" r="19050" b="19050"/>
+          <wp:inline distT="0" distB="0" distL="0" distR="0" wp14:anchorId="52AA6324" wp14:editId="0B4AB17F">
+            <wp:extent cx="5794731" cy="1155863"/>
+            <wp:effectExtent l="19050" t="19050" r="15875" b="25400"/>
             <wp:docPr id="157" name="Picture 157" descr="A close up of a map&#10;&#10;Description automatically generated"/>
             <wp:cNvGraphicFramePr>
               <a:graphicFrameLocks xmlns:a="http://schemas.openxmlformats.org/drawingml/2006/main" noChangeAspect="1"/>
@@ -13607,7 +13404,7 @@
                   <pic:spPr>
                     <a:xfrm>
                       <a:off x="0" y="0"/>
-                      <a:ext cx="7162800" cy="1428750"/>
+                      <a:ext cx="5923376" cy="1181524"/>
                     </a:xfrm>
                     <a:prstGeom prst="rect">
                       <a:avLst/>
@@ -13713,7 +13510,6 @@
         </w:numPr>
       </w:pPr>
       <w:r>
-        <w:lastRenderedPageBreak/>
         <w:t>In helicorder view and clipboard</w:t>
       </w:r>
     </w:p>
@@ -13740,13 +13536,8 @@
       <w:r>
         <w:t xml:space="preserve">Some wave data, such as those imported from </w:t>
       </w:r>
-      <w:proofErr w:type="spellStart"/>
-      <w:r>
-        <w:t>Matlab</w:t>
-      </w:r>
-      <w:proofErr w:type="spellEnd"/>
-      <w:r>
-        <w:t xml:space="preserve">-readable text </w:t>
+      <w:r>
+        <w:t xml:space="preserve">Matlab-readable text </w:t>
       </w:r>
       <w:r>
         <w:t xml:space="preserve">files, may not have the required </w:t>
@@ -13776,15 +13567,7 @@
         <w:fldChar w:fldCharType="end"/>
       </w:r>
       <w:r>
-        <w:t xml:space="preserve"> for more information on getting Swarm to recognize SCNL information from </w:t>
-      </w:r>
-      <w:proofErr w:type="spellStart"/>
-      <w:r>
-        <w:t>Matlab</w:t>
-      </w:r>
-      <w:proofErr w:type="spellEnd"/>
-      <w:r>
-        <w:t>-readable text files.</w:t>
+        <w:t xml:space="preserve"> for more information on getting Swarm to recognize SCNL information from Matlab-readable text files.</w:t>
       </w:r>
     </w:p>
     <w:p>
@@ -13793,6 +13576,7 @@
       </w:pPr>
       <w:bookmarkStart w:id="30" w:name="_Toc32929468"/>
       <w:r>
+        <w:lastRenderedPageBreak/>
         <w:t>Wave Options</w:t>
       </w:r>
       <w:bookmarkEnd w:id="30"/>
@@ -14176,7 +13960,6 @@
       </w:pPr>
       <w:bookmarkStart w:id="32" w:name="_Toc32929470"/>
       <w:r>
-        <w:lastRenderedPageBreak/>
         <w:t>Spectrogram Options</w:t>
       </w:r>
       <w:bookmarkEnd w:id="32"/>
@@ -14286,6 +14069,7 @@
         <w:rPr>
           <w:i/>
         </w:rPr>
+        <w:lastRenderedPageBreak/>
         <w:t>Manual scale</w:t>
       </w:r>
       <w:r>
@@ -14615,7 +14399,6 @@
         <w:rPr>
           <w:i/>
         </w:rPr>
-        <w:lastRenderedPageBreak/>
         <w:t>Band pass</w:t>
       </w:r>
       <w:r>
@@ -14736,6 +14519,7 @@
       </w:pPr>
       <w:bookmarkStart w:id="34" w:name="_Toc32929472"/>
       <w:r>
+        <w:lastRenderedPageBreak/>
         <w:t>Wave Clipboard</w:t>
       </w:r>
       <w:bookmarkEnd w:id="34"/>
@@ -14785,13 +14569,8 @@
         <w:t>at the bottom</w:t>
       </w:r>
       <w:r>
-        <w:t xml:space="preserve"> </w:t>
-      </w:r>
-      <w:proofErr w:type="gramStart"/>
-      <w:r>
-        <w:t>displays</w:t>
-      </w:r>
-      <w:proofErr w:type="gramEnd"/>
+        <w:t xml:space="preserve"> displays</w:t>
+      </w:r>
       <w:r>
         <w:t xml:space="preserve"> information about the wave</w:t>
       </w:r>
@@ -14833,7 +14612,6 @@
           <w:noProof/>
           <w:lang w:eastAsia="ja-JP"/>
         </w:rPr>
-        <w:lastRenderedPageBreak/>
         <w:drawing>
           <wp:inline distT="0" distB="0" distL="0" distR="0" wp14:anchorId="735981C4" wp14:editId="090C1133">
             <wp:extent cx="5943600" cy="4200525"/>
@@ -15022,6 +14800,7 @@
           <w:noProof/>
           <w:lang w:eastAsia="ja-JP"/>
         </w:rPr>
+        <w:lastRenderedPageBreak/>
         <w:drawing>
           <wp:inline distT="0" distB="0" distL="0" distR="0" wp14:anchorId="763B084B" wp14:editId="592ABC12">
             <wp:extent cx="152400" cy="152400"/>
@@ -15640,7 +15419,6 @@
           <w:noProof/>
           <w:lang w:eastAsia="ja-JP"/>
         </w:rPr>
-        <w:lastRenderedPageBreak/>
         <w:drawing>
           <wp:inline distT="0" distB="0" distL="0" distR="0" wp14:anchorId="4BAF999F" wp14:editId="2AA53CAF">
             <wp:extent cx="152400" cy="152400"/>
@@ -16296,7 +16074,6 @@
         </w:rPr>
         <w:t xml:space="preserve">W </w:t>
       </w:r>
-      <w:proofErr w:type="gramStart"/>
       <w:r>
         <w:rPr>
           <w:rFonts w:cstheme="minorHAnsi"/>
@@ -16309,7 +16086,6 @@
         </w:rPr>
         <w:t xml:space="preserve"> ,</w:t>
       </w:r>
-      <w:proofErr w:type="gramEnd"/>
       <w:r>
         <w:rPr>
           <w:rFonts w:cstheme="minorHAnsi"/>
@@ -16388,7 +16164,6 @@
         </w:rPr>
         <w:t xml:space="preserve">S </w:t>
       </w:r>
-      <w:proofErr w:type="gramStart"/>
       <w:r>
         <w:rPr>
           <w:rFonts w:cstheme="minorHAnsi"/>
@@ -16401,7 +16176,6 @@
         </w:rPr>
         <w:t xml:space="preserve"> .</w:t>
       </w:r>
-      <w:proofErr w:type="gramEnd"/>
       <w:r>
         <w:t>)</w:t>
       </w:r>
@@ -16982,15 +16756,7 @@
         <w:t xml:space="preserve">button </w:t>
       </w:r>
       <w:r>
-        <w:t xml:space="preserve">is enabled, users </w:t>
-      </w:r>
-      <w:proofErr w:type="gramStart"/>
-      <w:r>
-        <w:t>are able to</w:t>
-      </w:r>
-      <w:proofErr w:type="gramEnd"/>
-      <w:r>
-        <w:t xml:space="preserve"> make picks for P and S </w:t>
+        <w:t xml:space="preserve">is enabled, users are able to make picks for P and S </w:t>
       </w:r>
       <w:r>
         <w:t>times</w:t>
@@ -17051,6 +16817,7 @@
       </w:pPr>
       <w:bookmarkStart w:id="37" w:name="_Toc32929475"/>
       <w:r>
+        <w:lastRenderedPageBreak/>
         <w:t>P and S</w:t>
       </w:r>
       <w:bookmarkEnd w:id="37"/>
@@ -17119,11 +16886,7 @@
         <w:t>will be displayed there as well</w:t>
       </w:r>
       <w:r>
-        <w:t xml:space="preserve">. The pick tag on the channel where it was originally selected will have a colored </w:t>
-      </w:r>
-      <w:r>
-        <w:lastRenderedPageBreak/>
-        <w:t>background (green for P and purple for S). The pick tag on other channels will have a white background.</w:t>
+        <w:t>. The pick tag on the channel where it was originally selected will have a colored background (green for P and purple for S). The pick tag on other channels will have a white background.</w:t>
       </w:r>
       <w:r>
         <w:t xml:space="preserve"> Selecting a P or S when one exists for the station will simply replace the existing pick with the new one. P or S picks may be cleared or hidden using the right-click menu.</w:t>
@@ -17254,7 +17017,11 @@
         <w:t>File-&gt;Options</w:t>
       </w:r>
       <w:r>
-        <w:t>).  The S-P duration and distance are displayed in the status bar at the bottom of the clipboard when a user hovers over the wave panel for the applicable station. Additionally, the S-P distance from station is plotted on the map as a circle.  When uncertainty is present, additional S-P circles using dashed lines are also plotted.  The inner circle represents the shortest S-P distance possible given the uncertainty. The outer circle represents the longest S-P distance possible given the uncertainty.</w:t>
+        <w:t xml:space="preserve">).  The S-P duration and distance are displayed in the status bar at the </w:t>
+      </w:r>
+      <w:r>
+        <w:lastRenderedPageBreak/>
+        <w:t>bottom of the clipboard when a user hovers over the wave panel for the applicable station. Additionally, the S-P distance from station is plotted on the map as a circle.  When uncertainty is present, additional S-P circles using dashed lines are also plotted.  The inner circle represents the shortest S-P distance possible given the uncertainty. The outer circle represents the longest S-P distance possible given the uncertainty.</w:t>
       </w:r>
       <w:r>
         <w:t xml:space="preserve"> </w:t>
@@ -17281,15 +17048,7 @@
         <w:t xml:space="preserve"> menu item).</w:t>
       </w:r>
       <w:r>
-        <w:t xml:space="preserve">  Note: Locations for the stations that the picks are made on must be defined for this feature to work, either through the data source or </w:t>
-      </w:r>
-      <w:proofErr w:type="spellStart"/>
-      <w:r>
-        <w:t>SwarmMetadata.config</w:t>
-      </w:r>
-      <w:proofErr w:type="spellEnd"/>
-      <w:r>
-        <w:t>.</w:t>
+        <w:t xml:space="preserve">  Note: Locations for the stations that the picks are made on must be defined for this feature to work, either through the data source or SwarmMetadata.config.</w:t>
       </w:r>
     </w:p>
     <w:p>
@@ -17748,15 +17507,7 @@
         <w:t xml:space="preserve">, </w:t>
       </w:r>
       <w:r>
-        <w:t xml:space="preserve">will </w:t>
-      </w:r>
-      <w:proofErr w:type="gramStart"/>
-      <w:r>
-        <w:t>open up</w:t>
-      </w:r>
-      <w:proofErr w:type="gramEnd"/>
-      <w:r>
-        <w:t xml:space="preserve"> the pick settings menu.  Here users can select the units and values that the uncertainty weights will map to.  </w:t>
+        <w:t xml:space="preserve">will open up the pick settings menu.  Here users can select the units and values that the uncertainty weights will map to.  </w:t>
       </w:r>
       <w:r>
         <w:t xml:space="preserve">If </w:t>
@@ -17786,14 +17537,12 @@
       <w:r>
         <w:t xml:space="preserve">Changes made to the settings will be stored in </w:t>
       </w:r>
-      <w:proofErr w:type="spellStart"/>
       <w:r>
         <w:rPr>
           <w:rFonts w:asciiTheme="majorHAnsi" w:hAnsiTheme="majorHAnsi" w:cstheme="majorHAnsi"/>
         </w:rPr>
         <w:t>PickSettings.config</w:t>
       </w:r>
-      <w:proofErr w:type="spellEnd"/>
       <w:r>
         <w:t>.</w:t>
       </w:r>
@@ -18129,15 +17878,7 @@
         </w:numPr>
       </w:pPr>
       <w:r>
-        <w:t xml:space="preserve">Swarm Hypo71 uses F-P duration as input for magnitude.  For each channel with a P pick, pick the event (earthquake) end time using one of the coda </w:t>
-      </w:r>
-      <w:proofErr w:type="gramStart"/>
-      <w:r>
-        <w:t>pick</w:t>
-      </w:r>
-      <w:proofErr w:type="gramEnd"/>
-      <w:r>
-        <w:t xml:space="preserve"> options (C1 or C2). Swarm will take whichever coda pick is later and use it to calculate F-P duration.</w:t>
+        <w:t>Swarm Hypo71 uses F-P duration as input for magnitude.  For each channel with a P pick, pick the event (earthquake) end time using one of the coda pick options (C1 or C2). Swarm will take whichever coda pick is later and use it to calculate F-P duration.</w:t>
       </w:r>
       <w:r>
         <w:t xml:space="preserve"> If no coda picks are made magnitude will not be calculated for that station.</w:t>
@@ -18775,16 +18516,8 @@
         <w:rPr>
           <w:rFonts w:asciiTheme="majorHAnsi" w:hAnsiTheme="majorHAnsi" w:cstheme="majorHAnsi"/>
         </w:rPr>
-        <w:t xml:space="preserve">Hypo71 </w:t>
-      </w:r>
-      <w:proofErr w:type="spellStart"/>
-      <w:r>
-        <w:rPr>
-          <w:rFonts w:asciiTheme="majorHAnsi" w:hAnsiTheme="majorHAnsi" w:cstheme="majorHAnsi"/>
-        </w:rPr>
-        <w:t>Ouptut</w:t>
-      </w:r>
-      <w:proofErr w:type="spellEnd"/>
+        <w:t>Hypo71 Ouptut</w:t>
+      </w:r>
       <w:r>
         <w:t>.</w:t>
       </w:r>
@@ -19209,31 +18942,13 @@
       <w:pPr>
         <w:pStyle w:val="Heading4"/>
       </w:pPr>
-      <w:proofErr w:type="spellStart"/>
       <w:r>
         <w:t>QuakeML</w:t>
       </w:r>
-      <w:proofErr w:type="spellEnd"/>
-    </w:p>
-    <w:p>
-      <w:r>
-        <w:t xml:space="preserve">Swarm supports event import and export using </w:t>
-      </w:r>
-      <w:proofErr w:type="spellStart"/>
-      <w:r>
-        <w:t>QuakeML</w:t>
-      </w:r>
-      <w:proofErr w:type="spellEnd"/>
-      <w:r>
-        <w:t xml:space="preserve"> format.  For more information on </w:t>
-      </w:r>
-      <w:proofErr w:type="spellStart"/>
-      <w:r>
-        <w:t>QuakeML</w:t>
-      </w:r>
-      <w:proofErr w:type="spellEnd"/>
-      <w:r>
-        <w:t xml:space="preserve">, visit their website at </w:t>
+    </w:p>
+    <w:p>
+      <w:r>
+        <w:t xml:space="preserve">Swarm supports event import and export using QuakeML format.  For more information on QuakeML, visit their website at </w:t>
       </w:r>
       <w:hyperlink r:id="rId92" w:history="1">
         <w:r>
@@ -19443,21 +19158,7 @@
         <w:rPr>
           <w:b w:val="0"/>
         </w:rPr>
-        <w:t>format: Swarm&lt;version&gt;_</w:t>
-      </w:r>
-      <w:proofErr w:type="spellStart"/>
-      <w:r>
-        <w:rPr>
-          <w:b w:val="0"/>
-        </w:rPr>
-        <w:t>QuakeML</w:t>
-      </w:r>
-      <w:proofErr w:type="spellEnd"/>
-      <w:r>
-        <w:rPr>
-          <w:b w:val="0"/>
-        </w:rPr>
-        <w:t xml:space="preserve">_&lt;user&gt;_&lt;timestamp&gt;.xml. </w:t>
+        <w:t xml:space="preserve">format: Swarm&lt;version&gt;_QuakeML_&lt;user&gt;_&lt;timestamp&gt;.xml. </w:t>
       </w:r>
       <w:r>
         <w:rPr>
@@ -20929,15 +20630,7 @@
         <w:t xml:space="preserve"> and function</w:t>
       </w:r>
       <w:r>
-        <w:t xml:space="preserve"> </w:t>
-      </w:r>
-      <w:proofErr w:type="gramStart"/>
-      <w:r>
-        <w:t>similar to</w:t>
-      </w:r>
-      <w:proofErr w:type="gramEnd"/>
-      <w:r>
-        <w:t xml:space="preserve"> the RSAM viewer. </w:t>
+        <w:t xml:space="preserve"> similar to the RSAM viewer. </w:t>
       </w:r>
     </w:p>
     <w:p>
@@ -21119,14 +20812,12 @@
       <w:r>
         <w:t xml:space="preserve"> </w:t>
       </w:r>
-      <w:proofErr w:type="spellStart"/>
       <w:r>
         <w:rPr>
           <w:rFonts w:asciiTheme="majorHAnsi" w:hAnsiTheme="majorHAnsi"/>
         </w:rPr>
         <w:t>RsamDefaults.config</w:t>
       </w:r>
-      <w:proofErr w:type="spellEnd"/>
       <w:r>
         <w:t xml:space="preserve"> file.</w:t>
       </w:r>
@@ -21376,29 +21067,13 @@
     </w:p>
     <w:p>
       <w:r>
-        <w:t xml:space="preserve">The map shows station locations on geographically projected background imagery. Imagery can be, for example, shaded DEMS, satellite imagery, aerial photos, coastlines, etc. By </w:t>
-      </w:r>
-      <w:proofErr w:type="gramStart"/>
-      <w:r>
-        <w:t>default</w:t>
-      </w:r>
-      <w:proofErr w:type="gramEnd"/>
-      <w:r>
-        <w:t xml:space="preserve"> a basic world map taken from NASA Blue Marble imagery is provided. Custom imagery </w:t>
+        <w:t xml:space="preserve">The map shows station locations on geographically projected background imagery. Imagery can be, for example, shaded DEMS, satellite imagery, aerial photos, coastlines, etc. By default a basic world map taken from NASA Blue Marble imagery is provided. Custom imagery </w:t>
       </w:r>
       <w:r>
         <w:t>can be added</w:t>
       </w:r>
       <w:r>
-        <w:t xml:space="preserve"> provided that </w:t>
-      </w:r>
-      <w:proofErr w:type="spellStart"/>
-      <w:r>
-        <w:t>unprojected</w:t>
-      </w:r>
-      <w:proofErr w:type="spellEnd"/>
-      <w:r>
-        <w:t xml:space="preserve">, geo-registered image files are available. See map packs for more information. </w:t>
+        <w:t xml:space="preserve"> provided that unprojected, geo-registered image files are available. See map packs for more information. </w:t>
       </w:r>
       <w:r>
         <w:t xml:space="preserve">The map interface can be opened </w:t>
@@ -23010,7 +22685,6 @@
         </w:rPr>
         <w:t xml:space="preserve">W </w:t>
       </w:r>
-      <w:proofErr w:type="gramStart"/>
       <w:r>
         <w:rPr>
           <w:rFonts w:cstheme="minorHAnsi"/>
@@ -23023,7 +22697,6 @@
         </w:rPr>
         <w:t xml:space="preserve"> ,</w:t>
       </w:r>
-      <w:proofErr w:type="gramEnd"/>
       <w:r>
         <w:rPr>
           <w:rFonts w:cstheme="minorHAnsi"/>
@@ -23102,7 +22775,6 @@
         </w:rPr>
         <w:t xml:space="preserve">S </w:t>
       </w:r>
-      <w:proofErr w:type="gramStart"/>
       <w:r>
         <w:rPr>
           <w:rFonts w:cstheme="minorHAnsi"/>
@@ -23115,7 +22787,6 @@
         </w:rPr>
         <w:t xml:space="preserve"> .</w:t>
       </w:r>
-      <w:proofErr w:type="gramEnd"/>
       <w:r>
         <w:t>)</w:t>
       </w:r>
@@ -23749,14 +23420,12 @@
       <w:r>
         <w:t xml:space="preserve"> to show no station labels, </w:t>
       </w:r>
-      <w:proofErr w:type="gramStart"/>
       <w:r>
         <w:rPr>
           <w:rFonts w:asciiTheme="majorHAnsi" w:hAnsiTheme="majorHAnsi" w:cstheme="majorHAnsi"/>
         </w:rPr>
         <w:t>Some</w:t>
       </w:r>
-      <w:proofErr w:type="gramEnd"/>
       <w:r>
         <w:t xml:space="preserve"> to show some station labels, </w:t>
       </w:r>
@@ -23872,15 +23541,7 @@
     </w:p>
     <w:p>
       <w:r>
-        <w:t xml:space="preserve">The ruler tool measures great circle distances and azimuths. Distances are measured by </w:t>
-      </w:r>
-      <w:proofErr w:type="gramStart"/>
-      <w:r>
-        <w:t>left-clicking</w:t>
-      </w:r>
-      <w:proofErr w:type="gramEnd"/>
-      <w:r>
-        <w:t xml:space="preserve"> on the map at the desired start point and then moving the mouse, while </w:t>
+        <w:t xml:space="preserve">The ruler tool measures great circle distances and azimuths. Distances are measured by left-clicking on the map at the desired start point and then moving the mouse, while </w:t>
       </w:r>
       <w:r>
         <w:t xml:space="preserve">still </w:t>
@@ -24264,36 +23925,30 @@
       <w:r>
         <w:t xml:space="preserve"> the imagery is in the </w:t>
       </w:r>
-      <w:proofErr w:type="spellStart"/>
       <w:r>
         <w:rPr>
           <w:rFonts w:asciiTheme="majorHAnsi" w:hAnsiTheme="majorHAnsi" w:cstheme="majorHAnsi"/>
         </w:rPr>
         <w:t>mapdata</w:t>
       </w:r>
-      <w:proofErr w:type="spellEnd"/>
       <w:r>
         <w:t xml:space="preserve"> directory of its installation. This can be changed in </w:t>
       </w:r>
-      <w:proofErr w:type="spellStart"/>
       <w:r>
         <w:rPr>
           <w:rFonts w:asciiTheme="majorHAnsi" w:hAnsiTheme="majorHAnsi" w:cstheme="majorHAnsi"/>
         </w:rPr>
         <w:t>Swarm.config</w:t>
       </w:r>
-      <w:proofErr w:type="spellEnd"/>
       <w:r>
         <w:t xml:space="preserve">. Sub-directories in </w:t>
       </w:r>
-      <w:proofErr w:type="spellStart"/>
       <w:r>
         <w:rPr>
           <w:rFonts w:asciiTheme="majorHAnsi" w:hAnsiTheme="majorHAnsi" w:cstheme="majorHAnsi"/>
         </w:rPr>
         <w:t>mapdata</w:t>
       </w:r>
-      <w:proofErr w:type="spellEnd"/>
       <w:r>
         <w:t xml:space="preserve"> are called Map Packs. The binary distribution of SWARM includes world and </w:t>
       </w:r>
@@ -24538,15 +24193,7 @@
         <w:fldChar w:fldCharType="end"/>
       </w:r>
       <w:r>
-        <w:t xml:space="preserve">.)  Events in </w:t>
-      </w:r>
-      <w:proofErr w:type="spellStart"/>
-      <w:r>
-        <w:t>QuakeML</w:t>
-      </w:r>
-      <w:proofErr w:type="spellEnd"/>
-      <w:r>
-        <w:t xml:space="preserve"> file formats can also be imported from the </w:t>
+        <w:t xml:space="preserve">.)  Events in QuakeML file formats can also be imported from the </w:t>
       </w:r>
       <w:r>
         <w:rPr>
@@ -24558,15 +24205,7 @@
         <w:t xml:space="preserve"> menu.</w:t>
       </w:r>
       <w:r>
-        <w:t xml:space="preserve">  For more information on </w:t>
-      </w:r>
-      <w:proofErr w:type="spellStart"/>
-      <w:r>
-        <w:t>QuakeML</w:t>
-      </w:r>
-      <w:proofErr w:type="spellEnd"/>
-      <w:r>
-        <w:t xml:space="preserve">, visit their website at </w:t>
+        <w:t xml:space="preserve">  For more information on QuakeML, visit their website at </w:t>
       </w:r>
       <w:hyperlink r:id="rId112" w:history="1">
         <w:r>
@@ -24748,15 +24387,7 @@
     <w:p/>
     <w:p>
       <w:r>
-        <w:t xml:space="preserve">Hovering over the marker will turn </w:t>
-      </w:r>
-      <w:proofErr w:type="gramStart"/>
-      <w:r>
-        <w:t>the color green</w:t>
-      </w:r>
-      <w:proofErr w:type="gramEnd"/>
-      <w:r>
-        <w:t xml:space="preserve"> and display basic information about the event.  </w:t>
+        <w:t xml:space="preserve">Hovering over the marker will turn the color green and display basic information about the event.  </w:t>
       </w:r>
     </w:p>
     <w:p>
@@ -24921,15 +24552,7 @@
         <w:t>.</w:t>
       </w:r>
       <w:r>
-        <w:t xml:space="preserve">  The toolbar above the picks contain buttons that perform functions </w:t>
-      </w:r>
-      <w:proofErr w:type="gramStart"/>
-      <w:r>
-        <w:t>similar to</w:t>
-      </w:r>
-      <w:proofErr w:type="gramEnd"/>
-      <w:r>
-        <w:t xml:space="preserve"> that found in other views.  The buttons related to waves are enabled only after a wave is selected.</w:t>
+        <w:t xml:space="preserve">  The toolbar above the picks contain buttons that perform functions similar to that found in other views.  The buttons related to waves are enabled only after a wave is selected.</w:t>
       </w:r>
     </w:p>
     <w:p/>
@@ -25090,15 +24713,7 @@
         <w:t>Type</w:t>
       </w:r>
       <w:r>
-        <w:t xml:space="preserve"> – Describes the type of event.  Limited to a set of values supported in </w:t>
-      </w:r>
-      <w:proofErr w:type="spellStart"/>
-      <w:r>
-        <w:t>QuakeML</w:t>
-      </w:r>
-      <w:proofErr w:type="spellEnd"/>
-      <w:r>
-        <w:t>.</w:t>
+        <w:t xml:space="preserve"> – Describes the type of event.  Limited to a set of values supported in QuakeML.</w:t>
       </w:r>
     </w:p>
     <w:p>
@@ -25437,15 +25052,7 @@
         <w:t xml:space="preserve"> </w:t>
       </w:r>
       <w:r>
-        <w:t xml:space="preserve">configurable through </w:t>
-      </w:r>
-      <w:proofErr w:type="spellStart"/>
-      <w:r>
-        <w:t>EventClassifications.config</w:t>
-      </w:r>
-      <w:proofErr w:type="spellEnd"/>
-      <w:r>
-        <w:t xml:space="preserve"> (see </w:t>
+        <w:t xml:space="preserve">configurable through EventClassifications.config (see </w:t>
       </w:r>
       <w:r>
         <w:fldChar w:fldCharType="begin"/>
@@ -25605,15 +25212,7 @@
         <w:t xml:space="preserve"> </w:t>
       </w:r>
       <w:r>
-        <w:t xml:space="preserve">open a wave as data source from a file. Supported formats are SAC, SEED, </w:t>
-      </w:r>
-      <w:proofErr w:type="spellStart"/>
-      <w:r>
-        <w:t>miniSEED</w:t>
-      </w:r>
-      <w:proofErr w:type="spellEnd"/>
-      <w:r>
-        <w:t xml:space="preserve">, SEISAN, </w:t>
+        <w:t xml:space="preserve">open a wave as data source from a file. Supported formats are SAC, SEED, miniSEED, SEISAN, </w:t>
       </w:r>
       <w:r>
         <w:t xml:space="preserve">WIN, </w:t>
@@ -25721,15 +25320,7 @@
         <w:t>I</w:t>
       </w:r>
       <w:r>
-        <w:t xml:space="preserve">) Allow user to open a </w:t>
-      </w:r>
-      <w:proofErr w:type="spellStart"/>
-      <w:r>
-        <w:t>QuakeML</w:t>
-      </w:r>
-      <w:proofErr w:type="spellEnd"/>
-      <w:r>
-        <w:t xml:space="preserve"> event file for display on the map. </w:t>
+        <w:t xml:space="preserve">) Allow user to open a QuakeML event file for display on the map. </w:t>
       </w:r>
     </w:p>
     <w:p>
@@ -25861,7 +25452,7 @@
                                 <wp:inline distT="0" distB="0" distL="0" distR="0" wp14:anchorId="22E25744" wp14:editId="4E6360E9">
                                   <wp:extent cx="3352800" cy="6457950"/>
                                   <wp:effectExtent l="0" t="0" r="0" b="0"/>
-                                  <wp:docPr id="49" name="Picture 49"/>
+                                  <wp:docPr id="159" name="Picture 159"/>
                                   <wp:cNvGraphicFramePr>
                                     <a:graphicFrameLocks xmlns:a="http://schemas.openxmlformats.org/drawingml/2006/main" noChangeAspect="1"/>
                                   </wp:cNvGraphicFramePr>
@@ -25970,7 +25561,7 @@
                           <wp:inline distT="0" distB="0" distL="0" distR="0" wp14:anchorId="22E25744" wp14:editId="4E6360E9">
                             <wp:extent cx="3352800" cy="6457950"/>
                             <wp:effectExtent l="0" t="0" r="0" b="0"/>
-                            <wp:docPr id="49" name="Picture 49"/>
+                            <wp:docPr id="159" name="Picture 159"/>
                             <wp:cNvGraphicFramePr>
                               <a:graphicFrameLocks xmlns:a="http://schemas.openxmlformats.org/drawingml/2006/main" noChangeAspect="1"/>
                             </wp:cNvGraphicFramePr>
@@ -25982,7 +25573,7 @@
                                     <pic:cNvPicPr/>
                                   </pic:nvPicPr>
                                   <pic:blipFill>
-                                    <a:blip r:embed="rId118"/>
+                                    <a:blip r:embed="rId117"/>
                                     <a:stretch>
                                       <a:fillRect/>
                                     </a:stretch>
@@ -26422,7 +26013,7 @@
                     </pic:cNvPicPr>
                   </pic:nvPicPr>
                   <pic:blipFill>
-                    <a:blip r:embed="rId119">
+                    <a:blip r:embed="rId118">
                       <a:extLst>
                         <a:ext uri="{28A0092B-C50C-407E-A947-70E740481C1C}">
                           <a14:useLocalDpi xmlns:a14="http://schemas.microsoft.com/office/drawing/2010/main" val="0"/>
@@ -26710,26 +26301,10 @@
         <w:rPr>
           <w:rFonts w:asciiTheme="majorHAnsi" w:hAnsiTheme="majorHAnsi" w:cstheme="majorHAnsi"/>
         </w:rPr>
-        <w:t xml:space="preserve">Tile </w:t>
-      </w:r>
-      <w:proofErr w:type="spellStart"/>
-      <w:r>
-        <w:rPr>
-          <w:rFonts w:asciiTheme="majorHAnsi" w:hAnsiTheme="majorHAnsi" w:cstheme="majorHAnsi"/>
-        </w:rPr>
-        <w:t>Helicorders</w:t>
-      </w:r>
-      <w:proofErr w:type="spellEnd"/>
-      <w:r>
-        <w:t xml:space="preserve"> Tiles all open </w:t>
-      </w:r>
-      <w:proofErr w:type="spellStart"/>
-      <w:r>
-        <w:t>helicoders</w:t>
-      </w:r>
-      <w:proofErr w:type="spellEnd"/>
-      <w:r>
-        <w:t>.</w:t>
+        <w:t>Tile Helicorders</w:t>
+      </w:r>
+      <w:r>
+        <w:t xml:space="preserve"> Tiles all open helicoders.</w:t>
       </w:r>
     </w:p>
     <w:p>
@@ -26792,15 +26367,7 @@
         <w:t>Close All</w:t>
       </w:r>
       <w:r>
-        <w:t xml:space="preserve"> Closes all open </w:t>
-      </w:r>
-      <w:proofErr w:type="spellStart"/>
-      <w:r>
-        <w:t>helicorders</w:t>
-      </w:r>
-      <w:proofErr w:type="spellEnd"/>
-      <w:r>
-        <w:t xml:space="preserve"> and waves.</w:t>
+        <w:t xml:space="preserve"> Closes all open helicorders and waves.</w:t>
       </w:r>
     </w:p>
     <w:p>
@@ -26815,23 +26382,7 @@
     </w:p>
     <w:p>
       <w:r>
-        <w:t xml:space="preserve">In Kiosk Mode SWARM displays </w:t>
-      </w:r>
-      <w:proofErr w:type="gramStart"/>
-      <w:r>
-        <w:t>all of</w:t>
-      </w:r>
-      <w:proofErr w:type="gramEnd"/>
-      <w:r>
-        <w:t xml:space="preserve"> the open </w:t>
-      </w:r>
-      <w:proofErr w:type="spellStart"/>
-      <w:r>
-        <w:t>helicorders</w:t>
-      </w:r>
-      <w:proofErr w:type="spellEnd"/>
-      <w:r>
-        <w:t xml:space="preserve"> in full-screen mode for purposes of seismic monitoring. Since there are no menus or toolbars when in Kiosk Mode, keyboard shortcuts will have to </w:t>
+        <w:t xml:space="preserve">In Kiosk Mode SWARM displays all of the open helicorders in full-screen mode for purposes of seismic monitoring. Since there are no menus or toolbars when in Kiosk Mode, keyboard shortcuts will have to </w:t>
       </w:r>
       <w:r>
         <w:lastRenderedPageBreak/>
@@ -26893,23 +26444,7 @@
         <w:rPr>
           <w:rFonts w:asciiTheme="majorHAnsi" w:hAnsiTheme="majorHAnsi" w:cstheme="majorHAnsi"/>
         </w:rPr>
-        <w:t>swarm --kiosk="</w:t>
-      </w:r>
-      <w:proofErr w:type="spellStart"/>
-      <w:proofErr w:type="gramStart"/>
-      <w:r>
-        <w:rPr>
-          <w:rFonts w:asciiTheme="majorHAnsi" w:hAnsiTheme="majorHAnsi" w:cstheme="majorHAnsi"/>
-        </w:rPr>
-        <w:t>localhost;BGL</w:t>
-      </w:r>
-      <w:proofErr w:type="spellEnd"/>
-      <w:proofErr w:type="gramEnd"/>
-      <w:r>
-        <w:rPr>
-          <w:rFonts w:asciiTheme="majorHAnsi" w:hAnsiTheme="majorHAnsi" w:cstheme="majorHAnsi"/>
-        </w:rPr>
-        <w:t xml:space="preserve"> SHZ AK"</w:t>
+        <w:t>swarm --kiosk="localhost;BGL SHZ AK"</w:t>
       </w:r>
       <w:r>
         <w:rPr>
@@ -26928,21 +26463,7 @@
         <w:rPr>
           <w:rFonts w:cstheme="minorHAnsi"/>
         </w:rPr>
-        <w:t xml:space="preserve">The data source specified </w:t>
-      </w:r>
-      <w:proofErr w:type="gramStart"/>
-      <w:r>
-        <w:rPr>
-          <w:rFonts w:cstheme="minorHAnsi"/>
-        </w:rPr>
-        <w:t>has to</w:t>
-      </w:r>
-      <w:proofErr w:type="gramEnd"/>
-      <w:r>
-        <w:rPr>
-          <w:rFonts w:cstheme="minorHAnsi"/>
-        </w:rPr>
-        <w:t xml:space="preserve"> be one of the configured data sources.</w:t>
+        <w:t>The data source specified has to be one of the configured data sources.</w:t>
       </w:r>
     </w:p>
     <w:p>
@@ -26988,12 +26509,10 @@
         <w:pStyle w:val="Heading2"/>
       </w:pPr>
       <w:bookmarkStart w:id="81" w:name="_Toc32929511"/>
-      <w:proofErr w:type="spellStart"/>
       <w:r>
         <w:t>Swarm.config</w:t>
       </w:r>
       <w:bookmarkEnd w:id="81"/>
-      <w:proofErr w:type="spellEnd"/>
     </w:p>
     <w:p>
       <w:r>
@@ -27003,15 +26522,7 @@
         <w:t xml:space="preserve"> through the File menu</w:t>
       </w:r>
       <w:r>
-        <w:t xml:space="preserve">, the application will automatically store user selected configurations to </w:t>
-      </w:r>
-      <w:proofErr w:type="spellStart"/>
-      <w:r>
-        <w:t>SWARM.config</w:t>
-      </w:r>
-      <w:proofErr w:type="spellEnd"/>
-      <w:r>
-        <w:t xml:space="preserve">. </w:t>
+        <w:t xml:space="preserve">, the application will automatically store user selected configurations to SWARM.config. </w:t>
       </w:r>
       <w:r>
         <w:t xml:space="preserve"> This configuration file can also be created while Swarm is running from File-&gt;Save Configuration menu.  </w:t>
@@ -27019,11 +26530,9 @@
       <w:r>
         <w:t xml:space="preserve">Subsequent executions of SWARM from the same locations will read </w:t>
       </w:r>
-      <w:proofErr w:type="spellStart"/>
       <w:r>
         <w:t>Swarm.config</w:t>
       </w:r>
-      <w:proofErr w:type="spellEnd"/>
       <w:r>
         <w:t xml:space="preserve"> to determine starting configuration.</w:t>
       </w:r>
@@ -27033,12 +26542,10 @@
         <w:pStyle w:val="Heading2"/>
       </w:pPr>
       <w:bookmarkStart w:id="82" w:name="_Toc32929512"/>
-      <w:proofErr w:type="spellStart"/>
       <w:r>
         <w:t>DataSources.config</w:t>
       </w:r>
       <w:bookmarkEnd w:id="82"/>
-      <w:proofErr w:type="spellEnd"/>
     </w:p>
     <w:p>
       <w:r>
@@ -27065,7 +26572,6 @@
         </w:rPr>
         <w:t xml:space="preserve">server=AVO </w:t>
       </w:r>
-      <w:proofErr w:type="gramStart"/>
       <w:r>
         <w:rPr>
           <w:rFonts w:ascii="Consolas" w:hAnsi="Consolas" w:cs="Consolas"/>
@@ -27082,16 +26588,7 @@
           <w:sz w:val="20"/>
           <w:szCs w:val="20"/>
         </w:rPr>
-        <w:t>;wws</w:t>
-      </w:r>
-      <w:proofErr w:type="gramEnd"/>
-      <w:r>
-        <w:rPr>
-          <w:rFonts w:ascii="Consolas" w:hAnsi="Consolas" w:cs="Consolas"/>
-          <w:sz w:val="20"/>
-          <w:szCs w:val="20"/>
-        </w:rPr>
-        <w:t>:pubavo1.wr.usgs.gov:16022:10000:1</w:t>
+        <w:t>;wws:pubavo1.wr.usgs.gov:16022:10000:1</w:t>
       </w:r>
     </w:p>
     <w:p>
@@ -27100,7 +26597,6 @@
       </w:pPr>
       <w:bookmarkStart w:id="83" w:name="_Toc32929513"/>
       <w:bookmarkStart w:id="84" w:name="_Ref517423993"/>
-      <w:proofErr w:type="spellStart"/>
       <w:r>
         <w:t>Def</w:t>
       </w:r>
@@ -27111,7 +26607,6 @@
         <w:t>ltVelocityModel.config</w:t>
       </w:r>
       <w:bookmarkEnd w:id="83"/>
-      <w:proofErr w:type="spellEnd"/>
     </w:p>
     <w:p>
       <w:r>
@@ -27225,14 +26720,12 @@
         <w:pStyle w:val="Heading2"/>
       </w:pPr>
       <w:bookmarkStart w:id="85" w:name="_Toc32929514"/>
-      <w:proofErr w:type="spellStart"/>
       <w:r>
         <w:lastRenderedPageBreak/>
         <w:t>EventClassifications.config</w:t>
       </w:r>
       <w:bookmarkEnd w:id="84"/>
       <w:bookmarkEnd w:id="85"/>
-      <w:proofErr w:type="spellEnd"/>
     </w:p>
     <w:p>
       <w:r>
@@ -27260,15 +26753,7 @@
         <w:t>found in the</w:t>
       </w:r>
       <w:r>
-        <w:t xml:space="preserve"> </w:t>
-      </w:r>
-      <w:proofErr w:type="spellStart"/>
-      <w:r>
-        <w:t>EventClassifications.config</w:t>
-      </w:r>
-      <w:proofErr w:type="spellEnd"/>
-      <w:r>
-        <w:t xml:space="preserve"> </w:t>
+        <w:t xml:space="preserve"> EventClassifications.config </w:t>
       </w:r>
       <w:r>
         <w:t>file under</w:t>
@@ -27295,15 +26780,7 @@
     <w:p/>
     <w:p>
       <w:r>
-        <w:t xml:space="preserve">Example </w:t>
-      </w:r>
-      <w:proofErr w:type="spellStart"/>
-      <w:r>
-        <w:t>EventClassficiations.config</w:t>
-      </w:r>
-      <w:proofErr w:type="spellEnd"/>
-      <w:r>
-        <w:t xml:space="preserve"> contents</w:t>
+        <w:t>Example EventClassficiations.config contents</w:t>
       </w:r>
       <w:r>
         <w:t>:</w:t>
@@ -27388,7 +26865,6 @@
           <w:szCs w:val="20"/>
         </w:rPr>
       </w:pPr>
-      <w:proofErr w:type="spellStart"/>
       <w:r>
         <w:rPr>
           <w:rFonts w:ascii="Consolas" w:hAnsi="Consolas" w:cs="Consolas"/>
@@ -27399,7 +26875,6 @@
         </w:rPr>
         <w:t>Hypbrid</w:t>
       </w:r>
-      <w:proofErr w:type="spellEnd"/>
     </w:p>
     <w:p>
       <w:pPr>
@@ -27574,25 +27049,7 @@
           <w:sz w:val="20"/>
           <w:szCs w:val="20"/>
         </w:rPr>
-        <w:t xml:space="preserve">Ice </w:t>
-      </w:r>
-      <w:proofErr w:type="gramStart"/>
-      <w:r>
-        <w:rPr>
-          <w:rFonts w:ascii="Consolas" w:hAnsi="Consolas" w:cs="Consolas"/>
-          <w:sz w:val="20"/>
-          <w:szCs w:val="20"/>
-        </w:rPr>
-        <w:t>quake,#</w:t>
-      </w:r>
-      <w:proofErr w:type="gramEnd"/>
-      <w:r>
-        <w:rPr>
-          <w:rFonts w:ascii="Consolas" w:hAnsi="Consolas" w:cs="Consolas"/>
-          <w:sz w:val="20"/>
-          <w:szCs w:val="20"/>
-        </w:rPr>
-        <w:t>0000ff</w:t>
+        <w:t>Ice quake,#0000ff</w:t>
       </w:r>
     </w:p>
     <w:p>
@@ -27608,23 +27065,13 @@
           <w:szCs w:val="20"/>
         </w:rPr>
       </w:pPr>
-      <w:proofErr w:type="gramStart"/>
       <w:r>
         <w:rPr>
           <w:rFonts w:ascii="Consolas" w:hAnsi="Consolas" w:cs="Consolas"/>
           <w:sz w:val="20"/>
           <w:szCs w:val="20"/>
         </w:rPr>
-        <w:t>Noise,#</w:t>
-      </w:r>
-      <w:proofErr w:type="gramEnd"/>
-      <w:r>
-        <w:rPr>
-          <w:rFonts w:ascii="Consolas" w:hAnsi="Consolas" w:cs="Consolas"/>
-          <w:sz w:val="20"/>
-          <w:szCs w:val="20"/>
-        </w:rPr>
-        <w:t>ADFF2F</w:t>
+        <w:t>Noise,#ADFF2F</w:t>
       </w:r>
     </w:p>
     <w:p>
@@ -27653,23 +27100,13 @@
       <w:pPr>
         <w:ind w:left="720"/>
       </w:pPr>
-      <w:proofErr w:type="gramStart"/>
       <w:r>
         <w:rPr>
           <w:rFonts w:ascii="Consolas" w:hAnsi="Consolas" w:cs="Consolas"/>
           <w:sz w:val="20"/>
           <w:szCs w:val="20"/>
         </w:rPr>
-        <w:t>Unclassified,#</w:t>
-      </w:r>
-      <w:proofErr w:type="gramEnd"/>
-      <w:r>
-        <w:rPr>
-          <w:rFonts w:ascii="Consolas" w:hAnsi="Consolas" w:cs="Consolas"/>
-          <w:sz w:val="20"/>
-          <w:szCs w:val="20"/>
-        </w:rPr>
-        <w:t>808000</w:t>
+        <w:t>Unclassified,#808000</w:t>
       </w:r>
     </w:p>
     <w:p>
@@ -28116,12 +27553,10 @@
         <w:pStyle w:val="Heading2"/>
       </w:pPr>
       <w:bookmarkStart w:id="87" w:name="_Toc32929516"/>
-      <w:proofErr w:type="spellStart"/>
       <w:r>
         <w:t>WaveDefaults.config</w:t>
       </w:r>
       <w:bookmarkEnd w:id="87"/>
-      <w:proofErr w:type="spellEnd"/>
     </w:p>
     <w:p>
       <w:r>
@@ -28157,24 +27592,14 @@
         <w:pStyle w:val="Heading2"/>
       </w:pPr>
       <w:bookmarkStart w:id="88" w:name="_Toc32929517"/>
-      <w:proofErr w:type="spellStart"/>
       <w:r>
         <w:t>SwarmGroups.config</w:t>
       </w:r>
       <w:bookmarkEnd w:id="88"/>
-      <w:proofErr w:type="spellEnd"/>
-    </w:p>
-    <w:p>
-      <w:r>
-        <w:t xml:space="preserve">Channels can be grouped in the Channel Selector through </w:t>
-      </w:r>
-      <w:proofErr w:type="spellStart"/>
-      <w:r>
-        <w:t>SwarmGroups.config</w:t>
-      </w:r>
-      <w:proofErr w:type="spellEnd"/>
-      <w:r>
-        <w:t xml:space="preserve">. File entries are a list of </w:t>
+    </w:p>
+    <w:p>
+      <w:r>
+        <w:t xml:space="preserve">Channels can be grouped in the Channel Selector through SwarmGroups.config. File entries are a list of </w:t>
       </w:r>
       <w:r>
         <w:rPr>
@@ -28183,15 +27608,7 @@
         <w:t>[channel]=[group]</w:t>
       </w:r>
       <w:r>
-        <w:t xml:space="preserve"> pairs.  See default </w:t>
-      </w:r>
-      <w:proofErr w:type="spellStart"/>
-      <w:r>
-        <w:t>SwarmGroups.config</w:t>
-      </w:r>
-      <w:proofErr w:type="spellEnd"/>
-      <w:r>
-        <w:t xml:space="preserve"> that came with the distribution for example.</w:t>
+        <w:t xml:space="preserve"> pairs.  See default SwarmGroups.config that came with the distribution for example.</w:t>
       </w:r>
     </w:p>
     <w:p>
@@ -28201,14 +27618,12 @@
       <w:bookmarkStart w:id="89" w:name="_Ref490470034"/>
       <w:bookmarkStart w:id="90" w:name="_Ref490470036"/>
       <w:bookmarkStart w:id="91" w:name="_Toc32929518"/>
-      <w:proofErr w:type="spellStart"/>
       <w:r>
         <w:t>SwarmMetadata.config</w:t>
       </w:r>
       <w:bookmarkEnd w:id="89"/>
       <w:bookmarkEnd w:id="90"/>
       <w:bookmarkEnd w:id="91"/>
-      <w:proofErr w:type="spellEnd"/>
     </w:p>
     <w:p>
       <w:r>
@@ -28394,14 +27809,12 @@
           <w:numId w:val="25"/>
         </w:numPr>
       </w:pPr>
-      <w:proofErr w:type="spellStart"/>
       <w:r>
         <w:rPr>
           <w:rFonts w:asciiTheme="majorHAnsi" w:hAnsiTheme="majorHAnsi" w:cstheme="majorHAnsi"/>
         </w:rPr>
         <w:t>TimeZone</w:t>
       </w:r>
-      <w:proofErr w:type="spellEnd"/>
       <w:r>
         <w:t xml:space="preserve"> – Time zone of the channel data.</w:t>
       </w:r>
@@ -28555,18 +27968,16 @@
         <w:pStyle w:val="Heading2"/>
       </w:pPr>
       <w:bookmarkStart w:id="92" w:name="_Toc32929519"/>
-      <w:proofErr w:type="spellStart"/>
       <w:r>
         <w:t>NTP.config</w:t>
       </w:r>
       <w:bookmarkEnd w:id="92"/>
-      <w:proofErr w:type="spellEnd"/>
     </w:p>
     <w:p>
       <w:r>
         <w:t xml:space="preserve">Oftentimes SWARM needs the current time in order to make requests to data sources. In order to make sure that SWARM asks for the correct time it attempts to synchronize with internet time servers (see </w:t>
       </w:r>
-      <w:hyperlink r:id="rId120" w:history="1">
+      <w:hyperlink r:id="rId119" w:history="1">
         <w:r>
           <w:rPr>
             <w:rStyle w:val="Hyperlink"/>
@@ -28575,44 +27986,12 @@
         </w:r>
       </w:hyperlink>
       <w:r>
-        <w:t xml:space="preserve">). This does not change the system clock but just calculates an offset from it. SWARM will attempt this </w:t>
-      </w:r>
-      <w:proofErr w:type="spellStart"/>
-      <w:r>
-        <w:t>sychronization</w:t>
-      </w:r>
-      <w:proofErr w:type="spellEnd"/>
-      <w:r>
-        <w:t xml:space="preserve"> by default approximately every 10 minutes.</w:t>
-      </w:r>
-    </w:p>
-    <w:p>
-      <w:r>
-        <w:t xml:space="preserve">The </w:t>
-      </w:r>
-      <w:proofErr w:type="spellStart"/>
-      <w:r>
-        <w:t>NTP.config</w:t>
-      </w:r>
-      <w:proofErr w:type="spellEnd"/>
-      <w:r>
-        <w:t xml:space="preserve"> file allows user to specify a list of NTP servers, a timeout value (</w:t>
-      </w:r>
-      <w:proofErr w:type="spellStart"/>
-      <w:r>
-        <w:t>ms</w:t>
-      </w:r>
-      <w:proofErr w:type="spellEnd"/>
-      <w:r>
-        <w:t>), and a recalibration interval (</w:t>
-      </w:r>
-      <w:proofErr w:type="spellStart"/>
-      <w:r>
-        <w:t>ms</w:t>
-      </w:r>
-      <w:proofErr w:type="spellEnd"/>
-      <w:r>
-        <w:t>). Example entry:</w:t>
+        <w:t>). This does not change the system clock but just calculates an offset from it. SWARM will attempt this sychronization by default approximately every 10 minutes.</w:t>
+      </w:r>
+    </w:p>
+    <w:p>
+      <w:r>
+        <w:t>The NTP.config file allows user to specify a list of NTP servers, a timeout value (ms), and a recalibration interval (ms). Example entry:</w:t>
       </w:r>
     </w:p>
     <w:p>
@@ -28626,19 +28005,11 @@
         </w:rPr>
       </w:pPr>
       <w:bookmarkStart w:id="93" w:name="_Toc32929520"/>
-      <w:proofErr w:type="gramStart"/>
       <w:r>
         <w:rPr>
           <w:rFonts w:ascii="Courier New" w:hAnsi="Courier New" w:cs="Courier New"/>
         </w:rPr>
-        <w:t>servers=0.pool.ntp.org,1.pool.ntp.org</w:t>
-      </w:r>
-      <w:proofErr w:type="gramEnd"/>
-      <w:r>
-        <w:rPr>
-          <w:rFonts w:ascii="Courier New" w:hAnsi="Courier New" w:cs="Courier New"/>
-        </w:rPr>
-        <w:t>,2.pool.ntp.org,time.nist.gov</w:t>
+        <w:t>servers=0.pool.ntp.org,1.pool.ntp.org,2.pool.ntp.org,time.nist.gov</w:t>
       </w:r>
     </w:p>
     <w:p>
@@ -28668,19 +28039,11 @@
           <w:rFonts w:ascii="Courier New" w:hAnsi="Courier New" w:cs="Courier New"/>
         </w:rPr>
       </w:pPr>
-      <w:proofErr w:type="spellStart"/>
       <w:r>
         <w:rPr>
           <w:rFonts w:ascii="Courier New" w:hAnsi="Courier New" w:cs="Courier New"/>
         </w:rPr>
-        <w:t>recalibrationInterval</w:t>
-      </w:r>
-      <w:proofErr w:type="spellEnd"/>
-      <w:r>
-        <w:rPr>
-          <w:rFonts w:ascii="Courier New" w:hAnsi="Courier New" w:cs="Courier New"/>
-        </w:rPr>
-        <w:t>=600000</w:t>
+        <w:t>recalibrationInterval=600000</w:t>
       </w:r>
     </w:p>
     <w:p>
@@ -28689,25 +28052,18 @@
           <w:rFonts w:cstheme="minorHAnsi"/>
         </w:rPr>
       </w:pPr>
-      <w:proofErr w:type="spellStart"/>
-      <w:r>
-        <w:t>synchronizeDisabled</w:t>
-      </w:r>
-      <w:proofErr w:type="spellEnd"/>
-      <w:r>
-        <w:t>=false</w:t>
+      <w:r>
+        <w:t>synchronizeDisabled=false</w:t>
       </w:r>
     </w:p>
     <w:p>
       <w:pPr>
         <w:pStyle w:val="Heading2"/>
       </w:pPr>
-      <w:proofErr w:type="spellStart"/>
       <w:r>
         <w:t>RsamDefaults.config</w:t>
       </w:r>
       <w:bookmarkEnd w:id="93"/>
-      <w:proofErr w:type="spellEnd"/>
     </w:p>
     <w:p>
       <w:r>
@@ -28729,25 +28085,13 @@
           <w:szCs w:val="20"/>
         </w:rPr>
       </w:pPr>
-      <w:proofErr w:type="spellStart"/>
-      <w:proofErr w:type="gramStart"/>
       <w:r>
         <w:rPr>
           <w:rFonts w:ascii="Consolas" w:hAnsi="Consolas" w:cs="Consolas"/>
           <w:sz w:val="20"/>
           <w:szCs w:val="20"/>
         </w:rPr>
-        <w:t>default.autoScale</w:t>
-      </w:r>
-      <w:proofErr w:type="spellEnd"/>
-      <w:proofErr w:type="gramEnd"/>
-      <w:r>
-        <w:rPr>
-          <w:rFonts w:ascii="Consolas" w:hAnsi="Consolas" w:cs="Consolas"/>
-          <w:sz w:val="20"/>
-          <w:szCs w:val="20"/>
-        </w:rPr>
-        <w:t>=true</w:t>
+        <w:t>default.autoScale=true</w:t>
       </w:r>
     </w:p>
     <w:p>
@@ -28762,25 +28106,13 @@
           <w:szCs w:val="20"/>
         </w:rPr>
       </w:pPr>
-      <w:proofErr w:type="spellStart"/>
-      <w:proofErr w:type="gramStart"/>
       <w:r>
         <w:rPr>
           <w:rFonts w:ascii="Consolas" w:hAnsi="Consolas" w:cs="Consolas"/>
           <w:sz w:val="20"/>
           <w:szCs w:val="20"/>
         </w:rPr>
-        <w:t>default.binSize</w:t>
-      </w:r>
-      <w:proofErr w:type="spellEnd"/>
-      <w:proofErr w:type="gramEnd"/>
-      <w:r>
-        <w:rPr>
-          <w:rFonts w:ascii="Consolas" w:hAnsi="Consolas" w:cs="Consolas"/>
-          <w:sz w:val="20"/>
-          <w:szCs w:val="20"/>
-        </w:rPr>
-        <w:t>=Hour</w:t>
+        <w:t>default.binSize=Hour</w:t>
       </w:r>
     </w:p>
     <w:p>
@@ -28795,25 +28127,13 @@
           <w:szCs w:val="20"/>
         </w:rPr>
       </w:pPr>
-      <w:proofErr w:type="spellStart"/>
-      <w:proofErr w:type="gramStart"/>
       <w:r>
         <w:rPr>
           <w:rFonts w:ascii="Consolas" w:hAnsi="Consolas" w:cs="Consolas"/>
           <w:sz w:val="20"/>
           <w:szCs w:val="20"/>
         </w:rPr>
-        <w:t>default.countsPeriod</w:t>
-      </w:r>
-      <w:proofErr w:type="spellEnd"/>
-      <w:proofErr w:type="gramEnd"/>
-      <w:r>
-        <w:rPr>
-          <w:rFonts w:ascii="Consolas" w:hAnsi="Consolas" w:cs="Consolas"/>
-          <w:sz w:val="20"/>
-          <w:szCs w:val="20"/>
-        </w:rPr>
-        <w:t>=10</w:t>
+        <w:t>default.countsPeriod=10</w:t>
       </w:r>
     </w:p>
     <w:p>
@@ -28828,25 +28148,13 @@
           <w:szCs w:val="20"/>
         </w:rPr>
       </w:pPr>
-      <w:proofErr w:type="spellStart"/>
-      <w:proofErr w:type="gramStart"/>
       <w:r>
         <w:rPr>
           <w:rFonts w:ascii="Consolas" w:hAnsi="Consolas" w:cs="Consolas"/>
           <w:sz w:val="20"/>
           <w:szCs w:val="20"/>
         </w:rPr>
-        <w:t>default.detrend</w:t>
-      </w:r>
-      <w:proofErr w:type="spellEnd"/>
-      <w:proofErr w:type="gramEnd"/>
-      <w:r>
-        <w:rPr>
-          <w:rFonts w:ascii="Consolas" w:hAnsi="Consolas" w:cs="Consolas"/>
-          <w:sz w:val="20"/>
-          <w:szCs w:val="20"/>
-        </w:rPr>
-        <w:t>=false</w:t>
+        <w:t>default.detrend=false</w:t>
       </w:r>
     </w:p>
     <w:p>
@@ -28861,25 +28169,13 @@
           <w:szCs w:val="20"/>
         </w:rPr>
       </w:pPr>
-      <w:proofErr w:type="spellStart"/>
-      <w:proofErr w:type="gramStart"/>
       <w:r>
         <w:rPr>
           <w:rFonts w:ascii="Consolas" w:hAnsi="Consolas" w:cs="Consolas"/>
           <w:sz w:val="20"/>
           <w:szCs w:val="20"/>
         </w:rPr>
-        <w:t>default.eventMaxLength</w:t>
-      </w:r>
-      <w:proofErr w:type="spellEnd"/>
-      <w:proofErr w:type="gramEnd"/>
-      <w:r>
-        <w:rPr>
-          <w:rFonts w:ascii="Consolas" w:hAnsi="Consolas" w:cs="Consolas"/>
-          <w:sz w:val="20"/>
-          <w:szCs w:val="20"/>
-        </w:rPr>
-        <w:t>=300.0</w:t>
+        <w:t>default.eventMaxLength=300.0</w:t>
       </w:r>
     </w:p>
     <w:p>
@@ -28894,25 +28190,13 @@
           <w:szCs w:val="20"/>
         </w:rPr>
       </w:pPr>
-      <w:proofErr w:type="spellStart"/>
-      <w:proofErr w:type="gramStart"/>
       <w:r>
         <w:rPr>
           <w:rFonts w:ascii="Consolas" w:hAnsi="Consolas" w:cs="Consolas"/>
           <w:sz w:val="20"/>
           <w:szCs w:val="20"/>
         </w:rPr>
-        <w:t>default.eventRatio</w:t>
-      </w:r>
-      <w:proofErr w:type="spellEnd"/>
-      <w:proofErr w:type="gramEnd"/>
-      <w:r>
-        <w:rPr>
-          <w:rFonts w:ascii="Consolas" w:hAnsi="Consolas" w:cs="Consolas"/>
-          <w:sz w:val="20"/>
-          <w:szCs w:val="20"/>
-        </w:rPr>
-        <w:t>=1.3</w:t>
+        <w:t>default.eventRatio=1.3</w:t>
       </w:r>
     </w:p>
     <w:p>
@@ -28927,25 +28211,13 @@
           <w:szCs w:val="20"/>
         </w:rPr>
       </w:pPr>
-      <w:proofErr w:type="spellStart"/>
-      <w:proofErr w:type="gramStart"/>
       <w:r>
         <w:rPr>
           <w:rFonts w:ascii="Consolas" w:hAnsi="Consolas" w:cs="Consolas"/>
           <w:sz w:val="20"/>
           <w:szCs w:val="20"/>
         </w:rPr>
-        <w:t>default.eventThreshold</w:t>
-      </w:r>
-      <w:proofErr w:type="spellEnd"/>
-      <w:proofErr w:type="gramEnd"/>
-      <w:r>
-        <w:rPr>
-          <w:rFonts w:ascii="Consolas" w:hAnsi="Consolas" w:cs="Consolas"/>
-          <w:sz w:val="20"/>
-          <w:szCs w:val="20"/>
-        </w:rPr>
-        <w:t>=50.0</w:t>
+        <w:t>default.eventThreshold=50.0</w:t>
       </w:r>
     </w:p>
     <w:p>
@@ -28960,25 +28232,13 @@
           <w:szCs w:val="20"/>
         </w:rPr>
       </w:pPr>
-      <w:proofErr w:type="spellStart"/>
-      <w:proofErr w:type="gramStart"/>
       <w:r>
         <w:rPr>
           <w:rFonts w:ascii="Consolas" w:hAnsi="Consolas" w:cs="Consolas"/>
           <w:sz w:val="20"/>
           <w:szCs w:val="20"/>
         </w:rPr>
-        <w:t>default.runningMean</w:t>
-      </w:r>
-      <w:proofErr w:type="spellEnd"/>
-      <w:proofErr w:type="gramEnd"/>
-      <w:r>
-        <w:rPr>
-          <w:rFonts w:ascii="Consolas" w:hAnsi="Consolas" w:cs="Consolas"/>
-          <w:sz w:val="20"/>
-          <w:szCs w:val="20"/>
-        </w:rPr>
-        <w:t>=false</w:t>
+        <w:t>default.runningMean=false</w:t>
       </w:r>
     </w:p>
     <w:p>
@@ -28993,25 +28253,13 @@
           <w:szCs w:val="20"/>
         </w:rPr>
       </w:pPr>
-      <w:proofErr w:type="spellStart"/>
-      <w:proofErr w:type="gramStart"/>
       <w:r>
         <w:rPr>
           <w:rFonts w:ascii="Consolas" w:hAnsi="Consolas" w:cs="Consolas"/>
           <w:sz w:val="20"/>
           <w:szCs w:val="20"/>
         </w:rPr>
-        <w:t>default.runningMeanPeriod</w:t>
-      </w:r>
-      <w:proofErr w:type="spellEnd"/>
-      <w:proofErr w:type="gramEnd"/>
-      <w:r>
-        <w:rPr>
-          <w:rFonts w:ascii="Consolas" w:hAnsi="Consolas" w:cs="Consolas"/>
-          <w:sz w:val="20"/>
-          <w:szCs w:val="20"/>
-        </w:rPr>
-        <w:t>=300.0</w:t>
+        <w:t>default.runningMeanPeriod=300.0</w:t>
       </w:r>
     </w:p>
     <w:p>
@@ -29026,25 +28274,13 @@
           <w:szCs w:val="20"/>
         </w:rPr>
       </w:pPr>
-      <w:proofErr w:type="spellStart"/>
-      <w:proofErr w:type="gramStart"/>
       <w:r>
         <w:rPr>
           <w:rFonts w:ascii="Consolas" w:hAnsi="Consolas" w:cs="Consolas"/>
           <w:sz w:val="20"/>
           <w:szCs w:val="20"/>
         </w:rPr>
-        <w:t>default.runningMedian</w:t>
-      </w:r>
-      <w:proofErr w:type="spellEnd"/>
-      <w:proofErr w:type="gramEnd"/>
-      <w:r>
-        <w:rPr>
-          <w:rFonts w:ascii="Consolas" w:hAnsi="Consolas" w:cs="Consolas"/>
-          <w:sz w:val="20"/>
-          <w:szCs w:val="20"/>
-        </w:rPr>
-        <w:t>=false</w:t>
+        <w:t>default.runningMedian=false</w:t>
       </w:r>
     </w:p>
     <w:p>
@@ -29059,25 +28295,13 @@
           <w:szCs w:val="20"/>
         </w:rPr>
       </w:pPr>
-      <w:proofErr w:type="spellStart"/>
-      <w:proofErr w:type="gramStart"/>
       <w:r>
         <w:rPr>
           <w:rFonts w:ascii="Consolas" w:hAnsi="Consolas" w:cs="Consolas"/>
           <w:sz w:val="20"/>
           <w:szCs w:val="20"/>
         </w:rPr>
-        <w:t>default.runningMedianPeriod</w:t>
-      </w:r>
-      <w:proofErr w:type="spellEnd"/>
-      <w:proofErr w:type="gramEnd"/>
-      <w:r>
-        <w:rPr>
-          <w:rFonts w:ascii="Consolas" w:hAnsi="Consolas" w:cs="Consolas"/>
-          <w:sz w:val="20"/>
-          <w:szCs w:val="20"/>
-        </w:rPr>
-        <w:t>=300.0</w:t>
+        <w:t>default.runningMedianPeriod=300.0</w:t>
       </w:r>
     </w:p>
     <w:p>
@@ -29092,25 +28316,13 @@
           <w:szCs w:val="20"/>
         </w:rPr>
       </w:pPr>
-      <w:proofErr w:type="spellStart"/>
-      <w:proofErr w:type="gramStart"/>
       <w:r>
         <w:rPr>
           <w:rFonts w:ascii="Consolas" w:hAnsi="Consolas" w:cs="Consolas"/>
           <w:sz w:val="20"/>
           <w:szCs w:val="20"/>
         </w:rPr>
-        <w:t>default.scaleMax</w:t>
-      </w:r>
-      <w:proofErr w:type="spellEnd"/>
-      <w:proofErr w:type="gramEnd"/>
-      <w:r>
-        <w:rPr>
-          <w:rFonts w:ascii="Consolas" w:hAnsi="Consolas" w:cs="Consolas"/>
-          <w:sz w:val="20"/>
-          <w:szCs w:val="20"/>
-        </w:rPr>
-        <w:t>=100.0</w:t>
+        <w:t>default.scaleMax=100.0</w:t>
       </w:r>
     </w:p>
     <w:p>
@@ -29125,25 +28337,13 @@
           <w:szCs w:val="20"/>
         </w:rPr>
       </w:pPr>
-      <w:proofErr w:type="spellStart"/>
-      <w:proofErr w:type="gramStart"/>
       <w:r>
         <w:rPr>
           <w:rFonts w:ascii="Consolas" w:hAnsi="Consolas" w:cs="Consolas"/>
           <w:sz w:val="20"/>
           <w:szCs w:val="20"/>
         </w:rPr>
-        <w:t>default.scaleMin</w:t>
-      </w:r>
-      <w:proofErr w:type="spellEnd"/>
-      <w:proofErr w:type="gramEnd"/>
-      <w:r>
-        <w:rPr>
-          <w:rFonts w:ascii="Consolas" w:hAnsi="Consolas" w:cs="Consolas"/>
-          <w:sz w:val="20"/>
-          <w:szCs w:val="20"/>
-        </w:rPr>
-        <w:t>=0.0</w:t>
+        <w:t>default.scaleMin=0.0</w:t>
       </w:r>
     </w:p>
     <w:p>
@@ -29158,25 +28358,13 @@
           <w:szCs w:val="20"/>
         </w:rPr>
       </w:pPr>
-      <w:proofErr w:type="spellStart"/>
-      <w:proofErr w:type="gramStart"/>
       <w:r>
         <w:rPr>
           <w:rFonts w:ascii="Consolas" w:hAnsi="Consolas" w:cs="Consolas"/>
           <w:sz w:val="20"/>
           <w:szCs w:val="20"/>
         </w:rPr>
-        <w:t>default.valuesPeriod</w:t>
-      </w:r>
-      <w:proofErr w:type="spellEnd"/>
-      <w:proofErr w:type="gramEnd"/>
-      <w:r>
-        <w:rPr>
-          <w:rFonts w:ascii="Consolas" w:hAnsi="Consolas" w:cs="Consolas"/>
-          <w:sz w:val="20"/>
-          <w:szCs w:val="20"/>
-        </w:rPr>
-        <w:t>=600</w:t>
+        <w:t>default.valuesPeriod=600</w:t>
       </w:r>
     </w:p>
     <w:p>
@@ -29191,25 +28379,13 @@
           <w:szCs w:val="20"/>
         </w:rPr>
       </w:pPr>
-      <w:proofErr w:type="spellStart"/>
-      <w:proofErr w:type="gramStart"/>
       <w:r>
         <w:rPr>
           <w:rFonts w:ascii="Consolas" w:hAnsi="Consolas" w:cs="Consolas"/>
           <w:sz w:val="20"/>
           <w:szCs w:val="20"/>
         </w:rPr>
-        <w:t>default.viewType</w:t>
-      </w:r>
-      <w:proofErr w:type="spellEnd"/>
-      <w:proofErr w:type="gramEnd"/>
-      <w:r>
-        <w:rPr>
-          <w:rFonts w:ascii="Consolas" w:hAnsi="Consolas" w:cs="Consolas"/>
-          <w:sz w:val="20"/>
-          <w:szCs w:val="20"/>
-        </w:rPr>
-        <w:t>=VALUES</w:t>
+        <w:t>default.viewType=VALUES</w:t>
       </w:r>
     </w:p>
     <w:p>
@@ -29224,25 +28400,13 @@
           <w:szCs w:val="20"/>
         </w:rPr>
       </w:pPr>
-      <w:proofErr w:type="spellStart"/>
-      <w:proofErr w:type="gramStart"/>
       <w:r>
         <w:rPr>
           <w:rFonts w:ascii="Consolas" w:hAnsi="Consolas" w:cs="Consolas"/>
           <w:sz w:val="20"/>
           <w:szCs w:val="20"/>
         </w:rPr>
-        <w:t>default.alarm</w:t>
-      </w:r>
-      <w:proofErr w:type="spellEnd"/>
-      <w:proofErr w:type="gramEnd"/>
-      <w:r>
-        <w:rPr>
-          <w:rFonts w:ascii="Consolas" w:hAnsi="Consolas" w:cs="Consolas"/>
-          <w:sz w:val="20"/>
-          <w:szCs w:val="20"/>
-        </w:rPr>
-        <w:t>=false</w:t>
+        <w:t>default.alarm=false</w:t>
       </w:r>
     </w:p>
     <w:p>
@@ -29255,23 +28419,13 @@
           <w:rFonts w:ascii="Courier New" w:hAnsi="Courier New" w:cs="Courier New"/>
         </w:rPr>
       </w:pPr>
-      <w:proofErr w:type="gramStart"/>
       <w:r>
         <w:rPr>
           <w:rFonts w:ascii="Consolas" w:hAnsi="Consolas" w:cs="Consolas"/>
           <w:sz w:val="20"/>
           <w:szCs w:val="20"/>
         </w:rPr>
-        <w:t>default.soundFile</w:t>
-      </w:r>
-      <w:proofErr w:type="gramEnd"/>
-      <w:r>
-        <w:rPr>
-          <w:rFonts w:ascii="Consolas" w:hAnsi="Consolas" w:cs="Consolas"/>
-          <w:sz w:val="20"/>
-          <w:szCs w:val="20"/>
-        </w:rPr>
-        <w:t>=ding.wav</w:t>
+        <w:t>default.soundFile=ding.wav</w:t>
       </w:r>
     </w:p>
     <w:p>
@@ -29290,12 +28444,10 @@
         <w:pStyle w:val="Heading2"/>
       </w:pPr>
       <w:bookmarkStart w:id="94" w:name="_Toc32929521"/>
-      <w:proofErr w:type="spellStart"/>
       <w:r>
         <w:t>PickSettings.config</w:t>
       </w:r>
       <w:bookmarkEnd w:id="94"/>
-      <w:proofErr w:type="spellEnd"/>
     </w:p>
     <w:p>
       <w:r>
@@ -29398,23 +28550,13 @@
           <w:szCs w:val="20"/>
         </w:rPr>
       </w:pPr>
-      <w:proofErr w:type="spellStart"/>
       <w:r>
         <w:rPr>
           <w:rFonts w:ascii="Consolas" w:hAnsi="Consolas" w:cs="Consolas"/>
           <w:sz w:val="20"/>
           <w:szCs w:val="20"/>
         </w:rPr>
-        <w:t>weight_unit</w:t>
-      </w:r>
-      <w:proofErr w:type="spellEnd"/>
-      <w:r>
-        <w:rPr>
-          <w:rFonts w:ascii="Consolas" w:hAnsi="Consolas" w:cs="Consolas"/>
-          <w:sz w:val="20"/>
-          <w:szCs w:val="20"/>
-        </w:rPr>
-        <w:t>=</w:t>
+        <w:t>weight_unit=</w:t>
       </w:r>
       <w:r>
         <w:rPr>
@@ -29512,7 +28654,7 @@
       <w:r>
         <w:t xml:space="preserve">Tickets for issues or enhancement requests can be opened in </w:t>
       </w:r>
-      <w:hyperlink r:id="rId121" w:history="1">
+      <w:hyperlink r:id="rId120" w:history="1">
         <w:r>
           <w:rPr>
             <w:rStyle w:val="Hyperlink"/>
@@ -29525,7 +28667,7 @@
       </w:r>
     </w:p>
     <w:sectPr>
-      <w:pgSz w:w="12240" w:h="15840"/>
+      <w:pgSz w:w="12240" w:h="15840" w:code="1"/>
       <w:pgMar w:top="1440" w:right="1440" w:bottom="1440" w:left="1440" w:header="720" w:footer="720" w:gutter="0"/>
       <w:cols w:space="720"/>
       <w:docGrid w:linePitch="360"/>
@@ -29557,21 +28699,21 @@
         <v:path o:extrusionok="f" gradientshapeok="t" o:connecttype="rect"/>
         <o:lock v:ext="edit" aspectratio="t"/>
       </v:shapetype>
-      <v:shape id="_x0000_i1042" type="#_x0000_t75" style="width:12pt;height:12pt;visibility:visible;mso-wrap-style:square" o:bullet="t">
+      <v:shape id="_x0000_i1044" type="#_x0000_t75" style="width:12pt;height:12pt;visibility:visible;mso-wrap-style:square" o:bullet="t">
         <v:imagedata r:id="rId1" o:title="server"/>
       </v:shape>
     </w:pict>
   </w:numPicBullet>
   <w:numPicBullet w:numPicBulletId="1">
     <w:pict>
-      <v:shape id="_x0000_i1043" type="#_x0000_t75" style="width:12pt;height:12pt;visibility:visible;mso-wrap-style:square" o:bullet="t">
+      <v:shape id="_x0000_i1045" type="#_x0000_t75" style="width:12pt;height:12pt;visibility:visible;mso-wrap-style:square" o:bullet="t">
         <v:imagedata r:id="rId2" o:title="broken_server"/>
       </v:shape>
     </w:pict>
   </w:numPicBullet>
   <w:numPicBullet w:numPicBulletId="2">
     <w:pict>
-      <v:shape id="_x0000_i1044" type="#_x0000_t75" style="width:12pt;height:12pt;visibility:visible;mso-wrap-style:square" o:bullet="t">
+      <v:shape id="_x0000_i1046" type="#_x0000_t75" style="width:12pt;height:12pt;visibility:visible;mso-wrap-style:square" o:bullet="t">
         <v:imagedata r:id="rId3" o:title="label_some"/>
       </v:shape>
     </w:pict>
@@ -34955,7 +34097,7 @@
 </file>
 
 <file path=customXml/itemProps1.xml><?xml version="1.0" encoding="utf-8"?>
-<ds:datastoreItem xmlns:ds="http://schemas.openxmlformats.org/officeDocument/2006/customXml" ds:itemID="{5364C983-2E72-4D01-825F-C33AAF7BA701}">
+<ds:datastoreItem xmlns:ds="http://schemas.openxmlformats.org/officeDocument/2006/customXml" ds:itemID="{2C7873E7-DCB8-4DB1-B4DD-8118F7565BC4}">
   <ds:schemaRefs>
     <ds:schemaRef ds:uri="http://schemas.openxmlformats.org/officeDocument/2006/bibliography"/>
   </ds:schemaRefs>

</xml_diff>

<commit_message>
update notes on view time for helicorder settings
</commit_message>
<xml_diff>
--- a/docs/Swarm User Guide.docx
+++ b/docs/Swarm User Guide.docx
@@ -71,19 +71,19 @@
       <w:r>
         <w:t>2</w:t>
       </w:r>
+      <w:r>
+        <w:t>.0</w:t>
+      </w:r>
+    </w:p>
+    <w:p>
+      <w:pPr>
+        <w:jc w:val="center"/>
+      </w:pPr>
+      <w:r>
+        <w:t>June</w:t>
+      </w:r>
       <w:bookmarkStart w:id="0" w:name="_GoBack"/>
       <w:bookmarkEnd w:id="0"/>
-      <w:r>
-        <w:t>.0</w:t>
-      </w:r>
-    </w:p>
-    <w:p>
-      <w:pPr>
-        <w:jc w:val="center"/>
-      </w:pPr>
-      <w:r>
-        <w:t>May</w:t>
-      </w:r>
       <w:r>
         <w:t xml:space="preserve"> </w:t>
       </w:r>
@@ -2799,7 +2799,7 @@
                 <w:noProof/>
                 <w:webHidden/>
               </w:rPr>
-              <w:t>25</w:t>
+              <w:t>26</w:t>
             </w:r>
             <w:r>
               <w:rPr>
@@ -2885,7 +2885,7 @@
                 <w:noProof/>
                 <w:webHidden/>
               </w:rPr>
-              <w:t>26</w:t>
+              <w:t>27</w:t>
             </w:r>
             <w:r>
               <w:rPr>
@@ -8063,7 +8063,7 @@
       </w:pPr>
       <w:r>
         <w:pict w14:anchorId="49E16A73">
-          <v:shape id="Picture 29" o:spid="_x0000_i1038" type="#_x0000_t75" style="width:12pt;height:12pt;visibility:visible;mso-wrap-style:square">
+          <v:shape id="Picture 29" o:spid="_x0000_i1028" type="#_x0000_t75" style="width:12pt;height:12pt;visibility:visible;mso-wrap-style:square">
             <v:imagedata r:id="rId18" o:title="broken_server"/>
           </v:shape>
         </w:pict>
@@ -11431,7 +11431,13 @@
         <w:rPr>
           <w:rFonts w:asciiTheme="majorHAnsi" w:hAnsiTheme="majorHAnsi" w:cstheme="majorHAnsi"/>
         </w:rPr>
-        <w:t xml:space="preserve"> ‘</w:t>
+        <w:t xml:space="preserve"> </w:t>
+      </w:r>
+      <w:r>
+        <w:rPr>
+          <w:rFonts w:asciiTheme="majorHAnsi" w:hAnsiTheme="majorHAnsi" w:cstheme="majorHAnsi"/>
+        </w:rPr>
+        <w:t>;</w:t>
       </w:r>
       <w:r>
         <w:t>)</w:t>
@@ -12254,7 +12260,7 @@
         <w:rPr>
           <w:rFonts w:cstheme="minorHAnsi"/>
         </w:rPr>
-        <w:t>YYMMDDHHMMSS</w:t>
+        <w:t>YYMMDDHHMM</w:t>
       </w:r>
       <w:r>
         <w:t>.</w:t>
@@ -13060,6 +13066,9 @@
       <w:r>
         <w:t xml:space="preserve"> key.  </w:t>
       </w:r>
+      <w:r>
+        <w:t>Use left and right square bracket keys to adjust min and max frequency, respectively.</w:t>
+      </w:r>
     </w:p>
     <w:p>
       <w:pPr>
@@ -13163,6 +13172,7 @@
     </w:p>
     <w:p>
       <w:r>
+        <w:lastRenderedPageBreak/>
         <w:t xml:space="preserve">The y-axis of the spectra plot is the ‘power’ or ‘amplitude’ of the frequency that contributes to the actual signal.  Actual value is often less important than the relative value.    </w:t>
       </w:r>
     </w:p>
@@ -13171,7 +13181,6 @@
         <w:pStyle w:val="Heading4"/>
       </w:pPr>
       <w:r>
-        <w:lastRenderedPageBreak/>
         <w:t>Spectrogram</w:t>
       </w:r>
     </w:p>
@@ -13205,6 +13214,9 @@
       </w:r>
       <w:r>
         <w:t xml:space="preserve"> key.  </w:t>
+      </w:r>
+      <w:r>
+        <w:t>Use left and right square bracket keys to adjust min and max frequency, respectively.</w:t>
       </w:r>
     </w:p>
     <w:p>
@@ -13348,7 +13360,7 @@
         <w:rPr>
           <w:rFonts w:asciiTheme="majorHAnsi" w:hAnsiTheme="majorHAnsi" w:cstheme="majorHAnsi"/>
         </w:rPr>
-        <w:t>‘</w:t>
+        <w:t>;</w:t>
       </w:r>
       <w:r>
         <w:t xml:space="preserve"> will also toggle Particle Motion view mode.</w:t>
@@ -13546,7 +13558,11 @@
         <w:t>station and channel</w:t>
       </w:r>
       <w:r>
-        <w:t xml:space="preserve"> information to perform this plot.</w:t>
+        <w:t xml:space="preserve"> information to </w:t>
+      </w:r>
+      <w:r>
+        <w:lastRenderedPageBreak/>
+        <w:t>perform this plot.</w:t>
       </w:r>
       <w:r>
         <w:t xml:space="preserve"> See section </w:t>
@@ -13576,7 +13592,6 @@
       </w:pPr>
       <w:bookmarkStart w:id="30" w:name="_Toc32929468"/>
       <w:r>
-        <w:lastRenderedPageBreak/>
         <w:t>Wave Options</w:t>
       </w:r>
       <w:bookmarkEnd w:id="30"/>
@@ -13994,6 +14009,7 @@
         <w:rPr>
           <w:i/>
         </w:rPr>
+        <w:lastRenderedPageBreak/>
         <w:t xml:space="preserve">Max. frequency </w:t>
       </w:r>
       <w:r>
@@ -14069,7 +14085,6 @@
         <w:rPr>
           <w:i/>
         </w:rPr>
-        <w:lastRenderedPageBreak/>
         <w:t>Manual scale</w:t>
       </w:r>
       <w:r>
@@ -14220,9 +14235,9 @@
           <w:noProof/>
         </w:rPr>
         <w:drawing>
-          <wp:inline distT="0" distB="0" distL="0" distR="0" wp14:anchorId="40AD22DA" wp14:editId="15C1D791">
-            <wp:extent cx="7496175" cy="1609725"/>
-            <wp:effectExtent l="19050" t="19050" r="28575" b="28575"/>
+          <wp:inline distT="0" distB="0" distL="0" distR="0" wp14:anchorId="40AD22DA" wp14:editId="21E41A72">
+            <wp:extent cx="5524500" cy="1186328"/>
+            <wp:effectExtent l="19050" t="19050" r="19050" b="13970"/>
             <wp:docPr id="55" name="Picture 55"/>
             <wp:cNvGraphicFramePr>
               <a:graphicFrameLocks xmlns:a="http://schemas.openxmlformats.org/drawingml/2006/main" noChangeAspect="1"/>
@@ -14252,7 +14267,7 @@
                   <pic:spPr bwMode="auto">
                     <a:xfrm>
                       <a:off x="0" y="0"/>
-                      <a:ext cx="7496175" cy="1609725"/>
+                      <a:ext cx="5639952" cy="1211120"/>
                     </a:xfrm>
                     <a:prstGeom prst="rect">
                       <a:avLst/>
@@ -14486,6 +14501,7 @@
         <w:rPr>
           <w:i/>
         </w:rPr>
+        <w:lastRenderedPageBreak/>
         <w:t xml:space="preserve">Zero phase shift </w:t>
       </w:r>
       <w:r>
@@ -14519,7 +14535,6 @@
       </w:pPr>
       <w:bookmarkStart w:id="34" w:name="_Toc32929472"/>
       <w:r>
-        <w:lastRenderedPageBreak/>
         <w:t>Wave Clipboard</w:t>
       </w:r>
       <w:bookmarkEnd w:id="34"/>
@@ -14709,6 +14724,7 @@
       </w:pPr>
       <w:bookmarkStart w:id="35" w:name="_Toc32929473"/>
       <w:r>
+        <w:lastRenderedPageBreak/>
         <w:t>Clipboard Toolbar</w:t>
       </w:r>
       <w:bookmarkEnd w:id="35"/>
@@ -14800,7 +14816,6 @@
           <w:noProof/>
           <w:lang w:eastAsia="ja-JP"/>
         </w:rPr>
-        <w:lastRenderedPageBreak/>
         <w:drawing>
           <wp:inline distT="0" distB="0" distL="0" distR="0" wp14:anchorId="763B084B" wp14:editId="592ABC12">
             <wp:extent cx="152400" cy="152400"/>
@@ -16690,6 +16705,7 @@
       </w:pPr>
       <w:bookmarkStart w:id="36" w:name="_Toc32929474"/>
       <w:r>
+        <w:lastRenderedPageBreak/>
         <w:t>Pick Mode</w:t>
       </w:r>
       <w:bookmarkEnd w:id="36"/>
@@ -16817,96 +16833,96 @@
       </w:pPr>
       <w:bookmarkStart w:id="37" w:name="_Toc32929475"/>
       <w:r>
+        <w:t>P and S</w:t>
+      </w:r>
+      <w:bookmarkEnd w:id="37"/>
+    </w:p>
+    <w:p>
+      <w:r>
+        <w:t>When doing a P or S pick, users must traverse all the way down the menu tree to determine onset (Emergent or Impulsive)</w:t>
+      </w:r>
+      <w:r>
+        <w:t>, polarity,</w:t>
+      </w:r>
+      <w:r>
+        <w:t xml:space="preserve"> and weight (0 to 4) of the pick.  The weight selected will be applied as the lower and upper uncertainty.  The amount of time represented by each weight is dependent on each user’s pick settings. See section </w:t>
+      </w:r>
+      <w:r>
+        <w:fldChar w:fldCharType="begin"/>
+      </w:r>
+      <w:r>
+        <w:instrText xml:space="preserve"> REF _Ref487113391 \r \h </w:instrText>
+      </w:r>
+      <w:r>
+        <w:fldChar w:fldCharType="separate"/>
+      </w:r>
+      <w:r>
+        <w:t>6.2.3.1</w:t>
+      </w:r>
+      <w:r>
+        <w:fldChar w:fldCharType="end"/>
+      </w:r>
+      <w:r>
+        <w:fldChar w:fldCharType="begin"/>
+      </w:r>
+      <w:r>
+        <w:instrText xml:space="preserve"> REF _Ref482777761 \r \h </w:instrText>
+      </w:r>
+      <w:r>
+        <w:fldChar w:fldCharType="separate"/>
+      </w:r>
+      <w:r>
+        <w:t>6.2.3</w:t>
+      </w:r>
+      <w:r>
+        <w:fldChar w:fldCharType="end"/>
+      </w:r>
+      <w:r>
+        <w:t xml:space="preserve"> for more information on pick settings.</w:t>
+      </w:r>
+      <w:r>
+        <w:t xml:space="preserve"> Once a pick is made, a vertical line will display over the pick time, along with a tag indicating the phase, onset, and polarity. The uncertainty times will be highlighted.</w:t>
+      </w:r>
+    </w:p>
+    <w:p>
+      <w:pPr>
+        <w:ind w:firstLine="720"/>
+      </w:pPr>
+      <w:r>
+        <w:t>If other channels from the same station exists in the clipboard, t</w:t>
+      </w:r>
+      <w:r>
+        <w:t xml:space="preserve">he P </w:t>
+      </w:r>
+      <w:r>
+        <w:t xml:space="preserve">and S pick markers </w:t>
+      </w:r>
+      <w:r>
+        <w:t>will be displayed there as well</w:t>
+      </w:r>
+      <w:r>
+        <w:t>. The pick tag on the channel where it was originally selected will have a colored background (green for P and purple for S). The pick tag on other channels will have a white background.</w:t>
+      </w:r>
+      <w:r>
+        <w:t xml:space="preserve"> Selecting a P or S when one exists for the station will simply replace the existing pick with the new one. P or S picks may be cleared or hidden using the right-click menu.</w:t>
+      </w:r>
+      <w:r>
+        <w:t xml:space="preserve"> Once both, P and S, picks are made, the S-P duration and distance will display on the third line in the status bar when hovering over a wave panel.</w:t>
+      </w:r>
+      <w:r>
+        <w:tab/>
+      </w:r>
+    </w:p>
+    <w:p>
+      <w:pPr>
+        <w:keepNext/>
+      </w:pPr>
+      <w:r>
+        <w:rPr>
+          <w:noProof/>
+          <w:lang w:eastAsia="ja-JP"/>
+        </w:rPr>
         <w:lastRenderedPageBreak/>
-        <w:t>P and S</w:t>
-      </w:r>
-      <w:bookmarkEnd w:id="37"/>
-    </w:p>
-    <w:p>
-      <w:r>
-        <w:t>When doing a P or S pick, users must traverse all the way down the menu tree to determine onset (Emergent or Impulsive)</w:t>
-      </w:r>
-      <w:r>
-        <w:t>, polarity,</w:t>
-      </w:r>
-      <w:r>
-        <w:t xml:space="preserve"> and weight (0 to 4) of the pick.  The weight selected will be applied as the lower and upper uncertainty.  The amount of time represented by each weight is dependent on each user’s pick settings. See section </w:t>
-      </w:r>
-      <w:r>
-        <w:fldChar w:fldCharType="begin"/>
-      </w:r>
-      <w:r>
-        <w:instrText xml:space="preserve"> REF _Ref487113391 \r \h </w:instrText>
-      </w:r>
-      <w:r>
-        <w:fldChar w:fldCharType="separate"/>
-      </w:r>
-      <w:r>
-        <w:t>6.2.3.1</w:t>
-      </w:r>
-      <w:r>
-        <w:fldChar w:fldCharType="end"/>
-      </w:r>
-      <w:r>
-        <w:fldChar w:fldCharType="begin"/>
-      </w:r>
-      <w:r>
-        <w:instrText xml:space="preserve"> REF _Ref482777761 \r \h </w:instrText>
-      </w:r>
-      <w:r>
-        <w:fldChar w:fldCharType="separate"/>
-      </w:r>
-      <w:r>
-        <w:t>6.2.3</w:t>
-      </w:r>
-      <w:r>
-        <w:fldChar w:fldCharType="end"/>
-      </w:r>
-      <w:r>
-        <w:t xml:space="preserve"> for more information on pick settings.</w:t>
-      </w:r>
-      <w:r>
-        <w:t xml:space="preserve"> Once a pick is made, a vertical line will display over the pick time, along with a tag indicating the phase, onset, and polarity. The uncertainty times will be highlighted.</w:t>
-      </w:r>
-    </w:p>
-    <w:p>
-      <w:pPr>
-        <w:ind w:firstLine="720"/>
-      </w:pPr>
-      <w:r>
-        <w:t>If other channels from the same station exists in the clipboard, t</w:t>
-      </w:r>
-      <w:r>
-        <w:t xml:space="preserve">he P </w:t>
-      </w:r>
-      <w:r>
-        <w:t xml:space="preserve">and S pick markers </w:t>
-      </w:r>
-      <w:r>
-        <w:t>will be displayed there as well</w:t>
-      </w:r>
-      <w:r>
-        <w:t>. The pick tag on the channel where it was originally selected will have a colored background (green for P and purple for S). The pick tag on other channels will have a white background.</w:t>
-      </w:r>
-      <w:r>
-        <w:t xml:space="preserve"> Selecting a P or S when one exists for the station will simply replace the existing pick with the new one. P or S picks may be cleared or hidden using the right-click menu.</w:t>
-      </w:r>
-      <w:r>
-        <w:t xml:space="preserve"> Once both, P and S, picks are made, the S-P duration and distance will display on the third line in the status bar when hovering over a wave panel.</w:t>
-      </w:r>
-      <w:r>
-        <w:tab/>
-      </w:r>
-    </w:p>
-    <w:p>
-      <w:pPr>
-        <w:keepNext/>
-      </w:pPr>
-      <w:r>
-        <w:rPr>
-          <w:noProof/>
-          <w:lang w:eastAsia="ja-JP"/>
-        </w:rPr>
         <w:drawing>
           <wp:inline distT="0" distB="0" distL="0" distR="0" wp14:anchorId="01ECBDA3" wp14:editId="59E04BE5">
             <wp:extent cx="5943600" cy="3476625"/>
@@ -17017,11 +17033,7 @@
         <w:t>File-&gt;Options</w:t>
       </w:r>
       <w:r>
-        <w:t xml:space="preserve">).  The S-P duration and distance are displayed in the status bar at the </w:t>
-      </w:r>
-      <w:r>
-        <w:lastRenderedPageBreak/>
-        <w:t>bottom of the clipboard when a user hovers over the wave panel for the applicable station. Additionally, the S-P distance from station is plotted on the map as a circle.  When uncertainty is present, additional S-P circles using dashed lines are also plotted.  The inner circle represents the shortest S-P distance possible given the uncertainty. The outer circle represents the longest S-P distance possible given the uncertainty.</w:t>
+        <w:t>).  The S-P duration and distance are displayed in the status bar at the bottom of the clipboard when a user hovers over the wave panel for the applicable station. Additionally, the S-P distance from station is plotted on the map as a circle.  When uncertainty is present, additional S-P circles using dashed lines are also plotted.  The inner circle represents the shortest S-P distance possible given the uncertainty. The outer circle represents the longest S-P distance possible given the uncertainty.</w:t>
       </w:r>
       <w:r>
         <w:t xml:space="preserve"> </w:t>
@@ -28699,21 +28711,21 @@
         <v:path o:extrusionok="f" gradientshapeok="t" o:connecttype="rect"/>
         <o:lock v:ext="edit" aspectratio="t"/>
       </v:shapetype>
-      <v:shape id="_x0000_i1044" type="#_x0000_t75" style="width:12pt;height:12pt;visibility:visible;mso-wrap-style:square" o:bullet="t">
+      <v:shape id="_x0000_i1032" type="#_x0000_t75" style="width:12pt;height:12pt;visibility:visible;mso-wrap-style:square" o:bullet="t">
         <v:imagedata r:id="rId1" o:title="server"/>
       </v:shape>
     </w:pict>
   </w:numPicBullet>
   <w:numPicBullet w:numPicBulletId="1">
     <w:pict>
-      <v:shape id="_x0000_i1045" type="#_x0000_t75" style="width:12pt;height:12pt;visibility:visible;mso-wrap-style:square" o:bullet="t">
+      <v:shape id="_x0000_i1033" type="#_x0000_t75" style="width:12pt;height:12pt;visibility:visible;mso-wrap-style:square" o:bullet="t">
         <v:imagedata r:id="rId2" o:title="broken_server"/>
       </v:shape>
     </w:pict>
   </w:numPicBullet>
   <w:numPicBullet w:numPicBulletId="2">
     <w:pict>
-      <v:shape id="_x0000_i1046" type="#_x0000_t75" style="width:12pt;height:12pt;visibility:visible;mso-wrap-style:square" o:bullet="t">
+      <v:shape id="_x0000_i1034" type="#_x0000_t75" style="width:12pt;height:12pt;visibility:visible;mso-wrap-style:square" o:bullet="t">
         <v:imagedata r:id="rId3" o:title="label_some"/>
       </v:shape>
     </w:pict>
@@ -34097,7 +34109,7 @@
 </file>
 
 <file path=customXml/itemProps1.xml><?xml version="1.0" encoding="utf-8"?>
-<ds:datastoreItem xmlns:ds="http://schemas.openxmlformats.org/officeDocument/2006/customXml" ds:itemID="{2C7873E7-DCB8-4DB1-B4DD-8118F7565BC4}">
+<ds:datastoreItem xmlns:ds="http://schemas.openxmlformats.org/officeDocument/2006/customXml" ds:itemID="{304B2CE7-0B2D-4F4D-92AC-7516427CDD6C}">
   <ds:schemaRefs>
     <ds:schemaRef ds:uri="http://schemas.openxmlformats.org/officeDocument/2006/bibliography"/>
   </ds:schemaRefs>

</xml_diff>